<commit_message>
Updates to have the data sent properly
</commit_message>
<xml_diff>
--- a/sales/template.docx
+++ b/sales/template.docx
@@ -1504,6 +1504,25 @@
     </w:p>
     <w:p>
       <w:pPr>
+        <w:rPr>
+          <w:rFonts w:ascii="Corbel" w:hAnsi="Corbel"/>
+          <w:b/>
+          <w:sz w:val="26"/>
+          <w:szCs w:val="26"/>
+        </w:rPr>
+      </w:pPr>
+      <w:r>
+        <w:rPr>
+          <w:rFonts w:ascii="Corbel" w:hAnsi="Corbel"/>
+          <w:b/>
+          <w:sz w:val="26"/>
+          <w:szCs w:val="26"/>
+        </w:rPr>
+        <w:br w:type="page"/>
+      </w:r>
+    </w:p>
+    <w:p>
+      <w:pPr>
         <w:spacing w:before="240" w:after="0"/>
         <w:rPr>
           <w:rFonts w:ascii="Corbel" w:hAnsi="Corbel"/>
@@ -1519,6 +1538,7 @@
           <w:sz w:val="26"/>
           <w:szCs w:val="26"/>
         </w:rPr>
+        <w:lastRenderedPageBreak/>
         <w:t>SCHEDULE</w:t>
       </w:r>
     </w:p>
@@ -1681,7 +1701,6 @@
                 <w:sz w:val="26"/>
                 <w:szCs w:val="26"/>
               </w:rPr>
-              <w:lastRenderedPageBreak/>
               <w:t>Discovery and Workflow Analysis</w:t>
             </w:r>
           </w:p>
@@ -3785,6 +3804,7 @@
                 <w:sz w:val="26"/>
                 <w:szCs w:val="26"/>
               </w:rPr>
+              <w:lastRenderedPageBreak/>
               <w:t>Client Migration Validation</w:t>
             </w:r>
           </w:p>
@@ -5527,7 +5547,31 @@
           <w:sz w:val="26"/>
           <w:szCs w:val="26"/>
         </w:rPr>
-        <w:t>{timeline}</w:t>
+        <w:t>{</w:t>
+      </w:r>
+      <w:proofErr w:type="spellStart"/>
+      <w:r>
+        <w:rPr>
+          <w:rFonts w:ascii="Corbel" w:hAnsi="Corbel"/>
+          <w:b/>
+          <w:bCs/>
+          <w:color w:val="19AFA4"/>
+          <w:sz w:val="26"/>
+          <w:szCs w:val="26"/>
+        </w:rPr>
+        <w:t>timelineWeeks</w:t>
+      </w:r>
+      <w:proofErr w:type="spellEnd"/>
+      <w:r>
+        <w:rPr>
+          <w:rFonts w:ascii="Corbel" w:hAnsi="Corbel"/>
+          <w:b/>
+          <w:bCs/>
+          <w:color w:val="19AFA4"/>
+          <w:sz w:val="26"/>
+          <w:szCs w:val="26"/>
+        </w:rPr>
+        <w:t>}</w:t>
       </w:r>
       <w:r>
         <w:rPr>
@@ -5821,6 +5865,7 @@
           <w:sz w:val="26"/>
           <w:szCs w:val="26"/>
         </w:rPr>
+        <w:lastRenderedPageBreak/>
         <w:t>Tonic HQ and Client will consider this project complete upon completion of Go Live, testing and validation processes, and client sign-off and acceptance.</w:t>
       </w:r>
     </w:p>
@@ -5863,17 +5908,6 @@
           <w:szCs w:val="26"/>
         </w:rPr>
         <w:t xml:space="preserve">Tonic HQ will perform the activities listed in this scope of work and completion of this project for the flat fee of </w:t>
-      </w:r>
-      <w:r>
-        <w:rPr>
-          <w:rFonts w:ascii="Corbel" w:hAnsi="Corbel"/>
-          <w:b/>
-          <w:bCs/>
-          <w:color w:val="19AFA4"/>
-          <w:sz w:val="26"/>
-          <w:szCs w:val="26"/>
-        </w:rPr>
-        <w:t>$</w:t>
       </w:r>
       <w:r>
         <w:rPr>
@@ -6015,7 +6049,6 @@
           <w:sz w:val="26"/>
           <w:szCs w:val="26"/>
         </w:rPr>
-        <w:lastRenderedPageBreak/>
         <w:t>50% upon contract signing</w:t>
       </w:r>
     </w:p>
@@ -6399,17 +6432,6 @@
           <w:sz w:val="26"/>
           <w:szCs w:val="26"/>
         </w:rPr>
-        <w:t>$</w:t>
-      </w:r>
-      <w:r>
-        <w:rPr>
-          <w:rFonts w:ascii="Corbel" w:hAnsi="Corbel"/>
-          <w:b/>
-          <w:bCs/>
-          <w:color w:val="19AFA4"/>
-          <w:sz w:val="26"/>
-          <w:szCs w:val="26"/>
-        </w:rPr>
         <w:t>{</w:t>
       </w:r>
       <w:proofErr w:type="spellStart"/>
@@ -6676,17 +6698,6 @@
                 <w:sz w:val="26"/>
                 <w:szCs w:val="26"/>
               </w:rPr>
-              <w:t>$</w:t>
-            </w:r>
-            <w:r>
-              <w:rPr>
-                <w:rFonts w:ascii="Corbel" w:hAnsi="Corbel"/>
-                <w:b/>
-                <w:bCs/>
-                <w:color w:val="19AFA4"/>
-                <w:sz w:val="26"/>
-                <w:szCs w:val="26"/>
-              </w:rPr>
               <w:t>{</w:t>
             </w:r>
             <w:proofErr w:type="spellStart"/>
@@ -6845,9 +6856,8 @@
           <w:sz w:val="26"/>
           <w:szCs w:val="26"/>
         </w:rPr>
-        <w:t xml:space="preserve"> work with a designated person in your organization to ensure that all issues are dealt with satisfactorily, as well as recommend opportunities for complementary additional training, minor configuration changes, or help you learn to navigate getting support from Bullhorn directly. Our goal is to spend this time ensuring that you and your team are getting off on the right foot; that your Bullhorn environment is working well and that your team(s) are comfortable using the </w:t>
-      </w:r>
-      <w:proofErr w:type="gramStart"/>
+        <w:t xml:space="preserve"> work with a designated person in your organization to ensure that all issues are dealt with satisfactorily, as well </w:t>
+      </w:r>
       <w:r>
         <w:rPr>
           <w:rFonts w:ascii="Corbel" w:eastAsia="Corbel" w:hAnsi="Corbel" w:cs="Corbel"/>
@@ -6855,6 +6865,17 @@
           <w:sz w:val="26"/>
           <w:szCs w:val="26"/>
         </w:rPr>
+        <w:lastRenderedPageBreak/>
+        <w:t xml:space="preserve">as recommend opportunities for complementary additional training, minor configuration changes, or help you learn to navigate getting support from Bullhorn directly. Our goal is to spend this time ensuring that you and your team are getting off on the right foot; that your Bullhorn environment is working well and that your team(s) are comfortable using the </w:t>
+      </w:r>
+      <w:proofErr w:type="gramStart"/>
+      <w:r>
+        <w:rPr>
+          <w:rFonts w:ascii="Corbel" w:eastAsia="Corbel" w:hAnsi="Corbel" w:cs="Corbel"/>
+          <w:color w:val="000000" w:themeColor="text1"/>
+          <w:sz w:val="26"/>
+          <w:szCs w:val="26"/>
+        </w:rPr>
         <w:t>system</w:t>
       </w:r>
       <w:r>
@@ -6941,7 +6962,6 @@
           <w:sz w:val="26"/>
           <w:szCs w:val="26"/>
         </w:rPr>
-        <w:lastRenderedPageBreak/>
         <w:t>While outside the scope of this project, Tonic HQ can provide the following services at an additional cost. Should any of these services be required, Tonic HQ will perform discovery and provide a scope of work for those services.</w:t>
       </w:r>
     </w:p>
@@ -12914,7 +12934,12 @@
 </file>
 
 <file path=customXml/item1.xml><?xml version="1.0" encoding="utf-8"?>
-<b:Sources xmlns:b="http://schemas.openxmlformats.org/officeDocument/2006/bibliography" xmlns="http://schemas.openxmlformats.org/officeDocument/2006/bibliography" SelectedStyle="\APASixthEditionOfficeOnline.xsl" StyleName="APA" Version="6"/>
+<?mso-contentType ?>
+<FormTemplates xmlns="http://schemas.microsoft.com/sharepoint/v3/contenttype/forms">
+  <Display>DocumentLibraryForm</Display>
+  <Edit>DocumentLibraryForm</Edit>
+  <New>DocumentLibraryForm</New>
+</FormTemplates>
 </file>
 
 <file path=customXml/item2.xml><?xml version="1.0" encoding="utf-8"?>
@@ -12924,12 +12949,7 @@
 </file>
 
 <file path=customXml/item3.xml><?xml version="1.0" encoding="utf-8"?>
-<?mso-contentType ?>
-<FormTemplates xmlns="http://schemas.microsoft.com/sharepoint/v3/contenttype/forms">
-  <Display>DocumentLibraryForm</Display>
-  <Edit>DocumentLibraryForm</Edit>
-  <New>DocumentLibraryForm</New>
-</FormTemplates>
+<b:Sources xmlns:b="http://schemas.openxmlformats.org/officeDocument/2006/bibliography" xmlns="http://schemas.openxmlformats.org/officeDocument/2006/bibliography" SelectedStyle="\APASixthEditionOfficeOnline.xsl" StyleName="APA" Version="6"/>
 </file>
 
 <file path=customXml/item4.xml><?xml version="1.0" encoding="utf-8"?>
@@ -13150,9 +13170,9 @@
 </file>
 
 <file path=customXml/itemProps1.xml><?xml version="1.0" encoding="utf-8"?>
-<ds:datastoreItem xmlns:ds="http://schemas.openxmlformats.org/officeDocument/2006/customXml" ds:itemID="{2ECA1ABF-4B5E-4447-A8A6-0CA64DB01ACB}">
+<ds:datastoreItem xmlns:ds="http://schemas.openxmlformats.org/officeDocument/2006/customXml" ds:itemID="{799059B4-769D-4F2E-ACFF-B9A792173474}">
   <ds:schemaRefs>
-    <ds:schemaRef ds:uri="http://schemas.openxmlformats.org/officeDocument/2006/bibliography"/>
+    <ds:schemaRef ds:uri="http://schemas.microsoft.com/sharepoint/v3/contenttype/forms"/>
   </ds:schemaRefs>
 </ds:datastoreItem>
 </file>
@@ -13167,9 +13187,9 @@
 </file>
 
 <file path=customXml/itemProps3.xml><?xml version="1.0" encoding="utf-8"?>
-<ds:datastoreItem xmlns:ds="http://schemas.openxmlformats.org/officeDocument/2006/customXml" ds:itemID="{799059B4-769D-4F2E-ACFF-B9A792173474}">
+<ds:datastoreItem xmlns:ds="http://schemas.openxmlformats.org/officeDocument/2006/customXml" ds:itemID="{2ECA1ABF-4B5E-4447-A8A6-0CA64DB01ACB}">
   <ds:schemaRefs>
-    <ds:schemaRef ds:uri="http://schemas.microsoft.com/sharepoint/v3/contenttype/forms"/>
+    <ds:schemaRef ds:uri="http://schemas.openxmlformats.org/officeDocument/2006/bibliography"/>
   </ds:schemaRefs>
 </ds:datastoreItem>
 </file>

</xml_diff>

<commit_message>
Switch Timeline Table to use conditions
</commit_message>
<xml_diff>
--- a/sales/template.docx
+++ b/sales/template.docx
@@ -1594,7 +1594,7 @@
           <w:szCs w:val="26"/>
           <w:highlight w:val="yellow"/>
         </w:rPr>
-        <w:t>timeline</w:t>
+        <w:t>timelineTable</w:t>
       </w:r>
       <w:r>
         <w:rPr>
@@ -1603,7 +1603,45 @@
           <w:szCs w:val="26"/>
           <w:highlight w:val="yellow"/>
         </w:rPr>
+        <w:t xml:space="preserve"> </w:t>
+      </w:r>
+      <w:r>
+        <w:rPr>
+          <w:rFonts w:ascii="Corbel" w:hAnsi="Corbel"/>
+          <w:sz w:val="26"/>
+          <w:szCs w:val="26"/>
+          <w:highlight w:val="yellow"/>
+        </w:rPr>
+        <w:t xml:space="preserve">=== </w:t>
+      </w:r>
+      <w:r>
+        <w:rPr>
+          <w:rFonts w:ascii="Corbel" w:hAnsi="Corbel"/>
+          <w:sz w:val="26"/>
+          <w:szCs w:val="26"/>
+          <w:highlight w:val="yellow"/>
+        </w:rPr>
+        <w:t>"</w:t>
+      </w:r>
+      <w:proofErr w:type="spellStart"/>
+      <w:r>
+        <w:rPr>
+          <w:rFonts w:ascii="Corbel" w:hAnsi="Corbel"/>
+          <w:sz w:val="26"/>
+          <w:szCs w:val="26"/>
+          <w:highlight w:val="yellow"/>
+        </w:rPr>
         <w:t>NoDM</w:t>
+      </w:r>
+      <w:proofErr w:type="spellEnd"/>
+      <w:r>
+        <w:rPr>
+          <w:rFonts w:ascii="Corbel" w:hAnsi="Corbel"/>
+          <w:sz w:val="26"/>
+          <w:szCs w:val="26"/>
+          <w:highlight w:val="yellow"/>
+        </w:rPr>
+        <w:t>"</w:t>
       </w:r>
       <w:r>
         <w:rPr>
@@ -2185,6 +2223,63 @@
         <w:t>{/</w:t>
       </w:r>
       <w:proofErr w:type="spellStart"/>
+      <w:r>
+        <w:rPr>
+          <w:rFonts w:ascii="Corbel" w:hAnsi="Corbel"/>
+          <w:sz w:val="26"/>
+          <w:szCs w:val="26"/>
+          <w:highlight w:val="yellow"/>
+        </w:rPr>
+        <w:t>timeline</w:t>
+      </w:r>
+      <w:r>
+        <w:rPr>
+          <w:rFonts w:ascii="Corbel" w:hAnsi="Corbel"/>
+          <w:sz w:val="26"/>
+          <w:szCs w:val="26"/>
+          <w:highlight w:val="yellow"/>
+        </w:rPr>
+        <w:t>Table</w:t>
+      </w:r>
+      <w:proofErr w:type="spellEnd"/>
+      <w:r>
+        <w:rPr>
+          <w:rFonts w:ascii="Corbel" w:hAnsi="Corbel"/>
+          <w:sz w:val="26"/>
+          <w:szCs w:val="26"/>
+          <w:highlight w:val="yellow"/>
+        </w:rPr>
+        <w:t xml:space="preserve"> </w:t>
+      </w:r>
+      <w:r>
+        <w:rPr>
+          <w:rFonts w:ascii="Corbel" w:hAnsi="Corbel"/>
+          <w:sz w:val="26"/>
+          <w:szCs w:val="26"/>
+          <w:highlight w:val="yellow"/>
+        </w:rPr>
+        <w:t xml:space="preserve">=== </w:t>
+      </w:r>
+      <w:r>
+        <w:rPr>
+          <w:rFonts w:ascii="Corbel" w:hAnsi="Corbel"/>
+          <w:sz w:val="26"/>
+          <w:szCs w:val="26"/>
+          <w:highlight w:val="yellow"/>
+        </w:rPr>
+        <w:t>"</w:t>
+      </w:r>
+      <w:proofErr w:type="spellStart"/>
+      <w:r>
+        <w:rPr>
+          <w:rFonts w:ascii="Corbel" w:hAnsi="Corbel"/>
+          <w:sz w:val="26"/>
+          <w:szCs w:val="26"/>
+          <w:highlight w:val="yellow"/>
+        </w:rPr>
+        <w:t>NoDM</w:t>
+      </w:r>
+      <w:proofErr w:type="spellEnd"/>
       <w:proofErr w:type="gramStart"/>
       <w:r>
         <w:rPr>
@@ -2193,7 +2288,7 @@
           <w:szCs w:val="26"/>
           <w:highlight w:val="yellow"/>
         </w:rPr>
-        <w:t>timeline</w:t>
+        <w:t>"</w:t>
       </w:r>
       <w:r>
         <w:rPr>
@@ -2202,9 +2297,8 @@
           <w:szCs w:val="26"/>
           <w:highlight w:val="yellow"/>
         </w:rPr>
-        <w:t>NoDM</w:t>
-      </w:r>
-      <w:proofErr w:type="spellEnd"/>
+        <w:t>}</w:t>
+      </w:r>
       <w:r>
         <w:rPr>
           <w:rFonts w:ascii="Corbel" w:hAnsi="Corbel"/>
@@ -2212,8 +2306,9 @@
           <w:szCs w:val="26"/>
           <w:highlight w:val="yellow"/>
         </w:rPr>
-        <w:t>}</w:t>
-      </w:r>
+        <w:t>{</w:t>
+      </w:r>
+      <w:proofErr w:type="gramEnd"/>
       <w:r>
         <w:rPr>
           <w:rFonts w:ascii="Corbel" w:hAnsi="Corbel"/>
@@ -2221,9 +2316,8 @@
           <w:szCs w:val="26"/>
           <w:highlight w:val="yellow"/>
         </w:rPr>
-        <w:t>{</w:t>
-      </w:r>
-      <w:proofErr w:type="gramEnd"/>
+        <w:t>#</w:t>
+      </w:r>
       <w:r>
         <w:rPr>
           <w:rFonts w:ascii="Corbel" w:hAnsi="Corbel"/>
@@ -2231,7 +2325,7 @@
           <w:szCs w:val="26"/>
           <w:highlight w:val="yellow"/>
         </w:rPr>
-        <w:t>#</w:t>
+        <w:t>timelineTable</w:t>
       </w:r>
       <w:r>
         <w:rPr>
@@ -2240,7 +2334,34 @@
           <w:szCs w:val="26"/>
           <w:highlight w:val="yellow"/>
         </w:rPr>
-        <w:t>timelineSMB</w:t>
+        <w:t xml:space="preserve"> === </w:t>
+      </w:r>
+      <w:r>
+        <w:rPr>
+          <w:rFonts w:ascii="Corbel" w:hAnsi="Corbel"/>
+          <w:sz w:val="26"/>
+          <w:szCs w:val="26"/>
+          <w:highlight w:val="yellow"/>
+        </w:rPr>
+        <w:t>"</w:t>
+      </w:r>
+      <w:r>
+        <w:rPr>
+          <w:rFonts w:ascii="Corbel" w:hAnsi="Corbel"/>
+          <w:sz w:val="26"/>
+          <w:szCs w:val="26"/>
+          <w:highlight w:val="yellow"/>
+        </w:rPr>
+        <w:t>SMB</w:t>
+      </w:r>
+      <w:r>
+        <w:rPr>
+          <w:rFonts w:ascii="Corbel" w:hAnsi="Corbel"/>
+          <w:sz w:val="26"/>
+          <w:szCs w:val="26"/>
+          <w:highlight w:val="yellow"/>
+        </w:rPr>
+        <w:t>"</w:t>
       </w:r>
       <w:r>
         <w:rPr>
@@ -3032,6 +3153,61 @@
         <w:t>{/</w:t>
       </w:r>
       <w:proofErr w:type="spellStart"/>
+      <w:r>
+        <w:rPr>
+          <w:rFonts w:ascii="Corbel" w:hAnsi="Corbel"/>
+          <w:sz w:val="26"/>
+          <w:szCs w:val="26"/>
+          <w:highlight w:val="yellow"/>
+        </w:rPr>
+        <w:t>timeline</w:t>
+      </w:r>
+      <w:r>
+        <w:rPr>
+          <w:rFonts w:ascii="Corbel" w:hAnsi="Corbel"/>
+          <w:sz w:val="26"/>
+          <w:szCs w:val="26"/>
+          <w:highlight w:val="yellow"/>
+        </w:rPr>
+        <w:t>Table</w:t>
+      </w:r>
+      <w:proofErr w:type="spellEnd"/>
+      <w:r>
+        <w:rPr>
+          <w:rFonts w:ascii="Corbel" w:hAnsi="Corbel"/>
+          <w:sz w:val="26"/>
+          <w:szCs w:val="26"/>
+          <w:highlight w:val="yellow"/>
+        </w:rPr>
+        <w:t xml:space="preserve"> </w:t>
+      </w:r>
+      <w:r>
+        <w:rPr>
+          <w:rFonts w:ascii="Corbel" w:hAnsi="Corbel"/>
+          <w:sz w:val="26"/>
+          <w:szCs w:val="26"/>
+          <w:highlight w:val="yellow"/>
+        </w:rPr>
+        <w:t xml:space="preserve">=== </w:t>
+      </w:r>
+      <w:r>
+        <w:rPr>
+          <w:rFonts w:ascii="Corbel" w:hAnsi="Corbel"/>
+          <w:sz w:val="26"/>
+          <w:szCs w:val="26"/>
+          <w:highlight w:val="yellow"/>
+        </w:rPr>
+        <w:t>"</w:t>
+      </w:r>
+      <w:r>
+        <w:rPr>
+          <w:rFonts w:ascii="Corbel" w:hAnsi="Corbel"/>
+          <w:sz w:val="26"/>
+          <w:szCs w:val="26"/>
+          <w:highlight w:val="yellow"/>
+        </w:rPr>
+        <w:t>SMB</w:t>
+      </w:r>
       <w:proofErr w:type="gramStart"/>
       <w:r>
         <w:rPr>
@@ -3040,9 +3216,8 @@
           <w:szCs w:val="26"/>
           <w:highlight w:val="yellow"/>
         </w:rPr>
-        <w:t>timelineSMB</w:t>
-      </w:r>
-      <w:proofErr w:type="spellEnd"/>
+        <w:t>"</w:t>
+      </w:r>
       <w:r>
         <w:rPr>
           <w:rFonts w:ascii="Corbel" w:hAnsi="Corbel"/>
@@ -3078,7 +3253,43 @@
           <w:szCs w:val="26"/>
           <w:highlight w:val="yellow"/>
         </w:rPr>
-        <w:t>timelineField</w:t>
+        <w:t>timelineTable</w:t>
+      </w:r>
+      <w:r>
+        <w:rPr>
+          <w:rFonts w:ascii="Corbel" w:hAnsi="Corbel"/>
+          <w:sz w:val="26"/>
+          <w:szCs w:val="26"/>
+          <w:highlight w:val="yellow"/>
+        </w:rPr>
+        <w:t xml:space="preserve"> === </w:t>
+      </w:r>
+      <w:r>
+        <w:rPr>
+          <w:rFonts w:ascii="Corbel" w:hAnsi="Corbel"/>
+          <w:sz w:val="26"/>
+          <w:szCs w:val="26"/>
+          <w:highlight w:val="yellow"/>
+        </w:rPr>
+        <w:t>"</w:t>
+      </w:r>
+      <w:r>
+        <w:rPr>
+          <w:rFonts w:ascii="Corbel" w:hAnsi="Corbel"/>
+          <w:sz w:val="26"/>
+          <w:szCs w:val="26"/>
+          <w:highlight w:val="yellow"/>
+        </w:rPr>
+        <w:t>Field</w:t>
+      </w:r>
+      <w:r>
+        <w:rPr>
+          <w:rFonts w:ascii="Corbel" w:hAnsi="Corbel"/>
+          <w:sz w:val="26"/>
+          <w:szCs w:val="26"/>
+          <w:highlight w:val="yellow"/>
+        </w:rPr>
+        <w:t>"</w:t>
       </w:r>
       <w:r>
         <w:rPr>
@@ -4193,17 +4404,16 @@
           <w:highlight w:val="yellow"/>
         </w:rPr>
       </w:pPr>
-    </w:p>
-    <w:p>
-      <w:pPr>
-        <w:pStyle w:val="HTMLPreformatted"/>
+      <w:r>
         <w:rPr>
           <w:rFonts w:ascii="Corbel" w:hAnsi="Corbel"/>
           <w:sz w:val="26"/>
           <w:szCs w:val="26"/>
           <w:highlight w:val="yellow"/>
         </w:rPr>
-      </w:pPr>
+        <w:t>{/</w:t>
+      </w:r>
+      <w:proofErr w:type="spellStart"/>
       <w:r>
         <w:rPr>
           <w:rFonts w:ascii="Corbel" w:hAnsi="Corbel"/>
@@ -4211,9 +4421,54 @@
           <w:szCs w:val="26"/>
           <w:highlight w:val="yellow"/>
         </w:rPr>
-        <w:t>{/</w:t>
-      </w:r>
-      <w:proofErr w:type="spellStart"/>
+        <w:t>timeline</w:t>
+      </w:r>
+      <w:r>
+        <w:rPr>
+          <w:rFonts w:ascii="Corbel" w:hAnsi="Corbel"/>
+          <w:sz w:val="26"/>
+          <w:szCs w:val="26"/>
+          <w:highlight w:val="yellow"/>
+        </w:rPr>
+        <w:t>Table</w:t>
+      </w:r>
+      <w:proofErr w:type="spellEnd"/>
+      <w:r>
+        <w:rPr>
+          <w:rFonts w:ascii="Corbel" w:hAnsi="Corbel"/>
+          <w:sz w:val="26"/>
+          <w:szCs w:val="26"/>
+          <w:highlight w:val="yellow"/>
+        </w:rPr>
+        <w:t xml:space="preserve"> </w:t>
+      </w:r>
+      <w:r>
+        <w:rPr>
+          <w:rFonts w:ascii="Corbel" w:hAnsi="Corbel"/>
+          <w:sz w:val="26"/>
+          <w:szCs w:val="26"/>
+          <w:highlight w:val="yellow"/>
+        </w:rPr>
+        <w:t xml:space="preserve">=== </w:t>
+      </w:r>
+      <w:r>
+        <w:rPr>
+          <w:rFonts w:ascii="Corbel" w:hAnsi="Corbel"/>
+          <w:sz w:val="26"/>
+          <w:szCs w:val="26"/>
+          <w:highlight w:val="yellow"/>
+        </w:rPr>
+        <w:t>"</w:t>
+      </w:r>
+      <w:r>
+        <w:rPr>
+          <w:rFonts w:ascii="Corbel" w:hAnsi="Corbel"/>
+          <w:sz w:val="26"/>
+          <w:szCs w:val="26"/>
+          <w:highlight w:val="yellow"/>
+        </w:rPr>
+        <w:t>Field</w:t>
+      </w:r>
       <w:proofErr w:type="gramStart"/>
       <w:r>
         <w:rPr>
@@ -4222,9 +4477,8 @@
           <w:szCs w:val="26"/>
           <w:highlight w:val="yellow"/>
         </w:rPr>
-        <w:t>timelineField</w:t>
-      </w:r>
-      <w:proofErr w:type="spellEnd"/>
+        <w:t>"</w:t>
+      </w:r>
       <w:r>
         <w:rPr>
           <w:rFonts w:ascii="Corbel" w:hAnsi="Corbel"/>
@@ -4260,7 +4514,43 @@
           <w:szCs w:val="26"/>
           <w:highlight w:val="yellow"/>
         </w:rPr>
-        <w:t>timelineBH1</w:t>
+        <w:t>timelineTable</w:t>
+      </w:r>
+      <w:r>
+        <w:rPr>
+          <w:rFonts w:ascii="Corbel" w:hAnsi="Corbel"/>
+          <w:sz w:val="26"/>
+          <w:szCs w:val="26"/>
+          <w:highlight w:val="yellow"/>
+        </w:rPr>
+        <w:t xml:space="preserve"> === </w:t>
+      </w:r>
+      <w:r>
+        <w:rPr>
+          <w:rFonts w:ascii="Corbel" w:hAnsi="Corbel"/>
+          <w:sz w:val="26"/>
+          <w:szCs w:val="26"/>
+          <w:highlight w:val="yellow"/>
+        </w:rPr>
+        <w:t>"</w:t>
+      </w:r>
+      <w:r>
+        <w:rPr>
+          <w:rFonts w:ascii="Corbel" w:hAnsi="Corbel"/>
+          <w:sz w:val="26"/>
+          <w:szCs w:val="26"/>
+          <w:highlight w:val="yellow"/>
+        </w:rPr>
+        <w:t>BH1</w:t>
+      </w:r>
+      <w:r>
+        <w:rPr>
+          <w:rFonts w:ascii="Corbel" w:hAnsi="Corbel"/>
+          <w:sz w:val="26"/>
+          <w:szCs w:val="26"/>
+          <w:highlight w:val="yellow"/>
+        </w:rPr>
+        <w:t>"</w:t>
       </w:r>
       <w:r>
         <w:rPr>
@@ -5429,7 +5719,81 @@
           <w:szCs w:val="26"/>
           <w:highlight w:val="yellow"/>
         </w:rPr>
-        <w:t>{/timelineBH1}</w:t>
+        <w:t>{/</w:t>
+      </w:r>
+      <w:proofErr w:type="spellStart"/>
+      <w:r>
+        <w:rPr>
+          <w:rFonts w:ascii="Corbel" w:hAnsi="Corbel"/>
+          <w:sz w:val="26"/>
+          <w:szCs w:val="26"/>
+          <w:highlight w:val="yellow"/>
+        </w:rPr>
+        <w:t>timeline</w:t>
+      </w:r>
+      <w:r>
+        <w:rPr>
+          <w:rFonts w:ascii="Corbel" w:hAnsi="Corbel"/>
+          <w:sz w:val="26"/>
+          <w:szCs w:val="26"/>
+          <w:highlight w:val="yellow"/>
+        </w:rPr>
+        <w:t>Table</w:t>
+      </w:r>
+      <w:proofErr w:type="spellEnd"/>
+      <w:r>
+        <w:rPr>
+          <w:rFonts w:ascii="Corbel" w:hAnsi="Corbel"/>
+          <w:sz w:val="26"/>
+          <w:szCs w:val="26"/>
+          <w:highlight w:val="yellow"/>
+        </w:rPr>
+        <w:t xml:space="preserve"> </w:t>
+      </w:r>
+      <w:r>
+        <w:rPr>
+          <w:rFonts w:ascii="Corbel" w:hAnsi="Corbel"/>
+          <w:sz w:val="26"/>
+          <w:szCs w:val="26"/>
+          <w:highlight w:val="yellow"/>
+        </w:rPr>
+        <w:t xml:space="preserve">=== </w:t>
+      </w:r>
+      <w:r>
+        <w:rPr>
+          <w:rFonts w:ascii="Corbel" w:hAnsi="Corbel"/>
+          <w:sz w:val="26"/>
+          <w:szCs w:val="26"/>
+          <w:highlight w:val="yellow"/>
+        </w:rPr>
+        <w:t>"</w:t>
+      </w:r>
+      <w:r>
+        <w:rPr>
+          <w:rFonts w:ascii="Corbel" w:hAnsi="Corbel"/>
+          <w:sz w:val="26"/>
+          <w:szCs w:val="26"/>
+          <w:highlight w:val="yellow"/>
+        </w:rPr>
+        <w:t>BH1</w:t>
+      </w:r>
+      <w:r>
+        <w:rPr>
+          <w:rFonts w:ascii="Corbel" w:hAnsi="Corbel"/>
+          <w:sz w:val="26"/>
+          <w:szCs w:val="26"/>
+          <w:highlight w:val="yellow"/>
+        </w:rPr>
+        <w:t>"</w:t>
+      </w:r>
+      <w:r>
+        <w:rPr>
+          <w:rFonts w:ascii="Corbel" w:hAnsi="Corbel"/>
+          <w:sz w:val="26"/>
+          <w:szCs w:val="26"/>
+          <w:highlight w:val="yellow"/>
+        </w:rPr>
+        <w:t>}</w:t>
       </w:r>
     </w:p>
     <w:p>
@@ -12934,12 +13298,7 @@
 </file>
 
 <file path=customXml/item1.xml><?xml version="1.0" encoding="utf-8"?>
-<?mso-contentType ?>
-<FormTemplates xmlns="http://schemas.microsoft.com/sharepoint/v3/contenttype/forms">
-  <Display>DocumentLibraryForm</Display>
-  <Edit>DocumentLibraryForm</Edit>
-  <New>DocumentLibraryForm</New>
-</FormTemplates>
+<b:Sources xmlns:b="http://schemas.openxmlformats.org/officeDocument/2006/bibliography" xmlns="http://schemas.openxmlformats.org/officeDocument/2006/bibliography" SelectedStyle="\APASixthEditionOfficeOnline.xsl" StyleName="APA" Version="6"/>
 </file>
 
 <file path=customXml/item2.xml><?xml version="1.0" encoding="utf-8"?>
@@ -12949,7 +13308,12 @@
 </file>
 
 <file path=customXml/item3.xml><?xml version="1.0" encoding="utf-8"?>
-<b:Sources xmlns:b="http://schemas.openxmlformats.org/officeDocument/2006/bibliography" xmlns="http://schemas.openxmlformats.org/officeDocument/2006/bibliography" SelectedStyle="\APASixthEditionOfficeOnline.xsl" StyleName="APA" Version="6"/>
+<?mso-contentType ?>
+<FormTemplates xmlns="http://schemas.microsoft.com/sharepoint/v3/contenttype/forms">
+  <Display>DocumentLibraryForm</Display>
+  <Edit>DocumentLibraryForm</Edit>
+  <New>DocumentLibraryForm</New>
+</FormTemplates>
 </file>
 
 <file path=customXml/item4.xml><?xml version="1.0" encoding="utf-8"?>
@@ -13170,9 +13534,9 @@
 </file>
 
 <file path=customXml/itemProps1.xml><?xml version="1.0" encoding="utf-8"?>
-<ds:datastoreItem xmlns:ds="http://schemas.openxmlformats.org/officeDocument/2006/customXml" ds:itemID="{799059B4-769D-4F2E-ACFF-B9A792173474}">
+<ds:datastoreItem xmlns:ds="http://schemas.openxmlformats.org/officeDocument/2006/customXml" ds:itemID="{2ECA1ABF-4B5E-4447-A8A6-0CA64DB01ACB}">
   <ds:schemaRefs>
-    <ds:schemaRef ds:uri="http://schemas.microsoft.com/sharepoint/v3/contenttype/forms"/>
+    <ds:schemaRef ds:uri="http://schemas.openxmlformats.org/officeDocument/2006/bibliography"/>
   </ds:schemaRefs>
 </ds:datastoreItem>
 </file>
@@ -13187,9 +13551,9 @@
 </file>
 
 <file path=customXml/itemProps3.xml><?xml version="1.0" encoding="utf-8"?>
-<ds:datastoreItem xmlns:ds="http://schemas.openxmlformats.org/officeDocument/2006/customXml" ds:itemID="{2ECA1ABF-4B5E-4447-A8A6-0CA64DB01ACB}">
+<ds:datastoreItem xmlns:ds="http://schemas.openxmlformats.org/officeDocument/2006/customXml" ds:itemID="{799059B4-769D-4F2E-ACFF-B9A792173474}">
   <ds:schemaRefs>
-    <ds:schemaRef ds:uri="http://schemas.openxmlformats.org/officeDocument/2006/bibliography"/>
+    <ds:schemaRef ds:uri="http://schemas.microsoft.com/sharepoint/v3/contenttype/forms"/>
   </ds:schemaRefs>
 </ds:datastoreItem>
 </file>

</xml_diff>

<commit_message>
Switching back to not use conditionals
I believe this has to be done server side, so putting off until we are doing document creation via Lambda.
</commit_message>
<xml_diff>
--- a/sales/template.docx
+++ b/sales/template.docx
@@ -546,16 +546,7 @@
           <w:sz w:val="26"/>
           <w:szCs w:val="26"/>
         </w:rPr>
-        <w:t xml:space="preserve">Configuration of the following Bullhorn </w:t>
-      </w:r>
-      <w:proofErr w:type="gramStart"/>
-      <w:r>
-        <w:rPr>
-          <w:rFonts w:ascii="Corbel" w:hAnsi="Corbel"/>
-          <w:sz w:val="26"/>
-          <w:szCs w:val="26"/>
-        </w:rPr>
-        <w:t>products:</w:t>
+        <w:t>Configuration of the following Bullhorn products:</w:t>
       </w:r>
       <w:r>
         <w:rPr>
@@ -564,17 +555,7 @@
           <w:szCs w:val="26"/>
           <w:highlight w:val="yellow"/>
         </w:rPr>
-        <w:t>{</w:t>
-      </w:r>
-      <w:proofErr w:type="gramEnd"/>
-      <w:r>
-        <w:rPr>
-          <w:rFonts w:ascii="Corbel" w:hAnsi="Corbel"/>
-          <w:sz w:val="26"/>
-          <w:szCs w:val="26"/>
-          <w:highlight w:val="yellow"/>
-        </w:rPr>
-        <w:t>#products}</w:t>
+        <w:t>{#products}</w:t>
       </w:r>
     </w:p>
     <w:p>
@@ -1557,16 +1538,7 @@
           <w:sz w:val="26"/>
           <w:szCs w:val="26"/>
         </w:rPr>
-        <w:t xml:space="preserve">Assuming no scope changes, Tonic HQ is estimating the following timeframe for implementation. Note, the given timeframes are for each task (or group of tasks), with some items running </w:t>
-      </w:r>
-      <w:proofErr w:type="gramStart"/>
-      <w:r>
-        <w:rPr>
-          <w:rFonts w:ascii="Corbel" w:hAnsi="Corbel"/>
-          <w:sz w:val="26"/>
-          <w:szCs w:val="26"/>
-        </w:rPr>
-        <w:t>concurrently.</w:t>
+        <w:t>Assuming no scope changes, Tonic HQ is estimating the following timeframe for implementation. Note, the given timeframes are for each task (or group of tasks), with some items running concurrently.</w:t>
       </w:r>
       <w:r>
         <w:rPr>
@@ -1575,9 +1547,8 @@
           <w:szCs w:val="26"/>
           <w:highlight w:val="yellow"/>
         </w:rPr>
-        <w:t>{</w:t>
-      </w:r>
-      <w:proofErr w:type="gramEnd"/>
+        <w:t>{#</w:t>
+      </w:r>
       <w:r>
         <w:rPr>
           <w:rFonts w:ascii="Corbel" w:hAnsi="Corbel"/>
@@ -1585,7 +1556,7 @@
           <w:szCs w:val="26"/>
           <w:highlight w:val="yellow"/>
         </w:rPr>
-        <w:t>#</w:t>
+        <w:t>timeline</w:t>
       </w:r>
       <w:r>
         <w:rPr>
@@ -1594,54 +1565,7 @@
           <w:szCs w:val="26"/>
           <w:highlight w:val="yellow"/>
         </w:rPr>
-        <w:t>timelineTable</w:t>
-      </w:r>
-      <w:r>
-        <w:rPr>
-          <w:rFonts w:ascii="Corbel" w:hAnsi="Corbel"/>
-          <w:sz w:val="26"/>
-          <w:szCs w:val="26"/>
-          <w:highlight w:val="yellow"/>
-        </w:rPr>
-        <w:t xml:space="preserve"> </w:t>
-      </w:r>
-      <w:r>
-        <w:rPr>
-          <w:rFonts w:ascii="Corbel" w:hAnsi="Corbel"/>
-          <w:sz w:val="26"/>
-          <w:szCs w:val="26"/>
-          <w:highlight w:val="yellow"/>
-        </w:rPr>
-        <w:t xml:space="preserve">=== </w:t>
-      </w:r>
-      <w:r>
-        <w:rPr>
-          <w:rFonts w:ascii="Corbel" w:hAnsi="Corbel"/>
-          <w:sz w:val="26"/>
-          <w:szCs w:val="26"/>
-          <w:highlight w:val="yellow"/>
-        </w:rPr>
-        <w:t>"</w:t>
-      </w:r>
-      <w:proofErr w:type="spellStart"/>
-      <w:r>
-        <w:rPr>
-          <w:rFonts w:ascii="Corbel" w:hAnsi="Corbel"/>
-          <w:sz w:val="26"/>
-          <w:szCs w:val="26"/>
-          <w:highlight w:val="yellow"/>
-        </w:rPr>
         <w:t>NoDM</w:t>
-      </w:r>
-      <w:proofErr w:type="spellEnd"/>
-      <w:r>
-        <w:rPr>
-          <w:rFonts w:ascii="Corbel" w:hAnsi="Corbel"/>
-          <w:sz w:val="26"/>
-          <w:szCs w:val="26"/>
-          <w:highlight w:val="yellow"/>
-        </w:rPr>
-        <w:t>"</w:t>
       </w:r>
       <w:r>
         <w:rPr>
@@ -2239,7 +2163,7 @@
           <w:szCs w:val="26"/>
           <w:highlight w:val="yellow"/>
         </w:rPr>
-        <w:t>Table</w:t>
+        <w:t>NoDM</w:t>
       </w:r>
       <w:proofErr w:type="spellEnd"/>
       <w:r>
@@ -2249,7 +2173,7 @@
           <w:szCs w:val="26"/>
           <w:highlight w:val="yellow"/>
         </w:rPr>
-        <w:t xml:space="preserve"> </w:t>
+        <w:t>}</w:t>
       </w:r>
       <w:r>
         <w:rPr>
@@ -2258,7 +2182,7 @@
           <w:szCs w:val="26"/>
           <w:highlight w:val="yellow"/>
         </w:rPr>
-        <w:t xml:space="preserve">=== </w:t>
+        <w:t>{#</w:t>
       </w:r>
       <w:r>
         <w:rPr>
@@ -2267,101 +2191,7 @@
           <w:szCs w:val="26"/>
           <w:highlight w:val="yellow"/>
         </w:rPr>
-        <w:t>"</w:t>
-      </w:r>
-      <w:proofErr w:type="spellStart"/>
-      <w:r>
-        <w:rPr>
-          <w:rFonts w:ascii="Corbel" w:hAnsi="Corbel"/>
-          <w:sz w:val="26"/>
-          <w:szCs w:val="26"/>
-          <w:highlight w:val="yellow"/>
-        </w:rPr>
-        <w:t>NoDM</w:t>
-      </w:r>
-      <w:proofErr w:type="spellEnd"/>
-      <w:proofErr w:type="gramStart"/>
-      <w:r>
-        <w:rPr>
-          <w:rFonts w:ascii="Corbel" w:hAnsi="Corbel"/>
-          <w:sz w:val="26"/>
-          <w:szCs w:val="26"/>
-          <w:highlight w:val="yellow"/>
-        </w:rPr>
-        <w:t>"</w:t>
-      </w:r>
-      <w:r>
-        <w:rPr>
-          <w:rFonts w:ascii="Corbel" w:hAnsi="Corbel"/>
-          <w:sz w:val="26"/>
-          <w:szCs w:val="26"/>
-          <w:highlight w:val="yellow"/>
-        </w:rPr>
-        <w:t>}</w:t>
-      </w:r>
-      <w:r>
-        <w:rPr>
-          <w:rFonts w:ascii="Corbel" w:hAnsi="Corbel"/>
-          <w:sz w:val="26"/>
-          <w:szCs w:val="26"/>
-          <w:highlight w:val="yellow"/>
-        </w:rPr>
-        <w:t>{</w:t>
-      </w:r>
-      <w:proofErr w:type="gramEnd"/>
-      <w:r>
-        <w:rPr>
-          <w:rFonts w:ascii="Corbel" w:hAnsi="Corbel"/>
-          <w:sz w:val="26"/>
-          <w:szCs w:val="26"/>
-          <w:highlight w:val="yellow"/>
-        </w:rPr>
-        <w:t>#</w:t>
-      </w:r>
-      <w:r>
-        <w:rPr>
-          <w:rFonts w:ascii="Corbel" w:hAnsi="Corbel"/>
-          <w:sz w:val="26"/>
-          <w:szCs w:val="26"/>
-          <w:highlight w:val="yellow"/>
-        </w:rPr>
-        <w:t>timelineTable</w:t>
-      </w:r>
-      <w:r>
-        <w:rPr>
-          <w:rFonts w:ascii="Corbel" w:hAnsi="Corbel"/>
-          <w:sz w:val="26"/>
-          <w:szCs w:val="26"/>
-          <w:highlight w:val="yellow"/>
-        </w:rPr>
-        <w:t xml:space="preserve"> === </w:t>
-      </w:r>
-      <w:r>
-        <w:rPr>
-          <w:rFonts w:ascii="Corbel" w:hAnsi="Corbel"/>
-          <w:sz w:val="26"/>
-          <w:szCs w:val="26"/>
-          <w:highlight w:val="yellow"/>
-        </w:rPr>
-        <w:t>"</w:t>
-      </w:r>
-      <w:r>
-        <w:rPr>
-          <w:rFonts w:ascii="Corbel" w:hAnsi="Corbel"/>
-          <w:sz w:val="26"/>
-          <w:szCs w:val="26"/>
-          <w:highlight w:val="yellow"/>
-        </w:rPr>
-        <w:t>SMB</w:t>
-      </w:r>
-      <w:r>
-        <w:rPr>
-          <w:rFonts w:ascii="Corbel" w:hAnsi="Corbel"/>
-          <w:sz w:val="26"/>
-          <w:szCs w:val="26"/>
-          <w:highlight w:val="yellow"/>
-        </w:rPr>
-        <w:t>"</w:t>
+        <w:t>timelineSMB</w:t>
       </w:r>
       <w:r>
         <w:rPr>
@@ -3160,8 +2990,9 @@
           <w:szCs w:val="26"/>
           <w:highlight w:val="yellow"/>
         </w:rPr>
-        <w:t>timeline</w:t>
-      </w:r>
+        <w:t>timelineSMB</w:t>
+      </w:r>
+      <w:proofErr w:type="spellEnd"/>
       <w:r>
         <w:rPr>
           <w:rFonts w:ascii="Corbel" w:hAnsi="Corbel"/>
@@ -3169,9 +3000,8 @@
           <w:szCs w:val="26"/>
           <w:highlight w:val="yellow"/>
         </w:rPr>
-        <w:t>Table</w:t>
-      </w:r>
-      <w:proofErr w:type="spellEnd"/>
+        <w:t>}</w:t>
+      </w:r>
       <w:r>
         <w:rPr>
           <w:rFonts w:ascii="Corbel" w:hAnsi="Corbel"/>
@@ -3179,7 +3009,7 @@
           <w:szCs w:val="26"/>
           <w:highlight w:val="yellow"/>
         </w:rPr>
-        <w:t xml:space="preserve"> </w:t>
+        <w:t>{#</w:t>
       </w:r>
       <w:r>
         <w:rPr>
@@ -3188,108 +3018,7 @@
           <w:szCs w:val="26"/>
           <w:highlight w:val="yellow"/>
         </w:rPr>
-        <w:t xml:space="preserve">=== </w:t>
-      </w:r>
-      <w:r>
-        <w:rPr>
-          <w:rFonts w:ascii="Corbel" w:hAnsi="Corbel"/>
-          <w:sz w:val="26"/>
-          <w:szCs w:val="26"/>
-          <w:highlight w:val="yellow"/>
-        </w:rPr>
-        <w:t>"</w:t>
-      </w:r>
-      <w:r>
-        <w:rPr>
-          <w:rFonts w:ascii="Corbel" w:hAnsi="Corbel"/>
-          <w:sz w:val="26"/>
-          <w:szCs w:val="26"/>
-          <w:highlight w:val="yellow"/>
-        </w:rPr>
-        <w:t>SMB</w:t>
-      </w:r>
-      <w:proofErr w:type="gramStart"/>
-      <w:r>
-        <w:rPr>
-          <w:rFonts w:ascii="Corbel" w:hAnsi="Corbel"/>
-          <w:sz w:val="26"/>
-          <w:szCs w:val="26"/>
-          <w:highlight w:val="yellow"/>
-        </w:rPr>
-        <w:t>"</w:t>
-      </w:r>
-      <w:r>
-        <w:rPr>
-          <w:rFonts w:ascii="Corbel" w:hAnsi="Corbel"/>
-          <w:sz w:val="26"/>
-          <w:szCs w:val="26"/>
-          <w:highlight w:val="yellow"/>
-        </w:rPr>
-        <w:t>}</w:t>
-      </w:r>
-      <w:r>
-        <w:rPr>
-          <w:rFonts w:ascii="Corbel" w:hAnsi="Corbel"/>
-          <w:sz w:val="26"/>
-          <w:szCs w:val="26"/>
-          <w:highlight w:val="yellow"/>
-        </w:rPr>
-        <w:t>{</w:t>
-      </w:r>
-      <w:proofErr w:type="gramEnd"/>
-      <w:r>
-        <w:rPr>
-          <w:rFonts w:ascii="Corbel" w:hAnsi="Corbel"/>
-          <w:sz w:val="26"/>
-          <w:szCs w:val="26"/>
-          <w:highlight w:val="yellow"/>
-        </w:rPr>
-        <w:t>#</w:t>
-      </w:r>
-      <w:r>
-        <w:rPr>
-          <w:rFonts w:ascii="Corbel" w:hAnsi="Corbel"/>
-          <w:sz w:val="26"/>
-          <w:szCs w:val="26"/>
-          <w:highlight w:val="yellow"/>
-        </w:rPr>
-        <w:t>timelineTable</w:t>
-      </w:r>
-      <w:r>
-        <w:rPr>
-          <w:rFonts w:ascii="Corbel" w:hAnsi="Corbel"/>
-          <w:sz w:val="26"/>
-          <w:szCs w:val="26"/>
-          <w:highlight w:val="yellow"/>
-        </w:rPr>
-        <w:t xml:space="preserve"> === </w:t>
-      </w:r>
-      <w:r>
-        <w:rPr>
-          <w:rFonts w:ascii="Corbel" w:hAnsi="Corbel"/>
-          <w:sz w:val="26"/>
-          <w:szCs w:val="26"/>
-          <w:highlight w:val="yellow"/>
-        </w:rPr>
-        <w:t>"</w:t>
-      </w:r>
-      <w:r>
-        <w:rPr>
-          <w:rFonts w:ascii="Corbel" w:hAnsi="Corbel"/>
-          <w:sz w:val="26"/>
-          <w:szCs w:val="26"/>
-          <w:highlight w:val="yellow"/>
-        </w:rPr>
-        <w:t>Field</w:t>
-      </w:r>
-      <w:r>
-        <w:rPr>
-          <w:rFonts w:ascii="Corbel" w:hAnsi="Corbel"/>
-          <w:sz w:val="26"/>
-          <w:szCs w:val="26"/>
-          <w:highlight w:val="yellow"/>
-        </w:rPr>
-        <w:t>"</w:t>
+        <w:t>timelineField</w:t>
       </w:r>
       <w:r>
         <w:rPr>
@@ -4421,8 +4150,9 @@
           <w:szCs w:val="26"/>
           <w:highlight w:val="yellow"/>
         </w:rPr>
-        <w:t>timeline</w:t>
-      </w:r>
+        <w:t>timelineField</w:t>
+      </w:r>
+      <w:proofErr w:type="spellEnd"/>
       <w:r>
         <w:rPr>
           <w:rFonts w:ascii="Corbel" w:hAnsi="Corbel"/>
@@ -4430,9 +4160,8 @@
           <w:szCs w:val="26"/>
           <w:highlight w:val="yellow"/>
         </w:rPr>
-        <w:t>Table</w:t>
-      </w:r>
-      <w:proofErr w:type="spellEnd"/>
+        <w:t>}</w:t>
+      </w:r>
       <w:r>
         <w:rPr>
           <w:rFonts w:ascii="Corbel" w:hAnsi="Corbel"/>
@@ -4440,7 +4169,7 @@
           <w:szCs w:val="26"/>
           <w:highlight w:val="yellow"/>
         </w:rPr>
-        <w:t xml:space="preserve"> </w:t>
+        <w:t>{#</w:t>
       </w:r>
       <w:r>
         <w:rPr>
@@ -4449,108 +4178,7 @@
           <w:szCs w:val="26"/>
           <w:highlight w:val="yellow"/>
         </w:rPr>
-        <w:t xml:space="preserve">=== </w:t>
-      </w:r>
-      <w:r>
-        <w:rPr>
-          <w:rFonts w:ascii="Corbel" w:hAnsi="Corbel"/>
-          <w:sz w:val="26"/>
-          <w:szCs w:val="26"/>
-          <w:highlight w:val="yellow"/>
-        </w:rPr>
-        <w:t>"</w:t>
-      </w:r>
-      <w:r>
-        <w:rPr>
-          <w:rFonts w:ascii="Corbel" w:hAnsi="Corbel"/>
-          <w:sz w:val="26"/>
-          <w:szCs w:val="26"/>
-          <w:highlight w:val="yellow"/>
-        </w:rPr>
-        <w:t>Field</w:t>
-      </w:r>
-      <w:proofErr w:type="gramStart"/>
-      <w:r>
-        <w:rPr>
-          <w:rFonts w:ascii="Corbel" w:hAnsi="Corbel"/>
-          <w:sz w:val="26"/>
-          <w:szCs w:val="26"/>
-          <w:highlight w:val="yellow"/>
-        </w:rPr>
-        <w:t>"</w:t>
-      </w:r>
-      <w:r>
-        <w:rPr>
-          <w:rFonts w:ascii="Corbel" w:hAnsi="Corbel"/>
-          <w:sz w:val="26"/>
-          <w:szCs w:val="26"/>
-          <w:highlight w:val="yellow"/>
-        </w:rPr>
-        <w:t>}</w:t>
-      </w:r>
-      <w:r>
-        <w:rPr>
-          <w:rFonts w:ascii="Corbel" w:hAnsi="Corbel"/>
-          <w:sz w:val="26"/>
-          <w:szCs w:val="26"/>
-          <w:highlight w:val="yellow"/>
-        </w:rPr>
-        <w:t>{</w:t>
-      </w:r>
-      <w:proofErr w:type="gramEnd"/>
-      <w:r>
-        <w:rPr>
-          <w:rFonts w:ascii="Corbel" w:hAnsi="Corbel"/>
-          <w:sz w:val="26"/>
-          <w:szCs w:val="26"/>
-          <w:highlight w:val="yellow"/>
-        </w:rPr>
-        <w:t>#</w:t>
-      </w:r>
-      <w:r>
-        <w:rPr>
-          <w:rFonts w:ascii="Corbel" w:hAnsi="Corbel"/>
-          <w:sz w:val="26"/>
-          <w:szCs w:val="26"/>
-          <w:highlight w:val="yellow"/>
-        </w:rPr>
-        <w:t>timelineTable</w:t>
-      </w:r>
-      <w:r>
-        <w:rPr>
-          <w:rFonts w:ascii="Corbel" w:hAnsi="Corbel"/>
-          <w:sz w:val="26"/>
-          <w:szCs w:val="26"/>
-          <w:highlight w:val="yellow"/>
-        </w:rPr>
-        <w:t xml:space="preserve"> === </w:t>
-      </w:r>
-      <w:r>
-        <w:rPr>
-          <w:rFonts w:ascii="Corbel" w:hAnsi="Corbel"/>
-          <w:sz w:val="26"/>
-          <w:szCs w:val="26"/>
-          <w:highlight w:val="yellow"/>
-        </w:rPr>
-        <w:t>"</w:t>
-      </w:r>
-      <w:r>
-        <w:rPr>
-          <w:rFonts w:ascii="Corbel" w:hAnsi="Corbel"/>
-          <w:sz w:val="26"/>
-          <w:szCs w:val="26"/>
-          <w:highlight w:val="yellow"/>
-        </w:rPr>
-        <w:t>BH1</w:t>
-      </w:r>
-      <w:r>
-        <w:rPr>
-          <w:rFonts w:ascii="Corbel" w:hAnsi="Corbel"/>
-          <w:sz w:val="26"/>
-          <w:szCs w:val="26"/>
-          <w:highlight w:val="yellow"/>
-        </w:rPr>
-        <w:t>"</w:t>
+        <w:t>timelineBH1</w:t>
       </w:r>
       <w:r>
         <w:rPr>
@@ -5719,81 +5347,7 @@
           <w:szCs w:val="26"/>
           <w:highlight w:val="yellow"/>
         </w:rPr>
-        <w:t>{/</w:t>
-      </w:r>
-      <w:proofErr w:type="spellStart"/>
-      <w:r>
-        <w:rPr>
-          <w:rFonts w:ascii="Corbel" w:hAnsi="Corbel"/>
-          <w:sz w:val="26"/>
-          <w:szCs w:val="26"/>
-          <w:highlight w:val="yellow"/>
-        </w:rPr>
-        <w:t>timeline</w:t>
-      </w:r>
-      <w:r>
-        <w:rPr>
-          <w:rFonts w:ascii="Corbel" w:hAnsi="Corbel"/>
-          <w:sz w:val="26"/>
-          <w:szCs w:val="26"/>
-          <w:highlight w:val="yellow"/>
-        </w:rPr>
-        <w:t>Table</w:t>
-      </w:r>
-      <w:proofErr w:type="spellEnd"/>
-      <w:r>
-        <w:rPr>
-          <w:rFonts w:ascii="Corbel" w:hAnsi="Corbel"/>
-          <w:sz w:val="26"/>
-          <w:szCs w:val="26"/>
-          <w:highlight w:val="yellow"/>
-        </w:rPr>
-        <w:t xml:space="preserve"> </w:t>
-      </w:r>
-      <w:r>
-        <w:rPr>
-          <w:rFonts w:ascii="Corbel" w:hAnsi="Corbel"/>
-          <w:sz w:val="26"/>
-          <w:szCs w:val="26"/>
-          <w:highlight w:val="yellow"/>
-        </w:rPr>
-        <w:t xml:space="preserve">=== </w:t>
-      </w:r>
-      <w:r>
-        <w:rPr>
-          <w:rFonts w:ascii="Corbel" w:hAnsi="Corbel"/>
-          <w:sz w:val="26"/>
-          <w:szCs w:val="26"/>
-          <w:highlight w:val="yellow"/>
-        </w:rPr>
-        <w:t>"</w:t>
-      </w:r>
-      <w:r>
-        <w:rPr>
-          <w:rFonts w:ascii="Corbel" w:hAnsi="Corbel"/>
-          <w:sz w:val="26"/>
-          <w:szCs w:val="26"/>
-          <w:highlight w:val="yellow"/>
-        </w:rPr>
-        <w:t>BH1</w:t>
-      </w:r>
-      <w:r>
-        <w:rPr>
-          <w:rFonts w:ascii="Corbel" w:hAnsi="Corbel"/>
-          <w:sz w:val="26"/>
-          <w:szCs w:val="26"/>
-          <w:highlight w:val="yellow"/>
-        </w:rPr>
-        <w:t>"</w:t>
-      </w:r>
-      <w:r>
-        <w:rPr>
-          <w:rFonts w:ascii="Corbel" w:hAnsi="Corbel"/>
-          <w:sz w:val="26"/>
-          <w:szCs w:val="26"/>
-          <w:highlight w:val="yellow"/>
-        </w:rPr>
-        <w:t>}</w:t>
+        <w:t>{/timelineBH1}</w:t>
       </w:r>
     </w:p>
     <w:p>
@@ -6044,25 +5598,7 @@
           <w:sz w:val="26"/>
           <w:szCs w:val="26"/>
         </w:rPr>
-        <w:t xml:space="preserve">Client has dedicated resources available to assist Tonic HQ in the discovery, </w:t>
-      </w:r>
-      <w:proofErr w:type="gramStart"/>
-      <w:r>
-        <w:rPr>
-          <w:rFonts w:ascii="Corbel" w:hAnsi="Corbel"/>
-          <w:sz w:val="26"/>
-          <w:szCs w:val="26"/>
-        </w:rPr>
-        <w:t>design</w:t>
-      </w:r>
-      <w:proofErr w:type="gramEnd"/>
-      <w:r>
-        <w:rPr>
-          <w:rFonts w:ascii="Corbel" w:hAnsi="Corbel"/>
-          <w:sz w:val="26"/>
-          <w:szCs w:val="26"/>
-        </w:rPr>
-        <w:t xml:space="preserve"> and testing processes.</w:t>
+        <w:t>Client has dedicated resources available to assist Tonic HQ in the discovery, design and testing processes.</w:t>
       </w:r>
     </w:p>
     <w:p>
@@ -6084,16 +5620,7 @@
           <w:sz w:val="26"/>
           <w:szCs w:val="26"/>
         </w:rPr>
-        <w:t xml:space="preserve">Client does not require Tonic HQ to perform any custom integrations with vendors (Bullhorn Marketplace or otherwise) not outlined in this Scope of </w:t>
-      </w:r>
-      <w:proofErr w:type="gramStart"/>
-      <w:r>
-        <w:rPr>
-          <w:rFonts w:ascii="Corbel" w:hAnsi="Corbel"/>
-          <w:sz w:val="26"/>
-          <w:szCs w:val="26"/>
-        </w:rPr>
-        <w:t>Work.</w:t>
+        <w:t>Client does not require Tonic HQ to perform any custom integrations with vendors (Bullhorn Marketplace or otherwise) not outlined in this Scope of Work.</w:t>
       </w:r>
       <w:r>
         <w:rPr>
@@ -6102,17 +5629,7 @@
           <w:szCs w:val="26"/>
           <w:highlight w:val="yellow"/>
         </w:rPr>
-        <w:t>{</w:t>
-      </w:r>
-      <w:proofErr w:type="gramEnd"/>
-      <w:r>
-        <w:rPr>
-          <w:rFonts w:ascii="Corbel" w:hAnsi="Corbel"/>
-          <w:sz w:val="26"/>
-          <w:szCs w:val="26"/>
-          <w:highlight w:val="yellow"/>
-        </w:rPr>
-        <w:t>^</w:t>
+        <w:t>{^</w:t>
       </w:r>
       <w:proofErr w:type="spellStart"/>
       <w:r>
@@ -6333,16 +5850,7 @@
           <w:sz w:val="26"/>
           <w:szCs w:val="26"/>
         </w:rPr>
-        <w:t xml:space="preserve">made in </w:t>
-      </w:r>
-      <w:proofErr w:type="gramStart"/>
-      <w:r>
-        <w:rPr>
-          <w:rFonts w:ascii="Corbel" w:hAnsi="Corbel"/>
-          <w:sz w:val="26"/>
-          <w:szCs w:val="26"/>
-        </w:rPr>
-        <w:t>payments</w:t>
+        <w:t>made in payments</w:t>
       </w:r>
       <w:r>
         <w:rPr>
@@ -6359,17 +5867,7 @@
           <w:szCs w:val="26"/>
           <w:highlight w:val="yellow"/>
         </w:rPr>
-        <w:t>{</w:t>
-      </w:r>
-      <w:proofErr w:type="gramEnd"/>
-      <w:r>
-        <w:rPr>
-          <w:rFonts w:ascii="Corbel" w:hAnsi="Corbel"/>
-          <w:sz w:val="26"/>
-          <w:szCs w:val="26"/>
-          <w:highlight w:val="yellow"/>
-        </w:rPr>
-        <w:t>#</w:t>
+        <w:t>{#</w:t>
       </w:r>
       <w:r>
         <w:rPr>
@@ -6451,7 +5949,6 @@
         <w:t>{/</w:t>
       </w:r>
       <w:proofErr w:type="spellStart"/>
-      <w:proofErr w:type="gramStart"/>
       <w:r>
         <w:rPr>
           <w:rFonts w:ascii="Corbel" w:hAnsi="Corbel"/>
@@ -6469,17 +5966,7 @@
           <w:szCs w:val="26"/>
           <w:highlight w:val="yellow"/>
         </w:rPr>
-        <w:t>}{</w:t>
-      </w:r>
-      <w:proofErr w:type="gramEnd"/>
-      <w:r>
-        <w:rPr>
-          <w:rFonts w:ascii="Corbel" w:hAnsi="Corbel"/>
-          <w:sz w:val="26"/>
-          <w:szCs w:val="26"/>
-          <w:highlight w:val="yellow"/>
-        </w:rPr>
-        <w:t>#paymentsThree}</w:t>
+        <w:t>}{#paymentsThree}</w:t>
       </w:r>
     </w:p>
     <w:p>
@@ -6545,25 +6032,7 @@
           <w:sz w:val="26"/>
           <w:szCs w:val="26"/>
         </w:rPr>
-        <w:t xml:space="preserve">50% at project completion and Client </w:t>
-      </w:r>
-      <w:proofErr w:type="gramStart"/>
-      <w:r>
-        <w:rPr>
-          <w:rFonts w:ascii="Corbel" w:hAnsi="Corbel"/>
-          <w:sz w:val="26"/>
-          <w:szCs w:val="26"/>
-        </w:rPr>
-        <w:t>sign-offs</w:t>
-      </w:r>
-      <w:proofErr w:type="gramEnd"/>
-      <w:r>
-        <w:rPr>
-          <w:rFonts w:ascii="Corbel" w:hAnsi="Corbel"/>
-          <w:sz w:val="26"/>
-          <w:szCs w:val="26"/>
-        </w:rPr>
-        <w:t xml:space="preserve"> and acceptance</w:t>
+        <w:t>50% at project completion and Client sign-offs and acceptance</w:t>
       </w:r>
       <w:r>
         <w:rPr>
@@ -6625,7 +6094,6 @@
         </w:rPr>
         <w:t>{#</w:t>
       </w:r>
-      <w:proofErr w:type="gramStart"/>
       <w:r>
         <w:rPr>
           <w:rFonts w:ascii="Corbel" w:hAnsi="Corbel"/>
@@ -6653,19 +6121,7 @@
           <w:sz w:val="26"/>
           <w:szCs w:val="26"/>
         </w:rPr>
-        <w:t>OPTIONAL</w:t>
-      </w:r>
-      <w:proofErr w:type="gramEnd"/>
-      <w:r>
-        <w:rPr>
-          <w:rFonts w:ascii="Corbel" w:eastAsia="Corbel" w:hAnsi="Corbel" w:cs="Corbel"/>
-          <w:b/>
-          <w:bCs/>
-          <w:color w:val="000000" w:themeColor="text1"/>
-          <w:sz w:val="26"/>
-          <w:szCs w:val="26"/>
-        </w:rPr>
-        <w:t xml:space="preserve"> ON-SITE TRAINING</w:t>
+        <w:t>OPTIONAL ON-SITE TRAINING</w:t>
       </w:r>
     </w:p>
     <w:p>
@@ -6736,27 +6192,7 @@
           <w:sz w:val="26"/>
           <w:szCs w:val="26"/>
         </w:rPr>
-        <w:t xml:space="preserve">Customized training based on client’s requirements delivered prior to Go Live. Includes two trainers on-site at </w:t>
-      </w:r>
-      <w:proofErr w:type="gramStart"/>
-      <w:r>
-        <w:rPr>
-          <w:rFonts w:ascii="Corbel" w:eastAsia="Corbel" w:hAnsi="Corbel" w:cs="Corbel"/>
-          <w:color w:val="000000" w:themeColor="text1"/>
-          <w:sz w:val="26"/>
-          <w:szCs w:val="26"/>
-        </w:rPr>
-        <w:t>client‘</w:t>
-      </w:r>
-      <w:proofErr w:type="gramEnd"/>
-      <w:r>
-        <w:rPr>
-          <w:rFonts w:ascii="Corbel" w:eastAsia="Corbel" w:hAnsi="Corbel" w:cs="Corbel"/>
-          <w:color w:val="000000" w:themeColor="text1"/>
-          <w:sz w:val="26"/>
-          <w:szCs w:val="26"/>
-        </w:rPr>
-        <w:t>s desired location for a total of two days</w:t>
+        <w:t>Customized training based on client’s requirements delivered prior to Go Live. Includes two trainers on-site at client‘s desired location for a total of two days</w:t>
       </w:r>
       <w:r>
         <w:rPr>
@@ -6891,7 +6327,6 @@
         </w:rPr>
         <w:t>{#</w:t>
       </w:r>
-      <w:proofErr w:type="gramStart"/>
       <w:r>
         <w:rPr>
           <w:rFonts w:ascii="Corbel" w:hAnsi="Corbel"/>
@@ -6919,19 +6354,7 @@
           <w:sz w:val="26"/>
           <w:szCs w:val="26"/>
         </w:rPr>
-        <w:t>OPTIONAL</w:t>
-      </w:r>
-      <w:proofErr w:type="gramEnd"/>
-      <w:r>
-        <w:rPr>
-          <w:rFonts w:ascii="Corbel" w:eastAsia="Corbel" w:hAnsi="Corbel" w:cs="Corbel"/>
-          <w:b/>
-          <w:bCs/>
-          <w:color w:val="000000" w:themeColor="text1"/>
-          <w:sz w:val="26"/>
-          <w:szCs w:val="26"/>
-        </w:rPr>
-        <w:t xml:space="preserve"> WHITE GLOVE AFTER-CARE</w:t>
+        <w:t>OPTIONAL WHITE GLOVE AFTER-CARE</w:t>
       </w:r>
     </w:p>
     <w:tbl>
@@ -7120,19 +6543,19 @@
           <w:sz w:val="26"/>
           <w:szCs w:val="26"/>
         </w:rPr>
-        <w:t xml:space="preserve">Our standard engagement ends Post Go Live once the client has agreed that the project is complete and if applicable, any migration issues have been resolved. </w:t>
-      </w:r>
-      <w:proofErr w:type="gramStart"/>
-      <w:r>
+        <w:t>Our standard engagement ends Post Go Live once the client has agreed that the project is complete and if applicable, any migration issues have been resolved. We've developed our optional White Glove After-care at the request of our clients who are looking for a higher level of support in the critical period after Go Live.</w:t>
+      </w:r>
+    </w:p>
+    <w:p>
+      <w:pPr>
+        <w:spacing w:before="240"/>
         <w:rPr>
           <w:rFonts w:ascii="Corbel" w:eastAsia="Corbel" w:hAnsi="Corbel" w:cs="Corbel"/>
           <w:color w:val="000000" w:themeColor="text1"/>
           <w:sz w:val="26"/>
           <w:szCs w:val="26"/>
         </w:rPr>
-        <w:t>We've</w:t>
-      </w:r>
-      <w:proofErr w:type="gramEnd"/>
+      </w:pPr>
       <w:r>
         <w:rPr>
           <w:rFonts w:ascii="Corbel" w:eastAsia="Corbel" w:hAnsi="Corbel" w:cs="Corbel"/>
@@ -7140,19 +6563,28 @@
           <w:sz w:val="26"/>
           <w:szCs w:val="26"/>
         </w:rPr>
-        <w:t xml:space="preserve"> developed our optional White Glove After-care at the request of our clients who are looking for a higher level of support in the critical period after Go Live.</w:t>
-      </w:r>
-    </w:p>
-    <w:p>
-      <w:pPr>
-        <w:spacing w:before="240"/>
+        <w:t>Under this plan, Tonic HQ will continue to be your single point of contact for all things Bullhorn. Throughout your implementation, we'll have gotten to know your business and how you do what you do. That, combined with decades of Bullhorn experience, puts us in a unique position to support your business during this phase.</w:t>
+      </w:r>
+    </w:p>
+    <w:p>
+      <w:pPr>
+        <w:spacing w:before="240" w:after="0"/>
+        <w:rPr>
+          <w:rFonts w:ascii="Corbel" w:hAnsi="Corbel"/>
+          <w:sz w:val="26"/>
+          <w:szCs w:val="26"/>
+          <w:highlight w:val="yellow"/>
+        </w:rPr>
+      </w:pPr>
+      <w:r>
         <w:rPr>
           <w:rFonts w:ascii="Corbel" w:eastAsia="Corbel" w:hAnsi="Corbel" w:cs="Corbel"/>
           <w:color w:val="000000" w:themeColor="text1"/>
           <w:sz w:val="26"/>
           <w:szCs w:val="26"/>
         </w:rPr>
-      </w:pPr>
+        <w:t xml:space="preserve">For 90-days Post Go Live, Tonic HQ will be your single source of support. You, and your end users, can reach out to our support team via phone or email. All incoming requests will be converted to tickets and triaged accordingly. We'll work with a designated person in your organization to ensure that all issues are dealt with satisfactorily, as well </w:t>
+      </w:r>
       <w:r>
         <w:rPr>
           <w:rFonts w:ascii="Corbel" w:eastAsia="Corbel" w:hAnsi="Corbel" w:cs="Corbel"/>
@@ -7160,106 +6592,26 @@
           <w:sz w:val="26"/>
           <w:szCs w:val="26"/>
         </w:rPr>
-        <w:t xml:space="preserve">Under this plan, Tonic HQ will continue to be your single point of contact for all things Bullhorn. Throughout your implementation, </w:t>
-      </w:r>
-      <w:proofErr w:type="gramStart"/>
-      <w:r>
-        <w:rPr>
-          <w:rFonts w:ascii="Corbel" w:eastAsia="Corbel" w:hAnsi="Corbel" w:cs="Corbel"/>
-          <w:color w:val="000000" w:themeColor="text1"/>
-          <w:sz w:val="26"/>
-          <w:szCs w:val="26"/>
-        </w:rPr>
-        <w:t>we'll</w:t>
-      </w:r>
-      <w:proofErr w:type="gramEnd"/>
-      <w:r>
-        <w:rPr>
-          <w:rFonts w:ascii="Corbel" w:eastAsia="Corbel" w:hAnsi="Corbel" w:cs="Corbel"/>
-          <w:color w:val="000000" w:themeColor="text1"/>
-          <w:sz w:val="26"/>
-          <w:szCs w:val="26"/>
-        </w:rPr>
-        <w:t xml:space="preserve"> have gotten to know your business and how you do what you do. That, combined with decades of Bullhorn experience, puts us in a unique position to support your business during this phase.</w:t>
-      </w:r>
-    </w:p>
-    <w:p>
-      <w:pPr>
-        <w:spacing w:before="240" w:after="0"/>
+        <w:lastRenderedPageBreak/>
+        <w:t>as recommend opportunities for complementary additional training, minor configuration changes, or help you learn to navigate getting support from Bullhorn directly. Our goal is to spend this time ensuring that you and your team are getting off on the right foot; that your Bullhorn environment is working well and that your team(s) are comfortable using the system</w:t>
+      </w:r>
+      <w:r>
+        <w:rPr>
+          <w:rFonts w:ascii="Corbel" w:hAnsi="Corbel"/>
+          <w:sz w:val="26"/>
+          <w:szCs w:val="26"/>
+        </w:rPr>
+        <w:t>.</w:t>
+      </w:r>
+      <w:r>
         <w:rPr>
           <w:rFonts w:ascii="Corbel" w:hAnsi="Corbel"/>
           <w:sz w:val="26"/>
           <w:szCs w:val="26"/>
           <w:highlight w:val="yellow"/>
         </w:rPr>
-      </w:pPr>
-      <w:r>
-        <w:rPr>
-          <w:rFonts w:ascii="Corbel" w:eastAsia="Corbel" w:hAnsi="Corbel" w:cs="Corbel"/>
-          <w:color w:val="000000" w:themeColor="text1"/>
-          <w:sz w:val="26"/>
-          <w:szCs w:val="26"/>
-        </w:rPr>
-        <w:t xml:space="preserve">For 90-days Post Go Live, Tonic HQ will be your single source of support. You, and your end users, can reach out to our support team via phone or email. All incoming requests will be converted to tickets and triaged accordingly. </w:t>
-      </w:r>
-      <w:proofErr w:type="gramStart"/>
-      <w:r>
-        <w:rPr>
-          <w:rFonts w:ascii="Corbel" w:eastAsia="Corbel" w:hAnsi="Corbel" w:cs="Corbel"/>
-          <w:color w:val="000000" w:themeColor="text1"/>
-          <w:sz w:val="26"/>
-          <w:szCs w:val="26"/>
-        </w:rPr>
-        <w:t>We'll</w:t>
-      </w:r>
-      <w:proofErr w:type="gramEnd"/>
-      <w:r>
-        <w:rPr>
-          <w:rFonts w:ascii="Corbel" w:eastAsia="Corbel" w:hAnsi="Corbel" w:cs="Corbel"/>
-          <w:color w:val="000000" w:themeColor="text1"/>
-          <w:sz w:val="26"/>
-          <w:szCs w:val="26"/>
-        </w:rPr>
-        <w:t xml:space="preserve"> work with a designated person in your organization to ensure that all issues are dealt with satisfactorily, as well </w:t>
-      </w:r>
-      <w:r>
-        <w:rPr>
-          <w:rFonts w:ascii="Corbel" w:eastAsia="Corbel" w:hAnsi="Corbel" w:cs="Corbel"/>
-          <w:color w:val="000000" w:themeColor="text1"/>
-          <w:sz w:val="26"/>
-          <w:szCs w:val="26"/>
-        </w:rPr>
-        <w:lastRenderedPageBreak/>
-        <w:t xml:space="preserve">as recommend opportunities for complementary additional training, minor configuration changes, or help you learn to navigate getting support from Bullhorn directly. Our goal is to spend this time ensuring that you and your team are getting off on the right foot; that your Bullhorn environment is working well and that your team(s) are comfortable using the </w:t>
-      </w:r>
-      <w:proofErr w:type="gramStart"/>
-      <w:r>
-        <w:rPr>
-          <w:rFonts w:ascii="Corbel" w:eastAsia="Corbel" w:hAnsi="Corbel" w:cs="Corbel"/>
-          <w:color w:val="000000" w:themeColor="text1"/>
-          <w:sz w:val="26"/>
-          <w:szCs w:val="26"/>
-        </w:rPr>
-        <w:t>system</w:t>
-      </w:r>
-      <w:r>
-        <w:rPr>
-          <w:rFonts w:ascii="Corbel" w:hAnsi="Corbel"/>
-          <w:sz w:val="26"/>
-          <w:szCs w:val="26"/>
-        </w:rPr>
-        <w:t>.</w:t>
-      </w:r>
-      <w:r>
-        <w:rPr>
-          <w:rFonts w:ascii="Corbel" w:hAnsi="Corbel"/>
-          <w:sz w:val="26"/>
-          <w:szCs w:val="26"/>
-          <w:highlight w:val="yellow"/>
-        </w:rPr>
         <w:t>{</w:t>
       </w:r>
-      <w:proofErr w:type="gramEnd"/>
       <w:r>
         <w:rPr>
           <w:rFonts w:ascii="Corbel" w:hAnsi="Corbel"/>
@@ -7556,25 +6908,7 @@
           <w:sz w:val="26"/>
           <w:szCs w:val="26"/>
         </w:rPr>
-        <w:t>Data integrity validation, de-</w:t>
-      </w:r>
-      <w:proofErr w:type="gramStart"/>
-      <w:r>
-        <w:rPr>
-          <w:rFonts w:ascii="Corbel" w:hAnsi="Corbel"/>
-          <w:sz w:val="26"/>
-          <w:szCs w:val="26"/>
-        </w:rPr>
-        <w:t>duplication</w:t>
-      </w:r>
-      <w:proofErr w:type="gramEnd"/>
-      <w:r>
-        <w:rPr>
-          <w:rFonts w:ascii="Corbel" w:hAnsi="Corbel"/>
-          <w:sz w:val="26"/>
-          <w:szCs w:val="26"/>
-        </w:rPr>
-        <w:t xml:space="preserve"> or transformation other than what is necessary to map the Client’s existing data to Bullhorn entities.</w:t>
+        <w:t>Data integrity validation, de-duplication or transformation other than what is necessary to map the Client’s existing data to Bullhorn entities.</w:t>
       </w:r>
     </w:p>
     <w:p>
@@ -7821,23 +7155,13 @@
           <w:u w:val="single"/>
         </w:rPr>
       </w:pPr>
-      <w:proofErr w:type="gramStart"/>
-      <w:r>
-        <w:rPr>
-          <w:rFonts w:ascii="Corbel" w:hAnsi="Corbel"/>
-          <w:sz w:val="26"/>
-          <w:szCs w:val="26"/>
-        </w:rPr>
-        <w:t>This Agreement,</w:t>
-      </w:r>
-      <w:proofErr w:type="gramEnd"/>
-      <w:r>
-        <w:rPr>
-          <w:rFonts w:ascii="Corbel" w:hAnsi="Corbel"/>
-          <w:sz w:val="26"/>
-          <w:szCs w:val="26"/>
-        </w:rPr>
-        <w:t xml:space="preserve"> dated effective   is made and entered into by and among (“Client”) and Tonic HQ, Inc. (“Tonic HQ”).</w:t>
+      <w:r>
+        <w:rPr>
+          <w:rFonts w:ascii="Corbel" w:hAnsi="Corbel"/>
+          <w:sz w:val="26"/>
+          <w:szCs w:val="26"/>
+        </w:rPr>
+        <w:t>This Agreement, dated effective   is made and entered into by and among (“Client”) and Tonic HQ, Inc. (“Tonic HQ”).</w:t>
       </w:r>
     </w:p>
     <w:p>
@@ -7906,23 +7230,13 @@
           <w:szCs w:val="26"/>
         </w:rPr>
       </w:pPr>
-      <w:proofErr w:type="gramStart"/>
-      <w:r>
-        <w:rPr>
-          <w:rFonts w:ascii="Corbel" w:hAnsi="Corbel"/>
-          <w:sz w:val="26"/>
-          <w:szCs w:val="26"/>
-        </w:rPr>
-        <w:t>In order for</w:t>
-      </w:r>
-      <w:proofErr w:type="gramEnd"/>
-      <w:r>
-        <w:rPr>
-          <w:rFonts w:ascii="Corbel" w:hAnsi="Corbel"/>
-          <w:sz w:val="26"/>
-          <w:szCs w:val="26"/>
-        </w:rPr>
-        <w:t xml:space="preserve"> Tonic HQ to perform the services outlined, it may be necessary for the Client to provide Tonic HQ with Confidential Information regarding the Client's business and products. The Client will rely heavily upon Tonic HQ’s integrity and prudent judgment to use this information only in the best interests of the Client. Tonic HQ may be exposed to and will be required to use certain "Confidential Information" of the Client. Tonic HQ agrees that it will not use, directly or indirectly, such Confidential Information for the benefit of any person, entity, or organization other than the Client, or disclose such Confidential Information without the written authorization of the President of the Client, either during or after the term of this Agreement, for as long as such information retains the characteristics of Confidential Information.</w:t>
+      <w:r>
+        <w:rPr>
+          <w:rFonts w:ascii="Corbel" w:hAnsi="Corbel"/>
+          <w:sz w:val="26"/>
+          <w:szCs w:val="26"/>
+        </w:rPr>
+        <w:t>In order for Tonic HQ to perform the services outlined, it may be necessary for the Client to provide Tonic HQ with Confidential Information regarding the Client's business and products. The Client will rely heavily upon Tonic HQ’s integrity and prudent judgment to use this information only in the best interests of the Client. Tonic HQ may be exposed to and will be required to use certain "Confidential Information" of the Client. Tonic HQ agrees that it will not use, directly or indirectly, such Confidential Information for the benefit of any person, entity, or organization other than the Client, or disclose such Confidential Information without the written authorization of the President of the Client, either during or after the term of this Agreement, for as long as such information retains the characteristics of Confidential Information.</w:t>
       </w:r>
     </w:p>
     <w:p>
@@ -8021,25 +7335,7 @@
           <w:sz w:val="26"/>
           <w:szCs w:val="26"/>
         </w:rPr>
-        <w:t xml:space="preserve">Please read the contract on the previous pages to make sure you understand all the details involved. </w:t>
-      </w:r>
-      <w:proofErr w:type="gramStart"/>
-      <w:r>
-        <w:rPr>
-          <w:rFonts w:ascii="Corbel" w:hAnsi="Corbel"/>
-          <w:sz w:val="26"/>
-          <w:szCs w:val="26"/>
-        </w:rPr>
-        <w:t>It's</w:t>
-      </w:r>
-      <w:proofErr w:type="gramEnd"/>
-      <w:r>
-        <w:rPr>
-          <w:rFonts w:ascii="Corbel" w:hAnsi="Corbel"/>
-          <w:sz w:val="26"/>
-          <w:szCs w:val="26"/>
-        </w:rPr>
-        <w:t xml:space="preserve"> important to us that everything is transparent and understood from the beginning so that we lay a solid foundation for a great working relationship.</w:t>
+        <w:t>Please read the contract on the previous pages to make sure you understand all the details involved. It's important to us that everything is transparent and understood from the beginning so that we lay a solid foundation for a great working relationship.</w:t>
       </w:r>
       <w:r>
         <w:rPr>
@@ -8069,43 +7365,7 @@
           <w:sz w:val="26"/>
           <w:szCs w:val="26"/>
         </w:rPr>
-        <w:t xml:space="preserve">If you have any questions at all, please let us know. </w:t>
-      </w:r>
-      <w:proofErr w:type="gramStart"/>
-      <w:r>
-        <w:rPr>
-          <w:rFonts w:ascii="Corbel" w:hAnsi="Corbel"/>
-          <w:sz w:val="26"/>
-          <w:szCs w:val="26"/>
-        </w:rPr>
-        <w:t>We're</w:t>
-      </w:r>
-      <w:proofErr w:type="gramEnd"/>
-      <w:r>
-        <w:rPr>
-          <w:rFonts w:ascii="Corbel" w:hAnsi="Corbel"/>
-          <w:sz w:val="26"/>
-          <w:szCs w:val="26"/>
-        </w:rPr>
-        <w:t xml:space="preserve"> happy to clarify any points and there may be some items that we can sort out together. </w:t>
-      </w:r>
-      <w:proofErr w:type="gramStart"/>
-      <w:r>
-        <w:rPr>
-          <w:rFonts w:ascii="Corbel" w:hAnsi="Corbel"/>
-          <w:sz w:val="26"/>
-          <w:szCs w:val="26"/>
-        </w:rPr>
-        <w:t>We're</w:t>
-      </w:r>
-      <w:proofErr w:type="gramEnd"/>
-      <w:r>
-        <w:rPr>
-          <w:rFonts w:ascii="Corbel" w:hAnsi="Corbel"/>
-          <w:sz w:val="26"/>
-          <w:szCs w:val="26"/>
-        </w:rPr>
-        <w:t xml:space="preserve"> committed to finding the best way to work together.</w:t>
+        <w:t>If you have any questions at all, please let us know. We're happy to clarify any points and there may be some items that we can sort out together. We're committed to finding the best way to work together.</w:t>
       </w:r>
       <w:r>
         <w:rPr>
@@ -8135,25 +7395,7 @@
           <w:sz w:val="26"/>
           <w:szCs w:val="26"/>
         </w:rPr>
-        <w:t xml:space="preserve">Once you feel confident about everything and are ready to move forward, sign the document either physically or electronically (if </w:t>
-      </w:r>
-      <w:proofErr w:type="gramStart"/>
-      <w:r>
-        <w:rPr>
-          <w:rFonts w:ascii="Corbel" w:hAnsi="Corbel"/>
-          <w:sz w:val="26"/>
-          <w:szCs w:val="26"/>
-        </w:rPr>
-        <w:t>you’ve</w:t>
-      </w:r>
-      <w:proofErr w:type="gramEnd"/>
-      <w:r>
-        <w:rPr>
-          <w:rFonts w:ascii="Corbel" w:hAnsi="Corbel"/>
-          <w:sz w:val="26"/>
-          <w:szCs w:val="26"/>
-        </w:rPr>
-        <w:t xml:space="preserve"> been provided a link to sign electronically).</w:t>
+        <w:t>Once you feel confident about everything and are ready to move forward, sign the document either physically or electronically (if you’ve been provided a link to sign electronically).</w:t>
       </w:r>
       <w:r>
         <w:rPr>
@@ -8183,25 +7425,7 @@
           <w:sz w:val="26"/>
           <w:szCs w:val="26"/>
         </w:rPr>
-        <w:t xml:space="preserve">Once we receive notification of your acceptance, </w:t>
-      </w:r>
-      <w:proofErr w:type="gramStart"/>
-      <w:r>
-        <w:rPr>
-          <w:rFonts w:ascii="Corbel" w:hAnsi="Corbel"/>
-          <w:sz w:val="26"/>
-          <w:szCs w:val="26"/>
-        </w:rPr>
-        <w:t>we'll</w:t>
-      </w:r>
-      <w:proofErr w:type="gramEnd"/>
-      <w:r>
-        <w:rPr>
-          <w:rFonts w:ascii="Corbel" w:hAnsi="Corbel"/>
-          <w:sz w:val="26"/>
-          <w:szCs w:val="26"/>
-        </w:rPr>
-        <w:t xml:space="preserve"> contact you shortly to sort out next steps and get the project rolling.</w:t>
+        <w:t>Once we receive notification of your acceptance, we'll contact you shortly to sort out next steps and get the project rolling.</w:t>
       </w:r>
       <w:r>
         <w:rPr>
@@ -8231,25 +7455,7 @@
           <w:sz w:val="26"/>
           <w:szCs w:val="26"/>
         </w:rPr>
-        <w:t xml:space="preserve">If </w:t>
-      </w:r>
-      <w:proofErr w:type="gramStart"/>
-      <w:r>
-        <w:rPr>
-          <w:rFonts w:ascii="Corbel" w:hAnsi="Corbel"/>
-          <w:sz w:val="26"/>
-          <w:szCs w:val="26"/>
-        </w:rPr>
-        <w:t>you'd</w:t>
-      </w:r>
-      <w:proofErr w:type="gramEnd"/>
-      <w:r>
-        <w:rPr>
-          <w:rFonts w:ascii="Corbel" w:hAnsi="Corbel"/>
-          <w:sz w:val="26"/>
-          <w:szCs w:val="26"/>
-        </w:rPr>
-        <w:t xml:space="preserve"> like to speak to us by phone, don't hesitate to call us at (559) 412-5240.</w:t>
+        <w:t>If you'd like to speak to us by phone, don't hesitate to call us at (559) 412-5240.</w:t>
       </w:r>
     </w:p>
     <w:p>

</xml_diff>

<commit_message>
Rounding additions. Removed testing ballpark
</commit_message>
<xml_diff>
--- a/sales/template.docx
+++ b/sales/template.docx
@@ -546,7 +546,16 @@
           <w:sz w:val="26"/>
           <w:szCs w:val="26"/>
         </w:rPr>
-        <w:t>Configuration of the following Bullhorn products:</w:t>
+        <w:t xml:space="preserve">Configuration of the following Bullhorn </w:t>
+      </w:r>
+      <w:proofErr w:type="gramStart"/>
+      <w:r>
+        <w:rPr>
+          <w:rFonts w:ascii="Corbel" w:hAnsi="Corbel"/>
+          <w:sz w:val="26"/>
+          <w:szCs w:val="26"/>
+        </w:rPr>
+        <w:t>products:</w:t>
       </w:r>
       <w:r>
         <w:rPr>
@@ -555,7 +564,17 @@
           <w:szCs w:val="26"/>
           <w:highlight w:val="yellow"/>
         </w:rPr>
-        <w:t>{#products}</w:t>
+        <w:t>{</w:t>
+      </w:r>
+      <w:proofErr w:type="gramEnd"/>
+      <w:r>
+        <w:rPr>
+          <w:rFonts w:ascii="Corbel" w:hAnsi="Corbel"/>
+          <w:sz w:val="26"/>
+          <w:szCs w:val="26"/>
+          <w:highlight w:val="yellow"/>
+        </w:rPr>
+        <w:t>#products}</w:t>
       </w:r>
     </w:p>
     <w:p>
@@ -1538,7 +1557,16 @@
           <w:sz w:val="26"/>
           <w:szCs w:val="26"/>
         </w:rPr>
-        <w:t>Assuming no scope changes, Tonic HQ is estimating the following timeframe for implementation. Note, the given timeframes are for each task (or group of tasks), with some items running concurrently.</w:t>
+        <w:t xml:space="preserve">Assuming no scope changes, Tonic HQ is estimating the following timeframe for implementation. Note, the given timeframes are for each task (or group of tasks), with some items running </w:t>
+      </w:r>
+      <w:proofErr w:type="gramStart"/>
+      <w:r>
+        <w:rPr>
+          <w:rFonts w:ascii="Corbel" w:hAnsi="Corbel"/>
+          <w:sz w:val="26"/>
+          <w:szCs w:val="26"/>
+        </w:rPr>
+        <w:t>concurrently.</w:t>
       </w:r>
       <w:r>
         <w:rPr>
@@ -1547,7 +1575,17 @@
           <w:szCs w:val="26"/>
           <w:highlight w:val="yellow"/>
         </w:rPr>
-        <w:t>{#</w:t>
+        <w:t>{</w:t>
+      </w:r>
+      <w:proofErr w:type="gramEnd"/>
+      <w:r>
+        <w:rPr>
+          <w:rFonts w:ascii="Corbel" w:hAnsi="Corbel"/>
+          <w:sz w:val="26"/>
+          <w:szCs w:val="26"/>
+          <w:highlight w:val="yellow"/>
+        </w:rPr>
+        <w:t>#</w:t>
       </w:r>
       <w:r>
         <w:rPr>
@@ -2147,6 +2185,7 @@
         <w:t>{/</w:t>
       </w:r>
       <w:proofErr w:type="spellStart"/>
+      <w:proofErr w:type="gramStart"/>
       <w:r>
         <w:rPr>
           <w:rFonts w:ascii="Corbel" w:hAnsi="Corbel"/>
@@ -2182,7 +2221,17 @@
           <w:szCs w:val="26"/>
           <w:highlight w:val="yellow"/>
         </w:rPr>
-        <w:t>{#</w:t>
+        <w:t>{</w:t>
+      </w:r>
+      <w:proofErr w:type="gramEnd"/>
+      <w:r>
+        <w:rPr>
+          <w:rFonts w:ascii="Corbel" w:hAnsi="Corbel"/>
+          <w:sz w:val="26"/>
+          <w:szCs w:val="26"/>
+          <w:highlight w:val="yellow"/>
+        </w:rPr>
+        <w:t>#</w:t>
       </w:r>
       <w:r>
         <w:rPr>
@@ -2983,6 +3032,7 @@
         <w:t>{/</w:t>
       </w:r>
       <w:proofErr w:type="spellStart"/>
+      <w:proofErr w:type="gramStart"/>
       <w:r>
         <w:rPr>
           <w:rFonts w:ascii="Corbel" w:hAnsi="Corbel"/>
@@ -3009,7 +3059,17 @@
           <w:szCs w:val="26"/>
           <w:highlight w:val="yellow"/>
         </w:rPr>
-        <w:t>{#</w:t>
+        <w:t>{</w:t>
+      </w:r>
+      <w:proofErr w:type="gramEnd"/>
+      <w:r>
+        <w:rPr>
+          <w:rFonts w:ascii="Corbel" w:hAnsi="Corbel"/>
+          <w:sz w:val="26"/>
+          <w:szCs w:val="26"/>
+          <w:highlight w:val="yellow"/>
+        </w:rPr>
+        <w:t>#</w:t>
       </w:r>
       <w:r>
         <w:rPr>
@@ -4143,6 +4203,7 @@
         <w:t>{/</w:t>
       </w:r>
       <w:proofErr w:type="spellStart"/>
+      <w:proofErr w:type="gramStart"/>
       <w:r>
         <w:rPr>
           <w:rFonts w:ascii="Corbel" w:hAnsi="Corbel"/>
@@ -4169,7 +4230,17 @@
           <w:szCs w:val="26"/>
           <w:highlight w:val="yellow"/>
         </w:rPr>
-        <w:t>{#</w:t>
+        <w:t>{</w:t>
+      </w:r>
+      <w:proofErr w:type="gramEnd"/>
+      <w:r>
+        <w:rPr>
+          <w:rFonts w:ascii="Corbel" w:hAnsi="Corbel"/>
+          <w:sz w:val="26"/>
+          <w:szCs w:val="26"/>
+          <w:highlight w:val="yellow"/>
+        </w:rPr>
+        <w:t>#</w:t>
       </w:r>
       <w:r>
         <w:rPr>
@@ -5598,7 +5669,25 @@
           <w:sz w:val="26"/>
           <w:szCs w:val="26"/>
         </w:rPr>
-        <w:t>Client has dedicated resources available to assist Tonic HQ in the discovery, design and testing processes.</w:t>
+        <w:t xml:space="preserve">Client has dedicated resources available to assist Tonic HQ in the discovery, </w:t>
+      </w:r>
+      <w:proofErr w:type="gramStart"/>
+      <w:r>
+        <w:rPr>
+          <w:rFonts w:ascii="Corbel" w:hAnsi="Corbel"/>
+          <w:sz w:val="26"/>
+          <w:szCs w:val="26"/>
+        </w:rPr>
+        <w:t>design</w:t>
+      </w:r>
+      <w:proofErr w:type="gramEnd"/>
+      <w:r>
+        <w:rPr>
+          <w:rFonts w:ascii="Corbel" w:hAnsi="Corbel"/>
+          <w:sz w:val="26"/>
+          <w:szCs w:val="26"/>
+        </w:rPr>
+        <w:t xml:space="preserve"> and testing processes.</w:t>
       </w:r>
     </w:p>
     <w:p>
@@ -5620,7 +5709,16 @@
           <w:sz w:val="26"/>
           <w:szCs w:val="26"/>
         </w:rPr>
-        <w:t>Client does not require Tonic HQ to perform any custom integrations with vendors (Bullhorn Marketplace or otherwise) not outlined in this Scope of Work.</w:t>
+        <w:t xml:space="preserve">Client does not require Tonic HQ to perform any custom integrations with vendors (Bullhorn Marketplace or otherwise) not outlined in this Scope of </w:t>
+      </w:r>
+      <w:proofErr w:type="gramStart"/>
+      <w:r>
+        <w:rPr>
+          <w:rFonts w:ascii="Corbel" w:hAnsi="Corbel"/>
+          <w:sz w:val="26"/>
+          <w:szCs w:val="26"/>
+        </w:rPr>
+        <w:t>Work.</w:t>
       </w:r>
       <w:r>
         <w:rPr>
@@ -5629,7 +5727,17 @@
           <w:szCs w:val="26"/>
           <w:highlight w:val="yellow"/>
         </w:rPr>
-        <w:t>{^</w:t>
+        <w:t>{</w:t>
+      </w:r>
+      <w:proofErr w:type="gramEnd"/>
+      <w:r>
+        <w:rPr>
+          <w:rFonts w:ascii="Corbel" w:hAnsi="Corbel"/>
+          <w:sz w:val="26"/>
+          <w:szCs w:val="26"/>
+          <w:highlight w:val="yellow"/>
+        </w:rPr>
+        <w:t>^</w:t>
       </w:r>
       <w:proofErr w:type="spellStart"/>
       <w:r>
@@ -5850,7 +5958,16 @@
           <w:sz w:val="26"/>
           <w:szCs w:val="26"/>
         </w:rPr>
-        <w:t>made in payments</w:t>
+        <w:t xml:space="preserve">made in </w:t>
+      </w:r>
+      <w:proofErr w:type="gramStart"/>
+      <w:r>
+        <w:rPr>
+          <w:rFonts w:ascii="Corbel" w:hAnsi="Corbel"/>
+          <w:sz w:val="26"/>
+          <w:szCs w:val="26"/>
+        </w:rPr>
+        <w:t>payments</w:t>
       </w:r>
       <w:r>
         <w:rPr>
@@ -5867,7 +5984,17 @@
           <w:szCs w:val="26"/>
           <w:highlight w:val="yellow"/>
         </w:rPr>
-        <w:t>{#</w:t>
+        <w:t>{</w:t>
+      </w:r>
+      <w:proofErr w:type="gramEnd"/>
+      <w:r>
+        <w:rPr>
+          <w:rFonts w:ascii="Corbel" w:hAnsi="Corbel"/>
+          <w:sz w:val="26"/>
+          <w:szCs w:val="26"/>
+          <w:highlight w:val="yellow"/>
+        </w:rPr>
+        <w:t>#</w:t>
       </w:r>
       <w:r>
         <w:rPr>
@@ -5949,6 +6076,7 @@
         <w:t>{/</w:t>
       </w:r>
       <w:proofErr w:type="spellStart"/>
+      <w:proofErr w:type="gramStart"/>
       <w:r>
         <w:rPr>
           <w:rFonts w:ascii="Corbel" w:hAnsi="Corbel"/>
@@ -5966,7 +6094,17 @@
           <w:szCs w:val="26"/>
           <w:highlight w:val="yellow"/>
         </w:rPr>
-        <w:t>}{#paymentsThree}</w:t>
+        <w:t>}{</w:t>
+      </w:r>
+      <w:proofErr w:type="gramEnd"/>
+      <w:r>
+        <w:rPr>
+          <w:rFonts w:ascii="Corbel" w:hAnsi="Corbel"/>
+          <w:sz w:val="26"/>
+          <w:szCs w:val="26"/>
+          <w:highlight w:val="yellow"/>
+        </w:rPr>
+        <w:t>#paymentsThree}</w:t>
       </w:r>
     </w:p>
     <w:p>
@@ -6032,7 +6170,25 @@
           <w:sz w:val="26"/>
           <w:szCs w:val="26"/>
         </w:rPr>
-        <w:t>50% at project completion and Client sign-offs and acceptance</w:t>
+        <w:t xml:space="preserve">50% at project completion and Client </w:t>
+      </w:r>
+      <w:proofErr w:type="gramStart"/>
+      <w:r>
+        <w:rPr>
+          <w:rFonts w:ascii="Corbel" w:hAnsi="Corbel"/>
+          <w:sz w:val="26"/>
+          <w:szCs w:val="26"/>
+        </w:rPr>
+        <w:t>sign-offs</w:t>
+      </w:r>
+      <w:proofErr w:type="gramEnd"/>
+      <w:r>
+        <w:rPr>
+          <w:rFonts w:ascii="Corbel" w:hAnsi="Corbel"/>
+          <w:sz w:val="26"/>
+          <w:szCs w:val="26"/>
+        </w:rPr>
+        <w:t xml:space="preserve"> and acceptance</w:t>
       </w:r>
       <w:r>
         <w:rPr>
@@ -6094,6 +6250,7 @@
         </w:rPr>
         <w:t>{#</w:t>
       </w:r>
+      <w:proofErr w:type="gramStart"/>
       <w:r>
         <w:rPr>
           <w:rFonts w:ascii="Corbel" w:hAnsi="Corbel"/>
@@ -6121,230 +6278,9 @@
           <w:sz w:val="26"/>
           <w:szCs w:val="26"/>
         </w:rPr>
-        <w:t>OPTIONAL ON-SITE TRAINING</w:t>
-      </w:r>
-    </w:p>
-    <w:p>
-      <w:pPr>
-        <w:rPr>
-          <w:rFonts w:ascii="Corbel" w:eastAsia="Corbel" w:hAnsi="Corbel" w:cs="Corbel"/>
-          <w:color w:val="000000" w:themeColor="text1"/>
-          <w:sz w:val="26"/>
-          <w:szCs w:val="26"/>
-        </w:rPr>
-      </w:pPr>
-      <w:r>
-        <w:rPr>
-          <w:noProof/>
-        </w:rPr>
-        <w:drawing>
-          <wp:inline distT="0" distB="0" distL="0" distR="0" wp14:anchorId="158EDE48" wp14:editId="24F21D57">
-            <wp:extent cx="304800" cy="304800"/>
-            <wp:effectExtent l="0" t="0" r="0" b="0"/>
-            <wp:docPr id="1" name="Picture 1" descr="Shape"/>
-            <wp:cNvGraphicFramePr>
-              <a:graphicFrameLocks xmlns:a="http://schemas.openxmlformats.org/drawingml/2006/main" noChangeAspect="1"/>
-            </wp:cNvGraphicFramePr>
-            <a:graphic xmlns:a="http://schemas.openxmlformats.org/drawingml/2006/main">
-              <a:graphicData uri="http://schemas.openxmlformats.org/drawingml/2006/picture">
-                <pic:pic xmlns:pic="http://schemas.openxmlformats.org/drawingml/2006/picture">
-                  <pic:nvPicPr>
-                    <pic:cNvPr id="0" name=""/>
-                    <pic:cNvPicPr/>
-                  </pic:nvPicPr>
-                  <pic:blipFill>
-                    <a:blip r:embed="rId13">
-                      <a:extLst>
-                        <a:ext uri="{28A0092B-C50C-407E-A947-70E740481C1C}">
-                          <a14:useLocalDpi xmlns:a14="http://schemas.microsoft.com/office/drawing/2010/main" val="0"/>
-                        </a:ext>
-                      </a:extLst>
-                    </a:blip>
-                    <a:stretch>
-                      <a:fillRect/>
-                    </a:stretch>
-                  </pic:blipFill>
-                  <pic:spPr>
-                    <a:xfrm>
-                      <a:off x="0" y="0"/>
-                      <a:ext cx="306869" cy="306869"/>
-                    </a:xfrm>
-                    <a:prstGeom prst="rect">
-                      <a:avLst/>
-                    </a:prstGeom>
-                  </pic:spPr>
-                </pic:pic>
-              </a:graphicData>
-            </a:graphic>
-          </wp:inline>
-        </w:drawing>
-      </w:r>
-      <w:r>
-        <w:rPr>
-          <w:noProof/>
-        </w:rPr>
-        <w:t xml:space="preserve"> </w:t>
-      </w:r>
-      <w:r>
-        <w:rPr>
-          <w:rFonts w:ascii="Corbel" w:eastAsia="Corbel" w:hAnsi="Corbel" w:cs="Corbel"/>
-          <w:color w:val="000000" w:themeColor="text1"/>
-          <w:sz w:val="26"/>
-          <w:szCs w:val="26"/>
-        </w:rPr>
-        <w:t>Customized training based on client’s requirements delivered prior to Go Live. Includes two trainers on-site at client‘s desired location for a total of two days</w:t>
-      </w:r>
-      <w:r>
-        <w:rPr>
-          <w:rFonts w:ascii="Corbel" w:eastAsia="Corbel" w:hAnsi="Corbel" w:cs="Corbel"/>
-          <w:color w:val="000000" w:themeColor="text1"/>
-          <w:sz w:val="26"/>
-          <w:szCs w:val="26"/>
-        </w:rPr>
-        <w:t>. Note: price does not include travel expenses.</w:t>
-      </w:r>
-      <w:r>
-        <w:rPr>
-          <w:rFonts w:ascii="Corbel" w:eastAsia="Corbel" w:hAnsi="Corbel" w:cs="Corbel"/>
-          <w:color w:val="000000" w:themeColor="text1"/>
-          <w:sz w:val="26"/>
-          <w:szCs w:val="26"/>
-        </w:rPr>
-        <w:t xml:space="preserve"> </w:t>
-      </w:r>
-    </w:p>
-    <w:p>
-      <w:pPr>
-        <w:ind w:firstLine="810"/>
-        <w:rPr>
-          <w:rFonts w:ascii="Corbel" w:eastAsia="Corbel" w:hAnsi="Corbel" w:cs="Corbel"/>
-          <w:color w:val="000000" w:themeColor="text1"/>
-          <w:sz w:val="26"/>
-          <w:szCs w:val="26"/>
-        </w:rPr>
-      </w:pPr>
-      <w:r>
-        <w:rPr>
-          <w:rFonts w:ascii="Corbel" w:hAnsi="Corbel"/>
-          <w:b/>
-          <w:bCs/>
-          <w:color w:val="19AFA4"/>
-          <w:sz w:val="26"/>
-          <w:szCs w:val="26"/>
-        </w:rPr>
-        <w:t>{</w:t>
-      </w:r>
-      <w:proofErr w:type="spellStart"/>
-      <w:r>
-        <w:rPr>
-          <w:rFonts w:ascii="Corbel" w:hAnsi="Corbel"/>
-          <w:b/>
-          <w:bCs/>
-          <w:color w:val="19AFA4"/>
-          <w:sz w:val="26"/>
-          <w:szCs w:val="26"/>
-        </w:rPr>
-        <w:t>onSiteTraining</w:t>
-      </w:r>
-      <w:r>
-        <w:rPr>
-          <w:rFonts w:ascii="Corbel" w:hAnsi="Corbel"/>
-          <w:b/>
-          <w:bCs/>
-          <w:color w:val="19AFA4"/>
-          <w:sz w:val="26"/>
-          <w:szCs w:val="26"/>
-        </w:rPr>
-        <w:t>Amt</w:t>
-      </w:r>
-      <w:proofErr w:type="spellEnd"/>
-      <w:r>
-        <w:rPr>
-          <w:rFonts w:ascii="Corbel" w:hAnsi="Corbel"/>
-          <w:b/>
-          <w:bCs/>
-          <w:color w:val="19AFA4"/>
-          <w:sz w:val="26"/>
-          <w:szCs w:val="26"/>
-        </w:rPr>
-        <w:t>}</w:t>
-      </w:r>
-      <w:r>
-        <w:rPr>
-          <w:rFonts w:ascii="Corbel" w:hAnsi="Corbel"/>
-          <w:sz w:val="26"/>
-          <w:szCs w:val="26"/>
-          <w:highlight w:val="yellow"/>
-        </w:rPr>
-        <w:t>{</w:t>
-      </w:r>
-      <w:r>
-        <w:rPr>
-          <w:rFonts w:ascii="Corbel" w:hAnsi="Corbel"/>
-          <w:sz w:val="26"/>
-          <w:szCs w:val="26"/>
-          <w:highlight w:val="yellow"/>
-        </w:rPr>
-        <w:t>/</w:t>
-      </w:r>
-      <w:proofErr w:type="spellStart"/>
-      <w:r>
-        <w:rPr>
-          <w:rFonts w:ascii="Corbel" w:hAnsi="Corbel"/>
-          <w:sz w:val="26"/>
-          <w:szCs w:val="26"/>
-          <w:highlight w:val="yellow"/>
-        </w:rPr>
-        <w:t>onSiteTraining</w:t>
-      </w:r>
-      <w:proofErr w:type="spellEnd"/>
-      <w:r>
-        <w:rPr>
-          <w:rFonts w:ascii="Corbel" w:hAnsi="Corbel"/>
-          <w:sz w:val="26"/>
-          <w:szCs w:val="26"/>
-          <w:highlight w:val="yellow"/>
-        </w:rPr>
-        <w:t>}</w:t>
-      </w:r>
-    </w:p>
-    <w:p>
-      <w:pPr>
-        <w:pStyle w:val="HTMLPreformatted"/>
-        <w:rPr>
-          <w:rFonts w:ascii="Corbel" w:eastAsia="Corbel" w:hAnsi="Corbel" w:cs="Corbel"/>
-          <w:color w:val="000000" w:themeColor="text1"/>
-          <w:sz w:val="26"/>
-          <w:szCs w:val="26"/>
-        </w:rPr>
-      </w:pPr>
-      <w:r>
-        <w:rPr>
-          <w:rFonts w:ascii="Corbel" w:hAnsi="Corbel"/>
-          <w:sz w:val="26"/>
-          <w:szCs w:val="26"/>
-          <w:highlight w:val="yellow"/>
-        </w:rPr>
-        <w:t>{#</w:t>
-      </w:r>
-      <w:r>
-        <w:rPr>
-          <w:rFonts w:ascii="Corbel" w:hAnsi="Corbel"/>
-          <w:sz w:val="26"/>
-          <w:szCs w:val="26"/>
-          <w:highlight w:val="yellow"/>
-        </w:rPr>
-        <w:t>afterCare</w:t>
-      </w:r>
-      <w:r>
-        <w:rPr>
-          <w:rFonts w:ascii="Corbel" w:hAnsi="Corbel"/>
-          <w:sz w:val="26"/>
-          <w:szCs w:val="26"/>
-          <w:highlight w:val="yellow"/>
-        </w:rPr>
-        <w:t>}</w:t>
-      </w:r>
+        <w:t>OPTIONAL</w:t>
+      </w:r>
+      <w:proofErr w:type="gramEnd"/>
       <w:r>
         <w:rPr>
           <w:rFonts w:ascii="Corbel" w:eastAsia="Corbel" w:hAnsi="Corbel" w:cs="Corbel"/>
@@ -6354,7 +6290,7 @@
           <w:sz w:val="26"/>
           <w:szCs w:val="26"/>
         </w:rPr>
-        <w:t>OPTIONAL WHITE GLOVE AFTER-CARE</w:t>
+        <w:t xml:space="preserve"> ON-SITE TRAINING</w:t>
       </w:r>
     </w:p>
     <w:tbl>
@@ -6379,63 +6315,47 @@
         <w:tc>
           <w:tcPr>
             <w:tcW w:w="720" w:type="dxa"/>
+            <w:vAlign w:val="center"/>
           </w:tcPr>
           <w:p>
             <w:pPr>
               <w:rPr>
                 <w:rFonts w:ascii="Corbel" w:eastAsia="Corbel" w:hAnsi="Corbel" w:cs="Corbel"/>
-                <w:b/>
-                <w:bCs/>
                 <w:color w:val="000000" w:themeColor="text1"/>
                 <w:sz w:val="26"/>
                 <w:szCs w:val="26"/>
+                <w:vertAlign w:val="superscript"/>
               </w:rPr>
             </w:pPr>
             <w:r>
               <w:rPr>
-                <w:noProof/>
-              </w:rPr>
-              <w:drawing>
-                <wp:inline distT="0" distB="0" distL="0" distR="0" wp14:anchorId="64A46547" wp14:editId="64A46548">
-                  <wp:extent cx="304800" cy="304800"/>
-                  <wp:effectExtent l="0" t="0" r="0" b="0"/>
-                  <wp:docPr id="846479766" name="Picture 846479766" descr="Shape"/>
-                  <wp:cNvGraphicFramePr>
-                    <a:graphicFrameLocks xmlns:a="http://schemas.openxmlformats.org/drawingml/2006/main" noChangeAspect="1"/>
-                  </wp:cNvGraphicFramePr>
-                  <a:graphic xmlns:a="http://schemas.openxmlformats.org/drawingml/2006/main">
-                    <a:graphicData uri="http://schemas.openxmlformats.org/drawingml/2006/picture">
-                      <pic:pic xmlns:pic="http://schemas.openxmlformats.org/drawingml/2006/picture">
-                        <pic:nvPicPr>
-                          <pic:cNvPr id="0" name=""/>
-                          <pic:cNvPicPr/>
-                        </pic:nvPicPr>
-                        <pic:blipFill>
-                          <a:blip r:embed="rId13">
-                            <a:extLst>
-                              <a:ext uri="{28A0092B-C50C-407E-A947-70E740481C1C}">
-                                <a14:useLocalDpi xmlns:a14="http://schemas.microsoft.com/office/drawing/2010/main" val="0"/>
-                              </a:ext>
-                            </a:extLst>
-                          </a:blip>
-                          <a:stretch>
-                            <a:fillRect/>
-                          </a:stretch>
-                        </pic:blipFill>
-                        <pic:spPr>
-                          <a:xfrm>
-                            <a:off x="0" y="0"/>
-                            <a:ext cx="306869" cy="306869"/>
-                          </a:xfrm>
-                          <a:prstGeom prst="rect">
-                            <a:avLst/>
-                          </a:prstGeom>
-                        </pic:spPr>
-                      </pic:pic>
-                    </a:graphicData>
-                  </a:graphic>
-                </wp:inline>
-              </w:drawing>
+                <w:rFonts w:ascii="Corbel" w:eastAsia="Corbel" w:hAnsi="Corbel" w:cs="Corbel"/>
+                <w:color w:val="FFFFFF" w:themeColor="background1"/>
+                <w:sz w:val="26"/>
+                <w:szCs w:val="26"/>
+                <w:vertAlign w:val="superscript"/>
+              </w:rPr>
+              <w:t>\</w:t>
+            </w:r>
+            <w:r>
+              <w:rPr>
+                <w:rFonts w:ascii="Corbel" w:eastAsia="Corbel" w:hAnsi="Corbel" w:cs="Corbel"/>
+                <w:color w:val="FFFFFF" w:themeColor="background1"/>
+                <w:sz w:val="26"/>
+                <w:szCs w:val="26"/>
+                <w:vertAlign w:val="superscript"/>
+              </w:rPr>
+              <w:t>T</w:t>
+            </w:r>
+            <w:r>
+              <w:rPr>
+                <w:rFonts w:ascii="Corbel" w:eastAsia="Corbel" w:hAnsi="Corbel" w:cs="Corbel"/>
+                <w:color w:val="FFFFFF" w:themeColor="background1"/>
+                <w:sz w:val="26"/>
+                <w:szCs w:val="26"/>
+                <w:vertAlign w:val="superscript"/>
+              </w:rPr>
+              <w:t>\</w:t>
             </w:r>
           </w:p>
         </w:tc>
@@ -6457,13 +6377,40 @@
             <w:r>
               <w:rPr>
                 <w:rFonts w:ascii="Corbel" w:eastAsia="Corbel" w:hAnsi="Corbel" w:cs="Corbel"/>
-                <w:b/>
-                <w:bCs/>
                 <w:color w:val="000000" w:themeColor="text1"/>
                 <w:sz w:val="26"/>
                 <w:szCs w:val="26"/>
               </w:rPr>
-              <w:t xml:space="preserve"> 90-day Post Go Live Tonic HQ Support</w:t>
+              <w:t xml:space="preserve">Customized training based on client’s requirements delivered prior to Go Live. Includes two trainers on-site at </w:t>
+            </w:r>
+            <w:proofErr w:type="gramStart"/>
+            <w:r>
+              <w:rPr>
+                <w:rFonts w:ascii="Corbel" w:eastAsia="Corbel" w:hAnsi="Corbel" w:cs="Corbel"/>
+                <w:color w:val="000000" w:themeColor="text1"/>
+                <w:sz w:val="26"/>
+                <w:szCs w:val="26"/>
+              </w:rPr>
+              <w:t>client‘</w:t>
+            </w:r>
+            <w:proofErr w:type="gramEnd"/>
+            <w:r>
+              <w:rPr>
+                <w:rFonts w:ascii="Corbel" w:eastAsia="Corbel" w:hAnsi="Corbel" w:cs="Corbel"/>
+                <w:color w:val="000000" w:themeColor="text1"/>
+                <w:sz w:val="26"/>
+                <w:szCs w:val="26"/>
+              </w:rPr>
+              <w:t>s desired location for a total of two days</w:t>
+            </w:r>
+            <w:r>
+              <w:rPr>
+                <w:rFonts w:ascii="Corbel" w:eastAsia="Corbel" w:hAnsi="Corbel" w:cs="Corbel"/>
+                <w:color w:val="000000" w:themeColor="text1"/>
+                <w:sz w:val="26"/>
+                <w:szCs w:val="26"/>
+              </w:rPr>
+              <w:t>. Note: price does not include travel expenses.</w:t>
             </w:r>
             <w:r>
               <w:rPr>
@@ -6497,18 +6444,7 @@
                 <w:sz w:val="26"/>
                 <w:szCs w:val="26"/>
               </w:rPr>
-              <w:t>afterCare</w:t>
-            </w:r>
-            <w:r>
-              <w:rPr>
-                <w:rFonts w:ascii="Corbel" w:hAnsi="Corbel"/>
-                <w:b/>
-                <w:bCs/>
-                <w:color w:val="19AFA4"/>
-                <w:sz w:val="26"/>
-                <w:szCs w:val="26"/>
-              </w:rPr>
-              <w:t>Amt</w:t>
+              <w:t>onSiteTrainingAmt</w:t>
             </w:r>
             <w:proofErr w:type="spellEnd"/>
             <w:r>
@@ -6528,7 +6464,54 @@
     </w:tbl>
     <w:p>
       <w:pPr>
-        <w:spacing w:before="240"/>
+        <w:rPr>
+          <w:rFonts w:ascii="Corbel" w:hAnsi="Corbel"/>
+          <w:sz w:val="26"/>
+          <w:szCs w:val="26"/>
+          <w:highlight w:val="yellow"/>
+        </w:rPr>
+      </w:pPr>
+      <w:r>
+        <w:rPr>
+          <w:rFonts w:ascii="Corbel" w:hAnsi="Corbel"/>
+          <w:sz w:val="26"/>
+          <w:szCs w:val="26"/>
+          <w:highlight w:val="yellow"/>
+        </w:rPr>
+        <w:t>{</w:t>
+      </w:r>
+      <w:r>
+        <w:rPr>
+          <w:rFonts w:ascii="Corbel" w:hAnsi="Corbel"/>
+          <w:sz w:val="26"/>
+          <w:szCs w:val="26"/>
+          <w:highlight w:val="yellow"/>
+        </w:rPr>
+        <w:t>/</w:t>
+      </w:r>
+      <w:proofErr w:type="spellStart"/>
+      <w:r>
+        <w:rPr>
+          <w:rFonts w:ascii="Corbel" w:hAnsi="Corbel"/>
+          <w:sz w:val="26"/>
+          <w:szCs w:val="26"/>
+          <w:highlight w:val="yellow"/>
+        </w:rPr>
+        <w:t>onSiteTraining</w:t>
+      </w:r>
+      <w:proofErr w:type="spellEnd"/>
+      <w:r>
+        <w:rPr>
+          <w:rFonts w:ascii="Corbel" w:hAnsi="Corbel"/>
+          <w:sz w:val="26"/>
+          <w:szCs w:val="26"/>
+          <w:highlight w:val="yellow"/>
+        </w:rPr>
+        <w:t>}</w:t>
+      </w:r>
+    </w:p>
+    <w:p>
+      <w:pPr>
         <w:rPr>
           <w:rFonts w:ascii="Corbel" w:eastAsia="Corbel" w:hAnsi="Corbel" w:cs="Corbel"/>
           <w:color w:val="000000" w:themeColor="text1"/>
@@ -6538,24 +6521,209 @@
       </w:pPr>
       <w:r>
         <w:rPr>
+          <w:rFonts w:ascii="Corbel" w:hAnsi="Corbel"/>
+          <w:sz w:val="26"/>
+          <w:szCs w:val="26"/>
+          <w:highlight w:val="yellow"/>
+        </w:rPr>
+        <w:t>{#</w:t>
+      </w:r>
+      <w:proofErr w:type="gramStart"/>
+      <w:r>
+        <w:rPr>
+          <w:rFonts w:ascii="Corbel" w:hAnsi="Corbel"/>
+          <w:sz w:val="26"/>
+          <w:szCs w:val="26"/>
+          <w:highlight w:val="yellow"/>
+        </w:rPr>
+        <w:t>afterCare</w:t>
+      </w:r>
+      <w:r>
+        <w:rPr>
+          <w:rFonts w:ascii="Corbel" w:hAnsi="Corbel"/>
+          <w:sz w:val="26"/>
+          <w:szCs w:val="26"/>
+          <w:highlight w:val="yellow"/>
+        </w:rPr>
+        <w:t>}</w:t>
+      </w:r>
+      <w:r>
+        <w:rPr>
+          <w:rFonts w:ascii="Corbel" w:eastAsia="Corbel" w:hAnsi="Corbel" w:cs="Corbel"/>
+          <w:b/>
+          <w:bCs/>
+          <w:color w:val="000000" w:themeColor="text1"/>
+          <w:sz w:val="26"/>
+          <w:szCs w:val="26"/>
+        </w:rPr>
+        <w:t>OPTIONAL</w:t>
+      </w:r>
+      <w:proofErr w:type="gramEnd"/>
+      <w:r>
+        <w:rPr>
+          <w:rFonts w:ascii="Corbel" w:eastAsia="Corbel" w:hAnsi="Corbel" w:cs="Corbel"/>
+          <w:b/>
+          <w:bCs/>
+          <w:color w:val="000000" w:themeColor="text1"/>
+          <w:sz w:val="26"/>
+          <w:szCs w:val="26"/>
+        </w:rPr>
+        <w:t xml:space="preserve"> WHITE GLOVE AFTER-CARE</w:t>
+      </w:r>
+    </w:p>
+    <w:tbl>
+      <w:tblPr>
+        <w:tblStyle w:val="TableGrid"/>
+        <w:tblW w:w="0" w:type="auto"/>
+        <w:tblBorders>
+          <w:top w:val="none" w:sz="0" w:space="0" w:color="auto"/>
+          <w:left w:val="none" w:sz="0" w:space="0" w:color="auto"/>
+          <w:bottom w:val="none" w:sz="0" w:space="0" w:color="auto"/>
+          <w:right w:val="none" w:sz="0" w:space="0" w:color="auto"/>
+          <w:insideH w:val="none" w:sz="0" w:space="0" w:color="auto"/>
+          <w:insideV w:val="none" w:sz="0" w:space="0" w:color="auto"/>
+        </w:tblBorders>
+        <w:tblLook w:val="04A0" w:firstRow="1" w:lastRow="0" w:firstColumn="1" w:lastColumn="0" w:noHBand="0" w:noVBand="1"/>
+      </w:tblPr>
+      <w:tblGrid>
+        <w:gridCol w:w="720"/>
+        <w:gridCol w:w="8630"/>
+      </w:tblGrid>
+      <w:tr>
+        <w:tc>
+          <w:tcPr>
+            <w:tcW w:w="720" w:type="dxa"/>
+            <w:vAlign w:val="center"/>
+          </w:tcPr>
+          <w:p>
+            <w:pPr>
+              <w:rPr>
+                <w:rFonts w:ascii="Corbel" w:eastAsia="Corbel" w:hAnsi="Corbel" w:cs="Corbel"/>
+                <w:color w:val="000000" w:themeColor="text1"/>
+                <w:sz w:val="26"/>
+                <w:szCs w:val="26"/>
+                <w:vertAlign w:val="superscript"/>
+              </w:rPr>
+            </w:pPr>
+            <w:r>
+              <w:rPr>
+                <w:rFonts w:ascii="Corbel" w:eastAsia="Corbel" w:hAnsi="Corbel" w:cs="Corbel"/>
+                <w:color w:val="FFFFFF" w:themeColor="background1"/>
+                <w:sz w:val="26"/>
+                <w:szCs w:val="26"/>
+                <w:vertAlign w:val="superscript"/>
+              </w:rPr>
+              <w:t>\WG\</w:t>
+            </w:r>
+          </w:p>
+        </w:tc>
+        <w:tc>
+          <w:tcPr>
+            <w:tcW w:w="8630" w:type="dxa"/>
+          </w:tcPr>
+          <w:p>
+            <w:pPr>
+              <w:rPr>
+                <w:rFonts w:ascii="Corbel" w:eastAsia="Corbel" w:hAnsi="Corbel" w:cs="Corbel"/>
+                <w:b/>
+                <w:bCs/>
+                <w:color w:val="000000" w:themeColor="text1"/>
+                <w:sz w:val="26"/>
+                <w:szCs w:val="26"/>
+              </w:rPr>
+            </w:pPr>
+            <w:r>
+              <w:rPr>
+                <w:rFonts w:ascii="Corbel" w:eastAsia="Corbel" w:hAnsi="Corbel" w:cs="Corbel"/>
+                <w:b/>
+                <w:bCs/>
+                <w:color w:val="000000" w:themeColor="text1"/>
+                <w:sz w:val="26"/>
+                <w:szCs w:val="26"/>
+              </w:rPr>
+              <w:t xml:space="preserve"> 90-day Post Go Live Tonic HQ Support</w:t>
+            </w:r>
+            <w:r>
+              <w:rPr>
+                <w:rFonts w:ascii="Corbel" w:eastAsia="Corbel" w:hAnsi="Corbel" w:cs="Corbel"/>
+                <w:b/>
+                <w:bCs/>
+                <w:color w:val="000000" w:themeColor="text1"/>
+                <w:sz w:val="26"/>
+                <w:szCs w:val="26"/>
+              </w:rPr>
+              <w:br/>
+            </w:r>
+            <w:r>
+              <w:rPr>
+                <w:rFonts w:ascii="Corbel" w:hAnsi="Corbel"/>
+                <w:b/>
+                <w:bCs/>
+                <w:color w:val="19AFA4"/>
+                <w:sz w:val="26"/>
+                <w:szCs w:val="26"/>
+              </w:rPr>
+              <w:t>{</w:t>
+            </w:r>
+            <w:proofErr w:type="spellStart"/>
+            <w:r>
+              <w:rPr>
+                <w:rFonts w:ascii="Corbel" w:hAnsi="Corbel"/>
+                <w:b/>
+                <w:bCs/>
+                <w:color w:val="19AFA4"/>
+                <w:sz w:val="26"/>
+                <w:szCs w:val="26"/>
+              </w:rPr>
+              <w:t>afterCare</w:t>
+            </w:r>
+            <w:r>
+              <w:rPr>
+                <w:rFonts w:ascii="Corbel" w:hAnsi="Corbel"/>
+                <w:b/>
+                <w:bCs/>
+                <w:color w:val="19AFA4"/>
+                <w:sz w:val="26"/>
+                <w:szCs w:val="26"/>
+              </w:rPr>
+              <w:t>Amt</w:t>
+            </w:r>
+            <w:proofErr w:type="spellEnd"/>
+            <w:r>
+              <w:rPr>
+                <w:rFonts w:ascii="Corbel" w:hAnsi="Corbel"/>
+                <w:b/>
+                <w:bCs/>
+                <w:color w:val="19AFA4"/>
+                <w:sz w:val="26"/>
+                <w:szCs w:val="26"/>
+              </w:rPr>
+              <w:t>}</w:t>
+            </w:r>
+          </w:p>
+        </w:tc>
+      </w:tr>
+    </w:tbl>
+    <w:p>
+      <w:pPr>
+        <w:spacing w:before="240"/>
+        <w:rPr>
           <w:rFonts w:ascii="Corbel" w:eastAsia="Corbel" w:hAnsi="Corbel" w:cs="Corbel"/>
           <w:color w:val="000000" w:themeColor="text1"/>
           <w:sz w:val="26"/>
           <w:szCs w:val="26"/>
         </w:rPr>
-        <w:t>Our standard engagement ends Post Go Live once the client has agreed that the project is complete and if applicable, any migration issues have been resolved. We've developed our optional White Glove After-care at the request of our clients who are looking for a higher level of support in the critical period after Go Live.</w:t>
-      </w:r>
-    </w:p>
-    <w:p>
-      <w:pPr>
-        <w:spacing w:before="240"/>
+      </w:pPr>
+      <w:r>
         <w:rPr>
           <w:rFonts w:ascii="Corbel" w:eastAsia="Corbel" w:hAnsi="Corbel" w:cs="Corbel"/>
           <w:color w:val="000000" w:themeColor="text1"/>
           <w:sz w:val="26"/>
           <w:szCs w:val="26"/>
         </w:rPr>
-      </w:pPr>
+        <w:t xml:space="preserve">Our standard engagement ends Post Go Live once the client has agreed that the project is complete and if applicable, any migration issues have been resolved. </w:t>
+      </w:r>
+      <w:proofErr w:type="gramStart"/>
       <w:r>
         <w:rPr>
           <w:rFonts w:ascii="Corbel" w:eastAsia="Corbel" w:hAnsi="Corbel" w:cs="Corbel"/>
@@ -6563,19 +6731,9 @@
           <w:sz w:val="26"/>
           <w:szCs w:val="26"/>
         </w:rPr>
-        <w:t>Under this plan, Tonic HQ will continue to be your single point of contact for all things Bullhorn. Throughout your implementation, we'll have gotten to know your business and how you do what you do. That, combined with decades of Bullhorn experience, puts us in a unique position to support your business during this phase.</w:t>
-      </w:r>
-    </w:p>
-    <w:p>
-      <w:pPr>
-        <w:spacing w:before="240" w:after="0"/>
-        <w:rPr>
-          <w:rFonts w:ascii="Corbel" w:hAnsi="Corbel"/>
-          <w:sz w:val="26"/>
-          <w:szCs w:val="26"/>
-          <w:highlight w:val="yellow"/>
-        </w:rPr>
-      </w:pPr>
+        <w:t>We've</w:t>
+      </w:r>
+      <w:proofErr w:type="gramEnd"/>
       <w:r>
         <w:rPr>
           <w:rFonts w:ascii="Corbel" w:eastAsia="Corbel" w:hAnsi="Corbel" w:cs="Corbel"/>
@@ -6583,17 +6741,107 @@
           <w:sz w:val="26"/>
           <w:szCs w:val="26"/>
         </w:rPr>
-        <w:t xml:space="preserve">For 90-days Post Go Live, Tonic HQ will be your single source of support. You, and your end users, can reach out to our support team via phone or email. All incoming requests will be converted to tickets and triaged accordingly. We'll work with a designated person in your organization to ensure that all issues are dealt with satisfactorily, as well </w:t>
-      </w:r>
-      <w:r>
+        <w:t xml:space="preserve"> developed our optional White Glove After-care at the request of our clients who are looking for a higher level of support in the critical period after Go Live.</w:t>
+      </w:r>
+    </w:p>
+    <w:p>
+      <w:pPr>
+        <w:spacing w:before="240"/>
         <w:rPr>
           <w:rFonts w:ascii="Corbel" w:eastAsia="Corbel" w:hAnsi="Corbel" w:cs="Corbel"/>
           <w:color w:val="000000" w:themeColor="text1"/>
           <w:sz w:val="26"/>
           <w:szCs w:val="26"/>
         </w:rPr>
+      </w:pPr>
+      <w:r>
+        <w:rPr>
+          <w:rFonts w:ascii="Corbel" w:eastAsia="Corbel" w:hAnsi="Corbel" w:cs="Corbel"/>
+          <w:color w:val="000000" w:themeColor="text1"/>
+          <w:sz w:val="26"/>
+          <w:szCs w:val="26"/>
+        </w:rPr>
+        <w:t xml:space="preserve">Under this plan, Tonic HQ will continue to be your single point of contact for all things Bullhorn. Throughout your implementation, </w:t>
+      </w:r>
+      <w:proofErr w:type="gramStart"/>
+      <w:r>
+        <w:rPr>
+          <w:rFonts w:ascii="Corbel" w:eastAsia="Corbel" w:hAnsi="Corbel" w:cs="Corbel"/>
+          <w:color w:val="000000" w:themeColor="text1"/>
+          <w:sz w:val="26"/>
+          <w:szCs w:val="26"/>
+        </w:rPr>
+        <w:t>we'll</w:t>
+      </w:r>
+      <w:proofErr w:type="gramEnd"/>
+      <w:r>
+        <w:rPr>
+          <w:rFonts w:ascii="Corbel" w:eastAsia="Corbel" w:hAnsi="Corbel" w:cs="Corbel"/>
+          <w:color w:val="000000" w:themeColor="text1"/>
+          <w:sz w:val="26"/>
+          <w:szCs w:val="26"/>
+        </w:rPr>
+        <w:t xml:space="preserve"> have gotten to know your business and how you do what you do. That, combined with decades of Bullhorn experience, puts us in a unique position to support your business during this phase.</w:t>
+      </w:r>
+    </w:p>
+    <w:p>
+      <w:pPr>
+        <w:spacing w:before="240" w:after="0"/>
+        <w:rPr>
+          <w:rFonts w:ascii="Corbel" w:hAnsi="Corbel"/>
+          <w:sz w:val="26"/>
+          <w:szCs w:val="26"/>
+          <w:highlight w:val="yellow"/>
+        </w:rPr>
+      </w:pPr>
+      <w:r>
+        <w:rPr>
+          <w:rFonts w:ascii="Corbel" w:eastAsia="Corbel" w:hAnsi="Corbel" w:cs="Corbel"/>
+          <w:color w:val="000000" w:themeColor="text1"/>
+          <w:sz w:val="26"/>
+          <w:szCs w:val="26"/>
+        </w:rPr>
+        <w:t xml:space="preserve">For 90-days Post Go Live, Tonic HQ will be your single source of support. You, and your end users, can reach out to our support team via phone or email. All incoming requests will be converted to tickets and triaged accordingly. </w:t>
+      </w:r>
+      <w:proofErr w:type="gramStart"/>
+      <w:r>
+        <w:rPr>
+          <w:rFonts w:ascii="Corbel" w:eastAsia="Corbel" w:hAnsi="Corbel" w:cs="Corbel"/>
+          <w:color w:val="000000" w:themeColor="text1"/>
+          <w:sz w:val="26"/>
+          <w:szCs w:val="26"/>
+        </w:rPr>
+        <w:t>We'll</w:t>
+      </w:r>
+      <w:proofErr w:type="gramEnd"/>
+      <w:r>
+        <w:rPr>
+          <w:rFonts w:ascii="Corbel" w:eastAsia="Corbel" w:hAnsi="Corbel" w:cs="Corbel"/>
+          <w:color w:val="000000" w:themeColor="text1"/>
+          <w:sz w:val="26"/>
+          <w:szCs w:val="26"/>
+        </w:rPr>
+        <w:t xml:space="preserve"> work with a designated person in your organization to ensure that all issues are dealt with satisfactorily, as well </w:t>
+      </w:r>
+      <w:r>
+        <w:rPr>
+          <w:rFonts w:ascii="Corbel" w:eastAsia="Corbel" w:hAnsi="Corbel" w:cs="Corbel"/>
+          <w:color w:val="000000" w:themeColor="text1"/>
+          <w:sz w:val="26"/>
+          <w:szCs w:val="26"/>
+        </w:rPr>
         <w:lastRenderedPageBreak/>
-        <w:t>as recommend opportunities for complementary additional training, minor configuration changes, or help you learn to navigate getting support from Bullhorn directly. Our goal is to spend this time ensuring that you and your team are getting off on the right foot; that your Bullhorn environment is working well and that your team(s) are comfortable using the system</w:t>
+        <w:t xml:space="preserve">as recommend opportunities for complementary additional training, minor configuration changes, or help you learn to navigate getting support from Bullhorn directly. Our goal is to spend this time ensuring that you and your team are getting off on the right foot; that your Bullhorn environment is working well and that your team(s) are comfortable using the </w:t>
+      </w:r>
+      <w:proofErr w:type="gramStart"/>
+      <w:r>
+        <w:rPr>
+          <w:rFonts w:ascii="Corbel" w:eastAsia="Corbel" w:hAnsi="Corbel" w:cs="Corbel"/>
+          <w:color w:val="000000" w:themeColor="text1"/>
+          <w:sz w:val="26"/>
+          <w:szCs w:val="26"/>
+        </w:rPr>
+        <w:t>system</w:t>
       </w:r>
       <w:r>
         <w:rPr>
@@ -6612,6 +6860,7 @@
         </w:rPr>
         <w:t>{</w:t>
       </w:r>
+      <w:proofErr w:type="gramEnd"/>
       <w:r>
         <w:rPr>
           <w:rFonts w:ascii="Corbel" w:hAnsi="Corbel"/>
@@ -6908,7 +7157,25 @@
           <w:sz w:val="26"/>
           <w:szCs w:val="26"/>
         </w:rPr>
-        <w:t>Data integrity validation, de-duplication or transformation other than what is necessary to map the Client’s existing data to Bullhorn entities.</w:t>
+        <w:t>Data integrity validation, de-</w:t>
+      </w:r>
+      <w:proofErr w:type="gramStart"/>
+      <w:r>
+        <w:rPr>
+          <w:rFonts w:ascii="Corbel" w:hAnsi="Corbel"/>
+          <w:sz w:val="26"/>
+          <w:szCs w:val="26"/>
+        </w:rPr>
+        <w:t>duplication</w:t>
+      </w:r>
+      <w:proofErr w:type="gramEnd"/>
+      <w:r>
+        <w:rPr>
+          <w:rFonts w:ascii="Corbel" w:hAnsi="Corbel"/>
+          <w:sz w:val="26"/>
+          <w:szCs w:val="26"/>
+        </w:rPr>
+        <w:t xml:space="preserve"> or transformation other than what is necessary to map the Client’s existing data to Bullhorn entities.</w:t>
       </w:r>
     </w:p>
     <w:p>
@@ -7082,8 +7349,23 @@
                 <w:color w:val="19AFA4"/>
                 <w:sz w:val="26"/>
                 <w:szCs w:val="26"/>
+                <w:vertAlign w:val="superscript"/>
               </w:rPr>
             </w:pPr>
+            <w:proofErr w:type="spellStart"/>
+            <w:r>
+              <w:rPr>
+                <w:rFonts w:ascii="Corbel" w:hAnsi="Corbel"/>
+                <w:b/>
+                <w:bCs/>
+                <w:color w:val="FFFFFF" w:themeColor="background1"/>
+                <w:sz w:val="26"/>
+                <w:szCs w:val="26"/>
+                <w:vertAlign w:val="superscript"/>
+              </w:rPr>
+              <w:t>dateSigned</w:t>
+            </w:r>
+            <w:proofErr w:type="spellEnd"/>
           </w:p>
         </w:tc>
       </w:tr>
@@ -7129,11 +7411,37 @@
                 <w:rFonts w:ascii="Corbel" w:hAnsi="Corbel"/>
                 <w:b/>
                 <w:bCs/>
-                <w:color w:val="19AFA4"/>
-                <w:sz w:val="26"/>
-                <w:szCs w:val="26"/>
+                <w:sz w:val="26"/>
+                <w:szCs w:val="26"/>
+                <w:vertAlign w:val="superscript"/>
               </w:rPr>
             </w:pPr>
+            <w:proofErr w:type="spellStart"/>
+            <w:r>
+              <w:rPr>
+                <w:rFonts w:ascii="Corbel" w:hAnsi="Corbel"/>
+                <w:b/>
+                <w:bCs/>
+                <w:color w:val="FFFFFF" w:themeColor="background1"/>
+                <w:sz w:val="26"/>
+                <w:szCs w:val="26"/>
+                <w:vertAlign w:val="superscript"/>
+              </w:rPr>
+              <w:t>client</w:t>
+            </w:r>
+            <w:r>
+              <w:rPr>
+                <w:rFonts w:ascii="Corbel" w:hAnsi="Corbel"/>
+                <w:b/>
+                <w:bCs/>
+                <w:color w:val="FFFFFF" w:themeColor="background1"/>
+                <w:sz w:val="26"/>
+                <w:szCs w:val="26"/>
+                <w:vertAlign w:val="superscript"/>
+              </w:rPr>
+              <w:t>Company</w:t>
+            </w:r>
+            <w:proofErr w:type="spellEnd"/>
           </w:p>
         </w:tc>
       </w:tr>
@@ -7155,13 +7463,23 @@
           <w:u w:val="single"/>
         </w:rPr>
       </w:pPr>
-      <w:r>
-        <w:rPr>
-          <w:rFonts w:ascii="Corbel" w:hAnsi="Corbel"/>
-          <w:sz w:val="26"/>
-          <w:szCs w:val="26"/>
-        </w:rPr>
-        <w:t>This Agreement, dated effective   is made and entered into by and among (“Client”) and Tonic HQ, Inc. (“Tonic HQ”).</w:t>
+      <w:proofErr w:type="gramStart"/>
+      <w:r>
+        <w:rPr>
+          <w:rFonts w:ascii="Corbel" w:hAnsi="Corbel"/>
+          <w:sz w:val="26"/>
+          <w:szCs w:val="26"/>
+        </w:rPr>
+        <w:t>This Agreement,</w:t>
+      </w:r>
+      <w:proofErr w:type="gramEnd"/>
+      <w:r>
+        <w:rPr>
+          <w:rFonts w:ascii="Corbel" w:hAnsi="Corbel"/>
+          <w:sz w:val="26"/>
+          <w:szCs w:val="26"/>
+        </w:rPr>
+        <w:t xml:space="preserve"> dated effective   is made and entered into by and among (“Client”) and Tonic HQ, Inc. (“Tonic HQ”).</w:t>
       </w:r>
     </w:p>
     <w:p>
@@ -7230,13 +7548,23 @@
           <w:szCs w:val="26"/>
         </w:rPr>
       </w:pPr>
-      <w:r>
-        <w:rPr>
-          <w:rFonts w:ascii="Corbel" w:hAnsi="Corbel"/>
-          <w:sz w:val="26"/>
-          <w:szCs w:val="26"/>
-        </w:rPr>
-        <w:t>In order for Tonic HQ to perform the services outlined, it may be necessary for the Client to provide Tonic HQ with Confidential Information regarding the Client's business and products. The Client will rely heavily upon Tonic HQ’s integrity and prudent judgment to use this information only in the best interests of the Client. Tonic HQ may be exposed to and will be required to use certain "Confidential Information" of the Client. Tonic HQ agrees that it will not use, directly or indirectly, such Confidential Information for the benefit of any person, entity, or organization other than the Client, or disclose such Confidential Information without the written authorization of the President of the Client, either during or after the term of this Agreement, for as long as such information retains the characteristics of Confidential Information.</w:t>
+      <w:proofErr w:type="gramStart"/>
+      <w:r>
+        <w:rPr>
+          <w:rFonts w:ascii="Corbel" w:hAnsi="Corbel"/>
+          <w:sz w:val="26"/>
+          <w:szCs w:val="26"/>
+        </w:rPr>
+        <w:t>In order for</w:t>
+      </w:r>
+      <w:proofErr w:type="gramEnd"/>
+      <w:r>
+        <w:rPr>
+          <w:rFonts w:ascii="Corbel" w:hAnsi="Corbel"/>
+          <w:sz w:val="26"/>
+          <w:szCs w:val="26"/>
+        </w:rPr>
+        <w:t xml:space="preserve"> Tonic HQ to perform the services outlined, it may be necessary for the Client to provide Tonic HQ with Confidential Information regarding the Client's business and products. The Client will rely heavily upon Tonic HQ’s integrity and prudent judgment to use this information only in the best interests of the Client. Tonic HQ may be exposed to and will be required to use certain "Confidential Information" of the Client. Tonic HQ agrees that it will not use, directly or indirectly, such Confidential Information for the benefit of any person, entity, or organization other than the Client, or disclose such Confidential Information without the written authorization of the President of the Client, either during or after the term of this Agreement, for as long as such information retains the characteristics of Confidential Information.</w:t>
       </w:r>
     </w:p>
     <w:p>
@@ -7335,7 +7663,25 @@
           <w:sz w:val="26"/>
           <w:szCs w:val="26"/>
         </w:rPr>
-        <w:t>Please read the contract on the previous pages to make sure you understand all the details involved. It's important to us that everything is transparent and understood from the beginning so that we lay a solid foundation for a great working relationship.</w:t>
+        <w:t xml:space="preserve">Please read the contract on the previous pages to make sure you understand all the details involved. </w:t>
+      </w:r>
+      <w:proofErr w:type="gramStart"/>
+      <w:r>
+        <w:rPr>
+          <w:rFonts w:ascii="Corbel" w:hAnsi="Corbel"/>
+          <w:sz w:val="26"/>
+          <w:szCs w:val="26"/>
+        </w:rPr>
+        <w:t>It's</w:t>
+      </w:r>
+      <w:proofErr w:type="gramEnd"/>
+      <w:r>
+        <w:rPr>
+          <w:rFonts w:ascii="Corbel" w:hAnsi="Corbel"/>
+          <w:sz w:val="26"/>
+          <w:szCs w:val="26"/>
+        </w:rPr>
+        <w:t xml:space="preserve"> important to us that everything is transparent and understood from the beginning so that we lay a solid foundation for a great working relationship.</w:t>
       </w:r>
       <w:r>
         <w:rPr>
@@ -7365,7 +7711,43 @@
           <w:sz w:val="26"/>
           <w:szCs w:val="26"/>
         </w:rPr>
-        <w:t>If you have any questions at all, please let us know. We're happy to clarify any points and there may be some items that we can sort out together. We're committed to finding the best way to work together.</w:t>
+        <w:t xml:space="preserve">If you have any questions at all, please let us know. </w:t>
+      </w:r>
+      <w:proofErr w:type="gramStart"/>
+      <w:r>
+        <w:rPr>
+          <w:rFonts w:ascii="Corbel" w:hAnsi="Corbel"/>
+          <w:sz w:val="26"/>
+          <w:szCs w:val="26"/>
+        </w:rPr>
+        <w:t>We're</w:t>
+      </w:r>
+      <w:proofErr w:type="gramEnd"/>
+      <w:r>
+        <w:rPr>
+          <w:rFonts w:ascii="Corbel" w:hAnsi="Corbel"/>
+          <w:sz w:val="26"/>
+          <w:szCs w:val="26"/>
+        </w:rPr>
+        <w:t xml:space="preserve"> happy to clarify any points and there may be some items that we can sort out together. </w:t>
+      </w:r>
+      <w:proofErr w:type="gramStart"/>
+      <w:r>
+        <w:rPr>
+          <w:rFonts w:ascii="Corbel" w:hAnsi="Corbel"/>
+          <w:sz w:val="26"/>
+          <w:szCs w:val="26"/>
+        </w:rPr>
+        <w:t>We're</w:t>
+      </w:r>
+      <w:proofErr w:type="gramEnd"/>
+      <w:r>
+        <w:rPr>
+          <w:rFonts w:ascii="Corbel" w:hAnsi="Corbel"/>
+          <w:sz w:val="26"/>
+          <w:szCs w:val="26"/>
+        </w:rPr>
+        <w:t xml:space="preserve"> committed to finding the best way to work together.</w:t>
       </w:r>
       <w:r>
         <w:rPr>
@@ -7395,7 +7777,25 @@
           <w:sz w:val="26"/>
           <w:szCs w:val="26"/>
         </w:rPr>
-        <w:t>Once you feel confident about everything and are ready to move forward, sign the document either physically or electronically (if you’ve been provided a link to sign electronically).</w:t>
+        <w:t xml:space="preserve">Once you feel confident about everything and are ready to move forward, sign the document either physically or electronically (if </w:t>
+      </w:r>
+      <w:proofErr w:type="gramStart"/>
+      <w:r>
+        <w:rPr>
+          <w:rFonts w:ascii="Corbel" w:hAnsi="Corbel"/>
+          <w:sz w:val="26"/>
+          <w:szCs w:val="26"/>
+        </w:rPr>
+        <w:t>you’ve</w:t>
+      </w:r>
+      <w:proofErr w:type="gramEnd"/>
+      <w:r>
+        <w:rPr>
+          <w:rFonts w:ascii="Corbel" w:hAnsi="Corbel"/>
+          <w:sz w:val="26"/>
+          <w:szCs w:val="26"/>
+        </w:rPr>
+        <w:t xml:space="preserve"> been provided a link to sign electronically).</w:t>
       </w:r>
       <w:r>
         <w:rPr>
@@ -7425,7 +7825,25 @@
           <w:sz w:val="26"/>
           <w:szCs w:val="26"/>
         </w:rPr>
-        <w:t>Once we receive notification of your acceptance, we'll contact you shortly to sort out next steps and get the project rolling.</w:t>
+        <w:t xml:space="preserve">Once we receive notification of your acceptance, </w:t>
+      </w:r>
+      <w:proofErr w:type="gramStart"/>
+      <w:r>
+        <w:rPr>
+          <w:rFonts w:ascii="Corbel" w:hAnsi="Corbel"/>
+          <w:sz w:val="26"/>
+          <w:szCs w:val="26"/>
+        </w:rPr>
+        <w:t>we'll</w:t>
+      </w:r>
+      <w:proofErr w:type="gramEnd"/>
+      <w:r>
+        <w:rPr>
+          <w:rFonts w:ascii="Corbel" w:hAnsi="Corbel"/>
+          <w:sz w:val="26"/>
+          <w:szCs w:val="26"/>
+        </w:rPr>
+        <w:t xml:space="preserve"> contact you shortly to sort out next steps and get the project rolling.</w:t>
       </w:r>
       <w:r>
         <w:rPr>
@@ -7455,7 +7873,25 @@
           <w:sz w:val="26"/>
           <w:szCs w:val="26"/>
         </w:rPr>
-        <w:t>If you'd like to speak to us by phone, don't hesitate to call us at (559) 412-5240.</w:t>
+        <w:t xml:space="preserve">If </w:t>
+      </w:r>
+      <w:proofErr w:type="gramStart"/>
+      <w:r>
+        <w:rPr>
+          <w:rFonts w:ascii="Corbel" w:hAnsi="Corbel"/>
+          <w:sz w:val="26"/>
+          <w:szCs w:val="26"/>
+        </w:rPr>
+        <w:t>you'd</w:t>
+      </w:r>
+      <w:proofErr w:type="gramEnd"/>
+      <w:r>
+        <w:rPr>
+          <w:rFonts w:ascii="Corbel" w:hAnsi="Corbel"/>
+          <w:sz w:val="26"/>
+          <w:szCs w:val="26"/>
+        </w:rPr>
+        <w:t xml:space="preserve"> like to speak to us by phone, don't hesitate to call us at (559) 412-5240.</w:t>
       </w:r>
     </w:p>
     <w:p>
@@ -7538,6 +7974,7 @@
         <w:tc>
           <w:tcPr>
             <w:tcW w:w="4140" w:type="dxa"/>
+            <w:vAlign w:val="bottom"/>
           </w:tcPr>
           <w:p>
             <w:pPr>
@@ -7550,13 +7987,24 @@
               </w:tabs>
               <w:rPr>
                 <w:rFonts w:ascii="Corbel" w:hAnsi="Corbel"/>
-                <w:b/>
-                <w:bCs/>
                 <w:color w:val="19AFA4"/>
                 <w:sz w:val="26"/>
                 <w:szCs w:val="26"/>
+                <w:vertAlign w:val="superscript"/>
               </w:rPr>
             </w:pPr>
+            <w:proofErr w:type="spellStart"/>
+            <w:r>
+              <w:rPr>
+                <w:rFonts w:ascii="Corbel" w:hAnsi="Corbel"/>
+                <w:color w:val="FFFFFF" w:themeColor="background1"/>
+                <w:sz w:val="26"/>
+                <w:szCs w:val="26"/>
+                <w:vertAlign w:val="superscript"/>
+              </w:rPr>
+              <w:t>clientSignature</w:t>
+            </w:r>
+            <w:proofErr w:type="spellEnd"/>
           </w:p>
         </w:tc>
       </w:tr>
@@ -7567,6 +8015,7 @@
         <w:tc>
           <w:tcPr>
             <w:tcW w:w="4140" w:type="dxa"/>
+            <w:vAlign w:val="bottom"/>
           </w:tcPr>
           <w:p>
             <w:pPr>
@@ -7579,13 +8028,24 @@
               </w:tabs>
               <w:rPr>
                 <w:rFonts w:ascii="Corbel" w:hAnsi="Corbel"/>
-                <w:b/>
-                <w:bCs/>
                 <w:color w:val="19AFA4"/>
                 <w:sz w:val="26"/>
                 <w:szCs w:val="26"/>
+                <w:vertAlign w:val="superscript"/>
               </w:rPr>
             </w:pPr>
+            <w:proofErr w:type="spellStart"/>
+            <w:r>
+              <w:rPr>
+                <w:rFonts w:ascii="Corbel" w:hAnsi="Corbel"/>
+                <w:color w:val="FFFFFF" w:themeColor="background1"/>
+                <w:sz w:val="26"/>
+                <w:szCs w:val="26"/>
+                <w:vertAlign w:val="superscript"/>
+              </w:rPr>
+              <w:t>clientName</w:t>
+            </w:r>
+            <w:proofErr w:type="spellEnd"/>
           </w:p>
         </w:tc>
       </w:tr>
@@ -7596,6 +8056,7 @@
         <w:tc>
           <w:tcPr>
             <w:tcW w:w="4140" w:type="dxa"/>
+            <w:vAlign w:val="bottom"/>
           </w:tcPr>
           <w:p>
             <w:pPr>
@@ -7608,13 +8069,24 @@
               </w:tabs>
               <w:rPr>
                 <w:rFonts w:ascii="Corbel" w:hAnsi="Corbel"/>
-                <w:b/>
-                <w:bCs/>
                 <w:color w:val="19AFA4"/>
                 <w:sz w:val="26"/>
                 <w:szCs w:val="26"/>
+                <w:vertAlign w:val="superscript"/>
               </w:rPr>
             </w:pPr>
+            <w:proofErr w:type="spellStart"/>
+            <w:r>
+              <w:rPr>
+                <w:rFonts w:ascii="Corbel" w:hAnsi="Corbel"/>
+                <w:color w:val="FFFFFF" w:themeColor="background1"/>
+                <w:sz w:val="26"/>
+                <w:szCs w:val="26"/>
+                <w:vertAlign w:val="superscript"/>
+              </w:rPr>
+              <w:t>clientTitle</w:t>
+            </w:r>
+            <w:proofErr w:type="spellEnd"/>
           </w:p>
         </w:tc>
       </w:tr>
@@ -7648,6 +8120,7 @@
         <w:tc>
           <w:tcPr>
             <w:tcW w:w="4230" w:type="dxa"/>
+            <w:vAlign w:val="bottom"/>
           </w:tcPr>
           <w:p>
             <w:pPr>
@@ -7660,13 +8133,24 @@
               </w:tabs>
               <w:rPr>
                 <w:rFonts w:ascii="Corbel" w:hAnsi="Corbel"/>
-                <w:b/>
-                <w:bCs/>
                 <w:color w:val="19AFA4"/>
                 <w:sz w:val="26"/>
                 <w:szCs w:val="26"/>
+                <w:vertAlign w:val="superscript"/>
               </w:rPr>
             </w:pPr>
+            <w:proofErr w:type="spellStart"/>
+            <w:r>
+              <w:rPr>
+                <w:rFonts w:ascii="Corbel" w:hAnsi="Corbel"/>
+                <w:color w:val="FFFFFF" w:themeColor="background1"/>
+                <w:sz w:val="26"/>
+                <w:szCs w:val="26"/>
+                <w:vertAlign w:val="superscript"/>
+              </w:rPr>
+              <w:t>thqSignature</w:t>
+            </w:r>
+            <w:proofErr w:type="spellEnd"/>
           </w:p>
         </w:tc>
       </w:tr>
@@ -7677,6 +8161,7 @@
         <w:tc>
           <w:tcPr>
             <w:tcW w:w="4230" w:type="dxa"/>
+            <w:vAlign w:val="bottom"/>
           </w:tcPr>
           <w:p>
             <w:pPr>
@@ -7689,13 +8174,24 @@
               </w:tabs>
               <w:rPr>
                 <w:rFonts w:ascii="Corbel" w:hAnsi="Corbel"/>
-                <w:b/>
-                <w:bCs/>
                 <w:color w:val="19AFA4"/>
                 <w:sz w:val="26"/>
                 <w:szCs w:val="26"/>
+                <w:vertAlign w:val="superscript"/>
               </w:rPr>
             </w:pPr>
+            <w:proofErr w:type="spellStart"/>
+            <w:r>
+              <w:rPr>
+                <w:rFonts w:ascii="Corbel" w:hAnsi="Corbel"/>
+                <w:color w:val="FFFFFF" w:themeColor="background1"/>
+                <w:sz w:val="26"/>
+                <w:szCs w:val="26"/>
+                <w:vertAlign w:val="superscript"/>
+              </w:rPr>
+              <w:t>thqName</w:t>
+            </w:r>
+            <w:proofErr w:type="spellEnd"/>
           </w:p>
         </w:tc>
       </w:tr>
@@ -7706,6 +8202,7 @@
         <w:tc>
           <w:tcPr>
             <w:tcW w:w="4230" w:type="dxa"/>
+            <w:vAlign w:val="bottom"/>
           </w:tcPr>
           <w:p>
             <w:pPr>
@@ -7718,13 +8215,24 @@
               </w:tabs>
               <w:rPr>
                 <w:rFonts w:ascii="Corbel" w:hAnsi="Corbel"/>
-                <w:b/>
-                <w:bCs/>
                 <w:color w:val="19AFA4"/>
                 <w:sz w:val="26"/>
                 <w:szCs w:val="26"/>
+                <w:vertAlign w:val="superscript"/>
               </w:rPr>
             </w:pPr>
+            <w:proofErr w:type="spellStart"/>
+            <w:r>
+              <w:rPr>
+                <w:rFonts w:ascii="Corbel" w:hAnsi="Corbel"/>
+                <w:color w:val="FFFFFF" w:themeColor="background1"/>
+                <w:sz w:val="26"/>
+                <w:szCs w:val="26"/>
+                <w:vertAlign w:val="superscript"/>
+              </w:rPr>
+              <w:t>thqTitle</w:t>
+            </w:r>
+            <w:proofErr w:type="spellEnd"/>
           </w:p>
         </w:tc>
       </w:tr>
@@ -7744,9 +8252,9 @@
       </w:pPr>
     </w:p>
     <w:sectPr>
-      <w:headerReference w:type="default" r:id="rId14"/>
-      <w:footerReference w:type="default" r:id="rId15"/>
-      <w:footerReference w:type="first" r:id="rId16"/>
+      <w:headerReference w:type="default" r:id="rId13"/>
+      <w:footerReference w:type="default" r:id="rId14"/>
+      <w:footerReference w:type="first" r:id="rId15"/>
       <w:pgSz w:w="12240" w:h="15840"/>
       <w:pgMar w:top="1440" w:right="1440" w:bottom="1440" w:left="1440" w:header="720" w:footer="720" w:gutter="0"/>
       <w:cols w:space="720"/>
@@ -10223,7 +10731,7 @@
   <w:style w:type="paragraph" w:default="1" w:styleId="Normal">
     <w:name w:val="Normal"/>
     <w:qFormat/>
-    <w:rsid w:val="00942E9D"/>
+    <w:rsid w:val="00C25BD5"/>
   </w:style>
   <w:style w:type="paragraph" w:styleId="Heading1">
     <w:name w:val="heading 1"/>

</xml_diff>

<commit_message>
Updated payment plans for three payments
</commit_message>
<xml_diff>
--- a/sales/template.docx
+++ b/sales/template.docx
@@ -546,16 +546,7 @@
           <w:sz w:val="26"/>
           <w:szCs w:val="26"/>
         </w:rPr>
-        <w:t xml:space="preserve">Configuration of the following Bullhorn </w:t>
-      </w:r>
-      <w:proofErr w:type="gramStart"/>
-      <w:r>
-        <w:rPr>
-          <w:rFonts w:ascii="Corbel" w:hAnsi="Corbel"/>
-          <w:sz w:val="26"/>
-          <w:szCs w:val="26"/>
-        </w:rPr>
-        <w:t>products:</w:t>
+        <w:t>Configuration of the following Bullhorn products:</w:t>
       </w:r>
       <w:r>
         <w:rPr>
@@ -564,17 +555,7 @@
           <w:szCs w:val="26"/>
           <w:highlight w:val="yellow"/>
         </w:rPr>
-        <w:t>{</w:t>
-      </w:r>
-      <w:proofErr w:type="gramEnd"/>
-      <w:r>
-        <w:rPr>
-          <w:rFonts w:ascii="Corbel" w:hAnsi="Corbel"/>
-          <w:sz w:val="26"/>
-          <w:szCs w:val="26"/>
-          <w:highlight w:val="yellow"/>
-        </w:rPr>
-        <w:t>#products}</w:t>
+        <w:t>{#products}</w:t>
       </w:r>
     </w:p>
     <w:p>
@@ -653,7 +634,6 @@
         </w:rPr>
         <w:t>{</w:t>
       </w:r>
-      <w:proofErr w:type="spellStart"/>
       <w:r>
         <w:rPr>
           <w:rFonts w:ascii="Corbel" w:hAnsi="Corbel"/>
@@ -665,7 +645,6 @@
         </w:rPr>
         <w:t>plCount</w:t>
       </w:r>
-      <w:proofErr w:type="spellEnd"/>
       <w:r>
         <w:rPr>
           <w:rFonts w:ascii="Corbel" w:hAnsi="Corbel"/>
@@ -1073,7 +1052,6 @@
           <w:szCs w:val="26"/>
         </w:rPr>
       </w:pPr>
-      <w:proofErr w:type="spellStart"/>
       <w:r>
         <w:rPr>
           <w:rFonts w:ascii="Corbel" w:hAnsi="Corbel"/>
@@ -1082,7 +1060,6 @@
         </w:rPr>
         <w:t>Tearsheets</w:t>
       </w:r>
-      <w:proofErr w:type="spellEnd"/>
     </w:p>
     <w:p>
       <w:pPr>
@@ -1557,16 +1534,7 @@
           <w:sz w:val="26"/>
           <w:szCs w:val="26"/>
         </w:rPr>
-        <w:t xml:space="preserve">Assuming no scope changes, Tonic HQ is estimating the following timeframe for implementation. Note, the given timeframes are for each task (or group of tasks), with some items running </w:t>
-      </w:r>
-      <w:proofErr w:type="gramStart"/>
-      <w:r>
-        <w:rPr>
-          <w:rFonts w:ascii="Corbel" w:hAnsi="Corbel"/>
-          <w:sz w:val="26"/>
-          <w:szCs w:val="26"/>
-        </w:rPr>
-        <w:t>concurrently.</w:t>
+        <w:t>Assuming no scope changes, Tonic HQ is estimating the following timeframe for implementation. Note, the given timeframes are for each task (or group of tasks), with some items running concurrently.</w:t>
       </w:r>
       <w:r>
         <w:rPr>
@@ -1575,17 +1543,7 @@
           <w:szCs w:val="26"/>
           <w:highlight w:val="yellow"/>
         </w:rPr>
-        <w:t>{</w:t>
-      </w:r>
-      <w:proofErr w:type="gramEnd"/>
-      <w:r>
-        <w:rPr>
-          <w:rFonts w:ascii="Corbel" w:hAnsi="Corbel"/>
-          <w:sz w:val="26"/>
-          <w:szCs w:val="26"/>
-          <w:highlight w:val="yellow"/>
-        </w:rPr>
-        <w:t>#</w:t>
+        <w:t>{#</w:t>
       </w:r>
       <w:r>
         <w:rPr>
@@ -2182,10 +2140,8 @@
           <w:szCs w:val="26"/>
           <w:highlight w:val="yellow"/>
         </w:rPr>
-        <w:t>{/</w:t>
-      </w:r>
-      <w:proofErr w:type="spellStart"/>
-      <w:proofErr w:type="gramStart"/>
+        <w:t>{/timeline</w:t>
+      </w:r>
       <w:r>
         <w:rPr>
           <w:rFonts w:ascii="Corbel" w:hAnsi="Corbel"/>
@@ -2193,7 +2149,7 @@
           <w:szCs w:val="26"/>
           <w:highlight w:val="yellow"/>
         </w:rPr>
-        <w:t>timeline</w:t>
+        <w:t>NoDM</w:t>
       </w:r>
       <w:r>
         <w:rPr>
@@ -2202,9 +2158,8 @@
           <w:szCs w:val="26"/>
           <w:highlight w:val="yellow"/>
         </w:rPr>
-        <w:t>NoDM</w:t>
-      </w:r>
-      <w:proofErr w:type="spellEnd"/>
+        <w:t>}</w:t>
+      </w:r>
       <w:r>
         <w:rPr>
           <w:rFonts w:ascii="Corbel" w:hAnsi="Corbel"/>
@@ -2212,26 +2167,7 @@
           <w:szCs w:val="26"/>
           <w:highlight w:val="yellow"/>
         </w:rPr>
-        <w:t>}</w:t>
-      </w:r>
-      <w:r>
-        <w:rPr>
-          <w:rFonts w:ascii="Corbel" w:hAnsi="Corbel"/>
-          <w:sz w:val="26"/>
-          <w:szCs w:val="26"/>
-          <w:highlight w:val="yellow"/>
-        </w:rPr>
-        <w:t>{</w:t>
-      </w:r>
-      <w:proofErr w:type="gramEnd"/>
-      <w:r>
-        <w:rPr>
-          <w:rFonts w:ascii="Corbel" w:hAnsi="Corbel"/>
-          <w:sz w:val="26"/>
-          <w:szCs w:val="26"/>
-          <w:highlight w:val="yellow"/>
-        </w:rPr>
-        <w:t>#</w:t>
+        <w:t>{#</w:t>
       </w:r>
       <w:r>
         <w:rPr>
@@ -3029,10 +2965,8 @@
           <w:szCs w:val="26"/>
           <w:highlight w:val="yellow"/>
         </w:rPr>
-        <w:t>{/</w:t>
-      </w:r>
-      <w:proofErr w:type="spellStart"/>
-      <w:proofErr w:type="gramStart"/>
+        <w:t>{/timelineSMB}</w:t>
+      </w:r>
       <w:r>
         <w:rPr>
           <w:rFonts w:ascii="Corbel" w:hAnsi="Corbel"/>
@@ -3040,36 +2974,7 @@
           <w:szCs w:val="26"/>
           <w:highlight w:val="yellow"/>
         </w:rPr>
-        <w:t>timelineSMB</w:t>
-      </w:r>
-      <w:proofErr w:type="spellEnd"/>
-      <w:r>
-        <w:rPr>
-          <w:rFonts w:ascii="Corbel" w:hAnsi="Corbel"/>
-          <w:sz w:val="26"/>
-          <w:szCs w:val="26"/>
-          <w:highlight w:val="yellow"/>
-        </w:rPr>
-        <w:t>}</w:t>
-      </w:r>
-      <w:r>
-        <w:rPr>
-          <w:rFonts w:ascii="Corbel" w:hAnsi="Corbel"/>
-          <w:sz w:val="26"/>
-          <w:szCs w:val="26"/>
-          <w:highlight w:val="yellow"/>
-        </w:rPr>
-        <w:t>{</w:t>
-      </w:r>
-      <w:proofErr w:type="gramEnd"/>
-      <w:r>
-        <w:rPr>
-          <w:rFonts w:ascii="Corbel" w:hAnsi="Corbel"/>
-          <w:sz w:val="26"/>
-          <w:szCs w:val="26"/>
-          <w:highlight w:val="yellow"/>
-        </w:rPr>
-        <w:t>#</w:t>
+        <w:t>{#</w:t>
       </w:r>
       <w:r>
         <w:rPr>
@@ -4200,10 +4105,8 @@
           <w:szCs w:val="26"/>
           <w:highlight w:val="yellow"/>
         </w:rPr>
-        <w:t>{/</w:t>
-      </w:r>
-      <w:proofErr w:type="spellStart"/>
-      <w:proofErr w:type="gramStart"/>
+        <w:t>{/timelineField}</w:t>
+      </w:r>
       <w:r>
         <w:rPr>
           <w:rFonts w:ascii="Corbel" w:hAnsi="Corbel"/>
@@ -4211,36 +4114,7 @@
           <w:szCs w:val="26"/>
           <w:highlight w:val="yellow"/>
         </w:rPr>
-        <w:t>timelineField</w:t>
-      </w:r>
-      <w:proofErr w:type="spellEnd"/>
-      <w:r>
-        <w:rPr>
-          <w:rFonts w:ascii="Corbel" w:hAnsi="Corbel"/>
-          <w:sz w:val="26"/>
-          <w:szCs w:val="26"/>
-          <w:highlight w:val="yellow"/>
-        </w:rPr>
-        <w:t>}</w:t>
-      </w:r>
-      <w:r>
-        <w:rPr>
-          <w:rFonts w:ascii="Corbel" w:hAnsi="Corbel"/>
-          <w:sz w:val="26"/>
-          <w:szCs w:val="26"/>
-          <w:highlight w:val="yellow"/>
-        </w:rPr>
-        <w:t>{</w:t>
-      </w:r>
-      <w:proofErr w:type="gramEnd"/>
-      <w:r>
-        <w:rPr>
-          <w:rFonts w:ascii="Corbel" w:hAnsi="Corbel"/>
-          <w:sz w:val="26"/>
-          <w:szCs w:val="26"/>
-          <w:highlight w:val="yellow"/>
-        </w:rPr>
-        <w:t>#</w:t>
+        <w:t>{#</w:t>
       </w:r>
       <w:r>
         <w:rPr>
@@ -5463,7 +5337,6 @@
         </w:rPr>
         <w:t>{</w:t>
       </w:r>
-      <w:proofErr w:type="spellStart"/>
       <w:r>
         <w:rPr>
           <w:rFonts w:ascii="Corbel" w:hAnsi="Corbel"/>
@@ -5475,7 +5348,6 @@
         </w:rPr>
         <w:t>userCount</w:t>
       </w:r>
-      <w:proofErr w:type="spellEnd"/>
       <w:r>
         <w:rPr>
           <w:rFonts w:ascii="Corbel" w:hAnsi="Corbel"/>
@@ -5538,7 +5410,6 @@
         </w:rPr>
         <w:t>{</w:t>
       </w:r>
-      <w:proofErr w:type="spellStart"/>
       <w:r>
         <w:rPr>
           <w:rFonts w:ascii="Corbel" w:hAnsi="Corbel"/>
@@ -5550,7 +5421,6 @@
         </w:rPr>
         <w:t>timelineWeeks</w:t>
       </w:r>
-      <w:proofErr w:type="spellEnd"/>
       <w:r>
         <w:rPr>
           <w:rFonts w:ascii="Corbel" w:hAnsi="Corbel"/>
@@ -5669,25 +5539,7 @@
           <w:sz w:val="26"/>
           <w:szCs w:val="26"/>
         </w:rPr>
-        <w:t xml:space="preserve">Client has dedicated resources available to assist Tonic HQ in the discovery, </w:t>
-      </w:r>
-      <w:proofErr w:type="gramStart"/>
-      <w:r>
-        <w:rPr>
-          <w:rFonts w:ascii="Corbel" w:hAnsi="Corbel"/>
-          <w:sz w:val="26"/>
-          <w:szCs w:val="26"/>
-        </w:rPr>
-        <w:t>design</w:t>
-      </w:r>
-      <w:proofErr w:type="gramEnd"/>
-      <w:r>
-        <w:rPr>
-          <w:rFonts w:ascii="Corbel" w:hAnsi="Corbel"/>
-          <w:sz w:val="26"/>
-          <w:szCs w:val="26"/>
-        </w:rPr>
-        <w:t xml:space="preserve"> and testing processes.</w:t>
+        <w:t>Client has dedicated resources available to assist Tonic HQ in the discovery, design and testing processes.</w:t>
       </w:r>
     </w:p>
     <w:p>
@@ -5709,16 +5561,7 @@
           <w:sz w:val="26"/>
           <w:szCs w:val="26"/>
         </w:rPr>
-        <w:t xml:space="preserve">Client does not require Tonic HQ to perform any custom integrations with vendors (Bullhorn Marketplace or otherwise) not outlined in this Scope of </w:t>
-      </w:r>
-      <w:proofErr w:type="gramStart"/>
-      <w:r>
-        <w:rPr>
-          <w:rFonts w:ascii="Corbel" w:hAnsi="Corbel"/>
-          <w:sz w:val="26"/>
-          <w:szCs w:val="26"/>
-        </w:rPr>
-        <w:t>Work.</w:t>
+        <w:t>Client does not require Tonic HQ to perform any custom integrations with vendors (Bullhorn Marketplace or otherwise) not outlined in this Scope of Work.</w:t>
       </w:r>
       <w:r>
         <w:rPr>
@@ -5727,37 +5570,7 @@
           <w:szCs w:val="26"/>
           <w:highlight w:val="yellow"/>
         </w:rPr>
-        <w:t>{</w:t>
-      </w:r>
-      <w:proofErr w:type="gramEnd"/>
-      <w:r>
-        <w:rPr>
-          <w:rFonts w:ascii="Corbel" w:hAnsi="Corbel"/>
-          <w:sz w:val="26"/>
-          <w:szCs w:val="26"/>
-          <w:highlight w:val="yellow"/>
-        </w:rPr>
-        <w:t>^</w:t>
-      </w:r>
-      <w:proofErr w:type="spellStart"/>
-      <w:r>
-        <w:rPr>
-          <w:rFonts w:ascii="Corbel" w:hAnsi="Corbel"/>
-          <w:sz w:val="26"/>
-          <w:szCs w:val="26"/>
-          <w:highlight w:val="yellow"/>
-        </w:rPr>
-        <w:t>noDataMigration</w:t>
-      </w:r>
-      <w:proofErr w:type="spellEnd"/>
-      <w:r>
-        <w:rPr>
-          <w:rFonts w:ascii="Corbel" w:hAnsi="Corbel"/>
-          <w:sz w:val="26"/>
-          <w:szCs w:val="26"/>
-          <w:highlight w:val="yellow"/>
-        </w:rPr>
-        <w:t>}</w:t>
+        <w:t>{^noDataMigration}</w:t>
       </w:r>
     </w:p>
     <w:p>
@@ -5797,27 +5610,7 @@
           <w:szCs w:val="26"/>
           <w:highlight w:val="yellow"/>
         </w:rPr>
-        <w:t>{/</w:t>
-      </w:r>
-      <w:proofErr w:type="spellStart"/>
-      <w:r>
-        <w:rPr>
-          <w:rFonts w:ascii="Corbel" w:hAnsi="Corbel"/>
-          <w:sz w:val="26"/>
-          <w:szCs w:val="26"/>
-          <w:highlight w:val="yellow"/>
-        </w:rPr>
-        <w:t>noDataMigration</w:t>
-      </w:r>
-      <w:proofErr w:type="spellEnd"/>
-      <w:r>
-        <w:rPr>
-          <w:rFonts w:ascii="Corbel" w:hAnsi="Corbel"/>
-          <w:sz w:val="26"/>
-          <w:szCs w:val="26"/>
-          <w:highlight w:val="yellow"/>
-        </w:rPr>
-        <w:t>}</w:t>
+        <w:t>{/noDataMigration}</w:t>
       </w:r>
     </w:p>
     <w:p>
@@ -5909,7 +5702,6 @@
         </w:rPr>
         <w:t>{</w:t>
       </w:r>
-      <w:proofErr w:type="spellStart"/>
       <w:r>
         <w:rPr>
           <w:rFonts w:ascii="Corbel" w:hAnsi="Corbel"/>
@@ -5932,7 +5724,6 @@
         </w:rPr>
         <w:t>Amt</w:t>
       </w:r>
-      <w:proofErr w:type="spellEnd"/>
       <w:r>
         <w:rPr>
           <w:rFonts w:ascii="Corbel" w:hAnsi="Corbel"/>
@@ -5958,16 +5749,7 @@
           <w:sz w:val="26"/>
           <w:szCs w:val="26"/>
         </w:rPr>
-        <w:t xml:space="preserve">made in </w:t>
-      </w:r>
-      <w:proofErr w:type="gramStart"/>
-      <w:r>
-        <w:rPr>
-          <w:rFonts w:ascii="Corbel" w:hAnsi="Corbel"/>
-          <w:sz w:val="26"/>
-          <w:szCs w:val="26"/>
-        </w:rPr>
-        <w:t>payments</w:t>
+        <w:t>made in payments</w:t>
       </w:r>
       <w:r>
         <w:rPr>
@@ -5984,17 +5766,7 @@
           <w:szCs w:val="26"/>
           <w:highlight w:val="yellow"/>
         </w:rPr>
-        <w:t>{</w:t>
-      </w:r>
-      <w:proofErr w:type="gramEnd"/>
-      <w:r>
-        <w:rPr>
-          <w:rFonts w:ascii="Corbel" w:hAnsi="Corbel"/>
-          <w:sz w:val="26"/>
-          <w:szCs w:val="26"/>
-          <w:highlight w:val="yellow"/>
-        </w:rPr>
-        <w:t>#</w:t>
+        <w:t>{#</w:t>
       </w:r>
       <w:r>
         <w:rPr>
@@ -6073,38 +5845,7 @@
           <w:szCs w:val="26"/>
           <w:highlight w:val="yellow"/>
         </w:rPr>
-        <w:t>{/</w:t>
-      </w:r>
-      <w:proofErr w:type="spellStart"/>
-      <w:proofErr w:type="gramStart"/>
-      <w:r>
-        <w:rPr>
-          <w:rFonts w:ascii="Corbel" w:hAnsi="Corbel"/>
-          <w:sz w:val="26"/>
-          <w:szCs w:val="26"/>
-          <w:highlight w:val="yellow"/>
-        </w:rPr>
-        <w:t>paymentsTwo</w:t>
-      </w:r>
-      <w:proofErr w:type="spellEnd"/>
-      <w:r>
-        <w:rPr>
-          <w:rFonts w:ascii="Corbel" w:hAnsi="Corbel"/>
-          <w:sz w:val="26"/>
-          <w:szCs w:val="26"/>
-          <w:highlight w:val="yellow"/>
-        </w:rPr>
-        <w:t>}{</w:t>
-      </w:r>
-      <w:proofErr w:type="gramEnd"/>
-      <w:r>
-        <w:rPr>
-          <w:rFonts w:ascii="Corbel" w:hAnsi="Corbel"/>
-          <w:sz w:val="26"/>
-          <w:szCs w:val="26"/>
-          <w:highlight w:val="yellow"/>
-        </w:rPr>
-        <w:t>#paymentsThree}</w:t>
+        <w:t>{/paymentsTwo}{#paymentsThree}</w:t>
       </w:r>
     </w:p>
     <w:p>
@@ -6126,7 +5867,15 @@
           <w:sz w:val="26"/>
           <w:szCs w:val="26"/>
         </w:rPr>
-        <w:t>50% upon contract signing</w:t>
+        <w:t>35</w:t>
+      </w:r>
+      <w:r>
+        <w:rPr>
+          <w:rFonts w:ascii="Corbel" w:hAnsi="Corbel"/>
+          <w:sz w:val="26"/>
+          <w:szCs w:val="26"/>
+        </w:rPr>
+        <w:t>% upon contract signing</w:t>
       </w:r>
     </w:p>
     <w:p>
@@ -6148,7 +5897,7 @@
           <w:sz w:val="26"/>
           <w:szCs w:val="26"/>
         </w:rPr>
-        <w:t>Some middle amount</w:t>
+        <w:t>35% upon Go Live</w:t>
       </w:r>
     </w:p>
     <w:p>
@@ -6170,25 +5919,15 @@
           <w:sz w:val="26"/>
           <w:szCs w:val="26"/>
         </w:rPr>
-        <w:t xml:space="preserve">50% at project completion and Client </w:t>
-      </w:r>
-      <w:proofErr w:type="gramStart"/>
-      <w:r>
-        <w:rPr>
-          <w:rFonts w:ascii="Corbel" w:hAnsi="Corbel"/>
-          <w:sz w:val="26"/>
-          <w:szCs w:val="26"/>
-        </w:rPr>
-        <w:t>sign-offs</w:t>
-      </w:r>
-      <w:proofErr w:type="gramEnd"/>
-      <w:r>
-        <w:rPr>
-          <w:rFonts w:ascii="Corbel" w:hAnsi="Corbel"/>
-          <w:sz w:val="26"/>
-          <w:szCs w:val="26"/>
-        </w:rPr>
-        <w:t xml:space="preserve"> and acceptance</w:t>
+        <w:t>30</w:t>
+      </w:r>
+      <w:r>
+        <w:rPr>
+          <w:rFonts w:ascii="Corbel" w:hAnsi="Corbel"/>
+          <w:sz w:val="26"/>
+          <w:szCs w:val="26"/>
+        </w:rPr>
+        <w:t>% at project completion and Client sign-offs and acceptance</w:t>
       </w:r>
       <w:r>
         <w:rPr>
@@ -6206,19 +5945,8 @@
           <w:szCs w:val="26"/>
           <w:highlight w:val="yellow"/>
         </w:rPr>
-        <w:t>/</w:t>
-      </w:r>
-      <w:proofErr w:type="spellStart"/>
-      <w:r>
-        <w:rPr>
-          <w:rFonts w:ascii="Corbel" w:hAnsi="Corbel"/>
-          <w:sz w:val="26"/>
-          <w:szCs w:val="26"/>
-          <w:highlight w:val="yellow"/>
-        </w:rPr>
-        <w:t>paymentsThree</w:t>
-      </w:r>
-      <w:proofErr w:type="spellEnd"/>
+        <w:t>/paymentsThree</w:t>
+      </w:r>
       <w:r>
         <w:rPr>
           <w:rFonts w:ascii="Corbel" w:hAnsi="Corbel"/>
@@ -6250,7 +5978,6 @@
         </w:rPr>
         <w:t>{#</w:t>
       </w:r>
-      <w:proofErr w:type="gramStart"/>
       <w:r>
         <w:rPr>
           <w:rFonts w:ascii="Corbel" w:hAnsi="Corbel"/>
@@ -6278,19 +6005,7 @@
           <w:sz w:val="26"/>
           <w:szCs w:val="26"/>
         </w:rPr>
-        <w:t>OPTIONAL</w:t>
-      </w:r>
-      <w:proofErr w:type="gramEnd"/>
-      <w:r>
-        <w:rPr>
-          <w:rFonts w:ascii="Corbel" w:eastAsia="Corbel" w:hAnsi="Corbel" w:cs="Corbel"/>
-          <w:b/>
-          <w:bCs/>
-          <w:color w:val="000000" w:themeColor="text1"/>
-          <w:sz w:val="26"/>
-          <w:szCs w:val="26"/>
-        </w:rPr>
-        <w:t xml:space="preserve"> ON-SITE TRAINING</w:t>
+        <w:t>OPTIONAL ON-SITE TRAINING</w:t>
       </w:r>
     </w:p>
     <w:tbl>
@@ -6335,27 +6050,7 @@
                 <w:szCs w:val="26"/>
                 <w:vertAlign w:val="superscript"/>
               </w:rPr>
-              <w:t>\</w:t>
-            </w:r>
-            <w:r>
-              <w:rPr>
-                <w:rFonts w:ascii="Corbel" w:eastAsia="Corbel" w:hAnsi="Corbel" w:cs="Corbel"/>
-                <w:color w:val="FFFFFF" w:themeColor="background1"/>
-                <w:sz w:val="26"/>
-                <w:szCs w:val="26"/>
-                <w:vertAlign w:val="superscript"/>
-              </w:rPr>
-              <w:t>T</w:t>
-            </w:r>
-            <w:r>
-              <w:rPr>
-                <w:rFonts w:ascii="Corbel" w:eastAsia="Corbel" w:hAnsi="Corbel" w:cs="Corbel"/>
-                <w:color w:val="FFFFFF" w:themeColor="background1"/>
-                <w:sz w:val="26"/>
-                <w:szCs w:val="26"/>
-                <w:vertAlign w:val="superscript"/>
-              </w:rPr>
-              <w:t>\</w:t>
+              <w:t>\T\</w:t>
             </w:r>
           </w:p>
         </w:tc>
@@ -6381,27 +6076,7 @@
                 <w:sz w:val="26"/>
                 <w:szCs w:val="26"/>
               </w:rPr>
-              <w:t xml:space="preserve">Customized training based on client’s requirements delivered prior to Go Live. Includes two trainers on-site at </w:t>
-            </w:r>
-            <w:proofErr w:type="gramStart"/>
-            <w:r>
-              <w:rPr>
-                <w:rFonts w:ascii="Corbel" w:eastAsia="Corbel" w:hAnsi="Corbel" w:cs="Corbel"/>
-                <w:color w:val="000000" w:themeColor="text1"/>
-                <w:sz w:val="26"/>
-                <w:szCs w:val="26"/>
-              </w:rPr>
-              <w:t>client‘</w:t>
-            </w:r>
-            <w:proofErr w:type="gramEnd"/>
-            <w:r>
-              <w:rPr>
-                <w:rFonts w:ascii="Corbel" w:eastAsia="Corbel" w:hAnsi="Corbel" w:cs="Corbel"/>
-                <w:color w:val="000000" w:themeColor="text1"/>
-                <w:sz w:val="26"/>
-                <w:szCs w:val="26"/>
-              </w:rPr>
-              <w:t>s desired location for a total of two days</w:t>
+              <w:t>Customized training based on client’s requirements delivered prior to Go Live. Includes two trainers on-site at client‘s desired location for a total of two days</w:t>
             </w:r>
             <w:r>
               <w:rPr>
@@ -6432,21 +6107,8 @@
                 <w:sz w:val="26"/>
                 <w:szCs w:val="26"/>
               </w:rPr>
-              <w:t>{</w:t>
-            </w:r>
-            <w:proofErr w:type="spellStart"/>
-            <w:r>
-              <w:rPr>
-                <w:rFonts w:ascii="Corbel" w:hAnsi="Corbel"/>
-                <w:b/>
-                <w:bCs/>
-                <w:color w:val="19AFA4"/>
-                <w:sz w:val="26"/>
-                <w:szCs w:val="26"/>
-              </w:rPr>
-              <w:t>onSiteTrainingAmt</w:t>
-            </w:r>
-            <w:proofErr w:type="spellEnd"/>
+              <w:t>{onSiteTrainingAmt</w:t>
+            </w:r>
             <w:r>
               <w:rPr>
                 <w:rFonts w:ascii="Corbel" w:hAnsi="Corbel"/>
@@ -6487,19 +6149,8 @@
           <w:szCs w:val="26"/>
           <w:highlight w:val="yellow"/>
         </w:rPr>
-        <w:t>/</w:t>
-      </w:r>
-      <w:proofErr w:type="spellStart"/>
-      <w:r>
-        <w:rPr>
-          <w:rFonts w:ascii="Corbel" w:hAnsi="Corbel"/>
-          <w:sz w:val="26"/>
-          <w:szCs w:val="26"/>
-          <w:highlight w:val="yellow"/>
-        </w:rPr>
-        <w:t>onSiteTraining</w:t>
-      </w:r>
-      <w:proofErr w:type="spellEnd"/>
+        <w:t>/onSiteTraining</w:t>
+      </w:r>
       <w:r>
         <w:rPr>
           <w:rFonts w:ascii="Corbel" w:hAnsi="Corbel"/>
@@ -6528,7 +6179,6 @@
         </w:rPr>
         <w:t>{#</w:t>
       </w:r>
-      <w:proofErr w:type="gramStart"/>
       <w:r>
         <w:rPr>
           <w:rFonts w:ascii="Corbel" w:hAnsi="Corbel"/>
@@ -6556,19 +6206,7 @@
           <w:sz w:val="26"/>
           <w:szCs w:val="26"/>
         </w:rPr>
-        <w:t>OPTIONAL</w:t>
-      </w:r>
-      <w:proofErr w:type="gramEnd"/>
-      <w:r>
-        <w:rPr>
-          <w:rFonts w:ascii="Corbel" w:eastAsia="Corbel" w:hAnsi="Corbel" w:cs="Corbel"/>
-          <w:b/>
-          <w:bCs/>
-          <w:color w:val="000000" w:themeColor="text1"/>
-          <w:sz w:val="26"/>
-          <w:szCs w:val="26"/>
-        </w:rPr>
-        <w:t xml:space="preserve"> WHITE GLOVE AFTER-CARE</w:t>
+        <w:t>OPTIONAL WHITE GLOVE AFTER-CARE</w:t>
       </w:r>
     </w:p>
     <w:tbl>
@@ -6663,9 +6301,8 @@
                 <w:sz w:val="26"/>
                 <w:szCs w:val="26"/>
               </w:rPr>
-              <w:t>{</w:t>
-            </w:r>
-            <w:proofErr w:type="spellStart"/>
+              <w:t>{afterCare</w:t>
+            </w:r>
             <w:r>
               <w:rPr>
                 <w:rFonts w:ascii="Corbel" w:hAnsi="Corbel"/>
@@ -6675,20 +6312,8 @@
                 <w:sz w:val="26"/>
                 <w:szCs w:val="26"/>
               </w:rPr>
-              <w:t>afterCare</w:t>
-            </w:r>
-            <w:r>
-              <w:rPr>
-                <w:rFonts w:ascii="Corbel" w:hAnsi="Corbel"/>
-                <w:b/>
-                <w:bCs/>
-                <w:color w:val="19AFA4"/>
-                <w:sz w:val="26"/>
-                <w:szCs w:val="26"/>
-              </w:rPr>
               <w:t>Amt</w:t>
             </w:r>
-            <w:proofErr w:type="spellEnd"/>
             <w:r>
               <w:rPr>
                 <w:rFonts w:ascii="Corbel" w:hAnsi="Corbel"/>
@@ -6721,19 +6346,19 @@
           <w:sz w:val="26"/>
           <w:szCs w:val="26"/>
         </w:rPr>
-        <w:t xml:space="preserve">Our standard engagement ends Post Go Live once the client has agreed that the project is complete and if applicable, any migration issues have been resolved. </w:t>
-      </w:r>
-      <w:proofErr w:type="gramStart"/>
-      <w:r>
+        <w:t>Our standard engagement ends Post Go Live once the client has agreed that the project is complete and if applicable, any migration issues have been resolved. We've developed our optional White Glove After-care at the request of our clients who are looking for a higher level of support in the critical period after Go Live.</w:t>
+      </w:r>
+    </w:p>
+    <w:p>
+      <w:pPr>
+        <w:spacing w:before="240"/>
         <w:rPr>
           <w:rFonts w:ascii="Corbel" w:eastAsia="Corbel" w:hAnsi="Corbel" w:cs="Corbel"/>
           <w:color w:val="000000" w:themeColor="text1"/>
           <w:sz w:val="26"/>
           <w:szCs w:val="26"/>
         </w:rPr>
-        <w:t>We've</w:t>
-      </w:r>
-      <w:proofErr w:type="gramEnd"/>
+      </w:pPr>
       <w:r>
         <w:rPr>
           <w:rFonts w:ascii="Corbel" w:eastAsia="Corbel" w:hAnsi="Corbel" w:cs="Corbel"/>
@@ -6741,19 +6366,28 @@
           <w:sz w:val="26"/>
           <w:szCs w:val="26"/>
         </w:rPr>
-        <w:t xml:space="preserve"> developed our optional White Glove After-care at the request of our clients who are looking for a higher level of support in the critical period after Go Live.</w:t>
-      </w:r>
-    </w:p>
-    <w:p>
-      <w:pPr>
-        <w:spacing w:before="240"/>
+        <w:t>Under this plan, Tonic HQ will continue to be your single point of contact for all things Bullhorn. Throughout your implementation, we'll have gotten to know your business and how you do what you do. That, combined with decades of Bullhorn experience, puts us in a unique position to support your business during this phase.</w:t>
+      </w:r>
+    </w:p>
+    <w:p>
+      <w:pPr>
+        <w:spacing w:before="240" w:after="0"/>
+        <w:rPr>
+          <w:rFonts w:ascii="Corbel" w:hAnsi="Corbel"/>
+          <w:sz w:val="26"/>
+          <w:szCs w:val="26"/>
+          <w:highlight w:val="yellow"/>
+        </w:rPr>
+      </w:pPr>
+      <w:r>
         <w:rPr>
           <w:rFonts w:ascii="Corbel" w:eastAsia="Corbel" w:hAnsi="Corbel" w:cs="Corbel"/>
           <w:color w:val="000000" w:themeColor="text1"/>
           <w:sz w:val="26"/>
           <w:szCs w:val="26"/>
         </w:rPr>
-      </w:pPr>
+        <w:t xml:space="preserve">For 90-days Post Go Live, Tonic HQ will be your single source of support. You, and your end users, can reach out to our support team via phone or email. All incoming requests will be converted to tickets and triaged accordingly. We'll work with a designated person in your organization to ensure that all issues are dealt with satisfactorily, as well </w:t>
+      </w:r>
       <w:r>
         <w:rPr>
           <w:rFonts w:ascii="Corbel" w:eastAsia="Corbel" w:hAnsi="Corbel" w:cs="Corbel"/>
@@ -6761,95 +6395,25 @@
           <w:sz w:val="26"/>
           <w:szCs w:val="26"/>
         </w:rPr>
-        <w:t xml:space="preserve">Under this plan, Tonic HQ will continue to be your single point of contact for all things Bullhorn. Throughout your implementation, </w:t>
-      </w:r>
-      <w:proofErr w:type="gramStart"/>
-      <w:r>
-        <w:rPr>
-          <w:rFonts w:ascii="Corbel" w:eastAsia="Corbel" w:hAnsi="Corbel" w:cs="Corbel"/>
-          <w:color w:val="000000" w:themeColor="text1"/>
-          <w:sz w:val="26"/>
-          <w:szCs w:val="26"/>
-        </w:rPr>
-        <w:t>we'll</w:t>
-      </w:r>
-      <w:proofErr w:type="gramEnd"/>
-      <w:r>
-        <w:rPr>
-          <w:rFonts w:ascii="Corbel" w:eastAsia="Corbel" w:hAnsi="Corbel" w:cs="Corbel"/>
-          <w:color w:val="000000" w:themeColor="text1"/>
-          <w:sz w:val="26"/>
-          <w:szCs w:val="26"/>
-        </w:rPr>
-        <w:t xml:space="preserve"> have gotten to know your business and how you do what you do. That, combined with decades of Bullhorn experience, puts us in a unique position to support your business during this phase.</w:t>
-      </w:r>
-    </w:p>
-    <w:p>
-      <w:pPr>
-        <w:spacing w:before="240" w:after="0"/>
+        <w:lastRenderedPageBreak/>
+        <w:t>as recommend opportunities for complementary additional training, minor configuration changes, or help you learn to navigate getting support from Bullhorn directly. Our goal is to spend this time ensuring that you and your team are getting off on the right foot; that your Bullhorn environment is working well and that your team(s) are comfortable using the system</w:t>
+      </w:r>
+      <w:r>
+        <w:rPr>
+          <w:rFonts w:ascii="Corbel" w:hAnsi="Corbel"/>
+          <w:sz w:val="26"/>
+          <w:szCs w:val="26"/>
+        </w:rPr>
+        <w:t>.</w:t>
+      </w:r>
+      <w:r>
         <w:rPr>
           <w:rFonts w:ascii="Corbel" w:hAnsi="Corbel"/>
           <w:sz w:val="26"/>
           <w:szCs w:val="26"/>
           <w:highlight w:val="yellow"/>
         </w:rPr>
-      </w:pPr>
-      <w:r>
-        <w:rPr>
-          <w:rFonts w:ascii="Corbel" w:eastAsia="Corbel" w:hAnsi="Corbel" w:cs="Corbel"/>
-          <w:color w:val="000000" w:themeColor="text1"/>
-          <w:sz w:val="26"/>
-          <w:szCs w:val="26"/>
-        </w:rPr>
-        <w:t xml:space="preserve">For 90-days Post Go Live, Tonic HQ will be your single source of support. You, and your end users, can reach out to our support team via phone or email. All incoming requests will be converted to tickets and triaged accordingly. </w:t>
-      </w:r>
-      <w:proofErr w:type="gramStart"/>
-      <w:r>
-        <w:rPr>
-          <w:rFonts w:ascii="Corbel" w:eastAsia="Corbel" w:hAnsi="Corbel" w:cs="Corbel"/>
-          <w:color w:val="000000" w:themeColor="text1"/>
-          <w:sz w:val="26"/>
-          <w:szCs w:val="26"/>
-        </w:rPr>
-        <w:t>We'll</w:t>
-      </w:r>
-      <w:proofErr w:type="gramEnd"/>
-      <w:r>
-        <w:rPr>
-          <w:rFonts w:ascii="Corbel" w:eastAsia="Corbel" w:hAnsi="Corbel" w:cs="Corbel"/>
-          <w:color w:val="000000" w:themeColor="text1"/>
-          <w:sz w:val="26"/>
-          <w:szCs w:val="26"/>
-        </w:rPr>
-        <w:t xml:space="preserve"> work with a designated person in your organization to ensure that all issues are dealt with satisfactorily, as well </w:t>
-      </w:r>
-      <w:r>
-        <w:rPr>
-          <w:rFonts w:ascii="Corbel" w:eastAsia="Corbel" w:hAnsi="Corbel" w:cs="Corbel"/>
-          <w:color w:val="000000" w:themeColor="text1"/>
-          <w:sz w:val="26"/>
-          <w:szCs w:val="26"/>
-        </w:rPr>
-        <w:lastRenderedPageBreak/>
-        <w:t xml:space="preserve">as recommend opportunities for complementary additional training, minor configuration changes, or help you learn to navigate getting support from Bullhorn directly. Our goal is to spend this time ensuring that you and your team are getting off on the right foot; that your Bullhorn environment is working well and that your team(s) are comfortable using the </w:t>
-      </w:r>
-      <w:proofErr w:type="gramStart"/>
-      <w:r>
-        <w:rPr>
-          <w:rFonts w:ascii="Corbel" w:eastAsia="Corbel" w:hAnsi="Corbel" w:cs="Corbel"/>
-          <w:color w:val="000000" w:themeColor="text1"/>
-          <w:sz w:val="26"/>
-          <w:szCs w:val="26"/>
-        </w:rPr>
-        <w:t>system</w:t>
-      </w:r>
-      <w:r>
-        <w:rPr>
-          <w:rFonts w:ascii="Corbel" w:hAnsi="Corbel"/>
-          <w:sz w:val="26"/>
-          <w:szCs w:val="26"/>
-        </w:rPr>
-        <w:t>.</w:t>
+        <w:t>{</w:t>
       </w:r>
       <w:r>
         <w:rPr>
@@ -6858,29 +6422,8 @@
           <w:szCs w:val="26"/>
           <w:highlight w:val="yellow"/>
         </w:rPr>
-        <w:t>{</w:t>
-      </w:r>
-      <w:proofErr w:type="gramEnd"/>
-      <w:r>
-        <w:rPr>
-          <w:rFonts w:ascii="Corbel" w:hAnsi="Corbel"/>
-          <w:sz w:val="26"/>
-          <w:szCs w:val="26"/>
-          <w:highlight w:val="yellow"/>
-        </w:rPr>
-        <w:t>/</w:t>
-      </w:r>
-      <w:proofErr w:type="spellStart"/>
-      <w:r>
-        <w:rPr>
-          <w:rFonts w:ascii="Corbel" w:hAnsi="Corbel"/>
-          <w:sz w:val="26"/>
-          <w:szCs w:val="26"/>
-          <w:highlight w:val="yellow"/>
-        </w:rPr>
-        <w:t>afterCare</w:t>
-      </w:r>
-      <w:proofErr w:type="spellEnd"/>
+        <w:t>/afterCare</w:t>
+      </w:r>
       <w:r>
         <w:rPr>
           <w:rFonts w:ascii="Corbel" w:hAnsi="Corbel"/>
@@ -7097,23 +6640,13 @@
           <w:szCs w:val="26"/>
         </w:rPr>
       </w:pPr>
-      <w:proofErr w:type="spellStart"/>
-      <w:r>
-        <w:rPr>
-          <w:rFonts w:ascii="Corbel" w:hAnsi="Corbel"/>
-          <w:sz w:val="26"/>
-          <w:szCs w:val="26"/>
-        </w:rPr>
-        <w:t>Datamirror</w:t>
-      </w:r>
-      <w:proofErr w:type="spellEnd"/>
-      <w:r>
-        <w:rPr>
-          <w:rFonts w:ascii="Corbel" w:hAnsi="Corbel"/>
-          <w:sz w:val="26"/>
-          <w:szCs w:val="26"/>
-        </w:rPr>
-        <w:t xml:space="preserve"> setup and implementation</w:t>
+      <w:r>
+        <w:rPr>
+          <w:rFonts w:ascii="Corbel" w:hAnsi="Corbel"/>
+          <w:sz w:val="26"/>
+          <w:szCs w:val="26"/>
+        </w:rPr>
+        <w:t>Datamirror setup and implementation</w:t>
       </w:r>
     </w:p>
     <w:p>
@@ -7157,25 +6690,7 @@
           <w:sz w:val="26"/>
           <w:szCs w:val="26"/>
         </w:rPr>
-        <w:t>Data integrity validation, de-</w:t>
-      </w:r>
-      <w:proofErr w:type="gramStart"/>
-      <w:r>
-        <w:rPr>
-          <w:rFonts w:ascii="Corbel" w:hAnsi="Corbel"/>
-          <w:sz w:val="26"/>
-          <w:szCs w:val="26"/>
-        </w:rPr>
-        <w:t>duplication</w:t>
-      </w:r>
-      <w:proofErr w:type="gramEnd"/>
-      <w:r>
-        <w:rPr>
-          <w:rFonts w:ascii="Corbel" w:hAnsi="Corbel"/>
-          <w:sz w:val="26"/>
-          <w:szCs w:val="26"/>
-        </w:rPr>
-        <w:t xml:space="preserve"> or transformation other than what is necessary to map the Client’s existing data to Bullhorn entities.</w:t>
+        <w:t>Data integrity validation, de-duplication or transformation other than what is necessary to map the Client’s existing data to Bullhorn entities.</w:t>
       </w:r>
     </w:p>
     <w:p>
@@ -7352,7 +6867,6 @@
                 <w:vertAlign w:val="superscript"/>
               </w:rPr>
             </w:pPr>
-            <w:proofErr w:type="spellStart"/>
             <w:r>
               <w:rPr>
                 <w:rFonts w:ascii="Corbel" w:hAnsi="Corbel"/>
@@ -7365,7 +6879,6 @@
               </w:rPr>
               <w:t>dateSigned</w:t>
             </w:r>
-            <w:proofErr w:type="spellEnd"/>
           </w:p>
         </w:tc>
       </w:tr>
@@ -7416,7 +6929,6 @@
                 <w:vertAlign w:val="superscript"/>
               </w:rPr>
             </w:pPr>
-            <w:proofErr w:type="spellStart"/>
             <w:r>
               <w:rPr>
                 <w:rFonts w:ascii="Corbel" w:hAnsi="Corbel"/>
@@ -7441,7 +6953,6 @@
               </w:rPr>
               <w:t>Company</w:t>
             </w:r>
-            <w:proofErr w:type="spellEnd"/>
           </w:p>
         </w:tc>
       </w:tr>
@@ -7463,23 +6974,13 @@
           <w:u w:val="single"/>
         </w:rPr>
       </w:pPr>
-      <w:proofErr w:type="gramStart"/>
-      <w:r>
-        <w:rPr>
-          <w:rFonts w:ascii="Corbel" w:hAnsi="Corbel"/>
-          <w:sz w:val="26"/>
-          <w:szCs w:val="26"/>
-        </w:rPr>
-        <w:t>This Agreement,</w:t>
-      </w:r>
-      <w:proofErr w:type="gramEnd"/>
-      <w:r>
-        <w:rPr>
-          <w:rFonts w:ascii="Corbel" w:hAnsi="Corbel"/>
-          <w:sz w:val="26"/>
-          <w:szCs w:val="26"/>
-        </w:rPr>
-        <w:t xml:space="preserve"> dated effective   is made and entered into by and among (“Client”) and Tonic HQ, Inc. (“Tonic HQ”).</w:t>
+      <w:r>
+        <w:rPr>
+          <w:rFonts w:ascii="Corbel" w:hAnsi="Corbel"/>
+          <w:sz w:val="26"/>
+          <w:szCs w:val="26"/>
+        </w:rPr>
+        <w:t>This Agreement, dated effective   is made and entered into by and among (“Client”) and Tonic HQ, Inc. (“Tonic HQ”).</w:t>
       </w:r>
     </w:p>
     <w:p>
@@ -7548,23 +7049,13 @@
           <w:szCs w:val="26"/>
         </w:rPr>
       </w:pPr>
-      <w:proofErr w:type="gramStart"/>
-      <w:r>
-        <w:rPr>
-          <w:rFonts w:ascii="Corbel" w:hAnsi="Corbel"/>
-          <w:sz w:val="26"/>
-          <w:szCs w:val="26"/>
-        </w:rPr>
-        <w:t>In order for</w:t>
-      </w:r>
-      <w:proofErr w:type="gramEnd"/>
-      <w:r>
-        <w:rPr>
-          <w:rFonts w:ascii="Corbel" w:hAnsi="Corbel"/>
-          <w:sz w:val="26"/>
-          <w:szCs w:val="26"/>
-        </w:rPr>
-        <w:t xml:space="preserve"> Tonic HQ to perform the services outlined, it may be necessary for the Client to provide Tonic HQ with Confidential Information regarding the Client's business and products. The Client will rely heavily upon Tonic HQ’s integrity and prudent judgment to use this information only in the best interests of the Client. Tonic HQ may be exposed to and will be required to use certain "Confidential Information" of the Client. Tonic HQ agrees that it will not use, directly or indirectly, such Confidential Information for the benefit of any person, entity, or organization other than the Client, or disclose such Confidential Information without the written authorization of the President of the Client, either during or after the term of this Agreement, for as long as such information retains the characteristics of Confidential Information.</w:t>
+      <w:r>
+        <w:rPr>
+          <w:rFonts w:ascii="Corbel" w:hAnsi="Corbel"/>
+          <w:sz w:val="26"/>
+          <w:szCs w:val="26"/>
+        </w:rPr>
+        <w:t>In order for Tonic HQ to perform the services outlined, it may be necessary for the Client to provide Tonic HQ with Confidential Information regarding the Client's business and products. The Client will rely heavily upon Tonic HQ’s integrity and prudent judgment to use this information only in the best interests of the Client. Tonic HQ may be exposed to and will be required to use certain "Confidential Information" of the Client. Tonic HQ agrees that it will not use, directly or indirectly, such Confidential Information for the benefit of any person, entity, or organization other than the Client, or disclose such Confidential Information without the written authorization of the President of the Client, either during or after the term of this Agreement, for as long as such information retains the characteristics of Confidential Information.</w:t>
       </w:r>
     </w:p>
     <w:p>
@@ -7663,25 +7154,7 @@
           <w:sz w:val="26"/>
           <w:szCs w:val="26"/>
         </w:rPr>
-        <w:t xml:space="preserve">Please read the contract on the previous pages to make sure you understand all the details involved. </w:t>
-      </w:r>
-      <w:proofErr w:type="gramStart"/>
-      <w:r>
-        <w:rPr>
-          <w:rFonts w:ascii="Corbel" w:hAnsi="Corbel"/>
-          <w:sz w:val="26"/>
-          <w:szCs w:val="26"/>
-        </w:rPr>
-        <w:t>It's</w:t>
-      </w:r>
-      <w:proofErr w:type="gramEnd"/>
-      <w:r>
-        <w:rPr>
-          <w:rFonts w:ascii="Corbel" w:hAnsi="Corbel"/>
-          <w:sz w:val="26"/>
-          <w:szCs w:val="26"/>
-        </w:rPr>
-        <w:t xml:space="preserve"> important to us that everything is transparent and understood from the beginning so that we lay a solid foundation for a great working relationship.</w:t>
+        <w:t>Please read the contract on the previous pages to make sure you understand all the details involved. It's important to us that everything is transparent and understood from the beginning so that we lay a solid foundation for a great working relationship.</w:t>
       </w:r>
       <w:r>
         <w:rPr>
@@ -7711,43 +7184,7 @@
           <w:sz w:val="26"/>
           <w:szCs w:val="26"/>
         </w:rPr>
-        <w:t xml:space="preserve">If you have any questions at all, please let us know. </w:t>
-      </w:r>
-      <w:proofErr w:type="gramStart"/>
-      <w:r>
-        <w:rPr>
-          <w:rFonts w:ascii="Corbel" w:hAnsi="Corbel"/>
-          <w:sz w:val="26"/>
-          <w:szCs w:val="26"/>
-        </w:rPr>
-        <w:t>We're</w:t>
-      </w:r>
-      <w:proofErr w:type="gramEnd"/>
-      <w:r>
-        <w:rPr>
-          <w:rFonts w:ascii="Corbel" w:hAnsi="Corbel"/>
-          <w:sz w:val="26"/>
-          <w:szCs w:val="26"/>
-        </w:rPr>
-        <w:t xml:space="preserve"> happy to clarify any points and there may be some items that we can sort out together. </w:t>
-      </w:r>
-      <w:proofErr w:type="gramStart"/>
-      <w:r>
-        <w:rPr>
-          <w:rFonts w:ascii="Corbel" w:hAnsi="Corbel"/>
-          <w:sz w:val="26"/>
-          <w:szCs w:val="26"/>
-        </w:rPr>
-        <w:t>We're</w:t>
-      </w:r>
-      <w:proofErr w:type="gramEnd"/>
-      <w:r>
-        <w:rPr>
-          <w:rFonts w:ascii="Corbel" w:hAnsi="Corbel"/>
-          <w:sz w:val="26"/>
-          <w:szCs w:val="26"/>
-        </w:rPr>
-        <w:t xml:space="preserve"> committed to finding the best way to work together.</w:t>
+        <w:t>If you have any questions at all, please let us know. We're happy to clarify any points and there may be some items that we can sort out together. We're committed to finding the best way to work together.</w:t>
       </w:r>
       <w:r>
         <w:rPr>
@@ -7777,25 +7214,7 @@
           <w:sz w:val="26"/>
           <w:szCs w:val="26"/>
         </w:rPr>
-        <w:t xml:space="preserve">Once you feel confident about everything and are ready to move forward, sign the document either physically or electronically (if </w:t>
-      </w:r>
-      <w:proofErr w:type="gramStart"/>
-      <w:r>
-        <w:rPr>
-          <w:rFonts w:ascii="Corbel" w:hAnsi="Corbel"/>
-          <w:sz w:val="26"/>
-          <w:szCs w:val="26"/>
-        </w:rPr>
-        <w:t>you’ve</w:t>
-      </w:r>
-      <w:proofErr w:type="gramEnd"/>
-      <w:r>
-        <w:rPr>
-          <w:rFonts w:ascii="Corbel" w:hAnsi="Corbel"/>
-          <w:sz w:val="26"/>
-          <w:szCs w:val="26"/>
-        </w:rPr>
-        <w:t xml:space="preserve"> been provided a link to sign electronically).</w:t>
+        <w:t>Once you feel confident about everything and are ready to move forward, sign the document either physically or electronically (if you’ve been provided a link to sign electronically).</w:t>
       </w:r>
       <w:r>
         <w:rPr>
@@ -7825,25 +7244,7 @@
           <w:sz w:val="26"/>
           <w:szCs w:val="26"/>
         </w:rPr>
-        <w:t xml:space="preserve">Once we receive notification of your acceptance, </w:t>
-      </w:r>
-      <w:proofErr w:type="gramStart"/>
-      <w:r>
-        <w:rPr>
-          <w:rFonts w:ascii="Corbel" w:hAnsi="Corbel"/>
-          <w:sz w:val="26"/>
-          <w:szCs w:val="26"/>
-        </w:rPr>
-        <w:t>we'll</w:t>
-      </w:r>
-      <w:proofErr w:type="gramEnd"/>
-      <w:r>
-        <w:rPr>
-          <w:rFonts w:ascii="Corbel" w:hAnsi="Corbel"/>
-          <w:sz w:val="26"/>
-          <w:szCs w:val="26"/>
-        </w:rPr>
-        <w:t xml:space="preserve"> contact you shortly to sort out next steps and get the project rolling.</w:t>
+        <w:t>Once we receive notification of your acceptance, we'll contact you shortly to sort out next steps and get the project rolling.</w:t>
       </w:r>
       <w:r>
         <w:rPr>
@@ -7873,25 +7274,7 @@
           <w:sz w:val="26"/>
           <w:szCs w:val="26"/>
         </w:rPr>
-        <w:t xml:space="preserve">If </w:t>
-      </w:r>
-      <w:proofErr w:type="gramStart"/>
-      <w:r>
-        <w:rPr>
-          <w:rFonts w:ascii="Corbel" w:hAnsi="Corbel"/>
-          <w:sz w:val="26"/>
-          <w:szCs w:val="26"/>
-        </w:rPr>
-        <w:t>you'd</w:t>
-      </w:r>
-      <w:proofErr w:type="gramEnd"/>
-      <w:r>
-        <w:rPr>
-          <w:rFonts w:ascii="Corbel" w:hAnsi="Corbel"/>
-          <w:sz w:val="26"/>
-          <w:szCs w:val="26"/>
-        </w:rPr>
-        <w:t xml:space="preserve"> like to speak to us by phone, don't hesitate to call us at (559) 412-5240.</w:t>
+        <w:t>If you'd like to speak to us by phone, don't hesitate to call us at (559) 412-5240.</w:t>
       </w:r>
     </w:p>
     <w:p>
@@ -7993,7 +7376,6 @@
                 <w:vertAlign w:val="superscript"/>
               </w:rPr>
             </w:pPr>
-            <w:proofErr w:type="spellStart"/>
             <w:r>
               <w:rPr>
                 <w:rFonts w:ascii="Corbel" w:hAnsi="Corbel"/>
@@ -8004,7 +7386,6 @@
               </w:rPr>
               <w:t>clientSignature</w:t>
             </w:r>
-            <w:proofErr w:type="spellEnd"/>
           </w:p>
         </w:tc>
       </w:tr>
@@ -8034,7 +7415,6 @@
                 <w:vertAlign w:val="superscript"/>
               </w:rPr>
             </w:pPr>
-            <w:proofErr w:type="spellStart"/>
             <w:r>
               <w:rPr>
                 <w:rFonts w:ascii="Corbel" w:hAnsi="Corbel"/>
@@ -8045,7 +7425,6 @@
               </w:rPr>
               <w:t>clientName</w:t>
             </w:r>
-            <w:proofErr w:type="spellEnd"/>
           </w:p>
         </w:tc>
       </w:tr>
@@ -8075,7 +7454,6 @@
                 <w:vertAlign w:val="superscript"/>
               </w:rPr>
             </w:pPr>
-            <w:proofErr w:type="spellStart"/>
             <w:r>
               <w:rPr>
                 <w:rFonts w:ascii="Corbel" w:hAnsi="Corbel"/>
@@ -8086,7 +7464,6 @@
               </w:rPr>
               <w:t>clientTitle</w:t>
             </w:r>
-            <w:proofErr w:type="spellEnd"/>
           </w:p>
         </w:tc>
       </w:tr>
@@ -8139,7 +7516,6 @@
                 <w:vertAlign w:val="superscript"/>
               </w:rPr>
             </w:pPr>
-            <w:proofErr w:type="spellStart"/>
             <w:r>
               <w:rPr>
                 <w:rFonts w:ascii="Corbel" w:hAnsi="Corbel"/>
@@ -8150,7 +7526,6 @@
               </w:rPr>
               <w:t>thqSignature</w:t>
             </w:r>
-            <w:proofErr w:type="spellEnd"/>
           </w:p>
         </w:tc>
       </w:tr>
@@ -8180,7 +7555,6 @@
                 <w:vertAlign w:val="superscript"/>
               </w:rPr>
             </w:pPr>
-            <w:proofErr w:type="spellStart"/>
             <w:r>
               <w:rPr>
                 <w:rFonts w:ascii="Corbel" w:hAnsi="Corbel"/>
@@ -8191,7 +7565,6 @@
               </w:rPr>
               <w:t>thqName</w:t>
             </w:r>
-            <w:proofErr w:type="spellEnd"/>
           </w:p>
         </w:tc>
       </w:tr>
@@ -8221,7 +7594,6 @@
                 <w:vertAlign w:val="superscript"/>
               </w:rPr>
             </w:pPr>
-            <w:proofErr w:type="spellStart"/>
             <w:r>
               <w:rPr>
                 <w:rFonts w:ascii="Corbel" w:hAnsi="Corbel"/>
@@ -8232,7 +7604,6 @@
               </w:rPr>
               <w:t>thqTitle</w:t>
             </w:r>
-            <w:proofErr w:type="spellEnd"/>
           </w:p>
         </w:tc>
       </w:tr>
@@ -13012,25 +12383,6 @@
 </file>
 
 <file path=customXml/item1.xml><?xml version="1.0" encoding="utf-8"?>
-<b:Sources xmlns:b="http://schemas.openxmlformats.org/officeDocument/2006/bibliography" xmlns="http://schemas.openxmlformats.org/officeDocument/2006/bibliography" SelectedStyle="\APASixthEditionOfficeOnline.xsl" StyleName="APA" Version="6"/>
-</file>
-
-<file path=customXml/item2.xml><?xml version="1.0" encoding="utf-8"?>
-<p:properties xmlns:p="http://schemas.microsoft.com/office/2006/metadata/properties" xmlns:xsi="http://www.w3.org/2001/XMLSchema-instance" xmlns:pc="http://schemas.microsoft.com/office/infopath/2007/PartnerControls">
-  <documentManagement/>
-</p:properties>
-</file>
-
-<file path=customXml/item3.xml><?xml version="1.0" encoding="utf-8"?>
-<?mso-contentType ?>
-<FormTemplates xmlns="http://schemas.microsoft.com/sharepoint/v3/contenttype/forms">
-  <Display>DocumentLibraryForm</Display>
-  <Edit>DocumentLibraryForm</Edit>
-  <New>DocumentLibraryForm</New>
-</FormTemplates>
-</file>
-
-<file path=customXml/item4.xml><?xml version="1.0" encoding="utf-8"?>
 <ct:contentTypeSchema xmlns:ct="http://schemas.microsoft.com/office/2006/metadata/contentType" xmlns:ma="http://schemas.microsoft.com/office/2006/metadata/properties/metaAttributes" ct:_="" ma:_="" ma:contentTypeName="Document" ma:contentTypeID="0x010100EBA535DFF5A8694DBFC392C7482A5D29" ma:contentTypeVersion="12" ma:contentTypeDescription="Create a new document." ma:contentTypeScope="" ma:versionID="573bac6d349d63292cb26eae9047c938">
   <xsd:schema xmlns:xsd="http://www.w3.org/2001/XMLSchema" xmlns:xs="http://www.w3.org/2001/XMLSchema" xmlns:p="http://schemas.microsoft.com/office/2006/metadata/properties" xmlns:ns2="8d0d7c7a-3fcd-48ce-8115-c8cdb45204dd" xmlns:ns3="ffa52898-63f8-4c79-8877-ee2d24c3633f" targetNamespace="http://schemas.microsoft.com/office/2006/metadata/properties" ma:root="true" ma:fieldsID="f6275ab8e9016535bd312a2a8dc0f89b" ns2:_="" ns3:_="">
     <xsd:import namespace="8d0d7c7a-3fcd-48ce-8115-c8cdb45204dd"/>
@@ -13247,32 +12599,26 @@
 </ct:contentTypeSchema>
 </file>
 
-<file path=customXml/itemProps1.xml><?xml version="1.0" encoding="utf-8"?>
-<ds:datastoreItem xmlns:ds="http://schemas.openxmlformats.org/officeDocument/2006/customXml" ds:itemID="{2ECA1ABF-4B5E-4447-A8A6-0CA64DB01ACB}">
-  <ds:schemaRefs>
-    <ds:schemaRef ds:uri="http://schemas.openxmlformats.org/officeDocument/2006/bibliography"/>
-  </ds:schemaRefs>
-</ds:datastoreItem>
+<file path=customXml/item2.xml><?xml version="1.0" encoding="utf-8"?>
+<?mso-contentType ?>
+<FormTemplates xmlns="http://schemas.microsoft.com/sharepoint/v3/contenttype/forms">
+  <Display>DocumentLibraryForm</Display>
+  <Edit>DocumentLibraryForm</Edit>
+  <New>DocumentLibraryForm</New>
+</FormTemplates>
 </file>
 
-<file path=customXml/itemProps2.xml><?xml version="1.0" encoding="utf-8"?>
-<ds:datastoreItem xmlns:ds="http://schemas.openxmlformats.org/officeDocument/2006/customXml" ds:itemID="{67C69557-6FA2-4FD9-9DDB-10414B88DA10}">
-  <ds:schemaRefs>
-    <ds:schemaRef ds:uri="http://schemas.microsoft.com/office/2006/metadata/properties"/>
-    <ds:schemaRef ds:uri="http://schemas.microsoft.com/office/infopath/2007/PartnerControls"/>
-  </ds:schemaRefs>
-</ds:datastoreItem>
+<file path=customXml/item3.xml><?xml version="1.0" encoding="utf-8"?>
+<p:properties xmlns:p="http://schemas.microsoft.com/office/2006/metadata/properties" xmlns:xsi="http://www.w3.org/2001/XMLSchema-instance" xmlns:pc="http://schemas.microsoft.com/office/infopath/2007/PartnerControls">
+  <documentManagement/>
+</p:properties>
 </file>
 
-<file path=customXml/itemProps3.xml><?xml version="1.0" encoding="utf-8"?>
-<ds:datastoreItem xmlns:ds="http://schemas.openxmlformats.org/officeDocument/2006/customXml" ds:itemID="{799059B4-769D-4F2E-ACFF-B9A792173474}">
-  <ds:schemaRefs>
-    <ds:schemaRef ds:uri="http://schemas.microsoft.com/sharepoint/v3/contenttype/forms"/>
-  </ds:schemaRefs>
-</ds:datastoreItem>
+<file path=customXml/item4.xml><?xml version="1.0" encoding="utf-8"?>
+<b:Sources xmlns:b="http://schemas.openxmlformats.org/officeDocument/2006/bibliography" xmlns="http://schemas.openxmlformats.org/officeDocument/2006/bibliography" SelectedStyle="\APASixthEditionOfficeOnline.xsl" StyleName="APA" Version="6"/>
 </file>
 
-<file path=customXml/itemProps4.xml><?xml version="1.0" encoding="utf-8"?>
+<file path=customXml/itemProps1.xml><?xml version="1.0" encoding="utf-8"?>
 <ds:datastoreItem xmlns:ds="http://schemas.openxmlformats.org/officeDocument/2006/customXml" ds:itemID="{075A694F-94BA-4CAA-ADB3-A314B2D6431C}">
   <ds:schemaRefs>
     <ds:schemaRef ds:uri="http://schemas.microsoft.com/office/2006/metadata/contentType"/>
@@ -13289,4 +12635,29 @@
     <ds:schemaRef ds:uri="http://schemas.microsoft.com/internal/obd"/>
   </ds:schemaRefs>
 </ds:datastoreItem>
+</file>
+
+<file path=customXml/itemProps2.xml><?xml version="1.0" encoding="utf-8"?>
+<ds:datastoreItem xmlns:ds="http://schemas.openxmlformats.org/officeDocument/2006/customXml" ds:itemID="{799059B4-769D-4F2E-ACFF-B9A792173474}">
+  <ds:schemaRefs>
+    <ds:schemaRef ds:uri="http://schemas.microsoft.com/sharepoint/v3/contenttype/forms"/>
+  </ds:schemaRefs>
+</ds:datastoreItem>
+</file>
+
+<file path=customXml/itemProps3.xml><?xml version="1.0" encoding="utf-8"?>
+<ds:datastoreItem xmlns:ds="http://schemas.openxmlformats.org/officeDocument/2006/customXml" ds:itemID="{67C69557-6FA2-4FD9-9DDB-10414B88DA10}">
+  <ds:schemaRefs>
+    <ds:schemaRef ds:uri="http://schemas.microsoft.com/office/2006/metadata/properties"/>
+    <ds:schemaRef ds:uri="http://schemas.microsoft.com/office/infopath/2007/PartnerControls"/>
+  </ds:schemaRefs>
+</ds:datastoreItem>
+</file>
+
+<file path=customXml/itemProps4.xml><?xml version="1.0" encoding="utf-8"?>
+<ds:datastoreItem xmlns:ds="http://schemas.openxmlformats.org/officeDocument/2006/customXml" ds:itemID="{2ECA1ABF-4B5E-4447-A8A6-0CA64DB01ACB}">
+  <ds:schemaRefs>
+    <ds:schemaRef ds:uri="http://schemas.openxmlformats.org/officeDocument/2006/bibliography"/>
+  </ds:schemaRefs>
+</ds:datastoreItem>
 </file>
</xml_diff>

<commit_message>
remove capitalizing PL count. Updated template for spacing.
</commit_message>
<xml_diff>
--- a/sales/template.docx
+++ b/sales/template.docx
@@ -634,6 +634,7 @@
         </w:rPr>
         <w:t>{</w:t>
       </w:r>
+      <w:proofErr w:type="spellStart"/>
       <w:r>
         <w:rPr>
           <w:rFonts w:ascii="Corbel" w:hAnsi="Corbel"/>
@@ -645,6 +646,7 @@
         </w:rPr>
         <w:t>plCount</w:t>
       </w:r>
+      <w:proofErr w:type="spellEnd"/>
       <w:r>
         <w:rPr>
           <w:rFonts w:ascii="Corbel" w:hAnsi="Corbel"/>
@@ -1052,6 +1054,7 @@
           <w:szCs w:val="26"/>
         </w:rPr>
       </w:pPr>
+      <w:proofErr w:type="spellStart"/>
       <w:r>
         <w:rPr>
           <w:rFonts w:ascii="Corbel" w:hAnsi="Corbel"/>
@@ -1060,6 +1063,7 @@
         </w:rPr>
         <w:t>Tearsheets</w:t>
       </w:r>
+      <w:proofErr w:type="spellEnd"/>
     </w:p>
     <w:p>
       <w:pPr>
@@ -2140,8 +2144,9 @@
           <w:szCs w:val="26"/>
           <w:highlight w:val="yellow"/>
         </w:rPr>
-        <w:t>{/timeline</w:t>
-      </w:r>
+        <w:t>{/</w:t>
+      </w:r>
+      <w:proofErr w:type="spellStart"/>
       <w:r>
         <w:rPr>
           <w:rFonts w:ascii="Corbel" w:hAnsi="Corbel"/>
@@ -2149,8 +2154,18 @@
           <w:szCs w:val="26"/>
           <w:highlight w:val="yellow"/>
         </w:rPr>
+        <w:t>timeline</w:t>
+      </w:r>
+      <w:r>
+        <w:rPr>
+          <w:rFonts w:ascii="Corbel" w:hAnsi="Corbel"/>
+          <w:sz w:val="26"/>
+          <w:szCs w:val="26"/>
+          <w:highlight w:val="yellow"/>
+        </w:rPr>
         <w:t>NoDM</w:t>
       </w:r>
+      <w:proofErr w:type="spellEnd"/>
       <w:r>
         <w:rPr>
           <w:rFonts w:ascii="Corbel" w:hAnsi="Corbel"/>
@@ -2965,7 +2980,27 @@
           <w:szCs w:val="26"/>
           <w:highlight w:val="yellow"/>
         </w:rPr>
-        <w:t>{/timelineSMB}</w:t>
+        <w:t>{/</w:t>
+      </w:r>
+      <w:proofErr w:type="spellStart"/>
+      <w:r>
+        <w:rPr>
+          <w:rFonts w:ascii="Corbel" w:hAnsi="Corbel"/>
+          <w:sz w:val="26"/>
+          <w:szCs w:val="26"/>
+          <w:highlight w:val="yellow"/>
+        </w:rPr>
+        <w:t>timelineSMB</w:t>
+      </w:r>
+      <w:proofErr w:type="spellEnd"/>
+      <w:r>
+        <w:rPr>
+          <w:rFonts w:ascii="Corbel" w:hAnsi="Corbel"/>
+          <w:sz w:val="26"/>
+          <w:szCs w:val="26"/>
+          <w:highlight w:val="yellow"/>
+        </w:rPr>
+        <w:t>}</w:t>
       </w:r>
       <w:r>
         <w:rPr>
@@ -4105,7 +4140,27 @@
           <w:szCs w:val="26"/>
           <w:highlight w:val="yellow"/>
         </w:rPr>
-        <w:t>{/timelineField}</w:t>
+        <w:t>{/</w:t>
+      </w:r>
+      <w:proofErr w:type="spellStart"/>
+      <w:r>
+        <w:rPr>
+          <w:rFonts w:ascii="Corbel" w:hAnsi="Corbel"/>
+          <w:sz w:val="26"/>
+          <w:szCs w:val="26"/>
+          <w:highlight w:val="yellow"/>
+        </w:rPr>
+        <w:t>timelineField</w:t>
+      </w:r>
+      <w:proofErr w:type="spellEnd"/>
+      <w:r>
+        <w:rPr>
+          <w:rFonts w:ascii="Corbel" w:hAnsi="Corbel"/>
+          <w:sz w:val="26"/>
+          <w:szCs w:val="26"/>
+          <w:highlight w:val="yellow"/>
+        </w:rPr>
+        <w:t>}</w:t>
       </w:r>
       <w:r>
         <w:rPr>
@@ -5337,6 +5392,7 @@
         </w:rPr>
         <w:t>{</w:t>
       </w:r>
+      <w:proofErr w:type="spellStart"/>
       <w:r>
         <w:rPr>
           <w:rFonts w:ascii="Corbel" w:hAnsi="Corbel"/>
@@ -5348,6 +5404,7 @@
         </w:rPr>
         <w:t>userCount</w:t>
       </w:r>
+      <w:proofErr w:type="spellEnd"/>
       <w:r>
         <w:rPr>
           <w:rFonts w:ascii="Corbel" w:hAnsi="Corbel"/>
@@ -5410,6 +5467,7 @@
         </w:rPr>
         <w:t>{</w:t>
       </w:r>
+      <w:proofErr w:type="spellStart"/>
       <w:r>
         <w:rPr>
           <w:rFonts w:ascii="Corbel" w:hAnsi="Corbel"/>
@@ -5421,6 +5479,7 @@
         </w:rPr>
         <w:t>timelineWeeks</w:t>
       </w:r>
+      <w:proofErr w:type="spellEnd"/>
       <w:r>
         <w:rPr>
           <w:rFonts w:ascii="Corbel" w:hAnsi="Corbel"/>
@@ -5570,7 +5629,27 @@
           <w:szCs w:val="26"/>
           <w:highlight w:val="yellow"/>
         </w:rPr>
-        <w:t>{^noDataMigration}</w:t>
+        <w:t>{^</w:t>
+      </w:r>
+      <w:proofErr w:type="spellStart"/>
+      <w:r>
+        <w:rPr>
+          <w:rFonts w:ascii="Corbel" w:hAnsi="Corbel"/>
+          <w:sz w:val="26"/>
+          <w:szCs w:val="26"/>
+          <w:highlight w:val="yellow"/>
+        </w:rPr>
+        <w:t>noDataMigration</w:t>
+      </w:r>
+      <w:proofErr w:type="spellEnd"/>
+      <w:r>
+        <w:rPr>
+          <w:rFonts w:ascii="Corbel" w:hAnsi="Corbel"/>
+          <w:sz w:val="26"/>
+          <w:szCs w:val="26"/>
+          <w:highlight w:val="yellow"/>
+        </w:rPr>
+        <w:t>}</w:t>
       </w:r>
     </w:p>
     <w:p>
@@ -5610,7 +5689,27 @@
           <w:szCs w:val="26"/>
           <w:highlight w:val="yellow"/>
         </w:rPr>
-        <w:t>{/noDataMigration}</w:t>
+        <w:t>{/</w:t>
+      </w:r>
+      <w:proofErr w:type="spellStart"/>
+      <w:r>
+        <w:rPr>
+          <w:rFonts w:ascii="Corbel" w:hAnsi="Corbel"/>
+          <w:sz w:val="26"/>
+          <w:szCs w:val="26"/>
+          <w:highlight w:val="yellow"/>
+        </w:rPr>
+        <w:t>noDataMigration</w:t>
+      </w:r>
+      <w:proofErr w:type="spellEnd"/>
+      <w:r>
+        <w:rPr>
+          <w:rFonts w:ascii="Corbel" w:hAnsi="Corbel"/>
+          <w:sz w:val="26"/>
+          <w:szCs w:val="26"/>
+          <w:highlight w:val="yellow"/>
+        </w:rPr>
+        <w:t>}</w:t>
       </w:r>
     </w:p>
     <w:p>
@@ -5702,6 +5801,7 @@
         </w:rPr>
         <w:t>{</w:t>
       </w:r>
+      <w:proofErr w:type="spellStart"/>
       <w:r>
         <w:rPr>
           <w:rFonts w:ascii="Corbel" w:hAnsi="Corbel"/>
@@ -5724,6 +5824,7 @@
         </w:rPr>
         <w:t>Amt</w:t>
       </w:r>
+      <w:proofErr w:type="spellEnd"/>
       <w:r>
         <w:rPr>
           <w:rFonts w:ascii="Corbel" w:hAnsi="Corbel"/>
@@ -5845,7 +5946,27 @@
           <w:szCs w:val="26"/>
           <w:highlight w:val="yellow"/>
         </w:rPr>
-        <w:t>{/paymentsTwo}{#paymentsThree}</w:t>
+        <w:t>{/</w:t>
+      </w:r>
+      <w:proofErr w:type="spellStart"/>
+      <w:r>
+        <w:rPr>
+          <w:rFonts w:ascii="Corbel" w:hAnsi="Corbel"/>
+          <w:sz w:val="26"/>
+          <w:szCs w:val="26"/>
+          <w:highlight w:val="yellow"/>
+        </w:rPr>
+        <w:t>paymentsTwo</w:t>
+      </w:r>
+      <w:proofErr w:type="spellEnd"/>
+      <w:r>
+        <w:rPr>
+          <w:rFonts w:ascii="Corbel" w:hAnsi="Corbel"/>
+          <w:sz w:val="26"/>
+          <w:szCs w:val="26"/>
+          <w:highlight w:val="yellow"/>
+        </w:rPr>
+        <w:t>}{#paymentsThree}</w:t>
       </w:r>
     </w:p>
     <w:p>
@@ -5945,8 +6066,19 @@
           <w:szCs w:val="26"/>
           <w:highlight w:val="yellow"/>
         </w:rPr>
-        <w:t>/paymentsThree</w:t>
-      </w:r>
+        <w:t>/</w:t>
+      </w:r>
+      <w:proofErr w:type="spellStart"/>
+      <w:r>
+        <w:rPr>
+          <w:rFonts w:ascii="Corbel" w:hAnsi="Corbel"/>
+          <w:sz w:val="26"/>
+          <w:szCs w:val="26"/>
+          <w:highlight w:val="yellow"/>
+        </w:rPr>
+        <w:t>paymentsThree</w:t>
+      </w:r>
+      <w:proofErr w:type="spellEnd"/>
       <w:r>
         <w:rPr>
           <w:rFonts w:ascii="Corbel" w:hAnsi="Corbel"/>
@@ -6107,8 +6239,21 @@
                 <w:sz w:val="26"/>
                 <w:szCs w:val="26"/>
               </w:rPr>
-              <w:t>{onSiteTrainingAmt</w:t>
-            </w:r>
+              <w:t>{</w:t>
+            </w:r>
+            <w:proofErr w:type="spellStart"/>
+            <w:r>
+              <w:rPr>
+                <w:rFonts w:ascii="Corbel" w:hAnsi="Corbel"/>
+                <w:b/>
+                <w:bCs/>
+                <w:color w:val="19AFA4"/>
+                <w:sz w:val="26"/>
+                <w:szCs w:val="26"/>
+              </w:rPr>
+              <w:t>onSiteTrainingAmt</w:t>
+            </w:r>
+            <w:proofErr w:type="spellEnd"/>
             <w:r>
               <w:rPr>
                 <w:rFonts w:ascii="Corbel" w:hAnsi="Corbel"/>
@@ -6127,49 +6272,50 @@
     <w:p>
       <w:pPr>
         <w:rPr>
-          <w:rFonts w:ascii="Corbel" w:hAnsi="Corbel"/>
-          <w:sz w:val="26"/>
-          <w:szCs w:val="26"/>
-          <w:highlight w:val="yellow"/>
-        </w:rPr>
-      </w:pPr>
-      <w:r>
-        <w:rPr>
-          <w:rFonts w:ascii="Corbel" w:hAnsi="Corbel"/>
-          <w:sz w:val="26"/>
-          <w:szCs w:val="26"/>
-          <w:highlight w:val="yellow"/>
-        </w:rPr>
-        <w:t>{</w:t>
-      </w:r>
-      <w:r>
-        <w:rPr>
-          <w:rFonts w:ascii="Corbel" w:hAnsi="Corbel"/>
-          <w:sz w:val="26"/>
-          <w:szCs w:val="26"/>
-          <w:highlight w:val="yellow"/>
-        </w:rPr>
-        <w:t>/onSiteTraining</w:t>
-      </w:r>
-      <w:r>
-        <w:rPr>
-          <w:rFonts w:ascii="Corbel" w:hAnsi="Corbel"/>
-          <w:sz w:val="26"/>
-          <w:szCs w:val="26"/>
-          <w:highlight w:val="yellow"/>
-        </w:rPr>
-        <w:t>}</w:t>
-      </w:r>
-    </w:p>
-    <w:p>
-      <w:pPr>
-        <w:rPr>
           <w:rFonts w:ascii="Corbel" w:eastAsia="Corbel" w:hAnsi="Corbel" w:cs="Corbel"/>
           <w:color w:val="000000" w:themeColor="text1"/>
           <w:sz w:val="26"/>
           <w:szCs w:val="26"/>
         </w:rPr>
       </w:pPr>
+      <w:r>
+        <w:rPr>
+          <w:rFonts w:ascii="Corbel" w:hAnsi="Corbel"/>
+          <w:sz w:val="26"/>
+          <w:szCs w:val="26"/>
+          <w:highlight w:val="yellow"/>
+        </w:rPr>
+        <w:t>{</w:t>
+      </w:r>
+      <w:r>
+        <w:rPr>
+          <w:rFonts w:ascii="Corbel" w:hAnsi="Corbel"/>
+          <w:sz w:val="26"/>
+          <w:szCs w:val="26"/>
+          <w:highlight w:val="yellow"/>
+        </w:rPr>
+        <w:t>/</w:t>
+      </w:r>
+      <w:proofErr w:type="spellStart"/>
+      <w:r>
+        <w:rPr>
+          <w:rFonts w:ascii="Corbel" w:hAnsi="Corbel"/>
+          <w:sz w:val="26"/>
+          <w:szCs w:val="26"/>
+          <w:highlight w:val="yellow"/>
+        </w:rPr>
+        <w:t>onSiteTraining</w:t>
+      </w:r>
+      <w:proofErr w:type="spellEnd"/>
+      <w:r>
+        <w:rPr>
+          <w:rFonts w:ascii="Corbel" w:hAnsi="Corbel"/>
+          <w:sz w:val="26"/>
+          <w:szCs w:val="26"/>
+          <w:highlight w:val="yellow"/>
+        </w:rPr>
+        <w:t>}</w:t>
+      </w:r>
       <w:r>
         <w:rPr>
           <w:rFonts w:ascii="Corbel" w:hAnsi="Corbel"/>
@@ -6301,8 +6447,9 @@
                 <w:sz w:val="26"/>
                 <w:szCs w:val="26"/>
               </w:rPr>
-              <w:t>{afterCare</w:t>
-            </w:r>
+              <w:t>{</w:t>
+            </w:r>
+            <w:proofErr w:type="spellStart"/>
             <w:r>
               <w:rPr>
                 <w:rFonts w:ascii="Corbel" w:hAnsi="Corbel"/>
@@ -6312,8 +6459,20 @@
                 <w:sz w:val="26"/>
                 <w:szCs w:val="26"/>
               </w:rPr>
+              <w:t>afterCare</w:t>
+            </w:r>
+            <w:r>
+              <w:rPr>
+                <w:rFonts w:ascii="Corbel" w:hAnsi="Corbel"/>
+                <w:b/>
+                <w:bCs/>
+                <w:color w:val="19AFA4"/>
+                <w:sz w:val="26"/>
+                <w:szCs w:val="26"/>
+              </w:rPr>
               <w:t>Amt</w:t>
             </w:r>
+            <w:proofErr w:type="spellEnd"/>
             <w:r>
               <w:rPr>
                 <w:rFonts w:ascii="Corbel" w:hAnsi="Corbel"/>
@@ -6374,9 +6533,10 @@
         <w:spacing w:before="240" w:after="0"/>
         <w:rPr>
           <w:rFonts w:ascii="Corbel" w:hAnsi="Corbel"/>
-          <w:sz w:val="26"/>
-          <w:szCs w:val="26"/>
-          <w:highlight w:val="yellow"/>
+          <w:b/>
+          <w:bCs/>
+          <w:sz w:val="26"/>
+          <w:szCs w:val="26"/>
         </w:rPr>
       </w:pPr>
       <w:r>
@@ -6386,7 +6546,7 @@
           <w:sz w:val="26"/>
           <w:szCs w:val="26"/>
         </w:rPr>
-        <w:t xml:space="preserve">For 90-days Post Go Live, Tonic HQ will be your single source of support. You, and your end users, can reach out to our support team via phone or email. All incoming requests will be converted to tickets and triaged accordingly. We'll work with a designated person in your organization to ensure that all issues are dealt with satisfactorily, as well </w:t>
+        <w:t xml:space="preserve">For 90-days Post Go Live, Tonic HQ will be your single source of support. You, and your end users, can reach out to our support team via phone or email. All incoming requests will be converted to tickets and triaged accordingly. We'll work with a designated person in your organization to ensure that all issues are dealt with satisfactorily, as well as recommend opportunities for complementary additional training, minor configuration changes, or help you learn to navigate getting support from Bullhorn </w:t>
       </w:r>
       <w:r>
         <w:rPr>
@@ -6396,7 +6556,7 @@
           <w:szCs w:val="26"/>
         </w:rPr>
         <w:lastRenderedPageBreak/>
-        <w:t>as recommend opportunities for complementary additional training, minor configuration changes, or help you learn to navigate getting support from Bullhorn directly. Our goal is to spend this time ensuring that you and your team are getting off on the right foot; that your Bullhorn environment is working well and that your team(s) are comfortable using the system</w:t>
+        <w:t>directly. Our goal is to spend this time ensuring that you and your team are getting off on the right foot; that your Bullhorn environment is working well and that your team(s) are comfortable using the system</w:t>
       </w:r>
       <w:r>
         <w:rPr>
@@ -6422,8 +6582,9 @@
           <w:szCs w:val="26"/>
           <w:highlight w:val="yellow"/>
         </w:rPr>
-        <w:t>/afterCare</w:t>
-      </w:r>
+        <w:t>/</w:t>
+      </w:r>
+      <w:proofErr w:type="spellStart"/>
       <w:r>
         <w:rPr>
           <w:rFonts w:ascii="Corbel" w:hAnsi="Corbel"/>
@@ -6431,20 +6592,18 @@
           <w:szCs w:val="26"/>
           <w:highlight w:val="yellow"/>
         </w:rPr>
+        <w:t>afterCare</w:t>
+      </w:r>
+      <w:proofErr w:type="spellEnd"/>
+      <w:r>
+        <w:rPr>
+          <w:rFonts w:ascii="Corbel" w:hAnsi="Corbel"/>
+          <w:sz w:val="26"/>
+          <w:szCs w:val="26"/>
+          <w:highlight w:val="yellow"/>
+        </w:rPr>
         <w:t>}</w:t>
       </w:r>
-    </w:p>
-    <w:p>
-      <w:pPr>
-        <w:spacing w:before="240" w:after="0"/>
-        <w:rPr>
-          <w:rFonts w:ascii="Corbel" w:hAnsi="Corbel"/>
-          <w:b/>
-          <w:bCs/>
-          <w:sz w:val="26"/>
-          <w:szCs w:val="26"/>
-        </w:rPr>
-      </w:pPr>
       <w:r>
         <w:rPr>
           <w:rFonts w:ascii="Corbel" w:hAnsi="Corbel"/>
@@ -6640,13 +6799,23 @@
           <w:szCs w:val="26"/>
         </w:rPr>
       </w:pPr>
-      <w:r>
-        <w:rPr>
-          <w:rFonts w:ascii="Corbel" w:hAnsi="Corbel"/>
-          <w:sz w:val="26"/>
-          <w:szCs w:val="26"/>
-        </w:rPr>
-        <w:t>Datamirror setup and implementation</w:t>
+      <w:proofErr w:type="spellStart"/>
+      <w:r>
+        <w:rPr>
+          <w:rFonts w:ascii="Corbel" w:hAnsi="Corbel"/>
+          <w:sz w:val="26"/>
+          <w:szCs w:val="26"/>
+        </w:rPr>
+        <w:t>Datamirror</w:t>
+      </w:r>
+      <w:proofErr w:type="spellEnd"/>
+      <w:r>
+        <w:rPr>
+          <w:rFonts w:ascii="Corbel" w:hAnsi="Corbel"/>
+          <w:sz w:val="26"/>
+          <w:szCs w:val="26"/>
+        </w:rPr>
+        <w:t xml:space="preserve"> setup and implementation</w:t>
       </w:r>
     </w:p>
     <w:p>
@@ -6783,6 +6952,7 @@
     </w:p>
     <w:p>
       <w:pPr>
+        <w:spacing w:before="240" w:after="0"/>
         <w:rPr>
           <w:rFonts w:ascii="Corbel" w:hAnsi="Corbel"/>
           <w:b/>
@@ -6797,27 +6967,6 @@
           <w:sz w:val="26"/>
           <w:szCs w:val="26"/>
         </w:rPr>
-        <w:br w:type="page"/>
-      </w:r>
-    </w:p>
-    <w:p>
-      <w:pPr>
-        <w:spacing w:before="240" w:after="0"/>
-        <w:rPr>
-          <w:rFonts w:ascii="Corbel" w:hAnsi="Corbel"/>
-          <w:b/>
-          <w:sz w:val="26"/>
-          <w:szCs w:val="26"/>
-        </w:rPr>
-      </w:pPr>
-      <w:r>
-        <w:rPr>
-          <w:rFonts w:ascii="Corbel" w:hAnsi="Corbel"/>
-          <w:b/>
-          <w:sz w:val="26"/>
-          <w:szCs w:val="26"/>
-        </w:rPr>
-        <w:lastRenderedPageBreak/>
         <w:t>CONTRACT</w:t>
       </w:r>
     </w:p>
@@ -6867,6 +7016,7 @@
                 <w:vertAlign w:val="superscript"/>
               </w:rPr>
             </w:pPr>
+            <w:proofErr w:type="spellStart"/>
             <w:r>
               <w:rPr>
                 <w:rFonts w:ascii="Corbel" w:hAnsi="Corbel"/>
@@ -6879,6 +7029,7 @@
               </w:rPr>
               <w:t>dateSigned</w:t>
             </w:r>
+            <w:proofErr w:type="spellEnd"/>
           </w:p>
         </w:tc>
       </w:tr>
@@ -6929,6 +7080,7 @@
                 <w:vertAlign w:val="superscript"/>
               </w:rPr>
             </w:pPr>
+            <w:proofErr w:type="spellStart"/>
             <w:r>
               <w:rPr>
                 <w:rFonts w:ascii="Corbel" w:hAnsi="Corbel"/>
@@ -6953,6 +7105,7 @@
               </w:rPr>
               <w:t>Company</w:t>
             </w:r>
+            <w:proofErr w:type="spellEnd"/>
           </w:p>
         </w:tc>
       </w:tr>
@@ -7055,7 +7208,16 @@
           <w:sz w:val="26"/>
           <w:szCs w:val="26"/>
         </w:rPr>
-        <w:t>In order for Tonic HQ to perform the services outlined, it may be necessary for the Client to provide Tonic HQ with Confidential Information regarding the Client's business and products. The Client will rely heavily upon Tonic HQ’s integrity and prudent judgment to use this information only in the best interests of the Client. Tonic HQ may be exposed to and will be required to use certain "Confidential Information" of the Client. Tonic HQ agrees that it will not use, directly or indirectly, such Confidential Information for the benefit of any person, entity, or organization other than the Client, or disclose such Confidential Information without the written authorization of the President of the Client, either during or after the term of this Agreement, for as long as such information retains the characteristics of Confidential Information.</w:t>
+        <w:t xml:space="preserve">In order for Tonic HQ to perform the services outlined, it may be necessary for the Client to provide Tonic HQ with Confidential Information regarding the Client's business and products. The Client will rely heavily upon Tonic HQ’s integrity and prudent judgment to use this information only in the best interests of the Client. Tonic HQ may be exposed to and will be required to use certain "Confidential Information" of the Client. Tonic HQ agrees that it will not use, directly or indirectly, such Confidential </w:t>
+      </w:r>
+      <w:r>
+        <w:rPr>
+          <w:rFonts w:ascii="Corbel" w:hAnsi="Corbel"/>
+          <w:sz w:val="26"/>
+          <w:szCs w:val="26"/>
+        </w:rPr>
+        <w:lastRenderedPageBreak/>
+        <w:t>Information for the benefit of any person, entity, or organization other than the Client, or disclose such Confidential Information without the written authorization of the President of the Client, either during or after the term of this Agreement, for as long as such information retains the characteristics of Confidential Information.</w:t>
       </w:r>
     </w:p>
     <w:p>
@@ -7376,6 +7538,7 @@
                 <w:vertAlign w:val="superscript"/>
               </w:rPr>
             </w:pPr>
+            <w:proofErr w:type="spellStart"/>
             <w:r>
               <w:rPr>
                 <w:rFonts w:ascii="Corbel" w:hAnsi="Corbel"/>
@@ -7386,6 +7549,7 @@
               </w:rPr>
               <w:t>clientSignature</w:t>
             </w:r>
+            <w:proofErr w:type="spellEnd"/>
           </w:p>
         </w:tc>
       </w:tr>
@@ -7415,6 +7579,7 @@
                 <w:vertAlign w:val="superscript"/>
               </w:rPr>
             </w:pPr>
+            <w:proofErr w:type="spellStart"/>
             <w:r>
               <w:rPr>
                 <w:rFonts w:ascii="Corbel" w:hAnsi="Corbel"/>
@@ -7425,6 +7590,7 @@
               </w:rPr>
               <w:t>clientName</w:t>
             </w:r>
+            <w:proofErr w:type="spellEnd"/>
           </w:p>
         </w:tc>
       </w:tr>
@@ -7454,6 +7620,7 @@
                 <w:vertAlign w:val="superscript"/>
               </w:rPr>
             </w:pPr>
+            <w:proofErr w:type="spellStart"/>
             <w:r>
               <w:rPr>
                 <w:rFonts w:ascii="Corbel" w:hAnsi="Corbel"/>
@@ -7464,6 +7631,7 @@
               </w:rPr>
               <w:t>clientTitle</w:t>
             </w:r>
+            <w:proofErr w:type="spellEnd"/>
           </w:p>
         </w:tc>
       </w:tr>
@@ -7516,6 +7684,7 @@
                 <w:vertAlign w:val="superscript"/>
               </w:rPr>
             </w:pPr>
+            <w:proofErr w:type="spellStart"/>
             <w:r>
               <w:rPr>
                 <w:rFonts w:ascii="Corbel" w:hAnsi="Corbel"/>
@@ -7526,6 +7695,7 @@
               </w:rPr>
               <w:t>thqSignature</w:t>
             </w:r>
+            <w:proofErr w:type="spellEnd"/>
           </w:p>
         </w:tc>
       </w:tr>
@@ -7555,6 +7725,7 @@
                 <w:vertAlign w:val="superscript"/>
               </w:rPr>
             </w:pPr>
+            <w:proofErr w:type="spellStart"/>
             <w:r>
               <w:rPr>
                 <w:rFonts w:ascii="Corbel" w:hAnsi="Corbel"/>
@@ -7565,6 +7736,7 @@
               </w:rPr>
               <w:t>thqName</w:t>
             </w:r>
+            <w:proofErr w:type="spellEnd"/>
           </w:p>
         </w:tc>
       </w:tr>
@@ -7594,6 +7766,7 @@
                 <w:vertAlign w:val="superscript"/>
               </w:rPr>
             </w:pPr>
+            <w:proofErr w:type="spellStart"/>
             <w:r>
               <w:rPr>
                 <w:rFonts w:ascii="Corbel" w:hAnsi="Corbel"/>
@@ -7604,6 +7777,7 @@
               </w:rPr>
               <w:t>thqTitle</w:t>
             </w:r>
+            <w:proofErr w:type="spellEnd"/>
           </w:p>
         </w:tc>
       </w:tr>
@@ -12383,6 +12557,15 @@
 </file>
 
 <file path=customXml/item1.xml><?xml version="1.0" encoding="utf-8"?>
+<?mso-contentType ?>
+<FormTemplates xmlns="http://schemas.microsoft.com/sharepoint/v3/contenttype/forms">
+  <Display>DocumentLibraryForm</Display>
+  <Edit>DocumentLibraryForm</Edit>
+  <New>DocumentLibraryForm</New>
+</FormTemplates>
+</file>
+
+<file path=customXml/item2.xml><?xml version="1.0" encoding="utf-8"?>
 <ct:contentTypeSchema xmlns:ct="http://schemas.microsoft.com/office/2006/metadata/contentType" xmlns:ma="http://schemas.microsoft.com/office/2006/metadata/properties/metaAttributes" ct:_="" ma:_="" ma:contentTypeName="Document" ma:contentTypeID="0x010100EBA535DFF5A8694DBFC392C7482A5D29" ma:contentTypeVersion="12" ma:contentTypeDescription="Create a new document." ma:contentTypeScope="" ma:versionID="573bac6d349d63292cb26eae9047c938">
   <xsd:schema xmlns:xsd="http://www.w3.org/2001/XMLSchema" xmlns:xs="http://www.w3.org/2001/XMLSchema" xmlns:p="http://schemas.microsoft.com/office/2006/metadata/properties" xmlns:ns2="8d0d7c7a-3fcd-48ce-8115-c8cdb45204dd" xmlns:ns3="ffa52898-63f8-4c79-8877-ee2d24c3633f" targetNamespace="http://schemas.microsoft.com/office/2006/metadata/properties" ma:root="true" ma:fieldsID="f6275ab8e9016535bd312a2a8dc0f89b" ns2:_="" ns3:_="">
     <xsd:import namespace="8d0d7c7a-3fcd-48ce-8115-c8cdb45204dd"/>
@@ -12599,26 +12782,25 @@
 </ct:contentTypeSchema>
 </file>
 
-<file path=customXml/item2.xml><?xml version="1.0" encoding="utf-8"?>
-<?mso-contentType ?>
-<FormTemplates xmlns="http://schemas.microsoft.com/sharepoint/v3/contenttype/forms">
-  <Display>DocumentLibraryForm</Display>
-  <Edit>DocumentLibraryForm</Edit>
-  <New>DocumentLibraryForm</New>
-</FormTemplates>
+<file path=customXml/item3.xml><?xml version="1.0" encoding="utf-8"?>
+<b:Sources xmlns:b="http://schemas.openxmlformats.org/officeDocument/2006/bibliography" xmlns="http://schemas.openxmlformats.org/officeDocument/2006/bibliography" SelectedStyle="\APASixthEditionOfficeOnline.xsl" StyleName="APA" Version="6"/>
 </file>
 
-<file path=customXml/item3.xml><?xml version="1.0" encoding="utf-8"?>
+<file path=customXml/item4.xml><?xml version="1.0" encoding="utf-8"?>
 <p:properties xmlns:p="http://schemas.microsoft.com/office/2006/metadata/properties" xmlns:xsi="http://www.w3.org/2001/XMLSchema-instance" xmlns:pc="http://schemas.microsoft.com/office/infopath/2007/PartnerControls">
   <documentManagement/>
 </p:properties>
 </file>
 
-<file path=customXml/item4.xml><?xml version="1.0" encoding="utf-8"?>
-<b:Sources xmlns:b="http://schemas.openxmlformats.org/officeDocument/2006/bibliography" xmlns="http://schemas.openxmlformats.org/officeDocument/2006/bibliography" SelectedStyle="\APASixthEditionOfficeOnline.xsl" StyleName="APA" Version="6"/>
+<file path=customXml/itemProps1.xml><?xml version="1.0" encoding="utf-8"?>
+<ds:datastoreItem xmlns:ds="http://schemas.openxmlformats.org/officeDocument/2006/customXml" ds:itemID="{799059B4-769D-4F2E-ACFF-B9A792173474}">
+  <ds:schemaRefs>
+    <ds:schemaRef ds:uri="http://schemas.microsoft.com/sharepoint/v3/contenttype/forms"/>
+  </ds:schemaRefs>
+</ds:datastoreItem>
 </file>
 
-<file path=customXml/itemProps1.xml><?xml version="1.0" encoding="utf-8"?>
+<file path=customXml/itemProps2.xml><?xml version="1.0" encoding="utf-8"?>
 <ds:datastoreItem xmlns:ds="http://schemas.openxmlformats.org/officeDocument/2006/customXml" ds:itemID="{075A694F-94BA-4CAA-ADB3-A314B2D6431C}">
   <ds:schemaRefs>
     <ds:schemaRef ds:uri="http://schemas.microsoft.com/office/2006/metadata/contentType"/>
@@ -12637,27 +12819,19 @@
 </ds:datastoreItem>
 </file>
 
-<file path=customXml/itemProps2.xml><?xml version="1.0" encoding="utf-8"?>
-<ds:datastoreItem xmlns:ds="http://schemas.openxmlformats.org/officeDocument/2006/customXml" ds:itemID="{799059B4-769D-4F2E-ACFF-B9A792173474}">
+<file path=customXml/itemProps3.xml><?xml version="1.0" encoding="utf-8"?>
+<ds:datastoreItem xmlns:ds="http://schemas.openxmlformats.org/officeDocument/2006/customXml" ds:itemID="{2ECA1ABF-4B5E-4447-A8A6-0CA64DB01ACB}">
   <ds:schemaRefs>
-    <ds:schemaRef ds:uri="http://schemas.microsoft.com/sharepoint/v3/contenttype/forms"/>
+    <ds:schemaRef ds:uri="http://schemas.openxmlformats.org/officeDocument/2006/bibliography"/>
   </ds:schemaRefs>
 </ds:datastoreItem>
 </file>
 
-<file path=customXml/itemProps3.xml><?xml version="1.0" encoding="utf-8"?>
+<file path=customXml/itemProps4.xml><?xml version="1.0" encoding="utf-8"?>
 <ds:datastoreItem xmlns:ds="http://schemas.openxmlformats.org/officeDocument/2006/customXml" ds:itemID="{67C69557-6FA2-4FD9-9DDB-10414B88DA10}">
   <ds:schemaRefs>
     <ds:schemaRef ds:uri="http://schemas.microsoft.com/office/2006/metadata/properties"/>
     <ds:schemaRef ds:uri="http://schemas.microsoft.com/office/infopath/2007/PartnerControls"/>
   </ds:schemaRefs>
 </ds:datastoreItem>
-</file>
-
-<file path=customXml/itemProps4.xml><?xml version="1.0" encoding="utf-8"?>
-<ds:datastoreItem xmlns:ds="http://schemas.openxmlformats.org/officeDocument/2006/customXml" ds:itemID="{2ECA1ABF-4B5E-4447-A8A6-0CA64DB01ACB}">
-  <ds:schemaRefs>
-    <ds:schemaRef ds:uri="http://schemas.openxmlformats.org/officeDocument/2006/bibliography"/>
-  </ds:schemaRefs>
-</ds:datastoreItem>
 </file>
</xml_diff>

<commit_message>
Adds Exisiting System, template now will show optional included services and exsiting system
Fixes checkbox issue with pay_bill
</commit_message>
<xml_diff>
--- a/sales/template.docx
+++ b/sales/template.docx
@@ -399,19 +399,129 @@
     </w:p>
     <w:p>
       <w:pPr>
-        <w:rPr>
-          <w:rFonts w:ascii="Corbel" w:hAnsi="Corbel"/>
-          <w:sz w:val="26"/>
-          <w:szCs w:val="26"/>
-        </w:rPr>
-      </w:pPr>
-      <w:r>
-        <w:rPr>
-          <w:rFonts w:ascii="Corbel" w:hAnsi="Corbel"/>
-          <w:sz w:val="26"/>
-          <w:szCs w:val="26"/>
-        </w:rPr>
-        <w:t>The goal of this project is to assist Client in their move to and implementation of Bullhorn. Support and Implementation services will be provided for both the data and technical aspects, as well as operational and training support.</w:t>
+        <w:pStyle w:val="ListParagraph"/>
+        <w:numPr>
+          <w:ilvl w:val="0"/>
+          <w:numId w:val="6"/>
+        </w:numPr>
+        <w:rPr>
+          <w:rFonts w:ascii="Corbel" w:hAnsi="Corbel"/>
+          <w:sz w:val="26"/>
+          <w:szCs w:val="26"/>
+        </w:rPr>
+      </w:pPr>
+      <w:r>
+        <w:rPr>
+          <w:rFonts w:ascii="Corbel" w:hAnsi="Corbel"/>
+          <w:sz w:val="26"/>
+          <w:szCs w:val="26"/>
+        </w:rPr>
+        <w:t>The goal of this project is to assist Client in their move to and implementation of Bullhorn</w:t>
+      </w:r>
+      <w:r>
+        <w:rPr>
+          <w:rFonts w:ascii="Corbel" w:hAnsi="Corbel"/>
+          <w:sz w:val="26"/>
+          <w:szCs w:val="26"/>
+          <w:highlight w:val="yellow"/>
+        </w:rPr>
+        <w:t>{#existingSystem}</w:t>
+      </w:r>
+      <w:r>
+        <w:rPr>
+          <w:rFonts w:ascii="Corbel" w:hAnsi="Corbel"/>
+          <w:sz w:val="26"/>
+          <w:szCs w:val="26"/>
+        </w:rPr>
+        <w:t xml:space="preserve"> </w:t>
+      </w:r>
+      <w:r>
+        <w:rPr>
+          <w:rFonts w:ascii="Corbel" w:hAnsi="Corbel"/>
+          <w:sz w:val="26"/>
+          <w:szCs w:val="26"/>
+        </w:rPr>
+        <w:t>from</w:t>
+      </w:r>
+      <w:r>
+        <w:rPr>
+          <w:rFonts w:ascii="Corbel" w:hAnsi="Corbel"/>
+          <w:sz w:val="26"/>
+          <w:szCs w:val="26"/>
+        </w:rPr>
+        <w:t xml:space="preserve"> </w:t>
+      </w:r>
+      <w:r>
+        <w:rPr>
+          <w:rFonts w:ascii="Corbel" w:hAnsi="Corbel"/>
+          <w:b/>
+          <w:bCs/>
+          <w:color w:val="19AFA4"/>
+          <w:sz w:val="26"/>
+          <w:szCs w:val="26"/>
+        </w:rPr>
+        <w:t>{</w:t>
+      </w:r>
+      <w:proofErr w:type="spellStart"/>
+      <w:r>
+        <w:rPr>
+          <w:rFonts w:ascii="Corbel" w:hAnsi="Corbel"/>
+          <w:b/>
+          <w:bCs/>
+          <w:color w:val="19AFA4"/>
+          <w:sz w:val="26"/>
+          <w:szCs w:val="26"/>
+        </w:rPr>
+        <w:t>existingSystem</w:t>
+      </w:r>
+      <w:proofErr w:type="spellEnd"/>
+      <w:r>
+        <w:rPr>
+          <w:rFonts w:ascii="Corbel" w:hAnsi="Corbel"/>
+          <w:b/>
+          <w:bCs/>
+          <w:color w:val="19AFA4"/>
+          <w:sz w:val="26"/>
+          <w:szCs w:val="26"/>
+        </w:rPr>
+        <w:t>}</w:t>
+      </w:r>
+      <w:r>
+        <w:rPr>
+          <w:rFonts w:ascii="Corbel" w:hAnsi="Corbel"/>
+          <w:sz w:val="26"/>
+          <w:szCs w:val="26"/>
+          <w:highlight w:val="yellow"/>
+        </w:rPr>
+        <w:t>{/</w:t>
+      </w:r>
+      <w:proofErr w:type="spellStart"/>
+      <w:r>
+        <w:rPr>
+          <w:rFonts w:ascii="Corbel" w:hAnsi="Corbel"/>
+          <w:sz w:val="26"/>
+          <w:szCs w:val="26"/>
+          <w:highlight w:val="yellow"/>
+        </w:rPr>
+        <w:t>existingSystem</w:t>
+      </w:r>
+      <w:proofErr w:type="spellEnd"/>
+      <w:r>
+        <w:rPr>
+          <w:rFonts w:ascii="Corbel" w:hAnsi="Corbel"/>
+          <w:sz w:val="26"/>
+          <w:szCs w:val="26"/>
+          <w:highlight w:val="yellow"/>
+        </w:rPr>
+        <w:t>}</w:t>
+      </w:r>
+      <w:r>
+        <w:rPr>
+          <w:rFonts w:ascii="Corbel" w:hAnsi="Corbel"/>
+          <w:sz w:val="26"/>
+          <w:szCs w:val="26"/>
+        </w:rPr>
+        <w:t>. Support and Implementation services will be provided for both the data and technical aspects, as well as operational and training support.</w:t>
       </w:r>
     </w:p>
     <w:p>
@@ -546,7 +656,16 @@
           <w:sz w:val="26"/>
           <w:szCs w:val="26"/>
         </w:rPr>
-        <w:t>Configuration of the following Bullhorn products:</w:t>
+        <w:t xml:space="preserve">Configuration of the following Bullhorn </w:t>
+      </w:r>
+      <w:proofErr w:type="gramStart"/>
+      <w:r>
+        <w:rPr>
+          <w:rFonts w:ascii="Corbel" w:hAnsi="Corbel"/>
+          <w:sz w:val="26"/>
+          <w:szCs w:val="26"/>
+        </w:rPr>
+        <w:t>products:</w:t>
       </w:r>
       <w:r>
         <w:rPr>
@@ -555,7 +674,17 @@
           <w:szCs w:val="26"/>
           <w:highlight w:val="yellow"/>
         </w:rPr>
-        <w:t>{#products}</w:t>
+        <w:t>{</w:t>
+      </w:r>
+      <w:proofErr w:type="gramEnd"/>
+      <w:r>
+        <w:rPr>
+          <w:rFonts w:ascii="Corbel" w:hAnsi="Corbel"/>
+          <w:sz w:val="26"/>
+          <w:szCs w:val="26"/>
+          <w:highlight w:val="yellow"/>
+        </w:rPr>
+        <w:t>#products}</w:t>
       </w:r>
     </w:p>
     <w:p>
@@ -1480,30 +1609,858 @@
           <w:sz w:val="26"/>
           <w:szCs w:val="26"/>
         </w:rPr>
-        <w:t>In the event remediation requires work outside this scope of work, Tonic HQ will work with Client to provide a scope of work that will address those items.</w:t>
+        <w:t xml:space="preserve">In the event remediation requires work outside this scope of work, Tonic HQ will work with Client to provide a scope of work that will address those </w:t>
+      </w:r>
+      <w:proofErr w:type="gramStart"/>
+      <w:r>
+        <w:rPr>
+          <w:rFonts w:ascii="Corbel" w:hAnsi="Corbel"/>
+          <w:sz w:val="26"/>
+          <w:szCs w:val="26"/>
+        </w:rPr>
+        <w:t>items.</w:t>
+      </w:r>
+      <w:r>
+        <w:rPr>
+          <w:rFonts w:ascii="Corbel" w:hAnsi="Corbel"/>
+          <w:sz w:val="26"/>
+          <w:szCs w:val="26"/>
+          <w:highlight w:val="yellow"/>
+        </w:rPr>
+        <w:t>{</w:t>
+      </w:r>
+      <w:proofErr w:type="gramEnd"/>
+      <w:r>
+        <w:rPr>
+          <w:rFonts w:ascii="Corbel" w:hAnsi="Corbel"/>
+          <w:sz w:val="26"/>
+          <w:szCs w:val="26"/>
+          <w:highlight w:val="yellow"/>
+        </w:rPr>
+        <w:t>#</w:t>
+      </w:r>
+      <w:r>
+        <w:rPr>
+          <w:rFonts w:ascii="Corbel" w:hAnsi="Corbel"/>
+          <w:sz w:val="26"/>
+          <w:szCs w:val="26"/>
+          <w:highlight w:val="yellow"/>
+        </w:rPr>
+        <w:t>paidAdditions</w:t>
+      </w:r>
+      <w:r>
+        <w:rPr>
+          <w:rFonts w:ascii="Corbel" w:hAnsi="Corbel"/>
+          <w:sz w:val="26"/>
+          <w:szCs w:val="26"/>
+          <w:highlight w:val="yellow"/>
+        </w:rPr>
+        <w:t>}</w:t>
       </w:r>
     </w:p>
     <w:p>
       <w:pPr>
-        <w:rPr>
-          <w:rFonts w:ascii="Corbel" w:hAnsi="Corbel"/>
-          <w:b/>
-          <w:sz w:val="26"/>
-          <w:szCs w:val="26"/>
-        </w:rPr>
-      </w:pPr>
-      <w:r>
-        <w:rPr>
-          <w:rFonts w:ascii="Corbel" w:hAnsi="Corbel"/>
-          <w:b/>
-          <w:sz w:val="26"/>
-          <w:szCs w:val="26"/>
-        </w:rPr>
-        <w:br w:type="page"/>
+        <w:pStyle w:val="ListParagraph"/>
+        <w:numPr>
+          <w:ilvl w:val="0"/>
+          <w:numId w:val="4"/>
+        </w:numPr>
+        <w:rPr>
+          <w:rFonts w:ascii="Corbel" w:hAnsi="Corbel"/>
+          <w:sz w:val="26"/>
+          <w:szCs w:val="26"/>
+        </w:rPr>
+      </w:pPr>
+      <w:r>
+        <w:rPr>
+          <w:rFonts w:ascii="Corbel" w:hAnsi="Corbel"/>
+          <w:sz w:val="26"/>
+          <w:szCs w:val="26"/>
+        </w:rPr>
+        <w:t xml:space="preserve">Additional </w:t>
+      </w:r>
+      <w:r>
+        <w:rPr>
+          <w:rFonts w:ascii="Corbel" w:hAnsi="Corbel"/>
+          <w:sz w:val="26"/>
+          <w:szCs w:val="26"/>
+        </w:rPr>
+        <w:t>i</w:t>
+      </w:r>
+      <w:r>
+        <w:rPr>
+          <w:rFonts w:ascii="Corbel" w:hAnsi="Corbel"/>
+          <w:sz w:val="26"/>
+          <w:szCs w:val="26"/>
+        </w:rPr>
+        <w:t xml:space="preserve">ncluded </w:t>
+      </w:r>
+      <w:proofErr w:type="gramStart"/>
+      <w:r>
+        <w:rPr>
+          <w:rFonts w:ascii="Corbel" w:hAnsi="Corbel"/>
+          <w:sz w:val="26"/>
+          <w:szCs w:val="26"/>
+        </w:rPr>
+        <w:t>s</w:t>
+      </w:r>
+      <w:r>
+        <w:rPr>
+          <w:rFonts w:ascii="Corbel" w:hAnsi="Corbel"/>
+          <w:sz w:val="26"/>
+          <w:szCs w:val="26"/>
+        </w:rPr>
+        <w:t>ervices:</w:t>
+      </w:r>
+      <w:r>
+        <w:rPr>
+          <w:rFonts w:ascii="Corbel" w:hAnsi="Corbel"/>
+          <w:sz w:val="26"/>
+          <w:szCs w:val="26"/>
+          <w:highlight w:val="yellow"/>
+        </w:rPr>
+        <w:t>{</w:t>
+      </w:r>
+      <w:proofErr w:type="gramEnd"/>
+      <w:r>
+        <w:rPr>
+          <w:rFonts w:ascii="Corbel" w:hAnsi="Corbel"/>
+          <w:sz w:val="26"/>
+          <w:szCs w:val="26"/>
+          <w:highlight w:val="yellow"/>
+        </w:rPr>
+        <w:t>#</w:t>
+      </w:r>
+      <w:r>
+        <w:rPr>
+          <w:rFonts w:ascii="Corbel" w:hAnsi="Corbel"/>
+          <w:sz w:val="26"/>
+          <w:szCs w:val="26"/>
+          <w:highlight w:val="yellow"/>
+        </w:rPr>
+        <w:t>newHireExport</w:t>
+      </w:r>
+      <w:r>
+        <w:rPr>
+          <w:rFonts w:ascii="Corbel" w:hAnsi="Corbel"/>
+          <w:sz w:val="26"/>
+          <w:szCs w:val="26"/>
+          <w:highlight w:val="yellow"/>
+        </w:rPr>
+        <w:t>}</w:t>
       </w:r>
     </w:p>
     <w:p>
       <w:pPr>
+        <w:pStyle w:val="ListParagraph"/>
+        <w:numPr>
+          <w:ilvl w:val="1"/>
+          <w:numId w:val="4"/>
+        </w:numPr>
+        <w:rPr>
+          <w:rFonts w:ascii="Corbel" w:hAnsi="Corbel"/>
+          <w:sz w:val="26"/>
+          <w:szCs w:val="26"/>
+        </w:rPr>
+      </w:pPr>
+      <w:r>
+        <w:rPr>
+          <w:rFonts w:ascii="Corbel" w:hAnsi="Corbel"/>
+          <w:sz w:val="26"/>
+          <w:szCs w:val="26"/>
+        </w:rPr>
+        <w:t xml:space="preserve">New Hire </w:t>
+      </w:r>
+      <w:r>
+        <w:rPr>
+          <w:rFonts w:ascii="Corbel" w:hAnsi="Corbel"/>
+          <w:sz w:val="26"/>
+          <w:szCs w:val="26"/>
+        </w:rPr>
+        <w:t>e</w:t>
+      </w:r>
+      <w:r>
+        <w:rPr>
+          <w:rFonts w:ascii="Corbel" w:hAnsi="Corbel"/>
+          <w:sz w:val="26"/>
+          <w:szCs w:val="26"/>
+        </w:rPr>
+        <w:t>xport</w:t>
+      </w:r>
+      <w:r>
+        <w:rPr>
+          <w:rFonts w:ascii="Corbel" w:hAnsi="Corbel"/>
+          <w:sz w:val="26"/>
+          <w:szCs w:val="26"/>
+          <w:highlight w:val="yellow"/>
+        </w:rPr>
+        <w:t>{</w:t>
+      </w:r>
+      <w:r>
+        <w:rPr>
+          <w:rFonts w:ascii="Corbel" w:hAnsi="Corbel"/>
+          <w:sz w:val="26"/>
+          <w:szCs w:val="26"/>
+          <w:highlight w:val="yellow"/>
+        </w:rPr>
+        <w:t>/</w:t>
+      </w:r>
+      <w:proofErr w:type="spellStart"/>
+      <w:proofErr w:type="gramStart"/>
+      <w:r>
+        <w:rPr>
+          <w:rFonts w:ascii="Corbel" w:hAnsi="Corbel"/>
+          <w:sz w:val="26"/>
+          <w:szCs w:val="26"/>
+          <w:highlight w:val="yellow"/>
+        </w:rPr>
+        <w:t>newHireExport</w:t>
+      </w:r>
+      <w:proofErr w:type="spellEnd"/>
+      <w:r>
+        <w:rPr>
+          <w:rFonts w:ascii="Corbel" w:hAnsi="Corbel"/>
+          <w:sz w:val="26"/>
+          <w:szCs w:val="26"/>
+          <w:highlight w:val="yellow"/>
+        </w:rPr>
+        <w:t>}{</w:t>
+      </w:r>
+      <w:proofErr w:type="gramEnd"/>
+      <w:r>
+        <w:rPr>
+          <w:rFonts w:ascii="Corbel" w:hAnsi="Corbel"/>
+          <w:sz w:val="26"/>
+          <w:szCs w:val="26"/>
+          <w:highlight w:val="yellow"/>
+        </w:rPr>
+        <w:t>#</w:t>
+      </w:r>
+      <w:r>
+        <w:rPr>
+          <w:rFonts w:ascii="Corbel" w:hAnsi="Corbel"/>
+          <w:sz w:val="26"/>
+          <w:szCs w:val="26"/>
+          <w:highlight w:val="yellow"/>
+        </w:rPr>
+        <w:t>qbIntegration</w:t>
+      </w:r>
+      <w:r>
+        <w:rPr>
+          <w:rFonts w:ascii="Corbel" w:hAnsi="Corbel"/>
+          <w:sz w:val="26"/>
+          <w:szCs w:val="26"/>
+          <w:highlight w:val="yellow"/>
+        </w:rPr>
+        <w:t>}</w:t>
+      </w:r>
+    </w:p>
+    <w:p>
+      <w:pPr>
+        <w:pStyle w:val="ListParagraph"/>
+        <w:numPr>
+          <w:ilvl w:val="1"/>
+          <w:numId w:val="4"/>
+        </w:numPr>
+        <w:rPr>
+          <w:rFonts w:ascii="Corbel" w:hAnsi="Corbel"/>
+          <w:sz w:val="26"/>
+          <w:szCs w:val="26"/>
+        </w:rPr>
+      </w:pPr>
+      <w:proofErr w:type="spellStart"/>
+      <w:r>
+        <w:rPr>
+          <w:rFonts w:ascii="Corbel" w:hAnsi="Corbel"/>
+          <w:sz w:val="26"/>
+          <w:szCs w:val="26"/>
+        </w:rPr>
+        <w:t>Quickbooks</w:t>
+      </w:r>
+      <w:proofErr w:type="spellEnd"/>
+      <w:r>
+        <w:rPr>
+          <w:rFonts w:ascii="Corbel" w:hAnsi="Corbel"/>
+          <w:sz w:val="26"/>
+          <w:szCs w:val="26"/>
+        </w:rPr>
+        <w:t xml:space="preserve"> </w:t>
+      </w:r>
+      <w:r>
+        <w:rPr>
+          <w:rFonts w:ascii="Corbel" w:hAnsi="Corbel"/>
+          <w:sz w:val="26"/>
+          <w:szCs w:val="26"/>
+        </w:rPr>
+        <w:t>i</w:t>
+      </w:r>
+      <w:r>
+        <w:rPr>
+          <w:rFonts w:ascii="Corbel" w:hAnsi="Corbel"/>
+          <w:sz w:val="26"/>
+          <w:szCs w:val="26"/>
+        </w:rPr>
+        <w:t>ntegration</w:t>
+      </w:r>
+      <w:r>
+        <w:rPr>
+          <w:rFonts w:ascii="Corbel" w:hAnsi="Corbel"/>
+          <w:sz w:val="26"/>
+          <w:szCs w:val="26"/>
+          <w:highlight w:val="yellow"/>
+        </w:rPr>
+        <w:t>{</w:t>
+      </w:r>
+      <w:r>
+        <w:rPr>
+          <w:rFonts w:ascii="Corbel" w:hAnsi="Corbel"/>
+          <w:sz w:val="26"/>
+          <w:szCs w:val="26"/>
+          <w:highlight w:val="yellow"/>
+        </w:rPr>
+        <w:t>/</w:t>
+      </w:r>
+      <w:proofErr w:type="spellStart"/>
+      <w:proofErr w:type="gramStart"/>
+      <w:r>
+        <w:rPr>
+          <w:rFonts w:ascii="Corbel" w:hAnsi="Corbel"/>
+          <w:sz w:val="26"/>
+          <w:szCs w:val="26"/>
+          <w:highlight w:val="yellow"/>
+        </w:rPr>
+        <w:t>qbIntegration</w:t>
+      </w:r>
+      <w:proofErr w:type="spellEnd"/>
+      <w:r>
+        <w:rPr>
+          <w:rFonts w:ascii="Corbel" w:hAnsi="Corbel"/>
+          <w:sz w:val="26"/>
+          <w:szCs w:val="26"/>
+          <w:highlight w:val="yellow"/>
+        </w:rPr>
+        <w:t>}{</w:t>
+      </w:r>
+      <w:proofErr w:type="gramEnd"/>
+      <w:r>
+        <w:rPr>
+          <w:rFonts w:ascii="Corbel" w:hAnsi="Corbel"/>
+          <w:sz w:val="26"/>
+          <w:szCs w:val="26"/>
+          <w:highlight w:val="yellow"/>
+        </w:rPr>
+        <w:t>#</w:t>
+      </w:r>
+      <w:r>
+        <w:rPr>
+          <w:rFonts w:ascii="Corbel" w:hAnsi="Corbel"/>
+          <w:sz w:val="26"/>
+          <w:szCs w:val="26"/>
+          <w:highlight w:val="yellow"/>
+        </w:rPr>
+        <w:t>InvoiceExport</w:t>
+      </w:r>
+      <w:r>
+        <w:rPr>
+          <w:rFonts w:ascii="Corbel" w:hAnsi="Corbel"/>
+          <w:sz w:val="26"/>
+          <w:szCs w:val="26"/>
+          <w:highlight w:val="yellow"/>
+        </w:rPr>
+        <w:t>}</w:t>
+      </w:r>
+    </w:p>
+    <w:p>
+      <w:pPr>
+        <w:pStyle w:val="ListParagraph"/>
+        <w:numPr>
+          <w:ilvl w:val="1"/>
+          <w:numId w:val="4"/>
+        </w:numPr>
+        <w:rPr>
+          <w:rFonts w:ascii="Corbel" w:hAnsi="Corbel"/>
+          <w:sz w:val="26"/>
+          <w:szCs w:val="26"/>
+        </w:rPr>
+      </w:pPr>
+      <w:r>
+        <w:rPr>
+          <w:rFonts w:ascii="Corbel" w:hAnsi="Corbel"/>
+          <w:sz w:val="26"/>
+          <w:szCs w:val="26"/>
+        </w:rPr>
+        <w:t>Invoice</w:t>
+      </w:r>
+      <w:r>
+        <w:rPr>
+          <w:rFonts w:ascii="Corbel" w:hAnsi="Corbel"/>
+          <w:sz w:val="26"/>
+          <w:szCs w:val="26"/>
+        </w:rPr>
+        <w:t xml:space="preserve"> </w:t>
+      </w:r>
+      <w:r>
+        <w:rPr>
+          <w:rFonts w:ascii="Corbel" w:hAnsi="Corbel"/>
+          <w:sz w:val="26"/>
+          <w:szCs w:val="26"/>
+        </w:rPr>
+        <w:t>e</w:t>
+      </w:r>
+      <w:r>
+        <w:rPr>
+          <w:rFonts w:ascii="Corbel" w:hAnsi="Corbel"/>
+          <w:sz w:val="26"/>
+          <w:szCs w:val="26"/>
+        </w:rPr>
+        <w:t>xport</w:t>
+      </w:r>
+      <w:r>
+        <w:rPr>
+          <w:rFonts w:ascii="Corbel" w:hAnsi="Corbel"/>
+          <w:sz w:val="26"/>
+          <w:szCs w:val="26"/>
+          <w:highlight w:val="yellow"/>
+        </w:rPr>
+        <w:t>{</w:t>
+      </w:r>
+      <w:r>
+        <w:rPr>
+          <w:rFonts w:ascii="Corbel" w:hAnsi="Corbel"/>
+          <w:sz w:val="26"/>
+          <w:szCs w:val="26"/>
+          <w:highlight w:val="yellow"/>
+        </w:rPr>
+        <w:t>/</w:t>
+      </w:r>
+      <w:proofErr w:type="spellStart"/>
+      <w:proofErr w:type="gramStart"/>
+      <w:r>
+        <w:rPr>
+          <w:rFonts w:ascii="Corbel" w:hAnsi="Corbel"/>
+          <w:sz w:val="26"/>
+          <w:szCs w:val="26"/>
+          <w:highlight w:val="yellow"/>
+        </w:rPr>
+        <w:t>InvoiceExport</w:t>
+      </w:r>
+      <w:proofErr w:type="spellEnd"/>
+      <w:r>
+        <w:rPr>
+          <w:rFonts w:ascii="Corbel" w:hAnsi="Corbel"/>
+          <w:sz w:val="26"/>
+          <w:szCs w:val="26"/>
+          <w:highlight w:val="yellow"/>
+        </w:rPr>
+        <w:t>}{</w:t>
+      </w:r>
+      <w:proofErr w:type="gramEnd"/>
+      <w:r>
+        <w:rPr>
+          <w:rFonts w:ascii="Corbel" w:hAnsi="Corbel"/>
+          <w:sz w:val="26"/>
+          <w:szCs w:val="26"/>
+          <w:highlight w:val="yellow"/>
+        </w:rPr>
+        <w:t>#</w:t>
+      </w:r>
+      <w:r>
+        <w:rPr>
+          <w:rFonts w:ascii="Corbel" w:hAnsi="Corbel"/>
+          <w:sz w:val="26"/>
+          <w:szCs w:val="26"/>
+          <w:highlight w:val="yellow"/>
+        </w:rPr>
+        <w:t>PayDataExport</w:t>
+      </w:r>
+      <w:r>
+        <w:rPr>
+          <w:rFonts w:ascii="Corbel" w:hAnsi="Corbel"/>
+          <w:sz w:val="26"/>
+          <w:szCs w:val="26"/>
+          <w:highlight w:val="yellow"/>
+        </w:rPr>
+        <w:t>}</w:t>
+      </w:r>
+    </w:p>
+    <w:p>
+      <w:pPr>
+        <w:pStyle w:val="ListParagraph"/>
+        <w:numPr>
+          <w:ilvl w:val="1"/>
+          <w:numId w:val="4"/>
+        </w:numPr>
+        <w:rPr>
+          <w:rFonts w:ascii="Corbel" w:hAnsi="Corbel"/>
+          <w:sz w:val="26"/>
+          <w:szCs w:val="26"/>
+        </w:rPr>
+      </w:pPr>
+      <w:proofErr w:type="spellStart"/>
+      <w:r>
+        <w:rPr>
+          <w:rFonts w:ascii="Corbel" w:hAnsi="Corbel"/>
+          <w:sz w:val="26"/>
+          <w:szCs w:val="26"/>
+        </w:rPr>
+        <w:t>Pay</w:t>
+      </w:r>
+      <w:r>
+        <w:rPr>
+          <w:rFonts w:ascii="Corbel" w:hAnsi="Corbel"/>
+          <w:sz w:val="26"/>
+          <w:szCs w:val="26"/>
+        </w:rPr>
+        <w:t>d</w:t>
+      </w:r>
+      <w:r>
+        <w:rPr>
+          <w:rFonts w:ascii="Corbel" w:hAnsi="Corbel"/>
+          <w:sz w:val="26"/>
+          <w:szCs w:val="26"/>
+        </w:rPr>
+        <w:t>ata</w:t>
+      </w:r>
+      <w:proofErr w:type="spellEnd"/>
+      <w:r>
+        <w:rPr>
+          <w:rFonts w:ascii="Corbel" w:hAnsi="Corbel"/>
+          <w:sz w:val="26"/>
+          <w:szCs w:val="26"/>
+        </w:rPr>
+        <w:t xml:space="preserve"> </w:t>
+      </w:r>
+      <w:r>
+        <w:rPr>
+          <w:rFonts w:ascii="Corbel" w:hAnsi="Corbel"/>
+          <w:sz w:val="26"/>
+          <w:szCs w:val="26"/>
+        </w:rPr>
+        <w:t>e</w:t>
+      </w:r>
+      <w:r>
+        <w:rPr>
+          <w:rFonts w:ascii="Corbel" w:hAnsi="Corbel"/>
+          <w:sz w:val="26"/>
+          <w:szCs w:val="26"/>
+        </w:rPr>
+        <w:t>xport</w:t>
+      </w:r>
+      <w:r>
+        <w:rPr>
+          <w:rFonts w:ascii="Corbel" w:hAnsi="Corbel"/>
+          <w:sz w:val="26"/>
+          <w:szCs w:val="26"/>
+          <w:highlight w:val="yellow"/>
+        </w:rPr>
+        <w:t>{</w:t>
+      </w:r>
+      <w:r>
+        <w:rPr>
+          <w:rFonts w:ascii="Corbel" w:hAnsi="Corbel"/>
+          <w:sz w:val="26"/>
+          <w:szCs w:val="26"/>
+          <w:highlight w:val="yellow"/>
+        </w:rPr>
+        <w:t>/</w:t>
+      </w:r>
+      <w:proofErr w:type="spellStart"/>
+      <w:proofErr w:type="gramStart"/>
+      <w:r>
+        <w:rPr>
+          <w:rFonts w:ascii="Corbel" w:hAnsi="Corbel"/>
+          <w:sz w:val="26"/>
+          <w:szCs w:val="26"/>
+          <w:highlight w:val="yellow"/>
+        </w:rPr>
+        <w:t>PayDataExport</w:t>
+      </w:r>
+      <w:proofErr w:type="spellEnd"/>
+      <w:r>
+        <w:rPr>
+          <w:rFonts w:ascii="Corbel" w:hAnsi="Corbel"/>
+          <w:sz w:val="26"/>
+          <w:szCs w:val="26"/>
+          <w:highlight w:val="yellow"/>
+        </w:rPr>
+        <w:t>}{</w:t>
+      </w:r>
+      <w:proofErr w:type="gramEnd"/>
+      <w:r>
+        <w:rPr>
+          <w:rFonts w:ascii="Corbel" w:hAnsi="Corbel"/>
+          <w:sz w:val="26"/>
+          <w:szCs w:val="26"/>
+          <w:highlight w:val="yellow"/>
+        </w:rPr>
+        <w:t>#</w:t>
+      </w:r>
+      <w:r>
+        <w:rPr>
+          <w:rFonts w:ascii="Corbel" w:hAnsi="Corbel"/>
+          <w:sz w:val="26"/>
+          <w:szCs w:val="26"/>
+          <w:highlight w:val="yellow"/>
+        </w:rPr>
+        <w:t>emailsAsNotes</w:t>
+      </w:r>
+      <w:r>
+        <w:rPr>
+          <w:rFonts w:ascii="Corbel" w:hAnsi="Corbel"/>
+          <w:sz w:val="26"/>
+          <w:szCs w:val="26"/>
+          <w:highlight w:val="yellow"/>
+        </w:rPr>
+        <w:t>}</w:t>
+      </w:r>
+    </w:p>
+    <w:p>
+      <w:pPr>
+        <w:pStyle w:val="ListParagraph"/>
+        <w:numPr>
+          <w:ilvl w:val="1"/>
+          <w:numId w:val="4"/>
+        </w:numPr>
+        <w:rPr>
+          <w:rFonts w:ascii="Corbel" w:hAnsi="Corbel"/>
+          <w:sz w:val="26"/>
+          <w:szCs w:val="26"/>
+        </w:rPr>
+      </w:pPr>
+      <w:r>
+        <w:rPr>
+          <w:rFonts w:ascii="Corbel" w:hAnsi="Corbel"/>
+          <w:sz w:val="26"/>
+          <w:szCs w:val="26"/>
+        </w:rPr>
+        <w:t xml:space="preserve">Importing </w:t>
+      </w:r>
+      <w:r>
+        <w:rPr>
+          <w:rFonts w:ascii="Corbel" w:hAnsi="Corbel"/>
+          <w:sz w:val="26"/>
+          <w:szCs w:val="26"/>
+        </w:rPr>
+        <w:t>email</w:t>
+      </w:r>
+      <w:r>
+        <w:rPr>
+          <w:rFonts w:ascii="Corbel" w:hAnsi="Corbel"/>
+          <w:sz w:val="26"/>
+          <w:szCs w:val="26"/>
+        </w:rPr>
+        <w:t xml:space="preserve"> a</w:t>
+      </w:r>
+      <w:r>
+        <w:rPr>
+          <w:rFonts w:ascii="Corbel" w:hAnsi="Corbel"/>
+          <w:sz w:val="26"/>
+          <w:szCs w:val="26"/>
+        </w:rPr>
+        <w:t>s</w:t>
+      </w:r>
+      <w:r>
+        <w:rPr>
+          <w:rFonts w:ascii="Corbel" w:hAnsi="Corbel"/>
+          <w:sz w:val="26"/>
+          <w:szCs w:val="26"/>
+        </w:rPr>
+        <w:t xml:space="preserve"> n</w:t>
+      </w:r>
+      <w:r>
+        <w:rPr>
+          <w:rFonts w:ascii="Corbel" w:hAnsi="Corbel"/>
+          <w:sz w:val="26"/>
+          <w:szCs w:val="26"/>
+        </w:rPr>
+        <w:t>otes</w:t>
+      </w:r>
+      <w:r>
+        <w:rPr>
+          <w:rFonts w:ascii="Corbel" w:hAnsi="Corbel"/>
+          <w:sz w:val="26"/>
+          <w:szCs w:val="26"/>
+          <w:highlight w:val="yellow"/>
+        </w:rPr>
+        <w:t>{</w:t>
+      </w:r>
+      <w:r>
+        <w:rPr>
+          <w:rFonts w:ascii="Corbel" w:hAnsi="Corbel"/>
+          <w:sz w:val="26"/>
+          <w:szCs w:val="26"/>
+          <w:highlight w:val="yellow"/>
+        </w:rPr>
+        <w:t>/</w:t>
+      </w:r>
+      <w:proofErr w:type="spellStart"/>
+      <w:proofErr w:type="gramStart"/>
+      <w:r>
+        <w:rPr>
+          <w:rFonts w:ascii="Corbel" w:hAnsi="Corbel"/>
+          <w:sz w:val="26"/>
+          <w:szCs w:val="26"/>
+          <w:highlight w:val="yellow"/>
+        </w:rPr>
+        <w:t>emailsAsNotes</w:t>
+      </w:r>
+      <w:proofErr w:type="spellEnd"/>
+      <w:r>
+        <w:rPr>
+          <w:rFonts w:ascii="Corbel" w:hAnsi="Corbel"/>
+          <w:sz w:val="26"/>
+          <w:szCs w:val="26"/>
+          <w:highlight w:val="yellow"/>
+        </w:rPr>
+        <w:t>}{</w:t>
+      </w:r>
+      <w:proofErr w:type="gramEnd"/>
+      <w:r>
+        <w:rPr>
+          <w:rFonts w:ascii="Corbel" w:hAnsi="Corbel"/>
+          <w:sz w:val="26"/>
+          <w:szCs w:val="26"/>
+          <w:highlight w:val="yellow"/>
+        </w:rPr>
+        <w:t>#</w:t>
+      </w:r>
+      <w:r>
+        <w:rPr>
+          <w:rFonts w:ascii="Corbel" w:hAnsi="Corbel"/>
+          <w:sz w:val="26"/>
+          <w:szCs w:val="26"/>
+          <w:highlight w:val="yellow"/>
+        </w:rPr>
+        <w:t>histSubmissions</w:t>
+      </w:r>
+      <w:r>
+        <w:rPr>
+          <w:rFonts w:ascii="Corbel" w:hAnsi="Corbel"/>
+          <w:sz w:val="26"/>
+          <w:szCs w:val="26"/>
+          <w:highlight w:val="yellow"/>
+        </w:rPr>
+        <w:t>}</w:t>
+      </w:r>
+    </w:p>
+    <w:p>
+      <w:pPr>
+        <w:pStyle w:val="ListParagraph"/>
+        <w:numPr>
+          <w:ilvl w:val="1"/>
+          <w:numId w:val="4"/>
+        </w:numPr>
+        <w:rPr>
+          <w:rFonts w:ascii="Corbel" w:hAnsi="Corbel"/>
+          <w:b/>
+          <w:sz w:val="26"/>
+          <w:szCs w:val="26"/>
+        </w:rPr>
+      </w:pPr>
+      <w:r>
+        <w:rPr>
+          <w:rFonts w:ascii="Corbel" w:hAnsi="Corbel"/>
+          <w:sz w:val="26"/>
+          <w:szCs w:val="26"/>
+        </w:rPr>
+        <w:t xml:space="preserve">Loading </w:t>
+      </w:r>
+      <w:r>
+        <w:rPr>
+          <w:rFonts w:ascii="Corbel" w:hAnsi="Corbel"/>
+          <w:sz w:val="26"/>
+          <w:szCs w:val="26"/>
+        </w:rPr>
+        <w:t>hist</w:t>
+      </w:r>
+      <w:r>
+        <w:rPr>
+          <w:rFonts w:ascii="Corbel" w:hAnsi="Corbel"/>
+          <w:sz w:val="26"/>
+          <w:szCs w:val="26"/>
+        </w:rPr>
+        <w:t>orical s</w:t>
+      </w:r>
+      <w:r>
+        <w:rPr>
+          <w:rFonts w:ascii="Corbel" w:hAnsi="Corbel"/>
+          <w:sz w:val="26"/>
+          <w:szCs w:val="26"/>
+        </w:rPr>
+        <w:t>ubmissions</w:t>
+      </w:r>
+      <w:r>
+        <w:rPr>
+          <w:rFonts w:ascii="Corbel" w:hAnsi="Corbel"/>
+          <w:sz w:val="26"/>
+          <w:szCs w:val="26"/>
+          <w:highlight w:val="yellow"/>
+        </w:rPr>
+        <w:t>{/</w:t>
+      </w:r>
+      <w:proofErr w:type="spellStart"/>
+      <w:proofErr w:type="gramStart"/>
+      <w:r>
+        <w:rPr>
+          <w:rFonts w:ascii="Corbel" w:hAnsi="Corbel"/>
+          <w:sz w:val="26"/>
+          <w:szCs w:val="26"/>
+          <w:highlight w:val="yellow"/>
+        </w:rPr>
+        <w:t>histSubmissions</w:t>
+      </w:r>
+      <w:proofErr w:type="spellEnd"/>
+      <w:r>
+        <w:rPr>
+          <w:rFonts w:ascii="Corbel" w:hAnsi="Corbel"/>
+          <w:sz w:val="26"/>
+          <w:szCs w:val="26"/>
+          <w:highlight w:val="yellow"/>
+        </w:rPr>
+        <w:t>}{</w:t>
+      </w:r>
+      <w:proofErr w:type="gramEnd"/>
+      <w:r>
+        <w:rPr>
+          <w:rFonts w:ascii="Corbel" w:hAnsi="Corbel"/>
+          <w:sz w:val="26"/>
+          <w:szCs w:val="26"/>
+          <w:highlight w:val="yellow"/>
+        </w:rPr>
+        <w:t>/</w:t>
+      </w:r>
+      <w:proofErr w:type="spellStart"/>
+      <w:r>
+        <w:rPr>
+          <w:rFonts w:ascii="Corbel" w:hAnsi="Corbel"/>
+          <w:sz w:val="26"/>
+          <w:szCs w:val="26"/>
+          <w:highlight w:val="yellow"/>
+        </w:rPr>
+        <w:t>paidAdditions</w:t>
+      </w:r>
+      <w:proofErr w:type="spellEnd"/>
+      <w:r>
+        <w:rPr>
+          <w:rFonts w:ascii="Corbel" w:hAnsi="Corbel"/>
+          <w:sz w:val="26"/>
+          <w:szCs w:val="26"/>
+          <w:highlight w:val="yellow"/>
+        </w:rPr>
+        <w:t>}</w:t>
+      </w:r>
+      <w:r>
+        <w:rPr>
+          <w:rFonts w:ascii="Corbel" w:hAnsi="Corbel"/>
+          <w:b/>
+          <w:sz w:val="26"/>
+          <w:szCs w:val="26"/>
+        </w:rPr>
+        <w:br w:type="page"/>
+      </w:r>
+    </w:p>
+    <w:p>
+      <w:pPr>
         <w:spacing w:before="240" w:after="0"/>
         <w:rPr>
           <w:rFonts w:ascii="Corbel" w:hAnsi="Corbel"/>
@@ -1538,7 +2495,16 @@
           <w:sz w:val="26"/>
           <w:szCs w:val="26"/>
         </w:rPr>
-        <w:t>Assuming no scope changes, Tonic HQ is estimating the following timeframe for implementation. Note, the given timeframes are for each task (or group of tasks), with some items running concurrently.</w:t>
+        <w:t xml:space="preserve">Assuming no scope changes, Tonic HQ is estimating the following timeframe for implementation. Note, the given timeframes are for each task (or group of tasks), with some items running </w:t>
+      </w:r>
+      <w:proofErr w:type="gramStart"/>
+      <w:r>
+        <w:rPr>
+          <w:rFonts w:ascii="Corbel" w:hAnsi="Corbel"/>
+          <w:sz w:val="26"/>
+          <w:szCs w:val="26"/>
+        </w:rPr>
+        <w:t>concurrently.</w:t>
       </w:r>
       <w:r>
         <w:rPr>
@@ -1547,7 +2513,17 @@
           <w:szCs w:val="26"/>
           <w:highlight w:val="yellow"/>
         </w:rPr>
-        <w:t>{#</w:t>
+        <w:t>{</w:t>
+      </w:r>
+      <w:proofErr w:type="gramEnd"/>
+      <w:r>
+        <w:rPr>
+          <w:rFonts w:ascii="Corbel" w:hAnsi="Corbel"/>
+          <w:sz w:val="26"/>
+          <w:szCs w:val="26"/>
+          <w:highlight w:val="yellow"/>
+        </w:rPr>
+        <w:t>#</w:t>
       </w:r>
       <w:r>
         <w:rPr>
@@ -1590,6 +2566,7 @@
       <w:tr>
         <w:trPr>
           <w:cnfStyle w:val="100000000000" w:firstRow="1" w:lastRow="0" w:firstColumn="0" w:lastColumn="0" w:oddVBand="0" w:evenVBand="0" w:oddHBand="0" w:evenHBand="0" w:firstRowFirstColumn="0" w:firstRowLastColumn="0" w:lastRowFirstColumn="0" w:lastRowLastColumn="0"/>
+          <w:cantSplit/>
         </w:trPr>
         <w:tc>
           <w:tcPr>
@@ -1598,6 +2575,7 @@
           </w:tcPr>
           <w:p>
             <w:pPr>
+              <w:keepNext/>
               <w:rPr>
                 <w:rFonts w:ascii="Corbel" w:hAnsi="Corbel"/>
                 <w:sz w:val="26"/>
@@ -1620,6 +2598,7 @@
           </w:tcPr>
           <w:p>
             <w:pPr>
+              <w:keepNext/>
               <w:cnfStyle w:val="100000000000" w:firstRow="1" w:lastRow="0" w:firstColumn="0" w:lastColumn="0" w:oddVBand="0" w:evenVBand="0" w:oddHBand="0" w:evenHBand="0" w:firstRowFirstColumn="0" w:firstRowLastColumn="0" w:lastRowFirstColumn="0" w:lastRowLastColumn="0"/>
               <w:rPr>
                 <w:rFonts w:ascii="Corbel" w:hAnsi="Corbel"/>
@@ -1641,6 +2620,7 @@
       <w:tr>
         <w:trPr>
           <w:cnfStyle w:val="000000100000" w:firstRow="0" w:lastRow="0" w:firstColumn="0" w:lastColumn="0" w:oddVBand="0" w:evenVBand="0" w:oddHBand="1" w:evenHBand="0" w:firstRowFirstColumn="0" w:firstRowLastColumn="0" w:lastRowFirstColumn="0" w:lastRowLastColumn="0"/>
+          <w:cantSplit/>
         </w:trPr>
         <w:tc>
           <w:tcPr>
@@ -1649,6 +2629,7 @@
           </w:tcPr>
           <w:p>
             <w:pPr>
+              <w:keepNext/>
               <w:rPr>
                 <w:rFonts w:ascii="Corbel" w:hAnsi="Corbel"/>
                 <w:b w:val="0"/>
@@ -1673,6 +2654,7 @@
           </w:tcPr>
           <w:p>
             <w:pPr>
+              <w:keepNext/>
               <w:cnfStyle w:val="000000100000" w:firstRow="0" w:lastRow="0" w:firstColumn="0" w:lastColumn="0" w:oddVBand="0" w:evenVBand="0" w:oddHBand="1" w:evenHBand="0" w:firstRowFirstColumn="0" w:firstRowLastColumn="0" w:lastRowFirstColumn="0" w:lastRowLastColumn="0"/>
               <w:rPr>
                 <w:rFonts w:ascii="Corbel" w:hAnsi="Corbel"/>
@@ -1694,6 +2676,7 @@
       <w:tr>
         <w:trPr>
           <w:cnfStyle w:val="000000010000" w:firstRow="0" w:lastRow="0" w:firstColumn="0" w:lastColumn="0" w:oddVBand="0" w:evenVBand="0" w:oddHBand="0" w:evenHBand="1" w:firstRowFirstColumn="0" w:firstRowLastColumn="0" w:lastRowFirstColumn="0" w:lastRowLastColumn="0"/>
+          <w:cantSplit/>
         </w:trPr>
         <w:tc>
           <w:tcPr>
@@ -1702,6 +2685,7 @@
           </w:tcPr>
           <w:p>
             <w:pPr>
+              <w:keepNext/>
               <w:rPr>
                 <w:rFonts w:ascii="Corbel" w:hAnsi="Corbel"/>
                 <w:b w:val="0"/>
@@ -1726,6 +2710,7 @@
           </w:tcPr>
           <w:p>
             <w:pPr>
+              <w:keepNext/>
               <w:cnfStyle w:val="000000010000" w:firstRow="0" w:lastRow="0" w:firstColumn="0" w:lastColumn="0" w:oddVBand="0" w:evenVBand="0" w:oddHBand="0" w:evenHBand="1" w:firstRowFirstColumn="0" w:firstRowLastColumn="0" w:lastRowFirstColumn="0" w:lastRowLastColumn="0"/>
               <w:rPr>
                 <w:rFonts w:ascii="Corbel" w:hAnsi="Corbel"/>
@@ -1747,6 +2732,7 @@
       <w:tr>
         <w:trPr>
           <w:cnfStyle w:val="000000100000" w:firstRow="0" w:lastRow="0" w:firstColumn="0" w:lastColumn="0" w:oddVBand="0" w:evenVBand="0" w:oddHBand="1" w:evenHBand="0" w:firstRowFirstColumn="0" w:firstRowLastColumn="0" w:lastRowFirstColumn="0" w:lastRowLastColumn="0"/>
+          <w:cantSplit/>
         </w:trPr>
         <w:tc>
           <w:tcPr>
@@ -1755,6 +2741,7 @@
           </w:tcPr>
           <w:p>
             <w:pPr>
+              <w:keepNext/>
               <w:rPr>
                 <w:rFonts w:ascii="Corbel" w:hAnsi="Corbel"/>
                 <w:b w:val="0"/>
@@ -1779,6 +2766,7 @@
           </w:tcPr>
           <w:p>
             <w:pPr>
+              <w:keepNext/>
               <w:cnfStyle w:val="000000100000" w:firstRow="0" w:lastRow="0" w:firstColumn="0" w:lastColumn="0" w:oddVBand="0" w:evenVBand="0" w:oddHBand="1" w:evenHBand="0" w:firstRowFirstColumn="0" w:firstRowLastColumn="0" w:lastRowFirstColumn="0" w:lastRowLastColumn="0"/>
               <w:rPr>
                 <w:rFonts w:ascii="Corbel" w:hAnsi="Corbel"/>
@@ -1800,6 +2788,7 @@
       <w:tr>
         <w:trPr>
           <w:cnfStyle w:val="000000010000" w:firstRow="0" w:lastRow="0" w:firstColumn="0" w:lastColumn="0" w:oddVBand="0" w:evenVBand="0" w:oddHBand="0" w:evenHBand="1" w:firstRowFirstColumn="0" w:firstRowLastColumn="0" w:lastRowFirstColumn="0" w:lastRowLastColumn="0"/>
+          <w:cantSplit/>
         </w:trPr>
         <w:tc>
           <w:tcPr>
@@ -1808,6 +2797,7 @@
           </w:tcPr>
           <w:p>
             <w:pPr>
+              <w:keepNext/>
               <w:rPr>
                 <w:rFonts w:ascii="Corbel" w:hAnsi="Corbel"/>
                 <w:b w:val="0"/>
@@ -1832,6 +2822,7 @@
           </w:tcPr>
           <w:p>
             <w:pPr>
+              <w:keepNext/>
               <w:cnfStyle w:val="000000010000" w:firstRow="0" w:lastRow="0" w:firstColumn="0" w:lastColumn="0" w:oddVBand="0" w:evenVBand="0" w:oddHBand="0" w:evenHBand="1" w:firstRowFirstColumn="0" w:firstRowLastColumn="0" w:lastRowFirstColumn="0" w:lastRowLastColumn="0"/>
               <w:rPr>
                 <w:rFonts w:ascii="Corbel" w:hAnsi="Corbel"/>
@@ -1855,6 +2846,7 @@
       <w:tr>
         <w:trPr>
           <w:cnfStyle w:val="000000100000" w:firstRow="0" w:lastRow="0" w:firstColumn="0" w:lastColumn="0" w:oddVBand="0" w:evenVBand="0" w:oddHBand="1" w:evenHBand="0" w:firstRowFirstColumn="0" w:firstRowLastColumn="0" w:lastRowFirstColumn="0" w:lastRowLastColumn="0"/>
+          <w:cantSplit/>
         </w:trPr>
         <w:tc>
           <w:tcPr>
@@ -1863,6 +2855,7 @@
           </w:tcPr>
           <w:p>
             <w:pPr>
+              <w:keepNext/>
               <w:rPr>
                 <w:rFonts w:ascii="Corbel" w:hAnsi="Corbel"/>
                 <w:b w:val="0"/>
@@ -1887,6 +2880,7 @@
           </w:tcPr>
           <w:p>
             <w:pPr>
+              <w:keepNext/>
               <w:cnfStyle w:val="000000100000" w:firstRow="0" w:lastRow="0" w:firstColumn="0" w:lastColumn="0" w:oddVBand="0" w:evenVBand="0" w:oddHBand="1" w:evenHBand="0" w:firstRowFirstColumn="0" w:firstRowLastColumn="0" w:lastRowFirstColumn="0" w:lastRowLastColumn="0"/>
               <w:rPr>
                 <w:rFonts w:ascii="Corbel" w:hAnsi="Corbel"/>
@@ -1908,6 +2902,7 @@
       <w:tr>
         <w:trPr>
           <w:cnfStyle w:val="000000010000" w:firstRow="0" w:lastRow="0" w:firstColumn="0" w:lastColumn="0" w:oddVBand="0" w:evenVBand="0" w:oddHBand="0" w:evenHBand="1" w:firstRowFirstColumn="0" w:firstRowLastColumn="0" w:lastRowFirstColumn="0" w:lastRowLastColumn="0"/>
+          <w:cantSplit/>
         </w:trPr>
         <w:tc>
           <w:tcPr>
@@ -1916,6 +2911,7 @@
           </w:tcPr>
           <w:p>
             <w:pPr>
+              <w:keepNext/>
               <w:rPr>
                 <w:rFonts w:ascii="Corbel" w:hAnsi="Corbel"/>
                 <w:b w:val="0"/>
@@ -1940,6 +2936,7 @@
           </w:tcPr>
           <w:p>
             <w:pPr>
+              <w:keepNext/>
               <w:cnfStyle w:val="000000010000" w:firstRow="0" w:lastRow="0" w:firstColumn="0" w:lastColumn="0" w:oddVBand="0" w:evenVBand="0" w:oddHBand="0" w:evenHBand="1" w:firstRowFirstColumn="0" w:firstRowLastColumn="0" w:lastRowFirstColumn="0" w:lastRowLastColumn="0"/>
               <w:rPr>
                 <w:rFonts w:ascii="Corbel" w:hAnsi="Corbel"/>
@@ -1963,6 +2960,7 @@
       <w:tr>
         <w:trPr>
           <w:cnfStyle w:val="000000100000" w:firstRow="0" w:lastRow="0" w:firstColumn="0" w:lastColumn="0" w:oddVBand="0" w:evenVBand="0" w:oddHBand="1" w:evenHBand="0" w:firstRowFirstColumn="0" w:firstRowLastColumn="0" w:lastRowFirstColumn="0" w:lastRowLastColumn="0"/>
+          <w:cantSplit/>
         </w:trPr>
         <w:tc>
           <w:tcPr>
@@ -1971,6 +2969,7 @@
           </w:tcPr>
           <w:p>
             <w:pPr>
+              <w:keepNext/>
               <w:rPr>
                 <w:rFonts w:ascii="Corbel" w:hAnsi="Corbel"/>
                 <w:b w:val="0"/>
@@ -1998,6 +2997,7 @@
           </w:tcPr>
           <w:p>
             <w:pPr>
+              <w:keepNext/>
               <w:cnfStyle w:val="000000100000" w:firstRow="0" w:lastRow="0" w:firstColumn="0" w:lastColumn="0" w:oddVBand="0" w:evenVBand="0" w:oddHBand="1" w:evenHBand="0" w:firstRowFirstColumn="0" w:firstRowLastColumn="0" w:lastRowFirstColumn="0" w:lastRowLastColumn="0"/>
               <w:rPr>
                 <w:rFonts w:ascii="Corbel" w:hAnsi="Corbel"/>
@@ -2021,6 +3021,7 @@
       <w:tr>
         <w:trPr>
           <w:cnfStyle w:val="000000010000" w:firstRow="0" w:lastRow="0" w:firstColumn="0" w:lastColumn="0" w:oddVBand="0" w:evenVBand="0" w:oddHBand="0" w:evenHBand="1" w:firstRowFirstColumn="0" w:firstRowLastColumn="0" w:lastRowFirstColumn="0" w:lastRowLastColumn="0"/>
+          <w:cantSplit/>
         </w:trPr>
         <w:tc>
           <w:tcPr>
@@ -2029,6 +3030,7 @@
           </w:tcPr>
           <w:p>
             <w:pPr>
+              <w:keepNext/>
               <w:rPr>
                 <w:rFonts w:ascii="Corbel" w:hAnsi="Corbel"/>
                 <w:b w:val="0"/>
@@ -2055,6 +3057,7 @@
           </w:tcPr>
           <w:p>
             <w:pPr>
+              <w:keepNext/>
               <w:cnfStyle w:val="000000010000" w:firstRow="0" w:lastRow="0" w:firstColumn="0" w:lastColumn="0" w:oddVBand="0" w:evenVBand="0" w:oddHBand="0" w:evenHBand="1" w:firstRowFirstColumn="0" w:firstRowLastColumn="0" w:lastRowFirstColumn="0" w:lastRowLastColumn="0"/>
               <w:rPr>
                 <w:rFonts w:ascii="Corbel" w:hAnsi="Corbel"/>
@@ -2076,6 +3079,7 @@
       <w:tr>
         <w:trPr>
           <w:cnfStyle w:val="000000100000" w:firstRow="0" w:lastRow="0" w:firstColumn="0" w:lastColumn="0" w:oddVBand="0" w:evenVBand="0" w:oddHBand="1" w:evenHBand="0" w:firstRowFirstColumn="0" w:firstRowLastColumn="0" w:lastRowFirstColumn="0" w:lastRowLastColumn="0"/>
+          <w:cantSplit/>
         </w:trPr>
         <w:tc>
           <w:tcPr>
@@ -2084,6 +3088,7 @@
           </w:tcPr>
           <w:p>
             <w:pPr>
+              <w:keepNext/>
               <w:rPr>
                 <w:rFonts w:ascii="Corbel" w:hAnsi="Corbel"/>
                 <w:b w:val="0"/>
@@ -2108,6 +3113,7 @@
           </w:tcPr>
           <w:p>
             <w:pPr>
+              <w:keepNext/>
               <w:cnfStyle w:val="000000100000" w:firstRow="0" w:lastRow="0" w:firstColumn="0" w:lastColumn="0" w:oddVBand="0" w:evenVBand="0" w:oddHBand="1" w:evenHBand="0" w:firstRowFirstColumn="0" w:firstRowLastColumn="0" w:lastRowFirstColumn="0" w:lastRowLastColumn="0"/>
               <w:rPr>
                 <w:rFonts w:ascii="Corbel" w:hAnsi="Corbel"/>
@@ -2147,6 +3153,7 @@
         <w:t>{/</w:t>
       </w:r>
       <w:proofErr w:type="spellStart"/>
+      <w:proofErr w:type="gramStart"/>
       <w:r>
         <w:rPr>
           <w:rFonts w:ascii="Corbel" w:hAnsi="Corbel"/>
@@ -2182,7 +3189,17 @@
           <w:szCs w:val="26"/>
           <w:highlight w:val="yellow"/>
         </w:rPr>
-        <w:t>{#</w:t>
+        <w:t>{</w:t>
+      </w:r>
+      <w:proofErr w:type="gramEnd"/>
+      <w:r>
+        <w:rPr>
+          <w:rFonts w:ascii="Corbel" w:hAnsi="Corbel"/>
+          <w:sz w:val="26"/>
+          <w:szCs w:val="26"/>
+          <w:highlight w:val="yellow"/>
+        </w:rPr>
+        <w:t>#</w:t>
       </w:r>
       <w:r>
         <w:rPr>
@@ -2216,6 +3233,7 @@
       <w:tr>
         <w:trPr>
           <w:cnfStyle w:val="100000000000" w:firstRow="1" w:lastRow="0" w:firstColumn="0" w:lastColumn="0" w:oddVBand="0" w:evenVBand="0" w:oddHBand="0" w:evenHBand="0" w:firstRowFirstColumn="0" w:firstRowLastColumn="0" w:lastRowFirstColumn="0" w:lastRowLastColumn="0"/>
+          <w:cantSplit/>
         </w:trPr>
         <w:tc>
           <w:tcPr>
@@ -2224,6 +3242,7 @@
           </w:tcPr>
           <w:p>
             <w:pPr>
+              <w:keepNext/>
               <w:rPr>
                 <w:rFonts w:ascii="Corbel" w:hAnsi="Corbel"/>
                 <w:sz w:val="26"/>
@@ -2246,6 +3265,7 @@
           </w:tcPr>
           <w:p>
             <w:pPr>
+              <w:keepNext/>
               <w:cnfStyle w:val="100000000000" w:firstRow="1" w:lastRow="0" w:firstColumn="0" w:lastColumn="0" w:oddVBand="0" w:evenVBand="0" w:oddHBand="0" w:evenHBand="0" w:firstRowFirstColumn="0" w:firstRowLastColumn="0" w:lastRowFirstColumn="0" w:lastRowLastColumn="0"/>
               <w:rPr>
                 <w:rFonts w:ascii="Corbel" w:hAnsi="Corbel"/>
@@ -2267,6 +3287,7 @@
       <w:tr>
         <w:trPr>
           <w:cnfStyle w:val="000000100000" w:firstRow="0" w:lastRow="0" w:firstColumn="0" w:lastColumn="0" w:oddVBand="0" w:evenVBand="0" w:oddHBand="1" w:evenHBand="0" w:firstRowFirstColumn="0" w:firstRowLastColumn="0" w:lastRowFirstColumn="0" w:lastRowLastColumn="0"/>
+          <w:cantSplit/>
         </w:trPr>
         <w:tc>
           <w:tcPr>
@@ -2275,6 +3296,7 @@
           </w:tcPr>
           <w:p>
             <w:pPr>
+              <w:keepNext/>
               <w:rPr>
                 <w:rFonts w:ascii="Corbel" w:hAnsi="Corbel"/>
                 <w:b w:val="0"/>
@@ -2299,6 +3321,7 @@
           </w:tcPr>
           <w:p>
             <w:pPr>
+              <w:keepNext/>
               <w:cnfStyle w:val="000000100000" w:firstRow="0" w:lastRow="0" w:firstColumn="0" w:lastColumn="0" w:oddVBand="0" w:evenVBand="0" w:oddHBand="1" w:evenHBand="0" w:firstRowFirstColumn="0" w:firstRowLastColumn="0" w:lastRowFirstColumn="0" w:lastRowLastColumn="0"/>
               <w:rPr>
                 <w:rFonts w:ascii="Corbel" w:hAnsi="Corbel"/>
@@ -2320,6 +3343,7 @@
       <w:tr>
         <w:trPr>
           <w:cnfStyle w:val="000000010000" w:firstRow="0" w:lastRow="0" w:firstColumn="0" w:lastColumn="0" w:oddVBand="0" w:evenVBand="0" w:oddHBand="0" w:evenHBand="1" w:firstRowFirstColumn="0" w:firstRowLastColumn="0" w:lastRowFirstColumn="0" w:lastRowLastColumn="0"/>
+          <w:cantSplit/>
         </w:trPr>
         <w:tc>
           <w:tcPr>
@@ -2328,6 +3352,7 @@
           </w:tcPr>
           <w:p>
             <w:pPr>
+              <w:keepNext/>
               <w:rPr>
                 <w:rFonts w:ascii="Corbel" w:hAnsi="Corbel"/>
                 <w:b w:val="0"/>
@@ -2352,6 +3377,7 @@
           </w:tcPr>
           <w:p>
             <w:pPr>
+              <w:keepNext/>
               <w:cnfStyle w:val="000000010000" w:firstRow="0" w:lastRow="0" w:firstColumn="0" w:lastColumn="0" w:oddVBand="0" w:evenVBand="0" w:oddHBand="0" w:evenHBand="1" w:firstRowFirstColumn="0" w:firstRowLastColumn="0" w:lastRowFirstColumn="0" w:lastRowLastColumn="0"/>
               <w:rPr>
                 <w:rFonts w:ascii="Corbel" w:hAnsi="Corbel"/>
@@ -2373,6 +3399,7 @@
       <w:tr>
         <w:trPr>
           <w:cnfStyle w:val="000000100000" w:firstRow="0" w:lastRow="0" w:firstColumn="0" w:lastColumn="0" w:oddVBand="0" w:evenVBand="0" w:oddHBand="1" w:evenHBand="0" w:firstRowFirstColumn="0" w:firstRowLastColumn="0" w:lastRowFirstColumn="0" w:lastRowLastColumn="0"/>
+          <w:cantSplit/>
         </w:trPr>
         <w:tc>
           <w:tcPr>
@@ -2381,6 +3408,7 @@
           </w:tcPr>
           <w:p>
             <w:pPr>
+              <w:keepNext/>
               <w:rPr>
                 <w:rFonts w:ascii="Corbel" w:hAnsi="Corbel"/>
                 <w:b w:val="0"/>
@@ -2405,6 +3433,7 @@
           </w:tcPr>
           <w:p>
             <w:pPr>
+              <w:keepNext/>
               <w:cnfStyle w:val="000000100000" w:firstRow="0" w:lastRow="0" w:firstColumn="0" w:lastColumn="0" w:oddVBand="0" w:evenVBand="0" w:oddHBand="1" w:evenHBand="0" w:firstRowFirstColumn="0" w:firstRowLastColumn="0" w:lastRowFirstColumn="0" w:lastRowLastColumn="0"/>
               <w:rPr>
                 <w:rFonts w:ascii="Corbel" w:hAnsi="Corbel"/>
@@ -2426,6 +3455,7 @@
       <w:tr>
         <w:trPr>
           <w:cnfStyle w:val="000000010000" w:firstRow="0" w:lastRow="0" w:firstColumn="0" w:lastColumn="0" w:oddVBand="0" w:evenVBand="0" w:oddHBand="0" w:evenHBand="1" w:firstRowFirstColumn="0" w:firstRowLastColumn="0" w:lastRowFirstColumn="0" w:lastRowLastColumn="0"/>
+          <w:cantSplit/>
         </w:trPr>
         <w:tc>
           <w:tcPr>
@@ -2434,6 +3464,7 @@
           </w:tcPr>
           <w:p>
             <w:pPr>
+              <w:keepNext/>
               <w:rPr>
                 <w:rFonts w:ascii="Corbel" w:hAnsi="Corbel"/>
                 <w:b w:val="0"/>
@@ -2458,6 +3489,7 @@
           </w:tcPr>
           <w:p>
             <w:pPr>
+              <w:keepNext/>
               <w:cnfStyle w:val="000000010000" w:firstRow="0" w:lastRow="0" w:firstColumn="0" w:lastColumn="0" w:oddVBand="0" w:evenVBand="0" w:oddHBand="0" w:evenHBand="1" w:firstRowFirstColumn="0" w:firstRowLastColumn="0" w:lastRowFirstColumn="0" w:lastRowLastColumn="0"/>
               <w:rPr>
                 <w:rFonts w:ascii="Corbel" w:hAnsi="Corbel"/>
@@ -2481,6 +3513,7 @@
       <w:tr>
         <w:trPr>
           <w:cnfStyle w:val="000000100000" w:firstRow="0" w:lastRow="0" w:firstColumn="0" w:lastColumn="0" w:oddVBand="0" w:evenVBand="0" w:oddHBand="1" w:evenHBand="0" w:firstRowFirstColumn="0" w:firstRowLastColumn="0" w:lastRowFirstColumn="0" w:lastRowLastColumn="0"/>
+          <w:cantSplit/>
         </w:trPr>
         <w:tc>
           <w:tcPr>
@@ -2489,6 +3522,7 @@
           </w:tcPr>
           <w:p>
             <w:pPr>
+              <w:keepNext/>
               <w:rPr>
                 <w:rFonts w:ascii="Corbel" w:hAnsi="Corbel"/>
                 <w:b w:val="0"/>
@@ -2513,6 +3547,7 @@
           </w:tcPr>
           <w:p>
             <w:pPr>
+              <w:keepNext/>
               <w:cnfStyle w:val="000000100000" w:firstRow="0" w:lastRow="0" w:firstColumn="0" w:lastColumn="0" w:oddVBand="0" w:evenVBand="0" w:oddHBand="1" w:evenHBand="0" w:firstRowFirstColumn="0" w:firstRowLastColumn="0" w:lastRowFirstColumn="0" w:lastRowLastColumn="0"/>
               <w:rPr>
                 <w:rFonts w:ascii="Corbel" w:hAnsi="Corbel"/>
@@ -2534,6 +3569,7 @@
       <w:tr>
         <w:trPr>
           <w:cnfStyle w:val="000000010000" w:firstRow="0" w:lastRow="0" w:firstColumn="0" w:lastColumn="0" w:oddVBand="0" w:evenVBand="0" w:oddHBand="0" w:evenHBand="1" w:firstRowFirstColumn="0" w:firstRowLastColumn="0" w:lastRowFirstColumn="0" w:lastRowLastColumn="0"/>
+          <w:cantSplit/>
         </w:trPr>
         <w:tc>
           <w:tcPr>
@@ -2542,6 +3578,7 @@
           </w:tcPr>
           <w:p>
             <w:pPr>
+              <w:keepNext/>
               <w:rPr>
                 <w:rFonts w:ascii="Corbel" w:hAnsi="Corbel"/>
                 <w:b w:val="0"/>
@@ -2566,6 +3603,7 @@
           </w:tcPr>
           <w:p>
             <w:pPr>
+              <w:keepNext/>
               <w:cnfStyle w:val="000000010000" w:firstRow="0" w:lastRow="0" w:firstColumn="0" w:lastColumn="0" w:oddVBand="0" w:evenVBand="0" w:oddHBand="0" w:evenHBand="1" w:firstRowFirstColumn="0" w:firstRowLastColumn="0" w:lastRowFirstColumn="0" w:lastRowLastColumn="0"/>
               <w:rPr>
                 <w:rFonts w:ascii="Corbel" w:hAnsi="Corbel"/>
@@ -2587,6 +3625,7 @@
       <w:tr>
         <w:trPr>
           <w:cnfStyle w:val="000000100000" w:firstRow="0" w:lastRow="0" w:firstColumn="0" w:lastColumn="0" w:oddVBand="0" w:evenVBand="0" w:oddHBand="1" w:evenHBand="0" w:firstRowFirstColumn="0" w:firstRowLastColumn="0" w:lastRowFirstColumn="0" w:lastRowLastColumn="0"/>
+          <w:cantSplit/>
         </w:trPr>
         <w:tc>
           <w:tcPr>
@@ -2595,6 +3634,7 @@
           </w:tcPr>
           <w:p>
             <w:pPr>
+              <w:keepNext/>
               <w:rPr>
                 <w:rFonts w:ascii="Corbel" w:hAnsi="Corbel"/>
                 <w:b w:val="0"/>
@@ -2619,6 +3659,7 @@
           </w:tcPr>
           <w:p>
             <w:pPr>
+              <w:keepNext/>
               <w:cnfStyle w:val="000000100000" w:firstRow="0" w:lastRow="0" w:firstColumn="0" w:lastColumn="0" w:oddVBand="0" w:evenVBand="0" w:oddHBand="1" w:evenHBand="0" w:firstRowFirstColumn="0" w:firstRowLastColumn="0" w:lastRowFirstColumn="0" w:lastRowLastColumn="0"/>
               <w:rPr>
                 <w:rFonts w:ascii="Corbel" w:hAnsi="Corbel"/>
@@ -2640,6 +3681,7 @@
       <w:tr>
         <w:trPr>
           <w:cnfStyle w:val="000000010000" w:firstRow="0" w:lastRow="0" w:firstColumn="0" w:lastColumn="0" w:oddVBand="0" w:evenVBand="0" w:oddHBand="0" w:evenHBand="1" w:firstRowFirstColumn="0" w:firstRowLastColumn="0" w:lastRowFirstColumn="0" w:lastRowLastColumn="0"/>
+          <w:cantSplit/>
         </w:trPr>
         <w:tc>
           <w:tcPr>
@@ -2648,6 +3690,7 @@
           </w:tcPr>
           <w:p>
             <w:pPr>
+              <w:keepNext/>
               <w:rPr>
                 <w:rFonts w:ascii="Corbel" w:hAnsi="Corbel"/>
                 <w:b w:val="0"/>
@@ -2672,6 +3715,7 @@
           </w:tcPr>
           <w:p>
             <w:pPr>
+              <w:keepNext/>
               <w:cnfStyle w:val="000000010000" w:firstRow="0" w:lastRow="0" w:firstColumn="0" w:lastColumn="0" w:oddVBand="0" w:evenVBand="0" w:oddHBand="0" w:evenHBand="1" w:firstRowFirstColumn="0" w:firstRowLastColumn="0" w:lastRowFirstColumn="0" w:lastRowLastColumn="0"/>
               <w:rPr>
                 <w:rFonts w:ascii="Corbel" w:hAnsi="Corbel"/>
@@ -2693,6 +3737,7 @@
       <w:tr>
         <w:trPr>
           <w:cnfStyle w:val="000000100000" w:firstRow="0" w:lastRow="0" w:firstColumn="0" w:lastColumn="0" w:oddVBand="0" w:evenVBand="0" w:oddHBand="1" w:evenHBand="0" w:firstRowFirstColumn="0" w:firstRowLastColumn="0" w:lastRowFirstColumn="0" w:lastRowLastColumn="0"/>
+          <w:cantSplit/>
         </w:trPr>
         <w:tc>
           <w:tcPr>
@@ -2701,6 +3746,7 @@
           </w:tcPr>
           <w:p>
             <w:pPr>
+              <w:keepNext/>
               <w:rPr>
                 <w:rFonts w:ascii="Corbel" w:hAnsi="Corbel"/>
                 <w:b w:val="0"/>
@@ -2725,6 +3771,7 @@
           </w:tcPr>
           <w:p>
             <w:pPr>
+              <w:keepNext/>
               <w:cnfStyle w:val="000000100000" w:firstRow="0" w:lastRow="0" w:firstColumn="0" w:lastColumn="0" w:oddVBand="0" w:evenVBand="0" w:oddHBand="1" w:evenHBand="0" w:firstRowFirstColumn="0" w:firstRowLastColumn="0" w:lastRowFirstColumn="0" w:lastRowLastColumn="0"/>
               <w:rPr>
                 <w:rFonts w:ascii="Corbel" w:hAnsi="Corbel"/>
@@ -2746,6 +3793,7 @@
       <w:tr>
         <w:trPr>
           <w:cnfStyle w:val="000000010000" w:firstRow="0" w:lastRow="0" w:firstColumn="0" w:lastColumn="0" w:oddVBand="0" w:evenVBand="0" w:oddHBand="0" w:evenHBand="1" w:firstRowFirstColumn="0" w:firstRowLastColumn="0" w:lastRowFirstColumn="0" w:lastRowLastColumn="0"/>
+          <w:cantSplit/>
         </w:trPr>
         <w:tc>
           <w:tcPr>
@@ -2754,6 +3802,7 @@
           </w:tcPr>
           <w:p>
             <w:pPr>
+              <w:keepNext/>
               <w:rPr>
                 <w:rFonts w:ascii="Corbel" w:hAnsi="Corbel"/>
                 <w:b w:val="0"/>
@@ -2778,6 +3827,7 @@
           </w:tcPr>
           <w:p>
             <w:pPr>
+              <w:keepNext/>
               <w:cnfStyle w:val="000000010000" w:firstRow="0" w:lastRow="0" w:firstColumn="0" w:lastColumn="0" w:oddVBand="0" w:evenVBand="0" w:oddHBand="0" w:evenHBand="1" w:firstRowFirstColumn="0" w:firstRowLastColumn="0" w:lastRowFirstColumn="0" w:lastRowLastColumn="0"/>
               <w:rPr>
                 <w:rFonts w:ascii="Corbel" w:hAnsi="Corbel"/>
@@ -2801,6 +3851,7 @@
       <w:tr>
         <w:trPr>
           <w:cnfStyle w:val="000000100000" w:firstRow="0" w:lastRow="0" w:firstColumn="0" w:lastColumn="0" w:oddVBand="0" w:evenVBand="0" w:oddHBand="1" w:evenHBand="0" w:firstRowFirstColumn="0" w:firstRowLastColumn="0" w:lastRowFirstColumn="0" w:lastRowLastColumn="0"/>
+          <w:cantSplit/>
         </w:trPr>
         <w:tc>
           <w:tcPr>
@@ -2809,6 +3860,7 @@
           </w:tcPr>
           <w:p>
             <w:pPr>
+              <w:keepNext/>
               <w:rPr>
                 <w:rFonts w:ascii="Corbel" w:hAnsi="Corbel"/>
                 <w:b w:val="0"/>
@@ -2834,6 +3886,7 @@
           </w:tcPr>
           <w:p>
             <w:pPr>
+              <w:keepNext/>
               <w:cnfStyle w:val="000000100000" w:firstRow="0" w:lastRow="0" w:firstColumn="0" w:lastColumn="0" w:oddVBand="0" w:evenVBand="0" w:oddHBand="1" w:evenHBand="0" w:firstRowFirstColumn="0" w:firstRowLastColumn="0" w:lastRowFirstColumn="0" w:lastRowLastColumn="0"/>
               <w:rPr>
                 <w:rFonts w:ascii="Corbel" w:hAnsi="Corbel"/>
@@ -2857,6 +3910,7 @@
       <w:tr>
         <w:trPr>
           <w:cnfStyle w:val="000000010000" w:firstRow="0" w:lastRow="0" w:firstColumn="0" w:lastColumn="0" w:oddVBand="0" w:evenVBand="0" w:oddHBand="0" w:evenHBand="1" w:firstRowFirstColumn="0" w:firstRowLastColumn="0" w:lastRowFirstColumn="0" w:lastRowLastColumn="0"/>
+          <w:cantSplit/>
         </w:trPr>
         <w:tc>
           <w:tcPr>
@@ -2865,6 +3919,7 @@
           </w:tcPr>
           <w:p>
             <w:pPr>
+              <w:keepNext/>
               <w:rPr>
                 <w:rFonts w:ascii="Corbel" w:hAnsi="Corbel"/>
                 <w:b w:val="0"/>
@@ -2891,6 +3946,7 @@
           </w:tcPr>
           <w:p>
             <w:pPr>
+              <w:keepNext/>
               <w:cnfStyle w:val="000000010000" w:firstRow="0" w:lastRow="0" w:firstColumn="0" w:lastColumn="0" w:oddVBand="0" w:evenVBand="0" w:oddHBand="0" w:evenHBand="1" w:firstRowFirstColumn="0" w:firstRowLastColumn="0" w:lastRowFirstColumn="0" w:lastRowLastColumn="0"/>
               <w:rPr>
                 <w:rFonts w:ascii="Corbel" w:hAnsi="Corbel"/>
@@ -2912,6 +3968,7 @@
       <w:tr>
         <w:trPr>
           <w:cnfStyle w:val="000000100000" w:firstRow="0" w:lastRow="0" w:firstColumn="0" w:lastColumn="0" w:oddVBand="0" w:evenVBand="0" w:oddHBand="1" w:evenHBand="0" w:firstRowFirstColumn="0" w:firstRowLastColumn="0" w:lastRowFirstColumn="0" w:lastRowLastColumn="0"/>
+          <w:cantSplit/>
         </w:trPr>
         <w:tc>
           <w:tcPr>
@@ -2920,6 +3977,7 @@
           </w:tcPr>
           <w:p>
             <w:pPr>
+              <w:keepNext/>
               <w:rPr>
                 <w:rFonts w:ascii="Corbel" w:hAnsi="Corbel"/>
                 <w:b w:val="0"/>
@@ -2944,6 +4002,7 @@
           </w:tcPr>
           <w:p>
             <w:pPr>
+              <w:keepNext/>
               <w:cnfStyle w:val="000000100000" w:firstRow="0" w:lastRow="0" w:firstColumn="0" w:lastColumn="0" w:oddVBand="0" w:evenVBand="0" w:oddHBand="1" w:evenHBand="0" w:firstRowFirstColumn="0" w:firstRowLastColumn="0" w:lastRowFirstColumn="0" w:lastRowLastColumn="0"/>
               <w:rPr>
                 <w:rFonts w:ascii="Corbel" w:hAnsi="Corbel"/>
@@ -2983,6 +4042,7 @@
         <w:t>{/</w:t>
       </w:r>
       <w:proofErr w:type="spellStart"/>
+      <w:proofErr w:type="gramStart"/>
       <w:r>
         <w:rPr>
           <w:rFonts w:ascii="Corbel" w:hAnsi="Corbel"/>
@@ -3009,7 +4069,17 @@
           <w:szCs w:val="26"/>
           <w:highlight w:val="yellow"/>
         </w:rPr>
-        <w:t>{#</w:t>
+        <w:t>{</w:t>
+      </w:r>
+      <w:proofErr w:type="gramEnd"/>
+      <w:r>
+        <w:rPr>
+          <w:rFonts w:ascii="Corbel" w:hAnsi="Corbel"/>
+          <w:sz w:val="26"/>
+          <w:szCs w:val="26"/>
+          <w:highlight w:val="yellow"/>
+        </w:rPr>
+        <w:t>#</w:t>
       </w:r>
       <w:r>
         <w:rPr>
@@ -3043,6 +4113,7 @@
       <w:tr>
         <w:trPr>
           <w:cnfStyle w:val="100000000000" w:firstRow="1" w:lastRow="0" w:firstColumn="0" w:lastColumn="0" w:oddVBand="0" w:evenVBand="0" w:oddHBand="0" w:evenHBand="0" w:firstRowFirstColumn="0" w:firstRowLastColumn="0" w:lastRowFirstColumn="0" w:lastRowLastColumn="0"/>
+          <w:cantSplit/>
         </w:trPr>
         <w:tc>
           <w:tcPr>
@@ -3051,6 +4122,7 @@
           </w:tcPr>
           <w:p>
             <w:pPr>
+              <w:keepNext/>
               <w:rPr>
                 <w:rFonts w:ascii="Corbel" w:hAnsi="Corbel"/>
                 <w:sz w:val="26"/>
@@ -3063,6 +4135,7 @@
                 <w:sz w:val="26"/>
                 <w:szCs w:val="26"/>
               </w:rPr>
+              <w:lastRenderedPageBreak/>
               <w:t>Project Phase</w:t>
             </w:r>
           </w:p>
@@ -3073,6 +4146,7 @@
           </w:tcPr>
           <w:p>
             <w:pPr>
+              <w:keepNext/>
               <w:cnfStyle w:val="100000000000" w:firstRow="1" w:lastRow="0" w:firstColumn="0" w:lastColumn="0" w:oddVBand="0" w:evenVBand="0" w:oddHBand="0" w:evenHBand="0" w:firstRowFirstColumn="0" w:firstRowLastColumn="0" w:lastRowFirstColumn="0" w:lastRowLastColumn="0"/>
               <w:rPr>
                 <w:rFonts w:ascii="Corbel" w:hAnsi="Corbel"/>
@@ -3094,6 +4168,7 @@
       <w:tr>
         <w:trPr>
           <w:cnfStyle w:val="000000100000" w:firstRow="0" w:lastRow="0" w:firstColumn="0" w:lastColumn="0" w:oddVBand="0" w:evenVBand="0" w:oddHBand="1" w:evenHBand="0" w:firstRowFirstColumn="0" w:firstRowLastColumn="0" w:lastRowFirstColumn="0" w:lastRowLastColumn="0"/>
+          <w:cantSplit/>
         </w:trPr>
         <w:tc>
           <w:tcPr>
@@ -3102,6 +4177,7 @@
           </w:tcPr>
           <w:p>
             <w:pPr>
+              <w:keepNext/>
               <w:rPr>
                 <w:rFonts w:ascii="Corbel" w:hAnsi="Corbel"/>
                 <w:b w:val="0"/>
@@ -3162,6 +4238,7 @@
           </w:tcPr>
           <w:p>
             <w:pPr>
+              <w:keepNext/>
               <w:cnfStyle w:val="000000100000" w:firstRow="0" w:lastRow="0" w:firstColumn="0" w:lastColumn="0" w:oddVBand="0" w:evenVBand="0" w:oddHBand="1" w:evenHBand="0" w:firstRowFirstColumn="0" w:firstRowLastColumn="0" w:lastRowFirstColumn="0" w:lastRowLastColumn="0"/>
               <w:rPr>
                 <w:rFonts w:ascii="Corbel" w:hAnsi="Corbel"/>
@@ -3207,6 +4284,7 @@
       <w:tr>
         <w:trPr>
           <w:cnfStyle w:val="000000010000" w:firstRow="0" w:lastRow="0" w:firstColumn="0" w:lastColumn="0" w:oddVBand="0" w:evenVBand="0" w:oddHBand="0" w:evenHBand="1" w:firstRowFirstColumn="0" w:firstRowLastColumn="0" w:lastRowFirstColumn="0" w:lastRowLastColumn="0"/>
+          <w:cantSplit/>
         </w:trPr>
         <w:tc>
           <w:tcPr>
@@ -3215,6 +4293,7 @@
           </w:tcPr>
           <w:p>
             <w:pPr>
+              <w:keepNext/>
               <w:rPr>
                 <w:rFonts w:ascii="Corbel" w:hAnsi="Corbel"/>
                 <w:b w:val="0"/>
@@ -3257,6 +4336,7 @@
           </w:tcPr>
           <w:p>
             <w:pPr>
+              <w:keepNext/>
               <w:cnfStyle w:val="000000010000" w:firstRow="0" w:lastRow="0" w:firstColumn="0" w:lastColumn="0" w:oddVBand="0" w:evenVBand="0" w:oddHBand="0" w:evenHBand="1" w:firstRowFirstColumn="0" w:firstRowLastColumn="0" w:lastRowFirstColumn="0" w:lastRowLastColumn="0"/>
               <w:rPr>
                 <w:rFonts w:ascii="Corbel" w:hAnsi="Corbel"/>
@@ -3302,6 +4382,7 @@
       <w:tr>
         <w:trPr>
           <w:cnfStyle w:val="000000100000" w:firstRow="0" w:lastRow="0" w:firstColumn="0" w:lastColumn="0" w:oddVBand="0" w:evenVBand="0" w:oddHBand="1" w:evenHBand="0" w:firstRowFirstColumn="0" w:firstRowLastColumn="0" w:lastRowFirstColumn="0" w:lastRowLastColumn="0"/>
+          <w:cantSplit/>
         </w:trPr>
         <w:tc>
           <w:tcPr>
@@ -3310,6 +4391,7 @@
           </w:tcPr>
           <w:p>
             <w:pPr>
+              <w:keepNext/>
               <w:rPr>
                 <w:rFonts w:ascii="Corbel" w:hAnsi="Corbel"/>
                 <w:b w:val="0"/>
@@ -3334,6 +4416,7 @@
           </w:tcPr>
           <w:p>
             <w:pPr>
+              <w:keepNext/>
               <w:cnfStyle w:val="000000100000" w:firstRow="0" w:lastRow="0" w:firstColumn="0" w:lastColumn="0" w:oddVBand="0" w:evenVBand="0" w:oddHBand="1" w:evenHBand="0" w:firstRowFirstColumn="0" w:firstRowLastColumn="0" w:lastRowFirstColumn="0" w:lastRowLastColumn="0"/>
               <w:rPr>
                 <w:rFonts w:ascii="Corbel" w:hAnsi="Corbel"/>
@@ -3355,6 +4438,7 @@
       <w:tr>
         <w:trPr>
           <w:cnfStyle w:val="000000010000" w:firstRow="0" w:lastRow="0" w:firstColumn="0" w:lastColumn="0" w:oddVBand="0" w:evenVBand="0" w:oddHBand="0" w:evenHBand="1" w:firstRowFirstColumn="0" w:firstRowLastColumn="0" w:lastRowFirstColumn="0" w:lastRowLastColumn="0"/>
+          <w:cantSplit/>
         </w:trPr>
         <w:tc>
           <w:tcPr>
@@ -3363,6 +4447,7 @@
           </w:tcPr>
           <w:p>
             <w:pPr>
+              <w:keepNext/>
               <w:rPr>
                 <w:rFonts w:ascii="Corbel" w:hAnsi="Corbel"/>
                 <w:b w:val="0"/>
@@ -3396,6 +4481,7 @@
           </w:tcPr>
           <w:p>
             <w:pPr>
+              <w:keepNext/>
               <w:cnfStyle w:val="000000010000" w:firstRow="0" w:lastRow="0" w:firstColumn="0" w:lastColumn="0" w:oddVBand="0" w:evenVBand="0" w:oddHBand="0" w:evenHBand="1" w:firstRowFirstColumn="0" w:firstRowLastColumn="0" w:lastRowFirstColumn="0" w:lastRowLastColumn="0"/>
               <w:rPr>
                 <w:rFonts w:ascii="Corbel" w:hAnsi="Corbel"/>
@@ -3419,6 +4505,7 @@
       <w:tr>
         <w:trPr>
           <w:cnfStyle w:val="000000100000" w:firstRow="0" w:lastRow="0" w:firstColumn="0" w:lastColumn="0" w:oddVBand="0" w:evenVBand="0" w:oddHBand="1" w:evenHBand="0" w:firstRowFirstColumn="0" w:firstRowLastColumn="0" w:lastRowFirstColumn="0" w:lastRowLastColumn="0"/>
+          <w:cantSplit/>
         </w:trPr>
         <w:tc>
           <w:tcPr>
@@ -3427,6 +4514,7 @@
           </w:tcPr>
           <w:p>
             <w:pPr>
+              <w:keepNext/>
               <w:rPr>
                 <w:rFonts w:ascii="Corbel" w:hAnsi="Corbel"/>
                 <w:b w:val="0"/>
@@ -3451,6 +4539,7 @@
           </w:tcPr>
           <w:p>
             <w:pPr>
+              <w:keepNext/>
               <w:cnfStyle w:val="000000100000" w:firstRow="0" w:lastRow="0" w:firstColumn="0" w:lastColumn="0" w:oddVBand="0" w:evenVBand="0" w:oddHBand="1" w:evenHBand="0" w:firstRowFirstColumn="0" w:firstRowLastColumn="0" w:lastRowFirstColumn="0" w:lastRowLastColumn="0"/>
               <w:rPr>
                 <w:rFonts w:ascii="Corbel" w:hAnsi="Corbel"/>
@@ -3496,6 +4585,7 @@
       <w:tr>
         <w:trPr>
           <w:cnfStyle w:val="000000010000" w:firstRow="0" w:lastRow="0" w:firstColumn="0" w:lastColumn="0" w:oddVBand="0" w:evenVBand="0" w:oddHBand="0" w:evenHBand="1" w:firstRowFirstColumn="0" w:firstRowLastColumn="0" w:lastRowFirstColumn="0" w:lastRowLastColumn="0"/>
+          <w:cantSplit/>
         </w:trPr>
         <w:tc>
           <w:tcPr>
@@ -3504,6 +4594,7 @@
           </w:tcPr>
           <w:p>
             <w:pPr>
+              <w:keepNext/>
               <w:rPr>
                 <w:rFonts w:ascii="Corbel" w:hAnsi="Corbel"/>
                 <w:b w:val="0"/>
@@ -3564,6 +4655,7 @@
           </w:tcPr>
           <w:p>
             <w:pPr>
+              <w:keepNext/>
               <w:cnfStyle w:val="000000010000" w:firstRow="0" w:lastRow="0" w:firstColumn="0" w:lastColumn="0" w:oddVBand="0" w:evenVBand="0" w:oddHBand="0" w:evenHBand="1" w:firstRowFirstColumn="0" w:firstRowLastColumn="0" w:lastRowFirstColumn="0" w:lastRowLastColumn="0"/>
               <w:rPr>
                 <w:rFonts w:ascii="Corbel" w:hAnsi="Corbel"/>
@@ -3609,6 +4701,7 @@
       <w:tr>
         <w:trPr>
           <w:cnfStyle w:val="000000100000" w:firstRow="0" w:lastRow="0" w:firstColumn="0" w:lastColumn="0" w:oddVBand="0" w:evenVBand="0" w:oddHBand="1" w:evenHBand="0" w:firstRowFirstColumn="0" w:firstRowLastColumn="0" w:lastRowFirstColumn="0" w:lastRowLastColumn="0"/>
+          <w:cantSplit/>
         </w:trPr>
         <w:tc>
           <w:tcPr>
@@ -3617,6 +4710,7 @@
           </w:tcPr>
           <w:p>
             <w:pPr>
+              <w:keepNext/>
               <w:rPr>
                 <w:rFonts w:ascii="Corbel" w:hAnsi="Corbel"/>
                 <w:b w:val="0"/>
@@ -3677,6 +4771,7 @@
           </w:tcPr>
           <w:p>
             <w:pPr>
+              <w:keepNext/>
               <w:cnfStyle w:val="000000100000" w:firstRow="0" w:lastRow="0" w:firstColumn="0" w:lastColumn="0" w:oddVBand="0" w:evenVBand="0" w:oddHBand="1" w:evenHBand="0" w:firstRowFirstColumn="0" w:firstRowLastColumn="0" w:lastRowFirstColumn="0" w:lastRowLastColumn="0"/>
               <w:rPr>
                 <w:rFonts w:ascii="Corbel" w:hAnsi="Corbel"/>
@@ -3722,6 +4817,7 @@
       <w:tr>
         <w:trPr>
           <w:cnfStyle w:val="000000010000" w:firstRow="0" w:lastRow="0" w:firstColumn="0" w:lastColumn="0" w:oddVBand="0" w:evenVBand="0" w:oddHBand="0" w:evenHBand="1" w:firstRowFirstColumn="0" w:firstRowLastColumn="0" w:lastRowFirstColumn="0" w:lastRowLastColumn="0"/>
+          <w:cantSplit/>
         </w:trPr>
         <w:tc>
           <w:tcPr>
@@ -3730,6 +4826,7 @@
           </w:tcPr>
           <w:p>
             <w:pPr>
+              <w:keepNext/>
               <w:rPr>
                 <w:rFonts w:ascii="Corbel" w:hAnsi="Corbel"/>
                 <w:b w:val="0"/>
@@ -3744,7 +4841,6 @@
                 <w:sz w:val="26"/>
                 <w:szCs w:val="26"/>
               </w:rPr>
-              <w:lastRenderedPageBreak/>
               <w:t>Client Migration Validation</w:t>
             </w:r>
           </w:p>
@@ -3755,6 +4851,7 @@
           </w:tcPr>
           <w:p>
             <w:pPr>
+              <w:keepNext/>
               <w:cnfStyle w:val="000000010000" w:firstRow="0" w:lastRow="0" w:firstColumn="0" w:lastColumn="0" w:oddVBand="0" w:evenVBand="0" w:oddHBand="0" w:evenHBand="1" w:firstRowFirstColumn="0" w:firstRowLastColumn="0" w:lastRowFirstColumn="0" w:lastRowLastColumn="0"/>
               <w:rPr>
                 <w:rFonts w:ascii="Corbel" w:hAnsi="Corbel"/>
@@ -3792,6 +4889,7 @@
       <w:tr>
         <w:trPr>
           <w:cnfStyle w:val="000000100000" w:firstRow="0" w:lastRow="0" w:firstColumn="0" w:lastColumn="0" w:oddVBand="0" w:evenVBand="0" w:oddHBand="1" w:evenHBand="0" w:firstRowFirstColumn="0" w:firstRowLastColumn="0" w:lastRowFirstColumn="0" w:lastRowLastColumn="0"/>
+          <w:cantSplit/>
         </w:trPr>
         <w:tc>
           <w:tcPr>
@@ -3800,6 +4898,7 @@
           </w:tcPr>
           <w:p>
             <w:pPr>
+              <w:keepNext/>
               <w:rPr>
                 <w:rFonts w:ascii="Corbel" w:hAnsi="Corbel"/>
                 <w:b w:val="0"/>
@@ -3833,6 +4932,7 @@
           </w:tcPr>
           <w:p>
             <w:pPr>
+              <w:keepNext/>
               <w:cnfStyle w:val="000000100000" w:firstRow="0" w:lastRow="0" w:firstColumn="0" w:lastColumn="0" w:oddVBand="0" w:evenVBand="0" w:oddHBand="1" w:evenHBand="0" w:firstRowFirstColumn="0" w:firstRowLastColumn="0" w:lastRowFirstColumn="0" w:lastRowLastColumn="0"/>
               <w:rPr>
                 <w:rFonts w:ascii="Corbel" w:hAnsi="Corbel"/>
@@ -3870,6 +4970,7 @@
       <w:tr>
         <w:trPr>
           <w:cnfStyle w:val="000000010000" w:firstRow="0" w:lastRow="0" w:firstColumn="0" w:lastColumn="0" w:oddVBand="0" w:evenVBand="0" w:oddHBand="0" w:evenHBand="1" w:firstRowFirstColumn="0" w:firstRowLastColumn="0" w:lastRowFirstColumn="0" w:lastRowLastColumn="0"/>
+          <w:cantSplit/>
         </w:trPr>
         <w:tc>
           <w:tcPr>
@@ -3878,6 +4979,7 @@
           </w:tcPr>
           <w:p>
             <w:pPr>
+              <w:keepNext/>
               <w:rPr>
                 <w:rFonts w:ascii="Corbel" w:hAnsi="Corbel"/>
                 <w:b w:val="0"/>
@@ -3902,6 +5004,7 @@
           </w:tcPr>
           <w:p>
             <w:pPr>
+              <w:keepNext/>
               <w:cnfStyle w:val="000000010000" w:firstRow="0" w:lastRow="0" w:firstColumn="0" w:lastColumn="0" w:oddVBand="0" w:evenVBand="0" w:oddHBand="0" w:evenHBand="1" w:firstRowFirstColumn="0" w:firstRowLastColumn="0" w:lastRowFirstColumn="0" w:lastRowLastColumn="0"/>
               <w:rPr>
                 <w:rFonts w:ascii="Corbel" w:hAnsi="Corbel"/>
@@ -3925,6 +5028,7 @@
       <w:tr>
         <w:trPr>
           <w:cnfStyle w:val="000000100000" w:firstRow="0" w:lastRow="0" w:firstColumn="0" w:lastColumn="0" w:oddVBand="0" w:evenVBand="0" w:oddHBand="1" w:evenHBand="0" w:firstRowFirstColumn="0" w:firstRowLastColumn="0" w:lastRowFirstColumn="0" w:lastRowLastColumn="0"/>
+          <w:cantSplit/>
         </w:trPr>
         <w:tc>
           <w:tcPr>
@@ -3933,6 +5037,7 @@
           </w:tcPr>
           <w:p>
             <w:pPr>
+              <w:keepNext/>
               <w:rPr>
                 <w:rFonts w:ascii="Corbel" w:hAnsi="Corbel"/>
                 <w:b w:val="0"/>
@@ -3994,6 +5099,7 @@
           </w:tcPr>
           <w:p>
             <w:pPr>
+              <w:keepNext/>
               <w:cnfStyle w:val="000000100000" w:firstRow="0" w:lastRow="0" w:firstColumn="0" w:lastColumn="0" w:oddVBand="0" w:evenVBand="0" w:oddHBand="1" w:evenHBand="0" w:firstRowFirstColumn="0" w:firstRowLastColumn="0" w:lastRowFirstColumn="0" w:lastRowLastColumn="0"/>
               <w:rPr>
                 <w:rFonts w:ascii="Corbel" w:hAnsi="Corbel"/>
@@ -4017,6 +5123,7 @@
       <w:tr>
         <w:trPr>
           <w:cnfStyle w:val="000000010000" w:firstRow="0" w:lastRow="0" w:firstColumn="0" w:lastColumn="0" w:oddVBand="0" w:evenVBand="0" w:oddHBand="0" w:evenHBand="1" w:firstRowFirstColumn="0" w:firstRowLastColumn="0" w:lastRowFirstColumn="0" w:lastRowLastColumn="0"/>
+          <w:cantSplit/>
         </w:trPr>
         <w:tc>
           <w:tcPr>
@@ -4025,6 +5132,7 @@
           </w:tcPr>
           <w:p>
             <w:pPr>
+              <w:keepNext/>
               <w:rPr>
                 <w:rFonts w:ascii="Corbel" w:hAnsi="Corbel"/>
                 <w:b w:val="0"/>
@@ -4051,6 +5159,7 @@
           </w:tcPr>
           <w:p>
             <w:pPr>
+              <w:keepNext/>
               <w:cnfStyle w:val="000000010000" w:firstRow="0" w:lastRow="0" w:firstColumn="0" w:lastColumn="0" w:oddVBand="0" w:evenVBand="0" w:oddHBand="0" w:evenHBand="1" w:firstRowFirstColumn="0" w:firstRowLastColumn="0" w:lastRowFirstColumn="0" w:lastRowLastColumn="0"/>
               <w:rPr>
                 <w:rFonts w:ascii="Corbel" w:hAnsi="Corbel"/>
@@ -4072,6 +5181,7 @@
       <w:tr>
         <w:trPr>
           <w:cnfStyle w:val="000000100000" w:firstRow="0" w:lastRow="0" w:firstColumn="0" w:lastColumn="0" w:oddVBand="0" w:evenVBand="0" w:oddHBand="1" w:evenHBand="0" w:firstRowFirstColumn="0" w:firstRowLastColumn="0" w:lastRowFirstColumn="0" w:lastRowLastColumn="0"/>
+          <w:cantSplit/>
         </w:trPr>
         <w:tc>
           <w:tcPr>
@@ -4080,6 +5190,7 @@
           </w:tcPr>
           <w:p>
             <w:pPr>
+              <w:keepNext/>
               <w:rPr>
                 <w:rFonts w:ascii="Corbel" w:hAnsi="Corbel"/>
                 <w:b w:val="0"/>
@@ -4104,6 +5215,7 @@
           </w:tcPr>
           <w:p>
             <w:pPr>
+              <w:keepNext/>
               <w:cnfStyle w:val="000000100000" w:firstRow="0" w:lastRow="0" w:firstColumn="0" w:lastColumn="0" w:oddVBand="0" w:evenVBand="0" w:oddHBand="1" w:evenHBand="0" w:firstRowFirstColumn="0" w:firstRowLastColumn="0" w:lastRowFirstColumn="0" w:lastRowLastColumn="0"/>
               <w:rPr>
                 <w:rFonts w:ascii="Corbel" w:hAnsi="Corbel"/>
@@ -4143,6 +5255,7 @@
         <w:t>{/</w:t>
       </w:r>
       <w:proofErr w:type="spellStart"/>
+      <w:proofErr w:type="gramStart"/>
       <w:r>
         <w:rPr>
           <w:rFonts w:ascii="Corbel" w:hAnsi="Corbel"/>
@@ -4169,7 +5282,17 @@
           <w:szCs w:val="26"/>
           <w:highlight w:val="yellow"/>
         </w:rPr>
-        <w:t>{#</w:t>
+        <w:t>{</w:t>
+      </w:r>
+      <w:proofErr w:type="gramEnd"/>
+      <w:r>
+        <w:rPr>
+          <w:rFonts w:ascii="Corbel" w:hAnsi="Corbel"/>
+          <w:sz w:val="26"/>
+          <w:szCs w:val="26"/>
+          <w:highlight w:val="yellow"/>
+        </w:rPr>
+        <w:t>#</w:t>
       </w:r>
       <w:r>
         <w:rPr>
@@ -4203,6 +5326,7 @@
       <w:tr>
         <w:trPr>
           <w:cnfStyle w:val="100000000000" w:firstRow="1" w:lastRow="0" w:firstColumn="0" w:lastColumn="0" w:oddVBand="0" w:evenVBand="0" w:oddHBand="0" w:evenHBand="0" w:firstRowFirstColumn="0" w:firstRowLastColumn="0" w:lastRowFirstColumn="0" w:lastRowLastColumn="0"/>
+          <w:cantSplit/>
         </w:trPr>
         <w:tc>
           <w:tcPr>
@@ -4211,6 +5335,7 @@
           </w:tcPr>
           <w:p>
             <w:pPr>
+              <w:keepNext/>
               <w:rPr>
                 <w:rFonts w:ascii="Corbel" w:hAnsi="Corbel"/>
                 <w:sz w:val="26"/>
@@ -4233,6 +5358,7 @@
           </w:tcPr>
           <w:p>
             <w:pPr>
+              <w:keepNext/>
               <w:cnfStyle w:val="100000000000" w:firstRow="1" w:lastRow="0" w:firstColumn="0" w:lastColumn="0" w:oddVBand="0" w:evenVBand="0" w:oddHBand="0" w:evenHBand="0" w:firstRowFirstColumn="0" w:firstRowLastColumn="0" w:lastRowFirstColumn="0" w:lastRowLastColumn="0"/>
               <w:rPr>
                 <w:rFonts w:ascii="Corbel" w:hAnsi="Corbel"/>
@@ -4254,6 +5380,7 @@
       <w:tr>
         <w:trPr>
           <w:cnfStyle w:val="000000100000" w:firstRow="0" w:lastRow="0" w:firstColumn="0" w:lastColumn="0" w:oddVBand="0" w:evenVBand="0" w:oddHBand="1" w:evenHBand="0" w:firstRowFirstColumn="0" w:firstRowLastColumn="0" w:lastRowFirstColumn="0" w:lastRowLastColumn="0"/>
+          <w:cantSplit/>
         </w:trPr>
         <w:tc>
           <w:tcPr>
@@ -4262,6 +5389,7 @@
           </w:tcPr>
           <w:p>
             <w:pPr>
+              <w:keepNext/>
               <w:rPr>
                 <w:rFonts w:ascii="Corbel" w:hAnsi="Corbel"/>
                 <w:b w:val="0"/>
@@ -4322,6 +5450,7 @@
           </w:tcPr>
           <w:p>
             <w:pPr>
+              <w:keepNext/>
               <w:cnfStyle w:val="000000100000" w:firstRow="0" w:lastRow="0" w:firstColumn="0" w:lastColumn="0" w:oddVBand="0" w:evenVBand="0" w:oddHBand="1" w:evenHBand="0" w:firstRowFirstColumn="0" w:firstRowLastColumn="0" w:lastRowFirstColumn="0" w:lastRowLastColumn="0"/>
               <w:rPr>
                 <w:rFonts w:ascii="Corbel" w:hAnsi="Corbel"/>
@@ -4367,6 +5496,7 @@
       <w:tr>
         <w:trPr>
           <w:cnfStyle w:val="000000010000" w:firstRow="0" w:lastRow="0" w:firstColumn="0" w:lastColumn="0" w:oddVBand="0" w:evenVBand="0" w:oddHBand="0" w:evenHBand="1" w:firstRowFirstColumn="0" w:firstRowLastColumn="0" w:lastRowFirstColumn="0" w:lastRowLastColumn="0"/>
+          <w:cantSplit/>
         </w:trPr>
         <w:tc>
           <w:tcPr>
@@ -4375,6 +5505,7 @@
           </w:tcPr>
           <w:p>
             <w:pPr>
+              <w:keepNext/>
               <w:rPr>
                 <w:rFonts w:ascii="Corbel" w:hAnsi="Corbel"/>
                 <w:b w:val="0"/>
@@ -4417,6 +5548,7 @@
           </w:tcPr>
           <w:p>
             <w:pPr>
+              <w:keepNext/>
               <w:cnfStyle w:val="000000010000" w:firstRow="0" w:lastRow="0" w:firstColumn="0" w:lastColumn="0" w:oddVBand="0" w:evenVBand="0" w:oddHBand="0" w:evenHBand="1" w:firstRowFirstColumn="0" w:firstRowLastColumn="0" w:lastRowFirstColumn="0" w:lastRowLastColumn="0"/>
               <w:rPr>
                 <w:rFonts w:ascii="Corbel" w:hAnsi="Corbel"/>
@@ -4462,6 +5594,7 @@
       <w:tr>
         <w:trPr>
           <w:cnfStyle w:val="000000100000" w:firstRow="0" w:lastRow="0" w:firstColumn="0" w:lastColumn="0" w:oddVBand="0" w:evenVBand="0" w:oddHBand="1" w:evenHBand="0" w:firstRowFirstColumn="0" w:firstRowLastColumn="0" w:lastRowFirstColumn="0" w:lastRowLastColumn="0"/>
+          <w:cantSplit/>
         </w:trPr>
         <w:tc>
           <w:tcPr>
@@ -4470,6 +5603,7 @@
           </w:tcPr>
           <w:p>
             <w:pPr>
+              <w:keepNext/>
               <w:rPr>
                 <w:rFonts w:ascii="Corbel" w:hAnsi="Corbel"/>
                 <w:b w:val="0"/>
@@ -4494,6 +5628,7 @@
           </w:tcPr>
           <w:p>
             <w:pPr>
+              <w:keepNext/>
               <w:cnfStyle w:val="000000100000" w:firstRow="0" w:lastRow="0" w:firstColumn="0" w:lastColumn="0" w:oddVBand="0" w:evenVBand="0" w:oddHBand="1" w:evenHBand="0" w:firstRowFirstColumn="0" w:firstRowLastColumn="0" w:lastRowFirstColumn="0" w:lastRowLastColumn="0"/>
               <w:rPr>
                 <w:rFonts w:ascii="Corbel" w:hAnsi="Corbel"/>
@@ -4539,6 +5674,7 @@
       <w:tr>
         <w:trPr>
           <w:cnfStyle w:val="000000010000" w:firstRow="0" w:lastRow="0" w:firstColumn="0" w:lastColumn="0" w:oddVBand="0" w:evenVBand="0" w:oddHBand="0" w:evenHBand="1" w:firstRowFirstColumn="0" w:firstRowLastColumn="0" w:lastRowFirstColumn="0" w:lastRowLastColumn="0"/>
+          <w:cantSplit/>
         </w:trPr>
         <w:tc>
           <w:tcPr>
@@ -4547,6 +5683,7 @@
           </w:tcPr>
           <w:p>
             <w:pPr>
+              <w:keepNext/>
               <w:rPr>
                 <w:rFonts w:ascii="Corbel" w:hAnsi="Corbel"/>
                 <w:b w:val="0"/>
@@ -4580,6 +5717,7 @@
           </w:tcPr>
           <w:p>
             <w:pPr>
+              <w:keepNext/>
               <w:cnfStyle w:val="000000010000" w:firstRow="0" w:lastRow="0" w:firstColumn="0" w:lastColumn="0" w:oddVBand="0" w:evenVBand="0" w:oddHBand="0" w:evenHBand="1" w:firstRowFirstColumn="0" w:firstRowLastColumn="0" w:lastRowFirstColumn="0" w:lastRowLastColumn="0"/>
               <w:rPr>
                 <w:rFonts w:ascii="Corbel" w:hAnsi="Corbel"/>
@@ -4603,6 +5741,7 @@
       <w:tr>
         <w:trPr>
           <w:cnfStyle w:val="000000100000" w:firstRow="0" w:lastRow="0" w:firstColumn="0" w:lastColumn="0" w:oddVBand="0" w:evenVBand="0" w:oddHBand="1" w:evenHBand="0" w:firstRowFirstColumn="0" w:firstRowLastColumn="0" w:lastRowFirstColumn="0" w:lastRowLastColumn="0"/>
+          <w:cantSplit/>
         </w:trPr>
         <w:tc>
           <w:tcPr>
@@ -4611,6 +5750,7 @@
           </w:tcPr>
           <w:p>
             <w:pPr>
+              <w:keepNext/>
               <w:rPr>
                 <w:rFonts w:ascii="Corbel" w:hAnsi="Corbel"/>
                 <w:b w:val="0"/>
@@ -4635,6 +5775,7 @@
           </w:tcPr>
           <w:p>
             <w:pPr>
+              <w:keepNext/>
               <w:cnfStyle w:val="000000100000" w:firstRow="0" w:lastRow="0" w:firstColumn="0" w:lastColumn="0" w:oddVBand="0" w:evenVBand="0" w:oddHBand="1" w:evenHBand="0" w:firstRowFirstColumn="0" w:firstRowLastColumn="0" w:lastRowFirstColumn="0" w:lastRowLastColumn="0"/>
               <w:rPr>
                 <w:rFonts w:ascii="Corbel" w:hAnsi="Corbel"/>
@@ -4680,6 +5821,7 @@
       <w:tr>
         <w:trPr>
           <w:cnfStyle w:val="000000010000" w:firstRow="0" w:lastRow="0" w:firstColumn="0" w:lastColumn="0" w:oddVBand="0" w:evenVBand="0" w:oddHBand="0" w:evenHBand="1" w:firstRowFirstColumn="0" w:firstRowLastColumn="0" w:lastRowFirstColumn="0" w:lastRowLastColumn="0"/>
+          <w:cantSplit/>
         </w:trPr>
         <w:tc>
           <w:tcPr>
@@ -4688,6 +5830,7 @@
           </w:tcPr>
           <w:p>
             <w:pPr>
+              <w:keepNext/>
               <w:rPr>
                 <w:rFonts w:ascii="Corbel" w:hAnsi="Corbel"/>
                 <w:b w:val="0"/>
@@ -4748,6 +5891,7 @@
           </w:tcPr>
           <w:p>
             <w:pPr>
+              <w:keepNext/>
               <w:cnfStyle w:val="000000010000" w:firstRow="0" w:lastRow="0" w:firstColumn="0" w:lastColumn="0" w:oddVBand="0" w:evenVBand="0" w:oddHBand="0" w:evenHBand="1" w:firstRowFirstColumn="0" w:firstRowLastColumn="0" w:lastRowFirstColumn="0" w:lastRowLastColumn="0"/>
               <w:rPr>
                 <w:rFonts w:ascii="Corbel" w:hAnsi="Corbel"/>
@@ -4793,6 +5937,7 @@
       <w:tr>
         <w:trPr>
           <w:cnfStyle w:val="000000100000" w:firstRow="0" w:lastRow="0" w:firstColumn="0" w:lastColumn="0" w:oddVBand="0" w:evenVBand="0" w:oddHBand="1" w:evenHBand="0" w:firstRowFirstColumn="0" w:firstRowLastColumn="0" w:lastRowFirstColumn="0" w:lastRowLastColumn="0"/>
+          <w:cantSplit/>
         </w:trPr>
         <w:tc>
           <w:tcPr>
@@ -4801,6 +5946,7 @@
           </w:tcPr>
           <w:p>
             <w:pPr>
+              <w:keepNext/>
               <w:rPr>
                 <w:rFonts w:ascii="Corbel" w:hAnsi="Corbel"/>
                 <w:b w:val="0"/>
@@ -4861,6 +6007,7 @@
           </w:tcPr>
           <w:p>
             <w:pPr>
+              <w:keepNext/>
               <w:cnfStyle w:val="000000100000" w:firstRow="0" w:lastRow="0" w:firstColumn="0" w:lastColumn="0" w:oddVBand="0" w:evenVBand="0" w:oddHBand="1" w:evenHBand="0" w:firstRowFirstColumn="0" w:firstRowLastColumn="0" w:lastRowFirstColumn="0" w:lastRowLastColumn="0"/>
               <w:rPr>
                 <w:rFonts w:ascii="Corbel" w:hAnsi="Corbel"/>
@@ -4906,6 +6053,7 @@
       <w:tr>
         <w:trPr>
           <w:cnfStyle w:val="000000010000" w:firstRow="0" w:lastRow="0" w:firstColumn="0" w:lastColumn="0" w:oddVBand="0" w:evenVBand="0" w:oddHBand="0" w:evenHBand="1" w:firstRowFirstColumn="0" w:firstRowLastColumn="0" w:lastRowFirstColumn="0" w:lastRowLastColumn="0"/>
+          <w:cantSplit/>
         </w:trPr>
         <w:tc>
           <w:tcPr>
@@ -4914,6 +6062,7 @@
           </w:tcPr>
           <w:p>
             <w:pPr>
+              <w:keepNext/>
               <w:rPr>
                 <w:rFonts w:ascii="Corbel" w:hAnsi="Corbel"/>
                 <w:b w:val="0"/>
@@ -4938,6 +6087,7 @@
           </w:tcPr>
           <w:p>
             <w:pPr>
+              <w:keepNext/>
               <w:cnfStyle w:val="000000010000" w:firstRow="0" w:lastRow="0" w:firstColumn="0" w:lastColumn="0" w:oddVBand="0" w:evenVBand="0" w:oddHBand="0" w:evenHBand="1" w:firstRowFirstColumn="0" w:firstRowLastColumn="0" w:lastRowFirstColumn="0" w:lastRowLastColumn="0"/>
               <w:rPr>
                 <w:rFonts w:ascii="Corbel" w:hAnsi="Corbel"/>
@@ -4983,6 +6133,7 @@
       <w:tr>
         <w:trPr>
           <w:cnfStyle w:val="000000100000" w:firstRow="0" w:lastRow="0" w:firstColumn="0" w:lastColumn="0" w:oddVBand="0" w:evenVBand="0" w:oddHBand="1" w:evenHBand="0" w:firstRowFirstColumn="0" w:firstRowLastColumn="0" w:lastRowFirstColumn="0" w:lastRowLastColumn="0"/>
+          <w:cantSplit/>
         </w:trPr>
         <w:tc>
           <w:tcPr>
@@ -4991,6 +6142,7 @@
           </w:tcPr>
           <w:p>
             <w:pPr>
+              <w:keepNext/>
               <w:rPr>
                 <w:rFonts w:ascii="Corbel" w:hAnsi="Corbel"/>
                 <w:b w:val="0"/>
@@ -5024,6 +6176,7 @@
           </w:tcPr>
           <w:p>
             <w:pPr>
+              <w:keepNext/>
               <w:cnfStyle w:val="000000100000" w:firstRow="0" w:lastRow="0" w:firstColumn="0" w:lastColumn="0" w:oddVBand="0" w:evenVBand="0" w:oddHBand="1" w:evenHBand="0" w:firstRowFirstColumn="0" w:firstRowLastColumn="0" w:lastRowFirstColumn="0" w:lastRowLastColumn="0"/>
               <w:rPr>
                 <w:rFonts w:ascii="Corbel" w:hAnsi="Corbel"/>
@@ -5061,6 +6214,7 @@
       <w:tr>
         <w:trPr>
           <w:cnfStyle w:val="000000010000" w:firstRow="0" w:lastRow="0" w:firstColumn="0" w:lastColumn="0" w:oddVBand="0" w:evenVBand="0" w:oddHBand="0" w:evenHBand="1" w:firstRowFirstColumn="0" w:firstRowLastColumn="0" w:lastRowFirstColumn="0" w:lastRowLastColumn="0"/>
+          <w:cantSplit/>
         </w:trPr>
         <w:tc>
           <w:tcPr>
@@ -5069,6 +6223,7 @@
           </w:tcPr>
           <w:p>
             <w:pPr>
+              <w:keepNext/>
               <w:rPr>
                 <w:rFonts w:ascii="Corbel" w:hAnsi="Corbel"/>
                 <w:b w:val="0"/>
@@ -5093,6 +6248,7 @@
           </w:tcPr>
           <w:p>
             <w:pPr>
+              <w:keepNext/>
               <w:cnfStyle w:val="000000010000" w:firstRow="0" w:lastRow="0" w:firstColumn="0" w:lastColumn="0" w:oddVBand="0" w:evenVBand="0" w:oddHBand="0" w:evenHBand="1" w:firstRowFirstColumn="0" w:firstRowLastColumn="0" w:lastRowFirstColumn="0" w:lastRowLastColumn="0"/>
               <w:rPr>
                 <w:rFonts w:ascii="Corbel" w:hAnsi="Corbel"/>
@@ -5116,6 +6272,7 @@
       <w:tr>
         <w:trPr>
           <w:cnfStyle w:val="000000100000" w:firstRow="0" w:lastRow="0" w:firstColumn="0" w:lastColumn="0" w:oddVBand="0" w:evenVBand="0" w:oddHBand="1" w:evenHBand="0" w:firstRowFirstColumn="0" w:firstRowLastColumn="0" w:lastRowFirstColumn="0" w:lastRowLastColumn="0"/>
+          <w:cantSplit/>
         </w:trPr>
         <w:tc>
           <w:tcPr>
@@ -5124,6 +6281,7 @@
           </w:tcPr>
           <w:p>
             <w:pPr>
+              <w:keepNext/>
               <w:rPr>
                 <w:rFonts w:ascii="Corbel" w:hAnsi="Corbel"/>
                 <w:b w:val="0"/>
@@ -5185,6 +6343,7 @@
           </w:tcPr>
           <w:p>
             <w:pPr>
+              <w:keepNext/>
               <w:cnfStyle w:val="000000100000" w:firstRow="0" w:lastRow="0" w:firstColumn="0" w:lastColumn="0" w:oddVBand="0" w:evenVBand="0" w:oddHBand="1" w:evenHBand="0" w:firstRowFirstColumn="0" w:firstRowLastColumn="0" w:lastRowFirstColumn="0" w:lastRowLastColumn="0"/>
               <w:rPr>
                 <w:rFonts w:ascii="Corbel" w:hAnsi="Corbel"/>
@@ -5208,6 +6367,7 @@
       <w:tr>
         <w:trPr>
           <w:cnfStyle w:val="000000010000" w:firstRow="0" w:lastRow="0" w:firstColumn="0" w:lastColumn="0" w:oddVBand="0" w:evenVBand="0" w:oddHBand="0" w:evenHBand="1" w:firstRowFirstColumn="0" w:firstRowLastColumn="0" w:lastRowFirstColumn="0" w:lastRowLastColumn="0"/>
+          <w:cantSplit/>
         </w:trPr>
         <w:tc>
           <w:tcPr>
@@ -5216,6 +6376,7 @@
           </w:tcPr>
           <w:p>
             <w:pPr>
+              <w:keepNext/>
               <w:rPr>
                 <w:rFonts w:ascii="Corbel" w:hAnsi="Corbel"/>
                 <w:b w:val="0"/>
@@ -5242,6 +6403,7 @@
           </w:tcPr>
           <w:p>
             <w:pPr>
+              <w:keepNext/>
               <w:cnfStyle w:val="000000010000" w:firstRow="0" w:lastRow="0" w:firstColumn="0" w:lastColumn="0" w:oddVBand="0" w:evenVBand="0" w:oddHBand="0" w:evenHBand="1" w:firstRowFirstColumn="0" w:firstRowLastColumn="0" w:lastRowFirstColumn="0" w:lastRowLastColumn="0"/>
               <w:rPr>
                 <w:rFonts w:ascii="Corbel" w:hAnsi="Corbel"/>
@@ -5279,6 +6441,7 @@
       <w:tr>
         <w:trPr>
           <w:cnfStyle w:val="000000100000" w:firstRow="0" w:lastRow="0" w:firstColumn="0" w:lastColumn="0" w:oddVBand="0" w:evenVBand="0" w:oddHBand="1" w:evenHBand="0" w:firstRowFirstColumn="0" w:firstRowLastColumn="0" w:lastRowFirstColumn="0" w:lastRowLastColumn="0"/>
+          <w:cantSplit/>
         </w:trPr>
         <w:tc>
           <w:tcPr>
@@ -5287,6 +6450,7 @@
           </w:tcPr>
           <w:p>
             <w:pPr>
+              <w:keepNext/>
               <w:rPr>
                 <w:rFonts w:ascii="Corbel" w:hAnsi="Corbel"/>
                 <w:b w:val="0"/>
@@ -5311,6 +6475,7 @@
           </w:tcPr>
           <w:p>
             <w:pPr>
+              <w:keepNext/>
               <w:cnfStyle w:val="000000100000" w:firstRow="0" w:lastRow="0" w:firstColumn="0" w:lastColumn="0" w:oddVBand="0" w:evenVBand="0" w:oddHBand="1" w:evenHBand="0" w:firstRowFirstColumn="0" w:firstRowLastColumn="0" w:lastRowFirstColumn="0" w:lastRowLastColumn="0"/>
               <w:rPr>
                 <w:rFonts w:ascii="Corbel" w:hAnsi="Corbel"/>
@@ -5598,7 +6763,25 @@
           <w:sz w:val="26"/>
           <w:szCs w:val="26"/>
         </w:rPr>
-        <w:t>Client has dedicated resources available to assist Tonic HQ in the discovery, design and testing processes.</w:t>
+        <w:t xml:space="preserve">Client has dedicated resources available to assist Tonic HQ in the discovery, </w:t>
+      </w:r>
+      <w:proofErr w:type="gramStart"/>
+      <w:r>
+        <w:rPr>
+          <w:rFonts w:ascii="Corbel" w:hAnsi="Corbel"/>
+          <w:sz w:val="26"/>
+          <w:szCs w:val="26"/>
+        </w:rPr>
+        <w:t>design</w:t>
+      </w:r>
+      <w:proofErr w:type="gramEnd"/>
+      <w:r>
+        <w:rPr>
+          <w:rFonts w:ascii="Corbel" w:hAnsi="Corbel"/>
+          <w:sz w:val="26"/>
+          <w:szCs w:val="26"/>
+        </w:rPr>
+        <w:t xml:space="preserve"> and testing processes.</w:t>
       </w:r>
     </w:p>
     <w:p>
@@ -5620,6 +6803,7 @@
           <w:sz w:val="26"/>
           <w:szCs w:val="26"/>
         </w:rPr>
+        <w:lastRenderedPageBreak/>
         <w:t>Client does not require Tonic HQ to perform any custom integrations with vendors (Bullhorn Marketplace or otherwise) not outlined in this Scope of Work.</w:t>
       </w:r>
       <w:r>
@@ -5629,9 +6813,19 @@
           <w:szCs w:val="26"/>
           <w:highlight w:val="yellow"/>
         </w:rPr>
+        <w:t xml:space="preserve"> </w:t>
+      </w:r>
+      <w:r>
+        <w:rPr>
+          <w:rFonts w:ascii="Corbel" w:hAnsi="Corbel"/>
+          <w:sz w:val="26"/>
+          <w:szCs w:val="26"/>
+          <w:highlight w:val="yellow"/>
+        </w:rPr>
         <w:t>{^</w:t>
       </w:r>
       <w:proofErr w:type="spellStart"/>
+      <w:proofErr w:type="gramStart"/>
       <w:r>
         <w:rPr>
           <w:rFonts w:ascii="Corbel" w:hAnsi="Corbel"/>
@@ -5642,6 +6836,43 @@
         <w:t>noDataMigration</w:t>
       </w:r>
       <w:proofErr w:type="spellEnd"/>
+      <w:r>
+        <w:rPr>
+          <w:rFonts w:ascii="Corbel" w:hAnsi="Corbel"/>
+          <w:sz w:val="26"/>
+          <w:szCs w:val="26"/>
+          <w:highlight w:val="yellow"/>
+        </w:rPr>
+        <w:t>}</w:t>
+      </w:r>
+      <w:r>
+        <w:rPr>
+          <w:rFonts w:ascii="Corbel" w:hAnsi="Corbel"/>
+          <w:sz w:val="26"/>
+          <w:szCs w:val="26"/>
+          <w:highlight w:val="yellow"/>
+        </w:rPr>
+        <w:t>{</w:t>
+      </w:r>
+      <w:proofErr w:type="gramEnd"/>
+      <w:r>
+        <w:rPr>
+          <w:rFonts w:ascii="Corbel" w:hAnsi="Corbel"/>
+          <w:sz w:val="26"/>
+          <w:szCs w:val="26"/>
+          <w:highlight w:val="yellow"/>
+        </w:rPr>
+        <w:t>#</w:t>
+      </w:r>
+      <w:r>
+        <w:rPr>
+          <w:rFonts w:ascii="Corbel" w:hAnsi="Corbel"/>
+          <w:sz w:val="26"/>
+          <w:szCs w:val="26"/>
+          <w:highlight w:val="yellow"/>
+        </w:rPr>
+        <w:t>existingSystem</w:t>
+      </w:r>
       <w:r>
         <w:rPr>
           <w:rFonts w:ascii="Corbel" w:hAnsi="Corbel"/>
@@ -5665,13 +6896,67 @@
           <w:szCs w:val="26"/>
         </w:rPr>
       </w:pPr>
-      <w:r>
-        <w:rPr>
-          <w:rFonts w:ascii="Corbel" w:hAnsi="Corbel"/>
-          <w:sz w:val="26"/>
-          <w:szCs w:val="26"/>
-        </w:rPr>
-        <w:t>Client’s existing software vendor can provide Tonic HQ with a complete database export in SQL format.</w:t>
+      <w:proofErr w:type="spellStart"/>
+      <w:r>
+        <w:rPr>
+          <w:rFonts w:ascii="Corbel" w:hAnsi="Corbel"/>
+          <w:sz w:val="26"/>
+          <w:szCs w:val="26"/>
+        </w:rPr>
+        <w:t>Datasource</w:t>
+      </w:r>
+      <w:proofErr w:type="spellEnd"/>
+      <w:r>
+        <w:rPr>
+          <w:rFonts w:ascii="Corbel" w:hAnsi="Corbel"/>
+          <w:sz w:val="26"/>
+          <w:szCs w:val="26"/>
+        </w:rPr>
+        <w:t xml:space="preserve"> for the migration is </w:t>
+      </w:r>
+      <w:r>
+        <w:rPr>
+          <w:rFonts w:ascii="Corbel" w:hAnsi="Corbel"/>
+          <w:b/>
+          <w:bCs/>
+          <w:color w:val="19AFA4"/>
+          <w:sz w:val="26"/>
+          <w:szCs w:val="26"/>
+        </w:rPr>
+        <w:t>{</w:t>
+      </w:r>
+      <w:proofErr w:type="spellStart"/>
+      <w:r>
+        <w:rPr>
+          <w:rFonts w:ascii="Corbel" w:hAnsi="Corbel"/>
+          <w:b/>
+          <w:bCs/>
+          <w:color w:val="19AFA4"/>
+          <w:sz w:val="26"/>
+          <w:szCs w:val="26"/>
+        </w:rPr>
+        <w:t>existingSystem</w:t>
+      </w:r>
+      <w:proofErr w:type="spellEnd"/>
+      <w:proofErr w:type="gramStart"/>
+      <w:r>
+        <w:rPr>
+          <w:rFonts w:ascii="Corbel" w:hAnsi="Corbel"/>
+          <w:b/>
+          <w:bCs/>
+          <w:color w:val="19AFA4"/>
+          <w:sz w:val="26"/>
+          <w:szCs w:val="26"/>
+        </w:rPr>
+        <w:t>}</w:t>
+      </w:r>
+      <w:r>
+        <w:rPr>
+          <w:rFonts w:ascii="Corbel" w:hAnsi="Corbel"/>
+          <w:sz w:val="26"/>
+          <w:szCs w:val="26"/>
+        </w:rPr>
+        <w:t>.</w:t>
       </w:r>
       <w:r>
         <w:rPr>
@@ -5680,8 +6965,9 @@
           <w:szCs w:val="26"/>
           <w:highlight w:val="yellow"/>
         </w:rPr>
-        <w:t xml:space="preserve"> </w:t>
-      </w:r>
+        <w:t>{</w:t>
+      </w:r>
+      <w:proofErr w:type="gramEnd"/>
       <w:r>
         <w:rPr>
           <w:rFonts w:ascii="Corbel" w:hAnsi="Corbel"/>
@@ -5689,7 +6975,7 @@
           <w:szCs w:val="26"/>
           <w:highlight w:val="yellow"/>
         </w:rPr>
-        <w:t>{/</w:t>
+        <w:t>/</w:t>
       </w:r>
       <w:proofErr w:type="spellStart"/>
       <w:r>
@@ -5699,9 +6985,36 @@
           <w:szCs w:val="26"/>
           <w:highlight w:val="yellow"/>
         </w:rPr>
-        <w:t>noDataMigration</w:t>
+        <w:t>existingSystem</w:t>
       </w:r>
       <w:proofErr w:type="spellEnd"/>
+      <w:r>
+        <w:rPr>
+          <w:rFonts w:ascii="Corbel" w:hAnsi="Corbel"/>
+          <w:sz w:val="26"/>
+          <w:szCs w:val="26"/>
+          <w:highlight w:val="yellow"/>
+        </w:rPr>
+        <w:t>}</w:t>
+      </w:r>
+      <w:r>
+        <w:rPr>
+          <w:rFonts w:ascii="Corbel" w:hAnsi="Corbel"/>
+          <w:sz w:val="26"/>
+          <w:szCs w:val="26"/>
+          <w:highlight w:val="yellow"/>
+        </w:rPr>
+        <w:t>{#</w:t>
+      </w:r>
+      <w:r>
+        <w:rPr>
+          <w:rFonts w:ascii="Corbel" w:hAnsi="Corbel"/>
+          <w:sz w:val="26"/>
+          <w:szCs w:val="26"/>
+          <w:highlight w:val="yellow"/>
+        </w:rPr>
+        <w:t>addtlDatasources</w:t>
+      </w:r>
       <w:r>
         <w:rPr>
           <w:rFonts w:ascii="Corbel" w:hAnsi="Corbel"/>
@@ -5714,39 +7027,221 @@
     </w:p>
     <w:p>
       <w:pPr>
-        <w:spacing w:before="240" w:after="0"/>
+        <w:pStyle w:val="ListParagraph"/>
+        <w:numPr>
+          <w:ilvl w:val="0"/>
+          <w:numId w:val="6"/>
+        </w:numPr>
+        <w:rPr>
+          <w:rFonts w:ascii="Corbel" w:hAnsi="Corbel"/>
+          <w:sz w:val="26"/>
+          <w:szCs w:val="26"/>
+        </w:rPr>
+      </w:pPr>
+      <w:r>
+        <w:rPr>
+          <w:rFonts w:ascii="Corbel" w:hAnsi="Corbel"/>
+          <w:sz w:val="26"/>
+          <w:szCs w:val="26"/>
+        </w:rPr>
+        <w:t xml:space="preserve">Additional </w:t>
+      </w:r>
+      <w:proofErr w:type="spellStart"/>
+      <w:r>
+        <w:rPr>
+          <w:rFonts w:ascii="Corbel" w:hAnsi="Corbel"/>
+          <w:sz w:val="26"/>
+          <w:szCs w:val="26"/>
+        </w:rPr>
+        <w:t>Datasource</w:t>
+      </w:r>
+      <w:proofErr w:type="spellEnd"/>
+      <w:r>
+        <w:rPr>
+          <w:rFonts w:ascii="Corbel" w:hAnsi="Corbel"/>
+          <w:sz w:val="26"/>
+          <w:szCs w:val="26"/>
+        </w:rPr>
+        <w:t xml:space="preserve">(s) for the migration are </w:t>
+      </w:r>
+      <w:r>
         <w:rPr>
           <w:rFonts w:ascii="Corbel" w:hAnsi="Corbel"/>
           <w:b/>
-          <w:sz w:val="26"/>
-          <w:szCs w:val="26"/>
-        </w:rPr>
-      </w:pPr>
+          <w:bCs/>
+          <w:color w:val="19AFA4"/>
+          <w:sz w:val="26"/>
+          <w:szCs w:val="26"/>
+        </w:rPr>
+        <w:t>{</w:t>
+      </w:r>
+      <w:proofErr w:type="spellStart"/>
       <w:r>
         <w:rPr>
           <w:rFonts w:ascii="Corbel" w:hAnsi="Corbel"/>
           <w:b/>
-          <w:sz w:val="26"/>
-          <w:szCs w:val="26"/>
-        </w:rPr>
-        <w:t>ACCEPTANCE</w:t>
+          <w:bCs/>
+          <w:color w:val="19AFA4"/>
+          <w:sz w:val="26"/>
+          <w:szCs w:val="26"/>
+        </w:rPr>
+        <w:t>addtlDatasources</w:t>
+      </w:r>
+      <w:proofErr w:type="spellEnd"/>
+      <w:proofErr w:type="gramStart"/>
+      <w:r>
+        <w:rPr>
+          <w:rFonts w:ascii="Corbel" w:hAnsi="Corbel"/>
+          <w:b/>
+          <w:bCs/>
+          <w:color w:val="19AFA4"/>
+          <w:sz w:val="26"/>
+          <w:szCs w:val="26"/>
+        </w:rPr>
+        <w:t>}</w:t>
+      </w:r>
+      <w:r>
+        <w:rPr>
+          <w:rFonts w:ascii="Corbel" w:hAnsi="Corbel"/>
+          <w:sz w:val="26"/>
+          <w:szCs w:val="26"/>
+        </w:rPr>
+        <w:t>.</w:t>
+      </w:r>
+      <w:r>
+        <w:rPr>
+          <w:rFonts w:ascii="Corbel" w:hAnsi="Corbel"/>
+          <w:sz w:val="26"/>
+          <w:szCs w:val="26"/>
+          <w:highlight w:val="yellow"/>
+        </w:rPr>
+        <w:t>{</w:t>
+      </w:r>
+      <w:proofErr w:type="gramEnd"/>
+      <w:r>
+        <w:rPr>
+          <w:rFonts w:ascii="Corbel" w:hAnsi="Corbel"/>
+          <w:sz w:val="26"/>
+          <w:szCs w:val="26"/>
+          <w:highlight w:val="yellow"/>
+        </w:rPr>
+        <w:t>/</w:t>
+      </w:r>
+      <w:proofErr w:type="spellStart"/>
+      <w:r>
+        <w:rPr>
+          <w:rFonts w:ascii="Corbel" w:hAnsi="Corbel"/>
+          <w:sz w:val="26"/>
+          <w:szCs w:val="26"/>
+          <w:highlight w:val="yellow"/>
+        </w:rPr>
+        <w:t>addtlDatasources</w:t>
+      </w:r>
+      <w:proofErr w:type="spellEnd"/>
+      <w:r>
+        <w:rPr>
+          <w:rFonts w:ascii="Corbel" w:hAnsi="Corbel"/>
+          <w:sz w:val="26"/>
+          <w:szCs w:val="26"/>
+          <w:highlight w:val="yellow"/>
+        </w:rPr>
+        <w:t>}</w:t>
       </w:r>
     </w:p>
     <w:p>
       <w:pPr>
-        <w:rPr>
-          <w:rFonts w:ascii="Corbel" w:hAnsi="Corbel"/>
-          <w:sz w:val="26"/>
-          <w:szCs w:val="26"/>
-        </w:rPr>
-      </w:pPr>
-      <w:r>
-        <w:rPr>
-          <w:rFonts w:ascii="Corbel" w:hAnsi="Corbel"/>
-          <w:sz w:val="26"/>
-          <w:szCs w:val="26"/>
-        </w:rPr>
-        <w:lastRenderedPageBreak/>
+        <w:pStyle w:val="ListParagraph"/>
+        <w:numPr>
+          <w:ilvl w:val="0"/>
+          <w:numId w:val="6"/>
+        </w:numPr>
+        <w:rPr>
+          <w:rFonts w:ascii="Corbel" w:hAnsi="Corbel"/>
+          <w:sz w:val="26"/>
+          <w:szCs w:val="26"/>
+        </w:rPr>
+      </w:pPr>
+      <w:r>
+        <w:rPr>
+          <w:rFonts w:ascii="Corbel" w:hAnsi="Corbel"/>
+          <w:sz w:val="26"/>
+          <w:szCs w:val="26"/>
+        </w:rPr>
+        <w:t>Client’s existing software vendor can provide Tonic HQ with a complete database export in SQL format.</w:t>
+      </w:r>
+      <w:r>
+        <w:rPr>
+          <w:rFonts w:ascii="Corbel" w:hAnsi="Corbel"/>
+          <w:sz w:val="26"/>
+          <w:szCs w:val="26"/>
+          <w:highlight w:val="yellow"/>
+        </w:rPr>
+        <w:t xml:space="preserve"> </w:t>
+      </w:r>
+      <w:r>
+        <w:rPr>
+          <w:rFonts w:ascii="Corbel" w:hAnsi="Corbel"/>
+          <w:sz w:val="26"/>
+          <w:szCs w:val="26"/>
+          <w:highlight w:val="yellow"/>
+        </w:rPr>
+        <w:t>{/</w:t>
+      </w:r>
+      <w:proofErr w:type="spellStart"/>
+      <w:r>
+        <w:rPr>
+          <w:rFonts w:ascii="Corbel" w:hAnsi="Corbel"/>
+          <w:sz w:val="26"/>
+          <w:szCs w:val="26"/>
+          <w:highlight w:val="yellow"/>
+        </w:rPr>
+        <w:t>noDataMigration</w:t>
+      </w:r>
+      <w:proofErr w:type="spellEnd"/>
+      <w:r>
+        <w:rPr>
+          <w:rFonts w:ascii="Corbel" w:hAnsi="Corbel"/>
+          <w:sz w:val="26"/>
+          <w:szCs w:val="26"/>
+          <w:highlight w:val="yellow"/>
+        </w:rPr>
+        <w:t>}</w:t>
+      </w:r>
+    </w:p>
+    <w:p>
+      <w:pPr>
+        <w:spacing w:before="240" w:after="0"/>
+        <w:rPr>
+          <w:rFonts w:ascii="Corbel" w:hAnsi="Corbel"/>
+          <w:b/>
+          <w:sz w:val="26"/>
+          <w:szCs w:val="26"/>
+        </w:rPr>
+      </w:pPr>
+      <w:r>
+        <w:rPr>
+          <w:rFonts w:ascii="Corbel" w:hAnsi="Corbel"/>
+          <w:b/>
+          <w:sz w:val="26"/>
+          <w:szCs w:val="26"/>
+        </w:rPr>
+        <w:t>ACCEPTANCE</w:t>
+      </w:r>
+    </w:p>
+    <w:p>
+      <w:pPr>
+        <w:rPr>
+          <w:rFonts w:ascii="Corbel" w:hAnsi="Corbel"/>
+          <w:sz w:val="26"/>
+          <w:szCs w:val="26"/>
+        </w:rPr>
+      </w:pPr>
+      <w:r>
+        <w:rPr>
+          <w:rFonts w:ascii="Corbel" w:hAnsi="Corbel"/>
+          <w:sz w:val="26"/>
+          <w:szCs w:val="26"/>
+        </w:rPr>
         <w:t>Tonic HQ and Client will consider this project complete upon completion of Go Live, testing and validation processes, and client sign-off and acceptance.</w:t>
       </w:r>
     </w:p>
@@ -5850,7 +7345,16 @@
           <w:sz w:val="26"/>
           <w:szCs w:val="26"/>
         </w:rPr>
-        <w:t>made in payments</w:t>
+        <w:t xml:space="preserve">made in </w:t>
+      </w:r>
+      <w:proofErr w:type="gramStart"/>
+      <w:r>
+        <w:rPr>
+          <w:rFonts w:ascii="Corbel" w:hAnsi="Corbel"/>
+          <w:sz w:val="26"/>
+          <w:szCs w:val="26"/>
+        </w:rPr>
+        <w:t>payments</w:t>
       </w:r>
       <w:r>
         <w:rPr>
@@ -5867,7 +7371,17 @@
           <w:szCs w:val="26"/>
           <w:highlight w:val="yellow"/>
         </w:rPr>
-        <w:t>{#</w:t>
+        <w:t>{</w:t>
+      </w:r>
+      <w:proofErr w:type="gramEnd"/>
+      <w:r>
+        <w:rPr>
+          <w:rFonts w:ascii="Corbel" w:hAnsi="Corbel"/>
+          <w:sz w:val="26"/>
+          <w:szCs w:val="26"/>
+          <w:highlight w:val="yellow"/>
+        </w:rPr>
+        <w:t>#</w:t>
       </w:r>
       <w:r>
         <w:rPr>
@@ -5949,6 +7463,7 @@
         <w:t>{/</w:t>
       </w:r>
       <w:proofErr w:type="spellStart"/>
+      <w:proofErr w:type="gramStart"/>
       <w:r>
         <w:rPr>
           <w:rFonts w:ascii="Corbel" w:hAnsi="Corbel"/>
@@ -5966,7 +7481,17 @@
           <w:szCs w:val="26"/>
           <w:highlight w:val="yellow"/>
         </w:rPr>
-        <w:t>}{#paymentsThree}</w:t>
+        <w:t>}{</w:t>
+      </w:r>
+      <w:proofErr w:type="gramEnd"/>
+      <w:r>
+        <w:rPr>
+          <w:rFonts w:ascii="Corbel" w:hAnsi="Corbel"/>
+          <w:sz w:val="26"/>
+          <w:szCs w:val="26"/>
+          <w:highlight w:val="yellow"/>
+        </w:rPr>
+        <w:t>#paymentsThree}</w:t>
       </w:r>
     </w:p>
     <w:p>
@@ -6048,7 +7573,25 @@
           <w:sz w:val="26"/>
           <w:szCs w:val="26"/>
         </w:rPr>
-        <w:t>% at project completion and Client sign-offs and acceptance</w:t>
+        <w:t xml:space="preserve">% at project completion and Client </w:t>
+      </w:r>
+      <w:proofErr w:type="gramStart"/>
+      <w:r>
+        <w:rPr>
+          <w:rFonts w:ascii="Corbel" w:hAnsi="Corbel"/>
+          <w:sz w:val="26"/>
+          <w:szCs w:val="26"/>
+        </w:rPr>
+        <w:t>sign-offs</w:t>
+      </w:r>
+      <w:proofErr w:type="gramEnd"/>
+      <w:r>
+        <w:rPr>
+          <w:rFonts w:ascii="Corbel" w:hAnsi="Corbel"/>
+          <w:sz w:val="26"/>
+          <w:szCs w:val="26"/>
+        </w:rPr>
+        <w:t xml:space="preserve"> and acceptance</w:t>
       </w:r>
       <w:r>
         <w:rPr>
@@ -6110,6 +7653,7 @@
         </w:rPr>
         <w:t>{#</w:t>
       </w:r>
+      <w:proofErr w:type="gramStart"/>
       <w:r>
         <w:rPr>
           <w:rFonts w:ascii="Corbel" w:hAnsi="Corbel"/>
@@ -6137,7 +7681,19 @@
           <w:sz w:val="26"/>
           <w:szCs w:val="26"/>
         </w:rPr>
-        <w:t>OPTIONAL ON-SITE TRAINING</w:t>
+        <w:t>OPTIONAL</w:t>
+      </w:r>
+      <w:proofErr w:type="gramEnd"/>
+      <w:r>
+        <w:rPr>
+          <w:rFonts w:ascii="Corbel" w:eastAsia="Corbel" w:hAnsi="Corbel" w:cs="Corbel"/>
+          <w:b/>
+          <w:bCs/>
+          <w:color w:val="000000" w:themeColor="text1"/>
+          <w:sz w:val="26"/>
+          <w:szCs w:val="26"/>
+        </w:rPr>
+        <w:t xml:space="preserve"> ON-SITE TRAINING</w:t>
       </w:r>
     </w:p>
     <w:tbl>
@@ -6208,7 +7764,27 @@
                 <w:sz w:val="26"/>
                 <w:szCs w:val="26"/>
               </w:rPr>
-              <w:t>Customized training based on client’s requirements delivered prior to Go Live. Includes two trainers on-site at client‘s desired location for a total of two days</w:t>
+              <w:t xml:space="preserve">Customized training based on client’s requirements delivered prior to Go Live. Includes two trainers on-site at </w:t>
+            </w:r>
+            <w:proofErr w:type="gramStart"/>
+            <w:r>
+              <w:rPr>
+                <w:rFonts w:ascii="Corbel" w:eastAsia="Corbel" w:hAnsi="Corbel" w:cs="Corbel"/>
+                <w:color w:val="000000" w:themeColor="text1"/>
+                <w:sz w:val="26"/>
+                <w:szCs w:val="26"/>
+              </w:rPr>
+              <w:t>client‘</w:t>
+            </w:r>
+            <w:proofErr w:type="gramEnd"/>
+            <w:r>
+              <w:rPr>
+                <w:rFonts w:ascii="Corbel" w:eastAsia="Corbel" w:hAnsi="Corbel" w:cs="Corbel"/>
+                <w:color w:val="000000" w:themeColor="text1"/>
+                <w:sz w:val="26"/>
+                <w:szCs w:val="26"/>
+              </w:rPr>
+              <w:t>s desired location for a total of two days</w:t>
             </w:r>
             <w:r>
               <w:rPr>
@@ -6297,6 +7873,7 @@
         <w:t>/</w:t>
       </w:r>
       <w:proofErr w:type="spellStart"/>
+      <w:proofErr w:type="gramStart"/>
       <w:r>
         <w:rPr>
           <w:rFonts w:ascii="Corbel" w:hAnsi="Corbel"/>
@@ -6323,7 +7900,17 @@
           <w:szCs w:val="26"/>
           <w:highlight w:val="yellow"/>
         </w:rPr>
-        <w:t>{#</w:t>
+        <w:t>{</w:t>
+      </w:r>
+      <w:proofErr w:type="gramEnd"/>
+      <w:r>
+        <w:rPr>
+          <w:rFonts w:ascii="Corbel" w:hAnsi="Corbel"/>
+          <w:sz w:val="26"/>
+          <w:szCs w:val="26"/>
+          <w:highlight w:val="yellow"/>
+        </w:rPr>
+        <w:t>#</w:t>
       </w:r>
       <w:r>
         <w:rPr>
@@ -6505,7 +8092,27 @@
           <w:sz w:val="26"/>
           <w:szCs w:val="26"/>
         </w:rPr>
-        <w:t>Our standard engagement ends Post Go Live once the client has agreed that the project is complete and if applicable, any migration issues have been resolved. We've developed our optional White Glove After-care at the request of our clients who are looking for a higher level of support in the critical period after Go Live.</w:t>
+        <w:t xml:space="preserve">Our standard engagement ends Post Go Live once the client has agreed that the project is complete and if applicable, any migration issues have been resolved. </w:t>
+      </w:r>
+      <w:proofErr w:type="gramStart"/>
+      <w:r>
+        <w:rPr>
+          <w:rFonts w:ascii="Corbel" w:eastAsia="Corbel" w:hAnsi="Corbel" w:cs="Corbel"/>
+          <w:color w:val="000000" w:themeColor="text1"/>
+          <w:sz w:val="26"/>
+          <w:szCs w:val="26"/>
+        </w:rPr>
+        <w:t>We've</w:t>
+      </w:r>
+      <w:proofErr w:type="gramEnd"/>
+      <w:r>
+        <w:rPr>
+          <w:rFonts w:ascii="Corbel" w:eastAsia="Corbel" w:hAnsi="Corbel" w:cs="Corbel"/>
+          <w:color w:val="000000" w:themeColor="text1"/>
+          <w:sz w:val="26"/>
+          <w:szCs w:val="26"/>
+        </w:rPr>
+        <w:t xml:space="preserve"> developed our optional White Glove After-care at the request of our clients who are looking for a higher level of support in the critical period after Go Live.</w:t>
       </w:r>
     </w:p>
     <w:p>
@@ -6525,7 +8132,28 @@
           <w:sz w:val="26"/>
           <w:szCs w:val="26"/>
         </w:rPr>
-        <w:t>Under this plan, Tonic HQ will continue to be your single point of contact for all things Bullhorn. Throughout your implementation, we'll have gotten to know your business and how you do what you do. That, combined with decades of Bullhorn experience, puts us in a unique position to support your business during this phase.</w:t>
+        <w:lastRenderedPageBreak/>
+        <w:t xml:space="preserve">Under this plan, Tonic HQ will continue to be your single point of contact for all things Bullhorn. Throughout your implementation, </w:t>
+      </w:r>
+      <w:proofErr w:type="gramStart"/>
+      <w:r>
+        <w:rPr>
+          <w:rFonts w:ascii="Corbel" w:eastAsia="Corbel" w:hAnsi="Corbel" w:cs="Corbel"/>
+          <w:color w:val="000000" w:themeColor="text1"/>
+          <w:sz w:val="26"/>
+          <w:szCs w:val="26"/>
+        </w:rPr>
+        <w:t>we'll</w:t>
+      </w:r>
+      <w:proofErr w:type="gramEnd"/>
+      <w:r>
+        <w:rPr>
+          <w:rFonts w:ascii="Corbel" w:eastAsia="Corbel" w:hAnsi="Corbel" w:cs="Corbel"/>
+          <w:color w:val="000000" w:themeColor="text1"/>
+          <w:sz w:val="26"/>
+          <w:szCs w:val="26"/>
+        </w:rPr>
+        <w:t xml:space="preserve"> have gotten to know your business and how you do what you do. That, combined with decades of Bullhorn experience, puts us in a unique position to support your business during this phase.</w:t>
       </w:r>
     </w:p>
     <w:p>
@@ -6546,8 +8174,9 @@
           <w:sz w:val="26"/>
           <w:szCs w:val="26"/>
         </w:rPr>
-        <w:t xml:space="preserve">For 90-days Post Go Live, Tonic HQ will be your single source of support. You, and your end users, can reach out to our support team via phone or email. All incoming requests will be converted to tickets and triaged accordingly. We'll work with a designated person in your organization to ensure that all issues are dealt with satisfactorily, as well as recommend opportunities for complementary additional training, minor configuration changes, or help you learn to navigate getting support from Bullhorn </w:t>
-      </w:r>
+        <w:t xml:space="preserve">For 90-days Post Go Live, Tonic HQ will be your single source of support. You, and your end users, can reach out to our support team via phone or email. All incoming requests will be converted to tickets and triaged accordingly. </w:t>
+      </w:r>
+      <w:proofErr w:type="gramStart"/>
       <w:r>
         <w:rPr>
           <w:rFonts w:ascii="Corbel" w:eastAsia="Corbel" w:hAnsi="Corbel" w:cs="Corbel"/>
@@ -6555,8 +8184,27 @@
           <w:sz w:val="26"/>
           <w:szCs w:val="26"/>
         </w:rPr>
-        <w:lastRenderedPageBreak/>
-        <w:t>directly. Our goal is to spend this time ensuring that you and your team are getting off on the right foot; that your Bullhorn environment is working well and that your team(s) are comfortable using the system</w:t>
+        <w:t>We'll</w:t>
+      </w:r>
+      <w:proofErr w:type="gramEnd"/>
+      <w:r>
+        <w:rPr>
+          <w:rFonts w:ascii="Corbel" w:eastAsia="Corbel" w:hAnsi="Corbel" w:cs="Corbel"/>
+          <w:color w:val="000000" w:themeColor="text1"/>
+          <w:sz w:val="26"/>
+          <w:szCs w:val="26"/>
+        </w:rPr>
+        <w:t xml:space="preserve"> work with a designated person in your organization to ensure that all issues are dealt with satisfactorily, as well as recommend opportunities for complementary additional training, minor configuration changes, or help you learn to navigate getting support from Bullhorn directly. Our goal is to spend this time ensuring that you and your team are getting off on the right foot; that your Bullhorn environment is working well and that your team(s) are comfortable using the </w:t>
+      </w:r>
+      <w:proofErr w:type="gramStart"/>
+      <w:r>
+        <w:rPr>
+          <w:rFonts w:ascii="Corbel" w:eastAsia="Corbel" w:hAnsi="Corbel" w:cs="Corbel"/>
+          <w:color w:val="000000" w:themeColor="text1"/>
+          <w:sz w:val="26"/>
+          <w:szCs w:val="26"/>
+        </w:rPr>
+        <w:t>system</w:t>
       </w:r>
       <w:r>
         <w:rPr>
@@ -6575,6 +8223,7 @@
         </w:rPr>
         <w:t>{</w:t>
       </w:r>
+      <w:proofErr w:type="gramEnd"/>
       <w:r>
         <w:rPr>
           <w:rFonts w:ascii="Corbel" w:hAnsi="Corbel"/>
@@ -6859,7 +8508,25 @@
           <w:sz w:val="26"/>
           <w:szCs w:val="26"/>
         </w:rPr>
-        <w:t>Data integrity validation, de-duplication or transformation other than what is necessary to map the Client’s existing data to Bullhorn entities.</w:t>
+        <w:t>Data integrity validation, de-</w:t>
+      </w:r>
+      <w:proofErr w:type="gramStart"/>
+      <w:r>
+        <w:rPr>
+          <w:rFonts w:ascii="Corbel" w:hAnsi="Corbel"/>
+          <w:sz w:val="26"/>
+          <w:szCs w:val="26"/>
+        </w:rPr>
+        <w:t>duplication</w:t>
+      </w:r>
+      <w:proofErr w:type="gramEnd"/>
+      <w:r>
+        <w:rPr>
+          <w:rFonts w:ascii="Corbel" w:hAnsi="Corbel"/>
+          <w:sz w:val="26"/>
+          <w:szCs w:val="26"/>
+        </w:rPr>
+        <w:t xml:space="preserve"> or transformation other than what is necessary to map the Client’s existing data to Bullhorn entities.</w:t>
       </w:r>
     </w:p>
     <w:p>
@@ -7127,13 +8794,23 @@
           <w:u w:val="single"/>
         </w:rPr>
       </w:pPr>
-      <w:r>
-        <w:rPr>
-          <w:rFonts w:ascii="Corbel" w:hAnsi="Corbel"/>
-          <w:sz w:val="26"/>
-          <w:szCs w:val="26"/>
-        </w:rPr>
-        <w:t>This Agreement, dated effective   is made and entered into by and among (“Client”) and Tonic HQ, Inc. (“Tonic HQ”).</w:t>
+      <w:proofErr w:type="gramStart"/>
+      <w:r>
+        <w:rPr>
+          <w:rFonts w:ascii="Corbel" w:hAnsi="Corbel"/>
+          <w:sz w:val="26"/>
+          <w:szCs w:val="26"/>
+        </w:rPr>
+        <w:t>This Agreement,</w:t>
+      </w:r>
+      <w:proofErr w:type="gramEnd"/>
+      <w:r>
+        <w:rPr>
+          <w:rFonts w:ascii="Corbel" w:hAnsi="Corbel"/>
+          <w:sz w:val="26"/>
+          <w:szCs w:val="26"/>
+        </w:rPr>
+        <w:t xml:space="preserve"> dated effective   is made and entered into by and among (“Client”) and Tonic HQ, Inc. (“Tonic HQ”).</w:t>
       </w:r>
     </w:p>
     <w:p>
@@ -7153,6 +8830,7 @@
           <w:sz w:val="26"/>
           <w:szCs w:val="26"/>
         </w:rPr>
+        <w:lastRenderedPageBreak/>
         <w:t>SERVICES</w:t>
       </w:r>
     </w:p>
@@ -7202,22 +8880,23 @@
           <w:szCs w:val="26"/>
         </w:rPr>
       </w:pPr>
-      <w:r>
-        <w:rPr>
-          <w:rFonts w:ascii="Corbel" w:hAnsi="Corbel"/>
-          <w:sz w:val="26"/>
-          <w:szCs w:val="26"/>
-        </w:rPr>
-        <w:t xml:space="preserve">In order for Tonic HQ to perform the services outlined, it may be necessary for the Client to provide Tonic HQ with Confidential Information regarding the Client's business and products. The Client will rely heavily upon Tonic HQ’s integrity and prudent judgment to use this information only in the best interests of the Client. Tonic HQ may be exposed to and will be required to use certain "Confidential Information" of the Client. Tonic HQ agrees that it will not use, directly or indirectly, such Confidential </w:t>
-      </w:r>
-      <w:r>
-        <w:rPr>
-          <w:rFonts w:ascii="Corbel" w:hAnsi="Corbel"/>
-          <w:sz w:val="26"/>
-          <w:szCs w:val="26"/>
-        </w:rPr>
-        <w:lastRenderedPageBreak/>
-        <w:t>Information for the benefit of any person, entity, or organization other than the Client, or disclose such Confidential Information without the written authorization of the President of the Client, either during or after the term of this Agreement, for as long as such information retains the characteristics of Confidential Information.</w:t>
+      <w:proofErr w:type="gramStart"/>
+      <w:r>
+        <w:rPr>
+          <w:rFonts w:ascii="Corbel" w:hAnsi="Corbel"/>
+          <w:sz w:val="26"/>
+          <w:szCs w:val="26"/>
+        </w:rPr>
+        <w:t>In order for</w:t>
+      </w:r>
+      <w:proofErr w:type="gramEnd"/>
+      <w:r>
+        <w:rPr>
+          <w:rFonts w:ascii="Corbel" w:hAnsi="Corbel"/>
+          <w:sz w:val="26"/>
+          <w:szCs w:val="26"/>
+        </w:rPr>
+        <w:t xml:space="preserve"> Tonic HQ to perform the services outlined, it may be necessary for the Client to provide Tonic HQ with Confidential Information regarding the Client's business and products. The Client will rely heavily upon Tonic HQ’s integrity and prudent judgment to use this information only in the best interests of the Client. Tonic HQ may be exposed to and will be required to use certain "Confidential Information" of the Client. Tonic HQ agrees that it will not use, directly or indirectly, such Confidential Information for the benefit of any person, entity, or organization other than the Client, or disclose such Confidential Information without the written authorization of the President of the Client, either during or after the term of this Agreement, for as long as such information retains the characteristics of Confidential Information.</w:t>
       </w:r>
     </w:p>
     <w:p>
@@ -7259,6 +8938,9 @@
     </w:p>
     <w:p>
       <w:pPr>
+        <w:keepNext/>
+        <w:keepLines/>
+        <w:spacing w:after="0"/>
         <w:rPr>
           <w:rFonts w:ascii="Corbel" w:hAnsi="Corbel"/>
           <w:b/>
@@ -7273,33 +8955,15 @@
           <w:sz w:val="26"/>
           <w:szCs w:val="26"/>
         </w:rPr>
-        <w:br w:type="page"/>
+        <w:lastRenderedPageBreak/>
+        <w:t>SIGNATURE</w:t>
       </w:r>
     </w:p>
     <w:p>
       <w:pPr>
-        <w:spacing w:after="0"/>
-        <w:rPr>
-          <w:rFonts w:ascii="Corbel" w:hAnsi="Corbel"/>
-          <w:b/>
-          <w:sz w:val="26"/>
-          <w:szCs w:val="26"/>
-        </w:rPr>
-      </w:pPr>
-      <w:r>
-        <w:rPr>
-          <w:rFonts w:ascii="Corbel" w:hAnsi="Corbel"/>
-          <w:b/>
-          <w:sz w:val="26"/>
-          <w:szCs w:val="26"/>
-        </w:rPr>
-        <w:lastRenderedPageBreak/>
-        <w:t>SIGNATURE</w:t>
-      </w:r>
-    </w:p>
-    <w:p>
-      <w:pPr>
         <w:pStyle w:val="ListParagraph"/>
+        <w:keepNext/>
+        <w:keepLines/>
         <w:numPr>
           <w:ilvl w:val="0"/>
           <w:numId w:val="8"/>
@@ -7316,7 +8980,25 @@
           <w:sz w:val="26"/>
           <w:szCs w:val="26"/>
         </w:rPr>
-        <w:t>Please read the contract on the previous pages to make sure you understand all the details involved. It's important to us that everything is transparent and understood from the beginning so that we lay a solid foundation for a great working relationship.</w:t>
+        <w:t xml:space="preserve">Please read the contract on the previous pages to make sure you understand all the details involved. </w:t>
+      </w:r>
+      <w:proofErr w:type="gramStart"/>
+      <w:r>
+        <w:rPr>
+          <w:rFonts w:ascii="Corbel" w:hAnsi="Corbel"/>
+          <w:sz w:val="26"/>
+          <w:szCs w:val="26"/>
+        </w:rPr>
+        <w:t>It's</w:t>
+      </w:r>
+      <w:proofErr w:type="gramEnd"/>
+      <w:r>
+        <w:rPr>
+          <w:rFonts w:ascii="Corbel" w:hAnsi="Corbel"/>
+          <w:sz w:val="26"/>
+          <w:szCs w:val="26"/>
+        </w:rPr>
+        <w:t xml:space="preserve"> important to us that everything is transparent and understood from the beginning so that we lay a solid foundation for a great working relationship.</w:t>
       </w:r>
       <w:r>
         <w:rPr>
@@ -7330,6 +9012,8 @@
     <w:p>
       <w:pPr>
         <w:pStyle w:val="ListParagraph"/>
+        <w:keepNext/>
+        <w:keepLines/>
         <w:numPr>
           <w:ilvl w:val="0"/>
           <w:numId w:val="8"/>
@@ -7346,7 +9030,43 @@
           <w:sz w:val="26"/>
           <w:szCs w:val="26"/>
         </w:rPr>
-        <w:t>If you have any questions at all, please let us know. We're happy to clarify any points and there may be some items that we can sort out together. We're committed to finding the best way to work together.</w:t>
+        <w:t xml:space="preserve">If you have any questions at all, please let us know. </w:t>
+      </w:r>
+      <w:proofErr w:type="gramStart"/>
+      <w:r>
+        <w:rPr>
+          <w:rFonts w:ascii="Corbel" w:hAnsi="Corbel"/>
+          <w:sz w:val="26"/>
+          <w:szCs w:val="26"/>
+        </w:rPr>
+        <w:t>We're</w:t>
+      </w:r>
+      <w:proofErr w:type="gramEnd"/>
+      <w:r>
+        <w:rPr>
+          <w:rFonts w:ascii="Corbel" w:hAnsi="Corbel"/>
+          <w:sz w:val="26"/>
+          <w:szCs w:val="26"/>
+        </w:rPr>
+        <w:t xml:space="preserve"> happy to clarify any points and there may be some items that we can sort out together. </w:t>
+      </w:r>
+      <w:proofErr w:type="gramStart"/>
+      <w:r>
+        <w:rPr>
+          <w:rFonts w:ascii="Corbel" w:hAnsi="Corbel"/>
+          <w:sz w:val="26"/>
+          <w:szCs w:val="26"/>
+        </w:rPr>
+        <w:t>We're</w:t>
+      </w:r>
+      <w:proofErr w:type="gramEnd"/>
+      <w:r>
+        <w:rPr>
+          <w:rFonts w:ascii="Corbel" w:hAnsi="Corbel"/>
+          <w:sz w:val="26"/>
+          <w:szCs w:val="26"/>
+        </w:rPr>
+        <w:t xml:space="preserve"> committed to finding the best way to work together.</w:t>
       </w:r>
       <w:r>
         <w:rPr>
@@ -7360,6 +9080,8 @@
     <w:p>
       <w:pPr>
         <w:pStyle w:val="ListParagraph"/>
+        <w:keepNext/>
+        <w:keepLines/>
         <w:numPr>
           <w:ilvl w:val="0"/>
           <w:numId w:val="8"/>
@@ -7376,7 +9098,25 @@
           <w:sz w:val="26"/>
           <w:szCs w:val="26"/>
         </w:rPr>
-        <w:t>Once you feel confident about everything and are ready to move forward, sign the document either physically or electronically (if you’ve been provided a link to sign electronically).</w:t>
+        <w:t xml:space="preserve">Once you feel confident about everything and are ready to move forward, sign the document either physically or electronically (if </w:t>
+      </w:r>
+      <w:proofErr w:type="gramStart"/>
+      <w:r>
+        <w:rPr>
+          <w:rFonts w:ascii="Corbel" w:hAnsi="Corbel"/>
+          <w:sz w:val="26"/>
+          <w:szCs w:val="26"/>
+        </w:rPr>
+        <w:t>you’ve</w:t>
+      </w:r>
+      <w:proofErr w:type="gramEnd"/>
+      <w:r>
+        <w:rPr>
+          <w:rFonts w:ascii="Corbel" w:hAnsi="Corbel"/>
+          <w:sz w:val="26"/>
+          <w:szCs w:val="26"/>
+        </w:rPr>
+        <w:t xml:space="preserve"> been provided a link to sign electronically).</w:t>
       </w:r>
       <w:r>
         <w:rPr>
@@ -7390,6 +9130,8 @@
     <w:p>
       <w:pPr>
         <w:pStyle w:val="ListParagraph"/>
+        <w:keepNext/>
+        <w:keepLines/>
         <w:numPr>
           <w:ilvl w:val="0"/>
           <w:numId w:val="8"/>
@@ -7406,7 +9148,25 @@
           <w:sz w:val="26"/>
           <w:szCs w:val="26"/>
         </w:rPr>
-        <w:t>Once we receive notification of your acceptance, we'll contact you shortly to sort out next steps and get the project rolling.</w:t>
+        <w:t xml:space="preserve">Once we receive notification of your acceptance, </w:t>
+      </w:r>
+      <w:proofErr w:type="gramStart"/>
+      <w:r>
+        <w:rPr>
+          <w:rFonts w:ascii="Corbel" w:hAnsi="Corbel"/>
+          <w:sz w:val="26"/>
+          <w:szCs w:val="26"/>
+        </w:rPr>
+        <w:t>we'll</w:t>
+      </w:r>
+      <w:proofErr w:type="gramEnd"/>
+      <w:r>
+        <w:rPr>
+          <w:rFonts w:ascii="Corbel" w:hAnsi="Corbel"/>
+          <w:sz w:val="26"/>
+          <w:szCs w:val="26"/>
+        </w:rPr>
+        <w:t xml:space="preserve"> contact you shortly to sort out next steps and get the project rolling.</w:t>
       </w:r>
       <w:r>
         <w:rPr>
@@ -7420,6 +9180,8 @@
     <w:p>
       <w:pPr>
         <w:pStyle w:val="ListParagraph"/>
+        <w:keepNext/>
+        <w:keepLines/>
         <w:numPr>
           <w:ilvl w:val="0"/>
           <w:numId w:val="8"/>
@@ -7436,11 +9198,31 @@
           <w:sz w:val="26"/>
           <w:szCs w:val="26"/>
         </w:rPr>
-        <w:t>If you'd like to speak to us by phone, don't hesitate to call us at (559) 412-5240.</w:t>
+        <w:t xml:space="preserve">If </w:t>
+      </w:r>
+      <w:proofErr w:type="gramStart"/>
+      <w:r>
+        <w:rPr>
+          <w:rFonts w:ascii="Corbel" w:hAnsi="Corbel"/>
+          <w:sz w:val="26"/>
+          <w:szCs w:val="26"/>
+        </w:rPr>
+        <w:t>you'd</w:t>
+      </w:r>
+      <w:proofErr w:type="gramEnd"/>
+      <w:r>
+        <w:rPr>
+          <w:rFonts w:ascii="Corbel" w:hAnsi="Corbel"/>
+          <w:sz w:val="26"/>
+          <w:szCs w:val="26"/>
+        </w:rPr>
+        <w:t xml:space="preserve"> like to speak to us by phone, don't hesitate to call us at (559) 412-5240.</w:t>
       </w:r>
     </w:p>
     <w:p>
       <w:pPr>
+        <w:keepNext/>
+        <w:keepLines/>
         <w:jc w:val="both"/>
         <w:rPr>
           <w:rFonts w:ascii="Corbel" w:hAnsi="Corbel"/>
@@ -7451,6 +9233,8 @@
     </w:p>
     <w:p>
       <w:pPr>
+        <w:keepNext/>
+        <w:keepLines/>
         <w:tabs>
           <w:tab w:val="left" w:pos="4680"/>
         </w:tabs>
@@ -7523,6 +9307,8 @@
           </w:tcPr>
           <w:p>
             <w:pPr>
+              <w:keepNext/>
+              <w:keepLines/>
               <w:tabs>
                 <w:tab w:val="left" w:pos="1710"/>
                 <w:tab w:val="left" w:pos="3690"/>
@@ -7564,6 +9350,8 @@
           </w:tcPr>
           <w:p>
             <w:pPr>
+              <w:keepNext/>
+              <w:keepLines/>
               <w:tabs>
                 <w:tab w:val="left" w:pos="1710"/>
                 <w:tab w:val="left" w:pos="3690"/>
@@ -7605,6 +9393,8 @@
           </w:tcPr>
           <w:p>
             <w:pPr>
+              <w:keepNext/>
+              <w:keepLines/>
               <w:tabs>
                 <w:tab w:val="left" w:pos="1710"/>
                 <w:tab w:val="left" w:pos="3690"/>
@@ -7669,6 +9459,8 @@
           </w:tcPr>
           <w:p>
             <w:pPr>
+              <w:keepNext/>
+              <w:keepLines/>
               <w:tabs>
                 <w:tab w:val="left" w:pos="1710"/>
                 <w:tab w:val="left" w:pos="3690"/>
@@ -7710,6 +9502,8 @@
           </w:tcPr>
           <w:p>
             <w:pPr>
+              <w:keepNext/>
+              <w:keepLines/>
               <w:tabs>
                 <w:tab w:val="left" w:pos="1710"/>
                 <w:tab w:val="left" w:pos="3690"/>
@@ -7751,6 +9545,8 @@
           </w:tcPr>
           <w:p>
             <w:pPr>
+              <w:keepNext/>
+              <w:keepLines/>
               <w:tabs>
                 <w:tab w:val="left" w:pos="1710"/>
                 <w:tab w:val="left" w:pos="3690"/>
@@ -10276,7 +12072,7 @@
   <w:style w:type="paragraph" w:default="1" w:styleId="Normal">
     <w:name w:val="Normal"/>
     <w:qFormat/>
-    <w:rsid w:val="00C25BD5"/>
+    <w:rsid w:val="0078740E"/>
   </w:style>
   <w:style w:type="paragraph" w:styleId="Heading1">
     <w:name w:val="heading 1"/>

</xml_diff>

<commit_message>
Priced additions now included in template
</commit_message>
<xml_diff>
--- a/sales/template.docx
+++ b/sales/template.docx
@@ -2352,7 +2352,6 @@
         </w:numPr>
         <w:rPr>
           <w:rFonts w:ascii="Corbel" w:hAnsi="Corbel"/>
-          <w:b/>
           <w:sz w:val="26"/>
           <w:szCs w:val="26"/>
         </w:rPr>
@@ -2417,7 +2416,16 @@
           <w:szCs w:val="26"/>
           <w:highlight w:val="yellow"/>
         </w:rPr>
-        <w:t>}{</w:t>
+        <w:t>}</w:t>
+      </w:r>
+      <w:r>
+        <w:rPr>
+          <w:rFonts w:ascii="Corbel" w:hAnsi="Corbel"/>
+          <w:sz w:val="26"/>
+          <w:szCs w:val="26"/>
+          <w:highlight w:val="yellow"/>
+        </w:rPr>
+        <w:t>{</w:t>
       </w:r>
       <w:proofErr w:type="gramEnd"/>
       <w:r>
@@ -2427,7 +2435,335 @@
           <w:szCs w:val="26"/>
           <w:highlight w:val="yellow"/>
         </w:rPr>
+        <w:t>#</w:t>
+      </w:r>
+      <w:r>
+        <w:rPr>
+          <w:rFonts w:ascii="Corbel" w:hAnsi="Corbel"/>
+          <w:sz w:val="26"/>
+          <w:szCs w:val="26"/>
+          <w:highlight w:val="yellow"/>
+        </w:rPr>
+        <w:t>npeCount</w:t>
+      </w:r>
+      <w:r>
+        <w:rPr>
+          <w:rFonts w:ascii="Corbel" w:hAnsi="Corbel"/>
+          <w:sz w:val="26"/>
+          <w:szCs w:val="26"/>
+          <w:highlight w:val="yellow"/>
+        </w:rPr>
+        <w:t>}</w:t>
+      </w:r>
+    </w:p>
+    <w:p>
+      <w:pPr>
+        <w:pStyle w:val="ListParagraph"/>
+        <w:numPr>
+          <w:ilvl w:val="1"/>
+          <w:numId w:val="4"/>
+        </w:numPr>
+        <w:rPr>
+          <w:rFonts w:ascii="Corbel" w:hAnsi="Corbel"/>
+          <w:sz w:val="26"/>
+          <w:szCs w:val="26"/>
+        </w:rPr>
+      </w:pPr>
+      <w:r>
+        <w:rPr>
+          <w:rFonts w:ascii="Corbel" w:hAnsi="Corbel"/>
+          <w:sz w:val="26"/>
+          <w:szCs w:val="26"/>
+        </w:rPr>
+        <w:lastRenderedPageBreak/>
+        <w:t xml:space="preserve">Creation and configuration of </w:t>
+      </w:r>
+      <w:r>
+        <w:rPr>
+          <w:rFonts w:ascii="Corbel" w:hAnsi="Corbel"/>
+          <w:b/>
+          <w:bCs/>
+          <w:color w:val="19AFA4"/>
+          <w:sz w:val="26"/>
+          <w:szCs w:val="26"/>
+        </w:rPr>
+        <w:t>{</w:t>
+      </w:r>
+      <w:proofErr w:type="spellStart"/>
+      <w:r>
+        <w:rPr>
+          <w:rFonts w:ascii="Corbel" w:hAnsi="Corbel"/>
+          <w:b/>
+          <w:bCs/>
+          <w:color w:val="19AFA4"/>
+          <w:sz w:val="26"/>
+          <w:szCs w:val="26"/>
+        </w:rPr>
+        <w:t>npeCount</w:t>
+      </w:r>
+      <w:proofErr w:type="spellEnd"/>
+      <w:r>
+        <w:rPr>
+          <w:rFonts w:ascii="Corbel" w:hAnsi="Corbel"/>
+          <w:b/>
+          <w:bCs/>
+          <w:color w:val="19AFA4"/>
+          <w:sz w:val="26"/>
+          <w:szCs w:val="26"/>
+        </w:rPr>
+        <w:t>}</w:t>
+      </w:r>
+      <w:r>
+        <w:rPr>
+          <w:rFonts w:ascii="Corbel" w:hAnsi="Corbel"/>
+          <w:b/>
+          <w:bCs/>
+          <w:color w:val="19AFA4"/>
+          <w:sz w:val="26"/>
+          <w:szCs w:val="26"/>
+        </w:rPr>
+        <w:t xml:space="preserve"> </w:t>
+      </w:r>
+      <w:r>
+        <w:rPr>
+          <w:rFonts w:ascii="Corbel" w:hAnsi="Corbel"/>
+          <w:sz w:val="26"/>
+          <w:szCs w:val="26"/>
+        </w:rPr>
+        <w:t xml:space="preserve">non-production </w:t>
+      </w:r>
+      <w:proofErr w:type="gramStart"/>
+      <w:r>
+        <w:rPr>
+          <w:rFonts w:ascii="Corbel" w:hAnsi="Corbel"/>
+          <w:sz w:val="26"/>
+          <w:szCs w:val="26"/>
+        </w:rPr>
+        <w:t>environments.</w:t>
+      </w:r>
+      <w:r>
+        <w:rPr>
+          <w:rFonts w:ascii="Corbel" w:hAnsi="Corbel"/>
+          <w:sz w:val="26"/>
+          <w:szCs w:val="26"/>
+          <w:highlight w:val="yellow"/>
+        </w:rPr>
+        <w:t>{</w:t>
+      </w:r>
+      <w:proofErr w:type="gramEnd"/>
+      <w:r>
+        <w:rPr>
+          <w:rFonts w:ascii="Corbel" w:hAnsi="Corbel"/>
+          <w:sz w:val="26"/>
+          <w:szCs w:val="26"/>
+          <w:highlight w:val="yellow"/>
+        </w:rPr>
         <w:t>/</w:t>
+      </w:r>
+      <w:proofErr w:type="spellStart"/>
+      <w:r>
+        <w:rPr>
+          <w:rFonts w:ascii="Corbel" w:hAnsi="Corbel"/>
+          <w:sz w:val="26"/>
+          <w:szCs w:val="26"/>
+          <w:highlight w:val="yellow"/>
+        </w:rPr>
+        <w:t>npeCount</w:t>
+      </w:r>
+      <w:proofErr w:type="spellEnd"/>
+      <w:r>
+        <w:rPr>
+          <w:rFonts w:ascii="Corbel" w:hAnsi="Corbel"/>
+          <w:sz w:val="26"/>
+          <w:szCs w:val="26"/>
+          <w:highlight w:val="yellow"/>
+        </w:rPr>
+        <w:t>}</w:t>
+      </w:r>
+      <w:r>
+        <w:rPr>
+          <w:rFonts w:ascii="Corbel" w:hAnsi="Corbel"/>
+          <w:sz w:val="26"/>
+          <w:szCs w:val="26"/>
+          <w:highlight w:val="yellow"/>
+        </w:rPr>
+        <w:t>{</w:t>
+      </w:r>
+      <w:r>
+        <w:rPr>
+          <w:rFonts w:ascii="Corbel" w:hAnsi="Corbel"/>
+          <w:sz w:val="26"/>
+          <w:szCs w:val="26"/>
+          <w:highlight w:val="yellow"/>
+        </w:rPr>
+        <w:t>#</w:t>
+      </w:r>
+      <w:r>
+        <w:rPr>
+          <w:rFonts w:ascii="Corbel" w:hAnsi="Corbel"/>
+          <w:sz w:val="26"/>
+          <w:szCs w:val="26"/>
+          <w:highlight w:val="yellow"/>
+        </w:rPr>
+        <w:t>oscpCount</w:t>
+      </w:r>
+      <w:r>
+        <w:rPr>
+          <w:rFonts w:ascii="Corbel" w:hAnsi="Corbel"/>
+          <w:sz w:val="26"/>
+          <w:szCs w:val="26"/>
+          <w:highlight w:val="yellow"/>
+        </w:rPr>
+        <w:t>}</w:t>
+      </w:r>
+    </w:p>
+    <w:p>
+      <w:pPr>
+        <w:pStyle w:val="ListParagraph"/>
+        <w:numPr>
+          <w:ilvl w:val="1"/>
+          <w:numId w:val="4"/>
+        </w:numPr>
+        <w:rPr>
+          <w:rFonts w:ascii="Corbel" w:hAnsi="Corbel"/>
+          <w:sz w:val="26"/>
+          <w:szCs w:val="26"/>
+        </w:rPr>
+      </w:pPr>
+      <w:r>
+        <w:rPr>
+          <w:rFonts w:ascii="Corbel" w:hAnsi="Corbel"/>
+          <w:sz w:val="26"/>
+          <w:szCs w:val="26"/>
+        </w:rPr>
+        <w:t xml:space="preserve">Creation and/or customization of </w:t>
+      </w:r>
+      <w:r>
+        <w:rPr>
+          <w:rFonts w:ascii="Corbel" w:hAnsi="Corbel"/>
+          <w:b/>
+          <w:bCs/>
+          <w:color w:val="19AFA4"/>
+          <w:sz w:val="26"/>
+          <w:szCs w:val="26"/>
+        </w:rPr>
+        <w:t>{</w:t>
+      </w:r>
+      <w:proofErr w:type="spellStart"/>
+      <w:r>
+        <w:rPr>
+          <w:rFonts w:ascii="Corbel" w:hAnsi="Corbel"/>
+          <w:b/>
+          <w:bCs/>
+          <w:color w:val="19AFA4"/>
+          <w:sz w:val="26"/>
+          <w:szCs w:val="26"/>
+        </w:rPr>
+        <w:t>oscpCount</w:t>
+      </w:r>
+      <w:proofErr w:type="spellEnd"/>
+      <w:r>
+        <w:rPr>
+          <w:rFonts w:ascii="Corbel" w:hAnsi="Corbel"/>
+          <w:b/>
+          <w:bCs/>
+          <w:color w:val="19AFA4"/>
+          <w:sz w:val="26"/>
+          <w:szCs w:val="26"/>
+        </w:rPr>
+        <w:t>}</w:t>
+      </w:r>
+      <w:r>
+        <w:rPr>
+          <w:rFonts w:ascii="Corbel" w:hAnsi="Corbel"/>
+          <w:b/>
+          <w:bCs/>
+          <w:color w:val="19AFA4"/>
+          <w:sz w:val="26"/>
+          <w:szCs w:val="26"/>
+        </w:rPr>
+        <w:t xml:space="preserve"> </w:t>
+      </w:r>
+      <w:r>
+        <w:rPr>
+          <w:rFonts w:ascii="Corbel" w:hAnsi="Corbel"/>
+          <w:sz w:val="26"/>
+          <w:szCs w:val="26"/>
+        </w:rPr>
+        <w:t xml:space="preserve">Open Source Career </w:t>
+      </w:r>
+      <w:proofErr w:type="gramStart"/>
+      <w:r>
+        <w:rPr>
+          <w:rFonts w:ascii="Corbel" w:hAnsi="Corbel"/>
+          <w:sz w:val="26"/>
+          <w:szCs w:val="26"/>
+        </w:rPr>
+        <w:t>Portal</w:t>
+      </w:r>
+      <w:r>
+        <w:rPr>
+          <w:rFonts w:ascii="Corbel" w:hAnsi="Corbel"/>
+          <w:sz w:val="26"/>
+          <w:szCs w:val="26"/>
+        </w:rPr>
+        <w:t>s</w:t>
+      </w:r>
+      <w:r>
+        <w:rPr>
+          <w:rFonts w:ascii="Corbel" w:hAnsi="Corbel"/>
+          <w:sz w:val="26"/>
+          <w:szCs w:val="26"/>
+        </w:rPr>
+        <w:t>.</w:t>
+      </w:r>
+      <w:r>
+        <w:rPr>
+          <w:rFonts w:ascii="Corbel" w:hAnsi="Corbel"/>
+          <w:sz w:val="26"/>
+          <w:szCs w:val="26"/>
+          <w:highlight w:val="yellow"/>
+        </w:rPr>
+        <w:t>{</w:t>
+      </w:r>
+      <w:proofErr w:type="gramEnd"/>
+      <w:r>
+        <w:rPr>
+          <w:rFonts w:ascii="Corbel" w:hAnsi="Corbel"/>
+          <w:sz w:val="26"/>
+          <w:szCs w:val="26"/>
+          <w:highlight w:val="yellow"/>
+        </w:rPr>
+        <w:t>/</w:t>
+      </w:r>
+      <w:proofErr w:type="spellStart"/>
+      <w:r>
+        <w:rPr>
+          <w:rFonts w:ascii="Corbel" w:hAnsi="Corbel"/>
+          <w:sz w:val="26"/>
+          <w:szCs w:val="26"/>
+          <w:highlight w:val="yellow"/>
+        </w:rPr>
+        <w:t>oscpCount</w:t>
+      </w:r>
+      <w:proofErr w:type="spellEnd"/>
+      <w:r>
+        <w:rPr>
+          <w:rFonts w:ascii="Corbel" w:hAnsi="Corbel"/>
+          <w:sz w:val="26"/>
+          <w:szCs w:val="26"/>
+          <w:highlight w:val="yellow"/>
+        </w:rPr>
+        <w:t>}</w:t>
+      </w:r>
+      <w:r>
+        <w:rPr>
+          <w:rFonts w:ascii="Corbel" w:hAnsi="Corbel"/>
+          <w:sz w:val="26"/>
+          <w:szCs w:val="26"/>
+          <w:highlight w:val="yellow"/>
+        </w:rPr>
+        <w:t>{/</w:t>
       </w:r>
       <w:proofErr w:type="spellStart"/>
       <w:r>
@@ -7653,25 +7989,50 @@
         </w:rPr>
         <w:t>{#</w:t>
       </w:r>
+      <w:r>
+        <w:rPr>
+          <w:rFonts w:ascii="Corbel" w:hAnsi="Corbel"/>
+          <w:sz w:val="26"/>
+          <w:szCs w:val="26"/>
+          <w:highlight w:val="yellow"/>
+        </w:rPr>
+        <w:t>oscpOption</w:t>
+      </w:r>
+      <w:r>
+        <w:rPr>
+          <w:rFonts w:ascii="Corbel" w:hAnsi="Corbel"/>
+          <w:sz w:val="26"/>
+          <w:szCs w:val="26"/>
+          <w:highlight w:val="yellow"/>
+        </w:rPr>
+        <w:t>}</w:t>
+      </w:r>
+      <w:r>
+        <w:rPr>
+          <w:rFonts w:ascii="Corbel" w:hAnsi="Corbel"/>
+          <w:sz w:val="26"/>
+          <w:szCs w:val="26"/>
+        </w:rPr>
+        <w:t xml:space="preserve"> </w:t>
+      </w:r>
+      <w:r>
+        <w:rPr>
+          <w:rFonts w:ascii="Corbel" w:hAnsi="Corbel"/>
+          <w:sz w:val="26"/>
+          <w:szCs w:val="26"/>
+          <w:highlight w:val="magenta"/>
+        </w:rPr>
+        <w:t>TODO</w:t>
+      </w:r>
+      <w:r>
+        <w:rPr>
+          <w:rFonts w:ascii="Corbel" w:hAnsi="Corbel"/>
+          <w:sz w:val="26"/>
+          <w:szCs w:val="26"/>
+        </w:rPr>
+        <w:t xml:space="preserve"> </w:t>
+      </w:r>
       <w:proofErr w:type="gramStart"/>
-      <w:r>
-        <w:rPr>
-          <w:rFonts w:ascii="Corbel" w:hAnsi="Corbel"/>
-          <w:sz w:val="26"/>
-          <w:szCs w:val="26"/>
-          <w:highlight w:val="yellow"/>
-        </w:rPr>
-        <w:t>onSiteTraining</w:t>
-      </w:r>
-      <w:r>
-        <w:rPr>
-          <w:rFonts w:ascii="Corbel" w:hAnsi="Corbel"/>
-          <w:sz w:val="26"/>
-          <w:szCs w:val="26"/>
-          <w:highlight w:val="yellow"/>
-        </w:rPr>
-        <w:t>}</w:t>
-      </w:r>
       <w:r>
         <w:rPr>
           <w:rFonts w:ascii="Corbel" w:eastAsia="Corbel" w:hAnsi="Corbel" w:cs="Corbel"/>
@@ -7681,7 +8042,7 @@
           <w:sz w:val="26"/>
           <w:szCs w:val="26"/>
         </w:rPr>
-        <w:t>OPTIONAL</w:t>
+        <w:t>Open Source</w:t>
       </w:r>
       <w:proofErr w:type="gramEnd"/>
       <w:r>
@@ -7693,7 +8054,7 @@
           <w:sz w:val="26"/>
           <w:szCs w:val="26"/>
         </w:rPr>
-        <w:t xml:space="preserve"> ON-SITE TRAINING</w:t>
+        <w:t xml:space="preserve"> Career Portal Creation</w:t>
       </w:r>
     </w:p>
     <w:tbl>
@@ -7764,7 +8125,7 @@
                 <w:sz w:val="26"/>
                 <w:szCs w:val="26"/>
               </w:rPr>
-              <w:t xml:space="preserve">Customized training based on client’s requirements delivered prior to Go Live. Includes two trainers on-site at </w:t>
+              <w:t xml:space="preserve">Creation and customization of Bullhorn’s </w:t>
             </w:r>
             <w:proofErr w:type="gramStart"/>
             <w:r>
@@ -7774,7 +8135,7 @@
                 <w:sz w:val="26"/>
                 <w:szCs w:val="26"/>
               </w:rPr>
-              <w:t>client‘</w:t>
+              <w:t>Open Source</w:t>
             </w:r>
             <w:proofErr w:type="gramEnd"/>
             <w:r>
@@ -7784,7 +8145,7 @@
                 <w:sz w:val="26"/>
                 <w:szCs w:val="26"/>
               </w:rPr>
-              <w:t>s desired location for a total of two days</w:t>
+              <w:t xml:space="preserve"> Career Portal</w:t>
             </w:r>
             <w:r>
               <w:rPr>
@@ -7793,7 +8154,7 @@
                 <w:sz w:val="26"/>
                 <w:szCs w:val="26"/>
               </w:rPr>
-              <w:t>. Note: price does not include travel expenses.</w:t>
+              <w:t>.</w:t>
             </w:r>
             <w:r>
               <w:rPr>
@@ -7827,7 +8188,18 @@
                 <w:sz w:val="26"/>
                 <w:szCs w:val="26"/>
               </w:rPr>
-              <w:t>onSiteTrainingAmt</w:t>
+              <w:t>ocsp</w:t>
+            </w:r>
+            <w:r>
+              <w:rPr>
+                <w:rFonts w:ascii="Corbel" w:hAnsi="Corbel"/>
+                <w:b/>
+                <w:bCs/>
+                <w:color w:val="19AFA4"/>
+                <w:sz w:val="26"/>
+                <w:szCs w:val="26"/>
+              </w:rPr>
+              <w:t>Amt</w:t>
             </w:r>
             <w:proofErr w:type="spellEnd"/>
             <w:r>
@@ -7847,90 +8219,7 @@
     </w:tbl>
     <w:p>
       <w:pPr>
-        <w:rPr>
-          <w:rFonts w:ascii="Corbel" w:eastAsia="Corbel" w:hAnsi="Corbel" w:cs="Corbel"/>
-          <w:color w:val="000000" w:themeColor="text1"/>
-          <w:sz w:val="26"/>
-          <w:szCs w:val="26"/>
-        </w:rPr>
-      </w:pPr>
-      <w:r>
-        <w:rPr>
-          <w:rFonts w:ascii="Corbel" w:hAnsi="Corbel"/>
-          <w:sz w:val="26"/>
-          <w:szCs w:val="26"/>
-          <w:highlight w:val="yellow"/>
-        </w:rPr>
-        <w:t>{</w:t>
-      </w:r>
-      <w:r>
-        <w:rPr>
-          <w:rFonts w:ascii="Corbel" w:hAnsi="Corbel"/>
-          <w:sz w:val="26"/>
-          <w:szCs w:val="26"/>
-          <w:highlight w:val="yellow"/>
-        </w:rPr>
-        <w:t>/</w:t>
-      </w:r>
-      <w:proofErr w:type="spellStart"/>
-      <w:proofErr w:type="gramStart"/>
-      <w:r>
-        <w:rPr>
-          <w:rFonts w:ascii="Corbel" w:hAnsi="Corbel"/>
-          <w:sz w:val="26"/>
-          <w:szCs w:val="26"/>
-          <w:highlight w:val="yellow"/>
-        </w:rPr>
-        <w:t>onSiteTraining</w:t>
-      </w:r>
-      <w:proofErr w:type="spellEnd"/>
-      <w:r>
-        <w:rPr>
-          <w:rFonts w:ascii="Corbel" w:hAnsi="Corbel"/>
-          <w:sz w:val="26"/>
-          <w:szCs w:val="26"/>
-          <w:highlight w:val="yellow"/>
-        </w:rPr>
-        <w:t>}</w:t>
-      </w:r>
-      <w:r>
-        <w:rPr>
-          <w:rFonts w:ascii="Corbel" w:hAnsi="Corbel"/>
-          <w:sz w:val="26"/>
-          <w:szCs w:val="26"/>
-          <w:highlight w:val="yellow"/>
-        </w:rPr>
-        <w:t>{</w:t>
-      </w:r>
-      <w:proofErr w:type="gramEnd"/>
-      <w:r>
-        <w:rPr>
-          <w:rFonts w:ascii="Corbel" w:hAnsi="Corbel"/>
-          <w:sz w:val="26"/>
-          <w:szCs w:val="26"/>
-          <w:highlight w:val="yellow"/>
-        </w:rPr>
-        <w:t>#</w:t>
-      </w:r>
-      <w:r>
-        <w:rPr>
-          <w:rFonts w:ascii="Corbel" w:hAnsi="Corbel"/>
-          <w:sz w:val="26"/>
-          <w:szCs w:val="26"/>
-          <w:highlight w:val="yellow"/>
-        </w:rPr>
-        <w:t>afterCare</w:t>
-      </w:r>
-      <w:r>
-        <w:rPr>
-          <w:rFonts w:ascii="Corbel" w:hAnsi="Corbel"/>
-          <w:sz w:val="26"/>
-          <w:szCs w:val="26"/>
-          <w:highlight w:val="yellow"/>
-        </w:rPr>
-        <w:t>}</w:t>
-      </w:r>
-      <w:r>
+        <w:pStyle w:val="HTMLPreformatted"/>
         <w:rPr>
           <w:rFonts w:ascii="Corbel" w:eastAsia="Corbel" w:hAnsi="Corbel" w:cs="Corbel"/>
           <w:b/>
@@ -7939,7 +8228,102 @@
           <w:sz w:val="26"/>
           <w:szCs w:val="26"/>
         </w:rPr>
-        <w:t>OPTIONAL WHITE GLOVE AFTER-CARE</w:t>
+      </w:pPr>
+      <w:r>
+        <w:rPr>
+          <w:rFonts w:ascii="Corbel" w:hAnsi="Corbel"/>
+          <w:sz w:val="26"/>
+          <w:szCs w:val="26"/>
+          <w:highlight w:val="yellow"/>
+        </w:rPr>
+        <w:t>{</w:t>
+      </w:r>
+      <w:r>
+        <w:rPr>
+          <w:rFonts w:ascii="Corbel" w:hAnsi="Corbel"/>
+          <w:sz w:val="26"/>
+          <w:szCs w:val="26"/>
+          <w:highlight w:val="yellow"/>
+        </w:rPr>
+        <w:t>/</w:t>
+      </w:r>
+      <w:r>
+        <w:rPr>
+          <w:rFonts w:ascii="Corbel" w:hAnsi="Corbel"/>
+          <w:sz w:val="26"/>
+          <w:szCs w:val="26"/>
+          <w:highlight w:val="yellow"/>
+        </w:rPr>
+        <w:t xml:space="preserve"> </w:t>
+      </w:r>
+      <w:proofErr w:type="spellStart"/>
+      <w:proofErr w:type="gramStart"/>
+      <w:r>
+        <w:rPr>
+          <w:rFonts w:ascii="Corbel" w:hAnsi="Corbel"/>
+          <w:sz w:val="26"/>
+          <w:szCs w:val="26"/>
+          <w:highlight w:val="yellow"/>
+        </w:rPr>
+        <w:t>oscpOption</w:t>
+      </w:r>
+      <w:proofErr w:type="spellEnd"/>
+      <w:r>
+        <w:rPr>
+          <w:rFonts w:ascii="Corbel" w:hAnsi="Corbel"/>
+          <w:sz w:val="26"/>
+          <w:szCs w:val="26"/>
+          <w:highlight w:val="yellow"/>
+        </w:rPr>
+        <w:t xml:space="preserve"> </w:t>
+      </w:r>
+      <w:r>
+        <w:rPr>
+          <w:rFonts w:ascii="Corbel" w:hAnsi="Corbel"/>
+          <w:sz w:val="26"/>
+          <w:szCs w:val="26"/>
+          <w:highlight w:val="yellow"/>
+        </w:rPr>
+        <w:t>}</w:t>
+      </w:r>
+      <w:proofErr w:type="gramEnd"/>
+      <w:r>
+        <w:rPr>
+          <w:rFonts w:ascii="Corbel" w:hAnsi="Corbel"/>
+          <w:sz w:val="26"/>
+          <w:szCs w:val="26"/>
+          <w:highlight w:val="yellow"/>
+        </w:rPr>
+        <w:t>{#</w:t>
+      </w:r>
+      <w:r>
+        <w:rPr>
+          <w:rFonts w:ascii="Corbel" w:hAnsi="Corbel"/>
+          <w:sz w:val="26"/>
+          <w:szCs w:val="26"/>
+          <w:highlight w:val="yellow"/>
+        </w:rPr>
+        <w:t>onSiteTraining</w:t>
+      </w:r>
+      <w:r>
+        <w:rPr>
+          <w:rFonts w:ascii="Corbel" w:hAnsi="Corbel"/>
+          <w:sz w:val="26"/>
+          <w:szCs w:val="26"/>
+          <w:highlight w:val="yellow"/>
+        </w:rPr>
+        <w:t>}</w:t>
+      </w:r>
+      <w:r>
+        <w:rPr>
+          <w:rFonts w:ascii="Corbel" w:eastAsia="Corbel" w:hAnsi="Corbel" w:cs="Corbel"/>
+          <w:b/>
+          <w:bCs/>
+          <w:color w:val="000000" w:themeColor="text1"/>
+          <w:sz w:val="26"/>
+          <w:szCs w:val="26"/>
+        </w:rPr>
+        <w:t>OPTIONAL ON-SITE TRAINING</w:t>
       </w:r>
     </w:p>
     <w:tbl>
@@ -7984,7 +8368,7 @@
                 <w:szCs w:val="26"/>
                 <w:vertAlign w:val="superscript"/>
               </w:rPr>
-              <w:t>\WG\</w:t>
+              <w:t>\T\</w:t>
             </w:r>
           </w:p>
         </w:tc>
@@ -8006,13 +8390,40 @@
             <w:r>
               <w:rPr>
                 <w:rFonts w:ascii="Corbel" w:eastAsia="Corbel" w:hAnsi="Corbel" w:cs="Corbel"/>
-                <w:b/>
-                <w:bCs/>
                 <w:color w:val="000000" w:themeColor="text1"/>
                 <w:sz w:val="26"/>
                 <w:szCs w:val="26"/>
               </w:rPr>
-              <w:t xml:space="preserve"> 90-day Post Go Live Tonic HQ Support</w:t>
+              <w:t xml:space="preserve">Customized training based on client’s requirements delivered prior to Go Live. Includes two trainers on-site at </w:t>
+            </w:r>
+            <w:proofErr w:type="gramStart"/>
+            <w:r>
+              <w:rPr>
+                <w:rFonts w:ascii="Corbel" w:eastAsia="Corbel" w:hAnsi="Corbel" w:cs="Corbel"/>
+                <w:color w:val="000000" w:themeColor="text1"/>
+                <w:sz w:val="26"/>
+                <w:szCs w:val="26"/>
+              </w:rPr>
+              <w:t>client‘</w:t>
+            </w:r>
+            <w:proofErr w:type="gramEnd"/>
+            <w:r>
+              <w:rPr>
+                <w:rFonts w:ascii="Corbel" w:eastAsia="Corbel" w:hAnsi="Corbel" w:cs="Corbel"/>
+                <w:color w:val="000000" w:themeColor="text1"/>
+                <w:sz w:val="26"/>
+                <w:szCs w:val="26"/>
+              </w:rPr>
+              <w:t>s desired location for a total of two days</w:t>
+            </w:r>
+            <w:r>
+              <w:rPr>
+                <w:rFonts w:ascii="Corbel" w:eastAsia="Corbel" w:hAnsi="Corbel" w:cs="Corbel"/>
+                <w:color w:val="000000" w:themeColor="text1"/>
+                <w:sz w:val="26"/>
+                <w:szCs w:val="26"/>
+              </w:rPr>
+              <w:t>. Note: price does not include travel expenses.</w:t>
             </w:r>
             <w:r>
               <w:rPr>
@@ -8046,18 +8457,7 @@
                 <w:sz w:val="26"/>
                 <w:szCs w:val="26"/>
               </w:rPr>
-              <w:t>afterCare</w:t>
-            </w:r>
-            <w:r>
-              <w:rPr>
-                <w:rFonts w:ascii="Corbel" w:hAnsi="Corbel"/>
-                <w:b/>
-                <w:bCs/>
-                <w:color w:val="19AFA4"/>
-                <w:sz w:val="26"/>
-                <w:szCs w:val="26"/>
-              </w:rPr>
-              <w:t>Amt</w:t>
+              <w:t>onSiteTrainingAmt</w:t>
             </w:r>
             <w:proofErr w:type="spellEnd"/>
             <w:r>
@@ -8077,7 +8477,6 @@
     </w:tbl>
     <w:p>
       <w:pPr>
-        <w:spacing w:before="240"/>
         <w:rPr>
           <w:rFonts w:ascii="Corbel" w:eastAsia="Corbel" w:hAnsi="Corbel" w:cs="Corbel"/>
           <w:color w:val="000000" w:themeColor="text1"/>
@@ -8087,14 +8486,235 @@
       </w:pPr>
       <w:r>
         <w:rPr>
+          <w:rFonts w:ascii="Corbel" w:hAnsi="Corbel"/>
+          <w:sz w:val="26"/>
+          <w:szCs w:val="26"/>
+          <w:highlight w:val="yellow"/>
+        </w:rPr>
+        <w:t>{</w:t>
+      </w:r>
+      <w:r>
+        <w:rPr>
+          <w:rFonts w:ascii="Corbel" w:hAnsi="Corbel"/>
+          <w:sz w:val="26"/>
+          <w:szCs w:val="26"/>
+          <w:highlight w:val="yellow"/>
+        </w:rPr>
+        <w:t>/</w:t>
+      </w:r>
+      <w:proofErr w:type="spellStart"/>
+      <w:proofErr w:type="gramStart"/>
+      <w:r>
+        <w:rPr>
+          <w:rFonts w:ascii="Corbel" w:hAnsi="Corbel"/>
+          <w:sz w:val="26"/>
+          <w:szCs w:val="26"/>
+          <w:highlight w:val="yellow"/>
+        </w:rPr>
+        <w:t>onSiteTraining</w:t>
+      </w:r>
+      <w:proofErr w:type="spellEnd"/>
+      <w:r>
+        <w:rPr>
+          <w:rFonts w:ascii="Corbel" w:hAnsi="Corbel"/>
+          <w:sz w:val="26"/>
+          <w:szCs w:val="26"/>
+          <w:highlight w:val="yellow"/>
+        </w:rPr>
+        <w:t>}</w:t>
+      </w:r>
+      <w:r>
+        <w:rPr>
+          <w:rFonts w:ascii="Corbel" w:hAnsi="Corbel"/>
+          <w:sz w:val="26"/>
+          <w:szCs w:val="26"/>
+          <w:highlight w:val="yellow"/>
+        </w:rPr>
+        <w:t>{</w:t>
+      </w:r>
+      <w:proofErr w:type="gramEnd"/>
+      <w:r>
+        <w:rPr>
+          <w:rFonts w:ascii="Corbel" w:hAnsi="Corbel"/>
+          <w:sz w:val="26"/>
+          <w:szCs w:val="26"/>
+          <w:highlight w:val="yellow"/>
+        </w:rPr>
+        <w:t>#</w:t>
+      </w:r>
+      <w:r>
+        <w:rPr>
+          <w:rFonts w:ascii="Corbel" w:hAnsi="Corbel"/>
+          <w:sz w:val="26"/>
+          <w:szCs w:val="26"/>
+          <w:highlight w:val="yellow"/>
+        </w:rPr>
+        <w:t>afterCare</w:t>
+      </w:r>
+      <w:r>
+        <w:rPr>
+          <w:rFonts w:ascii="Corbel" w:hAnsi="Corbel"/>
+          <w:sz w:val="26"/>
+          <w:szCs w:val="26"/>
+          <w:highlight w:val="yellow"/>
+        </w:rPr>
+        <w:t>}</w:t>
+      </w:r>
+      <w:r>
+        <w:rPr>
+          <w:rFonts w:ascii="Corbel" w:eastAsia="Corbel" w:hAnsi="Corbel" w:cs="Corbel"/>
+          <w:b/>
+          <w:bCs/>
+          <w:color w:val="000000" w:themeColor="text1"/>
+          <w:sz w:val="26"/>
+          <w:szCs w:val="26"/>
+        </w:rPr>
+        <w:t>OPTIONAL WHITE GLOVE AFTER-CARE</w:t>
+      </w:r>
+    </w:p>
+    <w:tbl>
+      <w:tblPr>
+        <w:tblStyle w:val="TableGrid"/>
+        <w:tblW w:w="0" w:type="auto"/>
+        <w:tblBorders>
+          <w:top w:val="none" w:sz="0" w:space="0" w:color="auto"/>
+          <w:left w:val="none" w:sz="0" w:space="0" w:color="auto"/>
+          <w:bottom w:val="none" w:sz="0" w:space="0" w:color="auto"/>
+          <w:right w:val="none" w:sz="0" w:space="0" w:color="auto"/>
+          <w:insideH w:val="none" w:sz="0" w:space="0" w:color="auto"/>
+          <w:insideV w:val="none" w:sz="0" w:space="0" w:color="auto"/>
+        </w:tblBorders>
+        <w:tblLook w:val="04A0" w:firstRow="1" w:lastRow="0" w:firstColumn="1" w:lastColumn="0" w:noHBand="0" w:noVBand="1"/>
+      </w:tblPr>
+      <w:tblGrid>
+        <w:gridCol w:w="720"/>
+        <w:gridCol w:w="8630"/>
+      </w:tblGrid>
+      <w:tr>
+        <w:tc>
+          <w:tcPr>
+            <w:tcW w:w="720" w:type="dxa"/>
+            <w:vAlign w:val="center"/>
+          </w:tcPr>
+          <w:p>
+            <w:pPr>
+              <w:rPr>
+                <w:rFonts w:ascii="Corbel" w:eastAsia="Corbel" w:hAnsi="Corbel" w:cs="Corbel"/>
+                <w:color w:val="000000" w:themeColor="text1"/>
+                <w:sz w:val="26"/>
+                <w:szCs w:val="26"/>
+                <w:vertAlign w:val="superscript"/>
+              </w:rPr>
+            </w:pPr>
+            <w:r>
+              <w:rPr>
+                <w:rFonts w:ascii="Corbel" w:eastAsia="Corbel" w:hAnsi="Corbel" w:cs="Corbel"/>
+                <w:color w:val="FFFFFF" w:themeColor="background1"/>
+                <w:sz w:val="26"/>
+                <w:szCs w:val="26"/>
+                <w:vertAlign w:val="superscript"/>
+              </w:rPr>
+              <w:t>\WG\</w:t>
+            </w:r>
+          </w:p>
+        </w:tc>
+        <w:tc>
+          <w:tcPr>
+            <w:tcW w:w="8630" w:type="dxa"/>
+          </w:tcPr>
+          <w:p>
+            <w:pPr>
+              <w:rPr>
+                <w:rFonts w:ascii="Corbel" w:eastAsia="Corbel" w:hAnsi="Corbel" w:cs="Corbel"/>
+                <w:b/>
+                <w:bCs/>
+                <w:color w:val="000000" w:themeColor="text1"/>
+                <w:sz w:val="26"/>
+                <w:szCs w:val="26"/>
+              </w:rPr>
+            </w:pPr>
+            <w:r>
+              <w:rPr>
+                <w:rFonts w:ascii="Corbel" w:eastAsia="Corbel" w:hAnsi="Corbel" w:cs="Corbel"/>
+                <w:b/>
+                <w:bCs/>
+                <w:color w:val="000000" w:themeColor="text1"/>
+                <w:sz w:val="26"/>
+                <w:szCs w:val="26"/>
+              </w:rPr>
+              <w:t xml:space="preserve"> 90-day Post Go Live Tonic HQ Support</w:t>
+            </w:r>
+            <w:r>
+              <w:rPr>
+                <w:rFonts w:ascii="Corbel" w:eastAsia="Corbel" w:hAnsi="Corbel" w:cs="Corbel"/>
+                <w:b/>
+                <w:bCs/>
+                <w:color w:val="000000" w:themeColor="text1"/>
+                <w:sz w:val="26"/>
+                <w:szCs w:val="26"/>
+              </w:rPr>
+              <w:br/>
+            </w:r>
+            <w:r>
+              <w:rPr>
+                <w:rFonts w:ascii="Corbel" w:hAnsi="Corbel"/>
+                <w:b/>
+                <w:bCs/>
+                <w:color w:val="19AFA4"/>
+                <w:sz w:val="26"/>
+                <w:szCs w:val="26"/>
+              </w:rPr>
+              <w:t>{</w:t>
+            </w:r>
+            <w:proofErr w:type="spellStart"/>
+            <w:r>
+              <w:rPr>
+                <w:rFonts w:ascii="Corbel" w:hAnsi="Corbel"/>
+                <w:b/>
+                <w:bCs/>
+                <w:color w:val="19AFA4"/>
+                <w:sz w:val="26"/>
+                <w:szCs w:val="26"/>
+              </w:rPr>
+              <w:t>afterCare</w:t>
+            </w:r>
+            <w:r>
+              <w:rPr>
+                <w:rFonts w:ascii="Corbel" w:hAnsi="Corbel"/>
+                <w:b/>
+                <w:bCs/>
+                <w:color w:val="19AFA4"/>
+                <w:sz w:val="26"/>
+                <w:szCs w:val="26"/>
+              </w:rPr>
+              <w:t>Amt</w:t>
+            </w:r>
+            <w:proofErr w:type="spellEnd"/>
+            <w:r>
+              <w:rPr>
+                <w:rFonts w:ascii="Corbel" w:hAnsi="Corbel"/>
+                <w:b/>
+                <w:bCs/>
+                <w:color w:val="19AFA4"/>
+                <w:sz w:val="26"/>
+                <w:szCs w:val="26"/>
+              </w:rPr>
+              <w:t>}</w:t>
+            </w:r>
+          </w:p>
+        </w:tc>
+      </w:tr>
+    </w:tbl>
+    <w:p>
+      <w:pPr>
+        <w:spacing w:before="240"/>
+        <w:rPr>
           <w:rFonts w:ascii="Corbel" w:eastAsia="Corbel" w:hAnsi="Corbel" w:cs="Corbel"/>
           <w:color w:val="000000" w:themeColor="text1"/>
           <w:sz w:val="26"/>
           <w:szCs w:val="26"/>
         </w:rPr>
-        <w:t xml:space="preserve">Our standard engagement ends Post Go Live once the client has agreed that the project is complete and if applicable, any migration issues have been resolved. </w:t>
-      </w:r>
-      <w:proofErr w:type="gramStart"/>
+      </w:pPr>
       <w:r>
         <w:rPr>
           <w:rFonts w:ascii="Corbel" w:eastAsia="Corbel" w:hAnsi="Corbel" w:cs="Corbel"/>
@@ -8102,9 +8722,10 @@
           <w:sz w:val="26"/>
           <w:szCs w:val="26"/>
         </w:rPr>
-        <w:t>We've</w:t>
-      </w:r>
-      <w:proofErr w:type="gramEnd"/>
+        <w:lastRenderedPageBreak/>
+        <w:t xml:space="preserve">Our standard engagement ends Post Go Live once the client has agreed that the project is complete and if applicable, any migration issues have been resolved. </w:t>
+      </w:r>
+      <w:proofErr w:type="gramStart"/>
       <w:r>
         <w:rPr>
           <w:rFonts w:ascii="Corbel" w:eastAsia="Corbel" w:hAnsi="Corbel" w:cs="Corbel"/>
@@ -8112,6 +8733,16 @@
           <w:sz w:val="26"/>
           <w:szCs w:val="26"/>
         </w:rPr>
+        <w:t>We've</w:t>
+      </w:r>
+      <w:proofErr w:type="gramEnd"/>
+      <w:r>
+        <w:rPr>
+          <w:rFonts w:ascii="Corbel" w:eastAsia="Corbel" w:hAnsi="Corbel" w:cs="Corbel"/>
+          <w:color w:val="000000" w:themeColor="text1"/>
+          <w:sz w:val="26"/>
+          <w:szCs w:val="26"/>
+        </w:rPr>
         <w:t xml:space="preserve"> developed our optional White Glove After-care at the request of our clients who are looking for a higher level of support in the critical period after Go Live.</w:t>
       </w:r>
     </w:p>
@@ -8132,7 +8763,6 @@
           <w:sz w:val="26"/>
           <w:szCs w:val="26"/>
         </w:rPr>
-        <w:lastRenderedPageBreak/>
         <w:t xml:space="preserve">Under this plan, Tonic HQ will continue to be your single point of contact for all things Bullhorn. Throughout your implementation, </w:t>
       </w:r>
       <w:proofErr w:type="gramStart"/>
@@ -8279,6 +8909,14 @@
           <w:szCs w:val="26"/>
         </w:rPr>
         <w:t>While outside the scope of this project, Tonic HQ can provide the following services at an additional cost. Should any of these services be required, Tonic HQ will perform discovery and provide a scope of work for those services.</w:t>
+      </w:r>
+      <w:r>
+        <w:rPr>
+          <w:rFonts w:ascii="Corbel" w:hAnsi="Corbel"/>
+          <w:sz w:val="26"/>
+          <w:szCs w:val="26"/>
+        </w:rPr>
+        <w:t xml:space="preserve"> Some examples of additional, options servers may include:</w:t>
       </w:r>
     </w:p>
     <w:p>
@@ -8434,6 +9072,14 @@
         </w:rPr>
         <w:t>Custom Reports</w:t>
       </w:r>
+      <w:r>
+        <w:rPr>
+          <w:rFonts w:ascii="Corbel" w:hAnsi="Corbel"/>
+          <w:sz w:val="26"/>
+          <w:szCs w:val="26"/>
+        </w:rPr>
+        <w:t xml:space="preserve"> or exports not listed in scope of implementation section above</w:t>
+      </w:r>
     </w:p>
     <w:p>
       <w:pPr>
@@ -8526,7 +9172,618 @@
           <w:sz w:val="26"/>
           <w:szCs w:val="26"/>
         </w:rPr>
-        <w:t xml:space="preserve"> or transformation other than what is necessary to map the Client’s existing data to Bullhorn entities.</w:t>
+        <w:t xml:space="preserve"> or transformation other than what is necessary to map the Client’s existing data to Bullhorn entities</w:t>
+      </w:r>
+      <w:r>
+        <w:rPr>
+          <w:rFonts w:ascii="Corbel" w:hAnsi="Corbel"/>
+          <w:sz w:val="26"/>
+          <w:szCs w:val="26"/>
+          <w:highlight w:val="yellow"/>
+        </w:rPr>
+        <w:t>{^</w:t>
+      </w:r>
+      <w:proofErr w:type="spellStart"/>
+      <w:r>
+        <w:rPr>
+          <w:rFonts w:ascii="Corbel" w:hAnsi="Corbel"/>
+          <w:sz w:val="26"/>
+          <w:szCs w:val="26"/>
+          <w:highlight w:val="yellow"/>
+        </w:rPr>
+        <w:t>qbIntegration</w:t>
+      </w:r>
+      <w:proofErr w:type="spellEnd"/>
+      <w:r>
+        <w:rPr>
+          <w:rFonts w:ascii="Corbel" w:hAnsi="Corbel"/>
+          <w:sz w:val="26"/>
+          <w:szCs w:val="26"/>
+          <w:highlight w:val="yellow"/>
+        </w:rPr>
+        <w:t>}</w:t>
+      </w:r>
+    </w:p>
+    <w:p>
+      <w:pPr>
+        <w:pStyle w:val="ListParagraph"/>
+        <w:numPr>
+          <w:ilvl w:val="0"/>
+          <w:numId w:val="4"/>
+        </w:numPr>
+        <w:rPr>
+          <w:rFonts w:ascii="Corbel" w:hAnsi="Corbel"/>
+          <w:sz w:val="26"/>
+          <w:szCs w:val="26"/>
+        </w:rPr>
+      </w:pPr>
+      <w:proofErr w:type="spellStart"/>
+      <w:r>
+        <w:rPr>
+          <w:rFonts w:ascii="Corbel" w:hAnsi="Corbel"/>
+          <w:sz w:val="26"/>
+          <w:szCs w:val="26"/>
+        </w:rPr>
+        <w:t>Quickbooks</w:t>
+      </w:r>
+      <w:proofErr w:type="spellEnd"/>
+      <w:r>
+        <w:rPr>
+          <w:rFonts w:ascii="Corbel" w:hAnsi="Corbel"/>
+          <w:sz w:val="26"/>
+          <w:szCs w:val="26"/>
+        </w:rPr>
+        <w:t xml:space="preserve"> integration</w:t>
+      </w:r>
+      <w:r>
+        <w:rPr>
+          <w:rFonts w:ascii="Corbel" w:hAnsi="Corbel"/>
+          <w:sz w:val="26"/>
+          <w:szCs w:val="26"/>
+          <w:highlight w:val="yellow"/>
+        </w:rPr>
+        <w:t>{</w:t>
+      </w:r>
+      <w:r>
+        <w:rPr>
+          <w:rFonts w:ascii="Corbel" w:hAnsi="Corbel"/>
+          <w:sz w:val="26"/>
+          <w:szCs w:val="26"/>
+          <w:highlight w:val="yellow"/>
+        </w:rPr>
+        <w:t>/</w:t>
+      </w:r>
+      <w:proofErr w:type="spellStart"/>
+      <w:proofErr w:type="gramStart"/>
+      <w:r>
+        <w:rPr>
+          <w:rFonts w:ascii="Corbel" w:hAnsi="Corbel"/>
+          <w:sz w:val="26"/>
+          <w:szCs w:val="26"/>
+          <w:highlight w:val="yellow"/>
+        </w:rPr>
+        <w:t>qbIntegration</w:t>
+      </w:r>
+      <w:proofErr w:type="spellEnd"/>
+      <w:r>
+        <w:rPr>
+          <w:rFonts w:ascii="Corbel" w:hAnsi="Corbel"/>
+          <w:sz w:val="26"/>
+          <w:szCs w:val="26"/>
+          <w:highlight w:val="yellow"/>
+        </w:rPr>
+        <w:t>}{</w:t>
+      </w:r>
+      <w:proofErr w:type="gramEnd"/>
+      <w:r>
+        <w:rPr>
+          <w:rFonts w:ascii="Corbel" w:hAnsi="Corbel"/>
+          <w:sz w:val="26"/>
+          <w:szCs w:val="26"/>
+          <w:highlight w:val="yellow"/>
+        </w:rPr>
+        <w:t>^</w:t>
+      </w:r>
+      <w:proofErr w:type="spellStart"/>
+      <w:r>
+        <w:rPr>
+          <w:rFonts w:ascii="Corbel" w:hAnsi="Corbel"/>
+          <w:sz w:val="26"/>
+          <w:szCs w:val="26"/>
+          <w:highlight w:val="yellow"/>
+        </w:rPr>
+        <w:t>emailsAsNotes</w:t>
+      </w:r>
+      <w:proofErr w:type="spellEnd"/>
+      <w:r>
+        <w:rPr>
+          <w:rFonts w:ascii="Corbel" w:hAnsi="Corbel"/>
+          <w:sz w:val="26"/>
+          <w:szCs w:val="26"/>
+          <w:highlight w:val="yellow"/>
+        </w:rPr>
+        <w:t>}</w:t>
+      </w:r>
+    </w:p>
+    <w:p>
+      <w:pPr>
+        <w:pStyle w:val="ListParagraph"/>
+        <w:numPr>
+          <w:ilvl w:val="0"/>
+          <w:numId w:val="4"/>
+        </w:numPr>
+        <w:rPr>
+          <w:rFonts w:ascii="Corbel" w:hAnsi="Corbel"/>
+          <w:sz w:val="26"/>
+          <w:szCs w:val="26"/>
+        </w:rPr>
+      </w:pPr>
+      <w:r>
+        <w:rPr>
+          <w:rFonts w:ascii="Corbel" w:hAnsi="Corbel"/>
+          <w:sz w:val="26"/>
+          <w:szCs w:val="26"/>
+        </w:rPr>
+        <w:t xml:space="preserve">Importing </w:t>
+      </w:r>
+      <w:r>
+        <w:rPr>
+          <w:rFonts w:ascii="Corbel" w:hAnsi="Corbel"/>
+          <w:sz w:val="26"/>
+          <w:szCs w:val="26"/>
+        </w:rPr>
+        <w:t>email</w:t>
+      </w:r>
+      <w:r>
+        <w:rPr>
+          <w:rFonts w:ascii="Corbel" w:hAnsi="Corbel"/>
+          <w:sz w:val="26"/>
+          <w:szCs w:val="26"/>
+        </w:rPr>
+        <w:t xml:space="preserve"> a</w:t>
+      </w:r>
+      <w:r>
+        <w:rPr>
+          <w:rFonts w:ascii="Corbel" w:hAnsi="Corbel"/>
+          <w:sz w:val="26"/>
+          <w:szCs w:val="26"/>
+        </w:rPr>
+        <w:t>s</w:t>
+      </w:r>
+      <w:r>
+        <w:rPr>
+          <w:rFonts w:ascii="Corbel" w:hAnsi="Corbel"/>
+          <w:sz w:val="26"/>
+          <w:szCs w:val="26"/>
+        </w:rPr>
+        <w:t xml:space="preserve"> n</w:t>
+      </w:r>
+      <w:r>
+        <w:rPr>
+          <w:rFonts w:ascii="Corbel" w:hAnsi="Corbel"/>
+          <w:sz w:val="26"/>
+          <w:szCs w:val="26"/>
+        </w:rPr>
+        <w:t>otes</w:t>
+      </w:r>
+      <w:r>
+        <w:rPr>
+          <w:rFonts w:ascii="Corbel" w:hAnsi="Corbel"/>
+          <w:sz w:val="26"/>
+          <w:szCs w:val="26"/>
+          <w:highlight w:val="yellow"/>
+        </w:rPr>
+        <w:t>{</w:t>
+      </w:r>
+      <w:r>
+        <w:rPr>
+          <w:rFonts w:ascii="Corbel" w:hAnsi="Corbel"/>
+          <w:sz w:val="26"/>
+          <w:szCs w:val="26"/>
+          <w:highlight w:val="yellow"/>
+        </w:rPr>
+        <w:t>/</w:t>
+      </w:r>
+      <w:proofErr w:type="spellStart"/>
+      <w:proofErr w:type="gramStart"/>
+      <w:r>
+        <w:rPr>
+          <w:rFonts w:ascii="Corbel" w:hAnsi="Corbel"/>
+          <w:sz w:val="26"/>
+          <w:szCs w:val="26"/>
+          <w:highlight w:val="yellow"/>
+        </w:rPr>
+        <w:t>emailsAsNotes</w:t>
+      </w:r>
+      <w:proofErr w:type="spellEnd"/>
+      <w:r>
+        <w:rPr>
+          <w:rFonts w:ascii="Corbel" w:hAnsi="Corbel"/>
+          <w:sz w:val="26"/>
+          <w:szCs w:val="26"/>
+          <w:highlight w:val="yellow"/>
+        </w:rPr>
+        <w:t>}{</w:t>
+      </w:r>
+      <w:proofErr w:type="gramEnd"/>
+      <w:r>
+        <w:rPr>
+          <w:rFonts w:ascii="Corbel" w:hAnsi="Corbel"/>
+          <w:sz w:val="26"/>
+          <w:szCs w:val="26"/>
+          <w:highlight w:val="yellow"/>
+        </w:rPr>
+        <w:t>^</w:t>
+      </w:r>
+      <w:proofErr w:type="spellStart"/>
+      <w:r>
+        <w:rPr>
+          <w:rFonts w:ascii="Corbel" w:hAnsi="Corbel"/>
+          <w:sz w:val="26"/>
+          <w:szCs w:val="26"/>
+          <w:highlight w:val="yellow"/>
+        </w:rPr>
+        <w:t>histSubmissions</w:t>
+      </w:r>
+      <w:proofErr w:type="spellEnd"/>
+      <w:r>
+        <w:rPr>
+          <w:rFonts w:ascii="Corbel" w:hAnsi="Corbel"/>
+          <w:sz w:val="26"/>
+          <w:szCs w:val="26"/>
+          <w:highlight w:val="yellow"/>
+        </w:rPr>
+        <w:t>}</w:t>
+      </w:r>
+    </w:p>
+    <w:p>
+      <w:pPr>
+        <w:pStyle w:val="ListParagraph"/>
+        <w:numPr>
+          <w:ilvl w:val="0"/>
+          <w:numId w:val="4"/>
+        </w:numPr>
+        <w:rPr>
+          <w:rFonts w:ascii="Corbel" w:hAnsi="Corbel"/>
+          <w:sz w:val="26"/>
+          <w:szCs w:val="26"/>
+        </w:rPr>
+      </w:pPr>
+      <w:r>
+        <w:rPr>
+          <w:rFonts w:ascii="Corbel" w:hAnsi="Corbel"/>
+          <w:sz w:val="26"/>
+          <w:szCs w:val="26"/>
+        </w:rPr>
+        <w:lastRenderedPageBreak/>
+        <w:t xml:space="preserve">Loading </w:t>
+      </w:r>
+      <w:r>
+        <w:rPr>
+          <w:rFonts w:ascii="Corbel" w:hAnsi="Corbel"/>
+          <w:sz w:val="26"/>
+          <w:szCs w:val="26"/>
+        </w:rPr>
+        <w:t>hist</w:t>
+      </w:r>
+      <w:r>
+        <w:rPr>
+          <w:rFonts w:ascii="Corbel" w:hAnsi="Corbel"/>
+          <w:sz w:val="26"/>
+          <w:szCs w:val="26"/>
+        </w:rPr>
+        <w:t>orical s</w:t>
+      </w:r>
+      <w:r>
+        <w:rPr>
+          <w:rFonts w:ascii="Corbel" w:hAnsi="Corbel"/>
+          <w:sz w:val="26"/>
+          <w:szCs w:val="26"/>
+        </w:rPr>
+        <w:t>ubmissions</w:t>
+      </w:r>
+      <w:r>
+        <w:rPr>
+          <w:rFonts w:ascii="Corbel" w:hAnsi="Corbel"/>
+          <w:sz w:val="26"/>
+          <w:szCs w:val="26"/>
+          <w:highlight w:val="yellow"/>
+        </w:rPr>
+        <w:t>{/</w:t>
+      </w:r>
+      <w:proofErr w:type="spellStart"/>
+      <w:proofErr w:type="gramStart"/>
+      <w:r>
+        <w:rPr>
+          <w:rFonts w:ascii="Corbel" w:hAnsi="Corbel"/>
+          <w:sz w:val="26"/>
+          <w:szCs w:val="26"/>
+          <w:highlight w:val="yellow"/>
+        </w:rPr>
+        <w:t>histSubmissions</w:t>
+      </w:r>
+      <w:proofErr w:type="spellEnd"/>
+      <w:r>
+        <w:rPr>
+          <w:rFonts w:ascii="Corbel" w:hAnsi="Corbel"/>
+          <w:sz w:val="26"/>
+          <w:szCs w:val="26"/>
+          <w:highlight w:val="yellow"/>
+        </w:rPr>
+        <w:t>}</w:t>
+      </w:r>
+      <w:r>
+        <w:rPr>
+          <w:rFonts w:ascii="Corbel" w:hAnsi="Corbel"/>
+          <w:sz w:val="26"/>
+          <w:szCs w:val="26"/>
+          <w:highlight w:val="yellow"/>
+        </w:rPr>
+        <w:t>{</w:t>
+      </w:r>
+      <w:proofErr w:type="gramEnd"/>
+      <w:r>
+        <w:rPr>
+          <w:rFonts w:ascii="Corbel" w:hAnsi="Corbel"/>
+          <w:sz w:val="26"/>
+          <w:szCs w:val="26"/>
+          <w:highlight w:val="yellow"/>
+        </w:rPr>
+        <w:t>^</w:t>
+      </w:r>
+      <w:proofErr w:type="spellStart"/>
+      <w:r>
+        <w:rPr>
+          <w:rFonts w:ascii="Corbel" w:hAnsi="Corbel"/>
+          <w:sz w:val="26"/>
+          <w:szCs w:val="26"/>
+          <w:highlight w:val="yellow"/>
+        </w:rPr>
+        <w:t>npeCount</w:t>
+      </w:r>
+      <w:proofErr w:type="spellEnd"/>
+      <w:r>
+        <w:rPr>
+          <w:rFonts w:ascii="Corbel" w:hAnsi="Corbel"/>
+          <w:sz w:val="26"/>
+          <w:szCs w:val="26"/>
+          <w:highlight w:val="yellow"/>
+        </w:rPr>
+        <w:t>}</w:t>
+      </w:r>
+    </w:p>
+    <w:p>
+      <w:pPr>
+        <w:pStyle w:val="ListParagraph"/>
+        <w:numPr>
+          <w:ilvl w:val="0"/>
+          <w:numId w:val="4"/>
+        </w:numPr>
+        <w:rPr>
+          <w:rFonts w:ascii="Corbel" w:hAnsi="Corbel"/>
+          <w:sz w:val="26"/>
+          <w:szCs w:val="26"/>
+        </w:rPr>
+      </w:pPr>
+      <w:r>
+        <w:rPr>
+          <w:rFonts w:ascii="Corbel" w:hAnsi="Corbel"/>
+          <w:sz w:val="26"/>
+          <w:szCs w:val="26"/>
+        </w:rPr>
+        <w:t>Creation and configuration of non-production environment</w:t>
+      </w:r>
+      <w:r>
+        <w:rPr>
+          <w:rFonts w:ascii="Corbel" w:hAnsi="Corbel"/>
+          <w:sz w:val="26"/>
+          <w:szCs w:val="26"/>
+        </w:rPr>
+        <w:t>(</w:t>
+      </w:r>
+      <w:r>
+        <w:rPr>
+          <w:rFonts w:ascii="Corbel" w:hAnsi="Corbel"/>
+          <w:sz w:val="26"/>
+          <w:szCs w:val="26"/>
+        </w:rPr>
+        <w:t>s</w:t>
+      </w:r>
+      <w:proofErr w:type="gramStart"/>
+      <w:r>
+        <w:rPr>
+          <w:rFonts w:ascii="Corbel" w:hAnsi="Corbel"/>
+          <w:sz w:val="26"/>
+          <w:szCs w:val="26"/>
+        </w:rPr>
+        <w:t>)</w:t>
+      </w:r>
+      <w:r>
+        <w:rPr>
+          <w:rFonts w:ascii="Corbel" w:hAnsi="Corbel"/>
+          <w:sz w:val="26"/>
+          <w:szCs w:val="26"/>
+        </w:rPr>
+        <w:t>.</w:t>
+      </w:r>
+      <w:r>
+        <w:rPr>
+          <w:rFonts w:ascii="Corbel" w:hAnsi="Corbel"/>
+          <w:sz w:val="26"/>
+          <w:szCs w:val="26"/>
+          <w:highlight w:val="yellow"/>
+        </w:rPr>
+        <w:t>{</w:t>
+      </w:r>
+      <w:proofErr w:type="gramEnd"/>
+      <w:r>
+        <w:rPr>
+          <w:rFonts w:ascii="Corbel" w:hAnsi="Corbel"/>
+          <w:sz w:val="26"/>
+          <w:szCs w:val="26"/>
+          <w:highlight w:val="yellow"/>
+        </w:rPr>
+        <w:t>/</w:t>
+      </w:r>
+      <w:proofErr w:type="spellStart"/>
+      <w:r>
+        <w:rPr>
+          <w:rFonts w:ascii="Corbel" w:hAnsi="Corbel"/>
+          <w:sz w:val="26"/>
+          <w:szCs w:val="26"/>
+          <w:highlight w:val="yellow"/>
+        </w:rPr>
+        <w:t>npeCount</w:t>
+      </w:r>
+      <w:proofErr w:type="spellEnd"/>
+      <w:r>
+        <w:rPr>
+          <w:rFonts w:ascii="Corbel" w:hAnsi="Corbel"/>
+          <w:sz w:val="26"/>
+          <w:szCs w:val="26"/>
+          <w:highlight w:val="yellow"/>
+        </w:rPr>
+        <w:t>}</w:t>
+      </w:r>
+      <w:r>
+        <w:rPr>
+          <w:rFonts w:ascii="Corbel" w:hAnsi="Corbel"/>
+          <w:sz w:val="26"/>
+          <w:szCs w:val="26"/>
+          <w:highlight w:val="yellow"/>
+        </w:rPr>
+        <w:t>{</w:t>
+      </w:r>
+      <w:r>
+        <w:rPr>
+          <w:rFonts w:ascii="Corbel" w:hAnsi="Corbel"/>
+          <w:sz w:val="26"/>
+          <w:szCs w:val="26"/>
+          <w:highlight w:val="yellow"/>
+        </w:rPr>
+        <w:t>^</w:t>
+      </w:r>
+      <w:proofErr w:type="spellStart"/>
+      <w:r>
+        <w:rPr>
+          <w:rFonts w:ascii="Corbel" w:hAnsi="Corbel"/>
+          <w:sz w:val="26"/>
+          <w:szCs w:val="26"/>
+          <w:highlight w:val="yellow"/>
+        </w:rPr>
+        <w:t>oscpCount</w:t>
+      </w:r>
+      <w:proofErr w:type="spellEnd"/>
+      <w:r>
+        <w:rPr>
+          <w:rFonts w:ascii="Corbel" w:hAnsi="Corbel"/>
+          <w:sz w:val="26"/>
+          <w:szCs w:val="26"/>
+          <w:highlight w:val="yellow"/>
+        </w:rPr>
+        <w:t>}</w:t>
+      </w:r>
+    </w:p>
+    <w:p>
+      <w:pPr>
+        <w:pStyle w:val="ListParagraph"/>
+        <w:numPr>
+          <w:ilvl w:val="0"/>
+          <w:numId w:val="4"/>
+        </w:numPr>
+        <w:rPr>
+          <w:rFonts w:ascii="Corbel" w:hAnsi="Corbel"/>
+          <w:sz w:val="26"/>
+          <w:szCs w:val="26"/>
+        </w:rPr>
+      </w:pPr>
+      <w:r>
+        <w:rPr>
+          <w:rFonts w:ascii="Corbel" w:hAnsi="Corbel"/>
+          <w:sz w:val="26"/>
+          <w:szCs w:val="26"/>
+        </w:rPr>
+        <w:t xml:space="preserve">Creation and/or customization of </w:t>
+      </w:r>
+      <w:r>
+        <w:rPr>
+          <w:rFonts w:ascii="Corbel" w:hAnsi="Corbel"/>
+          <w:sz w:val="26"/>
+          <w:szCs w:val="26"/>
+        </w:rPr>
+        <w:t>Open Source Career Portal</w:t>
+      </w:r>
+      <w:r>
+        <w:rPr>
+          <w:rFonts w:ascii="Corbel" w:hAnsi="Corbel"/>
+          <w:sz w:val="26"/>
+          <w:szCs w:val="26"/>
+        </w:rPr>
+        <w:t>(</w:t>
+      </w:r>
+      <w:r>
+        <w:rPr>
+          <w:rFonts w:ascii="Corbel" w:hAnsi="Corbel"/>
+          <w:sz w:val="26"/>
+          <w:szCs w:val="26"/>
+        </w:rPr>
+        <w:t>s</w:t>
+      </w:r>
+      <w:proofErr w:type="gramStart"/>
+      <w:r>
+        <w:rPr>
+          <w:rFonts w:ascii="Corbel" w:hAnsi="Corbel"/>
+          <w:sz w:val="26"/>
+          <w:szCs w:val="26"/>
+        </w:rPr>
+        <w:t>)</w:t>
+      </w:r>
+      <w:r>
+        <w:rPr>
+          <w:rFonts w:ascii="Corbel" w:hAnsi="Corbel"/>
+          <w:sz w:val="26"/>
+          <w:szCs w:val="26"/>
+        </w:rPr>
+        <w:t>.</w:t>
+      </w:r>
+      <w:r>
+        <w:rPr>
+          <w:rFonts w:ascii="Corbel" w:hAnsi="Corbel"/>
+          <w:sz w:val="26"/>
+          <w:szCs w:val="26"/>
+          <w:highlight w:val="yellow"/>
+        </w:rPr>
+        <w:t>{</w:t>
+      </w:r>
+      <w:proofErr w:type="gramEnd"/>
+      <w:r>
+        <w:rPr>
+          <w:rFonts w:ascii="Corbel" w:hAnsi="Corbel"/>
+          <w:sz w:val="26"/>
+          <w:szCs w:val="26"/>
+          <w:highlight w:val="yellow"/>
+        </w:rPr>
+        <w:t>/</w:t>
+      </w:r>
+      <w:proofErr w:type="spellStart"/>
+      <w:r>
+        <w:rPr>
+          <w:rFonts w:ascii="Corbel" w:hAnsi="Corbel"/>
+          <w:sz w:val="26"/>
+          <w:szCs w:val="26"/>
+          <w:highlight w:val="yellow"/>
+        </w:rPr>
+        <w:t>oscpCount</w:t>
+      </w:r>
+      <w:proofErr w:type="spellEnd"/>
+      <w:r>
+        <w:rPr>
+          <w:rFonts w:ascii="Corbel" w:hAnsi="Corbel"/>
+          <w:sz w:val="26"/>
+          <w:szCs w:val="26"/>
+          <w:highlight w:val="yellow"/>
+        </w:rPr>
+        <w:t>}</w:t>
       </w:r>
     </w:p>
     <w:p>
@@ -8830,7 +10087,6 @@
           <w:sz w:val="26"/>
           <w:szCs w:val="26"/>
         </w:rPr>
-        <w:lastRenderedPageBreak/>
         <w:t>SERVICES</w:t>
       </w:r>
     </w:p>
@@ -14353,15 +15609,16 @@
 </file>
 
 <file path=customXml/item1.xml><?xml version="1.0" encoding="utf-8"?>
-<?mso-contentType ?>
-<FormTemplates xmlns="http://schemas.microsoft.com/sharepoint/v3/contenttype/forms">
-  <Display>DocumentLibraryForm</Display>
-  <Edit>DocumentLibraryForm</Edit>
-  <New>DocumentLibraryForm</New>
-</FormTemplates>
+<p:properties xmlns:p="http://schemas.microsoft.com/office/2006/metadata/properties" xmlns:xsi="http://www.w3.org/2001/XMLSchema-instance" xmlns:pc="http://schemas.microsoft.com/office/infopath/2007/PartnerControls">
+  <documentManagement/>
+</p:properties>
 </file>
 
 <file path=customXml/item2.xml><?xml version="1.0" encoding="utf-8"?>
+<b:Sources xmlns:b="http://schemas.openxmlformats.org/officeDocument/2006/bibliography" xmlns="http://schemas.openxmlformats.org/officeDocument/2006/bibliography" SelectedStyle="\APASixthEditionOfficeOnline.xsl" StyleName="APA" Version="6"/>
+</file>
+
+<file path=customXml/item3.xml><?xml version="1.0" encoding="utf-8"?>
 <ct:contentTypeSchema xmlns:ct="http://schemas.microsoft.com/office/2006/metadata/contentType" xmlns:ma="http://schemas.microsoft.com/office/2006/metadata/properties/metaAttributes" ct:_="" ma:_="" ma:contentTypeName="Document" ma:contentTypeID="0x010100EBA535DFF5A8694DBFC392C7482A5D29" ma:contentTypeVersion="12" ma:contentTypeDescription="Create a new document." ma:contentTypeScope="" ma:versionID="573bac6d349d63292cb26eae9047c938">
   <xsd:schema xmlns:xsd="http://www.w3.org/2001/XMLSchema" xmlns:xs="http://www.w3.org/2001/XMLSchema" xmlns:p="http://schemas.microsoft.com/office/2006/metadata/properties" xmlns:ns2="8d0d7c7a-3fcd-48ce-8115-c8cdb45204dd" xmlns:ns3="ffa52898-63f8-4c79-8877-ee2d24c3633f" targetNamespace="http://schemas.microsoft.com/office/2006/metadata/properties" ma:root="true" ma:fieldsID="f6275ab8e9016535bd312a2a8dc0f89b" ns2:_="" ns3:_="">
     <xsd:import namespace="8d0d7c7a-3fcd-48ce-8115-c8cdb45204dd"/>
@@ -14578,25 +15835,33 @@
 </ct:contentTypeSchema>
 </file>
 
-<file path=customXml/item3.xml><?xml version="1.0" encoding="utf-8"?>
-<b:Sources xmlns:b="http://schemas.openxmlformats.org/officeDocument/2006/bibliography" xmlns="http://schemas.openxmlformats.org/officeDocument/2006/bibliography" SelectedStyle="\APASixthEditionOfficeOnline.xsl" StyleName="APA" Version="6"/>
-</file>
-
 <file path=customXml/item4.xml><?xml version="1.0" encoding="utf-8"?>
-<p:properties xmlns:p="http://schemas.microsoft.com/office/2006/metadata/properties" xmlns:xsi="http://www.w3.org/2001/XMLSchema-instance" xmlns:pc="http://schemas.microsoft.com/office/infopath/2007/PartnerControls">
-  <documentManagement/>
-</p:properties>
+<?mso-contentType ?>
+<FormTemplates xmlns="http://schemas.microsoft.com/sharepoint/v3/contenttype/forms">
+  <Display>DocumentLibraryForm</Display>
+  <Edit>DocumentLibraryForm</Edit>
+  <New>DocumentLibraryForm</New>
+</FormTemplates>
 </file>
 
 <file path=customXml/itemProps1.xml><?xml version="1.0" encoding="utf-8"?>
-<ds:datastoreItem xmlns:ds="http://schemas.openxmlformats.org/officeDocument/2006/customXml" ds:itemID="{799059B4-769D-4F2E-ACFF-B9A792173474}">
+<ds:datastoreItem xmlns:ds="http://schemas.openxmlformats.org/officeDocument/2006/customXml" ds:itemID="{67C69557-6FA2-4FD9-9DDB-10414B88DA10}">
   <ds:schemaRefs>
-    <ds:schemaRef ds:uri="http://schemas.microsoft.com/sharepoint/v3/contenttype/forms"/>
+    <ds:schemaRef ds:uri="http://schemas.microsoft.com/office/2006/metadata/properties"/>
+    <ds:schemaRef ds:uri="http://schemas.microsoft.com/office/infopath/2007/PartnerControls"/>
   </ds:schemaRefs>
 </ds:datastoreItem>
 </file>
 
 <file path=customXml/itemProps2.xml><?xml version="1.0" encoding="utf-8"?>
+<ds:datastoreItem xmlns:ds="http://schemas.openxmlformats.org/officeDocument/2006/customXml" ds:itemID="{2ECA1ABF-4B5E-4447-A8A6-0CA64DB01ACB}">
+  <ds:schemaRefs>
+    <ds:schemaRef ds:uri="http://schemas.openxmlformats.org/officeDocument/2006/bibliography"/>
+  </ds:schemaRefs>
+</ds:datastoreItem>
+</file>
+
+<file path=customXml/itemProps3.xml><?xml version="1.0" encoding="utf-8"?>
 <ds:datastoreItem xmlns:ds="http://schemas.openxmlformats.org/officeDocument/2006/customXml" ds:itemID="{075A694F-94BA-4CAA-ADB3-A314B2D6431C}">
   <ds:schemaRefs>
     <ds:schemaRef ds:uri="http://schemas.microsoft.com/office/2006/metadata/contentType"/>
@@ -14615,19 +15880,10 @@
 </ds:datastoreItem>
 </file>
 
-<file path=customXml/itemProps3.xml><?xml version="1.0" encoding="utf-8"?>
-<ds:datastoreItem xmlns:ds="http://schemas.openxmlformats.org/officeDocument/2006/customXml" ds:itemID="{2ECA1ABF-4B5E-4447-A8A6-0CA64DB01ACB}">
+<file path=customXml/itemProps4.xml><?xml version="1.0" encoding="utf-8"?>
+<ds:datastoreItem xmlns:ds="http://schemas.openxmlformats.org/officeDocument/2006/customXml" ds:itemID="{799059B4-769D-4F2E-ACFF-B9A792173474}">
   <ds:schemaRefs>
-    <ds:schemaRef ds:uri="http://schemas.openxmlformats.org/officeDocument/2006/bibliography"/>
-  </ds:schemaRefs>
-</ds:datastoreItem>
-</file>
-
-<file path=customXml/itemProps4.xml><?xml version="1.0" encoding="utf-8"?>
-<ds:datastoreItem xmlns:ds="http://schemas.openxmlformats.org/officeDocument/2006/customXml" ds:itemID="{67C69557-6FA2-4FD9-9DDB-10414B88DA10}">
-  <ds:schemaRefs>
-    <ds:schemaRef ds:uri="http://schemas.microsoft.com/office/2006/metadata/properties"/>
-    <ds:schemaRef ds:uri="http://schemas.microsoft.com/office/infopath/2007/PartnerControls"/>
+    <ds:schemaRef ds:uri="http://schemas.microsoft.com/sharepoint/v3/contenttype/forms"/>
   </ds:schemaRefs>
 </ds:datastoreItem>
 </file>
</xml_diff>

<commit_message>
Fixes issue with oscpoption closing tag
</commit_message>
<xml_diff>
--- a/sales/template.docx
+++ b/sales/template.docx
@@ -2785,15 +2785,6 @@
         </w:rPr>
         <w:t>}</w:t>
       </w:r>
-      <w:r>
-        <w:rPr>
-          <w:rFonts w:ascii="Corbel" w:hAnsi="Corbel"/>
-          <w:b/>
-          <w:sz w:val="26"/>
-          <w:szCs w:val="26"/>
-        </w:rPr>
-        <w:br w:type="page"/>
-      </w:r>
     </w:p>
     <w:p>
       <w:pPr>
@@ -2812,7 +2803,6 @@
           <w:sz w:val="26"/>
           <w:szCs w:val="26"/>
         </w:rPr>
-        <w:lastRenderedPageBreak/>
         <w:t>SCHEDULE</w:t>
       </w:r>
     </w:p>
@@ -8145,16 +8135,7 @@
                 <w:sz w:val="26"/>
                 <w:szCs w:val="26"/>
               </w:rPr>
-              <w:t xml:space="preserve"> Career Portal</w:t>
-            </w:r>
-            <w:r>
-              <w:rPr>
-                <w:rFonts w:ascii="Corbel" w:eastAsia="Corbel" w:hAnsi="Corbel" w:cs="Corbel"/>
-                <w:color w:val="000000" w:themeColor="text1"/>
-                <w:sz w:val="26"/>
-                <w:szCs w:val="26"/>
-              </w:rPr>
-              <w:t>.</w:t>
+              <w:t xml:space="preserve"> Career Portal.</w:t>
             </w:r>
             <w:r>
               <w:rPr>
@@ -8188,18 +8169,7 @@
                 <w:sz w:val="26"/>
                 <w:szCs w:val="26"/>
               </w:rPr>
-              <w:t>ocsp</w:t>
-            </w:r>
-            <w:r>
-              <w:rPr>
-                <w:rFonts w:ascii="Corbel" w:hAnsi="Corbel"/>
-                <w:b/>
-                <w:bCs/>
-                <w:color w:val="19AFA4"/>
-                <w:sz w:val="26"/>
-                <w:szCs w:val="26"/>
-              </w:rPr>
-              <w:t>Amt</w:t>
+              <w:t>ocspAmt</w:t>
             </w:r>
             <w:proofErr w:type="spellEnd"/>
             <w:r>
@@ -8247,15 +8217,6 @@
         </w:rPr>
         <w:t>/</w:t>
       </w:r>
-      <w:r>
-        <w:rPr>
-          <w:rFonts w:ascii="Corbel" w:hAnsi="Corbel"/>
-          <w:sz w:val="26"/>
-          <w:szCs w:val="26"/>
-          <w:highlight w:val="yellow"/>
-        </w:rPr>
-        <w:t xml:space="preserve"> </w:t>
-      </w:r>
       <w:proofErr w:type="spellStart"/>
       <w:proofErr w:type="gramStart"/>
       <w:r>
@@ -8275,17 +8236,17 @@
           <w:szCs w:val="26"/>
           <w:highlight w:val="yellow"/>
         </w:rPr>
-        <w:t xml:space="preserve"> </w:t>
-      </w:r>
-      <w:r>
-        <w:rPr>
-          <w:rFonts w:ascii="Corbel" w:hAnsi="Corbel"/>
-          <w:sz w:val="26"/>
-          <w:szCs w:val="26"/>
-          <w:highlight w:val="yellow"/>
-        </w:rPr>
         <w:t>}</w:t>
       </w:r>
+      <w:r>
+        <w:rPr>
+          <w:rFonts w:ascii="Corbel" w:hAnsi="Corbel"/>
+          <w:sz w:val="26"/>
+          <w:szCs w:val="26"/>
+          <w:highlight w:val="yellow"/>
+        </w:rPr>
+        <w:t>{</w:t>
+      </w:r>
       <w:proofErr w:type="gramEnd"/>
       <w:r>
         <w:rPr>
@@ -8294,7 +8255,7 @@
           <w:szCs w:val="26"/>
           <w:highlight w:val="yellow"/>
         </w:rPr>
-        <w:t>{#</w:t>
+        <w:t>#</w:t>
       </w:r>
       <w:r>
         <w:rPr>

</xml_diff>

<commit_message>
Fixes linebreak issue for Additional Optional Services
</commit_message>
<xml_diff>
--- a/sales/template.docx
+++ b/sales/template.docx
@@ -460,60 +460,16 @@
           <w:sz w:val="26"/>
           <w:szCs w:val="26"/>
         </w:rPr>
-        <w:t>{</w:t>
-      </w:r>
-      <w:proofErr w:type="spellStart"/>
-      <w:r>
-        <w:rPr>
-          <w:rFonts w:ascii="Corbel" w:hAnsi="Corbel"/>
-          <w:b/>
-          <w:bCs/>
-          <w:color w:val="19AFA4"/>
-          <w:sz w:val="26"/>
-          <w:szCs w:val="26"/>
-        </w:rPr>
-        <w:t>existingSystem</w:t>
-      </w:r>
-      <w:proofErr w:type="spellEnd"/>
-      <w:r>
-        <w:rPr>
-          <w:rFonts w:ascii="Corbel" w:hAnsi="Corbel"/>
-          <w:b/>
-          <w:bCs/>
-          <w:color w:val="19AFA4"/>
-          <w:sz w:val="26"/>
-          <w:szCs w:val="26"/>
-        </w:rPr>
-        <w:t>}</w:t>
-      </w:r>
-      <w:r>
-        <w:rPr>
-          <w:rFonts w:ascii="Corbel" w:hAnsi="Corbel"/>
-          <w:sz w:val="26"/>
-          <w:szCs w:val="26"/>
-          <w:highlight w:val="yellow"/>
-        </w:rPr>
-        <w:t>{/</w:t>
-      </w:r>
-      <w:proofErr w:type="spellStart"/>
-      <w:r>
-        <w:rPr>
-          <w:rFonts w:ascii="Corbel" w:hAnsi="Corbel"/>
-          <w:sz w:val="26"/>
-          <w:szCs w:val="26"/>
-          <w:highlight w:val="yellow"/>
-        </w:rPr>
-        <w:t>existingSystem</w:t>
-      </w:r>
-      <w:proofErr w:type="spellEnd"/>
-      <w:r>
-        <w:rPr>
-          <w:rFonts w:ascii="Corbel" w:hAnsi="Corbel"/>
-          <w:sz w:val="26"/>
-          <w:szCs w:val="26"/>
-          <w:highlight w:val="yellow"/>
-        </w:rPr>
-        <w:t>}</w:t>
+        <w:t>{existingSystem}</w:t>
+      </w:r>
+      <w:r>
+        <w:rPr>
+          <w:rFonts w:ascii="Corbel" w:hAnsi="Corbel"/>
+          <w:sz w:val="26"/>
+          <w:szCs w:val="26"/>
+          <w:highlight w:val="yellow"/>
+        </w:rPr>
+        <w:t>{/existingSystem}</w:t>
       </w:r>
       <w:r>
         <w:rPr>
@@ -656,35 +612,16 @@
           <w:sz w:val="26"/>
           <w:szCs w:val="26"/>
         </w:rPr>
-        <w:t xml:space="preserve">Configuration of the following Bullhorn </w:t>
-      </w:r>
-      <w:proofErr w:type="gramStart"/>
-      <w:r>
-        <w:rPr>
-          <w:rFonts w:ascii="Corbel" w:hAnsi="Corbel"/>
-          <w:sz w:val="26"/>
-          <w:szCs w:val="26"/>
-        </w:rPr>
-        <w:t>products:</w:t>
-      </w:r>
-      <w:r>
-        <w:rPr>
-          <w:rFonts w:ascii="Corbel" w:hAnsi="Corbel"/>
-          <w:sz w:val="26"/>
-          <w:szCs w:val="26"/>
-          <w:highlight w:val="yellow"/>
-        </w:rPr>
-        <w:t>{</w:t>
-      </w:r>
-      <w:proofErr w:type="gramEnd"/>
-      <w:r>
-        <w:rPr>
-          <w:rFonts w:ascii="Corbel" w:hAnsi="Corbel"/>
-          <w:sz w:val="26"/>
-          <w:szCs w:val="26"/>
-          <w:highlight w:val="yellow"/>
-        </w:rPr>
-        <w:t>#products}</w:t>
+        <w:t>Configuration of the following Bullhorn products:</w:t>
+      </w:r>
+      <w:r>
+        <w:rPr>
+          <w:rFonts w:ascii="Corbel" w:hAnsi="Corbel"/>
+          <w:sz w:val="26"/>
+          <w:szCs w:val="26"/>
+          <w:highlight w:val="yellow"/>
+        </w:rPr>
+        <w:t>{#products}</w:t>
       </w:r>
     </w:p>
     <w:p>
@@ -763,7 +700,6 @@
         </w:rPr>
         <w:t>{</w:t>
       </w:r>
-      <w:proofErr w:type="spellStart"/>
       <w:r>
         <w:rPr>
           <w:rFonts w:ascii="Corbel" w:hAnsi="Corbel"/>
@@ -775,7 +711,6 @@
         </w:rPr>
         <w:t>plCount</w:t>
       </w:r>
-      <w:proofErr w:type="spellEnd"/>
       <w:r>
         <w:rPr>
           <w:rFonts w:ascii="Corbel" w:hAnsi="Corbel"/>
@@ -1183,7 +1118,6 @@
           <w:szCs w:val="26"/>
         </w:rPr>
       </w:pPr>
-      <w:proofErr w:type="spellStart"/>
       <w:r>
         <w:rPr>
           <w:rFonts w:ascii="Corbel" w:hAnsi="Corbel"/>
@@ -1192,7 +1126,6 @@
         </w:rPr>
         <w:t>Tearsheets</w:t>
       </w:r>
-      <w:proofErr w:type="spellEnd"/>
     </w:p>
     <w:p>
       <w:pPr>
@@ -1609,35 +1542,16 @@
           <w:sz w:val="26"/>
           <w:szCs w:val="26"/>
         </w:rPr>
-        <w:t xml:space="preserve">In the event remediation requires work outside this scope of work, Tonic HQ will work with Client to provide a scope of work that will address those </w:t>
-      </w:r>
-      <w:proofErr w:type="gramStart"/>
-      <w:r>
-        <w:rPr>
-          <w:rFonts w:ascii="Corbel" w:hAnsi="Corbel"/>
-          <w:sz w:val="26"/>
-          <w:szCs w:val="26"/>
-        </w:rPr>
-        <w:t>items.</w:t>
-      </w:r>
-      <w:r>
-        <w:rPr>
-          <w:rFonts w:ascii="Corbel" w:hAnsi="Corbel"/>
-          <w:sz w:val="26"/>
-          <w:szCs w:val="26"/>
-          <w:highlight w:val="yellow"/>
-        </w:rPr>
-        <w:t>{</w:t>
-      </w:r>
-      <w:proofErr w:type="gramEnd"/>
-      <w:r>
-        <w:rPr>
-          <w:rFonts w:ascii="Corbel" w:hAnsi="Corbel"/>
-          <w:sz w:val="26"/>
-          <w:szCs w:val="26"/>
-          <w:highlight w:val="yellow"/>
-        </w:rPr>
-        <w:t>#</w:t>
+        <w:t>In the event remediation requires work outside this scope of work, Tonic HQ will work with Client to provide a scope of work that will address those items.</w:t>
+      </w:r>
+      <w:r>
+        <w:rPr>
+          <w:rFonts w:ascii="Corbel" w:hAnsi="Corbel"/>
+          <w:sz w:val="26"/>
+          <w:szCs w:val="26"/>
+          <w:highlight w:val="yellow"/>
+        </w:rPr>
+        <w:t>{#</w:t>
       </w:r>
       <w:r>
         <w:rPr>
@@ -1695,7 +1609,6 @@
         </w:rPr>
         <w:t xml:space="preserve">ncluded </w:t>
       </w:r>
-      <w:proofErr w:type="gramStart"/>
       <w:r>
         <w:rPr>
           <w:rFonts w:ascii="Corbel" w:hAnsi="Corbel"/>
@@ -1719,17 +1632,7 @@
           <w:szCs w:val="26"/>
           <w:highlight w:val="yellow"/>
         </w:rPr>
-        <w:t>{</w:t>
-      </w:r>
-      <w:proofErr w:type="gramEnd"/>
-      <w:r>
-        <w:rPr>
-          <w:rFonts w:ascii="Corbel" w:hAnsi="Corbel"/>
-          <w:sz w:val="26"/>
-          <w:szCs w:val="26"/>
-          <w:highlight w:val="yellow"/>
-        </w:rPr>
-        <w:t>#</w:t>
+        <w:t>{#</w:t>
       </w:r>
       <w:r>
         <w:rPr>
@@ -1805,8 +1708,6 @@
         </w:rPr>
         <w:t>/</w:t>
       </w:r>
-      <w:proofErr w:type="spellStart"/>
-      <w:proofErr w:type="gramStart"/>
       <w:r>
         <w:rPr>
           <w:rFonts w:ascii="Corbel" w:hAnsi="Corbel"/>
@@ -1816,25 +1717,14 @@
         </w:rPr>
         <w:t>newHireExport</w:t>
       </w:r>
-      <w:proofErr w:type="spellEnd"/>
-      <w:r>
-        <w:rPr>
-          <w:rFonts w:ascii="Corbel" w:hAnsi="Corbel"/>
-          <w:sz w:val="26"/>
-          <w:szCs w:val="26"/>
-          <w:highlight w:val="yellow"/>
-        </w:rPr>
-        <w:t>}{</w:t>
-      </w:r>
-      <w:proofErr w:type="gramEnd"/>
-      <w:r>
-        <w:rPr>
-          <w:rFonts w:ascii="Corbel" w:hAnsi="Corbel"/>
-          <w:sz w:val="26"/>
-          <w:szCs w:val="26"/>
-          <w:highlight w:val="yellow"/>
-        </w:rPr>
-        <w:t>#</w:t>
+      <w:r>
+        <w:rPr>
+          <w:rFonts w:ascii="Corbel" w:hAnsi="Corbel"/>
+          <w:sz w:val="26"/>
+          <w:szCs w:val="26"/>
+          <w:highlight w:val="yellow"/>
+        </w:rPr>
+        <w:t>}{#</w:t>
       </w:r>
       <w:r>
         <w:rPr>
@@ -1868,23 +1758,13 @@
           <w:szCs w:val="26"/>
         </w:rPr>
       </w:pPr>
-      <w:proofErr w:type="spellStart"/>
-      <w:r>
-        <w:rPr>
-          <w:rFonts w:ascii="Corbel" w:hAnsi="Corbel"/>
-          <w:sz w:val="26"/>
-          <w:szCs w:val="26"/>
-        </w:rPr>
-        <w:t>Quickbooks</w:t>
-      </w:r>
-      <w:proofErr w:type="spellEnd"/>
-      <w:r>
-        <w:rPr>
-          <w:rFonts w:ascii="Corbel" w:hAnsi="Corbel"/>
-          <w:sz w:val="26"/>
-          <w:szCs w:val="26"/>
-        </w:rPr>
-        <w:t xml:space="preserve"> </w:t>
+      <w:r>
+        <w:rPr>
+          <w:rFonts w:ascii="Corbel" w:hAnsi="Corbel"/>
+          <w:sz w:val="26"/>
+          <w:szCs w:val="26"/>
+        </w:rPr>
+        <w:t xml:space="preserve">Quickbooks </w:t>
       </w:r>
       <w:r>
         <w:rPr>
@@ -1920,8 +1800,6 @@
         </w:rPr>
         <w:t>/</w:t>
       </w:r>
-      <w:proofErr w:type="spellStart"/>
-      <w:proofErr w:type="gramStart"/>
       <w:r>
         <w:rPr>
           <w:rFonts w:ascii="Corbel" w:hAnsi="Corbel"/>
@@ -1931,25 +1809,14 @@
         </w:rPr>
         <w:t>qbIntegration</w:t>
       </w:r>
-      <w:proofErr w:type="spellEnd"/>
-      <w:r>
-        <w:rPr>
-          <w:rFonts w:ascii="Corbel" w:hAnsi="Corbel"/>
-          <w:sz w:val="26"/>
-          <w:szCs w:val="26"/>
-          <w:highlight w:val="yellow"/>
-        </w:rPr>
-        <w:t>}{</w:t>
-      </w:r>
-      <w:proofErr w:type="gramEnd"/>
-      <w:r>
-        <w:rPr>
-          <w:rFonts w:ascii="Corbel" w:hAnsi="Corbel"/>
-          <w:sz w:val="26"/>
-          <w:szCs w:val="26"/>
-          <w:highlight w:val="yellow"/>
-        </w:rPr>
-        <w:t>#</w:t>
+      <w:r>
+        <w:rPr>
+          <w:rFonts w:ascii="Corbel" w:hAnsi="Corbel"/>
+          <w:sz w:val="26"/>
+          <w:szCs w:val="26"/>
+          <w:highlight w:val="yellow"/>
+        </w:rPr>
+        <w:t>}{#</w:t>
       </w:r>
       <w:r>
         <w:rPr>
@@ -2033,8 +1900,6 @@
         </w:rPr>
         <w:t>/</w:t>
       </w:r>
-      <w:proofErr w:type="spellStart"/>
-      <w:proofErr w:type="gramStart"/>
       <w:r>
         <w:rPr>
           <w:rFonts w:ascii="Corbel" w:hAnsi="Corbel"/>
@@ -2044,25 +1909,14 @@
         </w:rPr>
         <w:t>InvoiceExport</w:t>
       </w:r>
-      <w:proofErr w:type="spellEnd"/>
-      <w:r>
-        <w:rPr>
-          <w:rFonts w:ascii="Corbel" w:hAnsi="Corbel"/>
-          <w:sz w:val="26"/>
-          <w:szCs w:val="26"/>
-          <w:highlight w:val="yellow"/>
-        </w:rPr>
-        <w:t>}{</w:t>
-      </w:r>
-      <w:proofErr w:type="gramEnd"/>
-      <w:r>
-        <w:rPr>
-          <w:rFonts w:ascii="Corbel" w:hAnsi="Corbel"/>
-          <w:sz w:val="26"/>
-          <w:szCs w:val="26"/>
-          <w:highlight w:val="yellow"/>
-        </w:rPr>
-        <w:t>#</w:t>
+      <w:r>
+        <w:rPr>
+          <w:rFonts w:ascii="Corbel" w:hAnsi="Corbel"/>
+          <w:sz w:val="26"/>
+          <w:szCs w:val="26"/>
+          <w:highlight w:val="yellow"/>
+        </w:rPr>
+        <w:t>}{#</w:t>
       </w:r>
       <w:r>
         <w:rPr>
@@ -2096,7 +1950,6 @@
           <w:szCs w:val="26"/>
         </w:rPr>
       </w:pPr>
-      <w:proofErr w:type="spellStart"/>
       <w:r>
         <w:rPr>
           <w:rFonts w:ascii="Corbel" w:hAnsi="Corbel"/>
@@ -2121,7 +1974,6 @@
         </w:rPr>
         <w:t>ata</w:t>
       </w:r>
-      <w:proofErr w:type="spellEnd"/>
       <w:r>
         <w:rPr>
           <w:rFonts w:ascii="Corbel" w:hAnsi="Corbel"/>
@@ -2164,8 +2016,6 @@
         </w:rPr>
         <w:t>/</w:t>
       </w:r>
-      <w:proofErr w:type="spellStart"/>
-      <w:proofErr w:type="gramStart"/>
       <w:r>
         <w:rPr>
           <w:rFonts w:ascii="Corbel" w:hAnsi="Corbel"/>
@@ -2175,25 +2025,14 @@
         </w:rPr>
         <w:t>PayDataExport</w:t>
       </w:r>
-      <w:proofErr w:type="spellEnd"/>
-      <w:r>
-        <w:rPr>
-          <w:rFonts w:ascii="Corbel" w:hAnsi="Corbel"/>
-          <w:sz w:val="26"/>
-          <w:szCs w:val="26"/>
-          <w:highlight w:val="yellow"/>
-        </w:rPr>
-        <w:t>}{</w:t>
-      </w:r>
-      <w:proofErr w:type="gramEnd"/>
-      <w:r>
-        <w:rPr>
-          <w:rFonts w:ascii="Corbel" w:hAnsi="Corbel"/>
-          <w:sz w:val="26"/>
-          <w:szCs w:val="26"/>
-          <w:highlight w:val="yellow"/>
-        </w:rPr>
-        <w:t>#</w:t>
+      <w:r>
+        <w:rPr>
+          <w:rFonts w:ascii="Corbel" w:hAnsi="Corbel"/>
+          <w:sz w:val="26"/>
+          <w:szCs w:val="26"/>
+          <w:highlight w:val="yellow"/>
+        </w:rPr>
+        <w:t>}{#</w:t>
       </w:r>
       <w:r>
         <w:rPr>
@@ -2293,8 +2132,6 @@
         </w:rPr>
         <w:t>/</w:t>
       </w:r>
-      <w:proofErr w:type="spellStart"/>
-      <w:proofErr w:type="gramStart"/>
       <w:r>
         <w:rPr>
           <w:rFonts w:ascii="Corbel" w:hAnsi="Corbel"/>
@@ -2304,25 +2141,14 @@
         </w:rPr>
         <w:t>emailsAsNotes</w:t>
       </w:r>
-      <w:proofErr w:type="spellEnd"/>
-      <w:r>
-        <w:rPr>
-          <w:rFonts w:ascii="Corbel" w:hAnsi="Corbel"/>
-          <w:sz w:val="26"/>
-          <w:szCs w:val="26"/>
-          <w:highlight w:val="yellow"/>
-        </w:rPr>
-        <w:t>}{</w:t>
-      </w:r>
-      <w:proofErr w:type="gramEnd"/>
-      <w:r>
-        <w:rPr>
-          <w:rFonts w:ascii="Corbel" w:hAnsi="Corbel"/>
-          <w:sz w:val="26"/>
-          <w:szCs w:val="26"/>
-          <w:highlight w:val="yellow"/>
-        </w:rPr>
-        <w:t>#</w:t>
+      <w:r>
+        <w:rPr>
+          <w:rFonts w:ascii="Corbel" w:hAnsi="Corbel"/>
+          <w:sz w:val="26"/>
+          <w:szCs w:val="26"/>
+          <w:highlight w:val="yellow"/>
+        </w:rPr>
+        <w:t>}{#</w:t>
       </w:r>
       <w:r>
         <w:rPr>
@@ -2395,28 +2221,7 @@
           <w:szCs w:val="26"/>
           <w:highlight w:val="yellow"/>
         </w:rPr>
-        <w:t>{/</w:t>
-      </w:r>
-      <w:proofErr w:type="spellStart"/>
-      <w:proofErr w:type="gramStart"/>
-      <w:r>
-        <w:rPr>
-          <w:rFonts w:ascii="Corbel" w:hAnsi="Corbel"/>
-          <w:sz w:val="26"/>
-          <w:szCs w:val="26"/>
-          <w:highlight w:val="yellow"/>
-        </w:rPr>
-        <w:t>histSubmissions</w:t>
-      </w:r>
-      <w:proofErr w:type="spellEnd"/>
-      <w:r>
-        <w:rPr>
-          <w:rFonts w:ascii="Corbel" w:hAnsi="Corbel"/>
-          <w:sz w:val="26"/>
-          <w:szCs w:val="26"/>
-          <w:highlight w:val="yellow"/>
-        </w:rPr>
-        <w:t>}</w:t>
+        <w:t>{/histSubmissions}</w:t>
       </w:r>
       <w:r>
         <w:rPr>
@@ -2427,7 +2232,6 @@
         </w:rPr>
         <w:t>{</w:t>
       </w:r>
-      <w:proofErr w:type="gramEnd"/>
       <w:r>
         <w:rPr>
           <w:rFonts w:ascii="Corbel" w:hAnsi="Corbel"/>
@@ -2489,7 +2293,6 @@
         </w:rPr>
         <w:t>{</w:t>
       </w:r>
-      <w:proofErr w:type="spellStart"/>
       <w:r>
         <w:rPr>
           <w:rFonts w:ascii="Corbel" w:hAnsi="Corbel"/>
@@ -2501,7 +2304,6 @@
         </w:rPr>
         <w:t>npeCount</w:t>
       </w:r>
-      <w:proofErr w:type="spellEnd"/>
       <w:r>
         <w:rPr>
           <w:rFonts w:ascii="Corbel" w:hAnsi="Corbel"/>
@@ -2530,37 +2332,17 @@
           <w:sz w:val="26"/>
           <w:szCs w:val="26"/>
         </w:rPr>
-        <w:t xml:space="preserve">non-production </w:t>
-      </w:r>
-      <w:proofErr w:type="gramStart"/>
-      <w:r>
-        <w:rPr>
-          <w:rFonts w:ascii="Corbel" w:hAnsi="Corbel"/>
-          <w:sz w:val="26"/>
-          <w:szCs w:val="26"/>
-        </w:rPr>
-        <w:t>environments.</w:t>
-      </w:r>
-      <w:r>
-        <w:rPr>
-          <w:rFonts w:ascii="Corbel" w:hAnsi="Corbel"/>
-          <w:sz w:val="26"/>
-          <w:szCs w:val="26"/>
-          <w:highlight w:val="yellow"/>
-        </w:rPr>
-        <w:t>{</w:t>
-      </w:r>
-      <w:proofErr w:type="gramEnd"/>
-      <w:r>
-        <w:rPr>
-          <w:rFonts w:ascii="Corbel" w:hAnsi="Corbel"/>
-          <w:sz w:val="26"/>
-          <w:szCs w:val="26"/>
-          <w:highlight w:val="yellow"/>
-        </w:rPr>
-        <w:t>/</w:t>
-      </w:r>
-      <w:proofErr w:type="spellStart"/>
+        <w:t>non-production environments.</w:t>
+      </w:r>
+      <w:r>
+        <w:rPr>
+          <w:rFonts w:ascii="Corbel" w:hAnsi="Corbel"/>
+          <w:sz w:val="26"/>
+          <w:szCs w:val="26"/>
+          <w:highlight w:val="yellow"/>
+        </w:rPr>
+        <w:t>{/</w:t>
+      </w:r>
       <w:r>
         <w:rPr>
           <w:rFonts w:ascii="Corbel" w:hAnsi="Corbel"/>
@@ -2570,7 +2352,6 @@
         </w:rPr>
         <w:t>npeCount</w:t>
       </w:r>
-      <w:proofErr w:type="spellEnd"/>
       <w:r>
         <w:rPr>
           <w:rFonts w:ascii="Corbel" w:hAnsi="Corbel"/>
@@ -2649,7 +2430,6 @@
         </w:rPr>
         <w:t>{</w:t>
       </w:r>
-      <w:proofErr w:type="spellStart"/>
       <w:r>
         <w:rPr>
           <w:rFonts w:ascii="Corbel" w:hAnsi="Corbel"/>
@@ -2661,7 +2441,6 @@
         </w:rPr>
         <w:t>oscpCount</w:t>
       </w:r>
-      <w:proofErr w:type="spellEnd"/>
       <w:r>
         <w:rPr>
           <w:rFonts w:ascii="Corbel" w:hAnsi="Corbel"/>
@@ -2690,16 +2469,7 @@
           <w:sz w:val="26"/>
           <w:szCs w:val="26"/>
         </w:rPr>
-        <w:t xml:space="preserve">Open Source Career </w:t>
-      </w:r>
-      <w:proofErr w:type="gramStart"/>
-      <w:r>
-        <w:rPr>
-          <w:rFonts w:ascii="Corbel" w:hAnsi="Corbel"/>
-          <w:sz w:val="26"/>
-          <w:szCs w:val="26"/>
-        </w:rPr>
-        <w:t>Portal</w:t>
+        <w:t>Open Source Career Portal</w:t>
       </w:r>
       <w:r>
         <w:rPr>
@@ -2724,19 +2494,8 @@
           <w:szCs w:val="26"/>
           <w:highlight w:val="yellow"/>
         </w:rPr>
-        <w:t>{</w:t>
-      </w:r>
-      <w:proofErr w:type="gramEnd"/>
-      <w:r>
-        <w:rPr>
-          <w:rFonts w:ascii="Corbel" w:hAnsi="Corbel"/>
-          <w:sz w:val="26"/>
-          <w:szCs w:val="26"/>
-          <w:highlight w:val="yellow"/>
-        </w:rPr>
-        <w:t>/</w:t>
-      </w:r>
-      <w:proofErr w:type="spellStart"/>
+        <w:t>{/</w:t>
+      </w:r>
       <w:r>
         <w:rPr>
           <w:rFonts w:ascii="Corbel" w:hAnsi="Corbel"/>
@@ -2746,7 +2505,6 @@
         </w:rPr>
         <w:t>oscpCount</w:t>
       </w:r>
-      <w:proofErr w:type="spellEnd"/>
       <w:r>
         <w:rPr>
           <w:rFonts w:ascii="Corbel" w:hAnsi="Corbel"/>
@@ -2763,27 +2521,7 @@
           <w:szCs w:val="26"/>
           <w:highlight w:val="yellow"/>
         </w:rPr>
-        <w:t>{/</w:t>
-      </w:r>
-      <w:proofErr w:type="spellStart"/>
-      <w:r>
-        <w:rPr>
-          <w:rFonts w:ascii="Corbel" w:hAnsi="Corbel"/>
-          <w:sz w:val="26"/>
-          <w:szCs w:val="26"/>
-          <w:highlight w:val="yellow"/>
-        </w:rPr>
-        <w:t>paidAdditions</w:t>
-      </w:r>
-      <w:proofErr w:type="spellEnd"/>
-      <w:r>
-        <w:rPr>
-          <w:rFonts w:ascii="Corbel" w:hAnsi="Corbel"/>
-          <w:sz w:val="26"/>
-          <w:szCs w:val="26"/>
-          <w:highlight w:val="yellow"/>
-        </w:rPr>
-        <w:t>}</w:t>
+        <w:t>{/paidAdditions}</w:t>
       </w:r>
     </w:p>
     <w:p>
@@ -2821,35 +2559,16 @@
           <w:sz w:val="26"/>
           <w:szCs w:val="26"/>
         </w:rPr>
-        <w:t xml:space="preserve">Assuming no scope changes, Tonic HQ is estimating the following timeframe for implementation. Note, the given timeframes are for each task (or group of tasks), with some items running </w:t>
-      </w:r>
-      <w:proofErr w:type="gramStart"/>
-      <w:r>
-        <w:rPr>
-          <w:rFonts w:ascii="Corbel" w:hAnsi="Corbel"/>
-          <w:sz w:val="26"/>
-          <w:szCs w:val="26"/>
-        </w:rPr>
-        <w:t>concurrently.</w:t>
-      </w:r>
-      <w:r>
-        <w:rPr>
-          <w:rFonts w:ascii="Corbel" w:hAnsi="Corbel"/>
-          <w:sz w:val="26"/>
-          <w:szCs w:val="26"/>
-          <w:highlight w:val="yellow"/>
-        </w:rPr>
-        <w:t>{</w:t>
-      </w:r>
-      <w:proofErr w:type="gramEnd"/>
-      <w:r>
-        <w:rPr>
-          <w:rFonts w:ascii="Corbel" w:hAnsi="Corbel"/>
-          <w:sz w:val="26"/>
-          <w:szCs w:val="26"/>
-          <w:highlight w:val="yellow"/>
-        </w:rPr>
-        <w:t>#</w:t>
+        <w:t>Assuming no scope changes, Tonic HQ is estimating the following timeframe for implementation. Note, the given timeframes are for each task (or group of tasks), with some items running concurrently.</w:t>
+      </w:r>
+      <w:r>
+        <w:rPr>
+          <w:rFonts w:ascii="Corbel" w:hAnsi="Corbel"/>
+          <w:sz w:val="26"/>
+          <w:szCs w:val="26"/>
+          <w:highlight w:val="yellow"/>
+        </w:rPr>
+        <w:t>{#</w:t>
       </w:r>
       <w:r>
         <w:rPr>
@@ -3476,18 +3195,7 @@
           <w:szCs w:val="26"/>
           <w:highlight w:val="yellow"/>
         </w:rPr>
-        <w:t>{/</w:t>
-      </w:r>
-      <w:proofErr w:type="spellStart"/>
-      <w:proofErr w:type="gramStart"/>
-      <w:r>
-        <w:rPr>
-          <w:rFonts w:ascii="Corbel" w:hAnsi="Corbel"/>
-          <w:sz w:val="26"/>
-          <w:szCs w:val="26"/>
-          <w:highlight w:val="yellow"/>
-        </w:rPr>
-        <w:t>timeline</w:t>
+        <w:t>{/timeline</w:t>
       </w:r>
       <w:r>
         <w:rPr>
@@ -3498,7 +3206,6 @@
         </w:rPr>
         <w:t>NoDM</w:t>
       </w:r>
-      <w:proofErr w:type="spellEnd"/>
       <w:r>
         <w:rPr>
           <w:rFonts w:ascii="Corbel" w:hAnsi="Corbel"/>
@@ -3515,17 +3222,7 @@
           <w:szCs w:val="26"/>
           <w:highlight w:val="yellow"/>
         </w:rPr>
-        <w:t>{</w:t>
-      </w:r>
-      <w:proofErr w:type="gramEnd"/>
-      <w:r>
-        <w:rPr>
-          <w:rFonts w:ascii="Corbel" w:hAnsi="Corbel"/>
-          <w:sz w:val="26"/>
-          <w:szCs w:val="26"/>
-          <w:highlight w:val="yellow"/>
-        </w:rPr>
-        <w:t>#</w:t>
+        <w:t>{#</w:t>
       </w:r>
       <w:r>
         <w:rPr>
@@ -4365,47 +4062,16 @@
           <w:szCs w:val="26"/>
           <w:highlight w:val="yellow"/>
         </w:rPr>
-        <w:t>{/</w:t>
-      </w:r>
-      <w:proofErr w:type="spellStart"/>
-      <w:proofErr w:type="gramStart"/>
-      <w:r>
-        <w:rPr>
-          <w:rFonts w:ascii="Corbel" w:hAnsi="Corbel"/>
-          <w:sz w:val="26"/>
-          <w:szCs w:val="26"/>
-          <w:highlight w:val="yellow"/>
-        </w:rPr>
-        <w:t>timelineSMB</w:t>
-      </w:r>
-      <w:proofErr w:type="spellEnd"/>
-      <w:r>
-        <w:rPr>
-          <w:rFonts w:ascii="Corbel" w:hAnsi="Corbel"/>
-          <w:sz w:val="26"/>
-          <w:szCs w:val="26"/>
-          <w:highlight w:val="yellow"/>
-        </w:rPr>
-        <w:t>}</w:t>
-      </w:r>
-      <w:r>
-        <w:rPr>
-          <w:rFonts w:ascii="Corbel" w:hAnsi="Corbel"/>
-          <w:sz w:val="26"/>
-          <w:szCs w:val="26"/>
-          <w:highlight w:val="yellow"/>
-        </w:rPr>
-        <w:t>{</w:t>
-      </w:r>
-      <w:proofErr w:type="gramEnd"/>
-      <w:r>
-        <w:rPr>
-          <w:rFonts w:ascii="Corbel" w:hAnsi="Corbel"/>
-          <w:sz w:val="26"/>
-          <w:szCs w:val="26"/>
-          <w:highlight w:val="yellow"/>
-        </w:rPr>
-        <w:t>#</w:t>
+        <w:t>{/timelineSMB}</w:t>
+      </w:r>
+      <w:r>
+        <w:rPr>
+          <w:rFonts w:ascii="Corbel" w:hAnsi="Corbel"/>
+          <w:sz w:val="26"/>
+          <w:szCs w:val="26"/>
+          <w:highlight w:val="yellow"/>
+        </w:rPr>
+        <w:t>{#</w:t>
       </w:r>
       <w:r>
         <w:rPr>
@@ -5578,47 +5244,16 @@
           <w:szCs w:val="26"/>
           <w:highlight w:val="yellow"/>
         </w:rPr>
-        <w:t>{/</w:t>
-      </w:r>
-      <w:proofErr w:type="spellStart"/>
-      <w:proofErr w:type="gramStart"/>
-      <w:r>
-        <w:rPr>
-          <w:rFonts w:ascii="Corbel" w:hAnsi="Corbel"/>
-          <w:sz w:val="26"/>
-          <w:szCs w:val="26"/>
-          <w:highlight w:val="yellow"/>
-        </w:rPr>
-        <w:t>timelineField</w:t>
-      </w:r>
-      <w:proofErr w:type="spellEnd"/>
-      <w:r>
-        <w:rPr>
-          <w:rFonts w:ascii="Corbel" w:hAnsi="Corbel"/>
-          <w:sz w:val="26"/>
-          <w:szCs w:val="26"/>
-          <w:highlight w:val="yellow"/>
-        </w:rPr>
-        <w:t>}</w:t>
-      </w:r>
-      <w:r>
-        <w:rPr>
-          <w:rFonts w:ascii="Corbel" w:hAnsi="Corbel"/>
-          <w:sz w:val="26"/>
-          <w:szCs w:val="26"/>
-          <w:highlight w:val="yellow"/>
-        </w:rPr>
-        <w:t>{</w:t>
-      </w:r>
-      <w:proofErr w:type="gramEnd"/>
-      <w:r>
-        <w:rPr>
-          <w:rFonts w:ascii="Corbel" w:hAnsi="Corbel"/>
-          <w:sz w:val="26"/>
-          <w:szCs w:val="26"/>
-          <w:highlight w:val="yellow"/>
-        </w:rPr>
-        <w:t>#</w:t>
+        <w:t>{/timelineField}</w:t>
+      </w:r>
+      <w:r>
+        <w:rPr>
+          <w:rFonts w:ascii="Corbel" w:hAnsi="Corbel"/>
+          <w:sz w:val="26"/>
+          <w:szCs w:val="26"/>
+          <w:highlight w:val="yellow"/>
+        </w:rPr>
+        <w:t>{#</w:t>
       </w:r>
       <w:r>
         <w:rPr>
@@ -6883,7 +6518,6 @@
         </w:rPr>
         <w:t>{</w:t>
       </w:r>
-      <w:proofErr w:type="spellStart"/>
       <w:r>
         <w:rPr>
           <w:rFonts w:ascii="Corbel" w:hAnsi="Corbel"/>
@@ -6895,7 +6529,6 @@
         </w:rPr>
         <w:t>userCount</w:t>
       </w:r>
-      <w:proofErr w:type="spellEnd"/>
       <w:r>
         <w:rPr>
           <w:rFonts w:ascii="Corbel" w:hAnsi="Corbel"/>
@@ -6958,7 +6591,6 @@
         </w:rPr>
         <w:t>{</w:t>
       </w:r>
-      <w:proofErr w:type="spellStart"/>
       <w:r>
         <w:rPr>
           <w:rFonts w:ascii="Corbel" w:hAnsi="Corbel"/>
@@ -6970,7 +6602,6 @@
         </w:rPr>
         <w:t>timelineWeeks</w:t>
       </w:r>
-      <w:proofErr w:type="spellEnd"/>
       <w:r>
         <w:rPr>
           <w:rFonts w:ascii="Corbel" w:hAnsi="Corbel"/>
@@ -7089,25 +6720,7 @@
           <w:sz w:val="26"/>
           <w:szCs w:val="26"/>
         </w:rPr>
-        <w:t xml:space="preserve">Client has dedicated resources available to assist Tonic HQ in the discovery, </w:t>
-      </w:r>
-      <w:proofErr w:type="gramStart"/>
-      <w:r>
-        <w:rPr>
-          <w:rFonts w:ascii="Corbel" w:hAnsi="Corbel"/>
-          <w:sz w:val="26"/>
-          <w:szCs w:val="26"/>
-        </w:rPr>
-        <w:t>design</w:t>
-      </w:r>
-      <w:proofErr w:type="gramEnd"/>
-      <w:r>
-        <w:rPr>
-          <w:rFonts w:ascii="Corbel" w:hAnsi="Corbel"/>
-          <w:sz w:val="26"/>
-          <w:szCs w:val="26"/>
-        </w:rPr>
-        <w:t xml:space="preserve"> and testing processes.</w:t>
+        <w:t>Client has dedicated resources available to assist Tonic HQ in the discovery, design and testing processes.</w:t>
       </w:r>
     </w:p>
     <w:p>
@@ -7148,47 +6761,16 @@
           <w:szCs w:val="26"/>
           <w:highlight w:val="yellow"/>
         </w:rPr>
-        <w:t>{^</w:t>
-      </w:r>
-      <w:proofErr w:type="spellStart"/>
-      <w:proofErr w:type="gramStart"/>
-      <w:r>
-        <w:rPr>
-          <w:rFonts w:ascii="Corbel" w:hAnsi="Corbel"/>
-          <w:sz w:val="26"/>
-          <w:szCs w:val="26"/>
-          <w:highlight w:val="yellow"/>
-        </w:rPr>
-        <w:t>noDataMigration</w:t>
-      </w:r>
-      <w:proofErr w:type="spellEnd"/>
-      <w:r>
-        <w:rPr>
-          <w:rFonts w:ascii="Corbel" w:hAnsi="Corbel"/>
-          <w:sz w:val="26"/>
-          <w:szCs w:val="26"/>
-          <w:highlight w:val="yellow"/>
-        </w:rPr>
-        <w:t>}</w:t>
-      </w:r>
-      <w:r>
-        <w:rPr>
-          <w:rFonts w:ascii="Corbel" w:hAnsi="Corbel"/>
-          <w:sz w:val="26"/>
-          <w:szCs w:val="26"/>
-          <w:highlight w:val="yellow"/>
-        </w:rPr>
-        <w:t>{</w:t>
-      </w:r>
-      <w:proofErr w:type="gramEnd"/>
-      <w:r>
-        <w:rPr>
-          <w:rFonts w:ascii="Corbel" w:hAnsi="Corbel"/>
-          <w:sz w:val="26"/>
-          <w:szCs w:val="26"/>
-          <w:highlight w:val="yellow"/>
-        </w:rPr>
-        <w:t>#</w:t>
+        <w:t>{^noDataMigration}</w:t>
+      </w:r>
+      <w:r>
+        <w:rPr>
+          <w:rFonts w:ascii="Corbel" w:hAnsi="Corbel"/>
+          <w:sz w:val="26"/>
+          <w:szCs w:val="26"/>
+          <w:highlight w:val="yellow"/>
+        </w:rPr>
+        <w:t>{#</w:t>
       </w:r>
       <w:r>
         <w:rPr>
@@ -7222,23 +6804,13 @@
           <w:szCs w:val="26"/>
         </w:rPr>
       </w:pPr>
-      <w:proofErr w:type="spellStart"/>
-      <w:r>
-        <w:rPr>
-          <w:rFonts w:ascii="Corbel" w:hAnsi="Corbel"/>
-          <w:sz w:val="26"/>
-          <w:szCs w:val="26"/>
-        </w:rPr>
-        <w:t>Datasource</w:t>
-      </w:r>
-      <w:proofErr w:type="spellEnd"/>
-      <w:r>
-        <w:rPr>
-          <w:rFonts w:ascii="Corbel" w:hAnsi="Corbel"/>
-          <w:sz w:val="26"/>
-          <w:szCs w:val="26"/>
-        </w:rPr>
-        <w:t xml:space="preserve"> for the migration is </w:t>
+      <w:r>
+        <w:rPr>
+          <w:rFonts w:ascii="Corbel" w:hAnsi="Corbel"/>
+          <w:sz w:val="26"/>
+          <w:szCs w:val="26"/>
+        </w:rPr>
+        <w:t xml:space="preserve">Datasource for the migration is </w:t>
       </w:r>
       <w:r>
         <w:rPr>
@@ -7251,7 +6823,6 @@
         </w:rPr>
         <w:t>{</w:t>
       </w:r>
-      <w:proofErr w:type="spellStart"/>
       <w:r>
         <w:rPr>
           <w:rFonts w:ascii="Corbel" w:hAnsi="Corbel"/>
@@ -7263,8 +6834,6 @@
         </w:rPr>
         <w:t>existingSystem</w:t>
       </w:r>
-      <w:proofErr w:type="spellEnd"/>
-      <w:proofErr w:type="gramStart"/>
       <w:r>
         <w:rPr>
           <w:rFonts w:ascii="Corbel" w:hAnsi="Corbel"/>
@@ -7293,7 +6862,6 @@
         </w:rPr>
         <w:t>{</w:t>
       </w:r>
-      <w:proofErr w:type="gramEnd"/>
       <w:r>
         <w:rPr>
           <w:rFonts w:ascii="Corbel" w:hAnsi="Corbel"/>
@@ -7303,7 +6871,6 @@
         </w:rPr>
         <w:t>/</w:t>
       </w:r>
-      <w:proofErr w:type="spellStart"/>
       <w:r>
         <w:rPr>
           <w:rFonts w:ascii="Corbel" w:hAnsi="Corbel"/>
@@ -7313,7 +6880,6 @@
         </w:rPr>
         <w:t>existingSystem</w:t>
       </w:r>
-      <w:proofErr w:type="spellEnd"/>
       <w:r>
         <w:rPr>
           <w:rFonts w:ascii="Corbel" w:hAnsi="Corbel"/>
@@ -7370,25 +6936,7 @@
           <w:sz w:val="26"/>
           <w:szCs w:val="26"/>
         </w:rPr>
-        <w:t xml:space="preserve">Additional </w:t>
-      </w:r>
-      <w:proofErr w:type="spellStart"/>
-      <w:r>
-        <w:rPr>
-          <w:rFonts w:ascii="Corbel" w:hAnsi="Corbel"/>
-          <w:sz w:val="26"/>
-          <w:szCs w:val="26"/>
-        </w:rPr>
-        <w:t>Datasource</w:t>
-      </w:r>
-      <w:proofErr w:type="spellEnd"/>
-      <w:r>
-        <w:rPr>
-          <w:rFonts w:ascii="Corbel" w:hAnsi="Corbel"/>
-          <w:sz w:val="26"/>
-          <w:szCs w:val="26"/>
-        </w:rPr>
-        <w:t xml:space="preserve">(s) for the migration are </w:t>
+        <w:t xml:space="preserve">Additional Datasource(s) for the migration are </w:t>
       </w:r>
       <w:r>
         <w:rPr>
@@ -7401,7 +6949,6 @@
         </w:rPr>
         <w:t>{</w:t>
       </w:r>
-      <w:proofErr w:type="spellStart"/>
       <w:r>
         <w:rPr>
           <w:rFonts w:ascii="Corbel" w:hAnsi="Corbel"/>
@@ -7413,8 +6960,6 @@
         </w:rPr>
         <w:t>addtlDatasources</w:t>
       </w:r>
-      <w:proofErr w:type="spellEnd"/>
-      <w:proofErr w:type="gramStart"/>
       <w:r>
         <w:rPr>
           <w:rFonts w:ascii="Corbel" w:hAnsi="Corbel"/>
@@ -7443,27 +6988,15 @@
         </w:rPr>
         <w:t>{</w:t>
       </w:r>
-      <w:proofErr w:type="gramEnd"/>
-      <w:r>
-        <w:rPr>
-          <w:rFonts w:ascii="Corbel" w:hAnsi="Corbel"/>
-          <w:sz w:val="26"/>
-          <w:szCs w:val="26"/>
-          <w:highlight w:val="yellow"/>
-        </w:rPr>
-        <w:t>/</w:t>
-      </w:r>
-      <w:proofErr w:type="spellStart"/>
-      <w:r>
-        <w:rPr>
-          <w:rFonts w:ascii="Corbel" w:hAnsi="Corbel"/>
-          <w:sz w:val="26"/>
-          <w:szCs w:val="26"/>
-          <w:highlight w:val="yellow"/>
-        </w:rPr>
-        <w:t>addtlDatasources</w:t>
-      </w:r>
-      <w:proofErr w:type="spellEnd"/>
+      <w:r>
+        <w:rPr>
+          <w:rFonts w:ascii="Corbel" w:hAnsi="Corbel"/>
+          <w:sz w:val="26"/>
+          <w:szCs w:val="26"/>
+          <w:highlight w:val="yellow"/>
+        </w:rPr>
+        <w:t>/addtlDatasources</w:t>
+      </w:r>
       <w:r>
         <w:rPr>
           <w:rFonts w:ascii="Corbel" w:hAnsi="Corbel"/>
@@ -7511,27 +7044,7 @@
           <w:szCs w:val="26"/>
           <w:highlight w:val="yellow"/>
         </w:rPr>
-        <w:t>{/</w:t>
-      </w:r>
-      <w:proofErr w:type="spellStart"/>
-      <w:r>
-        <w:rPr>
-          <w:rFonts w:ascii="Corbel" w:hAnsi="Corbel"/>
-          <w:sz w:val="26"/>
-          <w:szCs w:val="26"/>
-          <w:highlight w:val="yellow"/>
-        </w:rPr>
-        <w:t>noDataMigration</w:t>
-      </w:r>
-      <w:proofErr w:type="spellEnd"/>
-      <w:r>
-        <w:rPr>
-          <w:rFonts w:ascii="Corbel" w:hAnsi="Corbel"/>
-          <w:sz w:val="26"/>
-          <w:szCs w:val="26"/>
-          <w:highlight w:val="yellow"/>
-        </w:rPr>
-        <w:t>}</w:t>
+        <w:t>{/noDataMigration}</w:t>
       </w:r>
     </w:p>
     <w:p>
@@ -7622,7 +7135,6 @@
         </w:rPr>
         <w:t>{</w:t>
       </w:r>
-      <w:proofErr w:type="spellStart"/>
       <w:r>
         <w:rPr>
           <w:rFonts w:ascii="Corbel" w:hAnsi="Corbel"/>
@@ -7645,7 +7157,6 @@
         </w:rPr>
         <w:t>Amt</w:t>
       </w:r>
-      <w:proofErr w:type="spellEnd"/>
       <w:r>
         <w:rPr>
           <w:rFonts w:ascii="Corbel" w:hAnsi="Corbel"/>
@@ -7671,16 +7182,7 @@
           <w:sz w:val="26"/>
           <w:szCs w:val="26"/>
         </w:rPr>
-        <w:t xml:space="preserve">made in </w:t>
-      </w:r>
-      <w:proofErr w:type="gramStart"/>
-      <w:r>
-        <w:rPr>
-          <w:rFonts w:ascii="Corbel" w:hAnsi="Corbel"/>
-          <w:sz w:val="26"/>
-          <w:szCs w:val="26"/>
-        </w:rPr>
-        <w:t>payments</w:t>
+        <w:t>made in payments</w:t>
       </w:r>
       <w:r>
         <w:rPr>
@@ -7697,17 +7199,7 @@
           <w:szCs w:val="26"/>
           <w:highlight w:val="yellow"/>
         </w:rPr>
-        <w:t>{</w:t>
-      </w:r>
-      <w:proofErr w:type="gramEnd"/>
-      <w:r>
-        <w:rPr>
-          <w:rFonts w:ascii="Corbel" w:hAnsi="Corbel"/>
-          <w:sz w:val="26"/>
-          <w:szCs w:val="26"/>
-          <w:highlight w:val="yellow"/>
-        </w:rPr>
-        <w:t>#</w:t>
+        <w:t>{#</w:t>
       </w:r>
       <w:r>
         <w:rPr>
@@ -7786,38 +7278,7 @@
           <w:szCs w:val="26"/>
           <w:highlight w:val="yellow"/>
         </w:rPr>
-        <w:t>{/</w:t>
-      </w:r>
-      <w:proofErr w:type="spellStart"/>
-      <w:proofErr w:type="gramStart"/>
-      <w:r>
-        <w:rPr>
-          <w:rFonts w:ascii="Corbel" w:hAnsi="Corbel"/>
-          <w:sz w:val="26"/>
-          <w:szCs w:val="26"/>
-          <w:highlight w:val="yellow"/>
-        </w:rPr>
-        <w:t>paymentsTwo</w:t>
-      </w:r>
-      <w:proofErr w:type="spellEnd"/>
-      <w:r>
-        <w:rPr>
-          <w:rFonts w:ascii="Corbel" w:hAnsi="Corbel"/>
-          <w:sz w:val="26"/>
-          <w:szCs w:val="26"/>
-          <w:highlight w:val="yellow"/>
-        </w:rPr>
-        <w:t>}{</w:t>
-      </w:r>
-      <w:proofErr w:type="gramEnd"/>
-      <w:r>
-        <w:rPr>
-          <w:rFonts w:ascii="Corbel" w:hAnsi="Corbel"/>
-          <w:sz w:val="26"/>
-          <w:szCs w:val="26"/>
-          <w:highlight w:val="yellow"/>
-        </w:rPr>
-        <w:t>#paymentsThree}</w:t>
+        <w:t>{/paymentsTwo}{#paymentsThree}</w:t>
       </w:r>
     </w:p>
     <w:p>
@@ -7899,25 +7360,7 @@
           <w:sz w:val="26"/>
           <w:szCs w:val="26"/>
         </w:rPr>
-        <w:t xml:space="preserve">% at project completion and Client </w:t>
-      </w:r>
-      <w:proofErr w:type="gramStart"/>
-      <w:r>
-        <w:rPr>
-          <w:rFonts w:ascii="Corbel" w:hAnsi="Corbel"/>
-          <w:sz w:val="26"/>
-          <w:szCs w:val="26"/>
-        </w:rPr>
-        <w:t>sign-offs</w:t>
-      </w:r>
-      <w:proofErr w:type="gramEnd"/>
-      <w:r>
-        <w:rPr>
-          <w:rFonts w:ascii="Corbel" w:hAnsi="Corbel"/>
-          <w:sz w:val="26"/>
-          <w:szCs w:val="26"/>
-        </w:rPr>
-        <w:t xml:space="preserve"> and acceptance</w:t>
+        <w:t>% at project completion and Client sign-offs and acceptance</w:t>
       </w:r>
       <w:r>
         <w:rPr>
@@ -7935,19 +7378,8 @@
           <w:szCs w:val="26"/>
           <w:highlight w:val="yellow"/>
         </w:rPr>
-        <w:t>/</w:t>
-      </w:r>
-      <w:proofErr w:type="spellStart"/>
-      <w:r>
-        <w:rPr>
-          <w:rFonts w:ascii="Corbel" w:hAnsi="Corbel"/>
-          <w:sz w:val="26"/>
-          <w:szCs w:val="26"/>
-          <w:highlight w:val="yellow"/>
-        </w:rPr>
-        <w:t>paymentsThree</w:t>
-      </w:r>
-      <w:proofErr w:type="spellEnd"/>
+        <w:t>/paymentsThree</w:t>
+      </w:r>
       <w:r>
         <w:rPr>
           <w:rFonts w:ascii="Corbel" w:hAnsi="Corbel"/>
@@ -8022,7 +7454,6 @@
         </w:rPr>
         <w:t xml:space="preserve"> </w:t>
       </w:r>
-      <w:proofErr w:type="gramStart"/>
       <w:r>
         <w:rPr>
           <w:rFonts w:ascii="Corbel" w:eastAsia="Corbel" w:hAnsi="Corbel" w:cs="Corbel"/>
@@ -8032,19 +7463,7 @@
           <w:sz w:val="26"/>
           <w:szCs w:val="26"/>
         </w:rPr>
-        <w:t>Open Source</w:t>
-      </w:r>
-      <w:proofErr w:type="gramEnd"/>
-      <w:r>
-        <w:rPr>
-          <w:rFonts w:ascii="Corbel" w:eastAsia="Corbel" w:hAnsi="Corbel" w:cs="Corbel"/>
-          <w:b/>
-          <w:bCs/>
-          <w:color w:val="000000" w:themeColor="text1"/>
-          <w:sz w:val="26"/>
-          <w:szCs w:val="26"/>
-        </w:rPr>
-        <w:t xml:space="preserve"> Career Portal Creation</w:t>
+        <w:t>OPEN SOURCE CAREER PORTAL CREATION</w:t>
       </w:r>
     </w:p>
     <w:tbl>
@@ -8115,27 +7534,7 @@
                 <w:sz w:val="26"/>
                 <w:szCs w:val="26"/>
               </w:rPr>
-              <w:t xml:space="preserve">Creation and customization of Bullhorn’s </w:t>
-            </w:r>
-            <w:proofErr w:type="gramStart"/>
-            <w:r>
-              <w:rPr>
-                <w:rFonts w:ascii="Corbel" w:eastAsia="Corbel" w:hAnsi="Corbel" w:cs="Corbel"/>
-                <w:color w:val="000000" w:themeColor="text1"/>
-                <w:sz w:val="26"/>
-                <w:szCs w:val="26"/>
-              </w:rPr>
-              <w:t>Open Source</w:t>
-            </w:r>
-            <w:proofErr w:type="gramEnd"/>
-            <w:r>
-              <w:rPr>
-                <w:rFonts w:ascii="Corbel" w:eastAsia="Corbel" w:hAnsi="Corbel" w:cs="Corbel"/>
-                <w:color w:val="000000" w:themeColor="text1"/>
-                <w:sz w:val="26"/>
-                <w:szCs w:val="26"/>
-              </w:rPr>
-              <w:t xml:space="preserve"> Career Portal.</w:t>
+              <w:t>Creation and customization of Bullhorn’s Open Source Career Portal.</w:t>
             </w:r>
             <w:r>
               <w:rPr>
@@ -8157,21 +7556,8 @@
                 <w:sz w:val="26"/>
                 <w:szCs w:val="26"/>
               </w:rPr>
-              <w:t>{</w:t>
-            </w:r>
-            <w:proofErr w:type="spellStart"/>
-            <w:r>
-              <w:rPr>
-                <w:rFonts w:ascii="Corbel" w:hAnsi="Corbel"/>
-                <w:b/>
-                <w:bCs/>
-                <w:color w:val="19AFA4"/>
-                <w:sz w:val="26"/>
-                <w:szCs w:val="26"/>
-              </w:rPr>
-              <w:t>ocspAmt</w:t>
-            </w:r>
-            <w:proofErr w:type="spellEnd"/>
+              <w:t>{ocspAmt</w:t>
+            </w:r>
             <w:r>
               <w:rPr>
                 <w:rFonts w:ascii="Corbel" w:hAnsi="Corbel"/>
@@ -8215,20 +7601,8 @@
           <w:szCs w:val="26"/>
           <w:highlight w:val="yellow"/>
         </w:rPr>
-        <w:t>/</w:t>
-      </w:r>
-      <w:proofErr w:type="spellStart"/>
-      <w:proofErr w:type="gramStart"/>
-      <w:r>
-        <w:rPr>
-          <w:rFonts w:ascii="Corbel" w:hAnsi="Corbel"/>
-          <w:sz w:val="26"/>
-          <w:szCs w:val="26"/>
-          <w:highlight w:val="yellow"/>
-        </w:rPr>
-        <w:t>oscpOption</w:t>
-      </w:r>
-      <w:proofErr w:type="spellEnd"/>
+        <w:t>/oscpOption</w:t>
+      </w:r>
       <w:r>
         <w:rPr>
           <w:rFonts w:ascii="Corbel" w:hAnsi="Corbel"/>
@@ -8245,17 +7619,7 @@
           <w:szCs w:val="26"/>
           <w:highlight w:val="yellow"/>
         </w:rPr>
-        <w:t>{</w:t>
-      </w:r>
-      <w:proofErr w:type="gramEnd"/>
-      <w:r>
-        <w:rPr>
-          <w:rFonts w:ascii="Corbel" w:hAnsi="Corbel"/>
-          <w:sz w:val="26"/>
-          <w:szCs w:val="26"/>
-          <w:highlight w:val="yellow"/>
-        </w:rPr>
-        <w:t>#</w:t>
+        <w:t>{#</w:t>
       </w:r>
       <w:r>
         <w:rPr>
@@ -8284,7 +7648,18 @@
           <w:sz w:val="26"/>
           <w:szCs w:val="26"/>
         </w:rPr>
-        <w:t>OPTIONAL ON-SITE TRAINING</w:t>
+        <w:t>ON-SITE TRAINING</w:t>
+      </w:r>
+      <w:r>
+        <w:rPr>
+          <w:rFonts w:ascii="Corbel" w:eastAsia="Corbel" w:hAnsi="Corbel" w:cs="Corbel"/>
+          <w:b/>
+          <w:bCs/>
+          <w:color w:val="000000" w:themeColor="text1"/>
+          <w:sz w:val="26"/>
+          <w:szCs w:val="26"/>
+        </w:rPr>
+        <w:t xml:space="preserve"> (OPTIONAL)</w:t>
       </w:r>
     </w:p>
     <w:tbl>
@@ -8355,27 +7730,7 @@
                 <w:sz w:val="26"/>
                 <w:szCs w:val="26"/>
               </w:rPr>
-              <w:t xml:space="preserve">Customized training based on client’s requirements delivered prior to Go Live. Includes two trainers on-site at </w:t>
-            </w:r>
-            <w:proofErr w:type="gramStart"/>
-            <w:r>
-              <w:rPr>
-                <w:rFonts w:ascii="Corbel" w:eastAsia="Corbel" w:hAnsi="Corbel" w:cs="Corbel"/>
-                <w:color w:val="000000" w:themeColor="text1"/>
-                <w:sz w:val="26"/>
-                <w:szCs w:val="26"/>
-              </w:rPr>
-              <w:t>client‘</w:t>
-            </w:r>
-            <w:proofErr w:type="gramEnd"/>
-            <w:r>
-              <w:rPr>
-                <w:rFonts w:ascii="Corbel" w:eastAsia="Corbel" w:hAnsi="Corbel" w:cs="Corbel"/>
-                <w:color w:val="000000" w:themeColor="text1"/>
-                <w:sz w:val="26"/>
-                <w:szCs w:val="26"/>
-              </w:rPr>
-              <w:t>s desired location for a total of two days</w:t>
+              <w:t>Customized training based on client’s requirements delivered prior to Go Live. Includes two trainers on-site at client‘s desired location for a total of two days</w:t>
             </w:r>
             <w:r>
               <w:rPr>
@@ -8406,21 +7761,8 @@
                 <w:sz w:val="26"/>
                 <w:szCs w:val="26"/>
               </w:rPr>
-              <w:t>{</w:t>
-            </w:r>
-            <w:proofErr w:type="spellStart"/>
-            <w:r>
-              <w:rPr>
-                <w:rFonts w:ascii="Corbel" w:hAnsi="Corbel"/>
-                <w:b/>
-                <w:bCs/>
-                <w:color w:val="19AFA4"/>
-                <w:sz w:val="26"/>
-                <w:szCs w:val="26"/>
-              </w:rPr>
-              <w:t>onSiteTrainingAmt</w:t>
-            </w:r>
-            <w:proofErr w:type="spellEnd"/>
+              <w:t>{onSiteTrainingAmt</w:t>
+            </w:r>
             <w:r>
               <w:rPr>
                 <w:rFonts w:ascii="Corbel" w:hAnsi="Corbel"/>
@@ -8461,20 +7803,8 @@
           <w:szCs w:val="26"/>
           <w:highlight w:val="yellow"/>
         </w:rPr>
-        <w:t>/</w:t>
-      </w:r>
-      <w:proofErr w:type="spellStart"/>
-      <w:proofErr w:type="gramStart"/>
-      <w:r>
-        <w:rPr>
-          <w:rFonts w:ascii="Corbel" w:hAnsi="Corbel"/>
-          <w:sz w:val="26"/>
-          <w:szCs w:val="26"/>
-          <w:highlight w:val="yellow"/>
-        </w:rPr>
-        <w:t>onSiteTraining</w:t>
-      </w:r>
-      <w:proofErr w:type="spellEnd"/>
+        <w:t>/onSiteTraining</w:t>
+      </w:r>
       <w:r>
         <w:rPr>
           <w:rFonts w:ascii="Corbel" w:hAnsi="Corbel"/>
@@ -8491,17 +7821,7 @@
           <w:szCs w:val="26"/>
           <w:highlight w:val="yellow"/>
         </w:rPr>
-        <w:t>{</w:t>
-      </w:r>
-      <w:proofErr w:type="gramEnd"/>
-      <w:r>
-        <w:rPr>
-          <w:rFonts w:ascii="Corbel" w:hAnsi="Corbel"/>
-          <w:sz w:val="26"/>
-          <w:szCs w:val="26"/>
-          <w:highlight w:val="yellow"/>
-        </w:rPr>
-        <w:t>#</w:t>
+        <w:t>{#</w:t>
       </w:r>
       <w:r>
         <w:rPr>
@@ -8530,7 +7850,18 @@
           <w:sz w:val="26"/>
           <w:szCs w:val="26"/>
         </w:rPr>
-        <w:t>OPTIONAL WHITE GLOVE AFTER-CARE</w:t>
+        <w:t>WHITE GLOVE AFTER-CARE</w:t>
+      </w:r>
+      <w:r>
+        <w:rPr>
+          <w:rFonts w:ascii="Corbel" w:eastAsia="Corbel" w:hAnsi="Corbel" w:cs="Corbel"/>
+          <w:b/>
+          <w:bCs/>
+          <w:color w:val="000000" w:themeColor="text1"/>
+          <w:sz w:val="26"/>
+          <w:szCs w:val="26"/>
+        </w:rPr>
+        <w:t xml:space="preserve"> (OPTIONAL)</w:t>
       </w:r>
     </w:p>
     <w:tbl>
@@ -8625,9 +7956,8 @@
                 <w:sz w:val="26"/>
                 <w:szCs w:val="26"/>
               </w:rPr>
-              <w:t>{</w:t>
-            </w:r>
-            <w:proofErr w:type="spellStart"/>
+              <w:t>{afterCare</w:t>
+            </w:r>
             <w:r>
               <w:rPr>
                 <w:rFonts w:ascii="Corbel" w:hAnsi="Corbel"/>
@@ -8637,20 +7967,8 @@
                 <w:sz w:val="26"/>
                 <w:szCs w:val="26"/>
               </w:rPr>
-              <w:t>afterCare</w:t>
-            </w:r>
-            <w:r>
-              <w:rPr>
-                <w:rFonts w:ascii="Corbel" w:hAnsi="Corbel"/>
-                <w:b/>
-                <w:bCs/>
-                <w:color w:val="19AFA4"/>
-                <w:sz w:val="26"/>
-                <w:szCs w:val="26"/>
-              </w:rPr>
               <w:t>Amt</w:t>
             </w:r>
-            <w:proofErr w:type="spellEnd"/>
             <w:r>
               <w:rPr>
                 <w:rFonts w:ascii="Corbel" w:hAnsi="Corbel"/>
@@ -8684,19 +8002,19 @@
           <w:szCs w:val="26"/>
         </w:rPr>
         <w:lastRenderedPageBreak/>
-        <w:t xml:space="preserve">Our standard engagement ends Post Go Live once the client has agreed that the project is complete and if applicable, any migration issues have been resolved. </w:t>
-      </w:r>
-      <w:proofErr w:type="gramStart"/>
-      <w:r>
+        <w:t>Our standard engagement ends Post Go Live once the client has agreed that the project is complete and if applicable, any migration issues have been resolved. We've developed our optional White Glove After-care at the request of our clients who are looking for a higher level of support in the critical period after Go Live.</w:t>
+      </w:r>
+    </w:p>
+    <w:p>
+      <w:pPr>
+        <w:spacing w:before="240"/>
         <w:rPr>
           <w:rFonts w:ascii="Corbel" w:eastAsia="Corbel" w:hAnsi="Corbel" w:cs="Corbel"/>
           <w:color w:val="000000" w:themeColor="text1"/>
           <w:sz w:val="26"/>
           <w:szCs w:val="26"/>
         </w:rPr>
-        <w:t>We've</w:t>
-      </w:r>
-      <w:proofErr w:type="gramEnd"/>
+      </w:pPr>
       <w:r>
         <w:rPr>
           <w:rFonts w:ascii="Corbel" w:eastAsia="Corbel" w:hAnsi="Corbel" w:cs="Corbel"/>
@@ -8704,47 +8022,34 @@
           <w:sz w:val="26"/>
           <w:szCs w:val="26"/>
         </w:rPr>
-        <w:t xml:space="preserve"> developed our optional White Glove After-care at the request of our clients who are looking for a higher level of support in the critical period after Go Live.</w:t>
-      </w:r>
-    </w:p>
-    <w:p>
-      <w:pPr>
-        <w:spacing w:before="240"/>
+        <w:t>Under this plan, Tonic HQ will continue to be your single point of contact for all things Bullhorn. Throughout your implementation, we'll have gotten to know your business and how you do what you do. That, combined with decades of Bullhorn experience, puts us in a unique position to support your business during this phase.</w:t>
+      </w:r>
+    </w:p>
+    <w:p>
+      <w:pPr>
+        <w:spacing w:before="240" w:after="0"/>
+        <w:rPr>
+          <w:rFonts w:ascii="Corbel" w:hAnsi="Corbel"/>
+          <w:sz w:val="26"/>
+          <w:szCs w:val="26"/>
+        </w:rPr>
+      </w:pPr>
+      <w:r>
         <w:rPr>
           <w:rFonts w:ascii="Corbel" w:eastAsia="Corbel" w:hAnsi="Corbel" w:cs="Corbel"/>
           <w:color w:val="000000" w:themeColor="text1"/>
           <w:sz w:val="26"/>
           <w:szCs w:val="26"/>
         </w:rPr>
-      </w:pPr>
-      <w:r>
-        <w:rPr>
-          <w:rFonts w:ascii="Corbel" w:eastAsia="Corbel" w:hAnsi="Corbel" w:cs="Corbel"/>
-          <w:color w:val="000000" w:themeColor="text1"/>
-          <w:sz w:val="26"/>
-          <w:szCs w:val="26"/>
-        </w:rPr>
-        <w:t xml:space="preserve">Under this plan, Tonic HQ will continue to be your single point of contact for all things Bullhorn. Throughout your implementation, </w:t>
-      </w:r>
-      <w:proofErr w:type="gramStart"/>
-      <w:r>
-        <w:rPr>
-          <w:rFonts w:ascii="Corbel" w:eastAsia="Corbel" w:hAnsi="Corbel" w:cs="Corbel"/>
-          <w:color w:val="000000" w:themeColor="text1"/>
-          <w:sz w:val="26"/>
-          <w:szCs w:val="26"/>
-        </w:rPr>
-        <w:t>we'll</w:t>
-      </w:r>
-      <w:proofErr w:type="gramEnd"/>
-      <w:r>
-        <w:rPr>
-          <w:rFonts w:ascii="Corbel" w:eastAsia="Corbel" w:hAnsi="Corbel" w:cs="Corbel"/>
-          <w:color w:val="000000" w:themeColor="text1"/>
-          <w:sz w:val="26"/>
-          <w:szCs w:val="26"/>
-        </w:rPr>
-        <w:t xml:space="preserve"> have gotten to know your business and how you do what you do. That, combined with decades of Bullhorn experience, puts us in a unique position to support your business during this phase.</w:t>
+        <w:t>For 90-days Post Go Live, Tonic HQ will be your single source of support. You, and your end users, can reach out to our support team via phone or email. All incoming requests will be converted to tickets and triaged accordingly. We'll work with a designated person in your organization to ensure that all issues are dealt with satisfactorily, as well as recommend opportunities for complementary additional training, minor configuration changes, or help you learn to navigate getting support from Bullhorn directly. Our goal is to spend this time ensuring that you and your team are getting off on the right foot; that your Bullhorn environment is working well and that your team(s) are comfortable using the system</w:t>
+      </w:r>
+      <w:r>
+        <w:rPr>
+          <w:rFonts w:ascii="Corbel" w:hAnsi="Corbel"/>
+          <w:sz w:val="26"/>
+          <w:szCs w:val="26"/>
+        </w:rPr>
+        <w:t>.</w:t>
       </w:r>
     </w:p>
     <w:p>
@@ -8760,53 +8065,6 @@
       </w:pPr>
       <w:r>
         <w:rPr>
-          <w:rFonts w:ascii="Corbel" w:eastAsia="Corbel" w:hAnsi="Corbel" w:cs="Corbel"/>
-          <w:color w:val="000000" w:themeColor="text1"/>
-          <w:sz w:val="26"/>
-          <w:szCs w:val="26"/>
-        </w:rPr>
-        <w:t xml:space="preserve">For 90-days Post Go Live, Tonic HQ will be your single source of support. You, and your end users, can reach out to our support team via phone or email. All incoming requests will be converted to tickets and triaged accordingly. </w:t>
-      </w:r>
-      <w:proofErr w:type="gramStart"/>
-      <w:r>
-        <w:rPr>
-          <w:rFonts w:ascii="Corbel" w:eastAsia="Corbel" w:hAnsi="Corbel" w:cs="Corbel"/>
-          <w:color w:val="000000" w:themeColor="text1"/>
-          <w:sz w:val="26"/>
-          <w:szCs w:val="26"/>
-        </w:rPr>
-        <w:t>We'll</w:t>
-      </w:r>
-      <w:proofErr w:type="gramEnd"/>
-      <w:r>
-        <w:rPr>
-          <w:rFonts w:ascii="Corbel" w:eastAsia="Corbel" w:hAnsi="Corbel" w:cs="Corbel"/>
-          <w:color w:val="000000" w:themeColor="text1"/>
-          <w:sz w:val="26"/>
-          <w:szCs w:val="26"/>
-        </w:rPr>
-        <w:t xml:space="preserve"> work with a designated person in your organization to ensure that all issues are dealt with satisfactorily, as well as recommend opportunities for complementary additional training, minor configuration changes, or help you learn to navigate getting support from Bullhorn directly. Our goal is to spend this time ensuring that you and your team are getting off on the right foot; that your Bullhorn environment is working well and that your team(s) are comfortable using the </w:t>
-      </w:r>
-      <w:proofErr w:type="gramStart"/>
-      <w:r>
-        <w:rPr>
-          <w:rFonts w:ascii="Corbel" w:eastAsia="Corbel" w:hAnsi="Corbel" w:cs="Corbel"/>
-          <w:color w:val="000000" w:themeColor="text1"/>
-          <w:sz w:val="26"/>
-          <w:szCs w:val="26"/>
-        </w:rPr>
-        <w:t>system</w:t>
-      </w:r>
-      <w:r>
-        <w:rPr>
-          <w:rFonts w:ascii="Corbel" w:hAnsi="Corbel"/>
-          <w:sz w:val="26"/>
-          <w:szCs w:val="26"/>
-        </w:rPr>
-        <w:t>.</w:t>
-      </w:r>
-      <w:r>
-        <w:rPr>
           <w:rFonts w:ascii="Corbel" w:hAnsi="Corbel"/>
           <w:sz w:val="26"/>
           <w:szCs w:val="26"/>
@@ -8814,27 +8072,15 @@
         </w:rPr>
         <w:t>{</w:t>
       </w:r>
-      <w:proofErr w:type="gramEnd"/>
-      <w:r>
-        <w:rPr>
-          <w:rFonts w:ascii="Corbel" w:hAnsi="Corbel"/>
-          <w:sz w:val="26"/>
-          <w:szCs w:val="26"/>
-          <w:highlight w:val="yellow"/>
-        </w:rPr>
-        <w:t>/</w:t>
-      </w:r>
-      <w:proofErr w:type="spellStart"/>
-      <w:r>
-        <w:rPr>
-          <w:rFonts w:ascii="Corbel" w:hAnsi="Corbel"/>
-          <w:sz w:val="26"/>
-          <w:szCs w:val="26"/>
-          <w:highlight w:val="yellow"/>
-        </w:rPr>
-        <w:t>afterCare</w:t>
-      </w:r>
-      <w:proofErr w:type="spellEnd"/>
+      <w:r>
+        <w:rPr>
+          <w:rFonts w:ascii="Corbel" w:hAnsi="Corbel"/>
+          <w:sz w:val="26"/>
+          <w:szCs w:val="26"/>
+          <w:highlight w:val="yellow"/>
+        </w:rPr>
+        <w:t>/afterCare</w:t>
+      </w:r>
       <w:r>
         <w:rPr>
           <w:rFonts w:ascii="Corbel" w:hAnsi="Corbel"/>
@@ -9055,23 +8301,13 @@
           <w:szCs w:val="26"/>
         </w:rPr>
       </w:pPr>
-      <w:proofErr w:type="spellStart"/>
-      <w:r>
-        <w:rPr>
-          <w:rFonts w:ascii="Corbel" w:hAnsi="Corbel"/>
-          <w:sz w:val="26"/>
-          <w:szCs w:val="26"/>
-        </w:rPr>
-        <w:t>Datamirror</w:t>
-      </w:r>
-      <w:proofErr w:type="spellEnd"/>
-      <w:r>
-        <w:rPr>
-          <w:rFonts w:ascii="Corbel" w:hAnsi="Corbel"/>
-          <w:sz w:val="26"/>
-          <w:szCs w:val="26"/>
-        </w:rPr>
-        <w:t xml:space="preserve"> setup and implementation</w:t>
+      <w:r>
+        <w:rPr>
+          <w:rFonts w:ascii="Corbel" w:hAnsi="Corbel"/>
+          <w:sz w:val="26"/>
+          <w:szCs w:val="26"/>
+        </w:rPr>
+        <w:t>Datamirror setup and implementation</w:t>
       </w:r>
     </w:p>
     <w:p>
@@ -9115,54 +8351,16 @@
           <w:sz w:val="26"/>
           <w:szCs w:val="26"/>
         </w:rPr>
-        <w:t>Data integrity validation, de-</w:t>
-      </w:r>
-      <w:proofErr w:type="gramStart"/>
-      <w:r>
-        <w:rPr>
-          <w:rFonts w:ascii="Corbel" w:hAnsi="Corbel"/>
-          <w:sz w:val="26"/>
-          <w:szCs w:val="26"/>
-        </w:rPr>
-        <w:t>duplication</w:t>
-      </w:r>
-      <w:proofErr w:type="gramEnd"/>
-      <w:r>
-        <w:rPr>
-          <w:rFonts w:ascii="Corbel" w:hAnsi="Corbel"/>
-          <w:sz w:val="26"/>
-          <w:szCs w:val="26"/>
-        </w:rPr>
-        <w:t xml:space="preserve"> or transformation other than what is necessary to map the Client’s existing data to Bullhorn entities</w:t>
-      </w:r>
-      <w:r>
-        <w:rPr>
-          <w:rFonts w:ascii="Corbel" w:hAnsi="Corbel"/>
-          <w:sz w:val="26"/>
-          <w:szCs w:val="26"/>
-          <w:highlight w:val="yellow"/>
-        </w:rPr>
-        <w:t>{^</w:t>
-      </w:r>
-      <w:proofErr w:type="spellStart"/>
-      <w:r>
-        <w:rPr>
-          <w:rFonts w:ascii="Corbel" w:hAnsi="Corbel"/>
-          <w:sz w:val="26"/>
-          <w:szCs w:val="26"/>
-          <w:highlight w:val="yellow"/>
-        </w:rPr>
-        <w:t>qbIntegration</w:t>
-      </w:r>
-      <w:proofErr w:type="spellEnd"/>
-      <w:r>
-        <w:rPr>
-          <w:rFonts w:ascii="Corbel" w:hAnsi="Corbel"/>
-          <w:sz w:val="26"/>
-          <w:szCs w:val="26"/>
-          <w:highlight w:val="yellow"/>
-        </w:rPr>
-        <w:t>}</w:t>
+        <w:t>Data integrity validation, de-duplication or transformation other than what is necessary to map the Client’s existing data to Bullhorn entities</w:t>
+      </w:r>
+      <w:r>
+        <w:rPr>
+          <w:rFonts w:ascii="Corbel" w:hAnsi="Corbel"/>
+          <w:sz w:val="26"/>
+          <w:szCs w:val="26"/>
+          <w:highlight w:val="yellow"/>
+        </w:rPr>
+        <w:t>{^qbIntegration}</w:t>
       </w:r>
     </w:p>
     <w:p>
@@ -9178,23 +8376,13 @@
           <w:szCs w:val="26"/>
         </w:rPr>
       </w:pPr>
-      <w:proofErr w:type="spellStart"/>
-      <w:r>
-        <w:rPr>
-          <w:rFonts w:ascii="Corbel" w:hAnsi="Corbel"/>
-          <w:sz w:val="26"/>
-          <w:szCs w:val="26"/>
-        </w:rPr>
-        <w:t>Quickbooks</w:t>
-      </w:r>
-      <w:proofErr w:type="spellEnd"/>
-      <w:r>
-        <w:rPr>
-          <w:rFonts w:ascii="Corbel" w:hAnsi="Corbel"/>
-          <w:sz w:val="26"/>
-          <w:szCs w:val="26"/>
-        </w:rPr>
-        <w:t xml:space="preserve"> integration</w:t>
+      <w:r>
+        <w:rPr>
+          <w:rFonts w:ascii="Corbel" w:hAnsi="Corbel"/>
+          <w:sz w:val="26"/>
+          <w:szCs w:val="26"/>
+        </w:rPr>
+        <w:t>Quickbooks integration</w:t>
       </w:r>
       <w:r>
         <w:rPr>
@@ -9214,8 +8402,6 @@
         </w:rPr>
         <w:t>/</w:t>
       </w:r>
-      <w:proofErr w:type="spellStart"/>
-      <w:proofErr w:type="gramStart"/>
       <w:r>
         <w:rPr>
           <w:rFonts w:ascii="Corbel" w:hAnsi="Corbel"/>
@@ -9225,7 +8411,6 @@
         </w:rPr>
         <w:t>qbIntegration</w:t>
       </w:r>
-      <w:proofErr w:type="spellEnd"/>
       <w:r>
         <w:rPr>
           <w:rFonts w:ascii="Corbel" w:hAnsi="Corbel"/>
@@ -9235,7 +8420,6 @@
         </w:rPr>
         <w:t>}{</w:t>
       </w:r>
-      <w:proofErr w:type="gramEnd"/>
       <w:r>
         <w:rPr>
           <w:rFonts w:ascii="Corbel" w:hAnsi="Corbel"/>
@@ -9245,7 +8429,6 @@
         </w:rPr>
         <w:t>^</w:t>
       </w:r>
-      <w:proofErr w:type="spellStart"/>
       <w:r>
         <w:rPr>
           <w:rFonts w:ascii="Corbel" w:hAnsi="Corbel"/>
@@ -9255,7 +8438,6 @@
         </w:rPr>
         <w:t>emailsAsNotes</w:t>
       </w:r>
-      <w:proofErr w:type="spellEnd"/>
       <w:r>
         <w:rPr>
           <w:rFonts w:ascii="Corbel" w:hAnsi="Corbel"/>
@@ -9285,6 +8467,7 @@
           <w:sz w:val="26"/>
           <w:szCs w:val="26"/>
         </w:rPr>
+        <w:lastRenderedPageBreak/>
         <w:t xml:space="preserve">Importing </w:t>
       </w:r>
       <w:r>
@@ -9345,8 +8528,6 @@
         </w:rPr>
         <w:t>/</w:t>
       </w:r>
-      <w:proofErr w:type="spellStart"/>
-      <w:proofErr w:type="gramStart"/>
       <w:r>
         <w:rPr>
           <w:rFonts w:ascii="Corbel" w:hAnsi="Corbel"/>
@@ -9356,7 +8537,6 @@
         </w:rPr>
         <w:t>emailsAsNotes</w:t>
       </w:r>
-      <w:proofErr w:type="spellEnd"/>
       <w:r>
         <w:rPr>
           <w:rFonts w:ascii="Corbel" w:hAnsi="Corbel"/>
@@ -9366,7 +8546,6 @@
         </w:rPr>
         <w:t>}{</w:t>
       </w:r>
-      <w:proofErr w:type="gramEnd"/>
       <w:r>
         <w:rPr>
           <w:rFonts w:ascii="Corbel" w:hAnsi="Corbel"/>
@@ -9376,7 +8555,6 @@
         </w:rPr>
         <w:t>^</w:t>
       </w:r>
-      <w:proofErr w:type="spellStart"/>
       <w:r>
         <w:rPr>
           <w:rFonts w:ascii="Corbel" w:hAnsi="Corbel"/>
@@ -9386,7 +8564,6 @@
         </w:rPr>
         <w:t>histSubmissions</w:t>
       </w:r>
-      <w:proofErr w:type="spellEnd"/>
       <w:r>
         <w:rPr>
           <w:rFonts w:ascii="Corbel" w:hAnsi="Corbel"/>
@@ -9416,7 +8593,6 @@
           <w:sz w:val="26"/>
           <w:szCs w:val="26"/>
         </w:rPr>
-        <w:lastRenderedPageBreak/>
         <w:t xml:space="preserve">Loading </w:t>
       </w:r>
       <w:r>
@@ -9450,28 +8626,7 @@
           <w:szCs w:val="26"/>
           <w:highlight w:val="yellow"/>
         </w:rPr>
-        <w:t>{/</w:t>
-      </w:r>
-      <w:proofErr w:type="spellStart"/>
-      <w:proofErr w:type="gramStart"/>
-      <w:r>
-        <w:rPr>
-          <w:rFonts w:ascii="Corbel" w:hAnsi="Corbel"/>
-          <w:sz w:val="26"/>
-          <w:szCs w:val="26"/>
-          <w:highlight w:val="yellow"/>
-        </w:rPr>
-        <w:t>histSubmissions</w:t>
-      </w:r>
-      <w:proofErr w:type="spellEnd"/>
-      <w:r>
-        <w:rPr>
-          <w:rFonts w:ascii="Corbel" w:hAnsi="Corbel"/>
-          <w:sz w:val="26"/>
-          <w:szCs w:val="26"/>
-          <w:highlight w:val="yellow"/>
-        </w:rPr>
-        <w:t>}</w:t>
+        <w:t>{/histSubmissions}</w:t>
       </w:r>
       <w:r>
         <w:rPr>
@@ -9482,7 +8637,6 @@
         </w:rPr>
         <w:t>{</w:t>
       </w:r>
-      <w:proofErr w:type="gramEnd"/>
       <w:r>
         <w:rPr>
           <w:rFonts w:ascii="Corbel" w:hAnsi="Corbel"/>
@@ -9492,7 +8646,6 @@
         </w:rPr>
         <w:t>^</w:t>
       </w:r>
-      <w:proofErr w:type="spellStart"/>
       <w:r>
         <w:rPr>
           <w:rFonts w:ascii="Corbel" w:hAnsi="Corbel"/>
@@ -9502,7 +8655,6 @@
         </w:rPr>
         <w:t>npeCount</w:t>
       </w:r>
-      <w:proofErr w:type="spellEnd"/>
       <w:r>
         <w:rPr>
           <w:rFonts w:ascii="Corbel" w:hAnsi="Corbel"/>
@@ -9550,7 +8702,6 @@
         </w:rPr>
         <w:t>s</w:t>
       </w:r>
-      <w:proofErr w:type="gramStart"/>
       <w:r>
         <w:rPr>
           <w:rFonts w:ascii="Corbel" w:hAnsi="Corbel"/>
@@ -9574,47 +8725,35 @@
           <w:szCs w:val="26"/>
           <w:highlight w:val="yellow"/>
         </w:rPr>
+        <w:t>{/</w:t>
+      </w:r>
+      <w:r>
+        <w:rPr>
+          <w:rFonts w:ascii="Corbel" w:hAnsi="Corbel"/>
+          <w:sz w:val="26"/>
+          <w:szCs w:val="26"/>
+          <w:highlight w:val="yellow"/>
+        </w:rPr>
+        <w:t>npeCount</w:t>
+      </w:r>
+      <w:r>
+        <w:rPr>
+          <w:rFonts w:ascii="Corbel" w:hAnsi="Corbel"/>
+          <w:sz w:val="26"/>
+          <w:szCs w:val="26"/>
+          <w:highlight w:val="yellow"/>
+        </w:rPr>
+        <w:t>}</w:t>
+      </w:r>
+      <w:r>
+        <w:rPr>
+          <w:rFonts w:ascii="Corbel" w:hAnsi="Corbel"/>
+          <w:sz w:val="26"/>
+          <w:szCs w:val="26"/>
+          <w:highlight w:val="yellow"/>
+        </w:rPr>
         <w:t>{</w:t>
       </w:r>
-      <w:proofErr w:type="gramEnd"/>
-      <w:r>
-        <w:rPr>
-          <w:rFonts w:ascii="Corbel" w:hAnsi="Corbel"/>
-          <w:sz w:val="26"/>
-          <w:szCs w:val="26"/>
-          <w:highlight w:val="yellow"/>
-        </w:rPr>
-        <w:t>/</w:t>
-      </w:r>
-      <w:proofErr w:type="spellStart"/>
-      <w:r>
-        <w:rPr>
-          <w:rFonts w:ascii="Corbel" w:hAnsi="Corbel"/>
-          <w:sz w:val="26"/>
-          <w:szCs w:val="26"/>
-          <w:highlight w:val="yellow"/>
-        </w:rPr>
-        <w:t>npeCount</w:t>
-      </w:r>
-      <w:proofErr w:type="spellEnd"/>
-      <w:r>
-        <w:rPr>
-          <w:rFonts w:ascii="Corbel" w:hAnsi="Corbel"/>
-          <w:sz w:val="26"/>
-          <w:szCs w:val="26"/>
-          <w:highlight w:val="yellow"/>
-        </w:rPr>
-        <w:t>}</w:t>
-      </w:r>
-      <w:r>
-        <w:rPr>
-          <w:rFonts w:ascii="Corbel" w:hAnsi="Corbel"/>
-          <w:sz w:val="26"/>
-          <w:szCs w:val="26"/>
-          <w:highlight w:val="yellow"/>
-        </w:rPr>
-        <w:t>{</w:t>
-      </w:r>
       <w:r>
         <w:rPr>
           <w:rFonts w:ascii="Corbel" w:hAnsi="Corbel"/>
@@ -9624,7 +8763,6 @@
         </w:rPr>
         <w:t>^</w:t>
       </w:r>
-      <w:proofErr w:type="spellStart"/>
       <w:r>
         <w:rPr>
           <w:rFonts w:ascii="Corbel" w:hAnsi="Corbel"/>
@@ -9634,7 +8772,6 @@
         </w:rPr>
         <w:t>oscpCount</w:t>
       </w:r>
-      <w:proofErr w:type="spellEnd"/>
       <w:r>
         <w:rPr>
           <w:rFonts w:ascii="Corbel" w:hAnsi="Corbel"/>
@@ -9690,7 +8827,6 @@
         </w:rPr>
         <w:t>s</w:t>
       </w:r>
-      <w:proofErr w:type="gramStart"/>
       <w:r>
         <w:rPr>
           <w:rFonts w:ascii="Corbel" w:hAnsi="Corbel"/>
@@ -9714,19 +8850,8 @@
           <w:szCs w:val="26"/>
           <w:highlight w:val="yellow"/>
         </w:rPr>
-        <w:t>{</w:t>
-      </w:r>
-      <w:proofErr w:type="gramEnd"/>
-      <w:r>
-        <w:rPr>
-          <w:rFonts w:ascii="Corbel" w:hAnsi="Corbel"/>
-          <w:sz w:val="26"/>
-          <w:szCs w:val="26"/>
-          <w:highlight w:val="yellow"/>
-        </w:rPr>
-        <w:t>/</w:t>
-      </w:r>
-      <w:proofErr w:type="spellStart"/>
+        <w:t>{/</w:t>
+      </w:r>
       <w:r>
         <w:rPr>
           <w:rFonts w:ascii="Corbel" w:hAnsi="Corbel"/>
@@ -9736,7 +8861,6 @@
         </w:rPr>
         <w:t>oscpCount</w:t>
       </w:r>
-      <w:proofErr w:type="spellEnd"/>
       <w:r>
         <w:rPr>
           <w:rFonts w:ascii="Corbel" w:hAnsi="Corbel"/>
@@ -9901,7 +9025,6 @@
                 <w:vertAlign w:val="superscript"/>
               </w:rPr>
             </w:pPr>
-            <w:proofErr w:type="spellStart"/>
             <w:r>
               <w:rPr>
                 <w:rFonts w:ascii="Corbel" w:hAnsi="Corbel"/>
@@ -9914,7 +9037,6 @@
               </w:rPr>
               <w:t>dateSigned</w:t>
             </w:r>
-            <w:proofErr w:type="spellEnd"/>
           </w:p>
         </w:tc>
       </w:tr>
@@ -9965,7 +9087,6 @@
                 <w:vertAlign w:val="superscript"/>
               </w:rPr>
             </w:pPr>
-            <w:proofErr w:type="spellStart"/>
             <w:r>
               <w:rPr>
                 <w:rFonts w:ascii="Corbel" w:hAnsi="Corbel"/>
@@ -9990,7 +9111,6 @@
               </w:rPr>
               <w:t>Company</w:t>
             </w:r>
-            <w:proofErr w:type="spellEnd"/>
           </w:p>
         </w:tc>
       </w:tr>
@@ -10012,23 +9132,13 @@
           <w:u w:val="single"/>
         </w:rPr>
       </w:pPr>
-      <w:proofErr w:type="gramStart"/>
-      <w:r>
-        <w:rPr>
-          <w:rFonts w:ascii="Corbel" w:hAnsi="Corbel"/>
-          <w:sz w:val="26"/>
-          <w:szCs w:val="26"/>
-        </w:rPr>
-        <w:t>This Agreement,</w:t>
-      </w:r>
-      <w:proofErr w:type="gramEnd"/>
-      <w:r>
-        <w:rPr>
-          <w:rFonts w:ascii="Corbel" w:hAnsi="Corbel"/>
-          <w:sz w:val="26"/>
-          <w:szCs w:val="26"/>
-        </w:rPr>
-        <w:t xml:space="preserve"> dated effective   is made and entered into by and among (“Client”) and Tonic HQ, Inc. (“Tonic HQ”).</w:t>
+      <w:r>
+        <w:rPr>
+          <w:rFonts w:ascii="Corbel" w:hAnsi="Corbel"/>
+          <w:sz w:val="26"/>
+          <w:szCs w:val="26"/>
+        </w:rPr>
+        <w:t>This Agreement, dated effective   is made and entered into by and among (“Client”) and Tonic HQ, Inc. (“Tonic HQ”).</w:t>
       </w:r>
     </w:p>
     <w:p>
@@ -10097,23 +9207,13 @@
           <w:szCs w:val="26"/>
         </w:rPr>
       </w:pPr>
-      <w:proofErr w:type="gramStart"/>
-      <w:r>
-        <w:rPr>
-          <w:rFonts w:ascii="Corbel" w:hAnsi="Corbel"/>
-          <w:sz w:val="26"/>
-          <w:szCs w:val="26"/>
-        </w:rPr>
-        <w:t>In order for</w:t>
-      </w:r>
-      <w:proofErr w:type="gramEnd"/>
-      <w:r>
-        <w:rPr>
-          <w:rFonts w:ascii="Corbel" w:hAnsi="Corbel"/>
-          <w:sz w:val="26"/>
-          <w:szCs w:val="26"/>
-        </w:rPr>
-        <w:t xml:space="preserve"> Tonic HQ to perform the services outlined, it may be necessary for the Client to provide Tonic HQ with Confidential Information regarding the Client's business and products. The Client will rely heavily upon Tonic HQ’s integrity and prudent judgment to use this information only in the best interests of the Client. Tonic HQ may be exposed to and will be required to use certain "Confidential Information" of the Client. Tonic HQ agrees that it will not use, directly or indirectly, such Confidential Information for the benefit of any person, entity, or organization other than the Client, or disclose such Confidential Information without the written authorization of the President of the Client, either during or after the term of this Agreement, for as long as such information retains the characteristics of Confidential Information.</w:t>
+      <w:r>
+        <w:rPr>
+          <w:rFonts w:ascii="Corbel" w:hAnsi="Corbel"/>
+          <w:sz w:val="26"/>
+          <w:szCs w:val="26"/>
+        </w:rPr>
+        <w:t>In order for Tonic HQ to perform the services outlined, it may be necessary for the Client to provide Tonic HQ with Confidential Information regarding the Client's business and products. The Client will rely heavily upon Tonic HQ’s integrity and prudent judgment to use this information only in the best interests of the Client. Tonic HQ may be exposed to and will be required to use certain "Confidential Information" of the Client. Tonic HQ agrees that it will not use, directly or indirectly, such Confidential Information for the benefit of any person, entity, or organization other than the Client, or disclose such Confidential Information without the written authorization of the President of the Client, either during or after the term of this Agreement, for as long as such information retains the characteristics of Confidential Information.</w:t>
       </w:r>
     </w:p>
     <w:p>
@@ -10150,7 +9250,16 @@
           <w:sz w:val="26"/>
           <w:szCs w:val="26"/>
         </w:rPr>
-        <w:t>In rendering services under this Agreement, Tonic HQ shall conform to high professional standards of work and business ethics. Tonic HQ shall not use time, materials, or equipment of the Client without the prior written consent of the Client. In no event shall Tonic HQ take any action or accept any assistance or engage in any activity that would result in any university, governmental body, research institute or other person, entity, or organization acquiring any rights of any nature in the results of work performed by or for the Client.</w:t>
+        <w:t xml:space="preserve">In rendering services under this Agreement, Tonic HQ shall conform to high professional standards of work and business ethics. Tonic HQ shall not use time, materials, or equipment of the Client without the prior written consent of the Client. In no event shall Tonic HQ take any action or accept any assistance or engage in any activity that would result in any university, governmental body, research institute or </w:t>
+      </w:r>
+      <w:r>
+        <w:rPr>
+          <w:rFonts w:ascii="Corbel" w:hAnsi="Corbel"/>
+          <w:sz w:val="26"/>
+          <w:szCs w:val="26"/>
+        </w:rPr>
+        <w:lastRenderedPageBreak/>
+        <w:t>other person, entity, or organization acquiring any rights of any nature in the results of work performed by or for the Client.</w:t>
       </w:r>
     </w:p>
     <w:p>
@@ -10172,7 +9281,6 @@
           <w:sz w:val="26"/>
           <w:szCs w:val="26"/>
         </w:rPr>
-        <w:lastRenderedPageBreak/>
         <w:t>SIGNATURE</w:t>
       </w:r>
     </w:p>
@@ -10197,25 +9305,7 @@
           <w:sz w:val="26"/>
           <w:szCs w:val="26"/>
         </w:rPr>
-        <w:t xml:space="preserve">Please read the contract on the previous pages to make sure you understand all the details involved. </w:t>
-      </w:r>
-      <w:proofErr w:type="gramStart"/>
-      <w:r>
-        <w:rPr>
-          <w:rFonts w:ascii="Corbel" w:hAnsi="Corbel"/>
-          <w:sz w:val="26"/>
-          <w:szCs w:val="26"/>
-        </w:rPr>
-        <w:t>It's</w:t>
-      </w:r>
-      <w:proofErr w:type="gramEnd"/>
-      <w:r>
-        <w:rPr>
-          <w:rFonts w:ascii="Corbel" w:hAnsi="Corbel"/>
-          <w:sz w:val="26"/>
-          <w:szCs w:val="26"/>
-        </w:rPr>
-        <w:t xml:space="preserve"> important to us that everything is transparent and understood from the beginning so that we lay a solid foundation for a great working relationship.</w:t>
+        <w:t>Please read the contract on the previous pages to make sure you understand all the details involved. It's important to us that everything is transparent and understood from the beginning so that we lay a solid foundation for a great working relationship.</w:t>
       </w:r>
       <w:r>
         <w:rPr>
@@ -10247,43 +9337,7 @@
           <w:sz w:val="26"/>
           <w:szCs w:val="26"/>
         </w:rPr>
-        <w:t xml:space="preserve">If you have any questions at all, please let us know. </w:t>
-      </w:r>
-      <w:proofErr w:type="gramStart"/>
-      <w:r>
-        <w:rPr>
-          <w:rFonts w:ascii="Corbel" w:hAnsi="Corbel"/>
-          <w:sz w:val="26"/>
-          <w:szCs w:val="26"/>
-        </w:rPr>
-        <w:t>We're</w:t>
-      </w:r>
-      <w:proofErr w:type="gramEnd"/>
-      <w:r>
-        <w:rPr>
-          <w:rFonts w:ascii="Corbel" w:hAnsi="Corbel"/>
-          <w:sz w:val="26"/>
-          <w:szCs w:val="26"/>
-        </w:rPr>
-        <w:t xml:space="preserve"> happy to clarify any points and there may be some items that we can sort out together. </w:t>
-      </w:r>
-      <w:proofErr w:type="gramStart"/>
-      <w:r>
-        <w:rPr>
-          <w:rFonts w:ascii="Corbel" w:hAnsi="Corbel"/>
-          <w:sz w:val="26"/>
-          <w:szCs w:val="26"/>
-        </w:rPr>
-        <w:t>We're</w:t>
-      </w:r>
-      <w:proofErr w:type="gramEnd"/>
-      <w:r>
-        <w:rPr>
-          <w:rFonts w:ascii="Corbel" w:hAnsi="Corbel"/>
-          <w:sz w:val="26"/>
-          <w:szCs w:val="26"/>
-        </w:rPr>
-        <w:t xml:space="preserve"> committed to finding the best way to work together.</w:t>
+        <w:t>If you have any questions at all, please let us know. We're happy to clarify any points and there may be some items that we can sort out together. We're committed to finding the best way to work together.</w:t>
       </w:r>
       <w:r>
         <w:rPr>
@@ -10315,25 +9369,7 @@
           <w:sz w:val="26"/>
           <w:szCs w:val="26"/>
         </w:rPr>
-        <w:t xml:space="preserve">Once you feel confident about everything and are ready to move forward, sign the document either physically or electronically (if </w:t>
-      </w:r>
-      <w:proofErr w:type="gramStart"/>
-      <w:r>
-        <w:rPr>
-          <w:rFonts w:ascii="Corbel" w:hAnsi="Corbel"/>
-          <w:sz w:val="26"/>
-          <w:szCs w:val="26"/>
-        </w:rPr>
-        <w:t>you’ve</w:t>
-      </w:r>
-      <w:proofErr w:type="gramEnd"/>
-      <w:r>
-        <w:rPr>
-          <w:rFonts w:ascii="Corbel" w:hAnsi="Corbel"/>
-          <w:sz w:val="26"/>
-          <w:szCs w:val="26"/>
-        </w:rPr>
-        <w:t xml:space="preserve"> been provided a link to sign electronically).</w:t>
+        <w:t>Once you feel confident about everything and are ready to move forward, sign the document either physically or electronically (if you’ve been provided a link to sign electronically).</w:t>
       </w:r>
       <w:r>
         <w:rPr>
@@ -10365,25 +9401,7 @@
           <w:sz w:val="26"/>
           <w:szCs w:val="26"/>
         </w:rPr>
-        <w:t xml:space="preserve">Once we receive notification of your acceptance, </w:t>
-      </w:r>
-      <w:proofErr w:type="gramStart"/>
-      <w:r>
-        <w:rPr>
-          <w:rFonts w:ascii="Corbel" w:hAnsi="Corbel"/>
-          <w:sz w:val="26"/>
-          <w:szCs w:val="26"/>
-        </w:rPr>
-        <w:t>we'll</w:t>
-      </w:r>
-      <w:proofErr w:type="gramEnd"/>
-      <w:r>
-        <w:rPr>
-          <w:rFonts w:ascii="Corbel" w:hAnsi="Corbel"/>
-          <w:sz w:val="26"/>
-          <w:szCs w:val="26"/>
-        </w:rPr>
-        <w:t xml:space="preserve"> contact you shortly to sort out next steps and get the project rolling.</w:t>
+        <w:t>Once we receive notification of your acceptance, we'll contact you shortly to sort out next steps and get the project rolling.</w:t>
       </w:r>
       <w:r>
         <w:rPr>
@@ -10415,25 +9433,7 @@
           <w:sz w:val="26"/>
           <w:szCs w:val="26"/>
         </w:rPr>
-        <w:t xml:space="preserve">If </w:t>
-      </w:r>
-      <w:proofErr w:type="gramStart"/>
-      <w:r>
-        <w:rPr>
-          <w:rFonts w:ascii="Corbel" w:hAnsi="Corbel"/>
-          <w:sz w:val="26"/>
-          <w:szCs w:val="26"/>
-        </w:rPr>
-        <w:t>you'd</w:t>
-      </w:r>
-      <w:proofErr w:type="gramEnd"/>
-      <w:r>
-        <w:rPr>
-          <w:rFonts w:ascii="Corbel" w:hAnsi="Corbel"/>
-          <w:sz w:val="26"/>
-          <w:szCs w:val="26"/>
-        </w:rPr>
-        <w:t xml:space="preserve"> like to speak to us by phone, don't hesitate to call us at (559) 412-5240.</w:t>
+        <w:t>If you'd like to speak to us by phone, don't hesitate to call us at (559) 412-5240.</w:t>
       </w:r>
     </w:p>
     <w:p>
@@ -10541,7 +9541,6 @@
                 <w:vertAlign w:val="superscript"/>
               </w:rPr>
             </w:pPr>
-            <w:proofErr w:type="spellStart"/>
             <w:r>
               <w:rPr>
                 <w:rFonts w:ascii="Corbel" w:hAnsi="Corbel"/>
@@ -10552,7 +9551,6 @@
               </w:rPr>
               <w:t>clientSignature</w:t>
             </w:r>
-            <w:proofErr w:type="spellEnd"/>
           </w:p>
         </w:tc>
       </w:tr>
@@ -10584,7 +9582,6 @@
                 <w:vertAlign w:val="superscript"/>
               </w:rPr>
             </w:pPr>
-            <w:proofErr w:type="spellStart"/>
             <w:r>
               <w:rPr>
                 <w:rFonts w:ascii="Corbel" w:hAnsi="Corbel"/>
@@ -10595,7 +9592,6 @@
               </w:rPr>
               <w:t>clientName</w:t>
             </w:r>
-            <w:proofErr w:type="spellEnd"/>
           </w:p>
         </w:tc>
       </w:tr>
@@ -10627,7 +9623,6 @@
                 <w:vertAlign w:val="superscript"/>
               </w:rPr>
             </w:pPr>
-            <w:proofErr w:type="spellStart"/>
             <w:r>
               <w:rPr>
                 <w:rFonts w:ascii="Corbel" w:hAnsi="Corbel"/>
@@ -10638,7 +9633,6 @@
               </w:rPr>
               <w:t>clientTitle</w:t>
             </w:r>
-            <w:proofErr w:type="spellEnd"/>
           </w:p>
         </w:tc>
       </w:tr>
@@ -10693,7 +9687,6 @@
                 <w:vertAlign w:val="superscript"/>
               </w:rPr>
             </w:pPr>
-            <w:proofErr w:type="spellStart"/>
             <w:r>
               <w:rPr>
                 <w:rFonts w:ascii="Corbel" w:hAnsi="Corbel"/>
@@ -10704,7 +9697,6 @@
               </w:rPr>
               <w:t>thqSignature</w:t>
             </w:r>
-            <w:proofErr w:type="spellEnd"/>
           </w:p>
         </w:tc>
       </w:tr>
@@ -10736,7 +9728,6 @@
                 <w:vertAlign w:val="superscript"/>
               </w:rPr>
             </w:pPr>
-            <w:proofErr w:type="spellStart"/>
             <w:r>
               <w:rPr>
                 <w:rFonts w:ascii="Corbel" w:hAnsi="Corbel"/>
@@ -10747,7 +9738,6 @@
               </w:rPr>
               <w:t>thqName</w:t>
             </w:r>
-            <w:proofErr w:type="spellEnd"/>
           </w:p>
         </w:tc>
       </w:tr>
@@ -10779,7 +9769,6 @@
                 <w:vertAlign w:val="superscript"/>
               </w:rPr>
             </w:pPr>
-            <w:proofErr w:type="spellStart"/>
             <w:r>
               <w:rPr>
                 <w:rFonts w:ascii="Corbel" w:hAnsi="Corbel"/>
@@ -10790,7 +9779,6 @@
               </w:rPr>
               <w:t>thqTitle</w:t>
             </w:r>
-            <w:proofErr w:type="spellEnd"/>
           </w:p>
         </w:tc>
       </w:tr>
@@ -15570,16 +14558,15 @@
 </file>
 
 <file path=customXml/item1.xml><?xml version="1.0" encoding="utf-8"?>
-<p:properties xmlns:p="http://schemas.microsoft.com/office/2006/metadata/properties" xmlns:xsi="http://www.w3.org/2001/XMLSchema-instance" xmlns:pc="http://schemas.microsoft.com/office/infopath/2007/PartnerControls">
-  <documentManagement/>
-</p:properties>
+<?mso-contentType ?>
+<FormTemplates xmlns="http://schemas.microsoft.com/sharepoint/v3/contenttype/forms">
+  <Display>DocumentLibraryForm</Display>
+  <Edit>DocumentLibraryForm</Edit>
+  <New>DocumentLibraryForm</New>
+</FormTemplates>
 </file>
 
 <file path=customXml/item2.xml><?xml version="1.0" encoding="utf-8"?>
-<b:Sources xmlns:b="http://schemas.openxmlformats.org/officeDocument/2006/bibliography" xmlns="http://schemas.openxmlformats.org/officeDocument/2006/bibliography" SelectedStyle="\APASixthEditionOfficeOnline.xsl" StyleName="APA" Version="6"/>
-</file>
-
-<file path=customXml/item3.xml><?xml version="1.0" encoding="utf-8"?>
 <ct:contentTypeSchema xmlns:ct="http://schemas.microsoft.com/office/2006/metadata/contentType" xmlns:ma="http://schemas.microsoft.com/office/2006/metadata/properties/metaAttributes" ct:_="" ma:_="" ma:contentTypeName="Document" ma:contentTypeID="0x010100EBA535DFF5A8694DBFC392C7482A5D29" ma:contentTypeVersion="12" ma:contentTypeDescription="Create a new document." ma:contentTypeScope="" ma:versionID="573bac6d349d63292cb26eae9047c938">
   <xsd:schema xmlns:xsd="http://www.w3.org/2001/XMLSchema" xmlns:xs="http://www.w3.org/2001/XMLSchema" xmlns:p="http://schemas.microsoft.com/office/2006/metadata/properties" xmlns:ns2="8d0d7c7a-3fcd-48ce-8115-c8cdb45204dd" xmlns:ns3="ffa52898-63f8-4c79-8877-ee2d24c3633f" targetNamespace="http://schemas.microsoft.com/office/2006/metadata/properties" ma:root="true" ma:fieldsID="f6275ab8e9016535bd312a2a8dc0f89b" ns2:_="" ns3:_="">
     <xsd:import namespace="8d0d7c7a-3fcd-48ce-8115-c8cdb45204dd"/>
@@ -15796,33 +14783,25 @@
 </ct:contentTypeSchema>
 </file>
 
+<file path=customXml/item3.xml><?xml version="1.0" encoding="utf-8"?>
+<b:Sources xmlns:b="http://schemas.openxmlformats.org/officeDocument/2006/bibliography" xmlns="http://schemas.openxmlformats.org/officeDocument/2006/bibliography" SelectedStyle="\APASixthEditionOfficeOnline.xsl" StyleName="APA" Version="6"/>
+</file>
+
 <file path=customXml/item4.xml><?xml version="1.0" encoding="utf-8"?>
-<?mso-contentType ?>
-<FormTemplates xmlns="http://schemas.microsoft.com/sharepoint/v3/contenttype/forms">
-  <Display>DocumentLibraryForm</Display>
-  <Edit>DocumentLibraryForm</Edit>
-  <New>DocumentLibraryForm</New>
-</FormTemplates>
+<p:properties xmlns:p="http://schemas.microsoft.com/office/2006/metadata/properties" xmlns:xsi="http://www.w3.org/2001/XMLSchema-instance" xmlns:pc="http://schemas.microsoft.com/office/infopath/2007/PartnerControls">
+  <documentManagement/>
+</p:properties>
 </file>
 
 <file path=customXml/itemProps1.xml><?xml version="1.0" encoding="utf-8"?>
-<ds:datastoreItem xmlns:ds="http://schemas.openxmlformats.org/officeDocument/2006/customXml" ds:itemID="{67C69557-6FA2-4FD9-9DDB-10414B88DA10}">
+<ds:datastoreItem xmlns:ds="http://schemas.openxmlformats.org/officeDocument/2006/customXml" ds:itemID="{799059B4-769D-4F2E-ACFF-B9A792173474}">
   <ds:schemaRefs>
-    <ds:schemaRef ds:uri="http://schemas.microsoft.com/office/2006/metadata/properties"/>
-    <ds:schemaRef ds:uri="http://schemas.microsoft.com/office/infopath/2007/PartnerControls"/>
+    <ds:schemaRef ds:uri="http://schemas.microsoft.com/sharepoint/v3/contenttype/forms"/>
   </ds:schemaRefs>
 </ds:datastoreItem>
 </file>
 
 <file path=customXml/itemProps2.xml><?xml version="1.0" encoding="utf-8"?>
-<ds:datastoreItem xmlns:ds="http://schemas.openxmlformats.org/officeDocument/2006/customXml" ds:itemID="{2ECA1ABF-4B5E-4447-A8A6-0CA64DB01ACB}">
-  <ds:schemaRefs>
-    <ds:schemaRef ds:uri="http://schemas.openxmlformats.org/officeDocument/2006/bibliography"/>
-  </ds:schemaRefs>
-</ds:datastoreItem>
-</file>
-
-<file path=customXml/itemProps3.xml><?xml version="1.0" encoding="utf-8"?>
 <ds:datastoreItem xmlns:ds="http://schemas.openxmlformats.org/officeDocument/2006/customXml" ds:itemID="{075A694F-94BA-4CAA-ADB3-A314B2D6431C}">
   <ds:schemaRefs>
     <ds:schemaRef ds:uri="http://schemas.microsoft.com/office/2006/metadata/contentType"/>
@@ -15841,10 +14820,19 @@
 </ds:datastoreItem>
 </file>
 
+<file path=customXml/itemProps3.xml><?xml version="1.0" encoding="utf-8"?>
+<ds:datastoreItem xmlns:ds="http://schemas.openxmlformats.org/officeDocument/2006/customXml" ds:itemID="{2ECA1ABF-4B5E-4447-A8A6-0CA64DB01ACB}">
+  <ds:schemaRefs>
+    <ds:schemaRef ds:uri="http://schemas.openxmlformats.org/officeDocument/2006/bibliography"/>
+  </ds:schemaRefs>
+</ds:datastoreItem>
+</file>
+
 <file path=customXml/itemProps4.xml><?xml version="1.0" encoding="utf-8"?>
-<ds:datastoreItem xmlns:ds="http://schemas.openxmlformats.org/officeDocument/2006/customXml" ds:itemID="{799059B4-769D-4F2E-ACFF-B9A792173474}">
+<ds:datastoreItem xmlns:ds="http://schemas.openxmlformats.org/officeDocument/2006/customXml" ds:itemID="{67C69557-6FA2-4FD9-9DDB-10414B88DA10}">
   <ds:schemaRefs>
-    <ds:schemaRef ds:uri="http://schemas.microsoft.com/sharepoint/v3/contenttype/forms"/>
+    <ds:schemaRef ds:uri="http://schemas.microsoft.com/office/2006/metadata/properties"/>
+    <ds:schemaRef ds:uri="http://schemas.microsoft.com/office/infopath/2007/PartnerControls"/>
   </ds:schemaRefs>
 </ds:datastoreItem>
 </file>
</xml_diff>

<commit_message>
Added OSCP option. Added prices to OptTHQ options. Set pricing to be pulled from the container for optTHQ
</commit_message>
<xml_diff>
--- a/sales/template.docx
+++ b/sales/template.docx
@@ -7431,31 +7431,6 @@
       </w:r>
       <w:r>
         <w:rPr>
-          <w:rFonts w:ascii="Corbel" w:hAnsi="Corbel"/>
-          <w:sz w:val="26"/>
-          <w:szCs w:val="26"/>
-        </w:rPr>
-        <w:t xml:space="preserve"> </w:t>
-      </w:r>
-      <w:r>
-        <w:rPr>
-          <w:rFonts w:ascii="Corbel" w:hAnsi="Corbel"/>
-          <w:sz w:val="26"/>
-          <w:szCs w:val="26"/>
-          <w:highlight w:val="magenta"/>
-        </w:rPr>
-        <w:t>TODO</w:t>
-      </w:r>
-      <w:r>
-        <w:rPr>
-          <w:rFonts w:ascii="Corbel" w:hAnsi="Corbel"/>
-          <w:sz w:val="26"/>
-          <w:szCs w:val="26"/>
-        </w:rPr>
-        <w:t xml:space="preserve"> </w:t>
-      </w:r>
-      <w:r>
-        <w:rPr>
           <w:rFonts w:ascii="Corbel" w:eastAsia="Corbel" w:hAnsi="Corbel" w:cs="Corbel"/>
           <w:b/>
           <w:bCs/>
@@ -7463,7 +7438,18 @@
           <w:sz w:val="26"/>
           <w:szCs w:val="26"/>
         </w:rPr>
-        <w:t>OPEN SOURCE CAREER PORTAL CREATION</w:t>
+        <w:t xml:space="preserve">OPEN SOURCE CAREER PORTAL </w:t>
+      </w:r>
+      <w:r>
+        <w:rPr>
+          <w:rFonts w:ascii="Corbel" w:eastAsia="Corbel" w:hAnsi="Corbel" w:cs="Corbel"/>
+          <w:b/>
+          <w:bCs/>
+          <w:color w:val="000000" w:themeColor="text1"/>
+          <w:sz w:val="26"/>
+          <w:szCs w:val="26"/>
+        </w:rPr>
+        <w:t>(OPTIONAL)</w:t>
       </w:r>
     </w:p>
     <w:tbl>
@@ -7494,7 +7480,7 @@
             <w:pPr>
               <w:rPr>
                 <w:rFonts w:ascii="Corbel" w:eastAsia="Corbel" w:hAnsi="Corbel" w:cs="Corbel"/>
-                <w:color w:val="000000" w:themeColor="text1"/>
+                <w:color w:val="FF0000"/>
                 <w:sz w:val="26"/>
                 <w:szCs w:val="26"/>
                 <w:vertAlign w:val="superscript"/>
@@ -7508,7 +7494,27 @@
                 <w:szCs w:val="26"/>
                 <w:vertAlign w:val="superscript"/>
               </w:rPr>
-              <w:t>\T\</w:t>
+              <w:t>\</w:t>
+            </w:r>
+            <w:r>
+              <w:rPr>
+                <w:rFonts w:ascii="Corbel" w:eastAsia="Corbel" w:hAnsi="Corbel" w:cs="Corbel"/>
+                <w:color w:val="FFFFFF" w:themeColor="background1"/>
+                <w:sz w:val="26"/>
+                <w:szCs w:val="26"/>
+                <w:vertAlign w:val="superscript"/>
+              </w:rPr>
+              <w:t>O</w:t>
+            </w:r>
+            <w:r>
+              <w:rPr>
+                <w:rFonts w:ascii="Corbel" w:eastAsia="Corbel" w:hAnsi="Corbel" w:cs="Corbel"/>
+                <w:color w:val="FFFFFF" w:themeColor="background1"/>
+                <w:sz w:val="26"/>
+                <w:szCs w:val="26"/>
+                <w:vertAlign w:val="superscript"/>
+              </w:rPr>
+              <w:t>\</w:t>
             </w:r>
           </w:p>
         </w:tc>
@@ -7568,6 +7574,26 @@
                 <w:szCs w:val="26"/>
               </w:rPr>
               <w:t>}</w:t>
+            </w:r>
+            <w:r>
+              <w:rPr>
+                <w:rFonts w:ascii="Corbel" w:hAnsi="Corbel"/>
+                <w:b/>
+                <w:bCs/>
+                <w:color w:val="19AFA4"/>
+                <w:sz w:val="26"/>
+                <w:szCs w:val="26"/>
+              </w:rPr>
+              <w:t xml:space="preserve"> </w:t>
+            </w:r>
+            <w:r>
+              <w:rPr>
+                <w:rFonts w:ascii="Corbel" w:eastAsia="Corbel" w:hAnsi="Corbel" w:cs="Corbel"/>
+                <w:color w:val="000000" w:themeColor="text1"/>
+                <w:sz w:val="26"/>
+                <w:szCs w:val="26"/>
+              </w:rPr>
+              <w:t>for the first instance. Additional instances billed at 50%.</w:t>
             </w:r>
           </w:p>
         </w:tc>
@@ -14558,15 +14584,6 @@
 </file>
 
 <file path=customXml/item1.xml><?xml version="1.0" encoding="utf-8"?>
-<?mso-contentType ?>
-<FormTemplates xmlns="http://schemas.microsoft.com/sharepoint/v3/contenttype/forms">
-  <Display>DocumentLibraryForm</Display>
-  <Edit>DocumentLibraryForm</Edit>
-  <New>DocumentLibraryForm</New>
-</FormTemplates>
-</file>
-
-<file path=customXml/item2.xml><?xml version="1.0" encoding="utf-8"?>
 <ct:contentTypeSchema xmlns:ct="http://schemas.microsoft.com/office/2006/metadata/contentType" xmlns:ma="http://schemas.microsoft.com/office/2006/metadata/properties/metaAttributes" ct:_="" ma:_="" ma:contentTypeName="Document" ma:contentTypeID="0x010100EBA535DFF5A8694DBFC392C7482A5D29" ma:contentTypeVersion="12" ma:contentTypeDescription="Create a new document." ma:contentTypeScope="" ma:versionID="573bac6d349d63292cb26eae9047c938">
   <xsd:schema xmlns:xsd="http://www.w3.org/2001/XMLSchema" xmlns:xs="http://www.w3.org/2001/XMLSchema" xmlns:p="http://schemas.microsoft.com/office/2006/metadata/properties" xmlns:ns2="8d0d7c7a-3fcd-48ce-8115-c8cdb45204dd" xmlns:ns3="ffa52898-63f8-4c79-8877-ee2d24c3633f" targetNamespace="http://schemas.microsoft.com/office/2006/metadata/properties" ma:root="true" ma:fieldsID="f6275ab8e9016535bd312a2a8dc0f89b" ns2:_="" ns3:_="">
     <xsd:import namespace="8d0d7c7a-3fcd-48ce-8115-c8cdb45204dd"/>
@@ -14783,25 +14800,26 @@
 </ct:contentTypeSchema>
 </file>
 
-<file path=customXml/item3.xml><?xml version="1.0" encoding="utf-8"?>
-<b:Sources xmlns:b="http://schemas.openxmlformats.org/officeDocument/2006/bibliography" xmlns="http://schemas.openxmlformats.org/officeDocument/2006/bibliography" SelectedStyle="\APASixthEditionOfficeOnline.xsl" StyleName="APA" Version="6"/>
+<file path=customXml/item2.xml><?xml version="1.0" encoding="utf-8"?>
+<?mso-contentType ?>
+<FormTemplates xmlns="http://schemas.microsoft.com/sharepoint/v3/contenttype/forms">
+  <Display>DocumentLibraryForm</Display>
+  <Edit>DocumentLibraryForm</Edit>
+  <New>DocumentLibraryForm</New>
+</FormTemplates>
 </file>
 
-<file path=customXml/item4.xml><?xml version="1.0" encoding="utf-8"?>
+<file path=customXml/item3.xml><?xml version="1.0" encoding="utf-8"?>
 <p:properties xmlns:p="http://schemas.microsoft.com/office/2006/metadata/properties" xmlns:xsi="http://www.w3.org/2001/XMLSchema-instance" xmlns:pc="http://schemas.microsoft.com/office/infopath/2007/PartnerControls">
   <documentManagement/>
 </p:properties>
 </file>
 
-<file path=customXml/itemProps1.xml><?xml version="1.0" encoding="utf-8"?>
-<ds:datastoreItem xmlns:ds="http://schemas.openxmlformats.org/officeDocument/2006/customXml" ds:itemID="{799059B4-769D-4F2E-ACFF-B9A792173474}">
-  <ds:schemaRefs>
-    <ds:schemaRef ds:uri="http://schemas.microsoft.com/sharepoint/v3/contenttype/forms"/>
-  </ds:schemaRefs>
-</ds:datastoreItem>
+<file path=customXml/item4.xml><?xml version="1.0" encoding="utf-8"?>
+<b:Sources xmlns:b="http://schemas.openxmlformats.org/officeDocument/2006/bibliography" xmlns="http://schemas.openxmlformats.org/officeDocument/2006/bibliography" SelectedStyle="\APASixthEditionOfficeOnline.xsl" StyleName="APA" Version="6"/>
 </file>
 
-<file path=customXml/itemProps2.xml><?xml version="1.0" encoding="utf-8"?>
+<file path=customXml/itemProps1.xml><?xml version="1.0" encoding="utf-8"?>
 <ds:datastoreItem xmlns:ds="http://schemas.openxmlformats.org/officeDocument/2006/customXml" ds:itemID="{075A694F-94BA-4CAA-ADB3-A314B2D6431C}">
   <ds:schemaRefs>
     <ds:schemaRef ds:uri="http://schemas.microsoft.com/office/2006/metadata/contentType"/>
@@ -14820,19 +14838,27 @@
 </ds:datastoreItem>
 </file>
 
-<file path=customXml/itemProps3.xml><?xml version="1.0" encoding="utf-8"?>
-<ds:datastoreItem xmlns:ds="http://schemas.openxmlformats.org/officeDocument/2006/customXml" ds:itemID="{2ECA1ABF-4B5E-4447-A8A6-0CA64DB01ACB}">
+<file path=customXml/itemProps2.xml><?xml version="1.0" encoding="utf-8"?>
+<ds:datastoreItem xmlns:ds="http://schemas.openxmlformats.org/officeDocument/2006/customXml" ds:itemID="{799059B4-769D-4F2E-ACFF-B9A792173474}">
   <ds:schemaRefs>
-    <ds:schemaRef ds:uri="http://schemas.openxmlformats.org/officeDocument/2006/bibliography"/>
+    <ds:schemaRef ds:uri="http://schemas.microsoft.com/sharepoint/v3/contenttype/forms"/>
   </ds:schemaRefs>
 </ds:datastoreItem>
 </file>
 
-<file path=customXml/itemProps4.xml><?xml version="1.0" encoding="utf-8"?>
+<file path=customXml/itemProps3.xml><?xml version="1.0" encoding="utf-8"?>
 <ds:datastoreItem xmlns:ds="http://schemas.openxmlformats.org/officeDocument/2006/customXml" ds:itemID="{67C69557-6FA2-4FD9-9DDB-10414B88DA10}">
   <ds:schemaRefs>
     <ds:schemaRef ds:uri="http://schemas.microsoft.com/office/2006/metadata/properties"/>
     <ds:schemaRef ds:uri="http://schemas.microsoft.com/office/infopath/2007/PartnerControls"/>
   </ds:schemaRefs>
 </ds:datastoreItem>
+</file>
+
+<file path=customXml/itemProps4.xml><?xml version="1.0" encoding="utf-8"?>
+<ds:datastoreItem xmlns:ds="http://schemas.openxmlformats.org/officeDocument/2006/customXml" ds:itemID="{2ECA1ABF-4B5E-4447-A8A6-0CA64DB01ACB}">
+  <ds:schemaRefs>
+    <ds:schemaRef ds:uri="http://schemas.openxmlformats.org/officeDocument/2006/bibliography"/>
+  </ds:schemaRefs>
+</ds:datastoreItem>
 </file>
</xml_diff>

<commit_message>
updated number of payments
Minor paragraph spacing adjustments
</commit_message>
<xml_diff>
--- a/sales/template.docx
+++ b/sales/template.docx
@@ -460,16 +460,60 @@
           <w:sz w:val="26"/>
           <w:szCs w:val="26"/>
         </w:rPr>
-        <w:t>{existingSystem}</w:t>
-      </w:r>
-      <w:r>
-        <w:rPr>
-          <w:rFonts w:ascii="Corbel" w:hAnsi="Corbel"/>
-          <w:sz w:val="26"/>
-          <w:szCs w:val="26"/>
-          <w:highlight w:val="yellow"/>
-        </w:rPr>
-        <w:t>{/existingSystem}</w:t>
+        <w:t>{</w:t>
+      </w:r>
+      <w:proofErr w:type="spellStart"/>
+      <w:r>
+        <w:rPr>
+          <w:rFonts w:ascii="Corbel" w:hAnsi="Corbel"/>
+          <w:b/>
+          <w:bCs/>
+          <w:color w:val="19AFA4"/>
+          <w:sz w:val="26"/>
+          <w:szCs w:val="26"/>
+        </w:rPr>
+        <w:t>existingSystem</w:t>
+      </w:r>
+      <w:proofErr w:type="spellEnd"/>
+      <w:r>
+        <w:rPr>
+          <w:rFonts w:ascii="Corbel" w:hAnsi="Corbel"/>
+          <w:b/>
+          <w:bCs/>
+          <w:color w:val="19AFA4"/>
+          <w:sz w:val="26"/>
+          <w:szCs w:val="26"/>
+        </w:rPr>
+        <w:t>}</w:t>
+      </w:r>
+      <w:r>
+        <w:rPr>
+          <w:rFonts w:ascii="Corbel" w:hAnsi="Corbel"/>
+          <w:sz w:val="26"/>
+          <w:szCs w:val="26"/>
+          <w:highlight w:val="yellow"/>
+        </w:rPr>
+        <w:t>{/</w:t>
+      </w:r>
+      <w:proofErr w:type="spellStart"/>
+      <w:r>
+        <w:rPr>
+          <w:rFonts w:ascii="Corbel" w:hAnsi="Corbel"/>
+          <w:sz w:val="26"/>
+          <w:szCs w:val="26"/>
+          <w:highlight w:val="yellow"/>
+        </w:rPr>
+        <w:t>existingSystem</w:t>
+      </w:r>
+      <w:proofErr w:type="spellEnd"/>
+      <w:r>
+        <w:rPr>
+          <w:rFonts w:ascii="Corbel" w:hAnsi="Corbel"/>
+          <w:sz w:val="26"/>
+          <w:szCs w:val="26"/>
+          <w:highlight w:val="yellow"/>
+        </w:rPr>
+        <w:t>}</w:t>
       </w:r>
       <w:r>
         <w:rPr>
@@ -612,16 +656,35 @@
           <w:sz w:val="26"/>
           <w:szCs w:val="26"/>
         </w:rPr>
-        <w:t>Configuration of the following Bullhorn products:</w:t>
-      </w:r>
-      <w:r>
-        <w:rPr>
-          <w:rFonts w:ascii="Corbel" w:hAnsi="Corbel"/>
-          <w:sz w:val="26"/>
-          <w:szCs w:val="26"/>
-          <w:highlight w:val="yellow"/>
-        </w:rPr>
-        <w:t>{#products}</w:t>
+        <w:t xml:space="preserve">Configuration of the following Bullhorn </w:t>
+      </w:r>
+      <w:proofErr w:type="gramStart"/>
+      <w:r>
+        <w:rPr>
+          <w:rFonts w:ascii="Corbel" w:hAnsi="Corbel"/>
+          <w:sz w:val="26"/>
+          <w:szCs w:val="26"/>
+        </w:rPr>
+        <w:t>products:</w:t>
+      </w:r>
+      <w:r>
+        <w:rPr>
+          <w:rFonts w:ascii="Corbel" w:hAnsi="Corbel"/>
+          <w:sz w:val="26"/>
+          <w:szCs w:val="26"/>
+          <w:highlight w:val="yellow"/>
+        </w:rPr>
+        <w:t>{</w:t>
+      </w:r>
+      <w:proofErr w:type="gramEnd"/>
+      <w:r>
+        <w:rPr>
+          <w:rFonts w:ascii="Corbel" w:hAnsi="Corbel"/>
+          <w:sz w:val="26"/>
+          <w:szCs w:val="26"/>
+          <w:highlight w:val="yellow"/>
+        </w:rPr>
+        <w:t>#products}</w:t>
       </w:r>
     </w:p>
     <w:p>
@@ -700,6 +763,7 @@
         </w:rPr>
         <w:t>{</w:t>
       </w:r>
+      <w:proofErr w:type="spellStart"/>
       <w:r>
         <w:rPr>
           <w:rFonts w:ascii="Corbel" w:hAnsi="Corbel"/>
@@ -711,6 +775,7 @@
         </w:rPr>
         <w:t>plCount</w:t>
       </w:r>
+      <w:proofErr w:type="spellEnd"/>
       <w:r>
         <w:rPr>
           <w:rFonts w:ascii="Corbel" w:hAnsi="Corbel"/>
@@ -1118,6 +1183,7 @@
           <w:szCs w:val="26"/>
         </w:rPr>
       </w:pPr>
+      <w:proofErr w:type="spellStart"/>
       <w:r>
         <w:rPr>
           <w:rFonts w:ascii="Corbel" w:hAnsi="Corbel"/>
@@ -1126,6 +1192,7 @@
         </w:rPr>
         <w:t>Tearsheets</w:t>
       </w:r>
+      <w:proofErr w:type="spellEnd"/>
     </w:p>
     <w:p>
       <w:pPr>
@@ -1542,16 +1609,35 @@
           <w:sz w:val="26"/>
           <w:szCs w:val="26"/>
         </w:rPr>
-        <w:t>In the event remediation requires work outside this scope of work, Tonic HQ will work with Client to provide a scope of work that will address those items.</w:t>
-      </w:r>
-      <w:r>
-        <w:rPr>
-          <w:rFonts w:ascii="Corbel" w:hAnsi="Corbel"/>
-          <w:sz w:val="26"/>
-          <w:szCs w:val="26"/>
-          <w:highlight w:val="yellow"/>
-        </w:rPr>
-        <w:t>{#</w:t>
+        <w:t xml:space="preserve">In the event remediation requires work outside this scope of work, Tonic HQ will work with Client to provide a scope of work that will address those </w:t>
+      </w:r>
+      <w:proofErr w:type="gramStart"/>
+      <w:r>
+        <w:rPr>
+          <w:rFonts w:ascii="Corbel" w:hAnsi="Corbel"/>
+          <w:sz w:val="26"/>
+          <w:szCs w:val="26"/>
+        </w:rPr>
+        <w:t>items.</w:t>
+      </w:r>
+      <w:r>
+        <w:rPr>
+          <w:rFonts w:ascii="Corbel" w:hAnsi="Corbel"/>
+          <w:sz w:val="26"/>
+          <w:szCs w:val="26"/>
+          <w:highlight w:val="yellow"/>
+        </w:rPr>
+        <w:t>{</w:t>
+      </w:r>
+      <w:proofErr w:type="gramEnd"/>
+      <w:r>
+        <w:rPr>
+          <w:rFonts w:ascii="Corbel" w:hAnsi="Corbel"/>
+          <w:sz w:val="26"/>
+          <w:szCs w:val="26"/>
+          <w:highlight w:val="yellow"/>
+        </w:rPr>
+        <w:t>#</w:t>
       </w:r>
       <w:r>
         <w:rPr>
@@ -1609,6 +1695,7 @@
         </w:rPr>
         <w:t xml:space="preserve">ncluded </w:t>
       </w:r>
+      <w:proofErr w:type="gramStart"/>
       <w:r>
         <w:rPr>
           <w:rFonts w:ascii="Corbel" w:hAnsi="Corbel"/>
@@ -1632,7 +1719,17 @@
           <w:szCs w:val="26"/>
           <w:highlight w:val="yellow"/>
         </w:rPr>
-        <w:t>{#</w:t>
+        <w:t>{</w:t>
+      </w:r>
+      <w:proofErr w:type="gramEnd"/>
+      <w:r>
+        <w:rPr>
+          <w:rFonts w:ascii="Corbel" w:hAnsi="Corbel"/>
+          <w:sz w:val="26"/>
+          <w:szCs w:val="26"/>
+          <w:highlight w:val="yellow"/>
+        </w:rPr>
+        <w:t>#</w:t>
       </w:r>
       <w:r>
         <w:rPr>
@@ -1708,6 +1805,8 @@
         </w:rPr>
         <w:t>/</w:t>
       </w:r>
+      <w:proofErr w:type="spellStart"/>
+      <w:proofErr w:type="gramStart"/>
       <w:r>
         <w:rPr>
           <w:rFonts w:ascii="Corbel" w:hAnsi="Corbel"/>
@@ -1717,14 +1816,25 @@
         </w:rPr>
         <w:t>newHireExport</w:t>
       </w:r>
-      <w:r>
-        <w:rPr>
-          <w:rFonts w:ascii="Corbel" w:hAnsi="Corbel"/>
-          <w:sz w:val="26"/>
-          <w:szCs w:val="26"/>
-          <w:highlight w:val="yellow"/>
-        </w:rPr>
-        <w:t>}{#</w:t>
+      <w:proofErr w:type="spellEnd"/>
+      <w:r>
+        <w:rPr>
+          <w:rFonts w:ascii="Corbel" w:hAnsi="Corbel"/>
+          <w:sz w:val="26"/>
+          <w:szCs w:val="26"/>
+          <w:highlight w:val="yellow"/>
+        </w:rPr>
+        <w:t>}{</w:t>
+      </w:r>
+      <w:proofErr w:type="gramEnd"/>
+      <w:r>
+        <w:rPr>
+          <w:rFonts w:ascii="Corbel" w:hAnsi="Corbel"/>
+          <w:sz w:val="26"/>
+          <w:szCs w:val="26"/>
+          <w:highlight w:val="yellow"/>
+        </w:rPr>
+        <w:t>#</w:t>
       </w:r>
       <w:r>
         <w:rPr>
@@ -1764,7 +1874,23 @@
           <w:sz w:val="26"/>
           <w:szCs w:val="26"/>
         </w:rPr>
-        <w:t xml:space="preserve">Quickbooks </w:t>
+        <w:t>Quick</w:t>
+      </w:r>
+      <w:r>
+        <w:rPr>
+          <w:rFonts w:ascii="Corbel" w:hAnsi="Corbel"/>
+          <w:sz w:val="26"/>
+          <w:szCs w:val="26"/>
+        </w:rPr>
+        <w:t>B</w:t>
+      </w:r>
+      <w:r>
+        <w:rPr>
+          <w:rFonts w:ascii="Corbel" w:hAnsi="Corbel"/>
+          <w:sz w:val="26"/>
+          <w:szCs w:val="26"/>
+        </w:rPr>
+        <w:t xml:space="preserve">ooks </w:t>
       </w:r>
       <w:r>
         <w:rPr>
@@ -1800,6 +1926,8 @@
         </w:rPr>
         <w:t>/</w:t>
       </w:r>
+      <w:proofErr w:type="spellStart"/>
+      <w:proofErr w:type="gramStart"/>
       <w:r>
         <w:rPr>
           <w:rFonts w:ascii="Corbel" w:hAnsi="Corbel"/>
@@ -1809,14 +1937,25 @@
         </w:rPr>
         <w:t>qbIntegration</w:t>
       </w:r>
-      <w:r>
-        <w:rPr>
-          <w:rFonts w:ascii="Corbel" w:hAnsi="Corbel"/>
-          <w:sz w:val="26"/>
-          <w:szCs w:val="26"/>
-          <w:highlight w:val="yellow"/>
-        </w:rPr>
-        <w:t>}{#</w:t>
+      <w:proofErr w:type="spellEnd"/>
+      <w:r>
+        <w:rPr>
+          <w:rFonts w:ascii="Corbel" w:hAnsi="Corbel"/>
+          <w:sz w:val="26"/>
+          <w:szCs w:val="26"/>
+          <w:highlight w:val="yellow"/>
+        </w:rPr>
+        <w:t>}{</w:t>
+      </w:r>
+      <w:proofErr w:type="gramEnd"/>
+      <w:r>
+        <w:rPr>
+          <w:rFonts w:ascii="Corbel" w:hAnsi="Corbel"/>
+          <w:sz w:val="26"/>
+          <w:szCs w:val="26"/>
+          <w:highlight w:val="yellow"/>
+        </w:rPr>
+        <w:t>#</w:t>
       </w:r>
       <w:r>
         <w:rPr>
@@ -1900,6 +2039,8 @@
         </w:rPr>
         <w:t>/</w:t>
       </w:r>
+      <w:proofErr w:type="spellStart"/>
+      <w:proofErr w:type="gramStart"/>
       <w:r>
         <w:rPr>
           <w:rFonts w:ascii="Corbel" w:hAnsi="Corbel"/>
@@ -1909,14 +2050,25 @@
         </w:rPr>
         <w:t>InvoiceExport</w:t>
       </w:r>
-      <w:r>
-        <w:rPr>
-          <w:rFonts w:ascii="Corbel" w:hAnsi="Corbel"/>
-          <w:sz w:val="26"/>
-          <w:szCs w:val="26"/>
-          <w:highlight w:val="yellow"/>
-        </w:rPr>
-        <w:t>}{#</w:t>
+      <w:proofErr w:type="spellEnd"/>
+      <w:r>
+        <w:rPr>
+          <w:rFonts w:ascii="Corbel" w:hAnsi="Corbel"/>
+          <w:sz w:val="26"/>
+          <w:szCs w:val="26"/>
+          <w:highlight w:val="yellow"/>
+        </w:rPr>
+        <w:t>}{</w:t>
+      </w:r>
+      <w:proofErr w:type="gramEnd"/>
+      <w:r>
+        <w:rPr>
+          <w:rFonts w:ascii="Corbel" w:hAnsi="Corbel"/>
+          <w:sz w:val="26"/>
+          <w:szCs w:val="26"/>
+          <w:highlight w:val="yellow"/>
+        </w:rPr>
+        <w:t>#</w:t>
       </w:r>
       <w:r>
         <w:rPr>
@@ -1950,6 +2102,7 @@
           <w:szCs w:val="26"/>
         </w:rPr>
       </w:pPr>
+      <w:proofErr w:type="spellStart"/>
       <w:r>
         <w:rPr>
           <w:rFonts w:ascii="Corbel" w:hAnsi="Corbel"/>
@@ -1974,6 +2127,7 @@
         </w:rPr>
         <w:t>ata</w:t>
       </w:r>
+      <w:proofErr w:type="spellEnd"/>
       <w:r>
         <w:rPr>
           <w:rFonts w:ascii="Corbel" w:hAnsi="Corbel"/>
@@ -2016,6 +2170,8 @@
         </w:rPr>
         <w:t>/</w:t>
       </w:r>
+      <w:proofErr w:type="spellStart"/>
+      <w:proofErr w:type="gramStart"/>
       <w:r>
         <w:rPr>
           <w:rFonts w:ascii="Corbel" w:hAnsi="Corbel"/>
@@ -2025,14 +2181,25 @@
         </w:rPr>
         <w:t>PayDataExport</w:t>
       </w:r>
-      <w:r>
-        <w:rPr>
-          <w:rFonts w:ascii="Corbel" w:hAnsi="Corbel"/>
-          <w:sz w:val="26"/>
-          <w:szCs w:val="26"/>
-          <w:highlight w:val="yellow"/>
-        </w:rPr>
-        <w:t>}{#</w:t>
+      <w:proofErr w:type="spellEnd"/>
+      <w:r>
+        <w:rPr>
+          <w:rFonts w:ascii="Corbel" w:hAnsi="Corbel"/>
+          <w:sz w:val="26"/>
+          <w:szCs w:val="26"/>
+          <w:highlight w:val="yellow"/>
+        </w:rPr>
+        <w:t>}{</w:t>
+      </w:r>
+      <w:proofErr w:type="gramEnd"/>
+      <w:r>
+        <w:rPr>
+          <w:rFonts w:ascii="Corbel" w:hAnsi="Corbel"/>
+          <w:sz w:val="26"/>
+          <w:szCs w:val="26"/>
+          <w:highlight w:val="yellow"/>
+        </w:rPr>
+        <w:t>#</w:t>
       </w:r>
       <w:r>
         <w:rPr>
@@ -2132,6 +2299,8 @@
         </w:rPr>
         <w:t>/</w:t>
       </w:r>
+      <w:proofErr w:type="spellStart"/>
+      <w:proofErr w:type="gramStart"/>
       <w:r>
         <w:rPr>
           <w:rFonts w:ascii="Corbel" w:hAnsi="Corbel"/>
@@ -2141,14 +2310,25 @@
         </w:rPr>
         <w:t>emailsAsNotes</w:t>
       </w:r>
-      <w:r>
-        <w:rPr>
-          <w:rFonts w:ascii="Corbel" w:hAnsi="Corbel"/>
-          <w:sz w:val="26"/>
-          <w:szCs w:val="26"/>
-          <w:highlight w:val="yellow"/>
-        </w:rPr>
-        <w:t>}{#</w:t>
+      <w:proofErr w:type="spellEnd"/>
+      <w:r>
+        <w:rPr>
+          <w:rFonts w:ascii="Corbel" w:hAnsi="Corbel"/>
+          <w:sz w:val="26"/>
+          <w:szCs w:val="26"/>
+          <w:highlight w:val="yellow"/>
+        </w:rPr>
+        <w:t>}{</w:t>
+      </w:r>
+      <w:proofErr w:type="gramEnd"/>
+      <w:r>
+        <w:rPr>
+          <w:rFonts w:ascii="Corbel" w:hAnsi="Corbel"/>
+          <w:sz w:val="26"/>
+          <w:szCs w:val="26"/>
+          <w:highlight w:val="yellow"/>
+        </w:rPr>
+        <w:t>#</w:t>
       </w:r>
       <w:r>
         <w:rPr>
@@ -2221,7 +2401,28 @@
           <w:szCs w:val="26"/>
           <w:highlight w:val="yellow"/>
         </w:rPr>
-        <w:t>{/histSubmissions}</w:t>
+        <w:t>{/</w:t>
+      </w:r>
+      <w:proofErr w:type="spellStart"/>
+      <w:proofErr w:type="gramStart"/>
+      <w:r>
+        <w:rPr>
+          <w:rFonts w:ascii="Corbel" w:hAnsi="Corbel"/>
+          <w:sz w:val="26"/>
+          <w:szCs w:val="26"/>
+          <w:highlight w:val="yellow"/>
+        </w:rPr>
+        <w:t>histSubmissions</w:t>
+      </w:r>
+      <w:proofErr w:type="spellEnd"/>
+      <w:r>
+        <w:rPr>
+          <w:rFonts w:ascii="Corbel" w:hAnsi="Corbel"/>
+          <w:sz w:val="26"/>
+          <w:szCs w:val="26"/>
+          <w:highlight w:val="yellow"/>
+        </w:rPr>
+        <w:t>}</w:t>
       </w:r>
       <w:r>
         <w:rPr>
@@ -2232,6 +2433,7 @@
         </w:rPr>
         <w:t>{</w:t>
       </w:r>
+      <w:proofErr w:type="gramEnd"/>
       <w:r>
         <w:rPr>
           <w:rFonts w:ascii="Corbel" w:hAnsi="Corbel"/>
@@ -2293,6 +2495,7 @@
         </w:rPr>
         <w:t>{</w:t>
       </w:r>
+      <w:proofErr w:type="spellStart"/>
       <w:r>
         <w:rPr>
           <w:rFonts w:ascii="Corbel" w:hAnsi="Corbel"/>
@@ -2304,6 +2507,7 @@
         </w:rPr>
         <w:t>npeCount</w:t>
       </w:r>
+      <w:proofErr w:type="spellEnd"/>
       <w:r>
         <w:rPr>
           <w:rFonts w:ascii="Corbel" w:hAnsi="Corbel"/>
@@ -2332,17 +2536,61 @@
           <w:sz w:val="26"/>
           <w:szCs w:val="26"/>
         </w:rPr>
-        <w:t>non-production environments.</w:t>
-      </w:r>
-      <w:r>
-        <w:rPr>
-          <w:rFonts w:ascii="Corbel" w:hAnsi="Corbel"/>
-          <w:sz w:val="26"/>
-          <w:szCs w:val="26"/>
-          <w:highlight w:val="yellow"/>
-        </w:rPr>
-        <w:t>{/</w:t>
-      </w:r>
+        <w:t>non-production environment</w:t>
+      </w:r>
+      <w:r>
+        <w:rPr>
+          <w:rFonts w:ascii="Corbel" w:hAnsi="Corbel"/>
+          <w:sz w:val="26"/>
+          <w:szCs w:val="26"/>
+        </w:rPr>
+        <w:t>(</w:t>
+      </w:r>
+      <w:r>
+        <w:rPr>
+          <w:rFonts w:ascii="Corbel" w:hAnsi="Corbel"/>
+          <w:sz w:val="26"/>
+          <w:szCs w:val="26"/>
+        </w:rPr>
+        <w:t>s</w:t>
+      </w:r>
+      <w:proofErr w:type="gramStart"/>
+      <w:r>
+        <w:rPr>
+          <w:rFonts w:ascii="Corbel" w:hAnsi="Corbel"/>
+          <w:sz w:val="26"/>
+          <w:szCs w:val="26"/>
+        </w:rPr>
+        <w:t>)</w:t>
+      </w:r>
+      <w:r>
+        <w:rPr>
+          <w:rFonts w:ascii="Corbel" w:hAnsi="Corbel"/>
+          <w:sz w:val="26"/>
+          <w:szCs w:val="26"/>
+        </w:rPr>
+        <w:t>.</w:t>
+      </w:r>
+      <w:r>
+        <w:rPr>
+          <w:rFonts w:ascii="Corbel" w:hAnsi="Corbel"/>
+          <w:sz w:val="26"/>
+          <w:szCs w:val="26"/>
+          <w:highlight w:val="yellow"/>
+        </w:rPr>
+        <w:t>{</w:t>
+      </w:r>
+      <w:proofErr w:type="gramEnd"/>
+      <w:r>
+        <w:rPr>
+          <w:rFonts w:ascii="Corbel" w:hAnsi="Corbel"/>
+          <w:sz w:val="26"/>
+          <w:szCs w:val="26"/>
+          <w:highlight w:val="yellow"/>
+        </w:rPr>
+        <w:t>/</w:t>
+      </w:r>
+      <w:proofErr w:type="spellStart"/>
       <w:r>
         <w:rPr>
           <w:rFonts w:ascii="Corbel" w:hAnsi="Corbel"/>
@@ -2352,6 +2600,7 @@
         </w:rPr>
         <w:t>npeCount</w:t>
       </w:r>
+      <w:proofErr w:type="spellEnd"/>
       <w:r>
         <w:rPr>
           <w:rFonts w:ascii="Corbel" w:hAnsi="Corbel"/>
@@ -2430,6 +2679,7 @@
         </w:rPr>
         <w:t>{</w:t>
       </w:r>
+      <w:proofErr w:type="spellStart"/>
       <w:r>
         <w:rPr>
           <w:rFonts w:ascii="Corbel" w:hAnsi="Corbel"/>
@@ -2441,6 +2691,7 @@
         </w:rPr>
         <w:t>oscpCount</w:t>
       </w:r>
+      <w:proofErr w:type="spellEnd"/>
       <w:r>
         <w:rPr>
           <w:rFonts w:ascii="Corbel" w:hAnsi="Corbel"/>
@@ -2477,8 +2728,25 @@
           <w:sz w:val="26"/>
           <w:szCs w:val="26"/>
         </w:rPr>
+        <w:t>(</w:t>
+      </w:r>
+      <w:r>
+        <w:rPr>
+          <w:rFonts w:ascii="Corbel" w:hAnsi="Corbel"/>
+          <w:sz w:val="26"/>
+          <w:szCs w:val="26"/>
+        </w:rPr>
         <w:t>s</w:t>
       </w:r>
+      <w:proofErr w:type="gramStart"/>
+      <w:r>
+        <w:rPr>
+          <w:rFonts w:ascii="Corbel" w:hAnsi="Corbel"/>
+          <w:sz w:val="26"/>
+          <w:szCs w:val="26"/>
+        </w:rPr>
+        <w:t>)</w:t>
+      </w:r>
       <w:r>
         <w:rPr>
           <w:rFonts w:ascii="Corbel" w:hAnsi="Corbel"/>
@@ -2494,17 +2762,58 @@
           <w:szCs w:val="26"/>
           <w:highlight w:val="yellow"/>
         </w:rPr>
+        <w:t>{</w:t>
+      </w:r>
+      <w:proofErr w:type="gramEnd"/>
+      <w:r>
+        <w:rPr>
+          <w:rFonts w:ascii="Corbel" w:hAnsi="Corbel"/>
+          <w:sz w:val="26"/>
+          <w:szCs w:val="26"/>
+          <w:highlight w:val="yellow"/>
+        </w:rPr>
+        <w:t>/</w:t>
+      </w:r>
+      <w:proofErr w:type="spellStart"/>
+      <w:r>
+        <w:rPr>
+          <w:rFonts w:ascii="Corbel" w:hAnsi="Corbel"/>
+          <w:sz w:val="26"/>
+          <w:szCs w:val="26"/>
+          <w:highlight w:val="yellow"/>
+        </w:rPr>
+        <w:t>oscpCount</w:t>
+      </w:r>
+      <w:proofErr w:type="spellEnd"/>
+      <w:r>
+        <w:rPr>
+          <w:rFonts w:ascii="Corbel" w:hAnsi="Corbel"/>
+          <w:sz w:val="26"/>
+          <w:szCs w:val="26"/>
+          <w:highlight w:val="yellow"/>
+        </w:rPr>
+        <w:t>}</w:t>
+      </w:r>
+      <w:r>
+        <w:rPr>
+          <w:rFonts w:ascii="Corbel" w:hAnsi="Corbel"/>
+          <w:sz w:val="26"/>
+          <w:szCs w:val="26"/>
+          <w:highlight w:val="yellow"/>
+        </w:rPr>
         <w:t>{/</w:t>
       </w:r>
-      <w:r>
-        <w:rPr>
-          <w:rFonts w:ascii="Corbel" w:hAnsi="Corbel"/>
-          <w:sz w:val="26"/>
-          <w:szCs w:val="26"/>
-          <w:highlight w:val="yellow"/>
-        </w:rPr>
-        <w:t>oscpCount</w:t>
-      </w:r>
+      <w:proofErr w:type="spellStart"/>
+      <w:r>
+        <w:rPr>
+          <w:rFonts w:ascii="Corbel" w:hAnsi="Corbel"/>
+          <w:sz w:val="26"/>
+          <w:szCs w:val="26"/>
+          <w:highlight w:val="yellow"/>
+        </w:rPr>
+        <w:t>paidAdditions</w:t>
+      </w:r>
+      <w:proofErr w:type="spellEnd"/>
       <w:r>
         <w:rPr>
           <w:rFonts w:ascii="Corbel" w:hAnsi="Corbel"/>
@@ -2513,15 +2822,6 @@
           <w:highlight w:val="yellow"/>
         </w:rPr>
         <w:t>}</w:t>
-      </w:r>
-      <w:r>
-        <w:rPr>
-          <w:rFonts w:ascii="Corbel" w:hAnsi="Corbel"/>
-          <w:sz w:val="26"/>
-          <w:szCs w:val="26"/>
-          <w:highlight w:val="yellow"/>
-        </w:rPr>
-        <w:t>{/paidAdditions}</w:t>
       </w:r>
     </w:p>
     <w:p>
@@ -2559,16 +2859,35 @@
           <w:sz w:val="26"/>
           <w:szCs w:val="26"/>
         </w:rPr>
-        <w:t>Assuming no scope changes, Tonic HQ is estimating the following timeframe for implementation. Note, the given timeframes are for each task (or group of tasks), with some items running concurrently.</w:t>
-      </w:r>
-      <w:r>
-        <w:rPr>
-          <w:rFonts w:ascii="Corbel" w:hAnsi="Corbel"/>
-          <w:sz w:val="26"/>
-          <w:szCs w:val="26"/>
-          <w:highlight w:val="yellow"/>
-        </w:rPr>
-        <w:t>{#</w:t>
+        <w:t xml:space="preserve">Assuming no scope changes, Tonic HQ is estimating the following timeframe for implementation. Note, the given timeframes are for each task (or group of tasks), with some items running </w:t>
+      </w:r>
+      <w:proofErr w:type="gramStart"/>
+      <w:r>
+        <w:rPr>
+          <w:rFonts w:ascii="Corbel" w:hAnsi="Corbel"/>
+          <w:sz w:val="26"/>
+          <w:szCs w:val="26"/>
+        </w:rPr>
+        <w:t>concurrently.</w:t>
+      </w:r>
+      <w:r>
+        <w:rPr>
+          <w:rFonts w:ascii="Corbel" w:hAnsi="Corbel"/>
+          <w:sz w:val="26"/>
+          <w:szCs w:val="26"/>
+          <w:highlight w:val="yellow"/>
+        </w:rPr>
+        <w:t>{</w:t>
+      </w:r>
+      <w:proofErr w:type="gramEnd"/>
+      <w:r>
+        <w:rPr>
+          <w:rFonts w:ascii="Corbel" w:hAnsi="Corbel"/>
+          <w:sz w:val="26"/>
+          <w:szCs w:val="26"/>
+          <w:highlight w:val="yellow"/>
+        </w:rPr>
+        <w:t>#</w:t>
       </w:r>
       <w:r>
         <w:rPr>
@@ -3195,7 +3514,18 @@
           <w:szCs w:val="26"/>
           <w:highlight w:val="yellow"/>
         </w:rPr>
-        <w:t>{/timeline</w:t>
+        <w:t>{/</w:t>
+      </w:r>
+      <w:proofErr w:type="spellStart"/>
+      <w:proofErr w:type="gramStart"/>
+      <w:r>
+        <w:rPr>
+          <w:rFonts w:ascii="Corbel" w:hAnsi="Corbel"/>
+          <w:sz w:val="26"/>
+          <w:szCs w:val="26"/>
+          <w:highlight w:val="yellow"/>
+        </w:rPr>
+        <w:t>timeline</w:t>
       </w:r>
       <w:r>
         <w:rPr>
@@ -3206,6 +3536,7 @@
         </w:rPr>
         <w:t>NoDM</w:t>
       </w:r>
+      <w:proofErr w:type="spellEnd"/>
       <w:r>
         <w:rPr>
           <w:rFonts w:ascii="Corbel" w:hAnsi="Corbel"/>
@@ -3222,7 +3553,17 @@
           <w:szCs w:val="26"/>
           <w:highlight w:val="yellow"/>
         </w:rPr>
-        <w:t>{#</w:t>
+        <w:t>{</w:t>
+      </w:r>
+      <w:proofErr w:type="gramEnd"/>
+      <w:r>
+        <w:rPr>
+          <w:rFonts w:ascii="Corbel" w:hAnsi="Corbel"/>
+          <w:sz w:val="26"/>
+          <w:szCs w:val="26"/>
+          <w:highlight w:val="yellow"/>
+        </w:rPr>
+        <w:t>#</w:t>
       </w:r>
       <w:r>
         <w:rPr>
@@ -4062,16 +4403,47 @@
           <w:szCs w:val="26"/>
           <w:highlight w:val="yellow"/>
         </w:rPr>
-        <w:t>{/timelineSMB}</w:t>
-      </w:r>
-      <w:r>
-        <w:rPr>
-          <w:rFonts w:ascii="Corbel" w:hAnsi="Corbel"/>
-          <w:sz w:val="26"/>
-          <w:szCs w:val="26"/>
-          <w:highlight w:val="yellow"/>
-        </w:rPr>
-        <w:t>{#</w:t>
+        <w:t>{/</w:t>
+      </w:r>
+      <w:proofErr w:type="spellStart"/>
+      <w:proofErr w:type="gramStart"/>
+      <w:r>
+        <w:rPr>
+          <w:rFonts w:ascii="Corbel" w:hAnsi="Corbel"/>
+          <w:sz w:val="26"/>
+          <w:szCs w:val="26"/>
+          <w:highlight w:val="yellow"/>
+        </w:rPr>
+        <w:t>timelineSMB</w:t>
+      </w:r>
+      <w:proofErr w:type="spellEnd"/>
+      <w:r>
+        <w:rPr>
+          <w:rFonts w:ascii="Corbel" w:hAnsi="Corbel"/>
+          <w:sz w:val="26"/>
+          <w:szCs w:val="26"/>
+          <w:highlight w:val="yellow"/>
+        </w:rPr>
+        <w:t>}</w:t>
+      </w:r>
+      <w:r>
+        <w:rPr>
+          <w:rFonts w:ascii="Corbel" w:hAnsi="Corbel"/>
+          <w:sz w:val="26"/>
+          <w:szCs w:val="26"/>
+          <w:highlight w:val="yellow"/>
+        </w:rPr>
+        <w:t>{</w:t>
+      </w:r>
+      <w:proofErr w:type="gramEnd"/>
+      <w:r>
+        <w:rPr>
+          <w:rFonts w:ascii="Corbel" w:hAnsi="Corbel"/>
+          <w:sz w:val="26"/>
+          <w:szCs w:val="26"/>
+          <w:highlight w:val="yellow"/>
+        </w:rPr>
+        <w:t>#</w:t>
       </w:r>
       <w:r>
         <w:rPr>
@@ -5244,16 +5616,47 @@
           <w:szCs w:val="26"/>
           <w:highlight w:val="yellow"/>
         </w:rPr>
-        <w:t>{/timelineField}</w:t>
-      </w:r>
-      <w:r>
-        <w:rPr>
-          <w:rFonts w:ascii="Corbel" w:hAnsi="Corbel"/>
-          <w:sz w:val="26"/>
-          <w:szCs w:val="26"/>
-          <w:highlight w:val="yellow"/>
-        </w:rPr>
-        <w:t>{#</w:t>
+        <w:t>{/</w:t>
+      </w:r>
+      <w:proofErr w:type="spellStart"/>
+      <w:proofErr w:type="gramStart"/>
+      <w:r>
+        <w:rPr>
+          <w:rFonts w:ascii="Corbel" w:hAnsi="Corbel"/>
+          <w:sz w:val="26"/>
+          <w:szCs w:val="26"/>
+          <w:highlight w:val="yellow"/>
+        </w:rPr>
+        <w:t>timelineField</w:t>
+      </w:r>
+      <w:proofErr w:type="spellEnd"/>
+      <w:r>
+        <w:rPr>
+          <w:rFonts w:ascii="Corbel" w:hAnsi="Corbel"/>
+          <w:sz w:val="26"/>
+          <w:szCs w:val="26"/>
+          <w:highlight w:val="yellow"/>
+        </w:rPr>
+        <w:t>}</w:t>
+      </w:r>
+      <w:r>
+        <w:rPr>
+          <w:rFonts w:ascii="Corbel" w:hAnsi="Corbel"/>
+          <w:sz w:val="26"/>
+          <w:szCs w:val="26"/>
+          <w:highlight w:val="yellow"/>
+        </w:rPr>
+        <w:t>{</w:t>
+      </w:r>
+      <w:proofErr w:type="gramEnd"/>
+      <w:r>
+        <w:rPr>
+          <w:rFonts w:ascii="Corbel" w:hAnsi="Corbel"/>
+          <w:sz w:val="26"/>
+          <w:szCs w:val="26"/>
+          <w:highlight w:val="yellow"/>
+        </w:rPr>
+        <w:t>#</w:t>
       </w:r>
       <w:r>
         <w:rPr>
@@ -6518,6 +6921,7 @@
         </w:rPr>
         <w:t>{</w:t>
       </w:r>
+      <w:proofErr w:type="spellStart"/>
       <w:r>
         <w:rPr>
           <w:rFonts w:ascii="Corbel" w:hAnsi="Corbel"/>
@@ -6529,6 +6933,7 @@
         </w:rPr>
         <w:t>userCount</w:t>
       </w:r>
+      <w:proofErr w:type="spellEnd"/>
       <w:r>
         <w:rPr>
           <w:rFonts w:ascii="Corbel" w:hAnsi="Corbel"/>
@@ -6591,6 +6996,7 @@
         </w:rPr>
         <w:t>{</w:t>
       </w:r>
+      <w:proofErr w:type="spellStart"/>
       <w:r>
         <w:rPr>
           <w:rFonts w:ascii="Corbel" w:hAnsi="Corbel"/>
@@ -6602,6 +7008,7 @@
         </w:rPr>
         <w:t>timelineWeeks</w:t>
       </w:r>
+      <w:proofErr w:type="spellEnd"/>
       <w:r>
         <w:rPr>
           <w:rFonts w:ascii="Corbel" w:hAnsi="Corbel"/>
@@ -6720,7 +7127,25 @@
           <w:sz w:val="26"/>
           <w:szCs w:val="26"/>
         </w:rPr>
-        <w:t>Client has dedicated resources available to assist Tonic HQ in the discovery, design and testing processes.</w:t>
+        <w:t xml:space="preserve">Client has dedicated resources available to assist Tonic HQ in the discovery, </w:t>
+      </w:r>
+      <w:proofErr w:type="gramStart"/>
+      <w:r>
+        <w:rPr>
+          <w:rFonts w:ascii="Corbel" w:hAnsi="Corbel"/>
+          <w:sz w:val="26"/>
+          <w:szCs w:val="26"/>
+        </w:rPr>
+        <w:t>design</w:t>
+      </w:r>
+      <w:proofErr w:type="gramEnd"/>
+      <w:r>
+        <w:rPr>
+          <w:rFonts w:ascii="Corbel" w:hAnsi="Corbel"/>
+          <w:sz w:val="26"/>
+          <w:szCs w:val="26"/>
+        </w:rPr>
+        <w:t xml:space="preserve"> and testing processes.</w:t>
       </w:r>
     </w:p>
     <w:p>
@@ -6761,16 +7186,47 @@
           <w:szCs w:val="26"/>
           <w:highlight w:val="yellow"/>
         </w:rPr>
-        <w:t>{^noDataMigration}</w:t>
-      </w:r>
-      <w:r>
-        <w:rPr>
-          <w:rFonts w:ascii="Corbel" w:hAnsi="Corbel"/>
-          <w:sz w:val="26"/>
-          <w:szCs w:val="26"/>
-          <w:highlight w:val="yellow"/>
-        </w:rPr>
-        <w:t>{#</w:t>
+        <w:t>{^</w:t>
+      </w:r>
+      <w:proofErr w:type="spellStart"/>
+      <w:proofErr w:type="gramStart"/>
+      <w:r>
+        <w:rPr>
+          <w:rFonts w:ascii="Corbel" w:hAnsi="Corbel"/>
+          <w:sz w:val="26"/>
+          <w:szCs w:val="26"/>
+          <w:highlight w:val="yellow"/>
+        </w:rPr>
+        <w:t>noDataMigration</w:t>
+      </w:r>
+      <w:proofErr w:type="spellEnd"/>
+      <w:r>
+        <w:rPr>
+          <w:rFonts w:ascii="Corbel" w:hAnsi="Corbel"/>
+          <w:sz w:val="26"/>
+          <w:szCs w:val="26"/>
+          <w:highlight w:val="yellow"/>
+        </w:rPr>
+        <w:t>}</w:t>
+      </w:r>
+      <w:r>
+        <w:rPr>
+          <w:rFonts w:ascii="Corbel" w:hAnsi="Corbel"/>
+          <w:sz w:val="26"/>
+          <w:szCs w:val="26"/>
+          <w:highlight w:val="yellow"/>
+        </w:rPr>
+        <w:t>{</w:t>
+      </w:r>
+      <w:proofErr w:type="gramEnd"/>
+      <w:r>
+        <w:rPr>
+          <w:rFonts w:ascii="Corbel" w:hAnsi="Corbel"/>
+          <w:sz w:val="26"/>
+          <w:szCs w:val="26"/>
+          <w:highlight w:val="yellow"/>
+        </w:rPr>
+        <w:t>#</w:t>
       </w:r>
       <w:r>
         <w:rPr>
@@ -6804,13 +7260,23 @@
           <w:szCs w:val="26"/>
         </w:rPr>
       </w:pPr>
-      <w:r>
-        <w:rPr>
-          <w:rFonts w:ascii="Corbel" w:hAnsi="Corbel"/>
-          <w:sz w:val="26"/>
-          <w:szCs w:val="26"/>
-        </w:rPr>
-        <w:t xml:space="preserve">Datasource for the migration is </w:t>
+      <w:proofErr w:type="spellStart"/>
+      <w:r>
+        <w:rPr>
+          <w:rFonts w:ascii="Corbel" w:hAnsi="Corbel"/>
+          <w:sz w:val="26"/>
+          <w:szCs w:val="26"/>
+        </w:rPr>
+        <w:t>Datasource</w:t>
+      </w:r>
+      <w:proofErr w:type="spellEnd"/>
+      <w:r>
+        <w:rPr>
+          <w:rFonts w:ascii="Corbel" w:hAnsi="Corbel"/>
+          <w:sz w:val="26"/>
+          <w:szCs w:val="26"/>
+        </w:rPr>
+        <w:t xml:space="preserve"> for the migration is </w:t>
       </w:r>
       <w:r>
         <w:rPr>
@@ -6823,6 +7289,7 @@
         </w:rPr>
         <w:t>{</w:t>
       </w:r>
+      <w:proofErr w:type="spellStart"/>
       <w:r>
         <w:rPr>
           <w:rFonts w:ascii="Corbel" w:hAnsi="Corbel"/>
@@ -6834,6 +7301,8 @@
         </w:rPr>
         <w:t>existingSystem</w:t>
       </w:r>
+      <w:proofErr w:type="spellEnd"/>
+      <w:proofErr w:type="gramStart"/>
       <w:r>
         <w:rPr>
           <w:rFonts w:ascii="Corbel" w:hAnsi="Corbel"/>
@@ -6862,6 +7331,7 @@
         </w:rPr>
         <w:t>{</w:t>
       </w:r>
+      <w:proofErr w:type="gramEnd"/>
       <w:r>
         <w:rPr>
           <w:rFonts w:ascii="Corbel" w:hAnsi="Corbel"/>
@@ -6871,6 +7341,7 @@
         </w:rPr>
         <w:t>/</w:t>
       </w:r>
+      <w:proofErr w:type="spellStart"/>
       <w:r>
         <w:rPr>
           <w:rFonts w:ascii="Corbel" w:hAnsi="Corbel"/>
@@ -6880,6 +7351,7 @@
         </w:rPr>
         <w:t>existingSystem</w:t>
       </w:r>
+      <w:proofErr w:type="spellEnd"/>
       <w:r>
         <w:rPr>
           <w:rFonts w:ascii="Corbel" w:hAnsi="Corbel"/>
@@ -6936,7 +7408,25 @@
           <w:sz w:val="26"/>
           <w:szCs w:val="26"/>
         </w:rPr>
-        <w:t xml:space="preserve">Additional Datasource(s) for the migration are </w:t>
+        <w:t xml:space="preserve">Additional </w:t>
+      </w:r>
+      <w:proofErr w:type="spellStart"/>
+      <w:r>
+        <w:rPr>
+          <w:rFonts w:ascii="Corbel" w:hAnsi="Corbel"/>
+          <w:sz w:val="26"/>
+          <w:szCs w:val="26"/>
+        </w:rPr>
+        <w:t>Datasource</w:t>
+      </w:r>
+      <w:proofErr w:type="spellEnd"/>
+      <w:r>
+        <w:rPr>
+          <w:rFonts w:ascii="Corbel" w:hAnsi="Corbel"/>
+          <w:sz w:val="26"/>
+          <w:szCs w:val="26"/>
+        </w:rPr>
+        <w:t xml:space="preserve">(s) for the migration are </w:t>
       </w:r>
       <w:r>
         <w:rPr>
@@ -6949,6 +7439,7 @@
         </w:rPr>
         <w:t>{</w:t>
       </w:r>
+      <w:proofErr w:type="spellStart"/>
       <w:r>
         <w:rPr>
           <w:rFonts w:ascii="Corbel" w:hAnsi="Corbel"/>
@@ -6960,6 +7451,8 @@
         </w:rPr>
         <w:t>addtlDatasources</w:t>
       </w:r>
+      <w:proofErr w:type="spellEnd"/>
+      <w:proofErr w:type="gramStart"/>
       <w:r>
         <w:rPr>
           <w:rFonts w:ascii="Corbel" w:hAnsi="Corbel"/>
@@ -6988,15 +7481,27 @@
         </w:rPr>
         <w:t>{</w:t>
       </w:r>
-      <w:r>
-        <w:rPr>
-          <w:rFonts w:ascii="Corbel" w:hAnsi="Corbel"/>
-          <w:sz w:val="26"/>
-          <w:szCs w:val="26"/>
-          <w:highlight w:val="yellow"/>
-        </w:rPr>
-        <w:t>/addtlDatasources</w:t>
-      </w:r>
+      <w:proofErr w:type="gramEnd"/>
+      <w:r>
+        <w:rPr>
+          <w:rFonts w:ascii="Corbel" w:hAnsi="Corbel"/>
+          <w:sz w:val="26"/>
+          <w:szCs w:val="26"/>
+          <w:highlight w:val="yellow"/>
+        </w:rPr>
+        <w:t>/</w:t>
+      </w:r>
+      <w:proofErr w:type="spellStart"/>
+      <w:r>
+        <w:rPr>
+          <w:rFonts w:ascii="Corbel" w:hAnsi="Corbel"/>
+          <w:sz w:val="26"/>
+          <w:szCs w:val="26"/>
+          <w:highlight w:val="yellow"/>
+        </w:rPr>
+        <w:t>addtlDatasources</w:t>
+      </w:r>
+      <w:proofErr w:type="spellEnd"/>
       <w:r>
         <w:rPr>
           <w:rFonts w:ascii="Corbel" w:hAnsi="Corbel"/>
@@ -7044,7 +7549,27 @@
           <w:szCs w:val="26"/>
           <w:highlight w:val="yellow"/>
         </w:rPr>
-        <w:t>{/noDataMigration}</w:t>
+        <w:t>{/</w:t>
+      </w:r>
+      <w:proofErr w:type="spellStart"/>
+      <w:r>
+        <w:rPr>
+          <w:rFonts w:ascii="Corbel" w:hAnsi="Corbel"/>
+          <w:sz w:val="26"/>
+          <w:szCs w:val="26"/>
+          <w:highlight w:val="yellow"/>
+        </w:rPr>
+        <w:t>noDataMigration</w:t>
+      </w:r>
+      <w:proofErr w:type="spellEnd"/>
+      <w:r>
+        <w:rPr>
+          <w:rFonts w:ascii="Corbel" w:hAnsi="Corbel"/>
+          <w:sz w:val="26"/>
+          <w:szCs w:val="26"/>
+          <w:highlight w:val="yellow"/>
+        </w:rPr>
+        <w:t>}</w:t>
       </w:r>
     </w:p>
     <w:p>
@@ -7135,6 +7660,7 @@
         </w:rPr>
         <w:t>{</w:t>
       </w:r>
+      <w:proofErr w:type="spellStart"/>
       <w:r>
         <w:rPr>
           <w:rFonts w:ascii="Corbel" w:hAnsi="Corbel"/>
@@ -7157,6 +7683,7 @@
         </w:rPr>
         <w:t>Amt</w:t>
       </w:r>
+      <w:proofErr w:type="spellEnd"/>
       <w:r>
         <w:rPr>
           <w:rFonts w:ascii="Corbel" w:hAnsi="Corbel"/>
@@ -7182,7 +7709,16 @@
           <w:sz w:val="26"/>
           <w:szCs w:val="26"/>
         </w:rPr>
-        <w:t>made in payments</w:t>
+        <w:t xml:space="preserve">made in </w:t>
+      </w:r>
+      <w:proofErr w:type="gramStart"/>
+      <w:r>
+        <w:rPr>
+          <w:rFonts w:ascii="Corbel" w:hAnsi="Corbel"/>
+          <w:sz w:val="26"/>
+          <w:szCs w:val="26"/>
+        </w:rPr>
+        <w:t>payments</w:t>
       </w:r>
       <w:r>
         <w:rPr>
@@ -7199,16 +7735,53 @@
           <w:szCs w:val="26"/>
           <w:highlight w:val="yellow"/>
         </w:rPr>
-        <w:t>{#</w:t>
-      </w:r>
-      <w:r>
-        <w:rPr>
-          <w:rFonts w:ascii="Corbel" w:hAnsi="Corbel"/>
-          <w:sz w:val="26"/>
-          <w:szCs w:val="26"/>
-          <w:highlight w:val="yellow"/>
-        </w:rPr>
-        <w:t>paymentsTwo</w:t>
+        <w:t>{</w:t>
+      </w:r>
+      <w:proofErr w:type="gramEnd"/>
+      <w:r>
+        <w:rPr>
+          <w:rFonts w:ascii="Corbel" w:hAnsi="Corbel"/>
+          <w:sz w:val="26"/>
+          <w:szCs w:val="26"/>
+          <w:highlight w:val="yellow"/>
+        </w:rPr>
+        <w:t>#</w:t>
+      </w:r>
+      <w:r>
+        <w:rPr>
+          <w:rFonts w:ascii="Corbel" w:hAnsi="Corbel"/>
+          <w:sz w:val="26"/>
+          <w:szCs w:val="26"/>
+          <w:highlight w:val="yellow"/>
+        </w:rPr>
+        <w:t>payments</w:t>
+      </w:r>
+      <w:r>
+        <w:rPr>
+          <w:rFonts w:ascii="Corbel" w:hAnsi="Corbel"/>
+          <w:sz w:val="26"/>
+          <w:szCs w:val="26"/>
+          <w:highlight w:val="yellow"/>
+        </w:rPr>
+        <w:t>_</w:t>
+      </w:r>
+      <w:r>
+        <w:rPr>
+          <w:rFonts w:ascii="Corbel" w:hAnsi="Corbel"/>
+          <w:sz w:val="26"/>
+          <w:szCs w:val="26"/>
+          <w:highlight w:val="yellow"/>
+        </w:rPr>
+        <w:t>t</w:t>
+      </w:r>
+      <w:r>
+        <w:rPr>
+          <w:rFonts w:ascii="Corbel" w:hAnsi="Corbel"/>
+          <w:sz w:val="26"/>
+          <w:szCs w:val="26"/>
+          <w:highlight w:val="yellow"/>
+        </w:rPr>
+        <w:t>wo</w:t>
       </w:r>
       <w:r>
         <w:rPr>
@@ -7278,7 +7851,92 @@
           <w:szCs w:val="26"/>
           <w:highlight w:val="yellow"/>
         </w:rPr>
-        <w:t>{/paymentsTwo}{#paymentsThree}</w:t>
+        <w:t>{/</w:t>
+      </w:r>
+      <w:proofErr w:type="spellStart"/>
+      <w:r>
+        <w:rPr>
+          <w:rFonts w:ascii="Corbel" w:hAnsi="Corbel"/>
+          <w:sz w:val="26"/>
+          <w:szCs w:val="26"/>
+          <w:highlight w:val="yellow"/>
+        </w:rPr>
+        <w:t>payments</w:t>
+      </w:r>
+      <w:r>
+        <w:rPr>
+          <w:rFonts w:ascii="Corbel" w:hAnsi="Corbel"/>
+          <w:sz w:val="26"/>
+          <w:szCs w:val="26"/>
+          <w:highlight w:val="yellow"/>
+        </w:rPr>
+        <w:t>_</w:t>
+      </w:r>
+      <w:proofErr w:type="gramStart"/>
+      <w:r>
+        <w:rPr>
+          <w:rFonts w:ascii="Corbel" w:hAnsi="Corbel"/>
+          <w:sz w:val="26"/>
+          <w:szCs w:val="26"/>
+          <w:highlight w:val="yellow"/>
+        </w:rPr>
+        <w:t>t</w:t>
+      </w:r>
+      <w:r>
+        <w:rPr>
+          <w:rFonts w:ascii="Corbel" w:hAnsi="Corbel"/>
+          <w:sz w:val="26"/>
+          <w:szCs w:val="26"/>
+          <w:highlight w:val="yellow"/>
+        </w:rPr>
+        <w:t>wo</w:t>
+      </w:r>
+      <w:proofErr w:type="spellEnd"/>
+      <w:r>
+        <w:rPr>
+          <w:rFonts w:ascii="Corbel" w:hAnsi="Corbel"/>
+          <w:sz w:val="26"/>
+          <w:szCs w:val="26"/>
+          <w:highlight w:val="yellow"/>
+        </w:rPr>
+        <w:t>}{</w:t>
+      </w:r>
+      <w:proofErr w:type="gramEnd"/>
+      <w:r>
+        <w:rPr>
+          <w:rFonts w:ascii="Corbel" w:hAnsi="Corbel"/>
+          <w:sz w:val="26"/>
+          <w:szCs w:val="26"/>
+          <w:highlight w:val="yellow"/>
+        </w:rPr>
+        <w:t>#payments</w:t>
+      </w:r>
+      <w:r>
+        <w:rPr>
+          <w:rFonts w:ascii="Corbel" w:hAnsi="Corbel"/>
+          <w:sz w:val="26"/>
+          <w:szCs w:val="26"/>
+          <w:highlight w:val="yellow"/>
+        </w:rPr>
+        <w:t>_</w:t>
+      </w:r>
+      <w:r>
+        <w:rPr>
+          <w:rFonts w:ascii="Corbel" w:hAnsi="Corbel"/>
+          <w:sz w:val="26"/>
+          <w:szCs w:val="26"/>
+          <w:highlight w:val="yellow"/>
+        </w:rPr>
+        <w:t>t</w:t>
+      </w:r>
+      <w:r>
+        <w:rPr>
+          <w:rFonts w:ascii="Corbel" w:hAnsi="Corbel"/>
+          <w:sz w:val="26"/>
+          <w:szCs w:val="26"/>
+          <w:highlight w:val="yellow"/>
+        </w:rPr>
+        <w:t>hree}</w:t>
       </w:r>
     </w:p>
     <w:p>
@@ -7360,7 +8018,25 @@
           <w:sz w:val="26"/>
           <w:szCs w:val="26"/>
         </w:rPr>
-        <w:t>% at project completion and Client sign-offs and acceptance</w:t>
+        <w:t xml:space="preserve">% at project completion and Client </w:t>
+      </w:r>
+      <w:proofErr w:type="gramStart"/>
+      <w:r>
+        <w:rPr>
+          <w:rFonts w:ascii="Corbel" w:hAnsi="Corbel"/>
+          <w:sz w:val="26"/>
+          <w:szCs w:val="26"/>
+        </w:rPr>
+        <w:t>sign-offs</w:t>
+      </w:r>
+      <w:proofErr w:type="gramEnd"/>
+      <w:r>
+        <w:rPr>
+          <w:rFonts w:ascii="Corbel" w:hAnsi="Corbel"/>
+          <w:sz w:val="26"/>
+          <w:szCs w:val="26"/>
+        </w:rPr>
+        <w:t xml:space="preserve"> and acceptance</w:t>
       </w:r>
       <w:r>
         <w:rPr>
@@ -7378,8 +8054,46 @@
           <w:szCs w:val="26"/>
           <w:highlight w:val="yellow"/>
         </w:rPr>
-        <w:t>/paymentsThree</w:t>
-      </w:r>
+        <w:t>/</w:t>
+      </w:r>
+      <w:proofErr w:type="spellStart"/>
+      <w:r>
+        <w:rPr>
+          <w:rFonts w:ascii="Corbel" w:hAnsi="Corbel"/>
+          <w:sz w:val="26"/>
+          <w:szCs w:val="26"/>
+          <w:highlight w:val="yellow"/>
+        </w:rPr>
+        <w:t>payments</w:t>
+      </w:r>
+      <w:r>
+        <w:rPr>
+          <w:rFonts w:ascii="Corbel" w:hAnsi="Corbel"/>
+          <w:sz w:val="26"/>
+          <w:szCs w:val="26"/>
+          <w:highlight w:val="yellow"/>
+        </w:rPr>
+        <w:t>_</w:t>
+      </w:r>
+      <w:r>
+        <w:rPr>
+          <w:rFonts w:ascii="Corbel" w:hAnsi="Corbel"/>
+          <w:sz w:val="26"/>
+          <w:szCs w:val="26"/>
+          <w:highlight w:val="yellow"/>
+        </w:rPr>
+        <w:t>t</w:t>
+      </w:r>
+      <w:r>
+        <w:rPr>
+          <w:rFonts w:ascii="Corbel" w:hAnsi="Corbel"/>
+          <w:sz w:val="26"/>
+          <w:szCs w:val="26"/>
+          <w:highlight w:val="yellow"/>
+        </w:rPr>
+        <w:t>hree</w:t>
+      </w:r>
+      <w:proofErr w:type="spellEnd"/>
       <w:r>
         <w:rPr>
           <w:rFonts w:ascii="Corbel" w:hAnsi="Corbel"/>
@@ -7411,6 +8125,7 @@
         </w:rPr>
         <w:t>{#</w:t>
       </w:r>
+      <w:proofErr w:type="gramStart"/>
       <w:r>
         <w:rPr>
           <w:rFonts w:ascii="Corbel" w:hAnsi="Corbel"/>
@@ -7438,7 +8153,19 @@
           <w:sz w:val="26"/>
           <w:szCs w:val="26"/>
         </w:rPr>
-        <w:t xml:space="preserve">OPEN SOURCE CAREER PORTAL </w:t>
+        <w:t>OPEN</w:t>
+      </w:r>
+      <w:proofErr w:type="gramEnd"/>
+      <w:r>
+        <w:rPr>
+          <w:rFonts w:ascii="Corbel" w:eastAsia="Corbel" w:hAnsi="Corbel" w:cs="Corbel"/>
+          <w:b/>
+          <w:bCs/>
+          <w:color w:val="000000" w:themeColor="text1"/>
+          <w:sz w:val="26"/>
+          <w:szCs w:val="26"/>
+        </w:rPr>
+        <w:t xml:space="preserve"> SOURCE CAREER PORTAL </w:t>
       </w:r>
       <w:r>
         <w:rPr>
@@ -7540,7 +8267,27 @@
                 <w:sz w:val="26"/>
                 <w:szCs w:val="26"/>
               </w:rPr>
-              <w:t>Creation and customization of Bullhorn’s Open Source Career Portal.</w:t>
+              <w:t xml:space="preserve">Creation and customization of Bullhorn’s </w:t>
+            </w:r>
+            <w:proofErr w:type="gramStart"/>
+            <w:r>
+              <w:rPr>
+                <w:rFonts w:ascii="Corbel" w:eastAsia="Corbel" w:hAnsi="Corbel" w:cs="Corbel"/>
+                <w:color w:val="000000" w:themeColor="text1"/>
+                <w:sz w:val="26"/>
+                <w:szCs w:val="26"/>
+              </w:rPr>
+              <w:t>Open Source</w:t>
+            </w:r>
+            <w:proofErr w:type="gramEnd"/>
+            <w:r>
+              <w:rPr>
+                <w:rFonts w:ascii="Corbel" w:eastAsia="Corbel" w:hAnsi="Corbel" w:cs="Corbel"/>
+                <w:color w:val="000000" w:themeColor="text1"/>
+                <w:sz w:val="26"/>
+                <w:szCs w:val="26"/>
+              </w:rPr>
+              <w:t xml:space="preserve"> Career Portal.</w:t>
             </w:r>
             <w:r>
               <w:rPr>
@@ -7562,8 +8309,21 @@
                 <w:sz w:val="26"/>
                 <w:szCs w:val="26"/>
               </w:rPr>
-              <w:t>{ocspAmt</w:t>
-            </w:r>
+              <w:t>{</w:t>
+            </w:r>
+            <w:proofErr w:type="spellStart"/>
+            <w:r>
+              <w:rPr>
+                <w:rFonts w:ascii="Corbel" w:hAnsi="Corbel"/>
+                <w:b/>
+                <w:bCs/>
+                <w:color w:val="19AFA4"/>
+                <w:sz w:val="26"/>
+                <w:szCs w:val="26"/>
+              </w:rPr>
+              <w:t>ocspAmt</w:t>
+            </w:r>
+            <w:proofErr w:type="spellEnd"/>
             <w:r>
               <w:rPr>
                 <w:rFonts w:ascii="Corbel" w:hAnsi="Corbel"/>
@@ -7627,8 +8387,20 @@
           <w:szCs w:val="26"/>
           <w:highlight w:val="yellow"/>
         </w:rPr>
-        <w:t>/oscpOption</w:t>
-      </w:r>
+        <w:t>/</w:t>
+      </w:r>
+      <w:proofErr w:type="spellStart"/>
+      <w:proofErr w:type="gramStart"/>
+      <w:r>
+        <w:rPr>
+          <w:rFonts w:ascii="Corbel" w:hAnsi="Corbel"/>
+          <w:sz w:val="26"/>
+          <w:szCs w:val="26"/>
+          <w:highlight w:val="yellow"/>
+        </w:rPr>
+        <w:t>oscpOption</w:t>
+      </w:r>
+      <w:proofErr w:type="spellEnd"/>
       <w:r>
         <w:rPr>
           <w:rFonts w:ascii="Corbel" w:hAnsi="Corbel"/>
@@ -7645,7 +8417,17 @@
           <w:szCs w:val="26"/>
           <w:highlight w:val="yellow"/>
         </w:rPr>
-        <w:t>{#</w:t>
+        <w:t>{</w:t>
+      </w:r>
+      <w:proofErr w:type="gramEnd"/>
+      <w:r>
+        <w:rPr>
+          <w:rFonts w:ascii="Corbel" w:hAnsi="Corbel"/>
+          <w:sz w:val="26"/>
+          <w:szCs w:val="26"/>
+          <w:highlight w:val="yellow"/>
+        </w:rPr>
+        <w:t>#</w:t>
       </w:r>
       <w:r>
         <w:rPr>
@@ -7756,7 +8538,27 @@
                 <w:sz w:val="26"/>
                 <w:szCs w:val="26"/>
               </w:rPr>
-              <w:t>Customized training based on client’s requirements delivered prior to Go Live. Includes two trainers on-site at client‘s desired location for a total of two days</w:t>
+              <w:t xml:space="preserve">Customized training based on client’s requirements delivered prior to Go Live. Includes two trainers on-site at </w:t>
+            </w:r>
+            <w:proofErr w:type="gramStart"/>
+            <w:r>
+              <w:rPr>
+                <w:rFonts w:ascii="Corbel" w:eastAsia="Corbel" w:hAnsi="Corbel" w:cs="Corbel"/>
+                <w:color w:val="000000" w:themeColor="text1"/>
+                <w:sz w:val="26"/>
+                <w:szCs w:val="26"/>
+              </w:rPr>
+              <w:t>client‘</w:t>
+            </w:r>
+            <w:proofErr w:type="gramEnd"/>
+            <w:r>
+              <w:rPr>
+                <w:rFonts w:ascii="Corbel" w:eastAsia="Corbel" w:hAnsi="Corbel" w:cs="Corbel"/>
+                <w:color w:val="000000" w:themeColor="text1"/>
+                <w:sz w:val="26"/>
+                <w:szCs w:val="26"/>
+              </w:rPr>
+              <w:t>s desired location for a total of two days</w:t>
             </w:r>
             <w:r>
               <w:rPr>
@@ -7787,8 +8589,21 @@
                 <w:sz w:val="26"/>
                 <w:szCs w:val="26"/>
               </w:rPr>
-              <w:t>{onSiteTrainingAmt</w:t>
-            </w:r>
+              <w:t>{</w:t>
+            </w:r>
+            <w:proofErr w:type="spellStart"/>
+            <w:r>
+              <w:rPr>
+                <w:rFonts w:ascii="Corbel" w:hAnsi="Corbel"/>
+                <w:b/>
+                <w:bCs/>
+                <w:color w:val="19AFA4"/>
+                <w:sz w:val="26"/>
+                <w:szCs w:val="26"/>
+              </w:rPr>
+              <w:t>onSiteTrainingAmt</w:t>
+            </w:r>
+            <w:proofErr w:type="spellEnd"/>
             <w:r>
               <w:rPr>
                 <w:rFonts w:ascii="Corbel" w:hAnsi="Corbel"/>
@@ -7806,6 +8621,7 @@
     </w:tbl>
     <w:p>
       <w:pPr>
+        <w:spacing w:after="0"/>
         <w:rPr>
           <w:rFonts w:ascii="Corbel" w:eastAsia="Corbel" w:hAnsi="Corbel" w:cs="Corbel"/>
           <w:color w:val="000000" w:themeColor="text1"/>
@@ -7829,8 +8645,20 @@
           <w:szCs w:val="26"/>
           <w:highlight w:val="yellow"/>
         </w:rPr>
-        <w:t>/onSiteTraining</w:t>
-      </w:r>
+        <w:t>/</w:t>
+      </w:r>
+      <w:proofErr w:type="spellStart"/>
+      <w:proofErr w:type="gramStart"/>
+      <w:r>
+        <w:rPr>
+          <w:rFonts w:ascii="Corbel" w:hAnsi="Corbel"/>
+          <w:sz w:val="26"/>
+          <w:szCs w:val="26"/>
+          <w:highlight w:val="yellow"/>
+        </w:rPr>
+        <w:t>onSiteTraining</w:t>
+      </w:r>
+      <w:proofErr w:type="spellEnd"/>
       <w:r>
         <w:rPr>
           <w:rFonts w:ascii="Corbel" w:hAnsi="Corbel"/>
@@ -7847,7 +8675,17 @@
           <w:szCs w:val="26"/>
           <w:highlight w:val="yellow"/>
         </w:rPr>
-        <w:t>{#</w:t>
+        <w:t>{</w:t>
+      </w:r>
+      <w:proofErr w:type="gramEnd"/>
+      <w:r>
+        <w:rPr>
+          <w:rFonts w:ascii="Corbel" w:hAnsi="Corbel"/>
+          <w:sz w:val="26"/>
+          <w:szCs w:val="26"/>
+          <w:highlight w:val="yellow"/>
+        </w:rPr>
+        <w:t>#</w:t>
       </w:r>
       <w:r>
         <w:rPr>
@@ -7982,8 +8820,9 @@
                 <w:sz w:val="26"/>
                 <w:szCs w:val="26"/>
               </w:rPr>
-              <w:t>{afterCare</w:t>
-            </w:r>
+              <w:t>{</w:t>
+            </w:r>
+            <w:proofErr w:type="spellStart"/>
             <w:r>
               <w:rPr>
                 <w:rFonts w:ascii="Corbel" w:hAnsi="Corbel"/>
@@ -7993,8 +8832,20 @@
                 <w:sz w:val="26"/>
                 <w:szCs w:val="26"/>
               </w:rPr>
+              <w:t>afterCare</w:t>
+            </w:r>
+            <w:r>
+              <w:rPr>
+                <w:rFonts w:ascii="Corbel" w:hAnsi="Corbel"/>
+                <w:b/>
+                <w:bCs/>
+                <w:color w:val="19AFA4"/>
+                <w:sz w:val="26"/>
+                <w:szCs w:val="26"/>
+              </w:rPr>
               <w:t>Amt</w:t>
             </w:r>
+            <w:proofErr w:type="spellEnd"/>
             <w:r>
               <w:rPr>
                 <w:rFonts w:ascii="Corbel" w:hAnsi="Corbel"/>
@@ -8027,8 +8878,37 @@
           <w:sz w:val="26"/>
           <w:szCs w:val="26"/>
         </w:rPr>
+        <w:t xml:space="preserve">Our standard engagement ends Post Go Live once the client has agreed that the project is complete and if applicable, any migration issues have been resolved. </w:t>
+      </w:r>
+      <w:proofErr w:type="gramStart"/>
+      <w:r>
+        <w:rPr>
+          <w:rFonts w:ascii="Corbel" w:eastAsia="Corbel" w:hAnsi="Corbel" w:cs="Corbel"/>
+          <w:color w:val="000000" w:themeColor="text1"/>
+          <w:sz w:val="26"/>
+          <w:szCs w:val="26"/>
+        </w:rPr>
+        <w:t>We've</w:t>
+      </w:r>
+      <w:proofErr w:type="gramEnd"/>
+      <w:r>
+        <w:rPr>
+          <w:rFonts w:ascii="Corbel" w:eastAsia="Corbel" w:hAnsi="Corbel" w:cs="Corbel"/>
+          <w:color w:val="000000" w:themeColor="text1"/>
+          <w:sz w:val="26"/>
+          <w:szCs w:val="26"/>
+        </w:rPr>
+        <w:t xml:space="preserve"> </w:t>
+      </w:r>
+      <w:r>
+        <w:rPr>
+          <w:rFonts w:ascii="Corbel" w:eastAsia="Corbel" w:hAnsi="Corbel" w:cs="Corbel"/>
+          <w:color w:val="000000" w:themeColor="text1"/>
+          <w:sz w:val="26"/>
+          <w:szCs w:val="26"/>
+        </w:rPr>
         <w:lastRenderedPageBreak/>
-        <w:t>Our standard engagement ends Post Go Live once the client has agreed that the project is complete and if applicable, any migration issues have been resolved. We've developed our optional White Glove After-care at the request of our clients who are looking for a higher level of support in the critical period after Go Live.</w:t>
+        <w:t>developed our optional White Glove After-care at the request of our clients who are looking for a higher level of support in the critical period after Go Live.</w:t>
       </w:r>
     </w:p>
     <w:p>
@@ -8048,7 +8928,27 @@
           <w:sz w:val="26"/>
           <w:szCs w:val="26"/>
         </w:rPr>
-        <w:t>Under this plan, Tonic HQ will continue to be your single point of contact for all things Bullhorn. Throughout your implementation, we'll have gotten to know your business and how you do what you do. That, combined with decades of Bullhorn experience, puts us in a unique position to support your business during this phase.</w:t>
+        <w:t xml:space="preserve">Under this plan, Tonic HQ will continue to be your single point of contact for all things Bullhorn. Throughout your implementation, </w:t>
+      </w:r>
+      <w:proofErr w:type="gramStart"/>
+      <w:r>
+        <w:rPr>
+          <w:rFonts w:ascii="Corbel" w:eastAsia="Corbel" w:hAnsi="Corbel" w:cs="Corbel"/>
+          <w:color w:val="000000" w:themeColor="text1"/>
+          <w:sz w:val="26"/>
+          <w:szCs w:val="26"/>
+        </w:rPr>
+        <w:t>we'll</w:t>
+      </w:r>
+      <w:proofErr w:type="gramEnd"/>
+      <w:r>
+        <w:rPr>
+          <w:rFonts w:ascii="Corbel" w:eastAsia="Corbel" w:hAnsi="Corbel" w:cs="Corbel"/>
+          <w:color w:val="000000" w:themeColor="text1"/>
+          <w:sz w:val="26"/>
+          <w:szCs w:val="26"/>
+        </w:rPr>
+        <w:t xml:space="preserve"> have gotten to know your business and how you do what you do. That, combined with decades of Bullhorn experience, puts us in a unique position to support your business during this phase.</w:t>
       </w:r>
     </w:p>
     <w:p>
@@ -8067,7 +8967,37 @@
           <w:sz w:val="26"/>
           <w:szCs w:val="26"/>
         </w:rPr>
-        <w:t>For 90-days Post Go Live, Tonic HQ will be your single source of support. You, and your end users, can reach out to our support team via phone or email. All incoming requests will be converted to tickets and triaged accordingly. We'll work with a designated person in your organization to ensure that all issues are dealt with satisfactorily, as well as recommend opportunities for complementary additional training, minor configuration changes, or help you learn to navigate getting support from Bullhorn directly. Our goal is to spend this time ensuring that you and your team are getting off on the right foot; that your Bullhorn environment is working well and that your team(s) are comfortable using the system</w:t>
+        <w:t xml:space="preserve">For 90-days Post Go Live, Tonic HQ will be your single source of support. You, and your end users, can reach out to our support team via phone or email. All incoming requests will be converted to tickets and triaged accordingly. </w:t>
+      </w:r>
+      <w:proofErr w:type="gramStart"/>
+      <w:r>
+        <w:rPr>
+          <w:rFonts w:ascii="Corbel" w:eastAsia="Corbel" w:hAnsi="Corbel" w:cs="Corbel"/>
+          <w:color w:val="000000" w:themeColor="text1"/>
+          <w:sz w:val="26"/>
+          <w:szCs w:val="26"/>
+        </w:rPr>
+        <w:t>We'll</w:t>
+      </w:r>
+      <w:proofErr w:type="gramEnd"/>
+      <w:r>
+        <w:rPr>
+          <w:rFonts w:ascii="Corbel" w:eastAsia="Corbel" w:hAnsi="Corbel" w:cs="Corbel"/>
+          <w:color w:val="000000" w:themeColor="text1"/>
+          <w:sz w:val="26"/>
+          <w:szCs w:val="26"/>
+        </w:rPr>
+        <w:t xml:space="preserve"> work with a designated person in your organization to ensure that all issues are dealt with satisfactorily, as well as recommend opportunities for complementary additional training, minor configuration changes, or help you learn to navigate getting support from Bullhorn directly. Our goal is to spend this time ensuring that you and your team are getting off on the right foot; that your Bullhorn environment is working well and that your team(s) are comfortable using the </w:t>
+      </w:r>
+      <w:proofErr w:type="gramStart"/>
+      <w:r>
+        <w:rPr>
+          <w:rFonts w:ascii="Corbel" w:eastAsia="Corbel" w:hAnsi="Corbel" w:cs="Corbel"/>
+          <w:color w:val="000000" w:themeColor="text1"/>
+          <w:sz w:val="26"/>
+          <w:szCs w:val="26"/>
+        </w:rPr>
+        <w:t>system</w:t>
       </w:r>
       <w:r>
         <w:rPr>
@@ -8076,6 +9006,45 @@
           <w:szCs w:val="26"/>
         </w:rPr>
         <w:t>.</w:t>
+      </w:r>
+      <w:r>
+        <w:rPr>
+          <w:rFonts w:ascii="Corbel" w:hAnsi="Corbel"/>
+          <w:sz w:val="26"/>
+          <w:szCs w:val="26"/>
+          <w:highlight w:val="yellow"/>
+        </w:rPr>
+        <w:t>{</w:t>
+      </w:r>
+      <w:proofErr w:type="gramEnd"/>
+      <w:r>
+        <w:rPr>
+          <w:rFonts w:ascii="Corbel" w:hAnsi="Corbel"/>
+          <w:sz w:val="26"/>
+          <w:szCs w:val="26"/>
+          <w:highlight w:val="yellow"/>
+        </w:rPr>
+        <w:t>/</w:t>
+      </w:r>
+      <w:proofErr w:type="spellStart"/>
+      <w:r>
+        <w:rPr>
+          <w:rFonts w:ascii="Corbel" w:hAnsi="Corbel"/>
+          <w:sz w:val="26"/>
+          <w:szCs w:val="26"/>
+          <w:highlight w:val="yellow"/>
+        </w:rPr>
+        <w:t>afterCare</w:t>
+      </w:r>
+      <w:proofErr w:type="spellEnd"/>
+      <w:r>
+        <w:rPr>
+          <w:rFonts w:ascii="Corbel" w:hAnsi="Corbel"/>
+          <w:sz w:val="26"/>
+          <w:szCs w:val="26"/>
+          <w:highlight w:val="yellow"/>
+        </w:rPr>
+        <w:t>}</w:t>
       </w:r>
     </w:p>
     <w:p>
@@ -8083,39 +9052,10 @@
         <w:spacing w:before="240" w:after="0"/>
         <w:rPr>
           <w:rFonts w:ascii="Corbel" w:hAnsi="Corbel"/>
-          <w:b/>
-          <w:bCs/>
-          <w:sz w:val="26"/>
-          <w:szCs w:val="26"/>
-        </w:rPr>
-      </w:pPr>
-      <w:r>
-        <w:rPr>
-          <w:rFonts w:ascii="Corbel" w:hAnsi="Corbel"/>
-          <w:sz w:val="26"/>
-          <w:szCs w:val="26"/>
-          <w:highlight w:val="yellow"/>
-        </w:rPr>
-        <w:t>{</w:t>
-      </w:r>
-      <w:r>
-        <w:rPr>
-          <w:rFonts w:ascii="Corbel" w:hAnsi="Corbel"/>
-          <w:sz w:val="26"/>
-          <w:szCs w:val="26"/>
-          <w:highlight w:val="yellow"/>
-        </w:rPr>
-        <w:t>/afterCare</w:t>
-      </w:r>
-      <w:r>
-        <w:rPr>
-          <w:rFonts w:ascii="Corbel" w:hAnsi="Corbel"/>
-          <w:sz w:val="26"/>
-          <w:szCs w:val="26"/>
-          <w:highlight w:val="yellow"/>
-        </w:rPr>
-        <w:t>}</w:t>
-      </w:r>
+          <w:sz w:val="26"/>
+          <w:szCs w:val="26"/>
+        </w:rPr>
+      </w:pPr>
       <w:r>
         <w:rPr>
           <w:rFonts w:ascii="Corbel" w:hAnsi="Corbel"/>
@@ -8327,13 +9267,23 @@
           <w:szCs w:val="26"/>
         </w:rPr>
       </w:pPr>
-      <w:r>
-        <w:rPr>
-          <w:rFonts w:ascii="Corbel" w:hAnsi="Corbel"/>
-          <w:sz w:val="26"/>
-          <w:szCs w:val="26"/>
-        </w:rPr>
-        <w:t>Datamirror setup and implementation</w:t>
+      <w:proofErr w:type="spellStart"/>
+      <w:r>
+        <w:rPr>
+          <w:rFonts w:ascii="Corbel" w:hAnsi="Corbel"/>
+          <w:sz w:val="26"/>
+          <w:szCs w:val="26"/>
+        </w:rPr>
+        <w:t>Datamirror</w:t>
+      </w:r>
+      <w:proofErr w:type="spellEnd"/>
+      <w:r>
+        <w:rPr>
+          <w:rFonts w:ascii="Corbel" w:hAnsi="Corbel"/>
+          <w:sz w:val="26"/>
+          <w:szCs w:val="26"/>
+        </w:rPr>
+        <w:t xml:space="preserve"> setup and implementation</w:t>
       </w:r>
     </w:p>
     <w:p>
@@ -8377,16 +9327,54 @@
           <w:sz w:val="26"/>
           <w:szCs w:val="26"/>
         </w:rPr>
-        <w:t>Data integrity validation, de-duplication or transformation other than what is necessary to map the Client’s existing data to Bullhorn entities</w:t>
-      </w:r>
-      <w:r>
-        <w:rPr>
-          <w:rFonts w:ascii="Corbel" w:hAnsi="Corbel"/>
-          <w:sz w:val="26"/>
-          <w:szCs w:val="26"/>
-          <w:highlight w:val="yellow"/>
-        </w:rPr>
-        <w:t>{^qbIntegration}</w:t>
+        <w:t>Data integrity validation, de-</w:t>
+      </w:r>
+      <w:proofErr w:type="gramStart"/>
+      <w:r>
+        <w:rPr>
+          <w:rFonts w:ascii="Corbel" w:hAnsi="Corbel"/>
+          <w:sz w:val="26"/>
+          <w:szCs w:val="26"/>
+        </w:rPr>
+        <w:t>duplication</w:t>
+      </w:r>
+      <w:proofErr w:type="gramEnd"/>
+      <w:r>
+        <w:rPr>
+          <w:rFonts w:ascii="Corbel" w:hAnsi="Corbel"/>
+          <w:sz w:val="26"/>
+          <w:szCs w:val="26"/>
+        </w:rPr>
+        <w:t xml:space="preserve"> or transformation other than what is necessary to map the Client’s existing data to Bullhorn entities</w:t>
+      </w:r>
+      <w:r>
+        <w:rPr>
+          <w:rFonts w:ascii="Corbel" w:hAnsi="Corbel"/>
+          <w:sz w:val="26"/>
+          <w:szCs w:val="26"/>
+          <w:highlight w:val="yellow"/>
+        </w:rPr>
+        <w:t>{^</w:t>
+      </w:r>
+      <w:proofErr w:type="spellStart"/>
+      <w:r>
+        <w:rPr>
+          <w:rFonts w:ascii="Corbel" w:hAnsi="Corbel"/>
+          <w:sz w:val="26"/>
+          <w:szCs w:val="26"/>
+          <w:highlight w:val="yellow"/>
+        </w:rPr>
+        <w:t>qbIntegration</w:t>
+      </w:r>
+      <w:proofErr w:type="spellEnd"/>
+      <w:r>
+        <w:rPr>
+          <w:rFonts w:ascii="Corbel" w:hAnsi="Corbel"/>
+          <w:sz w:val="26"/>
+          <w:szCs w:val="26"/>
+          <w:highlight w:val="yellow"/>
+        </w:rPr>
+        <w:t>}</w:t>
       </w:r>
     </w:p>
     <w:p>
@@ -8402,13 +9390,23 @@
           <w:szCs w:val="26"/>
         </w:rPr>
       </w:pPr>
-      <w:r>
-        <w:rPr>
-          <w:rFonts w:ascii="Corbel" w:hAnsi="Corbel"/>
-          <w:sz w:val="26"/>
-          <w:szCs w:val="26"/>
-        </w:rPr>
-        <w:t>Quickbooks integration</w:t>
+      <w:proofErr w:type="spellStart"/>
+      <w:r>
+        <w:rPr>
+          <w:rFonts w:ascii="Corbel" w:hAnsi="Corbel"/>
+          <w:sz w:val="26"/>
+          <w:szCs w:val="26"/>
+        </w:rPr>
+        <w:t>Quickbooks</w:t>
+      </w:r>
+      <w:proofErr w:type="spellEnd"/>
+      <w:r>
+        <w:rPr>
+          <w:rFonts w:ascii="Corbel" w:hAnsi="Corbel"/>
+          <w:sz w:val="26"/>
+          <w:szCs w:val="26"/>
+        </w:rPr>
+        <w:t xml:space="preserve"> integration</w:t>
       </w:r>
       <w:r>
         <w:rPr>
@@ -8428,6 +9426,8 @@
         </w:rPr>
         <w:t>/</w:t>
       </w:r>
+      <w:proofErr w:type="spellStart"/>
+      <w:proofErr w:type="gramStart"/>
       <w:r>
         <w:rPr>
           <w:rFonts w:ascii="Corbel" w:hAnsi="Corbel"/>
@@ -8437,6 +9437,7 @@
         </w:rPr>
         <w:t>qbIntegration</w:t>
       </w:r>
+      <w:proofErr w:type="spellEnd"/>
       <w:r>
         <w:rPr>
           <w:rFonts w:ascii="Corbel" w:hAnsi="Corbel"/>
@@ -8446,6 +9447,7 @@
         </w:rPr>
         <w:t>}{</w:t>
       </w:r>
+      <w:proofErr w:type="gramEnd"/>
       <w:r>
         <w:rPr>
           <w:rFonts w:ascii="Corbel" w:hAnsi="Corbel"/>
@@ -8455,6 +9457,7 @@
         </w:rPr>
         <w:t>^</w:t>
       </w:r>
+      <w:proofErr w:type="spellStart"/>
       <w:r>
         <w:rPr>
           <w:rFonts w:ascii="Corbel" w:hAnsi="Corbel"/>
@@ -8464,6 +9467,7 @@
         </w:rPr>
         <w:t>emailsAsNotes</w:t>
       </w:r>
+      <w:proofErr w:type="spellEnd"/>
       <w:r>
         <w:rPr>
           <w:rFonts w:ascii="Corbel" w:hAnsi="Corbel"/>
@@ -8493,7 +9497,6 @@
           <w:sz w:val="26"/>
           <w:szCs w:val="26"/>
         </w:rPr>
-        <w:lastRenderedPageBreak/>
         <w:t xml:space="preserve">Importing </w:t>
       </w:r>
       <w:r>
@@ -8554,6 +9557,8 @@
         </w:rPr>
         <w:t>/</w:t>
       </w:r>
+      <w:proofErr w:type="spellStart"/>
+      <w:proofErr w:type="gramStart"/>
       <w:r>
         <w:rPr>
           <w:rFonts w:ascii="Corbel" w:hAnsi="Corbel"/>
@@ -8563,6 +9568,7 @@
         </w:rPr>
         <w:t>emailsAsNotes</w:t>
       </w:r>
+      <w:proofErr w:type="spellEnd"/>
       <w:r>
         <w:rPr>
           <w:rFonts w:ascii="Corbel" w:hAnsi="Corbel"/>
@@ -8572,6 +9578,7 @@
         </w:rPr>
         <w:t>}{</w:t>
       </w:r>
+      <w:proofErr w:type="gramEnd"/>
       <w:r>
         <w:rPr>
           <w:rFonts w:ascii="Corbel" w:hAnsi="Corbel"/>
@@ -8581,6 +9588,7 @@
         </w:rPr>
         <w:t>^</w:t>
       </w:r>
+      <w:proofErr w:type="spellStart"/>
       <w:r>
         <w:rPr>
           <w:rFonts w:ascii="Corbel" w:hAnsi="Corbel"/>
@@ -8590,6 +9598,7 @@
         </w:rPr>
         <w:t>histSubmissions</w:t>
       </w:r>
+      <w:proofErr w:type="spellEnd"/>
       <w:r>
         <w:rPr>
           <w:rFonts w:ascii="Corbel" w:hAnsi="Corbel"/>
@@ -8652,7 +9661,28 @@
           <w:szCs w:val="26"/>
           <w:highlight w:val="yellow"/>
         </w:rPr>
-        <w:t>{/histSubmissions}</w:t>
+        <w:t>{/</w:t>
+      </w:r>
+      <w:proofErr w:type="spellStart"/>
+      <w:proofErr w:type="gramStart"/>
+      <w:r>
+        <w:rPr>
+          <w:rFonts w:ascii="Corbel" w:hAnsi="Corbel"/>
+          <w:sz w:val="26"/>
+          <w:szCs w:val="26"/>
+          <w:highlight w:val="yellow"/>
+        </w:rPr>
+        <w:t>histSubmissions</w:t>
+      </w:r>
+      <w:proofErr w:type="spellEnd"/>
+      <w:r>
+        <w:rPr>
+          <w:rFonts w:ascii="Corbel" w:hAnsi="Corbel"/>
+          <w:sz w:val="26"/>
+          <w:szCs w:val="26"/>
+          <w:highlight w:val="yellow"/>
+        </w:rPr>
+        <w:t>}</w:t>
       </w:r>
       <w:r>
         <w:rPr>
@@ -8663,6 +9693,7 @@
         </w:rPr>
         <w:t>{</w:t>
       </w:r>
+      <w:proofErr w:type="gramEnd"/>
       <w:r>
         <w:rPr>
           <w:rFonts w:ascii="Corbel" w:hAnsi="Corbel"/>
@@ -8672,6 +9703,7 @@
         </w:rPr>
         <w:t>^</w:t>
       </w:r>
+      <w:proofErr w:type="spellStart"/>
       <w:r>
         <w:rPr>
           <w:rFonts w:ascii="Corbel" w:hAnsi="Corbel"/>
@@ -8681,6 +9713,7 @@
         </w:rPr>
         <w:t>npeCount</w:t>
       </w:r>
+      <w:proofErr w:type="spellEnd"/>
       <w:r>
         <w:rPr>
           <w:rFonts w:ascii="Corbel" w:hAnsi="Corbel"/>
@@ -8710,6 +9743,7 @@
           <w:sz w:val="26"/>
           <w:szCs w:val="26"/>
         </w:rPr>
+        <w:lastRenderedPageBreak/>
         <w:t>Creation and configuration of non-production environment</w:t>
       </w:r>
       <w:r>
@@ -8728,6 +9762,7 @@
         </w:rPr>
         <w:t>s</w:t>
       </w:r>
+      <w:proofErr w:type="gramStart"/>
       <w:r>
         <w:rPr>
           <w:rFonts w:ascii="Corbel" w:hAnsi="Corbel"/>
@@ -8751,8 +9786,19 @@
           <w:szCs w:val="26"/>
           <w:highlight w:val="yellow"/>
         </w:rPr>
-        <w:t>{/</w:t>
-      </w:r>
+        <w:t>{</w:t>
+      </w:r>
+      <w:proofErr w:type="gramEnd"/>
+      <w:r>
+        <w:rPr>
+          <w:rFonts w:ascii="Corbel" w:hAnsi="Corbel"/>
+          <w:sz w:val="26"/>
+          <w:szCs w:val="26"/>
+          <w:highlight w:val="yellow"/>
+        </w:rPr>
+        <w:t>/</w:t>
+      </w:r>
+      <w:proofErr w:type="spellStart"/>
       <w:r>
         <w:rPr>
           <w:rFonts w:ascii="Corbel" w:hAnsi="Corbel"/>
@@ -8762,6 +9808,7 @@
         </w:rPr>
         <w:t>npeCount</w:t>
       </w:r>
+      <w:proofErr w:type="spellEnd"/>
       <w:r>
         <w:rPr>
           <w:rFonts w:ascii="Corbel" w:hAnsi="Corbel"/>
@@ -8789,6 +9836,7 @@
         </w:rPr>
         <w:t>^</w:t>
       </w:r>
+      <w:proofErr w:type="spellStart"/>
       <w:r>
         <w:rPr>
           <w:rFonts w:ascii="Corbel" w:hAnsi="Corbel"/>
@@ -8798,6 +9846,7 @@
         </w:rPr>
         <w:t>oscpCount</w:t>
       </w:r>
+      <w:proofErr w:type="spellEnd"/>
       <w:r>
         <w:rPr>
           <w:rFonts w:ascii="Corbel" w:hAnsi="Corbel"/>
@@ -8853,6 +9902,7 @@
         </w:rPr>
         <w:t>s</w:t>
       </w:r>
+      <w:proofErr w:type="gramStart"/>
       <w:r>
         <w:rPr>
           <w:rFonts w:ascii="Corbel" w:hAnsi="Corbel"/>
@@ -8876,8 +9926,19 @@
           <w:szCs w:val="26"/>
           <w:highlight w:val="yellow"/>
         </w:rPr>
-        <w:t>{/</w:t>
-      </w:r>
+        <w:t>{</w:t>
+      </w:r>
+      <w:proofErr w:type="gramEnd"/>
+      <w:r>
+        <w:rPr>
+          <w:rFonts w:ascii="Corbel" w:hAnsi="Corbel"/>
+          <w:sz w:val="26"/>
+          <w:szCs w:val="26"/>
+          <w:highlight w:val="yellow"/>
+        </w:rPr>
+        <w:t>/</w:t>
+      </w:r>
+      <w:proofErr w:type="spellStart"/>
       <w:r>
         <w:rPr>
           <w:rFonts w:ascii="Corbel" w:hAnsi="Corbel"/>
@@ -8887,6 +9948,7 @@
         </w:rPr>
         <w:t>oscpCount</w:t>
       </w:r>
+      <w:proofErr w:type="spellEnd"/>
       <w:r>
         <w:rPr>
           <w:rFonts w:ascii="Corbel" w:hAnsi="Corbel"/>
@@ -9051,6 +10113,7 @@
                 <w:vertAlign w:val="superscript"/>
               </w:rPr>
             </w:pPr>
+            <w:proofErr w:type="spellStart"/>
             <w:r>
               <w:rPr>
                 <w:rFonts w:ascii="Corbel" w:hAnsi="Corbel"/>
@@ -9063,6 +10126,7 @@
               </w:rPr>
               <w:t>dateSigned</w:t>
             </w:r>
+            <w:proofErr w:type="spellEnd"/>
           </w:p>
         </w:tc>
       </w:tr>
@@ -9113,6 +10177,7 @@
                 <w:vertAlign w:val="superscript"/>
               </w:rPr>
             </w:pPr>
+            <w:proofErr w:type="spellStart"/>
             <w:r>
               <w:rPr>
                 <w:rFonts w:ascii="Corbel" w:hAnsi="Corbel"/>
@@ -9137,6 +10202,7 @@
               </w:rPr>
               <w:t>Company</w:t>
             </w:r>
+            <w:proofErr w:type="spellEnd"/>
           </w:p>
         </w:tc>
       </w:tr>
@@ -9158,13 +10224,23 @@
           <w:u w:val="single"/>
         </w:rPr>
       </w:pPr>
-      <w:r>
-        <w:rPr>
-          <w:rFonts w:ascii="Corbel" w:hAnsi="Corbel"/>
-          <w:sz w:val="26"/>
-          <w:szCs w:val="26"/>
-        </w:rPr>
-        <w:t>This Agreement, dated effective   is made and entered into by and among (“Client”) and Tonic HQ, Inc. (“Tonic HQ”).</w:t>
+      <w:proofErr w:type="gramStart"/>
+      <w:r>
+        <w:rPr>
+          <w:rFonts w:ascii="Corbel" w:hAnsi="Corbel"/>
+          <w:sz w:val="26"/>
+          <w:szCs w:val="26"/>
+        </w:rPr>
+        <w:t>This Agreement,</w:t>
+      </w:r>
+      <w:proofErr w:type="gramEnd"/>
+      <w:r>
+        <w:rPr>
+          <w:rFonts w:ascii="Corbel" w:hAnsi="Corbel"/>
+          <w:sz w:val="26"/>
+          <w:szCs w:val="26"/>
+        </w:rPr>
+        <w:t xml:space="preserve"> dated effective   is made and entered into by and among (“Client”) and Tonic HQ, Inc. (“Tonic HQ”).</w:t>
       </w:r>
     </w:p>
     <w:p>
@@ -9233,13 +10309,23 @@
           <w:szCs w:val="26"/>
         </w:rPr>
       </w:pPr>
-      <w:r>
-        <w:rPr>
-          <w:rFonts w:ascii="Corbel" w:hAnsi="Corbel"/>
-          <w:sz w:val="26"/>
-          <w:szCs w:val="26"/>
-        </w:rPr>
-        <w:t>In order for Tonic HQ to perform the services outlined, it may be necessary for the Client to provide Tonic HQ with Confidential Information regarding the Client's business and products. The Client will rely heavily upon Tonic HQ’s integrity and prudent judgment to use this information only in the best interests of the Client. Tonic HQ may be exposed to and will be required to use certain "Confidential Information" of the Client. Tonic HQ agrees that it will not use, directly or indirectly, such Confidential Information for the benefit of any person, entity, or organization other than the Client, or disclose such Confidential Information without the written authorization of the President of the Client, either during or after the term of this Agreement, for as long as such information retains the characteristics of Confidential Information.</w:t>
+      <w:proofErr w:type="gramStart"/>
+      <w:r>
+        <w:rPr>
+          <w:rFonts w:ascii="Corbel" w:hAnsi="Corbel"/>
+          <w:sz w:val="26"/>
+          <w:szCs w:val="26"/>
+        </w:rPr>
+        <w:t>In order for</w:t>
+      </w:r>
+      <w:proofErr w:type="gramEnd"/>
+      <w:r>
+        <w:rPr>
+          <w:rFonts w:ascii="Corbel" w:hAnsi="Corbel"/>
+          <w:sz w:val="26"/>
+          <w:szCs w:val="26"/>
+        </w:rPr>
+        <w:t xml:space="preserve"> Tonic HQ to perform the services outlined, it may be necessary for the Client to provide Tonic HQ with Confidential Information regarding the Client's business and products. The Client will rely heavily upon Tonic HQ’s integrity and prudent judgment to use this information only in the best interests of the Client. Tonic HQ may be exposed to and will be required to use certain "Confidential Information" of the Client. Tonic HQ agrees that it will not use, directly or indirectly, such Confidential Information for the benefit of any person, entity, or organization other than the Client, or disclose such Confidential Information without the written authorization of the President of the Client, either during or after the term of this Agreement, for as long as such information retains the characteristics of Confidential Information.</w:t>
       </w:r>
     </w:p>
     <w:p>
@@ -9276,16 +10362,7 @@
           <w:sz w:val="26"/>
           <w:szCs w:val="26"/>
         </w:rPr>
-        <w:t xml:space="preserve">In rendering services under this Agreement, Tonic HQ shall conform to high professional standards of work and business ethics. Tonic HQ shall not use time, materials, or equipment of the Client without the prior written consent of the Client. In no event shall Tonic HQ take any action or accept any assistance or engage in any activity that would result in any university, governmental body, research institute or </w:t>
-      </w:r>
-      <w:r>
-        <w:rPr>
-          <w:rFonts w:ascii="Corbel" w:hAnsi="Corbel"/>
-          <w:sz w:val="26"/>
-          <w:szCs w:val="26"/>
-        </w:rPr>
-        <w:lastRenderedPageBreak/>
-        <w:t>other person, entity, or organization acquiring any rights of any nature in the results of work performed by or for the Client.</w:t>
+        <w:t>In rendering services under this Agreement, Tonic HQ shall conform to high professional standards of work and business ethics. Tonic HQ shall not use time, materials, or equipment of the Client without the prior written consent of the Client. In no event shall Tonic HQ take any action or accept any assistance or engage in any activity that would result in any university, governmental body, research institute or other person, entity, or organization acquiring any rights of any nature in the results of work performed by or for the Client.</w:t>
       </w:r>
     </w:p>
     <w:p>
@@ -9307,6 +10384,7 @@
           <w:sz w:val="26"/>
           <w:szCs w:val="26"/>
         </w:rPr>
+        <w:lastRenderedPageBreak/>
         <w:t>SIGNATURE</w:t>
       </w:r>
     </w:p>
@@ -9331,7 +10409,25 @@
           <w:sz w:val="26"/>
           <w:szCs w:val="26"/>
         </w:rPr>
-        <w:t>Please read the contract on the previous pages to make sure you understand all the details involved. It's important to us that everything is transparent and understood from the beginning so that we lay a solid foundation for a great working relationship.</w:t>
+        <w:t xml:space="preserve">Please read the contract on the previous pages to make sure you understand all the details involved. </w:t>
+      </w:r>
+      <w:proofErr w:type="gramStart"/>
+      <w:r>
+        <w:rPr>
+          <w:rFonts w:ascii="Corbel" w:hAnsi="Corbel"/>
+          <w:sz w:val="26"/>
+          <w:szCs w:val="26"/>
+        </w:rPr>
+        <w:t>It's</w:t>
+      </w:r>
+      <w:proofErr w:type="gramEnd"/>
+      <w:r>
+        <w:rPr>
+          <w:rFonts w:ascii="Corbel" w:hAnsi="Corbel"/>
+          <w:sz w:val="26"/>
+          <w:szCs w:val="26"/>
+        </w:rPr>
+        <w:t xml:space="preserve"> important to us that everything is transparent and understood from the beginning so that we lay a solid foundation for a great working relationship.</w:t>
       </w:r>
       <w:r>
         <w:rPr>
@@ -9363,7 +10459,43 @@
           <w:sz w:val="26"/>
           <w:szCs w:val="26"/>
         </w:rPr>
-        <w:t>If you have any questions at all, please let us know. We're happy to clarify any points and there may be some items that we can sort out together. We're committed to finding the best way to work together.</w:t>
+        <w:t xml:space="preserve">If you have any questions at all, please let us know. </w:t>
+      </w:r>
+      <w:proofErr w:type="gramStart"/>
+      <w:r>
+        <w:rPr>
+          <w:rFonts w:ascii="Corbel" w:hAnsi="Corbel"/>
+          <w:sz w:val="26"/>
+          <w:szCs w:val="26"/>
+        </w:rPr>
+        <w:t>We're</w:t>
+      </w:r>
+      <w:proofErr w:type="gramEnd"/>
+      <w:r>
+        <w:rPr>
+          <w:rFonts w:ascii="Corbel" w:hAnsi="Corbel"/>
+          <w:sz w:val="26"/>
+          <w:szCs w:val="26"/>
+        </w:rPr>
+        <w:t xml:space="preserve"> happy to clarify any points and there may be some items that we can sort out together. </w:t>
+      </w:r>
+      <w:proofErr w:type="gramStart"/>
+      <w:r>
+        <w:rPr>
+          <w:rFonts w:ascii="Corbel" w:hAnsi="Corbel"/>
+          <w:sz w:val="26"/>
+          <w:szCs w:val="26"/>
+        </w:rPr>
+        <w:t>We're</w:t>
+      </w:r>
+      <w:proofErr w:type="gramEnd"/>
+      <w:r>
+        <w:rPr>
+          <w:rFonts w:ascii="Corbel" w:hAnsi="Corbel"/>
+          <w:sz w:val="26"/>
+          <w:szCs w:val="26"/>
+        </w:rPr>
+        <w:t xml:space="preserve"> committed to finding the best way to work together.</w:t>
       </w:r>
       <w:r>
         <w:rPr>
@@ -9395,7 +10527,25 @@
           <w:sz w:val="26"/>
           <w:szCs w:val="26"/>
         </w:rPr>
-        <w:t>Once you feel confident about everything and are ready to move forward, sign the document either physically or electronically (if you’ve been provided a link to sign electronically).</w:t>
+        <w:t xml:space="preserve">Once you feel confident about everything and are ready to move forward, sign the document either physically or electronically (if </w:t>
+      </w:r>
+      <w:proofErr w:type="gramStart"/>
+      <w:r>
+        <w:rPr>
+          <w:rFonts w:ascii="Corbel" w:hAnsi="Corbel"/>
+          <w:sz w:val="26"/>
+          <w:szCs w:val="26"/>
+        </w:rPr>
+        <w:t>you’ve</w:t>
+      </w:r>
+      <w:proofErr w:type="gramEnd"/>
+      <w:r>
+        <w:rPr>
+          <w:rFonts w:ascii="Corbel" w:hAnsi="Corbel"/>
+          <w:sz w:val="26"/>
+          <w:szCs w:val="26"/>
+        </w:rPr>
+        <w:t xml:space="preserve"> been provided a link to sign electronically).</w:t>
       </w:r>
       <w:r>
         <w:rPr>
@@ -9427,7 +10577,25 @@
           <w:sz w:val="26"/>
           <w:szCs w:val="26"/>
         </w:rPr>
-        <w:t>Once we receive notification of your acceptance, we'll contact you shortly to sort out next steps and get the project rolling.</w:t>
+        <w:t xml:space="preserve">Once we receive notification of your acceptance, </w:t>
+      </w:r>
+      <w:proofErr w:type="gramStart"/>
+      <w:r>
+        <w:rPr>
+          <w:rFonts w:ascii="Corbel" w:hAnsi="Corbel"/>
+          <w:sz w:val="26"/>
+          <w:szCs w:val="26"/>
+        </w:rPr>
+        <w:t>we'll</w:t>
+      </w:r>
+      <w:proofErr w:type="gramEnd"/>
+      <w:r>
+        <w:rPr>
+          <w:rFonts w:ascii="Corbel" w:hAnsi="Corbel"/>
+          <w:sz w:val="26"/>
+          <w:szCs w:val="26"/>
+        </w:rPr>
+        <w:t xml:space="preserve"> contact you shortly to sort out next steps and get the project rolling.</w:t>
       </w:r>
       <w:r>
         <w:rPr>
@@ -9459,7 +10627,25 @@
           <w:sz w:val="26"/>
           <w:szCs w:val="26"/>
         </w:rPr>
-        <w:t>If you'd like to speak to us by phone, don't hesitate to call us at (559) 412-5240.</w:t>
+        <w:t xml:space="preserve">If </w:t>
+      </w:r>
+      <w:proofErr w:type="gramStart"/>
+      <w:r>
+        <w:rPr>
+          <w:rFonts w:ascii="Corbel" w:hAnsi="Corbel"/>
+          <w:sz w:val="26"/>
+          <w:szCs w:val="26"/>
+        </w:rPr>
+        <w:t>you'd</w:t>
+      </w:r>
+      <w:proofErr w:type="gramEnd"/>
+      <w:r>
+        <w:rPr>
+          <w:rFonts w:ascii="Corbel" w:hAnsi="Corbel"/>
+          <w:sz w:val="26"/>
+          <w:szCs w:val="26"/>
+        </w:rPr>
+        <w:t xml:space="preserve"> like to speak to us by phone, don't hesitate to call us at (559) 412-5240.</w:t>
       </w:r>
     </w:p>
     <w:p>
@@ -9567,6 +10753,7 @@
                 <w:vertAlign w:val="superscript"/>
               </w:rPr>
             </w:pPr>
+            <w:proofErr w:type="spellStart"/>
             <w:r>
               <w:rPr>
                 <w:rFonts w:ascii="Corbel" w:hAnsi="Corbel"/>
@@ -9577,6 +10764,7 @@
               </w:rPr>
               <w:t>clientSignature</w:t>
             </w:r>
+            <w:proofErr w:type="spellEnd"/>
           </w:p>
         </w:tc>
       </w:tr>
@@ -9608,6 +10796,7 @@
                 <w:vertAlign w:val="superscript"/>
               </w:rPr>
             </w:pPr>
+            <w:proofErr w:type="spellStart"/>
             <w:r>
               <w:rPr>
                 <w:rFonts w:ascii="Corbel" w:hAnsi="Corbel"/>
@@ -9618,6 +10807,7 @@
               </w:rPr>
               <w:t>clientName</w:t>
             </w:r>
+            <w:proofErr w:type="spellEnd"/>
           </w:p>
         </w:tc>
       </w:tr>
@@ -9649,6 +10839,7 @@
                 <w:vertAlign w:val="superscript"/>
               </w:rPr>
             </w:pPr>
+            <w:proofErr w:type="spellStart"/>
             <w:r>
               <w:rPr>
                 <w:rFonts w:ascii="Corbel" w:hAnsi="Corbel"/>
@@ -9659,6 +10850,7 @@
               </w:rPr>
               <w:t>clientTitle</w:t>
             </w:r>
+            <w:proofErr w:type="spellEnd"/>
           </w:p>
         </w:tc>
       </w:tr>
@@ -9713,6 +10905,7 @@
                 <w:vertAlign w:val="superscript"/>
               </w:rPr>
             </w:pPr>
+            <w:proofErr w:type="spellStart"/>
             <w:r>
               <w:rPr>
                 <w:rFonts w:ascii="Corbel" w:hAnsi="Corbel"/>
@@ -9723,6 +10916,7 @@
               </w:rPr>
               <w:t>thqSignature</w:t>
             </w:r>
+            <w:proofErr w:type="spellEnd"/>
           </w:p>
         </w:tc>
       </w:tr>
@@ -9754,6 +10948,7 @@
                 <w:vertAlign w:val="superscript"/>
               </w:rPr>
             </w:pPr>
+            <w:proofErr w:type="spellStart"/>
             <w:r>
               <w:rPr>
                 <w:rFonts w:ascii="Corbel" w:hAnsi="Corbel"/>
@@ -9764,6 +10959,7 @@
               </w:rPr>
               <w:t>thqName</w:t>
             </w:r>
+            <w:proofErr w:type="spellEnd"/>
           </w:p>
         </w:tc>
       </w:tr>
@@ -9795,6 +10991,7 @@
                 <w:vertAlign w:val="superscript"/>
               </w:rPr>
             </w:pPr>
+            <w:proofErr w:type="spellStart"/>
             <w:r>
               <w:rPr>
                 <w:rFonts w:ascii="Corbel" w:hAnsi="Corbel"/>
@@ -9805,6 +11002,7 @@
               </w:rPr>
               <w:t>thqTitle</w:t>
             </w:r>
+            <w:proofErr w:type="spellEnd"/>
           </w:p>
         </w:tc>
       </w:tr>
@@ -14584,6 +15782,25 @@
 </file>
 
 <file path=customXml/item1.xml><?xml version="1.0" encoding="utf-8"?>
+<b:Sources xmlns:b="http://schemas.openxmlformats.org/officeDocument/2006/bibliography" xmlns="http://schemas.openxmlformats.org/officeDocument/2006/bibliography" SelectedStyle="\APASixthEditionOfficeOnline.xsl" StyleName="APA" Version="6"/>
+</file>
+
+<file path=customXml/item2.xml><?xml version="1.0" encoding="utf-8"?>
+<p:properties xmlns:p="http://schemas.microsoft.com/office/2006/metadata/properties" xmlns:xsi="http://www.w3.org/2001/XMLSchema-instance" xmlns:pc="http://schemas.microsoft.com/office/infopath/2007/PartnerControls">
+  <documentManagement/>
+</p:properties>
+</file>
+
+<file path=customXml/item3.xml><?xml version="1.0" encoding="utf-8"?>
+<?mso-contentType ?>
+<FormTemplates xmlns="http://schemas.microsoft.com/sharepoint/v3/contenttype/forms">
+  <Display>DocumentLibraryForm</Display>
+  <Edit>DocumentLibraryForm</Edit>
+  <New>DocumentLibraryForm</New>
+</FormTemplates>
+</file>
+
+<file path=customXml/item4.xml><?xml version="1.0" encoding="utf-8"?>
 <ct:contentTypeSchema xmlns:ct="http://schemas.microsoft.com/office/2006/metadata/contentType" xmlns:ma="http://schemas.microsoft.com/office/2006/metadata/properties/metaAttributes" ct:_="" ma:_="" ma:contentTypeName="Document" ma:contentTypeID="0x010100EBA535DFF5A8694DBFC392C7482A5D29" ma:contentTypeVersion="12" ma:contentTypeDescription="Create a new document." ma:contentTypeScope="" ma:versionID="573bac6d349d63292cb26eae9047c938">
   <xsd:schema xmlns:xsd="http://www.w3.org/2001/XMLSchema" xmlns:xs="http://www.w3.org/2001/XMLSchema" xmlns:p="http://schemas.microsoft.com/office/2006/metadata/properties" xmlns:ns2="8d0d7c7a-3fcd-48ce-8115-c8cdb45204dd" xmlns:ns3="ffa52898-63f8-4c79-8877-ee2d24c3633f" targetNamespace="http://schemas.microsoft.com/office/2006/metadata/properties" ma:root="true" ma:fieldsID="f6275ab8e9016535bd312a2a8dc0f89b" ns2:_="" ns3:_="">
     <xsd:import namespace="8d0d7c7a-3fcd-48ce-8115-c8cdb45204dd"/>
@@ -14800,26 +16017,32 @@
 </ct:contentTypeSchema>
 </file>
 
-<file path=customXml/item2.xml><?xml version="1.0" encoding="utf-8"?>
-<?mso-contentType ?>
-<FormTemplates xmlns="http://schemas.microsoft.com/sharepoint/v3/contenttype/forms">
-  <Display>DocumentLibraryForm</Display>
-  <Edit>DocumentLibraryForm</Edit>
-  <New>DocumentLibraryForm</New>
-</FormTemplates>
+<file path=customXml/itemProps1.xml><?xml version="1.0" encoding="utf-8"?>
+<ds:datastoreItem xmlns:ds="http://schemas.openxmlformats.org/officeDocument/2006/customXml" ds:itemID="{2ECA1ABF-4B5E-4447-A8A6-0CA64DB01ACB}">
+  <ds:schemaRefs>
+    <ds:schemaRef ds:uri="http://schemas.openxmlformats.org/officeDocument/2006/bibliography"/>
+  </ds:schemaRefs>
+</ds:datastoreItem>
 </file>
 
-<file path=customXml/item3.xml><?xml version="1.0" encoding="utf-8"?>
-<p:properties xmlns:p="http://schemas.microsoft.com/office/2006/metadata/properties" xmlns:xsi="http://www.w3.org/2001/XMLSchema-instance" xmlns:pc="http://schemas.microsoft.com/office/infopath/2007/PartnerControls">
-  <documentManagement/>
-</p:properties>
+<file path=customXml/itemProps2.xml><?xml version="1.0" encoding="utf-8"?>
+<ds:datastoreItem xmlns:ds="http://schemas.openxmlformats.org/officeDocument/2006/customXml" ds:itemID="{67C69557-6FA2-4FD9-9DDB-10414B88DA10}">
+  <ds:schemaRefs>
+    <ds:schemaRef ds:uri="http://schemas.microsoft.com/office/2006/metadata/properties"/>
+    <ds:schemaRef ds:uri="http://schemas.microsoft.com/office/infopath/2007/PartnerControls"/>
+  </ds:schemaRefs>
+</ds:datastoreItem>
 </file>
 
-<file path=customXml/item4.xml><?xml version="1.0" encoding="utf-8"?>
-<b:Sources xmlns:b="http://schemas.openxmlformats.org/officeDocument/2006/bibliography" xmlns="http://schemas.openxmlformats.org/officeDocument/2006/bibliography" SelectedStyle="\APASixthEditionOfficeOnline.xsl" StyleName="APA" Version="6"/>
+<file path=customXml/itemProps3.xml><?xml version="1.0" encoding="utf-8"?>
+<ds:datastoreItem xmlns:ds="http://schemas.openxmlformats.org/officeDocument/2006/customXml" ds:itemID="{799059B4-769D-4F2E-ACFF-B9A792173474}">
+  <ds:schemaRefs>
+    <ds:schemaRef ds:uri="http://schemas.microsoft.com/sharepoint/v3/contenttype/forms"/>
+  </ds:schemaRefs>
+</ds:datastoreItem>
 </file>
 
-<file path=customXml/itemProps1.xml><?xml version="1.0" encoding="utf-8"?>
+<file path=customXml/itemProps4.xml><?xml version="1.0" encoding="utf-8"?>
 <ds:datastoreItem xmlns:ds="http://schemas.openxmlformats.org/officeDocument/2006/customXml" ds:itemID="{075A694F-94BA-4CAA-ADB3-A314B2D6431C}">
   <ds:schemaRefs>
     <ds:schemaRef ds:uri="http://schemas.microsoft.com/office/2006/metadata/contentType"/>
@@ -14836,29 +16059,4 @@
     <ds:schemaRef ds:uri="http://schemas.microsoft.com/internal/obd"/>
   </ds:schemaRefs>
 </ds:datastoreItem>
-</file>
-
-<file path=customXml/itemProps2.xml><?xml version="1.0" encoding="utf-8"?>
-<ds:datastoreItem xmlns:ds="http://schemas.openxmlformats.org/officeDocument/2006/customXml" ds:itemID="{799059B4-769D-4F2E-ACFF-B9A792173474}">
-  <ds:schemaRefs>
-    <ds:schemaRef ds:uri="http://schemas.microsoft.com/sharepoint/v3/contenttype/forms"/>
-  </ds:schemaRefs>
-</ds:datastoreItem>
-</file>
-
-<file path=customXml/itemProps3.xml><?xml version="1.0" encoding="utf-8"?>
-<ds:datastoreItem xmlns:ds="http://schemas.openxmlformats.org/officeDocument/2006/customXml" ds:itemID="{67C69557-6FA2-4FD9-9DDB-10414B88DA10}">
-  <ds:schemaRefs>
-    <ds:schemaRef ds:uri="http://schemas.microsoft.com/office/2006/metadata/properties"/>
-    <ds:schemaRef ds:uri="http://schemas.microsoft.com/office/infopath/2007/PartnerControls"/>
-  </ds:schemaRefs>
-</ds:datastoreItem>
-</file>
-
-<file path=customXml/itemProps4.xml><?xml version="1.0" encoding="utf-8"?>
-<ds:datastoreItem xmlns:ds="http://schemas.openxmlformats.org/officeDocument/2006/customXml" ds:itemID="{2ECA1ABF-4B5E-4447-A8A6-0CA64DB01ACB}">
-  <ds:schemaRefs>
-    <ds:schemaRef ds:uri="http://schemas.openxmlformats.org/officeDocument/2006/bibliography"/>
-  </ds:schemaRefs>
-</ds:datastoreItem>
 </file>
</xml_diff>

<commit_message>
Changed signature block to a full table.
Table is the same on this document and the service agreement
</commit_message>
<xml_diff>
--- a/sales/template.docx
+++ b/sales/template.docx
@@ -7574,6 +7574,7 @@
     </w:p>
     <w:p>
       <w:pPr>
+        <w:keepNext/>
         <w:spacing w:before="240" w:after="0"/>
         <w:rPr>
           <w:rFonts w:ascii="Corbel" w:hAnsi="Corbel"/>
@@ -7594,6 +7595,7 @@
     </w:p>
     <w:p>
       <w:pPr>
+        <w:keepNext/>
         <w:rPr>
           <w:rFonts w:ascii="Corbel" w:hAnsi="Corbel"/>
           <w:sz w:val="26"/>
@@ -8107,6 +8109,7 @@
     <w:p>
       <w:pPr>
         <w:pStyle w:val="HTMLPreformatted"/>
+        <w:spacing w:before="240"/>
         <w:rPr>
           <w:rFonts w:ascii="Corbel" w:eastAsia="Corbel" w:hAnsi="Corbel" w:cs="Corbel"/>
           <w:b/>
@@ -8362,6 +8365,7 @@
     <w:p>
       <w:pPr>
         <w:pStyle w:val="HTMLPreformatted"/>
+        <w:spacing w:before="240"/>
         <w:rPr>
           <w:rFonts w:ascii="Corbel" w:eastAsia="Corbel" w:hAnsi="Corbel" w:cs="Corbel"/>
           <w:b/>
@@ -8621,7 +8625,7 @@
     </w:tbl>
     <w:p>
       <w:pPr>
-        <w:spacing w:after="0"/>
+        <w:spacing w:before="240" w:after="0"/>
         <w:rPr>
           <w:rFonts w:ascii="Corbel" w:eastAsia="Corbel" w:hAnsi="Corbel" w:cs="Corbel"/>
           <w:color w:val="000000" w:themeColor="text1"/>
@@ -8878,6 +8882,7 @@
           <w:sz w:val="26"/>
           <w:szCs w:val="26"/>
         </w:rPr>
+        <w:lastRenderedPageBreak/>
         <w:t xml:space="preserve">Our standard engagement ends Post Go Live once the client has agreed that the project is complete and if applicable, any migration issues have been resolved. </w:t>
       </w:r>
       <w:proofErr w:type="gramStart"/>
@@ -8898,17 +8903,7 @@
           <w:sz w:val="26"/>
           <w:szCs w:val="26"/>
         </w:rPr>
-        <w:t xml:space="preserve"> </w:t>
-      </w:r>
-      <w:r>
-        <w:rPr>
-          <w:rFonts w:ascii="Corbel" w:eastAsia="Corbel" w:hAnsi="Corbel" w:cs="Corbel"/>
-          <w:color w:val="000000" w:themeColor="text1"/>
-          <w:sz w:val="26"/>
-          <w:szCs w:val="26"/>
-        </w:rPr>
-        <w:lastRenderedPageBreak/>
-        <w:t>developed our optional White Glove After-care at the request of our clients who are looking for a higher level of support in the critical period after Go Live.</w:t>
+        <w:t xml:space="preserve"> developed our optional White Glove After-care at the request of our clients who are looking for a higher level of support in the critical period after Go Live.</w:t>
       </w:r>
     </w:p>
     <w:p>
@@ -9497,6 +9492,7 @@
           <w:sz w:val="26"/>
           <w:szCs w:val="26"/>
         </w:rPr>
+        <w:lastRenderedPageBreak/>
         <w:t xml:space="preserve">Importing </w:t>
       </w:r>
       <w:r>
@@ -9743,7 +9739,6 @@
           <w:sz w:val="26"/>
           <w:szCs w:val="26"/>
         </w:rPr>
-        <w:lastRenderedPageBreak/>
         <w:t>Creation and configuration of non-production environment</w:t>
       </w:r>
       <w:r>
@@ -10362,7 +10357,16 @@
           <w:sz w:val="26"/>
           <w:szCs w:val="26"/>
         </w:rPr>
-        <w:t>In rendering services under this Agreement, Tonic HQ shall conform to high professional standards of work and business ethics. Tonic HQ shall not use time, materials, or equipment of the Client without the prior written consent of the Client. In no event shall Tonic HQ take any action or accept any assistance or engage in any activity that would result in any university, governmental body, research institute or other person, entity, or organization acquiring any rights of any nature in the results of work performed by or for the Client.</w:t>
+        <w:t xml:space="preserve">In rendering services under this Agreement, Tonic HQ shall conform to high professional standards of work and business ethics. Tonic HQ shall not use time, materials, or equipment of the Client without the prior written consent of the Client. In no event shall Tonic HQ take any action or accept any assistance or engage in any activity that would result in any university, governmental body, research institute or </w:t>
+      </w:r>
+      <w:r>
+        <w:rPr>
+          <w:rFonts w:ascii="Corbel" w:hAnsi="Corbel"/>
+          <w:sz w:val="26"/>
+          <w:szCs w:val="26"/>
+        </w:rPr>
+        <w:lastRenderedPageBreak/>
+        <w:t>other person, entity, or organization acquiring any rights of any nature in the results of work performed by or for the Client.</w:t>
       </w:r>
     </w:p>
     <w:p>
@@ -10384,7 +10388,6 @@
           <w:sz w:val="26"/>
           <w:szCs w:val="26"/>
         </w:rPr>
-        <w:lastRenderedPageBreak/>
         <w:t>SIGNATURE</w:t>
       </w:r>
     </w:p>
@@ -10652,18 +10655,6 @@
       <w:pPr>
         <w:keepNext/>
         <w:keepLines/>
-        <w:jc w:val="both"/>
-        <w:rPr>
-          <w:rFonts w:ascii="Corbel" w:hAnsi="Corbel"/>
-          <w:sz w:val="26"/>
-          <w:szCs w:val="26"/>
-        </w:rPr>
-      </w:pPr>
-    </w:p>
-    <w:p>
-      <w:pPr>
-        <w:keepNext/>
-        <w:keepLines/>
         <w:tabs>
           <w:tab w:val="left" w:pos="4680"/>
         </w:tabs>
@@ -10678,36 +10669,19 @@
       <w:r>
         <w:rPr>
           <w:rFonts w:ascii="Corbel" w:hAnsi="Corbel" w:cs="Calibri"/>
-          <w:color w:val="000000"/>
-          <w:sz w:val="26"/>
-          <w:szCs w:val="26"/>
-        </w:rPr>
-        <w:t>Client</w:t>
-      </w:r>
-      <w:r>
-        <w:rPr>
-          <w:rFonts w:ascii="Corbel" w:hAnsi="Corbel" w:cs="Calibri"/>
           <w:b/>
           <w:sz w:val="26"/>
           <w:szCs w:val="26"/>
         </w:rPr>
         <w:tab/>
-      </w:r>
-      <w:r>
-        <w:rPr>
-          <w:rFonts w:ascii="Corbel" w:hAnsi="Corbel" w:cs="Calibri"/>
-          <w:color w:val="000000"/>
-          <w:sz w:val="26"/>
-          <w:szCs w:val="26"/>
-        </w:rPr>
-        <w:t>Tonic HQ, Inc.</w:t>
       </w:r>
     </w:p>
     <w:tbl>
       <w:tblPr>
         <w:tblStyle w:val="TableGrid"/>
-        <w:tblpPr w:vertAnchor="text" w:horzAnchor="margin" w:tblpY="177"/>
+        <w:tblpPr w:vertAnchor="text" w:horzAnchor="margin" w:tblpXSpec="center" w:tblpY="177"/>
         <w:tblW w:w="0" w:type="auto"/>
+        <w:jc w:val="center"/>
         <w:tblBorders>
           <w:top w:val="none" w:sz="0" w:space="0" w:color="auto"/>
           <w:left w:val="none" w:sz="0" w:space="0" w:color="auto"/>
@@ -10723,15 +10697,136 @@
         <w:tblLook w:val="04A0" w:firstRow="1" w:lastRow="0" w:firstColumn="1" w:lastColumn="0" w:noHBand="0" w:noVBand="1"/>
       </w:tblPr>
       <w:tblGrid>
-        <w:gridCol w:w="4140"/>
+        <w:gridCol w:w="4320"/>
+        <w:gridCol w:w="450"/>
+        <w:gridCol w:w="4320"/>
       </w:tblGrid>
       <w:tr>
         <w:trPr>
           <w:trHeight w:val="903"/>
+          <w:jc w:val="center"/>
         </w:trPr>
         <w:tc>
           <w:tcPr>
-            <w:tcW w:w="4140" w:type="dxa"/>
+            <w:tcW w:w="4320" w:type="dxa"/>
+            <w:tcBorders>
+              <w:top w:val="nil"/>
+              <w:bottom w:val="nil"/>
+            </w:tcBorders>
+            <w:vAlign w:val="center"/>
+          </w:tcPr>
+          <w:p>
+            <w:pPr>
+              <w:keepNext/>
+              <w:keepLines/>
+              <w:tabs>
+                <w:tab w:val="left" w:pos="1710"/>
+                <w:tab w:val="left" w:pos="3690"/>
+                <w:tab w:val="left" w:pos="6570"/>
+                <w:tab w:val="left" w:pos="7020"/>
+                <w:tab w:val="left" w:pos="8280"/>
+              </w:tabs>
+              <w:rPr>
+                <w:rFonts w:ascii="Corbel" w:hAnsi="Corbel"/>
+                <w:color w:val="FFFFFF" w:themeColor="background1"/>
+                <w:sz w:val="26"/>
+                <w:szCs w:val="26"/>
+                <w:vertAlign w:val="superscript"/>
+              </w:rPr>
+            </w:pPr>
+            <w:bookmarkStart w:id="0" w:name="_Hlk58938207"/>
+            <w:r>
+              <w:rPr>
+                <w:rFonts w:ascii="Corbel" w:hAnsi="Corbel" w:cs="Calibri"/>
+                <w:color w:val="000000"/>
+                <w:sz w:val="26"/>
+                <w:szCs w:val="26"/>
+              </w:rPr>
+              <w:t>Client</w:t>
+            </w:r>
+          </w:p>
+        </w:tc>
+        <w:tc>
+          <w:tcPr>
+            <w:tcW w:w="450" w:type="dxa"/>
+            <w:tcBorders>
+              <w:top w:val="nil"/>
+              <w:bottom w:val="nil"/>
+            </w:tcBorders>
+            <w:vAlign w:val="center"/>
+          </w:tcPr>
+          <w:p>
+            <w:pPr>
+              <w:keepNext/>
+              <w:keepLines/>
+              <w:tabs>
+                <w:tab w:val="left" w:pos="1710"/>
+                <w:tab w:val="left" w:pos="3690"/>
+                <w:tab w:val="left" w:pos="6570"/>
+                <w:tab w:val="left" w:pos="7020"/>
+                <w:tab w:val="left" w:pos="8280"/>
+              </w:tabs>
+              <w:rPr>
+                <w:rFonts w:ascii="Corbel" w:hAnsi="Corbel"/>
+                <w:color w:val="FFFFFF" w:themeColor="background1"/>
+                <w:sz w:val="26"/>
+                <w:szCs w:val="26"/>
+                <w:vertAlign w:val="superscript"/>
+              </w:rPr>
+            </w:pPr>
+          </w:p>
+        </w:tc>
+        <w:tc>
+          <w:tcPr>
+            <w:tcW w:w="4320" w:type="dxa"/>
+            <w:tcBorders>
+              <w:top w:val="nil"/>
+              <w:bottom w:val="nil"/>
+            </w:tcBorders>
+            <w:vAlign w:val="center"/>
+          </w:tcPr>
+          <w:p>
+            <w:pPr>
+              <w:keepNext/>
+              <w:keepLines/>
+              <w:tabs>
+                <w:tab w:val="left" w:pos="1710"/>
+                <w:tab w:val="left" w:pos="3690"/>
+                <w:tab w:val="left" w:pos="6570"/>
+                <w:tab w:val="left" w:pos="7020"/>
+                <w:tab w:val="left" w:pos="8280"/>
+              </w:tabs>
+              <w:rPr>
+                <w:rFonts w:ascii="Corbel" w:hAnsi="Corbel"/>
+                <w:color w:val="FFFFFF" w:themeColor="background1"/>
+                <w:sz w:val="26"/>
+                <w:szCs w:val="26"/>
+                <w:vertAlign w:val="superscript"/>
+              </w:rPr>
+            </w:pPr>
+            <w:r>
+              <w:rPr>
+                <w:rFonts w:ascii="Corbel" w:hAnsi="Corbel" w:cs="Calibri"/>
+                <w:color w:val="000000"/>
+                <w:sz w:val="26"/>
+                <w:szCs w:val="26"/>
+              </w:rPr>
+              <w:t>Tonic HQ, Inc.</w:t>
+            </w:r>
+          </w:p>
+        </w:tc>
+      </w:tr>
+      <w:tr>
+        <w:trPr>
+          <w:trHeight w:val="903"/>
+          <w:jc w:val="center"/>
+        </w:trPr>
+        <w:tc>
+          <w:tcPr>
+            <w:tcW w:w="4320" w:type="dxa"/>
+            <w:tcBorders>
+              <w:top w:val="nil"/>
+            </w:tcBorders>
             <w:vAlign w:val="bottom"/>
           </w:tcPr>
           <w:p>
@@ -10767,14 +10862,13 @@
             <w:proofErr w:type="spellEnd"/>
           </w:p>
         </w:tc>
-      </w:tr>
-      <w:tr>
-        <w:trPr>
-          <w:trHeight w:val="613"/>
-        </w:trPr>
         <w:tc>
           <w:tcPr>
-            <w:tcW w:w="4140" w:type="dxa"/>
+            <w:tcW w:w="450" w:type="dxa"/>
+            <w:tcBorders>
+              <w:top w:val="nil"/>
+              <w:bottom w:val="nil"/>
+            </w:tcBorders>
             <w:vAlign w:val="bottom"/>
           </w:tcPr>
           <w:p>
@@ -10790,34 +10884,20 @@
               </w:tabs>
               <w:rPr>
                 <w:rFonts w:ascii="Corbel" w:hAnsi="Corbel"/>
-                <w:color w:val="19AFA4"/>
+                <w:color w:val="FFFFFF" w:themeColor="background1"/>
                 <w:sz w:val="26"/>
                 <w:szCs w:val="26"/>
                 <w:vertAlign w:val="superscript"/>
               </w:rPr>
             </w:pPr>
-            <w:proofErr w:type="spellStart"/>
-            <w:r>
-              <w:rPr>
-                <w:rFonts w:ascii="Corbel" w:hAnsi="Corbel"/>
-                <w:color w:val="FFFFFF" w:themeColor="background1"/>
-                <w:sz w:val="26"/>
-                <w:szCs w:val="26"/>
-                <w:vertAlign w:val="superscript"/>
-              </w:rPr>
-              <w:t>clientName</w:t>
-            </w:r>
-            <w:proofErr w:type="spellEnd"/>
           </w:p>
         </w:tc>
-      </w:tr>
-      <w:tr>
-        <w:trPr>
-          <w:trHeight w:val="604"/>
-        </w:trPr>
         <w:tc>
           <w:tcPr>
-            <w:tcW w:w="4140" w:type="dxa"/>
+            <w:tcW w:w="4320" w:type="dxa"/>
+            <w:tcBorders>
+              <w:top w:val="nil"/>
+            </w:tcBorders>
             <w:vAlign w:val="bottom"/>
           </w:tcPr>
           <w:p>
@@ -10833,7 +10913,7 @@
               </w:tabs>
               <w:rPr>
                 <w:rFonts w:ascii="Corbel" w:hAnsi="Corbel"/>
-                <w:color w:val="19AFA4"/>
+                <w:color w:val="FFFFFF" w:themeColor="background1"/>
                 <w:sz w:val="26"/>
                 <w:szCs w:val="26"/>
                 <w:vertAlign w:val="superscript"/>
@@ -10848,42 +10928,20 @@
                 <w:szCs w:val="26"/>
                 <w:vertAlign w:val="superscript"/>
               </w:rPr>
-              <w:t>clientTitle</w:t>
+              <w:t>thqSignature</w:t>
             </w:r>
             <w:proofErr w:type="spellEnd"/>
           </w:p>
         </w:tc>
       </w:tr>
-    </w:tbl>
-    <w:tbl>
-      <w:tblPr>
-        <w:tblStyle w:val="TableGrid"/>
-        <w:tblpPr w:vertAnchor="text" w:horzAnchor="page" w:tblpX="6133" w:tblpY="253"/>
-        <w:tblW w:w="0" w:type="auto"/>
-        <w:tblBorders>
-          <w:top w:val="none" w:sz="0" w:space="0" w:color="auto"/>
-          <w:left w:val="none" w:sz="0" w:space="0" w:color="auto"/>
-          <w:bottom w:val="single" w:sz="8" w:space="0" w:color="19AFA4"/>
-          <w:right w:val="none" w:sz="0" w:space="0" w:color="auto"/>
-          <w:insideH w:val="single" w:sz="8" w:space="0" w:color="19AFA4"/>
-          <w:insideV w:val="none" w:sz="0" w:space="0" w:color="auto"/>
-        </w:tblBorders>
-        <w:tblCellMar>
-          <w:left w:w="115" w:type="dxa"/>
-          <w:right w:w="115" w:type="dxa"/>
-        </w:tblCellMar>
-        <w:tblLook w:val="04A0" w:firstRow="1" w:lastRow="0" w:firstColumn="1" w:lastColumn="0" w:noHBand="0" w:noVBand="1"/>
-      </w:tblPr>
-      <w:tblGrid>
-        <w:gridCol w:w="4230"/>
-      </w:tblGrid>
       <w:tr>
         <w:trPr>
-          <w:trHeight w:val="811"/>
+          <w:trHeight w:val="613"/>
+          <w:jc w:val="center"/>
         </w:trPr>
         <w:tc>
           <w:tcPr>
-            <w:tcW w:w="4230" w:type="dxa"/>
+            <w:tcW w:w="4320" w:type="dxa"/>
             <w:vAlign w:val="bottom"/>
           </w:tcPr>
           <w:p>
@@ -10914,19 +10972,18 @@
                 <w:szCs w:val="26"/>
                 <w:vertAlign w:val="superscript"/>
               </w:rPr>
-              <w:t>thqSignature</w:t>
+              <w:t>clientName</w:t>
             </w:r>
             <w:proofErr w:type="spellEnd"/>
           </w:p>
         </w:tc>
-      </w:tr>
-      <w:tr>
-        <w:trPr>
-          <w:trHeight w:val="602"/>
-        </w:trPr>
         <w:tc>
           <w:tcPr>
-            <w:tcW w:w="4230" w:type="dxa"/>
+            <w:tcW w:w="450" w:type="dxa"/>
+            <w:tcBorders>
+              <w:top w:val="nil"/>
+              <w:bottom w:val="nil"/>
+            </w:tcBorders>
             <w:vAlign w:val="bottom"/>
           </w:tcPr>
           <w:p>
@@ -10942,34 +10999,17 @@
               </w:tabs>
               <w:rPr>
                 <w:rFonts w:ascii="Corbel" w:hAnsi="Corbel"/>
-                <w:color w:val="19AFA4"/>
+                <w:color w:val="FFFFFF" w:themeColor="background1"/>
                 <w:sz w:val="26"/>
                 <w:szCs w:val="26"/>
                 <w:vertAlign w:val="superscript"/>
               </w:rPr>
             </w:pPr>
-            <w:proofErr w:type="spellStart"/>
-            <w:r>
-              <w:rPr>
-                <w:rFonts w:ascii="Corbel" w:hAnsi="Corbel"/>
-                <w:color w:val="FFFFFF" w:themeColor="background1"/>
-                <w:sz w:val="26"/>
-                <w:szCs w:val="26"/>
-                <w:vertAlign w:val="superscript"/>
-              </w:rPr>
-              <w:t>thqName</w:t>
-            </w:r>
-            <w:proofErr w:type="spellEnd"/>
           </w:p>
         </w:tc>
-      </w:tr>
-      <w:tr>
-        <w:trPr>
-          <w:trHeight w:val="611"/>
-        </w:trPr>
         <w:tc>
           <w:tcPr>
-            <w:tcW w:w="4230" w:type="dxa"/>
+            <w:tcW w:w="4320" w:type="dxa"/>
             <w:vAlign w:val="bottom"/>
           </w:tcPr>
           <w:p>
@@ -10985,7 +11025,7 @@
               </w:tabs>
               <w:rPr>
                 <w:rFonts w:ascii="Corbel" w:hAnsi="Corbel"/>
-                <w:color w:val="19AFA4"/>
+                <w:color w:val="FFFFFF" w:themeColor="background1"/>
                 <w:sz w:val="26"/>
                 <w:szCs w:val="26"/>
                 <w:vertAlign w:val="superscript"/>
@@ -11000,15 +11040,130 @@
                 <w:szCs w:val="26"/>
                 <w:vertAlign w:val="superscript"/>
               </w:rPr>
-              <w:t>thqTitle</w:t>
+              <w:t>thqName</w:t>
             </w:r>
             <w:proofErr w:type="spellEnd"/>
           </w:p>
         </w:tc>
       </w:tr>
+      <w:tr>
+        <w:trPr>
+          <w:trHeight w:val="604"/>
+          <w:jc w:val="center"/>
+        </w:trPr>
+        <w:tc>
+          <w:tcPr>
+            <w:tcW w:w="4320" w:type="dxa"/>
+            <w:vAlign w:val="bottom"/>
+          </w:tcPr>
+          <w:p>
+            <w:pPr>
+              <w:keepNext/>
+              <w:keepLines/>
+              <w:tabs>
+                <w:tab w:val="left" w:pos="1710"/>
+                <w:tab w:val="left" w:pos="3690"/>
+                <w:tab w:val="left" w:pos="6570"/>
+                <w:tab w:val="left" w:pos="7020"/>
+                <w:tab w:val="left" w:pos="8280"/>
+              </w:tabs>
+              <w:rPr>
+                <w:rFonts w:ascii="Corbel" w:hAnsi="Corbel"/>
+                <w:color w:val="19AFA4"/>
+                <w:sz w:val="26"/>
+                <w:szCs w:val="26"/>
+                <w:vertAlign w:val="superscript"/>
+              </w:rPr>
+            </w:pPr>
+            <w:proofErr w:type="spellStart"/>
+            <w:r>
+              <w:rPr>
+                <w:rFonts w:ascii="Corbel" w:hAnsi="Corbel"/>
+                <w:color w:val="FFFFFF" w:themeColor="background1"/>
+                <w:sz w:val="26"/>
+                <w:szCs w:val="26"/>
+                <w:vertAlign w:val="superscript"/>
+              </w:rPr>
+              <w:t>clientTitle</w:t>
+            </w:r>
+            <w:proofErr w:type="spellEnd"/>
+          </w:p>
+        </w:tc>
+        <w:tc>
+          <w:tcPr>
+            <w:tcW w:w="450" w:type="dxa"/>
+            <w:tcBorders>
+              <w:top w:val="nil"/>
+              <w:bottom w:val="nil"/>
+            </w:tcBorders>
+            <w:vAlign w:val="bottom"/>
+          </w:tcPr>
+          <w:p>
+            <w:pPr>
+              <w:keepNext/>
+              <w:keepLines/>
+              <w:tabs>
+                <w:tab w:val="left" w:pos="1710"/>
+                <w:tab w:val="left" w:pos="3690"/>
+                <w:tab w:val="left" w:pos="6570"/>
+                <w:tab w:val="left" w:pos="7020"/>
+                <w:tab w:val="left" w:pos="8280"/>
+              </w:tabs>
+              <w:rPr>
+                <w:rFonts w:ascii="Corbel" w:hAnsi="Corbel"/>
+                <w:color w:val="FFFFFF" w:themeColor="background1"/>
+                <w:sz w:val="26"/>
+                <w:szCs w:val="26"/>
+                <w:vertAlign w:val="superscript"/>
+              </w:rPr>
+            </w:pPr>
+          </w:p>
+        </w:tc>
+        <w:tc>
+          <w:tcPr>
+            <w:tcW w:w="4320" w:type="dxa"/>
+            <w:vAlign w:val="bottom"/>
+          </w:tcPr>
+          <w:p>
+            <w:pPr>
+              <w:keepNext/>
+              <w:keepLines/>
+              <w:tabs>
+                <w:tab w:val="left" w:pos="1710"/>
+                <w:tab w:val="left" w:pos="3690"/>
+                <w:tab w:val="left" w:pos="6570"/>
+                <w:tab w:val="left" w:pos="7020"/>
+                <w:tab w:val="left" w:pos="8280"/>
+              </w:tabs>
+              <w:rPr>
+                <w:rFonts w:ascii="Corbel" w:hAnsi="Corbel"/>
+                <w:color w:val="FFFFFF" w:themeColor="background1"/>
+                <w:sz w:val="26"/>
+                <w:szCs w:val="26"/>
+                <w:vertAlign w:val="superscript"/>
+              </w:rPr>
+            </w:pPr>
+            <w:proofErr w:type="spellStart"/>
+            <w:r>
+              <w:rPr>
+                <w:rFonts w:ascii="Corbel" w:hAnsi="Corbel"/>
+                <w:color w:val="FFFFFF" w:themeColor="background1"/>
+                <w:sz w:val="26"/>
+                <w:szCs w:val="26"/>
+                <w:vertAlign w:val="superscript"/>
+              </w:rPr>
+              <w:t>thqTitle</w:t>
+            </w:r>
+            <w:proofErr w:type="spellEnd"/>
+          </w:p>
+        </w:tc>
+      </w:tr>
+      <w:bookmarkEnd w:id="0"/>
     </w:tbl>
     <w:p>
       <w:pPr>
+        <w:keepNext/>
+        <w:keepLines/>
         <w:tabs>
           <w:tab w:val="left" w:pos="4680"/>
         </w:tabs>
@@ -15782,25 +15937,6 @@
 </file>
 
 <file path=customXml/item1.xml><?xml version="1.0" encoding="utf-8"?>
-<b:Sources xmlns:b="http://schemas.openxmlformats.org/officeDocument/2006/bibliography" xmlns="http://schemas.openxmlformats.org/officeDocument/2006/bibliography" SelectedStyle="\APASixthEditionOfficeOnline.xsl" StyleName="APA" Version="6"/>
-</file>
-
-<file path=customXml/item2.xml><?xml version="1.0" encoding="utf-8"?>
-<p:properties xmlns:p="http://schemas.microsoft.com/office/2006/metadata/properties" xmlns:xsi="http://www.w3.org/2001/XMLSchema-instance" xmlns:pc="http://schemas.microsoft.com/office/infopath/2007/PartnerControls">
-  <documentManagement/>
-</p:properties>
-</file>
-
-<file path=customXml/item3.xml><?xml version="1.0" encoding="utf-8"?>
-<?mso-contentType ?>
-<FormTemplates xmlns="http://schemas.microsoft.com/sharepoint/v3/contenttype/forms">
-  <Display>DocumentLibraryForm</Display>
-  <Edit>DocumentLibraryForm</Edit>
-  <New>DocumentLibraryForm</New>
-</FormTemplates>
-</file>
-
-<file path=customXml/item4.xml><?xml version="1.0" encoding="utf-8"?>
 <ct:contentTypeSchema xmlns:ct="http://schemas.microsoft.com/office/2006/metadata/contentType" xmlns:ma="http://schemas.microsoft.com/office/2006/metadata/properties/metaAttributes" ct:_="" ma:_="" ma:contentTypeName="Document" ma:contentTypeID="0x010100EBA535DFF5A8694DBFC392C7482A5D29" ma:contentTypeVersion="12" ma:contentTypeDescription="Create a new document." ma:contentTypeScope="" ma:versionID="573bac6d349d63292cb26eae9047c938">
   <xsd:schema xmlns:xsd="http://www.w3.org/2001/XMLSchema" xmlns:xs="http://www.w3.org/2001/XMLSchema" xmlns:p="http://schemas.microsoft.com/office/2006/metadata/properties" xmlns:ns2="8d0d7c7a-3fcd-48ce-8115-c8cdb45204dd" xmlns:ns3="ffa52898-63f8-4c79-8877-ee2d24c3633f" targetNamespace="http://schemas.microsoft.com/office/2006/metadata/properties" ma:root="true" ma:fieldsID="f6275ab8e9016535bd312a2a8dc0f89b" ns2:_="" ns3:_="">
     <xsd:import namespace="8d0d7c7a-3fcd-48ce-8115-c8cdb45204dd"/>
@@ -16017,32 +16153,26 @@
 </ct:contentTypeSchema>
 </file>
 
-<file path=customXml/itemProps1.xml><?xml version="1.0" encoding="utf-8"?>
-<ds:datastoreItem xmlns:ds="http://schemas.openxmlformats.org/officeDocument/2006/customXml" ds:itemID="{2ECA1ABF-4B5E-4447-A8A6-0CA64DB01ACB}">
-  <ds:schemaRefs>
-    <ds:schemaRef ds:uri="http://schemas.openxmlformats.org/officeDocument/2006/bibliography"/>
-  </ds:schemaRefs>
-</ds:datastoreItem>
+<file path=customXml/item2.xml><?xml version="1.0" encoding="utf-8"?>
+<?mso-contentType ?>
+<FormTemplates xmlns="http://schemas.microsoft.com/sharepoint/v3/contenttype/forms">
+  <Display>DocumentLibraryForm</Display>
+  <Edit>DocumentLibraryForm</Edit>
+  <New>DocumentLibraryForm</New>
+</FormTemplates>
 </file>
 
-<file path=customXml/itemProps2.xml><?xml version="1.0" encoding="utf-8"?>
-<ds:datastoreItem xmlns:ds="http://schemas.openxmlformats.org/officeDocument/2006/customXml" ds:itemID="{67C69557-6FA2-4FD9-9DDB-10414B88DA10}">
-  <ds:schemaRefs>
-    <ds:schemaRef ds:uri="http://schemas.microsoft.com/office/2006/metadata/properties"/>
-    <ds:schemaRef ds:uri="http://schemas.microsoft.com/office/infopath/2007/PartnerControls"/>
-  </ds:schemaRefs>
-</ds:datastoreItem>
+<file path=customXml/item3.xml><?xml version="1.0" encoding="utf-8"?>
+<p:properties xmlns:p="http://schemas.microsoft.com/office/2006/metadata/properties" xmlns:xsi="http://www.w3.org/2001/XMLSchema-instance" xmlns:pc="http://schemas.microsoft.com/office/infopath/2007/PartnerControls">
+  <documentManagement/>
+</p:properties>
 </file>
 
-<file path=customXml/itemProps3.xml><?xml version="1.0" encoding="utf-8"?>
-<ds:datastoreItem xmlns:ds="http://schemas.openxmlformats.org/officeDocument/2006/customXml" ds:itemID="{799059B4-769D-4F2E-ACFF-B9A792173474}">
-  <ds:schemaRefs>
-    <ds:schemaRef ds:uri="http://schemas.microsoft.com/sharepoint/v3/contenttype/forms"/>
-  </ds:schemaRefs>
-</ds:datastoreItem>
+<file path=customXml/item4.xml><?xml version="1.0" encoding="utf-8"?>
+<b:Sources xmlns:b="http://schemas.openxmlformats.org/officeDocument/2006/bibliography" xmlns="http://schemas.openxmlformats.org/officeDocument/2006/bibliography" SelectedStyle="\APASixthEditionOfficeOnline.xsl" StyleName="APA" Version="6"/>
 </file>
 
-<file path=customXml/itemProps4.xml><?xml version="1.0" encoding="utf-8"?>
+<file path=customXml/itemProps1.xml><?xml version="1.0" encoding="utf-8"?>
 <ds:datastoreItem xmlns:ds="http://schemas.openxmlformats.org/officeDocument/2006/customXml" ds:itemID="{075A694F-94BA-4CAA-ADB3-A314B2D6431C}">
   <ds:schemaRefs>
     <ds:schemaRef ds:uri="http://schemas.microsoft.com/office/2006/metadata/contentType"/>
@@ -16059,4 +16189,29 @@
     <ds:schemaRef ds:uri="http://schemas.microsoft.com/internal/obd"/>
   </ds:schemaRefs>
 </ds:datastoreItem>
+</file>
+
+<file path=customXml/itemProps2.xml><?xml version="1.0" encoding="utf-8"?>
+<ds:datastoreItem xmlns:ds="http://schemas.openxmlformats.org/officeDocument/2006/customXml" ds:itemID="{799059B4-769D-4F2E-ACFF-B9A792173474}">
+  <ds:schemaRefs>
+    <ds:schemaRef ds:uri="http://schemas.microsoft.com/sharepoint/v3/contenttype/forms"/>
+  </ds:schemaRefs>
+</ds:datastoreItem>
+</file>
+
+<file path=customXml/itemProps3.xml><?xml version="1.0" encoding="utf-8"?>
+<ds:datastoreItem xmlns:ds="http://schemas.openxmlformats.org/officeDocument/2006/customXml" ds:itemID="{67C69557-6FA2-4FD9-9DDB-10414B88DA10}">
+  <ds:schemaRefs>
+    <ds:schemaRef ds:uri="http://schemas.microsoft.com/office/2006/metadata/properties"/>
+    <ds:schemaRef ds:uri="http://schemas.microsoft.com/office/infopath/2007/PartnerControls"/>
+  </ds:schemaRefs>
+</ds:datastoreItem>
+</file>
+
+<file path=customXml/itemProps4.xml><?xml version="1.0" encoding="utf-8"?>
+<ds:datastoreItem xmlns:ds="http://schemas.openxmlformats.org/officeDocument/2006/customXml" ds:itemID="{2ECA1ABF-4B5E-4447-A8A6-0CA64DB01ACB}">
+  <ds:schemaRefs>
+    <ds:schemaRef ds:uri="http://schemas.openxmlformats.org/officeDocument/2006/bibliography"/>
+  </ds:schemaRefs>
+</ds:datastoreItem>
 </file>
</xml_diff>

<commit_message>
reduced spacing on signature table
</commit_message>
<xml_diff>
--- a/sales/template.docx
+++ b/sales/template.docx
@@ -10698,7 +10698,7 @@
       </w:tblPr>
       <w:tblGrid>
         <w:gridCol w:w="4320"/>
-        <w:gridCol w:w="450"/>
+        <w:gridCol w:w="360"/>
         <w:gridCol w:w="4320"/>
       </w:tblGrid>
       <w:tr>
@@ -10748,7 +10748,7 @@
         </w:tc>
         <w:tc>
           <w:tcPr>
-            <w:tcW w:w="450" w:type="dxa"/>
+            <w:tcW w:w="360" w:type="dxa"/>
             <w:tcBorders>
               <w:top w:val="nil"/>
               <w:bottom w:val="nil"/>
@@ -10864,7 +10864,7 @@
         </w:tc>
         <w:tc>
           <w:tcPr>
-            <w:tcW w:w="450" w:type="dxa"/>
+            <w:tcW w:w="360" w:type="dxa"/>
             <w:tcBorders>
               <w:top w:val="nil"/>
               <w:bottom w:val="nil"/>
@@ -10979,7 +10979,7 @@
         </w:tc>
         <w:tc>
           <w:tcPr>
-            <w:tcW w:w="450" w:type="dxa"/>
+            <w:tcW w:w="360" w:type="dxa"/>
             <w:tcBorders>
               <w:top w:val="nil"/>
               <w:bottom w:val="nil"/>
@@ -11091,7 +11091,7 @@
         </w:tc>
         <w:tc>
           <w:tcPr>
-            <w:tcW w:w="450" w:type="dxa"/>
+            <w:tcW w:w="360" w:type="dxa"/>
             <w:tcBorders>
               <w:top w:val="nil"/>
               <w:bottom w:val="nil"/>
@@ -15937,6 +15937,25 @@
 </file>
 
 <file path=customXml/item1.xml><?xml version="1.0" encoding="utf-8"?>
+<b:Sources xmlns:b="http://schemas.openxmlformats.org/officeDocument/2006/bibliography" xmlns="http://schemas.openxmlformats.org/officeDocument/2006/bibliography" SelectedStyle="\APASixthEditionOfficeOnline.xsl" StyleName="APA" Version="6"/>
+</file>
+
+<file path=customXml/item2.xml><?xml version="1.0" encoding="utf-8"?>
+<p:properties xmlns:p="http://schemas.microsoft.com/office/2006/metadata/properties" xmlns:xsi="http://www.w3.org/2001/XMLSchema-instance" xmlns:pc="http://schemas.microsoft.com/office/infopath/2007/PartnerControls">
+  <documentManagement/>
+</p:properties>
+</file>
+
+<file path=customXml/item3.xml><?xml version="1.0" encoding="utf-8"?>
+<?mso-contentType ?>
+<FormTemplates xmlns="http://schemas.microsoft.com/sharepoint/v3/contenttype/forms">
+  <Display>DocumentLibraryForm</Display>
+  <Edit>DocumentLibraryForm</Edit>
+  <New>DocumentLibraryForm</New>
+</FormTemplates>
+</file>
+
+<file path=customXml/item4.xml><?xml version="1.0" encoding="utf-8"?>
 <ct:contentTypeSchema xmlns:ct="http://schemas.microsoft.com/office/2006/metadata/contentType" xmlns:ma="http://schemas.microsoft.com/office/2006/metadata/properties/metaAttributes" ct:_="" ma:_="" ma:contentTypeName="Document" ma:contentTypeID="0x010100EBA535DFF5A8694DBFC392C7482A5D29" ma:contentTypeVersion="12" ma:contentTypeDescription="Create a new document." ma:contentTypeScope="" ma:versionID="573bac6d349d63292cb26eae9047c938">
   <xsd:schema xmlns:xsd="http://www.w3.org/2001/XMLSchema" xmlns:xs="http://www.w3.org/2001/XMLSchema" xmlns:p="http://schemas.microsoft.com/office/2006/metadata/properties" xmlns:ns2="8d0d7c7a-3fcd-48ce-8115-c8cdb45204dd" xmlns:ns3="ffa52898-63f8-4c79-8877-ee2d24c3633f" targetNamespace="http://schemas.microsoft.com/office/2006/metadata/properties" ma:root="true" ma:fieldsID="f6275ab8e9016535bd312a2a8dc0f89b" ns2:_="" ns3:_="">
     <xsd:import namespace="8d0d7c7a-3fcd-48ce-8115-c8cdb45204dd"/>
@@ -16153,26 +16172,32 @@
 </ct:contentTypeSchema>
 </file>
 
-<file path=customXml/item2.xml><?xml version="1.0" encoding="utf-8"?>
-<?mso-contentType ?>
-<FormTemplates xmlns="http://schemas.microsoft.com/sharepoint/v3/contenttype/forms">
-  <Display>DocumentLibraryForm</Display>
-  <Edit>DocumentLibraryForm</Edit>
-  <New>DocumentLibraryForm</New>
-</FormTemplates>
+<file path=customXml/itemProps1.xml><?xml version="1.0" encoding="utf-8"?>
+<ds:datastoreItem xmlns:ds="http://schemas.openxmlformats.org/officeDocument/2006/customXml" ds:itemID="{2ECA1ABF-4B5E-4447-A8A6-0CA64DB01ACB}">
+  <ds:schemaRefs>
+    <ds:schemaRef ds:uri="http://schemas.openxmlformats.org/officeDocument/2006/bibliography"/>
+  </ds:schemaRefs>
+</ds:datastoreItem>
 </file>
 
-<file path=customXml/item3.xml><?xml version="1.0" encoding="utf-8"?>
-<p:properties xmlns:p="http://schemas.microsoft.com/office/2006/metadata/properties" xmlns:xsi="http://www.w3.org/2001/XMLSchema-instance" xmlns:pc="http://schemas.microsoft.com/office/infopath/2007/PartnerControls">
-  <documentManagement/>
-</p:properties>
+<file path=customXml/itemProps2.xml><?xml version="1.0" encoding="utf-8"?>
+<ds:datastoreItem xmlns:ds="http://schemas.openxmlformats.org/officeDocument/2006/customXml" ds:itemID="{67C69557-6FA2-4FD9-9DDB-10414B88DA10}">
+  <ds:schemaRefs>
+    <ds:schemaRef ds:uri="http://schemas.microsoft.com/office/2006/metadata/properties"/>
+    <ds:schemaRef ds:uri="http://schemas.microsoft.com/office/infopath/2007/PartnerControls"/>
+  </ds:schemaRefs>
+</ds:datastoreItem>
 </file>
 
-<file path=customXml/item4.xml><?xml version="1.0" encoding="utf-8"?>
-<b:Sources xmlns:b="http://schemas.openxmlformats.org/officeDocument/2006/bibliography" xmlns="http://schemas.openxmlformats.org/officeDocument/2006/bibliography" SelectedStyle="\APASixthEditionOfficeOnline.xsl" StyleName="APA" Version="6"/>
+<file path=customXml/itemProps3.xml><?xml version="1.0" encoding="utf-8"?>
+<ds:datastoreItem xmlns:ds="http://schemas.openxmlformats.org/officeDocument/2006/customXml" ds:itemID="{799059B4-769D-4F2E-ACFF-B9A792173474}">
+  <ds:schemaRefs>
+    <ds:schemaRef ds:uri="http://schemas.microsoft.com/sharepoint/v3/contenttype/forms"/>
+  </ds:schemaRefs>
+</ds:datastoreItem>
 </file>
 
-<file path=customXml/itemProps1.xml><?xml version="1.0" encoding="utf-8"?>
+<file path=customXml/itemProps4.xml><?xml version="1.0" encoding="utf-8"?>
 <ds:datastoreItem xmlns:ds="http://schemas.openxmlformats.org/officeDocument/2006/customXml" ds:itemID="{075A694F-94BA-4CAA-ADB3-A314B2D6431C}">
   <ds:schemaRefs>
     <ds:schemaRef ds:uri="http://schemas.microsoft.com/office/2006/metadata/contentType"/>
@@ -16189,29 +16214,4 @@
     <ds:schemaRef ds:uri="http://schemas.microsoft.com/internal/obd"/>
   </ds:schemaRefs>
 </ds:datastoreItem>
-</file>
-
-<file path=customXml/itemProps2.xml><?xml version="1.0" encoding="utf-8"?>
-<ds:datastoreItem xmlns:ds="http://schemas.openxmlformats.org/officeDocument/2006/customXml" ds:itemID="{799059B4-769D-4F2E-ACFF-B9A792173474}">
-  <ds:schemaRefs>
-    <ds:schemaRef ds:uri="http://schemas.microsoft.com/sharepoint/v3/contenttype/forms"/>
-  </ds:schemaRefs>
-</ds:datastoreItem>
-</file>
-
-<file path=customXml/itemProps3.xml><?xml version="1.0" encoding="utf-8"?>
-<ds:datastoreItem xmlns:ds="http://schemas.openxmlformats.org/officeDocument/2006/customXml" ds:itemID="{67C69557-6FA2-4FD9-9DDB-10414B88DA10}">
-  <ds:schemaRefs>
-    <ds:schemaRef ds:uri="http://schemas.microsoft.com/office/2006/metadata/properties"/>
-    <ds:schemaRef ds:uri="http://schemas.microsoft.com/office/infopath/2007/PartnerControls"/>
-  </ds:schemaRefs>
-</ds:datastoreItem>
-</file>
-
-<file path=customXml/itemProps4.xml><?xml version="1.0" encoding="utf-8"?>
-<ds:datastoreItem xmlns:ds="http://schemas.openxmlformats.org/officeDocument/2006/customXml" ds:itemID="{2ECA1ABF-4B5E-4447-A8A6-0CA64DB01ACB}">
-  <ds:schemaRefs>
-    <ds:schemaRef ds:uri="http://schemas.openxmlformats.org/officeDocument/2006/bibliography"/>
-  </ds:schemaRefs>
-</ds:datastoreItem>
 </file>
</xml_diff>

<commit_message>
removed keep lines together
</commit_message>
<xml_diff>
--- a/sales/template.docx
+++ b/sales/template.docx
@@ -10718,7 +10718,6 @@
           <w:p>
             <w:pPr>
               <w:keepNext/>
-              <w:keepLines/>
               <w:tabs>
                 <w:tab w:val="left" w:pos="1710"/>
                 <w:tab w:val="left" w:pos="3690"/>
@@ -10758,7 +10757,6 @@
           <w:p>
             <w:pPr>
               <w:keepNext/>
-              <w:keepLines/>
               <w:tabs>
                 <w:tab w:val="left" w:pos="1710"/>
                 <w:tab w:val="left" w:pos="3690"/>
@@ -10788,7 +10786,6 @@
           <w:p>
             <w:pPr>
               <w:keepNext/>
-              <w:keepLines/>
               <w:tabs>
                 <w:tab w:val="left" w:pos="1710"/>
                 <w:tab w:val="left" w:pos="3690"/>
@@ -10832,7 +10829,6 @@
           <w:p>
             <w:pPr>
               <w:keepNext/>
-              <w:keepLines/>
               <w:tabs>
                 <w:tab w:val="left" w:pos="1710"/>
                 <w:tab w:val="left" w:pos="3690"/>
@@ -10874,7 +10870,6 @@
           <w:p>
             <w:pPr>
               <w:keepNext/>
-              <w:keepLines/>
               <w:tabs>
                 <w:tab w:val="left" w:pos="1710"/>
                 <w:tab w:val="left" w:pos="3690"/>
@@ -10903,7 +10898,6 @@
           <w:p>
             <w:pPr>
               <w:keepNext/>
-              <w:keepLines/>
               <w:tabs>
                 <w:tab w:val="left" w:pos="1710"/>
                 <w:tab w:val="left" w:pos="3690"/>
@@ -10947,7 +10941,6 @@
           <w:p>
             <w:pPr>
               <w:keepNext/>
-              <w:keepLines/>
               <w:tabs>
                 <w:tab w:val="left" w:pos="1710"/>
                 <w:tab w:val="left" w:pos="3690"/>
@@ -10989,7 +10982,6 @@
           <w:p>
             <w:pPr>
               <w:keepNext/>
-              <w:keepLines/>
               <w:tabs>
                 <w:tab w:val="left" w:pos="1710"/>
                 <w:tab w:val="left" w:pos="3690"/>
@@ -11015,7 +11007,6 @@
           <w:p>
             <w:pPr>
               <w:keepNext/>
-              <w:keepLines/>
               <w:tabs>
                 <w:tab w:val="left" w:pos="1710"/>
                 <w:tab w:val="left" w:pos="3690"/>
@@ -11059,7 +11050,6 @@
           <w:p>
             <w:pPr>
               <w:keepNext/>
-              <w:keepLines/>
               <w:tabs>
                 <w:tab w:val="left" w:pos="1710"/>
                 <w:tab w:val="left" w:pos="3690"/>
@@ -11101,7 +11091,6 @@
           <w:p>
             <w:pPr>
               <w:keepNext/>
-              <w:keepLines/>
               <w:tabs>
                 <w:tab w:val="left" w:pos="1710"/>
                 <w:tab w:val="left" w:pos="3690"/>
@@ -11127,7 +11116,6 @@
           <w:p>
             <w:pPr>
               <w:keepNext/>
-              <w:keepLines/>
               <w:tabs>
                 <w:tab w:val="left" w:pos="1710"/>
                 <w:tab w:val="left" w:pos="3690"/>

</xml_diff>

<commit_message>
changes training to $
</commit_message>
<xml_diff>
--- a/sales/template.docx
+++ b/sales/template.docx
@@ -10666,15 +10666,6 @@
           <w:szCs w:val="26"/>
         </w:rPr>
       </w:pPr>
-      <w:r>
-        <w:rPr>
-          <w:rFonts w:ascii="Corbel" w:hAnsi="Corbel" w:cs="Calibri"/>
-          <w:b/>
-          <w:sz w:val="26"/>
-          <w:szCs w:val="26"/>
-        </w:rPr>
-        <w:tab/>
-      </w:r>
     </w:p>
     <w:tbl>
       <w:tblPr>
@@ -10703,6 +10694,7 @@
       </w:tblGrid>
       <w:tr>
         <w:trPr>
+          <w:cantSplit/>
           <w:trHeight w:val="903"/>
           <w:jc w:val="center"/>
         </w:trPr>
@@ -10815,6 +10807,7 @@
       </w:tr>
       <w:tr>
         <w:trPr>
+          <w:cantSplit/>
           <w:trHeight w:val="903"/>
           <w:jc w:val="center"/>
         </w:trPr>
@@ -10930,6 +10923,7 @@
       </w:tr>
       <w:tr>
         <w:trPr>
+          <w:cantSplit/>
           <w:trHeight w:val="613"/>
           <w:jc w:val="center"/>
         </w:trPr>
@@ -11039,6 +11033,7 @@
       </w:tr>
       <w:tr>
         <w:trPr>
+          <w:cantSplit/>
           <w:trHeight w:val="604"/>
           <w:jc w:val="center"/>
         </w:trPr>

</xml_diff>

<commit_message>
NoDataMigration capitalized the N
</commit_message>
<xml_diff>
--- a/sales/template.docx
+++ b/sales/template.docx
@@ -656,35 +656,16 @@
           <w:sz w:val="26"/>
           <w:szCs w:val="26"/>
         </w:rPr>
-        <w:t xml:space="preserve">Configuration of the following Bullhorn </w:t>
-      </w:r>
-      <w:proofErr w:type="gramStart"/>
-      <w:r>
-        <w:rPr>
-          <w:rFonts w:ascii="Corbel" w:hAnsi="Corbel"/>
-          <w:sz w:val="26"/>
-          <w:szCs w:val="26"/>
-        </w:rPr>
-        <w:t>products:</w:t>
-      </w:r>
-      <w:r>
-        <w:rPr>
-          <w:rFonts w:ascii="Corbel" w:hAnsi="Corbel"/>
-          <w:sz w:val="26"/>
-          <w:szCs w:val="26"/>
-          <w:highlight w:val="yellow"/>
-        </w:rPr>
-        <w:t>{</w:t>
-      </w:r>
-      <w:proofErr w:type="gramEnd"/>
-      <w:r>
-        <w:rPr>
-          <w:rFonts w:ascii="Corbel" w:hAnsi="Corbel"/>
-          <w:sz w:val="26"/>
-          <w:szCs w:val="26"/>
-          <w:highlight w:val="yellow"/>
-        </w:rPr>
-        <w:t>#products}</w:t>
+        <w:t>Configuration of the following Bullhorn products:</w:t>
+      </w:r>
+      <w:r>
+        <w:rPr>
+          <w:rFonts w:ascii="Corbel" w:hAnsi="Corbel"/>
+          <w:sz w:val="26"/>
+          <w:szCs w:val="26"/>
+          <w:highlight w:val="yellow"/>
+        </w:rPr>
+        <w:t>{#products}</w:t>
       </w:r>
     </w:p>
     <w:p>
@@ -1609,35 +1590,16 @@
           <w:sz w:val="26"/>
           <w:szCs w:val="26"/>
         </w:rPr>
-        <w:t xml:space="preserve">In the event remediation requires work outside this scope of work, Tonic HQ will work with Client to provide a scope of work that will address those </w:t>
-      </w:r>
-      <w:proofErr w:type="gramStart"/>
-      <w:r>
-        <w:rPr>
-          <w:rFonts w:ascii="Corbel" w:hAnsi="Corbel"/>
-          <w:sz w:val="26"/>
-          <w:szCs w:val="26"/>
-        </w:rPr>
-        <w:t>items.</w:t>
-      </w:r>
-      <w:r>
-        <w:rPr>
-          <w:rFonts w:ascii="Corbel" w:hAnsi="Corbel"/>
-          <w:sz w:val="26"/>
-          <w:szCs w:val="26"/>
-          <w:highlight w:val="yellow"/>
-        </w:rPr>
-        <w:t>{</w:t>
-      </w:r>
-      <w:proofErr w:type="gramEnd"/>
-      <w:r>
-        <w:rPr>
-          <w:rFonts w:ascii="Corbel" w:hAnsi="Corbel"/>
-          <w:sz w:val="26"/>
-          <w:szCs w:val="26"/>
-          <w:highlight w:val="yellow"/>
-        </w:rPr>
-        <w:t>#</w:t>
+        <w:t>In the event remediation requires work outside this scope of work, Tonic HQ will work with Client to provide a scope of work that will address those items.</w:t>
+      </w:r>
+      <w:r>
+        <w:rPr>
+          <w:rFonts w:ascii="Corbel" w:hAnsi="Corbel"/>
+          <w:sz w:val="26"/>
+          <w:szCs w:val="26"/>
+          <w:highlight w:val="yellow"/>
+        </w:rPr>
+        <w:t>{#</w:t>
       </w:r>
       <w:r>
         <w:rPr>
@@ -1695,7 +1657,6 @@
         </w:rPr>
         <w:t xml:space="preserve">ncluded </w:t>
       </w:r>
-      <w:proofErr w:type="gramStart"/>
       <w:r>
         <w:rPr>
           <w:rFonts w:ascii="Corbel" w:hAnsi="Corbel"/>
@@ -1719,17 +1680,7 @@
           <w:szCs w:val="26"/>
           <w:highlight w:val="yellow"/>
         </w:rPr>
-        <w:t>{</w:t>
-      </w:r>
-      <w:proofErr w:type="gramEnd"/>
-      <w:r>
-        <w:rPr>
-          <w:rFonts w:ascii="Corbel" w:hAnsi="Corbel"/>
-          <w:sz w:val="26"/>
-          <w:szCs w:val="26"/>
-          <w:highlight w:val="yellow"/>
-        </w:rPr>
-        <w:t>#</w:t>
+        <w:t>{#</w:t>
       </w:r>
       <w:r>
         <w:rPr>
@@ -1806,7 +1757,6 @@
         <w:t>/</w:t>
       </w:r>
       <w:proofErr w:type="spellStart"/>
-      <w:proofErr w:type="gramStart"/>
       <w:r>
         <w:rPr>
           <w:rFonts w:ascii="Corbel" w:hAnsi="Corbel"/>
@@ -1824,17 +1774,7 @@
           <w:szCs w:val="26"/>
           <w:highlight w:val="yellow"/>
         </w:rPr>
-        <w:t>}{</w:t>
-      </w:r>
-      <w:proofErr w:type="gramEnd"/>
-      <w:r>
-        <w:rPr>
-          <w:rFonts w:ascii="Corbel" w:hAnsi="Corbel"/>
-          <w:sz w:val="26"/>
-          <w:szCs w:val="26"/>
-          <w:highlight w:val="yellow"/>
-        </w:rPr>
-        <w:t>#</w:t>
+        <w:t>}{#</w:t>
       </w:r>
       <w:r>
         <w:rPr>
@@ -1927,7 +1867,6 @@
         <w:t>/</w:t>
       </w:r>
       <w:proofErr w:type="spellStart"/>
-      <w:proofErr w:type="gramStart"/>
       <w:r>
         <w:rPr>
           <w:rFonts w:ascii="Corbel" w:hAnsi="Corbel"/>
@@ -1945,17 +1884,7 @@
           <w:szCs w:val="26"/>
           <w:highlight w:val="yellow"/>
         </w:rPr>
-        <w:t>}{</w:t>
-      </w:r>
-      <w:proofErr w:type="gramEnd"/>
-      <w:r>
-        <w:rPr>
-          <w:rFonts w:ascii="Corbel" w:hAnsi="Corbel"/>
-          <w:sz w:val="26"/>
-          <w:szCs w:val="26"/>
-          <w:highlight w:val="yellow"/>
-        </w:rPr>
-        <w:t>#</w:t>
+        <w:t>}{#</w:t>
       </w:r>
       <w:r>
         <w:rPr>
@@ -2040,7 +1969,6 @@
         <w:t>/</w:t>
       </w:r>
       <w:proofErr w:type="spellStart"/>
-      <w:proofErr w:type="gramStart"/>
       <w:r>
         <w:rPr>
           <w:rFonts w:ascii="Corbel" w:hAnsi="Corbel"/>
@@ -2058,17 +1986,7 @@
           <w:szCs w:val="26"/>
           <w:highlight w:val="yellow"/>
         </w:rPr>
-        <w:t>}{</w:t>
-      </w:r>
-      <w:proofErr w:type="gramEnd"/>
-      <w:r>
-        <w:rPr>
-          <w:rFonts w:ascii="Corbel" w:hAnsi="Corbel"/>
-          <w:sz w:val="26"/>
-          <w:szCs w:val="26"/>
-          <w:highlight w:val="yellow"/>
-        </w:rPr>
-        <w:t>#</w:t>
+        <w:t>}{#</w:t>
       </w:r>
       <w:r>
         <w:rPr>
@@ -2171,7 +2089,6 @@
         <w:t>/</w:t>
       </w:r>
       <w:proofErr w:type="spellStart"/>
-      <w:proofErr w:type="gramStart"/>
       <w:r>
         <w:rPr>
           <w:rFonts w:ascii="Corbel" w:hAnsi="Corbel"/>
@@ -2189,17 +2106,7 @@
           <w:szCs w:val="26"/>
           <w:highlight w:val="yellow"/>
         </w:rPr>
-        <w:t>}{</w:t>
-      </w:r>
-      <w:proofErr w:type="gramEnd"/>
-      <w:r>
-        <w:rPr>
-          <w:rFonts w:ascii="Corbel" w:hAnsi="Corbel"/>
-          <w:sz w:val="26"/>
-          <w:szCs w:val="26"/>
-          <w:highlight w:val="yellow"/>
-        </w:rPr>
-        <w:t>#</w:t>
+        <w:t>}{#</w:t>
       </w:r>
       <w:r>
         <w:rPr>
@@ -2300,7 +2207,6 @@
         <w:t>/</w:t>
       </w:r>
       <w:proofErr w:type="spellStart"/>
-      <w:proofErr w:type="gramStart"/>
       <w:r>
         <w:rPr>
           <w:rFonts w:ascii="Corbel" w:hAnsi="Corbel"/>
@@ -2318,17 +2224,7 @@
           <w:szCs w:val="26"/>
           <w:highlight w:val="yellow"/>
         </w:rPr>
-        <w:t>}{</w:t>
-      </w:r>
-      <w:proofErr w:type="gramEnd"/>
-      <w:r>
-        <w:rPr>
-          <w:rFonts w:ascii="Corbel" w:hAnsi="Corbel"/>
-          <w:sz w:val="26"/>
-          <w:szCs w:val="26"/>
-          <w:highlight w:val="yellow"/>
-        </w:rPr>
-        <w:t>#</w:t>
+        <w:t>}{#</w:t>
       </w:r>
       <w:r>
         <w:rPr>
@@ -2404,7 +2300,6 @@
         <w:t>{/</w:t>
       </w:r>
       <w:proofErr w:type="spellStart"/>
-      <w:proofErr w:type="gramStart"/>
       <w:r>
         <w:rPr>
           <w:rFonts w:ascii="Corbel" w:hAnsi="Corbel"/>
@@ -2433,7 +2328,6 @@
         </w:rPr>
         <w:t>{</w:t>
       </w:r>
-      <w:proofErr w:type="gramEnd"/>
       <w:r>
         <w:rPr>
           <w:rFonts w:ascii="Corbel" w:hAnsi="Corbel"/>
@@ -2554,7 +2448,6 @@
         </w:rPr>
         <w:t>s</w:t>
       </w:r>
-      <w:proofErr w:type="gramStart"/>
       <w:r>
         <w:rPr>
           <w:rFonts w:ascii="Corbel" w:hAnsi="Corbel"/>
@@ -2578,17 +2471,7 @@
           <w:szCs w:val="26"/>
           <w:highlight w:val="yellow"/>
         </w:rPr>
-        <w:t>{</w:t>
-      </w:r>
-      <w:proofErr w:type="gramEnd"/>
-      <w:r>
-        <w:rPr>
-          <w:rFonts w:ascii="Corbel" w:hAnsi="Corbel"/>
-          <w:sz w:val="26"/>
-          <w:szCs w:val="26"/>
-          <w:highlight w:val="yellow"/>
-        </w:rPr>
-        <w:t>/</w:t>
+        <w:t>{/</w:t>
       </w:r>
       <w:proofErr w:type="spellStart"/>
       <w:r>
@@ -2738,7 +2621,6 @@
         </w:rPr>
         <w:t>s</w:t>
       </w:r>
-      <w:proofErr w:type="gramStart"/>
       <w:r>
         <w:rPr>
           <w:rFonts w:ascii="Corbel" w:hAnsi="Corbel"/>
@@ -2762,17 +2644,7 @@
           <w:szCs w:val="26"/>
           <w:highlight w:val="yellow"/>
         </w:rPr>
-        <w:t>{</w:t>
-      </w:r>
-      <w:proofErr w:type="gramEnd"/>
-      <w:r>
-        <w:rPr>
-          <w:rFonts w:ascii="Corbel" w:hAnsi="Corbel"/>
-          <w:sz w:val="26"/>
-          <w:szCs w:val="26"/>
-          <w:highlight w:val="yellow"/>
-        </w:rPr>
-        <w:t>/</w:t>
+        <w:t>{/</w:t>
       </w:r>
       <w:proofErr w:type="spellStart"/>
       <w:r>
@@ -2859,35 +2731,16 @@
           <w:sz w:val="26"/>
           <w:szCs w:val="26"/>
         </w:rPr>
-        <w:t xml:space="preserve">Assuming no scope changes, Tonic HQ is estimating the following timeframe for implementation. Note, the given timeframes are for each task (or group of tasks), with some items running </w:t>
-      </w:r>
-      <w:proofErr w:type="gramStart"/>
-      <w:r>
-        <w:rPr>
-          <w:rFonts w:ascii="Corbel" w:hAnsi="Corbel"/>
-          <w:sz w:val="26"/>
-          <w:szCs w:val="26"/>
-        </w:rPr>
-        <w:t>concurrently.</w:t>
-      </w:r>
-      <w:r>
-        <w:rPr>
-          <w:rFonts w:ascii="Corbel" w:hAnsi="Corbel"/>
-          <w:sz w:val="26"/>
-          <w:szCs w:val="26"/>
-          <w:highlight w:val="yellow"/>
-        </w:rPr>
-        <w:t>{</w:t>
-      </w:r>
-      <w:proofErr w:type="gramEnd"/>
-      <w:r>
-        <w:rPr>
-          <w:rFonts w:ascii="Corbel" w:hAnsi="Corbel"/>
-          <w:sz w:val="26"/>
-          <w:szCs w:val="26"/>
-          <w:highlight w:val="yellow"/>
-        </w:rPr>
-        <w:t>#</w:t>
+        <w:t>Assuming no scope changes, Tonic HQ is estimating the following timeframe for implementation. Note, the given timeframes are for each task (or group of tasks), with some items running concurrently.</w:t>
+      </w:r>
+      <w:r>
+        <w:rPr>
+          <w:rFonts w:ascii="Corbel" w:hAnsi="Corbel"/>
+          <w:sz w:val="26"/>
+          <w:szCs w:val="26"/>
+          <w:highlight w:val="yellow"/>
+        </w:rPr>
+        <w:t>{#</w:t>
       </w:r>
       <w:r>
         <w:rPr>
@@ -3517,7 +3370,6 @@
         <w:t>{/</w:t>
       </w:r>
       <w:proofErr w:type="spellStart"/>
-      <w:proofErr w:type="gramStart"/>
       <w:r>
         <w:rPr>
           <w:rFonts w:ascii="Corbel" w:hAnsi="Corbel"/>
@@ -3553,17 +3405,7 @@
           <w:szCs w:val="26"/>
           <w:highlight w:val="yellow"/>
         </w:rPr>
-        <w:t>{</w:t>
-      </w:r>
-      <w:proofErr w:type="gramEnd"/>
-      <w:r>
-        <w:rPr>
-          <w:rFonts w:ascii="Corbel" w:hAnsi="Corbel"/>
-          <w:sz w:val="26"/>
-          <w:szCs w:val="26"/>
-          <w:highlight w:val="yellow"/>
-        </w:rPr>
-        <w:t>#</w:t>
+        <w:t>{#</w:t>
       </w:r>
       <w:r>
         <w:rPr>
@@ -4406,7 +4248,6 @@
         <w:t>{/</w:t>
       </w:r>
       <w:proofErr w:type="spellStart"/>
-      <w:proofErr w:type="gramStart"/>
       <w:r>
         <w:rPr>
           <w:rFonts w:ascii="Corbel" w:hAnsi="Corbel"/>
@@ -4433,17 +4274,7 @@
           <w:szCs w:val="26"/>
           <w:highlight w:val="yellow"/>
         </w:rPr>
-        <w:t>{</w:t>
-      </w:r>
-      <w:proofErr w:type="gramEnd"/>
-      <w:r>
-        <w:rPr>
-          <w:rFonts w:ascii="Corbel" w:hAnsi="Corbel"/>
-          <w:sz w:val="26"/>
-          <w:szCs w:val="26"/>
-          <w:highlight w:val="yellow"/>
-        </w:rPr>
-        <w:t>#</w:t>
+        <w:t>{#</w:t>
       </w:r>
       <w:r>
         <w:rPr>
@@ -5619,7 +5450,6 @@
         <w:t>{/</w:t>
       </w:r>
       <w:proofErr w:type="spellStart"/>
-      <w:proofErr w:type="gramStart"/>
       <w:r>
         <w:rPr>
           <w:rFonts w:ascii="Corbel" w:hAnsi="Corbel"/>
@@ -5646,17 +5476,7 @@
           <w:szCs w:val="26"/>
           <w:highlight w:val="yellow"/>
         </w:rPr>
-        <w:t>{</w:t>
-      </w:r>
-      <w:proofErr w:type="gramEnd"/>
-      <w:r>
-        <w:rPr>
-          <w:rFonts w:ascii="Corbel" w:hAnsi="Corbel"/>
-          <w:sz w:val="26"/>
-          <w:szCs w:val="26"/>
-          <w:highlight w:val="yellow"/>
-        </w:rPr>
-        <w:t>#</w:t>
+        <w:t>{#</w:t>
       </w:r>
       <w:r>
         <w:rPr>
@@ -7127,25 +6947,7 @@
           <w:sz w:val="26"/>
           <w:szCs w:val="26"/>
         </w:rPr>
-        <w:t xml:space="preserve">Client has dedicated resources available to assist Tonic HQ in the discovery, </w:t>
-      </w:r>
-      <w:proofErr w:type="gramStart"/>
-      <w:r>
-        <w:rPr>
-          <w:rFonts w:ascii="Corbel" w:hAnsi="Corbel"/>
-          <w:sz w:val="26"/>
-          <w:szCs w:val="26"/>
-        </w:rPr>
-        <w:t>design</w:t>
-      </w:r>
-      <w:proofErr w:type="gramEnd"/>
-      <w:r>
-        <w:rPr>
-          <w:rFonts w:ascii="Corbel" w:hAnsi="Corbel"/>
-          <w:sz w:val="26"/>
-          <w:szCs w:val="26"/>
-        </w:rPr>
-        <w:t xml:space="preserve"> and testing processes.</w:t>
+        <w:t>Client has dedicated resources available to assist Tonic HQ in the discovery, design and testing processes.</w:t>
       </w:r>
     </w:p>
     <w:p>
@@ -7189,15 +6991,23 @@
         <w:t>{^</w:t>
       </w:r>
       <w:proofErr w:type="spellStart"/>
-      <w:proofErr w:type="gramStart"/>
-      <w:r>
-        <w:rPr>
-          <w:rFonts w:ascii="Corbel" w:hAnsi="Corbel"/>
-          <w:sz w:val="26"/>
-          <w:szCs w:val="26"/>
-          <w:highlight w:val="yellow"/>
-        </w:rPr>
-        <w:t>noDataMigration</w:t>
+      <w:r>
+        <w:rPr>
+          <w:rFonts w:ascii="Corbel" w:hAnsi="Corbel"/>
+          <w:sz w:val="26"/>
+          <w:szCs w:val="26"/>
+          <w:highlight w:val="yellow"/>
+        </w:rPr>
+        <w:t>N</w:t>
+      </w:r>
+      <w:r>
+        <w:rPr>
+          <w:rFonts w:ascii="Corbel" w:hAnsi="Corbel"/>
+          <w:sz w:val="26"/>
+          <w:szCs w:val="26"/>
+          <w:highlight w:val="yellow"/>
+        </w:rPr>
+        <w:t>oDataMigration</w:t>
       </w:r>
       <w:proofErr w:type="spellEnd"/>
       <w:r>
@@ -7216,17 +7026,7 @@
           <w:szCs w:val="26"/>
           <w:highlight w:val="yellow"/>
         </w:rPr>
-        <w:t>{</w:t>
-      </w:r>
-      <w:proofErr w:type="gramEnd"/>
-      <w:r>
-        <w:rPr>
-          <w:rFonts w:ascii="Corbel" w:hAnsi="Corbel"/>
-          <w:sz w:val="26"/>
-          <w:szCs w:val="26"/>
-          <w:highlight w:val="yellow"/>
-        </w:rPr>
-        <w:t>#</w:t>
+        <w:t>{#</w:t>
       </w:r>
       <w:r>
         <w:rPr>
@@ -7302,7 +7102,6 @@
         <w:t>existingSystem</w:t>
       </w:r>
       <w:proofErr w:type="spellEnd"/>
-      <w:proofErr w:type="gramStart"/>
       <w:r>
         <w:rPr>
           <w:rFonts w:ascii="Corbel" w:hAnsi="Corbel"/>
@@ -7331,7 +7130,6 @@
         </w:rPr>
         <w:t>{</w:t>
       </w:r>
-      <w:proofErr w:type="gramEnd"/>
       <w:r>
         <w:rPr>
           <w:rFonts w:ascii="Corbel" w:hAnsi="Corbel"/>
@@ -7452,7 +7250,6 @@
         <w:t>addtlDatasources</w:t>
       </w:r>
       <w:proofErr w:type="spellEnd"/>
-      <w:proofErr w:type="gramStart"/>
       <w:r>
         <w:rPr>
           <w:rFonts w:ascii="Corbel" w:hAnsi="Corbel"/>
@@ -7481,7 +7278,6 @@
         </w:rPr>
         <w:t>{</w:t>
       </w:r>
-      <w:proofErr w:type="gramEnd"/>
       <w:r>
         <w:rPr>
           <w:rFonts w:ascii="Corbel" w:hAnsi="Corbel"/>
@@ -7559,7 +7355,16 @@
           <w:szCs w:val="26"/>
           <w:highlight w:val="yellow"/>
         </w:rPr>
-        <w:t>noDataMigration</w:t>
+        <w:t>N</w:t>
+      </w:r>
+      <w:r>
+        <w:rPr>
+          <w:rFonts w:ascii="Corbel" w:hAnsi="Corbel"/>
+          <w:sz w:val="26"/>
+          <w:szCs w:val="26"/>
+          <w:highlight w:val="yellow"/>
+        </w:rPr>
+        <w:t>oDataMigration</w:t>
       </w:r>
       <w:proofErr w:type="spellEnd"/>
       <w:r>
@@ -7711,16 +7516,7 @@
           <w:sz w:val="26"/>
           <w:szCs w:val="26"/>
         </w:rPr>
-        <w:t xml:space="preserve">made in </w:t>
-      </w:r>
-      <w:proofErr w:type="gramStart"/>
-      <w:r>
-        <w:rPr>
-          <w:rFonts w:ascii="Corbel" w:hAnsi="Corbel"/>
-          <w:sz w:val="26"/>
-          <w:szCs w:val="26"/>
-        </w:rPr>
-        <w:t>payments</w:t>
+        <w:t>made in payments</w:t>
       </w:r>
       <w:r>
         <w:rPr>
@@ -7737,17 +7533,7 @@
           <w:szCs w:val="26"/>
           <w:highlight w:val="yellow"/>
         </w:rPr>
-        <w:t>{</w:t>
-      </w:r>
-      <w:proofErr w:type="gramEnd"/>
-      <w:r>
-        <w:rPr>
-          <w:rFonts w:ascii="Corbel" w:hAnsi="Corbel"/>
-          <w:sz w:val="26"/>
-          <w:szCs w:val="26"/>
-          <w:highlight w:val="yellow"/>
-        </w:rPr>
-        <w:t>#</w:t>
+        <w:t>{#</w:t>
       </w:r>
       <w:r>
         <w:rPr>
@@ -7874,7 +7660,6 @@
         </w:rPr>
         <w:t>_</w:t>
       </w:r>
-      <w:proofErr w:type="gramStart"/>
       <w:r>
         <w:rPr>
           <w:rFonts w:ascii="Corbel" w:hAnsi="Corbel"/>
@@ -7901,17 +7686,7 @@
           <w:szCs w:val="26"/>
           <w:highlight w:val="yellow"/>
         </w:rPr>
-        <w:t>}{</w:t>
-      </w:r>
-      <w:proofErr w:type="gramEnd"/>
-      <w:r>
-        <w:rPr>
-          <w:rFonts w:ascii="Corbel" w:hAnsi="Corbel"/>
-          <w:sz w:val="26"/>
-          <w:szCs w:val="26"/>
-          <w:highlight w:val="yellow"/>
-        </w:rPr>
-        <w:t>#payments</w:t>
+        <w:t>}{#payments</w:t>
       </w:r>
       <w:r>
         <w:rPr>
@@ -8020,25 +7795,7 @@
           <w:sz w:val="26"/>
           <w:szCs w:val="26"/>
         </w:rPr>
-        <w:t xml:space="preserve">% at project completion and Client </w:t>
-      </w:r>
-      <w:proofErr w:type="gramStart"/>
-      <w:r>
-        <w:rPr>
-          <w:rFonts w:ascii="Corbel" w:hAnsi="Corbel"/>
-          <w:sz w:val="26"/>
-          <w:szCs w:val="26"/>
-        </w:rPr>
-        <w:t>sign-offs</w:t>
-      </w:r>
-      <w:proofErr w:type="gramEnd"/>
-      <w:r>
-        <w:rPr>
-          <w:rFonts w:ascii="Corbel" w:hAnsi="Corbel"/>
-          <w:sz w:val="26"/>
-          <w:szCs w:val="26"/>
-        </w:rPr>
-        <w:t xml:space="preserve"> and acceptance</w:t>
+        <w:t>% at project completion and Client sign-offs and acceptance</w:t>
       </w:r>
       <w:r>
         <w:rPr>
@@ -8128,7 +7885,6 @@
         </w:rPr>
         <w:t>{#</w:t>
       </w:r>
-      <w:proofErr w:type="gramStart"/>
       <w:r>
         <w:rPr>
           <w:rFonts w:ascii="Corbel" w:hAnsi="Corbel"/>
@@ -8156,19 +7912,7 @@
           <w:sz w:val="26"/>
           <w:szCs w:val="26"/>
         </w:rPr>
-        <w:t>OPEN</w:t>
-      </w:r>
-      <w:proofErr w:type="gramEnd"/>
-      <w:r>
-        <w:rPr>
-          <w:rFonts w:ascii="Corbel" w:eastAsia="Corbel" w:hAnsi="Corbel" w:cs="Corbel"/>
-          <w:b/>
-          <w:bCs/>
-          <w:color w:val="000000" w:themeColor="text1"/>
-          <w:sz w:val="26"/>
-          <w:szCs w:val="26"/>
-        </w:rPr>
-        <w:t xml:space="preserve"> SOURCE CAREER PORTAL </w:t>
+        <w:t xml:space="preserve">OPEN SOURCE CAREER PORTAL </w:t>
       </w:r>
       <w:r>
         <w:rPr>
@@ -8270,27 +8014,7 @@
                 <w:sz w:val="26"/>
                 <w:szCs w:val="26"/>
               </w:rPr>
-              <w:t xml:space="preserve">Creation and customization of Bullhorn’s </w:t>
-            </w:r>
-            <w:proofErr w:type="gramStart"/>
-            <w:r>
-              <w:rPr>
-                <w:rFonts w:ascii="Corbel" w:eastAsia="Corbel" w:hAnsi="Corbel" w:cs="Corbel"/>
-                <w:color w:val="000000" w:themeColor="text1"/>
-                <w:sz w:val="26"/>
-                <w:szCs w:val="26"/>
-              </w:rPr>
-              <w:t>Open Source</w:t>
-            </w:r>
-            <w:proofErr w:type="gramEnd"/>
-            <w:r>
-              <w:rPr>
-                <w:rFonts w:ascii="Corbel" w:eastAsia="Corbel" w:hAnsi="Corbel" w:cs="Corbel"/>
-                <w:color w:val="000000" w:themeColor="text1"/>
-                <w:sz w:val="26"/>
-                <w:szCs w:val="26"/>
-              </w:rPr>
-              <w:t xml:space="preserve"> Career Portal.</w:t>
+              <w:t>Creation and customization of Bullhorn’s Open Source Career Portal.</w:t>
             </w:r>
             <w:r>
               <w:rPr>
@@ -8394,7 +8118,6 @@
         <w:t>/</w:t>
       </w:r>
       <w:proofErr w:type="spellStart"/>
-      <w:proofErr w:type="gramStart"/>
       <w:r>
         <w:rPr>
           <w:rFonts w:ascii="Corbel" w:hAnsi="Corbel"/>
@@ -8421,17 +8144,7 @@
           <w:szCs w:val="26"/>
           <w:highlight w:val="yellow"/>
         </w:rPr>
-        <w:t>{</w:t>
-      </w:r>
-      <w:proofErr w:type="gramEnd"/>
-      <w:r>
-        <w:rPr>
-          <w:rFonts w:ascii="Corbel" w:hAnsi="Corbel"/>
-          <w:sz w:val="26"/>
-          <w:szCs w:val="26"/>
-          <w:highlight w:val="yellow"/>
-        </w:rPr>
-        <w:t>#</w:t>
+        <w:t>{#</w:t>
       </w:r>
       <w:r>
         <w:rPr>
@@ -8542,27 +8255,7 @@
                 <w:sz w:val="26"/>
                 <w:szCs w:val="26"/>
               </w:rPr>
-              <w:t xml:space="preserve">Customized training based on client’s requirements delivered prior to Go Live. Includes two trainers on-site at </w:t>
-            </w:r>
-            <w:proofErr w:type="gramStart"/>
-            <w:r>
-              <w:rPr>
-                <w:rFonts w:ascii="Corbel" w:eastAsia="Corbel" w:hAnsi="Corbel" w:cs="Corbel"/>
-                <w:color w:val="000000" w:themeColor="text1"/>
-                <w:sz w:val="26"/>
-                <w:szCs w:val="26"/>
-              </w:rPr>
-              <w:t>client‘</w:t>
-            </w:r>
-            <w:proofErr w:type="gramEnd"/>
-            <w:r>
-              <w:rPr>
-                <w:rFonts w:ascii="Corbel" w:eastAsia="Corbel" w:hAnsi="Corbel" w:cs="Corbel"/>
-                <w:color w:val="000000" w:themeColor="text1"/>
-                <w:sz w:val="26"/>
-                <w:szCs w:val="26"/>
-              </w:rPr>
-              <w:t>s desired location for a total of two days</w:t>
+              <w:t>Customized training based on client’s requirements delivered prior to Go Live. Includes two trainers on-site at client‘s desired location for a total of two days</w:t>
             </w:r>
             <w:r>
               <w:rPr>
@@ -8652,7 +8345,6 @@
         <w:t>/</w:t>
       </w:r>
       <w:proofErr w:type="spellStart"/>
-      <w:proofErr w:type="gramStart"/>
       <w:r>
         <w:rPr>
           <w:rFonts w:ascii="Corbel" w:hAnsi="Corbel"/>
@@ -8679,17 +8371,7 @@
           <w:szCs w:val="26"/>
           <w:highlight w:val="yellow"/>
         </w:rPr>
-        <w:t>{</w:t>
-      </w:r>
-      <w:proofErr w:type="gramEnd"/>
-      <w:r>
-        <w:rPr>
-          <w:rFonts w:ascii="Corbel" w:hAnsi="Corbel"/>
-          <w:sz w:val="26"/>
-          <w:szCs w:val="26"/>
-          <w:highlight w:val="yellow"/>
-        </w:rPr>
-        <w:t>#</w:t>
+        <w:t>{#</w:t>
       </w:r>
       <w:r>
         <w:rPr>
@@ -8883,19 +8565,19 @@
           <w:szCs w:val="26"/>
         </w:rPr>
         <w:lastRenderedPageBreak/>
-        <w:t xml:space="preserve">Our standard engagement ends Post Go Live once the client has agreed that the project is complete and if applicable, any migration issues have been resolved. </w:t>
-      </w:r>
-      <w:proofErr w:type="gramStart"/>
-      <w:r>
+        <w:t>Our standard engagement ends Post Go Live once the client has agreed that the project is complete and if applicable, any migration issues have been resolved. We've developed our optional White Glove After-care at the request of our clients who are looking for a higher level of support in the critical period after Go Live.</w:t>
+      </w:r>
+    </w:p>
+    <w:p>
+      <w:pPr>
+        <w:spacing w:before="240"/>
         <w:rPr>
           <w:rFonts w:ascii="Corbel" w:eastAsia="Corbel" w:hAnsi="Corbel" w:cs="Corbel"/>
           <w:color w:val="000000" w:themeColor="text1"/>
           <w:sz w:val="26"/>
           <w:szCs w:val="26"/>
         </w:rPr>
-        <w:t>We've</w:t>
-      </w:r>
-      <w:proofErr w:type="gramEnd"/>
+      </w:pPr>
       <w:r>
         <w:rPr>
           <w:rFonts w:ascii="Corbel" w:eastAsia="Corbel" w:hAnsi="Corbel" w:cs="Corbel"/>
@@ -8903,96 +8585,26 @@
           <w:sz w:val="26"/>
           <w:szCs w:val="26"/>
         </w:rPr>
-        <w:t xml:space="preserve"> developed our optional White Glove After-care at the request of our clients who are looking for a higher level of support in the critical period after Go Live.</w:t>
+        <w:t>Under this plan, Tonic HQ will continue to be your single point of contact for all things Bullhorn. Throughout your implementation, we'll have gotten to know your business and how you do what you do. That, combined with decades of Bullhorn experience, puts us in a unique position to support your business during this phase.</w:t>
       </w:r>
     </w:p>
     <w:p>
       <w:pPr>
-        <w:spacing w:before="240"/>
+        <w:spacing w:before="240" w:after="0"/>
+        <w:rPr>
+          <w:rFonts w:ascii="Corbel" w:hAnsi="Corbel"/>
+          <w:sz w:val="26"/>
+          <w:szCs w:val="26"/>
+        </w:rPr>
+      </w:pPr>
+      <w:r>
         <w:rPr>
           <w:rFonts w:ascii="Corbel" w:eastAsia="Corbel" w:hAnsi="Corbel" w:cs="Corbel"/>
           <w:color w:val="000000" w:themeColor="text1"/>
           <w:sz w:val="26"/>
           <w:szCs w:val="26"/>
         </w:rPr>
-      </w:pPr>
-      <w:r>
-        <w:rPr>
-          <w:rFonts w:ascii="Corbel" w:eastAsia="Corbel" w:hAnsi="Corbel" w:cs="Corbel"/>
-          <w:color w:val="000000" w:themeColor="text1"/>
-          <w:sz w:val="26"/>
-          <w:szCs w:val="26"/>
-        </w:rPr>
-        <w:t xml:space="preserve">Under this plan, Tonic HQ will continue to be your single point of contact for all things Bullhorn. Throughout your implementation, </w:t>
-      </w:r>
-      <w:proofErr w:type="gramStart"/>
-      <w:r>
-        <w:rPr>
-          <w:rFonts w:ascii="Corbel" w:eastAsia="Corbel" w:hAnsi="Corbel" w:cs="Corbel"/>
-          <w:color w:val="000000" w:themeColor="text1"/>
-          <w:sz w:val="26"/>
-          <w:szCs w:val="26"/>
-        </w:rPr>
-        <w:t>we'll</w:t>
-      </w:r>
-      <w:proofErr w:type="gramEnd"/>
-      <w:r>
-        <w:rPr>
-          <w:rFonts w:ascii="Corbel" w:eastAsia="Corbel" w:hAnsi="Corbel" w:cs="Corbel"/>
-          <w:color w:val="000000" w:themeColor="text1"/>
-          <w:sz w:val="26"/>
-          <w:szCs w:val="26"/>
-        </w:rPr>
-        <w:t xml:space="preserve"> have gotten to know your business and how you do what you do. That, combined with decades of Bullhorn experience, puts us in a unique position to support your business during this phase.</w:t>
-      </w:r>
-    </w:p>
-    <w:p>
-      <w:pPr>
-        <w:spacing w:before="240" w:after="0"/>
-        <w:rPr>
-          <w:rFonts w:ascii="Corbel" w:hAnsi="Corbel"/>
-          <w:sz w:val="26"/>
-          <w:szCs w:val="26"/>
-        </w:rPr>
-      </w:pPr>
-      <w:r>
-        <w:rPr>
-          <w:rFonts w:ascii="Corbel" w:eastAsia="Corbel" w:hAnsi="Corbel" w:cs="Corbel"/>
-          <w:color w:val="000000" w:themeColor="text1"/>
-          <w:sz w:val="26"/>
-          <w:szCs w:val="26"/>
-        </w:rPr>
-        <w:t xml:space="preserve">For 90-days Post Go Live, Tonic HQ will be your single source of support. You, and your end users, can reach out to our support team via phone or email. All incoming requests will be converted to tickets and triaged accordingly. </w:t>
-      </w:r>
-      <w:proofErr w:type="gramStart"/>
-      <w:r>
-        <w:rPr>
-          <w:rFonts w:ascii="Corbel" w:eastAsia="Corbel" w:hAnsi="Corbel" w:cs="Corbel"/>
-          <w:color w:val="000000" w:themeColor="text1"/>
-          <w:sz w:val="26"/>
-          <w:szCs w:val="26"/>
-        </w:rPr>
-        <w:t>We'll</w:t>
-      </w:r>
-      <w:proofErr w:type="gramEnd"/>
-      <w:r>
-        <w:rPr>
-          <w:rFonts w:ascii="Corbel" w:eastAsia="Corbel" w:hAnsi="Corbel" w:cs="Corbel"/>
-          <w:color w:val="000000" w:themeColor="text1"/>
-          <w:sz w:val="26"/>
-          <w:szCs w:val="26"/>
-        </w:rPr>
-        <w:t xml:space="preserve"> work with a designated person in your organization to ensure that all issues are dealt with satisfactorily, as well as recommend opportunities for complementary additional training, minor configuration changes, or help you learn to navigate getting support from Bullhorn directly. Our goal is to spend this time ensuring that you and your team are getting off on the right foot; that your Bullhorn environment is working well and that your team(s) are comfortable using the </w:t>
-      </w:r>
-      <w:proofErr w:type="gramStart"/>
-      <w:r>
-        <w:rPr>
-          <w:rFonts w:ascii="Corbel" w:eastAsia="Corbel" w:hAnsi="Corbel" w:cs="Corbel"/>
-          <w:color w:val="000000" w:themeColor="text1"/>
-          <w:sz w:val="26"/>
-          <w:szCs w:val="26"/>
-        </w:rPr>
-        <w:t>system</w:t>
+        <w:t>For 90-days Post Go Live, Tonic HQ will be your single source of support. You, and your end users, can reach out to our support team via phone or email. All incoming requests will be converted to tickets and triaged accordingly. We'll work with a designated person in your organization to ensure that all issues are dealt with satisfactorily, as well as recommend opportunities for complementary additional training, minor configuration changes, or help you learn to navigate getting support from Bullhorn directly. Our goal is to spend this time ensuring that you and your team are getting off on the right foot; that your Bullhorn environment is working well and that your team(s) are comfortable using the system</w:t>
       </w:r>
       <w:r>
         <w:rPr>
@@ -9011,7 +8623,6 @@
         </w:rPr>
         <w:t>{</w:t>
       </w:r>
-      <w:proofErr w:type="gramEnd"/>
       <w:r>
         <w:rPr>
           <w:rFonts w:ascii="Corbel" w:hAnsi="Corbel"/>
@@ -9322,25 +8933,7 @@
           <w:sz w:val="26"/>
           <w:szCs w:val="26"/>
         </w:rPr>
-        <w:t>Data integrity validation, de-</w:t>
-      </w:r>
-      <w:proofErr w:type="gramStart"/>
-      <w:r>
-        <w:rPr>
-          <w:rFonts w:ascii="Corbel" w:hAnsi="Corbel"/>
-          <w:sz w:val="26"/>
-          <w:szCs w:val="26"/>
-        </w:rPr>
-        <w:t>duplication</w:t>
-      </w:r>
-      <w:proofErr w:type="gramEnd"/>
-      <w:r>
-        <w:rPr>
-          <w:rFonts w:ascii="Corbel" w:hAnsi="Corbel"/>
-          <w:sz w:val="26"/>
-          <w:szCs w:val="26"/>
-        </w:rPr>
-        <w:t xml:space="preserve"> or transformation other than what is necessary to map the Client’s existing data to Bullhorn entities</w:t>
+        <w:t>Data integrity validation, de-duplication or transformation other than what is necessary to map the Client’s existing data to Bullhorn entities</w:t>
       </w:r>
       <w:r>
         <w:rPr>
@@ -9422,7 +9015,6 @@
         <w:t>/</w:t>
       </w:r>
       <w:proofErr w:type="spellStart"/>
-      <w:proofErr w:type="gramStart"/>
       <w:r>
         <w:rPr>
           <w:rFonts w:ascii="Corbel" w:hAnsi="Corbel"/>
@@ -9442,7 +9034,6 @@
         </w:rPr>
         <w:t>}{</w:t>
       </w:r>
-      <w:proofErr w:type="gramEnd"/>
       <w:r>
         <w:rPr>
           <w:rFonts w:ascii="Corbel" w:hAnsi="Corbel"/>
@@ -9554,7 +9145,6 @@
         <w:t>/</w:t>
       </w:r>
       <w:proofErr w:type="spellStart"/>
-      <w:proofErr w:type="gramStart"/>
       <w:r>
         <w:rPr>
           <w:rFonts w:ascii="Corbel" w:hAnsi="Corbel"/>
@@ -9574,7 +9164,6 @@
         </w:rPr>
         <w:t>}{</w:t>
       </w:r>
-      <w:proofErr w:type="gramEnd"/>
       <w:r>
         <w:rPr>
           <w:rFonts w:ascii="Corbel" w:hAnsi="Corbel"/>
@@ -9660,7 +9249,6 @@
         <w:t>{/</w:t>
       </w:r>
       <w:proofErr w:type="spellStart"/>
-      <w:proofErr w:type="gramStart"/>
       <w:r>
         <w:rPr>
           <w:rFonts w:ascii="Corbel" w:hAnsi="Corbel"/>
@@ -9689,7 +9277,6 @@
         </w:rPr>
         <w:t>{</w:t>
       </w:r>
-      <w:proofErr w:type="gramEnd"/>
       <w:r>
         <w:rPr>
           <w:rFonts w:ascii="Corbel" w:hAnsi="Corbel"/>
@@ -9757,7 +9344,6 @@
         </w:rPr>
         <w:t>s</w:t>
       </w:r>
-      <w:proofErr w:type="gramStart"/>
       <w:r>
         <w:rPr>
           <w:rFonts w:ascii="Corbel" w:hAnsi="Corbel"/>
@@ -9781,17 +9367,7 @@
           <w:szCs w:val="26"/>
           <w:highlight w:val="yellow"/>
         </w:rPr>
-        <w:t>{</w:t>
-      </w:r>
-      <w:proofErr w:type="gramEnd"/>
-      <w:r>
-        <w:rPr>
-          <w:rFonts w:ascii="Corbel" w:hAnsi="Corbel"/>
-          <w:sz w:val="26"/>
-          <w:szCs w:val="26"/>
-          <w:highlight w:val="yellow"/>
-        </w:rPr>
-        <w:t>/</w:t>
+        <w:t>{/</w:t>
       </w:r>
       <w:proofErr w:type="spellStart"/>
       <w:r>
@@ -9897,7 +9473,6 @@
         </w:rPr>
         <w:t>s</w:t>
       </w:r>
-      <w:proofErr w:type="gramStart"/>
       <w:r>
         <w:rPr>
           <w:rFonts w:ascii="Corbel" w:hAnsi="Corbel"/>
@@ -9921,17 +9496,7 @@
           <w:szCs w:val="26"/>
           <w:highlight w:val="yellow"/>
         </w:rPr>
-        <w:t>{</w:t>
-      </w:r>
-      <w:proofErr w:type="gramEnd"/>
-      <w:r>
-        <w:rPr>
-          <w:rFonts w:ascii="Corbel" w:hAnsi="Corbel"/>
-          <w:sz w:val="26"/>
-          <w:szCs w:val="26"/>
-          <w:highlight w:val="yellow"/>
-        </w:rPr>
-        <w:t>/</w:t>
+        <w:t>{/</w:t>
       </w:r>
       <w:proofErr w:type="spellStart"/>
       <w:r>
@@ -10219,23 +9784,13 @@
           <w:u w:val="single"/>
         </w:rPr>
       </w:pPr>
-      <w:proofErr w:type="gramStart"/>
-      <w:r>
-        <w:rPr>
-          <w:rFonts w:ascii="Corbel" w:hAnsi="Corbel"/>
-          <w:sz w:val="26"/>
-          <w:szCs w:val="26"/>
-        </w:rPr>
-        <w:t>This Agreement,</w:t>
-      </w:r>
-      <w:proofErr w:type="gramEnd"/>
-      <w:r>
-        <w:rPr>
-          <w:rFonts w:ascii="Corbel" w:hAnsi="Corbel"/>
-          <w:sz w:val="26"/>
-          <w:szCs w:val="26"/>
-        </w:rPr>
-        <w:t xml:space="preserve"> dated effective   is made and entered into by and among (“Client”) and Tonic HQ, Inc. (“Tonic HQ”).</w:t>
+      <w:r>
+        <w:rPr>
+          <w:rFonts w:ascii="Corbel" w:hAnsi="Corbel"/>
+          <w:sz w:val="26"/>
+          <w:szCs w:val="26"/>
+        </w:rPr>
+        <w:t>This Agreement, dated effective   is made and entered into by and among (“Client”) and Tonic HQ, Inc. (“Tonic HQ”).</w:t>
       </w:r>
     </w:p>
     <w:p>
@@ -10304,23 +9859,13 @@
           <w:szCs w:val="26"/>
         </w:rPr>
       </w:pPr>
-      <w:proofErr w:type="gramStart"/>
-      <w:r>
-        <w:rPr>
-          <w:rFonts w:ascii="Corbel" w:hAnsi="Corbel"/>
-          <w:sz w:val="26"/>
-          <w:szCs w:val="26"/>
-        </w:rPr>
-        <w:t>In order for</w:t>
-      </w:r>
-      <w:proofErr w:type="gramEnd"/>
-      <w:r>
-        <w:rPr>
-          <w:rFonts w:ascii="Corbel" w:hAnsi="Corbel"/>
-          <w:sz w:val="26"/>
-          <w:szCs w:val="26"/>
-        </w:rPr>
-        <w:t xml:space="preserve"> Tonic HQ to perform the services outlined, it may be necessary for the Client to provide Tonic HQ with Confidential Information regarding the Client's business and products. The Client will rely heavily upon Tonic HQ’s integrity and prudent judgment to use this information only in the best interests of the Client. Tonic HQ may be exposed to and will be required to use certain "Confidential Information" of the Client. Tonic HQ agrees that it will not use, directly or indirectly, such Confidential Information for the benefit of any person, entity, or organization other than the Client, or disclose such Confidential Information without the written authorization of the President of the Client, either during or after the term of this Agreement, for as long as such information retains the characteristics of Confidential Information.</w:t>
+      <w:r>
+        <w:rPr>
+          <w:rFonts w:ascii="Corbel" w:hAnsi="Corbel"/>
+          <w:sz w:val="26"/>
+          <w:szCs w:val="26"/>
+        </w:rPr>
+        <w:t>In order for Tonic HQ to perform the services outlined, it may be necessary for the Client to provide Tonic HQ with Confidential Information regarding the Client's business and products. The Client will rely heavily upon Tonic HQ’s integrity and prudent judgment to use this information only in the best interests of the Client. Tonic HQ may be exposed to and will be required to use certain "Confidential Information" of the Client. Tonic HQ agrees that it will not use, directly or indirectly, such Confidential Information for the benefit of any person, entity, or organization other than the Client, or disclose such Confidential Information without the written authorization of the President of the Client, either during or after the term of this Agreement, for as long as such information retains the characteristics of Confidential Information.</w:t>
       </w:r>
     </w:p>
     <w:p>
@@ -10412,25 +9957,7 @@
           <w:sz w:val="26"/>
           <w:szCs w:val="26"/>
         </w:rPr>
-        <w:t xml:space="preserve">Please read the contract on the previous pages to make sure you understand all the details involved. </w:t>
-      </w:r>
-      <w:proofErr w:type="gramStart"/>
-      <w:r>
-        <w:rPr>
-          <w:rFonts w:ascii="Corbel" w:hAnsi="Corbel"/>
-          <w:sz w:val="26"/>
-          <w:szCs w:val="26"/>
-        </w:rPr>
-        <w:t>It's</w:t>
-      </w:r>
-      <w:proofErr w:type="gramEnd"/>
-      <w:r>
-        <w:rPr>
-          <w:rFonts w:ascii="Corbel" w:hAnsi="Corbel"/>
-          <w:sz w:val="26"/>
-          <w:szCs w:val="26"/>
-        </w:rPr>
-        <w:t xml:space="preserve"> important to us that everything is transparent and understood from the beginning so that we lay a solid foundation for a great working relationship.</w:t>
+        <w:t>Please read the contract on the previous pages to make sure you understand all the details involved. It's important to us that everything is transparent and understood from the beginning so that we lay a solid foundation for a great working relationship.</w:t>
       </w:r>
       <w:r>
         <w:rPr>
@@ -10462,43 +9989,7 @@
           <w:sz w:val="26"/>
           <w:szCs w:val="26"/>
         </w:rPr>
-        <w:t xml:space="preserve">If you have any questions at all, please let us know. </w:t>
-      </w:r>
-      <w:proofErr w:type="gramStart"/>
-      <w:r>
-        <w:rPr>
-          <w:rFonts w:ascii="Corbel" w:hAnsi="Corbel"/>
-          <w:sz w:val="26"/>
-          <w:szCs w:val="26"/>
-        </w:rPr>
-        <w:t>We're</w:t>
-      </w:r>
-      <w:proofErr w:type="gramEnd"/>
-      <w:r>
-        <w:rPr>
-          <w:rFonts w:ascii="Corbel" w:hAnsi="Corbel"/>
-          <w:sz w:val="26"/>
-          <w:szCs w:val="26"/>
-        </w:rPr>
-        <w:t xml:space="preserve"> happy to clarify any points and there may be some items that we can sort out together. </w:t>
-      </w:r>
-      <w:proofErr w:type="gramStart"/>
-      <w:r>
-        <w:rPr>
-          <w:rFonts w:ascii="Corbel" w:hAnsi="Corbel"/>
-          <w:sz w:val="26"/>
-          <w:szCs w:val="26"/>
-        </w:rPr>
-        <w:t>We're</w:t>
-      </w:r>
-      <w:proofErr w:type="gramEnd"/>
-      <w:r>
-        <w:rPr>
-          <w:rFonts w:ascii="Corbel" w:hAnsi="Corbel"/>
-          <w:sz w:val="26"/>
-          <w:szCs w:val="26"/>
-        </w:rPr>
-        <w:t xml:space="preserve"> committed to finding the best way to work together.</w:t>
+        <w:t>If you have any questions at all, please let us know. We're happy to clarify any points and there may be some items that we can sort out together. We're committed to finding the best way to work together.</w:t>
       </w:r>
       <w:r>
         <w:rPr>
@@ -10530,25 +10021,7 @@
           <w:sz w:val="26"/>
           <w:szCs w:val="26"/>
         </w:rPr>
-        <w:t xml:space="preserve">Once you feel confident about everything and are ready to move forward, sign the document either physically or electronically (if </w:t>
-      </w:r>
-      <w:proofErr w:type="gramStart"/>
-      <w:r>
-        <w:rPr>
-          <w:rFonts w:ascii="Corbel" w:hAnsi="Corbel"/>
-          <w:sz w:val="26"/>
-          <w:szCs w:val="26"/>
-        </w:rPr>
-        <w:t>you’ve</w:t>
-      </w:r>
-      <w:proofErr w:type="gramEnd"/>
-      <w:r>
-        <w:rPr>
-          <w:rFonts w:ascii="Corbel" w:hAnsi="Corbel"/>
-          <w:sz w:val="26"/>
-          <w:szCs w:val="26"/>
-        </w:rPr>
-        <w:t xml:space="preserve"> been provided a link to sign electronically).</w:t>
+        <w:t>Once you feel confident about everything and are ready to move forward, sign the document either physically or electronically (if you’ve been provided a link to sign electronically).</w:t>
       </w:r>
       <w:r>
         <w:rPr>
@@ -10580,25 +10053,7 @@
           <w:sz w:val="26"/>
           <w:szCs w:val="26"/>
         </w:rPr>
-        <w:t xml:space="preserve">Once we receive notification of your acceptance, </w:t>
-      </w:r>
-      <w:proofErr w:type="gramStart"/>
-      <w:r>
-        <w:rPr>
-          <w:rFonts w:ascii="Corbel" w:hAnsi="Corbel"/>
-          <w:sz w:val="26"/>
-          <w:szCs w:val="26"/>
-        </w:rPr>
-        <w:t>we'll</w:t>
-      </w:r>
-      <w:proofErr w:type="gramEnd"/>
-      <w:r>
-        <w:rPr>
-          <w:rFonts w:ascii="Corbel" w:hAnsi="Corbel"/>
-          <w:sz w:val="26"/>
-          <w:szCs w:val="26"/>
-        </w:rPr>
-        <w:t xml:space="preserve"> contact you shortly to sort out next steps and get the project rolling.</w:t>
+        <w:t>Once we receive notification of your acceptance, we'll contact you shortly to sort out next steps and get the project rolling.</w:t>
       </w:r>
       <w:r>
         <w:rPr>
@@ -10630,25 +10085,7 @@
           <w:sz w:val="26"/>
           <w:szCs w:val="26"/>
         </w:rPr>
-        <w:t xml:space="preserve">If </w:t>
-      </w:r>
-      <w:proofErr w:type="gramStart"/>
-      <w:r>
-        <w:rPr>
-          <w:rFonts w:ascii="Corbel" w:hAnsi="Corbel"/>
-          <w:sz w:val="26"/>
-          <w:szCs w:val="26"/>
-        </w:rPr>
-        <w:t>you'd</w:t>
-      </w:r>
-      <w:proofErr w:type="gramEnd"/>
-      <w:r>
-        <w:rPr>
-          <w:rFonts w:ascii="Corbel" w:hAnsi="Corbel"/>
-          <w:sz w:val="26"/>
-          <w:szCs w:val="26"/>
-        </w:rPr>
-        <w:t xml:space="preserve"> like to speak to us by phone, don't hesitate to call us at (559) 412-5240.</w:t>
+        <w:t>If you'd like to speak to us by phone, don't hesitate to call us at (559) 412-5240.</w:t>
       </w:r>
     </w:p>
     <w:p>
@@ -15920,25 +15357,16 @@
 </file>
 
 <file path=customXml/item1.xml><?xml version="1.0" encoding="utf-8"?>
-<b:Sources xmlns:b="http://schemas.openxmlformats.org/officeDocument/2006/bibliography" xmlns="http://schemas.openxmlformats.org/officeDocument/2006/bibliography" SelectedStyle="\APASixthEditionOfficeOnline.xsl" StyleName="APA" Version="6"/>
-</file>
-
-<file path=customXml/item2.xml><?xml version="1.0" encoding="utf-8"?>
 <p:properties xmlns:p="http://schemas.microsoft.com/office/2006/metadata/properties" xmlns:xsi="http://www.w3.org/2001/XMLSchema-instance" xmlns:pc="http://schemas.microsoft.com/office/infopath/2007/PartnerControls">
   <documentManagement/>
 </p:properties>
 </file>
 
-<file path=customXml/item3.xml><?xml version="1.0" encoding="utf-8"?>
-<?mso-contentType ?>
-<FormTemplates xmlns="http://schemas.microsoft.com/sharepoint/v3/contenttype/forms">
-  <Display>DocumentLibraryForm</Display>
-  <Edit>DocumentLibraryForm</Edit>
-  <New>DocumentLibraryForm</New>
-</FormTemplates>
+<file path=customXml/item2.xml><?xml version="1.0" encoding="utf-8"?>
+<b:Sources xmlns:b="http://schemas.openxmlformats.org/officeDocument/2006/bibliography" xmlns="http://schemas.openxmlformats.org/officeDocument/2006/bibliography" SelectedStyle="\APASixthEditionOfficeOnline.xsl" StyleName="APA" Version="6"/>
 </file>
 
-<file path=customXml/item4.xml><?xml version="1.0" encoding="utf-8"?>
+<file path=customXml/item3.xml><?xml version="1.0" encoding="utf-8"?>
 <ct:contentTypeSchema xmlns:ct="http://schemas.microsoft.com/office/2006/metadata/contentType" xmlns:ma="http://schemas.microsoft.com/office/2006/metadata/properties/metaAttributes" ct:_="" ma:_="" ma:contentTypeName="Document" ma:contentTypeID="0x010100EBA535DFF5A8694DBFC392C7482A5D29" ma:contentTypeVersion="12" ma:contentTypeDescription="Create a new document." ma:contentTypeScope="" ma:versionID="573bac6d349d63292cb26eae9047c938">
   <xsd:schema xmlns:xsd="http://www.w3.org/2001/XMLSchema" xmlns:xs="http://www.w3.org/2001/XMLSchema" xmlns:p="http://schemas.microsoft.com/office/2006/metadata/properties" xmlns:ns2="8d0d7c7a-3fcd-48ce-8115-c8cdb45204dd" xmlns:ns3="ffa52898-63f8-4c79-8877-ee2d24c3633f" targetNamespace="http://schemas.microsoft.com/office/2006/metadata/properties" ma:root="true" ma:fieldsID="f6275ab8e9016535bd312a2a8dc0f89b" ns2:_="" ns3:_="">
     <xsd:import namespace="8d0d7c7a-3fcd-48ce-8115-c8cdb45204dd"/>
@@ -16155,15 +15583,16 @@
 </ct:contentTypeSchema>
 </file>
 
-<file path=customXml/itemProps1.xml><?xml version="1.0" encoding="utf-8"?>
-<ds:datastoreItem xmlns:ds="http://schemas.openxmlformats.org/officeDocument/2006/customXml" ds:itemID="{2ECA1ABF-4B5E-4447-A8A6-0CA64DB01ACB}">
-  <ds:schemaRefs>
-    <ds:schemaRef ds:uri="http://schemas.openxmlformats.org/officeDocument/2006/bibliography"/>
-  </ds:schemaRefs>
-</ds:datastoreItem>
+<file path=customXml/item4.xml><?xml version="1.0" encoding="utf-8"?>
+<?mso-contentType ?>
+<FormTemplates xmlns="http://schemas.microsoft.com/sharepoint/v3/contenttype/forms">
+  <Display>DocumentLibraryForm</Display>
+  <Edit>DocumentLibraryForm</Edit>
+  <New>DocumentLibraryForm</New>
+</FormTemplates>
 </file>
 
-<file path=customXml/itemProps2.xml><?xml version="1.0" encoding="utf-8"?>
+<file path=customXml/itemProps1.xml><?xml version="1.0" encoding="utf-8"?>
 <ds:datastoreItem xmlns:ds="http://schemas.openxmlformats.org/officeDocument/2006/customXml" ds:itemID="{67C69557-6FA2-4FD9-9DDB-10414B88DA10}">
   <ds:schemaRefs>
     <ds:schemaRef ds:uri="http://schemas.microsoft.com/office/2006/metadata/properties"/>
@@ -16172,15 +15601,15 @@
 </ds:datastoreItem>
 </file>
 
-<file path=customXml/itemProps3.xml><?xml version="1.0" encoding="utf-8"?>
-<ds:datastoreItem xmlns:ds="http://schemas.openxmlformats.org/officeDocument/2006/customXml" ds:itemID="{799059B4-769D-4F2E-ACFF-B9A792173474}">
+<file path=customXml/itemProps2.xml><?xml version="1.0" encoding="utf-8"?>
+<ds:datastoreItem xmlns:ds="http://schemas.openxmlformats.org/officeDocument/2006/customXml" ds:itemID="{2ECA1ABF-4B5E-4447-A8A6-0CA64DB01ACB}">
   <ds:schemaRefs>
-    <ds:schemaRef ds:uri="http://schemas.microsoft.com/sharepoint/v3/contenttype/forms"/>
+    <ds:schemaRef ds:uri="http://schemas.openxmlformats.org/officeDocument/2006/bibliography"/>
   </ds:schemaRefs>
 </ds:datastoreItem>
 </file>
 
-<file path=customXml/itemProps4.xml><?xml version="1.0" encoding="utf-8"?>
+<file path=customXml/itemProps3.xml><?xml version="1.0" encoding="utf-8"?>
 <ds:datastoreItem xmlns:ds="http://schemas.openxmlformats.org/officeDocument/2006/customXml" ds:itemID="{075A694F-94BA-4CAA-ADB3-A314B2D6431C}">
   <ds:schemaRefs>
     <ds:schemaRef ds:uri="http://schemas.microsoft.com/office/2006/metadata/contentType"/>
@@ -16197,4 +15626,12 @@
     <ds:schemaRef ds:uri="http://schemas.microsoft.com/internal/obd"/>
   </ds:schemaRefs>
 </ds:datastoreItem>
+</file>
+
+<file path=customXml/itemProps4.xml><?xml version="1.0" encoding="utf-8"?>
+<ds:datastoreItem xmlns:ds="http://schemas.openxmlformats.org/officeDocument/2006/customXml" ds:itemID="{799059B4-769D-4F2E-ACFF-B9A792173474}">
+  <ds:schemaRefs>
+    <ds:schemaRef ds:uri="http://schemas.microsoft.com/sharepoint/v3/contenttype/forms"/>
+  </ds:schemaRefs>
+</ds:datastoreItem>
 </file>
</xml_diff>

<commit_message>
removed extra section for No Data Migration
</commit_message>
<xml_diff>
--- a/sales/template.docx
+++ b/sales/template.docx
@@ -460,60 +460,16 @@
           <w:sz w:val="26"/>
           <w:szCs w:val="26"/>
         </w:rPr>
-        <w:t>{</w:t>
-      </w:r>
-      <w:proofErr w:type="spellStart"/>
-      <w:r>
-        <w:rPr>
-          <w:rFonts w:ascii="Corbel" w:hAnsi="Corbel"/>
-          <w:b/>
-          <w:bCs/>
-          <w:color w:val="19AFA4"/>
-          <w:sz w:val="26"/>
-          <w:szCs w:val="26"/>
-        </w:rPr>
-        <w:t>existingSystem</w:t>
-      </w:r>
-      <w:proofErr w:type="spellEnd"/>
-      <w:r>
-        <w:rPr>
-          <w:rFonts w:ascii="Corbel" w:hAnsi="Corbel"/>
-          <w:b/>
-          <w:bCs/>
-          <w:color w:val="19AFA4"/>
-          <w:sz w:val="26"/>
-          <w:szCs w:val="26"/>
-        </w:rPr>
-        <w:t>}</w:t>
-      </w:r>
-      <w:r>
-        <w:rPr>
-          <w:rFonts w:ascii="Corbel" w:hAnsi="Corbel"/>
-          <w:sz w:val="26"/>
-          <w:szCs w:val="26"/>
-          <w:highlight w:val="yellow"/>
-        </w:rPr>
-        <w:t>{/</w:t>
-      </w:r>
-      <w:proofErr w:type="spellStart"/>
-      <w:r>
-        <w:rPr>
-          <w:rFonts w:ascii="Corbel" w:hAnsi="Corbel"/>
-          <w:sz w:val="26"/>
-          <w:szCs w:val="26"/>
-          <w:highlight w:val="yellow"/>
-        </w:rPr>
-        <w:t>existingSystem</w:t>
-      </w:r>
-      <w:proofErr w:type="spellEnd"/>
-      <w:r>
-        <w:rPr>
-          <w:rFonts w:ascii="Corbel" w:hAnsi="Corbel"/>
-          <w:sz w:val="26"/>
-          <w:szCs w:val="26"/>
-          <w:highlight w:val="yellow"/>
-        </w:rPr>
-        <w:t>}</w:t>
+        <w:t>{existingSystem}</w:t>
+      </w:r>
+      <w:r>
+        <w:rPr>
+          <w:rFonts w:ascii="Corbel" w:hAnsi="Corbel"/>
+          <w:sz w:val="26"/>
+          <w:szCs w:val="26"/>
+          <w:highlight w:val="yellow"/>
+        </w:rPr>
+        <w:t>{/existingSystem}</w:t>
       </w:r>
       <w:r>
         <w:rPr>
@@ -744,7 +700,6 @@
         </w:rPr>
         <w:t>{</w:t>
       </w:r>
-      <w:proofErr w:type="spellStart"/>
       <w:r>
         <w:rPr>
           <w:rFonts w:ascii="Corbel" w:hAnsi="Corbel"/>
@@ -756,7 +711,6 @@
         </w:rPr>
         <w:t>plCount</w:t>
       </w:r>
-      <w:proofErr w:type="spellEnd"/>
       <w:r>
         <w:rPr>
           <w:rFonts w:ascii="Corbel" w:hAnsi="Corbel"/>
@@ -775,6 +729,24 @@
           <w:szCs w:val="26"/>
         </w:rPr>
         <w:t xml:space="preserve"> private label(s)</w:t>
+      </w:r>
+      <w:r>
+        <w:rPr>
+          <w:rFonts w:ascii="Corbel" w:hAnsi="Corbel"/>
+          <w:sz w:val="26"/>
+          <w:szCs w:val="26"/>
+          <w:highlight w:val="yellow"/>
+        </w:rPr>
+        <w:t xml:space="preserve"> </w:t>
+      </w:r>
+      <w:r>
+        <w:rPr>
+          <w:rFonts w:ascii="Corbel" w:hAnsi="Corbel"/>
+          <w:sz w:val="26"/>
+          <w:szCs w:val="26"/>
+          <w:highlight w:val="yellow"/>
+        </w:rPr>
+        <w:t>{^NoDataMigration}</w:t>
       </w:r>
     </w:p>
     <w:p>
@@ -1164,7 +1136,6 @@
           <w:szCs w:val="26"/>
         </w:rPr>
       </w:pPr>
-      <w:proofErr w:type="spellStart"/>
       <w:r>
         <w:rPr>
           <w:rFonts w:ascii="Corbel" w:hAnsi="Corbel"/>
@@ -1173,7 +1144,6 @@
         </w:rPr>
         <w:t>Tearsheets</w:t>
       </w:r>
-      <w:proofErr w:type="spellEnd"/>
     </w:p>
     <w:p>
       <w:pPr>
@@ -1196,6 +1166,24 @@
         </w:rPr>
         <w:t>Perform a test migration into Client’s Bullhorn instance.</w:t>
       </w:r>
+      <w:r>
+        <w:rPr>
+          <w:rFonts w:ascii="Corbel" w:hAnsi="Corbel"/>
+          <w:sz w:val="26"/>
+          <w:szCs w:val="26"/>
+          <w:highlight w:val="yellow"/>
+        </w:rPr>
+        <w:t xml:space="preserve"> </w:t>
+      </w:r>
+      <w:r>
+        <w:rPr>
+          <w:rFonts w:ascii="Corbel" w:hAnsi="Corbel"/>
+          <w:sz w:val="26"/>
+          <w:szCs w:val="26"/>
+          <w:highlight w:val="yellow"/>
+        </w:rPr>
+        <w:t>{/NoDataMigration}</w:t>
+      </w:r>
     </w:p>
     <w:p>
       <w:pPr>
@@ -1217,7 +1205,41 @@
           <w:szCs w:val="26"/>
         </w:rPr>
         <w:lastRenderedPageBreak/>
-        <w:t>Assist Client with the process of user acceptance testing of configuration and data migration.</w:t>
+        <w:t>Assist Client with the process of user acceptance testing of configuration</w:t>
+      </w:r>
+      <w:r>
+        <w:rPr>
+          <w:rFonts w:ascii="Corbel" w:hAnsi="Corbel"/>
+          <w:sz w:val="26"/>
+          <w:szCs w:val="26"/>
+          <w:highlight w:val="yellow"/>
+        </w:rPr>
+        <w:t>{^NoDataMigration}</w:t>
+      </w:r>
+      <w:r>
+        <w:rPr>
+          <w:rFonts w:ascii="Corbel" w:hAnsi="Corbel"/>
+          <w:sz w:val="26"/>
+          <w:szCs w:val="26"/>
+        </w:rPr>
+        <w:t xml:space="preserve"> and data migration</w:t>
+      </w:r>
+      <w:r>
+        <w:rPr>
+          <w:rFonts w:ascii="Corbel" w:hAnsi="Corbel"/>
+          <w:sz w:val="26"/>
+          <w:szCs w:val="26"/>
+          <w:highlight w:val="yellow"/>
+        </w:rPr>
+        <w:t>{/NoDataMigration}</w:t>
+      </w:r>
+      <w:r>
+        <w:rPr>
+          <w:rFonts w:ascii="Corbel" w:hAnsi="Corbel"/>
+          <w:sz w:val="26"/>
+          <w:szCs w:val="26"/>
+        </w:rPr>
+        <w:t>.</w:t>
       </w:r>
     </w:p>
     <w:p>
@@ -1240,6 +1262,15 @@
           <w:szCs w:val="26"/>
         </w:rPr>
         <w:t>Perform changes to data and/or configuration based on user acceptance testing.</w:t>
+      </w:r>
+      <w:r>
+        <w:rPr>
+          <w:rFonts w:ascii="Corbel" w:hAnsi="Corbel"/>
+          <w:sz w:val="26"/>
+          <w:szCs w:val="26"/>
+          <w:highlight w:val="yellow"/>
+        </w:rPr>
+        <w:t xml:space="preserve"> </w:t>
       </w:r>
     </w:p>
     <w:p>
@@ -1756,7 +1787,6 @@
         </w:rPr>
         <w:t>/</w:t>
       </w:r>
-      <w:proofErr w:type="spellStart"/>
       <w:r>
         <w:rPr>
           <w:rFonts w:ascii="Corbel" w:hAnsi="Corbel"/>
@@ -1766,7 +1796,6 @@
         </w:rPr>
         <w:t>newHireExport</w:t>
       </w:r>
-      <w:proofErr w:type="spellEnd"/>
       <w:r>
         <w:rPr>
           <w:rFonts w:ascii="Corbel" w:hAnsi="Corbel"/>
@@ -1866,7 +1895,6 @@
         </w:rPr>
         <w:t>/</w:t>
       </w:r>
-      <w:proofErr w:type="spellStart"/>
       <w:r>
         <w:rPr>
           <w:rFonts w:ascii="Corbel" w:hAnsi="Corbel"/>
@@ -1876,7 +1904,6 @@
         </w:rPr>
         <w:t>qbIntegration</w:t>
       </w:r>
-      <w:proofErr w:type="spellEnd"/>
       <w:r>
         <w:rPr>
           <w:rFonts w:ascii="Corbel" w:hAnsi="Corbel"/>
@@ -1968,7 +1995,6 @@
         </w:rPr>
         <w:t>/</w:t>
       </w:r>
-      <w:proofErr w:type="spellStart"/>
       <w:r>
         <w:rPr>
           <w:rFonts w:ascii="Corbel" w:hAnsi="Corbel"/>
@@ -1978,7 +2004,6 @@
         </w:rPr>
         <w:t>InvoiceExport</w:t>
       </w:r>
-      <w:proofErr w:type="spellEnd"/>
       <w:r>
         <w:rPr>
           <w:rFonts w:ascii="Corbel" w:hAnsi="Corbel"/>
@@ -2020,7 +2045,6 @@
           <w:szCs w:val="26"/>
         </w:rPr>
       </w:pPr>
-      <w:proofErr w:type="spellStart"/>
       <w:r>
         <w:rPr>
           <w:rFonts w:ascii="Corbel" w:hAnsi="Corbel"/>
@@ -2045,7 +2069,6 @@
         </w:rPr>
         <w:t>ata</w:t>
       </w:r>
-      <w:proofErr w:type="spellEnd"/>
       <w:r>
         <w:rPr>
           <w:rFonts w:ascii="Corbel" w:hAnsi="Corbel"/>
@@ -2088,7 +2111,6 @@
         </w:rPr>
         <w:t>/</w:t>
       </w:r>
-      <w:proofErr w:type="spellStart"/>
       <w:r>
         <w:rPr>
           <w:rFonts w:ascii="Corbel" w:hAnsi="Corbel"/>
@@ -2098,7 +2120,6 @@
         </w:rPr>
         <w:t>PayDataExport</w:t>
       </w:r>
-      <w:proofErr w:type="spellEnd"/>
       <w:r>
         <w:rPr>
           <w:rFonts w:ascii="Corbel" w:hAnsi="Corbel"/>
@@ -2206,7 +2227,6 @@
         </w:rPr>
         <w:t>/</w:t>
       </w:r>
-      <w:proofErr w:type="spellStart"/>
       <w:r>
         <w:rPr>
           <w:rFonts w:ascii="Corbel" w:hAnsi="Corbel"/>
@@ -2216,7 +2236,6 @@
         </w:rPr>
         <w:t>emailsAsNotes</w:t>
       </w:r>
-      <w:proofErr w:type="spellEnd"/>
       <w:r>
         <w:rPr>
           <w:rFonts w:ascii="Corbel" w:hAnsi="Corbel"/>
@@ -2297,27 +2316,7 @@
           <w:szCs w:val="26"/>
           <w:highlight w:val="yellow"/>
         </w:rPr>
-        <w:t>{/</w:t>
-      </w:r>
-      <w:proofErr w:type="spellStart"/>
-      <w:r>
-        <w:rPr>
-          <w:rFonts w:ascii="Corbel" w:hAnsi="Corbel"/>
-          <w:sz w:val="26"/>
-          <w:szCs w:val="26"/>
-          <w:highlight w:val="yellow"/>
-        </w:rPr>
-        <w:t>histSubmissions</w:t>
-      </w:r>
-      <w:proofErr w:type="spellEnd"/>
-      <w:r>
-        <w:rPr>
-          <w:rFonts w:ascii="Corbel" w:hAnsi="Corbel"/>
-          <w:sz w:val="26"/>
-          <w:szCs w:val="26"/>
-          <w:highlight w:val="yellow"/>
-        </w:rPr>
-        <w:t>}</w:t>
+        <w:t>{/histSubmissions}</w:t>
       </w:r>
       <w:r>
         <w:rPr>
@@ -2389,7 +2388,6 @@
         </w:rPr>
         <w:t>{</w:t>
       </w:r>
-      <w:proofErr w:type="spellStart"/>
       <w:r>
         <w:rPr>
           <w:rFonts w:ascii="Corbel" w:hAnsi="Corbel"/>
@@ -2401,7 +2399,6 @@
         </w:rPr>
         <w:t>npeCount</w:t>
       </w:r>
-      <w:proofErr w:type="spellEnd"/>
       <w:r>
         <w:rPr>
           <w:rFonts w:ascii="Corbel" w:hAnsi="Corbel"/>
@@ -2473,7 +2470,6 @@
         </w:rPr>
         <w:t>{/</w:t>
       </w:r>
-      <w:proofErr w:type="spellStart"/>
       <w:r>
         <w:rPr>
           <w:rFonts w:ascii="Corbel" w:hAnsi="Corbel"/>
@@ -2483,7 +2479,6 @@
         </w:rPr>
         <w:t>npeCount</w:t>
       </w:r>
-      <w:proofErr w:type="spellEnd"/>
       <w:r>
         <w:rPr>
           <w:rFonts w:ascii="Corbel" w:hAnsi="Corbel"/>
@@ -2562,7 +2557,6 @@
         </w:rPr>
         <w:t>{</w:t>
       </w:r>
-      <w:proofErr w:type="spellStart"/>
       <w:r>
         <w:rPr>
           <w:rFonts w:ascii="Corbel" w:hAnsi="Corbel"/>
@@ -2574,7 +2568,6 @@
         </w:rPr>
         <w:t>oscpCount</w:t>
       </w:r>
-      <w:proofErr w:type="spellEnd"/>
       <w:r>
         <w:rPr>
           <w:rFonts w:ascii="Corbel" w:hAnsi="Corbel"/>
@@ -2646,7 +2639,6 @@
         </w:rPr>
         <w:t>{/</w:t>
       </w:r>
-      <w:proofErr w:type="spellStart"/>
       <w:r>
         <w:rPr>
           <w:rFonts w:ascii="Corbel" w:hAnsi="Corbel"/>
@@ -2656,7 +2648,6 @@
         </w:rPr>
         <w:t>oscpCount</w:t>
       </w:r>
-      <w:proofErr w:type="spellEnd"/>
       <w:r>
         <w:rPr>
           <w:rFonts w:ascii="Corbel" w:hAnsi="Corbel"/>
@@ -2673,27 +2664,7 @@
           <w:szCs w:val="26"/>
           <w:highlight w:val="yellow"/>
         </w:rPr>
-        <w:t>{/</w:t>
-      </w:r>
-      <w:proofErr w:type="spellStart"/>
-      <w:r>
-        <w:rPr>
-          <w:rFonts w:ascii="Corbel" w:hAnsi="Corbel"/>
-          <w:sz w:val="26"/>
-          <w:szCs w:val="26"/>
-          <w:highlight w:val="yellow"/>
-        </w:rPr>
-        <w:t>paidAdditions</w:t>
-      </w:r>
-      <w:proofErr w:type="spellEnd"/>
-      <w:r>
-        <w:rPr>
-          <w:rFonts w:ascii="Corbel" w:hAnsi="Corbel"/>
-          <w:sz w:val="26"/>
-          <w:szCs w:val="26"/>
-          <w:highlight w:val="yellow"/>
-        </w:rPr>
-        <w:t>}</w:t>
+        <w:t>{/paidAdditions}</w:t>
       </w:r>
     </w:p>
     <w:p>
@@ -3367,17 +3338,7 @@
           <w:szCs w:val="26"/>
           <w:highlight w:val="yellow"/>
         </w:rPr>
-        <w:t>{/</w:t>
-      </w:r>
-      <w:proofErr w:type="spellStart"/>
-      <w:r>
-        <w:rPr>
-          <w:rFonts w:ascii="Corbel" w:hAnsi="Corbel"/>
-          <w:sz w:val="26"/>
-          <w:szCs w:val="26"/>
-          <w:highlight w:val="yellow"/>
-        </w:rPr>
-        <w:t>timeline</w:t>
+        <w:t>{/timeline</w:t>
       </w:r>
       <w:r>
         <w:rPr>
@@ -3388,7 +3349,6 @@
         </w:rPr>
         <w:t>NoDM</w:t>
       </w:r>
-      <w:proofErr w:type="spellEnd"/>
       <w:r>
         <w:rPr>
           <w:rFonts w:ascii="Corbel" w:hAnsi="Corbel"/>
@@ -4245,27 +4205,7 @@
           <w:szCs w:val="26"/>
           <w:highlight w:val="yellow"/>
         </w:rPr>
-        <w:t>{/</w:t>
-      </w:r>
-      <w:proofErr w:type="spellStart"/>
-      <w:r>
-        <w:rPr>
-          <w:rFonts w:ascii="Corbel" w:hAnsi="Corbel"/>
-          <w:sz w:val="26"/>
-          <w:szCs w:val="26"/>
-          <w:highlight w:val="yellow"/>
-        </w:rPr>
-        <w:t>timelineSMB</w:t>
-      </w:r>
-      <w:proofErr w:type="spellEnd"/>
-      <w:r>
-        <w:rPr>
-          <w:rFonts w:ascii="Corbel" w:hAnsi="Corbel"/>
-          <w:sz w:val="26"/>
-          <w:szCs w:val="26"/>
-          <w:highlight w:val="yellow"/>
-        </w:rPr>
-        <w:t>}</w:t>
+        <w:t>{/timelineSMB}</w:t>
       </w:r>
       <w:r>
         <w:rPr>
@@ -5447,27 +5387,7 @@
           <w:szCs w:val="26"/>
           <w:highlight w:val="yellow"/>
         </w:rPr>
-        <w:t>{/</w:t>
-      </w:r>
-      <w:proofErr w:type="spellStart"/>
-      <w:r>
-        <w:rPr>
-          <w:rFonts w:ascii="Corbel" w:hAnsi="Corbel"/>
-          <w:sz w:val="26"/>
-          <w:szCs w:val="26"/>
-          <w:highlight w:val="yellow"/>
-        </w:rPr>
-        <w:t>timelineField</w:t>
-      </w:r>
-      <w:proofErr w:type="spellEnd"/>
-      <w:r>
-        <w:rPr>
-          <w:rFonts w:ascii="Corbel" w:hAnsi="Corbel"/>
-          <w:sz w:val="26"/>
-          <w:szCs w:val="26"/>
-          <w:highlight w:val="yellow"/>
-        </w:rPr>
-        <w:t>}</w:t>
+        <w:t>{/timelineField}</w:t>
       </w:r>
       <w:r>
         <w:rPr>
@@ -6741,7 +6661,6 @@
         </w:rPr>
         <w:t>{</w:t>
       </w:r>
-      <w:proofErr w:type="spellStart"/>
       <w:r>
         <w:rPr>
           <w:rFonts w:ascii="Corbel" w:hAnsi="Corbel"/>
@@ -6753,7 +6672,6 @@
         </w:rPr>
         <w:t>userCount</w:t>
       </w:r>
-      <w:proofErr w:type="spellEnd"/>
       <w:r>
         <w:rPr>
           <w:rFonts w:ascii="Corbel" w:hAnsi="Corbel"/>
@@ -6816,7 +6734,6 @@
         </w:rPr>
         <w:t>{</w:t>
       </w:r>
-      <w:proofErr w:type="spellStart"/>
       <w:r>
         <w:rPr>
           <w:rFonts w:ascii="Corbel" w:hAnsi="Corbel"/>
@@ -6828,7 +6745,6 @@
         </w:rPr>
         <w:t>timelineWeeks</w:t>
       </w:r>
-      <w:proofErr w:type="spellEnd"/>
       <w:r>
         <w:rPr>
           <w:rFonts w:ascii="Corbel" w:hAnsi="Corbel"/>
@@ -6990,7 +6906,6 @@
         </w:rPr>
         <w:t>{^</w:t>
       </w:r>
-      <w:proofErr w:type="spellStart"/>
       <w:r>
         <w:rPr>
           <w:rFonts w:ascii="Corbel" w:hAnsi="Corbel"/>
@@ -7007,17 +6922,7 @@
           <w:szCs w:val="26"/>
           <w:highlight w:val="yellow"/>
         </w:rPr>
-        <w:t>oDataMigration</w:t>
-      </w:r>
-      <w:proofErr w:type="spellEnd"/>
-      <w:r>
-        <w:rPr>
-          <w:rFonts w:ascii="Corbel" w:hAnsi="Corbel"/>
-          <w:sz w:val="26"/>
-          <w:szCs w:val="26"/>
-          <w:highlight w:val="yellow"/>
-        </w:rPr>
-        <w:t>}</w:t>
+        <w:t>oDataMigration}</w:t>
       </w:r>
       <w:r>
         <w:rPr>
@@ -7060,23 +6965,13 @@
           <w:szCs w:val="26"/>
         </w:rPr>
       </w:pPr>
-      <w:proofErr w:type="spellStart"/>
-      <w:r>
-        <w:rPr>
-          <w:rFonts w:ascii="Corbel" w:hAnsi="Corbel"/>
-          <w:sz w:val="26"/>
-          <w:szCs w:val="26"/>
-        </w:rPr>
-        <w:t>Datasource</w:t>
-      </w:r>
-      <w:proofErr w:type="spellEnd"/>
-      <w:r>
-        <w:rPr>
-          <w:rFonts w:ascii="Corbel" w:hAnsi="Corbel"/>
-          <w:sz w:val="26"/>
-          <w:szCs w:val="26"/>
-        </w:rPr>
-        <w:t xml:space="preserve"> for the migration is </w:t>
+      <w:r>
+        <w:rPr>
+          <w:rFonts w:ascii="Corbel" w:hAnsi="Corbel"/>
+          <w:sz w:val="26"/>
+          <w:szCs w:val="26"/>
+        </w:rPr>
+        <w:t xml:space="preserve">Datasource for the migration is </w:t>
       </w:r>
       <w:r>
         <w:rPr>
@@ -7089,7 +6984,6 @@
         </w:rPr>
         <w:t>{</w:t>
       </w:r>
-      <w:proofErr w:type="spellStart"/>
       <w:r>
         <w:rPr>
           <w:rFonts w:ascii="Corbel" w:hAnsi="Corbel"/>
@@ -7101,7 +6995,6 @@
         </w:rPr>
         <w:t>existingSystem</w:t>
       </w:r>
-      <w:proofErr w:type="spellEnd"/>
       <w:r>
         <w:rPr>
           <w:rFonts w:ascii="Corbel" w:hAnsi="Corbel"/>
@@ -7139,7 +7032,6 @@
         </w:rPr>
         <w:t>/</w:t>
       </w:r>
-      <w:proofErr w:type="spellStart"/>
       <w:r>
         <w:rPr>
           <w:rFonts w:ascii="Corbel" w:hAnsi="Corbel"/>
@@ -7149,7 +7041,6 @@
         </w:rPr>
         <w:t>existingSystem</w:t>
       </w:r>
-      <w:proofErr w:type="spellEnd"/>
       <w:r>
         <w:rPr>
           <w:rFonts w:ascii="Corbel" w:hAnsi="Corbel"/>
@@ -7206,25 +7097,7 @@
           <w:sz w:val="26"/>
           <w:szCs w:val="26"/>
         </w:rPr>
-        <w:t xml:space="preserve">Additional </w:t>
-      </w:r>
-      <w:proofErr w:type="spellStart"/>
-      <w:r>
-        <w:rPr>
-          <w:rFonts w:ascii="Corbel" w:hAnsi="Corbel"/>
-          <w:sz w:val="26"/>
-          <w:szCs w:val="26"/>
-        </w:rPr>
-        <w:t>Datasource</w:t>
-      </w:r>
-      <w:proofErr w:type="spellEnd"/>
-      <w:r>
-        <w:rPr>
-          <w:rFonts w:ascii="Corbel" w:hAnsi="Corbel"/>
-          <w:sz w:val="26"/>
-          <w:szCs w:val="26"/>
-        </w:rPr>
-        <w:t xml:space="preserve">(s) for the migration are </w:t>
+        <w:t xml:space="preserve">Additional Datasource(s) for the migration are </w:t>
       </w:r>
       <w:r>
         <w:rPr>
@@ -7237,7 +7110,6 @@
         </w:rPr>
         <w:t>{</w:t>
       </w:r>
-      <w:proofErr w:type="spellStart"/>
       <w:r>
         <w:rPr>
           <w:rFonts w:ascii="Corbel" w:hAnsi="Corbel"/>
@@ -7249,7 +7121,6 @@
         </w:rPr>
         <w:t>addtlDatasources</w:t>
       </w:r>
-      <w:proofErr w:type="spellEnd"/>
       <w:r>
         <w:rPr>
           <w:rFonts w:ascii="Corbel" w:hAnsi="Corbel"/>
@@ -7285,19 +7156,8 @@
           <w:szCs w:val="26"/>
           <w:highlight w:val="yellow"/>
         </w:rPr>
-        <w:t>/</w:t>
-      </w:r>
-      <w:proofErr w:type="spellStart"/>
-      <w:r>
-        <w:rPr>
-          <w:rFonts w:ascii="Corbel" w:hAnsi="Corbel"/>
-          <w:sz w:val="26"/>
-          <w:szCs w:val="26"/>
-          <w:highlight w:val="yellow"/>
-        </w:rPr>
-        <w:t>addtlDatasources</w:t>
-      </w:r>
-      <w:proofErr w:type="spellEnd"/>
+        <w:t>/addtlDatasources</w:t>
+      </w:r>
       <w:r>
         <w:rPr>
           <w:rFonts w:ascii="Corbel" w:hAnsi="Corbel"/>
@@ -7347,7 +7207,6 @@
         </w:rPr>
         <w:t>{/</w:t>
       </w:r>
-      <w:proofErr w:type="spellStart"/>
       <w:r>
         <w:rPr>
           <w:rFonts w:ascii="Corbel" w:hAnsi="Corbel"/>
@@ -7364,17 +7223,7 @@
           <w:szCs w:val="26"/>
           <w:highlight w:val="yellow"/>
         </w:rPr>
-        <w:t>oDataMigration</w:t>
-      </w:r>
-      <w:proofErr w:type="spellEnd"/>
-      <w:r>
-        <w:rPr>
-          <w:rFonts w:ascii="Corbel" w:hAnsi="Corbel"/>
-          <w:sz w:val="26"/>
-          <w:szCs w:val="26"/>
-          <w:highlight w:val="yellow"/>
-        </w:rPr>
-        <w:t>}</w:t>
+        <w:t>oDataMigration}</w:t>
       </w:r>
     </w:p>
     <w:p>
@@ -7467,7 +7316,6 @@
         </w:rPr>
         <w:t>{</w:t>
       </w:r>
-      <w:proofErr w:type="spellStart"/>
       <w:r>
         <w:rPr>
           <w:rFonts w:ascii="Corbel" w:hAnsi="Corbel"/>
@@ -7490,7 +7338,6 @@
         </w:rPr>
         <w:t>Amt</w:t>
       </w:r>
-      <w:proofErr w:type="spellEnd"/>
       <w:r>
         <w:rPr>
           <w:rFonts w:ascii="Corbel" w:hAnsi="Corbel"/>
@@ -7639,17 +7486,7 @@
           <w:szCs w:val="26"/>
           <w:highlight w:val="yellow"/>
         </w:rPr>
-        <w:t>{/</w:t>
-      </w:r>
-      <w:proofErr w:type="spellStart"/>
-      <w:r>
-        <w:rPr>
-          <w:rFonts w:ascii="Corbel" w:hAnsi="Corbel"/>
-          <w:sz w:val="26"/>
-          <w:szCs w:val="26"/>
-          <w:highlight w:val="yellow"/>
-        </w:rPr>
-        <w:t>payments</w:t>
+        <w:t>{/payments</w:t>
       </w:r>
       <w:r>
         <w:rPr>
@@ -7676,17 +7513,7 @@
           <w:szCs w:val="26"/>
           <w:highlight w:val="yellow"/>
         </w:rPr>
-        <w:t>wo</w:t>
-      </w:r>
-      <w:proofErr w:type="spellEnd"/>
-      <w:r>
-        <w:rPr>
-          <w:rFonts w:ascii="Corbel" w:hAnsi="Corbel"/>
-          <w:sz w:val="26"/>
-          <w:szCs w:val="26"/>
-          <w:highlight w:val="yellow"/>
-        </w:rPr>
-        <w:t>}{#payments</w:t>
+        <w:t>wo}{#payments</w:t>
       </w:r>
       <w:r>
         <w:rPr>
@@ -7813,17 +7640,7 @@
           <w:szCs w:val="26"/>
           <w:highlight w:val="yellow"/>
         </w:rPr>
-        <w:t>/</w:t>
-      </w:r>
-      <w:proofErr w:type="spellStart"/>
-      <w:r>
-        <w:rPr>
-          <w:rFonts w:ascii="Corbel" w:hAnsi="Corbel"/>
-          <w:sz w:val="26"/>
-          <w:szCs w:val="26"/>
-          <w:highlight w:val="yellow"/>
-        </w:rPr>
-        <w:t>payments</w:t>
+        <w:t>/payments</w:t>
       </w:r>
       <w:r>
         <w:rPr>
@@ -7852,7 +7669,6 @@
         </w:rPr>
         <w:t>hree</w:t>
       </w:r>
-      <w:proofErr w:type="spellEnd"/>
       <w:r>
         <w:rPr>
           <w:rFonts w:ascii="Corbel" w:hAnsi="Corbel"/>
@@ -8036,21 +7852,8 @@
                 <w:sz w:val="26"/>
                 <w:szCs w:val="26"/>
               </w:rPr>
-              <w:t>{</w:t>
-            </w:r>
-            <w:proofErr w:type="spellStart"/>
-            <w:r>
-              <w:rPr>
-                <w:rFonts w:ascii="Corbel" w:hAnsi="Corbel"/>
-                <w:b/>
-                <w:bCs/>
-                <w:color w:val="19AFA4"/>
-                <w:sz w:val="26"/>
-                <w:szCs w:val="26"/>
-              </w:rPr>
-              <w:t>ocspAmt</w:t>
-            </w:r>
-            <w:proofErr w:type="spellEnd"/>
+              <w:t>{ocspAmt</w:t>
+            </w:r>
             <w:r>
               <w:rPr>
                 <w:rFonts w:ascii="Corbel" w:hAnsi="Corbel"/>
@@ -8115,19 +7918,8 @@
           <w:szCs w:val="26"/>
           <w:highlight w:val="yellow"/>
         </w:rPr>
-        <w:t>/</w:t>
-      </w:r>
-      <w:proofErr w:type="spellStart"/>
-      <w:r>
-        <w:rPr>
-          <w:rFonts w:ascii="Corbel" w:hAnsi="Corbel"/>
-          <w:sz w:val="26"/>
-          <w:szCs w:val="26"/>
-          <w:highlight w:val="yellow"/>
-        </w:rPr>
-        <w:t>oscpOption</w:t>
-      </w:r>
-      <w:proofErr w:type="spellEnd"/>
+        <w:t>/oscpOption</w:t>
+      </w:r>
       <w:r>
         <w:rPr>
           <w:rFonts w:ascii="Corbel" w:hAnsi="Corbel"/>
@@ -8286,21 +8078,8 @@
                 <w:sz w:val="26"/>
                 <w:szCs w:val="26"/>
               </w:rPr>
-              <w:t>{</w:t>
-            </w:r>
-            <w:proofErr w:type="spellStart"/>
-            <w:r>
-              <w:rPr>
-                <w:rFonts w:ascii="Corbel" w:hAnsi="Corbel"/>
-                <w:b/>
-                <w:bCs/>
-                <w:color w:val="19AFA4"/>
-                <w:sz w:val="26"/>
-                <w:szCs w:val="26"/>
-              </w:rPr>
-              <w:t>onSiteTrainingAmt</w:t>
-            </w:r>
-            <w:proofErr w:type="spellEnd"/>
+              <w:t>{onSiteTrainingAmt</w:t>
+            </w:r>
             <w:r>
               <w:rPr>
                 <w:rFonts w:ascii="Corbel" w:hAnsi="Corbel"/>
@@ -8342,19 +8121,8 @@
           <w:szCs w:val="26"/>
           <w:highlight w:val="yellow"/>
         </w:rPr>
-        <w:t>/</w:t>
-      </w:r>
-      <w:proofErr w:type="spellStart"/>
-      <w:r>
-        <w:rPr>
-          <w:rFonts w:ascii="Corbel" w:hAnsi="Corbel"/>
-          <w:sz w:val="26"/>
-          <w:szCs w:val="26"/>
-          <w:highlight w:val="yellow"/>
-        </w:rPr>
-        <w:t>onSiteTraining</w:t>
-      </w:r>
-      <w:proofErr w:type="spellEnd"/>
+        <w:t>/onSiteTraining</w:t>
+      </w:r>
       <w:r>
         <w:rPr>
           <w:rFonts w:ascii="Corbel" w:hAnsi="Corbel"/>
@@ -8506,9 +8274,8 @@
                 <w:sz w:val="26"/>
                 <w:szCs w:val="26"/>
               </w:rPr>
-              <w:t>{</w:t>
-            </w:r>
-            <w:proofErr w:type="spellStart"/>
+              <w:t>{afterCare</w:t>
+            </w:r>
             <w:r>
               <w:rPr>
                 <w:rFonts w:ascii="Corbel" w:hAnsi="Corbel"/>
@@ -8518,20 +8285,8 @@
                 <w:sz w:val="26"/>
                 <w:szCs w:val="26"/>
               </w:rPr>
-              <w:t>afterCare</w:t>
-            </w:r>
-            <w:r>
-              <w:rPr>
-                <w:rFonts w:ascii="Corbel" w:hAnsi="Corbel"/>
-                <w:b/>
-                <w:bCs/>
-                <w:color w:val="19AFA4"/>
-                <w:sz w:val="26"/>
-                <w:szCs w:val="26"/>
-              </w:rPr>
               <w:t>Amt</w:t>
             </w:r>
-            <w:proofErr w:type="spellEnd"/>
             <w:r>
               <w:rPr>
                 <w:rFonts w:ascii="Corbel" w:hAnsi="Corbel"/>
@@ -8630,19 +8385,8 @@
           <w:szCs w:val="26"/>
           <w:highlight w:val="yellow"/>
         </w:rPr>
-        <w:t>/</w:t>
-      </w:r>
-      <w:proofErr w:type="spellStart"/>
-      <w:r>
-        <w:rPr>
-          <w:rFonts w:ascii="Corbel" w:hAnsi="Corbel"/>
-          <w:sz w:val="26"/>
-          <w:szCs w:val="26"/>
-          <w:highlight w:val="yellow"/>
-        </w:rPr>
-        <w:t>afterCare</w:t>
-      </w:r>
-      <w:proofErr w:type="spellEnd"/>
+        <w:t>/afterCare</w:t>
+      </w:r>
       <w:r>
         <w:rPr>
           <w:rFonts w:ascii="Corbel" w:hAnsi="Corbel"/>
@@ -8873,23 +8617,13 @@
           <w:szCs w:val="26"/>
         </w:rPr>
       </w:pPr>
-      <w:proofErr w:type="spellStart"/>
-      <w:r>
-        <w:rPr>
-          <w:rFonts w:ascii="Corbel" w:hAnsi="Corbel"/>
-          <w:sz w:val="26"/>
-          <w:szCs w:val="26"/>
-        </w:rPr>
-        <w:t>Datamirror</w:t>
-      </w:r>
-      <w:proofErr w:type="spellEnd"/>
-      <w:r>
-        <w:rPr>
-          <w:rFonts w:ascii="Corbel" w:hAnsi="Corbel"/>
-          <w:sz w:val="26"/>
-          <w:szCs w:val="26"/>
-        </w:rPr>
-        <w:t xml:space="preserve"> setup and implementation</w:t>
+      <w:r>
+        <w:rPr>
+          <w:rFonts w:ascii="Corbel" w:hAnsi="Corbel"/>
+          <w:sz w:val="26"/>
+          <w:szCs w:val="26"/>
+        </w:rPr>
+        <w:t>Datamirror setup and implementation</w:t>
       </w:r>
     </w:p>
     <w:p>
@@ -8942,27 +8676,7 @@
           <w:szCs w:val="26"/>
           <w:highlight w:val="yellow"/>
         </w:rPr>
-        <w:t>{^</w:t>
-      </w:r>
-      <w:proofErr w:type="spellStart"/>
-      <w:r>
-        <w:rPr>
-          <w:rFonts w:ascii="Corbel" w:hAnsi="Corbel"/>
-          <w:sz w:val="26"/>
-          <w:szCs w:val="26"/>
-          <w:highlight w:val="yellow"/>
-        </w:rPr>
-        <w:t>qbIntegration</w:t>
-      </w:r>
-      <w:proofErr w:type="spellEnd"/>
-      <w:r>
-        <w:rPr>
-          <w:rFonts w:ascii="Corbel" w:hAnsi="Corbel"/>
-          <w:sz w:val="26"/>
-          <w:szCs w:val="26"/>
-          <w:highlight w:val="yellow"/>
-        </w:rPr>
-        <w:t>}</w:t>
+        <w:t>{^qbIntegration}</w:t>
       </w:r>
     </w:p>
     <w:p>
@@ -8978,23 +8692,13 @@
           <w:szCs w:val="26"/>
         </w:rPr>
       </w:pPr>
-      <w:proofErr w:type="spellStart"/>
-      <w:r>
-        <w:rPr>
-          <w:rFonts w:ascii="Corbel" w:hAnsi="Corbel"/>
-          <w:sz w:val="26"/>
-          <w:szCs w:val="26"/>
-        </w:rPr>
-        <w:t>Quickbooks</w:t>
-      </w:r>
-      <w:proofErr w:type="spellEnd"/>
-      <w:r>
-        <w:rPr>
-          <w:rFonts w:ascii="Corbel" w:hAnsi="Corbel"/>
-          <w:sz w:val="26"/>
-          <w:szCs w:val="26"/>
-        </w:rPr>
-        <w:t xml:space="preserve"> integration</w:t>
+      <w:r>
+        <w:rPr>
+          <w:rFonts w:ascii="Corbel" w:hAnsi="Corbel"/>
+          <w:sz w:val="26"/>
+          <w:szCs w:val="26"/>
+        </w:rPr>
+        <w:t>Quickbooks integration</w:t>
       </w:r>
       <w:r>
         <w:rPr>
@@ -9014,7 +8718,6 @@
         </w:rPr>
         <w:t>/</w:t>
       </w:r>
-      <w:proofErr w:type="spellStart"/>
       <w:r>
         <w:rPr>
           <w:rFonts w:ascii="Corbel" w:hAnsi="Corbel"/>
@@ -9024,7 +8727,6 @@
         </w:rPr>
         <w:t>qbIntegration</w:t>
       </w:r>
-      <w:proofErr w:type="spellEnd"/>
       <w:r>
         <w:rPr>
           <w:rFonts w:ascii="Corbel" w:hAnsi="Corbel"/>
@@ -9043,7 +8745,6 @@
         </w:rPr>
         <w:t>^</w:t>
       </w:r>
-      <w:proofErr w:type="spellStart"/>
       <w:r>
         <w:rPr>
           <w:rFonts w:ascii="Corbel" w:hAnsi="Corbel"/>
@@ -9053,7 +8754,6 @@
         </w:rPr>
         <w:t>emailsAsNotes</w:t>
       </w:r>
-      <w:proofErr w:type="spellEnd"/>
       <w:r>
         <w:rPr>
           <w:rFonts w:ascii="Corbel" w:hAnsi="Corbel"/>
@@ -9144,7 +8844,6 @@
         </w:rPr>
         <w:t>/</w:t>
       </w:r>
-      <w:proofErr w:type="spellStart"/>
       <w:r>
         <w:rPr>
           <w:rFonts w:ascii="Corbel" w:hAnsi="Corbel"/>
@@ -9154,7 +8853,6 @@
         </w:rPr>
         <w:t>emailsAsNotes</w:t>
       </w:r>
-      <w:proofErr w:type="spellEnd"/>
       <w:r>
         <w:rPr>
           <w:rFonts w:ascii="Corbel" w:hAnsi="Corbel"/>
@@ -9173,7 +8871,6 @@
         </w:rPr>
         <w:t>^</w:t>
       </w:r>
-      <w:proofErr w:type="spellStart"/>
       <w:r>
         <w:rPr>
           <w:rFonts w:ascii="Corbel" w:hAnsi="Corbel"/>
@@ -9183,7 +8880,6 @@
         </w:rPr>
         <w:t>histSubmissions</w:t>
       </w:r>
-      <w:proofErr w:type="spellEnd"/>
       <w:r>
         <w:rPr>
           <w:rFonts w:ascii="Corbel" w:hAnsi="Corbel"/>
@@ -9246,27 +8942,7 @@
           <w:szCs w:val="26"/>
           <w:highlight w:val="yellow"/>
         </w:rPr>
-        <w:t>{/</w:t>
-      </w:r>
-      <w:proofErr w:type="spellStart"/>
-      <w:r>
-        <w:rPr>
-          <w:rFonts w:ascii="Corbel" w:hAnsi="Corbel"/>
-          <w:sz w:val="26"/>
-          <w:szCs w:val="26"/>
-          <w:highlight w:val="yellow"/>
-        </w:rPr>
-        <w:t>histSubmissions</w:t>
-      </w:r>
-      <w:proofErr w:type="spellEnd"/>
-      <w:r>
-        <w:rPr>
-          <w:rFonts w:ascii="Corbel" w:hAnsi="Corbel"/>
-          <w:sz w:val="26"/>
-          <w:szCs w:val="26"/>
-          <w:highlight w:val="yellow"/>
-        </w:rPr>
-        <w:t>}</w:t>
+        <w:t>{/histSubmissions}</w:t>
       </w:r>
       <w:r>
         <w:rPr>
@@ -9286,7 +8962,6 @@
         </w:rPr>
         <w:t>^</w:t>
       </w:r>
-      <w:proofErr w:type="spellStart"/>
       <w:r>
         <w:rPr>
           <w:rFonts w:ascii="Corbel" w:hAnsi="Corbel"/>
@@ -9296,7 +8971,6 @@
         </w:rPr>
         <w:t>npeCount</w:t>
       </w:r>
-      <w:proofErr w:type="spellEnd"/>
       <w:r>
         <w:rPr>
           <w:rFonts w:ascii="Corbel" w:hAnsi="Corbel"/>
@@ -9369,7 +9043,6 @@
         </w:rPr>
         <w:t>{/</w:t>
       </w:r>
-      <w:proofErr w:type="spellStart"/>
       <w:r>
         <w:rPr>
           <w:rFonts w:ascii="Corbel" w:hAnsi="Corbel"/>
@@ -9379,7 +9052,6 @@
         </w:rPr>
         <w:t>npeCount</w:t>
       </w:r>
-      <w:proofErr w:type="spellEnd"/>
       <w:r>
         <w:rPr>
           <w:rFonts w:ascii="Corbel" w:hAnsi="Corbel"/>
@@ -9407,7 +9079,6 @@
         </w:rPr>
         <w:t>^</w:t>
       </w:r>
-      <w:proofErr w:type="spellStart"/>
       <w:r>
         <w:rPr>
           <w:rFonts w:ascii="Corbel" w:hAnsi="Corbel"/>
@@ -9417,7 +9088,6 @@
         </w:rPr>
         <w:t>oscpCount</w:t>
       </w:r>
-      <w:proofErr w:type="spellEnd"/>
       <w:r>
         <w:rPr>
           <w:rFonts w:ascii="Corbel" w:hAnsi="Corbel"/>
@@ -9498,7 +9168,6 @@
         </w:rPr>
         <w:t>{/</w:t>
       </w:r>
-      <w:proofErr w:type="spellStart"/>
       <w:r>
         <w:rPr>
           <w:rFonts w:ascii="Corbel" w:hAnsi="Corbel"/>
@@ -9508,7 +9177,6 @@
         </w:rPr>
         <w:t>oscpCount</w:t>
       </w:r>
-      <w:proofErr w:type="spellEnd"/>
       <w:r>
         <w:rPr>
           <w:rFonts w:ascii="Corbel" w:hAnsi="Corbel"/>
@@ -9673,7 +9341,6 @@
                 <w:vertAlign w:val="superscript"/>
               </w:rPr>
             </w:pPr>
-            <w:proofErr w:type="spellStart"/>
             <w:r>
               <w:rPr>
                 <w:rFonts w:ascii="Corbel" w:hAnsi="Corbel"/>
@@ -9686,7 +9353,6 @@
               </w:rPr>
               <w:t>dateSigned</w:t>
             </w:r>
-            <w:proofErr w:type="spellEnd"/>
           </w:p>
         </w:tc>
       </w:tr>
@@ -9737,7 +9403,6 @@
                 <w:vertAlign w:val="superscript"/>
               </w:rPr>
             </w:pPr>
-            <w:proofErr w:type="spellStart"/>
             <w:r>
               <w:rPr>
                 <w:rFonts w:ascii="Corbel" w:hAnsi="Corbel"/>
@@ -9762,7 +9427,6 @@
               </w:rPr>
               <w:t>Company</w:t>
             </w:r>
-            <w:proofErr w:type="spellEnd"/>
           </w:p>
         </w:tc>
       </w:tr>
@@ -10274,7 +9938,6 @@
                 <w:vertAlign w:val="superscript"/>
               </w:rPr>
             </w:pPr>
-            <w:proofErr w:type="spellStart"/>
             <w:r>
               <w:rPr>
                 <w:rFonts w:ascii="Corbel" w:hAnsi="Corbel"/>
@@ -10285,7 +9948,6 @@
               </w:rPr>
               <w:t>clientSignature</w:t>
             </w:r>
-            <w:proofErr w:type="spellEnd"/>
           </w:p>
         </w:tc>
         <w:tc>
@@ -10343,7 +10005,6 @@
                 <w:vertAlign w:val="superscript"/>
               </w:rPr>
             </w:pPr>
-            <w:proofErr w:type="spellStart"/>
             <w:r>
               <w:rPr>
                 <w:rFonts w:ascii="Corbel" w:hAnsi="Corbel"/>
@@ -10354,7 +10015,6 @@
               </w:rPr>
               <w:t>thqSignature</w:t>
             </w:r>
-            <w:proofErr w:type="spellEnd"/>
           </w:p>
         </w:tc>
       </w:tr>
@@ -10387,7 +10047,6 @@
                 <w:vertAlign w:val="superscript"/>
               </w:rPr>
             </w:pPr>
-            <w:proofErr w:type="spellStart"/>
             <w:r>
               <w:rPr>
                 <w:rFonts w:ascii="Corbel" w:hAnsi="Corbel"/>
@@ -10398,7 +10057,6 @@
               </w:rPr>
               <w:t>clientName</w:t>
             </w:r>
-            <w:proofErr w:type="spellEnd"/>
           </w:p>
         </w:tc>
         <w:tc>
@@ -10453,7 +10111,6 @@
                 <w:vertAlign w:val="superscript"/>
               </w:rPr>
             </w:pPr>
-            <w:proofErr w:type="spellStart"/>
             <w:r>
               <w:rPr>
                 <w:rFonts w:ascii="Corbel" w:hAnsi="Corbel"/>
@@ -10464,7 +10121,6 @@
               </w:rPr>
               <w:t>thqName</w:t>
             </w:r>
-            <w:proofErr w:type="spellEnd"/>
           </w:p>
         </w:tc>
       </w:tr>
@@ -10497,7 +10153,6 @@
                 <w:vertAlign w:val="superscript"/>
               </w:rPr>
             </w:pPr>
-            <w:proofErr w:type="spellStart"/>
             <w:r>
               <w:rPr>
                 <w:rFonts w:ascii="Corbel" w:hAnsi="Corbel"/>
@@ -10508,7 +10163,6 @@
               </w:rPr>
               <w:t>clientTitle</w:t>
             </w:r>
-            <w:proofErr w:type="spellEnd"/>
           </w:p>
         </w:tc>
         <w:tc>
@@ -10563,7 +10217,6 @@
                 <w:vertAlign w:val="superscript"/>
               </w:rPr>
             </w:pPr>
-            <w:proofErr w:type="spellStart"/>
             <w:r>
               <w:rPr>
                 <w:rFonts w:ascii="Corbel" w:hAnsi="Corbel"/>
@@ -10574,7 +10227,6 @@
               </w:rPr>
               <w:t>thqTitle</w:t>
             </w:r>
-            <w:proofErr w:type="spellEnd"/>
           </w:p>
         </w:tc>
       </w:tr>

</xml_diff>

<commit_message>
Removed additional data migration references if no dm
</commit_message>
<xml_diff>
--- a/sales/template.docx
+++ b/sales/template.docx
@@ -460,16 +460,60 @@
           <w:sz w:val="26"/>
           <w:szCs w:val="26"/>
         </w:rPr>
-        <w:t>{existingSystem}</w:t>
-      </w:r>
-      <w:r>
-        <w:rPr>
-          <w:rFonts w:ascii="Corbel" w:hAnsi="Corbel"/>
-          <w:sz w:val="26"/>
-          <w:szCs w:val="26"/>
-          <w:highlight w:val="yellow"/>
-        </w:rPr>
-        <w:t>{/existingSystem}</w:t>
+        <w:t>{</w:t>
+      </w:r>
+      <w:proofErr w:type="spellStart"/>
+      <w:r>
+        <w:rPr>
+          <w:rFonts w:ascii="Corbel" w:hAnsi="Corbel"/>
+          <w:b/>
+          <w:bCs/>
+          <w:color w:val="19AFA4"/>
+          <w:sz w:val="26"/>
+          <w:szCs w:val="26"/>
+        </w:rPr>
+        <w:t>existingSystem</w:t>
+      </w:r>
+      <w:proofErr w:type="spellEnd"/>
+      <w:r>
+        <w:rPr>
+          <w:rFonts w:ascii="Corbel" w:hAnsi="Corbel"/>
+          <w:b/>
+          <w:bCs/>
+          <w:color w:val="19AFA4"/>
+          <w:sz w:val="26"/>
+          <w:szCs w:val="26"/>
+        </w:rPr>
+        <w:t>}</w:t>
+      </w:r>
+      <w:r>
+        <w:rPr>
+          <w:rFonts w:ascii="Corbel" w:hAnsi="Corbel"/>
+          <w:sz w:val="26"/>
+          <w:szCs w:val="26"/>
+          <w:highlight w:val="yellow"/>
+        </w:rPr>
+        <w:t>{/</w:t>
+      </w:r>
+      <w:proofErr w:type="spellStart"/>
+      <w:r>
+        <w:rPr>
+          <w:rFonts w:ascii="Corbel" w:hAnsi="Corbel"/>
+          <w:sz w:val="26"/>
+          <w:szCs w:val="26"/>
+          <w:highlight w:val="yellow"/>
+        </w:rPr>
+        <w:t>existingSystem</w:t>
+      </w:r>
+      <w:proofErr w:type="spellEnd"/>
+      <w:r>
+        <w:rPr>
+          <w:rFonts w:ascii="Corbel" w:hAnsi="Corbel"/>
+          <w:sz w:val="26"/>
+          <w:szCs w:val="26"/>
+          <w:highlight w:val="yellow"/>
+        </w:rPr>
+        <w:t>}</w:t>
       </w:r>
       <w:r>
         <w:rPr>
@@ -700,6 +744,7 @@
         </w:rPr>
         <w:t>{</w:t>
       </w:r>
+      <w:proofErr w:type="spellStart"/>
       <w:r>
         <w:rPr>
           <w:rFonts w:ascii="Corbel" w:hAnsi="Corbel"/>
@@ -711,6 +756,7 @@
         </w:rPr>
         <w:t>plCount</w:t>
       </w:r>
+      <w:proofErr w:type="spellEnd"/>
       <w:r>
         <w:rPr>
           <w:rFonts w:ascii="Corbel" w:hAnsi="Corbel"/>
@@ -746,7 +792,27 @@
           <w:szCs w:val="26"/>
           <w:highlight w:val="yellow"/>
         </w:rPr>
-        <w:t>{^NoDataMigration}</w:t>
+        <w:t>{^</w:t>
+      </w:r>
+      <w:proofErr w:type="spellStart"/>
+      <w:r>
+        <w:rPr>
+          <w:rFonts w:ascii="Corbel" w:hAnsi="Corbel"/>
+          <w:sz w:val="26"/>
+          <w:szCs w:val="26"/>
+          <w:highlight w:val="yellow"/>
+        </w:rPr>
+        <w:t>NoDataMigration</w:t>
+      </w:r>
+      <w:proofErr w:type="spellEnd"/>
+      <w:r>
+        <w:rPr>
+          <w:rFonts w:ascii="Corbel" w:hAnsi="Corbel"/>
+          <w:sz w:val="26"/>
+          <w:szCs w:val="26"/>
+          <w:highlight w:val="yellow"/>
+        </w:rPr>
+        <w:t>}</w:t>
       </w:r>
     </w:p>
     <w:p>
@@ -1136,6 +1202,7 @@
           <w:szCs w:val="26"/>
         </w:rPr>
       </w:pPr>
+      <w:proofErr w:type="spellStart"/>
       <w:r>
         <w:rPr>
           <w:rFonts w:ascii="Corbel" w:hAnsi="Corbel"/>
@@ -1144,6 +1211,7 @@
         </w:rPr>
         <w:t>Tearsheets</w:t>
       </w:r>
+      <w:proofErr w:type="spellEnd"/>
     </w:p>
     <w:p>
       <w:pPr>
@@ -1182,7 +1250,27 @@
           <w:szCs w:val="26"/>
           <w:highlight w:val="yellow"/>
         </w:rPr>
-        <w:t>{/NoDataMigration}</w:t>
+        <w:t>{/</w:t>
+      </w:r>
+      <w:proofErr w:type="spellStart"/>
+      <w:r>
+        <w:rPr>
+          <w:rFonts w:ascii="Corbel" w:hAnsi="Corbel"/>
+          <w:sz w:val="26"/>
+          <w:szCs w:val="26"/>
+          <w:highlight w:val="yellow"/>
+        </w:rPr>
+        <w:t>NoDataMigration</w:t>
+      </w:r>
+      <w:proofErr w:type="spellEnd"/>
+      <w:r>
+        <w:rPr>
+          <w:rFonts w:ascii="Corbel" w:hAnsi="Corbel"/>
+          <w:sz w:val="26"/>
+          <w:szCs w:val="26"/>
+          <w:highlight w:val="yellow"/>
+        </w:rPr>
+        <w:t>}</w:t>
       </w:r>
     </w:p>
     <w:p>
@@ -1214,7 +1302,27 @@
           <w:szCs w:val="26"/>
           <w:highlight w:val="yellow"/>
         </w:rPr>
-        <w:t>{^NoDataMigration}</w:t>
+        <w:t>{^</w:t>
+      </w:r>
+      <w:proofErr w:type="spellStart"/>
+      <w:r>
+        <w:rPr>
+          <w:rFonts w:ascii="Corbel" w:hAnsi="Corbel"/>
+          <w:sz w:val="26"/>
+          <w:szCs w:val="26"/>
+          <w:highlight w:val="yellow"/>
+        </w:rPr>
+        <w:t>NoDataMigration</w:t>
+      </w:r>
+      <w:proofErr w:type="spellEnd"/>
+      <w:r>
+        <w:rPr>
+          <w:rFonts w:ascii="Corbel" w:hAnsi="Corbel"/>
+          <w:sz w:val="26"/>
+          <w:szCs w:val="26"/>
+          <w:highlight w:val="yellow"/>
+        </w:rPr>
+        <w:t>}</w:t>
       </w:r>
       <w:r>
         <w:rPr>
@@ -1231,7 +1339,27 @@
           <w:szCs w:val="26"/>
           <w:highlight w:val="yellow"/>
         </w:rPr>
-        <w:t>{/NoDataMigration}</w:t>
+        <w:t>{/</w:t>
+      </w:r>
+      <w:proofErr w:type="spellStart"/>
+      <w:r>
+        <w:rPr>
+          <w:rFonts w:ascii="Corbel" w:hAnsi="Corbel"/>
+          <w:sz w:val="26"/>
+          <w:szCs w:val="26"/>
+          <w:highlight w:val="yellow"/>
+        </w:rPr>
+        <w:t>NoDataMigration</w:t>
+      </w:r>
+      <w:proofErr w:type="spellEnd"/>
+      <w:r>
+        <w:rPr>
+          <w:rFonts w:ascii="Corbel" w:hAnsi="Corbel"/>
+          <w:sz w:val="26"/>
+          <w:szCs w:val="26"/>
+          <w:highlight w:val="yellow"/>
+        </w:rPr>
+        <w:t>}</w:t>
       </w:r>
       <w:r>
         <w:rPr>
@@ -1261,7 +1389,89 @@
           <w:sz w:val="26"/>
           <w:szCs w:val="26"/>
         </w:rPr>
-        <w:t>Perform changes to data and/or configuration based on user acceptance testing.</w:t>
+        <w:t xml:space="preserve">Perform changes to </w:t>
+      </w:r>
+      <w:r>
+        <w:rPr>
+          <w:rFonts w:ascii="Corbel" w:hAnsi="Corbel"/>
+          <w:sz w:val="26"/>
+          <w:szCs w:val="26"/>
+          <w:highlight w:val="yellow"/>
+        </w:rPr>
+        <w:t>{^</w:t>
+      </w:r>
+      <w:proofErr w:type="spellStart"/>
+      <w:r>
+        <w:rPr>
+          <w:rFonts w:ascii="Corbel" w:hAnsi="Corbel"/>
+          <w:sz w:val="26"/>
+          <w:szCs w:val="26"/>
+          <w:highlight w:val="yellow"/>
+        </w:rPr>
+        <w:t>NoDataMigration</w:t>
+      </w:r>
+      <w:proofErr w:type="spellEnd"/>
+      <w:r>
+        <w:rPr>
+          <w:rFonts w:ascii="Corbel" w:hAnsi="Corbel"/>
+          <w:sz w:val="26"/>
+          <w:szCs w:val="26"/>
+          <w:highlight w:val="yellow"/>
+        </w:rPr>
+        <w:t>}</w:t>
+      </w:r>
+      <w:r>
+        <w:rPr>
+          <w:rFonts w:ascii="Corbel" w:hAnsi="Corbel"/>
+          <w:sz w:val="26"/>
+          <w:szCs w:val="26"/>
+        </w:rPr>
+        <w:t xml:space="preserve"> </w:t>
+      </w:r>
+      <w:r>
+        <w:rPr>
+          <w:rFonts w:ascii="Corbel" w:hAnsi="Corbel"/>
+          <w:sz w:val="26"/>
+          <w:szCs w:val="26"/>
+        </w:rPr>
+        <w:t xml:space="preserve">data and/or </w:t>
+      </w:r>
+      <w:r>
+        <w:rPr>
+          <w:rFonts w:ascii="Corbel" w:hAnsi="Corbel"/>
+          <w:sz w:val="26"/>
+          <w:szCs w:val="26"/>
+          <w:highlight w:val="yellow"/>
+        </w:rPr>
+        <w:t>{/</w:t>
+      </w:r>
+      <w:proofErr w:type="spellStart"/>
+      <w:r>
+        <w:rPr>
+          <w:rFonts w:ascii="Corbel" w:hAnsi="Corbel"/>
+          <w:sz w:val="26"/>
+          <w:szCs w:val="26"/>
+          <w:highlight w:val="yellow"/>
+        </w:rPr>
+        <w:t>NoDataMigration</w:t>
+      </w:r>
+      <w:proofErr w:type="spellEnd"/>
+      <w:r>
+        <w:rPr>
+          <w:rFonts w:ascii="Corbel" w:hAnsi="Corbel"/>
+          <w:sz w:val="26"/>
+          <w:szCs w:val="26"/>
+          <w:highlight w:val="yellow"/>
+        </w:rPr>
+        <w:t>}</w:t>
+      </w:r>
+      <w:r>
+        <w:rPr>
+          <w:rFonts w:ascii="Corbel" w:hAnsi="Corbel"/>
+          <w:sz w:val="26"/>
+          <w:szCs w:val="26"/>
+        </w:rPr>
+        <w:t>configuration based on user acceptance testing.</w:t>
       </w:r>
       <w:r>
         <w:rPr>
@@ -1533,7 +1743,81 @@
           <w:sz w:val="26"/>
           <w:szCs w:val="26"/>
         </w:rPr>
-        <w:t>Testing and validation of final data migration and Go Live functionality.</w:t>
+        <w:t xml:space="preserve">Testing and validation of </w:t>
+      </w:r>
+      <w:r>
+        <w:rPr>
+          <w:rFonts w:ascii="Corbel" w:hAnsi="Corbel"/>
+          <w:sz w:val="26"/>
+          <w:szCs w:val="26"/>
+          <w:highlight w:val="yellow"/>
+        </w:rPr>
+        <w:t>{^</w:t>
+      </w:r>
+      <w:proofErr w:type="spellStart"/>
+      <w:r>
+        <w:rPr>
+          <w:rFonts w:ascii="Corbel" w:hAnsi="Corbel"/>
+          <w:sz w:val="26"/>
+          <w:szCs w:val="26"/>
+          <w:highlight w:val="yellow"/>
+        </w:rPr>
+        <w:t>NoDataMigration</w:t>
+      </w:r>
+      <w:proofErr w:type="spellEnd"/>
+      <w:r>
+        <w:rPr>
+          <w:rFonts w:ascii="Corbel" w:hAnsi="Corbel"/>
+          <w:sz w:val="26"/>
+          <w:szCs w:val="26"/>
+          <w:highlight w:val="yellow"/>
+        </w:rPr>
+        <w:t>}</w:t>
+      </w:r>
+      <w:r>
+        <w:rPr>
+          <w:rFonts w:ascii="Corbel" w:hAnsi="Corbel"/>
+          <w:sz w:val="26"/>
+          <w:szCs w:val="26"/>
+        </w:rPr>
+        <w:t xml:space="preserve">final data migration and </w:t>
+      </w:r>
+      <w:r>
+        <w:rPr>
+          <w:rFonts w:ascii="Corbel" w:hAnsi="Corbel"/>
+          <w:sz w:val="26"/>
+          <w:szCs w:val="26"/>
+          <w:highlight w:val="yellow"/>
+        </w:rPr>
+        <w:t>{/</w:t>
+      </w:r>
+      <w:proofErr w:type="spellStart"/>
+      <w:r>
+        <w:rPr>
+          <w:rFonts w:ascii="Corbel" w:hAnsi="Corbel"/>
+          <w:sz w:val="26"/>
+          <w:szCs w:val="26"/>
+          <w:highlight w:val="yellow"/>
+        </w:rPr>
+        <w:t>NoDataMigration</w:t>
+      </w:r>
+      <w:proofErr w:type="spellEnd"/>
+      <w:r>
+        <w:rPr>
+          <w:rFonts w:ascii="Corbel" w:hAnsi="Corbel"/>
+          <w:sz w:val="26"/>
+          <w:szCs w:val="26"/>
+          <w:highlight w:val="yellow"/>
+        </w:rPr>
+        <w:t>}</w:t>
+      </w:r>
+      <w:r>
+        <w:rPr>
+          <w:rFonts w:ascii="Corbel" w:hAnsi="Corbel"/>
+          <w:sz w:val="26"/>
+          <w:szCs w:val="26"/>
+        </w:rPr>
+        <w:t>Go Live functionality.</w:t>
       </w:r>
     </w:p>
     <w:p>
@@ -1787,6 +2071,7 @@
         </w:rPr>
         <w:t>/</w:t>
       </w:r>
+      <w:proofErr w:type="spellStart"/>
       <w:r>
         <w:rPr>
           <w:rFonts w:ascii="Corbel" w:hAnsi="Corbel"/>
@@ -1796,6 +2081,7 @@
         </w:rPr>
         <w:t>newHireExport</w:t>
       </w:r>
+      <w:proofErr w:type="spellEnd"/>
       <w:r>
         <w:rPr>
           <w:rFonts w:ascii="Corbel" w:hAnsi="Corbel"/>
@@ -1895,6 +2181,7 @@
         </w:rPr>
         <w:t>/</w:t>
       </w:r>
+      <w:proofErr w:type="spellStart"/>
       <w:r>
         <w:rPr>
           <w:rFonts w:ascii="Corbel" w:hAnsi="Corbel"/>
@@ -1904,6 +2191,7 @@
         </w:rPr>
         <w:t>qbIntegration</w:t>
       </w:r>
+      <w:proofErr w:type="spellEnd"/>
       <w:r>
         <w:rPr>
           <w:rFonts w:ascii="Corbel" w:hAnsi="Corbel"/>
@@ -1995,6 +2283,7 @@
         </w:rPr>
         <w:t>/</w:t>
       </w:r>
+      <w:proofErr w:type="spellStart"/>
       <w:r>
         <w:rPr>
           <w:rFonts w:ascii="Corbel" w:hAnsi="Corbel"/>
@@ -2004,6 +2293,7 @@
         </w:rPr>
         <w:t>InvoiceExport</w:t>
       </w:r>
+      <w:proofErr w:type="spellEnd"/>
       <w:r>
         <w:rPr>
           <w:rFonts w:ascii="Corbel" w:hAnsi="Corbel"/>
@@ -2045,6 +2335,7 @@
           <w:szCs w:val="26"/>
         </w:rPr>
       </w:pPr>
+      <w:proofErr w:type="spellStart"/>
       <w:r>
         <w:rPr>
           <w:rFonts w:ascii="Corbel" w:hAnsi="Corbel"/>
@@ -2069,6 +2360,7 @@
         </w:rPr>
         <w:t>ata</w:t>
       </w:r>
+      <w:proofErr w:type="spellEnd"/>
       <w:r>
         <w:rPr>
           <w:rFonts w:ascii="Corbel" w:hAnsi="Corbel"/>
@@ -2111,6 +2403,7 @@
         </w:rPr>
         <w:t>/</w:t>
       </w:r>
+      <w:proofErr w:type="spellStart"/>
       <w:r>
         <w:rPr>
           <w:rFonts w:ascii="Corbel" w:hAnsi="Corbel"/>
@@ -2120,6 +2413,7 @@
         </w:rPr>
         <w:t>PayDataExport</w:t>
       </w:r>
+      <w:proofErr w:type="spellEnd"/>
       <w:r>
         <w:rPr>
           <w:rFonts w:ascii="Corbel" w:hAnsi="Corbel"/>
@@ -2167,6 +2461,7 @@
           <w:sz w:val="26"/>
           <w:szCs w:val="26"/>
         </w:rPr>
+        <w:lastRenderedPageBreak/>
         <w:t xml:space="preserve">Importing </w:t>
       </w:r>
       <w:r>
@@ -2227,6 +2522,7 @@
         </w:rPr>
         <w:t>/</w:t>
       </w:r>
+      <w:proofErr w:type="spellStart"/>
       <w:r>
         <w:rPr>
           <w:rFonts w:ascii="Corbel" w:hAnsi="Corbel"/>
@@ -2236,6 +2532,7 @@
         </w:rPr>
         <w:t>emailsAsNotes</w:t>
       </w:r>
+      <w:proofErr w:type="spellEnd"/>
       <w:r>
         <w:rPr>
           <w:rFonts w:ascii="Corbel" w:hAnsi="Corbel"/>
@@ -2316,7 +2613,27 @@
           <w:szCs w:val="26"/>
           <w:highlight w:val="yellow"/>
         </w:rPr>
-        <w:t>{/histSubmissions}</w:t>
+        <w:t>{/</w:t>
+      </w:r>
+      <w:proofErr w:type="spellStart"/>
+      <w:r>
+        <w:rPr>
+          <w:rFonts w:ascii="Corbel" w:hAnsi="Corbel"/>
+          <w:sz w:val="26"/>
+          <w:szCs w:val="26"/>
+          <w:highlight w:val="yellow"/>
+        </w:rPr>
+        <w:t>histSubmissions</w:t>
+      </w:r>
+      <w:proofErr w:type="spellEnd"/>
+      <w:r>
+        <w:rPr>
+          <w:rFonts w:ascii="Corbel" w:hAnsi="Corbel"/>
+          <w:sz w:val="26"/>
+          <w:szCs w:val="26"/>
+          <w:highlight w:val="yellow"/>
+        </w:rPr>
+        <w:t>}</w:t>
       </w:r>
       <w:r>
         <w:rPr>
@@ -2374,7 +2691,6 @@
           <w:sz w:val="26"/>
           <w:szCs w:val="26"/>
         </w:rPr>
-        <w:lastRenderedPageBreak/>
         <w:t xml:space="preserve">Creation and configuration of </w:t>
       </w:r>
       <w:r>
@@ -2388,6 +2704,7 @@
         </w:rPr>
         <w:t>{</w:t>
       </w:r>
+      <w:proofErr w:type="spellStart"/>
       <w:r>
         <w:rPr>
           <w:rFonts w:ascii="Corbel" w:hAnsi="Corbel"/>
@@ -2399,6 +2716,7 @@
         </w:rPr>
         <w:t>npeCount</w:t>
       </w:r>
+      <w:proofErr w:type="spellEnd"/>
       <w:r>
         <w:rPr>
           <w:rFonts w:ascii="Corbel" w:hAnsi="Corbel"/>
@@ -2470,6 +2788,7 @@
         </w:rPr>
         <w:t>{/</w:t>
       </w:r>
+      <w:proofErr w:type="spellStart"/>
       <w:r>
         <w:rPr>
           <w:rFonts w:ascii="Corbel" w:hAnsi="Corbel"/>
@@ -2479,6 +2798,7 @@
         </w:rPr>
         <w:t>npeCount</w:t>
       </w:r>
+      <w:proofErr w:type="spellEnd"/>
       <w:r>
         <w:rPr>
           <w:rFonts w:ascii="Corbel" w:hAnsi="Corbel"/>
@@ -2557,6 +2877,7 @@
         </w:rPr>
         <w:t>{</w:t>
       </w:r>
+      <w:proofErr w:type="spellStart"/>
       <w:r>
         <w:rPr>
           <w:rFonts w:ascii="Corbel" w:hAnsi="Corbel"/>
@@ -2568,6 +2889,7 @@
         </w:rPr>
         <w:t>oscpCount</w:t>
       </w:r>
+      <w:proofErr w:type="spellEnd"/>
       <w:r>
         <w:rPr>
           <w:rFonts w:ascii="Corbel" w:hAnsi="Corbel"/>
@@ -2639,6 +2961,7 @@
         </w:rPr>
         <w:t>{/</w:t>
       </w:r>
+      <w:proofErr w:type="spellStart"/>
       <w:r>
         <w:rPr>
           <w:rFonts w:ascii="Corbel" w:hAnsi="Corbel"/>
@@ -2648,6 +2971,7 @@
         </w:rPr>
         <w:t>oscpCount</w:t>
       </w:r>
+      <w:proofErr w:type="spellEnd"/>
       <w:r>
         <w:rPr>
           <w:rFonts w:ascii="Corbel" w:hAnsi="Corbel"/>
@@ -2664,7 +2988,27 @@
           <w:szCs w:val="26"/>
           <w:highlight w:val="yellow"/>
         </w:rPr>
-        <w:t>{/paidAdditions}</w:t>
+        <w:t>{/</w:t>
+      </w:r>
+      <w:proofErr w:type="spellStart"/>
+      <w:r>
+        <w:rPr>
+          <w:rFonts w:ascii="Corbel" w:hAnsi="Corbel"/>
+          <w:sz w:val="26"/>
+          <w:szCs w:val="26"/>
+          <w:highlight w:val="yellow"/>
+        </w:rPr>
+        <w:t>paidAdditions</w:t>
+      </w:r>
+      <w:proofErr w:type="spellEnd"/>
+      <w:r>
+        <w:rPr>
+          <w:rFonts w:ascii="Corbel" w:hAnsi="Corbel"/>
+          <w:sz w:val="26"/>
+          <w:szCs w:val="26"/>
+          <w:highlight w:val="yellow"/>
+        </w:rPr>
+        <w:t>}</w:t>
       </w:r>
     </w:p>
     <w:p>
@@ -3338,7 +3682,17 @@
           <w:szCs w:val="26"/>
           <w:highlight w:val="yellow"/>
         </w:rPr>
-        <w:t>{/timeline</w:t>
+        <w:t>{/</w:t>
+      </w:r>
+      <w:proofErr w:type="spellStart"/>
+      <w:r>
+        <w:rPr>
+          <w:rFonts w:ascii="Corbel" w:hAnsi="Corbel"/>
+          <w:sz w:val="26"/>
+          <w:szCs w:val="26"/>
+          <w:highlight w:val="yellow"/>
+        </w:rPr>
+        <w:t>timeline</w:t>
       </w:r>
       <w:r>
         <w:rPr>
@@ -3349,6 +3703,7 @@
         </w:rPr>
         <w:t>NoDM</w:t>
       </w:r>
+      <w:proofErr w:type="spellEnd"/>
       <w:r>
         <w:rPr>
           <w:rFonts w:ascii="Corbel" w:hAnsi="Corbel"/>
@@ -4205,7 +4560,27 @@
           <w:szCs w:val="26"/>
           <w:highlight w:val="yellow"/>
         </w:rPr>
-        <w:t>{/timelineSMB}</w:t>
+        <w:t>{/</w:t>
+      </w:r>
+      <w:proofErr w:type="spellStart"/>
+      <w:r>
+        <w:rPr>
+          <w:rFonts w:ascii="Corbel" w:hAnsi="Corbel"/>
+          <w:sz w:val="26"/>
+          <w:szCs w:val="26"/>
+          <w:highlight w:val="yellow"/>
+        </w:rPr>
+        <w:t>timelineSMB</w:t>
+      </w:r>
+      <w:proofErr w:type="spellEnd"/>
+      <w:r>
+        <w:rPr>
+          <w:rFonts w:ascii="Corbel" w:hAnsi="Corbel"/>
+          <w:sz w:val="26"/>
+          <w:szCs w:val="26"/>
+          <w:highlight w:val="yellow"/>
+        </w:rPr>
+        <w:t>}</w:t>
       </w:r>
       <w:r>
         <w:rPr>
@@ -5387,7 +5762,27 @@
           <w:szCs w:val="26"/>
           <w:highlight w:val="yellow"/>
         </w:rPr>
-        <w:t>{/timelineField}</w:t>
+        <w:t>{/</w:t>
+      </w:r>
+      <w:proofErr w:type="spellStart"/>
+      <w:r>
+        <w:rPr>
+          <w:rFonts w:ascii="Corbel" w:hAnsi="Corbel"/>
+          <w:sz w:val="26"/>
+          <w:szCs w:val="26"/>
+          <w:highlight w:val="yellow"/>
+        </w:rPr>
+        <w:t>timelineField</w:t>
+      </w:r>
+      <w:proofErr w:type="spellEnd"/>
+      <w:r>
+        <w:rPr>
+          <w:rFonts w:ascii="Corbel" w:hAnsi="Corbel"/>
+          <w:sz w:val="26"/>
+          <w:szCs w:val="26"/>
+          <w:highlight w:val="yellow"/>
+        </w:rPr>
+        <w:t>}</w:t>
       </w:r>
       <w:r>
         <w:rPr>
@@ -6661,6 +7056,7 @@
         </w:rPr>
         <w:t>{</w:t>
       </w:r>
+      <w:proofErr w:type="spellStart"/>
       <w:r>
         <w:rPr>
           <w:rFonts w:ascii="Corbel" w:hAnsi="Corbel"/>
@@ -6672,6 +7068,7 @@
         </w:rPr>
         <w:t>userCount</w:t>
       </w:r>
+      <w:proofErr w:type="spellEnd"/>
       <w:r>
         <w:rPr>
           <w:rFonts w:ascii="Corbel" w:hAnsi="Corbel"/>
@@ -6734,6 +7131,7 @@
         </w:rPr>
         <w:t>{</w:t>
       </w:r>
+      <w:proofErr w:type="spellStart"/>
       <w:r>
         <w:rPr>
           <w:rFonts w:ascii="Corbel" w:hAnsi="Corbel"/>
@@ -6745,6 +7143,7 @@
         </w:rPr>
         <w:t>timelineWeeks</w:t>
       </w:r>
+      <w:proofErr w:type="spellEnd"/>
       <w:r>
         <w:rPr>
           <w:rFonts w:ascii="Corbel" w:hAnsi="Corbel"/>
@@ -6906,6 +7305,7 @@
         </w:rPr>
         <w:t>{^</w:t>
       </w:r>
+      <w:proofErr w:type="spellStart"/>
       <w:r>
         <w:rPr>
           <w:rFonts w:ascii="Corbel" w:hAnsi="Corbel"/>
@@ -6922,7 +7322,17 @@
           <w:szCs w:val="26"/>
           <w:highlight w:val="yellow"/>
         </w:rPr>
-        <w:t>oDataMigration}</w:t>
+        <w:t>oDataMigration</w:t>
+      </w:r>
+      <w:proofErr w:type="spellEnd"/>
+      <w:r>
+        <w:rPr>
+          <w:rFonts w:ascii="Corbel" w:hAnsi="Corbel"/>
+          <w:sz w:val="26"/>
+          <w:szCs w:val="26"/>
+          <w:highlight w:val="yellow"/>
+        </w:rPr>
+        <w:t>}</w:t>
       </w:r>
       <w:r>
         <w:rPr>
@@ -6965,13 +7375,23 @@
           <w:szCs w:val="26"/>
         </w:rPr>
       </w:pPr>
-      <w:r>
-        <w:rPr>
-          <w:rFonts w:ascii="Corbel" w:hAnsi="Corbel"/>
-          <w:sz w:val="26"/>
-          <w:szCs w:val="26"/>
-        </w:rPr>
-        <w:t xml:space="preserve">Datasource for the migration is </w:t>
+      <w:proofErr w:type="spellStart"/>
+      <w:r>
+        <w:rPr>
+          <w:rFonts w:ascii="Corbel" w:hAnsi="Corbel"/>
+          <w:sz w:val="26"/>
+          <w:szCs w:val="26"/>
+        </w:rPr>
+        <w:t>Datasource</w:t>
+      </w:r>
+      <w:proofErr w:type="spellEnd"/>
+      <w:r>
+        <w:rPr>
+          <w:rFonts w:ascii="Corbel" w:hAnsi="Corbel"/>
+          <w:sz w:val="26"/>
+          <w:szCs w:val="26"/>
+        </w:rPr>
+        <w:t xml:space="preserve"> for the migration is </w:t>
       </w:r>
       <w:r>
         <w:rPr>
@@ -6984,6 +7404,7 @@
         </w:rPr>
         <w:t>{</w:t>
       </w:r>
+      <w:proofErr w:type="spellStart"/>
       <w:r>
         <w:rPr>
           <w:rFonts w:ascii="Corbel" w:hAnsi="Corbel"/>
@@ -6995,6 +7416,7 @@
         </w:rPr>
         <w:t>existingSystem</w:t>
       </w:r>
+      <w:proofErr w:type="spellEnd"/>
       <w:r>
         <w:rPr>
           <w:rFonts w:ascii="Corbel" w:hAnsi="Corbel"/>
@@ -7032,6 +7454,7 @@
         </w:rPr>
         <w:t>/</w:t>
       </w:r>
+      <w:proofErr w:type="spellStart"/>
       <w:r>
         <w:rPr>
           <w:rFonts w:ascii="Corbel" w:hAnsi="Corbel"/>
@@ -7041,6 +7464,7 @@
         </w:rPr>
         <w:t>existingSystem</w:t>
       </w:r>
+      <w:proofErr w:type="spellEnd"/>
       <w:r>
         <w:rPr>
           <w:rFonts w:ascii="Corbel" w:hAnsi="Corbel"/>
@@ -7097,7 +7521,25 @@
           <w:sz w:val="26"/>
           <w:szCs w:val="26"/>
         </w:rPr>
-        <w:t xml:space="preserve">Additional Datasource(s) for the migration are </w:t>
+        <w:t xml:space="preserve">Additional </w:t>
+      </w:r>
+      <w:proofErr w:type="spellStart"/>
+      <w:r>
+        <w:rPr>
+          <w:rFonts w:ascii="Corbel" w:hAnsi="Corbel"/>
+          <w:sz w:val="26"/>
+          <w:szCs w:val="26"/>
+        </w:rPr>
+        <w:t>Datasource</w:t>
+      </w:r>
+      <w:proofErr w:type="spellEnd"/>
+      <w:r>
+        <w:rPr>
+          <w:rFonts w:ascii="Corbel" w:hAnsi="Corbel"/>
+          <w:sz w:val="26"/>
+          <w:szCs w:val="26"/>
+        </w:rPr>
+        <w:t xml:space="preserve">(s) for the migration are </w:t>
       </w:r>
       <w:r>
         <w:rPr>
@@ -7110,6 +7552,7 @@
         </w:rPr>
         <w:t>{</w:t>
       </w:r>
+      <w:proofErr w:type="spellStart"/>
       <w:r>
         <w:rPr>
           <w:rFonts w:ascii="Corbel" w:hAnsi="Corbel"/>
@@ -7121,6 +7564,7 @@
         </w:rPr>
         <w:t>addtlDatasources</w:t>
       </w:r>
+      <w:proofErr w:type="spellEnd"/>
       <w:r>
         <w:rPr>
           <w:rFonts w:ascii="Corbel" w:hAnsi="Corbel"/>
@@ -7156,8 +7600,19 @@
           <w:szCs w:val="26"/>
           <w:highlight w:val="yellow"/>
         </w:rPr>
-        <w:t>/addtlDatasources</w:t>
-      </w:r>
+        <w:t>/</w:t>
+      </w:r>
+      <w:proofErr w:type="spellStart"/>
+      <w:r>
+        <w:rPr>
+          <w:rFonts w:ascii="Corbel" w:hAnsi="Corbel"/>
+          <w:sz w:val="26"/>
+          <w:szCs w:val="26"/>
+          <w:highlight w:val="yellow"/>
+        </w:rPr>
+        <w:t>addtlDatasources</w:t>
+      </w:r>
+      <w:proofErr w:type="spellEnd"/>
       <w:r>
         <w:rPr>
           <w:rFonts w:ascii="Corbel" w:hAnsi="Corbel"/>
@@ -7207,6 +7662,7 @@
         </w:rPr>
         <w:t>{/</w:t>
       </w:r>
+      <w:proofErr w:type="spellStart"/>
       <w:r>
         <w:rPr>
           <w:rFonts w:ascii="Corbel" w:hAnsi="Corbel"/>
@@ -7223,7 +7679,17 @@
           <w:szCs w:val="26"/>
           <w:highlight w:val="yellow"/>
         </w:rPr>
-        <w:t>oDataMigration}</w:t>
+        <w:t>oDataMigration</w:t>
+      </w:r>
+      <w:proofErr w:type="spellEnd"/>
+      <w:r>
+        <w:rPr>
+          <w:rFonts w:ascii="Corbel" w:hAnsi="Corbel"/>
+          <w:sz w:val="26"/>
+          <w:szCs w:val="26"/>
+          <w:highlight w:val="yellow"/>
+        </w:rPr>
+        <w:t>}</w:t>
       </w:r>
     </w:p>
     <w:p>
@@ -7316,6 +7782,7 @@
         </w:rPr>
         <w:t>{</w:t>
       </w:r>
+      <w:proofErr w:type="spellStart"/>
       <w:r>
         <w:rPr>
           <w:rFonts w:ascii="Corbel" w:hAnsi="Corbel"/>
@@ -7338,6 +7805,7 @@
         </w:rPr>
         <w:t>Amt</w:t>
       </w:r>
+      <w:proofErr w:type="spellEnd"/>
       <w:r>
         <w:rPr>
           <w:rFonts w:ascii="Corbel" w:hAnsi="Corbel"/>
@@ -7486,7 +7954,17 @@
           <w:szCs w:val="26"/>
           <w:highlight w:val="yellow"/>
         </w:rPr>
-        <w:t>{/payments</w:t>
+        <w:t>{/</w:t>
+      </w:r>
+      <w:proofErr w:type="spellStart"/>
+      <w:r>
+        <w:rPr>
+          <w:rFonts w:ascii="Corbel" w:hAnsi="Corbel"/>
+          <w:sz w:val="26"/>
+          <w:szCs w:val="26"/>
+          <w:highlight w:val="yellow"/>
+        </w:rPr>
+        <w:t>payments</w:t>
       </w:r>
       <w:r>
         <w:rPr>
@@ -7513,7 +7991,17 @@
           <w:szCs w:val="26"/>
           <w:highlight w:val="yellow"/>
         </w:rPr>
-        <w:t>wo}{#payments</w:t>
+        <w:t>wo</w:t>
+      </w:r>
+      <w:proofErr w:type="spellEnd"/>
+      <w:r>
+        <w:rPr>
+          <w:rFonts w:ascii="Corbel" w:hAnsi="Corbel"/>
+          <w:sz w:val="26"/>
+          <w:szCs w:val="26"/>
+          <w:highlight w:val="yellow"/>
+        </w:rPr>
+        <w:t>}{#payments</w:t>
       </w:r>
       <w:r>
         <w:rPr>
@@ -7640,7 +8128,17 @@
           <w:szCs w:val="26"/>
           <w:highlight w:val="yellow"/>
         </w:rPr>
-        <w:t>/payments</w:t>
+        <w:t>/</w:t>
+      </w:r>
+      <w:proofErr w:type="spellStart"/>
+      <w:r>
+        <w:rPr>
+          <w:rFonts w:ascii="Corbel" w:hAnsi="Corbel"/>
+          <w:sz w:val="26"/>
+          <w:szCs w:val="26"/>
+          <w:highlight w:val="yellow"/>
+        </w:rPr>
+        <w:t>payments</w:t>
       </w:r>
       <w:r>
         <w:rPr>
@@ -7669,6 +8167,7 @@
         </w:rPr>
         <w:t>hree</w:t>
       </w:r>
+      <w:proofErr w:type="spellEnd"/>
       <w:r>
         <w:rPr>
           <w:rFonts w:ascii="Corbel" w:hAnsi="Corbel"/>
@@ -7852,8 +8351,21 @@
                 <w:sz w:val="26"/>
                 <w:szCs w:val="26"/>
               </w:rPr>
-              <w:t>{ocspAmt</w:t>
-            </w:r>
+              <w:t>{</w:t>
+            </w:r>
+            <w:proofErr w:type="spellStart"/>
+            <w:r>
+              <w:rPr>
+                <w:rFonts w:ascii="Corbel" w:hAnsi="Corbel"/>
+                <w:b/>
+                <w:bCs/>
+                <w:color w:val="19AFA4"/>
+                <w:sz w:val="26"/>
+                <w:szCs w:val="26"/>
+              </w:rPr>
+              <w:t>ocspAmt</w:t>
+            </w:r>
+            <w:proofErr w:type="spellEnd"/>
             <w:r>
               <w:rPr>
                 <w:rFonts w:ascii="Corbel" w:hAnsi="Corbel"/>
@@ -7918,8 +8430,19 @@
           <w:szCs w:val="26"/>
           <w:highlight w:val="yellow"/>
         </w:rPr>
-        <w:t>/oscpOption</w:t>
-      </w:r>
+        <w:t>/</w:t>
+      </w:r>
+      <w:proofErr w:type="spellStart"/>
+      <w:r>
+        <w:rPr>
+          <w:rFonts w:ascii="Corbel" w:hAnsi="Corbel"/>
+          <w:sz w:val="26"/>
+          <w:szCs w:val="26"/>
+          <w:highlight w:val="yellow"/>
+        </w:rPr>
+        <w:t>oscpOption</w:t>
+      </w:r>
+      <w:proofErr w:type="spellEnd"/>
       <w:r>
         <w:rPr>
           <w:rFonts w:ascii="Corbel" w:hAnsi="Corbel"/>
@@ -8078,8 +8601,21 @@
                 <w:sz w:val="26"/>
                 <w:szCs w:val="26"/>
               </w:rPr>
-              <w:t>{onSiteTrainingAmt</w:t>
-            </w:r>
+              <w:t>{</w:t>
+            </w:r>
+            <w:proofErr w:type="spellStart"/>
+            <w:r>
+              <w:rPr>
+                <w:rFonts w:ascii="Corbel" w:hAnsi="Corbel"/>
+                <w:b/>
+                <w:bCs/>
+                <w:color w:val="19AFA4"/>
+                <w:sz w:val="26"/>
+                <w:szCs w:val="26"/>
+              </w:rPr>
+              <w:t>onSiteTrainingAmt</w:t>
+            </w:r>
+            <w:proofErr w:type="spellEnd"/>
             <w:r>
               <w:rPr>
                 <w:rFonts w:ascii="Corbel" w:hAnsi="Corbel"/>
@@ -8121,8 +8657,19 @@
           <w:szCs w:val="26"/>
           <w:highlight w:val="yellow"/>
         </w:rPr>
-        <w:t>/onSiteTraining</w:t>
-      </w:r>
+        <w:t>/</w:t>
+      </w:r>
+      <w:proofErr w:type="spellStart"/>
+      <w:r>
+        <w:rPr>
+          <w:rFonts w:ascii="Corbel" w:hAnsi="Corbel"/>
+          <w:sz w:val="26"/>
+          <w:szCs w:val="26"/>
+          <w:highlight w:val="yellow"/>
+        </w:rPr>
+        <w:t>onSiteTraining</w:t>
+      </w:r>
+      <w:proofErr w:type="spellEnd"/>
       <w:r>
         <w:rPr>
           <w:rFonts w:ascii="Corbel" w:hAnsi="Corbel"/>
@@ -8274,8 +8821,9 @@
                 <w:sz w:val="26"/>
                 <w:szCs w:val="26"/>
               </w:rPr>
-              <w:t>{afterCare</w:t>
-            </w:r>
+              <w:t>{</w:t>
+            </w:r>
+            <w:proofErr w:type="spellStart"/>
             <w:r>
               <w:rPr>
                 <w:rFonts w:ascii="Corbel" w:hAnsi="Corbel"/>
@@ -8285,8 +8833,20 @@
                 <w:sz w:val="26"/>
                 <w:szCs w:val="26"/>
               </w:rPr>
+              <w:t>afterCare</w:t>
+            </w:r>
+            <w:r>
+              <w:rPr>
+                <w:rFonts w:ascii="Corbel" w:hAnsi="Corbel"/>
+                <w:b/>
+                <w:bCs/>
+                <w:color w:val="19AFA4"/>
+                <w:sz w:val="26"/>
+                <w:szCs w:val="26"/>
+              </w:rPr>
               <w:t>Amt</w:t>
             </w:r>
+            <w:proofErr w:type="spellEnd"/>
             <w:r>
               <w:rPr>
                 <w:rFonts w:ascii="Corbel" w:hAnsi="Corbel"/>
@@ -8320,7 +8880,92 @@
           <w:szCs w:val="26"/>
         </w:rPr>
         <w:lastRenderedPageBreak/>
-        <w:t>Our standard engagement ends Post Go Live once the client has agreed that the project is complete and if applicable, any migration issues have been resolved. We've developed our optional White Glove After-care at the request of our clients who are looking for a higher level of support in the critical period after Go Live.</w:t>
+        <w:t>Our standard engagement ends Post Go Live once the client has agreed that the project is complete</w:t>
+      </w:r>
+      <w:r>
+        <w:rPr>
+          <w:rFonts w:ascii="Corbel" w:hAnsi="Corbel"/>
+          <w:sz w:val="26"/>
+          <w:szCs w:val="26"/>
+          <w:highlight w:val="yellow"/>
+        </w:rPr>
+        <w:t>{^</w:t>
+      </w:r>
+      <w:proofErr w:type="spellStart"/>
+      <w:r>
+        <w:rPr>
+          <w:rFonts w:ascii="Corbel" w:hAnsi="Corbel"/>
+          <w:sz w:val="26"/>
+          <w:szCs w:val="26"/>
+          <w:highlight w:val="yellow"/>
+        </w:rPr>
+        <w:t>NoDataMigration</w:t>
+      </w:r>
+      <w:proofErr w:type="spellEnd"/>
+      <w:r>
+        <w:rPr>
+          <w:rFonts w:ascii="Corbel" w:hAnsi="Corbel"/>
+          <w:sz w:val="26"/>
+          <w:szCs w:val="26"/>
+          <w:highlight w:val="yellow"/>
+        </w:rPr>
+        <w:t>}</w:t>
+      </w:r>
+      <w:r>
+        <w:rPr>
+          <w:rFonts w:ascii="Corbel" w:eastAsia="Corbel" w:hAnsi="Corbel" w:cs="Corbel"/>
+          <w:color w:val="000000" w:themeColor="text1"/>
+          <w:sz w:val="26"/>
+          <w:szCs w:val="26"/>
+        </w:rPr>
+        <w:t xml:space="preserve"> and if applicable, any migration issues have been resolved</w:t>
+      </w:r>
+      <w:r>
+        <w:rPr>
+          <w:rFonts w:ascii="Corbel" w:hAnsi="Corbel"/>
+          <w:sz w:val="26"/>
+          <w:szCs w:val="26"/>
+          <w:highlight w:val="yellow"/>
+        </w:rPr>
+        <w:t>{</w:t>
+      </w:r>
+      <w:r>
+        <w:rPr>
+          <w:rFonts w:ascii="Corbel" w:hAnsi="Corbel"/>
+          <w:sz w:val="26"/>
+          <w:szCs w:val="26"/>
+          <w:highlight w:val="yellow"/>
+        </w:rPr>
+        <w:t>/</w:t>
+      </w:r>
+      <w:proofErr w:type="spellStart"/>
+      <w:r>
+        <w:rPr>
+          <w:rFonts w:ascii="Corbel" w:hAnsi="Corbel"/>
+          <w:sz w:val="26"/>
+          <w:szCs w:val="26"/>
+          <w:highlight w:val="yellow"/>
+        </w:rPr>
+        <w:t>NoDataMigration</w:t>
+      </w:r>
+      <w:proofErr w:type="spellEnd"/>
+      <w:r>
+        <w:rPr>
+          <w:rFonts w:ascii="Corbel" w:hAnsi="Corbel"/>
+          <w:sz w:val="26"/>
+          <w:szCs w:val="26"/>
+          <w:highlight w:val="yellow"/>
+        </w:rPr>
+        <w:t>}</w:t>
+      </w:r>
+      <w:r>
+        <w:rPr>
+          <w:rFonts w:ascii="Corbel" w:eastAsia="Corbel" w:hAnsi="Corbel" w:cs="Corbel"/>
+          <w:color w:val="000000" w:themeColor="text1"/>
+          <w:sz w:val="26"/>
+          <w:szCs w:val="26"/>
+        </w:rPr>
+        <w:t>. We've developed our optional White Glove After-care at the request of our clients who are looking for a higher level of support in the critical period after Go Live.</w:t>
       </w:r>
     </w:p>
     <w:p>
@@ -8385,8 +9030,19 @@
           <w:szCs w:val="26"/>
           <w:highlight w:val="yellow"/>
         </w:rPr>
-        <w:t>/afterCare</w:t>
-      </w:r>
+        <w:t>/</w:t>
+      </w:r>
+      <w:proofErr w:type="spellStart"/>
+      <w:r>
+        <w:rPr>
+          <w:rFonts w:ascii="Corbel" w:hAnsi="Corbel"/>
+          <w:sz w:val="26"/>
+          <w:szCs w:val="26"/>
+          <w:highlight w:val="yellow"/>
+        </w:rPr>
+        <w:t>afterCare</w:t>
+      </w:r>
+      <w:proofErr w:type="spellEnd"/>
       <w:r>
         <w:rPr>
           <w:rFonts w:ascii="Corbel" w:hAnsi="Corbel"/>
@@ -8617,13 +9273,23 @@
           <w:szCs w:val="26"/>
         </w:rPr>
       </w:pPr>
-      <w:r>
-        <w:rPr>
-          <w:rFonts w:ascii="Corbel" w:hAnsi="Corbel"/>
-          <w:sz w:val="26"/>
-          <w:szCs w:val="26"/>
-        </w:rPr>
-        <w:t>Datamirror setup and implementation</w:t>
+      <w:proofErr w:type="spellStart"/>
+      <w:r>
+        <w:rPr>
+          <w:rFonts w:ascii="Corbel" w:hAnsi="Corbel"/>
+          <w:sz w:val="26"/>
+          <w:szCs w:val="26"/>
+        </w:rPr>
+        <w:t>Datamirror</w:t>
+      </w:r>
+      <w:proofErr w:type="spellEnd"/>
+      <w:r>
+        <w:rPr>
+          <w:rFonts w:ascii="Corbel" w:hAnsi="Corbel"/>
+          <w:sz w:val="26"/>
+          <w:szCs w:val="26"/>
+        </w:rPr>
+        <w:t xml:space="preserve"> setup and implementation</w:t>
       </w:r>
     </w:p>
     <w:p>
@@ -8676,7 +9342,27 @@
           <w:szCs w:val="26"/>
           <w:highlight w:val="yellow"/>
         </w:rPr>
-        <w:t>{^qbIntegration}</w:t>
+        <w:t>{^</w:t>
+      </w:r>
+      <w:proofErr w:type="spellStart"/>
+      <w:r>
+        <w:rPr>
+          <w:rFonts w:ascii="Corbel" w:hAnsi="Corbel"/>
+          <w:sz w:val="26"/>
+          <w:szCs w:val="26"/>
+          <w:highlight w:val="yellow"/>
+        </w:rPr>
+        <w:t>qbIntegration</w:t>
+      </w:r>
+      <w:proofErr w:type="spellEnd"/>
+      <w:r>
+        <w:rPr>
+          <w:rFonts w:ascii="Corbel" w:hAnsi="Corbel"/>
+          <w:sz w:val="26"/>
+          <w:szCs w:val="26"/>
+          <w:highlight w:val="yellow"/>
+        </w:rPr>
+        <w:t>}</w:t>
       </w:r>
     </w:p>
     <w:p>
@@ -8692,13 +9378,24 @@
           <w:szCs w:val="26"/>
         </w:rPr>
       </w:pPr>
-      <w:r>
-        <w:rPr>
-          <w:rFonts w:ascii="Corbel" w:hAnsi="Corbel"/>
-          <w:sz w:val="26"/>
-          <w:szCs w:val="26"/>
-        </w:rPr>
-        <w:t>Quickbooks integration</w:t>
+      <w:proofErr w:type="spellStart"/>
+      <w:r>
+        <w:rPr>
+          <w:rFonts w:ascii="Corbel" w:hAnsi="Corbel"/>
+          <w:sz w:val="26"/>
+          <w:szCs w:val="26"/>
+        </w:rPr>
+        <w:lastRenderedPageBreak/>
+        <w:t>Quickbooks</w:t>
+      </w:r>
+      <w:proofErr w:type="spellEnd"/>
+      <w:r>
+        <w:rPr>
+          <w:rFonts w:ascii="Corbel" w:hAnsi="Corbel"/>
+          <w:sz w:val="26"/>
+          <w:szCs w:val="26"/>
+        </w:rPr>
+        <w:t xml:space="preserve"> integration</w:t>
       </w:r>
       <w:r>
         <w:rPr>
@@ -8718,6 +9415,7 @@
         </w:rPr>
         <w:t>/</w:t>
       </w:r>
+      <w:proofErr w:type="spellStart"/>
       <w:r>
         <w:rPr>
           <w:rFonts w:ascii="Corbel" w:hAnsi="Corbel"/>
@@ -8727,6 +9425,7 @@
         </w:rPr>
         <w:t>qbIntegration</w:t>
       </w:r>
+      <w:proofErr w:type="spellEnd"/>
       <w:r>
         <w:rPr>
           <w:rFonts w:ascii="Corbel" w:hAnsi="Corbel"/>
@@ -8745,6 +9444,7 @@
         </w:rPr>
         <w:t>^</w:t>
       </w:r>
+      <w:proofErr w:type="spellStart"/>
       <w:r>
         <w:rPr>
           <w:rFonts w:ascii="Corbel" w:hAnsi="Corbel"/>
@@ -8754,6 +9454,7 @@
         </w:rPr>
         <w:t>emailsAsNotes</w:t>
       </w:r>
+      <w:proofErr w:type="spellEnd"/>
       <w:r>
         <w:rPr>
           <w:rFonts w:ascii="Corbel" w:hAnsi="Corbel"/>
@@ -8783,7 +9484,6 @@
           <w:sz w:val="26"/>
           <w:szCs w:val="26"/>
         </w:rPr>
-        <w:lastRenderedPageBreak/>
         <w:t xml:space="preserve">Importing </w:t>
       </w:r>
       <w:r>
@@ -8844,6 +9544,7 @@
         </w:rPr>
         <w:t>/</w:t>
       </w:r>
+      <w:proofErr w:type="spellStart"/>
       <w:r>
         <w:rPr>
           <w:rFonts w:ascii="Corbel" w:hAnsi="Corbel"/>
@@ -8853,6 +9554,7 @@
         </w:rPr>
         <w:t>emailsAsNotes</w:t>
       </w:r>
+      <w:proofErr w:type="spellEnd"/>
       <w:r>
         <w:rPr>
           <w:rFonts w:ascii="Corbel" w:hAnsi="Corbel"/>
@@ -8871,6 +9573,7 @@
         </w:rPr>
         <w:t>^</w:t>
       </w:r>
+      <w:proofErr w:type="spellStart"/>
       <w:r>
         <w:rPr>
           <w:rFonts w:ascii="Corbel" w:hAnsi="Corbel"/>
@@ -8880,6 +9583,7 @@
         </w:rPr>
         <w:t>histSubmissions</w:t>
       </w:r>
+      <w:proofErr w:type="spellEnd"/>
       <w:r>
         <w:rPr>
           <w:rFonts w:ascii="Corbel" w:hAnsi="Corbel"/>
@@ -8942,7 +9646,27 @@
           <w:szCs w:val="26"/>
           <w:highlight w:val="yellow"/>
         </w:rPr>
-        <w:t>{/histSubmissions}</w:t>
+        <w:t>{/</w:t>
+      </w:r>
+      <w:proofErr w:type="spellStart"/>
+      <w:r>
+        <w:rPr>
+          <w:rFonts w:ascii="Corbel" w:hAnsi="Corbel"/>
+          <w:sz w:val="26"/>
+          <w:szCs w:val="26"/>
+          <w:highlight w:val="yellow"/>
+        </w:rPr>
+        <w:t>histSubmissions</w:t>
+      </w:r>
+      <w:proofErr w:type="spellEnd"/>
+      <w:r>
+        <w:rPr>
+          <w:rFonts w:ascii="Corbel" w:hAnsi="Corbel"/>
+          <w:sz w:val="26"/>
+          <w:szCs w:val="26"/>
+          <w:highlight w:val="yellow"/>
+        </w:rPr>
+        <w:t>}</w:t>
       </w:r>
       <w:r>
         <w:rPr>
@@ -8962,6 +9686,7 @@
         </w:rPr>
         <w:t>^</w:t>
       </w:r>
+      <w:proofErr w:type="spellStart"/>
       <w:r>
         <w:rPr>
           <w:rFonts w:ascii="Corbel" w:hAnsi="Corbel"/>
@@ -8971,6 +9696,7 @@
         </w:rPr>
         <w:t>npeCount</w:t>
       </w:r>
+      <w:proofErr w:type="spellEnd"/>
       <w:r>
         <w:rPr>
           <w:rFonts w:ascii="Corbel" w:hAnsi="Corbel"/>
@@ -9043,6 +9769,7 @@
         </w:rPr>
         <w:t>{/</w:t>
       </w:r>
+      <w:proofErr w:type="spellStart"/>
       <w:r>
         <w:rPr>
           <w:rFonts w:ascii="Corbel" w:hAnsi="Corbel"/>
@@ -9052,6 +9779,7 @@
         </w:rPr>
         <w:t>npeCount</w:t>
       </w:r>
+      <w:proofErr w:type="spellEnd"/>
       <w:r>
         <w:rPr>
           <w:rFonts w:ascii="Corbel" w:hAnsi="Corbel"/>
@@ -9079,6 +9807,7 @@
         </w:rPr>
         <w:t>^</w:t>
       </w:r>
+      <w:proofErr w:type="spellStart"/>
       <w:r>
         <w:rPr>
           <w:rFonts w:ascii="Corbel" w:hAnsi="Corbel"/>
@@ -9088,6 +9817,7 @@
         </w:rPr>
         <w:t>oscpCount</w:t>
       </w:r>
+      <w:proofErr w:type="spellEnd"/>
       <w:r>
         <w:rPr>
           <w:rFonts w:ascii="Corbel" w:hAnsi="Corbel"/>
@@ -9168,6 +9898,7 @@
         </w:rPr>
         <w:t>{/</w:t>
       </w:r>
+      <w:proofErr w:type="spellStart"/>
       <w:r>
         <w:rPr>
           <w:rFonts w:ascii="Corbel" w:hAnsi="Corbel"/>
@@ -9177,6 +9908,7 @@
         </w:rPr>
         <w:t>oscpCount</w:t>
       </w:r>
+      <w:proofErr w:type="spellEnd"/>
       <w:r>
         <w:rPr>
           <w:rFonts w:ascii="Corbel" w:hAnsi="Corbel"/>
@@ -9341,6 +10073,7 @@
                 <w:vertAlign w:val="superscript"/>
               </w:rPr>
             </w:pPr>
+            <w:proofErr w:type="spellStart"/>
             <w:r>
               <w:rPr>
                 <w:rFonts w:ascii="Corbel" w:hAnsi="Corbel"/>
@@ -9353,6 +10086,7 @@
               </w:rPr>
               <w:t>dateSigned</w:t>
             </w:r>
+            <w:proofErr w:type="spellEnd"/>
           </w:p>
         </w:tc>
       </w:tr>
@@ -9403,6 +10137,7 @@
                 <w:vertAlign w:val="superscript"/>
               </w:rPr>
             </w:pPr>
+            <w:proofErr w:type="spellStart"/>
             <w:r>
               <w:rPr>
                 <w:rFonts w:ascii="Corbel" w:hAnsi="Corbel"/>
@@ -9427,6 +10162,7 @@
               </w:rPr>
               <w:t>Company</w:t>
             </w:r>
+            <w:proofErr w:type="spellEnd"/>
           </w:p>
         </w:tc>
       </w:tr>
@@ -9938,6 +10674,7 @@
                 <w:vertAlign w:val="superscript"/>
               </w:rPr>
             </w:pPr>
+            <w:proofErr w:type="spellStart"/>
             <w:r>
               <w:rPr>
                 <w:rFonts w:ascii="Corbel" w:hAnsi="Corbel"/>
@@ -9948,6 +10685,7 @@
               </w:rPr>
               <w:t>clientSignature</w:t>
             </w:r>
+            <w:proofErr w:type="spellEnd"/>
           </w:p>
         </w:tc>
         <w:tc>
@@ -10005,6 +10743,7 @@
                 <w:vertAlign w:val="superscript"/>
               </w:rPr>
             </w:pPr>
+            <w:proofErr w:type="spellStart"/>
             <w:r>
               <w:rPr>
                 <w:rFonts w:ascii="Corbel" w:hAnsi="Corbel"/>
@@ -10015,6 +10754,7 @@
               </w:rPr>
               <w:t>thqSignature</w:t>
             </w:r>
+            <w:proofErr w:type="spellEnd"/>
           </w:p>
         </w:tc>
       </w:tr>
@@ -10047,6 +10787,7 @@
                 <w:vertAlign w:val="superscript"/>
               </w:rPr>
             </w:pPr>
+            <w:proofErr w:type="spellStart"/>
             <w:r>
               <w:rPr>
                 <w:rFonts w:ascii="Corbel" w:hAnsi="Corbel"/>
@@ -10057,6 +10798,7 @@
               </w:rPr>
               <w:t>clientName</w:t>
             </w:r>
+            <w:proofErr w:type="spellEnd"/>
           </w:p>
         </w:tc>
         <w:tc>
@@ -10111,6 +10853,7 @@
                 <w:vertAlign w:val="superscript"/>
               </w:rPr>
             </w:pPr>
+            <w:proofErr w:type="spellStart"/>
             <w:r>
               <w:rPr>
                 <w:rFonts w:ascii="Corbel" w:hAnsi="Corbel"/>
@@ -10121,6 +10864,7 @@
               </w:rPr>
               <w:t>thqName</w:t>
             </w:r>
+            <w:proofErr w:type="spellEnd"/>
           </w:p>
         </w:tc>
       </w:tr>
@@ -10153,6 +10897,7 @@
                 <w:vertAlign w:val="superscript"/>
               </w:rPr>
             </w:pPr>
+            <w:proofErr w:type="spellStart"/>
             <w:r>
               <w:rPr>
                 <w:rFonts w:ascii="Corbel" w:hAnsi="Corbel"/>
@@ -10163,6 +10908,7 @@
               </w:rPr>
               <w:t>clientTitle</w:t>
             </w:r>
+            <w:proofErr w:type="spellEnd"/>
           </w:p>
         </w:tc>
         <w:tc>
@@ -10217,6 +10963,7 @@
                 <w:vertAlign w:val="superscript"/>
               </w:rPr>
             </w:pPr>
+            <w:proofErr w:type="spellStart"/>
             <w:r>
               <w:rPr>
                 <w:rFonts w:ascii="Corbel" w:hAnsi="Corbel"/>
@@ -10227,6 +10974,7 @@
               </w:rPr>
               <w:t>thqTitle</w:t>
             </w:r>
+            <w:proofErr w:type="spellEnd"/>
           </w:p>
         </w:tc>
       </w:tr>
@@ -15009,16 +15757,15 @@
 </file>
 
 <file path=customXml/item1.xml><?xml version="1.0" encoding="utf-8"?>
-<p:properties xmlns:p="http://schemas.microsoft.com/office/2006/metadata/properties" xmlns:xsi="http://www.w3.org/2001/XMLSchema-instance" xmlns:pc="http://schemas.microsoft.com/office/infopath/2007/PartnerControls">
-  <documentManagement/>
-</p:properties>
+<?mso-contentType ?>
+<FormTemplates xmlns="http://schemas.microsoft.com/sharepoint/v3/contenttype/forms">
+  <Display>DocumentLibraryForm</Display>
+  <Edit>DocumentLibraryForm</Edit>
+  <New>DocumentLibraryForm</New>
+</FormTemplates>
 </file>
 
 <file path=customXml/item2.xml><?xml version="1.0" encoding="utf-8"?>
-<b:Sources xmlns:b="http://schemas.openxmlformats.org/officeDocument/2006/bibliography" xmlns="http://schemas.openxmlformats.org/officeDocument/2006/bibliography" SelectedStyle="\APASixthEditionOfficeOnline.xsl" StyleName="APA" Version="6"/>
-</file>
-
-<file path=customXml/item3.xml><?xml version="1.0" encoding="utf-8"?>
 <ct:contentTypeSchema xmlns:ct="http://schemas.microsoft.com/office/2006/metadata/contentType" xmlns:ma="http://schemas.microsoft.com/office/2006/metadata/properties/metaAttributes" ct:_="" ma:_="" ma:contentTypeName="Document" ma:contentTypeID="0x010100EBA535DFF5A8694DBFC392C7482A5D29" ma:contentTypeVersion="12" ma:contentTypeDescription="Create a new document." ma:contentTypeScope="" ma:versionID="573bac6d349d63292cb26eae9047c938">
   <xsd:schema xmlns:xsd="http://www.w3.org/2001/XMLSchema" xmlns:xs="http://www.w3.org/2001/XMLSchema" xmlns:p="http://schemas.microsoft.com/office/2006/metadata/properties" xmlns:ns2="8d0d7c7a-3fcd-48ce-8115-c8cdb45204dd" xmlns:ns3="ffa52898-63f8-4c79-8877-ee2d24c3633f" targetNamespace="http://schemas.microsoft.com/office/2006/metadata/properties" ma:root="true" ma:fieldsID="f6275ab8e9016535bd312a2a8dc0f89b" ns2:_="" ns3:_="">
     <xsd:import namespace="8d0d7c7a-3fcd-48ce-8115-c8cdb45204dd"/>
@@ -15235,33 +15982,25 @@
 </ct:contentTypeSchema>
 </file>
 
+<file path=customXml/item3.xml><?xml version="1.0" encoding="utf-8"?>
+<b:Sources xmlns:b="http://schemas.openxmlformats.org/officeDocument/2006/bibliography" xmlns="http://schemas.openxmlformats.org/officeDocument/2006/bibliography" SelectedStyle="\APASixthEditionOfficeOnline.xsl" StyleName="APA" Version="6"/>
+</file>
+
 <file path=customXml/item4.xml><?xml version="1.0" encoding="utf-8"?>
-<?mso-contentType ?>
-<FormTemplates xmlns="http://schemas.microsoft.com/sharepoint/v3/contenttype/forms">
-  <Display>DocumentLibraryForm</Display>
-  <Edit>DocumentLibraryForm</Edit>
-  <New>DocumentLibraryForm</New>
-</FormTemplates>
+<p:properties xmlns:p="http://schemas.microsoft.com/office/2006/metadata/properties" xmlns:xsi="http://www.w3.org/2001/XMLSchema-instance" xmlns:pc="http://schemas.microsoft.com/office/infopath/2007/PartnerControls">
+  <documentManagement/>
+</p:properties>
 </file>
 
 <file path=customXml/itemProps1.xml><?xml version="1.0" encoding="utf-8"?>
-<ds:datastoreItem xmlns:ds="http://schemas.openxmlformats.org/officeDocument/2006/customXml" ds:itemID="{67C69557-6FA2-4FD9-9DDB-10414B88DA10}">
+<ds:datastoreItem xmlns:ds="http://schemas.openxmlformats.org/officeDocument/2006/customXml" ds:itemID="{799059B4-769D-4F2E-ACFF-B9A792173474}">
   <ds:schemaRefs>
-    <ds:schemaRef ds:uri="http://schemas.microsoft.com/office/2006/metadata/properties"/>
-    <ds:schemaRef ds:uri="http://schemas.microsoft.com/office/infopath/2007/PartnerControls"/>
+    <ds:schemaRef ds:uri="http://schemas.microsoft.com/sharepoint/v3/contenttype/forms"/>
   </ds:schemaRefs>
 </ds:datastoreItem>
 </file>
 
 <file path=customXml/itemProps2.xml><?xml version="1.0" encoding="utf-8"?>
-<ds:datastoreItem xmlns:ds="http://schemas.openxmlformats.org/officeDocument/2006/customXml" ds:itemID="{2ECA1ABF-4B5E-4447-A8A6-0CA64DB01ACB}">
-  <ds:schemaRefs>
-    <ds:schemaRef ds:uri="http://schemas.openxmlformats.org/officeDocument/2006/bibliography"/>
-  </ds:schemaRefs>
-</ds:datastoreItem>
-</file>
-
-<file path=customXml/itemProps3.xml><?xml version="1.0" encoding="utf-8"?>
 <ds:datastoreItem xmlns:ds="http://schemas.openxmlformats.org/officeDocument/2006/customXml" ds:itemID="{075A694F-94BA-4CAA-ADB3-A314B2D6431C}">
   <ds:schemaRefs>
     <ds:schemaRef ds:uri="http://schemas.microsoft.com/office/2006/metadata/contentType"/>
@@ -15280,10 +16019,19 @@
 </ds:datastoreItem>
 </file>
 
+<file path=customXml/itemProps3.xml><?xml version="1.0" encoding="utf-8"?>
+<ds:datastoreItem xmlns:ds="http://schemas.openxmlformats.org/officeDocument/2006/customXml" ds:itemID="{2ECA1ABF-4B5E-4447-A8A6-0CA64DB01ACB}">
+  <ds:schemaRefs>
+    <ds:schemaRef ds:uri="http://schemas.openxmlformats.org/officeDocument/2006/bibliography"/>
+  </ds:schemaRefs>
+</ds:datastoreItem>
+</file>
+
 <file path=customXml/itemProps4.xml><?xml version="1.0" encoding="utf-8"?>
-<ds:datastoreItem xmlns:ds="http://schemas.openxmlformats.org/officeDocument/2006/customXml" ds:itemID="{799059B4-769D-4F2E-ACFF-B9A792173474}">
+<ds:datastoreItem xmlns:ds="http://schemas.openxmlformats.org/officeDocument/2006/customXml" ds:itemID="{67C69557-6FA2-4FD9-9DDB-10414B88DA10}">
   <ds:schemaRefs>
-    <ds:schemaRef ds:uri="http://schemas.microsoft.com/sharepoint/v3/contenttype/forms"/>
+    <ds:schemaRef ds:uri="http://schemas.microsoft.com/office/2006/metadata/properties"/>
+    <ds:schemaRef ds:uri="http://schemas.microsoft.com/office/infopath/2007/PartnerControls"/>
   </ds:schemaRefs>
 </ds:datastoreItem>
 </file>
</xml_diff>

<commit_message>
Added Herefish as an optional service
</commit_message>
<xml_diff>
--- a/sales/template.docx
+++ b/sales/template.docx
@@ -460,60 +460,16 @@
           <w:sz w:val="26"/>
           <w:szCs w:val="26"/>
         </w:rPr>
-        <w:t>{</w:t>
-      </w:r>
-      <w:proofErr w:type="spellStart"/>
-      <w:r>
-        <w:rPr>
-          <w:rFonts w:ascii="Corbel" w:hAnsi="Corbel"/>
-          <w:b/>
-          <w:bCs/>
-          <w:color w:val="19AFA4"/>
-          <w:sz w:val="26"/>
-          <w:szCs w:val="26"/>
-        </w:rPr>
-        <w:t>existingSystem</w:t>
-      </w:r>
-      <w:proofErr w:type="spellEnd"/>
-      <w:r>
-        <w:rPr>
-          <w:rFonts w:ascii="Corbel" w:hAnsi="Corbel"/>
-          <w:b/>
-          <w:bCs/>
-          <w:color w:val="19AFA4"/>
-          <w:sz w:val="26"/>
-          <w:szCs w:val="26"/>
-        </w:rPr>
-        <w:t>}</w:t>
-      </w:r>
-      <w:r>
-        <w:rPr>
-          <w:rFonts w:ascii="Corbel" w:hAnsi="Corbel"/>
-          <w:sz w:val="26"/>
-          <w:szCs w:val="26"/>
-          <w:highlight w:val="yellow"/>
-        </w:rPr>
-        <w:t>{/</w:t>
-      </w:r>
-      <w:proofErr w:type="spellStart"/>
-      <w:r>
-        <w:rPr>
-          <w:rFonts w:ascii="Corbel" w:hAnsi="Corbel"/>
-          <w:sz w:val="26"/>
-          <w:szCs w:val="26"/>
-          <w:highlight w:val="yellow"/>
-        </w:rPr>
-        <w:t>existingSystem</w:t>
-      </w:r>
-      <w:proofErr w:type="spellEnd"/>
-      <w:r>
-        <w:rPr>
-          <w:rFonts w:ascii="Corbel" w:hAnsi="Corbel"/>
-          <w:sz w:val="26"/>
-          <w:szCs w:val="26"/>
-          <w:highlight w:val="yellow"/>
-        </w:rPr>
-        <w:t>}</w:t>
+        <w:t>{existingSystem}</w:t>
+      </w:r>
+      <w:r>
+        <w:rPr>
+          <w:rFonts w:ascii="Corbel" w:hAnsi="Corbel"/>
+          <w:sz w:val="26"/>
+          <w:szCs w:val="26"/>
+          <w:highlight w:val="yellow"/>
+        </w:rPr>
+        <w:t>{/existingSystem}</w:t>
       </w:r>
       <w:r>
         <w:rPr>
@@ -744,7 +700,6 @@
         </w:rPr>
         <w:t>{</w:t>
       </w:r>
-      <w:proofErr w:type="spellStart"/>
       <w:r>
         <w:rPr>
           <w:rFonts w:ascii="Corbel" w:hAnsi="Corbel"/>
@@ -756,7 +711,6 @@
         </w:rPr>
         <w:t>plCount</w:t>
       </w:r>
-      <w:proofErr w:type="spellEnd"/>
       <w:r>
         <w:rPr>
           <w:rFonts w:ascii="Corbel" w:hAnsi="Corbel"/>
@@ -792,27 +746,7 @@
           <w:szCs w:val="26"/>
           <w:highlight w:val="yellow"/>
         </w:rPr>
-        <w:t>{^</w:t>
-      </w:r>
-      <w:proofErr w:type="spellStart"/>
-      <w:r>
-        <w:rPr>
-          <w:rFonts w:ascii="Corbel" w:hAnsi="Corbel"/>
-          <w:sz w:val="26"/>
-          <w:szCs w:val="26"/>
-          <w:highlight w:val="yellow"/>
-        </w:rPr>
-        <w:t>NoDataMigration</w:t>
-      </w:r>
-      <w:proofErr w:type="spellEnd"/>
-      <w:r>
-        <w:rPr>
-          <w:rFonts w:ascii="Corbel" w:hAnsi="Corbel"/>
-          <w:sz w:val="26"/>
-          <w:szCs w:val="26"/>
-          <w:highlight w:val="yellow"/>
-        </w:rPr>
-        <w:t>}</w:t>
+        <w:t>{^NoDataMigration}</w:t>
       </w:r>
     </w:p>
     <w:p>
@@ -1202,7 +1136,6 @@
           <w:szCs w:val="26"/>
         </w:rPr>
       </w:pPr>
-      <w:proofErr w:type="spellStart"/>
       <w:r>
         <w:rPr>
           <w:rFonts w:ascii="Corbel" w:hAnsi="Corbel"/>
@@ -1211,7 +1144,6 @@
         </w:rPr>
         <w:t>Tearsheets</w:t>
       </w:r>
-      <w:proofErr w:type="spellEnd"/>
     </w:p>
     <w:p>
       <w:pPr>
@@ -1250,27 +1182,7 @@
           <w:szCs w:val="26"/>
           <w:highlight w:val="yellow"/>
         </w:rPr>
-        <w:t>{/</w:t>
-      </w:r>
-      <w:proofErr w:type="spellStart"/>
-      <w:r>
-        <w:rPr>
-          <w:rFonts w:ascii="Corbel" w:hAnsi="Corbel"/>
-          <w:sz w:val="26"/>
-          <w:szCs w:val="26"/>
-          <w:highlight w:val="yellow"/>
-        </w:rPr>
-        <w:t>NoDataMigration</w:t>
-      </w:r>
-      <w:proofErr w:type="spellEnd"/>
-      <w:r>
-        <w:rPr>
-          <w:rFonts w:ascii="Corbel" w:hAnsi="Corbel"/>
-          <w:sz w:val="26"/>
-          <w:szCs w:val="26"/>
-          <w:highlight w:val="yellow"/>
-        </w:rPr>
-        <w:t>}</w:t>
+        <w:t>{/NoDataMigration}</w:t>
       </w:r>
     </w:p>
     <w:p>
@@ -1302,27 +1214,7 @@
           <w:szCs w:val="26"/>
           <w:highlight w:val="yellow"/>
         </w:rPr>
-        <w:t>{^</w:t>
-      </w:r>
-      <w:proofErr w:type="spellStart"/>
-      <w:r>
-        <w:rPr>
-          <w:rFonts w:ascii="Corbel" w:hAnsi="Corbel"/>
-          <w:sz w:val="26"/>
-          <w:szCs w:val="26"/>
-          <w:highlight w:val="yellow"/>
-        </w:rPr>
-        <w:t>NoDataMigration</w:t>
-      </w:r>
-      <w:proofErr w:type="spellEnd"/>
-      <w:r>
-        <w:rPr>
-          <w:rFonts w:ascii="Corbel" w:hAnsi="Corbel"/>
-          <w:sz w:val="26"/>
-          <w:szCs w:val="26"/>
-          <w:highlight w:val="yellow"/>
-        </w:rPr>
-        <w:t>}</w:t>
+        <w:t>{^NoDataMigration}</w:t>
       </w:r>
       <w:r>
         <w:rPr>
@@ -1339,27 +1231,7 @@
           <w:szCs w:val="26"/>
           <w:highlight w:val="yellow"/>
         </w:rPr>
-        <w:t>{/</w:t>
-      </w:r>
-      <w:proofErr w:type="spellStart"/>
-      <w:r>
-        <w:rPr>
-          <w:rFonts w:ascii="Corbel" w:hAnsi="Corbel"/>
-          <w:sz w:val="26"/>
-          <w:szCs w:val="26"/>
-          <w:highlight w:val="yellow"/>
-        </w:rPr>
-        <w:t>NoDataMigration</w:t>
-      </w:r>
-      <w:proofErr w:type="spellEnd"/>
-      <w:r>
-        <w:rPr>
-          <w:rFonts w:ascii="Corbel" w:hAnsi="Corbel"/>
-          <w:sz w:val="26"/>
-          <w:szCs w:val="26"/>
-          <w:highlight w:val="yellow"/>
-        </w:rPr>
-        <w:t>}</w:t>
+        <w:t>{/NoDataMigration}</w:t>
       </w:r>
       <w:r>
         <w:rPr>
@@ -1398,27 +1270,7 @@
           <w:szCs w:val="26"/>
           <w:highlight w:val="yellow"/>
         </w:rPr>
-        <w:t>{^</w:t>
-      </w:r>
-      <w:proofErr w:type="spellStart"/>
-      <w:r>
-        <w:rPr>
-          <w:rFonts w:ascii="Corbel" w:hAnsi="Corbel"/>
-          <w:sz w:val="26"/>
-          <w:szCs w:val="26"/>
-          <w:highlight w:val="yellow"/>
-        </w:rPr>
-        <w:t>NoDataMigration</w:t>
-      </w:r>
-      <w:proofErr w:type="spellEnd"/>
-      <w:r>
-        <w:rPr>
-          <w:rFonts w:ascii="Corbel" w:hAnsi="Corbel"/>
-          <w:sz w:val="26"/>
-          <w:szCs w:val="26"/>
-          <w:highlight w:val="yellow"/>
-        </w:rPr>
-        <w:t>}</w:t>
+        <w:t>{^NoDataMigration}</w:t>
       </w:r>
       <w:r>
         <w:rPr>
@@ -1443,27 +1295,7 @@
           <w:szCs w:val="26"/>
           <w:highlight w:val="yellow"/>
         </w:rPr>
-        <w:t>{/</w:t>
-      </w:r>
-      <w:proofErr w:type="spellStart"/>
-      <w:r>
-        <w:rPr>
-          <w:rFonts w:ascii="Corbel" w:hAnsi="Corbel"/>
-          <w:sz w:val="26"/>
-          <w:szCs w:val="26"/>
-          <w:highlight w:val="yellow"/>
-        </w:rPr>
-        <w:t>NoDataMigration</w:t>
-      </w:r>
-      <w:proofErr w:type="spellEnd"/>
-      <w:r>
-        <w:rPr>
-          <w:rFonts w:ascii="Corbel" w:hAnsi="Corbel"/>
-          <w:sz w:val="26"/>
-          <w:szCs w:val="26"/>
-          <w:highlight w:val="yellow"/>
-        </w:rPr>
-        <w:t>}</w:t>
+        <w:t>{/NoDataMigration}</w:t>
       </w:r>
       <w:r>
         <w:rPr>
@@ -1752,27 +1584,7 @@
           <w:szCs w:val="26"/>
           <w:highlight w:val="yellow"/>
         </w:rPr>
-        <w:t>{^</w:t>
-      </w:r>
-      <w:proofErr w:type="spellStart"/>
-      <w:r>
-        <w:rPr>
-          <w:rFonts w:ascii="Corbel" w:hAnsi="Corbel"/>
-          <w:sz w:val="26"/>
-          <w:szCs w:val="26"/>
-          <w:highlight w:val="yellow"/>
-        </w:rPr>
-        <w:t>NoDataMigration</w:t>
-      </w:r>
-      <w:proofErr w:type="spellEnd"/>
-      <w:r>
-        <w:rPr>
-          <w:rFonts w:ascii="Corbel" w:hAnsi="Corbel"/>
-          <w:sz w:val="26"/>
-          <w:szCs w:val="26"/>
-          <w:highlight w:val="yellow"/>
-        </w:rPr>
-        <w:t>}</w:t>
+        <w:t>{^NoDataMigration}</w:t>
       </w:r>
       <w:r>
         <w:rPr>
@@ -1789,27 +1601,7 @@
           <w:szCs w:val="26"/>
           <w:highlight w:val="yellow"/>
         </w:rPr>
-        <w:t>{/</w:t>
-      </w:r>
-      <w:proofErr w:type="spellStart"/>
-      <w:r>
-        <w:rPr>
-          <w:rFonts w:ascii="Corbel" w:hAnsi="Corbel"/>
-          <w:sz w:val="26"/>
-          <w:szCs w:val="26"/>
-          <w:highlight w:val="yellow"/>
-        </w:rPr>
-        <w:t>NoDataMigration</w:t>
-      </w:r>
-      <w:proofErr w:type="spellEnd"/>
-      <w:r>
-        <w:rPr>
-          <w:rFonts w:ascii="Corbel" w:hAnsi="Corbel"/>
-          <w:sz w:val="26"/>
-          <w:szCs w:val="26"/>
-          <w:highlight w:val="yellow"/>
-        </w:rPr>
-        <w:t>}</w:t>
+        <w:t>{/NoDataMigration}</w:t>
       </w:r>
       <w:r>
         <w:rPr>
@@ -2071,7 +1863,6 @@
         </w:rPr>
         <w:t>/</w:t>
       </w:r>
-      <w:proofErr w:type="spellStart"/>
       <w:r>
         <w:rPr>
           <w:rFonts w:ascii="Corbel" w:hAnsi="Corbel"/>
@@ -2081,7 +1872,6 @@
         </w:rPr>
         <w:t>newHireExport</w:t>
       </w:r>
-      <w:proofErr w:type="spellEnd"/>
       <w:r>
         <w:rPr>
           <w:rFonts w:ascii="Corbel" w:hAnsi="Corbel"/>
@@ -2181,7 +1971,6 @@
         </w:rPr>
         <w:t>/</w:t>
       </w:r>
-      <w:proofErr w:type="spellStart"/>
       <w:r>
         <w:rPr>
           <w:rFonts w:ascii="Corbel" w:hAnsi="Corbel"/>
@@ -2191,7 +1980,6 @@
         </w:rPr>
         <w:t>qbIntegration</w:t>
       </w:r>
-      <w:proofErr w:type="spellEnd"/>
       <w:r>
         <w:rPr>
           <w:rFonts w:ascii="Corbel" w:hAnsi="Corbel"/>
@@ -2283,7 +2071,6 @@
         </w:rPr>
         <w:t>/</w:t>
       </w:r>
-      <w:proofErr w:type="spellStart"/>
       <w:r>
         <w:rPr>
           <w:rFonts w:ascii="Corbel" w:hAnsi="Corbel"/>
@@ -2293,7 +2080,6 @@
         </w:rPr>
         <w:t>InvoiceExport</w:t>
       </w:r>
-      <w:proofErr w:type="spellEnd"/>
       <w:r>
         <w:rPr>
           <w:rFonts w:ascii="Corbel" w:hAnsi="Corbel"/>
@@ -2335,7 +2121,6 @@
           <w:szCs w:val="26"/>
         </w:rPr>
       </w:pPr>
-      <w:proofErr w:type="spellStart"/>
       <w:r>
         <w:rPr>
           <w:rFonts w:ascii="Corbel" w:hAnsi="Corbel"/>
@@ -2360,7 +2145,6 @@
         </w:rPr>
         <w:t>ata</w:t>
       </w:r>
-      <w:proofErr w:type="spellEnd"/>
       <w:r>
         <w:rPr>
           <w:rFonts w:ascii="Corbel" w:hAnsi="Corbel"/>
@@ -2403,7 +2187,6 @@
         </w:rPr>
         <w:t>/</w:t>
       </w:r>
-      <w:proofErr w:type="spellStart"/>
       <w:r>
         <w:rPr>
           <w:rFonts w:ascii="Corbel" w:hAnsi="Corbel"/>
@@ -2413,7 +2196,6 @@
         </w:rPr>
         <w:t>PayDataExport</w:t>
       </w:r>
-      <w:proofErr w:type="spellEnd"/>
       <w:r>
         <w:rPr>
           <w:rFonts w:ascii="Corbel" w:hAnsi="Corbel"/>
@@ -2522,7 +2304,6 @@
         </w:rPr>
         <w:t>/</w:t>
       </w:r>
-      <w:proofErr w:type="spellStart"/>
       <w:r>
         <w:rPr>
           <w:rFonts w:ascii="Corbel" w:hAnsi="Corbel"/>
@@ -2532,7 +2313,6 @@
         </w:rPr>
         <w:t>emailsAsNotes</w:t>
       </w:r>
-      <w:proofErr w:type="spellEnd"/>
       <w:r>
         <w:rPr>
           <w:rFonts w:ascii="Corbel" w:hAnsi="Corbel"/>
@@ -2613,27 +2393,7 @@
           <w:szCs w:val="26"/>
           <w:highlight w:val="yellow"/>
         </w:rPr>
-        <w:t>{/</w:t>
-      </w:r>
-      <w:proofErr w:type="spellStart"/>
-      <w:r>
-        <w:rPr>
-          <w:rFonts w:ascii="Corbel" w:hAnsi="Corbel"/>
-          <w:sz w:val="26"/>
-          <w:szCs w:val="26"/>
-          <w:highlight w:val="yellow"/>
-        </w:rPr>
-        <w:t>histSubmissions</w:t>
-      </w:r>
-      <w:proofErr w:type="spellEnd"/>
-      <w:r>
-        <w:rPr>
-          <w:rFonts w:ascii="Corbel" w:hAnsi="Corbel"/>
-          <w:sz w:val="26"/>
-          <w:szCs w:val="26"/>
-          <w:highlight w:val="yellow"/>
-        </w:rPr>
-        <w:t>}</w:t>
+        <w:t>{/histSubmissions}</w:t>
       </w:r>
       <w:r>
         <w:rPr>
@@ -2704,7 +2464,6 @@
         </w:rPr>
         <w:t>{</w:t>
       </w:r>
-      <w:proofErr w:type="spellStart"/>
       <w:r>
         <w:rPr>
           <w:rFonts w:ascii="Corbel" w:hAnsi="Corbel"/>
@@ -2716,7 +2475,6 @@
         </w:rPr>
         <w:t>npeCount</w:t>
       </w:r>
-      <w:proofErr w:type="spellEnd"/>
       <w:r>
         <w:rPr>
           <w:rFonts w:ascii="Corbel" w:hAnsi="Corbel"/>
@@ -2788,7 +2546,6 @@
         </w:rPr>
         <w:t>{/</w:t>
       </w:r>
-      <w:proofErr w:type="spellStart"/>
       <w:r>
         <w:rPr>
           <w:rFonts w:ascii="Corbel" w:hAnsi="Corbel"/>
@@ -2798,7 +2555,6 @@
         </w:rPr>
         <w:t>npeCount</w:t>
       </w:r>
-      <w:proofErr w:type="spellEnd"/>
       <w:r>
         <w:rPr>
           <w:rFonts w:ascii="Corbel" w:hAnsi="Corbel"/>
@@ -2877,7 +2633,6 @@
         </w:rPr>
         <w:t>{</w:t>
       </w:r>
-      <w:proofErr w:type="spellStart"/>
       <w:r>
         <w:rPr>
           <w:rFonts w:ascii="Corbel" w:hAnsi="Corbel"/>
@@ -2889,7 +2644,6 @@
         </w:rPr>
         <w:t>oscpCount</w:t>
       </w:r>
-      <w:proofErr w:type="spellEnd"/>
       <w:r>
         <w:rPr>
           <w:rFonts w:ascii="Corbel" w:hAnsi="Corbel"/>
@@ -2961,7 +2715,6 @@
         </w:rPr>
         <w:t>{/</w:t>
       </w:r>
-      <w:proofErr w:type="spellStart"/>
       <w:r>
         <w:rPr>
           <w:rFonts w:ascii="Corbel" w:hAnsi="Corbel"/>
@@ -2971,7 +2724,6 @@
         </w:rPr>
         <w:t>oscpCount</w:t>
       </w:r>
-      <w:proofErr w:type="spellEnd"/>
       <w:r>
         <w:rPr>
           <w:rFonts w:ascii="Corbel" w:hAnsi="Corbel"/>
@@ -2988,27 +2740,7 @@
           <w:szCs w:val="26"/>
           <w:highlight w:val="yellow"/>
         </w:rPr>
-        <w:t>{/</w:t>
-      </w:r>
-      <w:proofErr w:type="spellStart"/>
-      <w:r>
-        <w:rPr>
-          <w:rFonts w:ascii="Corbel" w:hAnsi="Corbel"/>
-          <w:sz w:val="26"/>
-          <w:szCs w:val="26"/>
-          <w:highlight w:val="yellow"/>
-        </w:rPr>
-        <w:t>paidAdditions</w:t>
-      </w:r>
-      <w:proofErr w:type="spellEnd"/>
-      <w:r>
-        <w:rPr>
-          <w:rFonts w:ascii="Corbel" w:hAnsi="Corbel"/>
-          <w:sz w:val="26"/>
-          <w:szCs w:val="26"/>
-          <w:highlight w:val="yellow"/>
-        </w:rPr>
-        <w:t>}</w:t>
+        <w:t>{/paidAdditions}</w:t>
       </w:r>
     </w:p>
     <w:p>
@@ -3682,17 +3414,7 @@
           <w:szCs w:val="26"/>
           <w:highlight w:val="yellow"/>
         </w:rPr>
-        <w:t>{/</w:t>
-      </w:r>
-      <w:proofErr w:type="spellStart"/>
-      <w:r>
-        <w:rPr>
-          <w:rFonts w:ascii="Corbel" w:hAnsi="Corbel"/>
-          <w:sz w:val="26"/>
-          <w:szCs w:val="26"/>
-          <w:highlight w:val="yellow"/>
-        </w:rPr>
-        <w:t>timeline</w:t>
+        <w:t>{/timeline</w:t>
       </w:r>
       <w:r>
         <w:rPr>
@@ -3703,7 +3425,6 @@
         </w:rPr>
         <w:t>NoDM</w:t>
       </w:r>
-      <w:proofErr w:type="spellEnd"/>
       <w:r>
         <w:rPr>
           <w:rFonts w:ascii="Corbel" w:hAnsi="Corbel"/>
@@ -4560,27 +4281,7 @@
           <w:szCs w:val="26"/>
           <w:highlight w:val="yellow"/>
         </w:rPr>
-        <w:t>{/</w:t>
-      </w:r>
-      <w:proofErr w:type="spellStart"/>
-      <w:r>
-        <w:rPr>
-          <w:rFonts w:ascii="Corbel" w:hAnsi="Corbel"/>
-          <w:sz w:val="26"/>
-          <w:szCs w:val="26"/>
-          <w:highlight w:val="yellow"/>
-        </w:rPr>
-        <w:t>timelineSMB</w:t>
-      </w:r>
-      <w:proofErr w:type="spellEnd"/>
-      <w:r>
-        <w:rPr>
-          <w:rFonts w:ascii="Corbel" w:hAnsi="Corbel"/>
-          <w:sz w:val="26"/>
-          <w:szCs w:val="26"/>
-          <w:highlight w:val="yellow"/>
-        </w:rPr>
-        <w:t>}</w:t>
+        <w:t>{/timelineSMB}</w:t>
       </w:r>
       <w:r>
         <w:rPr>
@@ -5762,27 +5463,7 @@
           <w:szCs w:val="26"/>
           <w:highlight w:val="yellow"/>
         </w:rPr>
-        <w:t>{/</w:t>
-      </w:r>
-      <w:proofErr w:type="spellStart"/>
-      <w:r>
-        <w:rPr>
-          <w:rFonts w:ascii="Corbel" w:hAnsi="Corbel"/>
-          <w:sz w:val="26"/>
-          <w:szCs w:val="26"/>
-          <w:highlight w:val="yellow"/>
-        </w:rPr>
-        <w:t>timelineField</w:t>
-      </w:r>
-      <w:proofErr w:type="spellEnd"/>
-      <w:r>
-        <w:rPr>
-          <w:rFonts w:ascii="Corbel" w:hAnsi="Corbel"/>
-          <w:sz w:val="26"/>
-          <w:szCs w:val="26"/>
-          <w:highlight w:val="yellow"/>
-        </w:rPr>
-        <w:t>}</w:t>
+        <w:t>{/timelineField}</w:t>
       </w:r>
       <w:r>
         <w:rPr>
@@ -7056,7 +6737,6 @@
         </w:rPr>
         <w:t>{</w:t>
       </w:r>
-      <w:proofErr w:type="spellStart"/>
       <w:r>
         <w:rPr>
           <w:rFonts w:ascii="Corbel" w:hAnsi="Corbel"/>
@@ -7068,7 +6748,6 @@
         </w:rPr>
         <w:t>userCount</w:t>
       </w:r>
-      <w:proofErr w:type="spellEnd"/>
       <w:r>
         <w:rPr>
           <w:rFonts w:ascii="Corbel" w:hAnsi="Corbel"/>
@@ -7131,7 +6810,6 @@
         </w:rPr>
         <w:t>{</w:t>
       </w:r>
-      <w:proofErr w:type="spellStart"/>
       <w:r>
         <w:rPr>
           <w:rFonts w:ascii="Corbel" w:hAnsi="Corbel"/>
@@ -7143,7 +6821,6 @@
         </w:rPr>
         <w:t>timelineWeeks</w:t>
       </w:r>
-      <w:proofErr w:type="spellEnd"/>
       <w:r>
         <w:rPr>
           <w:rFonts w:ascii="Corbel" w:hAnsi="Corbel"/>
@@ -7305,7 +6982,6 @@
         </w:rPr>
         <w:t>{^</w:t>
       </w:r>
-      <w:proofErr w:type="spellStart"/>
       <w:r>
         <w:rPr>
           <w:rFonts w:ascii="Corbel" w:hAnsi="Corbel"/>
@@ -7322,17 +6998,7 @@
           <w:szCs w:val="26"/>
           <w:highlight w:val="yellow"/>
         </w:rPr>
-        <w:t>oDataMigration</w:t>
-      </w:r>
-      <w:proofErr w:type="spellEnd"/>
-      <w:r>
-        <w:rPr>
-          <w:rFonts w:ascii="Corbel" w:hAnsi="Corbel"/>
-          <w:sz w:val="26"/>
-          <w:szCs w:val="26"/>
-          <w:highlight w:val="yellow"/>
-        </w:rPr>
-        <w:t>}</w:t>
+        <w:t>oDataMigration}</w:t>
       </w:r>
       <w:r>
         <w:rPr>
@@ -7375,23 +7041,13 @@
           <w:szCs w:val="26"/>
         </w:rPr>
       </w:pPr>
-      <w:proofErr w:type="spellStart"/>
-      <w:r>
-        <w:rPr>
-          <w:rFonts w:ascii="Corbel" w:hAnsi="Corbel"/>
-          <w:sz w:val="26"/>
-          <w:szCs w:val="26"/>
-        </w:rPr>
-        <w:t>Datasource</w:t>
-      </w:r>
-      <w:proofErr w:type="spellEnd"/>
-      <w:r>
-        <w:rPr>
-          <w:rFonts w:ascii="Corbel" w:hAnsi="Corbel"/>
-          <w:sz w:val="26"/>
-          <w:szCs w:val="26"/>
-        </w:rPr>
-        <w:t xml:space="preserve"> for the migration is </w:t>
+      <w:r>
+        <w:rPr>
+          <w:rFonts w:ascii="Corbel" w:hAnsi="Corbel"/>
+          <w:sz w:val="26"/>
+          <w:szCs w:val="26"/>
+        </w:rPr>
+        <w:t xml:space="preserve">Datasource for the migration is </w:t>
       </w:r>
       <w:r>
         <w:rPr>
@@ -7404,7 +7060,6 @@
         </w:rPr>
         <w:t>{</w:t>
       </w:r>
-      <w:proofErr w:type="spellStart"/>
       <w:r>
         <w:rPr>
           <w:rFonts w:ascii="Corbel" w:hAnsi="Corbel"/>
@@ -7416,7 +7071,6 @@
         </w:rPr>
         <w:t>existingSystem</w:t>
       </w:r>
-      <w:proofErr w:type="spellEnd"/>
       <w:r>
         <w:rPr>
           <w:rFonts w:ascii="Corbel" w:hAnsi="Corbel"/>
@@ -7454,7 +7108,6 @@
         </w:rPr>
         <w:t>/</w:t>
       </w:r>
-      <w:proofErr w:type="spellStart"/>
       <w:r>
         <w:rPr>
           <w:rFonts w:ascii="Corbel" w:hAnsi="Corbel"/>
@@ -7464,7 +7117,6 @@
         </w:rPr>
         <w:t>existingSystem</w:t>
       </w:r>
-      <w:proofErr w:type="spellEnd"/>
       <w:r>
         <w:rPr>
           <w:rFonts w:ascii="Corbel" w:hAnsi="Corbel"/>
@@ -7521,25 +7173,7 @@
           <w:sz w:val="26"/>
           <w:szCs w:val="26"/>
         </w:rPr>
-        <w:t xml:space="preserve">Additional </w:t>
-      </w:r>
-      <w:proofErr w:type="spellStart"/>
-      <w:r>
-        <w:rPr>
-          <w:rFonts w:ascii="Corbel" w:hAnsi="Corbel"/>
-          <w:sz w:val="26"/>
-          <w:szCs w:val="26"/>
-        </w:rPr>
-        <w:t>Datasource</w:t>
-      </w:r>
-      <w:proofErr w:type="spellEnd"/>
-      <w:r>
-        <w:rPr>
-          <w:rFonts w:ascii="Corbel" w:hAnsi="Corbel"/>
-          <w:sz w:val="26"/>
-          <w:szCs w:val="26"/>
-        </w:rPr>
-        <w:t xml:space="preserve">(s) for the migration are </w:t>
+        <w:t xml:space="preserve">Additional Datasource(s) for the migration are </w:t>
       </w:r>
       <w:r>
         <w:rPr>
@@ -7552,7 +7186,6 @@
         </w:rPr>
         <w:t>{</w:t>
       </w:r>
-      <w:proofErr w:type="spellStart"/>
       <w:r>
         <w:rPr>
           <w:rFonts w:ascii="Corbel" w:hAnsi="Corbel"/>
@@ -7564,7 +7197,6 @@
         </w:rPr>
         <w:t>addtlDatasources</w:t>
       </w:r>
-      <w:proofErr w:type="spellEnd"/>
       <w:r>
         <w:rPr>
           <w:rFonts w:ascii="Corbel" w:hAnsi="Corbel"/>
@@ -7600,19 +7232,8 @@
           <w:szCs w:val="26"/>
           <w:highlight w:val="yellow"/>
         </w:rPr>
-        <w:t>/</w:t>
-      </w:r>
-      <w:proofErr w:type="spellStart"/>
-      <w:r>
-        <w:rPr>
-          <w:rFonts w:ascii="Corbel" w:hAnsi="Corbel"/>
-          <w:sz w:val="26"/>
-          <w:szCs w:val="26"/>
-          <w:highlight w:val="yellow"/>
-        </w:rPr>
-        <w:t>addtlDatasources</w:t>
-      </w:r>
-      <w:proofErr w:type="spellEnd"/>
+        <w:t>/addtlDatasources</w:t>
+      </w:r>
       <w:r>
         <w:rPr>
           <w:rFonts w:ascii="Corbel" w:hAnsi="Corbel"/>
@@ -7662,7 +7283,6 @@
         </w:rPr>
         <w:t>{/</w:t>
       </w:r>
-      <w:proofErr w:type="spellStart"/>
       <w:r>
         <w:rPr>
           <w:rFonts w:ascii="Corbel" w:hAnsi="Corbel"/>
@@ -7679,17 +7299,7 @@
           <w:szCs w:val="26"/>
           <w:highlight w:val="yellow"/>
         </w:rPr>
-        <w:t>oDataMigration</w:t>
-      </w:r>
-      <w:proofErr w:type="spellEnd"/>
-      <w:r>
-        <w:rPr>
-          <w:rFonts w:ascii="Corbel" w:hAnsi="Corbel"/>
-          <w:sz w:val="26"/>
-          <w:szCs w:val="26"/>
-          <w:highlight w:val="yellow"/>
-        </w:rPr>
-        <w:t>}</w:t>
+        <w:t>oDataMigration}</w:t>
       </w:r>
     </w:p>
     <w:p>
@@ -7782,7 +7392,6 @@
         </w:rPr>
         <w:t>{</w:t>
       </w:r>
-      <w:proofErr w:type="spellStart"/>
       <w:r>
         <w:rPr>
           <w:rFonts w:ascii="Corbel" w:hAnsi="Corbel"/>
@@ -7805,7 +7414,6 @@
         </w:rPr>
         <w:t>Amt</w:t>
       </w:r>
-      <w:proofErr w:type="spellEnd"/>
       <w:r>
         <w:rPr>
           <w:rFonts w:ascii="Corbel" w:hAnsi="Corbel"/>
@@ -7954,17 +7562,7 @@
           <w:szCs w:val="26"/>
           <w:highlight w:val="yellow"/>
         </w:rPr>
-        <w:t>{/</w:t>
-      </w:r>
-      <w:proofErr w:type="spellStart"/>
-      <w:r>
-        <w:rPr>
-          <w:rFonts w:ascii="Corbel" w:hAnsi="Corbel"/>
-          <w:sz w:val="26"/>
-          <w:szCs w:val="26"/>
-          <w:highlight w:val="yellow"/>
-        </w:rPr>
-        <w:t>payments</w:t>
+        <w:t>{/payments</w:t>
       </w:r>
       <w:r>
         <w:rPr>
@@ -7991,17 +7589,7 @@
           <w:szCs w:val="26"/>
           <w:highlight w:val="yellow"/>
         </w:rPr>
-        <w:t>wo</w:t>
-      </w:r>
-      <w:proofErr w:type="spellEnd"/>
-      <w:r>
-        <w:rPr>
-          <w:rFonts w:ascii="Corbel" w:hAnsi="Corbel"/>
-          <w:sz w:val="26"/>
-          <w:szCs w:val="26"/>
-          <w:highlight w:val="yellow"/>
-        </w:rPr>
-        <w:t>}{#payments</w:t>
+        <w:t>wo}{#payments</w:t>
       </w:r>
       <w:r>
         <w:rPr>
@@ -8128,17 +7716,7 @@
           <w:szCs w:val="26"/>
           <w:highlight w:val="yellow"/>
         </w:rPr>
-        <w:t>/</w:t>
-      </w:r>
-      <w:proofErr w:type="spellStart"/>
-      <w:r>
-        <w:rPr>
-          <w:rFonts w:ascii="Corbel" w:hAnsi="Corbel"/>
-          <w:sz w:val="26"/>
-          <w:szCs w:val="26"/>
-          <w:highlight w:val="yellow"/>
-        </w:rPr>
-        <w:t>payments</w:t>
+        <w:t>/payments</w:t>
       </w:r>
       <w:r>
         <w:rPr>
@@ -8167,7 +7745,6 @@
         </w:rPr>
         <w:t>hree</w:t>
       </w:r>
-      <w:proofErr w:type="spellEnd"/>
       <w:r>
         <w:rPr>
           <w:rFonts w:ascii="Corbel" w:hAnsi="Corbel"/>
@@ -8351,21 +7928,8 @@
                 <w:sz w:val="26"/>
                 <w:szCs w:val="26"/>
               </w:rPr>
-              <w:t>{</w:t>
-            </w:r>
-            <w:proofErr w:type="spellStart"/>
-            <w:r>
-              <w:rPr>
-                <w:rFonts w:ascii="Corbel" w:hAnsi="Corbel"/>
-                <w:b/>
-                <w:bCs/>
-                <w:color w:val="19AFA4"/>
-                <w:sz w:val="26"/>
-                <w:szCs w:val="26"/>
-              </w:rPr>
-              <w:t>ocspAmt</w:t>
-            </w:r>
-            <w:proofErr w:type="spellEnd"/>
+              <w:t>{ocspAmt</w:t>
+            </w:r>
             <w:r>
               <w:rPr>
                 <w:rFonts w:ascii="Corbel" w:hAnsi="Corbel"/>
@@ -8430,19 +7994,8 @@
           <w:szCs w:val="26"/>
           <w:highlight w:val="yellow"/>
         </w:rPr>
-        <w:t>/</w:t>
-      </w:r>
-      <w:proofErr w:type="spellStart"/>
-      <w:r>
-        <w:rPr>
-          <w:rFonts w:ascii="Corbel" w:hAnsi="Corbel"/>
-          <w:sz w:val="26"/>
-          <w:szCs w:val="26"/>
-          <w:highlight w:val="yellow"/>
-        </w:rPr>
-        <w:t>oscpOption</w:t>
-      </w:r>
-      <w:proofErr w:type="spellEnd"/>
+        <w:t>/oscpOption</w:t>
+      </w:r>
       <w:r>
         <w:rPr>
           <w:rFonts w:ascii="Corbel" w:hAnsi="Corbel"/>
@@ -8601,21 +8154,8 @@
                 <w:sz w:val="26"/>
                 <w:szCs w:val="26"/>
               </w:rPr>
-              <w:t>{</w:t>
-            </w:r>
-            <w:proofErr w:type="spellStart"/>
-            <w:r>
-              <w:rPr>
-                <w:rFonts w:ascii="Corbel" w:hAnsi="Corbel"/>
-                <w:b/>
-                <w:bCs/>
-                <w:color w:val="19AFA4"/>
-                <w:sz w:val="26"/>
-                <w:szCs w:val="26"/>
-              </w:rPr>
-              <w:t>onSiteTrainingAmt</w:t>
-            </w:r>
-            <w:proofErr w:type="spellEnd"/>
+              <w:t>{onSiteTrainingAmt</w:t>
+            </w:r>
             <w:r>
               <w:rPr>
                 <w:rFonts w:ascii="Corbel" w:hAnsi="Corbel"/>
@@ -8657,19 +8197,8 @@
           <w:szCs w:val="26"/>
           <w:highlight w:val="yellow"/>
         </w:rPr>
-        <w:t>/</w:t>
-      </w:r>
-      <w:proofErr w:type="spellStart"/>
-      <w:r>
-        <w:rPr>
-          <w:rFonts w:ascii="Corbel" w:hAnsi="Corbel"/>
-          <w:sz w:val="26"/>
-          <w:szCs w:val="26"/>
-          <w:highlight w:val="yellow"/>
-        </w:rPr>
-        <w:t>onSiteTraining</w:t>
-      </w:r>
-      <w:proofErr w:type="spellEnd"/>
+        <w:t>/onSiteTraining</w:t>
+      </w:r>
       <w:r>
         <w:rPr>
           <w:rFonts w:ascii="Corbel" w:hAnsi="Corbel"/>
@@ -8821,9 +8350,8 @@
                 <w:sz w:val="26"/>
                 <w:szCs w:val="26"/>
               </w:rPr>
-              <w:t>{</w:t>
-            </w:r>
-            <w:proofErr w:type="spellStart"/>
+              <w:t>{afterCare</w:t>
+            </w:r>
             <w:r>
               <w:rPr>
                 <w:rFonts w:ascii="Corbel" w:hAnsi="Corbel"/>
@@ -8833,20 +8361,8 @@
                 <w:sz w:val="26"/>
                 <w:szCs w:val="26"/>
               </w:rPr>
-              <w:t>afterCare</w:t>
-            </w:r>
-            <w:r>
-              <w:rPr>
-                <w:rFonts w:ascii="Corbel" w:hAnsi="Corbel"/>
-                <w:b/>
-                <w:bCs/>
-                <w:color w:val="19AFA4"/>
-                <w:sz w:val="26"/>
-                <w:szCs w:val="26"/>
-              </w:rPr>
               <w:t>Amt</w:t>
             </w:r>
-            <w:proofErr w:type="spellEnd"/>
             <w:r>
               <w:rPr>
                 <w:rFonts w:ascii="Corbel" w:hAnsi="Corbel"/>
@@ -8889,27 +8405,7 @@
           <w:szCs w:val="26"/>
           <w:highlight w:val="yellow"/>
         </w:rPr>
-        <w:t>{^</w:t>
-      </w:r>
-      <w:proofErr w:type="spellStart"/>
-      <w:r>
-        <w:rPr>
-          <w:rFonts w:ascii="Corbel" w:hAnsi="Corbel"/>
-          <w:sz w:val="26"/>
-          <w:szCs w:val="26"/>
-          <w:highlight w:val="yellow"/>
-        </w:rPr>
-        <w:t>NoDataMigration</w:t>
-      </w:r>
-      <w:proofErr w:type="spellEnd"/>
-      <w:r>
-        <w:rPr>
-          <w:rFonts w:ascii="Corbel" w:hAnsi="Corbel"/>
-          <w:sz w:val="26"/>
-          <w:szCs w:val="26"/>
-          <w:highlight w:val="yellow"/>
-        </w:rPr>
-        <w:t>}</w:t>
+        <w:t>{^NoDataMigration}</w:t>
       </w:r>
       <w:r>
         <w:rPr>
@@ -8927,36 +8423,7 @@
           <w:szCs w:val="26"/>
           <w:highlight w:val="yellow"/>
         </w:rPr>
-        <w:t>{</w:t>
-      </w:r>
-      <w:r>
-        <w:rPr>
-          <w:rFonts w:ascii="Corbel" w:hAnsi="Corbel"/>
-          <w:sz w:val="26"/>
-          <w:szCs w:val="26"/>
-          <w:highlight w:val="yellow"/>
-        </w:rPr>
-        <w:t>/</w:t>
-      </w:r>
-      <w:proofErr w:type="spellStart"/>
-      <w:r>
-        <w:rPr>
-          <w:rFonts w:ascii="Corbel" w:hAnsi="Corbel"/>
-          <w:sz w:val="26"/>
-          <w:szCs w:val="26"/>
-          <w:highlight w:val="yellow"/>
-        </w:rPr>
-        <w:t>NoDataMigration</w:t>
-      </w:r>
-      <w:proofErr w:type="spellEnd"/>
-      <w:r>
-        <w:rPr>
-          <w:rFonts w:ascii="Corbel" w:hAnsi="Corbel"/>
-          <w:sz w:val="26"/>
-          <w:szCs w:val="26"/>
-          <w:highlight w:val="yellow"/>
-        </w:rPr>
-        <w:t>}</w:t>
+        <w:t>{/NoDataMigration}</w:t>
       </w:r>
       <w:r>
         <w:rPr>
@@ -9030,19 +8497,8 @@
           <w:szCs w:val="26"/>
           <w:highlight w:val="yellow"/>
         </w:rPr>
-        <w:t>/</w:t>
-      </w:r>
-      <w:proofErr w:type="spellStart"/>
-      <w:r>
-        <w:rPr>
-          <w:rFonts w:ascii="Corbel" w:hAnsi="Corbel"/>
-          <w:sz w:val="26"/>
-          <w:szCs w:val="26"/>
-          <w:highlight w:val="yellow"/>
-        </w:rPr>
-        <w:t>afterCare</w:t>
-      </w:r>
-      <w:proofErr w:type="spellEnd"/>
+        <w:t>/afterCare</w:t>
+      </w:r>
       <w:r>
         <w:rPr>
           <w:rFonts w:ascii="Corbel" w:hAnsi="Corbel"/>
@@ -9117,7 +8573,7 @@
           <w:sz w:val="26"/>
           <w:szCs w:val="26"/>
         </w:rPr>
-        <w:t>Custom Development including but not limited to:</w:t>
+        <w:t>Herefish Implementation</w:t>
       </w:r>
     </w:p>
     <w:p>
@@ -9139,6 +8595,50 @@
           <w:sz w:val="26"/>
           <w:szCs w:val="26"/>
         </w:rPr>
+        <w:t>Clients can choose the Herefish Implementation package based on their needs during or after implementation</w:t>
+      </w:r>
+    </w:p>
+    <w:p>
+      <w:pPr>
+        <w:pStyle w:val="ListParagraph"/>
+        <w:numPr>
+          <w:ilvl w:val="0"/>
+          <w:numId w:val="4"/>
+        </w:numPr>
+        <w:rPr>
+          <w:rFonts w:ascii="Corbel" w:hAnsi="Corbel"/>
+          <w:sz w:val="26"/>
+          <w:szCs w:val="26"/>
+        </w:rPr>
+      </w:pPr>
+      <w:r>
+        <w:rPr>
+          <w:rFonts w:ascii="Corbel" w:hAnsi="Corbel"/>
+          <w:sz w:val="26"/>
+          <w:szCs w:val="26"/>
+        </w:rPr>
+        <w:t>Custom Development including but not limited to:</w:t>
+      </w:r>
+    </w:p>
+    <w:p>
+      <w:pPr>
+        <w:pStyle w:val="ListParagraph"/>
+        <w:numPr>
+          <w:ilvl w:val="1"/>
+          <w:numId w:val="4"/>
+        </w:numPr>
+        <w:rPr>
+          <w:rFonts w:ascii="Corbel" w:hAnsi="Corbel"/>
+          <w:sz w:val="26"/>
+          <w:szCs w:val="26"/>
+        </w:rPr>
+      </w:pPr>
+      <w:r>
+        <w:rPr>
+          <w:rFonts w:ascii="Corbel" w:hAnsi="Corbel"/>
+          <w:sz w:val="26"/>
+          <w:szCs w:val="26"/>
+        </w:rPr>
         <w:t>Bullhorn Custom Functionality</w:t>
       </w:r>
     </w:p>
@@ -9273,23 +8773,13 @@
           <w:szCs w:val="26"/>
         </w:rPr>
       </w:pPr>
-      <w:proofErr w:type="spellStart"/>
-      <w:r>
-        <w:rPr>
-          <w:rFonts w:ascii="Corbel" w:hAnsi="Corbel"/>
-          <w:sz w:val="26"/>
-          <w:szCs w:val="26"/>
-        </w:rPr>
-        <w:t>Datamirror</w:t>
-      </w:r>
-      <w:proofErr w:type="spellEnd"/>
-      <w:r>
-        <w:rPr>
-          <w:rFonts w:ascii="Corbel" w:hAnsi="Corbel"/>
-          <w:sz w:val="26"/>
-          <w:szCs w:val="26"/>
-        </w:rPr>
-        <w:t xml:space="preserve"> setup and implementation</w:t>
+      <w:r>
+        <w:rPr>
+          <w:rFonts w:ascii="Corbel" w:hAnsi="Corbel"/>
+          <w:sz w:val="26"/>
+          <w:szCs w:val="26"/>
+        </w:rPr>
+        <w:t>Datamirror setup and implementation</w:t>
       </w:r>
     </w:p>
     <w:p>
@@ -9311,6 +8801,7 @@
           <w:sz w:val="26"/>
           <w:szCs w:val="26"/>
         </w:rPr>
+        <w:lastRenderedPageBreak/>
         <w:t>Integrations not specifically listed in this scope of work</w:t>
       </w:r>
     </w:p>
@@ -9342,27 +8833,7 @@
           <w:szCs w:val="26"/>
           <w:highlight w:val="yellow"/>
         </w:rPr>
-        <w:t>{^</w:t>
-      </w:r>
-      <w:proofErr w:type="spellStart"/>
-      <w:r>
-        <w:rPr>
-          <w:rFonts w:ascii="Corbel" w:hAnsi="Corbel"/>
-          <w:sz w:val="26"/>
-          <w:szCs w:val="26"/>
-          <w:highlight w:val="yellow"/>
-        </w:rPr>
-        <w:t>qbIntegration</w:t>
-      </w:r>
-      <w:proofErr w:type="spellEnd"/>
-      <w:r>
-        <w:rPr>
-          <w:rFonts w:ascii="Corbel" w:hAnsi="Corbel"/>
-          <w:sz w:val="26"/>
-          <w:szCs w:val="26"/>
-          <w:highlight w:val="yellow"/>
-        </w:rPr>
-        <w:t>}</w:t>
+        <w:t>{^qbIntegration}</w:t>
       </w:r>
     </w:p>
     <w:p>
@@ -9378,24 +8849,13 @@
           <w:szCs w:val="26"/>
         </w:rPr>
       </w:pPr>
-      <w:proofErr w:type="spellStart"/>
-      <w:r>
-        <w:rPr>
-          <w:rFonts w:ascii="Corbel" w:hAnsi="Corbel"/>
-          <w:sz w:val="26"/>
-          <w:szCs w:val="26"/>
-        </w:rPr>
-        <w:lastRenderedPageBreak/>
-        <w:t>Quickbooks</w:t>
-      </w:r>
-      <w:proofErr w:type="spellEnd"/>
-      <w:r>
-        <w:rPr>
-          <w:rFonts w:ascii="Corbel" w:hAnsi="Corbel"/>
-          <w:sz w:val="26"/>
-          <w:szCs w:val="26"/>
-        </w:rPr>
-        <w:t xml:space="preserve"> integration</w:t>
+      <w:r>
+        <w:rPr>
+          <w:rFonts w:ascii="Corbel" w:hAnsi="Corbel"/>
+          <w:sz w:val="26"/>
+          <w:szCs w:val="26"/>
+        </w:rPr>
+        <w:t>Quickbooks integration</w:t>
       </w:r>
       <w:r>
         <w:rPr>
@@ -9415,7 +8875,6 @@
         </w:rPr>
         <w:t>/</w:t>
       </w:r>
-      <w:proofErr w:type="spellStart"/>
       <w:r>
         <w:rPr>
           <w:rFonts w:ascii="Corbel" w:hAnsi="Corbel"/>
@@ -9425,7 +8884,6 @@
         </w:rPr>
         <w:t>qbIntegration</w:t>
       </w:r>
-      <w:proofErr w:type="spellEnd"/>
       <w:r>
         <w:rPr>
           <w:rFonts w:ascii="Corbel" w:hAnsi="Corbel"/>
@@ -9444,7 +8902,6 @@
         </w:rPr>
         <w:t>^</w:t>
       </w:r>
-      <w:proofErr w:type="spellStart"/>
       <w:r>
         <w:rPr>
           <w:rFonts w:ascii="Corbel" w:hAnsi="Corbel"/>
@@ -9454,7 +8911,6 @@
         </w:rPr>
         <w:t>emailsAsNotes</w:t>
       </w:r>
-      <w:proofErr w:type="spellEnd"/>
       <w:r>
         <w:rPr>
           <w:rFonts w:ascii="Corbel" w:hAnsi="Corbel"/>
@@ -9544,7 +9000,6 @@
         </w:rPr>
         <w:t>/</w:t>
       </w:r>
-      <w:proofErr w:type="spellStart"/>
       <w:r>
         <w:rPr>
           <w:rFonts w:ascii="Corbel" w:hAnsi="Corbel"/>
@@ -9554,7 +9009,6 @@
         </w:rPr>
         <w:t>emailsAsNotes</w:t>
       </w:r>
-      <w:proofErr w:type="spellEnd"/>
       <w:r>
         <w:rPr>
           <w:rFonts w:ascii="Corbel" w:hAnsi="Corbel"/>
@@ -9573,7 +9027,6 @@
         </w:rPr>
         <w:t>^</w:t>
       </w:r>
-      <w:proofErr w:type="spellStart"/>
       <w:r>
         <w:rPr>
           <w:rFonts w:ascii="Corbel" w:hAnsi="Corbel"/>
@@ -9583,7 +9036,6 @@
         </w:rPr>
         <w:t>histSubmissions</w:t>
       </w:r>
-      <w:proofErr w:type="spellEnd"/>
       <w:r>
         <w:rPr>
           <w:rFonts w:ascii="Corbel" w:hAnsi="Corbel"/>
@@ -9646,27 +9098,7 @@
           <w:szCs w:val="26"/>
           <w:highlight w:val="yellow"/>
         </w:rPr>
-        <w:t>{/</w:t>
-      </w:r>
-      <w:proofErr w:type="spellStart"/>
-      <w:r>
-        <w:rPr>
-          <w:rFonts w:ascii="Corbel" w:hAnsi="Corbel"/>
-          <w:sz w:val="26"/>
-          <w:szCs w:val="26"/>
-          <w:highlight w:val="yellow"/>
-        </w:rPr>
-        <w:t>histSubmissions</w:t>
-      </w:r>
-      <w:proofErr w:type="spellEnd"/>
-      <w:r>
-        <w:rPr>
-          <w:rFonts w:ascii="Corbel" w:hAnsi="Corbel"/>
-          <w:sz w:val="26"/>
-          <w:szCs w:val="26"/>
-          <w:highlight w:val="yellow"/>
-        </w:rPr>
-        <w:t>}</w:t>
+        <w:t>{/histSubmissions}</w:t>
       </w:r>
       <w:r>
         <w:rPr>
@@ -9686,7 +9118,6 @@
         </w:rPr>
         <w:t>^</w:t>
       </w:r>
-      <w:proofErr w:type="spellStart"/>
       <w:r>
         <w:rPr>
           <w:rFonts w:ascii="Corbel" w:hAnsi="Corbel"/>
@@ -9696,7 +9127,6 @@
         </w:rPr>
         <w:t>npeCount</w:t>
       </w:r>
-      <w:proofErr w:type="spellEnd"/>
       <w:r>
         <w:rPr>
           <w:rFonts w:ascii="Corbel" w:hAnsi="Corbel"/>
@@ -9769,7 +9199,6 @@
         </w:rPr>
         <w:t>{/</w:t>
       </w:r>
-      <w:proofErr w:type="spellStart"/>
       <w:r>
         <w:rPr>
           <w:rFonts w:ascii="Corbel" w:hAnsi="Corbel"/>
@@ -9779,7 +9208,6 @@
         </w:rPr>
         <w:t>npeCount</w:t>
       </w:r>
-      <w:proofErr w:type="spellEnd"/>
       <w:r>
         <w:rPr>
           <w:rFonts w:ascii="Corbel" w:hAnsi="Corbel"/>
@@ -9807,7 +9235,6 @@
         </w:rPr>
         <w:t>^</w:t>
       </w:r>
-      <w:proofErr w:type="spellStart"/>
       <w:r>
         <w:rPr>
           <w:rFonts w:ascii="Corbel" w:hAnsi="Corbel"/>
@@ -9817,7 +9244,6 @@
         </w:rPr>
         <w:t>oscpCount</w:t>
       </w:r>
-      <w:proofErr w:type="spellEnd"/>
       <w:r>
         <w:rPr>
           <w:rFonts w:ascii="Corbel" w:hAnsi="Corbel"/>
@@ -9898,7 +9324,6 @@
         </w:rPr>
         <w:t>{/</w:t>
       </w:r>
-      <w:proofErr w:type="spellStart"/>
       <w:r>
         <w:rPr>
           <w:rFonts w:ascii="Corbel" w:hAnsi="Corbel"/>
@@ -9908,7 +9333,6 @@
         </w:rPr>
         <w:t>oscpCount</w:t>
       </w:r>
-      <w:proofErr w:type="spellEnd"/>
       <w:r>
         <w:rPr>
           <w:rFonts w:ascii="Corbel" w:hAnsi="Corbel"/>
@@ -10073,7 +9497,6 @@
                 <w:vertAlign w:val="superscript"/>
               </w:rPr>
             </w:pPr>
-            <w:proofErr w:type="spellStart"/>
             <w:r>
               <w:rPr>
                 <w:rFonts w:ascii="Corbel" w:hAnsi="Corbel"/>
@@ -10086,7 +9509,6 @@
               </w:rPr>
               <w:t>dateSigned</w:t>
             </w:r>
-            <w:proofErr w:type="spellEnd"/>
           </w:p>
         </w:tc>
       </w:tr>
@@ -10137,7 +9559,6 @@
                 <w:vertAlign w:val="superscript"/>
               </w:rPr>
             </w:pPr>
-            <w:proofErr w:type="spellStart"/>
             <w:r>
               <w:rPr>
                 <w:rFonts w:ascii="Corbel" w:hAnsi="Corbel"/>
@@ -10162,7 +9583,6 @@
               </w:rPr>
               <w:t>Company</w:t>
             </w:r>
-            <w:proofErr w:type="spellEnd"/>
           </w:p>
         </w:tc>
       </w:tr>
@@ -10302,7 +9722,7 @@
           <w:sz w:val="26"/>
           <w:szCs w:val="26"/>
         </w:rPr>
-        <w:t xml:space="preserve">In rendering services under this Agreement, Tonic HQ shall conform to high professional standards of work and business ethics. Tonic HQ shall not use time, materials, or equipment of the Client without the prior written consent of the Client. In no event shall Tonic HQ take any action or accept any assistance or engage in any activity that would result in any university, governmental body, research institute or </w:t>
+        <w:t xml:space="preserve">In rendering services under this Agreement, Tonic HQ shall conform to high professional standards of work and business ethics. Tonic HQ shall not use time, </w:t>
       </w:r>
       <w:r>
         <w:rPr>
@@ -10311,7 +9731,7 @@
           <w:szCs w:val="26"/>
         </w:rPr>
         <w:lastRenderedPageBreak/>
-        <w:t>other person, entity, or organization acquiring any rights of any nature in the results of work performed by or for the Client.</w:t>
+        <w:t>materials, or equipment of the Client without the prior written consent of the Client. In no event shall Tonic HQ take any action or accept any assistance or engage in any activity that would result in any university, governmental body, research institute or other person, entity, or organization acquiring any rights of any nature in the results of work performed by or for the Client.</w:t>
       </w:r>
     </w:p>
     <w:p>
@@ -10674,7 +10094,6 @@
                 <w:vertAlign w:val="superscript"/>
               </w:rPr>
             </w:pPr>
-            <w:proofErr w:type="spellStart"/>
             <w:r>
               <w:rPr>
                 <w:rFonts w:ascii="Corbel" w:hAnsi="Corbel"/>
@@ -10685,7 +10104,6 @@
               </w:rPr>
               <w:t>clientSignature</w:t>
             </w:r>
-            <w:proofErr w:type="spellEnd"/>
           </w:p>
         </w:tc>
         <w:tc>
@@ -10743,7 +10161,6 @@
                 <w:vertAlign w:val="superscript"/>
               </w:rPr>
             </w:pPr>
-            <w:proofErr w:type="spellStart"/>
             <w:r>
               <w:rPr>
                 <w:rFonts w:ascii="Corbel" w:hAnsi="Corbel"/>
@@ -10754,7 +10171,6 @@
               </w:rPr>
               <w:t>thqSignature</w:t>
             </w:r>
-            <w:proofErr w:type="spellEnd"/>
           </w:p>
         </w:tc>
       </w:tr>
@@ -10787,7 +10203,6 @@
                 <w:vertAlign w:val="superscript"/>
               </w:rPr>
             </w:pPr>
-            <w:proofErr w:type="spellStart"/>
             <w:r>
               <w:rPr>
                 <w:rFonts w:ascii="Corbel" w:hAnsi="Corbel"/>
@@ -10798,7 +10213,6 @@
               </w:rPr>
               <w:t>clientName</w:t>
             </w:r>
-            <w:proofErr w:type="spellEnd"/>
           </w:p>
         </w:tc>
         <w:tc>
@@ -10853,7 +10267,6 @@
                 <w:vertAlign w:val="superscript"/>
               </w:rPr>
             </w:pPr>
-            <w:proofErr w:type="spellStart"/>
             <w:r>
               <w:rPr>
                 <w:rFonts w:ascii="Corbel" w:hAnsi="Corbel"/>
@@ -10864,7 +10277,6 @@
               </w:rPr>
               <w:t>thqName</w:t>
             </w:r>
-            <w:proofErr w:type="spellEnd"/>
           </w:p>
         </w:tc>
       </w:tr>
@@ -10897,7 +10309,6 @@
                 <w:vertAlign w:val="superscript"/>
               </w:rPr>
             </w:pPr>
-            <w:proofErr w:type="spellStart"/>
             <w:r>
               <w:rPr>
                 <w:rFonts w:ascii="Corbel" w:hAnsi="Corbel"/>
@@ -10908,7 +10319,6 @@
               </w:rPr>
               <w:t>clientTitle</w:t>
             </w:r>
-            <w:proofErr w:type="spellEnd"/>
           </w:p>
         </w:tc>
         <w:tc>
@@ -10963,7 +10373,6 @@
                 <w:vertAlign w:val="superscript"/>
               </w:rPr>
             </w:pPr>
-            <w:proofErr w:type="spellStart"/>
             <w:r>
               <w:rPr>
                 <w:rFonts w:ascii="Corbel" w:hAnsi="Corbel"/>
@@ -10974,7 +10383,6 @@
               </w:rPr>
               <w:t>thqTitle</w:t>
             </w:r>
-            <w:proofErr w:type="spellEnd"/>
           </w:p>
         </w:tc>
       </w:tr>
@@ -15757,15 +15165,16 @@
 </file>
 
 <file path=customXml/item1.xml><?xml version="1.0" encoding="utf-8"?>
-<?mso-contentType ?>
-<FormTemplates xmlns="http://schemas.microsoft.com/sharepoint/v3/contenttype/forms">
-  <Display>DocumentLibraryForm</Display>
-  <Edit>DocumentLibraryForm</Edit>
-  <New>DocumentLibraryForm</New>
-</FormTemplates>
+<p:properties xmlns:p="http://schemas.microsoft.com/office/2006/metadata/properties" xmlns:xsi="http://www.w3.org/2001/XMLSchema-instance" xmlns:pc="http://schemas.microsoft.com/office/infopath/2007/PartnerControls">
+  <documentManagement/>
+</p:properties>
 </file>
 
 <file path=customXml/item2.xml><?xml version="1.0" encoding="utf-8"?>
+<b:Sources xmlns:b="http://schemas.openxmlformats.org/officeDocument/2006/bibliography" xmlns="http://schemas.openxmlformats.org/officeDocument/2006/bibliography" SelectedStyle="\APASixthEditionOfficeOnline.xsl" StyleName="APA" Version="6"/>
+</file>
+
+<file path=customXml/item3.xml><?xml version="1.0" encoding="utf-8"?>
 <ct:contentTypeSchema xmlns:ct="http://schemas.microsoft.com/office/2006/metadata/contentType" xmlns:ma="http://schemas.microsoft.com/office/2006/metadata/properties/metaAttributes" ct:_="" ma:_="" ma:contentTypeName="Document" ma:contentTypeID="0x010100EBA535DFF5A8694DBFC392C7482A5D29" ma:contentTypeVersion="12" ma:contentTypeDescription="Create a new document." ma:contentTypeScope="" ma:versionID="573bac6d349d63292cb26eae9047c938">
   <xsd:schema xmlns:xsd="http://www.w3.org/2001/XMLSchema" xmlns:xs="http://www.w3.org/2001/XMLSchema" xmlns:p="http://schemas.microsoft.com/office/2006/metadata/properties" xmlns:ns2="8d0d7c7a-3fcd-48ce-8115-c8cdb45204dd" xmlns:ns3="ffa52898-63f8-4c79-8877-ee2d24c3633f" targetNamespace="http://schemas.microsoft.com/office/2006/metadata/properties" ma:root="true" ma:fieldsID="f6275ab8e9016535bd312a2a8dc0f89b" ns2:_="" ns3:_="">
     <xsd:import namespace="8d0d7c7a-3fcd-48ce-8115-c8cdb45204dd"/>
@@ -15982,25 +15391,33 @@
 </ct:contentTypeSchema>
 </file>
 
-<file path=customXml/item3.xml><?xml version="1.0" encoding="utf-8"?>
-<b:Sources xmlns:b="http://schemas.openxmlformats.org/officeDocument/2006/bibliography" xmlns="http://schemas.openxmlformats.org/officeDocument/2006/bibliography" SelectedStyle="\APASixthEditionOfficeOnline.xsl" StyleName="APA" Version="6"/>
-</file>
-
 <file path=customXml/item4.xml><?xml version="1.0" encoding="utf-8"?>
-<p:properties xmlns:p="http://schemas.microsoft.com/office/2006/metadata/properties" xmlns:xsi="http://www.w3.org/2001/XMLSchema-instance" xmlns:pc="http://schemas.microsoft.com/office/infopath/2007/PartnerControls">
-  <documentManagement/>
-</p:properties>
+<?mso-contentType ?>
+<FormTemplates xmlns="http://schemas.microsoft.com/sharepoint/v3/contenttype/forms">
+  <Display>DocumentLibraryForm</Display>
+  <Edit>DocumentLibraryForm</Edit>
+  <New>DocumentLibraryForm</New>
+</FormTemplates>
 </file>
 
 <file path=customXml/itemProps1.xml><?xml version="1.0" encoding="utf-8"?>
-<ds:datastoreItem xmlns:ds="http://schemas.openxmlformats.org/officeDocument/2006/customXml" ds:itemID="{799059B4-769D-4F2E-ACFF-B9A792173474}">
+<ds:datastoreItem xmlns:ds="http://schemas.openxmlformats.org/officeDocument/2006/customXml" ds:itemID="{67C69557-6FA2-4FD9-9DDB-10414B88DA10}">
   <ds:schemaRefs>
-    <ds:schemaRef ds:uri="http://schemas.microsoft.com/sharepoint/v3/contenttype/forms"/>
+    <ds:schemaRef ds:uri="http://schemas.microsoft.com/office/2006/metadata/properties"/>
+    <ds:schemaRef ds:uri="http://schemas.microsoft.com/office/infopath/2007/PartnerControls"/>
   </ds:schemaRefs>
 </ds:datastoreItem>
 </file>
 
 <file path=customXml/itemProps2.xml><?xml version="1.0" encoding="utf-8"?>
+<ds:datastoreItem xmlns:ds="http://schemas.openxmlformats.org/officeDocument/2006/customXml" ds:itemID="{2ECA1ABF-4B5E-4447-A8A6-0CA64DB01ACB}">
+  <ds:schemaRefs>
+    <ds:schemaRef ds:uri="http://schemas.openxmlformats.org/officeDocument/2006/bibliography"/>
+  </ds:schemaRefs>
+</ds:datastoreItem>
+</file>
+
+<file path=customXml/itemProps3.xml><?xml version="1.0" encoding="utf-8"?>
 <ds:datastoreItem xmlns:ds="http://schemas.openxmlformats.org/officeDocument/2006/customXml" ds:itemID="{075A694F-94BA-4CAA-ADB3-A314B2D6431C}">
   <ds:schemaRefs>
     <ds:schemaRef ds:uri="http://schemas.microsoft.com/office/2006/metadata/contentType"/>
@@ -16019,19 +15436,10 @@
 </ds:datastoreItem>
 </file>
 
-<file path=customXml/itemProps3.xml><?xml version="1.0" encoding="utf-8"?>
-<ds:datastoreItem xmlns:ds="http://schemas.openxmlformats.org/officeDocument/2006/customXml" ds:itemID="{2ECA1ABF-4B5E-4447-A8A6-0CA64DB01ACB}">
+<file path=customXml/itemProps4.xml><?xml version="1.0" encoding="utf-8"?>
+<ds:datastoreItem xmlns:ds="http://schemas.openxmlformats.org/officeDocument/2006/customXml" ds:itemID="{799059B4-769D-4F2E-ACFF-B9A792173474}">
   <ds:schemaRefs>
-    <ds:schemaRef ds:uri="http://schemas.openxmlformats.org/officeDocument/2006/bibliography"/>
-  </ds:schemaRefs>
-</ds:datastoreItem>
-</file>
-
-<file path=customXml/itemProps4.xml><?xml version="1.0" encoding="utf-8"?>
-<ds:datastoreItem xmlns:ds="http://schemas.openxmlformats.org/officeDocument/2006/customXml" ds:itemID="{67C69557-6FA2-4FD9-9DDB-10414B88DA10}">
-  <ds:schemaRefs>
-    <ds:schemaRef ds:uri="http://schemas.microsoft.com/office/2006/metadata/properties"/>
-    <ds:schemaRef ds:uri="http://schemas.microsoft.com/office/infopath/2007/PartnerControls"/>
+    <ds:schemaRef ds:uri="http://schemas.microsoft.com/sharepoint/v3/contenttype/forms"/>
   </ds:schemaRefs>
 </ds:datastoreItem>
 </file>
</xml_diff>

<commit_message>
Added box for OSCP
</commit_message>
<xml_diff>
--- a/sales/template.docx
+++ b/sales/template.docx
@@ -49,7 +49,7 @@
           <w:noProof/>
         </w:rPr>
         <w:drawing>
-          <wp:anchor distT="0" distB="0" distL="114300" distR="114300" simplePos="0" relativeHeight="251659264" behindDoc="1" locked="0" layoutInCell="1" allowOverlap="1">
+          <wp:anchor distT="0" distB="0" distL="114300" distR="114300" simplePos="0" relativeHeight="251659264" behindDoc="1" locked="0" layoutInCell="1" allowOverlap="1" wp14:anchorId="34A2E9CB" wp14:editId="68EFED5B">
             <wp:simplePos x="0" y="0"/>
             <wp:positionH relativeFrom="page">
               <wp:align>center</wp:align>
@@ -202,7 +202,17 @@
           <w:szCs w:val="26"/>
           <w:highlight w:val="yellow"/>
         </w:rPr>
-        <w:t>{#timelineBH1}</w:t>
+        <w:t>{#timelineBH</w:t>
+      </w:r>
+      <w:proofErr w:type="gramStart"/>
+      <w:r>
+        <w:rPr>
+          <w:rFonts w:ascii="Corbel" w:hAnsi="Corbel"/>
+          <w:sz w:val="26"/>
+          <w:szCs w:val="26"/>
+          <w:highlight w:val="yellow"/>
+        </w:rPr>
+        <w:t>1}</w:t>
       </w:r>
       <w:r>
         <w:rPr>
@@ -213,17 +223,9 @@
           <w:sz w:val="40"/>
           <w:szCs w:val="40"/>
         </w:rPr>
-        <w:t xml:space="preserve">One </w:t>
-      </w:r>
-      <w:r>
-        <w:rPr>
-          <w:rFonts w:ascii="Corbel" w:hAnsi="Corbel"/>
-          <w:sz w:val="26"/>
-          <w:szCs w:val="26"/>
-          <w:highlight w:val="yellow"/>
-        </w:rPr>
-        <w:t>{/timelineBH1}</w:t>
-      </w:r>
+        <w:t>One</w:t>
+      </w:r>
+      <w:proofErr w:type="gramEnd"/>
       <w:r>
         <w:rPr>
           <w:rFonts w:ascii="Corbel" w:hAnsi="Corbel"/>
@@ -233,14 +235,18 @@
           <w:sz w:val="40"/>
           <w:szCs w:val="40"/>
         </w:rPr>
-        <w:t>Implementation</w:t>
-      </w:r>
-    </w:p>
-    <w:p>
-      <w:pPr>
-        <w:pStyle w:val="Heading1"/>
-        <w:spacing w:line="240" w:lineRule="auto"/>
-        <w:jc w:val="center"/>
+        <w:t xml:space="preserve"> </w:t>
+      </w:r>
+      <w:r>
+        <w:rPr>
+          <w:rFonts w:ascii="Corbel" w:hAnsi="Corbel"/>
+          <w:sz w:val="26"/>
+          <w:szCs w:val="26"/>
+          <w:highlight w:val="yellow"/>
+        </w:rPr>
+        <w:t>{/timelineBH1}</w:t>
+      </w:r>
+      <w:r>
         <w:rPr>
           <w:rFonts w:ascii="Corbel" w:hAnsi="Corbel"/>
           <w:b/>
@@ -249,8 +255,14 @@
           <w:sz w:val="40"/>
           <w:szCs w:val="40"/>
         </w:rPr>
-      </w:pPr>
-      <w:r>
+        <w:t>Implementation</w:t>
+      </w:r>
+    </w:p>
+    <w:p>
+      <w:pPr>
+        <w:pStyle w:val="Heading1"/>
+        <w:spacing w:line="240" w:lineRule="auto"/>
+        <w:jc w:val="center"/>
         <w:rPr>
           <w:rFonts w:ascii="Corbel" w:hAnsi="Corbel"/>
           <w:b/>
@@ -259,25 +271,8 @@
           <w:sz w:val="40"/>
           <w:szCs w:val="40"/>
         </w:rPr>
-        <w:t>Proposal</w:t>
-      </w:r>
-    </w:p>
-    <w:p>
-      <w:pPr>
-        <w:spacing w:after="0" w:line="240" w:lineRule="auto"/>
-        <w:jc w:val="center"/>
-        <w:rPr>
-          <w:rFonts w:ascii="Corbel" w:hAnsi="Corbel"/>
-          <w:sz w:val="26"/>
-          <w:szCs w:val="26"/>
-        </w:rPr>
-      </w:pPr>
-    </w:p>
-    <w:p>
-      <w:pPr>
-        <w:pStyle w:val="Heading1"/>
-        <w:spacing w:line="240" w:lineRule="auto"/>
-        <w:jc w:val="center"/>
+      </w:pPr>
+      <w:r>
         <w:rPr>
           <w:rFonts w:ascii="Corbel" w:hAnsi="Corbel"/>
           <w:b/>
@@ -286,8 +281,25 @@
           <w:sz w:val="40"/>
           <w:szCs w:val="40"/>
         </w:rPr>
-      </w:pPr>
-      <w:r>
+        <w:t>Proposal</w:t>
+      </w:r>
+    </w:p>
+    <w:p>
+      <w:pPr>
+        <w:spacing w:after="0" w:line="240" w:lineRule="auto"/>
+        <w:jc w:val="center"/>
+        <w:rPr>
+          <w:rFonts w:ascii="Corbel" w:hAnsi="Corbel"/>
+          <w:sz w:val="26"/>
+          <w:szCs w:val="26"/>
+        </w:rPr>
+      </w:pPr>
+    </w:p>
+    <w:p>
+      <w:pPr>
+        <w:pStyle w:val="Heading1"/>
+        <w:spacing w:line="240" w:lineRule="auto"/>
+        <w:jc w:val="center"/>
         <w:rPr>
           <w:rFonts w:ascii="Corbel" w:hAnsi="Corbel"/>
           <w:b/>
@@ -296,6 +308,16 @@
           <w:sz w:val="40"/>
           <w:szCs w:val="40"/>
         </w:rPr>
+      </w:pPr>
+      <w:r>
+        <w:rPr>
+          <w:rFonts w:ascii="Corbel" w:hAnsi="Corbel"/>
+          <w:b/>
+          <w:bCs/>
+          <w:color w:val="19AFA4"/>
+          <w:sz w:val="40"/>
+          <w:szCs w:val="40"/>
+        </w:rPr>
         <w:t>Scope of Work</w:t>
       </w:r>
     </w:p>
@@ -484,16 +506,60 @@
           <w:sz w:val="26"/>
           <w:szCs w:val="26"/>
         </w:rPr>
-        <w:t>{existingSystem}</w:t>
-      </w:r>
-      <w:r>
-        <w:rPr>
-          <w:rFonts w:ascii="Corbel" w:hAnsi="Corbel"/>
-          <w:sz w:val="26"/>
-          <w:szCs w:val="26"/>
-          <w:highlight w:val="yellow"/>
-        </w:rPr>
-        <w:t>{/existingSystem}</w:t>
+        <w:t>{</w:t>
+      </w:r>
+      <w:proofErr w:type="spellStart"/>
+      <w:r>
+        <w:rPr>
+          <w:rFonts w:ascii="Corbel" w:hAnsi="Corbel"/>
+          <w:b/>
+          <w:bCs/>
+          <w:color w:val="19AFA4"/>
+          <w:sz w:val="26"/>
+          <w:szCs w:val="26"/>
+        </w:rPr>
+        <w:t>existingSystem</w:t>
+      </w:r>
+      <w:proofErr w:type="spellEnd"/>
+      <w:r>
+        <w:rPr>
+          <w:rFonts w:ascii="Corbel" w:hAnsi="Corbel"/>
+          <w:b/>
+          <w:bCs/>
+          <w:color w:val="19AFA4"/>
+          <w:sz w:val="26"/>
+          <w:szCs w:val="26"/>
+        </w:rPr>
+        <w:t>}</w:t>
+      </w:r>
+      <w:r>
+        <w:rPr>
+          <w:rFonts w:ascii="Corbel" w:hAnsi="Corbel"/>
+          <w:sz w:val="26"/>
+          <w:szCs w:val="26"/>
+          <w:highlight w:val="yellow"/>
+        </w:rPr>
+        <w:t>{/</w:t>
+      </w:r>
+      <w:proofErr w:type="spellStart"/>
+      <w:r>
+        <w:rPr>
+          <w:rFonts w:ascii="Corbel" w:hAnsi="Corbel"/>
+          <w:sz w:val="26"/>
+          <w:szCs w:val="26"/>
+          <w:highlight w:val="yellow"/>
+        </w:rPr>
+        <w:t>existingSystem</w:t>
+      </w:r>
+      <w:proofErr w:type="spellEnd"/>
+      <w:r>
+        <w:rPr>
+          <w:rFonts w:ascii="Corbel" w:hAnsi="Corbel"/>
+          <w:sz w:val="26"/>
+          <w:szCs w:val="26"/>
+          <w:highlight w:val="yellow"/>
+        </w:rPr>
+        <w:t>}</w:t>
       </w:r>
       <w:r>
         <w:rPr>
@@ -543,7 +609,15 @@
           <w:sz w:val="26"/>
           <w:szCs w:val="26"/>
         </w:rPr>
-        <w:t>Discovery and workflow analysis of Client’s existing processes.</w:t>
+        <w:t xml:space="preserve">Discovery and workflow analysis of </w:t>
+      </w:r>
+      <w:r>
+        <w:rPr>
+          <w:rFonts w:ascii="Corbel" w:hAnsi="Corbel"/>
+          <w:sz w:val="26"/>
+          <w:szCs w:val="26"/>
+        </w:rPr>
+        <w:t>Client’s existing processes.</w:t>
       </w:r>
     </w:p>
     <w:p>
@@ -609,7 +683,15 @@
           <w:sz w:val="26"/>
           <w:szCs w:val="26"/>
         </w:rPr>
-        <w:t>Configuration of Client’s Bullhorn instance based on client specific requirements.</w:t>
+        <w:t xml:space="preserve">Configuration of Client’s </w:t>
+      </w:r>
+      <w:r>
+        <w:rPr>
+          <w:rFonts w:ascii="Corbel" w:hAnsi="Corbel"/>
+          <w:sz w:val="26"/>
+          <w:szCs w:val="26"/>
+        </w:rPr>
+        <w:t>Bullhorn instance based on client specific requirements.</w:t>
       </w:r>
     </w:p>
     <w:p>
@@ -636,16 +718,35 @@
           <w:sz w:val="26"/>
           <w:szCs w:val="26"/>
         </w:rPr>
-        <w:t>Configuration of the following Bullhorn products:</w:t>
-      </w:r>
-      <w:r>
-        <w:rPr>
-          <w:rFonts w:ascii="Corbel" w:hAnsi="Corbel"/>
-          <w:sz w:val="26"/>
-          <w:szCs w:val="26"/>
-          <w:highlight w:val="yellow"/>
-        </w:rPr>
-        <w:t>{#products}</w:t>
+        <w:t xml:space="preserve">Configuration of the following Bullhorn </w:t>
+      </w:r>
+      <w:proofErr w:type="gramStart"/>
+      <w:r>
+        <w:rPr>
+          <w:rFonts w:ascii="Corbel" w:hAnsi="Corbel"/>
+          <w:sz w:val="26"/>
+          <w:szCs w:val="26"/>
+        </w:rPr>
+        <w:t>products:</w:t>
+      </w:r>
+      <w:r>
+        <w:rPr>
+          <w:rFonts w:ascii="Corbel" w:hAnsi="Corbel"/>
+          <w:sz w:val="26"/>
+          <w:szCs w:val="26"/>
+          <w:highlight w:val="yellow"/>
+        </w:rPr>
+        <w:t>{</w:t>
+      </w:r>
+      <w:proofErr w:type="gramEnd"/>
+      <w:r>
+        <w:rPr>
+          <w:rFonts w:ascii="Corbel" w:hAnsi="Corbel"/>
+          <w:sz w:val="26"/>
+          <w:szCs w:val="26"/>
+          <w:highlight w:val="yellow"/>
+        </w:rPr>
+        <w:t>#products}</w:t>
       </w:r>
     </w:p>
     <w:p>
@@ -722,7 +823,31 @@
           <w:sz w:val="26"/>
           <w:szCs w:val="26"/>
         </w:rPr>
-        <w:t>{plCount}</w:t>
+        <w:t>{</w:t>
+      </w:r>
+      <w:proofErr w:type="spellStart"/>
+      <w:r>
+        <w:rPr>
+          <w:rFonts w:ascii="Corbel" w:hAnsi="Corbel"/>
+          <w:b/>
+          <w:bCs/>
+          <w:color w:val="19AFA4"/>
+          <w:sz w:val="26"/>
+          <w:szCs w:val="26"/>
+        </w:rPr>
+        <w:t>plCount</w:t>
+      </w:r>
+      <w:proofErr w:type="spellEnd"/>
+      <w:r>
+        <w:rPr>
+          <w:rFonts w:ascii="Corbel" w:hAnsi="Corbel"/>
+          <w:b/>
+          <w:bCs/>
+          <w:color w:val="19AFA4"/>
+          <w:sz w:val="26"/>
+          <w:szCs w:val="26"/>
+        </w:rPr>
+        <w:t>}</w:t>
       </w:r>
       <w:r>
         <w:rPr>
@@ -739,7 +864,27 @@
           <w:szCs w:val="26"/>
           <w:highlight w:val="yellow"/>
         </w:rPr>
-        <w:t xml:space="preserve"> {^NoDataMigration}</w:t>
+        <w:t xml:space="preserve"> {^</w:t>
+      </w:r>
+      <w:proofErr w:type="spellStart"/>
+      <w:r>
+        <w:rPr>
+          <w:rFonts w:ascii="Corbel" w:hAnsi="Corbel"/>
+          <w:sz w:val="26"/>
+          <w:szCs w:val="26"/>
+          <w:highlight w:val="yellow"/>
+        </w:rPr>
+        <w:t>NoDataMigration</w:t>
+      </w:r>
+      <w:proofErr w:type="spellEnd"/>
+      <w:r>
+        <w:rPr>
+          <w:rFonts w:ascii="Corbel" w:hAnsi="Corbel"/>
+          <w:sz w:val="26"/>
+          <w:szCs w:val="26"/>
+          <w:highlight w:val="yellow"/>
+        </w:rPr>
+        <w:t>}</w:t>
       </w:r>
     </w:p>
     <w:p>
@@ -761,7 +906,15 @@
           <w:sz w:val="26"/>
           <w:szCs w:val="26"/>
         </w:rPr>
-        <w:t>Process and normalize data to assist with the migration of existing data into Client’s Bullhorn instance. Data migration includes the following entities if they are available in Client’s existing software:</w:t>
+        <w:t xml:space="preserve">Process and normalize data to assist with the migration of </w:t>
+      </w:r>
+      <w:r>
+        <w:rPr>
+          <w:rFonts w:ascii="Corbel" w:hAnsi="Corbel"/>
+          <w:sz w:val="26"/>
+          <w:szCs w:val="26"/>
+        </w:rPr>
+        <w:t>existing data into Client’s Bullhorn instance. Data migration includes the following entities if they are available in Client’s existing software:</w:t>
       </w:r>
     </w:p>
     <w:p>
@@ -1129,6 +1282,7 @@
           <w:szCs w:val="26"/>
         </w:rPr>
       </w:pPr>
+      <w:proofErr w:type="spellStart"/>
       <w:r>
         <w:rPr>
           <w:rFonts w:ascii="Corbel" w:hAnsi="Corbel"/>
@@ -1137,6 +1291,7 @@
         </w:rPr>
         <w:t>Tearsheets</w:t>
       </w:r>
+      <w:proofErr w:type="spellEnd"/>
     </w:p>
     <w:p>
       <w:pPr>
@@ -1166,7 +1321,27 @@
           <w:szCs w:val="26"/>
           <w:highlight w:val="yellow"/>
         </w:rPr>
-        <w:t xml:space="preserve"> {/NoDataMigration}</w:t>
+        <w:t xml:space="preserve"> {/</w:t>
+      </w:r>
+      <w:proofErr w:type="spellStart"/>
+      <w:r>
+        <w:rPr>
+          <w:rFonts w:ascii="Corbel" w:hAnsi="Corbel"/>
+          <w:sz w:val="26"/>
+          <w:szCs w:val="26"/>
+          <w:highlight w:val="yellow"/>
+        </w:rPr>
+        <w:t>NoDataMigration</w:t>
+      </w:r>
+      <w:proofErr w:type="spellEnd"/>
+      <w:r>
+        <w:rPr>
+          <w:rFonts w:ascii="Corbel" w:hAnsi="Corbel"/>
+          <w:sz w:val="26"/>
+          <w:szCs w:val="26"/>
+          <w:highlight w:val="yellow"/>
+        </w:rPr>
+        <w:t>}</w:t>
       </w:r>
     </w:p>
     <w:p>
@@ -1198,24 +1373,72 @@
           <w:szCs w:val="26"/>
           <w:highlight w:val="yellow"/>
         </w:rPr>
-        <w:t>{^NoDataMigration}</w:t>
-      </w:r>
-      <w:r>
-        <w:rPr>
-          <w:rFonts w:ascii="Corbel" w:hAnsi="Corbel"/>
-          <w:sz w:val="26"/>
-          <w:szCs w:val="26"/>
-        </w:rPr>
-        <w:t xml:space="preserve"> and data migration</w:t>
-      </w:r>
-      <w:r>
-        <w:rPr>
-          <w:rFonts w:ascii="Corbel" w:hAnsi="Corbel"/>
-          <w:sz w:val="26"/>
-          <w:szCs w:val="26"/>
-          <w:highlight w:val="yellow"/>
-        </w:rPr>
-        <w:t>{/NoDataMigration}</w:t>
+        <w:t>{^</w:t>
+      </w:r>
+      <w:proofErr w:type="spellStart"/>
+      <w:r>
+        <w:rPr>
+          <w:rFonts w:ascii="Corbel" w:hAnsi="Corbel"/>
+          <w:sz w:val="26"/>
+          <w:szCs w:val="26"/>
+          <w:highlight w:val="yellow"/>
+        </w:rPr>
+        <w:t>NoDataMigration</w:t>
+      </w:r>
+      <w:proofErr w:type="spellEnd"/>
+      <w:r>
+        <w:rPr>
+          <w:rFonts w:ascii="Corbel" w:hAnsi="Corbel"/>
+          <w:sz w:val="26"/>
+          <w:szCs w:val="26"/>
+          <w:highlight w:val="yellow"/>
+        </w:rPr>
+        <w:t>}</w:t>
+      </w:r>
+      <w:r>
+        <w:rPr>
+          <w:rFonts w:ascii="Corbel" w:hAnsi="Corbel"/>
+          <w:sz w:val="26"/>
+          <w:szCs w:val="26"/>
+        </w:rPr>
+        <w:t xml:space="preserve"> and dat</w:t>
+      </w:r>
+      <w:r>
+        <w:rPr>
+          <w:rFonts w:ascii="Corbel" w:hAnsi="Corbel"/>
+          <w:sz w:val="26"/>
+          <w:szCs w:val="26"/>
+        </w:rPr>
+        <w:t>a migration</w:t>
+      </w:r>
+      <w:r>
+        <w:rPr>
+          <w:rFonts w:ascii="Corbel" w:hAnsi="Corbel"/>
+          <w:sz w:val="26"/>
+          <w:szCs w:val="26"/>
+          <w:highlight w:val="yellow"/>
+        </w:rPr>
+        <w:t>{/</w:t>
+      </w:r>
+      <w:proofErr w:type="spellStart"/>
+      <w:r>
+        <w:rPr>
+          <w:rFonts w:ascii="Corbel" w:hAnsi="Corbel"/>
+          <w:sz w:val="26"/>
+          <w:szCs w:val="26"/>
+          <w:highlight w:val="yellow"/>
+        </w:rPr>
+        <w:t>NoDataMigration</w:t>
+      </w:r>
+      <w:proofErr w:type="spellEnd"/>
+      <w:r>
+        <w:rPr>
+          <w:rFonts w:ascii="Corbel" w:hAnsi="Corbel"/>
+          <w:sz w:val="26"/>
+          <w:szCs w:val="26"/>
+          <w:highlight w:val="yellow"/>
+        </w:rPr>
+        <w:t>}</w:t>
       </w:r>
       <w:r>
         <w:rPr>
@@ -1254,7 +1477,27 @@
           <w:szCs w:val="26"/>
           <w:highlight w:val="yellow"/>
         </w:rPr>
-        <w:t>{^NoDataMigration}</w:t>
+        <w:t>{^</w:t>
+      </w:r>
+      <w:proofErr w:type="spellStart"/>
+      <w:r>
+        <w:rPr>
+          <w:rFonts w:ascii="Corbel" w:hAnsi="Corbel"/>
+          <w:sz w:val="26"/>
+          <w:szCs w:val="26"/>
+          <w:highlight w:val="yellow"/>
+        </w:rPr>
+        <w:t>NoDataMigration</w:t>
+      </w:r>
+      <w:proofErr w:type="spellEnd"/>
+      <w:r>
+        <w:rPr>
+          <w:rFonts w:ascii="Corbel" w:hAnsi="Corbel"/>
+          <w:sz w:val="26"/>
+          <w:szCs w:val="26"/>
+          <w:highlight w:val="yellow"/>
+        </w:rPr>
+        <w:t>}</w:t>
       </w:r>
       <w:r>
         <w:rPr>
@@ -1271,15 +1514,45 @@
           <w:szCs w:val="26"/>
           <w:highlight w:val="yellow"/>
         </w:rPr>
-        <w:t>{/NoDataMigration}</w:t>
-      </w:r>
-      <w:r>
-        <w:rPr>
-          <w:rFonts w:ascii="Corbel" w:hAnsi="Corbel"/>
-          <w:sz w:val="26"/>
-          <w:szCs w:val="26"/>
-        </w:rPr>
-        <w:t>configuration based on user acceptance testing.</w:t>
+        <w:t>{/</w:t>
+      </w:r>
+      <w:proofErr w:type="spellStart"/>
+      <w:proofErr w:type="gramStart"/>
+      <w:r>
+        <w:rPr>
+          <w:rFonts w:ascii="Corbel" w:hAnsi="Corbel"/>
+          <w:sz w:val="26"/>
+          <w:szCs w:val="26"/>
+          <w:highlight w:val="yellow"/>
+        </w:rPr>
+        <w:t>NoDataMigration</w:t>
+      </w:r>
+      <w:proofErr w:type="spellEnd"/>
+      <w:r>
+        <w:rPr>
+          <w:rFonts w:ascii="Corbel" w:hAnsi="Corbel"/>
+          <w:sz w:val="26"/>
+          <w:szCs w:val="26"/>
+          <w:highlight w:val="yellow"/>
+        </w:rPr>
+        <w:t>}</w:t>
+      </w:r>
+      <w:r>
+        <w:rPr>
+          <w:rFonts w:ascii="Corbel" w:hAnsi="Corbel"/>
+          <w:sz w:val="26"/>
+          <w:szCs w:val="26"/>
+        </w:rPr>
+        <w:t>configuration</w:t>
+      </w:r>
+      <w:proofErr w:type="gramEnd"/>
+      <w:r>
+        <w:rPr>
+          <w:rFonts w:ascii="Corbel" w:hAnsi="Corbel"/>
+          <w:sz w:val="26"/>
+          <w:szCs w:val="26"/>
+        </w:rPr>
+        <w:t xml:space="preserve"> based on user acceptance testing.</w:t>
       </w:r>
       <w:r>
         <w:rPr>
@@ -1333,7 +1606,15 @@
           <w:sz w:val="26"/>
           <w:szCs w:val="26"/>
         </w:rPr>
-        <w:t>Assist with Vendor implementations by providing the necessary Bullhorn expertise and knowledge of the Client’s processes and Bullhorn configuration.</w:t>
+        <w:t xml:space="preserve">Assist with Vendor </w:t>
+      </w:r>
+      <w:r>
+        <w:rPr>
+          <w:rFonts w:ascii="Corbel" w:hAnsi="Corbel"/>
+          <w:sz w:val="26"/>
+          <w:szCs w:val="26"/>
+        </w:rPr>
+        <w:t>implementations by providing the necessary Bullhorn expertise and knowledge of the Client’s processes and Bullhorn configuration.</w:t>
       </w:r>
     </w:p>
     <w:p>
@@ -1356,7 +1637,25 @@
           <w:sz w:val="26"/>
           <w:szCs w:val="26"/>
         </w:rPr>
-        <w:t>Participate in Vendor calls when necessary, to assist in the implementation of the Vendor’s product.</w:t>
+        <w:t xml:space="preserve">Participate in Vendor </w:t>
+      </w:r>
+      <w:proofErr w:type="gramStart"/>
+      <w:r>
+        <w:rPr>
+          <w:rFonts w:ascii="Corbel" w:hAnsi="Corbel"/>
+          <w:sz w:val="26"/>
+          <w:szCs w:val="26"/>
+        </w:rPr>
+        <w:t>calls</w:t>
+      </w:r>
+      <w:proofErr w:type="gramEnd"/>
+      <w:r>
+        <w:rPr>
+          <w:rFonts w:ascii="Corbel" w:hAnsi="Corbel"/>
+          <w:sz w:val="26"/>
+          <w:szCs w:val="26"/>
+        </w:rPr>
+        <w:t xml:space="preserve"> when necessary, to assist in the implementation of the Vendor’s product.</w:t>
       </w:r>
     </w:p>
     <w:p>
@@ -1400,7 +1699,15 @@
           <w:sz w:val="26"/>
           <w:szCs w:val="26"/>
         </w:rPr>
-        <w:t>Provide guidance on utilization of existing Bullhorn training resources. Existing Bullhorn content is used as pre-work. Tonic HQ training is customized to the client's environment and provided remotely, via webinar.</w:t>
+        <w:t>Provide</w:t>
+      </w:r>
+      <w:r>
+        <w:rPr>
+          <w:rFonts w:ascii="Corbel" w:hAnsi="Corbel"/>
+          <w:sz w:val="26"/>
+          <w:szCs w:val="26"/>
+        </w:rPr>
+        <w:t xml:space="preserve"> guidance on utilization of existing Bullhorn training resources. Existing Bullhorn content is used as pre-work. Tonic HQ training is customized to the client's environment and provided remotely, via webinar.</w:t>
       </w:r>
     </w:p>
     <w:p>
@@ -1422,7 +1729,15 @@
           <w:sz w:val="26"/>
           <w:szCs w:val="26"/>
         </w:rPr>
-        <w:t>Document processes and configuration that deviates from the standard Bullhorn product.</w:t>
+        <w:t>Document processes and configuration that devia</w:t>
+      </w:r>
+      <w:r>
+        <w:rPr>
+          <w:rFonts w:ascii="Corbel" w:hAnsi="Corbel"/>
+          <w:sz w:val="26"/>
+          <w:szCs w:val="26"/>
+        </w:rPr>
+        <w:t>tes from the standard Bullhorn product.</w:t>
       </w:r>
     </w:p>
     <w:p>
@@ -1466,7 +1781,15 @@
           <w:sz w:val="26"/>
           <w:szCs w:val="26"/>
         </w:rPr>
-        <w:t>Bullhorn Enterprise ATS Implementations include four sessions, which equal approximately 6 hours.</w:t>
+        <w:t xml:space="preserve">Bullhorn Enterprise ATS Implementations </w:t>
+      </w:r>
+      <w:r>
+        <w:rPr>
+          <w:rFonts w:ascii="Corbel" w:hAnsi="Corbel"/>
+          <w:sz w:val="26"/>
+          <w:szCs w:val="26"/>
+        </w:rPr>
+        <w:t>include four sessions, which equal approximately 6 hours.</w:t>
       </w:r>
     </w:p>
     <w:p>
@@ -1529,7 +1852,15 @@
           <w:sz w:val="26"/>
           <w:szCs w:val="26"/>
         </w:rPr>
-        <w:t>Post Go Live Support:</w:t>
+        <w:t xml:space="preserve">Post Go Live </w:t>
+      </w:r>
+      <w:r>
+        <w:rPr>
+          <w:rFonts w:ascii="Corbel" w:hAnsi="Corbel"/>
+          <w:sz w:val="26"/>
+          <w:szCs w:val="26"/>
+        </w:rPr>
+        <w:t>Support:</w:t>
       </w:r>
     </w:p>
     <w:p>
@@ -1560,24 +1891,74 @@
           <w:szCs w:val="26"/>
           <w:highlight w:val="yellow"/>
         </w:rPr>
-        <w:t>{^NoDataMigration}</w:t>
-      </w:r>
-      <w:r>
-        <w:rPr>
-          <w:rFonts w:ascii="Corbel" w:hAnsi="Corbel"/>
-          <w:sz w:val="26"/>
-          <w:szCs w:val="26"/>
-        </w:rPr>
-        <w:t xml:space="preserve">final data migration and </w:t>
-      </w:r>
-      <w:r>
-        <w:rPr>
-          <w:rFonts w:ascii="Corbel" w:hAnsi="Corbel"/>
-          <w:sz w:val="26"/>
-          <w:szCs w:val="26"/>
-          <w:highlight w:val="yellow"/>
-        </w:rPr>
-        <w:t>{/NoDataMigration}</w:t>
+        <w:t>{^</w:t>
+      </w:r>
+      <w:proofErr w:type="spellStart"/>
+      <w:proofErr w:type="gramStart"/>
+      <w:r>
+        <w:rPr>
+          <w:rFonts w:ascii="Corbel" w:hAnsi="Corbel"/>
+          <w:sz w:val="26"/>
+          <w:szCs w:val="26"/>
+          <w:highlight w:val="yellow"/>
+        </w:rPr>
+        <w:t>NoDataMigration</w:t>
+      </w:r>
+      <w:proofErr w:type="spellEnd"/>
+      <w:r>
+        <w:rPr>
+          <w:rFonts w:ascii="Corbel" w:hAnsi="Corbel"/>
+          <w:sz w:val="26"/>
+          <w:szCs w:val="26"/>
+          <w:highlight w:val="yellow"/>
+        </w:rPr>
+        <w:t>}</w:t>
+      </w:r>
+      <w:r>
+        <w:rPr>
+          <w:rFonts w:ascii="Corbel" w:hAnsi="Corbel"/>
+          <w:sz w:val="26"/>
+          <w:szCs w:val="26"/>
+        </w:rPr>
+        <w:t>final</w:t>
+      </w:r>
+      <w:proofErr w:type="gramEnd"/>
+      <w:r>
+        <w:rPr>
+          <w:rFonts w:ascii="Corbel" w:hAnsi="Corbel"/>
+          <w:sz w:val="26"/>
+          <w:szCs w:val="26"/>
+        </w:rPr>
+        <w:t xml:space="preserve"> data migration and </w:t>
+      </w:r>
+      <w:r>
+        <w:rPr>
+          <w:rFonts w:ascii="Corbel" w:hAnsi="Corbel"/>
+          <w:sz w:val="26"/>
+          <w:szCs w:val="26"/>
+          <w:highlight w:val="yellow"/>
+        </w:rPr>
+        <w:t>{/</w:t>
+      </w:r>
+      <w:proofErr w:type="spellStart"/>
+      <w:r>
+        <w:rPr>
+          <w:rFonts w:ascii="Corbel" w:hAnsi="Corbel"/>
+          <w:sz w:val="26"/>
+          <w:szCs w:val="26"/>
+          <w:highlight w:val="yellow"/>
+        </w:rPr>
+        <w:t>NoDataMigration</w:t>
+      </w:r>
+      <w:proofErr w:type="spellEnd"/>
+      <w:r>
+        <w:rPr>
+          <w:rFonts w:ascii="Corbel" w:hAnsi="Corbel"/>
+          <w:sz w:val="26"/>
+          <w:szCs w:val="26"/>
+          <w:highlight w:val="yellow"/>
+        </w:rPr>
+        <w:t>}</w:t>
       </w:r>
       <w:r>
         <w:rPr>
@@ -1651,7 +2032,15 @@
           <w:sz w:val="26"/>
           <w:szCs w:val="26"/>
         </w:rPr>
-        <w:t>Follow-up meeting(s) post Go Live to identify areas of concern and devise a plan to address those areas.</w:t>
+        <w:t>Follow-up meeting(s) post Go Live to identify area</w:t>
+      </w:r>
+      <w:r>
+        <w:rPr>
+          <w:rFonts w:ascii="Corbel" w:hAnsi="Corbel"/>
+          <w:sz w:val="26"/>
+          <w:szCs w:val="26"/>
+        </w:rPr>
+        <w:t>s of concern and devise a plan to address those areas.</w:t>
       </w:r>
     </w:p>
     <w:p>
@@ -1673,16 +2062,35 @@
           <w:sz w:val="26"/>
           <w:szCs w:val="26"/>
         </w:rPr>
-        <w:t>In the event remediation requires work outside this scope of work, Tonic HQ will work with Client to provide a scope of work that will address those items.</w:t>
-      </w:r>
-      <w:r>
-        <w:rPr>
-          <w:rFonts w:ascii="Corbel" w:hAnsi="Corbel"/>
-          <w:sz w:val="26"/>
-          <w:szCs w:val="26"/>
-          <w:highlight w:val="yellow"/>
-        </w:rPr>
-        <w:t>{#paidAdditions}</w:t>
+        <w:t xml:space="preserve">In the event remediation requires work outside this scope of work, Tonic HQ will work with Client to provide a scope of work that will address those </w:t>
+      </w:r>
+      <w:proofErr w:type="gramStart"/>
+      <w:r>
+        <w:rPr>
+          <w:rFonts w:ascii="Corbel" w:hAnsi="Corbel"/>
+          <w:sz w:val="26"/>
+          <w:szCs w:val="26"/>
+        </w:rPr>
+        <w:t>items.</w:t>
+      </w:r>
+      <w:r>
+        <w:rPr>
+          <w:rFonts w:ascii="Corbel" w:hAnsi="Corbel"/>
+          <w:sz w:val="26"/>
+          <w:szCs w:val="26"/>
+          <w:highlight w:val="yellow"/>
+        </w:rPr>
+        <w:t>{</w:t>
+      </w:r>
+      <w:proofErr w:type="gramEnd"/>
+      <w:r>
+        <w:rPr>
+          <w:rFonts w:ascii="Corbel" w:hAnsi="Corbel"/>
+          <w:sz w:val="26"/>
+          <w:szCs w:val="26"/>
+          <w:highlight w:val="yellow"/>
+        </w:rPr>
+        <w:t>#paidAdditions}</w:t>
       </w:r>
     </w:p>
     <w:p>
@@ -1704,16 +2112,35 @@
           <w:sz w:val="26"/>
           <w:szCs w:val="26"/>
         </w:rPr>
-        <w:t>Additional included services:</w:t>
-      </w:r>
-      <w:r>
-        <w:rPr>
-          <w:rFonts w:ascii="Corbel" w:hAnsi="Corbel"/>
-          <w:sz w:val="26"/>
-          <w:szCs w:val="26"/>
-          <w:highlight w:val="yellow"/>
-        </w:rPr>
-        <w:t>{#newHireExport}</w:t>
+        <w:t xml:space="preserve">Additional included </w:t>
+      </w:r>
+      <w:proofErr w:type="gramStart"/>
+      <w:r>
+        <w:rPr>
+          <w:rFonts w:ascii="Corbel" w:hAnsi="Corbel"/>
+          <w:sz w:val="26"/>
+          <w:szCs w:val="26"/>
+        </w:rPr>
+        <w:t>services:</w:t>
+      </w:r>
+      <w:r>
+        <w:rPr>
+          <w:rFonts w:ascii="Corbel" w:hAnsi="Corbel"/>
+          <w:sz w:val="26"/>
+          <w:szCs w:val="26"/>
+          <w:highlight w:val="yellow"/>
+        </w:rPr>
+        <w:t>{</w:t>
+      </w:r>
+      <w:proofErr w:type="gramEnd"/>
+      <w:r>
+        <w:rPr>
+          <w:rFonts w:ascii="Corbel" w:hAnsi="Corbel"/>
+          <w:sz w:val="26"/>
+          <w:szCs w:val="26"/>
+          <w:highlight w:val="yellow"/>
+        </w:rPr>
+        <w:t>#newHireExport}</w:t>
       </w:r>
     </w:p>
     <w:p>
@@ -1744,7 +2171,38 @@
           <w:szCs w:val="26"/>
           <w:highlight w:val="yellow"/>
         </w:rPr>
-        <w:t>{/newHireExport}{#qbIntegration}</w:t>
+        <w:t>{/</w:t>
+      </w:r>
+      <w:proofErr w:type="spellStart"/>
+      <w:proofErr w:type="gramStart"/>
+      <w:r>
+        <w:rPr>
+          <w:rFonts w:ascii="Corbel" w:hAnsi="Corbel"/>
+          <w:sz w:val="26"/>
+          <w:szCs w:val="26"/>
+          <w:highlight w:val="yellow"/>
+        </w:rPr>
+        <w:t>newHireExport</w:t>
+      </w:r>
+      <w:proofErr w:type="spellEnd"/>
+      <w:r>
+        <w:rPr>
+          <w:rFonts w:ascii="Corbel" w:hAnsi="Corbel"/>
+          <w:sz w:val="26"/>
+          <w:szCs w:val="26"/>
+          <w:highlight w:val="yellow"/>
+        </w:rPr>
+        <w:t>}{</w:t>
+      </w:r>
+      <w:proofErr w:type="gramEnd"/>
+      <w:r>
+        <w:rPr>
+          <w:rFonts w:ascii="Corbel" w:hAnsi="Corbel"/>
+          <w:sz w:val="26"/>
+          <w:szCs w:val="26"/>
+          <w:highlight w:val="yellow"/>
+        </w:rPr>
+        <w:t>#qbIntegration}</w:t>
       </w:r>
     </w:p>
     <w:p>
@@ -1775,7 +2233,38 @@
           <w:szCs w:val="26"/>
           <w:highlight w:val="yellow"/>
         </w:rPr>
-        <w:t>{/qbIntegration}{#InvoiceExport}</w:t>
+        <w:t>{/</w:t>
+      </w:r>
+      <w:proofErr w:type="spellStart"/>
+      <w:proofErr w:type="gramStart"/>
+      <w:r>
+        <w:rPr>
+          <w:rFonts w:ascii="Corbel" w:hAnsi="Corbel"/>
+          <w:sz w:val="26"/>
+          <w:szCs w:val="26"/>
+          <w:highlight w:val="yellow"/>
+        </w:rPr>
+        <w:t>qbIntegration</w:t>
+      </w:r>
+      <w:proofErr w:type="spellEnd"/>
+      <w:r>
+        <w:rPr>
+          <w:rFonts w:ascii="Corbel" w:hAnsi="Corbel"/>
+          <w:sz w:val="26"/>
+          <w:szCs w:val="26"/>
+          <w:highlight w:val="yellow"/>
+        </w:rPr>
+        <w:t>}{</w:t>
+      </w:r>
+      <w:proofErr w:type="gramEnd"/>
+      <w:r>
+        <w:rPr>
+          <w:rFonts w:ascii="Corbel" w:hAnsi="Corbel"/>
+          <w:sz w:val="26"/>
+          <w:szCs w:val="26"/>
+          <w:highlight w:val="yellow"/>
+        </w:rPr>
+        <w:t>#InvoiceExport}</w:t>
       </w:r>
     </w:p>
     <w:p>
@@ -1806,7 +2295,38 @@
           <w:szCs w:val="26"/>
           <w:highlight w:val="yellow"/>
         </w:rPr>
-        <w:t>{/InvoiceExport}{#PayDataExport}</w:t>
+        <w:t>{/</w:t>
+      </w:r>
+      <w:proofErr w:type="spellStart"/>
+      <w:proofErr w:type="gramStart"/>
+      <w:r>
+        <w:rPr>
+          <w:rFonts w:ascii="Corbel" w:hAnsi="Corbel"/>
+          <w:sz w:val="26"/>
+          <w:szCs w:val="26"/>
+          <w:highlight w:val="yellow"/>
+        </w:rPr>
+        <w:t>InvoiceExport</w:t>
+      </w:r>
+      <w:proofErr w:type="spellEnd"/>
+      <w:r>
+        <w:rPr>
+          <w:rFonts w:ascii="Corbel" w:hAnsi="Corbel"/>
+          <w:sz w:val="26"/>
+          <w:szCs w:val="26"/>
+          <w:highlight w:val="yellow"/>
+        </w:rPr>
+        <w:t>}{</w:t>
+      </w:r>
+      <w:proofErr w:type="gramEnd"/>
+      <w:r>
+        <w:rPr>
+          <w:rFonts w:ascii="Corbel" w:hAnsi="Corbel"/>
+          <w:sz w:val="26"/>
+          <w:szCs w:val="26"/>
+          <w:highlight w:val="yellow"/>
+        </w:rPr>
+        <w:t>#PayDataExport}</w:t>
       </w:r>
     </w:p>
     <w:p>
@@ -1822,22 +2342,63 @@
           <w:szCs w:val="26"/>
         </w:rPr>
       </w:pPr>
-      <w:r>
-        <w:rPr>
-          <w:rFonts w:ascii="Corbel" w:hAnsi="Corbel"/>
-          <w:sz w:val="26"/>
-          <w:szCs w:val="26"/>
-        </w:rPr>
-        <w:t>Paydata export</w:t>
-      </w:r>
-      <w:r>
-        <w:rPr>
-          <w:rFonts w:ascii="Corbel" w:hAnsi="Corbel"/>
-          <w:sz w:val="26"/>
-          <w:szCs w:val="26"/>
-          <w:highlight w:val="yellow"/>
-        </w:rPr>
-        <w:t>{/PayDataExport}{#emailsAsNotes}</w:t>
+      <w:proofErr w:type="spellStart"/>
+      <w:r>
+        <w:rPr>
+          <w:rFonts w:ascii="Corbel" w:hAnsi="Corbel"/>
+          <w:sz w:val="26"/>
+          <w:szCs w:val="26"/>
+        </w:rPr>
+        <w:t>Paydata</w:t>
+      </w:r>
+      <w:proofErr w:type="spellEnd"/>
+      <w:r>
+        <w:rPr>
+          <w:rFonts w:ascii="Corbel" w:hAnsi="Corbel"/>
+          <w:sz w:val="26"/>
+          <w:szCs w:val="26"/>
+        </w:rPr>
+        <w:t xml:space="preserve"> export</w:t>
+      </w:r>
+      <w:r>
+        <w:rPr>
+          <w:rFonts w:ascii="Corbel" w:hAnsi="Corbel"/>
+          <w:sz w:val="26"/>
+          <w:szCs w:val="26"/>
+          <w:highlight w:val="yellow"/>
+        </w:rPr>
+        <w:t>{/</w:t>
+      </w:r>
+      <w:proofErr w:type="spellStart"/>
+      <w:proofErr w:type="gramStart"/>
+      <w:r>
+        <w:rPr>
+          <w:rFonts w:ascii="Corbel" w:hAnsi="Corbel"/>
+          <w:sz w:val="26"/>
+          <w:szCs w:val="26"/>
+          <w:highlight w:val="yellow"/>
+        </w:rPr>
+        <w:t>PayDataExport</w:t>
+      </w:r>
+      <w:proofErr w:type="spellEnd"/>
+      <w:r>
+        <w:rPr>
+          <w:rFonts w:ascii="Corbel" w:hAnsi="Corbel"/>
+          <w:sz w:val="26"/>
+          <w:szCs w:val="26"/>
+          <w:highlight w:val="yellow"/>
+        </w:rPr>
+        <w:t>}{</w:t>
+      </w:r>
+      <w:proofErr w:type="gramEnd"/>
+      <w:r>
+        <w:rPr>
+          <w:rFonts w:ascii="Corbel" w:hAnsi="Corbel"/>
+          <w:sz w:val="26"/>
+          <w:szCs w:val="26"/>
+          <w:highlight w:val="yellow"/>
+        </w:rPr>
+        <w:t>#emailsAsNotes}</w:t>
       </w:r>
     </w:p>
     <w:p>
@@ -1869,7 +2430,47 @@
           <w:szCs w:val="26"/>
           <w:highlight w:val="yellow"/>
         </w:rPr>
-        <w:t>{/emailsAsNotes}{#histSubmissions}</w:t>
+        <w:t>{/</w:t>
+      </w:r>
+      <w:proofErr w:type="spellStart"/>
+      <w:proofErr w:type="gramStart"/>
+      <w:r>
+        <w:rPr>
+          <w:rFonts w:ascii="Corbel" w:hAnsi="Corbel"/>
+          <w:sz w:val="26"/>
+          <w:szCs w:val="26"/>
+          <w:highlight w:val="yellow"/>
+        </w:rPr>
+        <w:t>emailsAsNotes</w:t>
+      </w:r>
+      <w:proofErr w:type="spellEnd"/>
+      <w:r>
+        <w:rPr>
+          <w:rFonts w:ascii="Corbel" w:hAnsi="Corbel"/>
+          <w:sz w:val="26"/>
+          <w:szCs w:val="26"/>
+          <w:highlight w:val="yellow"/>
+        </w:rPr>
+        <w:t>}{</w:t>
+      </w:r>
+      <w:proofErr w:type="gramEnd"/>
+      <w:r>
+        <w:rPr>
+          <w:rFonts w:ascii="Corbel" w:hAnsi="Corbel"/>
+          <w:sz w:val="26"/>
+          <w:szCs w:val="26"/>
+          <w:highlight w:val="yellow"/>
+        </w:rPr>
+        <w:t>#</w:t>
+      </w:r>
+      <w:r>
+        <w:rPr>
+          <w:rFonts w:ascii="Corbel" w:hAnsi="Corbel"/>
+          <w:sz w:val="26"/>
+          <w:szCs w:val="26"/>
+          <w:highlight w:val="yellow"/>
+        </w:rPr>
+        <w:t>histSubmissions}</w:t>
       </w:r>
     </w:p>
     <w:p>
@@ -1900,7 +2501,38 @@
           <w:szCs w:val="26"/>
           <w:highlight w:val="yellow"/>
         </w:rPr>
-        <w:t>{/histSubmissions}{#npeCount}</w:t>
+        <w:t>{/</w:t>
+      </w:r>
+      <w:proofErr w:type="spellStart"/>
+      <w:proofErr w:type="gramStart"/>
+      <w:r>
+        <w:rPr>
+          <w:rFonts w:ascii="Corbel" w:hAnsi="Corbel"/>
+          <w:sz w:val="26"/>
+          <w:szCs w:val="26"/>
+          <w:highlight w:val="yellow"/>
+        </w:rPr>
+        <w:t>histSubmissions</w:t>
+      </w:r>
+      <w:proofErr w:type="spellEnd"/>
+      <w:r>
+        <w:rPr>
+          <w:rFonts w:ascii="Corbel" w:hAnsi="Corbel"/>
+          <w:sz w:val="26"/>
+          <w:szCs w:val="26"/>
+          <w:highlight w:val="yellow"/>
+        </w:rPr>
+        <w:t>}{</w:t>
+      </w:r>
+      <w:proofErr w:type="gramEnd"/>
+      <w:r>
+        <w:rPr>
+          <w:rFonts w:ascii="Corbel" w:hAnsi="Corbel"/>
+          <w:sz w:val="26"/>
+          <w:szCs w:val="26"/>
+          <w:highlight w:val="yellow"/>
+        </w:rPr>
+        <w:t>#npeCount}</w:t>
       </w:r>
     </w:p>
     <w:p>
@@ -1933,24 +2565,87 @@
           <w:sz w:val="26"/>
           <w:szCs w:val="26"/>
         </w:rPr>
-        <w:t xml:space="preserve">{npeCount} </w:t>
-      </w:r>
-      <w:r>
-        <w:rPr>
-          <w:rFonts w:ascii="Corbel" w:hAnsi="Corbel"/>
-          <w:sz w:val="26"/>
-          <w:szCs w:val="26"/>
-        </w:rPr>
-        <w:t>non-production environment(s).</w:t>
-      </w:r>
-      <w:r>
-        <w:rPr>
-          <w:rFonts w:ascii="Corbel" w:hAnsi="Corbel"/>
-          <w:sz w:val="26"/>
-          <w:szCs w:val="26"/>
-          <w:highlight w:val="yellow"/>
-        </w:rPr>
-        <w:t>{/npeCount}{#oscpCount}</w:t>
+        <w:t>{</w:t>
+      </w:r>
+      <w:proofErr w:type="spellStart"/>
+      <w:r>
+        <w:rPr>
+          <w:rFonts w:ascii="Corbel" w:hAnsi="Corbel"/>
+          <w:b/>
+          <w:bCs/>
+          <w:color w:val="19AFA4"/>
+          <w:sz w:val="26"/>
+          <w:szCs w:val="26"/>
+        </w:rPr>
+        <w:t>npeCount</w:t>
+      </w:r>
+      <w:proofErr w:type="spellEnd"/>
+      <w:r>
+        <w:rPr>
+          <w:rFonts w:ascii="Corbel" w:hAnsi="Corbel"/>
+          <w:b/>
+          <w:bCs/>
+          <w:color w:val="19AFA4"/>
+          <w:sz w:val="26"/>
+          <w:szCs w:val="26"/>
+        </w:rPr>
+        <w:t xml:space="preserve">} </w:t>
+      </w:r>
+      <w:r>
+        <w:rPr>
+          <w:rFonts w:ascii="Corbel" w:hAnsi="Corbel"/>
+          <w:sz w:val="26"/>
+          <w:szCs w:val="26"/>
+        </w:rPr>
+        <w:t>non-production environment(s</w:t>
+      </w:r>
+      <w:proofErr w:type="gramStart"/>
+      <w:r>
+        <w:rPr>
+          <w:rFonts w:ascii="Corbel" w:hAnsi="Corbel"/>
+          <w:sz w:val="26"/>
+          <w:szCs w:val="26"/>
+        </w:rPr>
+        <w:t>).</w:t>
+      </w:r>
+      <w:r>
+        <w:rPr>
+          <w:rFonts w:ascii="Corbel" w:hAnsi="Corbel"/>
+          <w:sz w:val="26"/>
+          <w:szCs w:val="26"/>
+          <w:highlight w:val="yellow"/>
+        </w:rPr>
+        <w:t>{</w:t>
+      </w:r>
+      <w:proofErr w:type="gramEnd"/>
+      <w:r>
+        <w:rPr>
+          <w:rFonts w:ascii="Corbel" w:hAnsi="Corbel"/>
+          <w:sz w:val="26"/>
+          <w:szCs w:val="26"/>
+          <w:highlight w:val="yellow"/>
+        </w:rPr>
+        <w:t>/</w:t>
+      </w:r>
+      <w:proofErr w:type="spellStart"/>
+      <w:r>
+        <w:rPr>
+          <w:rFonts w:ascii="Corbel" w:hAnsi="Corbel"/>
+          <w:sz w:val="26"/>
+          <w:szCs w:val="26"/>
+          <w:highlight w:val="yellow"/>
+        </w:rPr>
+        <w:t>npeCount</w:t>
+      </w:r>
+      <w:proofErr w:type="spellEnd"/>
+      <w:r>
+        <w:rPr>
+          <w:rFonts w:ascii="Corbel" w:hAnsi="Corbel"/>
+          <w:sz w:val="26"/>
+          <w:szCs w:val="26"/>
+          <w:highlight w:val="yellow"/>
+        </w:rPr>
+        <w:t>}{#oscpCount}</w:t>
       </w:r>
     </w:p>
     <w:p>
@@ -1983,24 +2678,116 @@
           <w:sz w:val="26"/>
           <w:szCs w:val="26"/>
         </w:rPr>
-        <w:t xml:space="preserve">{oscpCount} </w:t>
-      </w:r>
-      <w:r>
-        <w:rPr>
-          <w:rFonts w:ascii="Corbel" w:hAnsi="Corbel"/>
-          <w:sz w:val="26"/>
-          <w:szCs w:val="26"/>
-        </w:rPr>
-        <w:t>Open Source Career Portal(s).</w:t>
-      </w:r>
-      <w:r>
-        <w:rPr>
-          <w:rFonts w:ascii="Corbel" w:hAnsi="Corbel"/>
-          <w:sz w:val="26"/>
-          <w:szCs w:val="26"/>
-          <w:highlight w:val="yellow"/>
-        </w:rPr>
-        <w:t>{/oscpCount}{/paidAdditions}</w:t>
+        <w:t>{</w:t>
+      </w:r>
+      <w:proofErr w:type="spellStart"/>
+      <w:r>
+        <w:rPr>
+          <w:rFonts w:ascii="Corbel" w:hAnsi="Corbel"/>
+          <w:b/>
+          <w:bCs/>
+          <w:color w:val="19AFA4"/>
+          <w:sz w:val="26"/>
+          <w:szCs w:val="26"/>
+        </w:rPr>
+        <w:t>oscpCount</w:t>
+      </w:r>
+      <w:proofErr w:type="spellEnd"/>
+      <w:r>
+        <w:rPr>
+          <w:rFonts w:ascii="Corbel" w:hAnsi="Corbel"/>
+          <w:b/>
+          <w:bCs/>
+          <w:color w:val="19AFA4"/>
+          <w:sz w:val="26"/>
+          <w:szCs w:val="26"/>
+        </w:rPr>
+        <w:t xml:space="preserve">} </w:t>
+      </w:r>
+      <w:r>
+        <w:rPr>
+          <w:rFonts w:ascii="Corbel" w:hAnsi="Corbel"/>
+          <w:sz w:val="26"/>
+          <w:szCs w:val="26"/>
+        </w:rPr>
+        <w:t>Open Source Career Portal(s</w:t>
+      </w:r>
+      <w:proofErr w:type="gramStart"/>
+      <w:r>
+        <w:rPr>
+          <w:rFonts w:ascii="Corbel" w:hAnsi="Corbel"/>
+          <w:sz w:val="26"/>
+          <w:szCs w:val="26"/>
+        </w:rPr>
+        <w:t>).</w:t>
+      </w:r>
+      <w:r>
+        <w:rPr>
+          <w:rFonts w:ascii="Corbel" w:hAnsi="Corbel"/>
+          <w:sz w:val="26"/>
+          <w:szCs w:val="26"/>
+          <w:highlight w:val="yellow"/>
+        </w:rPr>
+        <w:t>{</w:t>
+      </w:r>
+      <w:proofErr w:type="gramEnd"/>
+      <w:r>
+        <w:rPr>
+          <w:rFonts w:ascii="Corbel" w:hAnsi="Corbel"/>
+          <w:sz w:val="26"/>
+          <w:szCs w:val="26"/>
+          <w:highlight w:val="yellow"/>
+        </w:rPr>
+        <w:t>/</w:t>
+      </w:r>
+      <w:proofErr w:type="spellStart"/>
+      <w:r>
+        <w:rPr>
+          <w:rFonts w:ascii="Corbel" w:hAnsi="Corbel"/>
+          <w:sz w:val="26"/>
+          <w:szCs w:val="26"/>
+          <w:highlight w:val="yellow"/>
+        </w:rPr>
+        <w:t>oscpCoun</w:t>
+      </w:r>
+      <w:r>
+        <w:rPr>
+          <w:rFonts w:ascii="Corbel" w:hAnsi="Corbel"/>
+          <w:sz w:val="26"/>
+          <w:szCs w:val="26"/>
+          <w:highlight w:val="yellow"/>
+        </w:rPr>
+        <w:t>t</w:t>
+      </w:r>
+      <w:proofErr w:type="spellEnd"/>
+      <w:r>
+        <w:rPr>
+          <w:rFonts w:ascii="Corbel" w:hAnsi="Corbel"/>
+          <w:sz w:val="26"/>
+          <w:szCs w:val="26"/>
+          <w:highlight w:val="yellow"/>
+        </w:rPr>
+        <w:t>}{/</w:t>
+      </w:r>
+      <w:proofErr w:type="spellStart"/>
+      <w:r>
+        <w:rPr>
+          <w:rFonts w:ascii="Corbel" w:hAnsi="Corbel"/>
+          <w:sz w:val="26"/>
+          <w:szCs w:val="26"/>
+          <w:highlight w:val="yellow"/>
+        </w:rPr>
+        <w:t>paidAdditions</w:t>
+      </w:r>
+      <w:proofErr w:type="spellEnd"/>
+      <w:r>
+        <w:rPr>
+          <w:rFonts w:ascii="Corbel" w:hAnsi="Corbel"/>
+          <w:sz w:val="26"/>
+          <w:szCs w:val="26"/>
+          <w:highlight w:val="yellow"/>
+        </w:rPr>
+        <w:t>}</w:t>
       </w:r>
     </w:p>
     <w:p>
@@ -2038,16 +2825,35 @@
           <w:sz w:val="26"/>
           <w:szCs w:val="26"/>
         </w:rPr>
-        <w:t>Assuming no scope changes, Tonic HQ is estimating the following timeframe for implementation. Note, the given timeframes are for each task (or group of tasks), with some items running concurrently.</w:t>
-      </w:r>
-      <w:r>
-        <w:rPr>
-          <w:rFonts w:ascii="Corbel" w:hAnsi="Corbel"/>
-          <w:sz w:val="26"/>
-          <w:szCs w:val="26"/>
-          <w:highlight w:val="yellow"/>
-        </w:rPr>
-        <w:t>{#timelineNoDM}</w:t>
+        <w:t xml:space="preserve">Assuming no scope changes, Tonic HQ is estimating the following timeframe for implementation. Note, the given timeframes are for each task (or group of tasks), with some items running </w:t>
+      </w:r>
+      <w:proofErr w:type="gramStart"/>
+      <w:r>
+        <w:rPr>
+          <w:rFonts w:ascii="Corbel" w:hAnsi="Corbel"/>
+          <w:sz w:val="26"/>
+          <w:szCs w:val="26"/>
+        </w:rPr>
+        <w:t>concurrently.</w:t>
+      </w:r>
+      <w:r>
+        <w:rPr>
+          <w:rFonts w:ascii="Corbel" w:hAnsi="Corbel"/>
+          <w:sz w:val="26"/>
+          <w:szCs w:val="26"/>
+          <w:highlight w:val="yellow"/>
+        </w:rPr>
+        <w:t>{</w:t>
+      </w:r>
+      <w:proofErr w:type="gramEnd"/>
+      <w:r>
+        <w:rPr>
+          <w:rFonts w:ascii="Corbel" w:hAnsi="Corbel"/>
+          <w:sz w:val="26"/>
+          <w:szCs w:val="26"/>
+          <w:highlight w:val="yellow"/>
+        </w:rPr>
+        <w:t>#timelineNoDM}</w:t>
       </w:r>
     </w:p>
     <w:tbl>
@@ -2085,7 +2891,15 @@
                 <w:sz w:val="26"/>
                 <w:szCs w:val="26"/>
               </w:rPr>
-              <w:t>Project Phase</w:t>
+              <w:t xml:space="preserve">Project </w:t>
+            </w:r>
+            <w:r>
+              <w:rPr>
+                <w:rFonts w:ascii="Corbel" w:hAnsi="Corbel"/>
+                <w:sz w:val="26"/>
+                <w:szCs w:val="26"/>
+              </w:rPr>
+              <w:t>Phase</w:t>
             </w:r>
           </w:p>
         </w:tc>
@@ -2651,7 +3465,38 @@
           <w:szCs w:val="26"/>
           <w:highlight w:val="yellow"/>
         </w:rPr>
-        <w:t>{/timelineNoDM}{#timelineSMB}</w:t>
+        <w:t>{/</w:t>
+      </w:r>
+      <w:proofErr w:type="spellStart"/>
+      <w:proofErr w:type="gramStart"/>
+      <w:r>
+        <w:rPr>
+          <w:rFonts w:ascii="Corbel" w:hAnsi="Corbel"/>
+          <w:sz w:val="26"/>
+          <w:szCs w:val="26"/>
+          <w:highlight w:val="yellow"/>
+        </w:rPr>
+        <w:t>timelineNoDM</w:t>
+      </w:r>
+      <w:proofErr w:type="spellEnd"/>
+      <w:r>
+        <w:rPr>
+          <w:rFonts w:ascii="Corbel" w:hAnsi="Corbel"/>
+          <w:sz w:val="26"/>
+          <w:szCs w:val="26"/>
+          <w:highlight w:val="yellow"/>
+        </w:rPr>
+        <w:t>}{</w:t>
+      </w:r>
+      <w:proofErr w:type="gramEnd"/>
+      <w:r>
+        <w:rPr>
+          <w:rFonts w:ascii="Corbel" w:hAnsi="Corbel"/>
+          <w:sz w:val="26"/>
+          <w:szCs w:val="26"/>
+          <w:highlight w:val="yellow"/>
+        </w:rPr>
+        <w:t>#timelineSMB}</w:t>
       </w:r>
     </w:p>
     <w:tbl>
@@ -2857,7 +3702,16 @@
                 <w:sz w:val="26"/>
                 <w:szCs w:val="26"/>
               </w:rPr>
-              <w:t>Configuration Testing</w:t>
+              <w:t xml:space="preserve">Configuration </w:t>
+            </w:r>
+            <w:r>
+              <w:rPr>
+                <w:rFonts w:ascii="Corbel" w:hAnsi="Corbel"/>
+                <w:b w:val="0"/>
+                <w:sz w:val="26"/>
+                <w:szCs w:val="26"/>
+              </w:rPr>
+              <w:t>Testing</w:t>
             </w:r>
           </w:p>
         </w:tc>
@@ -3255,7 +4109,16 @@
                 <w:sz w:val="26"/>
                 <w:szCs w:val="26"/>
               </w:rPr>
-              <w:t>Client Signoff for Go Live</w:t>
+              <w:t xml:space="preserve">Client </w:t>
+            </w:r>
+            <w:r>
+              <w:rPr>
+                <w:rFonts w:ascii="Corbel" w:hAnsi="Corbel"/>
+                <w:b w:val="0"/>
+                <w:sz w:val="26"/>
+                <w:szCs w:val="26"/>
+              </w:rPr>
+              <w:t>Signoff for Go Live</w:t>
             </w:r>
           </w:p>
         </w:tc>
@@ -3479,7 +4342,38 @@
           <w:szCs w:val="26"/>
           <w:highlight w:val="yellow"/>
         </w:rPr>
-        <w:t>{/timelineSMB}{#timelineField}</w:t>
+        <w:t>{/</w:t>
+      </w:r>
+      <w:proofErr w:type="spellStart"/>
+      <w:proofErr w:type="gramStart"/>
+      <w:r>
+        <w:rPr>
+          <w:rFonts w:ascii="Corbel" w:hAnsi="Corbel"/>
+          <w:sz w:val="26"/>
+          <w:szCs w:val="26"/>
+          <w:highlight w:val="yellow"/>
+        </w:rPr>
+        <w:t>timelineSMB</w:t>
+      </w:r>
+      <w:proofErr w:type="spellEnd"/>
+      <w:r>
+        <w:rPr>
+          <w:rFonts w:ascii="Corbel" w:hAnsi="Corbel"/>
+          <w:sz w:val="26"/>
+          <w:szCs w:val="26"/>
+          <w:highlight w:val="yellow"/>
+        </w:rPr>
+        <w:t>}{</w:t>
+      </w:r>
+      <w:proofErr w:type="gramEnd"/>
+      <w:r>
+        <w:rPr>
+          <w:rFonts w:ascii="Corbel" w:hAnsi="Corbel"/>
+          <w:sz w:val="26"/>
+          <w:szCs w:val="26"/>
+          <w:highlight w:val="yellow"/>
+        </w:rPr>
+        <w:t>#timelineField}</w:t>
       </w:r>
     </w:p>
     <w:tbl>
@@ -3574,7 +4468,16 @@
                 <w:sz w:val="26"/>
                 <w:szCs w:val="26"/>
               </w:rPr>
-              <w:t>Discovery and Workflow Analysis</w:t>
+              <w:t xml:space="preserve">Discovery and Workflow </w:t>
+            </w:r>
+            <w:r>
+              <w:rPr>
+                <w:rFonts w:ascii="Corbel" w:hAnsi="Corbel"/>
+                <w:b w:val="0"/>
+                <w:sz w:val="26"/>
+                <w:szCs w:val="26"/>
+              </w:rPr>
+              <w:t>Analysis</w:t>
             </w:r>
           </w:p>
         </w:tc>
@@ -3970,7 +4873,16 @@
                 <w:sz w:val="26"/>
                 <w:szCs w:val="26"/>
               </w:rPr>
-              <w:t>Client Migration Validation</w:t>
+              <w:t xml:space="preserve">Client Migration </w:t>
+            </w:r>
+            <w:r>
+              <w:rPr>
+                <w:rFonts w:ascii="Corbel" w:hAnsi="Corbel"/>
+                <w:b w:val="0"/>
+                <w:sz w:val="26"/>
+                <w:szCs w:val="26"/>
+              </w:rPr>
+              <w:t>Validation</w:t>
             </w:r>
           </w:p>
         </w:tc>
@@ -4308,7 +5220,38 @@
           <w:szCs w:val="26"/>
           <w:highlight w:val="yellow"/>
         </w:rPr>
-        <w:t>{/timelineField}{#timelineBH1}</w:t>
+        <w:t>{/</w:t>
+      </w:r>
+      <w:proofErr w:type="spellStart"/>
+      <w:proofErr w:type="gramStart"/>
+      <w:r>
+        <w:rPr>
+          <w:rFonts w:ascii="Corbel" w:hAnsi="Corbel"/>
+          <w:sz w:val="26"/>
+          <w:szCs w:val="26"/>
+          <w:highlight w:val="yellow"/>
+        </w:rPr>
+        <w:t>timelineField</w:t>
+      </w:r>
+      <w:proofErr w:type="spellEnd"/>
+      <w:r>
+        <w:rPr>
+          <w:rFonts w:ascii="Corbel" w:hAnsi="Corbel"/>
+          <w:sz w:val="26"/>
+          <w:szCs w:val="26"/>
+          <w:highlight w:val="yellow"/>
+        </w:rPr>
+        <w:t>}{</w:t>
+      </w:r>
+      <w:proofErr w:type="gramEnd"/>
+      <w:r>
+        <w:rPr>
+          <w:rFonts w:ascii="Corbel" w:hAnsi="Corbel"/>
+          <w:sz w:val="26"/>
+          <w:szCs w:val="26"/>
+          <w:highlight w:val="yellow"/>
+        </w:rPr>
+        <w:t>#timelineBH1}</w:t>
       </w:r>
     </w:p>
     <w:tbl>
@@ -4708,7 +5651,15 @@
                 <w:sz w:val="26"/>
                 <w:szCs w:val="26"/>
               </w:rPr>
-              <w:t>5-7 weeks</w:t>
+              <w:t xml:space="preserve">5-7 </w:t>
+            </w:r>
+            <w:r>
+              <w:rPr>
+                <w:rFonts w:ascii="Corbel" w:hAnsi="Corbel"/>
+                <w:sz w:val="26"/>
+                <w:szCs w:val="26"/>
+              </w:rPr>
+              <w:t>weeks</w:t>
             </w:r>
           </w:p>
         </w:tc>
@@ -5171,16 +6122,9 @@
           <w:sz w:val="26"/>
           <w:szCs w:val="26"/>
         </w:rPr>
-        <w:t>{userCount}</w:t>
-      </w:r>
-      <w:r>
-        <w:rPr>
-          <w:rFonts w:ascii="Corbel" w:hAnsi="Corbel"/>
-          <w:sz w:val="26"/>
-          <w:szCs w:val="26"/>
-        </w:rPr>
-        <w:t xml:space="preserve"> users, Tonic HQ estimates </w:t>
-      </w:r>
+        <w:t>{</w:t>
+      </w:r>
+      <w:proofErr w:type="spellStart"/>
       <w:r>
         <w:rPr>
           <w:rFonts w:ascii="Corbel" w:hAnsi="Corbel"/>
@@ -5190,21 +6134,76 @@
           <w:sz w:val="26"/>
           <w:szCs w:val="26"/>
         </w:rPr>
-        <w:t>{timelineWeeks}</w:t>
-      </w:r>
-      <w:r>
-        <w:rPr>
-          <w:rFonts w:ascii="Corbel" w:hAnsi="Corbel"/>
-          <w:sz w:val="26"/>
-          <w:szCs w:val="26"/>
-        </w:rPr>
-        <w:t xml:space="preserve"> from our Kick-Off Call</w:t>
-      </w:r>
+        <w:t>userCount</w:t>
+      </w:r>
+      <w:proofErr w:type="spellEnd"/>
       <w:r>
         <w:rPr>
           <w:rFonts w:ascii="Corbel" w:hAnsi="Corbel"/>
           <w:b/>
           <w:bCs/>
+          <w:color w:val="19AFA4"/>
+          <w:sz w:val="26"/>
+          <w:szCs w:val="26"/>
+        </w:rPr>
+        <w:t>}</w:t>
+      </w:r>
+      <w:r>
+        <w:rPr>
+          <w:rFonts w:ascii="Corbel" w:hAnsi="Corbel"/>
+          <w:sz w:val="26"/>
+          <w:szCs w:val="26"/>
+        </w:rPr>
+        <w:t xml:space="preserve"> users, Tonic HQ estimates </w:t>
+      </w:r>
+      <w:r>
+        <w:rPr>
+          <w:rFonts w:ascii="Corbel" w:hAnsi="Corbel"/>
+          <w:b/>
+          <w:bCs/>
+          <w:color w:val="19AFA4"/>
+          <w:sz w:val="26"/>
+          <w:szCs w:val="26"/>
+        </w:rPr>
+        <w:t>{</w:t>
+      </w:r>
+      <w:proofErr w:type="spellStart"/>
+      <w:r>
+        <w:rPr>
+          <w:rFonts w:ascii="Corbel" w:hAnsi="Corbel"/>
+          <w:b/>
+          <w:bCs/>
+          <w:color w:val="19AFA4"/>
+          <w:sz w:val="26"/>
+          <w:szCs w:val="26"/>
+        </w:rPr>
+        <w:t>timelineWeeks</w:t>
+      </w:r>
+      <w:proofErr w:type="spellEnd"/>
+      <w:r>
+        <w:rPr>
+          <w:rFonts w:ascii="Corbel" w:hAnsi="Corbel"/>
+          <w:b/>
+          <w:bCs/>
+          <w:color w:val="19AFA4"/>
+          <w:sz w:val="26"/>
+          <w:szCs w:val="26"/>
+        </w:rPr>
+        <w:t>}</w:t>
+      </w:r>
+      <w:r>
+        <w:rPr>
+          <w:rFonts w:ascii="Corbel" w:hAnsi="Corbel"/>
+          <w:sz w:val="26"/>
+          <w:szCs w:val="26"/>
+        </w:rPr>
+        <w:t xml:space="preserve"> from our Kick-Off Call</w:t>
+      </w:r>
+      <w:r>
+        <w:rPr>
+          <w:rFonts w:ascii="Corbel" w:hAnsi="Corbel"/>
+          <w:b/>
+          <w:bCs/>
           <w:sz w:val="26"/>
           <w:szCs w:val="26"/>
         </w:rPr>
@@ -5216,7 +6215,15 @@
           <w:sz w:val="26"/>
           <w:szCs w:val="26"/>
         </w:rPr>
-        <w:t>to Go Live. Tonic HQ will provide regular status reports and project updates.</w:t>
+        <w:t xml:space="preserve">to Go Live. Tonic HQ will provide regular status reports and </w:t>
+      </w:r>
+      <w:r>
+        <w:rPr>
+          <w:rFonts w:ascii="Corbel" w:hAnsi="Corbel"/>
+          <w:sz w:val="26"/>
+          <w:szCs w:val="26"/>
+        </w:rPr>
+        <w:t>project updates.</w:t>
       </w:r>
     </w:p>
     <w:p>
@@ -5298,16 +6305,55 @@
           <w:szCs w:val="26"/>
         </w:rPr>
         <w:lastRenderedPageBreak/>
-        <w:t>Client does not require Tonic HQ to perform any custom integrations with vendors (Bullhorn Marketplace or otherwise) not outlined in this Scope of Work.</w:t>
-      </w:r>
-      <w:r>
-        <w:rPr>
-          <w:rFonts w:ascii="Corbel" w:hAnsi="Corbel"/>
-          <w:sz w:val="26"/>
-          <w:szCs w:val="26"/>
-          <w:highlight w:val="yellow"/>
-        </w:rPr>
-        <w:t xml:space="preserve"> {^NoDataMigration}{#existingSystem}</w:t>
+        <w:t>Client does not require Tonic HQ to perform any custom integrations with vend</w:t>
+      </w:r>
+      <w:r>
+        <w:rPr>
+          <w:rFonts w:ascii="Corbel" w:hAnsi="Corbel"/>
+          <w:sz w:val="26"/>
+          <w:szCs w:val="26"/>
+        </w:rPr>
+        <w:t>ors (Bullhorn Marketplace or otherwise) not outlined in this Scope of Work.</w:t>
+      </w:r>
+      <w:r>
+        <w:rPr>
+          <w:rFonts w:ascii="Corbel" w:hAnsi="Corbel"/>
+          <w:sz w:val="26"/>
+          <w:szCs w:val="26"/>
+          <w:highlight w:val="yellow"/>
+        </w:rPr>
+        <w:t xml:space="preserve"> {^</w:t>
+      </w:r>
+      <w:proofErr w:type="spellStart"/>
+      <w:proofErr w:type="gramStart"/>
+      <w:r>
+        <w:rPr>
+          <w:rFonts w:ascii="Corbel" w:hAnsi="Corbel"/>
+          <w:sz w:val="26"/>
+          <w:szCs w:val="26"/>
+          <w:highlight w:val="yellow"/>
+        </w:rPr>
+        <w:t>NoDataMigration</w:t>
+      </w:r>
+      <w:proofErr w:type="spellEnd"/>
+      <w:r>
+        <w:rPr>
+          <w:rFonts w:ascii="Corbel" w:hAnsi="Corbel"/>
+          <w:sz w:val="26"/>
+          <w:szCs w:val="26"/>
+          <w:highlight w:val="yellow"/>
+        </w:rPr>
+        <w:t>}{</w:t>
+      </w:r>
+      <w:proofErr w:type="gramEnd"/>
+      <w:r>
+        <w:rPr>
+          <w:rFonts w:ascii="Corbel" w:hAnsi="Corbel"/>
+          <w:sz w:val="26"/>
+          <w:szCs w:val="26"/>
+          <w:highlight w:val="yellow"/>
+        </w:rPr>
+        <w:t>#existingSystem}</w:t>
       </w:r>
     </w:p>
     <w:p>
@@ -5323,13 +6369,23 @@
           <w:szCs w:val="26"/>
         </w:rPr>
       </w:pPr>
-      <w:r>
-        <w:rPr>
-          <w:rFonts w:ascii="Corbel" w:hAnsi="Corbel"/>
-          <w:sz w:val="26"/>
-          <w:szCs w:val="26"/>
-        </w:rPr>
-        <w:t xml:space="preserve">Datasource for the migration is </w:t>
+      <w:proofErr w:type="spellStart"/>
+      <w:r>
+        <w:rPr>
+          <w:rFonts w:ascii="Corbel" w:hAnsi="Corbel"/>
+          <w:sz w:val="26"/>
+          <w:szCs w:val="26"/>
+        </w:rPr>
+        <w:t>Datasource</w:t>
+      </w:r>
+      <w:proofErr w:type="spellEnd"/>
+      <w:r>
+        <w:rPr>
+          <w:rFonts w:ascii="Corbel" w:hAnsi="Corbel"/>
+          <w:sz w:val="26"/>
+          <w:szCs w:val="26"/>
+        </w:rPr>
+        <w:t xml:space="preserve"> for the migration is </w:t>
       </w:r>
       <w:r>
         <w:rPr>
@@ -5340,7 +6396,32 @@
           <w:sz w:val="26"/>
           <w:szCs w:val="26"/>
         </w:rPr>
-        <w:t>{existingSystem}</w:t>
+        <w:t>{</w:t>
+      </w:r>
+      <w:proofErr w:type="spellStart"/>
+      <w:r>
+        <w:rPr>
+          <w:rFonts w:ascii="Corbel" w:hAnsi="Corbel"/>
+          <w:b/>
+          <w:bCs/>
+          <w:color w:val="19AFA4"/>
+          <w:sz w:val="26"/>
+          <w:szCs w:val="26"/>
+        </w:rPr>
+        <w:t>existingSystem</w:t>
+      </w:r>
+      <w:proofErr w:type="spellEnd"/>
+      <w:proofErr w:type="gramStart"/>
+      <w:r>
+        <w:rPr>
+          <w:rFonts w:ascii="Corbel" w:hAnsi="Corbel"/>
+          <w:b/>
+          <w:bCs/>
+          <w:color w:val="19AFA4"/>
+          <w:sz w:val="26"/>
+          <w:szCs w:val="26"/>
+        </w:rPr>
+        <w:t>}</w:t>
       </w:r>
       <w:r>
         <w:rPr>
@@ -5357,7 +6438,37 @@
           <w:szCs w:val="26"/>
           <w:highlight w:val="yellow"/>
         </w:rPr>
-        <w:t>{/existingSystem}{#addtlDatasources}</w:t>
+        <w:t>{</w:t>
+      </w:r>
+      <w:proofErr w:type="gramEnd"/>
+      <w:r>
+        <w:rPr>
+          <w:rFonts w:ascii="Corbel" w:hAnsi="Corbel"/>
+          <w:sz w:val="26"/>
+          <w:szCs w:val="26"/>
+          <w:highlight w:val="yellow"/>
+        </w:rPr>
+        <w:t>/</w:t>
+      </w:r>
+      <w:proofErr w:type="spellStart"/>
+      <w:r>
+        <w:rPr>
+          <w:rFonts w:ascii="Corbel" w:hAnsi="Corbel"/>
+          <w:sz w:val="26"/>
+          <w:szCs w:val="26"/>
+          <w:highlight w:val="yellow"/>
+        </w:rPr>
+        <w:t>existingSystem</w:t>
+      </w:r>
+      <w:proofErr w:type="spellEnd"/>
+      <w:r>
+        <w:rPr>
+          <w:rFonts w:ascii="Corbel" w:hAnsi="Corbel"/>
+          <w:sz w:val="26"/>
+          <w:szCs w:val="26"/>
+          <w:highlight w:val="yellow"/>
+        </w:rPr>
+        <w:t>}{#addtlDatasources}</w:t>
       </w:r>
     </w:p>
     <w:p>
@@ -5379,7 +6490,25 @@
           <w:sz w:val="26"/>
           <w:szCs w:val="26"/>
         </w:rPr>
-        <w:t xml:space="preserve">Additional Datasource(s) for the migration are </w:t>
+        <w:t xml:space="preserve">Additional </w:t>
+      </w:r>
+      <w:proofErr w:type="spellStart"/>
+      <w:r>
+        <w:rPr>
+          <w:rFonts w:ascii="Corbel" w:hAnsi="Corbel"/>
+          <w:sz w:val="26"/>
+          <w:szCs w:val="26"/>
+        </w:rPr>
+        <w:t>Datasource</w:t>
+      </w:r>
+      <w:proofErr w:type="spellEnd"/>
+      <w:r>
+        <w:rPr>
+          <w:rFonts w:ascii="Corbel" w:hAnsi="Corbel"/>
+          <w:sz w:val="26"/>
+          <w:szCs w:val="26"/>
+        </w:rPr>
+        <w:t xml:space="preserve">(s) for the migration are </w:t>
       </w:r>
       <w:r>
         <w:rPr>
@@ -5390,7 +6519,32 @@
           <w:sz w:val="26"/>
           <w:szCs w:val="26"/>
         </w:rPr>
-        <w:t>{addtlDatasources}</w:t>
+        <w:t>{</w:t>
+      </w:r>
+      <w:proofErr w:type="spellStart"/>
+      <w:r>
+        <w:rPr>
+          <w:rFonts w:ascii="Corbel" w:hAnsi="Corbel"/>
+          <w:b/>
+          <w:bCs/>
+          <w:color w:val="19AFA4"/>
+          <w:sz w:val="26"/>
+          <w:szCs w:val="26"/>
+        </w:rPr>
+        <w:t>addtlDatasources</w:t>
+      </w:r>
+      <w:proofErr w:type="spellEnd"/>
+      <w:proofErr w:type="gramStart"/>
+      <w:r>
+        <w:rPr>
+          <w:rFonts w:ascii="Corbel" w:hAnsi="Corbel"/>
+          <w:b/>
+          <w:bCs/>
+          <w:color w:val="19AFA4"/>
+          <w:sz w:val="26"/>
+          <w:szCs w:val="26"/>
+        </w:rPr>
+        <w:t>}</w:t>
       </w:r>
       <w:r>
         <w:rPr>
@@ -5407,7 +6561,37 @@
           <w:szCs w:val="26"/>
           <w:highlight w:val="yellow"/>
         </w:rPr>
-        <w:t>{/addtlDatasources}</w:t>
+        <w:t>{</w:t>
+      </w:r>
+      <w:proofErr w:type="gramEnd"/>
+      <w:r>
+        <w:rPr>
+          <w:rFonts w:ascii="Corbel" w:hAnsi="Corbel"/>
+          <w:sz w:val="26"/>
+          <w:szCs w:val="26"/>
+          <w:highlight w:val="yellow"/>
+        </w:rPr>
+        <w:t>/</w:t>
+      </w:r>
+      <w:proofErr w:type="spellStart"/>
+      <w:r>
+        <w:rPr>
+          <w:rFonts w:ascii="Corbel" w:hAnsi="Corbel"/>
+          <w:sz w:val="26"/>
+          <w:szCs w:val="26"/>
+          <w:highlight w:val="yellow"/>
+        </w:rPr>
+        <w:t>addtlDatasources</w:t>
+      </w:r>
+      <w:proofErr w:type="spellEnd"/>
+      <w:r>
+        <w:rPr>
+          <w:rFonts w:ascii="Corbel" w:hAnsi="Corbel"/>
+          <w:sz w:val="26"/>
+          <w:szCs w:val="26"/>
+          <w:highlight w:val="yellow"/>
+        </w:rPr>
+        <w:t>}</w:t>
       </w:r>
     </w:p>
     <w:p>
@@ -5438,7 +6622,36 @@
           <w:szCs w:val="26"/>
           <w:highlight w:val="yellow"/>
         </w:rPr>
-        <w:t xml:space="preserve"> {/NoDataMigration}</w:t>
+        <w:t xml:space="preserve"> {/</w:t>
+      </w:r>
+      <w:proofErr w:type="spellStart"/>
+      <w:r>
+        <w:rPr>
+          <w:rFonts w:ascii="Corbel" w:hAnsi="Corbel"/>
+          <w:sz w:val="26"/>
+          <w:szCs w:val="26"/>
+          <w:highlight w:val="yellow"/>
+        </w:rPr>
+        <w:t>NoDataMigra</w:t>
+      </w:r>
+      <w:r>
+        <w:rPr>
+          <w:rFonts w:ascii="Corbel" w:hAnsi="Corbel"/>
+          <w:sz w:val="26"/>
+          <w:szCs w:val="26"/>
+          <w:highlight w:val="yellow"/>
+        </w:rPr>
+        <w:t>tion</w:t>
+      </w:r>
+      <w:proofErr w:type="spellEnd"/>
+      <w:r>
+        <w:rPr>
+          <w:rFonts w:ascii="Corbel" w:hAnsi="Corbel"/>
+          <w:sz w:val="26"/>
+          <w:szCs w:val="26"/>
+          <w:highlight w:val="yellow"/>
+        </w:rPr>
+        <w:t>}</w:t>
       </w:r>
     </w:p>
     <w:p>
@@ -5518,7 +6731,15 @@
           <w:sz w:val="26"/>
           <w:szCs w:val="26"/>
         </w:rPr>
-        <w:t xml:space="preserve">Tonic HQ will perform the activities listed in this scope of work and completion of this project for the flat fee of </w:t>
+        <w:t>Tonic HQ will perform the activities listed in this scope of work and complet</w:t>
+      </w:r>
+      <w:r>
+        <w:rPr>
+          <w:rFonts w:ascii="Corbel" w:hAnsi="Corbel"/>
+          <w:sz w:val="26"/>
+          <w:szCs w:val="26"/>
+        </w:rPr>
+        <w:t xml:space="preserve">ion of this project for the flat fee of </w:t>
       </w:r>
       <w:r>
         <w:rPr>
@@ -5529,24 +6750,67 @@
           <w:sz w:val="26"/>
           <w:szCs w:val="26"/>
         </w:rPr>
-        <w:t>{totalAmt} USD</w:t>
-      </w:r>
-      <w:r>
-        <w:rPr>
-          <w:rFonts w:ascii="Corbel" w:hAnsi="Corbel"/>
-          <w:sz w:val="26"/>
-          <w:szCs w:val="26"/>
-        </w:rPr>
-        <w:t xml:space="preserve"> made in payments:</w:t>
-      </w:r>
-      <w:r>
-        <w:rPr>
-          <w:rFonts w:ascii="Corbel" w:hAnsi="Corbel"/>
-          <w:sz w:val="26"/>
-          <w:szCs w:val="26"/>
-          <w:highlight w:val="yellow"/>
-        </w:rPr>
-        <w:t>{#payments_two}</w:t>
+        <w:t>{</w:t>
+      </w:r>
+      <w:proofErr w:type="spellStart"/>
+      <w:r>
+        <w:rPr>
+          <w:rFonts w:ascii="Corbel" w:hAnsi="Corbel"/>
+          <w:b/>
+          <w:bCs/>
+          <w:color w:val="19AFA4"/>
+          <w:sz w:val="26"/>
+          <w:szCs w:val="26"/>
+        </w:rPr>
+        <w:t>totalAmt</w:t>
+      </w:r>
+      <w:proofErr w:type="spellEnd"/>
+      <w:r>
+        <w:rPr>
+          <w:rFonts w:ascii="Corbel" w:hAnsi="Corbel"/>
+          <w:b/>
+          <w:bCs/>
+          <w:color w:val="19AFA4"/>
+          <w:sz w:val="26"/>
+          <w:szCs w:val="26"/>
+        </w:rPr>
+        <w:t>} USD</w:t>
+      </w:r>
+      <w:r>
+        <w:rPr>
+          <w:rFonts w:ascii="Corbel" w:hAnsi="Corbel"/>
+          <w:sz w:val="26"/>
+          <w:szCs w:val="26"/>
+        </w:rPr>
+        <w:t xml:space="preserve"> made in </w:t>
+      </w:r>
+      <w:proofErr w:type="gramStart"/>
+      <w:r>
+        <w:rPr>
+          <w:rFonts w:ascii="Corbel" w:hAnsi="Corbel"/>
+          <w:sz w:val="26"/>
+          <w:szCs w:val="26"/>
+        </w:rPr>
+        <w:t>payments:</w:t>
+      </w:r>
+      <w:r>
+        <w:rPr>
+          <w:rFonts w:ascii="Corbel" w:hAnsi="Corbel"/>
+          <w:sz w:val="26"/>
+          <w:szCs w:val="26"/>
+          <w:highlight w:val="yellow"/>
+        </w:rPr>
+        <w:t>{</w:t>
+      </w:r>
+      <w:proofErr w:type="gramEnd"/>
+      <w:r>
+        <w:rPr>
+          <w:rFonts w:ascii="Corbel" w:hAnsi="Corbel"/>
+          <w:sz w:val="26"/>
+          <w:szCs w:val="26"/>
+          <w:highlight w:val="yellow"/>
+        </w:rPr>
+        <w:t>#payments_two}</w:t>
       </w:r>
     </w:p>
     <w:p>
@@ -5607,7 +6871,47 @@
           <w:szCs w:val="26"/>
           <w:highlight w:val="yellow"/>
         </w:rPr>
-        <w:t>{/payments_two}{#payments_three}</w:t>
+        <w:t>{/</w:t>
+      </w:r>
+      <w:proofErr w:type="spellStart"/>
+      <w:r>
+        <w:rPr>
+          <w:rFonts w:ascii="Corbel" w:hAnsi="Corbel"/>
+          <w:sz w:val="26"/>
+          <w:szCs w:val="26"/>
+          <w:highlight w:val="yellow"/>
+        </w:rPr>
+        <w:t>payments_</w:t>
+      </w:r>
+      <w:proofErr w:type="gramStart"/>
+      <w:r>
+        <w:rPr>
+          <w:rFonts w:ascii="Corbel" w:hAnsi="Corbel"/>
+          <w:sz w:val="26"/>
+          <w:szCs w:val="26"/>
+          <w:highlight w:val="yellow"/>
+        </w:rPr>
+        <w:t>two</w:t>
+      </w:r>
+      <w:proofErr w:type="spellEnd"/>
+      <w:r>
+        <w:rPr>
+          <w:rFonts w:ascii="Corbel" w:hAnsi="Corbel"/>
+          <w:sz w:val="26"/>
+          <w:szCs w:val="26"/>
+          <w:highlight w:val="yellow"/>
+        </w:rPr>
+        <w:t>}{</w:t>
+      </w:r>
+      <w:proofErr w:type="gramEnd"/>
+      <w:r>
+        <w:rPr>
+          <w:rFonts w:ascii="Corbel" w:hAnsi="Corbel"/>
+          <w:sz w:val="26"/>
+          <w:szCs w:val="26"/>
+          <w:highlight w:val="yellow"/>
+        </w:rPr>
+        <w:t>#payments_three}</w:t>
       </w:r>
     </w:p>
     <w:p>
@@ -5673,16 +6977,62 @@
           <w:sz w:val="26"/>
           <w:szCs w:val="26"/>
         </w:rPr>
-        <w:t>30% at project completion and Client sign-offs and acceptance</w:t>
-      </w:r>
-      <w:r>
-        <w:rPr>
-          <w:rFonts w:ascii="Corbel" w:hAnsi="Corbel"/>
-          <w:sz w:val="26"/>
-          <w:szCs w:val="26"/>
-          <w:highlight w:val="yellow"/>
-        </w:rPr>
-        <w:t>{/payments_three}</w:t>
+        <w:t>30% a</w:t>
+      </w:r>
+      <w:r>
+        <w:rPr>
+          <w:rFonts w:ascii="Corbel" w:hAnsi="Corbel"/>
+          <w:sz w:val="26"/>
+          <w:szCs w:val="26"/>
+        </w:rPr>
+        <w:t xml:space="preserve">t project completion and Client </w:t>
+      </w:r>
+      <w:proofErr w:type="gramStart"/>
+      <w:r>
+        <w:rPr>
+          <w:rFonts w:ascii="Corbel" w:hAnsi="Corbel"/>
+          <w:sz w:val="26"/>
+          <w:szCs w:val="26"/>
+        </w:rPr>
+        <w:t>sign-offs</w:t>
+      </w:r>
+      <w:proofErr w:type="gramEnd"/>
+      <w:r>
+        <w:rPr>
+          <w:rFonts w:ascii="Corbel" w:hAnsi="Corbel"/>
+          <w:sz w:val="26"/>
+          <w:szCs w:val="26"/>
+        </w:rPr>
+        <w:t xml:space="preserve"> and acceptance</w:t>
+      </w:r>
+      <w:r>
+        <w:rPr>
+          <w:rFonts w:ascii="Corbel" w:hAnsi="Corbel"/>
+          <w:sz w:val="26"/>
+          <w:szCs w:val="26"/>
+          <w:highlight w:val="yellow"/>
+        </w:rPr>
+        <w:t>{/</w:t>
+      </w:r>
+      <w:proofErr w:type="spellStart"/>
+      <w:r>
+        <w:rPr>
+          <w:rFonts w:ascii="Corbel" w:hAnsi="Corbel"/>
+          <w:sz w:val="26"/>
+          <w:szCs w:val="26"/>
+          <w:highlight w:val="yellow"/>
+        </w:rPr>
+        <w:t>payments_three</w:t>
+      </w:r>
+      <w:proofErr w:type="spellEnd"/>
+      <w:r>
+        <w:rPr>
+          <w:rFonts w:ascii="Corbel" w:hAnsi="Corbel"/>
+          <w:sz w:val="26"/>
+          <w:szCs w:val="26"/>
+          <w:highlight w:val="yellow"/>
+        </w:rPr>
+        <w:t>}</w:t>
       </w:r>
     </w:p>
     <w:p>
@@ -5705,7 +7055,17 @@
           <w:szCs w:val="26"/>
           <w:highlight w:val="yellow"/>
         </w:rPr>
-        <w:t>{#oscpOption}</w:t>
+        <w:t>{#</w:t>
+      </w:r>
+      <w:proofErr w:type="gramStart"/>
+      <w:r>
+        <w:rPr>
+          <w:rFonts w:ascii="Corbel" w:hAnsi="Corbel"/>
+          <w:sz w:val="26"/>
+          <w:szCs w:val="26"/>
+          <w:highlight w:val="yellow"/>
+        </w:rPr>
+        <w:t>oscpOption}</w:t>
       </w:r>
       <w:r>
         <w:rPr>
@@ -5716,7 +7076,269 @@
           <w:sz w:val="26"/>
           <w:szCs w:val="26"/>
         </w:rPr>
-        <w:t>OPEN SOURCE CAREER PORTAL (OPTIONAL)</w:t>
+        <w:t>OPEN</w:t>
+      </w:r>
+      <w:proofErr w:type="gramEnd"/>
+      <w:r>
+        <w:rPr>
+          <w:rFonts w:ascii="Corbel" w:eastAsia="Corbel" w:hAnsi="Corbel" w:cs="Corbel"/>
+          <w:b/>
+          <w:bCs/>
+          <w:color w:val="000000" w:themeColor="text1"/>
+          <w:sz w:val="26"/>
+          <w:szCs w:val="26"/>
+        </w:rPr>
+        <w:t xml:space="preserve"> SOURCE CAREER PORTAL (OPTIONAL)</w:t>
+      </w:r>
+    </w:p>
+    <w:tbl>
+      <w:tblPr>
+        <w:tblStyle w:val="TableGrid"/>
+        <w:tblW w:w="0" w:type="auto"/>
+        <w:tblBorders>
+          <w:top w:val="none" w:sz="0" w:space="0" w:color="auto"/>
+          <w:left w:val="none" w:sz="0" w:space="0" w:color="auto"/>
+          <w:bottom w:val="none" w:sz="0" w:space="0" w:color="auto"/>
+          <w:right w:val="none" w:sz="0" w:space="0" w:color="auto"/>
+          <w:insideH w:val="none" w:sz="0" w:space="0" w:color="auto"/>
+          <w:insideV w:val="none" w:sz="0" w:space="0" w:color="auto"/>
+        </w:tblBorders>
+        <w:tblLook w:val="04A0" w:firstRow="1" w:lastRow="0" w:firstColumn="1" w:lastColumn="0" w:noHBand="0" w:noVBand="1"/>
+      </w:tblPr>
+      <w:tblGrid>
+        <w:gridCol w:w="709"/>
+        <w:gridCol w:w="8509"/>
+      </w:tblGrid>
+      <w:tr>
+        <w:trPr>
+          <w:trHeight w:val="569"/>
+        </w:trPr>
+        <w:tc>
+          <w:tcPr>
+            <w:tcW w:w="709" w:type="dxa"/>
+            <w:vAlign w:val="center"/>
+          </w:tcPr>
+          <w:tbl>
+            <w:tblPr>
+              <w:tblStyle w:val="TableGrid"/>
+              <w:tblW w:w="0" w:type="auto"/>
+              <w:jc w:val="center"/>
+              <w:tblLook w:val="04A0" w:firstRow="1" w:lastRow="0" w:firstColumn="1" w:lastColumn="0" w:noHBand="0" w:noVBand="1"/>
+            </w:tblPr>
+            <w:tblGrid>
+              <w:gridCol w:w="483"/>
+            </w:tblGrid>
+            <w:tr>
+              <w:trPr>
+                <w:jc w:val="center"/>
+              </w:trPr>
+              <w:tc>
+                <w:tcPr>
+                  <w:tcW w:w="483" w:type="dxa"/>
+                </w:tcPr>
+                <w:p>
+                  <w:pPr>
+                    <w:rPr>
+                      <w:rFonts w:ascii="Corbel" w:eastAsia="Corbel" w:hAnsi="Corbel" w:cs="Corbel"/>
+                      <w:color w:val="FF0000"/>
+                      <w:sz w:val="26"/>
+                      <w:szCs w:val="26"/>
+                      <w:vertAlign w:val="superscript"/>
+                    </w:rPr>
+                  </w:pPr>
+                  <w:r>
+                    <w:rPr>
+                      <w:rFonts w:ascii="Corbel" w:eastAsia="Corbel" w:hAnsi="Corbel" w:cs="Corbel"/>
+                      <w:color w:val="FF0000"/>
+                      <w:sz w:val="26"/>
+                      <w:szCs w:val="26"/>
+                      <w:vertAlign w:val="superscript"/>
+                    </w:rPr>
+                    <w:t>\O\</w:t>
+                  </w:r>
+                </w:p>
+              </w:tc>
+            </w:tr>
+          </w:tbl>
+          <w:p>
+            <w:pPr>
+              <w:rPr>
+                <w:rFonts w:ascii="Corbel" w:eastAsia="Corbel" w:hAnsi="Corbel" w:cs="Corbel"/>
+                <w:color w:val="FF0000"/>
+                <w:sz w:val="26"/>
+                <w:szCs w:val="26"/>
+                <w:vertAlign w:val="superscript"/>
+              </w:rPr>
+            </w:pPr>
+          </w:p>
+        </w:tc>
+        <w:tc>
+          <w:tcPr>
+            <w:tcW w:w="8509" w:type="dxa"/>
+          </w:tcPr>
+          <w:p>
+            <w:pPr>
+              <w:rPr>
+                <w:rFonts w:ascii="Corbel" w:eastAsia="Corbel" w:hAnsi="Corbel" w:cs="Corbel"/>
+                <w:b/>
+                <w:bCs/>
+                <w:color w:val="000000" w:themeColor="text1"/>
+                <w:sz w:val="26"/>
+                <w:szCs w:val="26"/>
+              </w:rPr>
+            </w:pPr>
+            <w:r>
+              <w:rPr>
+                <w:rFonts w:ascii="Corbel" w:eastAsia="Corbel" w:hAnsi="Corbel" w:cs="Corbel"/>
+                <w:color w:val="000000" w:themeColor="text1"/>
+                <w:sz w:val="26"/>
+                <w:szCs w:val="26"/>
+              </w:rPr>
+              <w:t xml:space="preserve">Creation and customization of Bullhorn’s </w:t>
+            </w:r>
+            <w:proofErr w:type="gramStart"/>
+            <w:r>
+              <w:rPr>
+                <w:rFonts w:ascii="Corbel" w:eastAsia="Corbel" w:hAnsi="Corbel" w:cs="Corbel"/>
+                <w:color w:val="000000" w:themeColor="text1"/>
+                <w:sz w:val="26"/>
+                <w:szCs w:val="26"/>
+              </w:rPr>
+              <w:t>Open Source</w:t>
+            </w:r>
+            <w:proofErr w:type="gramEnd"/>
+            <w:r>
+              <w:rPr>
+                <w:rFonts w:ascii="Corbel" w:eastAsia="Corbel" w:hAnsi="Corbel" w:cs="Corbel"/>
+                <w:color w:val="000000" w:themeColor="text1"/>
+                <w:sz w:val="26"/>
+                <w:szCs w:val="26"/>
+              </w:rPr>
+              <w:t xml:space="preserve"> Career Portal.</w:t>
+            </w:r>
+            <w:r>
+              <w:br/>
+            </w:r>
+            <w:r>
+              <w:rPr>
+                <w:rFonts w:ascii="Corbel" w:hAnsi="Corbel"/>
+                <w:b/>
+                <w:bCs/>
+                <w:color w:val="19AFA4"/>
+                <w:sz w:val="26"/>
+                <w:szCs w:val="26"/>
+              </w:rPr>
+              <w:t>{</w:t>
+            </w:r>
+            <w:proofErr w:type="spellStart"/>
+            <w:r>
+              <w:rPr>
+                <w:rFonts w:ascii="Corbel" w:hAnsi="Corbel"/>
+                <w:b/>
+                <w:bCs/>
+                <w:color w:val="19AFA4"/>
+                <w:sz w:val="26"/>
+                <w:szCs w:val="26"/>
+              </w:rPr>
+              <w:t>ocspAmt</w:t>
+            </w:r>
+            <w:proofErr w:type="spellEnd"/>
+            <w:r>
+              <w:rPr>
+                <w:rFonts w:ascii="Corbel" w:hAnsi="Corbel"/>
+                <w:b/>
+                <w:bCs/>
+                <w:color w:val="19AFA4"/>
+                <w:sz w:val="26"/>
+                <w:szCs w:val="26"/>
+              </w:rPr>
+              <w:t xml:space="preserve">} </w:t>
+            </w:r>
+            <w:r>
+              <w:rPr>
+                <w:rFonts w:ascii="Corbel" w:eastAsia="Corbel" w:hAnsi="Corbel" w:cs="Corbel"/>
+                <w:color w:val="000000" w:themeColor="text1"/>
+                <w:sz w:val="26"/>
+                <w:szCs w:val="26"/>
+              </w:rPr>
+              <w:t xml:space="preserve">for the first instance. Additional </w:t>
+            </w:r>
+            <w:r>
+              <w:rPr>
+                <w:rFonts w:ascii="Corbel" w:eastAsia="Corbel" w:hAnsi="Corbel" w:cs="Corbel"/>
+                <w:color w:val="000000" w:themeColor="text1"/>
+                <w:sz w:val="26"/>
+                <w:szCs w:val="26"/>
+              </w:rPr>
+              <w:t>instances billed at 50%.</w:t>
+            </w:r>
+          </w:p>
+        </w:tc>
+      </w:tr>
+    </w:tbl>
+    <w:p>
+      <w:pPr>
+        <w:pStyle w:val="HTMLPreformatted"/>
+        <w:spacing w:before="240"/>
+        <w:rPr>
+          <w:rFonts w:ascii="Corbel" w:eastAsia="Corbel" w:hAnsi="Corbel" w:cs="Corbel"/>
+          <w:b/>
+          <w:bCs/>
+          <w:color w:val="000000" w:themeColor="text1"/>
+          <w:sz w:val="26"/>
+          <w:szCs w:val="26"/>
+        </w:rPr>
+      </w:pPr>
+      <w:r>
+        <w:rPr>
+          <w:rFonts w:ascii="Corbel" w:hAnsi="Corbel"/>
+          <w:sz w:val="26"/>
+          <w:szCs w:val="26"/>
+          <w:highlight w:val="yellow"/>
+        </w:rPr>
+        <w:t>{/</w:t>
+      </w:r>
+      <w:proofErr w:type="spellStart"/>
+      <w:proofErr w:type="gramStart"/>
+      <w:r>
+        <w:rPr>
+          <w:rFonts w:ascii="Corbel" w:hAnsi="Corbel"/>
+          <w:sz w:val="26"/>
+          <w:szCs w:val="26"/>
+          <w:highlight w:val="yellow"/>
+        </w:rPr>
+        <w:t>oscpOption</w:t>
+      </w:r>
+      <w:proofErr w:type="spellEnd"/>
+      <w:r>
+        <w:rPr>
+          <w:rFonts w:ascii="Corbel" w:hAnsi="Corbel"/>
+          <w:sz w:val="26"/>
+          <w:szCs w:val="26"/>
+          <w:highlight w:val="yellow"/>
+        </w:rPr>
+        <w:t>}{</w:t>
+      </w:r>
+      <w:proofErr w:type="gramEnd"/>
+      <w:r>
+        <w:rPr>
+          <w:rFonts w:ascii="Corbel" w:hAnsi="Corbel"/>
+          <w:sz w:val="26"/>
+          <w:szCs w:val="26"/>
+          <w:highlight w:val="yellow"/>
+        </w:rPr>
+        <w:t>#onSiteTraining}</w:t>
+      </w:r>
+      <w:r>
+        <w:rPr>
+          <w:rFonts w:ascii="Corbel" w:eastAsia="Corbel" w:hAnsi="Corbel" w:cs="Corbel"/>
+          <w:b/>
+          <w:bCs/>
+          <w:color w:val="000000" w:themeColor="text1"/>
+          <w:sz w:val="26"/>
+          <w:szCs w:val="26"/>
+        </w:rPr>
+        <w:t>ON-SITE TRAINING (OPTIONAL)</w:t>
       </w:r>
     </w:p>
     <w:tbl>
@@ -5747,7 +7369,7 @@
             <w:pPr>
               <w:rPr>
                 <w:rFonts w:ascii="Corbel" w:eastAsia="Corbel" w:hAnsi="Corbel" w:cs="Corbel"/>
-                <w:color w:val="FF0000"/>
+                <w:color w:val="000000" w:themeColor="text1"/>
                 <w:sz w:val="26"/>
                 <w:szCs w:val="26"/>
                 <w:vertAlign w:val="superscript"/>
@@ -5761,7 +7383,7 @@
                 <w:szCs w:val="26"/>
                 <w:vertAlign w:val="superscript"/>
               </w:rPr>
-              <w:t>\O\</w:t>
+              <w:t>\T\</w:t>
             </w:r>
           </w:p>
         </w:tc>
@@ -5787,7 +7409,36 @@
                 <w:sz w:val="26"/>
                 <w:szCs w:val="26"/>
               </w:rPr>
-              <w:t>Creation and customization of Bullhorn’s Open Source Career Portal.</w:t>
+              <w:t xml:space="preserve">Customized training based on client’s requirements delivered prior to Go Live. Includes two trainers on-site at </w:t>
+            </w:r>
+            <w:proofErr w:type="gramStart"/>
+            <w:r>
+              <w:rPr>
+                <w:rFonts w:ascii="Corbel" w:eastAsia="Corbel" w:hAnsi="Corbel" w:cs="Corbel"/>
+                <w:color w:val="000000" w:themeColor="text1"/>
+                <w:sz w:val="26"/>
+                <w:szCs w:val="26"/>
+              </w:rPr>
+              <w:t>client‘</w:t>
+            </w:r>
+            <w:proofErr w:type="gramEnd"/>
+            <w:r>
+              <w:rPr>
+                <w:rFonts w:ascii="Corbel" w:eastAsia="Corbel" w:hAnsi="Corbel" w:cs="Corbel"/>
+                <w:color w:val="000000" w:themeColor="text1"/>
+                <w:sz w:val="26"/>
+                <w:szCs w:val="26"/>
+              </w:rPr>
+              <w:t xml:space="preserve">s desired location for a total of two days. </w:t>
+            </w:r>
+            <w:r>
+              <w:rPr>
+                <w:rFonts w:ascii="Corbel" w:eastAsia="Corbel" w:hAnsi="Corbel" w:cs="Corbel"/>
+                <w:color w:val="000000" w:themeColor="text1"/>
+                <w:sz w:val="26"/>
+                <w:szCs w:val="26"/>
+              </w:rPr>
+              <w:t>Note: price does not include travel expenses.</w:t>
             </w:r>
             <w:r>
               <w:br/>
@@ -5801,16 +7452,31 @@
                 <w:sz w:val="26"/>
                 <w:szCs w:val="26"/>
               </w:rPr>
-              <w:t xml:space="preserve">{ocspAmt} </w:t>
+              <w:t>{</w:t>
             </w:r>
+            <w:proofErr w:type="spellStart"/>
             <w:r>
               <w:rPr>
-                <w:rFonts w:ascii="Corbel" w:eastAsia="Corbel" w:hAnsi="Corbel" w:cs="Corbel"/>
-                <w:color w:val="000000" w:themeColor="text1"/>
-                <w:sz w:val="26"/>
-                <w:szCs w:val="26"/>
-              </w:rPr>
-              <w:t>for the first instance. Additional instances billed at 50%.</w:t>
+                <w:rFonts w:ascii="Corbel" w:hAnsi="Corbel"/>
+                <w:b/>
+                <w:bCs/>
+                <w:color w:val="19AFA4"/>
+                <w:sz w:val="26"/>
+                <w:szCs w:val="26"/>
+              </w:rPr>
+              <w:t>onSiteTrainingAmt</w:t>
+            </w:r>
+            <w:proofErr w:type="spellEnd"/>
+            <w:r>
+              <w:rPr>
+                <w:rFonts w:ascii="Corbel" w:hAnsi="Corbel"/>
+                <w:b/>
+                <w:bCs/>
+                <w:color w:val="19AFA4"/>
+                <w:sz w:val="26"/>
+                <w:szCs w:val="26"/>
+              </w:rPr>
+              <w:t>}</w:t>
             </w:r>
           </w:p>
         </w:tc>
@@ -5818,8 +7484,55 @@
     </w:tbl>
     <w:p>
       <w:pPr>
-        <w:pStyle w:val="HTMLPreformatted"/>
-        <w:spacing w:before="240"/>
+        <w:spacing w:before="240" w:after="0"/>
+        <w:rPr>
+          <w:rFonts w:ascii="Corbel" w:eastAsia="Corbel" w:hAnsi="Corbel" w:cs="Corbel"/>
+          <w:color w:val="000000" w:themeColor="text1"/>
+          <w:sz w:val="26"/>
+          <w:szCs w:val="26"/>
+        </w:rPr>
+      </w:pPr>
+      <w:r>
+        <w:rPr>
+          <w:rFonts w:ascii="Corbel" w:hAnsi="Corbel"/>
+          <w:sz w:val="26"/>
+          <w:szCs w:val="26"/>
+          <w:highlight w:val="yellow"/>
+        </w:rPr>
+        <w:t>{/</w:t>
+      </w:r>
+      <w:proofErr w:type="spellStart"/>
+      <w:proofErr w:type="gramStart"/>
+      <w:r>
+        <w:rPr>
+          <w:rFonts w:ascii="Corbel" w:hAnsi="Corbel"/>
+          <w:sz w:val="26"/>
+          <w:szCs w:val="26"/>
+          <w:highlight w:val="yellow"/>
+        </w:rPr>
+        <w:t>onSiteTraining</w:t>
+      </w:r>
+      <w:proofErr w:type="spellEnd"/>
+      <w:r>
+        <w:rPr>
+          <w:rFonts w:ascii="Corbel" w:hAnsi="Corbel"/>
+          <w:sz w:val="26"/>
+          <w:szCs w:val="26"/>
+          <w:highlight w:val="yellow"/>
+        </w:rPr>
+        <w:t>}{</w:t>
+      </w:r>
+      <w:proofErr w:type="gramEnd"/>
+      <w:r>
+        <w:rPr>
+          <w:rFonts w:ascii="Corbel" w:hAnsi="Corbel"/>
+          <w:sz w:val="26"/>
+          <w:szCs w:val="26"/>
+          <w:highlight w:val="yellow"/>
+        </w:rPr>
+        <w:t>#afterCare}</w:t>
+      </w:r>
+      <w:r>
         <w:rPr>
           <w:rFonts w:ascii="Corbel" w:eastAsia="Corbel" w:hAnsi="Corbel" w:cs="Corbel"/>
           <w:b/>
@@ -5828,26 +7541,7 @@
           <w:sz w:val="26"/>
           <w:szCs w:val="26"/>
         </w:rPr>
-      </w:pPr>
-      <w:r>
-        <w:rPr>
-          <w:rFonts w:ascii="Corbel" w:hAnsi="Corbel"/>
-          <w:sz w:val="26"/>
-          <w:szCs w:val="26"/>
-          <w:highlight w:val="yellow"/>
-        </w:rPr>
-        <w:t>{/oscpOption}{#onSiteTraining}</w:t>
-      </w:r>
-      <w:r>
-        <w:rPr>
-          <w:rFonts w:ascii="Corbel" w:eastAsia="Corbel" w:hAnsi="Corbel" w:cs="Corbel"/>
-          <w:b/>
-          <w:bCs/>
-          <w:color w:val="000000" w:themeColor="text1"/>
-          <w:sz w:val="26"/>
-          <w:szCs w:val="26"/>
-        </w:rPr>
-        <w:t>ON-SITE TRAINING (OPTIONAL)</w:t>
+        <w:t>WHITE GLOVE AFTER-CARE (OPTIONAL)</w:t>
       </w:r>
     </w:p>
     <w:tbl>
@@ -5892,125 +7586,6 @@
                 <w:szCs w:val="26"/>
                 <w:vertAlign w:val="superscript"/>
               </w:rPr>
-              <w:t>\T\</w:t>
-            </w:r>
-          </w:p>
-        </w:tc>
-        <w:tc>
-          <w:tcPr>
-            <w:tcW w:w="8630" w:type="dxa"/>
-          </w:tcPr>
-          <w:p>
-            <w:pPr>
-              <w:rPr>
-                <w:rFonts w:ascii="Corbel" w:eastAsia="Corbel" w:hAnsi="Corbel" w:cs="Corbel"/>
-                <w:b/>
-                <w:bCs/>
-                <w:color w:val="000000" w:themeColor="text1"/>
-                <w:sz w:val="26"/>
-                <w:szCs w:val="26"/>
-              </w:rPr>
-            </w:pPr>
-            <w:r>
-              <w:rPr>
-                <w:rFonts w:ascii="Corbel" w:eastAsia="Corbel" w:hAnsi="Corbel" w:cs="Corbel"/>
-                <w:color w:val="000000" w:themeColor="text1"/>
-                <w:sz w:val="26"/>
-                <w:szCs w:val="26"/>
-              </w:rPr>
-              <w:t>Customized training based on client’s requirements delivered prior to Go Live. Includes two trainers on-site at client‘s desired location for a total of two days. Note: price does not include travel expenses.</w:t>
-            </w:r>
-            <w:r>
-              <w:br/>
-            </w:r>
-            <w:r>
-              <w:rPr>
-                <w:rFonts w:ascii="Corbel" w:hAnsi="Corbel"/>
-                <w:b/>
-                <w:bCs/>
-                <w:color w:val="19AFA4"/>
-                <w:sz w:val="26"/>
-                <w:szCs w:val="26"/>
-              </w:rPr>
-              <w:t>{onSiteTrainingAmt}</w:t>
-            </w:r>
-          </w:p>
-        </w:tc>
-      </w:tr>
-    </w:tbl>
-    <w:p>
-      <w:pPr>
-        <w:spacing w:before="240" w:after="0"/>
-        <w:rPr>
-          <w:rFonts w:ascii="Corbel" w:eastAsia="Corbel" w:hAnsi="Corbel" w:cs="Corbel"/>
-          <w:color w:val="000000" w:themeColor="text1"/>
-          <w:sz w:val="26"/>
-          <w:szCs w:val="26"/>
-        </w:rPr>
-      </w:pPr>
-      <w:r>
-        <w:rPr>
-          <w:rFonts w:ascii="Corbel" w:hAnsi="Corbel"/>
-          <w:sz w:val="26"/>
-          <w:szCs w:val="26"/>
-          <w:highlight w:val="yellow"/>
-        </w:rPr>
-        <w:t>{/onSiteTraining}{#afterCare}</w:t>
-      </w:r>
-      <w:r>
-        <w:rPr>
-          <w:rFonts w:ascii="Corbel" w:eastAsia="Corbel" w:hAnsi="Corbel" w:cs="Corbel"/>
-          <w:b/>
-          <w:bCs/>
-          <w:color w:val="000000" w:themeColor="text1"/>
-          <w:sz w:val="26"/>
-          <w:szCs w:val="26"/>
-        </w:rPr>
-        <w:t>WHITE GLOVE AFTER-CARE (OPTIONAL)</w:t>
-      </w:r>
-    </w:p>
-    <w:tbl>
-      <w:tblPr>
-        <w:tblStyle w:val="TableGrid"/>
-        <w:tblW w:w="0" w:type="auto"/>
-        <w:tblBorders>
-          <w:top w:val="none" w:sz="0" w:space="0" w:color="auto"/>
-          <w:left w:val="none" w:sz="0" w:space="0" w:color="auto"/>
-          <w:bottom w:val="none" w:sz="0" w:space="0" w:color="auto"/>
-          <w:right w:val="none" w:sz="0" w:space="0" w:color="auto"/>
-          <w:insideH w:val="none" w:sz="0" w:space="0" w:color="auto"/>
-          <w:insideV w:val="none" w:sz="0" w:space="0" w:color="auto"/>
-        </w:tblBorders>
-        <w:tblLook w:val="04A0" w:firstRow="1" w:lastRow="0" w:firstColumn="1" w:lastColumn="0" w:noHBand="0" w:noVBand="1"/>
-      </w:tblPr>
-      <w:tblGrid>
-        <w:gridCol w:w="720"/>
-        <w:gridCol w:w="8630"/>
-      </w:tblGrid>
-      <w:tr>
-        <w:tc>
-          <w:tcPr>
-            <w:tcW w:w="720" w:type="dxa"/>
-            <w:vAlign w:val="center"/>
-          </w:tcPr>
-          <w:p>
-            <w:pPr>
-              <w:rPr>
-                <w:rFonts w:ascii="Corbel" w:eastAsia="Corbel" w:hAnsi="Corbel" w:cs="Corbel"/>
-                <w:color w:val="000000" w:themeColor="text1"/>
-                <w:sz w:val="26"/>
-                <w:szCs w:val="26"/>
-                <w:vertAlign w:val="superscript"/>
-              </w:rPr>
-            </w:pPr>
-            <w:r>
-              <w:rPr>
-                <w:rFonts w:ascii="Corbel" w:eastAsia="Corbel" w:hAnsi="Corbel" w:cs="Corbel"/>
-                <w:color w:val="FFFFFF" w:themeColor="background1"/>
-                <w:sz w:val="26"/>
-                <w:szCs w:val="26"/>
-                <w:vertAlign w:val="superscript"/>
-              </w:rPr>
               <w:t>\WG\</w:t>
             </w:r>
           </w:p>
@@ -6061,7 +7636,31 @@
                 <w:sz w:val="26"/>
                 <w:szCs w:val="26"/>
               </w:rPr>
-              <w:t>{afterCareAmt}</w:t>
+              <w:t>{</w:t>
+            </w:r>
+            <w:proofErr w:type="spellStart"/>
+            <w:r>
+              <w:rPr>
+                <w:rFonts w:ascii="Corbel" w:hAnsi="Corbel"/>
+                <w:b/>
+                <w:bCs/>
+                <w:color w:val="19AFA4"/>
+                <w:sz w:val="26"/>
+                <w:szCs w:val="26"/>
+              </w:rPr>
+              <w:t>afterCareAmt</w:t>
+            </w:r>
+            <w:proofErr w:type="spellEnd"/>
+            <w:r>
+              <w:rPr>
+                <w:rFonts w:ascii="Corbel" w:hAnsi="Corbel"/>
+                <w:b/>
+                <w:bCs/>
+                <w:color w:val="19AFA4"/>
+                <w:sz w:val="26"/>
+                <w:szCs w:val="26"/>
+              </w:rPr>
+              <w:t>}</w:t>
             </w:r>
           </w:p>
         </w:tc>
@@ -6085,16 +7684,7 @@
           <w:szCs w:val="26"/>
         </w:rPr>
         <w:lastRenderedPageBreak/>
-        <w:t>Our standard engagement ends Post Go Live once the client has agreed that the project is complete</w:t>
-      </w:r>
-      <w:r>
-        <w:rPr>
-          <w:rFonts w:ascii="Corbel" w:hAnsi="Corbel"/>
-          <w:sz w:val="26"/>
-          <w:szCs w:val="26"/>
-          <w:highlight w:val="yellow"/>
-        </w:rPr>
-        <w:t>{^NoDataMigration}</w:t>
+        <w:t>Our standard engagement ends Post Go Live once the client has agree</w:t>
       </w:r>
       <w:r>
         <w:rPr>
@@ -6103,16 +7693,36 @@
           <w:sz w:val="26"/>
           <w:szCs w:val="26"/>
         </w:rPr>
-        <w:t xml:space="preserve"> and if applicable, any migration issues have been resolved</w:t>
-      </w:r>
-      <w:r>
-        <w:rPr>
-          <w:rFonts w:ascii="Corbel" w:hAnsi="Corbel"/>
-          <w:sz w:val="26"/>
-          <w:szCs w:val="26"/>
-          <w:highlight w:val="yellow"/>
-        </w:rPr>
-        <w:t>{/NoDataMigration}</w:t>
+        <w:t>d that the project is complete</w:t>
+      </w:r>
+      <w:r>
+        <w:rPr>
+          <w:rFonts w:ascii="Corbel" w:hAnsi="Corbel"/>
+          <w:sz w:val="26"/>
+          <w:szCs w:val="26"/>
+          <w:highlight w:val="yellow"/>
+        </w:rPr>
+        <w:t>{^</w:t>
+      </w:r>
+      <w:proofErr w:type="spellStart"/>
+      <w:r>
+        <w:rPr>
+          <w:rFonts w:ascii="Corbel" w:hAnsi="Corbel"/>
+          <w:sz w:val="26"/>
+          <w:szCs w:val="26"/>
+          <w:highlight w:val="yellow"/>
+        </w:rPr>
+        <w:t>NoDataMigration</w:t>
+      </w:r>
+      <w:proofErr w:type="spellEnd"/>
+      <w:r>
+        <w:rPr>
+          <w:rFonts w:ascii="Corbel" w:hAnsi="Corbel"/>
+          <w:sz w:val="26"/>
+          <w:szCs w:val="26"/>
+          <w:highlight w:val="yellow"/>
+        </w:rPr>
+        <w:t>}</w:t>
       </w:r>
       <w:r>
         <w:rPr>
@@ -6121,19 +7731,46 @@
           <w:sz w:val="26"/>
           <w:szCs w:val="26"/>
         </w:rPr>
-        <w:t>. We have developed our optional White Glove After-care at the request of our clients who are looking for a higher level of support in the critical period after Go Live.</w:t>
-      </w:r>
-    </w:p>
-    <w:p>
-      <w:pPr>
-        <w:spacing w:before="240"/>
+        <w:t xml:space="preserve"> and if applicable, any migration issues have been resolved</w:t>
+      </w:r>
+      <w:r>
+        <w:rPr>
+          <w:rFonts w:ascii="Corbel" w:hAnsi="Corbel"/>
+          <w:sz w:val="26"/>
+          <w:szCs w:val="26"/>
+          <w:highlight w:val="yellow"/>
+        </w:rPr>
+        <w:t>{/</w:t>
+      </w:r>
+      <w:proofErr w:type="spellStart"/>
+      <w:r>
+        <w:rPr>
+          <w:rFonts w:ascii="Corbel" w:hAnsi="Corbel"/>
+          <w:sz w:val="26"/>
+          <w:szCs w:val="26"/>
+          <w:highlight w:val="yellow"/>
+        </w:rPr>
+        <w:t>NoDataMigration</w:t>
+      </w:r>
+      <w:proofErr w:type="spellEnd"/>
+      <w:r>
+        <w:rPr>
+          <w:rFonts w:ascii="Corbel" w:hAnsi="Corbel"/>
+          <w:sz w:val="26"/>
+          <w:szCs w:val="26"/>
+          <w:highlight w:val="yellow"/>
+        </w:rPr>
+        <w:t>}</w:t>
+      </w:r>
+      <w:r>
         <w:rPr>
           <w:rFonts w:ascii="Corbel" w:eastAsia="Corbel" w:hAnsi="Corbel" w:cs="Corbel"/>
           <w:color w:val="000000" w:themeColor="text1"/>
           <w:sz w:val="26"/>
           <w:szCs w:val="26"/>
         </w:rPr>
-      </w:pPr>
+        <w:t xml:space="preserve">. We have developed our optional White Glove After-care at the request of our clients who are looking for a higher level of </w:t>
+      </w:r>
       <w:r>
         <w:rPr>
           <w:rFonts w:ascii="Corbel" w:eastAsia="Corbel" w:hAnsi="Corbel" w:cs="Corbel"/>
@@ -6141,26 +7778,92 @@
           <w:sz w:val="26"/>
           <w:szCs w:val="26"/>
         </w:rPr>
-        <w:t>Under this plan, Tonic HQ will continue to be your single point of contact for all things Bullhorn. Throughout your implementation, we will have gotten to know your business and how you do what you do. That, combined with decades of Bullhorn experience, puts us in a unique position to support your business during this phase.</w:t>
-      </w:r>
-    </w:p>
-    <w:p>
-      <w:pPr>
-        <w:spacing w:before="240" w:after="0"/>
-        <w:rPr>
-          <w:rFonts w:ascii="Corbel" w:hAnsi="Corbel"/>
-          <w:sz w:val="26"/>
-          <w:szCs w:val="26"/>
-        </w:rPr>
-      </w:pPr>
-      <w:r>
+        <w:t>support in the critical period after Go Live.</w:t>
+      </w:r>
+    </w:p>
+    <w:p>
+      <w:pPr>
+        <w:spacing w:before="240"/>
         <w:rPr>
           <w:rFonts w:ascii="Corbel" w:eastAsia="Corbel" w:hAnsi="Corbel" w:cs="Corbel"/>
           <w:color w:val="000000" w:themeColor="text1"/>
           <w:sz w:val="26"/>
           <w:szCs w:val="26"/>
         </w:rPr>
-        <w:t>For 90-days Post Go Live, Tonic HQ will be your single source of support. You, and your end users, can reach out to our support team via phone or email. All incoming requests will be converted to tickets and triaged accordingly. We'll work with a designated person in your organization to ensure that all issues are dealt with satisfactorily, as well as recommend opportunities for complementary additional training, minor configuration changes, or help you learn to navigate getting support from Bullhorn directly. Our goal is to spend this time ensuring that you and your team are getting off on the right foot; that your Bullhorn environment is working well and that your team(s) are comfortable using the system</w:t>
+      </w:pPr>
+      <w:r>
+        <w:rPr>
+          <w:rFonts w:ascii="Corbel" w:eastAsia="Corbel" w:hAnsi="Corbel" w:cs="Corbel"/>
+          <w:color w:val="000000" w:themeColor="text1"/>
+          <w:sz w:val="26"/>
+          <w:szCs w:val="26"/>
+        </w:rPr>
+        <w:t>Under this plan, Tonic HQ will continue to be your single point of contact for all things Bullhorn. Throughout your implementation, we will have gotten to know your business and how you do what you do. That, co</w:t>
+      </w:r>
+      <w:r>
+        <w:rPr>
+          <w:rFonts w:ascii="Corbel" w:eastAsia="Corbel" w:hAnsi="Corbel" w:cs="Corbel"/>
+          <w:color w:val="000000" w:themeColor="text1"/>
+          <w:sz w:val="26"/>
+          <w:szCs w:val="26"/>
+        </w:rPr>
+        <w:t>mbined with decades of Bullhorn experience, puts us in a unique position to support your business during this phase.</w:t>
+      </w:r>
+    </w:p>
+    <w:p>
+      <w:pPr>
+        <w:spacing w:before="240" w:after="0"/>
+        <w:rPr>
+          <w:rFonts w:ascii="Corbel" w:hAnsi="Corbel"/>
+          <w:sz w:val="26"/>
+          <w:szCs w:val="26"/>
+        </w:rPr>
+      </w:pPr>
+      <w:r>
+        <w:rPr>
+          <w:rFonts w:ascii="Corbel" w:eastAsia="Corbel" w:hAnsi="Corbel" w:cs="Corbel"/>
+          <w:color w:val="000000" w:themeColor="text1"/>
+          <w:sz w:val="26"/>
+          <w:szCs w:val="26"/>
+        </w:rPr>
+        <w:t>For 90-days Post Go Live, Tonic HQ will be your single source of support. You, and your end users, can reach out to our support team via ph</w:t>
+      </w:r>
+      <w:r>
+        <w:rPr>
+          <w:rFonts w:ascii="Corbel" w:eastAsia="Corbel" w:hAnsi="Corbel" w:cs="Corbel"/>
+          <w:color w:val="000000" w:themeColor="text1"/>
+          <w:sz w:val="26"/>
+          <w:szCs w:val="26"/>
+        </w:rPr>
+        <w:t>one or email. All incoming requests will be converted to tickets and triaged accordingly. We'll work with a designated person in your organization to ensure that all issues are dealt with satisfactorily, as well as recommend opportunities for complementary</w:t>
+      </w:r>
+      <w:r>
+        <w:rPr>
+          <w:rFonts w:ascii="Corbel" w:eastAsia="Corbel" w:hAnsi="Corbel" w:cs="Corbel"/>
+          <w:color w:val="000000" w:themeColor="text1"/>
+          <w:sz w:val="26"/>
+          <w:szCs w:val="26"/>
+        </w:rPr>
+        <w:t xml:space="preserve"> additional training, minor configuration changes, or help you learn to navigate getting support from Bullhorn directly. Our goal is to spend this time ensuring that you and your team are getting off on the right foot; that your Bullhorn environment is wor</w:t>
+      </w:r>
+      <w:r>
+        <w:rPr>
+          <w:rFonts w:ascii="Corbel" w:eastAsia="Corbel" w:hAnsi="Corbel" w:cs="Corbel"/>
+          <w:color w:val="000000" w:themeColor="text1"/>
+          <w:sz w:val="26"/>
+          <w:szCs w:val="26"/>
+        </w:rPr>
+        <w:t xml:space="preserve">king well and that your team(s) are comfortable using the </w:t>
+      </w:r>
+      <w:proofErr w:type="gramStart"/>
+      <w:r>
+        <w:rPr>
+          <w:rFonts w:ascii="Corbel" w:eastAsia="Corbel" w:hAnsi="Corbel" w:cs="Corbel"/>
+          <w:color w:val="000000" w:themeColor="text1"/>
+          <w:sz w:val="26"/>
+          <w:szCs w:val="26"/>
+        </w:rPr>
+        <w:t>system</w:t>
       </w:r>
       <w:r>
         <w:rPr>
@@ -6177,7 +7880,37 @@
           <w:szCs w:val="26"/>
           <w:highlight w:val="yellow"/>
         </w:rPr>
-        <w:t>{/afterCare}</w:t>
+        <w:t>{</w:t>
+      </w:r>
+      <w:proofErr w:type="gramEnd"/>
+      <w:r>
+        <w:rPr>
+          <w:rFonts w:ascii="Corbel" w:hAnsi="Corbel"/>
+          <w:sz w:val="26"/>
+          <w:szCs w:val="26"/>
+          <w:highlight w:val="yellow"/>
+        </w:rPr>
+        <w:t>/</w:t>
+      </w:r>
+      <w:proofErr w:type="spellStart"/>
+      <w:r>
+        <w:rPr>
+          <w:rFonts w:ascii="Corbel" w:hAnsi="Corbel"/>
+          <w:sz w:val="26"/>
+          <w:szCs w:val="26"/>
+          <w:highlight w:val="yellow"/>
+        </w:rPr>
+        <w:t>afterCare</w:t>
+      </w:r>
+      <w:proofErr w:type="spellEnd"/>
+      <w:r>
+        <w:rPr>
+          <w:rFonts w:ascii="Corbel" w:hAnsi="Corbel"/>
+          <w:sz w:val="26"/>
+          <w:szCs w:val="26"/>
+          <w:highlight w:val="yellow"/>
+        </w:rPr>
+        <w:t>}</w:t>
       </w:r>
     </w:p>
     <w:p>
@@ -6214,7 +7947,15 @@
           <w:sz w:val="26"/>
           <w:szCs w:val="26"/>
         </w:rPr>
-        <w:t>While outside the scope of this project, Tonic HQ can provide the following services at an additional cost. Should any of these services be required, Tonic HQ will perform discovery and provide a scope of work for those services. Some examples of additional optional services may include:</w:t>
+        <w:t>While outside the scope of this project, Tonic HQ can provide the following services at an additional cost. Should any of these services be required,</w:t>
+      </w:r>
+      <w:r>
+        <w:rPr>
+          <w:rFonts w:ascii="Corbel" w:hAnsi="Corbel"/>
+          <w:sz w:val="26"/>
+          <w:szCs w:val="26"/>
+        </w:rPr>
+        <w:t xml:space="preserve"> Tonic HQ will perform discovery and provide a scope of work for those services. Some examples of additional optional services may include:</w:t>
       </w:r>
     </w:p>
     <w:p>
@@ -6258,7 +7999,15 @@
           <w:sz w:val="26"/>
           <w:szCs w:val="26"/>
         </w:rPr>
-        <w:t>Clients can choose the Herefish Implementation package based on their needs during or after implementation.</w:t>
+        <w:t xml:space="preserve">Clients can choose the Herefish Implementation package based on their needs during or after </w:t>
+      </w:r>
+      <w:r>
+        <w:rPr>
+          <w:rFonts w:ascii="Corbel" w:hAnsi="Corbel"/>
+          <w:sz w:val="26"/>
+          <w:szCs w:val="26"/>
+        </w:rPr>
+        <w:t>implementation.</w:t>
       </w:r>
     </w:p>
     <w:p>
@@ -6412,7 +8161,15 @@
           <w:sz w:val="26"/>
           <w:szCs w:val="26"/>
         </w:rPr>
-        <w:t>Custom Reports or exports not listed in the scope of implementation section above.</w:t>
+        <w:t xml:space="preserve">Custom Reports or exports not listed in the scope of </w:t>
+      </w:r>
+      <w:r>
+        <w:rPr>
+          <w:rFonts w:ascii="Corbel" w:hAnsi="Corbel"/>
+          <w:sz w:val="26"/>
+          <w:szCs w:val="26"/>
+        </w:rPr>
+        <w:t>implementation section above.</w:t>
       </w:r>
     </w:p>
     <w:p>
@@ -6428,13 +8185,23 @@
           <w:szCs w:val="26"/>
         </w:rPr>
       </w:pPr>
-      <w:r>
-        <w:rPr>
-          <w:rFonts w:ascii="Corbel" w:hAnsi="Corbel"/>
-          <w:sz w:val="26"/>
-          <w:szCs w:val="26"/>
-        </w:rPr>
-        <w:t>Datamirror setup and implementation</w:t>
+      <w:proofErr w:type="spellStart"/>
+      <w:r>
+        <w:rPr>
+          <w:rFonts w:ascii="Corbel" w:hAnsi="Corbel"/>
+          <w:sz w:val="26"/>
+          <w:szCs w:val="26"/>
+        </w:rPr>
+        <w:t>Datamirror</w:t>
+      </w:r>
+      <w:proofErr w:type="spellEnd"/>
+      <w:r>
+        <w:rPr>
+          <w:rFonts w:ascii="Corbel" w:hAnsi="Corbel"/>
+          <w:sz w:val="26"/>
+          <w:szCs w:val="26"/>
+        </w:rPr>
+        <w:t xml:space="preserve"> setup and implementation</w:t>
       </w:r>
     </w:p>
     <w:p>
@@ -6479,16 +8246,63 @@
           <w:sz w:val="26"/>
           <w:szCs w:val="26"/>
         </w:rPr>
-        <w:t>Data integrity validation, de-duplication or transformation other than what is necessary to map the Client’s existing data to Bullhorn entities.</w:t>
-      </w:r>
-      <w:r>
-        <w:rPr>
-          <w:rFonts w:ascii="Corbel" w:hAnsi="Corbel"/>
-          <w:sz w:val="26"/>
-          <w:szCs w:val="26"/>
-          <w:highlight w:val="yellow"/>
-        </w:rPr>
-        <w:t>{^qbIntegration}</w:t>
+        <w:t>Data integrity validation, de-duplication or transformation other than what is necessary to map the Client’s existing data to Bull</w:t>
+      </w:r>
+      <w:r>
+        <w:rPr>
+          <w:rFonts w:ascii="Corbel" w:hAnsi="Corbel"/>
+          <w:sz w:val="26"/>
+          <w:szCs w:val="26"/>
+        </w:rPr>
+        <w:t xml:space="preserve">horn </w:t>
+      </w:r>
+      <w:proofErr w:type="gramStart"/>
+      <w:r>
+        <w:rPr>
+          <w:rFonts w:ascii="Corbel" w:hAnsi="Corbel"/>
+          <w:sz w:val="26"/>
+          <w:szCs w:val="26"/>
+        </w:rPr>
+        <w:t>entities.</w:t>
+      </w:r>
+      <w:r>
+        <w:rPr>
+          <w:rFonts w:ascii="Corbel" w:hAnsi="Corbel"/>
+          <w:sz w:val="26"/>
+          <w:szCs w:val="26"/>
+          <w:highlight w:val="yellow"/>
+        </w:rPr>
+        <w:t>{</w:t>
+      </w:r>
+      <w:proofErr w:type="gramEnd"/>
+      <w:r>
+        <w:rPr>
+          <w:rFonts w:ascii="Corbel" w:hAnsi="Corbel"/>
+          <w:sz w:val="26"/>
+          <w:szCs w:val="26"/>
+          <w:highlight w:val="yellow"/>
+        </w:rPr>
+        <w:t>^</w:t>
+      </w:r>
+      <w:proofErr w:type="spellStart"/>
+      <w:r>
+        <w:rPr>
+          <w:rFonts w:ascii="Corbel" w:hAnsi="Corbel"/>
+          <w:sz w:val="26"/>
+          <w:szCs w:val="26"/>
+          <w:highlight w:val="yellow"/>
+        </w:rPr>
+        <w:t>qbIntegration</w:t>
+      </w:r>
+      <w:proofErr w:type="spellEnd"/>
+      <w:r>
+        <w:rPr>
+          <w:rFonts w:ascii="Corbel" w:hAnsi="Corbel"/>
+          <w:sz w:val="26"/>
+          <w:szCs w:val="26"/>
+          <w:highlight w:val="yellow"/>
+        </w:rPr>
+        <w:t>}</w:t>
       </w:r>
     </w:p>
     <w:p>
@@ -6519,7 +8333,58 @@
           <w:szCs w:val="26"/>
           <w:highlight w:val="yellow"/>
         </w:rPr>
-        <w:t>{/qbIntegration}{^emailsAsNotes}</w:t>
+        <w:t>{/</w:t>
+      </w:r>
+      <w:proofErr w:type="spellStart"/>
+      <w:proofErr w:type="gramStart"/>
+      <w:r>
+        <w:rPr>
+          <w:rFonts w:ascii="Corbel" w:hAnsi="Corbel"/>
+          <w:sz w:val="26"/>
+          <w:szCs w:val="26"/>
+          <w:highlight w:val="yellow"/>
+        </w:rPr>
+        <w:t>qbIntegration</w:t>
+      </w:r>
+      <w:proofErr w:type="spellEnd"/>
+      <w:r>
+        <w:rPr>
+          <w:rFonts w:ascii="Corbel" w:hAnsi="Corbel"/>
+          <w:sz w:val="26"/>
+          <w:szCs w:val="26"/>
+          <w:highlight w:val="yellow"/>
+        </w:rPr>
+        <w:t>}{</w:t>
+      </w:r>
+      <w:proofErr w:type="gramEnd"/>
+      <w:r>
+        <w:rPr>
+          <w:rFonts w:ascii="Corbel" w:hAnsi="Corbel"/>
+          <w:sz w:val="26"/>
+          <w:szCs w:val="26"/>
+          <w:highlight w:val="yellow"/>
+        </w:rPr>
+        <w:t>^</w:t>
+      </w:r>
+      <w:proofErr w:type="spellStart"/>
+      <w:r>
+        <w:rPr>
+          <w:rFonts w:ascii="Corbel" w:hAnsi="Corbel"/>
+          <w:sz w:val="26"/>
+          <w:szCs w:val="26"/>
+          <w:highlight w:val="yellow"/>
+        </w:rPr>
+        <w:t>emailsAsNotes</w:t>
+      </w:r>
+      <w:proofErr w:type="spellEnd"/>
+      <w:r>
+        <w:rPr>
+          <w:rFonts w:ascii="Corbel" w:hAnsi="Corbel"/>
+          <w:sz w:val="26"/>
+          <w:szCs w:val="26"/>
+          <w:highlight w:val="yellow"/>
+        </w:rPr>
+        <w:t>}</w:t>
       </w:r>
     </w:p>
     <w:p>
@@ -6550,7 +8415,58 @@
           <w:szCs w:val="26"/>
           <w:highlight w:val="yellow"/>
         </w:rPr>
-        <w:t>{/emailsAsNotes}{^histSubmissions}</w:t>
+        <w:t>{/</w:t>
+      </w:r>
+      <w:proofErr w:type="spellStart"/>
+      <w:proofErr w:type="gramStart"/>
+      <w:r>
+        <w:rPr>
+          <w:rFonts w:ascii="Corbel" w:hAnsi="Corbel"/>
+          <w:sz w:val="26"/>
+          <w:szCs w:val="26"/>
+          <w:highlight w:val="yellow"/>
+        </w:rPr>
+        <w:t>emailsAsNotes</w:t>
+      </w:r>
+      <w:proofErr w:type="spellEnd"/>
+      <w:r>
+        <w:rPr>
+          <w:rFonts w:ascii="Corbel" w:hAnsi="Corbel"/>
+          <w:sz w:val="26"/>
+          <w:szCs w:val="26"/>
+          <w:highlight w:val="yellow"/>
+        </w:rPr>
+        <w:t>}{</w:t>
+      </w:r>
+      <w:proofErr w:type="gramEnd"/>
+      <w:r>
+        <w:rPr>
+          <w:rFonts w:ascii="Corbel" w:hAnsi="Corbel"/>
+          <w:sz w:val="26"/>
+          <w:szCs w:val="26"/>
+          <w:highlight w:val="yellow"/>
+        </w:rPr>
+        <w:t>^</w:t>
+      </w:r>
+      <w:proofErr w:type="spellStart"/>
+      <w:r>
+        <w:rPr>
+          <w:rFonts w:ascii="Corbel" w:hAnsi="Corbel"/>
+          <w:sz w:val="26"/>
+          <w:szCs w:val="26"/>
+          <w:highlight w:val="yellow"/>
+        </w:rPr>
+        <w:t>histSubmissions</w:t>
+      </w:r>
+      <w:proofErr w:type="spellEnd"/>
+      <w:r>
+        <w:rPr>
+          <w:rFonts w:ascii="Corbel" w:hAnsi="Corbel"/>
+          <w:sz w:val="26"/>
+          <w:szCs w:val="26"/>
+          <w:highlight w:val="yellow"/>
+        </w:rPr>
+        <w:t>}</w:t>
       </w:r>
     </w:p>
     <w:p>
@@ -6581,7 +8497,58 @@
           <w:szCs w:val="26"/>
           <w:highlight w:val="yellow"/>
         </w:rPr>
-        <w:t>{/histSubmissions}{^npeCount}</w:t>
+        <w:t>{/</w:t>
+      </w:r>
+      <w:proofErr w:type="spellStart"/>
+      <w:proofErr w:type="gramStart"/>
+      <w:r>
+        <w:rPr>
+          <w:rFonts w:ascii="Corbel" w:hAnsi="Corbel"/>
+          <w:sz w:val="26"/>
+          <w:szCs w:val="26"/>
+          <w:highlight w:val="yellow"/>
+        </w:rPr>
+        <w:t>histSubmissions</w:t>
+      </w:r>
+      <w:proofErr w:type="spellEnd"/>
+      <w:r>
+        <w:rPr>
+          <w:rFonts w:ascii="Corbel" w:hAnsi="Corbel"/>
+          <w:sz w:val="26"/>
+          <w:szCs w:val="26"/>
+          <w:highlight w:val="yellow"/>
+        </w:rPr>
+        <w:t>}{</w:t>
+      </w:r>
+      <w:proofErr w:type="gramEnd"/>
+      <w:r>
+        <w:rPr>
+          <w:rFonts w:ascii="Corbel" w:hAnsi="Corbel"/>
+          <w:sz w:val="26"/>
+          <w:szCs w:val="26"/>
+          <w:highlight w:val="yellow"/>
+        </w:rPr>
+        <w:t>^</w:t>
+      </w:r>
+      <w:proofErr w:type="spellStart"/>
+      <w:r>
+        <w:rPr>
+          <w:rFonts w:ascii="Corbel" w:hAnsi="Corbel"/>
+          <w:sz w:val="26"/>
+          <w:szCs w:val="26"/>
+          <w:highlight w:val="yellow"/>
+        </w:rPr>
+        <w:t>npeCount</w:t>
+      </w:r>
+      <w:proofErr w:type="spellEnd"/>
+      <w:r>
+        <w:rPr>
+          <w:rFonts w:ascii="Corbel" w:hAnsi="Corbel"/>
+          <w:sz w:val="26"/>
+          <w:szCs w:val="26"/>
+          <w:highlight w:val="yellow"/>
+        </w:rPr>
+        <w:t>}</w:t>
       </w:r>
     </w:p>
     <w:p>
@@ -6603,16 +8570,83 @@
           <w:sz w:val="26"/>
           <w:szCs w:val="26"/>
         </w:rPr>
-        <w:t>Creation and configuration of non-production environment(s).</w:t>
-      </w:r>
-      <w:r>
-        <w:rPr>
-          <w:rFonts w:ascii="Corbel" w:hAnsi="Corbel"/>
-          <w:sz w:val="26"/>
-          <w:szCs w:val="26"/>
-          <w:highlight w:val="yellow"/>
-        </w:rPr>
-        <w:t>{/npeCount}{^oscpCount}</w:t>
+        <w:t>Creation and configuration of non-production enviro</w:t>
+      </w:r>
+      <w:r>
+        <w:rPr>
+          <w:rFonts w:ascii="Corbel" w:hAnsi="Corbel"/>
+          <w:sz w:val="26"/>
+          <w:szCs w:val="26"/>
+        </w:rPr>
+        <w:t>nment(s</w:t>
+      </w:r>
+      <w:proofErr w:type="gramStart"/>
+      <w:r>
+        <w:rPr>
+          <w:rFonts w:ascii="Corbel" w:hAnsi="Corbel"/>
+          <w:sz w:val="26"/>
+          <w:szCs w:val="26"/>
+        </w:rPr>
+        <w:t>).</w:t>
+      </w:r>
+      <w:r>
+        <w:rPr>
+          <w:rFonts w:ascii="Corbel" w:hAnsi="Corbel"/>
+          <w:sz w:val="26"/>
+          <w:szCs w:val="26"/>
+          <w:highlight w:val="yellow"/>
+        </w:rPr>
+        <w:t>{</w:t>
+      </w:r>
+      <w:proofErr w:type="gramEnd"/>
+      <w:r>
+        <w:rPr>
+          <w:rFonts w:ascii="Corbel" w:hAnsi="Corbel"/>
+          <w:sz w:val="26"/>
+          <w:szCs w:val="26"/>
+          <w:highlight w:val="yellow"/>
+        </w:rPr>
+        <w:t>/</w:t>
+      </w:r>
+      <w:proofErr w:type="spellStart"/>
+      <w:r>
+        <w:rPr>
+          <w:rFonts w:ascii="Corbel" w:hAnsi="Corbel"/>
+          <w:sz w:val="26"/>
+          <w:szCs w:val="26"/>
+          <w:highlight w:val="yellow"/>
+        </w:rPr>
+        <w:t>npeCount</w:t>
+      </w:r>
+      <w:proofErr w:type="spellEnd"/>
+      <w:r>
+        <w:rPr>
+          <w:rFonts w:ascii="Corbel" w:hAnsi="Corbel"/>
+          <w:sz w:val="26"/>
+          <w:szCs w:val="26"/>
+          <w:highlight w:val="yellow"/>
+        </w:rPr>
+        <w:t>}{^</w:t>
+      </w:r>
+      <w:proofErr w:type="spellStart"/>
+      <w:r>
+        <w:rPr>
+          <w:rFonts w:ascii="Corbel" w:hAnsi="Corbel"/>
+          <w:sz w:val="26"/>
+          <w:szCs w:val="26"/>
+          <w:highlight w:val="yellow"/>
+        </w:rPr>
+        <w:t>oscpCount</w:t>
+      </w:r>
+      <w:proofErr w:type="spellEnd"/>
+      <w:r>
+        <w:rPr>
+          <w:rFonts w:ascii="Corbel" w:hAnsi="Corbel"/>
+          <w:sz w:val="26"/>
+          <w:szCs w:val="26"/>
+          <w:highlight w:val="yellow"/>
+        </w:rPr>
+        <w:t>}</w:t>
       </w:r>
     </w:p>
     <w:p>
@@ -6634,16 +8668,55 @@
           <w:sz w:val="26"/>
           <w:szCs w:val="26"/>
         </w:rPr>
-        <w:t>Creation and/or customization of Open Source Career Portal(s).</w:t>
-      </w:r>
-      <w:r>
-        <w:rPr>
-          <w:rFonts w:ascii="Corbel" w:hAnsi="Corbel"/>
-          <w:sz w:val="26"/>
-          <w:szCs w:val="26"/>
-          <w:highlight w:val="yellow"/>
-        </w:rPr>
-        <w:t>{/oscpCount}</w:t>
+        <w:t>Creation and/or customization of Open Source Career Portal(s</w:t>
+      </w:r>
+      <w:proofErr w:type="gramStart"/>
+      <w:r>
+        <w:rPr>
+          <w:rFonts w:ascii="Corbel" w:hAnsi="Corbel"/>
+          <w:sz w:val="26"/>
+          <w:szCs w:val="26"/>
+        </w:rPr>
+        <w:t>).</w:t>
+      </w:r>
+      <w:r>
+        <w:rPr>
+          <w:rFonts w:ascii="Corbel" w:hAnsi="Corbel"/>
+          <w:sz w:val="26"/>
+          <w:szCs w:val="26"/>
+          <w:highlight w:val="yellow"/>
+        </w:rPr>
+        <w:t>{</w:t>
+      </w:r>
+      <w:proofErr w:type="gramEnd"/>
+      <w:r>
+        <w:rPr>
+          <w:rFonts w:ascii="Corbel" w:hAnsi="Corbel"/>
+          <w:sz w:val="26"/>
+          <w:szCs w:val="26"/>
+          <w:highlight w:val="yellow"/>
+        </w:rPr>
+        <w:t>/</w:t>
+      </w:r>
+      <w:proofErr w:type="spellStart"/>
+      <w:r>
+        <w:rPr>
+          <w:rFonts w:ascii="Corbel" w:hAnsi="Corbel"/>
+          <w:sz w:val="26"/>
+          <w:szCs w:val="26"/>
+          <w:highlight w:val="yellow"/>
+        </w:rPr>
+        <w:t>oscpCount</w:t>
+      </w:r>
+      <w:proofErr w:type="spellEnd"/>
+      <w:r>
+        <w:rPr>
+          <w:rFonts w:ascii="Corbel" w:hAnsi="Corbel"/>
+          <w:sz w:val="26"/>
+          <w:szCs w:val="26"/>
+          <w:highlight w:val="yellow"/>
+        </w:rPr>
+        <w:t>}</w:t>
       </w:r>
     </w:p>
     <w:p>
@@ -6800,6 +8873,7 @@
                 <w:vertAlign w:val="superscript"/>
               </w:rPr>
             </w:pPr>
+            <w:proofErr w:type="spellStart"/>
             <w:r>
               <w:rPr>
                 <w:rFonts w:ascii="Corbel" w:hAnsi="Corbel"/>
@@ -6812,6 +8886,7 @@
               </w:rPr>
               <w:t>dateSigned</w:t>
             </w:r>
+            <w:proofErr w:type="spellEnd"/>
           </w:p>
         </w:tc>
       </w:tr>
@@ -6862,6 +8937,7 @@
                 <w:vertAlign w:val="superscript"/>
               </w:rPr>
             </w:pPr>
+            <w:proofErr w:type="spellStart"/>
             <w:r>
               <w:rPr>
                 <w:rFonts w:ascii="Corbel" w:hAnsi="Corbel"/>
@@ -6874,6 +8950,7 @@
               </w:rPr>
               <w:t>clientCompany</w:t>
             </w:r>
+            <w:proofErr w:type="spellEnd"/>
           </w:p>
         </w:tc>
       </w:tr>
@@ -6895,13 +8972,23 @@
           <w:u w:val="single"/>
         </w:rPr>
       </w:pPr>
-      <w:r>
-        <w:rPr>
-          <w:rFonts w:ascii="Corbel" w:hAnsi="Corbel"/>
-          <w:sz w:val="26"/>
-          <w:szCs w:val="26"/>
-        </w:rPr>
-        <w:t>This Agreement, dated effective   is made and entered into by and among (“Client”) and Tonic HQ, Inc. (“Tonic HQ”).</w:t>
+      <w:proofErr w:type="gramStart"/>
+      <w:r>
+        <w:rPr>
+          <w:rFonts w:ascii="Corbel" w:hAnsi="Corbel"/>
+          <w:sz w:val="26"/>
+          <w:szCs w:val="26"/>
+        </w:rPr>
+        <w:t>This Agreement,</w:t>
+      </w:r>
+      <w:proofErr w:type="gramEnd"/>
+      <w:r>
+        <w:rPr>
+          <w:rFonts w:ascii="Corbel" w:hAnsi="Corbel"/>
+          <w:sz w:val="26"/>
+          <w:szCs w:val="26"/>
+        </w:rPr>
+        <w:t xml:space="preserve"> dated effective   is made and entered into by and among (“Client”) and Tonic HQ, Inc. (“Tonic HQ”).</w:t>
       </w:r>
     </w:p>
     <w:p>
@@ -6940,7 +9027,15 @@
           <w:sz w:val="26"/>
           <w:szCs w:val="26"/>
         </w:rPr>
-        <w:t>The Client has engaged Tonic HQ to provide services as described in the Scope of Work outlined in the preceding pages. Tonic HQ will provide these services as outlined.</w:t>
+        <w:t>The Client has engaged Tonic HQ to provide services as described in the Scope of Work outlined in the preceding page</w:t>
+      </w:r>
+      <w:r>
+        <w:rPr>
+          <w:rFonts w:ascii="Corbel" w:hAnsi="Corbel"/>
+          <w:sz w:val="26"/>
+          <w:szCs w:val="26"/>
+        </w:rPr>
+        <w:t>s. Tonic HQ will provide these services as outlined.</w:t>
       </w:r>
     </w:p>
     <w:p>
@@ -6972,13 +9067,47 @@
           <w:szCs w:val="26"/>
         </w:rPr>
       </w:pPr>
-      <w:r>
-        <w:rPr>
-          <w:rFonts w:ascii="Corbel" w:hAnsi="Corbel"/>
-          <w:sz w:val="26"/>
-          <w:szCs w:val="26"/>
-        </w:rPr>
-        <w:t>In order for Tonic HQ to perform the services outlined, it may be necessary for the Client to provide Tonic HQ with Confidential Information regarding the Client's business and products. The Client will rely heavily upon Tonic HQ’s integrity and prudent judgment to use this information only in the best interests of the Client. Tonic HQ may be exposed to and will be required to use certain "Confidential Information" of the Client. Tonic HQ agrees that it will not use, directly or indirectly, such Confidential Information for the benefit of any person, entity, or organization other than the Client, or disclose such Confidential Information without the written authorization of the President of the Client, either during or after the term of this Agreement, for as long as such information retains the characteristics of Confidential Information.</w:t>
+      <w:proofErr w:type="gramStart"/>
+      <w:r>
+        <w:rPr>
+          <w:rFonts w:ascii="Corbel" w:hAnsi="Corbel"/>
+          <w:sz w:val="26"/>
+          <w:szCs w:val="26"/>
+        </w:rPr>
+        <w:t>In order for</w:t>
+      </w:r>
+      <w:proofErr w:type="gramEnd"/>
+      <w:r>
+        <w:rPr>
+          <w:rFonts w:ascii="Corbel" w:hAnsi="Corbel"/>
+          <w:sz w:val="26"/>
+          <w:szCs w:val="26"/>
+        </w:rPr>
+        <w:t xml:space="preserve"> Tonic HQ to perform the services outlined, it may be necessary for the Client to provide Tonic HQ with Confidential Information regarding the Client's business and products. </w:t>
+      </w:r>
+      <w:r>
+        <w:rPr>
+          <w:rFonts w:ascii="Corbel" w:hAnsi="Corbel"/>
+          <w:sz w:val="26"/>
+          <w:szCs w:val="26"/>
+        </w:rPr>
+        <w:t xml:space="preserve">The Client will rely heavily upon Tonic HQ’s integrity and prudent judgment to use this information only in the best interests of the Client. Tonic HQ may be exposed to and will be required to use certain "Confidential Information" of the Client. Tonic HQ </w:t>
+      </w:r>
+      <w:r>
+        <w:rPr>
+          <w:rFonts w:ascii="Corbel" w:hAnsi="Corbel"/>
+          <w:sz w:val="26"/>
+          <w:szCs w:val="26"/>
+        </w:rPr>
+        <w:t>agrees that it will not use, directly or indirectly, such Confidential Information for the benefit of any person, entity, or organization other than the Client, or disclose such Confidential Information without the written authorization of the President of</w:t>
+      </w:r>
+      <w:r>
+        <w:rPr>
+          <w:rFonts w:ascii="Corbel" w:hAnsi="Corbel"/>
+          <w:sz w:val="26"/>
+          <w:szCs w:val="26"/>
+        </w:rPr>
+        <w:t xml:space="preserve"> the Client, either during or after the term of this Agreement, for as long as such information retains the characteristics of Confidential Information.</w:t>
       </w:r>
     </w:p>
     <w:p>
@@ -7024,7 +9153,23 @@
           <w:szCs w:val="26"/>
         </w:rPr>
         <w:lastRenderedPageBreak/>
-        <w:t>materials, or equipment of the Client without the prior written consent of the Client. In no event shall Tonic HQ take any action or accept any assistance or engage in any activity that would result in any university, governmental body, research institute or other person, entity, or organization acquiring any rights of any nature in the results of work performed by or for the Client.</w:t>
+        <w:t>materials, or equipment of the Client without the prior written consent of the Client. In no event s</w:t>
+      </w:r>
+      <w:r>
+        <w:rPr>
+          <w:rFonts w:ascii="Corbel" w:hAnsi="Corbel"/>
+          <w:sz w:val="26"/>
+          <w:szCs w:val="26"/>
+        </w:rPr>
+        <w:t>hall Tonic HQ take any action or accept any assistance or engage in any activity that would result in any university, governmental body, research institute or other person, entity, or organization acquiring any rights of any nature in the results of work p</w:t>
+      </w:r>
+      <w:r>
+        <w:rPr>
+          <w:rFonts w:ascii="Corbel" w:hAnsi="Corbel"/>
+          <w:sz w:val="26"/>
+          <w:szCs w:val="26"/>
+        </w:rPr>
+        <w:t>erformed by or for the Client.</w:t>
       </w:r>
     </w:p>
     <w:p>
@@ -7070,7 +9215,15 @@
           <w:sz w:val="26"/>
           <w:szCs w:val="26"/>
         </w:rPr>
-        <w:t>Please read the contract on the previous pages to make sure you understand all the details involved. It's important to us that everything is transparent and understood from the beginning so that we lay a solid foundation for a great working relationship.</w:t>
+        <w:t>Please read the contract on the previous pages to make sure you understand all the details involved. It's important to us that everything is transparent and understood from the beginning so that we lay a solid found</w:t>
+      </w:r>
+      <w:r>
+        <w:rPr>
+          <w:rFonts w:ascii="Corbel" w:hAnsi="Corbel"/>
+          <w:sz w:val="26"/>
+          <w:szCs w:val="26"/>
+        </w:rPr>
+        <w:t>ation for a great working relationship.</w:t>
       </w:r>
       <w:r>
         <w:rPr>
@@ -7129,7 +9282,15 @@
           <w:sz w:val="26"/>
           <w:szCs w:val="26"/>
         </w:rPr>
-        <w:t>Once you feel confident about everything and are ready to move forward, sign the document either physically or electronically (if you’ve been provided with a link to sign electronically).</w:t>
+        <w:t>Once you</w:t>
+      </w:r>
+      <w:r>
+        <w:rPr>
+          <w:rFonts w:ascii="Corbel" w:hAnsi="Corbel"/>
+          <w:sz w:val="26"/>
+          <w:szCs w:val="26"/>
+        </w:rPr>
+        <w:t xml:space="preserve"> feel confident about everything and are ready to move forward, sign the document either physically or electronically (if you’ve been provided with a link to sign electronically).</w:t>
       </w:r>
       <w:r>
         <w:br/>
@@ -7156,7 +9317,15 @@
           <w:sz w:val="26"/>
           <w:szCs w:val="26"/>
         </w:rPr>
-        <w:t>Once we receive notification of your acceptance, we'll contact you shortly after to sort out next steps and get the project rolling.</w:t>
+        <w:t xml:space="preserve">Once we receive notification of your acceptance, we'll contact you shortly </w:t>
+      </w:r>
+      <w:r>
+        <w:rPr>
+          <w:rFonts w:ascii="Corbel" w:hAnsi="Corbel"/>
+          <w:sz w:val="26"/>
+          <w:szCs w:val="26"/>
+        </w:rPr>
+        <w:t>after to sort out next steps and get the project rolling.</w:t>
       </w:r>
       <w:r>
         <w:br/>
@@ -7372,6 +9541,7 @@
                 <w:vertAlign w:val="superscript"/>
               </w:rPr>
             </w:pPr>
+            <w:proofErr w:type="spellStart"/>
             <w:r>
               <w:rPr>
                 <w:rFonts w:ascii="Corbel" w:hAnsi="Corbel"/>
@@ -7382,6 +9552,7 @@
               </w:rPr>
               <w:t>clientSignature</w:t>
             </w:r>
+            <w:proofErr w:type="spellEnd"/>
           </w:p>
         </w:tc>
         <w:tc>
@@ -7439,6 +9610,7 @@
                 <w:vertAlign w:val="superscript"/>
               </w:rPr>
             </w:pPr>
+            <w:proofErr w:type="spellStart"/>
             <w:r>
               <w:rPr>
                 <w:rFonts w:ascii="Corbel" w:hAnsi="Corbel"/>
@@ -7449,6 +9621,7 @@
               </w:rPr>
               <w:t>thqSignature</w:t>
             </w:r>
+            <w:proofErr w:type="spellEnd"/>
           </w:p>
         </w:tc>
       </w:tr>
@@ -7481,6 +9654,7 @@
                 <w:vertAlign w:val="superscript"/>
               </w:rPr>
             </w:pPr>
+            <w:proofErr w:type="spellStart"/>
             <w:r>
               <w:rPr>
                 <w:rFonts w:ascii="Corbel" w:hAnsi="Corbel"/>
@@ -7491,6 +9665,7 @@
               </w:rPr>
               <w:t>clientName</w:t>
             </w:r>
+            <w:proofErr w:type="spellEnd"/>
           </w:p>
         </w:tc>
         <w:tc>
@@ -7545,6 +9720,7 @@
                 <w:vertAlign w:val="superscript"/>
               </w:rPr>
             </w:pPr>
+            <w:proofErr w:type="spellStart"/>
             <w:r>
               <w:rPr>
                 <w:rFonts w:ascii="Corbel" w:hAnsi="Corbel"/>
@@ -7555,6 +9731,7 @@
               </w:rPr>
               <w:t>thqName</w:t>
             </w:r>
+            <w:proofErr w:type="spellEnd"/>
           </w:p>
         </w:tc>
       </w:tr>
@@ -7587,6 +9764,7 @@
                 <w:vertAlign w:val="superscript"/>
               </w:rPr>
             </w:pPr>
+            <w:proofErr w:type="spellStart"/>
             <w:r>
               <w:rPr>
                 <w:rFonts w:ascii="Corbel" w:hAnsi="Corbel"/>
@@ -7597,6 +9775,7 @@
               </w:rPr>
               <w:t>clientTitle</w:t>
             </w:r>
+            <w:proofErr w:type="spellEnd"/>
           </w:p>
         </w:tc>
         <w:tc>
@@ -7651,6 +9830,7 @@
                 <w:vertAlign w:val="superscript"/>
               </w:rPr>
             </w:pPr>
+            <w:proofErr w:type="spellStart"/>
             <w:r>
               <w:rPr>
                 <w:rFonts w:ascii="Corbel" w:hAnsi="Corbel"/>
@@ -7661,6 +9841,7 @@
               </w:rPr>
               <w:t>thqTitle</w:t>
             </w:r>
+            <w:proofErr w:type="spellEnd"/>
           </w:p>
         </w:tc>
       </w:tr>
@@ -7739,7 +9920,7 @@
         <w:noProof/>
       </w:rPr>
       <w:drawing>
-        <wp:anchor distT="0" distB="0" distL="114300" distR="114300" simplePos="0" relativeHeight="251658240" behindDoc="1" locked="0" layoutInCell="1" allowOverlap="1">
+        <wp:anchor distT="0" distB="0" distL="114300" distR="114300" simplePos="0" relativeHeight="251658240" behindDoc="1" locked="0" layoutInCell="1" allowOverlap="1" wp14:anchorId="6BF162CC" wp14:editId="266826C5">
           <wp:simplePos x="0" y="0"/>
           <wp:positionH relativeFrom="page">
             <wp:align>left</wp:align>
@@ -12503,15 +14684,16 @@
 </file>
 
 <file path=customXml/item1.xml><?xml version="1.0" encoding="utf-8"?>
-<?mso-contentType ?>
-<FormTemplates xmlns="http://schemas.microsoft.com/sharepoint/v3/contenttype/forms">
-  <Display>DocumentLibraryForm</Display>
-  <Edit>DocumentLibraryForm</Edit>
-  <New>DocumentLibraryForm</New>
-</FormTemplates>
+<p:properties xmlns:p="http://schemas.microsoft.com/office/2006/metadata/properties" xmlns:xsi="http://www.w3.org/2001/XMLSchema-instance" xmlns:pc="http://schemas.microsoft.com/office/infopath/2007/PartnerControls">
+  <documentManagement/>
+</p:properties>
 </file>
 
 <file path=customXml/item2.xml><?xml version="1.0" encoding="utf-8"?>
+<b:Sources xmlns:b="http://schemas.openxmlformats.org/officeDocument/2006/bibliography" xmlns="http://schemas.openxmlformats.org/officeDocument/2006/bibliography" SelectedStyle="\APASixthEditionOfficeOnline.xsl" StyleName="APA" Version="6"/>
+</file>
+
+<file path=customXml/item3.xml><?xml version="1.0" encoding="utf-8"?>
 <ct:contentTypeSchema xmlns:ct="http://schemas.microsoft.com/office/2006/metadata/contentType" xmlns:ma="http://schemas.microsoft.com/office/2006/metadata/properties/metaAttributes" ct:_="" ma:_="" ma:contentTypeName="Document" ma:contentTypeID="0x010100EBA535DFF5A8694DBFC392C7482A5D29" ma:contentTypeVersion="12" ma:contentTypeDescription="Create a new document." ma:contentTypeScope="" ma:versionID="573bac6d349d63292cb26eae9047c938">
   <xsd:schema xmlns:xsd="http://www.w3.org/2001/XMLSchema" xmlns:xs="http://www.w3.org/2001/XMLSchema" xmlns:p="http://schemas.microsoft.com/office/2006/metadata/properties" xmlns:ns2="8d0d7c7a-3fcd-48ce-8115-c8cdb45204dd" xmlns:ns3="ffa52898-63f8-4c79-8877-ee2d24c3633f" targetNamespace="http://schemas.microsoft.com/office/2006/metadata/properties" ma:root="true" ma:fieldsID="f6275ab8e9016535bd312a2a8dc0f89b" ns2:_="" ns3:_="">
     <xsd:import namespace="8d0d7c7a-3fcd-48ce-8115-c8cdb45204dd"/>
@@ -12728,25 +14910,33 @@
 </ct:contentTypeSchema>
 </file>
 
-<file path=customXml/item3.xml><?xml version="1.0" encoding="utf-8"?>
-<b:Sources xmlns:b="http://schemas.openxmlformats.org/officeDocument/2006/bibliography" xmlns="http://schemas.openxmlformats.org/officeDocument/2006/bibliography" SelectedStyle="\APASixthEditionOfficeOnline.xsl" StyleName="APA" Version="6"/>
-</file>
-
 <file path=customXml/item4.xml><?xml version="1.0" encoding="utf-8"?>
-<p:properties xmlns:p="http://schemas.microsoft.com/office/2006/metadata/properties" xmlns:xsi="http://www.w3.org/2001/XMLSchema-instance" xmlns:pc="http://schemas.microsoft.com/office/infopath/2007/PartnerControls">
-  <documentManagement/>
-</p:properties>
+<?mso-contentType ?>
+<FormTemplates xmlns="http://schemas.microsoft.com/sharepoint/v3/contenttype/forms">
+  <Display>DocumentLibraryForm</Display>
+  <Edit>DocumentLibraryForm</Edit>
+  <New>DocumentLibraryForm</New>
+</FormTemplates>
 </file>
 
 <file path=customXml/itemProps1.xml><?xml version="1.0" encoding="utf-8"?>
-<ds:datastoreItem xmlns:ds="http://schemas.openxmlformats.org/officeDocument/2006/customXml" ds:itemID="{799059B4-769D-4F2E-ACFF-B9A792173474}">
+<ds:datastoreItem xmlns:ds="http://schemas.openxmlformats.org/officeDocument/2006/customXml" ds:itemID="{67C69557-6FA2-4FD9-9DDB-10414B88DA10}">
   <ds:schemaRefs>
-    <ds:schemaRef ds:uri="http://schemas.microsoft.com/sharepoint/v3/contenttype/forms"/>
+    <ds:schemaRef ds:uri="http://schemas.microsoft.com/office/2006/metadata/properties"/>
+    <ds:schemaRef ds:uri="http://schemas.microsoft.com/office/infopath/2007/PartnerControls"/>
   </ds:schemaRefs>
 </ds:datastoreItem>
 </file>
 
 <file path=customXml/itemProps2.xml><?xml version="1.0" encoding="utf-8"?>
+<ds:datastoreItem xmlns:ds="http://schemas.openxmlformats.org/officeDocument/2006/customXml" ds:itemID="{2ECA1ABF-4B5E-4447-A8A6-0CA64DB01ACB}">
+  <ds:schemaRefs>
+    <ds:schemaRef ds:uri="http://schemas.openxmlformats.org/officeDocument/2006/bibliography"/>
+  </ds:schemaRefs>
+</ds:datastoreItem>
+</file>
+
+<file path=customXml/itemProps3.xml><?xml version="1.0" encoding="utf-8"?>
 <ds:datastoreItem xmlns:ds="http://schemas.openxmlformats.org/officeDocument/2006/customXml" ds:itemID="{075A694F-94BA-4CAA-ADB3-A314B2D6431C}">
   <ds:schemaRefs>
     <ds:schemaRef ds:uri="http://schemas.microsoft.com/office/2006/metadata/contentType"/>
@@ -12765,19 +14955,10 @@
 </ds:datastoreItem>
 </file>
 
-<file path=customXml/itemProps3.xml><?xml version="1.0" encoding="utf-8"?>
-<ds:datastoreItem xmlns:ds="http://schemas.openxmlformats.org/officeDocument/2006/customXml" ds:itemID="{2ECA1ABF-4B5E-4447-A8A6-0CA64DB01ACB}">
+<file path=customXml/itemProps4.xml><?xml version="1.0" encoding="utf-8"?>
+<ds:datastoreItem xmlns:ds="http://schemas.openxmlformats.org/officeDocument/2006/customXml" ds:itemID="{799059B4-769D-4F2E-ACFF-B9A792173474}">
   <ds:schemaRefs>
-    <ds:schemaRef ds:uri="http://schemas.openxmlformats.org/officeDocument/2006/bibliography"/>
-  </ds:schemaRefs>
-</ds:datastoreItem>
-</file>
-
-<file path=customXml/itemProps4.xml><?xml version="1.0" encoding="utf-8"?>
-<ds:datastoreItem xmlns:ds="http://schemas.openxmlformats.org/officeDocument/2006/customXml" ds:itemID="{67C69557-6FA2-4FD9-9DDB-10414B88DA10}">
-  <ds:schemaRefs>
-    <ds:schemaRef ds:uri="http://schemas.microsoft.com/office/2006/metadata/properties"/>
-    <ds:schemaRef ds:uri="http://schemas.microsoft.com/office/infopath/2007/PartnerControls"/>
+    <ds:schemaRef ds:uri="http://schemas.microsoft.com/sharepoint/v3/contenttype/forms"/>
   </ds:schemaRefs>
 </ds:datastoreItem>
 </file>
</xml_diff>

<commit_message>
smaller box, white font
</commit_message>
<xml_diff>
--- a/sales/template.docx
+++ b/sales/template.docx
@@ -7126,32 +7126,31 @@
               <w:tblLook w:val="04A0" w:firstRow="1" w:lastRow="0" w:firstColumn="1" w:lastColumn="0" w:noHBand="0" w:noVBand="1"/>
             </w:tblPr>
             <w:tblGrid>
-              <w:gridCol w:w="483"/>
+              <w:gridCol w:w="396"/>
             </w:tblGrid>
             <w:tr>
               <w:trPr>
+                <w:trHeight w:val="403"/>
                 <w:jc w:val="center"/>
               </w:trPr>
               <w:tc>
                 <w:tcPr>
-                  <w:tcW w:w="483" w:type="dxa"/>
+                  <w:tcW w:w="288" w:type="dxa"/>
+                  <w:vAlign w:val="center"/>
                 </w:tcPr>
                 <w:p>
                   <w:pPr>
+                    <w:jc w:val="center"/>
                     <w:rPr>
                       <w:rFonts w:ascii="Corbel" w:eastAsia="Corbel" w:hAnsi="Corbel" w:cs="Corbel"/>
                       <w:color w:val="FF0000"/>
-                      <w:sz w:val="26"/>
-                      <w:szCs w:val="26"/>
                       <w:vertAlign w:val="superscript"/>
                     </w:rPr>
                   </w:pPr>
                   <w:r>
                     <w:rPr>
                       <w:rFonts w:ascii="Corbel" w:eastAsia="Corbel" w:hAnsi="Corbel" w:cs="Corbel"/>
-                      <w:color w:val="FF0000"/>
-                      <w:sz w:val="26"/>
-                      <w:szCs w:val="26"/>
+                      <w:color w:val="FFFFFF" w:themeColor="background1"/>
                       <w:vertAlign w:val="superscript"/>
                     </w:rPr>
                     <w:t>\O\</w:t>

</xml_diff>

<commit_message>
Added boxes around checkboxes.
</commit_message>
<xml_diff>
--- a/sales/template.docx
+++ b/sales/template.docx
@@ -49,7 +49,7 @@
           <w:noProof/>
         </w:rPr>
         <w:drawing>
-          <wp:anchor distT="0" distB="0" distL="114300" distR="114300" simplePos="0" relativeHeight="251659264" behindDoc="1" locked="0" layoutInCell="1" allowOverlap="1">
+          <wp:anchor distT="0" distB="0" distL="114300" distR="114300" simplePos="0" relativeHeight="251659264" behindDoc="1" locked="0" layoutInCell="1" allowOverlap="1" wp14:anchorId="53764C2A" wp14:editId="7C54B7F4">
             <wp:simplePos x="0" y="0"/>
             <wp:positionH relativeFrom="page">
               <wp:align>center</wp:align>
@@ -202,7 +202,17 @@
           <w:szCs w:val="26"/>
           <w:highlight w:val="yellow"/>
         </w:rPr>
-        <w:t>{#timelineBH1}</w:t>
+        <w:t>{#timelineBH</w:t>
+      </w:r>
+      <w:proofErr w:type="gramStart"/>
+      <w:r>
+        <w:rPr>
+          <w:rFonts w:ascii="Corbel" w:hAnsi="Corbel"/>
+          <w:sz w:val="26"/>
+          <w:szCs w:val="26"/>
+          <w:highlight w:val="yellow"/>
+        </w:rPr>
+        <w:t>1}</w:t>
       </w:r>
       <w:r>
         <w:rPr>
@@ -213,17 +223,9 @@
           <w:sz w:val="40"/>
           <w:szCs w:val="40"/>
         </w:rPr>
-        <w:t xml:space="preserve">One </w:t>
-      </w:r>
-      <w:r>
-        <w:rPr>
-          <w:rFonts w:ascii="Corbel" w:hAnsi="Corbel"/>
-          <w:sz w:val="26"/>
-          <w:szCs w:val="26"/>
-          <w:highlight w:val="yellow"/>
-        </w:rPr>
-        <w:t>{/timelineBH1}</w:t>
-      </w:r>
+        <w:t>One</w:t>
+      </w:r>
+      <w:proofErr w:type="gramEnd"/>
       <w:r>
         <w:rPr>
           <w:rFonts w:ascii="Corbel" w:hAnsi="Corbel"/>
@@ -233,14 +235,18 @@
           <w:sz w:val="40"/>
           <w:szCs w:val="40"/>
         </w:rPr>
-        <w:t>Implementation</w:t>
-      </w:r>
-    </w:p>
-    <w:p>
-      <w:pPr>
-        <w:pStyle w:val="Heading1"/>
-        <w:spacing w:line="240" w:lineRule="auto"/>
-        <w:jc w:val="center"/>
+        <w:t xml:space="preserve"> </w:t>
+      </w:r>
+      <w:r>
+        <w:rPr>
+          <w:rFonts w:ascii="Corbel" w:hAnsi="Corbel"/>
+          <w:sz w:val="26"/>
+          <w:szCs w:val="26"/>
+          <w:highlight w:val="yellow"/>
+        </w:rPr>
+        <w:t>{/timelineBH1}</w:t>
+      </w:r>
+      <w:r>
         <w:rPr>
           <w:rFonts w:ascii="Corbel" w:hAnsi="Corbel"/>
           <w:b/>
@@ -249,8 +255,14 @@
           <w:sz w:val="40"/>
           <w:szCs w:val="40"/>
         </w:rPr>
-      </w:pPr>
-      <w:r>
+        <w:t>Implementation</w:t>
+      </w:r>
+    </w:p>
+    <w:p>
+      <w:pPr>
+        <w:pStyle w:val="Heading1"/>
+        <w:spacing w:line="240" w:lineRule="auto"/>
+        <w:jc w:val="center"/>
         <w:rPr>
           <w:rFonts w:ascii="Corbel" w:hAnsi="Corbel"/>
           <w:b/>
@@ -259,25 +271,8 @@
           <w:sz w:val="40"/>
           <w:szCs w:val="40"/>
         </w:rPr>
-        <w:t>Proposal</w:t>
-      </w:r>
-    </w:p>
-    <w:p>
-      <w:pPr>
-        <w:spacing w:after="0" w:line="240" w:lineRule="auto"/>
-        <w:jc w:val="center"/>
-        <w:rPr>
-          <w:rFonts w:ascii="Corbel" w:hAnsi="Corbel"/>
-          <w:sz w:val="26"/>
-          <w:szCs w:val="26"/>
-        </w:rPr>
-      </w:pPr>
-    </w:p>
-    <w:p>
-      <w:pPr>
-        <w:pStyle w:val="Heading1"/>
-        <w:spacing w:line="240" w:lineRule="auto"/>
-        <w:jc w:val="center"/>
+      </w:pPr>
+      <w:r>
         <w:rPr>
           <w:rFonts w:ascii="Corbel" w:hAnsi="Corbel"/>
           <w:b/>
@@ -286,8 +281,25 @@
           <w:sz w:val="40"/>
           <w:szCs w:val="40"/>
         </w:rPr>
-      </w:pPr>
-      <w:r>
+        <w:t>Proposal</w:t>
+      </w:r>
+    </w:p>
+    <w:p>
+      <w:pPr>
+        <w:spacing w:after="0" w:line="240" w:lineRule="auto"/>
+        <w:jc w:val="center"/>
+        <w:rPr>
+          <w:rFonts w:ascii="Corbel" w:hAnsi="Corbel"/>
+          <w:sz w:val="26"/>
+          <w:szCs w:val="26"/>
+        </w:rPr>
+      </w:pPr>
+    </w:p>
+    <w:p>
+      <w:pPr>
+        <w:pStyle w:val="Heading1"/>
+        <w:spacing w:line="240" w:lineRule="auto"/>
+        <w:jc w:val="center"/>
         <w:rPr>
           <w:rFonts w:ascii="Corbel" w:hAnsi="Corbel"/>
           <w:b/>
@@ -296,6 +308,16 @@
           <w:sz w:val="40"/>
           <w:szCs w:val="40"/>
         </w:rPr>
+      </w:pPr>
+      <w:r>
+        <w:rPr>
+          <w:rFonts w:ascii="Corbel" w:hAnsi="Corbel"/>
+          <w:b/>
+          <w:bCs/>
+          <w:color w:val="19AFA4"/>
+          <w:sz w:val="40"/>
+          <w:szCs w:val="40"/>
+        </w:rPr>
         <w:t>Scope of Work</w:t>
       </w:r>
     </w:p>
@@ -484,16 +506,60 @@
           <w:sz w:val="26"/>
           <w:szCs w:val="26"/>
         </w:rPr>
-        <w:t>{existingSystem}</w:t>
-      </w:r>
-      <w:r>
-        <w:rPr>
-          <w:rFonts w:ascii="Corbel" w:hAnsi="Corbel"/>
-          <w:sz w:val="26"/>
-          <w:szCs w:val="26"/>
-          <w:highlight w:val="yellow"/>
-        </w:rPr>
-        <w:t>{/existingSystem}</w:t>
+        <w:t>{</w:t>
+      </w:r>
+      <w:proofErr w:type="spellStart"/>
+      <w:r>
+        <w:rPr>
+          <w:rFonts w:ascii="Corbel" w:hAnsi="Corbel"/>
+          <w:b/>
+          <w:bCs/>
+          <w:color w:val="19AFA4"/>
+          <w:sz w:val="26"/>
+          <w:szCs w:val="26"/>
+        </w:rPr>
+        <w:t>existingSystem</w:t>
+      </w:r>
+      <w:proofErr w:type="spellEnd"/>
+      <w:r>
+        <w:rPr>
+          <w:rFonts w:ascii="Corbel" w:hAnsi="Corbel"/>
+          <w:b/>
+          <w:bCs/>
+          <w:color w:val="19AFA4"/>
+          <w:sz w:val="26"/>
+          <w:szCs w:val="26"/>
+        </w:rPr>
+        <w:t>}</w:t>
+      </w:r>
+      <w:r>
+        <w:rPr>
+          <w:rFonts w:ascii="Corbel" w:hAnsi="Corbel"/>
+          <w:sz w:val="26"/>
+          <w:szCs w:val="26"/>
+          <w:highlight w:val="yellow"/>
+        </w:rPr>
+        <w:t>{/</w:t>
+      </w:r>
+      <w:proofErr w:type="spellStart"/>
+      <w:r>
+        <w:rPr>
+          <w:rFonts w:ascii="Corbel" w:hAnsi="Corbel"/>
+          <w:sz w:val="26"/>
+          <w:szCs w:val="26"/>
+          <w:highlight w:val="yellow"/>
+        </w:rPr>
+        <w:t>existingSystem</w:t>
+      </w:r>
+      <w:proofErr w:type="spellEnd"/>
+      <w:r>
+        <w:rPr>
+          <w:rFonts w:ascii="Corbel" w:hAnsi="Corbel"/>
+          <w:sz w:val="26"/>
+          <w:szCs w:val="26"/>
+          <w:highlight w:val="yellow"/>
+        </w:rPr>
+        <w:t>}</w:t>
       </w:r>
       <w:r>
         <w:rPr>
@@ -543,7 +609,15 @@
           <w:sz w:val="26"/>
           <w:szCs w:val="26"/>
         </w:rPr>
-        <w:t>Discovery and workflow analysis of Client’s existing processes.</w:t>
+        <w:t xml:space="preserve">Discovery and workflow analysis of </w:t>
+      </w:r>
+      <w:r>
+        <w:rPr>
+          <w:rFonts w:ascii="Corbel" w:hAnsi="Corbel"/>
+          <w:sz w:val="26"/>
+          <w:szCs w:val="26"/>
+        </w:rPr>
+        <w:t>Client’s existing processes.</w:t>
       </w:r>
     </w:p>
     <w:p>
@@ -609,7 +683,15 @@
           <w:sz w:val="26"/>
           <w:szCs w:val="26"/>
         </w:rPr>
-        <w:t>Configuration of Client’s Bullhorn instance based on client specific requirements.</w:t>
+        <w:t xml:space="preserve">Configuration of Client’s </w:t>
+      </w:r>
+      <w:r>
+        <w:rPr>
+          <w:rFonts w:ascii="Corbel" w:hAnsi="Corbel"/>
+          <w:sz w:val="26"/>
+          <w:szCs w:val="26"/>
+        </w:rPr>
+        <w:t>Bullhorn instance based on client specific requirements.</w:t>
       </w:r>
     </w:p>
     <w:p>
@@ -636,16 +718,35 @@
           <w:sz w:val="26"/>
           <w:szCs w:val="26"/>
         </w:rPr>
-        <w:t>Configuration of the following Bullhorn products:</w:t>
-      </w:r>
-      <w:r>
-        <w:rPr>
-          <w:rFonts w:ascii="Corbel" w:hAnsi="Corbel"/>
-          <w:sz w:val="26"/>
-          <w:szCs w:val="26"/>
-          <w:highlight w:val="yellow"/>
-        </w:rPr>
-        <w:t>{#products}</w:t>
+        <w:t xml:space="preserve">Configuration of the following Bullhorn </w:t>
+      </w:r>
+      <w:proofErr w:type="gramStart"/>
+      <w:r>
+        <w:rPr>
+          <w:rFonts w:ascii="Corbel" w:hAnsi="Corbel"/>
+          <w:sz w:val="26"/>
+          <w:szCs w:val="26"/>
+        </w:rPr>
+        <w:t>products:</w:t>
+      </w:r>
+      <w:r>
+        <w:rPr>
+          <w:rFonts w:ascii="Corbel" w:hAnsi="Corbel"/>
+          <w:sz w:val="26"/>
+          <w:szCs w:val="26"/>
+          <w:highlight w:val="yellow"/>
+        </w:rPr>
+        <w:t>{</w:t>
+      </w:r>
+      <w:proofErr w:type="gramEnd"/>
+      <w:r>
+        <w:rPr>
+          <w:rFonts w:ascii="Corbel" w:hAnsi="Corbel"/>
+          <w:sz w:val="26"/>
+          <w:szCs w:val="26"/>
+          <w:highlight w:val="yellow"/>
+        </w:rPr>
+        <w:t>#products}</w:t>
       </w:r>
     </w:p>
     <w:p>
@@ -722,7 +823,31 @@
           <w:sz w:val="26"/>
           <w:szCs w:val="26"/>
         </w:rPr>
-        <w:t>{plCount}</w:t>
+        <w:t>{</w:t>
+      </w:r>
+      <w:proofErr w:type="spellStart"/>
+      <w:r>
+        <w:rPr>
+          <w:rFonts w:ascii="Corbel" w:hAnsi="Corbel"/>
+          <w:b/>
+          <w:bCs/>
+          <w:color w:val="19AFA4"/>
+          <w:sz w:val="26"/>
+          <w:szCs w:val="26"/>
+        </w:rPr>
+        <w:t>plCount</w:t>
+      </w:r>
+      <w:proofErr w:type="spellEnd"/>
+      <w:r>
+        <w:rPr>
+          <w:rFonts w:ascii="Corbel" w:hAnsi="Corbel"/>
+          <w:b/>
+          <w:bCs/>
+          <w:color w:val="19AFA4"/>
+          <w:sz w:val="26"/>
+          <w:szCs w:val="26"/>
+        </w:rPr>
+        <w:t>}</w:t>
       </w:r>
       <w:r>
         <w:rPr>
@@ -739,7 +864,27 @@
           <w:szCs w:val="26"/>
           <w:highlight w:val="yellow"/>
         </w:rPr>
-        <w:t xml:space="preserve"> {^NoDataMigration}</w:t>
+        <w:t xml:space="preserve"> {^</w:t>
+      </w:r>
+      <w:proofErr w:type="spellStart"/>
+      <w:r>
+        <w:rPr>
+          <w:rFonts w:ascii="Corbel" w:hAnsi="Corbel"/>
+          <w:sz w:val="26"/>
+          <w:szCs w:val="26"/>
+          <w:highlight w:val="yellow"/>
+        </w:rPr>
+        <w:t>NoDataMigration</w:t>
+      </w:r>
+      <w:proofErr w:type="spellEnd"/>
+      <w:r>
+        <w:rPr>
+          <w:rFonts w:ascii="Corbel" w:hAnsi="Corbel"/>
+          <w:sz w:val="26"/>
+          <w:szCs w:val="26"/>
+          <w:highlight w:val="yellow"/>
+        </w:rPr>
+        <w:t>}</w:t>
       </w:r>
     </w:p>
     <w:p>
@@ -761,7 +906,15 @@
           <w:sz w:val="26"/>
           <w:szCs w:val="26"/>
         </w:rPr>
-        <w:t>Process and normalize data to assist with the migration of existing data into Client’s Bullhorn instance. Data migration includes the following entities if they are available in Client’s existing software:</w:t>
+        <w:t xml:space="preserve">Process and normalize data to assist with the migration of </w:t>
+      </w:r>
+      <w:r>
+        <w:rPr>
+          <w:rFonts w:ascii="Corbel" w:hAnsi="Corbel"/>
+          <w:sz w:val="26"/>
+          <w:szCs w:val="26"/>
+        </w:rPr>
+        <w:t>existing data into Client’s Bullhorn instance. Data migration includes the following entities if they are available in Client’s existing software:</w:t>
       </w:r>
     </w:p>
     <w:p>
@@ -1129,6 +1282,7 @@
           <w:szCs w:val="26"/>
         </w:rPr>
       </w:pPr>
+      <w:proofErr w:type="spellStart"/>
       <w:r>
         <w:rPr>
           <w:rFonts w:ascii="Corbel" w:hAnsi="Corbel"/>
@@ -1137,6 +1291,7 @@
         </w:rPr>
         <w:t>Tearsheets</w:t>
       </w:r>
+      <w:proofErr w:type="spellEnd"/>
     </w:p>
     <w:p>
       <w:pPr>
@@ -1166,7 +1321,27 @@
           <w:szCs w:val="26"/>
           <w:highlight w:val="yellow"/>
         </w:rPr>
-        <w:t xml:space="preserve"> {/NoDataMigration}</w:t>
+        <w:t xml:space="preserve"> {/</w:t>
+      </w:r>
+      <w:proofErr w:type="spellStart"/>
+      <w:r>
+        <w:rPr>
+          <w:rFonts w:ascii="Corbel" w:hAnsi="Corbel"/>
+          <w:sz w:val="26"/>
+          <w:szCs w:val="26"/>
+          <w:highlight w:val="yellow"/>
+        </w:rPr>
+        <w:t>NoDataMigration</w:t>
+      </w:r>
+      <w:proofErr w:type="spellEnd"/>
+      <w:r>
+        <w:rPr>
+          <w:rFonts w:ascii="Corbel" w:hAnsi="Corbel"/>
+          <w:sz w:val="26"/>
+          <w:szCs w:val="26"/>
+          <w:highlight w:val="yellow"/>
+        </w:rPr>
+        <w:t>}</w:t>
       </w:r>
     </w:p>
     <w:p>
@@ -1198,24 +1373,72 @@
           <w:szCs w:val="26"/>
           <w:highlight w:val="yellow"/>
         </w:rPr>
-        <w:t>{^NoDataMigration}</w:t>
-      </w:r>
-      <w:r>
-        <w:rPr>
-          <w:rFonts w:ascii="Corbel" w:hAnsi="Corbel"/>
-          <w:sz w:val="26"/>
-          <w:szCs w:val="26"/>
-        </w:rPr>
-        <w:t xml:space="preserve"> and data migration</w:t>
-      </w:r>
-      <w:r>
-        <w:rPr>
-          <w:rFonts w:ascii="Corbel" w:hAnsi="Corbel"/>
-          <w:sz w:val="26"/>
-          <w:szCs w:val="26"/>
-          <w:highlight w:val="yellow"/>
-        </w:rPr>
-        <w:t>{/NoDataMigration}</w:t>
+        <w:t>{^</w:t>
+      </w:r>
+      <w:proofErr w:type="spellStart"/>
+      <w:r>
+        <w:rPr>
+          <w:rFonts w:ascii="Corbel" w:hAnsi="Corbel"/>
+          <w:sz w:val="26"/>
+          <w:szCs w:val="26"/>
+          <w:highlight w:val="yellow"/>
+        </w:rPr>
+        <w:t>NoDataMigration</w:t>
+      </w:r>
+      <w:proofErr w:type="spellEnd"/>
+      <w:r>
+        <w:rPr>
+          <w:rFonts w:ascii="Corbel" w:hAnsi="Corbel"/>
+          <w:sz w:val="26"/>
+          <w:szCs w:val="26"/>
+          <w:highlight w:val="yellow"/>
+        </w:rPr>
+        <w:t>}</w:t>
+      </w:r>
+      <w:r>
+        <w:rPr>
+          <w:rFonts w:ascii="Corbel" w:hAnsi="Corbel"/>
+          <w:sz w:val="26"/>
+          <w:szCs w:val="26"/>
+        </w:rPr>
+        <w:t xml:space="preserve"> and dat</w:t>
+      </w:r>
+      <w:r>
+        <w:rPr>
+          <w:rFonts w:ascii="Corbel" w:hAnsi="Corbel"/>
+          <w:sz w:val="26"/>
+          <w:szCs w:val="26"/>
+        </w:rPr>
+        <w:t>a migration</w:t>
+      </w:r>
+      <w:r>
+        <w:rPr>
+          <w:rFonts w:ascii="Corbel" w:hAnsi="Corbel"/>
+          <w:sz w:val="26"/>
+          <w:szCs w:val="26"/>
+          <w:highlight w:val="yellow"/>
+        </w:rPr>
+        <w:t>{/</w:t>
+      </w:r>
+      <w:proofErr w:type="spellStart"/>
+      <w:r>
+        <w:rPr>
+          <w:rFonts w:ascii="Corbel" w:hAnsi="Corbel"/>
+          <w:sz w:val="26"/>
+          <w:szCs w:val="26"/>
+          <w:highlight w:val="yellow"/>
+        </w:rPr>
+        <w:t>NoDataMigration</w:t>
+      </w:r>
+      <w:proofErr w:type="spellEnd"/>
+      <w:r>
+        <w:rPr>
+          <w:rFonts w:ascii="Corbel" w:hAnsi="Corbel"/>
+          <w:sz w:val="26"/>
+          <w:szCs w:val="26"/>
+          <w:highlight w:val="yellow"/>
+        </w:rPr>
+        <w:t>}</w:t>
       </w:r>
       <w:r>
         <w:rPr>
@@ -1254,7 +1477,27 @@
           <w:szCs w:val="26"/>
           <w:highlight w:val="yellow"/>
         </w:rPr>
-        <w:t>{^NoDataMigration}</w:t>
+        <w:t>{^</w:t>
+      </w:r>
+      <w:proofErr w:type="spellStart"/>
+      <w:r>
+        <w:rPr>
+          <w:rFonts w:ascii="Corbel" w:hAnsi="Corbel"/>
+          <w:sz w:val="26"/>
+          <w:szCs w:val="26"/>
+          <w:highlight w:val="yellow"/>
+        </w:rPr>
+        <w:t>NoDataMigration</w:t>
+      </w:r>
+      <w:proofErr w:type="spellEnd"/>
+      <w:r>
+        <w:rPr>
+          <w:rFonts w:ascii="Corbel" w:hAnsi="Corbel"/>
+          <w:sz w:val="26"/>
+          <w:szCs w:val="26"/>
+          <w:highlight w:val="yellow"/>
+        </w:rPr>
+        <w:t>}</w:t>
       </w:r>
       <w:r>
         <w:rPr>
@@ -1271,15 +1514,45 @@
           <w:szCs w:val="26"/>
           <w:highlight w:val="yellow"/>
         </w:rPr>
-        <w:t>{/NoDataMigration}</w:t>
-      </w:r>
-      <w:r>
-        <w:rPr>
-          <w:rFonts w:ascii="Corbel" w:hAnsi="Corbel"/>
-          <w:sz w:val="26"/>
-          <w:szCs w:val="26"/>
-        </w:rPr>
-        <w:t>configuration based on user acceptance testing.</w:t>
+        <w:t>{/</w:t>
+      </w:r>
+      <w:proofErr w:type="spellStart"/>
+      <w:proofErr w:type="gramStart"/>
+      <w:r>
+        <w:rPr>
+          <w:rFonts w:ascii="Corbel" w:hAnsi="Corbel"/>
+          <w:sz w:val="26"/>
+          <w:szCs w:val="26"/>
+          <w:highlight w:val="yellow"/>
+        </w:rPr>
+        <w:t>NoDataMigration</w:t>
+      </w:r>
+      <w:proofErr w:type="spellEnd"/>
+      <w:r>
+        <w:rPr>
+          <w:rFonts w:ascii="Corbel" w:hAnsi="Corbel"/>
+          <w:sz w:val="26"/>
+          <w:szCs w:val="26"/>
+          <w:highlight w:val="yellow"/>
+        </w:rPr>
+        <w:t>}</w:t>
+      </w:r>
+      <w:r>
+        <w:rPr>
+          <w:rFonts w:ascii="Corbel" w:hAnsi="Corbel"/>
+          <w:sz w:val="26"/>
+          <w:szCs w:val="26"/>
+        </w:rPr>
+        <w:t>configuration</w:t>
+      </w:r>
+      <w:proofErr w:type="gramEnd"/>
+      <w:r>
+        <w:rPr>
+          <w:rFonts w:ascii="Corbel" w:hAnsi="Corbel"/>
+          <w:sz w:val="26"/>
+          <w:szCs w:val="26"/>
+        </w:rPr>
+        <w:t xml:space="preserve"> based on user acceptance testing.</w:t>
       </w:r>
       <w:r>
         <w:rPr>
@@ -1333,7 +1606,15 @@
           <w:sz w:val="26"/>
           <w:szCs w:val="26"/>
         </w:rPr>
-        <w:t>Assist with Vendor implementations by providing the necessary Bullhorn expertise and knowledge of the Client’s processes and Bullhorn configuration.</w:t>
+        <w:t xml:space="preserve">Assist with Vendor </w:t>
+      </w:r>
+      <w:r>
+        <w:rPr>
+          <w:rFonts w:ascii="Corbel" w:hAnsi="Corbel"/>
+          <w:sz w:val="26"/>
+          <w:szCs w:val="26"/>
+        </w:rPr>
+        <w:t>implementations by providing the necessary Bullhorn expertise and knowledge of the Client’s processes and Bullhorn configuration.</w:t>
       </w:r>
     </w:p>
     <w:p>
@@ -1356,7 +1637,25 @@
           <w:sz w:val="26"/>
           <w:szCs w:val="26"/>
         </w:rPr>
-        <w:t>Participate in Vendor calls when necessary, to assist in the implementation of the Vendor’s product.</w:t>
+        <w:t xml:space="preserve">Participate in Vendor </w:t>
+      </w:r>
+      <w:proofErr w:type="gramStart"/>
+      <w:r>
+        <w:rPr>
+          <w:rFonts w:ascii="Corbel" w:hAnsi="Corbel"/>
+          <w:sz w:val="26"/>
+          <w:szCs w:val="26"/>
+        </w:rPr>
+        <w:t>calls</w:t>
+      </w:r>
+      <w:proofErr w:type="gramEnd"/>
+      <w:r>
+        <w:rPr>
+          <w:rFonts w:ascii="Corbel" w:hAnsi="Corbel"/>
+          <w:sz w:val="26"/>
+          <w:szCs w:val="26"/>
+        </w:rPr>
+        <w:t xml:space="preserve"> when necessary, to assist in the implementation of the Vendor’s product.</w:t>
       </w:r>
     </w:p>
     <w:p>
@@ -1400,7 +1699,15 @@
           <w:sz w:val="26"/>
           <w:szCs w:val="26"/>
         </w:rPr>
-        <w:t>Provide guidance on utilization of existing Bullhorn training resources. Existing Bullhorn content is used as pre-work. Tonic HQ training is customized to the client's environment and provided remotely, via webinar.</w:t>
+        <w:t>Provide</w:t>
+      </w:r>
+      <w:r>
+        <w:rPr>
+          <w:rFonts w:ascii="Corbel" w:hAnsi="Corbel"/>
+          <w:sz w:val="26"/>
+          <w:szCs w:val="26"/>
+        </w:rPr>
+        <w:t xml:space="preserve"> guidance on utilization of existing Bullhorn training resources. Existing Bullhorn content is used as pre-work. Tonic HQ training is customized to the client's environment and provided remotely, via webinar.</w:t>
       </w:r>
     </w:p>
     <w:p>
@@ -1422,7 +1729,15 @@
           <w:sz w:val="26"/>
           <w:szCs w:val="26"/>
         </w:rPr>
-        <w:t>Document processes and configuration that deviates from the standard Bullhorn product.</w:t>
+        <w:t>Document processes and configuration that devia</w:t>
+      </w:r>
+      <w:r>
+        <w:rPr>
+          <w:rFonts w:ascii="Corbel" w:hAnsi="Corbel"/>
+          <w:sz w:val="26"/>
+          <w:szCs w:val="26"/>
+        </w:rPr>
+        <w:t>tes from the standard Bullhorn product.</w:t>
       </w:r>
     </w:p>
     <w:p>
@@ -1466,7 +1781,15 @@
           <w:sz w:val="26"/>
           <w:szCs w:val="26"/>
         </w:rPr>
-        <w:t>Bullhorn Enterprise ATS Implementations include four sessions, which equal approximately 6 hours.</w:t>
+        <w:t xml:space="preserve">Bullhorn Enterprise ATS Implementations </w:t>
+      </w:r>
+      <w:r>
+        <w:rPr>
+          <w:rFonts w:ascii="Corbel" w:hAnsi="Corbel"/>
+          <w:sz w:val="26"/>
+          <w:szCs w:val="26"/>
+        </w:rPr>
+        <w:t>include four sessions, which equal approximately 6 hours.</w:t>
       </w:r>
     </w:p>
     <w:p>
@@ -1529,7 +1852,15 @@
           <w:sz w:val="26"/>
           <w:szCs w:val="26"/>
         </w:rPr>
-        <w:t>Post Go Live Support:</w:t>
+        <w:t xml:space="preserve">Post Go Live </w:t>
+      </w:r>
+      <w:r>
+        <w:rPr>
+          <w:rFonts w:ascii="Corbel" w:hAnsi="Corbel"/>
+          <w:sz w:val="26"/>
+          <w:szCs w:val="26"/>
+        </w:rPr>
+        <w:t>Support:</w:t>
       </w:r>
     </w:p>
     <w:p>
@@ -1560,24 +1891,74 @@
           <w:szCs w:val="26"/>
           <w:highlight w:val="yellow"/>
         </w:rPr>
-        <w:t>{^NoDataMigration}</w:t>
-      </w:r>
-      <w:r>
-        <w:rPr>
-          <w:rFonts w:ascii="Corbel" w:hAnsi="Corbel"/>
-          <w:sz w:val="26"/>
-          <w:szCs w:val="26"/>
-        </w:rPr>
-        <w:t xml:space="preserve">final data migration and </w:t>
-      </w:r>
-      <w:r>
-        <w:rPr>
-          <w:rFonts w:ascii="Corbel" w:hAnsi="Corbel"/>
-          <w:sz w:val="26"/>
-          <w:szCs w:val="26"/>
-          <w:highlight w:val="yellow"/>
-        </w:rPr>
-        <w:t>{/NoDataMigration}</w:t>
+        <w:t>{^</w:t>
+      </w:r>
+      <w:proofErr w:type="spellStart"/>
+      <w:proofErr w:type="gramStart"/>
+      <w:r>
+        <w:rPr>
+          <w:rFonts w:ascii="Corbel" w:hAnsi="Corbel"/>
+          <w:sz w:val="26"/>
+          <w:szCs w:val="26"/>
+          <w:highlight w:val="yellow"/>
+        </w:rPr>
+        <w:t>NoDataMigration</w:t>
+      </w:r>
+      <w:proofErr w:type="spellEnd"/>
+      <w:r>
+        <w:rPr>
+          <w:rFonts w:ascii="Corbel" w:hAnsi="Corbel"/>
+          <w:sz w:val="26"/>
+          <w:szCs w:val="26"/>
+          <w:highlight w:val="yellow"/>
+        </w:rPr>
+        <w:t>}</w:t>
+      </w:r>
+      <w:r>
+        <w:rPr>
+          <w:rFonts w:ascii="Corbel" w:hAnsi="Corbel"/>
+          <w:sz w:val="26"/>
+          <w:szCs w:val="26"/>
+        </w:rPr>
+        <w:t>final</w:t>
+      </w:r>
+      <w:proofErr w:type="gramEnd"/>
+      <w:r>
+        <w:rPr>
+          <w:rFonts w:ascii="Corbel" w:hAnsi="Corbel"/>
+          <w:sz w:val="26"/>
+          <w:szCs w:val="26"/>
+        </w:rPr>
+        <w:t xml:space="preserve"> data migration and </w:t>
+      </w:r>
+      <w:r>
+        <w:rPr>
+          <w:rFonts w:ascii="Corbel" w:hAnsi="Corbel"/>
+          <w:sz w:val="26"/>
+          <w:szCs w:val="26"/>
+          <w:highlight w:val="yellow"/>
+        </w:rPr>
+        <w:t>{/</w:t>
+      </w:r>
+      <w:proofErr w:type="spellStart"/>
+      <w:r>
+        <w:rPr>
+          <w:rFonts w:ascii="Corbel" w:hAnsi="Corbel"/>
+          <w:sz w:val="26"/>
+          <w:szCs w:val="26"/>
+          <w:highlight w:val="yellow"/>
+        </w:rPr>
+        <w:t>NoDataMigration</w:t>
+      </w:r>
+      <w:proofErr w:type="spellEnd"/>
+      <w:r>
+        <w:rPr>
+          <w:rFonts w:ascii="Corbel" w:hAnsi="Corbel"/>
+          <w:sz w:val="26"/>
+          <w:szCs w:val="26"/>
+          <w:highlight w:val="yellow"/>
+        </w:rPr>
+        <w:t>}</w:t>
       </w:r>
       <w:r>
         <w:rPr>
@@ -1651,7 +2032,15 @@
           <w:sz w:val="26"/>
           <w:szCs w:val="26"/>
         </w:rPr>
-        <w:t>Follow-up meeting(s) post Go Live to identify areas of concern and devise a plan to address those areas.</w:t>
+        <w:t>Follow-up meeting(s) post Go Live to identify area</w:t>
+      </w:r>
+      <w:r>
+        <w:rPr>
+          <w:rFonts w:ascii="Corbel" w:hAnsi="Corbel"/>
+          <w:sz w:val="26"/>
+          <w:szCs w:val="26"/>
+        </w:rPr>
+        <w:t>s of concern and devise a plan to address those areas.</w:t>
       </w:r>
     </w:p>
     <w:p>
@@ -1673,16 +2062,35 @@
           <w:sz w:val="26"/>
           <w:szCs w:val="26"/>
         </w:rPr>
-        <w:t>In the event remediation requires work outside this scope of work, Tonic HQ will work with Client to provide a scope of work that will address those items.</w:t>
-      </w:r>
-      <w:r>
-        <w:rPr>
-          <w:rFonts w:ascii="Corbel" w:hAnsi="Corbel"/>
-          <w:sz w:val="26"/>
-          <w:szCs w:val="26"/>
-          <w:highlight w:val="yellow"/>
-        </w:rPr>
-        <w:t>{#paidAdditions}</w:t>
+        <w:t xml:space="preserve">In the event remediation requires work outside this scope of work, Tonic HQ will work with Client to provide a scope of work that will address those </w:t>
+      </w:r>
+      <w:proofErr w:type="gramStart"/>
+      <w:r>
+        <w:rPr>
+          <w:rFonts w:ascii="Corbel" w:hAnsi="Corbel"/>
+          <w:sz w:val="26"/>
+          <w:szCs w:val="26"/>
+        </w:rPr>
+        <w:t>items.</w:t>
+      </w:r>
+      <w:r>
+        <w:rPr>
+          <w:rFonts w:ascii="Corbel" w:hAnsi="Corbel"/>
+          <w:sz w:val="26"/>
+          <w:szCs w:val="26"/>
+          <w:highlight w:val="yellow"/>
+        </w:rPr>
+        <w:t>{</w:t>
+      </w:r>
+      <w:proofErr w:type="gramEnd"/>
+      <w:r>
+        <w:rPr>
+          <w:rFonts w:ascii="Corbel" w:hAnsi="Corbel"/>
+          <w:sz w:val="26"/>
+          <w:szCs w:val="26"/>
+          <w:highlight w:val="yellow"/>
+        </w:rPr>
+        <w:t>#paidAdditions}</w:t>
       </w:r>
     </w:p>
     <w:p>
@@ -1704,16 +2112,35 @@
           <w:sz w:val="26"/>
           <w:szCs w:val="26"/>
         </w:rPr>
-        <w:t>Additional included services:</w:t>
-      </w:r>
-      <w:r>
-        <w:rPr>
-          <w:rFonts w:ascii="Corbel" w:hAnsi="Corbel"/>
-          <w:sz w:val="26"/>
-          <w:szCs w:val="26"/>
-          <w:highlight w:val="yellow"/>
-        </w:rPr>
-        <w:t>{#newHireExport}</w:t>
+        <w:t xml:space="preserve">Additional included </w:t>
+      </w:r>
+      <w:proofErr w:type="gramStart"/>
+      <w:r>
+        <w:rPr>
+          <w:rFonts w:ascii="Corbel" w:hAnsi="Corbel"/>
+          <w:sz w:val="26"/>
+          <w:szCs w:val="26"/>
+        </w:rPr>
+        <w:t>services:</w:t>
+      </w:r>
+      <w:r>
+        <w:rPr>
+          <w:rFonts w:ascii="Corbel" w:hAnsi="Corbel"/>
+          <w:sz w:val="26"/>
+          <w:szCs w:val="26"/>
+          <w:highlight w:val="yellow"/>
+        </w:rPr>
+        <w:t>{</w:t>
+      </w:r>
+      <w:proofErr w:type="gramEnd"/>
+      <w:r>
+        <w:rPr>
+          <w:rFonts w:ascii="Corbel" w:hAnsi="Corbel"/>
+          <w:sz w:val="26"/>
+          <w:szCs w:val="26"/>
+          <w:highlight w:val="yellow"/>
+        </w:rPr>
+        <w:t>#newHireExport}</w:t>
       </w:r>
     </w:p>
     <w:p>
@@ -1744,7 +2171,38 @@
           <w:szCs w:val="26"/>
           <w:highlight w:val="yellow"/>
         </w:rPr>
-        <w:t>{/newHireExport}{#qbIntegration}</w:t>
+        <w:t>{/</w:t>
+      </w:r>
+      <w:proofErr w:type="spellStart"/>
+      <w:proofErr w:type="gramStart"/>
+      <w:r>
+        <w:rPr>
+          <w:rFonts w:ascii="Corbel" w:hAnsi="Corbel"/>
+          <w:sz w:val="26"/>
+          <w:szCs w:val="26"/>
+          <w:highlight w:val="yellow"/>
+        </w:rPr>
+        <w:t>newHireExport</w:t>
+      </w:r>
+      <w:proofErr w:type="spellEnd"/>
+      <w:r>
+        <w:rPr>
+          <w:rFonts w:ascii="Corbel" w:hAnsi="Corbel"/>
+          <w:sz w:val="26"/>
+          <w:szCs w:val="26"/>
+          <w:highlight w:val="yellow"/>
+        </w:rPr>
+        <w:t>}{</w:t>
+      </w:r>
+      <w:proofErr w:type="gramEnd"/>
+      <w:r>
+        <w:rPr>
+          <w:rFonts w:ascii="Corbel" w:hAnsi="Corbel"/>
+          <w:sz w:val="26"/>
+          <w:szCs w:val="26"/>
+          <w:highlight w:val="yellow"/>
+        </w:rPr>
+        <w:t>#qbIntegration}</w:t>
       </w:r>
     </w:p>
     <w:p>
@@ -1775,7 +2233,38 @@
           <w:szCs w:val="26"/>
           <w:highlight w:val="yellow"/>
         </w:rPr>
-        <w:t>{/qbIntegration}{#InvoiceExport}</w:t>
+        <w:t>{/</w:t>
+      </w:r>
+      <w:proofErr w:type="spellStart"/>
+      <w:proofErr w:type="gramStart"/>
+      <w:r>
+        <w:rPr>
+          <w:rFonts w:ascii="Corbel" w:hAnsi="Corbel"/>
+          <w:sz w:val="26"/>
+          <w:szCs w:val="26"/>
+          <w:highlight w:val="yellow"/>
+        </w:rPr>
+        <w:t>qbIntegration</w:t>
+      </w:r>
+      <w:proofErr w:type="spellEnd"/>
+      <w:r>
+        <w:rPr>
+          <w:rFonts w:ascii="Corbel" w:hAnsi="Corbel"/>
+          <w:sz w:val="26"/>
+          <w:szCs w:val="26"/>
+          <w:highlight w:val="yellow"/>
+        </w:rPr>
+        <w:t>}{</w:t>
+      </w:r>
+      <w:proofErr w:type="gramEnd"/>
+      <w:r>
+        <w:rPr>
+          <w:rFonts w:ascii="Corbel" w:hAnsi="Corbel"/>
+          <w:sz w:val="26"/>
+          <w:szCs w:val="26"/>
+          <w:highlight w:val="yellow"/>
+        </w:rPr>
+        <w:t>#InvoiceExport}</w:t>
       </w:r>
     </w:p>
     <w:p>
@@ -1806,7 +2295,38 @@
           <w:szCs w:val="26"/>
           <w:highlight w:val="yellow"/>
         </w:rPr>
-        <w:t>{/InvoiceExport}{#PayDataExport}</w:t>
+        <w:t>{/</w:t>
+      </w:r>
+      <w:proofErr w:type="spellStart"/>
+      <w:proofErr w:type="gramStart"/>
+      <w:r>
+        <w:rPr>
+          <w:rFonts w:ascii="Corbel" w:hAnsi="Corbel"/>
+          <w:sz w:val="26"/>
+          <w:szCs w:val="26"/>
+          <w:highlight w:val="yellow"/>
+        </w:rPr>
+        <w:t>InvoiceExport</w:t>
+      </w:r>
+      <w:proofErr w:type="spellEnd"/>
+      <w:r>
+        <w:rPr>
+          <w:rFonts w:ascii="Corbel" w:hAnsi="Corbel"/>
+          <w:sz w:val="26"/>
+          <w:szCs w:val="26"/>
+          <w:highlight w:val="yellow"/>
+        </w:rPr>
+        <w:t>}{</w:t>
+      </w:r>
+      <w:proofErr w:type="gramEnd"/>
+      <w:r>
+        <w:rPr>
+          <w:rFonts w:ascii="Corbel" w:hAnsi="Corbel"/>
+          <w:sz w:val="26"/>
+          <w:szCs w:val="26"/>
+          <w:highlight w:val="yellow"/>
+        </w:rPr>
+        <w:t>#PayDataExport}</w:t>
       </w:r>
     </w:p>
     <w:p>
@@ -1837,7 +2357,38 @@
           <w:szCs w:val="26"/>
           <w:highlight w:val="yellow"/>
         </w:rPr>
-        <w:t>{/PayDataExport}{#emailsAsNotes}</w:t>
+        <w:t>{/</w:t>
+      </w:r>
+      <w:proofErr w:type="spellStart"/>
+      <w:proofErr w:type="gramStart"/>
+      <w:r>
+        <w:rPr>
+          <w:rFonts w:ascii="Corbel" w:hAnsi="Corbel"/>
+          <w:sz w:val="26"/>
+          <w:szCs w:val="26"/>
+          <w:highlight w:val="yellow"/>
+        </w:rPr>
+        <w:t>PayDataExport</w:t>
+      </w:r>
+      <w:proofErr w:type="spellEnd"/>
+      <w:r>
+        <w:rPr>
+          <w:rFonts w:ascii="Corbel" w:hAnsi="Corbel"/>
+          <w:sz w:val="26"/>
+          <w:szCs w:val="26"/>
+          <w:highlight w:val="yellow"/>
+        </w:rPr>
+        <w:t>}{</w:t>
+      </w:r>
+      <w:proofErr w:type="gramEnd"/>
+      <w:r>
+        <w:rPr>
+          <w:rFonts w:ascii="Corbel" w:hAnsi="Corbel"/>
+          <w:sz w:val="26"/>
+          <w:szCs w:val="26"/>
+          <w:highlight w:val="yellow"/>
+        </w:rPr>
+        <w:t>#emailsAsNotes}</w:t>
       </w:r>
     </w:p>
     <w:p>
@@ -1869,7 +2420,47 @@
           <w:szCs w:val="26"/>
           <w:highlight w:val="yellow"/>
         </w:rPr>
-        <w:t>{/emailsAsNotes}{#histSubmissions}</w:t>
+        <w:t>{/</w:t>
+      </w:r>
+      <w:proofErr w:type="spellStart"/>
+      <w:proofErr w:type="gramStart"/>
+      <w:r>
+        <w:rPr>
+          <w:rFonts w:ascii="Corbel" w:hAnsi="Corbel"/>
+          <w:sz w:val="26"/>
+          <w:szCs w:val="26"/>
+          <w:highlight w:val="yellow"/>
+        </w:rPr>
+        <w:t>emailsAsNotes</w:t>
+      </w:r>
+      <w:proofErr w:type="spellEnd"/>
+      <w:r>
+        <w:rPr>
+          <w:rFonts w:ascii="Corbel" w:hAnsi="Corbel"/>
+          <w:sz w:val="26"/>
+          <w:szCs w:val="26"/>
+          <w:highlight w:val="yellow"/>
+        </w:rPr>
+        <w:t>}{</w:t>
+      </w:r>
+      <w:proofErr w:type="gramEnd"/>
+      <w:r>
+        <w:rPr>
+          <w:rFonts w:ascii="Corbel" w:hAnsi="Corbel"/>
+          <w:sz w:val="26"/>
+          <w:szCs w:val="26"/>
+          <w:highlight w:val="yellow"/>
+        </w:rPr>
+        <w:t>#</w:t>
+      </w:r>
+      <w:r>
+        <w:rPr>
+          <w:rFonts w:ascii="Corbel" w:hAnsi="Corbel"/>
+          <w:sz w:val="26"/>
+          <w:szCs w:val="26"/>
+          <w:highlight w:val="yellow"/>
+        </w:rPr>
+        <w:t>histSubmissions}</w:t>
       </w:r>
     </w:p>
     <w:p>
@@ -1900,7 +2491,38 @@
           <w:szCs w:val="26"/>
           <w:highlight w:val="yellow"/>
         </w:rPr>
-        <w:t>{/histSubmissions}{#npeCount}</w:t>
+        <w:t>{/</w:t>
+      </w:r>
+      <w:proofErr w:type="spellStart"/>
+      <w:proofErr w:type="gramStart"/>
+      <w:r>
+        <w:rPr>
+          <w:rFonts w:ascii="Corbel" w:hAnsi="Corbel"/>
+          <w:sz w:val="26"/>
+          <w:szCs w:val="26"/>
+          <w:highlight w:val="yellow"/>
+        </w:rPr>
+        <w:t>histSubmissions</w:t>
+      </w:r>
+      <w:proofErr w:type="spellEnd"/>
+      <w:r>
+        <w:rPr>
+          <w:rFonts w:ascii="Corbel" w:hAnsi="Corbel"/>
+          <w:sz w:val="26"/>
+          <w:szCs w:val="26"/>
+          <w:highlight w:val="yellow"/>
+        </w:rPr>
+        <w:t>}{</w:t>
+      </w:r>
+      <w:proofErr w:type="gramEnd"/>
+      <w:r>
+        <w:rPr>
+          <w:rFonts w:ascii="Corbel" w:hAnsi="Corbel"/>
+          <w:sz w:val="26"/>
+          <w:szCs w:val="26"/>
+          <w:highlight w:val="yellow"/>
+        </w:rPr>
+        <w:t>#npeCount}</w:t>
       </w:r>
     </w:p>
     <w:p>
@@ -1933,24 +2555,87 @@
           <w:sz w:val="26"/>
           <w:szCs w:val="26"/>
         </w:rPr>
-        <w:t xml:space="preserve">{npeCount} </w:t>
-      </w:r>
-      <w:r>
-        <w:rPr>
-          <w:rFonts w:ascii="Corbel" w:hAnsi="Corbel"/>
-          <w:sz w:val="26"/>
-          <w:szCs w:val="26"/>
-        </w:rPr>
-        <w:t>non-production environment(s).</w:t>
-      </w:r>
-      <w:r>
-        <w:rPr>
-          <w:rFonts w:ascii="Corbel" w:hAnsi="Corbel"/>
-          <w:sz w:val="26"/>
-          <w:szCs w:val="26"/>
-          <w:highlight w:val="yellow"/>
-        </w:rPr>
-        <w:t>{/npeCount}{#oscpCount}</w:t>
+        <w:t>{</w:t>
+      </w:r>
+      <w:proofErr w:type="spellStart"/>
+      <w:r>
+        <w:rPr>
+          <w:rFonts w:ascii="Corbel" w:hAnsi="Corbel"/>
+          <w:b/>
+          <w:bCs/>
+          <w:color w:val="19AFA4"/>
+          <w:sz w:val="26"/>
+          <w:szCs w:val="26"/>
+        </w:rPr>
+        <w:t>npeCount</w:t>
+      </w:r>
+      <w:proofErr w:type="spellEnd"/>
+      <w:r>
+        <w:rPr>
+          <w:rFonts w:ascii="Corbel" w:hAnsi="Corbel"/>
+          <w:b/>
+          <w:bCs/>
+          <w:color w:val="19AFA4"/>
+          <w:sz w:val="26"/>
+          <w:szCs w:val="26"/>
+        </w:rPr>
+        <w:t xml:space="preserve">} </w:t>
+      </w:r>
+      <w:r>
+        <w:rPr>
+          <w:rFonts w:ascii="Corbel" w:hAnsi="Corbel"/>
+          <w:sz w:val="26"/>
+          <w:szCs w:val="26"/>
+        </w:rPr>
+        <w:t>non-production environment(s</w:t>
+      </w:r>
+      <w:proofErr w:type="gramStart"/>
+      <w:r>
+        <w:rPr>
+          <w:rFonts w:ascii="Corbel" w:hAnsi="Corbel"/>
+          <w:sz w:val="26"/>
+          <w:szCs w:val="26"/>
+        </w:rPr>
+        <w:t>).</w:t>
+      </w:r>
+      <w:r>
+        <w:rPr>
+          <w:rFonts w:ascii="Corbel" w:hAnsi="Corbel"/>
+          <w:sz w:val="26"/>
+          <w:szCs w:val="26"/>
+          <w:highlight w:val="yellow"/>
+        </w:rPr>
+        <w:t>{</w:t>
+      </w:r>
+      <w:proofErr w:type="gramEnd"/>
+      <w:r>
+        <w:rPr>
+          <w:rFonts w:ascii="Corbel" w:hAnsi="Corbel"/>
+          <w:sz w:val="26"/>
+          <w:szCs w:val="26"/>
+          <w:highlight w:val="yellow"/>
+        </w:rPr>
+        <w:t>/</w:t>
+      </w:r>
+      <w:proofErr w:type="spellStart"/>
+      <w:r>
+        <w:rPr>
+          <w:rFonts w:ascii="Corbel" w:hAnsi="Corbel"/>
+          <w:sz w:val="26"/>
+          <w:szCs w:val="26"/>
+          <w:highlight w:val="yellow"/>
+        </w:rPr>
+        <w:t>npeCount</w:t>
+      </w:r>
+      <w:proofErr w:type="spellEnd"/>
+      <w:r>
+        <w:rPr>
+          <w:rFonts w:ascii="Corbel" w:hAnsi="Corbel"/>
+          <w:sz w:val="26"/>
+          <w:szCs w:val="26"/>
+          <w:highlight w:val="yellow"/>
+        </w:rPr>
+        <w:t>}{#oscpCount}</w:t>
       </w:r>
     </w:p>
     <w:p>
@@ -1983,24 +2668,116 @@
           <w:sz w:val="26"/>
           <w:szCs w:val="26"/>
         </w:rPr>
-        <w:t xml:space="preserve">{oscpCount} </w:t>
-      </w:r>
-      <w:r>
-        <w:rPr>
-          <w:rFonts w:ascii="Corbel" w:hAnsi="Corbel"/>
-          <w:sz w:val="26"/>
-          <w:szCs w:val="26"/>
-        </w:rPr>
-        <w:t>Open Source Career Portal(s).</w:t>
-      </w:r>
-      <w:r>
-        <w:rPr>
-          <w:rFonts w:ascii="Corbel" w:hAnsi="Corbel"/>
-          <w:sz w:val="26"/>
-          <w:szCs w:val="26"/>
-          <w:highlight w:val="yellow"/>
-        </w:rPr>
-        <w:t>{/oscpCount}{/paidAdditions}</w:t>
+        <w:t>{</w:t>
+      </w:r>
+      <w:proofErr w:type="spellStart"/>
+      <w:r>
+        <w:rPr>
+          <w:rFonts w:ascii="Corbel" w:hAnsi="Corbel"/>
+          <w:b/>
+          <w:bCs/>
+          <w:color w:val="19AFA4"/>
+          <w:sz w:val="26"/>
+          <w:szCs w:val="26"/>
+        </w:rPr>
+        <w:t>oscpCount</w:t>
+      </w:r>
+      <w:proofErr w:type="spellEnd"/>
+      <w:r>
+        <w:rPr>
+          <w:rFonts w:ascii="Corbel" w:hAnsi="Corbel"/>
+          <w:b/>
+          <w:bCs/>
+          <w:color w:val="19AFA4"/>
+          <w:sz w:val="26"/>
+          <w:szCs w:val="26"/>
+        </w:rPr>
+        <w:t xml:space="preserve">} </w:t>
+      </w:r>
+      <w:r>
+        <w:rPr>
+          <w:rFonts w:ascii="Corbel" w:hAnsi="Corbel"/>
+          <w:sz w:val="26"/>
+          <w:szCs w:val="26"/>
+        </w:rPr>
+        <w:t>Open Source Career Portal(s</w:t>
+      </w:r>
+      <w:proofErr w:type="gramStart"/>
+      <w:r>
+        <w:rPr>
+          <w:rFonts w:ascii="Corbel" w:hAnsi="Corbel"/>
+          <w:sz w:val="26"/>
+          <w:szCs w:val="26"/>
+        </w:rPr>
+        <w:t>).</w:t>
+      </w:r>
+      <w:r>
+        <w:rPr>
+          <w:rFonts w:ascii="Corbel" w:hAnsi="Corbel"/>
+          <w:sz w:val="26"/>
+          <w:szCs w:val="26"/>
+          <w:highlight w:val="yellow"/>
+        </w:rPr>
+        <w:t>{</w:t>
+      </w:r>
+      <w:proofErr w:type="gramEnd"/>
+      <w:r>
+        <w:rPr>
+          <w:rFonts w:ascii="Corbel" w:hAnsi="Corbel"/>
+          <w:sz w:val="26"/>
+          <w:szCs w:val="26"/>
+          <w:highlight w:val="yellow"/>
+        </w:rPr>
+        <w:t>/</w:t>
+      </w:r>
+      <w:proofErr w:type="spellStart"/>
+      <w:r>
+        <w:rPr>
+          <w:rFonts w:ascii="Corbel" w:hAnsi="Corbel"/>
+          <w:sz w:val="26"/>
+          <w:szCs w:val="26"/>
+          <w:highlight w:val="yellow"/>
+        </w:rPr>
+        <w:t>oscpCoun</w:t>
+      </w:r>
+      <w:r>
+        <w:rPr>
+          <w:rFonts w:ascii="Corbel" w:hAnsi="Corbel"/>
+          <w:sz w:val="26"/>
+          <w:szCs w:val="26"/>
+          <w:highlight w:val="yellow"/>
+        </w:rPr>
+        <w:t>t</w:t>
+      </w:r>
+      <w:proofErr w:type="spellEnd"/>
+      <w:r>
+        <w:rPr>
+          <w:rFonts w:ascii="Corbel" w:hAnsi="Corbel"/>
+          <w:sz w:val="26"/>
+          <w:szCs w:val="26"/>
+          <w:highlight w:val="yellow"/>
+        </w:rPr>
+        <w:t>}{/</w:t>
+      </w:r>
+      <w:proofErr w:type="spellStart"/>
+      <w:r>
+        <w:rPr>
+          <w:rFonts w:ascii="Corbel" w:hAnsi="Corbel"/>
+          <w:sz w:val="26"/>
+          <w:szCs w:val="26"/>
+          <w:highlight w:val="yellow"/>
+        </w:rPr>
+        <w:t>paidAdditions</w:t>
+      </w:r>
+      <w:proofErr w:type="spellEnd"/>
+      <w:r>
+        <w:rPr>
+          <w:rFonts w:ascii="Corbel" w:hAnsi="Corbel"/>
+          <w:sz w:val="26"/>
+          <w:szCs w:val="26"/>
+          <w:highlight w:val="yellow"/>
+        </w:rPr>
+        <w:t>}</w:t>
       </w:r>
     </w:p>
     <w:p>
@@ -2038,16 +2815,35 @@
           <w:sz w:val="26"/>
           <w:szCs w:val="26"/>
         </w:rPr>
-        <w:t>Assuming no scope changes, Tonic HQ is estimating the following timeframe for implementation. Note, the given timeframes are for each task (or group of tasks), with some items running concurrently.</w:t>
-      </w:r>
-      <w:r>
-        <w:rPr>
-          <w:rFonts w:ascii="Corbel" w:hAnsi="Corbel"/>
-          <w:sz w:val="26"/>
-          <w:szCs w:val="26"/>
-          <w:highlight w:val="yellow"/>
-        </w:rPr>
-        <w:t>{#timelineNoDM}</w:t>
+        <w:t xml:space="preserve">Assuming no scope changes, Tonic HQ is estimating the following timeframe for implementation. Note, the given timeframes are for each task (or group of tasks), with some items running </w:t>
+      </w:r>
+      <w:proofErr w:type="gramStart"/>
+      <w:r>
+        <w:rPr>
+          <w:rFonts w:ascii="Corbel" w:hAnsi="Corbel"/>
+          <w:sz w:val="26"/>
+          <w:szCs w:val="26"/>
+        </w:rPr>
+        <w:t>concurrently.</w:t>
+      </w:r>
+      <w:r>
+        <w:rPr>
+          <w:rFonts w:ascii="Corbel" w:hAnsi="Corbel"/>
+          <w:sz w:val="26"/>
+          <w:szCs w:val="26"/>
+          <w:highlight w:val="yellow"/>
+        </w:rPr>
+        <w:t>{</w:t>
+      </w:r>
+      <w:proofErr w:type="gramEnd"/>
+      <w:r>
+        <w:rPr>
+          <w:rFonts w:ascii="Corbel" w:hAnsi="Corbel"/>
+          <w:sz w:val="26"/>
+          <w:szCs w:val="26"/>
+          <w:highlight w:val="yellow"/>
+        </w:rPr>
+        <w:t>#timelineNoDM}</w:t>
       </w:r>
     </w:p>
     <w:tbl>
@@ -2085,7 +2881,15 @@
                 <w:sz w:val="26"/>
                 <w:szCs w:val="26"/>
               </w:rPr>
-              <w:t>Project Phase</w:t>
+              <w:t xml:space="preserve">Project </w:t>
+            </w:r>
+            <w:r>
+              <w:rPr>
+                <w:rFonts w:ascii="Corbel" w:hAnsi="Corbel"/>
+                <w:sz w:val="26"/>
+                <w:szCs w:val="26"/>
+              </w:rPr>
+              <w:t>Phase</w:t>
             </w:r>
           </w:p>
         </w:tc>
@@ -2651,7 +3455,38 @@
           <w:szCs w:val="26"/>
           <w:highlight w:val="yellow"/>
         </w:rPr>
-        <w:t>{/timelineNoDM}{#timelineSMB}</w:t>
+        <w:t>{/</w:t>
+      </w:r>
+      <w:proofErr w:type="spellStart"/>
+      <w:proofErr w:type="gramStart"/>
+      <w:r>
+        <w:rPr>
+          <w:rFonts w:ascii="Corbel" w:hAnsi="Corbel"/>
+          <w:sz w:val="26"/>
+          <w:szCs w:val="26"/>
+          <w:highlight w:val="yellow"/>
+        </w:rPr>
+        <w:t>timelineNoDM</w:t>
+      </w:r>
+      <w:proofErr w:type="spellEnd"/>
+      <w:r>
+        <w:rPr>
+          <w:rFonts w:ascii="Corbel" w:hAnsi="Corbel"/>
+          <w:sz w:val="26"/>
+          <w:szCs w:val="26"/>
+          <w:highlight w:val="yellow"/>
+        </w:rPr>
+        <w:t>}{</w:t>
+      </w:r>
+      <w:proofErr w:type="gramEnd"/>
+      <w:r>
+        <w:rPr>
+          <w:rFonts w:ascii="Corbel" w:hAnsi="Corbel"/>
+          <w:sz w:val="26"/>
+          <w:szCs w:val="26"/>
+          <w:highlight w:val="yellow"/>
+        </w:rPr>
+        <w:t>#timelineSMB}</w:t>
       </w:r>
     </w:p>
     <w:tbl>
@@ -2857,7 +3692,16 @@
                 <w:sz w:val="26"/>
                 <w:szCs w:val="26"/>
               </w:rPr>
-              <w:t>Configuration Testing</w:t>
+              <w:t xml:space="preserve">Configuration </w:t>
+            </w:r>
+            <w:r>
+              <w:rPr>
+                <w:rFonts w:ascii="Corbel" w:hAnsi="Corbel"/>
+                <w:b w:val="0"/>
+                <w:sz w:val="26"/>
+                <w:szCs w:val="26"/>
+              </w:rPr>
+              <w:t>Testing</w:t>
             </w:r>
           </w:p>
         </w:tc>
@@ -3255,7 +4099,16 @@
                 <w:sz w:val="26"/>
                 <w:szCs w:val="26"/>
               </w:rPr>
-              <w:t>Client Signoff for Go Live</w:t>
+              <w:t xml:space="preserve">Client </w:t>
+            </w:r>
+            <w:r>
+              <w:rPr>
+                <w:rFonts w:ascii="Corbel" w:hAnsi="Corbel"/>
+                <w:b w:val="0"/>
+                <w:sz w:val="26"/>
+                <w:szCs w:val="26"/>
+              </w:rPr>
+              <w:t>Signoff for Go Live</w:t>
             </w:r>
           </w:p>
         </w:tc>
@@ -3479,7 +4332,38 @@
           <w:szCs w:val="26"/>
           <w:highlight w:val="yellow"/>
         </w:rPr>
-        <w:t>{/timelineSMB}{#timelineField}</w:t>
+        <w:t>{/</w:t>
+      </w:r>
+      <w:proofErr w:type="spellStart"/>
+      <w:proofErr w:type="gramStart"/>
+      <w:r>
+        <w:rPr>
+          <w:rFonts w:ascii="Corbel" w:hAnsi="Corbel"/>
+          <w:sz w:val="26"/>
+          <w:szCs w:val="26"/>
+          <w:highlight w:val="yellow"/>
+        </w:rPr>
+        <w:t>timelineSMB</w:t>
+      </w:r>
+      <w:proofErr w:type="spellEnd"/>
+      <w:r>
+        <w:rPr>
+          <w:rFonts w:ascii="Corbel" w:hAnsi="Corbel"/>
+          <w:sz w:val="26"/>
+          <w:szCs w:val="26"/>
+          <w:highlight w:val="yellow"/>
+        </w:rPr>
+        <w:t>}{</w:t>
+      </w:r>
+      <w:proofErr w:type="gramEnd"/>
+      <w:r>
+        <w:rPr>
+          <w:rFonts w:ascii="Corbel" w:hAnsi="Corbel"/>
+          <w:sz w:val="26"/>
+          <w:szCs w:val="26"/>
+          <w:highlight w:val="yellow"/>
+        </w:rPr>
+        <w:t>#timelineField}</w:t>
       </w:r>
     </w:p>
     <w:tbl>
@@ -3574,7 +4458,16 @@
                 <w:sz w:val="26"/>
                 <w:szCs w:val="26"/>
               </w:rPr>
-              <w:t>Discovery and Workflow Analysis</w:t>
+              <w:t xml:space="preserve">Discovery and Workflow </w:t>
+            </w:r>
+            <w:r>
+              <w:rPr>
+                <w:rFonts w:ascii="Corbel" w:hAnsi="Corbel"/>
+                <w:b w:val="0"/>
+                <w:sz w:val="26"/>
+                <w:szCs w:val="26"/>
+              </w:rPr>
+              <w:t>Analysis</w:t>
             </w:r>
           </w:p>
         </w:tc>
@@ -3970,7 +4863,16 @@
                 <w:sz w:val="26"/>
                 <w:szCs w:val="26"/>
               </w:rPr>
-              <w:t>Client Migration Validation</w:t>
+              <w:t xml:space="preserve">Client Migration </w:t>
+            </w:r>
+            <w:r>
+              <w:rPr>
+                <w:rFonts w:ascii="Corbel" w:hAnsi="Corbel"/>
+                <w:b w:val="0"/>
+                <w:sz w:val="26"/>
+                <w:szCs w:val="26"/>
+              </w:rPr>
+              <w:t>Validation</w:t>
             </w:r>
           </w:p>
         </w:tc>
@@ -4308,7 +5210,38 @@
           <w:szCs w:val="26"/>
           <w:highlight w:val="yellow"/>
         </w:rPr>
-        <w:t>{/timelineField}{#timelineBH1}</w:t>
+        <w:t>{/</w:t>
+      </w:r>
+      <w:proofErr w:type="spellStart"/>
+      <w:proofErr w:type="gramStart"/>
+      <w:r>
+        <w:rPr>
+          <w:rFonts w:ascii="Corbel" w:hAnsi="Corbel"/>
+          <w:sz w:val="26"/>
+          <w:szCs w:val="26"/>
+          <w:highlight w:val="yellow"/>
+        </w:rPr>
+        <w:t>timelineField</w:t>
+      </w:r>
+      <w:proofErr w:type="spellEnd"/>
+      <w:r>
+        <w:rPr>
+          <w:rFonts w:ascii="Corbel" w:hAnsi="Corbel"/>
+          <w:sz w:val="26"/>
+          <w:szCs w:val="26"/>
+          <w:highlight w:val="yellow"/>
+        </w:rPr>
+        <w:t>}{</w:t>
+      </w:r>
+      <w:proofErr w:type="gramEnd"/>
+      <w:r>
+        <w:rPr>
+          <w:rFonts w:ascii="Corbel" w:hAnsi="Corbel"/>
+          <w:sz w:val="26"/>
+          <w:szCs w:val="26"/>
+          <w:highlight w:val="yellow"/>
+        </w:rPr>
+        <w:t>#timelineBH1}</w:t>
       </w:r>
     </w:p>
     <w:tbl>
@@ -4708,7 +5641,15 @@
                 <w:sz w:val="26"/>
                 <w:szCs w:val="26"/>
               </w:rPr>
-              <w:t>5-7 weeks</w:t>
+              <w:t xml:space="preserve">5-7 </w:t>
+            </w:r>
+            <w:r>
+              <w:rPr>
+                <w:rFonts w:ascii="Corbel" w:hAnsi="Corbel"/>
+                <w:sz w:val="26"/>
+                <w:szCs w:val="26"/>
+              </w:rPr>
+              <w:t>weeks</w:t>
             </w:r>
           </w:p>
         </w:tc>
@@ -5171,16 +6112,9 @@
           <w:sz w:val="26"/>
           <w:szCs w:val="26"/>
         </w:rPr>
-        <w:t>{userCount}</w:t>
-      </w:r>
-      <w:r>
-        <w:rPr>
-          <w:rFonts w:ascii="Corbel" w:hAnsi="Corbel"/>
-          <w:sz w:val="26"/>
-          <w:szCs w:val="26"/>
-        </w:rPr>
-        <w:t xml:space="preserve"> users, Tonic HQ estimates </w:t>
-      </w:r>
+        <w:t>{</w:t>
+      </w:r>
+      <w:proofErr w:type="spellStart"/>
       <w:r>
         <w:rPr>
           <w:rFonts w:ascii="Corbel" w:hAnsi="Corbel"/>
@@ -5190,21 +6124,76 @@
           <w:sz w:val="26"/>
           <w:szCs w:val="26"/>
         </w:rPr>
-        <w:t>{timelineWeeks}</w:t>
-      </w:r>
-      <w:r>
-        <w:rPr>
-          <w:rFonts w:ascii="Corbel" w:hAnsi="Corbel"/>
-          <w:sz w:val="26"/>
-          <w:szCs w:val="26"/>
-        </w:rPr>
-        <w:t xml:space="preserve"> from our Kick-Off Call</w:t>
-      </w:r>
+        <w:t>userCount</w:t>
+      </w:r>
+      <w:proofErr w:type="spellEnd"/>
       <w:r>
         <w:rPr>
           <w:rFonts w:ascii="Corbel" w:hAnsi="Corbel"/>
           <w:b/>
           <w:bCs/>
+          <w:color w:val="19AFA4"/>
+          <w:sz w:val="26"/>
+          <w:szCs w:val="26"/>
+        </w:rPr>
+        <w:t>}</w:t>
+      </w:r>
+      <w:r>
+        <w:rPr>
+          <w:rFonts w:ascii="Corbel" w:hAnsi="Corbel"/>
+          <w:sz w:val="26"/>
+          <w:szCs w:val="26"/>
+        </w:rPr>
+        <w:t xml:space="preserve"> users, Tonic HQ estimates </w:t>
+      </w:r>
+      <w:r>
+        <w:rPr>
+          <w:rFonts w:ascii="Corbel" w:hAnsi="Corbel"/>
+          <w:b/>
+          <w:bCs/>
+          <w:color w:val="19AFA4"/>
+          <w:sz w:val="26"/>
+          <w:szCs w:val="26"/>
+        </w:rPr>
+        <w:t>{</w:t>
+      </w:r>
+      <w:proofErr w:type="spellStart"/>
+      <w:r>
+        <w:rPr>
+          <w:rFonts w:ascii="Corbel" w:hAnsi="Corbel"/>
+          <w:b/>
+          <w:bCs/>
+          <w:color w:val="19AFA4"/>
+          <w:sz w:val="26"/>
+          <w:szCs w:val="26"/>
+        </w:rPr>
+        <w:t>timelineWeeks</w:t>
+      </w:r>
+      <w:proofErr w:type="spellEnd"/>
+      <w:r>
+        <w:rPr>
+          <w:rFonts w:ascii="Corbel" w:hAnsi="Corbel"/>
+          <w:b/>
+          <w:bCs/>
+          <w:color w:val="19AFA4"/>
+          <w:sz w:val="26"/>
+          <w:szCs w:val="26"/>
+        </w:rPr>
+        <w:t>}</w:t>
+      </w:r>
+      <w:r>
+        <w:rPr>
+          <w:rFonts w:ascii="Corbel" w:hAnsi="Corbel"/>
+          <w:sz w:val="26"/>
+          <w:szCs w:val="26"/>
+        </w:rPr>
+        <w:t xml:space="preserve"> from our Kick-Off Call</w:t>
+      </w:r>
+      <w:r>
+        <w:rPr>
+          <w:rFonts w:ascii="Corbel" w:hAnsi="Corbel"/>
+          <w:b/>
+          <w:bCs/>
           <w:sz w:val="26"/>
           <w:szCs w:val="26"/>
         </w:rPr>
@@ -5216,7 +6205,15 @@
           <w:sz w:val="26"/>
           <w:szCs w:val="26"/>
         </w:rPr>
-        <w:t>to Go Live. Tonic HQ will provide regular status reports and project updates.</w:t>
+        <w:t xml:space="preserve">to Go Live. Tonic HQ will provide regular status reports and </w:t>
+      </w:r>
+      <w:r>
+        <w:rPr>
+          <w:rFonts w:ascii="Corbel" w:hAnsi="Corbel"/>
+          <w:sz w:val="26"/>
+          <w:szCs w:val="26"/>
+        </w:rPr>
+        <w:t>project updates.</w:t>
       </w:r>
     </w:p>
     <w:p>
@@ -5298,16 +6295,55 @@
           <w:szCs w:val="26"/>
         </w:rPr>
         <w:lastRenderedPageBreak/>
-        <w:t>Client does not require Tonic HQ to perform any custom integrations with vendors (Bullhorn Marketplace or otherwise) not outlined in this Scope of Work.</w:t>
-      </w:r>
-      <w:r>
-        <w:rPr>
-          <w:rFonts w:ascii="Corbel" w:hAnsi="Corbel"/>
-          <w:sz w:val="26"/>
-          <w:szCs w:val="26"/>
-          <w:highlight w:val="yellow"/>
-        </w:rPr>
-        <w:t xml:space="preserve"> {^NoDataMigration}{#existingSystem}</w:t>
+        <w:t>Client does not require Tonic HQ to perform any custom integrations with vend</w:t>
+      </w:r>
+      <w:r>
+        <w:rPr>
+          <w:rFonts w:ascii="Corbel" w:hAnsi="Corbel"/>
+          <w:sz w:val="26"/>
+          <w:szCs w:val="26"/>
+        </w:rPr>
+        <w:t>ors (Bullhorn Marketplace or otherwise) not outlined in this Scope of Work.</w:t>
+      </w:r>
+      <w:r>
+        <w:rPr>
+          <w:rFonts w:ascii="Corbel" w:hAnsi="Corbel"/>
+          <w:sz w:val="26"/>
+          <w:szCs w:val="26"/>
+          <w:highlight w:val="yellow"/>
+        </w:rPr>
+        <w:t xml:space="preserve"> {^</w:t>
+      </w:r>
+      <w:proofErr w:type="spellStart"/>
+      <w:proofErr w:type="gramStart"/>
+      <w:r>
+        <w:rPr>
+          <w:rFonts w:ascii="Corbel" w:hAnsi="Corbel"/>
+          <w:sz w:val="26"/>
+          <w:szCs w:val="26"/>
+          <w:highlight w:val="yellow"/>
+        </w:rPr>
+        <w:t>NoDataMigration</w:t>
+      </w:r>
+      <w:proofErr w:type="spellEnd"/>
+      <w:r>
+        <w:rPr>
+          <w:rFonts w:ascii="Corbel" w:hAnsi="Corbel"/>
+          <w:sz w:val="26"/>
+          <w:szCs w:val="26"/>
+          <w:highlight w:val="yellow"/>
+        </w:rPr>
+        <w:t>}{</w:t>
+      </w:r>
+      <w:proofErr w:type="gramEnd"/>
+      <w:r>
+        <w:rPr>
+          <w:rFonts w:ascii="Corbel" w:hAnsi="Corbel"/>
+          <w:sz w:val="26"/>
+          <w:szCs w:val="26"/>
+          <w:highlight w:val="yellow"/>
+        </w:rPr>
+        <w:t>#existingSystem}</w:t>
       </w:r>
     </w:p>
     <w:p>
@@ -5323,13 +6359,23 @@
           <w:szCs w:val="26"/>
         </w:rPr>
       </w:pPr>
-      <w:r>
-        <w:rPr>
-          <w:rFonts w:ascii="Corbel" w:hAnsi="Corbel"/>
-          <w:sz w:val="26"/>
-          <w:szCs w:val="26"/>
-        </w:rPr>
-        <w:t xml:space="preserve">Datasource for the migration is </w:t>
+      <w:proofErr w:type="spellStart"/>
+      <w:r>
+        <w:rPr>
+          <w:rFonts w:ascii="Corbel" w:hAnsi="Corbel"/>
+          <w:sz w:val="26"/>
+          <w:szCs w:val="26"/>
+        </w:rPr>
+        <w:t>Datasource</w:t>
+      </w:r>
+      <w:proofErr w:type="spellEnd"/>
+      <w:r>
+        <w:rPr>
+          <w:rFonts w:ascii="Corbel" w:hAnsi="Corbel"/>
+          <w:sz w:val="26"/>
+          <w:szCs w:val="26"/>
+        </w:rPr>
+        <w:t xml:space="preserve"> for the migration is </w:t>
       </w:r>
       <w:r>
         <w:rPr>
@@ -5340,7 +6386,32 @@
           <w:sz w:val="26"/>
           <w:szCs w:val="26"/>
         </w:rPr>
-        <w:t>{existingSystem}</w:t>
+        <w:t>{</w:t>
+      </w:r>
+      <w:proofErr w:type="spellStart"/>
+      <w:r>
+        <w:rPr>
+          <w:rFonts w:ascii="Corbel" w:hAnsi="Corbel"/>
+          <w:b/>
+          <w:bCs/>
+          <w:color w:val="19AFA4"/>
+          <w:sz w:val="26"/>
+          <w:szCs w:val="26"/>
+        </w:rPr>
+        <w:t>existingSystem</w:t>
+      </w:r>
+      <w:proofErr w:type="spellEnd"/>
+      <w:proofErr w:type="gramStart"/>
+      <w:r>
+        <w:rPr>
+          <w:rFonts w:ascii="Corbel" w:hAnsi="Corbel"/>
+          <w:b/>
+          <w:bCs/>
+          <w:color w:val="19AFA4"/>
+          <w:sz w:val="26"/>
+          <w:szCs w:val="26"/>
+        </w:rPr>
+        <w:t>}</w:t>
       </w:r>
       <w:r>
         <w:rPr>
@@ -5357,7 +6428,37 @@
           <w:szCs w:val="26"/>
           <w:highlight w:val="yellow"/>
         </w:rPr>
-        <w:t>{/existingSystem}{#addtlDatasources}</w:t>
+        <w:t>{</w:t>
+      </w:r>
+      <w:proofErr w:type="gramEnd"/>
+      <w:r>
+        <w:rPr>
+          <w:rFonts w:ascii="Corbel" w:hAnsi="Corbel"/>
+          <w:sz w:val="26"/>
+          <w:szCs w:val="26"/>
+          <w:highlight w:val="yellow"/>
+        </w:rPr>
+        <w:t>/</w:t>
+      </w:r>
+      <w:proofErr w:type="spellStart"/>
+      <w:r>
+        <w:rPr>
+          <w:rFonts w:ascii="Corbel" w:hAnsi="Corbel"/>
+          <w:sz w:val="26"/>
+          <w:szCs w:val="26"/>
+          <w:highlight w:val="yellow"/>
+        </w:rPr>
+        <w:t>existingSystem</w:t>
+      </w:r>
+      <w:proofErr w:type="spellEnd"/>
+      <w:r>
+        <w:rPr>
+          <w:rFonts w:ascii="Corbel" w:hAnsi="Corbel"/>
+          <w:sz w:val="26"/>
+          <w:szCs w:val="26"/>
+          <w:highlight w:val="yellow"/>
+        </w:rPr>
+        <w:t>}{#addtlDatasources}</w:t>
       </w:r>
     </w:p>
     <w:p>
@@ -5379,7 +6480,25 @@
           <w:sz w:val="26"/>
           <w:szCs w:val="26"/>
         </w:rPr>
-        <w:t xml:space="preserve">Additional Datasource(s) for the migration are </w:t>
+        <w:t xml:space="preserve">Additional </w:t>
+      </w:r>
+      <w:proofErr w:type="spellStart"/>
+      <w:r>
+        <w:rPr>
+          <w:rFonts w:ascii="Corbel" w:hAnsi="Corbel"/>
+          <w:sz w:val="26"/>
+          <w:szCs w:val="26"/>
+        </w:rPr>
+        <w:t>Datasource</w:t>
+      </w:r>
+      <w:proofErr w:type="spellEnd"/>
+      <w:r>
+        <w:rPr>
+          <w:rFonts w:ascii="Corbel" w:hAnsi="Corbel"/>
+          <w:sz w:val="26"/>
+          <w:szCs w:val="26"/>
+        </w:rPr>
+        <w:t xml:space="preserve">(s) for the migration are </w:t>
       </w:r>
       <w:r>
         <w:rPr>
@@ -5390,7 +6509,32 @@
           <w:sz w:val="26"/>
           <w:szCs w:val="26"/>
         </w:rPr>
-        <w:t>{addtlDatasources}</w:t>
+        <w:t>{</w:t>
+      </w:r>
+      <w:proofErr w:type="spellStart"/>
+      <w:r>
+        <w:rPr>
+          <w:rFonts w:ascii="Corbel" w:hAnsi="Corbel"/>
+          <w:b/>
+          <w:bCs/>
+          <w:color w:val="19AFA4"/>
+          <w:sz w:val="26"/>
+          <w:szCs w:val="26"/>
+        </w:rPr>
+        <w:t>addtlDatasources</w:t>
+      </w:r>
+      <w:proofErr w:type="spellEnd"/>
+      <w:proofErr w:type="gramStart"/>
+      <w:r>
+        <w:rPr>
+          <w:rFonts w:ascii="Corbel" w:hAnsi="Corbel"/>
+          <w:b/>
+          <w:bCs/>
+          <w:color w:val="19AFA4"/>
+          <w:sz w:val="26"/>
+          <w:szCs w:val="26"/>
+        </w:rPr>
+        <w:t>}</w:t>
       </w:r>
       <w:r>
         <w:rPr>
@@ -5407,7 +6551,37 @@
           <w:szCs w:val="26"/>
           <w:highlight w:val="yellow"/>
         </w:rPr>
-        <w:t>{/addtlDatasources}</w:t>
+        <w:t>{</w:t>
+      </w:r>
+      <w:proofErr w:type="gramEnd"/>
+      <w:r>
+        <w:rPr>
+          <w:rFonts w:ascii="Corbel" w:hAnsi="Corbel"/>
+          <w:sz w:val="26"/>
+          <w:szCs w:val="26"/>
+          <w:highlight w:val="yellow"/>
+        </w:rPr>
+        <w:t>/</w:t>
+      </w:r>
+      <w:proofErr w:type="spellStart"/>
+      <w:r>
+        <w:rPr>
+          <w:rFonts w:ascii="Corbel" w:hAnsi="Corbel"/>
+          <w:sz w:val="26"/>
+          <w:szCs w:val="26"/>
+          <w:highlight w:val="yellow"/>
+        </w:rPr>
+        <w:t>addtlDatasources</w:t>
+      </w:r>
+      <w:proofErr w:type="spellEnd"/>
+      <w:r>
+        <w:rPr>
+          <w:rFonts w:ascii="Corbel" w:hAnsi="Corbel"/>
+          <w:sz w:val="26"/>
+          <w:szCs w:val="26"/>
+          <w:highlight w:val="yellow"/>
+        </w:rPr>
+        <w:t>}</w:t>
       </w:r>
     </w:p>
     <w:p>
@@ -5438,7 +6612,36 @@
           <w:szCs w:val="26"/>
           <w:highlight w:val="yellow"/>
         </w:rPr>
-        <w:t xml:space="preserve"> {/NoDataMigration}</w:t>
+        <w:t xml:space="preserve"> {/</w:t>
+      </w:r>
+      <w:proofErr w:type="spellStart"/>
+      <w:r>
+        <w:rPr>
+          <w:rFonts w:ascii="Corbel" w:hAnsi="Corbel"/>
+          <w:sz w:val="26"/>
+          <w:szCs w:val="26"/>
+          <w:highlight w:val="yellow"/>
+        </w:rPr>
+        <w:t>NoDataMigra</w:t>
+      </w:r>
+      <w:r>
+        <w:rPr>
+          <w:rFonts w:ascii="Corbel" w:hAnsi="Corbel"/>
+          <w:sz w:val="26"/>
+          <w:szCs w:val="26"/>
+          <w:highlight w:val="yellow"/>
+        </w:rPr>
+        <w:t>tion</w:t>
+      </w:r>
+      <w:proofErr w:type="spellEnd"/>
+      <w:r>
+        <w:rPr>
+          <w:rFonts w:ascii="Corbel" w:hAnsi="Corbel"/>
+          <w:sz w:val="26"/>
+          <w:szCs w:val="26"/>
+          <w:highlight w:val="yellow"/>
+        </w:rPr>
+        <w:t>}</w:t>
       </w:r>
     </w:p>
     <w:p>
@@ -5518,7 +6721,15 @@
           <w:sz w:val="26"/>
           <w:szCs w:val="26"/>
         </w:rPr>
-        <w:t xml:space="preserve">Tonic HQ will perform the activities listed in this scope of work and completion of this project for the flat fee of </w:t>
+        <w:t>Tonic HQ will perform the activities listed in this scope of work and complet</w:t>
+      </w:r>
+      <w:r>
+        <w:rPr>
+          <w:rFonts w:ascii="Corbel" w:hAnsi="Corbel"/>
+          <w:sz w:val="26"/>
+          <w:szCs w:val="26"/>
+        </w:rPr>
+        <w:t xml:space="preserve">ion of this project for the flat fee of </w:t>
       </w:r>
       <w:r>
         <w:rPr>
@@ -5529,24 +6740,67 @@
           <w:sz w:val="26"/>
           <w:szCs w:val="26"/>
         </w:rPr>
-        <w:t>{totalAmt} USD</w:t>
-      </w:r>
-      <w:r>
-        <w:rPr>
-          <w:rFonts w:ascii="Corbel" w:hAnsi="Corbel"/>
-          <w:sz w:val="26"/>
-          <w:szCs w:val="26"/>
-        </w:rPr>
-        <w:t xml:space="preserve"> made in payments:</w:t>
-      </w:r>
-      <w:r>
-        <w:rPr>
-          <w:rFonts w:ascii="Corbel" w:hAnsi="Corbel"/>
-          <w:sz w:val="26"/>
-          <w:szCs w:val="26"/>
-          <w:highlight w:val="yellow"/>
-        </w:rPr>
-        <w:t>{#payments_two}</w:t>
+        <w:t>{</w:t>
+      </w:r>
+      <w:proofErr w:type="spellStart"/>
+      <w:r>
+        <w:rPr>
+          <w:rFonts w:ascii="Corbel" w:hAnsi="Corbel"/>
+          <w:b/>
+          <w:bCs/>
+          <w:color w:val="19AFA4"/>
+          <w:sz w:val="26"/>
+          <w:szCs w:val="26"/>
+        </w:rPr>
+        <w:t>totalAmt</w:t>
+      </w:r>
+      <w:proofErr w:type="spellEnd"/>
+      <w:r>
+        <w:rPr>
+          <w:rFonts w:ascii="Corbel" w:hAnsi="Corbel"/>
+          <w:b/>
+          <w:bCs/>
+          <w:color w:val="19AFA4"/>
+          <w:sz w:val="26"/>
+          <w:szCs w:val="26"/>
+        </w:rPr>
+        <w:t>} USD</w:t>
+      </w:r>
+      <w:r>
+        <w:rPr>
+          <w:rFonts w:ascii="Corbel" w:hAnsi="Corbel"/>
+          <w:sz w:val="26"/>
+          <w:szCs w:val="26"/>
+        </w:rPr>
+        <w:t xml:space="preserve"> made in </w:t>
+      </w:r>
+      <w:proofErr w:type="gramStart"/>
+      <w:r>
+        <w:rPr>
+          <w:rFonts w:ascii="Corbel" w:hAnsi="Corbel"/>
+          <w:sz w:val="26"/>
+          <w:szCs w:val="26"/>
+        </w:rPr>
+        <w:t>payments:</w:t>
+      </w:r>
+      <w:r>
+        <w:rPr>
+          <w:rFonts w:ascii="Corbel" w:hAnsi="Corbel"/>
+          <w:sz w:val="26"/>
+          <w:szCs w:val="26"/>
+          <w:highlight w:val="yellow"/>
+        </w:rPr>
+        <w:t>{</w:t>
+      </w:r>
+      <w:proofErr w:type="gramEnd"/>
+      <w:r>
+        <w:rPr>
+          <w:rFonts w:ascii="Corbel" w:hAnsi="Corbel"/>
+          <w:sz w:val="26"/>
+          <w:szCs w:val="26"/>
+          <w:highlight w:val="yellow"/>
+        </w:rPr>
+        <w:t>#payments_two}</w:t>
       </w:r>
     </w:p>
     <w:p>
@@ -5607,7 +6861,47 @@
           <w:szCs w:val="26"/>
           <w:highlight w:val="yellow"/>
         </w:rPr>
-        <w:t>{/payments_two}{#payments_three}</w:t>
+        <w:t>{/</w:t>
+      </w:r>
+      <w:proofErr w:type="spellStart"/>
+      <w:r>
+        <w:rPr>
+          <w:rFonts w:ascii="Corbel" w:hAnsi="Corbel"/>
+          <w:sz w:val="26"/>
+          <w:szCs w:val="26"/>
+          <w:highlight w:val="yellow"/>
+        </w:rPr>
+        <w:t>payments_</w:t>
+      </w:r>
+      <w:proofErr w:type="gramStart"/>
+      <w:r>
+        <w:rPr>
+          <w:rFonts w:ascii="Corbel" w:hAnsi="Corbel"/>
+          <w:sz w:val="26"/>
+          <w:szCs w:val="26"/>
+          <w:highlight w:val="yellow"/>
+        </w:rPr>
+        <w:t>two</w:t>
+      </w:r>
+      <w:proofErr w:type="spellEnd"/>
+      <w:r>
+        <w:rPr>
+          <w:rFonts w:ascii="Corbel" w:hAnsi="Corbel"/>
+          <w:sz w:val="26"/>
+          <w:szCs w:val="26"/>
+          <w:highlight w:val="yellow"/>
+        </w:rPr>
+        <w:t>}{</w:t>
+      </w:r>
+      <w:proofErr w:type="gramEnd"/>
+      <w:r>
+        <w:rPr>
+          <w:rFonts w:ascii="Corbel" w:hAnsi="Corbel"/>
+          <w:sz w:val="26"/>
+          <w:szCs w:val="26"/>
+          <w:highlight w:val="yellow"/>
+        </w:rPr>
+        <w:t>#payments_three}</w:t>
       </w:r>
     </w:p>
     <w:p>
@@ -5673,16 +6967,62 @@
           <w:sz w:val="26"/>
           <w:szCs w:val="26"/>
         </w:rPr>
-        <w:t>30% at project completion and Client sign-offs and acceptance</w:t>
-      </w:r>
-      <w:r>
-        <w:rPr>
-          <w:rFonts w:ascii="Corbel" w:hAnsi="Corbel"/>
-          <w:sz w:val="26"/>
-          <w:szCs w:val="26"/>
-          <w:highlight w:val="yellow"/>
-        </w:rPr>
-        <w:t>{/payments_three}</w:t>
+        <w:t>30% a</w:t>
+      </w:r>
+      <w:r>
+        <w:rPr>
+          <w:rFonts w:ascii="Corbel" w:hAnsi="Corbel"/>
+          <w:sz w:val="26"/>
+          <w:szCs w:val="26"/>
+        </w:rPr>
+        <w:t xml:space="preserve">t project completion and Client </w:t>
+      </w:r>
+      <w:proofErr w:type="gramStart"/>
+      <w:r>
+        <w:rPr>
+          <w:rFonts w:ascii="Corbel" w:hAnsi="Corbel"/>
+          <w:sz w:val="26"/>
+          <w:szCs w:val="26"/>
+        </w:rPr>
+        <w:t>sign-offs</w:t>
+      </w:r>
+      <w:proofErr w:type="gramEnd"/>
+      <w:r>
+        <w:rPr>
+          <w:rFonts w:ascii="Corbel" w:hAnsi="Corbel"/>
+          <w:sz w:val="26"/>
+          <w:szCs w:val="26"/>
+        </w:rPr>
+        <w:t xml:space="preserve"> and acceptance</w:t>
+      </w:r>
+      <w:r>
+        <w:rPr>
+          <w:rFonts w:ascii="Corbel" w:hAnsi="Corbel"/>
+          <w:sz w:val="26"/>
+          <w:szCs w:val="26"/>
+          <w:highlight w:val="yellow"/>
+        </w:rPr>
+        <w:t>{/</w:t>
+      </w:r>
+      <w:proofErr w:type="spellStart"/>
+      <w:r>
+        <w:rPr>
+          <w:rFonts w:ascii="Corbel" w:hAnsi="Corbel"/>
+          <w:sz w:val="26"/>
+          <w:szCs w:val="26"/>
+          <w:highlight w:val="yellow"/>
+        </w:rPr>
+        <w:t>payments_three</w:t>
+      </w:r>
+      <w:proofErr w:type="spellEnd"/>
+      <w:r>
+        <w:rPr>
+          <w:rFonts w:ascii="Corbel" w:hAnsi="Corbel"/>
+          <w:sz w:val="26"/>
+          <w:szCs w:val="26"/>
+          <w:highlight w:val="yellow"/>
+        </w:rPr>
+        <w:t>}</w:t>
       </w:r>
     </w:p>
     <w:p>
@@ -5705,7 +7045,17 @@
           <w:szCs w:val="26"/>
           <w:highlight w:val="yellow"/>
         </w:rPr>
-        <w:t>{#oscpOption}</w:t>
+        <w:t>{#</w:t>
+      </w:r>
+      <w:proofErr w:type="gramStart"/>
+      <w:r>
+        <w:rPr>
+          <w:rFonts w:ascii="Corbel" w:hAnsi="Corbel"/>
+          <w:sz w:val="26"/>
+          <w:szCs w:val="26"/>
+          <w:highlight w:val="yellow"/>
+        </w:rPr>
+        <w:t>oscpOption}</w:t>
       </w:r>
       <w:r>
         <w:rPr>
@@ -5716,7 +7066,19 @@
           <w:sz w:val="26"/>
           <w:szCs w:val="26"/>
         </w:rPr>
-        <w:t>OPEN SOURCE CAREER PORTAL (OPTIONAL)</w:t>
+        <w:t>OPEN</w:t>
+      </w:r>
+      <w:proofErr w:type="gramEnd"/>
+      <w:r>
+        <w:rPr>
+          <w:rFonts w:ascii="Corbel" w:eastAsia="Corbel" w:hAnsi="Corbel" w:cs="Corbel"/>
+          <w:b/>
+          <w:bCs/>
+          <w:color w:val="000000" w:themeColor="text1"/>
+          <w:sz w:val="26"/>
+          <w:szCs w:val="26"/>
+        </w:rPr>
+        <w:t xml:space="preserve"> SOURCE CAREER PORTAL (OPTIONAL)</w:t>
       </w:r>
     </w:p>
     <w:tbl>
@@ -5747,12 +7109,96 @@
             <w:pPr>
               <w:rPr>
                 <w:rFonts w:ascii="Corbel" w:eastAsia="Corbel" w:hAnsi="Corbel" w:cs="Corbel"/>
-                <w:color w:val="FF0000"/>
+                <w:color w:val="FFFFFF" w:themeColor="background1"/>
                 <w:sz w:val="26"/>
                 <w:szCs w:val="26"/>
                 <w:vertAlign w:val="superscript"/>
               </w:rPr>
             </w:pPr>
+            <w:r>
+              <w:rPr>
+                <w:rFonts w:ascii="Corbel" w:hAnsi="Corbel"/>
+                <w:noProof/>
+                <w:color w:val="FFFFFF" w:themeColor="background1"/>
+                <w:sz w:val="26"/>
+                <w:szCs w:val="26"/>
+              </w:rPr>
+              <mc:AlternateContent>
+                <mc:Choice Requires="wps">
+                  <w:drawing>
+                    <wp:anchor distT="0" distB="0" distL="114300" distR="114300" simplePos="0" relativeHeight="251664384" behindDoc="0" locked="0" layoutInCell="1" allowOverlap="1" wp14:anchorId="4404ACC3" wp14:editId="631B921E">
+                      <wp:simplePos x="0" y="0"/>
+                      <wp:positionH relativeFrom="column">
+                        <wp:posOffset>50800</wp:posOffset>
+                      </wp:positionH>
+                      <wp:positionV relativeFrom="paragraph">
+                        <wp:posOffset>-7620</wp:posOffset>
+                      </wp:positionV>
+                      <wp:extent cx="182880" cy="182880"/>
+                      <wp:effectExtent l="0" t="0" r="26670" b="26670"/>
+                      <wp:wrapNone/>
+                      <wp:docPr id="8" name="Rectangle 8"/>
+                      <wp:cNvGraphicFramePr/>
+                      <a:graphic xmlns:a="http://schemas.openxmlformats.org/drawingml/2006/main">
+                        <a:graphicData uri="http://schemas.microsoft.com/office/word/2010/wordprocessingShape">
+                          <wps:wsp>
+                            <wps:cNvSpPr/>
+                            <wps:spPr>
+                              <a:xfrm>
+                                <a:off x="0" y="0"/>
+                                <a:ext cx="182880" cy="182880"/>
+                              </a:xfrm>
+                              <a:prstGeom prst="rect">
+                                <a:avLst/>
+                              </a:prstGeom>
+                              <a:noFill/>
+                              <a:ln>
+                                <a:solidFill>
+                                  <a:schemeClr val="tx1"/>
+                                </a:solidFill>
+                              </a:ln>
+                            </wps:spPr>
+                            <wps:style>
+                              <a:lnRef idx="2">
+                                <a:schemeClr val="accent1">
+                                  <a:shade val="50000"/>
+                                </a:schemeClr>
+                              </a:lnRef>
+                              <a:fillRef idx="1">
+                                <a:schemeClr val="accent1"/>
+                              </a:fillRef>
+                              <a:effectRef idx="0">
+                                <a:schemeClr val="accent1"/>
+                              </a:effectRef>
+                              <a:fontRef idx="minor">
+                                <a:schemeClr val="lt1"/>
+                              </a:fontRef>
+                            </wps:style>
+                            <wps:bodyPr rot="0" spcFirstLastPara="0" vertOverflow="overflow" horzOverflow="overflow" vert="horz" wrap="square" lIns="91440" tIns="45720" rIns="91440" bIns="45720" numCol="1" spcCol="0" rtlCol="0" fromWordArt="0" anchor="ctr" anchorCtr="0" forceAA="0" compatLnSpc="1">
+                              <a:prstTxWarp prst="textNoShape">
+                                <a:avLst/>
+                              </a:prstTxWarp>
+                              <a:noAutofit/>
+                            </wps:bodyPr>
+                          </wps:wsp>
+                        </a:graphicData>
+                      </a:graphic>
+                      <wp14:sizeRelH relativeFrom="margin">
+                        <wp14:pctWidth>0</wp14:pctWidth>
+                      </wp14:sizeRelH>
+                      <wp14:sizeRelV relativeFrom="margin">
+                        <wp14:pctHeight>0</wp14:pctHeight>
+                      </wp14:sizeRelV>
+                    </wp:anchor>
+                  </w:drawing>
+                </mc:Choice>
+                <mc:Fallback>
+                  <w:pict>
+                    <v:rect w14:anchorId="43EF0A67" id="Rectangle 8" o:spid="_x0000_s1026" style="position:absolute;margin-left:4pt;margin-top:-.6pt;width:14.4pt;height:14.4pt;z-index:251664384;visibility:visible;mso-wrap-style:square;mso-width-percent:0;mso-height-percent:0;mso-wrap-distance-left:9pt;mso-wrap-distance-top:0;mso-wrap-distance-right:9pt;mso-wrap-distance-bottom:0;mso-position-horizontal:absolute;mso-position-horizontal-relative:text;mso-position-vertical:absolute;mso-position-vertical-relative:text;mso-width-percent:0;mso-height-percent:0;mso-width-relative:margin;mso-height-relative:margin;v-text-anchor:middle" o:gfxdata="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" filled="f" strokecolor="black [3213]" strokeweight="1pt"/>
+                  </w:pict>
+                </mc:Fallback>
+              </mc:AlternateContent>
+            </w:r>
             <w:r>
               <w:rPr>
                 <w:rFonts w:ascii="Corbel" w:eastAsia="Corbel" w:hAnsi="Corbel" w:cs="Corbel"/>
@@ -5787,7 +7233,27 @@
                 <w:sz w:val="26"/>
                 <w:szCs w:val="26"/>
               </w:rPr>
-              <w:t>Creation and customization of Bullhorn’s Open Source Career Portal.</w:t>
+              <w:t xml:space="preserve">Creation and customization of Bullhorn’s </w:t>
+            </w:r>
+            <w:proofErr w:type="gramStart"/>
+            <w:r>
+              <w:rPr>
+                <w:rFonts w:ascii="Corbel" w:eastAsia="Corbel" w:hAnsi="Corbel" w:cs="Corbel"/>
+                <w:color w:val="000000" w:themeColor="text1"/>
+                <w:sz w:val="26"/>
+                <w:szCs w:val="26"/>
+              </w:rPr>
+              <w:t>Open Source</w:t>
+            </w:r>
+            <w:proofErr w:type="gramEnd"/>
+            <w:r>
+              <w:rPr>
+                <w:rFonts w:ascii="Corbel" w:eastAsia="Corbel" w:hAnsi="Corbel" w:cs="Corbel"/>
+                <w:color w:val="000000" w:themeColor="text1"/>
+                <w:sz w:val="26"/>
+                <w:szCs w:val="26"/>
+              </w:rPr>
+              <w:t xml:space="preserve"> Career Portal.</w:t>
             </w:r>
             <w:r>
               <w:br/>
@@ -5801,7 +7267,31 @@
                 <w:sz w:val="26"/>
                 <w:szCs w:val="26"/>
               </w:rPr>
-              <w:t xml:space="preserve">{ocspAmt} </w:t>
+              <w:t>{</w:t>
+            </w:r>
+            <w:proofErr w:type="spellStart"/>
+            <w:r>
+              <w:rPr>
+                <w:rFonts w:ascii="Corbel" w:hAnsi="Corbel"/>
+                <w:b/>
+                <w:bCs/>
+                <w:color w:val="19AFA4"/>
+                <w:sz w:val="26"/>
+                <w:szCs w:val="26"/>
+              </w:rPr>
+              <w:t>ocspAmt</w:t>
+            </w:r>
+            <w:proofErr w:type="spellEnd"/>
+            <w:r>
+              <w:rPr>
+                <w:rFonts w:ascii="Corbel" w:hAnsi="Corbel"/>
+                <w:b/>
+                <w:bCs/>
+                <w:color w:val="19AFA4"/>
+                <w:sz w:val="26"/>
+                <w:szCs w:val="26"/>
+              </w:rPr>
+              <w:t xml:space="preserve">} </w:t>
             </w:r>
             <w:r>
               <w:rPr>
@@ -5810,7 +7300,16 @@
                 <w:sz w:val="26"/>
                 <w:szCs w:val="26"/>
               </w:rPr>
-              <w:t>for the first instance. Additional instances billed at 50%.</w:t>
+              <w:t xml:space="preserve">for the first instance. Additional </w:t>
+            </w:r>
+            <w:r>
+              <w:rPr>
+                <w:rFonts w:ascii="Corbel" w:eastAsia="Corbel" w:hAnsi="Corbel" w:cs="Corbel"/>
+                <w:color w:val="000000" w:themeColor="text1"/>
+                <w:sz w:val="26"/>
+                <w:szCs w:val="26"/>
+              </w:rPr>
+              <w:t>instances billed at 50%.</w:t>
             </w:r>
           </w:p>
         </w:tc>
@@ -5836,7 +7335,38 @@
           <w:szCs w:val="26"/>
           <w:highlight w:val="yellow"/>
         </w:rPr>
-        <w:t>{/oscpOption}{#onSiteTraining}</w:t>
+        <w:t>{/</w:t>
+      </w:r>
+      <w:proofErr w:type="spellStart"/>
+      <w:proofErr w:type="gramStart"/>
+      <w:r>
+        <w:rPr>
+          <w:rFonts w:ascii="Corbel" w:hAnsi="Corbel"/>
+          <w:sz w:val="26"/>
+          <w:szCs w:val="26"/>
+          <w:highlight w:val="yellow"/>
+        </w:rPr>
+        <w:t>oscpOption</w:t>
+      </w:r>
+      <w:proofErr w:type="spellEnd"/>
+      <w:r>
+        <w:rPr>
+          <w:rFonts w:ascii="Corbel" w:hAnsi="Corbel"/>
+          <w:sz w:val="26"/>
+          <w:szCs w:val="26"/>
+          <w:highlight w:val="yellow"/>
+        </w:rPr>
+        <w:t>}{</w:t>
+      </w:r>
+      <w:proofErr w:type="gramEnd"/>
+      <w:r>
+        <w:rPr>
+          <w:rFonts w:ascii="Corbel" w:hAnsi="Corbel"/>
+          <w:sz w:val="26"/>
+          <w:szCs w:val="26"/>
+          <w:highlight w:val="yellow"/>
+        </w:rPr>
+        <w:t>#onSiteTraining}</w:t>
       </w:r>
       <w:r>
         <w:rPr>
@@ -5878,12 +7408,83 @@
             <w:pPr>
               <w:rPr>
                 <w:rFonts w:ascii="Corbel" w:eastAsia="Corbel" w:hAnsi="Corbel" w:cs="Corbel"/>
-                <w:color w:val="000000" w:themeColor="text1"/>
+                <w:color w:val="FFFFFF" w:themeColor="background1"/>
                 <w:sz w:val="26"/>
                 <w:szCs w:val="26"/>
                 <w:vertAlign w:val="superscript"/>
               </w:rPr>
             </w:pPr>
+            <w:r>
+              <w:rPr>
+                <w:rFonts w:ascii="Corbel" w:hAnsi="Corbel"/>
+                <w:noProof/>
+                <w:color w:val="FFFFFF" w:themeColor="background1"/>
+                <w:sz w:val="26"/>
+                <w:szCs w:val="26"/>
+              </w:rPr>
+              <mc:AlternateContent>
+                <mc:Choice Requires="wps">
+                  <w:drawing>
+                    <wp:anchor distT="0" distB="0" distL="114300" distR="114300" simplePos="0" relativeHeight="251662336" behindDoc="0" locked="0" layoutInCell="1" allowOverlap="1" wp14:anchorId="12A66005" wp14:editId="40D63DA7">
+                      <wp:simplePos x="0" y="0"/>
+                      <wp:positionH relativeFrom="column">
+                        <wp:posOffset>50800</wp:posOffset>
+                      </wp:positionH>
+                      <wp:positionV relativeFrom="paragraph">
+                        <wp:posOffset>-16510</wp:posOffset>
+                      </wp:positionV>
+                      <wp:extent cx="182880" cy="182880"/>
+                      <wp:effectExtent l="0" t="0" r="26670" b="26670"/>
+                      <wp:wrapNone/>
+                      <wp:docPr id="7" name="Rectangle 7"/>
+                      <wp:cNvGraphicFramePr/>
+                      <a:graphic xmlns:a="http://schemas.openxmlformats.org/drawingml/2006/main">
+                        <a:graphicData uri="http://schemas.microsoft.com/office/word/2010/wordprocessingShape">
+                          <wps:wsp>
+                            <wps:cNvSpPr/>
+                            <wps:spPr>
+                              <a:xfrm>
+                                <a:off x="0" y="0"/>
+                                <a:ext cx="182880" cy="182880"/>
+                              </a:xfrm>
+                              <a:prstGeom prst="rect">
+                                <a:avLst/>
+                              </a:prstGeom>
+                              <a:noFill/>
+                              <a:ln w="12700" cap="flat" cmpd="sng" algn="ctr">
+                                <a:solidFill>
+                                  <a:sysClr val="windowText" lastClr="000000"/>
+                                </a:solidFill>
+                                <a:prstDash val="solid"/>
+                                <a:miter lim="800000"/>
+                              </a:ln>
+                              <a:effectLst/>
+                            </wps:spPr>
+                            <wps:bodyPr rot="0" spcFirstLastPara="0" vertOverflow="overflow" horzOverflow="overflow" vert="horz" wrap="square" lIns="91440" tIns="45720" rIns="91440" bIns="45720" numCol="1" spcCol="0" rtlCol="0" fromWordArt="0" anchor="ctr" anchorCtr="0" forceAA="0" compatLnSpc="1">
+                              <a:prstTxWarp prst="textNoShape">
+                                <a:avLst/>
+                              </a:prstTxWarp>
+                              <a:noAutofit/>
+                            </wps:bodyPr>
+                          </wps:wsp>
+                        </a:graphicData>
+                      </a:graphic>
+                      <wp14:sizeRelH relativeFrom="margin">
+                        <wp14:pctWidth>0</wp14:pctWidth>
+                      </wp14:sizeRelH>
+                      <wp14:sizeRelV relativeFrom="margin">
+                        <wp14:pctHeight>0</wp14:pctHeight>
+                      </wp14:sizeRelV>
+                    </wp:anchor>
+                  </w:drawing>
+                </mc:Choice>
+                <mc:Fallback>
+                  <w:pict>
+                    <v:rect w14:anchorId="038AE13D" id="Rectangle 7" o:spid="_x0000_s1026" style="position:absolute;margin-left:4pt;margin-top:-1.3pt;width:14.4pt;height:14.4pt;z-index:251662336;visibility:visible;mso-wrap-style:square;mso-width-percent:0;mso-height-percent:0;mso-wrap-distance-left:9pt;mso-wrap-distance-top:0;mso-wrap-distance-right:9pt;mso-wrap-distance-bottom:0;mso-position-horizontal:absolute;mso-position-horizontal-relative:text;mso-position-vertical:absolute;mso-position-vertical-relative:text;mso-width-percent:0;mso-height-percent:0;mso-width-relative:margin;mso-height-relative:margin;v-text-anchor:middle" o:gfxdata="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" filled="f" strokecolor="windowText" strokeweight="1pt"/>
+                  </w:pict>
+                </mc:Fallback>
+              </mc:AlternateContent>
+            </w:r>
             <w:r>
               <w:rPr>
                 <w:rFonts w:ascii="Corbel" w:eastAsia="Corbel" w:hAnsi="Corbel" w:cs="Corbel"/>
@@ -5918,7 +7519,54 @@
                 <w:sz w:val="26"/>
                 <w:szCs w:val="26"/>
               </w:rPr>
-              <w:t>Customized training based on client’s requirements delivered prior to Go Live. Includes two trainers on-site at client‘s desired location for a total of two days. Note: price does not include travel expenses.</w:t>
+              <w:t xml:space="preserve">Customized training based on client’s requirements delivered prior to Go Live. </w:t>
+            </w:r>
+            <w:r>
+              <w:rPr>
+                <w:rFonts w:ascii="Corbel" w:eastAsia="Corbel" w:hAnsi="Corbel" w:cs="Corbel"/>
+                <w:color w:val="000000" w:themeColor="text1"/>
+                <w:sz w:val="26"/>
+                <w:szCs w:val="26"/>
+              </w:rPr>
+              <w:t xml:space="preserve">Includes two trainers on-site at </w:t>
+            </w:r>
+            <w:proofErr w:type="gramStart"/>
+            <w:r>
+              <w:rPr>
+                <w:rFonts w:ascii="Corbel" w:eastAsia="Corbel" w:hAnsi="Corbel" w:cs="Corbel"/>
+                <w:color w:val="000000" w:themeColor="text1"/>
+                <w:sz w:val="26"/>
+                <w:szCs w:val="26"/>
+              </w:rPr>
+              <w:t>client‘</w:t>
+            </w:r>
+            <w:proofErr w:type="gramEnd"/>
+            <w:r>
+              <w:rPr>
+                <w:rFonts w:ascii="Corbel" w:eastAsia="Corbel" w:hAnsi="Corbel" w:cs="Corbel"/>
+                <w:color w:val="000000" w:themeColor="text1"/>
+                <w:sz w:val="26"/>
+                <w:szCs w:val="26"/>
+              </w:rPr>
+              <w:t xml:space="preserve">s desired location </w:t>
+            </w:r>
+            <w:r>
+              <w:rPr>
+                <w:rFonts w:ascii="Corbel" w:eastAsia="Corbel" w:hAnsi="Corbel" w:cs="Corbel"/>
+                <w:color w:val="000000" w:themeColor="text1"/>
+                <w:sz w:val="26"/>
+                <w:szCs w:val="26"/>
+              </w:rPr>
+              <w:t xml:space="preserve">for a total of two days. </w:t>
+            </w:r>
+            <w:r>
+              <w:rPr>
+                <w:rFonts w:ascii="Corbel" w:eastAsia="Corbel" w:hAnsi="Corbel" w:cs="Corbel"/>
+                <w:color w:val="000000" w:themeColor="text1"/>
+                <w:sz w:val="26"/>
+                <w:szCs w:val="26"/>
+              </w:rPr>
+              <w:t>Note: price does not include travel expenses.</w:t>
             </w:r>
             <w:r>
               <w:br/>
@@ -5932,7 +7580,31 @@
                 <w:sz w:val="26"/>
                 <w:szCs w:val="26"/>
               </w:rPr>
-              <w:t>{onSiteTrainingAmt}</w:t>
+              <w:t>{</w:t>
+            </w:r>
+            <w:proofErr w:type="spellStart"/>
+            <w:r>
+              <w:rPr>
+                <w:rFonts w:ascii="Corbel" w:hAnsi="Corbel"/>
+                <w:b/>
+                <w:bCs/>
+                <w:color w:val="19AFA4"/>
+                <w:sz w:val="26"/>
+                <w:szCs w:val="26"/>
+              </w:rPr>
+              <w:t>onSiteTrainingAmt</w:t>
+            </w:r>
+            <w:proofErr w:type="spellEnd"/>
+            <w:r>
+              <w:rPr>
+                <w:rFonts w:ascii="Corbel" w:hAnsi="Corbel"/>
+                <w:b/>
+                <w:bCs/>
+                <w:color w:val="19AFA4"/>
+                <w:sz w:val="26"/>
+                <w:szCs w:val="26"/>
+              </w:rPr>
+              <w:t>}</w:t>
             </w:r>
           </w:p>
         </w:tc>
@@ -5955,7 +7627,38 @@
           <w:szCs w:val="26"/>
           <w:highlight w:val="yellow"/>
         </w:rPr>
-        <w:t>{/onSiteTraining}{#afterCare}</w:t>
+        <w:t>{/</w:t>
+      </w:r>
+      <w:proofErr w:type="spellStart"/>
+      <w:proofErr w:type="gramStart"/>
+      <w:r>
+        <w:rPr>
+          <w:rFonts w:ascii="Corbel" w:hAnsi="Corbel"/>
+          <w:sz w:val="26"/>
+          <w:szCs w:val="26"/>
+          <w:highlight w:val="yellow"/>
+        </w:rPr>
+        <w:t>onSiteTraining</w:t>
+      </w:r>
+      <w:proofErr w:type="spellEnd"/>
+      <w:r>
+        <w:rPr>
+          <w:rFonts w:ascii="Corbel" w:hAnsi="Corbel"/>
+          <w:sz w:val="26"/>
+          <w:szCs w:val="26"/>
+          <w:highlight w:val="yellow"/>
+        </w:rPr>
+        <w:t>}{</w:t>
+      </w:r>
+      <w:proofErr w:type="gramEnd"/>
+      <w:r>
+        <w:rPr>
+          <w:rFonts w:ascii="Corbel" w:hAnsi="Corbel"/>
+          <w:sz w:val="26"/>
+          <w:szCs w:val="26"/>
+          <w:highlight w:val="yellow"/>
+        </w:rPr>
+        <w:t>#afterCare}</w:t>
       </w:r>
       <w:r>
         <w:rPr>
@@ -5988,6 +7691,9 @@
         <w:gridCol w:w="8630"/>
       </w:tblGrid>
       <w:tr>
+        <w:trPr>
+          <w:trHeight w:val="576"/>
+        </w:trPr>
         <w:tc>
           <w:tcPr>
             <w:tcW w:w="720" w:type="dxa"/>
@@ -5997,7 +7703,7 @@
             <w:pPr>
               <w:rPr>
                 <w:rFonts w:ascii="Corbel" w:eastAsia="Corbel" w:hAnsi="Corbel" w:cs="Corbel"/>
-                <w:color w:val="000000" w:themeColor="text1"/>
+                <w:color w:val="FFFFFF" w:themeColor="background1"/>
                 <w:sz w:val="26"/>
                 <w:szCs w:val="26"/>
                 <w:vertAlign w:val="superscript"/>
@@ -6005,10 +7711,92 @@
             </w:pPr>
             <w:r>
               <w:rPr>
+                <w:rFonts w:ascii="Corbel" w:hAnsi="Corbel"/>
+                <w:noProof/>
+                <w:color w:val="FFFFFF" w:themeColor="background1"/>
+                <w:sz w:val="26"/>
+                <w:szCs w:val="26"/>
+              </w:rPr>
+              <mc:AlternateContent>
+                <mc:Choice Requires="wps">
+                  <w:drawing>
+                    <wp:anchor distT="0" distB="0" distL="114300" distR="114300" simplePos="0" relativeHeight="251660288" behindDoc="0" locked="0" layoutInCell="1" allowOverlap="1" wp14:anchorId="5B81AA84" wp14:editId="63AF6B85">
+                      <wp:simplePos x="0" y="0"/>
+                      <wp:positionH relativeFrom="column">
+                        <wp:posOffset>50165</wp:posOffset>
+                      </wp:positionH>
+                      <wp:positionV relativeFrom="paragraph">
+                        <wp:posOffset>-23495</wp:posOffset>
+                      </wp:positionV>
+                      <wp:extent cx="182880" cy="182880"/>
+                      <wp:effectExtent l="0" t="0" r="26670" b="26670"/>
+                      <wp:wrapNone/>
+                      <wp:docPr id="6" name="Rectangle 6"/>
+                      <wp:cNvGraphicFramePr/>
+                      <a:graphic xmlns:a="http://schemas.openxmlformats.org/drawingml/2006/main">
+                        <a:graphicData uri="http://schemas.microsoft.com/office/word/2010/wordprocessingShape">
+                          <wps:wsp>
+                            <wps:cNvSpPr/>
+                            <wps:spPr>
+                              <a:xfrm>
+                                <a:off x="0" y="0"/>
+                                <a:ext cx="182880" cy="182880"/>
+                              </a:xfrm>
+                              <a:prstGeom prst="rect">
+                                <a:avLst/>
+                              </a:prstGeom>
+                              <a:noFill/>
+                              <a:ln>
+                                <a:solidFill>
+                                  <a:schemeClr val="tx1"/>
+                                </a:solidFill>
+                              </a:ln>
+                            </wps:spPr>
+                            <wps:style>
+                              <a:lnRef idx="2">
+                                <a:schemeClr val="accent1">
+                                  <a:shade val="50000"/>
+                                </a:schemeClr>
+                              </a:lnRef>
+                              <a:fillRef idx="1">
+                                <a:schemeClr val="accent1"/>
+                              </a:fillRef>
+                              <a:effectRef idx="0">
+                                <a:schemeClr val="accent1"/>
+                              </a:effectRef>
+                              <a:fontRef idx="minor">
+                                <a:schemeClr val="lt1"/>
+                              </a:fontRef>
+                            </wps:style>
+                            <wps:bodyPr rot="0" spcFirstLastPara="0" vertOverflow="overflow" horzOverflow="overflow" vert="horz" wrap="square" lIns="91440" tIns="45720" rIns="91440" bIns="45720" numCol="1" spcCol="0" rtlCol="0" fromWordArt="0" anchor="ctr" anchorCtr="0" forceAA="0" compatLnSpc="1">
+                              <a:prstTxWarp prst="textNoShape">
+                                <a:avLst/>
+                              </a:prstTxWarp>
+                              <a:noAutofit/>
+                            </wps:bodyPr>
+                          </wps:wsp>
+                        </a:graphicData>
+                      </a:graphic>
+                      <wp14:sizeRelH relativeFrom="margin">
+                        <wp14:pctWidth>0</wp14:pctWidth>
+                      </wp14:sizeRelH>
+                      <wp14:sizeRelV relativeFrom="margin">
+                        <wp14:pctHeight>0</wp14:pctHeight>
+                      </wp14:sizeRelV>
+                    </wp:anchor>
+                  </w:drawing>
+                </mc:Choice>
+                <mc:Fallback>
+                  <w:pict>
+                    <v:rect w14:anchorId="408C704F" id="Rectangle 6" o:spid="_x0000_s1026" style="position:absolute;margin-left:3.95pt;margin-top:-1.85pt;width:14.4pt;height:14.4pt;z-index:251660288;visibility:visible;mso-wrap-style:square;mso-width-percent:0;mso-height-percent:0;mso-wrap-distance-left:9pt;mso-wrap-distance-top:0;mso-wrap-distance-right:9pt;mso-wrap-distance-bottom:0;mso-position-horizontal:absolute;mso-position-horizontal-relative:text;mso-position-vertical:absolute;mso-position-vertical-relative:text;mso-width-percent:0;mso-height-percent:0;mso-width-relative:margin;mso-height-relative:margin;v-text-anchor:middle" o:gfxdata="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" filled="f" strokecolor="black [3213]" strokeweight="1pt"/>
+                  </w:pict>
+                </mc:Fallback>
+              </mc:AlternateContent>
+            </w:r>
+            <w:r>
+              <w:rPr>
                 <w:rFonts w:ascii="Corbel" w:eastAsia="Corbel" w:hAnsi="Corbel" w:cs="Corbel"/>
                 <w:color w:val="FFFFFF" w:themeColor="background1"/>
-                <w:sz w:val="26"/>
-                <w:szCs w:val="26"/>
                 <w:vertAlign w:val="superscript"/>
               </w:rPr>
               <w:t>\WG\</w:t>
@@ -6039,7 +7827,7 @@
                 <w:sz w:val="26"/>
                 <w:szCs w:val="26"/>
               </w:rPr>
-              <w:t xml:space="preserve"> 90-day Post Go Live Tonic HQ Support</w:t>
+              <w:t xml:space="preserve"> </w:t>
             </w:r>
             <w:r>
               <w:rPr>
@@ -6050,6 +7838,17 @@
                 <w:sz w:val="26"/>
                 <w:szCs w:val="26"/>
               </w:rPr>
+              <w:t>90-day Post Go Live Tonic HQ Support</w:t>
+            </w:r>
+            <w:r>
+              <w:rPr>
+                <w:rFonts w:ascii="Corbel" w:eastAsia="Corbel" w:hAnsi="Corbel" w:cs="Corbel"/>
+                <w:b/>
+                <w:bCs/>
+                <w:color w:val="000000" w:themeColor="text1"/>
+                <w:sz w:val="26"/>
+                <w:szCs w:val="26"/>
+              </w:rPr>
               <w:br/>
             </w:r>
             <w:r>
@@ -6061,7 +7860,31 @@
                 <w:sz w:val="26"/>
                 <w:szCs w:val="26"/>
               </w:rPr>
-              <w:t>{afterCareAmt}</w:t>
+              <w:t>{</w:t>
+            </w:r>
+            <w:proofErr w:type="spellStart"/>
+            <w:r>
+              <w:rPr>
+                <w:rFonts w:ascii="Corbel" w:hAnsi="Corbel"/>
+                <w:b/>
+                <w:bCs/>
+                <w:color w:val="19AFA4"/>
+                <w:sz w:val="26"/>
+                <w:szCs w:val="26"/>
+              </w:rPr>
+              <w:t>afterCareAmt</w:t>
+            </w:r>
+            <w:proofErr w:type="spellEnd"/>
+            <w:r>
+              <w:rPr>
+                <w:rFonts w:ascii="Corbel" w:hAnsi="Corbel"/>
+                <w:b/>
+                <w:bCs/>
+                <w:color w:val="19AFA4"/>
+                <w:sz w:val="26"/>
+                <w:szCs w:val="26"/>
+              </w:rPr>
+              <w:t>}</w:t>
             </w:r>
           </w:p>
         </w:tc>
@@ -6085,16 +7908,7 @@
           <w:szCs w:val="26"/>
         </w:rPr>
         <w:lastRenderedPageBreak/>
-        <w:t>Our standard engagement ends Post Go Live once the client has agreed that the project is complete</w:t>
-      </w:r>
-      <w:r>
-        <w:rPr>
-          <w:rFonts w:ascii="Corbel" w:hAnsi="Corbel"/>
-          <w:sz w:val="26"/>
-          <w:szCs w:val="26"/>
-          <w:highlight w:val="yellow"/>
-        </w:rPr>
-        <w:t>{^NoDataMigration}</w:t>
+        <w:t>Our standard engagement ends Post Go Live once the client has agree</w:t>
       </w:r>
       <w:r>
         <w:rPr>
@@ -6103,16 +7917,36 @@
           <w:sz w:val="26"/>
           <w:szCs w:val="26"/>
         </w:rPr>
-        <w:t xml:space="preserve"> and if applicable, any migration issues have been resolved</w:t>
-      </w:r>
-      <w:r>
-        <w:rPr>
-          <w:rFonts w:ascii="Corbel" w:hAnsi="Corbel"/>
-          <w:sz w:val="26"/>
-          <w:szCs w:val="26"/>
-          <w:highlight w:val="yellow"/>
-        </w:rPr>
-        <w:t>{/NoDataMigration}</w:t>
+        <w:t>d that the project is complete</w:t>
+      </w:r>
+      <w:r>
+        <w:rPr>
+          <w:rFonts w:ascii="Corbel" w:hAnsi="Corbel"/>
+          <w:sz w:val="26"/>
+          <w:szCs w:val="26"/>
+          <w:highlight w:val="yellow"/>
+        </w:rPr>
+        <w:t>{^</w:t>
+      </w:r>
+      <w:proofErr w:type="spellStart"/>
+      <w:r>
+        <w:rPr>
+          <w:rFonts w:ascii="Corbel" w:hAnsi="Corbel"/>
+          <w:sz w:val="26"/>
+          <w:szCs w:val="26"/>
+          <w:highlight w:val="yellow"/>
+        </w:rPr>
+        <w:t>NoDataMigration</w:t>
+      </w:r>
+      <w:proofErr w:type="spellEnd"/>
+      <w:r>
+        <w:rPr>
+          <w:rFonts w:ascii="Corbel" w:hAnsi="Corbel"/>
+          <w:sz w:val="26"/>
+          <w:szCs w:val="26"/>
+          <w:highlight w:val="yellow"/>
+        </w:rPr>
+        <w:t>}</w:t>
       </w:r>
       <w:r>
         <w:rPr>
@@ -6121,7 +7955,54 @@
           <w:sz w:val="26"/>
           <w:szCs w:val="26"/>
         </w:rPr>
-        <w:t>. We have developed our optional White Glove After-care at the request of our clients who are looking for a higher level of support in the critical period after Go Live.</w:t>
+        <w:t xml:space="preserve"> and if applicable, any migration issues have been resolved</w:t>
+      </w:r>
+      <w:r>
+        <w:rPr>
+          <w:rFonts w:ascii="Corbel" w:hAnsi="Corbel"/>
+          <w:sz w:val="26"/>
+          <w:szCs w:val="26"/>
+          <w:highlight w:val="yellow"/>
+        </w:rPr>
+        <w:t>{/</w:t>
+      </w:r>
+      <w:proofErr w:type="spellStart"/>
+      <w:r>
+        <w:rPr>
+          <w:rFonts w:ascii="Corbel" w:hAnsi="Corbel"/>
+          <w:sz w:val="26"/>
+          <w:szCs w:val="26"/>
+          <w:highlight w:val="yellow"/>
+        </w:rPr>
+        <w:t>NoDataMigration</w:t>
+      </w:r>
+      <w:proofErr w:type="spellEnd"/>
+      <w:r>
+        <w:rPr>
+          <w:rFonts w:ascii="Corbel" w:hAnsi="Corbel"/>
+          <w:sz w:val="26"/>
+          <w:szCs w:val="26"/>
+          <w:highlight w:val="yellow"/>
+        </w:rPr>
+        <w:t>}</w:t>
+      </w:r>
+      <w:r>
+        <w:rPr>
+          <w:rFonts w:ascii="Corbel" w:eastAsia="Corbel" w:hAnsi="Corbel" w:cs="Corbel"/>
+          <w:color w:val="000000" w:themeColor="text1"/>
+          <w:sz w:val="26"/>
+          <w:szCs w:val="26"/>
+        </w:rPr>
+        <w:t xml:space="preserve">. We have developed our optional White Glove After-care at the request of our clients who are looking for a higher level of </w:t>
+      </w:r>
+      <w:r>
+        <w:rPr>
+          <w:rFonts w:ascii="Corbel" w:eastAsia="Corbel" w:hAnsi="Corbel" w:cs="Corbel"/>
+          <w:color w:val="000000" w:themeColor="text1"/>
+          <w:sz w:val="26"/>
+          <w:szCs w:val="26"/>
+        </w:rPr>
+        <w:t>support in the critical period after Go Live.</w:t>
       </w:r>
     </w:p>
     <w:p>
@@ -6141,7 +8022,16 @@
           <w:sz w:val="26"/>
           <w:szCs w:val="26"/>
         </w:rPr>
-        <w:t>Under this plan, Tonic HQ will continue to be your single point of contact for all things Bullhorn. Throughout your implementation, we will have gotten to know your business and how you do what you do. That, combined with decades of Bullhorn experience, puts us in a unique position to support your business during this phase.</w:t>
+        <w:t>Under this plan, Tonic HQ will continue to be your single point of contact for all things Bullhorn. Throughout your implementation, we will have gotten to know your business and how you do what you do. That, co</w:t>
+      </w:r>
+      <w:r>
+        <w:rPr>
+          <w:rFonts w:ascii="Corbel" w:eastAsia="Corbel" w:hAnsi="Corbel" w:cs="Corbel"/>
+          <w:color w:val="000000" w:themeColor="text1"/>
+          <w:sz w:val="26"/>
+          <w:szCs w:val="26"/>
+        </w:rPr>
+        <w:t>mbined with decades of Bullhorn experience, puts us in a unique position to support your business during this phase.</w:t>
       </w:r>
     </w:p>
     <w:p>
@@ -6160,7 +8050,44 @@
           <w:sz w:val="26"/>
           <w:szCs w:val="26"/>
         </w:rPr>
-        <w:t>For 90-days Post Go Live, Tonic HQ will be your single source of support. You, and your end users, can reach out to our support team via phone or email. All incoming requests will be converted to tickets and triaged accordingly. We'll work with a designated person in your organization to ensure that all issues are dealt with satisfactorily, as well as recommend opportunities for complementary additional training, minor configuration changes, or help you learn to navigate getting support from Bullhorn directly. Our goal is to spend this time ensuring that you and your team are getting off on the right foot; that your Bullhorn environment is working well and that your team(s) are comfortable using the system</w:t>
+        <w:t>For 90-days Post Go Live, Tonic HQ will be your single source of support. You, and your end users, can reach out to our support team via ph</w:t>
+      </w:r>
+      <w:r>
+        <w:rPr>
+          <w:rFonts w:ascii="Corbel" w:eastAsia="Corbel" w:hAnsi="Corbel" w:cs="Corbel"/>
+          <w:color w:val="000000" w:themeColor="text1"/>
+          <w:sz w:val="26"/>
+          <w:szCs w:val="26"/>
+        </w:rPr>
+        <w:t>one or email. All incoming requests will be converted to tickets and triaged accordingly. We'll work with a designated person in your organization to ensure that all issues are dealt with satisfactorily, as well as recommend opportunities for complementary</w:t>
+      </w:r>
+      <w:r>
+        <w:rPr>
+          <w:rFonts w:ascii="Corbel" w:eastAsia="Corbel" w:hAnsi="Corbel" w:cs="Corbel"/>
+          <w:color w:val="000000" w:themeColor="text1"/>
+          <w:sz w:val="26"/>
+          <w:szCs w:val="26"/>
+        </w:rPr>
+        <w:t xml:space="preserve"> additional training, minor configuration changes, or help you learn to navigate getting support from Bullhorn directly. Our goal is to spend this time ensuring that you and your team are getting off on the right foot; that your Bullhorn environment is wor</w:t>
+      </w:r>
+      <w:r>
+        <w:rPr>
+          <w:rFonts w:ascii="Corbel" w:eastAsia="Corbel" w:hAnsi="Corbel" w:cs="Corbel"/>
+          <w:color w:val="000000" w:themeColor="text1"/>
+          <w:sz w:val="26"/>
+          <w:szCs w:val="26"/>
+        </w:rPr>
+        <w:t xml:space="preserve">king well and that your team(s) are comfortable using the </w:t>
+      </w:r>
+      <w:proofErr w:type="gramStart"/>
+      <w:r>
+        <w:rPr>
+          <w:rFonts w:ascii="Corbel" w:eastAsia="Corbel" w:hAnsi="Corbel" w:cs="Corbel"/>
+          <w:color w:val="000000" w:themeColor="text1"/>
+          <w:sz w:val="26"/>
+          <w:szCs w:val="26"/>
+        </w:rPr>
+        <w:t>system</w:t>
       </w:r>
       <w:r>
         <w:rPr>
@@ -6177,7 +8104,37 @@
           <w:szCs w:val="26"/>
           <w:highlight w:val="yellow"/>
         </w:rPr>
-        <w:t>{/afterCare}</w:t>
+        <w:t>{</w:t>
+      </w:r>
+      <w:proofErr w:type="gramEnd"/>
+      <w:r>
+        <w:rPr>
+          <w:rFonts w:ascii="Corbel" w:hAnsi="Corbel"/>
+          <w:sz w:val="26"/>
+          <w:szCs w:val="26"/>
+          <w:highlight w:val="yellow"/>
+        </w:rPr>
+        <w:t>/</w:t>
+      </w:r>
+      <w:proofErr w:type="spellStart"/>
+      <w:r>
+        <w:rPr>
+          <w:rFonts w:ascii="Corbel" w:hAnsi="Corbel"/>
+          <w:sz w:val="26"/>
+          <w:szCs w:val="26"/>
+          <w:highlight w:val="yellow"/>
+        </w:rPr>
+        <w:t>afterCare</w:t>
+      </w:r>
+      <w:proofErr w:type="spellEnd"/>
+      <w:r>
+        <w:rPr>
+          <w:rFonts w:ascii="Corbel" w:hAnsi="Corbel"/>
+          <w:sz w:val="26"/>
+          <w:szCs w:val="26"/>
+          <w:highlight w:val="yellow"/>
+        </w:rPr>
+        <w:t>}</w:t>
       </w:r>
     </w:p>
     <w:p>
@@ -6214,7 +8171,15 @@
           <w:sz w:val="26"/>
           <w:szCs w:val="26"/>
         </w:rPr>
-        <w:t>While outside the scope of this project, Tonic HQ can provide the following services at an additional cost. Should any of these services be required, Tonic HQ will perform discovery and provide a scope of work for those services. Some examples of additional optional services may include:</w:t>
+        <w:t>While outside the scope of this project, Tonic HQ can provide the following services at an additional cost. Should any of these services be required,</w:t>
+      </w:r>
+      <w:r>
+        <w:rPr>
+          <w:rFonts w:ascii="Corbel" w:hAnsi="Corbel"/>
+          <w:sz w:val="26"/>
+          <w:szCs w:val="26"/>
+        </w:rPr>
+        <w:t xml:space="preserve"> Tonic HQ will perform discovery and provide a scope of work for those services. Some examples of additional optional services may include:</w:t>
       </w:r>
     </w:p>
     <w:p>
@@ -6230,13 +8195,23 @@
           <w:szCs w:val="26"/>
         </w:rPr>
       </w:pPr>
-      <w:r>
-        <w:rPr>
-          <w:rFonts w:ascii="Corbel" w:hAnsi="Corbel"/>
-          <w:sz w:val="26"/>
-          <w:szCs w:val="26"/>
-        </w:rPr>
-        <w:t>Herefish Implementation</w:t>
+      <w:proofErr w:type="spellStart"/>
+      <w:r>
+        <w:rPr>
+          <w:rFonts w:ascii="Corbel" w:hAnsi="Corbel"/>
+          <w:sz w:val="26"/>
+          <w:szCs w:val="26"/>
+        </w:rPr>
+        <w:t>Herefish</w:t>
+      </w:r>
+      <w:proofErr w:type="spellEnd"/>
+      <w:r>
+        <w:rPr>
+          <w:rFonts w:ascii="Corbel" w:hAnsi="Corbel"/>
+          <w:sz w:val="26"/>
+          <w:szCs w:val="26"/>
+        </w:rPr>
+        <w:t xml:space="preserve"> Implementation</w:t>
       </w:r>
     </w:p>
     <w:p>
@@ -6258,7 +8233,33 @@
           <w:sz w:val="26"/>
           <w:szCs w:val="26"/>
         </w:rPr>
-        <w:t>Clients can choose the Herefish Implementation package based on their needs during or after implementation.</w:t>
+        <w:t xml:space="preserve">Clients can choose the </w:t>
+      </w:r>
+      <w:proofErr w:type="spellStart"/>
+      <w:r>
+        <w:rPr>
+          <w:rFonts w:ascii="Corbel" w:hAnsi="Corbel"/>
+          <w:sz w:val="26"/>
+          <w:szCs w:val="26"/>
+        </w:rPr>
+        <w:t>Herefish</w:t>
+      </w:r>
+      <w:proofErr w:type="spellEnd"/>
+      <w:r>
+        <w:rPr>
+          <w:rFonts w:ascii="Corbel" w:hAnsi="Corbel"/>
+          <w:sz w:val="26"/>
+          <w:szCs w:val="26"/>
+        </w:rPr>
+        <w:t xml:space="preserve"> Implementation package based on their needs during or after </w:t>
+      </w:r>
+      <w:r>
+        <w:rPr>
+          <w:rFonts w:ascii="Corbel" w:hAnsi="Corbel"/>
+          <w:sz w:val="26"/>
+          <w:szCs w:val="26"/>
+        </w:rPr>
+        <w:t>implementation.</w:t>
       </w:r>
     </w:p>
     <w:p>
@@ -6412,7 +8413,15 @@
           <w:sz w:val="26"/>
           <w:szCs w:val="26"/>
         </w:rPr>
-        <w:t>Custom Reports or exports not listed in the scope of implementation section above.</w:t>
+        <w:t xml:space="preserve">Custom Reports or exports not listed in the scope of </w:t>
+      </w:r>
+      <w:r>
+        <w:rPr>
+          <w:rFonts w:ascii="Corbel" w:hAnsi="Corbel"/>
+          <w:sz w:val="26"/>
+          <w:szCs w:val="26"/>
+        </w:rPr>
+        <w:t>implementation section above.</w:t>
       </w:r>
     </w:p>
     <w:p>
@@ -6428,13 +8437,23 @@
           <w:szCs w:val="26"/>
         </w:rPr>
       </w:pPr>
-      <w:r>
-        <w:rPr>
-          <w:rFonts w:ascii="Corbel" w:hAnsi="Corbel"/>
-          <w:sz w:val="26"/>
-          <w:szCs w:val="26"/>
-        </w:rPr>
-        <w:t>Datamirror setup and implementation</w:t>
+      <w:proofErr w:type="spellStart"/>
+      <w:r>
+        <w:rPr>
+          <w:rFonts w:ascii="Corbel" w:hAnsi="Corbel"/>
+          <w:sz w:val="26"/>
+          <w:szCs w:val="26"/>
+        </w:rPr>
+        <w:t>Datamirror</w:t>
+      </w:r>
+      <w:proofErr w:type="spellEnd"/>
+      <w:r>
+        <w:rPr>
+          <w:rFonts w:ascii="Corbel" w:hAnsi="Corbel"/>
+          <w:sz w:val="26"/>
+          <w:szCs w:val="26"/>
+        </w:rPr>
+        <w:t xml:space="preserve"> setup and implementation</w:t>
       </w:r>
     </w:p>
     <w:p>
@@ -6479,16 +8498,63 @@
           <w:sz w:val="26"/>
           <w:szCs w:val="26"/>
         </w:rPr>
-        <w:t>Data integrity validation, de-duplication or transformation other than what is necessary to map the Client’s existing data to Bullhorn entities.</w:t>
-      </w:r>
-      <w:r>
-        <w:rPr>
-          <w:rFonts w:ascii="Corbel" w:hAnsi="Corbel"/>
-          <w:sz w:val="26"/>
-          <w:szCs w:val="26"/>
-          <w:highlight w:val="yellow"/>
-        </w:rPr>
-        <w:t>{^qbIntegration}</w:t>
+        <w:t>Data integrity validation, de-duplication or transformation other than what is necessary to map the Client’s existing data to Bull</w:t>
+      </w:r>
+      <w:r>
+        <w:rPr>
+          <w:rFonts w:ascii="Corbel" w:hAnsi="Corbel"/>
+          <w:sz w:val="26"/>
+          <w:szCs w:val="26"/>
+        </w:rPr>
+        <w:t xml:space="preserve">horn </w:t>
+      </w:r>
+      <w:proofErr w:type="gramStart"/>
+      <w:r>
+        <w:rPr>
+          <w:rFonts w:ascii="Corbel" w:hAnsi="Corbel"/>
+          <w:sz w:val="26"/>
+          <w:szCs w:val="26"/>
+        </w:rPr>
+        <w:t>entities.</w:t>
+      </w:r>
+      <w:r>
+        <w:rPr>
+          <w:rFonts w:ascii="Corbel" w:hAnsi="Corbel"/>
+          <w:sz w:val="26"/>
+          <w:szCs w:val="26"/>
+          <w:highlight w:val="yellow"/>
+        </w:rPr>
+        <w:t>{</w:t>
+      </w:r>
+      <w:proofErr w:type="gramEnd"/>
+      <w:r>
+        <w:rPr>
+          <w:rFonts w:ascii="Corbel" w:hAnsi="Corbel"/>
+          <w:sz w:val="26"/>
+          <w:szCs w:val="26"/>
+          <w:highlight w:val="yellow"/>
+        </w:rPr>
+        <w:t>^</w:t>
+      </w:r>
+      <w:proofErr w:type="spellStart"/>
+      <w:r>
+        <w:rPr>
+          <w:rFonts w:ascii="Corbel" w:hAnsi="Corbel"/>
+          <w:sz w:val="26"/>
+          <w:szCs w:val="26"/>
+          <w:highlight w:val="yellow"/>
+        </w:rPr>
+        <w:t>qbIntegration</w:t>
+      </w:r>
+      <w:proofErr w:type="spellEnd"/>
+      <w:r>
+        <w:rPr>
+          <w:rFonts w:ascii="Corbel" w:hAnsi="Corbel"/>
+          <w:sz w:val="26"/>
+          <w:szCs w:val="26"/>
+          <w:highlight w:val="yellow"/>
+        </w:rPr>
+        <w:t>}</w:t>
       </w:r>
     </w:p>
     <w:p>
@@ -6519,7 +8585,58 @@
           <w:szCs w:val="26"/>
           <w:highlight w:val="yellow"/>
         </w:rPr>
-        <w:t>{/qbIntegration}{^emailsAsNotes}</w:t>
+        <w:t>{/</w:t>
+      </w:r>
+      <w:proofErr w:type="spellStart"/>
+      <w:proofErr w:type="gramStart"/>
+      <w:r>
+        <w:rPr>
+          <w:rFonts w:ascii="Corbel" w:hAnsi="Corbel"/>
+          <w:sz w:val="26"/>
+          <w:szCs w:val="26"/>
+          <w:highlight w:val="yellow"/>
+        </w:rPr>
+        <w:t>qbIntegration</w:t>
+      </w:r>
+      <w:proofErr w:type="spellEnd"/>
+      <w:r>
+        <w:rPr>
+          <w:rFonts w:ascii="Corbel" w:hAnsi="Corbel"/>
+          <w:sz w:val="26"/>
+          <w:szCs w:val="26"/>
+          <w:highlight w:val="yellow"/>
+        </w:rPr>
+        <w:t>}{</w:t>
+      </w:r>
+      <w:proofErr w:type="gramEnd"/>
+      <w:r>
+        <w:rPr>
+          <w:rFonts w:ascii="Corbel" w:hAnsi="Corbel"/>
+          <w:sz w:val="26"/>
+          <w:szCs w:val="26"/>
+          <w:highlight w:val="yellow"/>
+        </w:rPr>
+        <w:t>^</w:t>
+      </w:r>
+      <w:proofErr w:type="spellStart"/>
+      <w:r>
+        <w:rPr>
+          <w:rFonts w:ascii="Corbel" w:hAnsi="Corbel"/>
+          <w:sz w:val="26"/>
+          <w:szCs w:val="26"/>
+          <w:highlight w:val="yellow"/>
+        </w:rPr>
+        <w:t>emailsAsNotes</w:t>
+      </w:r>
+      <w:proofErr w:type="spellEnd"/>
+      <w:r>
+        <w:rPr>
+          <w:rFonts w:ascii="Corbel" w:hAnsi="Corbel"/>
+          <w:sz w:val="26"/>
+          <w:szCs w:val="26"/>
+          <w:highlight w:val="yellow"/>
+        </w:rPr>
+        <w:t>}</w:t>
       </w:r>
     </w:p>
     <w:p>
@@ -6550,7 +8667,58 @@
           <w:szCs w:val="26"/>
           <w:highlight w:val="yellow"/>
         </w:rPr>
-        <w:t>{/emailsAsNotes}{^histSubmissions}</w:t>
+        <w:t>{/</w:t>
+      </w:r>
+      <w:proofErr w:type="spellStart"/>
+      <w:proofErr w:type="gramStart"/>
+      <w:r>
+        <w:rPr>
+          <w:rFonts w:ascii="Corbel" w:hAnsi="Corbel"/>
+          <w:sz w:val="26"/>
+          <w:szCs w:val="26"/>
+          <w:highlight w:val="yellow"/>
+        </w:rPr>
+        <w:t>emailsAsNotes</w:t>
+      </w:r>
+      <w:proofErr w:type="spellEnd"/>
+      <w:r>
+        <w:rPr>
+          <w:rFonts w:ascii="Corbel" w:hAnsi="Corbel"/>
+          <w:sz w:val="26"/>
+          <w:szCs w:val="26"/>
+          <w:highlight w:val="yellow"/>
+        </w:rPr>
+        <w:t>}{</w:t>
+      </w:r>
+      <w:proofErr w:type="gramEnd"/>
+      <w:r>
+        <w:rPr>
+          <w:rFonts w:ascii="Corbel" w:hAnsi="Corbel"/>
+          <w:sz w:val="26"/>
+          <w:szCs w:val="26"/>
+          <w:highlight w:val="yellow"/>
+        </w:rPr>
+        <w:t>^</w:t>
+      </w:r>
+      <w:proofErr w:type="spellStart"/>
+      <w:r>
+        <w:rPr>
+          <w:rFonts w:ascii="Corbel" w:hAnsi="Corbel"/>
+          <w:sz w:val="26"/>
+          <w:szCs w:val="26"/>
+          <w:highlight w:val="yellow"/>
+        </w:rPr>
+        <w:t>histSubmissions</w:t>
+      </w:r>
+      <w:proofErr w:type="spellEnd"/>
+      <w:r>
+        <w:rPr>
+          <w:rFonts w:ascii="Corbel" w:hAnsi="Corbel"/>
+          <w:sz w:val="26"/>
+          <w:szCs w:val="26"/>
+          <w:highlight w:val="yellow"/>
+        </w:rPr>
+        <w:t>}</w:t>
       </w:r>
     </w:p>
     <w:p>
@@ -6581,7 +8749,58 @@
           <w:szCs w:val="26"/>
           <w:highlight w:val="yellow"/>
         </w:rPr>
-        <w:t>{/histSubmissions}{^npeCount}</w:t>
+        <w:t>{/</w:t>
+      </w:r>
+      <w:proofErr w:type="spellStart"/>
+      <w:proofErr w:type="gramStart"/>
+      <w:r>
+        <w:rPr>
+          <w:rFonts w:ascii="Corbel" w:hAnsi="Corbel"/>
+          <w:sz w:val="26"/>
+          <w:szCs w:val="26"/>
+          <w:highlight w:val="yellow"/>
+        </w:rPr>
+        <w:t>histSubmissions</w:t>
+      </w:r>
+      <w:proofErr w:type="spellEnd"/>
+      <w:r>
+        <w:rPr>
+          <w:rFonts w:ascii="Corbel" w:hAnsi="Corbel"/>
+          <w:sz w:val="26"/>
+          <w:szCs w:val="26"/>
+          <w:highlight w:val="yellow"/>
+        </w:rPr>
+        <w:t>}{</w:t>
+      </w:r>
+      <w:proofErr w:type="gramEnd"/>
+      <w:r>
+        <w:rPr>
+          <w:rFonts w:ascii="Corbel" w:hAnsi="Corbel"/>
+          <w:sz w:val="26"/>
+          <w:szCs w:val="26"/>
+          <w:highlight w:val="yellow"/>
+        </w:rPr>
+        <w:t>^</w:t>
+      </w:r>
+      <w:proofErr w:type="spellStart"/>
+      <w:r>
+        <w:rPr>
+          <w:rFonts w:ascii="Corbel" w:hAnsi="Corbel"/>
+          <w:sz w:val="26"/>
+          <w:szCs w:val="26"/>
+          <w:highlight w:val="yellow"/>
+        </w:rPr>
+        <w:t>npeCount</w:t>
+      </w:r>
+      <w:proofErr w:type="spellEnd"/>
+      <w:r>
+        <w:rPr>
+          <w:rFonts w:ascii="Corbel" w:hAnsi="Corbel"/>
+          <w:sz w:val="26"/>
+          <w:szCs w:val="26"/>
+          <w:highlight w:val="yellow"/>
+        </w:rPr>
+        <w:t>}</w:t>
       </w:r>
     </w:p>
     <w:p>
@@ -6603,16 +8822,83 @@
           <w:sz w:val="26"/>
           <w:szCs w:val="26"/>
         </w:rPr>
-        <w:t>Creation and configuration of non-production environment(s).</w:t>
-      </w:r>
-      <w:r>
-        <w:rPr>
-          <w:rFonts w:ascii="Corbel" w:hAnsi="Corbel"/>
-          <w:sz w:val="26"/>
-          <w:szCs w:val="26"/>
-          <w:highlight w:val="yellow"/>
-        </w:rPr>
-        <w:t>{/npeCount}{^oscpCount}</w:t>
+        <w:t>Creation and configuration of non-production enviro</w:t>
+      </w:r>
+      <w:r>
+        <w:rPr>
+          <w:rFonts w:ascii="Corbel" w:hAnsi="Corbel"/>
+          <w:sz w:val="26"/>
+          <w:szCs w:val="26"/>
+        </w:rPr>
+        <w:t>nment(s</w:t>
+      </w:r>
+      <w:proofErr w:type="gramStart"/>
+      <w:r>
+        <w:rPr>
+          <w:rFonts w:ascii="Corbel" w:hAnsi="Corbel"/>
+          <w:sz w:val="26"/>
+          <w:szCs w:val="26"/>
+        </w:rPr>
+        <w:t>).</w:t>
+      </w:r>
+      <w:r>
+        <w:rPr>
+          <w:rFonts w:ascii="Corbel" w:hAnsi="Corbel"/>
+          <w:sz w:val="26"/>
+          <w:szCs w:val="26"/>
+          <w:highlight w:val="yellow"/>
+        </w:rPr>
+        <w:t>{</w:t>
+      </w:r>
+      <w:proofErr w:type="gramEnd"/>
+      <w:r>
+        <w:rPr>
+          <w:rFonts w:ascii="Corbel" w:hAnsi="Corbel"/>
+          <w:sz w:val="26"/>
+          <w:szCs w:val="26"/>
+          <w:highlight w:val="yellow"/>
+        </w:rPr>
+        <w:t>/</w:t>
+      </w:r>
+      <w:proofErr w:type="spellStart"/>
+      <w:r>
+        <w:rPr>
+          <w:rFonts w:ascii="Corbel" w:hAnsi="Corbel"/>
+          <w:sz w:val="26"/>
+          <w:szCs w:val="26"/>
+          <w:highlight w:val="yellow"/>
+        </w:rPr>
+        <w:t>npeCount</w:t>
+      </w:r>
+      <w:proofErr w:type="spellEnd"/>
+      <w:r>
+        <w:rPr>
+          <w:rFonts w:ascii="Corbel" w:hAnsi="Corbel"/>
+          <w:sz w:val="26"/>
+          <w:szCs w:val="26"/>
+          <w:highlight w:val="yellow"/>
+        </w:rPr>
+        <w:t>}{^</w:t>
+      </w:r>
+      <w:proofErr w:type="spellStart"/>
+      <w:r>
+        <w:rPr>
+          <w:rFonts w:ascii="Corbel" w:hAnsi="Corbel"/>
+          <w:sz w:val="26"/>
+          <w:szCs w:val="26"/>
+          <w:highlight w:val="yellow"/>
+        </w:rPr>
+        <w:t>oscpCount</w:t>
+      </w:r>
+      <w:proofErr w:type="spellEnd"/>
+      <w:r>
+        <w:rPr>
+          <w:rFonts w:ascii="Corbel" w:hAnsi="Corbel"/>
+          <w:sz w:val="26"/>
+          <w:szCs w:val="26"/>
+          <w:highlight w:val="yellow"/>
+        </w:rPr>
+        <w:t>}</w:t>
       </w:r>
     </w:p>
     <w:p>
@@ -6634,16 +8920,55 @@
           <w:sz w:val="26"/>
           <w:szCs w:val="26"/>
         </w:rPr>
-        <w:t>Creation and/or customization of Open Source Career Portal(s).</w:t>
-      </w:r>
-      <w:r>
-        <w:rPr>
-          <w:rFonts w:ascii="Corbel" w:hAnsi="Corbel"/>
-          <w:sz w:val="26"/>
-          <w:szCs w:val="26"/>
-          <w:highlight w:val="yellow"/>
-        </w:rPr>
-        <w:t>{/oscpCount}</w:t>
+        <w:t>Creation and/or customization of Open Source Career Portal(s</w:t>
+      </w:r>
+      <w:proofErr w:type="gramStart"/>
+      <w:r>
+        <w:rPr>
+          <w:rFonts w:ascii="Corbel" w:hAnsi="Corbel"/>
+          <w:sz w:val="26"/>
+          <w:szCs w:val="26"/>
+        </w:rPr>
+        <w:t>).</w:t>
+      </w:r>
+      <w:r>
+        <w:rPr>
+          <w:rFonts w:ascii="Corbel" w:hAnsi="Corbel"/>
+          <w:sz w:val="26"/>
+          <w:szCs w:val="26"/>
+          <w:highlight w:val="yellow"/>
+        </w:rPr>
+        <w:t>{</w:t>
+      </w:r>
+      <w:proofErr w:type="gramEnd"/>
+      <w:r>
+        <w:rPr>
+          <w:rFonts w:ascii="Corbel" w:hAnsi="Corbel"/>
+          <w:sz w:val="26"/>
+          <w:szCs w:val="26"/>
+          <w:highlight w:val="yellow"/>
+        </w:rPr>
+        <w:t>/</w:t>
+      </w:r>
+      <w:proofErr w:type="spellStart"/>
+      <w:r>
+        <w:rPr>
+          <w:rFonts w:ascii="Corbel" w:hAnsi="Corbel"/>
+          <w:sz w:val="26"/>
+          <w:szCs w:val="26"/>
+          <w:highlight w:val="yellow"/>
+        </w:rPr>
+        <w:t>oscpCount</w:t>
+      </w:r>
+      <w:proofErr w:type="spellEnd"/>
+      <w:r>
+        <w:rPr>
+          <w:rFonts w:ascii="Corbel" w:hAnsi="Corbel"/>
+          <w:sz w:val="26"/>
+          <w:szCs w:val="26"/>
+          <w:highlight w:val="yellow"/>
+        </w:rPr>
+        <w:t>}</w:t>
       </w:r>
     </w:p>
     <w:p>
@@ -6800,6 +9125,7 @@
                 <w:vertAlign w:val="superscript"/>
               </w:rPr>
             </w:pPr>
+            <w:proofErr w:type="spellStart"/>
             <w:r>
               <w:rPr>
                 <w:rFonts w:ascii="Corbel" w:hAnsi="Corbel"/>
@@ -6812,6 +9138,7 @@
               </w:rPr>
               <w:t>dateSigned</w:t>
             </w:r>
+            <w:proofErr w:type="spellEnd"/>
           </w:p>
         </w:tc>
       </w:tr>
@@ -6862,6 +9189,7 @@
                 <w:vertAlign w:val="superscript"/>
               </w:rPr>
             </w:pPr>
+            <w:proofErr w:type="spellStart"/>
             <w:r>
               <w:rPr>
                 <w:rFonts w:ascii="Corbel" w:hAnsi="Corbel"/>
@@ -6874,6 +9202,7 @@
               </w:rPr>
               <w:t>clientCompany</w:t>
             </w:r>
+            <w:proofErr w:type="spellEnd"/>
           </w:p>
         </w:tc>
       </w:tr>
@@ -6895,13 +9224,23 @@
           <w:u w:val="single"/>
         </w:rPr>
       </w:pPr>
-      <w:r>
-        <w:rPr>
-          <w:rFonts w:ascii="Corbel" w:hAnsi="Corbel"/>
-          <w:sz w:val="26"/>
-          <w:szCs w:val="26"/>
-        </w:rPr>
-        <w:t>This Agreement, dated effective   is made and entered into by and among (“Client”) and Tonic HQ, Inc. (“Tonic HQ”).</w:t>
+      <w:proofErr w:type="gramStart"/>
+      <w:r>
+        <w:rPr>
+          <w:rFonts w:ascii="Corbel" w:hAnsi="Corbel"/>
+          <w:sz w:val="26"/>
+          <w:szCs w:val="26"/>
+        </w:rPr>
+        <w:t>This Agreement,</w:t>
+      </w:r>
+      <w:proofErr w:type="gramEnd"/>
+      <w:r>
+        <w:rPr>
+          <w:rFonts w:ascii="Corbel" w:hAnsi="Corbel"/>
+          <w:sz w:val="26"/>
+          <w:szCs w:val="26"/>
+        </w:rPr>
+        <w:t xml:space="preserve"> dated effective   is made and entered into by and among (“Client”) and Tonic HQ, Inc. (“Tonic HQ”).</w:t>
       </w:r>
     </w:p>
     <w:p>
@@ -6940,7 +9279,15 @@
           <w:sz w:val="26"/>
           <w:szCs w:val="26"/>
         </w:rPr>
-        <w:t>The Client has engaged Tonic HQ to provide services as described in the Scope of Work outlined in the preceding pages. Tonic HQ will provide these services as outlined.</w:t>
+        <w:t>The Client has engaged Tonic HQ to provide services as described in the Scope of Work outlined in the preceding page</w:t>
+      </w:r>
+      <w:r>
+        <w:rPr>
+          <w:rFonts w:ascii="Corbel" w:hAnsi="Corbel"/>
+          <w:sz w:val="26"/>
+          <w:szCs w:val="26"/>
+        </w:rPr>
+        <w:t>s. Tonic HQ will provide these services as outlined.</w:t>
       </w:r>
     </w:p>
     <w:p>
@@ -6972,13 +9319,47 @@
           <w:szCs w:val="26"/>
         </w:rPr>
       </w:pPr>
-      <w:r>
-        <w:rPr>
-          <w:rFonts w:ascii="Corbel" w:hAnsi="Corbel"/>
-          <w:sz w:val="26"/>
-          <w:szCs w:val="26"/>
-        </w:rPr>
-        <w:t>In order for Tonic HQ to perform the services outlined, it may be necessary for the Client to provide Tonic HQ with Confidential Information regarding the Client's business and products. The Client will rely heavily upon Tonic HQ’s integrity and prudent judgment to use this information only in the best interests of the Client. Tonic HQ may be exposed to and will be required to use certain "Confidential Information" of the Client. Tonic HQ agrees that it will not use, directly or indirectly, such Confidential Information for the benefit of any person, entity, or organization other than the Client, or disclose such Confidential Information without the written authorization of the President of the Client, either during or after the term of this Agreement, for as long as such information retains the characteristics of Confidential Information.</w:t>
+      <w:proofErr w:type="gramStart"/>
+      <w:r>
+        <w:rPr>
+          <w:rFonts w:ascii="Corbel" w:hAnsi="Corbel"/>
+          <w:sz w:val="26"/>
+          <w:szCs w:val="26"/>
+        </w:rPr>
+        <w:t>In order for</w:t>
+      </w:r>
+      <w:proofErr w:type="gramEnd"/>
+      <w:r>
+        <w:rPr>
+          <w:rFonts w:ascii="Corbel" w:hAnsi="Corbel"/>
+          <w:sz w:val="26"/>
+          <w:szCs w:val="26"/>
+        </w:rPr>
+        <w:t xml:space="preserve"> Tonic HQ to perform the services outlined, it may be necessary for the Client to provide Tonic HQ with Confidential Information regarding the Client's business and products. </w:t>
+      </w:r>
+      <w:r>
+        <w:rPr>
+          <w:rFonts w:ascii="Corbel" w:hAnsi="Corbel"/>
+          <w:sz w:val="26"/>
+          <w:szCs w:val="26"/>
+        </w:rPr>
+        <w:t xml:space="preserve">The Client will rely heavily upon Tonic HQ’s integrity and prudent judgment to use this information only in the best interests of the Client. Tonic HQ may be exposed to and will be required to use certain "Confidential Information" of the Client. Tonic HQ </w:t>
+      </w:r>
+      <w:r>
+        <w:rPr>
+          <w:rFonts w:ascii="Corbel" w:hAnsi="Corbel"/>
+          <w:sz w:val="26"/>
+          <w:szCs w:val="26"/>
+        </w:rPr>
+        <w:t>agrees that it will not use, directly or indirectly, such Confidential Information for the benefit of any person, entity, or organization other than the Client, or disclose such Confidential Information without the written authorization of the President of</w:t>
+      </w:r>
+      <w:r>
+        <w:rPr>
+          <w:rFonts w:ascii="Corbel" w:hAnsi="Corbel"/>
+          <w:sz w:val="26"/>
+          <w:szCs w:val="26"/>
+        </w:rPr>
+        <w:t xml:space="preserve"> the Client, either during or after the term of this Agreement, for as long as such information retains the characteristics of Confidential Information.</w:t>
       </w:r>
     </w:p>
     <w:p>
@@ -7024,7 +9405,23 @@
           <w:szCs w:val="26"/>
         </w:rPr>
         <w:lastRenderedPageBreak/>
-        <w:t>materials, or equipment of the Client without the prior written consent of the Client. In no event shall Tonic HQ take any action or accept any assistance or engage in any activity that would result in any university, governmental body, research institute or other person, entity, or organization acquiring any rights of any nature in the results of work performed by or for the Client.</w:t>
+        <w:t>materials, or equipment of the Client without the prior written consent of the Client. In no event s</w:t>
+      </w:r>
+      <w:r>
+        <w:rPr>
+          <w:rFonts w:ascii="Corbel" w:hAnsi="Corbel"/>
+          <w:sz w:val="26"/>
+          <w:szCs w:val="26"/>
+        </w:rPr>
+        <w:t>hall Tonic HQ take any action or accept any assistance or engage in any activity that would result in any university, governmental body, research institute or other person, entity, or organization acquiring any rights of any nature in the results of work p</w:t>
+      </w:r>
+      <w:r>
+        <w:rPr>
+          <w:rFonts w:ascii="Corbel" w:hAnsi="Corbel"/>
+          <w:sz w:val="26"/>
+          <w:szCs w:val="26"/>
+        </w:rPr>
+        <w:t>erformed by or for the Client.</w:t>
       </w:r>
     </w:p>
     <w:p>
@@ -7070,7 +9467,15 @@
           <w:sz w:val="26"/>
           <w:szCs w:val="26"/>
         </w:rPr>
-        <w:t>Please read the contract on the previous pages to make sure you understand all the details involved. It's important to us that everything is transparent and understood from the beginning so that we lay a solid foundation for a great working relationship.</w:t>
+        <w:t>Please read the contract on the previous pages to make sure you understand all the details involved. It's important to us that everything is transparent and understood from the beginning so that we lay a solid found</w:t>
+      </w:r>
+      <w:r>
+        <w:rPr>
+          <w:rFonts w:ascii="Corbel" w:hAnsi="Corbel"/>
+          <w:sz w:val="26"/>
+          <w:szCs w:val="26"/>
+        </w:rPr>
+        <w:t>ation for a great working relationship.</w:t>
       </w:r>
       <w:r>
         <w:rPr>
@@ -7129,7 +9534,15 @@
           <w:sz w:val="26"/>
           <w:szCs w:val="26"/>
         </w:rPr>
-        <w:t>Once you feel confident about everything and are ready to move forward, sign the document either physically or electronically (if you’ve been provided with a link to sign electronically).</w:t>
+        <w:t>Once you</w:t>
+      </w:r>
+      <w:r>
+        <w:rPr>
+          <w:rFonts w:ascii="Corbel" w:hAnsi="Corbel"/>
+          <w:sz w:val="26"/>
+          <w:szCs w:val="26"/>
+        </w:rPr>
+        <w:t xml:space="preserve"> feel confident about everything and are ready to move forward, sign the document either physically or electronically (if you’ve been provided with a link to sign electronically).</w:t>
       </w:r>
       <w:r>
         <w:br/>
@@ -7156,7 +9569,15 @@
           <w:sz w:val="26"/>
           <w:szCs w:val="26"/>
         </w:rPr>
-        <w:t>Once we receive notification of your acceptance, we'll contact you shortly after to sort out next steps and get the project rolling.</w:t>
+        <w:t xml:space="preserve">Once we receive notification of your acceptance, we'll contact you shortly </w:t>
+      </w:r>
+      <w:r>
+        <w:rPr>
+          <w:rFonts w:ascii="Corbel" w:hAnsi="Corbel"/>
+          <w:sz w:val="26"/>
+          <w:szCs w:val="26"/>
+        </w:rPr>
+        <w:t>after to sort out next steps and get the project rolling.</w:t>
       </w:r>
       <w:r>
         <w:br/>
@@ -7372,6 +9793,7 @@
                 <w:vertAlign w:val="superscript"/>
               </w:rPr>
             </w:pPr>
+            <w:proofErr w:type="spellStart"/>
             <w:r>
               <w:rPr>
                 <w:rFonts w:ascii="Corbel" w:hAnsi="Corbel"/>
@@ -7382,6 +9804,7 @@
               </w:rPr>
               <w:t>clientSignature</w:t>
             </w:r>
+            <w:proofErr w:type="spellEnd"/>
           </w:p>
         </w:tc>
         <w:tc>
@@ -7439,6 +9862,7 @@
                 <w:vertAlign w:val="superscript"/>
               </w:rPr>
             </w:pPr>
+            <w:proofErr w:type="spellStart"/>
             <w:r>
               <w:rPr>
                 <w:rFonts w:ascii="Corbel" w:hAnsi="Corbel"/>
@@ -7449,6 +9873,7 @@
               </w:rPr>
               <w:t>thqSignature</w:t>
             </w:r>
+            <w:proofErr w:type="spellEnd"/>
           </w:p>
         </w:tc>
       </w:tr>
@@ -7481,6 +9906,7 @@
                 <w:vertAlign w:val="superscript"/>
               </w:rPr>
             </w:pPr>
+            <w:proofErr w:type="spellStart"/>
             <w:r>
               <w:rPr>
                 <w:rFonts w:ascii="Corbel" w:hAnsi="Corbel"/>
@@ -7491,6 +9917,7 @@
               </w:rPr>
               <w:t>clientName</w:t>
             </w:r>
+            <w:proofErr w:type="spellEnd"/>
           </w:p>
         </w:tc>
         <w:tc>
@@ -7545,6 +9972,7 @@
                 <w:vertAlign w:val="superscript"/>
               </w:rPr>
             </w:pPr>
+            <w:proofErr w:type="spellStart"/>
             <w:r>
               <w:rPr>
                 <w:rFonts w:ascii="Corbel" w:hAnsi="Corbel"/>
@@ -7555,6 +9983,7 @@
               </w:rPr>
               <w:t>thqName</w:t>
             </w:r>
+            <w:proofErr w:type="spellEnd"/>
           </w:p>
         </w:tc>
       </w:tr>
@@ -7587,6 +10016,7 @@
                 <w:vertAlign w:val="superscript"/>
               </w:rPr>
             </w:pPr>
+            <w:proofErr w:type="spellStart"/>
             <w:r>
               <w:rPr>
                 <w:rFonts w:ascii="Corbel" w:hAnsi="Corbel"/>
@@ -7597,6 +10027,7 @@
               </w:rPr>
               <w:t>clientTitle</w:t>
             </w:r>
+            <w:proofErr w:type="spellEnd"/>
           </w:p>
         </w:tc>
         <w:tc>
@@ -7651,6 +10082,7 @@
                 <w:vertAlign w:val="superscript"/>
               </w:rPr>
             </w:pPr>
+            <w:proofErr w:type="spellStart"/>
             <w:r>
               <w:rPr>
                 <w:rFonts w:ascii="Corbel" w:hAnsi="Corbel"/>
@@ -7661,6 +10093,7 @@
               </w:rPr>
               <w:t>thqTitle</w:t>
             </w:r>
+            <w:proofErr w:type="spellEnd"/>
           </w:p>
         </w:tc>
       </w:tr>
@@ -7739,7 +10172,7 @@
         <w:noProof/>
       </w:rPr>
       <w:drawing>
-        <wp:anchor distT="0" distB="0" distL="114300" distR="114300" simplePos="0" relativeHeight="251658240" behindDoc="1" locked="0" layoutInCell="1" allowOverlap="1">
+        <wp:anchor distT="0" distB="0" distL="114300" distR="114300" simplePos="0" relativeHeight="251658240" behindDoc="1" locked="0" layoutInCell="1" allowOverlap="1" wp14:anchorId="3DF56F44" wp14:editId="0BBA6A35">
           <wp:simplePos x="0" y="0"/>
           <wp:positionH relativeFrom="page">
             <wp:align>left</wp:align>
@@ -12503,12 +14936,7 @@
 </file>
 
 <file path=customXml/item1.xml><?xml version="1.0" encoding="utf-8"?>
-<?mso-contentType ?>
-<FormTemplates xmlns="http://schemas.microsoft.com/sharepoint/v3/contenttype/forms">
-  <Display>DocumentLibraryForm</Display>
-  <Edit>DocumentLibraryForm</Edit>
-  <New>DocumentLibraryForm</New>
-</FormTemplates>
+<b:Sources xmlns:b="http://schemas.openxmlformats.org/officeDocument/2006/bibliography" xmlns="http://schemas.openxmlformats.org/officeDocument/2006/bibliography" SelectedStyle="\APASixthEditionOfficeOnline.xsl" StyleName="APA" Version="6"/>
 </file>
 
 <file path=customXml/item2.xml><?xml version="1.0" encoding="utf-8"?>
@@ -12729,7 +15157,12 @@
 </file>
 
 <file path=customXml/item3.xml><?xml version="1.0" encoding="utf-8"?>
-<b:Sources xmlns:b="http://schemas.openxmlformats.org/officeDocument/2006/bibliography" xmlns="http://schemas.openxmlformats.org/officeDocument/2006/bibliography" SelectedStyle="\APASixthEditionOfficeOnline.xsl" StyleName="APA" Version="6"/>
+<?mso-contentType ?>
+<FormTemplates xmlns="http://schemas.microsoft.com/sharepoint/v3/contenttype/forms">
+  <Display>DocumentLibraryForm</Display>
+  <Edit>DocumentLibraryForm</Edit>
+  <New>DocumentLibraryForm</New>
+</FormTemplates>
 </file>
 
 <file path=customXml/item4.xml><?xml version="1.0" encoding="utf-8"?>
@@ -12739,9 +15172,9 @@
 </file>
 
 <file path=customXml/itemProps1.xml><?xml version="1.0" encoding="utf-8"?>
-<ds:datastoreItem xmlns:ds="http://schemas.openxmlformats.org/officeDocument/2006/customXml" ds:itemID="{799059B4-769D-4F2E-ACFF-B9A792173474}">
+<ds:datastoreItem xmlns:ds="http://schemas.openxmlformats.org/officeDocument/2006/customXml" ds:itemID="{2ECA1ABF-4B5E-4447-A8A6-0CA64DB01ACB}">
   <ds:schemaRefs>
-    <ds:schemaRef ds:uri="http://schemas.microsoft.com/sharepoint/v3/contenttype/forms"/>
+    <ds:schemaRef ds:uri="http://schemas.openxmlformats.org/officeDocument/2006/bibliography"/>
   </ds:schemaRefs>
 </ds:datastoreItem>
 </file>
@@ -12766,9 +15199,9 @@
 </file>
 
 <file path=customXml/itemProps3.xml><?xml version="1.0" encoding="utf-8"?>
-<ds:datastoreItem xmlns:ds="http://schemas.openxmlformats.org/officeDocument/2006/customXml" ds:itemID="{2ECA1ABF-4B5E-4447-A8A6-0CA64DB01ACB}">
+<ds:datastoreItem xmlns:ds="http://schemas.openxmlformats.org/officeDocument/2006/customXml" ds:itemID="{799059B4-769D-4F2E-ACFF-B9A792173474}">
   <ds:schemaRefs>
-    <ds:schemaRef ds:uri="http://schemas.openxmlformats.org/officeDocument/2006/bibliography"/>
+    <ds:schemaRef ds:uri="http://schemas.microsoft.com/sharepoint/v3/contenttype/forms"/>
   </ds:schemaRefs>
 </ds:datastoreItem>
 </file>

</xml_diff>

<commit_message>
Changes herefish to 30 days and name to automation
</commit_message>
<xml_diff>
--- a/sales/template.docx
+++ b/sales/template.docx
@@ -545,6 +545,24 @@
         </w:rPr>
         <w:t>Discovery and workflow analysis of Client’s existing processes.</w:t>
       </w:r>
+      <w:r>
+        <w:rPr>
+          <w:rFonts w:ascii="Corbel" w:hAnsi="Corbel"/>
+          <w:sz w:val="26"/>
+          <w:szCs w:val="26"/>
+          <w:highlight w:val="yellow"/>
+        </w:rPr>
+        <w:t xml:space="preserve"> </w:t>
+      </w:r>
+      <w:r>
+        <w:rPr>
+          <w:rFonts w:ascii="Corbel" w:hAnsi="Corbel"/>
+          <w:sz w:val="26"/>
+          <w:szCs w:val="26"/>
+          <w:highlight w:val="yellow"/>
+        </w:rPr>
+        <w:t>{^NoDataMigration}</w:t>
+      </w:r>
     </w:p>
     <w:p>
       <w:pPr>
@@ -566,6 +584,24 @@
           <w:szCs w:val="26"/>
         </w:rPr>
         <w:t>Assist Client with the process of acquiring a complete data export from current software provider.</w:t>
+      </w:r>
+      <w:r>
+        <w:rPr>
+          <w:rFonts w:ascii="Corbel" w:hAnsi="Corbel"/>
+          <w:sz w:val="26"/>
+          <w:szCs w:val="26"/>
+          <w:highlight w:val="yellow"/>
+        </w:rPr>
+        <w:t xml:space="preserve"> </w:t>
+      </w:r>
+      <w:r>
+        <w:rPr>
+          <w:rFonts w:ascii="Corbel" w:hAnsi="Corbel"/>
+          <w:sz w:val="26"/>
+          <w:szCs w:val="26"/>
+          <w:highlight w:val="yellow"/>
+        </w:rPr>
+        <w:t>{/NoDataMigration}</w:t>
       </w:r>
     </w:p>
     <w:p>
@@ -1157,6 +1193,7 @@
           <w:sz w:val="26"/>
           <w:szCs w:val="26"/>
         </w:rPr>
+        <w:lastRenderedPageBreak/>
         <w:t>Perform a test migration into Client’s Bullhorn instance.</w:t>
       </w:r>
       <w:r>
@@ -1188,7 +1225,6 @@
           <w:sz w:val="26"/>
           <w:szCs w:val="26"/>
         </w:rPr>
-        <w:lastRenderedPageBreak/>
         <w:t>Assist Client with the process of user acceptance testing of configuration</w:t>
       </w:r>
       <w:r>
@@ -1797,6 +1833,7 @@
           <w:sz w:val="26"/>
           <w:szCs w:val="26"/>
         </w:rPr>
+        <w:lastRenderedPageBreak/>
         <w:t>Invoice export</w:t>
       </w:r>
       <w:r>
@@ -1859,7 +1896,6 @@
           <w:sz w:val="26"/>
           <w:szCs w:val="26"/>
         </w:rPr>
-        <w:lastRenderedPageBreak/>
         <w:t>Importing email as notes</w:t>
       </w:r>
       <w:r>
@@ -2689,6 +2725,7 @@
                 <w:sz w:val="26"/>
                 <w:szCs w:val="26"/>
               </w:rPr>
+              <w:lastRenderedPageBreak/>
               <w:t>Project Phase</w:t>
             </w:r>
           </w:p>
@@ -3517,7 +3554,6 @@
                 <w:sz w:val="26"/>
                 <w:szCs w:val="26"/>
               </w:rPr>
-              <w:lastRenderedPageBreak/>
               <w:t>Project Phase</w:t>
             </w:r>
           </w:p>
@@ -4346,6 +4382,7 @@
                 <w:sz w:val="26"/>
                 <w:szCs w:val="26"/>
               </w:rPr>
+              <w:lastRenderedPageBreak/>
               <w:t>Project Phase</w:t>
             </w:r>
           </w:p>
@@ -5297,7 +5334,6 @@
           <w:sz w:val="26"/>
           <w:szCs w:val="26"/>
         </w:rPr>
-        <w:lastRenderedPageBreak/>
         <w:t>Client does not require Tonic HQ to perform any custom integrations with vendors (Bullhorn Marketplace or otherwise) not outlined in this Scope of Work.</w:t>
       </w:r>
       <w:r>
@@ -5459,6 +5495,7 @@
           <w:sz w:val="26"/>
           <w:szCs w:val="26"/>
         </w:rPr>
+        <w:lastRenderedPageBreak/>
         <w:t>ACCEPTANCE</w:t>
       </w:r>
     </w:p>
@@ -5830,9 +5867,9 @@
                     </wp:anchor>
                   </w:drawing>
                 </mc:Choice>
-                <mc:Fallback>
+                <mc:Fallback xmlns:a14="http://schemas.microsoft.com/office/drawing/2010/main" xmlns:pic="http://schemas.openxmlformats.org/drawingml/2006/picture" xmlns:a="http://schemas.openxmlformats.org/drawingml/2006/main">
                   <w:pict>
-                    <v:rect w14:anchorId="43EF0A67" id="Rectangle 8" o:spid="_x0000_s1026" style="position:absolute;margin-left:4pt;margin-top:-.6pt;width:14.4pt;height:14.4pt;z-index:251664384;visibility:visible;mso-wrap-style:square;mso-width-percent:0;mso-height-percent:0;mso-wrap-distance-left:9pt;mso-wrap-distance-top:0;mso-wrap-distance-right:9pt;mso-wrap-distance-bottom:0;mso-position-horizontal:absolute;mso-position-horizontal-relative:text;mso-position-vertical:absolute;mso-position-vertical-relative:text;mso-width-percent:0;mso-height-percent:0;mso-width-relative:margin;mso-height-relative:margin;v-text-anchor:middle" o:gfxdata="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" filled="f" strokecolor="black [3213]" strokeweight="1pt"/>
+                    <v:rect id="Rectangle 8" style="position:absolute;margin-left:4pt;margin-top:-.6pt;width:14.4pt;height:14.4pt;z-index:251664384;visibility:visible;mso-wrap-style:square;mso-width-percent:0;mso-height-percent:0;mso-wrap-distance-left:9pt;mso-wrap-distance-top:0;mso-wrap-distance-right:9pt;mso-wrap-distance-bottom:0;mso-position-horizontal:absolute;mso-position-horizontal-relative:text;mso-position-vertical:absolute;mso-position-vertical-relative:text;mso-width-percent:0;mso-height-percent:0;mso-width-relative:margin;mso-height-relative:margin;v-text-anchor:middle" o:spid="_x0000_s1026" filled="f" strokecolor="black [3213]" strokeweight="1pt" w14:anchorId="43EF0A67" o:gfxdata="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"/>
                   </w:pict>
                 </mc:Fallback>
               </mc:AlternateContent>
@@ -6054,9 +6091,9 @@
                     </wp:anchor>
                   </w:drawing>
                 </mc:Choice>
-                <mc:Fallback>
+                <mc:Fallback xmlns:a14="http://schemas.microsoft.com/office/drawing/2010/main" xmlns:pic="http://schemas.openxmlformats.org/drawingml/2006/picture" xmlns:a="http://schemas.openxmlformats.org/drawingml/2006/main">
                   <w:pict>
-                    <v:rect w14:anchorId="038AE13D" id="Rectangle 7" o:spid="_x0000_s1026" style="position:absolute;margin-left:4pt;margin-top:-1.3pt;width:14.4pt;height:14.4pt;z-index:251662336;visibility:visible;mso-wrap-style:square;mso-width-percent:0;mso-height-percent:0;mso-wrap-distance-left:9pt;mso-wrap-distance-top:0;mso-wrap-distance-right:9pt;mso-wrap-distance-bottom:0;mso-position-horizontal:absolute;mso-position-horizontal-relative:text;mso-position-vertical:absolute;mso-position-vertical-relative:text;mso-width-percent:0;mso-height-percent:0;mso-width-relative:margin;mso-height-relative:margin;v-text-anchor:middle" o:gfxdata="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" filled="f" strokecolor="windowText" strokeweight="1pt"/>
+                    <v:rect id="Rectangle 7" style="position:absolute;margin-left:4pt;margin-top:-1.3pt;width:14.4pt;height:14.4pt;z-index:251662336;visibility:visible;mso-wrap-style:square;mso-width-percent:0;mso-height-percent:0;mso-wrap-distance-left:9pt;mso-wrap-distance-top:0;mso-wrap-distance-right:9pt;mso-wrap-distance-bottom:0;mso-position-horizontal:absolute;mso-position-horizontal-relative:text;mso-position-vertical:absolute;mso-position-vertical-relative:text;mso-width-percent:0;mso-height-percent:0;mso-width-relative:margin;mso-height-relative:margin;v-text-anchor:middle" o:spid="_x0000_s1026" filled="f" strokecolor="windowText" strokeweight="1pt" w14:anchorId="038AE13D" o:gfxdata="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"/>
                   </w:pict>
                 </mc:Fallback>
               </mc:AlternateContent>
@@ -6271,9 +6308,9 @@
                     </wp:anchor>
                   </w:drawing>
                 </mc:Choice>
-                <mc:Fallback>
+                <mc:Fallback xmlns:a14="http://schemas.microsoft.com/office/drawing/2010/main" xmlns:pic="http://schemas.openxmlformats.org/drawingml/2006/picture" xmlns:a="http://schemas.openxmlformats.org/drawingml/2006/main">
                   <w:pict>
-                    <v:rect w14:anchorId="408C704F" id="Rectangle 6" o:spid="_x0000_s1026" style="position:absolute;margin-left:3.95pt;margin-top:-1.85pt;width:14.4pt;height:14.4pt;z-index:251660288;visibility:visible;mso-wrap-style:square;mso-width-percent:0;mso-height-percent:0;mso-wrap-distance-left:9pt;mso-wrap-distance-top:0;mso-wrap-distance-right:9pt;mso-wrap-distance-bottom:0;mso-position-horizontal:absolute;mso-position-horizontal-relative:text;mso-position-vertical:absolute;mso-position-vertical-relative:text;mso-width-percent:0;mso-height-percent:0;mso-width-relative:margin;mso-height-relative:margin;v-text-anchor:middle" o:gfxdata="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" filled="f" strokecolor="black [3213]" strokeweight="1pt"/>
+                    <v:rect id="Rectangle 6" style="position:absolute;margin-left:3.95pt;margin-top:-1.85pt;width:14.4pt;height:14.4pt;z-index:251660288;visibility:visible;mso-wrap-style:square;mso-width-percent:0;mso-height-percent:0;mso-wrap-distance-left:9pt;mso-wrap-distance-top:0;mso-wrap-distance-right:9pt;mso-wrap-distance-bottom:0;mso-position-horizontal:absolute;mso-position-horizontal-relative:text;mso-position-vertical:absolute;mso-position-vertical-relative:text;mso-width-percent:0;mso-height-percent:0;mso-width-relative:margin;mso-height-relative:margin;v-text-anchor:middle" o:spid="_x0000_s1026" filled="f" strokecolor="black [3213]" strokeweight="1pt" w14:anchorId="408C704F" o:gfxdata="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"/>
                   </w:pict>
                 </mc:Fallback>
               </mc:AlternateContent>
@@ -6312,17 +6349,9 @@
                 <w:sz w:val="26"/>
                 <w:szCs w:val="26"/>
               </w:rPr>
-              <w:t xml:space="preserve"> 90-day Post Go Live Tonic HQ Support</w:t>
-            </w:r>
-            <w:r>
-              <w:rPr>
-                <w:rFonts w:ascii="Corbel" w:eastAsia="Corbel" w:hAnsi="Corbel" w:cs="Corbel"/>
-                <w:b/>
-                <w:bCs/>
-                <w:color w:val="000000" w:themeColor="text1"/>
-                <w:sz w:val="26"/>
-                <w:szCs w:val="26"/>
-              </w:rPr>
+              <w:t xml:space="preserve"> 30-day Post Go Live Tonic HQ Support</w:t>
+            </w:r>
+            <w:r>
               <w:br/>
             </w:r>
             <w:r>
@@ -6368,7 +6397,6 @@
           <w:sz w:val="26"/>
           <w:szCs w:val="26"/>
         </w:rPr>
-        <w:lastRenderedPageBreak/>
         <w:t>Our standard engagement ends Post Go Live once the client has agreed that the project is complete</w:t>
       </w:r>
       <w:r>
@@ -6444,7 +6472,8 @@
           <w:sz w:val="26"/>
           <w:szCs w:val="26"/>
         </w:rPr>
-        <w:t>For 90-days Post Go Live, Tonic HQ will be your single source of support. You, and your end users, can reach out to our support team via phone or email. All incoming requests will be converted to tickets and triaged accordingly. We'll work with a designated person in your organization to ensure that all issues are dealt with satisfactorily, as well as recommend opportunities for complementary additional training, minor configuration changes, or help you learn to navigate getting support from Bullhorn directly. Our goal is to spend this time ensuring that you and your team are getting off on the right foot; that your Bullhorn environment is working well and that your team(s) are comfortable using the system</w:t>
+        <w:lastRenderedPageBreak/>
+        <w:t>For 30-days Post Wrap-Up, Tonic HQ will be your single source of support. You, and your end users, can reach out to our support team via phone or email. All incoming requests will be converted to tickets and triaged accordingly. We'll work with a designated person in your organization to ensure that all issues are dealt with satisfactorily, as well as recommend opportunities for complementary additional training, minor configuration changes, or help you learn to navigate getting support from Bullhorn directly. Our goal is to spend this time ensuring that you and your team are getting off on the right foot; that your Bullhorn environment is working well and that your team(s) are comfortable using the system</w:t>
       </w:r>
       <w:r>
         <w:rPr>
@@ -6520,7 +6549,7 @@
           <w:sz w:val="26"/>
           <w:szCs w:val="26"/>
         </w:rPr>
-        <w:t>Herefish Implementation</w:t>
+        <w:t>Bullhorn Automation Implementation</w:t>
       </w:r>
     </w:p>
     <w:p>
@@ -6542,7 +6571,7 @@
           <w:sz w:val="26"/>
           <w:szCs w:val="26"/>
         </w:rPr>
-        <w:t>Clients can choose the Herefish Implementation package based on their needs during or after implementation.</w:t>
+        <w:t>Clients can choose the Bullhorn Automation Implementation package based on their needs during or after implementation.</w:t>
       </w:r>
     </w:p>
     <w:p>
@@ -6740,7 +6769,6 @@
           <w:sz w:val="26"/>
           <w:szCs w:val="26"/>
         </w:rPr>
-        <w:lastRenderedPageBreak/>
         <w:t>Integrations not specifically listed in this scope of work.</w:t>
       </w:r>
     </w:p>
@@ -6971,6 +6999,7 @@
           <w:sz w:val="26"/>
           <w:szCs w:val="26"/>
         </w:rPr>
+        <w:lastRenderedPageBreak/>
         <w:t>On-site training or support</w:t>
       </w:r>
     </w:p>
@@ -7299,16 +7328,7 @@
           <w:sz w:val="26"/>
           <w:szCs w:val="26"/>
         </w:rPr>
-        <w:t xml:space="preserve">In rendering services under this Agreement, Tonic HQ shall conform to high professional standards of work and business ethics. Tonic HQ shall not use time, </w:t>
-      </w:r>
-      <w:r>
-        <w:rPr>
-          <w:rFonts w:ascii="Corbel" w:hAnsi="Corbel"/>
-          <w:sz w:val="26"/>
-          <w:szCs w:val="26"/>
-        </w:rPr>
-        <w:lastRenderedPageBreak/>
-        <w:t>materials, or equipment of the Client without the prior written consent of the Client. In no event shall Tonic HQ take any action or accept any assistance or engage in any activity that would result in any university, governmental body, research institute or other person, entity, or organization acquiring any rights of any nature in the results of work performed by or for the Client.</w:t>
+        <w:t>In rendering services under this Agreement, Tonic HQ shall conform to high professional standards of work and business ethics. Tonic HQ shall not use time, materials, or equipment of the Client without the prior written consent of the Client. In no event shall Tonic HQ take any action or accept any assistance or engage in any activity that would result in any university, governmental body, research institute or other person, entity, or organization acquiring any rights of any nature in the results of work performed by or for the Client.</w:t>
       </w:r>
     </w:p>
     <w:p>
@@ -7330,6 +7350,7 @@
           <w:sz w:val="26"/>
           <w:szCs w:val="26"/>
         </w:rPr>
+        <w:lastRenderedPageBreak/>
         <w:t>SIGNATURE</w:t>
       </w:r>
     </w:p>
@@ -10035,76 +10056,76 @@
       </w:pPr>
     </w:lvl>
   </w:abstractNum>
-  <w:num w:numId="1">
+  <w:num w:numId="1" w16cid:durableId="1275866683">
     <w:abstractNumId w:val="20"/>
   </w:num>
-  <w:num w:numId="2">
+  <w:num w:numId="2" w16cid:durableId="905528692">
     <w:abstractNumId w:val="13"/>
   </w:num>
-  <w:num w:numId="3">
+  <w:num w:numId="3" w16cid:durableId="621226869">
     <w:abstractNumId w:val="22"/>
   </w:num>
-  <w:num w:numId="4">
+  <w:num w:numId="4" w16cid:durableId="406851794">
     <w:abstractNumId w:val="17"/>
   </w:num>
-  <w:num w:numId="5">
+  <w:num w:numId="5" w16cid:durableId="315691061">
     <w:abstractNumId w:val="18"/>
   </w:num>
-  <w:num w:numId="6">
+  <w:num w:numId="6" w16cid:durableId="1243023181">
     <w:abstractNumId w:val="12"/>
   </w:num>
-  <w:num w:numId="7">
+  <w:num w:numId="7" w16cid:durableId="1157113624">
     <w:abstractNumId w:val="14"/>
   </w:num>
-  <w:num w:numId="8">
+  <w:num w:numId="8" w16cid:durableId="388381548">
     <w:abstractNumId w:val="23"/>
   </w:num>
-  <w:num w:numId="9">
+  <w:num w:numId="9" w16cid:durableId="181285855">
     <w:abstractNumId w:val="9"/>
   </w:num>
-  <w:num w:numId="10">
+  <w:num w:numId="10" w16cid:durableId="241107364">
     <w:abstractNumId w:val="7"/>
   </w:num>
-  <w:num w:numId="11">
+  <w:num w:numId="11" w16cid:durableId="1272322966">
     <w:abstractNumId w:val="6"/>
   </w:num>
-  <w:num w:numId="12">
+  <w:num w:numId="12" w16cid:durableId="1317417831">
     <w:abstractNumId w:val="5"/>
   </w:num>
-  <w:num w:numId="13">
+  <w:num w:numId="13" w16cid:durableId="2003309145">
     <w:abstractNumId w:val="4"/>
   </w:num>
-  <w:num w:numId="14">
+  <w:num w:numId="14" w16cid:durableId="1856269140">
     <w:abstractNumId w:val="8"/>
   </w:num>
-  <w:num w:numId="15">
+  <w:num w:numId="15" w16cid:durableId="722020678">
     <w:abstractNumId w:val="3"/>
   </w:num>
-  <w:num w:numId="16">
+  <w:num w:numId="16" w16cid:durableId="672728077">
     <w:abstractNumId w:val="2"/>
   </w:num>
-  <w:num w:numId="17">
+  <w:num w:numId="17" w16cid:durableId="149296103">
     <w:abstractNumId w:val="1"/>
   </w:num>
-  <w:num w:numId="18">
+  <w:num w:numId="18" w16cid:durableId="187523945">
     <w:abstractNumId w:val="0"/>
   </w:num>
-  <w:num w:numId="19">
+  <w:num w:numId="19" w16cid:durableId="1054935603">
     <w:abstractNumId w:val="15"/>
   </w:num>
-  <w:num w:numId="20">
+  <w:num w:numId="20" w16cid:durableId="92484700">
     <w:abstractNumId w:val="21"/>
   </w:num>
-  <w:num w:numId="21">
+  <w:num w:numId="21" w16cid:durableId="282853662">
     <w:abstractNumId w:val="19"/>
   </w:num>
-  <w:num w:numId="22">
+  <w:num w:numId="22" w16cid:durableId="359475601">
     <w:abstractNumId w:val="11"/>
   </w:num>
-  <w:num w:numId="23">
+  <w:num w:numId="23" w16cid:durableId="494731985">
     <w:abstractNumId w:val="16"/>
   </w:num>
-  <w:num w:numId="24">
+  <w:num w:numId="24" w16cid:durableId="570119965">
     <w:abstractNumId w:val="10"/>
   </w:num>
 </w:numbering>
@@ -12787,8 +12808,12 @@
 </file>
 
 <file path=customXml/item1.xml><?xml version="1.0" encoding="utf-8"?>
-<ct:contentTypeSchema xmlns:ct="http://schemas.microsoft.com/office/2006/metadata/contentType" xmlns:ma="http://schemas.microsoft.com/office/2006/metadata/properties/metaAttributes" ct:_="" ma:_="" ma:contentTypeName="Document" ma:contentTypeID="0x010100EBA535DFF5A8694DBFC392C7482A5D29" ma:contentTypeVersion="12" ma:contentTypeDescription="Create a new document." ma:contentTypeScope="" ma:versionID="573bac6d349d63292cb26eae9047c938">
-  <xsd:schema xmlns:xsd="http://www.w3.org/2001/XMLSchema" xmlns:xs="http://www.w3.org/2001/XMLSchema" xmlns:p="http://schemas.microsoft.com/office/2006/metadata/properties" xmlns:ns2="8d0d7c7a-3fcd-48ce-8115-c8cdb45204dd" xmlns:ns3="ffa52898-63f8-4c79-8877-ee2d24c3633f" targetNamespace="http://schemas.microsoft.com/office/2006/metadata/properties" ma:root="true" ma:fieldsID="f6275ab8e9016535bd312a2a8dc0f89b" ns2:_="" ns3:_="">
+<b:Sources xmlns:b="http://schemas.openxmlformats.org/officeDocument/2006/bibliography" xmlns="http://schemas.openxmlformats.org/officeDocument/2006/bibliography" SelectedStyle="\APASixthEditionOfficeOnline.xsl" StyleName="APA" Version="6"/>
+</file>
+
+<file path=customXml/item2.xml><?xml version="1.0" encoding="utf-8"?>
+<ct:contentTypeSchema xmlns:ct="http://schemas.microsoft.com/office/2006/metadata/contentType" xmlns:ma="http://schemas.microsoft.com/office/2006/metadata/properties/metaAttributes" ct:_="" ma:_="" ma:contentTypeName="Document" ma:contentTypeID="0x010100EBA535DFF5A8694DBFC392C7482A5D29" ma:contentTypeVersion="15" ma:contentTypeDescription="Create a new document." ma:contentTypeScope="" ma:versionID="97e4a9e60b7c36f7381ac2d70c818aef">
+  <xsd:schema xmlns:xsd="http://www.w3.org/2001/XMLSchema" xmlns:xs="http://www.w3.org/2001/XMLSchema" xmlns:p="http://schemas.microsoft.com/office/2006/metadata/properties" xmlns:ns2="8d0d7c7a-3fcd-48ce-8115-c8cdb45204dd" xmlns:ns3="ffa52898-63f8-4c79-8877-ee2d24c3633f" targetNamespace="http://schemas.microsoft.com/office/2006/metadata/properties" ma:root="true" ma:fieldsID="0160fbecc11f88d48343fd506b56ba8b" ns2:_="" ns3:_="">
     <xsd:import namespace="8d0d7c7a-3fcd-48ce-8115-c8cdb45204dd"/>
     <xsd:import namespace="ffa52898-63f8-4c79-8877-ee2d24c3633f"/>
     <xsd:element name="properties">
@@ -12809,6 +12834,8 @@
                 <xsd:element ref="ns2:MediaServiceEventHashCode" minOccurs="0"/>
                 <xsd:element ref="ns3:SharedWithUsers" minOccurs="0"/>
                 <xsd:element ref="ns3:SharedWithDetails" minOccurs="0"/>
+                <xsd:element ref="ns2:lcf76f155ced4ddcb4097134ff3c332f" minOccurs="0"/>
+                <xsd:element ref="ns3:TaxCatchAll" minOccurs="0"/>
               </xsd:all>
             </xsd:complexType>
           </xsd:element>
@@ -12873,6 +12900,13 @@
         <xsd:restriction base="dms:Text"/>
       </xsd:simpleType>
     </xsd:element>
+    <xsd:element name="lcf76f155ced4ddcb4097134ff3c332f" ma:index="21" nillable="true" ma:taxonomy="true" ma:internalName="lcf76f155ced4ddcb4097134ff3c332f" ma:taxonomyFieldName="MediaServiceImageTags" ma:displayName="Image Tags" ma:readOnly="false" ma:fieldId="{5cf76f15-5ced-4ddc-b409-7134ff3c332f}" ma:taxonomyMulti="true" ma:sspId="e677d9ed-92d0-40ef-9892-8961a21691f8" ma:termSetId="09814cd3-568e-fe90-9814-8d621ff8fb84" ma:anchorId="fba54fb3-c3e1-fe81-a776-ca4b69148c4d" ma:open="true" ma:isKeyword="false">
+      <xsd:complexType>
+        <xsd:sequence>
+          <xsd:element ref="pc:Terms" minOccurs="0" maxOccurs="1"/>
+        </xsd:sequence>
+      </xsd:complexType>
+    </xsd:element>
   </xsd:schema>
   <xsd:schema xmlns:xsd="http://www.w3.org/2001/XMLSchema" xmlns:xs="http://www.w3.org/2001/XMLSchema" xmlns:dms="http://schemas.microsoft.com/office/2006/documentManagement/types" xmlns:pc="http://schemas.microsoft.com/office/infopath/2007/PartnerControls" targetNamespace="ffa52898-63f8-4c79-8877-ee2d24c3633f" elementFormDefault="qualified">
     <xsd:import namespace="http://schemas.microsoft.com/office/2006/documentManagement/types"/>
@@ -12902,6 +12936,17 @@
           <xsd:maxLength value="255"/>
         </xsd:restriction>
       </xsd:simpleType>
+    </xsd:element>
+    <xsd:element name="TaxCatchAll" ma:index="22" nillable="true" ma:displayName="Taxonomy Catch All Column" ma:hidden="true" ma:list="{27c0f933-5fb4-4701-ba9f-0ee67ee33cdb}" ma:internalName="TaxCatchAll" ma:showField="CatchAllData" ma:web="ffa52898-63f8-4c79-8877-ee2d24c3633f">
+      <xsd:complexType>
+        <xsd:complexContent>
+          <xsd:extension base="dms:MultiChoiceLookup">
+            <xsd:sequence>
+              <xsd:element name="Value" type="dms:Lookup" maxOccurs="unbounded" minOccurs="0" nillable="true"/>
+            </xsd:sequence>
+          </xsd:extension>
+        </xsd:complexContent>
+      </xsd:complexType>
     </xsd:element>
   </xsd:schema>
   <xsd:schema xmlns="http://schemas.openxmlformats.org/package/2006/metadata/core-properties" xmlns:xsd="http://www.w3.org/2001/XMLSchema" xmlns:xsi="http://www.w3.org/2001/XMLSchema-instance" xmlns:dc="http://purl.org/dc/elements/1.1/" xmlns:dcterms="http://purl.org/dc/terms/" xmlns:odoc="http://schemas.microsoft.com/internal/obd" targetNamespace="http://schemas.openxmlformats.org/package/2006/metadata/core-properties" elementFormDefault="qualified" attributeFormDefault="unqualified" blockDefault="#all">
@@ -13003,17 +13048,7 @@
 </ct:contentTypeSchema>
 </file>
 
-<file path=customXml/item2.xml><?xml version="1.0" encoding="utf-8"?>
-<b:Sources xmlns:b="http://schemas.openxmlformats.org/officeDocument/2006/bibliography" xmlns="http://schemas.openxmlformats.org/officeDocument/2006/bibliography" SelectedStyle="\APASixthEditionOfficeOnline.xsl" StyleName="APA" Version="6"/>
-</file>
-
 <file path=customXml/item3.xml><?xml version="1.0" encoding="utf-8"?>
-<p:properties xmlns:p="http://schemas.microsoft.com/office/2006/metadata/properties" xmlns:xsi="http://www.w3.org/2001/XMLSchema-instance" xmlns:pc="http://schemas.microsoft.com/office/infopath/2007/PartnerControls">
-  <documentManagement/>
-</p:properties>
-</file>
-
-<file path=customXml/item4.xml><?xml version="1.0" encoding="utf-8"?>
 <?mso-contentType ?>
 <FormTemplates xmlns="http://schemas.microsoft.com/sharepoint/v3/contenttype/forms">
   <Display>DocumentLibraryForm</Display>
@@ -13022,8 +13057,27 @@
 </FormTemplates>
 </file>
 
+<file path=customXml/item4.xml><?xml version="1.0" encoding="utf-8"?>
+<p:properties xmlns:p="http://schemas.microsoft.com/office/2006/metadata/properties" xmlns:xsi="http://www.w3.org/2001/XMLSchema-instance" xmlns:pc="http://schemas.microsoft.com/office/infopath/2007/PartnerControls">
+  <documentManagement>
+    <TaxCatchAll xmlns="ffa52898-63f8-4c79-8877-ee2d24c3633f" xsi:nil="true"/>
+    <lcf76f155ced4ddcb4097134ff3c332f xmlns="8d0d7c7a-3fcd-48ce-8115-c8cdb45204dd">
+      <Terms xmlns="http://schemas.microsoft.com/office/infopath/2007/PartnerControls"/>
+    </lcf76f155ced4ddcb4097134ff3c332f>
+  </documentManagement>
+</p:properties>
+</file>
+
 <file path=customXml/itemProps1.xml><?xml version="1.0" encoding="utf-8"?>
-<ds:datastoreItem xmlns:ds="http://schemas.openxmlformats.org/officeDocument/2006/customXml" ds:itemID="{075A694F-94BA-4CAA-ADB3-A314B2D6431C}">
+<ds:datastoreItem xmlns:ds="http://schemas.openxmlformats.org/officeDocument/2006/customXml" ds:itemID="{2ECA1ABF-4B5E-4447-A8A6-0CA64DB01ACB}">
+  <ds:schemaRefs>
+    <ds:schemaRef ds:uri="http://schemas.openxmlformats.org/officeDocument/2006/bibliography"/>
+  </ds:schemaRefs>
+</ds:datastoreItem>
+</file>
+
+<file path=customXml/itemProps2.xml><?xml version="1.0" encoding="utf-8"?>
+<ds:datastoreItem xmlns:ds="http://schemas.openxmlformats.org/officeDocument/2006/customXml" ds:itemID="{C5C9CA17-8DC0-4F57-BBD1-23D6A5966D1D}">
   <ds:schemaRefs>
     <ds:schemaRef ds:uri="http://schemas.microsoft.com/office/2006/metadata/contentType"/>
     <ds:schemaRef ds:uri="http://schemas.microsoft.com/office/2006/metadata/properties/metaAttributes"/>
@@ -13041,27 +13095,21 @@
 </ds:datastoreItem>
 </file>
 
-<file path=customXml/itemProps2.xml><?xml version="1.0" encoding="utf-8"?>
-<ds:datastoreItem xmlns:ds="http://schemas.openxmlformats.org/officeDocument/2006/customXml" ds:itemID="{2ECA1ABF-4B5E-4447-A8A6-0CA64DB01ACB}">
+<file path=customXml/itemProps3.xml><?xml version="1.0" encoding="utf-8"?>
+<ds:datastoreItem xmlns:ds="http://schemas.openxmlformats.org/officeDocument/2006/customXml" ds:itemID="{799059B4-769D-4F2E-ACFF-B9A792173474}">
   <ds:schemaRefs>
-    <ds:schemaRef ds:uri="http://schemas.openxmlformats.org/officeDocument/2006/bibliography"/>
-  </ds:schemaRefs>
-</ds:datastoreItem>
-</file>
-
-<file path=customXml/itemProps3.xml><?xml version="1.0" encoding="utf-8"?>
-<ds:datastoreItem xmlns:ds="http://schemas.openxmlformats.org/officeDocument/2006/customXml" ds:itemID="{67C69557-6FA2-4FD9-9DDB-10414B88DA10}">
-  <ds:schemaRefs>
-    <ds:schemaRef ds:uri="http://schemas.microsoft.com/office/2006/metadata/properties"/>
-    <ds:schemaRef ds:uri="http://schemas.microsoft.com/office/infopath/2007/PartnerControls"/>
+    <ds:schemaRef ds:uri="http://schemas.microsoft.com/sharepoint/v3/contenttype/forms"/>
   </ds:schemaRefs>
 </ds:datastoreItem>
 </file>
 
 <file path=customXml/itemProps4.xml><?xml version="1.0" encoding="utf-8"?>
-<ds:datastoreItem xmlns:ds="http://schemas.openxmlformats.org/officeDocument/2006/customXml" ds:itemID="{799059B4-769D-4F2E-ACFF-B9A792173474}">
+<ds:datastoreItem xmlns:ds="http://schemas.openxmlformats.org/officeDocument/2006/customXml" ds:itemID="{67C69557-6FA2-4FD9-9DDB-10414B88DA10}">
   <ds:schemaRefs>
-    <ds:schemaRef ds:uri="http://schemas.microsoft.com/sharepoint/v3/contenttype/forms"/>
+    <ds:schemaRef ds:uri="http://schemas.microsoft.com/office/2006/metadata/properties"/>
+    <ds:schemaRef ds:uri="http://schemas.microsoft.com/office/infopath/2007/PartnerControls"/>
+    <ds:schemaRef ds:uri="ffa52898-63f8-4c79-8877-ee2d24c3633f"/>
+    <ds:schemaRef ds:uri="8d0d7c7a-3fcd-48ce-8115-c8cdb45204dd"/>
   </ds:schemaRefs>
 </ds:datastoreItem>
 </file>
</xml_diff>

<commit_message>
updates to pull from dynamo db
</commit_message>
<xml_diff>
--- a/sales/template.docx
+++ b/sales/template.docx
@@ -1,6 +1,6 @@
 
 <file path=word/document.xml><?xml version="1.0" encoding="utf-8"?>
-<w:document xmlns:wpc="http://schemas.microsoft.com/office/word/2010/wordprocessingCanvas" xmlns:cx="http://schemas.microsoft.com/office/drawing/2014/chartex" xmlns:cx1="http://schemas.microsoft.com/office/drawing/2015/9/8/chartex" xmlns:cx2="http://schemas.microsoft.com/office/drawing/2015/10/21/chartex" xmlns:cx3="http://schemas.microsoft.com/office/drawing/2016/5/9/chartex" xmlns:cx4="http://schemas.microsoft.com/office/drawing/2016/5/10/chartex" xmlns:cx5="http://schemas.microsoft.com/office/drawing/2016/5/11/chartex" xmlns:cx6="http://schemas.microsoft.com/office/drawing/2016/5/12/chartex" xmlns:cx7="http://schemas.microsoft.com/office/drawing/2016/5/13/chartex" xmlns:cx8="http://schemas.microsoft.com/office/drawing/2016/5/14/chartex" xmlns:mc="http://schemas.openxmlformats.org/markup-compatibility/2006" xmlns:aink="http://schemas.microsoft.com/office/drawing/2016/ink" xmlns:am3d="http://schemas.microsoft.com/office/drawing/2017/model3d" xmlns:o="urn:schemas-microsoft-com:office:office" xmlns:r="http://schemas.openxmlformats.org/officeDocument/2006/relationships" xmlns:m="http://schemas.openxmlformats.org/officeDocument/2006/math" xmlns:v="urn:schemas-microsoft-com:vml" xmlns:wp14="http://schemas.microsoft.com/office/word/2010/wordprocessingDrawing" xmlns:wp="http://schemas.openxmlformats.org/drawingml/2006/wordprocessingDrawing" xmlns:w10="urn:schemas-microsoft-com:office:word" xmlns:w="http://schemas.openxmlformats.org/wordprocessingml/2006/main" xmlns:w14="http://schemas.microsoft.com/office/word/2010/wordml" xmlns:w15="http://schemas.microsoft.com/office/word/2012/wordml" xmlns:w16cex="http://schemas.microsoft.com/office/word/2018/wordml/cex" xmlns:w16cid="http://schemas.microsoft.com/office/word/2016/wordml/cid" xmlns:w16="http://schemas.microsoft.com/office/word/2018/wordml" xmlns:w16sdtdh="http://schemas.microsoft.com/office/word/2020/wordml/sdtdatahash" xmlns:w16se="http://schemas.microsoft.com/office/word/2015/wordml/symex" xmlns:wpg="http://schemas.microsoft.com/office/word/2010/wordprocessingGroup" xmlns:wpi="http://schemas.microsoft.com/office/word/2010/wordprocessingInk" xmlns:wne="http://schemas.microsoft.com/office/word/2006/wordml" xmlns:wps="http://schemas.microsoft.com/office/word/2010/wordprocessingShape" mc:Ignorable="w14 w15 w16se w16cid w16 w16cex w16sdtdh wp14">
+<w:document xmlns:wpc="http://schemas.microsoft.com/office/word/2010/wordprocessingCanvas" xmlns:cx="http://schemas.microsoft.com/office/drawing/2014/chartex" xmlns:cx1="http://schemas.microsoft.com/office/drawing/2015/9/8/chartex" xmlns:cx2="http://schemas.microsoft.com/office/drawing/2015/10/21/chartex" xmlns:cx3="http://schemas.microsoft.com/office/drawing/2016/5/9/chartex" xmlns:cx4="http://schemas.microsoft.com/office/drawing/2016/5/10/chartex" xmlns:cx5="http://schemas.microsoft.com/office/drawing/2016/5/11/chartex" xmlns:cx6="http://schemas.microsoft.com/office/drawing/2016/5/12/chartex" xmlns:cx7="http://schemas.microsoft.com/office/drawing/2016/5/13/chartex" xmlns:cx8="http://schemas.microsoft.com/office/drawing/2016/5/14/chartex" xmlns:mc="http://schemas.openxmlformats.org/markup-compatibility/2006" xmlns:aink="http://schemas.microsoft.com/office/drawing/2016/ink" xmlns:am3d="http://schemas.microsoft.com/office/drawing/2017/model3d" xmlns:o="urn:schemas-microsoft-com:office:office" xmlns:oel="http://schemas.microsoft.com/office/2019/extlst" xmlns:r="http://schemas.openxmlformats.org/officeDocument/2006/relationships" xmlns:m="http://schemas.openxmlformats.org/officeDocument/2006/math" xmlns:v="urn:schemas-microsoft-com:vml" xmlns:wp14="http://schemas.microsoft.com/office/word/2010/wordprocessingDrawing" xmlns:wp="http://schemas.openxmlformats.org/drawingml/2006/wordprocessingDrawing" xmlns:w10="urn:schemas-microsoft-com:office:word" xmlns:w="http://schemas.openxmlformats.org/wordprocessingml/2006/main" xmlns:w14="http://schemas.microsoft.com/office/word/2010/wordml" xmlns:w15="http://schemas.microsoft.com/office/word/2012/wordml" xmlns:w16cex="http://schemas.microsoft.com/office/word/2018/wordml/cex" xmlns:w16cid="http://schemas.microsoft.com/office/word/2016/wordml/cid" xmlns:w16="http://schemas.microsoft.com/office/word/2018/wordml" xmlns:w16du="http://schemas.microsoft.com/office/word/2023/wordml/word16du" xmlns:w16sdtdh="http://schemas.microsoft.com/office/word/2020/wordml/sdtdatahash" xmlns:w16se="http://schemas.microsoft.com/office/word/2015/wordml/symex" xmlns:wpg="http://schemas.microsoft.com/office/word/2010/wordprocessingGroup" xmlns:wpi="http://schemas.microsoft.com/office/word/2010/wordprocessingInk" xmlns:wne="http://schemas.microsoft.com/office/word/2006/wordml" xmlns:wps="http://schemas.microsoft.com/office/word/2010/wordprocessingShape" mc:Ignorable="w14 w15 w16se w16cid w16 w16cex w16sdtdh wp14">
   <w:body>
     <w:p>
       <w:pPr>
@@ -202,7 +202,17 @@
           <w:szCs w:val="26"/>
           <w:highlight w:val="yellow"/>
         </w:rPr>
-        <w:t>{#timelineBH1}</w:t>
+        <w:t>{#timelineBH</w:t>
+      </w:r>
+      <w:proofErr w:type="gramStart"/>
+      <w:r>
+        <w:rPr>
+          <w:rFonts w:ascii="Corbel" w:hAnsi="Corbel"/>
+          <w:sz w:val="26"/>
+          <w:szCs w:val="26"/>
+          <w:highlight w:val="yellow"/>
+        </w:rPr>
+        <w:t>1}</w:t>
       </w:r>
       <w:r>
         <w:rPr>
@@ -213,17 +223,9 @@
           <w:sz w:val="40"/>
           <w:szCs w:val="40"/>
         </w:rPr>
-        <w:t xml:space="preserve">One </w:t>
-      </w:r>
-      <w:r>
-        <w:rPr>
-          <w:rFonts w:ascii="Corbel" w:hAnsi="Corbel"/>
-          <w:sz w:val="26"/>
-          <w:szCs w:val="26"/>
-          <w:highlight w:val="yellow"/>
-        </w:rPr>
-        <w:t>{/timelineBH1}</w:t>
-      </w:r>
+        <w:t>One</w:t>
+      </w:r>
+      <w:proofErr w:type="gramEnd"/>
       <w:r>
         <w:rPr>
           <w:rFonts w:ascii="Corbel" w:hAnsi="Corbel"/>
@@ -233,14 +235,18 @@
           <w:sz w:val="40"/>
           <w:szCs w:val="40"/>
         </w:rPr>
-        <w:t>Implementation</w:t>
-      </w:r>
-    </w:p>
-    <w:p>
-      <w:pPr>
-        <w:pStyle w:val="Heading1"/>
-        <w:spacing w:line="240" w:lineRule="auto"/>
-        <w:jc w:val="center"/>
+        <w:t xml:space="preserve"> </w:t>
+      </w:r>
+      <w:r>
+        <w:rPr>
+          <w:rFonts w:ascii="Corbel" w:hAnsi="Corbel"/>
+          <w:sz w:val="26"/>
+          <w:szCs w:val="26"/>
+          <w:highlight w:val="yellow"/>
+        </w:rPr>
+        <w:t>{/timelineBH1}</w:t>
+      </w:r>
+      <w:r>
         <w:rPr>
           <w:rFonts w:ascii="Corbel" w:hAnsi="Corbel"/>
           <w:b/>
@@ -249,8 +255,14 @@
           <w:sz w:val="40"/>
           <w:szCs w:val="40"/>
         </w:rPr>
-      </w:pPr>
-      <w:r>
+        <w:t>Implementation</w:t>
+      </w:r>
+    </w:p>
+    <w:p>
+      <w:pPr>
+        <w:pStyle w:val="Heading1"/>
+        <w:spacing w:line="240" w:lineRule="auto"/>
+        <w:jc w:val="center"/>
         <w:rPr>
           <w:rFonts w:ascii="Corbel" w:hAnsi="Corbel"/>
           <w:b/>
@@ -259,25 +271,8 @@
           <w:sz w:val="40"/>
           <w:szCs w:val="40"/>
         </w:rPr>
-        <w:t>Proposal</w:t>
-      </w:r>
-    </w:p>
-    <w:p>
-      <w:pPr>
-        <w:spacing w:after="0" w:line="240" w:lineRule="auto"/>
-        <w:jc w:val="center"/>
-        <w:rPr>
-          <w:rFonts w:ascii="Corbel" w:hAnsi="Corbel"/>
-          <w:sz w:val="26"/>
-          <w:szCs w:val="26"/>
-        </w:rPr>
-      </w:pPr>
-    </w:p>
-    <w:p>
-      <w:pPr>
-        <w:pStyle w:val="Heading1"/>
-        <w:spacing w:line="240" w:lineRule="auto"/>
-        <w:jc w:val="center"/>
+      </w:pPr>
+      <w:r>
         <w:rPr>
           <w:rFonts w:ascii="Corbel" w:hAnsi="Corbel"/>
           <w:b/>
@@ -286,8 +281,25 @@
           <w:sz w:val="40"/>
           <w:szCs w:val="40"/>
         </w:rPr>
-      </w:pPr>
-      <w:r>
+        <w:t>Proposal</w:t>
+      </w:r>
+    </w:p>
+    <w:p>
+      <w:pPr>
+        <w:spacing w:after="0" w:line="240" w:lineRule="auto"/>
+        <w:jc w:val="center"/>
+        <w:rPr>
+          <w:rFonts w:ascii="Corbel" w:hAnsi="Corbel"/>
+          <w:sz w:val="26"/>
+          <w:szCs w:val="26"/>
+        </w:rPr>
+      </w:pPr>
+    </w:p>
+    <w:p>
+      <w:pPr>
+        <w:pStyle w:val="Heading1"/>
+        <w:spacing w:line="240" w:lineRule="auto"/>
+        <w:jc w:val="center"/>
         <w:rPr>
           <w:rFonts w:ascii="Corbel" w:hAnsi="Corbel"/>
           <w:b/>
@@ -296,6 +308,16 @@
           <w:sz w:val="40"/>
           <w:szCs w:val="40"/>
         </w:rPr>
+      </w:pPr>
+      <w:r>
+        <w:rPr>
+          <w:rFonts w:ascii="Corbel" w:hAnsi="Corbel"/>
+          <w:b/>
+          <w:bCs/>
+          <w:color w:val="19AFA4"/>
+          <w:sz w:val="40"/>
+          <w:szCs w:val="40"/>
+        </w:rPr>
         <w:t>Scope of Work</w:t>
       </w:r>
     </w:p>
@@ -484,16 +506,60 @@
           <w:sz w:val="26"/>
           <w:szCs w:val="26"/>
         </w:rPr>
-        <w:t>{existingSystem}</w:t>
-      </w:r>
-      <w:r>
-        <w:rPr>
-          <w:rFonts w:ascii="Corbel" w:hAnsi="Corbel"/>
-          <w:sz w:val="26"/>
-          <w:szCs w:val="26"/>
-          <w:highlight w:val="yellow"/>
-        </w:rPr>
-        <w:t>{/existingSystem}</w:t>
+        <w:t>{</w:t>
+      </w:r>
+      <w:proofErr w:type="spellStart"/>
+      <w:r>
+        <w:rPr>
+          <w:rFonts w:ascii="Corbel" w:hAnsi="Corbel"/>
+          <w:b/>
+          <w:bCs/>
+          <w:color w:val="19AFA4"/>
+          <w:sz w:val="26"/>
+          <w:szCs w:val="26"/>
+        </w:rPr>
+        <w:t>existingSystem</w:t>
+      </w:r>
+      <w:proofErr w:type="spellEnd"/>
+      <w:r>
+        <w:rPr>
+          <w:rFonts w:ascii="Corbel" w:hAnsi="Corbel"/>
+          <w:b/>
+          <w:bCs/>
+          <w:color w:val="19AFA4"/>
+          <w:sz w:val="26"/>
+          <w:szCs w:val="26"/>
+        </w:rPr>
+        <w:t>}</w:t>
+      </w:r>
+      <w:r>
+        <w:rPr>
+          <w:rFonts w:ascii="Corbel" w:hAnsi="Corbel"/>
+          <w:sz w:val="26"/>
+          <w:szCs w:val="26"/>
+          <w:highlight w:val="yellow"/>
+        </w:rPr>
+        <w:t>{/</w:t>
+      </w:r>
+      <w:proofErr w:type="spellStart"/>
+      <w:r>
+        <w:rPr>
+          <w:rFonts w:ascii="Corbel" w:hAnsi="Corbel"/>
+          <w:sz w:val="26"/>
+          <w:szCs w:val="26"/>
+          <w:highlight w:val="yellow"/>
+        </w:rPr>
+        <w:t>existingSystem</w:t>
+      </w:r>
+      <w:proofErr w:type="spellEnd"/>
+      <w:r>
+        <w:rPr>
+          <w:rFonts w:ascii="Corbel" w:hAnsi="Corbel"/>
+          <w:sz w:val="26"/>
+          <w:szCs w:val="26"/>
+          <w:highlight w:val="yellow"/>
+        </w:rPr>
+        <w:t>}</w:t>
       </w:r>
       <w:r>
         <w:rPr>
@@ -561,7 +627,27 @@
           <w:szCs w:val="26"/>
           <w:highlight w:val="yellow"/>
         </w:rPr>
-        <w:t>{^NoDataMigration}</w:t>
+        <w:t>{^</w:t>
+      </w:r>
+      <w:proofErr w:type="spellStart"/>
+      <w:r>
+        <w:rPr>
+          <w:rFonts w:ascii="Corbel" w:hAnsi="Corbel"/>
+          <w:sz w:val="26"/>
+          <w:szCs w:val="26"/>
+          <w:highlight w:val="yellow"/>
+        </w:rPr>
+        <w:t>NoDataMigration</w:t>
+      </w:r>
+      <w:proofErr w:type="spellEnd"/>
+      <w:r>
+        <w:rPr>
+          <w:rFonts w:ascii="Corbel" w:hAnsi="Corbel"/>
+          <w:sz w:val="26"/>
+          <w:szCs w:val="26"/>
+          <w:highlight w:val="yellow"/>
+        </w:rPr>
+        <w:t>}</w:t>
       </w:r>
     </w:p>
     <w:p>
@@ -601,7 +687,27 @@
           <w:szCs w:val="26"/>
           <w:highlight w:val="yellow"/>
         </w:rPr>
-        <w:t>{/NoDataMigration}</w:t>
+        <w:t>{/</w:t>
+      </w:r>
+      <w:proofErr w:type="spellStart"/>
+      <w:r>
+        <w:rPr>
+          <w:rFonts w:ascii="Corbel" w:hAnsi="Corbel"/>
+          <w:sz w:val="26"/>
+          <w:szCs w:val="26"/>
+          <w:highlight w:val="yellow"/>
+        </w:rPr>
+        <w:t>NoDataMigration</w:t>
+      </w:r>
+      <w:proofErr w:type="spellEnd"/>
+      <w:r>
+        <w:rPr>
+          <w:rFonts w:ascii="Corbel" w:hAnsi="Corbel"/>
+          <w:sz w:val="26"/>
+          <w:szCs w:val="26"/>
+          <w:highlight w:val="yellow"/>
+        </w:rPr>
+        <w:t>}</w:t>
       </w:r>
     </w:p>
     <w:p>
@@ -672,16 +778,35 @@
           <w:sz w:val="26"/>
           <w:szCs w:val="26"/>
         </w:rPr>
-        <w:t>Configuration of the following Bullhorn products:</w:t>
-      </w:r>
-      <w:r>
-        <w:rPr>
-          <w:rFonts w:ascii="Corbel" w:hAnsi="Corbel"/>
-          <w:sz w:val="26"/>
-          <w:szCs w:val="26"/>
-          <w:highlight w:val="yellow"/>
-        </w:rPr>
-        <w:t>{#products}</w:t>
+        <w:t xml:space="preserve">Configuration of the following Bullhorn </w:t>
+      </w:r>
+      <w:proofErr w:type="gramStart"/>
+      <w:r>
+        <w:rPr>
+          <w:rFonts w:ascii="Corbel" w:hAnsi="Corbel"/>
+          <w:sz w:val="26"/>
+          <w:szCs w:val="26"/>
+        </w:rPr>
+        <w:t>products:</w:t>
+      </w:r>
+      <w:r>
+        <w:rPr>
+          <w:rFonts w:ascii="Corbel" w:hAnsi="Corbel"/>
+          <w:sz w:val="26"/>
+          <w:szCs w:val="26"/>
+          <w:highlight w:val="yellow"/>
+        </w:rPr>
+        <w:t>{</w:t>
+      </w:r>
+      <w:proofErr w:type="gramEnd"/>
+      <w:r>
+        <w:rPr>
+          <w:rFonts w:ascii="Corbel" w:hAnsi="Corbel"/>
+          <w:sz w:val="26"/>
+          <w:szCs w:val="26"/>
+          <w:highlight w:val="yellow"/>
+        </w:rPr>
+        <w:t>#products}</w:t>
       </w:r>
     </w:p>
     <w:p>
@@ -758,7 +883,31 @@
           <w:sz w:val="26"/>
           <w:szCs w:val="26"/>
         </w:rPr>
-        <w:t>{plCount}</w:t>
+        <w:t>{</w:t>
+      </w:r>
+      <w:proofErr w:type="spellStart"/>
+      <w:r>
+        <w:rPr>
+          <w:rFonts w:ascii="Corbel" w:hAnsi="Corbel"/>
+          <w:b/>
+          <w:bCs/>
+          <w:color w:val="19AFA4"/>
+          <w:sz w:val="26"/>
+          <w:szCs w:val="26"/>
+        </w:rPr>
+        <w:t>plCount</w:t>
+      </w:r>
+      <w:proofErr w:type="spellEnd"/>
+      <w:r>
+        <w:rPr>
+          <w:rFonts w:ascii="Corbel" w:hAnsi="Corbel"/>
+          <w:b/>
+          <w:bCs/>
+          <w:color w:val="19AFA4"/>
+          <w:sz w:val="26"/>
+          <w:szCs w:val="26"/>
+        </w:rPr>
+        <w:t>}</w:t>
       </w:r>
       <w:r>
         <w:rPr>
@@ -775,7 +924,27 @@
           <w:szCs w:val="26"/>
           <w:highlight w:val="yellow"/>
         </w:rPr>
-        <w:t xml:space="preserve"> {^NoDataMigration}</w:t>
+        <w:t xml:space="preserve"> {^</w:t>
+      </w:r>
+      <w:proofErr w:type="spellStart"/>
+      <w:r>
+        <w:rPr>
+          <w:rFonts w:ascii="Corbel" w:hAnsi="Corbel"/>
+          <w:sz w:val="26"/>
+          <w:szCs w:val="26"/>
+          <w:highlight w:val="yellow"/>
+        </w:rPr>
+        <w:t>NoDataMigration</w:t>
+      </w:r>
+      <w:proofErr w:type="spellEnd"/>
+      <w:r>
+        <w:rPr>
+          <w:rFonts w:ascii="Corbel" w:hAnsi="Corbel"/>
+          <w:sz w:val="26"/>
+          <w:szCs w:val="26"/>
+          <w:highlight w:val="yellow"/>
+        </w:rPr>
+        <w:t>}</w:t>
       </w:r>
     </w:p>
     <w:p>
@@ -1165,6 +1334,7 @@
           <w:szCs w:val="26"/>
         </w:rPr>
       </w:pPr>
+      <w:proofErr w:type="spellStart"/>
       <w:r>
         <w:rPr>
           <w:rFonts w:ascii="Corbel" w:hAnsi="Corbel"/>
@@ -1173,6 +1343,7 @@
         </w:rPr>
         <w:t>Tearsheets</w:t>
       </w:r>
+      <w:proofErr w:type="spellEnd"/>
     </w:p>
     <w:p>
       <w:pPr>
@@ -1203,7 +1374,27 @@
           <w:szCs w:val="26"/>
           <w:highlight w:val="yellow"/>
         </w:rPr>
-        <w:t xml:space="preserve"> {/NoDataMigration}</w:t>
+        <w:t xml:space="preserve"> {/</w:t>
+      </w:r>
+      <w:proofErr w:type="spellStart"/>
+      <w:r>
+        <w:rPr>
+          <w:rFonts w:ascii="Corbel" w:hAnsi="Corbel"/>
+          <w:sz w:val="26"/>
+          <w:szCs w:val="26"/>
+          <w:highlight w:val="yellow"/>
+        </w:rPr>
+        <w:t>NoDataMigration</w:t>
+      </w:r>
+      <w:proofErr w:type="spellEnd"/>
+      <w:r>
+        <w:rPr>
+          <w:rFonts w:ascii="Corbel" w:hAnsi="Corbel"/>
+          <w:sz w:val="26"/>
+          <w:szCs w:val="26"/>
+          <w:highlight w:val="yellow"/>
+        </w:rPr>
+        <w:t>}</w:t>
       </w:r>
     </w:p>
     <w:p>
@@ -1234,7 +1425,27 @@
           <w:szCs w:val="26"/>
           <w:highlight w:val="yellow"/>
         </w:rPr>
-        <w:t>{^NoDataMigration}</w:t>
+        <w:t>{^</w:t>
+      </w:r>
+      <w:proofErr w:type="spellStart"/>
+      <w:r>
+        <w:rPr>
+          <w:rFonts w:ascii="Corbel" w:hAnsi="Corbel"/>
+          <w:sz w:val="26"/>
+          <w:szCs w:val="26"/>
+          <w:highlight w:val="yellow"/>
+        </w:rPr>
+        <w:t>NoDataMigration</w:t>
+      </w:r>
+      <w:proofErr w:type="spellEnd"/>
+      <w:r>
+        <w:rPr>
+          <w:rFonts w:ascii="Corbel" w:hAnsi="Corbel"/>
+          <w:sz w:val="26"/>
+          <w:szCs w:val="26"/>
+          <w:highlight w:val="yellow"/>
+        </w:rPr>
+        <w:t>}</w:t>
       </w:r>
       <w:r>
         <w:rPr>
@@ -1251,7 +1462,27 @@
           <w:szCs w:val="26"/>
           <w:highlight w:val="yellow"/>
         </w:rPr>
-        <w:t>{/NoDataMigration}</w:t>
+        <w:t>{/</w:t>
+      </w:r>
+      <w:proofErr w:type="spellStart"/>
+      <w:r>
+        <w:rPr>
+          <w:rFonts w:ascii="Corbel" w:hAnsi="Corbel"/>
+          <w:sz w:val="26"/>
+          <w:szCs w:val="26"/>
+          <w:highlight w:val="yellow"/>
+        </w:rPr>
+        <w:t>NoDataMigration</w:t>
+      </w:r>
+      <w:proofErr w:type="spellEnd"/>
+      <w:r>
+        <w:rPr>
+          <w:rFonts w:ascii="Corbel" w:hAnsi="Corbel"/>
+          <w:sz w:val="26"/>
+          <w:szCs w:val="26"/>
+          <w:highlight w:val="yellow"/>
+        </w:rPr>
+        <w:t>}</w:t>
       </w:r>
       <w:r>
         <w:rPr>
@@ -1290,7 +1521,27 @@
           <w:szCs w:val="26"/>
           <w:highlight w:val="yellow"/>
         </w:rPr>
-        <w:t>{^NoDataMigration}</w:t>
+        <w:t>{^</w:t>
+      </w:r>
+      <w:proofErr w:type="spellStart"/>
+      <w:r>
+        <w:rPr>
+          <w:rFonts w:ascii="Corbel" w:hAnsi="Corbel"/>
+          <w:sz w:val="26"/>
+          <w:szCs w:val="26"/>
+          <w:highlight w:val="yellow"/>
+        </w:rPr>
+        <w:t>NoDataMigration</w:t>
+      </w:r>
+      <w:proofErr w:type="spellEnd"/>
+      <w:r>
+        <w:rPr>
+          <w:rFonts w:ascii="Corbel" w:hAnsi="Corbel"/>
+          <w:sz w:val="26"/>
+          <w:szCs w:val="26"/>
+          <w:highlight w:val="yellow"/>
+        </w:rPr>
+        <w:t>}</w:t>
       </w:r>
       <w:r>
         <w:rPr>
@@ -1307,15 +1558,45 @@
           <w:szCs w:val="26"/>
           <w:highlight w:val="yellow"/>
         </w:rPr>
-        <w:t>{/NoDataMigration}</w:t>
-      </w:r>
-      <w:r>
-        <w:rPr>
-          <w:rFonts w:ascii="Corbel" w:hAnsi="Corbel"/>
-          <w:sz w:val="26"/>
-          <w:szCs w:val="26"/>
-        </w:rPr>
-        <w:t>configuration based on user acceptance testing.</w:t>
+        <w:t>{/</w:t>
+      </w:r>
+      <w:proofErr w:type="spellStart"/>
+      <w:proofErr w:type="gramStart"/>
+      <w:r>
+        <w:rPr>
+          <w:rFonts w:ascii="Corbel" w:hAnsi="Corbel"/>
+          <w:sz w:val="26"/>
+          <w:szCs w:val="26"/>
+          <w:highlight w:val="yellow"/>
+        </w:rPr>
+        <w:t>NoDataMigration</w:t>
+      </w:r>
+      <w:proofErr w:type="spellEnd"/>
+      <w:r>
+        <w:rPr>
+          <w:rFonts w:ascii="Corbel" w:hAnsi="Corbel"/>
+          <w:sz w:val="26"/>
+          <w:szCs w:val="26"/>
+          <w:highlight w:val="yellow"/>
+        </w:rPr>
+        <w:t>}</w:t>
+      </w:r>
+      <w:r>
+        <w:rPr>
+          <w:rFonts w:ascii="Corbel" w:hAnsi="Corbel"/>
+          <w:sz w:val="26"/>
+          <w:szCs w:val="26"/>
+        </w:rPr>
+        <w:t>configuration</w:t>
+      </w:r>
+      <w:proofErr w:type="gramEnd"/>
+      <w:r>
+        <w:rPr>
+          <w:rFonts w:ascii="Corbel" w:hAnsi="Corbel"/>
+          <w:sz w:val="26"/>
+          <w:szCs w:val="26"/>
+        </w:rPr>
+        <w:t xml:space="preserve"> based on user acceptance testing.</w:t>
       </w:r>
       <w:r>
         <w:rPr>
@@ -1346,8 +1627,18 @@
           <w:sz w:val="26"/>
           <w:szCs w:val="26"/>
         </w:rPr>
-        <w:t>Assist Client with Bullhorn Marketplace Vendor implementations</w:t>
-      </w:r>
+        <w:t xml:space="preserve">Assist Client with Bullhorn Marketplace Vendor </w:t>
+      </w:r>
+      <w:proofErr w:type="gramStart"/>
+      <w:r>
+        <w:rPr>
+          <w:rFonts w:ascii="Corbel" w:hAnsi="Corbel"/>
+          <w:sz w:val="26"/>
+          <w:szCs w:val="26"/>
+        </w:rPr>
+        <w:t>implementations</w:t>
+      </w:r>
+      <w:proofErr w:type="gramEnd"/>
     </w:p>
     <w:p>
       <w:pPr>
@@ -1392,7 +1683,25 @@
           <w:sz w:val="26"/>
           <w:szCs w:val="26"/>
         </w:rPr>
-        <w:t>Participate in Vendor calls when necessary, to assist in the implementation of the Vendor’s product.</w:t>
+        <w:t xml:space="preserve">Participate in Vendor </w:t>
+      </w:r>
+      <w:proofErr w:type="gramStart"/>
+      <w:r>
+        <w:rPr>
+          <w:rFonts w:ascii="Corbel" w:hAnsi="Corbel"/>
+          <w:sz w:val="26"/>
+          <w:szCs w:val="26"/>
+        </w:rPr>
+        <w:t>calls</w:t>
+      </w:r>
+      <w:proofErr w:type="gramEnd"/>
+      <w:r>
+        <w:rPr>
+          <w:rFonts w:ascii="Corbel" w:hAnsi="Corbel"/>
+          <w:sz w:val="26"/>
+          <w:szCs w:val="26"/>
+        </w:rPr>
+        <w:t xml:space="preserve"> when necessary, to assist in the implementation of the Vendor’s product.</w:t>
       </w:r>
     </w:p>
     <w:p>
@@ -1596,24 +1905,74 @@
           <w:szCs w:val="26"/>
           <w:highlight w:val="yellow"/>
         </w:rPr>
-        <w:t>{^NoDataMigration}</w:t>
-      </w:r>
-      <w:r>
-        <w:rPr>
-          <w:rFonts w:ascii="Corbel" w:hAnsi="Corbel"/>
-          <w:sz w:val="26"/>
-          <w:szCs w:val="26"/>
-        </w:rPr>
-        <w:t xml:space="preserve">final data migration and </w:t>
-      </w:r>
-      <w:r>
-        <w:rPr>
-          <w:rFonts w:ascii="Corbel" w:hAnsi="Corbel"/>
-          <w:sz w:val="26"/>
-          <w:szCs w:val="26"/>
-          <w:highlight w:val="yellow"/>
-        </w:rPr>
-        <w:t>{/NoDataMigration}</w:t>
+        <w:t>{^</w:t>
+      </w:r>
+      <w:proofErr w:type="spellStart"/>
+      <w:proofErr w:type="gramStart"/>
+      <w:r>
+        <w:rPr>
+          <w:rFonts w:ascii="Corbel" w:hAnsi="Corbel"/>
+          <w:sz w:val="26"/>
+          <w:szCs w:val="26"/>
+          <w:highlight w:val="yellow"/>
+        </w:rPr>
+        <w:t>NoDataMigration</w:t>
+      </w:r>
+      <w:proofErr w:type="spellEnd"/>
+      <w:r>
+        <w:rPr>
+          <w:rFonts w:ascii="Corbel" w:hAnsi="Corbel"/>
+          <w:sz w:val="26"/>
+          <w:szCs w:val="26"/>
+          <w:highlight w:val="yellow"/>
+        </w:rPr>
+        <w:t>}</w:t>
+      </w:r>
+      <w:r>
+        <w:rPr>
+          <w:rFonts w:ascii="Corbel" w:hAnsi="Corbel"/>
+          <w:sz w:val="26"/>
+          <w:szCs w:val="26"/>
+        </w:rPr>
+        <w:t>final</w:t>
+      </w:r>
+      <w:proofErr w:type="gramEnd"/>
+      <w:r>
+        <w:rPr>
+          <w:rFonts w:ascii="Corbel" w:hAnsi="Corbel"/>
+          <w:sz w:val="26"/>
+          <w:szCs w:val="26"/>
+        </w:rPr>
+        <w:t xml:space="preserve"> data migration and </w:t>
+      </w:r>
+      <w:r>
+        <w:rPr>
+          <w:rFonts w:ascii="Corbel" w:hAnsi="Corbel"/>
+          <w:sz w:val="26"/>
+          <w:szCs w:val="26"/>
+          <w:highlight w:val="yellow"/>
+        </w:rPr>
+        <w:t>{/</w:t>
+      </w:r>
+      <w:proofErr w:type="spellStart"/>
+      <w:r>
+        <w:rPr>
+          <w:rFonts w:ascii="Corbel" w:hAnsi="Corbel"/>
+          <w:sz w:val="26"/>
+          <w:szCs w:val="26"/>
+          <w:highlight w:val="yellow"/>
+        </w:rPr>
+        <w:t>NoDataMigration</w:t>
+      </w:r>
+      <w:proofErr w:type="spellEnd"/>
+      <w:r>
+        <w:rPr>
+          <w:rFonts w:ascii="Corbel" w:hAnsi="Corbel"/>
+          <w:sz w:val="26"/>
+          <w:szCs w:val="26"/>
+          <w:highlight w:val="yellow"/>
+        </w:rPr>
+        <w:t>}</w:t>
       </w:r>
       <w:r>
         <w:rPr>
@@ -1709,16 +2068,35 @@
           <w:sz w:val="26"/>
           <w:szCs w:val="26"/>
         </w:rPr>
-        <w:t>In the event remediation requires work outside this scope of work, Tonic HQ will work with Client to provide a scope of work that will address those items.</w:t>
-      </w:r>
-      <w:r>
-        <w:rPr>
-          <w:rFonts w:ascii="Corbel" w:hAnsi="Corbel"/>
-          <w:sz w:val="26"/>
-          <w:szCs w:val="26"/>
-          <w:highlight w:val="yellow"/>
-        </w:rPr>
-        <w:t>{#paidAdditions}</w:t>
+        <w:t xml:space="preserve">In the event remediation requires work outside this scope of work, Tonic HQ will work with Client to provide a scope of work that will address those </w:t>
+      </w:r>
+      <w:proofErr w:type="gramStart"/>
+      <w:r>
+        <w:rPr>
+          <w:rFonts w:ascii="Corbel" w:hAnsi="Corbel"/>
+          <w:sz w:val="26"/>
+          <w:szCs w:val="26"/>
+        </w:rPr>
+        <w:t>items.</w:t>
+      </w:r>
+      <w:r>
+        <w:rPr>
+          <w:rFonts w:ascii="Corbel" w:hAnsi="Corbel"/>
+          <w:sz w:val="26"/>
+          <w:szCs w:val="26"/>
+          <w:highlight w:val="yellow"/>
+        </w:rPr>
+        <w:t>{</w:t>
+      </w:r>
+      <w:proofErr w:type="gramEnd"/>
+      <w:r>
+        <w:rPr>
+          <w:rFonts w:ascii="Corbel" w:hAnsi="Corbel"/>
+          <w:sz w:val="26"/>
+          <w:szCs w:val="26"/>
+          <w:highlight w:val="yellow"/>
+        </w:rPr>
+        <w:t>#paidAdditions}</w:t>
       </w:r>
     </w:p>
     <w:p>
@@ -1740,16 +2118,35 @@
           <w:sz w:val="26"/>
           <w:szCs w:val="26"/>
         </w:rPr>
-        <w:t>Additional included services:</w:t>
-      </w:r>
-      <w:r>
-        <w:rPr>
-          <w:rFonts w:ascii="Corbel" w:hAnsi="Corbel"/>
-          <w:sz w:val="26"/>
-          <w:szCs w:val="26"/>
-          <w:highlight w:val="yellow"/>
-        </w:rPr>
-        <w:t>{#newHireExport}</w:t>
+        <w:t xml:space="preserve">Additional included </w:t>
+      </w:r>
+      <w:proofErr w:type="gramStart"/>
+      <w:r>
+        <w:rPr>
+          <w:rFonts w:ascii="Corbel" w:hAnsi="Corbel"/>
+          <w:sz w:val="26"/>
+          <w:szCs w:val="26"/>
+        </w:rPr>
+        <w:t>services:</w:t>
+      </w:r>
+      <w:r>
+        <w:rPr>
+          <w:rFonts w:ascii="Corbel" w:hAnsi="Corbel"/>
+          <w:sz w:val="26"/>
+          <w:szCs w:val="26"/>
+          <w:highlight w:val="yellow"/>
+        </w:rPr>
+        <w:t>{</w:t>
+      </w:r>
+      <w:proofErr w:type="gramEnd"/>
+      <w:r>
+        <w:rPr>
+          <w:rFonts w:ascii="Corbel" w:hAnsi="Corbel"/>
+          <w:sz w:val="26"/>
+          <w:szCs w:val="26"/>
+          <w:highlight w:val="yellow"/>
+        </w:rPr>
+        <w:t>#newHireExport}</w:t>
       </w:r>
     </w:p>
     <w:p>
@@ -1780,7 +2177,38 @@
           <w:szCs w:val="26"/>
           <w:highlight w:val="yellow"/>
         </w:rPr>
-        <w:t>{/newHireExport}{#qbIntegration}</w:t>
+        <w:t>{/</w:t>
+      </w:r>
+      <w:proofErr w:type="spellStart"/>
+      <w:proofErr w:type="gramStart"/>
+      <w:r>
+        <w:rPr>
+          <w:rFonts w:ascii="Corbel" w:hAnsi="Corbel"/>
+          <w:sz w:val="26"/>
+          <w:szCs w:val="26"/>
+          <w:highlight w:val="yellow"/>
+        </w:rPr>
+        <w:t>newHireExport</w:t>
+      </w:r>
+      <w:proofErr w:type="spellEnd"/>
+      <w:r>
+        <w:rPr>
+          <w:rFonts w:ascii="Corbel" w:hAnsi="Corbel"/>
+          <w:sz w:val="26"/>
+          <w:szCs w:val="26"/>
+          <w:highlight w:val="yellow"/>
+        </w:rPr>
+        <w:t>}{</w:t>
+      </w:r>
+      <w:proofErr w:type="gramEnd"/>
+      <w:r>
+        <w:rPr>
+          <w:rFonts w:ascii="Corbel" w:hAnsi="Corbel"/>
+          <w:sz w:val="26"/>
+          <w:szCs w:val="26"/>
+          <w:highlight w:val="yellow"/>
+        </w:rPr>
+        <w:t>#qbIntegration}</w:t>
       </w:r>
     </w:p>
     <w:p>
@@ -1811,7 +2239,38 @@
           <w:szCs w:val="26"/>
           <w:highlight w:val="yellow"/>
         </w:rPr>
-        <w:t>{/qbIntegration}{#InvoiceExport}</w:t>
+        <w:t>{/</w:t>
+      </w:r>
+      <w:proofErr w:type="spellStart"/>
+      <w:proofErr w:type="gramStart"/>
+      <w:r>
+        <w:rPr>
+          <w:rFonts w:ascii="Corbel" w:hAnsi="Corbel"/>
+          <w:sz w:val="26"/>
+          <w:szCs w:val="26"/>
+          <w:highlight w:val="yellow"/>
+        </w:rPr>
+        <w:t>qbIntegration</w:t>
+      </w:r>
+      <w:proofErr w:type="spellEnd"/>
+      <w:r>
+        <w:rPr>
+          <w:rFonts w:ascii="Corbel" w:hAnsi="Corbel"/>
+          <w:sz w:val="26"/>
+          <w:szCs w:val="26"/>
+          <w:highlight w:val="yellow"/>
+        </w:rPr>
+        <w:t>}{</w:t>
+      </w:r>
+      <w:proofErr w:type="gramEnd"/>
+      <w:r>
+        <w:rPr>
+          <w:rFonts w:ascii="Corbel" w:hAnsi="Corbel"/>
+          <w:sz w:val="26"/>
+          <w:szCs w:val="26"/>
+          <w:highlight w:val="yellow"/>
+        </w:rPr>
+        <w:t>#InvoiceExport}</w:t>
       </w:r>
     </w:p>
     <w:p>
@@ -1843,7 +2302,38 @@
           <w:szCs w:val="26"/>
           <w:highlight w:val="yellow"/>
         </w:rPr>
-        <w:t>{/InvoiceExport}{#PayDataExport}</w:t>
+        <w:t>{/</w:t>
+      </w:r>
+      <w:proofErr w:type="spellStart"/>
+      <w:proofErr w:type="gramStart"/>
+      <w:r>
+        <w:rPr>
+          <w:rFonts w:ascii="Corbel" w:hAnsi="Corbel"/>
+          <w:sz w:val="26"/>
+          <w:szCs w:val="26"/>
+          <w:highlight w:val="yellow"/>
+        </w:rPr>
+        <w:t>InvoiceExport</w:t>
+      </w:r>
+      <w:proofErr w:type="spellEnd"/>
+      <w:r>
+        <w:rPr>
+          <w:rFonts w:ascii="Corbel" w:hAnsi="Corbel"/>
+          <w:sz w:val="26"/>
+          <w:szCs w:val="26"/>
+          <w:highlight w:val="yellow"/>
+        </w:rPr>
+        <w:t>}{</w:t>
+      </w:r>
+      <w:proofErr w:type="gramEnd"/>
+      <w:r>
+        <w:rPr>
+          <w:rFonts w:ascii="Corbel" w:hAnsi="Corbel"/>
+          <w:sz w:val="26"/>
+          <w:szCs w:val="26"/>
+          <w:highlight w:val="yellow"/>
+        </w:rPr>
+        <w:t>#PayDataExport}</w:t>
       </w:r>
     </w:p>
     <w:p>
@@ -1859,22 +2349,63 @@
           <w:szCs w:val="26"/>
         </w:rPr>
       </w:pPr>
-      <w:r>
-        <w:rPr>
-          <w:rFonts w:ascii="Corbel" w:hAnsi="Corbel"/>
-          <w:sz w:val="26"/>
-          <w:szCs w:val="26"/>
-        </w:rPr>
-        <w:t>Paydata export</w:t>
-      </w:r>
-      <w:r>
-        <w:rPr>
-          <w:rFonts w:ascii="Corbel" w:hAnsi="Corbel"/>
-          <w:sz w:val="26"/>
-          <w:szCs w:val="26"/>
-          <w:highlight w:val="yellow"/>
-        </w:rPr>
-        <w:t>{/PayDataExport}{#emailsAsNotes}</w:t>
+      <w:proofErr w:type="spellStart"/>
+      <w:r>
+        <w:rPr>
+          <w:rFonts w:ascii="Corbel" w:hAnsi="Corbel"/>
+          <w:sz w:val="26"/>
+          <w:szCs w:val="26"/>
+        </w:rPr>
+        <w:t>Paydata</w:t>
+      </w:r>
+      <w:proofErr w:type="spellEnd"/>
+      <w:r>
+        <w:rPr>
+          <w:rFonts w:ascii="Corbel" w:hAnsi="Corbel"/>
+          <w:sz w:val="26"/>
+          <w:szCs w:val="26"/>
+        </w:rPr>
+        <w:t xml:space="preserve"> export</w:t>
+      </w:r>
+      <w:r>
+        <w:rPr>
+          <w:rFonts w:ascii="Corbel" w:hAnsi="Corbel"/>
+          <w:sz w:val="26"/>
+          <w:szCs w:val="26"/>
+          <w:highlight w:val="yellow"/>
+        </w:rPr>
+        <w:t>{/</w:t>
+      </w:r>
+      <w:proofErr w:type="spellStart"/>
+      <w:proofErr w:type="gramStart"/>
+      <w:r>
+        <w:rPr>
+          <w:rFonts w:ascii="Corbel" w:hAnsi="Corbel"/>
+          <w:sz w:val="26"/>
+          <w:szCs w:val="26"/>
+          <w:highlight w:val="yellow"/>
+        </w:rPr>
+        <w:t>PayDataExport</w:t>
+      </w:r>
+      <w:proofErr w:type="spellEnd"/>
+      <w:r>
+        <w:rPr>
+          <w:rFonts w:ascii="Corbel" w:hAnsi="Corbel"/>
+          <w:sz w:val="26"/>
+          <w:szCs w:val="26"/>
+          <w:highlight w:val="yellow"/>
+        </w:rPr>
+        <w:t>}{</w:t>
+      </w:r>
+      <w:proofErr w:type="gramEnd"/>
+      <w:r>
+        <w:rPr>
+          <w:rFonts w:ascii="Corbel" w:hAnsi="Corbel"/>
+          <w:sz w:val="26"/>
+          <w:szCs w:val="26"/>
+          <w:highlight w:val="yellow"/>
+        </w:rPr>
+        <w:t>#emailsAsNotes}</w:t>
       </w:r>
     </w:p>
     <w:p>
@@ -1905,7 +2436,38 @@
           <w:szCs w:val="26"/>
           <w:highlight w:val="yellow"/>
         </w:rPr>
-        <w:t>{/emailsAsNotes}{#histSubmissions}</w:t>
+        <w:t>{/</w:t>
+      </w:r>
+      <w:proofErr w:type="spellStart"/>
+      <w:proofErr w:type="gramStart"/>
+      <w:r>
+        <w:rPr>
+          <w:rFonts w:ascii="Corbel" w:hAnsi="Corbel"/>
+          <w:sz w:val="26"/>
+          <w:szCs w:val="26"/>
+          <w:highlight w:val="yellow"/>
+        </w:rPr>
+        <w:t>emailsAsNotes</w:t>
+      </w:r>
+      <w:proofErr w:type="spellEnd"/>
+      <w:r>
+        <w:rPr>
+          <w:rFonts w:ascii="Corbel" w:hAnsi="Corbel"/>
+          <w:sz w:val="26"/>
+          <w:szCs w:val="26"/>
+          <w:highlight w:val="yellow"/>
+        </w:rPr>
+        <w:t>}{</w:t>
+      </w:r>
+      <w:proofErr w:type="gramEnd"/>
+      <w:r>
+        <w:rPr>
+          <w:rFonts w:ascii="Corbel" w:hAnsi="Corbel"/>
+          <w:sz w:val="26"/>
+          <w:szCs w:val="26"/>
+          <w:highlight w:val="yellow"/>
+        </w:rPr>
+        <w:t>#histSubmissions}</w:t>
       </w:r>
     </w:p>
     <w:p>
@@ -1936,7 +2498,38 @@
           <w:szCs w:val="26"/>
           <w:highlight w:val="yellow"/>
         </w:rPr>
-        <w:t>{/histSubmissions}{#npeCount}</w:t>
+        <w:t>{/</w:t>
+      </w:r>
+      <w:proofErr w:type="spellStart"/>
+      <w:proofErr w:type="gramStart"/>
+      <w:r>
+        <w:rPr>
+          <w:rFonts w:ascii="Corbel" w:hAnsi="Corbel"/>
+          <w:sz w:val="26"/>
+          <w:szCs w:val="26"/>
+          <w:highlight w:val="yellow"/>
+        </w:rPr>
+        <w:t>histSubmissions</w:t>
+      </w:r>
+      <w:proofErr w:type="spellEnd"/>
+      <w:r>
+        <w:rPr>
+          <w:rFonts w:ascii="Corbel" w:hAnsi="Corbel"/>
+          <w:sz w:val="26"/>
+          <w:szCs w:val="26"/>
+          <w:highlight w:val="yellow"/>
+        </w:rPr>
+        <w:t>}{</w:t>
+      </w:r>
+      <w:proofErr w:type="gramEnd"/>
+      <w:r>
+        <w:rPr>
+          <w:rFonts w:ascii="Corbel" w:hAnsi="Corbel"/>
+          <w:sz w:val="26"/>
+          <w:szCs w:val="26"/>
+          <w:highlight w:val="yellow"/>
+        </w:rPr>
+        <w:t>#npeCount}</w:t>
       </w:r>
     </w:p>
     <w:p>
@@ -1969,24 +2562,87 @@
           <w:sz w:val="26"/>
           <w:szCs w:val="26"/>
         </w:rPr>
-        <w:t xml:space="preserve">{npeCount} </w:t>
-      </w:r>
-      <w:r>
-        <w:rPr>
-          <w:rFonts w:ascii="Corbel" w:hAnsi="Corbel"/>
-          <w:sz w:val="26"/>
-          <w:szCs w:val="26"/>
-        </w:rPr>
-        <w:t>non-production environment(s).</w:t>
-      </w:r>
-      <w:r>
-        <w:rPr>
-          <w:rFonts w:ascii="Corbel" w:hAnsi="Corbel"/>
-          <w:sz w:val="26"/>
-          <w:szCs w:val="26"/>
-          <w:highlight w:val="yellow"/>
-        </w:rPr>
-        <w:t>{/npeCount}{#oscpCount}</w:t>
+        <w:t>{</w:t>
+      </w:r>
+      <w:proofErr w:type="spellStart"/>
+      <w:r>
+        <w:rPr>
+          <w:rFonts w:ascii="Corbel" w:hAnsi="Corbel"/>
+          <w:b/>
+          <w:bCs/>
+          <w:color w:val="19AFA4"/>
+          <w:sz w:val="26"/>
+          <w:szCs w:val="26"/>
+        </w:rPr>
+        <w:t>npeCount</w:t>
+      </w:r>
+      <w:proofErr w:type="spellEnd"/>
+      <w:r>
+        <w:rPr>
+          <w:rFonts w:ascii="Corbel" w:hAnsi="Corbel"/>
+          <w:b/>
+          <w:bCs/>
+          <w:color w:val="19AFA4"/>
+          <w:sz w:val="26"/>
+          <w:szCs w:val="26"/>
+        </w:rPr>
+        <w:t xml:space="preserve">} </w:t>
+      </w:r>
+      <w:r>
+        <w:rPr>
+          <w:rFonts w:ascii="Corbel" w:hAnsi="Corbel"/>
+          <w:sz w:val="26"/>
+          <w:szCs w:val="26"/>
+        </w:rPr>
+        <w:t>non-production environment(s</w:t>
+      </w:r>
+      <w:proofErr w:type="gramStart"/>
+      <w:r>
+        <w:rPr>
+          <w:rFonts w:ascii="Corbel" w:hAnsi="Corbel"/>
+          <w:sz w:val="26"/>
+          <w:szCs w:val="26"/>
+        </w:rPr>
+        <w:t>).</w:t>
+      </w:r>
+      <w:r>
+        <w:rPr>
+          <w:rFonts w:ascii="Corbel" w:hAnsi="Corbel"/>
+          <w:sz w:val="26"/>
+          <w:szCs w:val="26"/>
+          <w:highlight w:val="yellow"/>
+        </w:rPr>
+        <w:t>{</w:t>
+      </w:r>
+      <w:proofErr w:type="gramEnd"/>
+      <w:r>
+        <w:rPr>
+          <w:rFonts w:ascii="Corbel" w:hAnsi="Corbel"/>
+          <w:sz w:val="26"/>
+          <w:szCs w:val="26"/>
+          <w:highlight w:val="yellow"/>
+        </w:rPr>
+        <w:t>/</w:t>
+      </w:r>
+      <w:proofErr w:type="spellStart"/>
+      <w:r>
+        <w:rPr>
+          <w:rFonts w:ascii="Corbel" w:hAnsi="Corbel"/>
+          <w:sz w:val="26"/>
+          <w:szCs w:val="26"/>
+          <w:highlight w:val="yellow"/>
+        </w:rPr>
+        <w:t>npeCount</w:t>
+      </w:r>
+      <w:proofErr w:type="spellEnd"/>
+      <w:r>
+        <w:rPr>
+          <w:rFonts w:ascii="Corbel" w:hAnsi="Corbel"/>
+          <w:sz w:val="26"/>
+          <w:szCs w:val="26"/>
+          <w:highlight w:val="yellow"/>
+        </w:rPr>
+        <w:t>}{#oscpCount}</w:t>
       </w:r>
     </w:p>
     <w:p>
@@ -2019,24 +2675,107 @@
           <w:sz w:val="26"/>
           <w:szCs w:val="26"/>
         </w:rPr>
-        <w:t xml:space="preserve">{oscpCount} </w:t>
-      </w:r>
-      <w:r>
-        <w:rPr>
-          <w:rFonts w:ascii="Corbel" w:hAnsi="Corbel"/>
-          <w:sz w:val="26"/>
-          <w:szCs w:val="26"/>
-        </w:rPr>
-        <w:t>Open Source Career Portal(s).</w:t>
-      </w:r>
-      <w:r>
-        <w:rPr>
-          <w:rFonts w:ascii="Corbel" w:hAnsi="Corbel"/>
-          <w:sz w:val="26"/>
-          <w:szCs w:val="26"/>
-          <w:highlight w:val="yellow"/>
-        </w:rPr>
-        <w:t>{/oscpCount}{/paidAdditions}</w:t>
+        <w:t>{</w:t>
+      </w:r>
+      <w:proofErr w:type="spellStart"/>
+      <w:r>
+        <w:rPr>
+          <w:rFonts w:ascii="Corbel" w:hAnsi="Corbel"/>
+          <w:b/>
+          <w:bCs/>
+          <w:color w:val="19AFA4"/>
+          <w:sz w:val="26"/>
+          <w:szCs w:val="26"/>
+        </w:rPr>
+        <w:t>oscpCount</w:t>
+      </w:r>
+      <w:proofErr w:type="spellEnd"/>
+      <w:r>
+        <w:rPr>
+          <w:rFonts w:ascii="Corbel" w:hAnsi="Corbel"/>
+          <w:b/>
+          <w:bCs/>
+          <w:color w:val="19AFA4"/>
+          <w:sz w:val="26"/>
+          <w:szCs w:val="26"/>
+        </w:rPr>
+        <w:t xml:space="preserve">} </w:t>
+      </w:r>
+      <w:r>
+        <w:rPr>
+          <w:rFonts w:ascii="Corbel" w:hAnsi="Corbel"/>
+          <w:sz w:val="26"/>
+          <w:szCs w:val="26"/>
+        </w:rPr>
+        <w:t>Open Source Career Portal(s</w:t>
+      </w:r>
+      <w:proofErr w:type="gramStart"/>
+      <w:r>
+        <w:rPr>
+          <w:rFonts w:ascii="Corbel" w:hAnsi="Corbel"/>
+          <w:sz w:val="26"/>
+          <w:szCs w:val="26"/>
+        </w:rPr>
+        <w:t>).</w:t>
+      </w:r>
+      <w:r>
+        <w:rPr>
+          <w:rFonts w:ascii="Corbel" w:hAnsi="Corbel"/>
+          <w:sz w:val="26"/>
+          <w:szCs w:val="26"/>
+          <w:highlight w:val="yellow"/>
+        </w:rPr>
+        <w:t>{</w:t>
+      </w:r>
+      <w:proofErr w:type="gramEnd"/>
+      <w:r>
+        <w:rPr>
+          <w:rFonts w:ascii="Corbel" w:hAnsi="Corbel"/>
+          <w:sz w:val="26"/>
+          <w:szCs w:val="26"/>
+          <w:highlight w:val="yellow"/>
+        </w:rPr>
+        <w:t>/</w:t>
+      </w:r>
+      <w:proofErr w:type="spellStart"/>
+      <w:r>
+        <w:rPr>
+          <w:rFonts w:ascii="Corbel" w:hAnsi="Corbel"/>
+          <w:sz w:val="26"/>
+          <w:szCs w:val="26"/>
+          <w:highlight w:val="yellow"/>
+        </w:rPr>
+        <w:t>oscpCount</w:t>
+      </w:r>
+      <w:proofErr w:type="spellEnd"/>
+      <w:r>
+        <w:rPr>
+          <w:rFonts w:ascii="Corbel" w:hAnsi="Corbel"/>
+          <w:sz w:val="26"/>
+          <w:szCs w:val="26"/>
+          <w:highlight w:val="yellow"/>
+        </w:rPr>
+        <w:t>}{/</w:t>
+      </w:r>
+      <w:proofErr w:type="spellStart"/>
+      <w:r>
+        <w:rPr>
+          <w:rFonts w:ascii="Corbel" w:hAnsi="Corbel"/>
+          <w:sz w:val="26"/>
+          <w:szCs w:val="26"/>
+          <w:highlight w:val="yellow"/>
+        </w:rPr>
+        <w:t>paidAdditions</w:t>
+      </w:r>
+      <w:proofErr w:type="spellEnd"/>
+      <w:r>
+        <w:rPr>
+          <w:rFonts w:ascii="Corbel" w:hAnsi="Corbel"/>
+          <w:sz w:val="26"/>
+          <w:szCs w:val="26"/>
+          <w:highlight w:val="yellow"/>
+        </w:rPr>
+        <w:t>}</w:t>
       </w:r>
     </w:p>
     <w:p>
@@ -2074,16 +2813,35 @@
           <w:sz w:val="26"/>
           <w:szCs w:val="26"/>
         </w:rPr>
-        <w:t>Assuming no scope changes, Tonic HQ is estimating the following timeframe for implementation. Note, the given timeframes are for each task (or group of tasks), with some items running concurrently.</w:t>
-      </w:r>
-      <w:r>
-        <w:rPr>
-          <w:rFonts w:ascii="Corbel" w:hAnsi="Corbel"/>
-          <w:sz w:val="26"/>
-          <w:szCs w:val="26"/>
-          <w:highlight w:val="yellow"/>
-        </w:rPr>
-        <w:t>{#timelineNoDM}</w:t>
+        <w:t xml:space="preserve">Assuming no scope changes, Tonic HQ is estimating the following timeframe for implementation. Note, the given timeframes are for each task (or group of tasks), with some items running </w:t>
+      </w:r>
+      <w:proofErr w:type="gramStart"/>
+      <w:r>
+        <w:rPr>
+          <w:rFonts w:ascii="Corbel" w:hAnsi="Corbel"/>
+          <w:sz w:val="26"/>
+          <w:szCs w:val="26"/>
+        </w:rPr>
+        <w:t>concurrently.</w:t>
+      </w:r>
+      <w:r>
+        <w:rPr>
+          <w:rFonts w:ascii="Corbel" w:hAnsi="Corbel"/>
+          <w:sz w:val="26"/>
+          <w:szCs w:val="26"/>
+          <w:highlight w:val="yellow"/>
+        </w:rPr>
+        <w:t>{</w:t>
+      </w:r>
+      <w:proofErr w:type="gramEnd"/>
+      <w:r>
+        <w:rPr>
+          <w:rFonts w:ascii="Corbel" w:hAnsi="Corbel"/>
+          <w:sz w:val="26"/>
+          <w:szCs w:val="26"/>
+          <w:highlight w:val="yellow"/>
+        </w:rPr>
+        <w:t>#timelineNoDM}</w:t>
       </w:r>
     </w:p>
     <w:tbl>
@@ -2687,7 +3445,38 @@
           <w:szCs w:val="26"/>
           <w:highlight w:val="yellow"/>
         </w:rPr>
-        <w:t>{/timelineNoDM}{#timelineSMB}</w:t>
+        <w:t>{/</w:t>
+      </w:r>
+      <w:proofErr w:type="spellStart"/>
+      <w:proofErr w:type="gramStart"/>
+      <w:r>
+        <w:rPr>
+          <w:rFonts w:ascii="Corbel" w:hAnsi="Corbel"/>
+          <w:sz w:val="26"/>
+          <w:szCs w:val="26"/>
+          <w:highlight w:val="yellow"/>
+        </w:rPr>
+        <w:t>timelineNoDM</w:t>
+      </w:r>
+      <w:proofErr w:type="spellEnd"/>
+      <w:r>
+        <w:rPr>
+          <w:rFonts w:ascii="Corbel" w:hAnsi="Corbel"/>
+          <w:sz w:val="26"/>
+          <w:szCs w:val="26"/>
+          <w:highlight w:val="yellow"/>
+        </w:rPr>
+        <w:t>}{</w:t>
+      </w:r>
+      <w:proofErr w:type="gramEnd"/>
+      <w:r>
+        <w:rPr>
+          <w:rFonts w:ascii="Corbel" w:hAnsi="Corbel"/>
+          <w:sz w:val="26"/>
+          <w:szCs w:val="26"/>
+          <w:highlight w:val="yellow"/>
+        </w:rPr>
+        <w:t>#timelineSMB}</w:t>
       </w:r>
     </w:p>
     <w:tbl>
@@ -3516,7 +4305,38 @@
           <w:szCs w:val="26"/>
           <w:highlight w:val="yellow"/>
         </w:rPr>
-        <w:t>{/timelineSMB}{#timelineField}</w:t>
+        <w:t>{/</w:t>
+      </w:r>
+      <w:proofErr w:type="spellStart"/>
+      <w:proofErr w:type="gramStart"/>
+      <w:r>
+        <w:rPr>
+          <w:rFonts w:ascii="Corbel" w:hAnsi="Corbel"/>
+          <w:sz w:val="26"/>
+          <w:szCs w:val="26"/>
+          <w:highlight w:val="yellow"/>
+        </w:rPr>
+        <w:t>timelineSMB</w:t>
+      </w:r>
+      <w:proofErr w:type="spellEnd"/>
+      <w:r>
+        <w:rPr>
+          <w:rFonts w:ascii="Corbel" w:hAnsi="Corbel"/>
+          <w:sz w:val="26"/>
+          <w:szCs w:val="26"/>
+          <w:highlight w:val="yellow"/>
+        </w:rPr>
+        <w:t>}{</w:t>
+      </w:r>
+      <w:proofErr w:type="gramEnd"/>
+      <w:r>
+        <w:rPr>
+          <w:rFonts w:ascii="Corbel" w:hAnsi="Corbel"/>
+          <w:sz w:val="26"/>
+          <w:szCs w:val="26"/>
+          <w:highlight w:val="yellow"/>
+        </w:rPr>
+        <w:t>#timelineField}</w:t>
       </w:r>
     </w:p>
     <w:tbl>
@@ -4344,7 +5164,38 @@
           <w:szCs w:val="26"/>
           <w:highlight w:val="yellow"/>
         </w:rPr>
-        <w:t>{/timelineField}{#timelineBH1}</w:t>
+        <w:t>{/</w:t>
+      </w:r>
+      <w:proofErr w:type="spellStart"/>
+      <w:proofErr w:type="gramStart"/>
+      <w:r>
+        <w:rPr>
+          <w:rFonts w:ascii="Corbel" w:hAnsi="Corbel"/>
+          <w:sz w:val="26"/>
+          <w:szCs w:val="26"/>
+          <w:highlight w:val="yellow"/>
+        </w:rPr>
+        <w:t>timelineField</w:t>
+      </w:r>
+      <w:proofErr w:type="spellEnd"/>
+      <w:r>
+        <w:rPr>
+          <w:rFonts w:ascii="Corbel" w:hAnsi="Corbel"/>
+          <w:sz w:val="26"/>
+          <w:szCs w:val="26"/>
+          <w:highlight w:val="yellow"/>
+        </w:rPr>
+        <w:t>}{</w:t>
+      </w:r>
+      <w:proofErr w:type="gramEnd"/>
+      <w:r>
+        <w:rPr>
+          <w:rFonts w:ascii="Corbel" w:hAnsi="Corbel"/>
+          <w:sz w:val="26"/>
+          <w:szCs w:val="26"/>
+          <w:highlight w:val="yellow"/>
+        </w:rPr>
+        <w:t>#timelineBH1}</w:t>
       </w:r>
     </w:p>
     <w:tbl>
@@ -5208,16 +6059,9 @@
           <w:sz w:val="26"/>
           <w:szCs w:val="26"/>
         </w:rPr>
-        <w:t>{userCount}</w:t>
-      </w:r>
-      <w:r>
-        <w:rPr>
-          <w:rFonts w:ascii="Corbel" w:hAnsi="Corbel"/>
-          <w:sz w:val="26"/>
-          <w:szCs w:val="26"/>
-        </w:rPr>
-        <w:t xml:space="preserve"> users, Tonic HQ estimates </w:t>
-      </w:r>
+        <w:t>{</w:t>
+      </w:r>
+      <w:proofErr w:type="spellStart"/>
       <w:r>
         <w:rPr>
           <w:rFonts w:ascii="Corbel" w:hAnsi="Corbel"/>
@@ -5227,7 +6071,62 @@
           <w:sz w:val="26"/>
           <w:szCs w:val="26"/>
         </w:rPr>
-        <w:t>{timelineWeeks}</w:t>
+        <w:t>userCount</w:t>
+      </w:r>
+      <w:proofErr w:type="spellEnd"/>
+      <w:r>
+        <w:rPr>
+          <w:rFonts w:ascii="Corbel" w:hAnsi="Corbel"/>
+          <w:b/>
+          <w:bCs/>
+          <w:color w:val="19AFA4"/>
+          <w:sz w:val="26"/>
+          <w:szCs w:val="26"/>
+        </w:rPr>
+        <w:t>}</w:t>
+      </w:r>
+      <w:r>
+        <w:rPr>
+          <w:rFonts w:ascii="Corbel" w:hAnsi="Corbel"/>
+          <w:sz w:val="26"/>
+          <w:szCs w:val="26"/>
+        </w:rPr>
+        <w:t xml:space="preserve"> users, Tonic HQ estimates </w:t>
+      </w:r>
+      <w:r>
+        <w:rPr>
+          <w:rFonts w:ascii="Corbel" w:hAnsi="Corbel"/>
+          <w:b/>
+          <w:bCs/>
+          <w:color w:val="19AFA4"/>
+          <w:sz w:val="26"/>
+          <w:szCs w:val="26"/>
+        </w:rPr>
+        <w:t>{</w:t>
+      </w:r>
+      <w:proofErr w:type="spellStart"/>
+      <w:r>
+        <w:rPr>
+          <w:rFonts w:ascii="Corbel" w:hAnsi="Corbel"/>
+          <w:b/>
+          <w:bCs/>
+          <w:color w:val="19AFA4"/>
+          <w:sz w:val="26"/>
+          <w:szCs w:val="26"/>
+        </w:rPr>
+        <w:t>timelineWeeks</w:t>
+      </w:r>
+      <w:proofErr w:type="spellEnd"/>
+      <w:r>
+        <w:rPr>
+          <w:rFonts w:ascii="Corbel" w:hAnsi="Corbel"/>
+          <w:b/>
+          <w:bCs/>
+          <w:color w:val="19AFA4"/>
+          <w:sz w:val="26"/>
+          <w:szCs w:val="26"/>
+        </w:rPr>
+        <w:t>}</w:t>
       </w:r>
       <w:r>
         <w:rPr>
@@ -5306,13 +6205,41 @@
           <w:szCs w:val="26"/>
         </w:rPr>
       </w:pPr>
-      <w:r>
-        <w:rPr>
-          <w:rFonts w:ascii="Corbel" w:hAnsi="Corbel"/>
-          <w:sz w:val="26"/>
-          <w:szCs w:val="26"/>
-        </w:rPr>
-        <w:t>Client has dedicated resources available to assist Tonic HQ in the discovery, design and testing processes.</w:t>
+      <w:proofErr w:type="gramStart"/>
+      <w:r>
+        <w:rPr>
+          <w:rFonts w:ascii="Corbel" w:hAnsi="Corbel"/>
+          <w:sz w:val="26"/>
+          <w:szCs w:val="26"/>
+        </w:rPr>
+        <w:t>Client</w:t>
+      </w:r>
+      <w:proofErr w:type="gramEnd"/>
+      <w:r>
+        <w:rPr>
+          <w:rFonts w:ascii="Corbel" w:hAnsi="Corbel"/>
+          <w:sz w:val="26"/>
+          <w:szCs w:val="26"/>
+        </w:rPr>
+        <w:t xml:space="preserve"> has dedicated resources available to assist Tonic HQ in the discovery, </w:t>
+      </w:r>
+      <w:proofErr w:type="gramStart"/>
+      <w:r>
+        <w:rPr>
+          <w:rFonts w:ascii="Corbel" w:hAnsi="Corbel"/>
+          <w:sz w:val="26"/>
+          <w:szCs w:val="26"/>
+        </w:rPr>
+        <w:t>design</w:t>
+      </w:r>
+      <w:proofErr w:type="gramEnd"/>
+      <w:r>
+        <w:rPr>
+          <w:rFonts w:ascii="Corbel" w:hAnsi="Corbel"/>
+          <w:sz w:val="26"/>
+          <w:szCs w:val="26"/>
+        </w:rPr>
+        <w:t xml:space="preserve"> and testing processes.</w:t>
       </w:r>
     </w:p>
     <w:p>
@@ -5328,22 +6255,63 @@
           <w:szCs w:val="26"/>
         </w:rPr>
       </w:pPr>
-      <w:r>
-        <w:rPr>
-          <w:rFonts w:ascii="Corbel" w:hAnsi="Corbel"/>
-          <w:sz w:val="26"/>
-          <w:szCs w:val="26"/>
-        </w:rPr>
-        <w:t>Client does not require Tonic HQ to perform any custom integrations with vendors (Bullhorn Marketplace or otherwise) not outlined in this Scope of Work.</w:t>
-      </w:r>
-      <w:r>
-        <w:rPr>
-          <w:rFonts w:ascii="Corbel" w:hAnsi="Corbel"/>
-          <w:sz w:val="26"/>
-          <w:szCs w:val="26"/>
-          <w:highlight w:val="yellow"/>
-        </w:rPr>
-        <w:t xml:space="preserve"> {^NoDataMigration}{#existingSystem}</w:t>
+      <w:proofErr w:type="gramStart"/>
+      <w:r>
+        <w:rPr>
+          <w:rFonts w:ascii="Corbel" w:hAnsi="Corbel"/>
+          <w:sz w:val="26"/>
+          <w:szCs w:val="26"/>
+        </w:rPr>
+        <w:t>Client</w:t>
+      </w:r>
+      <w:proofErr w:type="gramEnd"/>
+      <w:r>
+        <w:rPr>
+          <w:rFonts w:ascii="Corbel" w:hAnsi="Corbel"/>
+          <w:sz w:val="26"/>
+          <w:szCs w:val="26"/>
+        </w:rPr>
+        <w:t xml:space="preserve"> does not require Tonic HQ to perform any custom integrations with vendors (Bullhorn Marketplace or otherwise) not outlined in this Scope of Work.</w:t>
+      </w:r>
+      <w:r>
+        <w:rPr>
+          <w:rFonts w:ascii="Corbel" w:hAnsi="Corbel"/>
+          <w:sz w:val="26"/>
+          <w:szCs w:val="26"/>
+          <w:highlight w:val="yellow"/>
+        </w:rPr>
+        <w:t xml:space="preserve"> {^</w:t>
+      </w:r>
+      <w:proofErr w:type="spellStart"/>
+      <w:proofErr w:type="gramStart"/>
+      <w:r>
+        <w:rPr>
+          <w:rFonts w:ascii="Corbel" w:hAnsi="Corbel"/>
+          <w:sz w:val="26"/>
+          <w:szCs w:val="26"/>
+          <w:highlight w:val="yellow"/>
+        </w:rPr>
+        <w:t>NoDataMigration</w:t>
+      </w:r>
+      <w:proofErr w:type="spellEnd"/>
+      <w:r>
+        <w:rPr>
+          <w:rFonts w:ascii="Corbel" w:hAnsi="Corbel"/>
+          <w:sz w:val="26"/>
+          <w:szCs w:val="26"/>
+          <w:highlight w:val="yellow"/>
+        </w:rPr>
+        <w:t>}{</w:t>
+      </w:r>
+      <w:proofErr w:type="gramEnd"/>
+      <w:r>
+        <w:rPr>
+          <w:rFonts w:ascii="Corbel" w:hAnsi="Corbel"/>
+          <w:sz w:val="26"/>
+          <w:szCs w:val="26"/>
+          <w:highlight w:val="yellow"/>
+        </w:rPr>
+        <w:t>#existingSystem}</w:t>
       </w:r>
     </w:p>
     <w:p>
@@ -5359,13 +6327,23 @@
           <w:szCs w:val="26"/>
         </w:rPr>
       </w:pPr>
-      <w:r>
-        <w:rPr>
-          <w:rFonts w:ascii="Corbel" w:hAnsi="Corbel"/>
-          <w:sz w:val="26"/>
-          <w:szCs w:val="26"/>
-        </w:rPr>
-        <w:t xml:space="preserve">Datasource for the migration is </w:t>
+      <w:proofErr w:type="spellStart"/>
+      <w:r>
+        <w:rPr>
+          <w:rFonts w:ascii="Corbel" w:hAnsi="Corbel"/>
+          <w:sz w:val="26"/>
+          <w:szCs w:val="26"/>
+        </w:rPr>
+        <w:t>Datasource</w:t>
+      </w:r>
+      <w:proofErr w:type="spellEnd"/>
+      <w:r>
+        <w:rPr>
+          <w:rFonts w:ascii="Corbel" w:hAnsi="Corbel"/>
+          <w:sz w:val="26"/>
+          <w:szCs w:val="26"/>
+        </w:rPr>
+        <w:t xml:space="preserve"> for the migration is </w:t>
       </w:r>
       <w:r>
         <w:rPr>
@@ -5376,7 +6354,31 @@
           <w:sz w:val="26"/>
           <w:szCs w:val="26"/>
         </w:rPr>
-        <w:t>{existingSystem}</w:t>
+        <w:t>{</w:t>
+      </w:r>
+      <w:proofErr w:type="spellStart"/>
+      <w:r>
+        <w:rPr>
+          <w:rFonts w:ascii="Corbel" w:hAnsi="Corbel"/>
+          <w:b/>
+          <w:bCs/>
+          <w:color w:val="19AFA4"/>
+          <w:sz w:val="26"/>
+          <w:szCs w:val="26"/>
+        </w:rPr>
+        <w:t>existingSystem</w:t>
+      </w:r>
+      <w:proofErr w:type="spellEnd"/>
+      <w:r>
+        <w:rPr>
+          <w:rFonts w:ascii="Corbel" w:hAnsi="Corbel"/>
+          <w:b/>
+          <w:bCs/>
+          <w:color w:val="19AFA4"/>
+          <w:sz w:val="26"/>
+          <w:szCs w:val="26"/>
+        </w:rPr>
+        <w:t>}</w:t>
       </w:r>
       <w:r>
         <w:rPr>
@@ -5385,15 +6387,6 @@
           <w:szCs w:val="26"/>
         </w:rPr>
         <w:t>.</w:t>
-      </w:r>
-      <w:r>
-        <w:rPr>
-          <w:rFonts w:ascii="Corbel" w:hAnsi="Corbel"/>
-          <w:sz w:val="26"/>
-          <w:szCs w:val="26"/>
-          <w:highlight w:val="yellow"/>
-        </w:rPr>
-        <w:t>{/existingSystem}{#addtlDatasources}</w:t>
       </w:r>
     </w:p>
     <w:p>
@@ -5415,7 +6408,7 @@
           <w:sz w:val="26"/>
           <w:szCs w:val="26"/>
         </w:rPr>
-        <w:t xml:space="preserve">Additional Datasource(s) for the migration are </w:t>
+        <w:t xml:space="preserve">Client is able to provide Tonic HQ with a user login to </w:t>
       </w:r>
       <w:r>
         <w:rPr>
@@ -5426,24 +6419,87 @@
           <w:sz w:val="26"/>
           <w:szCs w:val="26"/>
         </w:rPr>
-        <w:t>{addtlDatasources}</w:t>
-      </w:r>
-      <w:r>
-        <w:rPr>
-          <w:rFonts w:ascii="Corbel" w:hAnsi="Corbel"/>
-          <w:sz w:val="26"/>
-          <w:szCs w:val="26"/>
-        </w:rPr>
-        <w:t>.</w:t>
-      </w:r>
-      <w:r>
-        <w:rPr>
-          <w:rFonts w:ascii="Corbel" w:hAnsi="Corbel"/>
-          <w:sz w:val="26"/>
-          <w:szCs w:val="26"/>
-          <w:highlight w:val="yellow"/>
-        </w:rPr>
-        <w:t>{/addtlDatasources}</w:t>
+        <w:t>{</w:t>
+      </w:r>
+      <w:proofErr w:type="spellStart"/>
+      <w:r>
+        <w:rPr>
+          <w:rFonts w:ascii="Corbel" w:hAnsi="Corbel"/>
+          <w:b/>
+          <w:bCs/>
+          <w:color w:val="19AFA4"/>
+          <w:sz w:val="26"/>
+          <w:szCs w:val="26"/>
+        </w:rPr>
+        <w:t>existingSystem</w:t>
+      </w:r>
+      <w:proofErr w:type="spellEnd"/>
+      <w:r>
+        <w:rPr>
+          <w:rFonts w:ascii="Corbel" w:hAnsi="Corbel"/>
+          <w:b/>
+          <w:bCs/>
+          <w:color w:val="19AFA4"/>
+          <w:sz w:val="26"/>
+          <w:szCs w:val="26"/>
+        </w:rPr>
+        <w:t>}</w:t>
+      </w:r>
+      <w:r>
+        <w:rPr>
+          <w:rFonts w:ascii="Corbel" w:hAnsi="Corbel"/>
+          <w:sz w:val="26"/>
+          <w:szCs w:val="26"/>
+        </w:rPr>
+        <w:t xml:space="preserve"> with access to view all </w:t>
+      </w:r>
+      <w:proofErr w:type="gramStart"/>
+      <w:r>
+        <w:rPr>
+          <w:rFonts w:ascii="Corbel" w:hAnsi="Corbel"/>
+          <w:sz w:val="26"/>
+          <w:szCs w:val="26"/>
+        </w:rPr>
+        <w:t>records.</w:t>
+      </w:r>
+      <w:r>
+        <w:rPr>
+          <w:rFonts w:ascii="Corbel" w:hAnsi="Corbel"/>
+          <w:sz w:val="26"/>
+          <w:szCs w:val="26"/>
+          <w:highlight w:val="yellow"/>
+        </w:rPr>
+        <w:t>{</w:t>
+      </w:r>
+      <w:proofErr w:type="gramEnd"/>
+      <w:r>
+        <w:rPr>
+          <w:rFonts w:ascii="Corbel" w:hAnsi="Corbel"/>
+          <w:sz w:val="26"/>
+          <w:szCs w:val="26"/>
+          <w:highlight w:val="yellow"/>
+        </w:rPr>
+        <w:t>/</w:t>
+      </w:r>
+      <w:proofErr w:type="spellStart"/>
+      <w:r>
+        <w:rPr>
+          <w:rFonts w:ascii="Corbel" w:hAnsi="Corbel"/>
+          <w:sz w:val="26"/>
+          <w:szCs w:val="26"/>
+          <w:highlight w:val="yellow"/>
+        </w:rPr>
+        <w:t>existingSystem</w:t>
+      </w:r>
+      <w:proofErr w:type="spellEnd"/>
+      <w:r>
+        <w:rPr>
+          <w:rFonts w:ascii="Corbel" w:hAnsi="Corbel"/>
+          <w:sz w:val="26"/>
+          <w:szCs w:val="26"/>
+          <w:highlight w:val="yellow"/>
+        </w:rPr>
+        <w:t>}{#addtlDatasources}</w:t>
       </w:r>
     </w:p>
     <w:p>
@@ -5465,6 +6521,129 @@
           <w:sz w:val="26"/>
           <w:szCs w:val="26"/>
         </w:rPr>
+        <w:t xml:space="preserve">Additional </w:t>
+      </w:r>
+      <w:proofErr w:type="spellStart"/>
+      <w:r>
+        <w:rPr>
+          <w:rFonts w:ascii="Corbel" w:hAnsi="Corbel"/>
+          <w:sz w:val="26"/>
+          <w:szCs w:val="26"/>
+        </w:rPr>
+        <w:t>Datasource</w:t>
+      </w:r>
+      <w:proofErr w:type="spellEnd"/>
+      <w:r>
+        <w:rPr>
+          <w:rFonts w:ascii="Corbel" w:hAnsi="Corbel"/>
+          <w:sz w:val="26"/>
+          <w:szCs w:val="26"/>
+        </w:rPr>
+        <w:t xml:space="preserve">(s) for the migration are </w:t>
+      </w:r>
+      <w:r>
+        <w:rPr>
+          <w:rFonts w:ascii="Corbel" w:hAnsi="Corbel"/>
+          <w:b/>
+          <w:bCs/>
+          <w:color w:val="19AFA4"/>
+          <w:sz w:val="26"/>
+          <w:szCs w:val="26"/>
+        </w:rPr>
+        <w:t>{</w:t>
+      </w:r>
+      <w:proofErr w:type="spellStart"/>
+      <w:r>
+        <w:rPr>
+          <w:rFonts w:ascii="Corbel" w:hAnsi="Corbel"/>
+          <w:b/>
+          <w:bCs/>
+          <w:color w:val="19AFA4"/>
+          <w:sz w:val="26"/>
+          <w:szCs w:val="26"/>
+        </w:rPr>
+        <w:t>addtlDatasources</w:t>
+      </w:r>
+      <w:proofErr w:type="spellEnd"/>
+      <w:proofErr w:type="gramStart"/>
+      <w:r>
+        <w:rPr>
+          <w:rFonts w:ascii="Corbel" w:hAnsi="Corbel"/>
+          <w:b/>
+          <w:bCs/>
+          <w:color w:val="19AFA4"/>
+          <w:sz w:val="26"/>
+          <w:szCs w:val="26"/>
+        </w:rPr>
+        <w:t>}</w:t>
+      </w:r>
+      <w:r>
+        <w:rPr>
+          <w:rFonts w:ascii="Corbel" w:hAnsi="Corbel"/>
+          <w:sz w:val="26"/>
+          <w:szCs w:val="26"/>
+        </w:rPr>
+        <w:t>.</w:t>
+      </w:r>
+      <w:r>
+        <w:rPr>
+          <w:rFonts w:ascii="Corbel" w:hAnsi="Corbel"/>
+          <w:sz w:val="26"/>
+          <w:szCs w:val="26"/>
+          <w:highlight w:val="yellow"/>
+        </w:rPr>
+        <w:t>{</w:t>
+      </w:r>
+      <w:proofErr w:type="gramEnd"/>
+      <w:r>
+        <w:rPr>
+          <w:rFonts w:ascii="Corbel" w:hAnsi="Corbel"/>
+          <w:sz w:val="26"/>
+          <w:szCs w:val="26"/>
+          <w:highlight w:val="yellow"/>
+        </w:rPr>
+        <w:t>/</w:t>
+      </w:r>
+      <w:proofErr w:type="spellStart"/>
+      <w:r>
+        <w:rPr>
+          <w:rFonts w:ascii="Corbel" w:hAnsi="Corbel"/>
+          <w:sz w:val="26"/>
+          <w:szCs w:val="26"/>
+          <w:highlight w:val="yellow"/>
+        </w:rPr>
+        <w:t>addtlDatasources</w:t>
+      </w:r>
+      <w:proofErr w:type="spellEnd"/>
+      <w:r>
+        <w:rPr>
+          <w:rFonts w:ascii="Corbel" w:hAnsi="Corbel"/>
+          <w:sz w:val="26"/>
+          <w:szCs w:val="26"/>
+          <w:highlight w:val="yellow"/>
+        </w:rPr>
+        <w:t>}</w:t>
+      </w:r>
+    </w:p>
+    <w:p>
+      <w:pPr>
+        <w:pStyle w:val="ListParagraph"/>
+        <w:numPr>
+          <w:ilvl w:val="0"/>
+          <w:numId w:val="6"/>
+        </w:numPr>
+        <w:rPr>
+          <w:rFonts w:ascii="Corbel" w:hAnsi="Corbel"/>
+          <w:sz w:val="26"/>
+          <w:szCs w:val="26"/>
+        </w:rPr>
+      </w:pPr>
+      <w:r>
+        <w:rPr>
+          <w:rFonts w:ascii="Corbel" w:hAnsi="Corbel"/>
+          <w:sz w:val="26"/>
+          <w:szCs w:val="26"/>
+        </w:rPr>
         <w:t>Client’s existing software vendor can provide Tonic HQ with a complete database export in SQL format or a format that can be imported into SQL, such as CSV.</w:t>
       </w:r>
       <w:r>
@@ -5474,7 +6653,27 @@
           <w:szCs w:val="26"/>
           <w:highlight w:val="yellow"/>
         </w:rPr>
-        <w:t xml:space="preserve"> {/NoDataMigration}</w:t>
+        <w:t xml:space="preserve"> {/</w:t>
+      </w:r>
+      <w:proofErr w:type="spellStart"/>
+      <w:r>
+        <w:rPr>
+          <w:rFonts w:ascii="Corbel" w:hAnsi="Corbel"/>
+          <w:sz w:val="26"/>
+          <w:szCs w:val="26"/>
+          <w:highlight w:val="yellow"/>
+        </w:rPr>
+        <w:t>NoDataMigration</w:t>
+      </w:r>
+      <w:proofErr w:type="spellEnd"/>
+      <w:r>
+        <w:rPr>
+          <w:rFonts w:ascii="Corbel" w:hAnsi="Corbel"/>
+          <w:sz w:val="26"/>
+          <w:szCs w:val="26"/>
+          <w:highlight w:val="yellow"/>
+        </w:rPr>
+        <w:t>}</w:t>
       </w:r>
     </w:p>
     <w:p>
@@ -5566,24 +6765,67 @@
           <w:sz w:val="26"/>
           <w:szCs w:val="26"/>
         </w:rPr>
-        <w:t>{totalAmt} USD</w:t>
-      </w:r>
-      <w:r>
-        <w:rPr>
-          <w:rFonts w:ascii="Corbel" w:hAnsi="Corbel"/>
-          <w:sz w:val="26"/>
-          <w:szCs w:val="26"/>
-        </w:rPr>
-        <w:t xml:space="preserve"> made in payments:</w:t>
-      </w:r>
-      <w:r>
-        <w:rPr>
-          <w:rFonts w:ascii="Corbel" w:hAnsi="Corbel"/>
-          <w:sz w:val="26"/>
-          <w:szCs w:val="26"/>
-          <w:highlight w:val="yellow"/>
-        </w:rPr>
-        <w:t>{#payments_two}</w:t>
+        <w:t>{</w:t>
+      </w:r>
+      <w:proofErr w:type="spellStart"/>
+      <w:r>
+        <w:rPr>
+          <w:rFonts w:ascii="Corbel" w:hAnsi="Corbel"/>
+          <w:b/>
+          <w:bCs/>
+          <w:color w:val="19AFA4"/>
+          <w:sz w:val="26"/>
+          <w:szCs w:val="26"/>
+        </w:rPr>
+        <w:t>totalAmt</w:t>
+      </w:r>
+      <w:proofErr w:type="spellEnd"/>
+      <w:r>
+        <w:rPr>
+          <w:rFonts w:ascii="Corbel" w:hAnsi="Corbel"/>
+          <w:b/>
+          <w:bCs/>
+          <w:color w:val="19AFA4"/>
+          <w:sz w:val="26"/>
+          <w:szCs w:val="26"/>
+        </w:rPr>
+        <w:t>} USD</w:t>
+      </w:r>
+      <w:r>
+        <w:rPr>
+          <w:rFonts w:ascii="Corbel" w:hAnsi="Corbel"/>
+          <w:sz w:val="26"/>
+          <w:szCs w:val="26"/>
+        </w:rPr>
+        <w:t xml:space="preserve"> made in </w:t>
+      </w:r>
+      <w:proofErr w:type="gramStart"/>
+      <w:r>
+        <w:rPr>
+          <w:rFonts w:ascii="Corbel" w:hAnsi="Corbel"/>
+          <w:sz w:val="26"/>
+          <w:szCs w:val="26"/>
+        </w:rPr>
+        <w:t>payments:</w:t>
+      </w:r>
+      <w:r>
+        <w:rPr>
+          <w:rFonts w:ascii="Corbel" w:hAnsi="Corbel"/>
+          <w:sz w:val="26"/>
+          <w:szCs w:val="26"/>
+          <w:highlight w:val="yellow"/>
+        </w:rPr>
+        <w:t>{</w:t>
+      </w:r>
+      <w:proofErr w:type="gramEnd"/>
+      <w:r>
+        <w:rPr>
+          <w:rFonts w:ascii="Corbel" w:hAnsi="Corbel"/>
+          <w:sz w:val="26"/>
+          <w:szCs w:val="26"/>
+          <w:highlight w:val="yellow"/>
+        </w:rPr>
+        <w:t>#payments_two}</w:t>
       </w:r>
     </w:p>
     <w:p>
@@ -5609,8 +6851,18 @@
           <w:sz w:val="26"/>
           <w:szCs w:val="26"/>
         </w:rPr>
-        <w:t>50% upon contract signing</w:t>
-      </w:r>
+        <w:t xml:space="preserve">50% upon contract </w:t>
+      </w:r>
+      <w:proofErr w:type="gramStart"/>
+      <w:r>
+        <w:rPr>
+          <w:rFonts w:ascii="Corbel" w:hAnsi="Corbel"/>
+          <w:sz w:val="26"/>
+          <w:szCs w:val="26"/>
+        </w:rPr>
+        <w:t>signing</w:t>
+      </w:r>
+      <w:proofErr w:type="gramEnd"/>
     </w:p>
     <w:p>
       <w:pPr>
@@ -5644,7 +6896,47 @@
           <w:szCs w:val="26"/>
           <w:highlight w:val="yellow"/>
         </w:rPr>
-        <w:t>{/payments_two}{#payments_three}</w:t>
+        <w:t>{/</w:t>
+      </w:r>
+      <w:proofErr w:type="spellStart"/>
+      <w:r>
+        <w:rPr>
+          <w:rFonts w:ascii="Corbel" w:hAnsi="Corbel"/>
+          <w:sz w:val="26"/>
+          <w:szCs w:val="26"/>
+          <w:highlight w:val="yellow"/>
+        </w:rPr>
+        <w:t>payments_</w:t>
+      </w:r>
+      <w:proofErr w:type="gramStart"/>
+      <w:r>
+        <w:rPr>
+          <w:rFonts w:ascii="Corbel" w:hAnsi="Corbel"/>
+          <w:sz w:val="26"/>
+          <w:szCs w:val="26"/>
+          <w:highlight w:val="yellow"/>
+        </w:rPr>
+        <w:t>two</w:t>
+      </w:r>
+      <w:proofErr w:type="spellEnd"/>
+      <w:r>
+        <w:rPr>
+          <w:rFonts w:ascii="Corbel" w:hAnsi="Corbel"/>
+          <w:sz w:val="26"/>
+          <w:szCs w:val="26"/>
+          <w:highlight w:val="yellow"/>
+        </w:rPr>
+        <w:t>}{</w:t>
+      </w:r>
+      <w:proofErr w:type="gramEnd"/>
+      <w:r>
+        <w:rPr>
+          <w:rFonts w:ascii="Corbel" w:hAnsi="Corbel"/>
+          <w:sz w:val="26"/>
+          <w:szCs w:val="26"/>
+          <w:highlight w:val="yellow"/>
+        </w:rPr>
+        <w:t>#payments_three}</w:t>
       </w:r>
     </w:p>
     <w:p>
@@ -5666,8 +6958,18 @@
           <w:sz w:val="26"/>
           <w:szCs w:val="26"/>
         </w:rPr>
-        <w:t>35% upon contract signing</w:t>
-      </w:r>
+        <w:t xml:space="preserve">35% upon contract </w:t>
+      </w:r>
+      <w:proofErr w:type="gramStart"/>
+      <w:r>
+        <w:rPr>
+          <w:rFonts w:ascii="Corbel" w:hAnsi="Corbel"/>
+          <w:sz w:val="26"/>
+          <w:szCs w:val="26"/>
+        </w:rPr>
+        <w:t>signing</w:t>
+      </w:r>
+      <w:proofErr w:type="gramEnd"/>
     </w:p>
     <w:p>
       <w:pPr>
@@ -5706,6 +7008,10 @@
           <w:ilvl w:val="0"/>
           <w:numId w:val="24"/>
         </w:numPr>
+        <w:tabs>
+          <w:tab w:val="left" w:pos="2880"/>
+          <w:tab w:val="left" w:pos="4590"/>
+        </w:tabs>
         <w:rPr>
           <w:rFonts w:ascii="Corbel" w:hAnsi="Corbel"/>
           <w:sz w:val="26"/>
@@ -5727,7 +7033,657 @@
           <w:szCs w:val="26"/>
           <w:highlight w:val="yellow"/>
         </w:rPr>
-        <w:t>{/payments_three}</w:t>
+        <w:t>{/</w:t>
+      </w:r>
+      <w:proofErr w:type="spellStart"/>
+      <w:r>
+        <w:rPr>
+          <w:rFonts w:ascii="Corbel" w:hAnsi="Corbel"/>
+          <w:sz w:val="26"/>
+          <w:szCs w:val="26"/>
+          <w:highlight w:val="yellow"/>
+        </w:rPr>
+        <w:t>payments_</w:t>
+      </w:r>
+      <w:proofErr w:type="gramStart"/>
+      <w:r>
+        <w:rPr>
+          <w:rFonts w:ascii="Corbel" w:hAnsi="Corbel"/>
+          <w:sz w:val="26"/>
+          <w:szCs w:val="26"/>
+          <w:highlight w:val="yellow"/>
+        </w:rPr>
+        <w:t>three</w:t>
+      </w:r>
+      <w:proofErr w:type="spellEnd"/>
+      <w:r>
+        <w:rPr>
+          <w:rFonts w:ascii="Corbel" w:hAnsi="Corbel"/>
+          <w:sz w:val="26"/>
+          <w:szCs w:val="26"/>
+          <w:highlight w:val="yellow"/>
+        </w:rPr>
+        <w:t>}</w:t>
+      </w:r>
+      <w:r>
+        <w:rPr>
+          <w:rFonts w:ascii="Corbel" w:hAnsi="Corbel"/>
+          <w:sz w:val="26"/>
+          <w:szCs w:val="26"/>
+          <w:highlight w:val="yellow"/>
+        </w:rPr>
+        <w:t>{</w:t>
+      </w:r>
+      <w:proofErr w:type="gramEnd"/>
+      <w:r>
+        <w:rPr>
+          <w:rFonts w:ascii="Corbel" w:hAnsi="Corbel"/>
+          <w:sz w:val="26"/>
+          <w:szCs w:val="26"/>
+          <w:highlight w:val="yellow"/>
+        </w:rPr>
+        <w:t>#payments_four}</w:t>
+      </w:r>
+    </w:p>
+    <w:p>
+      <w:pPr>
+        <w:pStyle w:val="ListParagraph"/>
+        <w:numPr>
+          <w:ilvl w:val="0"/>
+          <w:numId w:val="24"/>
+        </w:numPr>
+        <w:rPr>
+          <w:rFonts w:ascii="Corbel" w:hAnsi="Corbel"/>
+          <w:sz w:val="26"/>
+          <w:szCs w:val="26"/>
+        </w:rPr>
+      </w:pPr>
+      <w:r>
+        <w:rPr>
+          <w:rFonts w:ascii="Corbel" w:hAnsi="Corbel"/>
+          <w:sz w:val="26"/>
+          <w:szCs w:val="26"/>
+        </w:rPr>
+        <w:t>30</w:t>
+      </w:r>
+      <w:r>
+        <w:rPr>
+          <w:rFonts w:ascii="Corbel" w:hAnsi="Corbel"/>
+          <w:sz w:val="26"/>
+          <w:szCs w:val="26"/>
+        </w:rPr>
+        <w:t xml:space="preserve">% </w:t>
+      </w:r>
+      <w:r>
+        <w:rPr>
+          <w:rFonts w:ascii="Corbel" w:hAnsi="Corbel"/>
+          <w:sz w:val="26"/>
+          <w:szCs w:val="26"/>
+        </w:rPr>
+        <w:t>- At c</w:t>
+      </w:r>
+      <w:r>
+        <w:rPr>
+          <w:rFonts w:ascii="Corbel" w:hAnsi="Corbel"/>
+          <w:sz w:val="26"/>
+          <w:szCs w:val="26"/>
+        </w:rPr>
+        <w:t xml:space="preserve">ontract </w:t>
+      </w:r>
+      <w:proofErr w:type="gramStart"/>
+      <w:r>
+        <w:rPr>
+          <w:rFonts w:ascii="Corbel" w:hAnsi="Corbel"/>
+          <w:sz w:val="26"/>
+          <w:szCs w:val="26"/>
+        </w:rPr>
+        <w:t>s</w:t>
+      </w:r>
+      <w:r>
+        <w:rPr>
+          <w:rFonts w:ascii="Corbel" w:hAnsi="Corbel"/>
+          <w:sz w:val="26"/>
+          <w:szCs w:val="26"/>
+        </w:rPr>
+        <w:t>igning</w:t>
+      </w:r>
+      <w:proofErr w:type="gramEnd"/>
+    </w:p>
+    <w:p>
+      <w:pPr>
+        <w:pStyle w:val="ListParagraph"/>
+        <w:numPr>
+          <w:ilvl w:val="0"/>
+          <w:numId w:val="24"/>
+        </w:numPr>
+        <w:rPr>
+          <w:rFonts w:ascii="Corbel" w:hAnsi="Corbel"/>
+          <w:sz w:val="26"/>
+          <w:szCs w:val="26"/>
+        </w:rPr>
+      </w:pPr>
+      <w:r>
+        <w:rPr>
+          <w:rFonts w:ascii="Corbel" w:hAnsi="Corbel"/>
+          <w:sz w:val="26"/>
+          <w:szCs w:val="26"/>
+        </w:rPr>
+        <w:t>30</w:t>
+      </w:r>
+      <w:r>
+        <w:rPr>
+          <w:rFonts w:ascii="Corbel" w:hAnsi="Corbel"/>
+          <w:sz w:val="26"/>
+          <w:szCs w:val="26"/>
+        </w:rPr>
+        <w:t xml:space="preserve">% </w:t>
+      </w:r>
+      <w:r>
+        <w:rPr>
+          <w:rFonts w:ascii="Corbel" w:hAnsi="Corbel"/>
+          <w:sz w:val="26"/>
+          <w:szCs w:val="26"/>
+        </w:rPr>
+        <w:t xml:space="preserve">- 60 days after </w:t>
+      </w:r>
+      <w:r>
+        <w:rPr>
+          <w:rFonts w:ascii="Corbel" w:hAnsi="Corbel"/>
+          <w:sz w:val="26"/>
+          <w:szCs w:val="26"/>
+        </w:rPr>
+        <w:t xml:space="preserve">contract </w:t>
+      </w:r>
+      <w:proofErr w:type="gramStart"/>
+      <w:r>
+        <w:rPr>
+          <w:rFonts w:ascii="Corbel" w:hAnsi="Corbel"/>
+          <w:sz w:val="26"/>
+          <w:szCs w:val="26"/>
+        </w:rPr>
+        <w:t>signing</w:t>
+      </w:r>
+      <w:proofErr w:type="gramEnd"/>
+    </w:p>
+    <w:p>
+      <w:pPr>
+        <w:pStyle w:val="ListParagraph"/>
+        <w:numPr>
+          <w:ilvl w:val="0"/>
+          <w:numId w:val="24"/>
+        </w:numPr>
+        <w:rPr>
+          <w:rFonts w:ascii="Corbel" w:hAnsi="Corbel"/>
+          <w:sz w:val="26"/>
+          <w:szCs w:val="26"/>
+        </w:rPr>
+      </w:pPr>
+      <w:r>
+        <w:rPr>
+          <w:rFonts w:ascii="Corbel" w:hAnsi="Corbel"/>
+          <w:sz w:val="26"/>
+          <w:szCs w:val="26"/>
+        </w:rPr>
+        <w:t>30</w:t>
+      </w:r>
+      <w:r>
+        <w:rPr>
+          <w:rFonts w:ascii="Corbel" w:hAnsi="Corbel"/>
+          <w:sz w:val="26"/>
+          <w:szCs w:val="26"/>
+        </w:rPr>
+        <w:t xml:space="preserve">% </w:t>
+      </w:r>
+      <w:r>
+        <w:rPr>
+          <w:rFonts w:ascii="Corbel" w:hAnsi="Corbel"/>
+          <w:sz w:val="26"/>
+          <w:szCs w:val="26"/>
+        </w:rPr>
+        <w:t xml:space="preserve">- 120 days after </w:t>
+      </w:r>
+      <w:r>
+        <w:rPr>
+          <w:rFonts w:ascii="Corbel" w:hAnsi="Corbel"/>
+          <w:sz w:val="26"/>
+          <w:szCs w:val="26"/>
+        </w:rPr>
+        <w:t xml:space="preserve">contract </w:t>
+      </w:r>
+      <w:proofErr w:type="gramStart"/>
+      <w:r>
+        <w:rPr>
+          <w:rFonts w:ascii="Corbel" w:hAnsi="Corbel"/>
+          <w:sz w:val="26"/>
+          <w:szCs w:val="26"/>
+        </w:rPr>
+        <w:t>signing</w:t>
+      </w:r>
+      <w:proofErr w:type="gramEnd"/>
+    </w:p>
+    <w:p>
+      <w:pPr>
+        <w:pStyle w:val="ListParagraph"/>
+        <w:numPr>
+          <w:ilvl w:val="0"/>
+          <w:numId w:val="24"/>
+        </w:numPr>
+        <w:tabs>
+          <w:tab w:val="left" w:pos="2880"/>
+          <w:tab w:val="left" w:pos="4590"/>
+        </w:tabs>
+        <w:rPr>
+          <w:rFonts w:ascii="Corbel" w:hAnsi="Corbel"/>
+          <w:sz w:val="26"/>
+          <w:szCs w:val="26"/>
+        </w:rPr>
+      </w:pPr>
+      <w:r>
+        <w:rPr>
+          <w:rFonts w:ascii="Corbel" w:hAnsi="Corbel"/>
+          <w:sz w:val="26"/>
+          <w:szCs w:val="26"/>
+        </w:rPr>
+        <w:t>10</w:t>
+      </w:r>
+      <w:r>
+        <w:rPr>
+          <w:rFonts w:ascii="Corbel" w:hAnsi="Corbel"/>
+          <w:sz w:val="26"/>
+          <w:szCs w:val="26"/>
+        </w:rPr>
+        <w:t xml:space="preserve">% </w:t>
+      </w:r>
+      <w:r>
+        <w:rPr>
+          <w:rFonts w:ascii="Corbel" w:hAnsi="Corbel"/>
+          <w:sz w:val="26"/>
+          <w:szCs w:val="26"/>
+        </w:rPr>
+        <w:t>- A</w:t>
+      </w:r>
+      <w:r>
+        <w:rPr>
+          <w:rFonts w:ascii="Corbel" w:hAnsi="Corbel"/>
+          <w:sz w:val="26"/>
+          <w:szCs w:val="26"/>
+        </w:rPr>
+        <w:t>t project completion and Client sign-offs and acceptance</w:t>
+      </w:r>
+      <w:r>
+        <w:rPr>
+          <w:rFonts w:ascii="Corbel" w:hAnsi="Corbel"/>
+          <w:sz w:val="26"/>
+          <w:szCs w:val="26"/>
+          <w:highlight w:val="yellow"/>
+        </w:rPr>
+        <w:t>{/</w:t>
+      </w:r>
+      <w:proofErr w:type="spellStart"/>
+      <w:r>
+        <w:rPr>
+          <w:rFonts w:ascii="Corbel" w:hAnsi="Corbel"/>
+          <w:sz w:val="26"/>
+          <w:szCs w:val="26"/>
+          <w:highlight w:val="yellow"/>
+        </w:rPr>
+        <w:t>payments_</w:t>
+      </w:r>
+      <w:proofErr w:type="gramStart"/>
+      <w:r>
+        <w:rPr>
+          <w:rFonts w:ascii="Corbel" w:hAnsi="Corbel"/>
+          <w:sz w:val="26"/>
+          <w:szCs w:val="26"/>
+          <w:highlight w:val="yellow"/>
+        </w:rPr>
+        <w:t>four</w:t>
+      </w:r>
+      <w:proofErr w:type="spellEnd"/>
+      <w:r>
+        <w:rPr>
+          <w:rFonts w:ascii="Corbel" w:hAnsi="Corbel"/>
+          <w:sz w:val="26"/>
+          <w:szCs w:val="26"/>
+          <w:highlight w:val="yellow"/>
+        </w:rPr>
+        <w:t>}{</w:t>
+      </w:r>
+      <w:proofErr w:type="gramEnd"/>
+      <w:r>
+        <w:rPr>
+          <w:rFonts w:ascii="Corbel" w:hAnsi="Corbel"/>
+          <w:sz w:val="26"/>
+          <w:szCs w:val="26"/>
+          <w:highlight w:val="yellow"/>
+        </w:rPr>
+        <w:t>#payments_</w:t>
+      </w:r>
+      <w:r>
+        <w:rPr>
+          <w:rFonts w:ascii="Corbel" w:hAnsi="Corbel"/>
+          <w:sz w:val="26"/>
+          <w:szCs w:val="26"/>
+          <w:highlight w:val="yellow"/>
+        </w:rPr>
+        <w:t xml:space="preserve"> </w:t>
+      </w:r>
+      <w:r>
+        <w:rPr>
+          <w:rFonts w:ascii="Corbel" w:hAnsi="Corbel"/>
+          <w:sz w:val="26"/>
+          <w:szCs w:val="26"/>
+          <w:highlight w:val="yellow"/>
+        </w:rPr>
+        <w:t>five}</w:t>
+      </w:r>
+    </w:p>
+    <w:p>
+      <w:pPr>
+        <w:pStyle w:val="ListParagraph"/>
+        <w:numPr>
+          <w:ilvl w:val="0"/>
+          <w:numId w:val="24"/>
+        </w:numPr>
+        <w:rPr>
+          <w:rFonts w:ascii="Corbel" w:hAnsi="Corbel"/>
+          <w:sz w:val="26"/>
+          <w:szCs w:val="26"/>
+        </w:rPr>
+      </w:pPr>
+      <w:r>
+        <w:rPr>
+          <w:rFonts w:ascii="Corbel" w:hAnsi="Corbel"/>
+          <w:sz w:val="26"/>
+          <w:szCs w:val="26"/>
+        </w:rPr>
+        <w:t xml:space="preserve">20% </w:t>
+      </w:r>
+      <w:r>
+        <w:rPr>
+          <w:rFonts w:ascii="Corbel" w:hAnsi="Corbel"/>
+          <w:sz w:val="26"/>
+          <w:szCs w:val="26"/>
+        </w:rPr>
+        <w:t xml:space="preserve">- At </w:t>
+      </w:r>
+      <w:r>
+        <w:rPr>
+          <w:rFonts w:ascii="Corbel" w:hAnsi="Corbel"/>
+          <w:sz w:val="26"/>
+          <w:szCs w:val="26"/>
+        </w:rPr>
+        <w:t xml:space="preserve">contract </w:t>
+      </w:r>
+      <w:proofErr w:type="gramStart"/>
+      <w:r>
+        <w:rPr>
+          <w:rFonts w:ascii="Corbel" w:hAnsi="Corbel"/>
+          <w:sz w:val="26"/>
+          <w:szCs w:val="26"/>
+        </w:rPr>
+        <w:t>signing</w:t>
+      </w:r>
+      <w:proofErr w:type="gramEnd"/>
+    </w:p>
+    <w:p>
+      <w:pPr>
+        <w:pStyle w:val="ListParagraph"/>
+        <w:numPr>
+          <w:ilvl w:val="0"/>
+          <w:numId w:val="24"/>
+        </w:numPr>
+        <w:rPr>
+          <w:rFonts w:ascii="Corbel" w:hAnsi="Corbel"/>
+          <w:sz w:val="26"/>
+          <w:szCs w:val="26"/>
+        </w:rPr>
+      </w:pPr>
+      <w:r>
+        <w:rPr>
+          <w:rFonts w:ascii="Corbel" w:hAnsi="Corbel"/>
+          <w:sz w:val="26"/>
+          <w:szCs w:val="26"/>
+        </w:rPr>
+        <w:t xml:space="preserve">20% </w:t>
+      </w:r>
+      <w:r>
+        <w:rPr>
+          <w:rFonts w:ascii="Corbel" w:hAnsi="Corbel"/>
+          <w:sz w:val="26"/>
+          <w:szCs w:val="26"/>
+        </w:rPr>
+        <w:t xml:space="preserve">- </w:t>
+      </w:r>
+      <w:r>
+        <w:rPr>
+          <w:rFonts w:ascii="Corbel" w:hAnsi="Corbel"/>
+          <w:sz w:val="26"/>
+          <w:szCs w:val="26"/>
+        </w:rPr>
+        <w:t>45</w:t>
+      </w:r>
+      <w:r>
+        <w:rPr>
+          <w:rFonts w:ascii="Corbel" w:hAnsi="Corbel"/>
+          <w:sz w:val="26"/>
+          <w:szCs w:val="26"/>
+        </w:rPr>
+        <w:t xml:space="preserve"> days after contract </w:t>
+      </w:r>
+      <w:proofErr w:type="gramStart"/>
+      <w:r>
+        <w:rPr>
+          <w:rFonts w:ascii="Corbel" w:hAnsi="Corbel"/>
+          <w:sz w:val="26"/>
+          <w:szCs w:val="26"/>
+        </w:rPr>
+        <w:t>signing</w:t>
+      </w:r>
+      <w:proofErr w:type="gramEnd"/>
+    </w:p>
+    <w:p>
+      <w:pPr>
+        <w:pStyle w:val="ListParagraph"/>
+        <w:numPr>
+          <w:ilvl w:val="0"/>
+          <w:numId w:val="24"/>
+        </w:numPr>
+        <w:rPr>
+          <w:rFonts w:ascii="Corbel" w:hAnsi="Corbel"/>
+          <w:sz w:val="26"/>
+          <w:szCs w:val="26"/>
+        </w:rPr>
+      </w:pPr>
+      <w:r>
+        <w:rPr>
+          <w:rFonts w:ascii="Corbel" w:hAnsi="Corbel"/>
+          <w:sz w:val="26"/>
+          <w:szCs w:val="26"/>
+        </w:rPr>
+        <w:t xml:space="preserve">20% </w:t>
+      </w:r>
+      <w:r>
+        <w:rPr>
+          <w:rFonts w:ascii="Corbel" w:hAnsi="Corbel"/>
+          <w:sz w:val="26"/>
+          <w:szCs w:val="26"/>
+        </w:rPr>
+        <w:t xml:space="preserve">- </w:t>
+      </w:r>
+      <w:r>
+        <w:rPr>
+          <w:rFonts w:ascii="Corbel" w:hAnsi="Corbel"/>
+          <w:sz w:val="26"/>
+          <w:szCs w:val="26"/>
+        </w:rPr>
+        <w:t>90</w:t>
+      </w:r>
+      <w:r>
+        <w:rPr>
+          <w:rFonts w:ascii="Corbel" w:hAnsi="Corbel"/>
+          <w:sz w:val="26"/>
+          <w:szCs w:val="26"/>
+        </w:rPr>
+        <w:t xml:space="preserve"> days after contract </w:t>
+      </w:r>
+      <w:proofErr w:type="gramStart"/>
+      <w:r>
+        <w:rPr>
+          <w:rFonts w:ascii="Corbel" w:hAnsi="Corbel"/>
+          <w:sz w:val="26"/>
+          <w:szCs w:val="26"/>
+        </w:rPr>
+        <w:t>signing</w:t>
+      </w:r>
+      <w:proofErr w:type="gramEnd"/>
+    </w:p>
+    <w:p>
+      <w:pPr>
+        <w:pStyle w:val="ListParagraph"/>
+        <w:numPr>
+          <w:ilvl w:val="0"/>
+          <w:numId w:val="24"/>
+        </w:numPr>
+        <w:rPr>
+          <w:rFonts w:ascii="Corbel" w:hAnsi="Corbel"/>
+          <w:sz w:val="26"/>
+          <w:szCs w:val="26"/>
+        </w:rPr>
+      </w:pPr>
+      <w:r>
+        <w:rPr>
+          <w:rFonts w:ascii="Corbel" w:hAnsi="Corbel"/>
+          <w:sz w:val="26"/>
+          <w:szCs w:val="26"/>
+        </w:rPr>
+        <w:t xml:space="preserve">20% </w:t>
+      </w:r>
+      <w:r>
+        <w:rPr>
+          <w:rFonts w:ascii="Corbel" w:hAnsi="Corbel"/>
+          <w:sz w:val="26"/>
+          <w:szCs w:val="26"/>
+        </w:rPr>
+        <w:t xml:space="preserve">- </w:t>
+      </w:r>
+      <w:r>
+        <w:rPr>
+          <w:rFonts w:ascii="Corbel" w:hAnsi="Corbel"/>
+          <w:sz w:val="26"/>
+          <w:szCs w:val="26"/>
+        </w:rPr>
+        <w:t>135</w:t>
+      </w:r>
+      <w:r>
+        <w:rPr>
+          <w:rFonts w:ascii="Corbel" w:hAnsi="Corbel"/>
+          <w:sz w:val="26"/>
+          <w:szCs w:val="26"/>
+        </w:rPr>
+        <w:t xml:space="preserve"> days after contract </w:t>
+      </w:r>
+      <w:proofErr w:type="gramStart"/>
+      <w:r>
+        <w:rPr>
+          <w:rFonts w:ascii="Corbel" w:hAnsi="Corbel"/>
+          <w:sz w:val="26"/>
+          <w:szCs w:val="26"/>
+        </w:rPr>
+        <w:t>signing</w:t>
+      </w:r>
+      <w:proofErr w:type="gramEnd"/>
+    </w:p>
+    <w:p>
+      <w:pPr>
+        <w:pStyle w:val="ListParagraph"/>
+        <w:numPr>
+          <w:ilvl w:val="0"/>
+          <w:numId w:val="24"/>
+        </w:numPr>
+        <w:rPr>
+          <w:rFonts w:ascii="Corbel" w:hAnsi="Corbel"/>
+          <w:sz w:val="26"/>
+          <w:szCs w:val="26"/>
+        </w:rPr>
+      </w:pPr>
+      <w:r>
+        <w:rPr>
+          <w:rFonts w:ascii="Corbel" w:hAnsi="Corbel"/>
+          <w:sz w:val="26"/>
+          <w:szCs w:val="26"/>
+        </w:rPr>
+        <w:t>20</w:t>
+      </w:r>
+      <w:r>
+        <w:rPr>
+          <w:rFonts w:ascii="Corbel" w:hAnsi="Corbel"/>
+          <w:sz w:val="26"/>
+          <w:szCs w:val="26"/>
+        </w:rPr>
+        <w:t xml:space="preserve">% </w:t>
+      </w:r>
+      <w:r>
+        <w:rPr>
+          <w:rFonts w:ascii="Corbel" w:hAnsi="Corbel"/>
+          <w:sz w:val="26"/>
+          <w:szCs w:val="26"/>
+        </w:rPr>
+        <w:t xml:space="preserve">- At </w:t>
+      </w:r>
+      <w:r>
+        <w:rPr>
+          <w:rFonts w:ascii="Corbel" w:hAnsi="Corbel"/>
+          <w:sz w:val="26"/>
+          <w:szCs w:val="26"/>
+        </w:rPr>
+        <w:t xml:space="preserve">project completion and Client sign-offs and </w:t>
+      </w:r>
+      <w:proofErr w:type="gramStart"/>
+      <w:r>
+        <w:rPr>
+          <w:rFonts w:ascii="Corbel" w:hAnsi="Corbel"/>
+          <w:sz w:val="26"/>
+          <w:szCs w:val="26"/>
+        </w:rPr>
+        <w:t>acceptance</w:t>
+      </w:r>
+      <w:r>
+        <w:rPr>
+          <w:rFonts w:ascii="Corbel" w:hAnsi="Corbel"/>
+          <w:sz w:val="26"/>
+          <w:szCs w:val="26"/>
+          <w:highlight w:val="yellow"/>
+        </w:rPr>
+        <w:t>{</w:t>
+      </w:r>
+      <w:proofErr w:type="gramEnd"/>
+      <w:r>
+        <w:rPr>
+          <w:rFonts w:ascii="Corbel" w:hAnsi="Corbel"/>
+          <w:sz w:val="26"/>
+          <w:szCs w:val="26"/>
+          <w:highlight w:val="yellow"/>
+        </w:rPr>
+        <w:t>/</w:t>
+      </w:r>
+      <w:r>
+        <w:rPr>
+          <w:rFonts w:ascii="Corbel" w:hAnsi="Corbel"/>
+          <w:sz w:val="26"/>
+          <w:szCs w:val="26"/>
+          <w:highlight w:val="yellow"/>
+        </w:rPr>
+        <w:t>payments_ five</w:t>
+      </w:r>
+      <w:r>
+        <w:rPr>
+          <w:rFonts w:ascii="Corbel" w:hAnsi="Corbel"/>
+          <w:sz w:val="26"/>
+          <w:szCs w:val="26"/>
+          <w:highlight w:val="yellow"/>
+        </w:rPr>
+        <w:t>}</w:t>
       </w:r>
     </w:p>
     <w:p>
@@ -5750,7 +7706,17 @@
           <w:szCs w:val="26"/>
           <w:highlight w:val="yellow"/>
         </w:rPr>
-        <w:t>{#oscpOption}</w:t>
+        <w:t>{#</w:t>
+      </w:r>
+      <w:proofErr w:type="gramStart"/>
+      <w:r>
+        <w:rPr>
+          <w:rFonts w:ascii="Corbel" w:hAnsi="Corbel"/>
+          <w:sz w:val="26"/>
+          <w:szCs w:val="26"/>
+          <w:highlight w:val="yellow"/>
+        </w:rPr>
+        <w:t>oscpOption}</w:t>
       </w:r>
       <w:r>
         <w:rPr>
@@ -5761,7 +7727,19 @@
           <w:sz w:val="26"/>
           <w:szCs w:val="26"/>
         </w:rPr>
-        <w:t>OPEN SOURCE CAREER PORTAL (OPTIONAL)</w:t>
+        <w:t>OPEN</w:t>
+      </w:r>
+      <w:proofErr w:type="gramEnd"/>
+      <w:r>
+        <w:rPr>
+          <w:rFonts w:ascii="Corbel" w:eastAsia="Corbel" w:hAnsi="Corbel" w:cs="Corbel"/>
+          <w:b/>
+          <w:bCs/>
+          <w:color w:val="000000" w:themeColor="text1"/>
+          <w:sz w:val="26"/>
+          <w:szCs w:val="26"/>
+        </w:rPr>
+        <w:t xml:space="preserve"> SOURCE CAREER PORTAL (OPTIONAL)</w:t>
       </w:r>
     </w:p>
     <w:tbl>
@@ -5916,7 +7894,27 @@
                 <w:sz w:val="26"/>
                 <w:szCs w:val="26"/>
               </w:rPr>
-              <w:t>Creation and customization of Bullhorn’s Open Source Career Portal.</w:t>
+              <w:t xml:space="preserve">Creation and customization of Bullhorn’s </w:t>
+            </w:r>
+            <w:proofErr w:type="gramStart"/>
+            <w:r>
+              <w:rPr>
+                <w:rFonts w:ascii="Corbel" w:eastAsia="Corbel" w:hAnsi="Corbel" w:cs="Corbel"/>
+                <w:color w:val="000000" w:themeColor="text1"/>
+                <w:sz w:val="26"/>
+                <w:szCs w:val="26"/>
+              </w:rPr>
+              <w:t>Open Source</w:t>
+            </w:r>
+            <w:proofErr w:type="gramEnd"/>
+            <w:r>
+              <w:rPr>
+                <w:rFonts w:ascii="Corbel" w:eastAsia="Corbel" w:hAnsi="Corbel" w:cs="Corbel"/>
+                <w:color w:val="000000" w:themeColor="text1"/>
+                <w:sz w:val="26"/>
+                <w:szCs w:val="26"/>
+              </w:rPr>
+              <w:t xml:space="preserve"> Career Portal.</w:t>
             </w:r>
             <w:r>
               <w:br/>
@@ -5930,7 +7928,31 @@
                 <w:sz w:val="26"/>
                 <w:szCs w:val="26"/>
               </w:rPr>
-              <w:t>{ocspAmt}</w:t>
+              <w:t>{</w:t>
+            </w:r>
+            <w:proofErr w:type="spellStart"/>
+            <w:r>
+              <w:rPr>
+                <w:rFonts w:ascii="Corbel" w:hAnsi="Corbel"/>
+                <w:b/>
+                <w:bCs/>
+                <w:color w:val="19AFA4"/>
+                <w:sz w:val="26"/>
+                <w:szCs w:val="26"/>
+              </w:rPr>
+              <w:t>ocspAmt</w:t>
+            </w:r>
+            <w:proofErr w:type="spellEnd"/>
+            <w:r>
+              <w:rPr>
+                <w:rFonts w:ascii="Corbel" w:hAnsi="Corbel"/>
+                <w:b/>
+                <w:bCs/>
+                <w:color w:val="19AFA4"/>
+                <w:sz w:val="26"/>
+                <w:szCs w:val="26"/>
+              </w:rPr>
+              <w:t>}</w:t>
             </w:r>
             <w:r>
               <w:rPr>
@@ -5987,7 +8009,38 @@
           <w:szCs w:val="26"/>
           <w:highlight w:val="yellow"/>
         </w:rPr>
-        <w:t>{/oscpOption}{#onSiteTraining}</w:t>
+        <w:t>{/</w:t>
+      </w:r>
+      <w:proofErr w:type="spellStart"/>
+      <w:proofErr w:type="gramStart"/>
+      <w:r>
+        <w:rPr>
+          <w:rFonts w:ascii="Corbel" w:hAnsi="Corbel"/>
+          <w:sz w:val="26"/>
+          <w:szCs w:val="26"/>
+          <w:highlight w:val="yellow"/>
+        </w:rPr>
+        <w:t>oscpOption</w:t>
+      </w:r>
+      <w:proofErr w:type="spellEnd"/>
+      <w:r>
+        <w:rPr>
+          <w:rFonts w:ascii="Corbel" w:hAnsi="Corbel"/>
+          <w:sz w:val="26"/>
+          <w:szCs w:val="26"/>
+          <w:highlight w:val="yellow"/>
+        </w:rPr>
+        <w:t>}{</w:t>
+      </w:r>
+      <w:proofErr w:type="gramEnd"/>
+      <w:r>
+        <w:rPr>
+          <w:rFonts w:ascii="Corbel" w:hAnsi="Corbel"/>
+          <w:sz w:val="26"/>
+          <w:szCs w:val="26"/>
+          <w:highlight w:val="yellow"/>
+        </w:rPr>
+        <w:t>#onSiteTraining}</w:t>
       </w:r>
       <w:r>
         <w:rPr>
@@ -6140,7 +8193,27 @@
                 <w:sz w:val="26"/>
                 <w:szCs w:val="26"/>
               </w:rPr>
-              <w:t>Customized training based on client’s requirements delivered prior to Go Live. Includes two trainers on-site at client‘s desired location for a total of two days. Note: price does not include travel expenses.</w:t>
+              <w:t xml:space="preserve">Customized training based on client’s requirements delivered prior to Go Live. Includes two trainers on-site at </w:t>
+            </w:r>
+            <w:proofErr w:type="gramStart"/>
+            <w:r>
+              <w:rPr>
+                <w:rFonts w:ascii="Corbel" w:eastAsia="Corbel" w:hAnsi="Corbel" w:cs="Corbel"/>
+                <w:color w:val="000000" w:themeColor="text1"/>
+                <w:sz w:val="26"/>
+                <w:szCs w:val="26"/>
+              </w:rPr>
+              <w:t>client‘</w:t>
+            </w:r>
+            <w:proofErr w:type="gramEnd"/>
+            <w:r>
+              <w:rPr>
+                <w:rFonts w:ascii="Corbel" w:eastAsia="Corbel" w:hAnsi="Corbel" w:cs="Corbel"/>
+                <w:color w:val="000000" w:themeColor="text1"/>
+                <w:sz w:val="26"/>
+                <w:szCs w:val="26"/>
+              </w:rPr>
+              <w:t>s desired location for a total of two days. Note: price does not include travel expenses.</w:t>
             </w:r>
             <w:r>
               <w:br/>
@@ -6154,7 +8227,31 @@
                 <w:sz w:val="26"/>
                 <w:szCs w:val="26"/>
               </w:rPr>
-              <w:t>{onSiteTrainingAmt}</w:t>
+              <w:t>{</w:t>
+            </w:r>
+            <w:proofErr w:type="spellStart"/>
+            <w:r>
+              <w:rPr>
+                <w:rFonts w:ascii="Corbel" w:hAnsi="Corbel"/>
+                <w:b/>
+                <w:bCs/>
+                <w:color w:val="19AFA4"/>
+                <w:sz w:val="26"/>
+                <w:szCs w:val="26"/>
+              </w:rPr>
+              <w:t>onSiteTrainingAmt</w:t>
+            </w:r>
+            <w:proofErr w:type="spellEnd"/>
+            <w:r>
+              <w:rPr>
+                <w:rFonts w:ascii="Corbel" w:hAnsi="Corbel"/>
+                <w:b/>
+                <w:bCs/>
+                <w:color w:val="19AFA4"/>
+                <w:sz w:val="26"/>
+                <w:szCs w:val="26"/>
+              </w:rPr>
+              <w:t>}</w:t>
             </w:r>
             <w:r>
               <w:rPr>
@@ -6188,7 +8285,38 @@
           <w:szCs w:val="26"/>
           <w:highlight w:val="yellow"/>
         </w:rPr>
-        <w:t>{/onSiteTraining}{#afterCare}</w:t>
+        <w:t>{/</w:t>
+      </w:r>
+      <w:proofErr w:type="spellStart"/>
+      <w:proofErr w:type="gramStart"/>
+      <w:r>
+        <w:rPr>
+          <w:rFonts w:ascii="Corbel" w:hAnsi="Corbel"/>
+          <w:sz w:val="26"/>
+          <w:szCs w:val="26"/>
+          <w:highlight w:val="yellow"/>
+        </w:rPr>
+        <w:t>onSiteTraining</w:t>
+      </w:r>
+      <w:proofErr w:type="spellEnd"/>
+      <w:r>
+        <w:rPr>
+          <w:rFonts w:ascii="Corbel" w:hAnsi="Corbel"/>
+          <w:sz w:val="26"/>
+          <w:szCs w:val="26"/>
+          <w:highlight w:val="yellow"/>
+        </w:rPr>
+        <w:t>}{</w:t>
+      </w:r>
+      <w:proofErr w:type="gramEnd"/>
+      <w:r>
+        <w:rPr>
+          <w:rFonts w:ascii="Corbel" w:hAnsi="Corbel"/>
+          <w:sz w:val="26"/>
+          <w:szCs w:val="26"/>
+          <w:highlight w:val="yellow"/>
+        </w:rPr>
+        <w:t>#afterCare}</w:t>
       </w:r>
       <w:r>
         <w:rPr>
@@ -6247,6 +8375,7 @@
                 <w:sz w:val="26"/>
                 <w:szCs w:val="26"/>
               </w:rPr>
+              <w:lastRenderedPageBreak/>
               <mc:AlternateContent>
                 <mc:Choice Requires="wps">
                   <w:drawing>
@@ -6371,7 +8500,31 @@
                 <w:sz w:val="26"/>
                 <w:szCs w:val="26"/>
               </w:rPr>
-              <w:t>{afterCareAmt}</w:t>
+              <w:t>{</w:t>
+            </w:r>
+            <w:proofErr w:type="spellStart"/>
+            <w:r>
+              <w:rPr>
+                <w:rFonts w:ascii="Corbel" w:hAnsi="Corbel"/>
+                <w:b/>
+                <w:bCs/>
+                <w:color w:val="19AFA4"/>
+                <w:sz w:val="26"/>
+                <w:szCs w:val="26"/>
+              </w:rPr>
+              <w:t>afterCareAmt</w:t>
+            </w:r>
+            <w:proofErr w:type="spellEnd"/>
+            <w:r>
+              <w:rPr>
+                <w:rFonts w:ascii="Corbel" w:hAnsi="Corbel"/>
+                <w:b/>
+                <w:bCs/>
+                <w:color w:val="19AFA4"/>
+                <w:sz w:val="26"/>
+                <w:szCs w:val="26"/>
+              </w:rPr>
+              <w:t>}</w:t>
             </w:r>
             <w:r>
               <w:rPr>
@@ -6414,7 +8567,27 @@
           <w:szCs w:val="26"/>
           <w:highlight w:val="yellow"/>
         </w:rPr>
-        <w:t>{^NoDataMigration}</w:t>
+        <w:t>{^</w:t>
+      </w:r>
+      <w:proofErr w:type="spellStart"/>
+      <w:r>
+        <w:rPr>
+          <w:rFonts w:ascii="Corbel" w:hAnsi="Corbel"/>
+          <w:sz w:val="26"/>
+          <w:szCs w:val="26"/>
+          <w:highlight w:val="yellow"/>
+        </w:rPr>
+        <w:t>NoDataMigration</w:t>
+      </w:r>
+      <w:proofErr w:type="spellEnd"/>
+      <w:r>
+        <w:rPr>
+          <w:rFonts w:ascii="Corbel" w:hAnsi="Corbel"/>
+          <w:sz w:val="26"/>
+          <w:szCs w:val="26"/>
+          <w:highlight w:val="yellow"/>
+        </w:rPr>
+        <w:t>}</w:t>
       </w:r>
       <w:r>
         <w:rPr>
@@ -6432,7 +8605,27 @@
           <w:szCs w:val="26"/>
           <w:highlight w:val="yellow"/>
         </w:rPr>
-        <w:t>{/NoDataMigration}</w:t>
+        <w:t>{/</w:t>
+      </w:r>
+      <w:proofErr w:type="spellStart"/>
+      <w:r>
+        <w:rPr>
+          <w:rFonts w:ascii="Corbel" w:hAnsi="Corbel"/>
+          <w:sz w:val="26"/>
+          <w:szCs w:val="26"/>
+          <w:highlight w:val="yellow"/>
+        </w:rPr>
+        <w:t>NoDataMigration</w:t>
+      </w:r>
+      <w:proofErr w:type="spellEnd"/>
+      <w:r>
+        <w:rPr>
+          <w:rFonts w:ascii="Corbel" w:hAnsi="Corbel"/>
+          <w:sz w:val="26"/>
+          <w:szCs w:val="26"/>
+          <w:highlight w:val="yellow"/>
+        </w:rPr>
+        <w:t>}</w:t>
       </w:r>
       <w:r>
         <w:rPr>
@@ -6480,8 +8673,37 @@
           <w:sz w:val="26"/>
           <w:szCs w:val="26"/>
         </w:rPr>
-        <w:lastRenderedPageBreak/>
-        <w:t>For 30-days Post Wrap-Up, Tonic HQ will be your single source of support. You, and your end users, can reach out to our support team via phone or email. All incoming requests will be converted to tickets and triaged accordingly. We'll work with a designated person in your organization to ensure that all issues are dealt with satisfactorily, as well as recommend opportunities for complementary additional training, minor configuration changes, or help you learn to navigate getting support from Bullhorn directly. Our goal is to spend this time ensuring that you and your team are getting off on the right foot; that your Bullhorn environment is working well and that your team(s) are comfortable using the system</w:t>
+        <w:t xml:space="preserve">For </w:t>
+      </w:r>
+      <w:proofErr w:type="gramStart"/>
+      <w:r>
+        <w:rPr>
+          <w:rFonts w:ascii="Corbel" w:eastAsia="Corbel" w:hAnsi="Corbel" w:cs="Corbel"/>
+          <w:color w:val="000000" w:themeColor="text1"/>
+          <w:sz w:val="26"/>
+          <w:szCs w:val="26"/>
+        </w:rPr>
+        <w:t>30</w:t>
+      </w:r>
+      <w:proofErr w:type="gramEnd"/>
+      <w:r>
+        <w:rPr>
+          <w:rFonts w:ascii="Corbel" w:eastAsia="Corbel" w:hAnsi="Corbel" w:cs="Corbel"/>
+          <w:color w:val="000000" w:themeColor="text1"/>
+          <w:sz w:val="26"/>
+          <w:szCs w:val="26"/>
+        </w:rPr>
+        <w:t xml:space="preserve">-days Post Wrap-Up, Tonic HQ will be your single source of support. You, and your end users, can reach out to our support team via phone or email. All incoming requests will be converted to tickets and triaged accordingly. We'll work with a designated person in your organization to ensure that all issues are dealt with satisfactorily, as well as recommend opportunities for complementary additional training, minor configuration changes, or help you learn to navigate getting support from Bullhorn directly. Our goal is to spend this time ensuring that you and your team are getting off on the right foot; that your Bullhorn environment is working well and that your team(s) are comfortable using the </w:t>
+      </w:r>
+      <w:proofErr w:type="gramStart"/>
+      <w:r>
+        <w:rPr>
+          <w:rFonts w:ascii="Corbel" w:eastAsia="Corbel" w:hAnsi="Corbel" w:cs="Corbel"/>
+          <w:color w:val="000000" w:themeColor="text1"/>
+          <w:sz w:val="26"/>
+          <w:szCs w:val="26"/>
+        </w:rPr>
+        <w:t>system</w:t>
       </w:r>
       <w:r>
         <w:rPr>
@@ -6498,7 +8720,37 @@
           <w:szCs w:val="26"/>
           <w:highlight w:val="yellow"/>
         </w:rPr>
-        <w:t>{/afterCare}</w:t>
+        <w:t>{</w:t>
+      </w:r>
+      <w:proofErr w:type="gramEnd"/>
+      <w:r>
+        <w:rPr>
+          <w:rFonts w:ascii="Corbel" w:hAnsi="Corbel"/>
+          <w:sz w:val="26"/>
+          <w:szCs w:val="26"/>
+          <w:highlight w:val="yellow"/>
+        </w:rPr>
+        <w:t>/</w:t>
+      </w:r>
+      <w:proofErr w:type="spellStart"/>
+      <w:r>
+        <w:rPr>
+          <w:rFonts w:ascii="Corbel" w:hAnsi="Corbel"/>
+          <w:sz w:val="26"/>
+          <w:szCs w:val="26"/>
+          <w:highlight w:val="yellow"/>
+        </w:rPr>
+        <w:t>afterCare</w:t>
+      </w:r>
+      <w:proofErr w:type="spellEnd"/>
+      <w:r>
+        <w:rPr>
+          <w:rFonts w:ascii="Corbel" w:hAnsi="Corbel"/>
+          <w:sz w:val="26"/>
+          <w:szCs w:val="26"/>
+          <w:highlight w:val="yellow"/>
+        </w:rPr>
+        <w:t>}</w:t>
       </w:r>
     </w:p>
     <w:p>
@@ -6645,7 +8897,25 @@
           <w:sz w:val="26"/>
           <w:szCs w:val="26"/>
         </w:rPr>
-        <w:t>Custom Tabs, Cards and Menu Actions</w:t>
+        <w:t xml:space="preserve">Custom Tabs, </w:t>
+      </w:r>
+      <w:proofErr w:type="gramStart"/>
+      <w:r>
+        <w:rPr>
+          <w:rFonts w:ascii="Corbel" w:hAnsi="Corbel"/>
+          <w:sz w:val="26"/>
+          <w:szCs w:val="26"/>
+        </w:rPr>
+        <w:t>Cards</w:t>
+      </w:r>
+      <w:proofErr w:type="gramEnd"/>
+      <w:r>
+        <w:rPr>
+          <w:rFonts w:ascii="Corbel" w:hAnsi="Corbel"/>
+          <w:sz w:val="26"/>
+          <w:szCs w:val="26"/>
+        </w:rPr>
+        <w:t xml:space="preserve"> and Menu Actions</w:t>
       </w:r>
     </w:p>
     <w:p>
@@ -6733,6 +9003,7 @@
           <w:sz w:val="26"/>
           <w:szCs w:val="26"/>
         </w:rPr>
+        <w:lastRenderedPageBreak/>
         <w:t>Custom Reports or exports not listed in the scope of implementation section above.</w:t>
       </w:r>
     </w:p>
@@ -6749,13 +9020,23 @@
           <w:szCs w:val="26"/>
         </w:rPr>
       </w:pPr>
-      <w:r>
-        <w:rPr>
-          <w:rFonts w:ascii="Corbel" w:hAnsi="Corbel"/>
-          <w:sz w:val="26"/>
-          <w:szCs w:val="26"/>
-        </w:rPr>
-        <w:t>Datamirror setup and implementation</w:t>
+      <w:proofErr w:type="spellStart"/>
+      <w:r>
+        <w:rPr>
+          <w:rFonts w:ascii="Corbel" w:hAnsi="Corbel"/>
+          <w:sz w:val="26"/>
+          <w:szCs w:val="26"/>
+        </w:rPr>
+        <w:t>Datamirror</w:t>
+      </w:r>
+      <w:proofErr w:type="spellEnd"/>
+      <w:r>
+        <w:rPr>
+          <w:rFonts w:ascii="Corbel" w:hAnsi="Corbel"/>
+          <w:sz w:val="26"/>
+          <w:szCs w:val="26"/>
+        </w:rPr>
+        <w:t xml:space="preserve"> setup and implementation</w:t>
       </w:r>
     </w:p>
     <w:p>
@@ -6777,7 +9058,25 @@
           <w:sz w:val="26"/>
           <w:szCs w:val="26"/>
         </w:rPr>
-        <w:t>Integrations not specifically listed in this scope of work.</w:t>
+        <w:t xml:space="preserve">Integrations </w:t>
+      </w:r>
+      <w:proofErr w:type="gramStart"/>
+      <w:r>
+        <w:rPr>
+          <w:rFonts w:ascii="Corbel" w:hAnsi="Corbel"/>
+          <w:sz w:val="26"/>
+          <w:szCs w:val="26"/>
+        </w:rPr>
+        <w:t>not</w:t>
+      </w:r>
+      <w:proofErr w:type="gramEnd"/>
+      <w:r>
+        <w:rPr>
+          <w:rFonts w:ascii="Corbel" w:hAnsi="Corbel"/>
+          <w:sz w:val="26"/>
+          <w:szCs w:val="26"/>
+        </w:rPr>
+        <w:t xml:space="preserve"> specifically listed in this scope of work.</w:t>
       </w:r>
     </w:p>
     <w:p>
@@ -6799,16 +9098,55 @@
           <w:sz w:val="26"/>
           <w:szCs w:val="26"/>
         </w:rPr>
-        <w:t>Data integrity validation, de-duplication or transformation other than what is necessary to map the Client’s existing data to Bullhorn entities.</w:t>
-      </w:r>
-      <w:r>
-        <w:rPr>
-          <w:rFonts w:ascii="Corbel" w:hAnsi="Corbel"/>
-          <w:sz w:val="26"/>
-          <w:szCs w:val="26"/>
-          <w:highlight w:val="yellow"/>
-        </w:rPr>
-        <w:t>{^qbIntegration}</w:t>
+        <w:t xml:space="preserve">Data integrity validation, de-duplication or transformation other than what is necessary to map the Client’s existing data to Bullhorn </w:t>
+      </w:r>
+      <w:proofErr w:type="gramStart"/>
+      <w:r>
+        <w:rPr>
+          <w:rFonts w:ascii="Corbel" w:hAnsi="Corbel"/>
+          <w:sz w:val="26"/>
+          <w:szCs w:val="26"/>
+        </w:rPr>
+        <w:t>entities.</w:t>
+      </w:r>
+      <w:r>
+        <w:rPr>
+          <w:rFonts w:ascii="Corbel" w:hAnsi="Corbel"/>
+          <w:sz w:val="26"/>
+          <w:szCs w:val="26"/>
+          <w:highlight w:val="yellow"/>
+        </w:rPr>
+        <w:t>{</w:t>
+      </w:r>
+      <w:proofErr w:type="gramEnd"/>
+      <w:r>
+        <w:rPr>
+          <w:rFonts w:ascii="Corbel" w:hAnsi="Corbel"/>
+          <w:sz w:val="26"/>
+          <w:szCs w:val="26"/>
+          <w:highlight w:val="yellow"/>
+        </w:rPr>
+        <w:t>^</w:t>
+      </w:r>
+      <w:proofErr w:type="spellStart"/>
+      <w:r>
+        <w:rPr>
+          <w:rFonts w:ascii="Corbel" w:hAnsi="Corbel"/>
+          <w:sz w:val="26"/>
+          <w:szCs w:val="26"/>
+          <w:highlight w:val="yellow"/>
+        </w:rPr>
+        <w:t>qbIntegration</w:t>
+      </w:r>
+      <w:proofErr w:type="spellEnd"/>
+      <w:r>
+        <w:rPr>
+          <w:rFonts w:ascii="Corbel" w:hAnsi="Corbel"/>
+          <w:sz w:val="26"/>
+          <w:szCs w:val="26"/>
+          <w:highlight w:val="yellow"/>
+        </w:rPr>
+        <w:t>}</w:t>
       </w:r>
     </w:p>
     <w:p>
@@ -6839,7 +9177,58 @@
           <w:szCs w:val="26"/>
           <w:highlight w:val="yellow"/>
         </w:rPr>
-        <w:t>{/qbIntegration}{^emailsAsNotes}</w:t>
+        <w:t>{/</w:t>
+      </w:r>
+      <w:proofErr w:type="spellStart"/>
+      <w:proofErr w:type="gramStart"/>
+      <w:r>
+        <w:rPr>
+          <w:rFonts w:ascii="Corbel" w:hAnsi="Corbel"/>
+          <w:sz w:val="26"/>
+          <w:szCs w:val="26"/>
+          <w:highlight w:val="yellow"/>
+        </w:rPr>
+        <w:t>qbIntegration</w:t>
+      </w:r>
+      <w:proofErr w:type="spellEnd"/>
+      <w:r>
+        <w:rPr>
+          <w:rFonts w:ascii="Corbel" w:hAnsi="Corbel"/>
+          <w:sz w:val="26"/>
+          <w:szCs w:val="26"/>
+          <w:highlight w:val="yellow"/>
+        </w:rPr>
+        <w:t>}{</w:t>
+      </w:r>
+      <w:proofErr w:type="gramEnd"/>
+      <w:r>
+        <w:rPr>
+          <w:rFonts w:ascii="Corbel" w:hAnsi="Corbel"/>
+          <w:sz w:val="26"/>
+          <w:szCs w:val="26"/>
+          <w:highlight w:val="yellow"/>
+        </w:rPr>
+        <w:t>^</w:t>
+      </w:r>
+      <w:proofErr w:type="spellStart"/>
+      <w:r>
+        <w:rPr>
+          <w:rFonts w:ascii="Corbel" w:hAnsi="Corbel"/>
+          <w:sz w:val="26"/>
+          <w:szCs w:val="26"/>
+          <w:highlight w:val="yellow"/>
+        </w:rPr>
+        <w:t>emailsAsNotes</w:t>
+      </w:r>
+      <w:proofErr w:type="spellEnd"/>
+      <w:r>
+        <w:rPr>
+          <w:rFonts w:ascii="Corbel" w:hAnsi="Corbel"/>
+          <w:sz w:val="26"/>
+          <w:szCs w:val="26"/>
+          <w:highlight w:val="yellow"/>
+        </w:rPr>
+        <w:t>}</w:t>
       </w:r>
     </w:p>
     <w:p>
@@ -6870,7 +9259,58 @@
           <w:szCs w:val="26"/>
           <w:highlight w:val="yellow"/>
         </w:rPr>
-        <w:t>{/emailsAsNotes}{^histSubmissions}</w:t>
+        <w:t>{/</w:t>
+      </w:r>
+      <w:proofErr w:type="spellStart"/>
+      <w:proofErr w:type="gramStart"/>
+      <w:r>
+        <w:rPr>
+          <w:rFonts w:ascii="Corbel" w:hAnsi="Corbel"/>
+          <w:sz w:val="26"/>
+          <w:szCs w:val="26"/>
+          <w:highlight w:val="yellow"/>
+        </w:rPr>
+        <w:t>emailsAsNotes</w:t>
+      </w:r>
+      <w:proofErr w:type="spellEnd"/>
+      <w:r>
+        <w:rPr>
+          <w:rFonts w:ascii="Corbel" w:hAnsi="Corbel"/>
+          <w:sz w:val="26"/>
+          <w:szCs w:val="26"/>
+          <w:highlight w:val="yellow"/>
+        </w:rPr>
+        <w:t>}{</w:t>
+      </w:r>
+      <w:proofErr w:type="gramEnd"/>
+      <w:r>
+        <w:rPr>
+          <w:rFonts w:ascii="Corbel" w:hAnsi="Corbel"/>
+          <w:sz w:val="26"/>
+          <w:szCs w:val="26"/>
+          <w:highlight w:val="yellow"/>
+        </w:rPr>
+        <w:t>^</w:t>
+      </w:r>
+      <w:proofErr w:type="spellStart"/>
+      <w:r>
+        <w:rPr>
+          <w:rFonts w:ascii="Corbel" w:hAnsi="Corbel"/>
+          <w:sz w:val="26"/>
+          <w:szCs w:val="26"/>
+          <w:highlight w:val="yellow"/>
+        </w:rPr>
+        <w:t>histSubmissions</w:t>
+      </w:r>
+      <w:proofErr w:type="spellEnd"/>
+      <w:r>
+        <w:rPr>
+          <w:rFonts w:ascii="Corbel" w:hAnsi="Corbel"/>
+          <w:sz w:val="26"/>
+          <w:szCs w:val="26"/>
+          <w:highlight w:val="yellow"/>
+        </w:rPr>
+        <w:t>}</w:t>
       </w:r>
     </w:p>
     <w:p>
@@ -6901,7 +9341,58 @@
           <w:szCs w:val="26"/>
           <w:highlight w:val="yellow"/>
         </w:rPr>
-        <w:t>{/histSubmissions}{^npeCount}</w:t>
+        <w:t>{/</w:t>
+      </w:r>
+      <w:proofErr w:type="spellStart"/>
+      <w:proofErr w:type="gramStart"/>
+      <w:r>
+        <w:rPr>
+          <w:rFonts w:ascii="Corbel" w:hAnsi="Corbel"/>
+          <w:sz w:val="26"/>
+          <w:szCs w:val="26"/>
+          <w:highlight w:val="yellow"/>
+        </w:rPr>
+        <w:t>histSubmissions</w:t>
+      </w:r>
+      <w:proofErr w:type="spellEnd"/>
+      <w:r>
+        <w:rPr>
+          <w:rFonts w:ascii="Corbel" w:hAnsi="Corbel"/>
+          <w:sz w:val="26"/>
+          <w:szCs w:val="26"/>
+          <w:highlight w:val="yellow"/>
+        </w:rPr>
+        <w:t>}{</w:t>
+      </w:r>
+      <w:proofErr w:type="gramEnd"/>
+      <w:r>
+        <w:rPr>
+          <w:rFonts w:ascii="Corbel" w:hAnsi="Corbel"/>
+          <w:sz w:val="26"/>
+          <w:szCs w:val="26"/>
+          <w:highlight w:val="yellow"/>
+        </w:rPr>
+        <w:t>^</w:t>
+      </w:r>
+      <w:proofErr w:type="spellStart"/>
+      <w:r>
+        <w:rPr>
+          <w:rFonts w:ascii="Corbel" w:hAnsi="Corbel"/>
+          <w:sz w:val="26"/>
+          <w:szCs w:val="26"/>
+          <w:highlight w:val="yellow"/>
+        </w:rPr>
+        <w:t>npeCount</w:t>
+      </w:r>
+      <w:proofErr w:type="spellEnd"/>
+      <w:r>
+        <w:rPr>
+          <w:rFonts w:ascii="Corbel" w:hAnsi="Corbel"/>
+          <w:sz w:val="26"/>
+          <w:szCs w:val="26"/>
+          <w:highlight w:val="yellow"/>
+        </w:rPr>
+        <w:t>}</w:t>
       </w:r>
     </w:p>
     <w:p>
@@ -6923,16 +9414,75 @@
           <w:sz w:val="26"/>
           <w:szCs w:val="26"/>
         </w:rPr>
-        <w:t>Creation and configuration of non-production environment(s).</w:t>
-      </w:r>
-      <w:r>
-        <w:rPr>
-          <w:rFonts w:ascii="Corbel" w:hAnsi="Corbel"/>
-          <w:sz w:val="26"/>
-          <w:szCs w:val="26"/>
-          <w:highlight w:val="yellow"/>
-        </w:rPr>
-        <w:t>{/npeCount}{^oscpCount}</w:t>
+        <w:t>Creation and configuration of non-production environment(s</w:t>
+      </w:r>
+      <w:proofErr w:type="gramStart"/>
+      <w:r>
+        <w:rPr>
+          <w:rFonts w:ascii="Corbel" w:hAnsi="Corbel"/>
+          <w:sz w:val="26"/>
+          <w:szCs w:val="26"/>
+        </w:rPr>
+        <w:t>).</w:t>
+      </w:r>
+      <w:r>
+        <w:rPr>
+          <w:rFonts w:ascii="Corbel" w:hAnsi="Corbel"/>
+          <w:sz w:val="26"/>
+          <w:szCs w:val="26"/>
+          <w:highlight w:val="yellow"/>
+        </w:rPr>
+        <w:t>{</w:t>
+      </w:r>
+      <w:proofErr w:type="gramEnd"/>
+      <w:r>
+        <w:rPr>
+          <w:rFonts w:ascii="Corbel" w:hAnsi="Corbel"/>
+          <w:sz w:val="26"/>
+          <w:szCs w:val="26"/>
+          <w:highlight w:val="yellow"/>
+        </w:rPr>
+        <w:t>/</w:t>
+      </w:r>
+      <w:proofErr w:type="spellStart"/>
+      <w:r>
+        <w:rPr>
+          <w:rFonts w:ascii="Corbel" w:hAnsi="Corbel"/>
+          <w:sz w:val="26"/>
+          <w:szCs w:val="26"/>
+          <w:highlight w:val="yellow"/>
+        </w:rPr>
+        <w:t>npeCount</w:t>
+      </w:r>
+      <w:proofErr w:type="spellEnd"/>
+      <w:r>
+        <w:rPr>
+          <w:rFonts w:ascii="Corbel" w:hAnsi="Corbel"/>
+          <w:sz w:val="26"/>
+          <w:szCs w:val="26"/>
+          <w:highlight w:val="yellow"/>
+        </w:rPr>
+        <w:t>}{^</w:t>
+      </w:r>
+      <w:proofErr w:type="spellStart"/>
+      <w:r>
+        <w:rPr>
+          <w:rFonts w:ascii="Corbel" w:hAnsi="Corbel"/>
+          <w:sz w:val="26"/>
+          <w:szCs w:val="26"/>
+          <w:highlight w:val="yellow"/>
+        </w:rPr>
+        <w:t>oscpCount</w:t>
+      </w:r>
+      <w:proofErr w:type="spellEnd"/>
+      <w:r>
+        <w:rPr>
+          <w:rFonts w:ascii="Corbel" w:hAnsi="Corbel"/>
+          <w:sz w:val="26"/>
+          <w:szCs w:val="26"/>
+          <w:highlight w:val="yellow"/>
+        </w:rPr>
+        <w:t>}</w:t>
       </w:r>
     </w:p>
     <w:p>
@@ -6954,16 +9504,55 @@
           <w:sz w:val="26"/>
           <w:szCs w:val="26"/>
         </w:rPr>
-        <w:t>Creation and/or customization of Open Source Career Portal(s).</w:t>
-      </w:r>
-      <w:r>
-        <w:rPr>
-          <w:rFonts w:ascii="Corbel" w:hAnsi="Corbel"/>
-          <w:sz w:val="26"/>
-          <w:szCs w:val="26"/>
-          <w:highlight w:val="yellow"/>
-        </w:rPr>
-        <w:t>{/oscpCount}</w:t>
+        <w:t>Creation and/or customization of Open Source Career Portal(s</w:t>
+      </w:r>
+      <w:proofErr w:type="gramStart"/>
+      <w:r>
+        <w:rPr>
+          <w:rFonts w:ascii="Corbel" w:hAnsi="Corbel"/>
+          <w:sz w:val="26"/>
+          <w:szCs w:val="26"/>
+        </w:rPr>
+        <w:t>).</w:t>
+      </w:r>
+      <w:r>
+        <w:rPr>
+          <w:rFonts w:ascii="Corbel" w:hAnsi="Corbel"/>
+          <w:sz w:val="26"/>
+          <w:szCs w:val="26"/>
+          <w:highlight w:val="yellow"/>
+        </w:rPr>
+        <w:t>{</w:t>
+      </w:r>
+      <w:proofErr w:type="gramEnd"/>
+      <w:r>
+        <w:rPr>
+          <w:rFonts w:ascii="Corbel" w:hAnsi="Corbel"/>
+          <w:sz w:val="26"/>
+          <w:szCs w:val="26"/>
+          <w:highlight w:val="yellow"/>
+        </w:rPr>
+        <w:t>/</w:t>
+      </w:r>
+      <w:proofErr w:type="spellStart"/>
+      <w:r>
+        <w:rPr>
+          <w:rFonts w:ascii="Corbel" w:hAnsi="Corbel"/>
+          <w:sz w:val="26"/>
+          <w:szCs w:val="26"/>
+          <w:highlight w:val="yellow"/>
+        </w:rPr>
+        <w:t>oscpCount</w:t>
+      </w:r>
+      <w:proofErr w:type="spellEnd"/>
+      <w:r>
+        <w:rPr>
+          <w:rFonts w:ascii="Corbel" w:hAnsi="Corbel"/>
+          <w:sz w:val="26"/>
+          <w:szCs w:val="26"/>
+          <w:highlight w:val="yellow"/>
+        </w:rPr>
+        <w:t>}</w:t>
       </w:r>
     </w:p>
     <w:p>
@@ -7007,7 +9596,6 @@
           <w:sz w:val="26"/>
           <w:szCs w:val="26"/>
         </w:rPr>
-        <w:lastRenderedPageBreak/>
         <w:t>On-site training or support</w:t>
       </w:r>
     </w:p>
@@ -7121,6 +9709,7 @@
                 <w:vertAlign w:val="superscript"/>
               </w:rPr>
             </w:pPr>
+            <w:proofErr w:type="spellStart"/>
             <w:r>
               <w:rPr>
                 <w:rFonts w:ascii="Corbel" w:hAnsi="Corbel"/>
@@ -7133,6 +9722,7 @@
               </w:rPr>
               <w:t>dateSigned</w:t>
             </w:r>
+            <w:proofErr w:type="spellEnd"/>
           </w:p>
         </w:tc>
       </w:tr>
@@ -7183,6 +9773,7 @@
                 <w:vertAlign w:val="superscript"/>
               </w:rPr>
             </w:pPr>
+            <w:proofErr w:type="spellStart"/>
             <w:r>
               <w:rPr>
                 <w:rFonts w:ascii="Corbel" w:hAnsi="Corbel"/>
@@ -7195,6 +9786,7 @@
               </w:rPr>
               <w:t>clientCompany</w:t>
             </w:r>
+            <w:proofErr w:type="spellEnd"/>
           </w:p>
         </w:tc>
       </w:tr>
@@ -7216,13 +9808,23 @@
           <w:u w:val="single"/>
         </w:rPr>
       </w:pPr>
-      <w:r>
-        <w:rPr>
-          <w:rFonts w:ascii="Corbel" w:hAnsi="Corbel"/>
-          <w:sz w:val="26"/>
-          <w:szCs w:val="26"/>
-        </w:rPr>
-        <w:t>This Agreement, dated effective   is made and entered into by and among (“Client”) and Tonic HQ, Inc. (“Tonic HQ”).</w:t>
+      <w:proofErr w:type="gramStart"/>
+      <w:r>
+        <w:rPr>
+          <w:rFonts w:ascii="Corbel" w:hAnsi="Corbel"/>
+          <w:sz w:val="26"/>
+          <w:szCs w:val="26"/>
+        </w:rPr>
+        <w:t>This Agreement,</w:t>
+      </w:r>
+      <w:proofErr w:type="gramEnd"/>
+      <w:r>
+        <w:rPr>
+          <w:rFonts w:ascii="Corbel" w:hAnsi="Corbel"/>
+          <w:sz w:val="26"/>
+          <w:szCs w:val="26"/>
+        </w:rPr>
+        <w:t xml:space="preserve"> dated effective   is made and entered into by and among (“Client”) and Tonic HQ, Inc. (“Tonic HQ”).</w:t>
       </w:r>
     </w:p>
     <w:p>
@@ -7293,13 +9895,23 @@
           <w:szCs w:val="26"/>
         </w:rPr>
       </w:pPr>
-      <w:r>
-        <w:rPr>
-          <w:rFonts w:ascii="Corbel" w:hAnsi="Corbel"/>
-          <w:sz w:val="26"/>
-          <w:szCs w:val="26"/>
-        </w:rPr>
-        <w:t>In order for Tonic HQ to perform the services outlined, it may be necessary for the Client to provide Tonic HQ with Confidential Information regarding the Client's business and products. The Client will rely heavily upon Tonic HQ’s integrity and prudent judgment to use this information only in the best interests of the Client. Tonic HQ may be exposed to and will be required to use certain "Confidential Information" of the Client. Tonic HQ agrees that it will not use, directly or indirectly, such Confidential Information for the benefit of any person, entity, or organization other than the Client, or disclose such Confidential Information without the written authorization of the President of the Client, either during or after the term of this Agreement, for as long as such information retains the characteristics of Confidential Information.</w:t>
+      <w:proofErr w:type="gramStart"/>
+      <w:r>
+        <w:rPr>
+          <w:rFonts w:ascii="Corbel" w:hAnsi="Corbel"/>
+          <w:sz w:val="26"/>
+          <w:szCs w:val="26"/>
+        </w:rPr>
+        <w:t>In order for</w:t>
+      </w:r>
+      <w:proofErr w:type="gramEnd"/>
+      <w:r>
+        <w:rPr>
+          <w:rFonts w:ascii="Corbel" w:hAnsi="Corbel"/>
+          <w:sz w:val="26"/>
+          <w:szCs w:val="26"/>
+        </w:rPr>
+        <w:t xml:space="preserve"> Tonic HQ to perform the services outlined, it may be necessary for the Client to provide Tonic HQ with Confidential Information regarding the Client's business and products. The Client will rely heavily upon Tonic HQ’s integrity and prudent judgment to use this information only in the best interests of the Client. Tonic HQ may be exposed to and will be required to use certain "Confidential Information" of the Client. Tonic HQ agrees that it will not use, directly or indirectly, such Confidential Information for the benefit of any person, entity, or organization other than the Client, or disclose such Confidential Information without the written authorization of the President of the Client, either during or after the term of this Agreement, for as long as such information retains the characteristics of Confidential Information.</w:t>
       </w:r>
     </w:p>
     <w:p>
@@ -7319,6 +9931,7 @@
           <w:sz w:val="26"/>
           <w:szCs w:val="26"/>
         </w:rPr>
+        <w:lastRenderedPageBreak/>
         <w:t>STANDARD OF CONDUCT</w:t>
       </w:r>
     </w:p>
@@ -7336,7 +9949,25 @@
           <w:sz w:val="26"/>
           <w:szCs w:val="26"/>
         </w:rPr>
-        <w:t>In rendering services under this Agreement, Tonic HQ shall conform to high professional standards of work and business ethics. Tonic HQ shall not use time, materials, or equipment of the Client without the prior written consent of the Client. In no event shall Tonic HQ take any action or accept any assistance or engage in any activity that would result in any university, governmental body, research institute or other person, entity, or organization acquiring any rights of any nature in the results of work performed by or for the Client.</w:t>
+        <w:t xml:space="preserve">In rendering services under this Agreement, Tonic HQ shall conform to high professional standards of work and business ethics. Tonic HQ shall not use </w:t>
+      </w:r>
+      <w:proofErr w:type="gramStart"/>
+      <w:r>
+        <w:rPr>
+          <w:rFonts w:ascii="Corbel" w:hAnsi="Corbel"/>
+          <w:sz w:val="26"/>
+          <w:szCs w:val="26"/>
+        </w:rPr>
+        <w:t>time</w:t>
+      </w:r>
+      <w:proofErr w:type="gramEnd"/>
+      <w:r>
+        <w:rPr>
+          <w:rFonts w:ascii="Corbel" w:hAnsi="Corbel"/>
+          <w:sz w:val="26"/>
+          <w:szCs w:val="26"/>
+        </w:rPr>
+        <w:t>, materials, or equipment of the Client without the prior written consent of the Client. In no event shall Tonic HQ take any action or accept any assistance or engage in any activity that would result in any university, governmental body, research institute or other person, entity, or organization acquiring any rights of any nature in the results of work performed by or for the Client.</w:t>
       </w:r>
     </w:p>
     <w:p>
@@ -7358,7 +9989,6 @@
           <w:sz w:val="26"/>
           <w:szCs w:val="26"/>
         </w:rPr>
-        <w:lastRenderedPageBreak/>
         <w:t>SIGNATURE</w:t>
       </w:r>
     </w:p>
@@ -7685,6 +10315,7 @@
                 <w:vertAlign w:val="superscript"/>
               </w:rPr>
             </w:pPr>
+            <w:proofErr w:type="spellStart"/>
             <w:r>
               <w:rPr>
                 <w:rFonts w:ascii="Corbel" w:hAnsi="Corbel"/>
@@ -7695,6 +10326,7 @@
               </w:rPr>
               <w:t>clientSignature</w:t>
             </w:r>
+            <w:proofErr w:type="spellEnd"/>
           </w:p>
         </w:tc>
         <w:tc>
@@ -7752,6 +10384,7 @@
                 <w:vertAlign w:val="superscript"/>
               </w:rPr>
             </w:pPr>
+            <w:proofErr w:type="spellStart"/>
             <w:r>
               <w:rPr>
                 <w:rFonts w:ascii="Corbel" w:hAnsi="Corbel"/>
@@ -7762,6 +10395,7 @@
               </w:rPr>
               <w:t>thqSignature</w:t>
             </w:r>
+            <w:proofErr w:type="spellEnd"/>
           </w:p>
         </w:tc>
       </w:tr>
@@ -7794,6 +10428,7 @@
                 <w:vertAlign w:val="superscript"/>
               </w:rPr>
             </w:pPr>
+            <w:proofErr w:type="spellStart"/>
             <w:r>
               <w:rPr>
                 <w:rFonts w:ascii="Corbel" w:hAnsi="Corbel"/>
@@ -7804,6 +10439,7 @@
               </w:rPr>
               <w:t>clientName</w:t>
             </w:r>
+            <w:proofErr w:type="spellEnd"/>
           </w:p>
         </w:tc>
         <w:tc>
@@ -7858,6 +10494,7 @@
                 <w:vertAlign w:val="superscript"/>
               </w:rPr>
             </w:pPr>
+            <w:proofErr w:type="spellStart"/>
             <w:r>
               <w:rPr>
                 <w:rFonts w:ascii="Corbel" w:hAnsi="Corbel"/>
@@ -7868,6 +10505,7 @@
               </w:rPr>
               <w:t>thqName</w:t>
             </w:r>
+            <w:proofErr w:type="spellEnd"/>
           </w:p>
         </w:tc>
       </w:tr>
@@ -7900,6 +10538,7 @@
                 <w:vertAlign w:val="superscript"/>
               </w:rPr>
             </w:pPr>
+            <w:proofErr w:type="spellStart"/>
             <w:r>
               <w:rPr>
                 <w:rFonts w:ascii="Corbel" w:hAnsi="Corbel"/>
@@ -7908,8 +10547,10 @@
                 <w:szCs w:val="26"/>
                 <w:vertAlign w:val="superscript"/>
               </w:rPr>
+              <w:lastRenderedPageBreak/>
               <w:t>clientTitle</w:t>
             </w:r>
+            <w:proofErr w:type="spellEnd"/>
           </w:p>
         </w:tc>
         <w:tc>
@@ -7964,6 +10605,7 @@
                 <w:vertAlign w:val="superscript"/>
               </w:rPr>
             </w:pPr>
+            <w:proofErr w:type="spellStart"/>
             <w:r>
               <w:rPr>
                 <w:rFonts w:ascii="Corbel" w:hAnsi="Corbel"/>
@@ -7974,6 +10616,7 @@
               </w:rPr>
               <w:t>thqTitle</w:t>
             </w:r>
+            <w:proofErr w:type="spellEnd"/>
           </w:p>
         </w:tc>
       </w:tr>
@@ -8010,7 +10653,7 @@
 </file>
 
 <file path=word/endnotes.xml><?xml version="1.0" encoding="utf-8"?>
-<w:endnotes xmlns:wpc="http://schemas.microsoft.com/office/word/2010/wordprocessingCanvas" xmlns:cx="http://schemas.microsoft.com/office/drawing/2014/chartex" xmlns:cx1="http://schemas.microsoft.com/office/drawing/2015/9/8/chartex" xmlns:cx2="http://schemas.microsoft.com/office/drawing/2015/10/21/chartex" xmlns:cx3="http://schemas.microsoft.com/office/drawing/2016/5/9/chartex" xmlns:cx4="http://schemas.microsoft.com/office/drawing/2016/5/10/chartex" xmlns:cx5="http://schemas.microsoft.com/office/drawing/2016/5/11/chartex" xmlns:cx6="http://schemas.microsoft.com/office/drawing/2016/5/12/chartex" xmlns:cx7="http://schemas.microsoft.com/office/drawing/2016/5/13/chartex" xmlns:cx8="http://schemas.microsoft.com/office/drawing/2016/5/14/chartex" xmlns:mc="http://schemas.openxmlformats.org/markup-compatibility/2006" xmlns:aink="http://schemas.microsoft.com/office/drawing/2016/ink" xmlns:am3d="http://schemas.microsoft.com/office/drawing/2017/model3d" xmlns:o="urn:schemas-microsoft-com:office:office" xmlns:r="http://schemas.openxmlformats.org/officeDocument/2006/relationships" xmlns:m="http://schemas.openxmlformats.org/officeDocument/2006/math" xmlns:v="urn:schemas-microsoft-com:vml" xmlns:wp14="http://schemas.microsoft.com/office/word/2010/wordprocessingDrawing" xmlns:wp="http://schemas.openxmlformats.org/drawingml/2006/wordprocessingDrawing" xmlns:w10="urn:schemas-microsoft-com:office:word" xmlns:w="http://schemas.openxmlformats.org/wordprocessingml/2006/main" xmlns:w14="http://schemas.microsoft.com/office/word/2010/wordml" xmlns:w15="http://schemas.microsoft.com/office/word/2012/wordml" xmlns:w16cex="http://schemas.microsoft.com/office/word/2018/wordml/cex" xmlns:w16cid="http://schemas.microsoft.com/office/word/2016/wordml/cid" xmlns:w16="http://schemas.microsoft.com/office/word/2018/wordml" xmlns:w16sdtdh="http://schemas.microsoft.com/office/word/2020/wordml/sdtdatahash" xmlns:w16se="http://schemas.microsoft.com/office/word/2015/wordml/symex" xmlns:wpg="http://schemas.microsoft.com/office/word/2010/wordprocessingGroup" xmlns:wpi="http://schemas.microsoft.com/office/word/2010/wordprocessingInk" xmlns:wne="http://schemas.microsoft.com/office/word/2006/wordml" xmlns:wps="http://schemas.microsoft.com/office/word/2010/wordprocessingShape" mc:Ignorable="w14 w15 w16se w16cid w16 w16cex w16sdtdh wp14">
+<w:endnotes xmlns:wpc="http://schemas.microsoft.com/office/word/2010/wordprocessingCanvas" xmlns:cx="http://schemas.microsoft.com/office/drawing/2014/chartex" xmlns:cx1="http://schemas.microsoft.com/office/drawing/2015/9/8/chartex" xmlns:cx2="http://schemas.microsoft.com/office/drawing/2015/10/21/chartex" xmlns:cx3="http://schemas.microsoft.com/office/drawing/2016/5/9/chartex" xmlns:cx4="http://schemas.microsoft.com/office/drawing/2016/5/10/chartex" xmlns:cx5="http://schemas.microsoft.com/office/drawing/2016/5/11/chartex" xmlns:cx6="http://schemas.microsoft.com/office/drawing/2016/5/12/chartex" xmlns:cx7="http://schemas.microsoft.com/office/drawing/2016/5/13/chartex" xmlns:cx8="http://schemas.microsoft.com/office/drawing/2016/5/14/chartex" xmlns:mc="http://schemas.openxmlformats.org/markup-compatibility/2006" xmlns:aink="http://schemas.microsoft.com/office/drawing/2016/ink" xmlns:am3d="http://schemas.microsoft.com/office/drawing/2017/model3d" xmlns:o="urn:schemas-microsoft-com:office:office" xmlns:oel="http://schemas.microsoft.com/office/2019/extlst" xmlns:r="http://schemas.openxmlformats.org/officeDocument/2006/relationships" xmlns:m="http://schemas.openxmlformats.org/officeDocument/2006/math" xmlns:v="urn:schemas-microsoft-com:vml" xmlns:wp14="http://schemas.microsoft.com/office/word/2010/wordprocessingDrawing" xmlns:wp="http://schemas.openxmlformats.org/drawingml/2006/wordprocessingDrawing" xmlns:w10="urn:schemas-microsoft-com:office:word" xmlns:w="http://schemas.openxmlformats.org/wordprocessingml/2006/main" xmlns:w14="http://schemas.microsoft.com/office/word/2010/wordml" xmlns:w15="http://schemas.microsoft.com/office/word/2012/wordml" xmlns:w16cex="http://schemas.microsoft.com/office/word/2018/wordml/cex" xmlns:w16cid="http://schemas.microsoft.com/office/word/2016/wordml/cid" xmlns:w16="http://schemas.microsoft.com/office/word/2018/wordml" xmlns:w16du="http://schemas.microsoft.com/office/word/2023/wordml/word16du" xmlns:w16sdtdh="http://schemas.microsoft.com/office/word/2020/wordml/sdtdatahash" xmlns:w16se="http://schemas.microsoft.com/office/word/2015/wordml/symex" xmlns:wpg="http://schemas.microsoft.com/office/word/2010/wordprocessingGroup" xmlns:wpi="http://schemas.microsoft.com/office/word/2010/wordprocessingInk" xmlns:wne="http://schemas.microsoft.com/office/word/2006/wordml" xmlns:wps="http://schemas.microsoft.com/office/word/2010/wordprocessingShape" mc:Ignorable="w14 w15 w16se w16cid w16 w16cex w16sdtdh wp14">
   <w:endnote w:type="separator" w:id="-1">
     <w:p>
       <w:pPr>
@@ -8042,7 +10685,7 @@
 </file>
 
 <file path=word/footer1.xml><?xml version="1.0" encoding="utf-8"?>
-<w:ftr xmlns:wpc="http://schemas.microsoft.com/office/word/2010/wordprocessingCanvas" xmlns:cx="http://schemas.microsoft.com/office/drawing/2014/chartex" xmlns:cx1="http://schemas.microsoft.com/office/drawing/2015/9/8/chartex" xmlns:cx2="http://schemas.microsoft.com/office/drawing/2015/10/21/chartex" xmlns:cx3="http://schemas.microsoft.com/office/drawing/2016/5/9/chartex" xmlns:cx4="http://schemas.microsoft.com/office/drawing/2016/5/10/chartex" xmlns:cx5="http://schemas.microsoft.com/office/drawing/2016/5/11/chartex" xmlns:cx6="http://schemas.microsoft.com/office/drawing/2016/5/12/chartex" xmlns:cx7="http://schemas.microsoft.com/office/drawing/2016/5/13/chartex" xmlns:cx8="http://schemas.microsoft.com/office/drawing/2016/5/14/chartex" xmlns:mc="http://schemas.openxmlformats.org/markup-compatibility/2006" xmlns:aink="http://schemas.microsoft.com/office/drawing/2016/ink" xmlns:am3d="http://schemas.microsoft.com/office/drawing/2017/model3d" xmlns:o="urn:schemas-microsoft-com:office:office" xmlns:r="http://schemas.openxmlformats.org/officeDocument/2006/relationships" xmlns:m="http://schemas.openxmlformats.org/officeDocument/2006/math" xmlns:v="urn:schemas-microsoft-com:vml" xmlns:wp14="http://schemas.microsoft.com/office/word/2010/wordprocessingDrawing" xmlns:wp="http://schemas.openxmlformats.org/drawingml/2006/wordprocessingDrawing" xmlns:w10="urn:schemas-microsoft-com:office:word" xmlns:w="http://schemas.openxmlformats.org/wordprocessingml/2006/main" xmlns:w14="http://schemas.microsoft.com/office/word/2010/wordml" xmlns:w15="http://schemas.microsoft.com/office/word/2012/wordml" xmlns:w16cex="http://schemas.microsoft.com/office/word/2018/wordml/cex" xmlns:w16cid="http://schemas.microsoft.com/office/word/2016/wordml/cid" xmlns:w16="http://schemas.microsoft.com/office/word/2018/wordml" xmlns:w16sdtdh="http://schemas.microsoft.com/office/word/2020/wordml/sdtdatahash" xmlns:w16se="http://schemas.microsoft.com/office/word/2015/wordml/symex" xmlns:wpg="http://schemas.microsoft.com/office/word/2010/wordprocessingGroup" xmlns:wpi="http://schemas.microsoft.com/office/word/2010/wordprocessingInk" xmlns:wne="http://schemas.microsoft.com/office/word/2006/wordml" xmlns:wps="http://schemas.microsoft.com/office/word/2010/wordprocessingShape" mc:Ignorable="w14 w15 w16se w16cid w16 w16cex w16sdtdh wp14">
+<w:ftr xmlns:wpc="http://schemas.microsoft.com/office/word/2010/wordprocessingCanvas" xmlns:cx="http://schemas.microsoft.com/office/drawing/2014/chartex" xmlns:cx1="http://schemas.microsoft.com/office/drawing/2015/9/8/chartex" xmlns:cx2="http://schemas.microsoft.com/office/drawing/2015/10/21/chartex" xmlns:cx3="http://schemas.microsoft.com/office/drawing/2016/5/9/chartex" xmlns:cx4="http://schemas.microsoft.com/office/drawing/2016/5/10/chartex" xmlns:cx5="http://schemas.microsoft.com/office/drawing/2016/5/11/chartex" xmlns:cx6="http://schemas.microsoft.com/office/drawing/2016/5/12/chartex" xmlns:cx7="http://schemas.microsoft.com/office/drawing/2016/5/13/chartex" xmlns:cx8="http://schemas.microsoft.com/office/drawing/2016/5/14/chartex" xmlns:mc="http://schemas.openxmlformats.org/markup-compatibility/2006" xmlns:aink="http://schemas.microsoft.com/office/drawing/2016/ink" xmlns:am3d="http://schemas.microsoft.com/office/drawing/2017/model3d" xmlns:o="urn:schemas-microsoft-com:office:office" xmlns:oel="http://schemas.microsoft.com/office/2019/extlst" xmlns:r="http://schemas.openxmlformats.org/officeDocument/2006/relationships" xmlns:m="http://schemas.openxmlformats.org/officeDocument/2006/math" xmlns:v="urn:schemas-microsoft-com:vml" xmlns:wp14="http://schemas.microsoft.com/office/word/2010/wordprocessingDrawing" xmlns:wp="http://schemas.openxmlformats.org/drawingml/2006/wordprocessingDrawing" xmlns:w10="urn:schemas-microsoft-com:office:word" xmlns:w="http://schemas.openxmlformats.org/wordprocessingml/2006/main" xmlns:w14="http://schemas.microsoft.com/office/word/2010/wordml" xmlns:w15="http://schemas.microsoft.com/office/word/2012/wordml" xmlns:w16cex="http://schemas.microsoft.com/office/word/2018/wordml/cex" xmlns:w16cid="http://schemas.microsoft.com/office/word/2016/wordml/cid" xmlns:w16="http://schemas.microsoft.com/office/word/2018/wordml" xmlns:w16du="http://schemas.microsoft.com/office/word/2023/wordml/word16du" xmlns:w16sdtdh="http://schemas.microsoft.com/office/word/2020/wordml/sdtdatahash" xmlns:w16se="http://schemas.microsoft.com/office/word/2015/wordml/symex" xmlns:wpg="http://schemas.microsoft.com/office/word/2010/wordprocessingGroup" xmlns:wpi="http://schemas.microsoft.com/office/word/2010/wordprocessingInk" xmlns:wne="http://schemas.microsoft.com/office/word/2006/wordml" xmlns:wps="http://schemas.microsoft.com/office/word/2010/wordprocessingShape" mc:Ignorable="w14 w15 w16se w16cid w16 w16cex w16sdtdh wp14">
   <w:p>
     <w:pPr>
       <w:pStyle w:val="Footer"/>
@@ -8119,7 +10762,7 @@
 </file>
 
 <file path=word/footer2.xml><?xml version="1.0" encoding="utf-8"?>
-<w:ftr xmlns:wpc="http://schemas.microsoft.com/office/word/2010/wordprocessingCanvas" xmlns:cx="http://schemas.microsoft.com/office/drawing/2014/chartex" xmlns:cx1="http://schemas.microsoft.com/office/drawing/2015/9/8/chartex" xmlns:cx2="http://schemas.microsoft.com/office/drawing/2015/10/21/chartex" xmlns:cx3="http://schemas.microsoft.com/office/drawing/2016/5/9/chartex" xmlns:cx4="http://schemas.microsoft.com/office/drawing/2016/5/10/chartex" xmlns:cx5="http://schemas.microsoft.com/office/drawing/2016/5/11/chartex" xmlns:cx6="http://schemas.microsoft.com/office/drawing/2016/5/12/chartex" xmlns:cx7="http://schemas.microsoft.com/office/drawing/2016/5/13/chartex" xmlns:cx8="http://schemas.microsoft.com/office/drawing/2016/5/14/chartex" xmlns:mc="http://schemas.openxmlformats.org/markup-compatibility/2006" xmlns:aink="http://schemas.microsoft.com/office/drawing/2016/ink" xmlns:am3d="http://schemas.microsoft.com/office/drawing/2017/model3d" xmlns:o="urn:schemas-microsoft-com:office:office" xmlns:r="http://schemas.openxmlformats.org/officeDocument/2006/relationships" xmlns:m="http://schemas.openxmlformats.org/officeDocument/2006/math" xmlns:v="urn:schemas-microsoft-com:vml" xmlns:wp14="http://schemas.microsoft.com/office/word/2010/wordprocessingDrawing" xmlns:wp="http://schemas.openxmlformats.org/drawingml/2006/wordprocessingDrawing" xmlns:w10="urn:schemas-microsoft-com:office:word" xmlns:w="http://schemas.openxmlformats.org/wordprocessingml/2006/main" xmlns:w14="http://schemas.microsoft.com/office/word/2010/wordml" xmlns:w15="http://schemas.microsoft.com/office/word/2012/wordml" xmlns:w16cex="http://schemas.microsoft.com/office/word/2018/wordml/cex" xmlns:w16cid="http://schemas.microsoft.com/office/word/2016/wordml/cid" xmlns:w16="http://schemas.microsoft.com/office/word/2018/wordml" xmlns:w16sdtdh="http://schemas.microsoft.com/office/word/2020/wordml/sdtdatahash" xmlns:w16se="http://schemas.microsoft.com/office/word/2015/wordml/symex" xmlns:wpg="http://schemas.microsoft.com/office/word/2010/wordprocessingGroup" xmlns:wpi="http://schemas.microsoft.com/office/word/2010/wordprocessingInk" xmlns:wne="http://schemas.microsoft.com/office/word/2006/wordml" xmlns:wps="http://schemas.microsoft.com/office/word/2010/wordprocessingShape" mc:Ignorable="w14 w15 w16se w16cid w16 w16cex w16sdtdh wp14">
+<w:ftr xmlns:wpc="http://schemas.microsoft.com/office/word/2010/wordprocessingCanvas" xmlns:cx="http://schemas.microsoft.com/office/drawing/2014/chartex" xmlns:cx1="http://schemas.microsoft.com/office/drawing/2015/9/8/chartex" xmlns:cx2="http://schemas.microsoft.com/office/drawing/2015/10/21/chartex" xmlns:cx3="http://schemas.microsoft.com/office/drawing/2016/5/9/chartex" xmlns:cx4="http://schemas.microsoft.com/office/drawing/2016/5/10/chartex" xmlns:cx5="http://schemas.microsoft.com/office/drawing/2016/5/11/chartex" xmlns:cx6="http://schemas.microsoft.com/office/drawing/2016/5/12/chartex" xmlns:cx7="http://schemas.microsoft.com/office/drawing/2016/5/13/chartex" xmlns:cx8="http://schemas.microsoft.com/office/drawing/2016/5/14/chartex" xmlns:mc="http://schemas.openxmlformats.org/markup-compatibility/2006" xmlns:aink="http://schemas.microsoft.com/office/drawing/2016/ink" xmlns:am3d="http://schemas.microsoft.com/office/drawing/2017/model3d" xmlns:o="urn:schemas-microsoft-com:office:office" xmlns:oel="http://schemas.microsoft.com/office/2019/extlst" xmlns:r="http://schemas.openxmlformats.org/officeDocument/2006/relationships" xmlns:m="http://schemas.openxmlformats.org/officeDocument/2006/math" xmlns:v="urn:schemas-microsoft-com:vml" xmlns:wp14="http://schemas.microsoft.com/office/word/2010/wordprocessingDrawing" xmlns:wp="http://schemas.openxmlformats.org/drawingml/2006/wordprocessingDrawing" xmlns:w10="urn:schemas-microsoft-com:office:word" xmlns:w="http://schemas.openxmlformats.org/wordprocessingml/2006/main" xmlns:w14="http://schemas.microsoft.com/office/word/2010/wordml" xmlns:w15="http://schemas.microsoft.com/office/word/2012/wordml" xmlns:w16cex="http://schemas.microsoft.com/office/word/2018/wordml/cex" xmlns:w16cid="http://schemas.microsoft.com/office/word/2016/wordml/cid" xmlns:w16="http://schemas.microsoft.com/office/word/2018/wordml" xmlns:w16du="http://schemas.microsoft.com/office/word/2023/wordml/word16du" xmlns:w16sdtdh="http://schemas.microsoft.com/office/word/2020/wordml/sdtdatahash" xmlns:w16se="http://schemas.microsoft.com/office/word/2015/wordml/symex" xmlns:wpg="http://schemas.microsoft.com/office/word/2010/wordprocessingGroup" xmlns:wpi="http://schemas.microsoft.com/office/word/2010/wordprocessingInk" xmlns:wne="http://schemas.microsoft.com/office/word/2006/wordml" xmlns:wps="http://schemas.microsoft.com/office/word/2010/wordprocessingShape" mc:Ignorable="w14 w15 w16se w16cid w16 w16cex w16sdtdh wp14">
   <w:p>
     <w:pPr>
       <w:pStyle w:val="NormalWeb"/>
@@ -8210,7 +10853,7 @@
 </file>
 
 <file path=word/footnotes.xml><?xml version="1.0" encoding="utf-8"?>
-<w:footnotes xmlns:wpc="http://schemas.microsoft.com/office/word/2010/wordprocessingCanvas" xmlns:cx="http://schemas.microsoft.com/office/drawing/2014/chartex" xmlns:cx1="http://schemas.microsoft.com/office/drawing/2015/9/8/chartex" xmlns:cx2="http://schemas.microsoft.com/office/drawing/2015/10/21/chartex" xmlns:cx3="http://schemas.microsoft.com/office/drawing/2016/5/9/chartex" xmlns:cx4="http://schemas.microsoft.com/office/drawing/2016/5/10/chartex" xmlns:cx5="http://schemas.microsoft.com/office/drawing/2016/5/11/chartex" xmlns:cx6="http://schemas.microsoft.com/office/drawing/2016/5/12/chartex" xmlns:cx7="http://schemas.microsoft.com/office/drawing/2016/5/13/chartex" xmlns:cx8="http://schemas.microsoft.com/office/drawing/2016/5/14/chartex" xmlns:mc="http://schemas.openxmlformats.org/markup-compatibility/2006" xmlns:aink="http://schemas.microsoft.com/office/drawing/2016/ink" xmlns:am3d="http://schemas.microsoft.com/office/drawing/2017/model3d" xmlns:o="urn:schemas-microsoft-com:office:office" xmlns:r="http://schemas.openxmlformats.org/officeDocument/2006/relationships" xmlns:m="http://schemas.openxmlformats.org/officeDocument/2006/math" xmlns:v="urn:schemas-microsoft-com:vml" xmlns:wp14="http://schemas.microsoft.com/office/word/2010/wordprocessingDrawing" xmlns:wp="http://schemas.openxmlformats.org/drawingml/2006/wordprocessingDrawing" xmlns:w10="urn:schemas-microsoft-com:office:word" xmlns:w="http://schemas.openxmlformats.org/wordprocessingml/2006/main" xmlns:w14="http://schemas.microsoft.com/office/word/2010/wordml" xmlns:w15="http://schemas.microsoft.com/office/word/2012/wordml" xmlns:w16cex="http://schemas.microsoft.com/office/word/2018/wordml/cex" xmlns:w16cid="http://schemas.microsoft.com/office/word/2016/wordml/cid" xmlns:w16="http://schemas.microsoft.com/office/word/2018/wordml" xmlns:w16sdtdh="http://schemas.microsoft.com/office/word/2020/wordml/sdtdatahash" xmlns:w16se="http://schemas.microsoft.com/office/word/2015/wordml/symex" xmlns:wpg="http://schemas.microsoft.com/office/word/2010/wordprocessingGroup" xmlns:wpi="http://schemas.microsoft.com/office/word/2010/wordprocessingInk" xmlns:wne="http://schemas.microsoft.com/office/word/2006/wordml" xmlns:wps="http://schemas.microsoft.com/office/word/2010/wordprocessingShape" mc:Ignorable="w14 w15 w16se w16cid w16 w16cex w16sdtdh wp14">
+<w:footnotes xmlns:wpc="http://schemas.microsoft.com/office/word/2010/wordprocessingCanvas" xmlns:cx="http://schemas.microsoft.com/office/drawing/2014/chartex" xmlns:cx1="http://schemas.microsoft.com/office/drawing/2015/9/8/chartex" xmlns:cx2="http://schemas.microsoft.com/office/drawing/2015/10/21/chartex" xmlns:cx3="http://schemas.microsoft.com/office/drawing/2016/5/9/chartex" xmlns:cx4="http://schemas.microsoft.com/office/drawing/2016/5/10/chartex" xmlns:cx5="http://schemas.microsoft.com/office/drawing/2016/5/11/chartex" xmlns:cx6="http://schemas.microsoft.com/office/drawing/2016/5/12/chartex" xmlns:cx7="http://schemas.microsoft.com/office/drawing/2016/5/13/chartex" xmlns:cx8="http://schemas.microsoft.com/office/drawing/2016/5/14/chartex" xmlns:mc="http://schemas.openxmlformats.org/markup-compatibility/2006" xmlns:aink="http://schemas.microsoft.com/office/drawing/2016/ink" xmlns:am3d="http://schemas.microsoft.com/office/drawing/2017/model3d" xmlns:o="urn:schemas-microsoft-com:office:office" xmlns:oel="http://schemas.microsoft.com/office/2019/extlst" xmlns:r="http://schemas.openxmlformats.org/officeDocument/2006/relationships" xmlns:m="http://schemas.openxmlformats.org/officeDocument/2006/math" xmlns:v="urn:schemas-microsoft-com:vml" xmlns:wp14="http://schemas.microsoft.com/office/word/2010/wordprocessingDrawing" xmlns:wp="http://schemas.openxmlformats.org/drawingml/2006/wordprocessingDrawing" xmlns:w10="urn:schemas-microsoft-com:office:word" xmlns:w="http://schemas.openxmlformats.org/wordprocessingml/2006/main" xmlns:w14="http://schemas.microsoft.com/office/word/2010/wordml" xmlns:w15="http://schemas.microsoft.com/office/word/2012/wordml" xmlns:w16cex="http://schemas.microsoft.com/office/word/2018/wordml/cex" xmlns:w16cid="http://schemas.microsoft.com/office/word/2016/wordml/cid" xmlns:w16="http://schemas.microsoft.com/office/word/2018/wordml" xmlns:w16du="http://schemas.microsoft.com/office/word/2023/wordml/word16du" xmlns:w16sdtdh="http://schemas.microsoft.com/office/word/2020/wordml/sdtdatahash" xmlns:w16se="http://schemas.microsoft.com/office/word/2015/wordml/symex" xmlns:wpg="http://schemas.microsoft.com/office/word/2010/wordprocessingGroup" xmlns:wpi="http://schemas.microsoft.com/office/word/2010/wordprocessingInk" xmlns:wne="http://schemas.microsoft.com/office/word/2006/wordml" xmlns:wps="http://schemas.microsoft.com/office/word/2010/wordprocessingShape" mc:Ignorable="w14 w15 w16se w16cid w16 w16cex w16sdtdh wp14">
   <w:footnote w:type="separator" w:id="-1">
     <w:p>
       <w:pPr>
@@ -8242,7 +10885,7 @@
 </file>
 
 <file path=word/header1.xml><?xml version="1.0" encoding="utf-8"?>
-<w:hdr xmlns:wpc="http://schemas.microsoft.com/office/word/2010/wordprocessingCanvas" xmlns:cx="http://schemas.microsoft.com/office/drawing/2014/chartex" xmlns:cx1="http://schemas.microsoft.com/office/drawing/2015/9/8/chartex" xmlns:cx2="http://schemas.microsoft.com/office/drawing/2015/10/21/chartex" xmlns:cx3="http://schemas.microsoft.com/office/drawing/2016/5/9/chartex" xmlns:cx4="http://schemas.microsoft.com/office/drawing/2016/5/10/chartex" xmlns:cx5="http://schemas.microsoft.com/office/drawing/2016/5/11/chartex" xmlns:cx6="http://schemas.microsoft.com/office/drawing/2016/5/12/chartex" xmlns:cx7="http://schemas.microsoft.com/office/drawing/2016/5/13/chartex" xmlns:cx8="http://schemas.microsoft.com/office/drawing/2016/5/14/chartex" xmlns:mc="http://schemas.openxmlformats.org/markup-compatibility/2006" xmlns:aink="http://schemas.microsoft.com/office/drawing/2016/ink" xmlns:am3d="http://schemas.microsoft.com/office/drawing/2017/model3d" xmlns:o="urn:schemas-microsoft-com:office:office" xmlns:r="http://schemas.openxmlformats.org/officeDocument/2006/relationships" xmlns:m="http://schemas.openxmlformats.org/officeDocument/2006/math" xmlns:v="urn:schemas-microsoft-com:vml" xmlns:wp14="http://schemas.microsoft.com/office/word/2010/wordprocessingDrawing" xmlns:wp="http://schemas.openxmlformats.org/drawingml/2006/wordprocessingDrawing" xmlns:w10="urn:schemas-microsoft-com:office:word" xmlns:w="http://schemas.openxmlformats.org/wordprocessingml/2006/main" xmlns:w14="http://schemas.microsoft.com/office/word/2010/wordml" xmlns:w15="http://schemas.microsoft.com/office/word/2012/wordml" xmlns:w16cex="http://schemas.microsoft.com/office/word/2018/wordml/cex" xmlns:w16cid="http://schemas.microsoft.com/office/word/2016/wordml/cid" xmlns:w16="http://schemas.microsoft.com/office/word/2018/wordml" xmlns:w16sdtdh="http://schemas.microsoft.com/office/word/2020/wordml/sdtdatahash" xmlns:w16se="http://schemas.microsoft.com/office/word/2015/wordml/symex" xmlns:wpg="http://schemas.microsoft.com/office/word/2010/wordprocessingGroup" xmlns:wpi="http://schemas.microsoft.com/office/word/2010/wordprocessingInk" xmlns:wne="http://schemas.microsoft.com/office/word/2006/wordml" xmlns:wps="http://schemas.microsoft.com/office/word/2010/wordprocessingShape" mc:Ignorable="w14 w15 w16se w16cid w16 w16cex w16sdtdh wp14">
+<w:hdr xmlns:wpc="http://schemas.microsoft.com/office/word/2010/wordprocessingCanvas" xmlns:cx="http://schemas.microsoft.com/office/drawing/2014/chartex" xmlns:cx1="http://schemas.microsoft.com/office/drawing/2015/9/8/chartex" xmlns:cx2="http://schemas.microsoft.com/office/drawing/2015/10/21/chartex" xmlns:cx3="http://schemas.microsoft.com/office/drawing/2016/5/9/chartex" xmlns:cx4="http://schemas.microsoft.com/office/drawing/2016/5/10/chartex" xmlns:cx5="http://schemas.microsoft.com/office/drawing/2016/5/11/chartex" xmlns:cx6="http://schemas.microsoft.com/office/drawing/2016/5/12/chartex" xmlns:cx7="http://schemas.microsoft.com/office/drawing/2016/5/13/chartex" xmlns:cx8="http://schemas.microsoft.com/office/drawing/2016/5/14/chartex" xmlns:mc="http://schemas.openxmlformats.org/markup-compatibility/2006" xmlns:aink="http://schemas.microsoft.com/office/drawing/2016/ink" xmlns:am3d="http://schemas.microsoft.com/office/drawing/2017/model3d" xmlns:o="urn:schemas-microsoft-com:office:office" xmlns:oel="http://schemas.microsoft.com/office/2019/extlst" xmlns:r="http://schemas.openxmlformats.org/officeDocument/2006/relationships" xmlns:m="http://schemas.openxmlformats.org/officeDocument/2006/math" xmlns:v="urn:schemas-microsoft-com:vml" xmlns:wp14="http://schemas.microsoft.com/office/word/2010/wordprocessingDrawing" xmlns:wp="http://schemas.openxmlformats.org/drawingml/2006/wordprocessingDrawing" xmlns:w10="urn:schemas-microsoft-com:office:word" xmlns:w="http://schemas.openxmlformats.org/wordprocessingml/2006/main" xmlns:w14="http://schemas.microsoft.com/office/word/2010/wordml" xmlns:w15="http://schemas.microsoft.com/office/word/2012/wordml" xmlns:w16cex="http://schemas.microsoft.com/office/word/2018/wordml/cex" xmlns:w16cid="http://schemas.microsoft.com/office/word/2016/wordml/cid" xmlns:w16="http://schemas.microsoft.com/office/word/2018/wordml" xmlns:w16du="http://schemas.microsoft.com/office/word/2023/wordml/word16du" xmlns:w16sdtdh="http://schemas.microsoft.com/office/word/2020/wordml/sdtdatahash" xmlns:w16se="http://schemas.microsoft.com/office/word/2015/wordml/symex" xmlns:wpg="http://schemas.microsoft.com/office/word/2010/wordprocessingGroup" xmlns:wpi="http://schemas.microsoft.com/office/word/2010/wordprocessingInk" xmlns:wne="http://schemas.microsoft.com/office/word/2006/wordml" xmlns:wps="http://schemas.microsoft.com/office/word/2010/wordprocessingShape" mc:Ignorable="w14 w15 w16se w16cid w16 w16cex w16sdtdh wp14">
   <w:p>
     <w:pPr>
       <w:pStyle w:val="Header"/>
@@ -8314,7 +10957,7 @@
 </file>
 
 <file path=word/numbering.xml><?xml version="1.0" encoding="utf-8"?>
-<w:numbering xmlns:wpc="http://schemas.microsoft.com/office/word/2010/wordprocessingCanvas" xmlns:cx="http://schemas.microsoft.com/office/drawing/2014/chartex" xmlns:cx1="http://schemas.microsoft.com/office/drawing/2015/9/8/chartex" xmlns:cx2="http://schemas.microsoft.com/office/drawing/2015/10/21/chartex" xmlns:cx3="http://schemas.microsoft.com/office/drawing/2016/5/9/chartex" xmlns:cx4="http://schemas.microsoft.com/office/drawing/2016/5/10/chartex" xmlns:cx5="http://schemas.microsoft.com/office/drawing/2016/5/11/chartex" xmlns:cx6="http://schemas.microsoft.com/office/drawing/2016/5/12/chartex" xmlns:cx7="http://schemas.microsoft.com/office/drawing/2016/5/13/chartex" xmlns:cx8="http://schemas.microsoft.com/office/drawing/2016/5/14/chartex" xmlns:mc="http://schemas.openxmlformats.org/markup-compatibility/2006" xmlns:aink="http://schemas.microsoft.com/office/drawing/2016/ink" xmlns:am3d="http://schemas.microsoft.com/office/drawing/2017/model3d" xmlns:o="urn:schemas-microsoft-com:office:office" xmlns:r="http://schemas.openxmlformats.org/officeDocument/2006/relationships" xmlns:m="http://schemas.openxmlformats.org/officeDocument/2006/math" xmlns:v="urn:schemas-microsoft-com:vml" xmlns:wp14="http://schemas.microsoft.com/office/word/2010/wordprocessingDrawing" xmlns:wp="http://schemas.openxmlformats.org/drawingml/2006/wordprocessingDrawing" xmlns:w10="urn:schemas-microsoft-com:office:word" xmlns:w="http://schemas.openxmlformats.org/wordprocessingml/2006/main" xmlns:w14="http://schemas.microsoft.com/office/word/2010/wordml" xmlns:w15="http://schemas.microsoft.com/office/word/2012/wordml" xmlns:w16cex="http://schemas.microsoft.com/office/word/2018/wordml/cex" xmlns:w16cid="http://schemas.microsoft.com/office/word/2016/wordml/cid" xmlns:w16="http://schemas.microsoft.com/office/word/2018/wordml" xmlns:w16sdtdh="http://schemas.microsoft.com/office/word/2020/wordml/sdtdatahash" xmlns:w16se="http://schemas.microsoft.com/office/word/2015/wordml/symex" xmlns:wpg="http://schemas.microsoft.com/office/word/2010/wordprocessingGroup" xmlns:wpi="http://schemas.microsoft.com/office/word/2010/wordprocessingInk" xmlns:wne="http://schemas.microsoft.com/office/word/2006/wordml" xmlns:wps="http://schemas.microsoft.com/office/word/2010/wordprocessingShape" mc:Ignorable="w14 w15 w16se w16cid w16 w16cex w16sdtdh wp14">
+<w:numbering xmlns:wpc="http://schemas.microsoft.com/office/word/2010/wordprocessingCanvas" xmlns:cx="http://schemas.microsoft.com/office/drawing/2014/chartex" xmlns:cx1="http://schemas.microsoft.com/office/drawing/2015/9/8/chartex" xmlns:cx2="http://schemas.microsoft.com/office/drawing/2015/10/21/chartex" xmlns:cx3="http://schemas.microsoft.com/office/drawing/2016/5/9/chartex" xmlns:cx4="http://schemas.microsoft.com/office/drawing/2016/5/10/chartex" xmlns:cx5="http://schemas.microsoft.com/office/drawing/2016/5/11/chartex" xmlns:cx6="http://schemas.microsoft.com/office/drawing/2016/5/12/chartex" xmlns:cx7="http://schemas.microsoft.com/office/drawing/2016/5/13/chartex" xmlns:cx8="http://schemas.microsoft.com/office/drawing/2016/5/14/chartex" xmlns:mc="http://schemas.openxmlformats.org/markup-compatibility/2006" xmlns:aink="http://schemas.microsoft.com/office/drawing/2016/ink" xmlns:am3d="http://schemas.microsoft.com/office/drawing/2017/model3d" xmlns:o="urn:schemas-microsoft-com:office:office" xmlns:oel="http://schemas.microsoft.com/office/2019/extlst" xmlns:r="http://schemas.openxmlformats.org/officeDocument/2006/relationships" xmlns:m="http://schemas.openxmlformats.org/officeDocument/2006/math" xmlns:v="urn:schemas-microsoft-com:vml" xmlns:wp14="http://schemas.microsoft.com/office/word/2010/wordprocessingDrawing" xmlns:wp="http://schemas.openxmlformats.org/drawingml/2006/wordprocessingDrawing" xmlns:w10="urn:schemas-microsoft-com:office:word" xmlns:w="http://schemas.openxmlformats.org/wordprocessingml/2006/main" xmlns:w14="http://schemas.microsoft.com/office/word/2010/wordml" xmlns:w15="http://schemas.microsoft.com/office/word/2012/wordml" xmlns:w16cex="http://schemas.microsoft.com/office/word/2018/wordml/cex" xmlns:w16cid="http://schemas.microsoft.com/office/word/2016/wordml/cid" xmlns:w16="http://schemas.microsoft.com/office/word/2018/wordml" xmlns:w16du="http://schemas.microsoft.com/office/word/2023/wordml/word16du" xmlns:w16sdtdh="http://schemas.microsoft.com/office/word/2020/wordml/sdtdatahash" xmlns:w16se="http://schemas.microsoft.com/office/word/2015/wordml/symex" xmlns:wpg="http://schemas.microsoft.com/office/word/2010/wordprocessingGroup" xmlns:wpi="http://schemas.microsoft.com/office/word/2010/wordprocessingInk" xmlns:wne="http://schemas.microsoft.com/office/word/2006/wordml" xmlns:wps="http://schemas.microsoft.com/office/word/2010/wordprocessingShape" mc:Ignorable="w14 w15 w16se w16cid w16 w16cex w16sdtdh wp14">
   <w:abstractNum w:abstractNumId="0" w15:restartNumberingAfterBreak="0">
     <w:nsid w:val="FFFFFF7C"/>
     <w:multiLevelType w:val="singleLevel"/>
@@ -12816,6 +15459,15 @@
 </file>
 
 <file path=customXml/item1.xml><?xml version="1.0" encoding="utf-8"?>
+<?mso-contentType ?>
+<FormTemplates xmlns="http://schemas.microsoft.com/sharepoint/v3/contenttype/forms">
+  <Display>DocumentLibraryForm</Display>
+  <Edit>DocumentLibraryForm</Edit>
+  <New>DocumentLibraryForm</New>
+</FormTemplates>
+</file>
+
+<file path=customXml/item2.xml><?xml version="1.0" encoding="utf-8"?>
 <ct:contentTypeSchema xmlns:ct="http://schemas.microsoft.com/office/2006/metadata/contentType" xmlns:ma="http://schemas.microsoft.com/office/2006/metadata/properties/metaAttributes" ct:_="" ma:_="" ma:contentTypeName="Document" ma:contentTypeID="0x010100EBA535DFF5A8694DBFC392C7482A5D29" ma:contentTypeVersion="15" ma:contentTypeDescription="Create a new document." ma:contentTypeScope="" ma:versionID="97e4a9e60b7c36f7381ac2d70c818aef">
   <xsd:schema xmlns:xsd="http://www.w3.org/2001/XMLSchema" xmlns:xs="http://www.w3.org/2001/XMLSchema" xmlns:p="http://schemas.microsoft.com/office/2006/metadata/properties" xmlns:ns2="8d0d7c7a-3fcd-48ce-8115-c8cdb45204dd" xmlns:ns3="ffa52898-63f8-4c79-8877-ee2d24c3633f" targetNamespace="http://schemas.microsoft.com/office/2006/metadata/properties" ma:root="true" ma:fieldsID="0160fbecc11f88d48343fd506b56ba8b" ns2:_="" ns3:_="">
     <xsd:import namespace="8d0d7c7a-3fcd-48ce-8115-c8cdb45204dd"/>
@@ -13052,11 +15704,11 @@
 </ct:contentTypeSchema>
 </file>
 
-<file path=customXml/item2.xml><?xml version="1.0" encoding="utf-8"?>
+<file path=customXml/item3.xml><?xml version="1.0" encoding="utf-8"?>
 <b:Sources xmlns:b="http://schemas.openxmlformats.org/officeDocument/2006/bibliography" xmlns="http://schemas.openxmlformats.org/officeDocument/2006/bibliography" SelectedStyle="\APASixthEditionOfficeOnline.xsl" StyleName="APA" Version="6"/>
 </file>
 
-<file path=customXml/item3.xml><?xml version="1.0" encoding="utf-8"?>
+<file path=customXml/item4.xml><?xml version="1.0" encoding="utf-8"?>
 <p:properties xmlns:p="http://schemas.microsoft.com/office/2006/metadata/properties" xmlns:xsi="http://www.w3.org/2001/XMLSchema-instance" xmlns:pc="http://schemas.microsoft.com/office/infopath/2007/PartnerControls">
   <documentManagement>
     <TaxCatchAll xmlns="ffa52898-63f8-4c79-8877-ee2d24c3633f" xsi:nil="true"/>
@@ -13067,16 +15719,15 @@
 </p:properties>
 </file>
 
-<file path=customXml/item4.xml><?xml version="1.0" encoding="utf-8"?>
-<?mso-contentType ?>
-<FormTemplates xmlns="http://schemas.microsoft.com/sharepoint/v3/contenttype/forms">
-  <Display>DocumentLibraryForm</Display>
-  <Edit>DocumentLibraryForm</Edit>
-  <New>DocumentLibraryForm</New>
-</FormTemplates>
+<file path=customXml/itemProps1.xml><?xml version="1.0" encoding="utf-8"?>
+<ds:datastoreItem xmlns:ds="http://schemas.openxmlformats.org/officeDocument/2006/customXml" ds:itemID="{799059B4-769D-4F2E-ACFF-B9A792173474}">
+  <ds:schemaRefs>
+    <ds:schemaRef ds:uri="http://schemas.microsoft.com/sharepoint/v3/contenttype/forms"/>
+  </ds:schemaRefs>
+</ds:datastoreItem>
 </file>
 
-<file path=customXml/itemProps1.xml><?xml version="1.0" encoding="utf-8"?>
+<file path=customXml/itemProps2.xml><?xml version="1.0" encoding="utf-8"?>
 <ds:datastoreItem xmlns:ds="http://schemas.openxmlformats.org/officeDocument/2006/customXml" ds:itemID="{C5C9CA17-8DC0-4F57-BBD1-23D6A5966D1D}">
   <ds:schemaRefs>
     <ds:schemaRef ds:uri="http://schemas.microsoft.com/office/2006/metadata/contentType"/>
@@ -13095,7 +15746,7 @@
 </ds:datastoreItem>
 </file>
 
-<file path=customXml/itemProps2.xml><?xml version="1.0" encoding="utf-8"?>
+<file path=customXml/itemProps3.xml><?xml version="1.0" encoding="utf-8"?>
 <ds:datastoreItem xmlns:ds="http://schemas.openxmlformats.org/officeDocument/2006/customXml" ds:itemID="{2ECA1ABF-4B5E-4447-A8A6-0CA64DB01ACB}">
   <ds:schemaRefs>
     <ds:schemaRef ds:uri="http://schemas.openxmlformats.org/officeDocument/2006/bibliography"/>
@@ -13103,7 +15754,7 @@
 </ds:datastoreItem>
 </file>
 
-<file path=customXml/itemProps3.xml><?xml version="1.0" encoding="utf-8"?>
+<file path=customXml/itemProps4.xml><?xml version="1.0" encoding="utf-8"?>
 <ds:datastoreItem xmlns:ds="http://schemas.openxmlformats.org/officeDocument/2006/customXml" ds:itemID="{67C69557-6FA2-4FD9-9DDB-10414B88DA10}">
   <ds:schemaRefs>
     <ds:schemaRef ds:uri="http://schemas.microsoft.com/office/2006/metadata/properties"/>
@@ -13112,12 +15763,4 @@
     <ds:schemaRef ds:uri="8d0d7c7a-3fcd-48ce-8115-c8cdb45204dd"/>
   </ds:schemaRefs>
 </ds:datastoreItem>
-</file>
-
-<file path=customXml/itemProps4.xml><?xml version="1.0" encoding="utf-8"?>
-<ds:datastoreItem xmlns:ds="http://schemas.openxmlformats.org/officeDocument/2006/customXml" ds:itemID="{799059B4-769D-4F2E-ACFF-B9A792173474}">
-  <ds:schemaRefs>
-    <ds:schemaRef ds:uri="http://schemas.microsoft.com/sharepoint/v3/contenttype/forms"/>
-  </ds:schemaRefs>
-</ds:datastoreItem>
 </file>
</xml_diff>

<commit_message>
Updated verbiage for OSCP
</commit_message>
<xml_diff>
--- a/sales/template.docx
+++ b/sales/template.docx
@@ -1,6 +1,6 @@
 
 <file path=word/document.xml><?xml version="1.0" encoding="utf-8"?>
-<w:document xmlns:wpc="http://schemas.microsoft.com/office/word/2010/wordprocessingCanvas" xmlns:cx="http://schemas.microsoft.com/office/drawing/2014/chartex" xmlns:cx1="http://schemas.microsoft.com/office/drawing/2015/9/8/chartex" xmlns:cx2="http://schemas.microsoft.com/office/drawing/2015/10/21/chartex" xmlns:cx3="http://schemas.microsoft.com/office/drawing/2016/5/9/chartex" xmlns:cx4="http://schemas.microsoft.com/office/drawing/2016/5/10/chartex" xmlns:cx5="http://schemas.microsoft.com/office/drawing/2016/5/11/chartex" xmlns:cx6="http://schemas.microsoft.com/office/drawing/2016/5/12/chartex" xmlns:cx7="http://schemas.microsoft.com/office/drawing/2016/5/13/chartex" xmlns:cx8="http://schemas.microsoft.com/office/drawing/2016/5/14/chartex" xmlns:mc="http://schemas.openxmlformats.org/markup-compatibility/2006" xmlns:aink="http://schemas.microsoft.com/office/drawing/2016/ink" xmlns:am3d="http://schemas.microsoft.com/office/drawing/2017/model3d" xmlns:o="urn:schemas-microsoft-com:office:office" xmlns:oel="http://schemas.microsoft.com/office/2019/extlst" xmlns:r="http://schemas.openxmlformats.org/officeDocument/2006/relationships" xmlns:m="http://schemas.openxmlformats.org/officeDocument/2006/math" xmlns:v="urn:schemas-microsoft-com:vml" xmlns:wp14="http://schemas.microsoft.com/office/word/2010/wordprocessingDrawing" xmlns:wp="http://schemas.openxmlformats.org/drawingml/2006/wordprocessingDrawing" xmlns:w10="urn:schemas-microsoft-com:office:word" xmlns:w="http://schemas.openxmlformats.org/wordprocessingml/2006/main" xmlns:w14="http://schemas.microsoft.com/office/word/2010/wordml" xmlns:w15="http://schemas.microsoft.com/office/word/2012/wordml" xmlns:w16cex="http://schemas.microsoft.com/office/word/2018/wordml/cex" xmlns:w16cid="http://schemas.microsoft.com/office/word/2016/wordml/cid" xmlns:w16="http://schemas.microsoft.com/office/word/2018/wordml" xmlns:w16du="http://schemas.microsoft.com/office/word/2023/wordml/word16du" xmlns:w16sdtdh="http://schemas.microsoft.com/office/word/2020/wordml/sdtdatahash" xmlns:w16se="http://schemas.microsoft.com/office/word/2015/wordml/symex" xmlns:wpg="http://schemas.microsoft.com/office/word/2010/wordprocessingGroup" xmlns:wpi="http://schemas.microsoft.com/office/word/2010/wordprocessingInk" xmlns:wne="http://schemas.microsoft.com/office/word/2006/wordml" xmlns:wps="http://schemas.microsoft.com/office/word/2010/wordprocessingShape" mc:Ignorable="w14 w15 w16se w16cid w16 w16cex w16sdtdh wp14">
+<w:document xmlns:wpc="http://schemas.microsoft.com/office/word/2010/wordprocessingCanvas" xmlns:cx="http://schemas.microsoft.com/office/drawing/2014/chartex" xmlns:cx1="http://schemas.microsoft.com/office/drawing/2015/9/8/chartex" xmlns:cx2="http://schemas.microsoft.com/office/drawing/2015/10/21/chartex" xmlns:cx3="http://schemas.microsoft.com/office/drawing/2016/5/9/chartex" xmlns:cx4="http://schemas.microsoft.com/office/drawing/2016/5/10/chartex" xmlns:cx5="http://schemas.microsoft.com/office/drawing/2016/5/11/chartex" xmlns:cx6="http://schemas.microsoft.com/office/drawing/2016/5/12/chartex" xmlns:cx7="http://schemas.microsoft.com/office/drawing/2016/5/13/chartex" xmlns:cx8="http://schemas.microsoft.com/office/drawing/2016/5/14/chartex" xmlns:mc="http://schemas.openxmlformats.org/markup-compatibility/2006" xmlns:aink="http://schemas.microsoft.com/office/drawing/2016/ink" xmlns:am3d="http://schemas.microsoft.com/office/drawing/2017/model3d" xmlns:o="urn:schemas-microsoft-com:office:office" xmlns:oel="http://schemas.microsoft.com/office/2019/extlst" xmlns:r="http://schemas.openxmlformats.org/officeDocument/2006/relationships" xmlns:m="http://schemas.openxmlformats.org/officeDocument/2006/math" xmlns:v="urn:schemas-microsoft-com:vml" xmlns:wp14="http://schemas.microsoft.com/office/word/2010/wordprocessingDrawing" xmlns:wp="http://schemas.openxmlformats.org/drawingml/2006/wordprocessingDrawing" xmlns:w10="urn:schemas-microsoft-com:office:word" xmlns:w="http://schemas.openxmlformats.org/wordprocessingml/2006/main" xmlns:w14="http://schemas.microsoft.com/office/word/2010/wordml" xmlns:w15="http://schemas.microsoft.com/office/word/2012/wordml" xmlns:w16cex="http://schemas.microsoft.com/office/word/2018/wordml/cex" xmlns:w16cid="http://schemas.microsoft.com/office/word/2016/wordml/cid" xmlns:w16="http://schemas.microsoft.com/office/word/2018/wordml" xmlns:w16sdtdh="http://schemas.microsoft.com/office/word/2020/wordml/sdtdatahash" xmlns:w16se="http://schemas.microsoft.com/office/word/2015/wordml/symex" xmlns:wpg="http://schemas.microsoft.com/office/word/2010/wordprocessingGroup" xmlns:wpi="http://schemas.microsoft.com/office/word/2010/wordprocessingInk" xmlns:wne="http://schemas.microsoft.com/office/word/2006/wordml" xmlns:wps="http://schemas.microsoft.com/office/word/2010/wordprocessingShape" mc:Ignorable="w14 w15 w16se w16cid w16 w16cex w16sdtdh wp14">
   <w:body>
     <w:p>
       <w:pPr>
@@ -484,16 +484,60 @@
           <w:sz w:val="26"/>
           <w:szCs w:val="26"/>
         </w:rPr>
-        <w:t>{existingSystem}</w:t>
-      </w:r>
-      <w:r>
-        <w:rPr>
-          <w:rFonts w:ascii="Corbel" w:hAnsi="Corbel"/>
-          <w:sz w:val="26"/>
-          <w:szCs w:val="26"/>
-          <w:highlight w:val="yellow"/>
-        </w:rPr>
-        <w:t>{/existingSystem}</w:t>
+        <w:t>{</w:t>
+      </w:r>
+      <w:proofErr w:type="spellStart"/>
+      <w:r>
+        <w:rPr>
+          <w:rFonts w:ascii="Corbel" w:hAnsi="Corbel"/>
+          <w:b/>
+          <w:bCs/>
+          <w:color w:val="19AFA4"/>
+          <w:sz w:val="26"/>
+          <w:szCs w:val="26"/>
+        </w:rPr>
+        <w:t>existingSystem</w:t>
+      </w:r>
+      <w:proofErr w:type="spellEnd"/>
+      <w:r>
+        <w:rPr>
+          <w:rFonts w:ascii="Corbel" w:hAnsi="Corbel"/>
+          <w:b/>
+          <w:bCs/>
+          <w:color w:val="19AFA4"/>
+          <w:sz w:val="26"/>
+          <w:szCs w:val="26"/>
+        </w:rPr>
+        <w:t>}</w:t>
+      </w:r>
+      <w:r>
+        <w:rPr>
+          <w:rFonts w:ascii="Corbel" w:hAnsi="Corbel"/>
+          <w:sz w:val="26"/>
+          <w:szCs w:val="26"/>
+          <w:highlight w:val="yellow"/>
+        </w:rPr>
+        <w:t>{/</w:t>
+      </w:r>
+      <w:proofErr w:type="spellStart"/>
+      <w:r>
+        <w:rPr>
+          <w:rFonts w:ascii="Corbel" w:hAnsi="Corbel"/>
+          <w:sz w:val="26"/>
+          <w:szCs w:val="26"/>
+          <w:highlight w:val="yellow"/>
+        </w:rPr>
+        <w:t>existingSystem</w:t>
+      </w:r>
+      <w:proofErr w:type="spellEnd"/>
+      <w:r>
+        <w:rPr>
+          <w:rFonts w:ascii="Corbel" w:hAnsi="Corbel"/>
+          <w:sz w:val="26"/>
+          <w:szCs w:val="26"/>
+          <w:highlight w:val="yellow"/>
+        </w:rPr>
+        <w:t>}</w:t>
       </w:r>
       <w:r>
         <w:rPr>
@@ -561,7 +605,27 @@
           <w:szCs w:val="26"/>
           <w:highlight w:val="yellow"/>
         </w:rPr>
-        <w:t>{^NoDataMigration}</w:t>
+        <w:t>{^</w:t>
+      </w:r>
+      <w:proofErr w:type="spellStart"/>
+      <w:r>
+        <w:rPr>
+          <w:rFonts w:ascii="Corbel" w:hAnsi="Corbel"/>
+          <w:sz w:val="26"/>
+          <w:szCs w:val="26"/>
+          <w:highlight w:val="yellow"/>
+        </w:rPr>
+        <w:t>NoDataMigration</w:t>
+      </w:r>
+      <w:proofErr w:type="spellEnd"/>
+      <w:r>
+        <w:rPr>
+          <w:rFonts w:ascii="Corbel" w:hAnsi="Corbel"/>
+          <w:sz w:val="26"/>
+          <w:szCs w:val="26"/>
+          <w:highlight w:val="yellow"/>
+        </w:rPr>
+        <w:t>}</w:t>
       </w:r>
     </w:p>
     <w:p>
@@ -601,7 +665,27 @@
           <w:szCs w:val="26"/>
           <w:highlight w:val="yellow"/>
         </w:rPr>
-        <w:t>{/NoDataMigration}</w:t>
+        <w:t>{/</w:t>
+      </w:r>
+      <w:proofErr w:type="spellStart"/>
+      <w:r>
+        <w:rPr>
+          <w:rFonts w:ascii="Corbel" w:hAnsi="Corbel"/>
+          <w:sz w:val="26"/>
+          <w:szCs w:val="26"/>
+          <w:highlight w:val="yellow"/>
+        </w:rPr>
+        <w:t>NoDataMigration</w:t>
+      </w:r>
+      <w:proofErr w:type="spellEnd"/>
+      <w:r>
+        <w:rPr>
+          <w:rFonts w:ascii="Corbel" w:hAnsi="Corbel"/>
+          <w:sz w:val="26"/>
+          <w:szCs w:val="26"/>
+          <w:highlight w:val="yellow"/>
+        </w:rPr>
+        <w:t>}</w:t>
       </w:r>
     </w:p>
     <w:p>
@@ -758,7 +842,31 @@
           <w:sz w:val="26"/>
           <w:szCs w:val="26"/>
         </w:rPr>
-        <w:t>{plCount}</w:t>
+        <w:t>{</w:t>
+      </w:r>
+      <w:proofErr w:type="spellStart"/>
+      <w:r>
+        <w:rPr>
+          <w:rFonts w:ascii="Corbel" w:hAnsi="Corbel"/>
+          <w:b/>
+          <w:bCs/>
+          <w:color w:val="19AFA4"/>
+          <w:sz w:val="26"/>
+          <w:szCs w:val="26"/>
+        </w:rPr>
+        <w:t>plCount</w:t>
+      </w:r>
+      <w:proofErr w:type="spellEnd"/>
+      <w:r>
+        <w:rPr>
+          <w:rFonts w:ascii="Corbel" w:hAnsi="Corbel"/>
+          <w:b/>
+          <w:bCs/>
+          <w:color w:val="19AFA4"/>
+          <w:sz w:val="26"/>
+          <w:szCs w:val="26"/>
+        </w:rPr>
+        <w:t>}</w:t>
       </w:r>
       <w:r>
         <w:rPr>
@@ -775,7 +883,27 @@
           <w:szCs w:val="26"/>
           <w:highlight w:val="yellow"/>
         </w:rPr>
-        <w:t xml:space="preserve"> {^NoDataMigration}</w:t>
+        <w:t xml:space="preserve"> {^</w:t>
+      </w:r>
+      <w:proofErr w:type="spellStart"/>
+      <w:r>
+        <w:rPr>
+          <w:rFonts w:ascii="Corbel" w:hAnsi="Corbel"/>
+          <w:sz w:val="26"/>
+          <w:szCs w:val="26"/>
+          <w:highlight w:val="yellow"/>
+        </w:rPr>
+        <w:t>NoDataMigration</w:t>
+      </w:r>
+      <w:proofErr w:type="spellEnd"/>
+      <w:r>
+        <w:rPr>
+          <w:rFonts w:ascii="Corbel" w:hAnsi="Corbel"/>
+          <w:sz w:val="26"/>
+          <w:szCs w:val="26"/>
+          <w:highlight w:val="yellow"/>
+        </w:rPr>
+        <w:t>}</w:t>
       </w:r>
     </w:p>
     <w:p>
@@ -1165,6 +1293,7 @@
           <w:szCs w:val="26"/>
         </w:rPr>
       </w:pPr>
+      <w:proofErr w:type="spellStart"/>
       <w:r>
         <w:rPr>
           <w:rFonts w:ascii="Corbel" w:hAnsi="Corbel"/>
@@ -1173,6 +1302,7 @@
         </w:rPr>
         <w:t>Tearsheets</w:t>
       </w:r>
+      <w:proofErr w:type="spellEnd"/>
     </w:p>
     <w:p>
       <w:pPr>
@@ -1203,7 +1333,27 @@
           <w:szCs w:val="26"/>
           <w:highlight w:val="yellow"/>
         </w:rPr>
-        <w:t xml:space="preserve"> {/NoDataMigration}</w:t>
+        <w:t xml:space="preserve"> {/</w:t>
+      </w:r>
+      <w:proofErr w:type="spellStart"/>
+      <w:r>
+        <w:rPr>
+          <w:rFonts w:ascii="Corbel" w:hAnsi="Corbel"/>
+          <w:sz w:val="26"/>
+          <w:szCs w:val="26"/>
+          <w:highlight w:val="yellow"/>
+        </w:rPr>
+        <w:t>NoDataMigration</w:t>
+      </w:r>
+      <w:proofErr w:type="spellEnd"/>
+      <w:r>
+        <w:rPr>
+          <w:rFonts w:ascii="Corbel" w:hAnsi="Corbel"/>
+          <w:sz w:val="26"/>
+          <w:szCs w:val="26"/>
+          <w:highlight w:val="yellow"/>
+        </w:rPr>
+        <w:t>}</w:t>
       </w:r>
     </w:p>
     <w:p>
@@ -1234,7 +1384,27 @@
           <w:szCs w:val="26"/>
           <w:highlight w:val="yellow"/>
         </w:rPr>
-        <w:t>{^NoDataMigration}</w:t>
+        <w:t>{^</w:t>
+      </w:r>
+      <w:proofErr w:type="spellStart"/>
+      <w:r>
+        <w:rPr>
+          <w:rFonts w:ascii="Corbel" w:hAnsi="Corbel"/>
+          <w:sz w:val="26"/>
+          <w:szCs w:val="26"/>
+          <w:highlight w:val="yellow"/>
+        </w:rPr>
+        <w:t>NoDataMigration</w:t>
+      </w:r>
+      <w:proofErr w:type="spellEnd"/>
+      <w:r>
+        <w:rPr>
+          <w:rFonts w:ascii="Corbel" w:hAnsi="Corbel"/>
+          <w:sz w:val="26"/>
+          <w:szCs w:val="26"/>
+          <w:highlight w:val="yellow"/>
+        </w:rPr>
+        <w:t>}</w:t>
       </w:r>
       <w:r>
         <w:rPr>
@@ -1251,7 +1421,27 @@
           <w:szCs w:val="26"/>
           <w:highlight w:val="yellow"/>
         </w:rPr>
-        <w:t>{/NoDataMigration}</w:t>
+        <w:t>{/</w:t>
+      </w:r>
+      <w:proofErr w:type="spellStart"/>
+      <w:r>
+        <w:rPr>
+          <w:rFonts w:ascii="Corbel" w:hAnsi="Corbel"/>
+          <w:sz w:val="26"/>
+          <w:szCs w:val="26"/>
+          <w:highlight w:val="yellow"/>
+        </w:rPr>
+        <w:t>NoDataMigration</w:t>
+      </w:r>
+      <w:proofErr w:type="spellEnd"/>
+      <w:r>
+        <w:rPr>
+          <w:rFonts w:ascii="Corbel" w:hAnsi="Corbel"/>
+          <w:sz w:val="26"/>
+          <w:szCs w:val="26"/>
+          <w:highlight w:val="yellow"/>
+        </w:rPr>
+        <w:t>}</w:t>
       </w:r>
       <w:r>
         <w:rPr>
@@ -1290,7 +1480,27 @@
           <w:szCs w:val="26"/>
           <w:highlight w:val="yellow"/>
         </w:rPr>
-        <w:t>{^NoDataMigration}</w:t>
+        <w:t>{^</w:t>
+      </w:r>
+      <w:proofErr w:type="spellStart"/>
+      <w:r>
+        <w:rPr>
+          <w:rFonts w:ascii="Corbel" w:hAnsi="Corbel"/>
+          <w:sz w:val="26"/>
+          <w:szCs w:val="26"/>
+          <w:highlight w:val="yellow"/>
+        </w:rPr>
+        <w:t>NoDataMigration</w:t>
+      </w:r>
+      <w:proofErr w:type="spellEnd"/>
+      <w:r>
+        <w:rPr>
+          <w:rFonts w:ascii="Corbel" w:hAnsi="Corbel"/>
+          <w:sz w:val="26"/>
+          <w:szCs w:val="26"/>
+          <w:highlight w:val="yellow"/>
+        </w:rPr>
+        <w:t>}</w:t>
       </w:r>
       <w:r>
         <w:rPr>
@@ -1307,7 +1517,27 @@
           <w:szCs w:val="26"/>
           <w:highlight w:val="yellow"/>
         </w:rPr>
-        <w:t>{/NoDataMigration}</w:t>
+        <w:t>{/</w:t>
+      </w:r>
+      <w:proofErr w:type="spellStart"/>
+      <w:r>
+        <w:rPr>
+          <w:rFonts w:ascii="Corbel" w:hAnsi="Corbel"/>
+          <w:sz w:val="26"/>
+          <w:szCs w:val="26"/>
+          <w:highlight w:val="yellow"/>
+        </w:rPr>
+        <w:t>NoDataMigration</w:t>
+      </w:r>
+      <w:proofErr w:type="spellEnd"/>
+      <w:r>
+        <w:rPr>
+          <w:rFonts w:ascii="Corbel" w:hAnsi="Corbel"/>
+          <w:sz w:val="26"/>
+          <w:szCs w:val="26"/>
+          <w:highlight w:val="yellow"/>
+        </w:rPr>
+        <w:t>}</w:t>
       </w:r>
       <w:r>
         <w:rPr>
@@ -1596,7 +1826,27 @@
           <w:szCs w:val="26"/>
           <w:highlight w:val="yellow"/>
         </w:rPr>
-        <w:t>{^NoDataMigration}</w:t>
+        <w:t>{^</w:t>
+      </w:r>
+      <w:proofErr w:type="spellStart"/>
+      <w:r>
+        <w:rPr>
+          <w:rFonts w:ascii="Corbel" w:hAnsi="Corbel"/>
+          <w:sz w:val="26"/>
+          <w:szCs w:val="26"/>
+          <w:highlight w:val="yellow"/>
+        </w:rPr>
+        <w:t>NoDataMigration</w:t>
+      </w:r>
+      <w:proofErr w:type="spellEnd"/>
+      <w:r>
+        <w:rPr>
+          <w:rFonts w:ascii="Corbel" w:hAnsi="Corbel"/>
+          <w:sz w:val="26"/>
+          <w:szCs w:val="26"/>
+          <w:highlight w:val="yellow"/>
+        </w:rPr>
+        <w:t>}</w:t>
       </w:r>
       <w:r>
         <w:rPr>
@@ -1613,7 +1863,27 @@
           <w:szCs w:val="26"/>
           <w:highlight w:val="yellow"/>
         </w:rPr>
-        <w:t>{/NoDataMigration}</w:t>
+        <w:t>{/</w:t>
+      </w:r>
+      <w:proofErr w:type="spellStart"/>
+      <w:r>
+        <w:rPr>
+          <w:rFonts w:ascii="Corbel" w:hAnsi="Corbel"/>
+          <w:sz w:val="26"/>
+          <w:szCs w:val="26"/>
+          <w:highlight w:val="yellow"/>
+        </w:rPr>
+        <w:t>NoDataMigration</w:t>
+      </w:r>
+      <w:proofErr w:type="spellEnd"/>
+      <w:r>
+        <w:rPr>
+          <w:rFonts w:ascii="Corbel" w:hAnsi="Corbel"/>
+          <w:sz w:val="26"/>
+          <w:szCs w:val="26"/>
+          <w:highlight w:val="yellow"/>
+        </w:rPr>
+        <w:t>}</w:t>
       </w:r>
       <w:r>
         <w:rPr>
@@ -1780,7 +2050,27 @@
           <w:szCs w:val="26"/>
           <w:highlight w:val="yellow"/>
         </w:rPr>
-        <w:t>{/newHireExport}{#qbIntegration}</w:t>
+        <w:t>{/</w:t>
+      </w:r>
+      <w:proofErr w:type="spellStart"/>
+      <w:r>
+        <w:rPr>
+          <w:rFonts w:ascii="Corbel" w:hAnsi="Corbel"/>
+          <w:sz w:val="26"/>
+          <w:szCs w:val="26"/>
+          <w:highlight w:val="yellow"/>
+        </w:rPr>
+        <w:t>newHireExport</w:t>
+      </w:r>
+      <w:proofErr w:type="spellEnd"/>
+      <w:r>
+        <w:rPr>
+          <w:rFonts w:ascii="Corbel" w:hAnsi="Corbel"/>
+          <w:sz w:val="26"/>
+          <w:szCs w:val="26"/>
+          <w:highlight w:val="yellow"/>
+        </w:rPr>
+        <w:t>}{#qbIntegration}</w:t>
       </w:r>
     </w:p>
     <w:p>
@@ -1811,7 +2101,27 @@
           <w:szCs w:val="26"/>
           <w:highlight w:val="yellow"/>
         </w:rPr>
-        <w:t>{/qbIntegration}{#InvoiceExport}</w:t>
+        <w:t>{/</w:t>
+      </w:r>
+      <w:proofErr w:type="spellStart"/>
+      <w:r>
+        <w:rPr>
+          <w:rFonts w:ascii="Corbel" w:hAnsi="Corbel"/>
+          <w:sz w:val="26"/>
+          <w:szCs w:val="26"/>
+          <w:highlight w:val="yellow"/>
+        </w:rPr>
+        <w:t>qbIntegration</w:t>
+      </w:r>
+      <w:proofErr w:type="spellEnd"/>
+      <w:r>
+        <w:rPr>
+          <w:rFonts w:ascii="Corbel" w:hAnsi="Corbel"/>
+          <w:sz w:val="26"/>
+          <w:szCs w:val="26"/>
+          <w:highlight w:val="yellow"/>
+        </w:rPr>
+        <w:t>}{#InvoiceExport}</w:t>
       </w:r>
     </w:p>
     <w:p>
@@ -1843,7 +2153,27 @@
           <w:szCs w:val="26"/>
           <w:highlight w:val="yellow"/>
         </w:rPr>
-        <w:t>{/InvoiceExport}{#PayDataExport}</w:t>
+        <w:t>{/</w:t>
+      </w:r>
+      <w:proofErr w:type="spellStart"/>
+      <w:r>
+        <w:rPr>
+          <w:rFonts w:ascii="Corbel" w:hAnsi="Corbel"/>
+          <w:sz w:val="26"/>
+          <w:szCs w:val="26"/>
+          <w:highlight w:val="yellow"/>
+        </w:rPr>
+        <w:t>InvoiceExport</w:t>
+      </w:r>
+      <w:proofErr w:type="spellEnd"/>
+      <w:r>
+        <w:rPr>
+          <w:rFonts w:ascii="Corbel" w:hAnsi="Corbel"/>
+          <w:sz w:val="26"/>
+          <w:szCs w:val="26"/>
+          <w:highlight w:val="yellow"/>
+        </w:rPr>
+        <w:t>}{#PayDataExport}</w:t>
       </w:r>
     </w:p>
     <w:p>
@@ -1859,22 +2189,52 @@
           <w:szCs w:val="26"/>
         </w:rPr>
       </w:pPr>
-      <w:r>
-        <w:rPr>
-          <w:rFonts w:ascii="Corbel" w:hAnsi="Corbel"/>
-          <w:sz w:val="26"/>
-          <w:szCs w:val="26"/>
-        </w:rPr>
-        <w:t>Paydata export</w:t>
-      </w:r>
-      <w:r>
-        <w:rPr>
-          <w:rFonts w:ascii="Corbel" w:hAnsi="Corbel"/>
-          <w:sz w:val="26"/>
-          <w:szCs w:val="26"/>
-          <w:highlight w:val="yellow"/>
-        </w:rPr>
-        <w:t>{/PayDataExport}{#emailsAsNotes}</w:t>
+      <w:proofErr w:type="spellStart"/>
+      <w:r>
+        <w:rPr>
+          <w:rFonts w:ascii="Corbel" w:hAnsi="Corbel"/>
+          <w:sz w:val="26"/>
+          <w:szCs w:val="26"/>
+        </w:rPr>
+        <w:t>Paydata</w:t>
+      </w:r>
+      <w:proofErr w:type="spellEnd"/>
+      <w:r>
+        <w:rPr>
+          <w:rFonts w:ascii="Corbel" w:hAnsi="Corbel"/>
+          <w:sz w:val="26"/>
+          <w:szCs w:val="26"/>
+        </w:rPr>
+        <w:t xml:space="preserve"> export</w:t>
+      </w:r>
+      <w:r>
+        <w:rPr>
+          <w:rFonts w:ascii="Corbel" w:hAnsi="Corbel"/>
+          <w:sz w:val="26"/>
+          <w:szCs w:val="26"/>
+          <w:highlight w:val="yellow"/>
+        </w:rPr>
+        <w:t>{/</w:t>
+      </w:r>
+      <w:proofErr w:type="spellStart"/>
+      <w:r>
+        <w:rPr>
+          <w:rFonts w:ascii="Corbel" w:hAnsi="Corbel"/>
+          <w:sz w:val="26"/>
+          <w:szCs w:val="26"/>
+          <w:highlight w:val="yellow"/>
+        </w:rPr>
+        <w:t>PayDataExport</w:t>
+      </w:r>
+      <w:proofErr w:type="spellEnd"/>
+      <w:r>
+        <w:rPr>
+          <w:rFonts w:ascii="Corbel" w:hAnsi="Corbel"/>
+          <w:sz w:val="26"/>
+          <w:szCs w:val="26"/>
+          <w:highlight w:val="yellow"/>
+        </w:rPr>
+        <w:t>}{#emailsAsNotes}</w:t>
       </w:r>
     </w:p>
     <w:p>
@@ -1905,7 +2265,27 @@
           <w:szCs w:val="26"/>
           <w:highlight w:val="yellow"/>
         </w:rPr>
-        <w:t>{/emailsAsNotes}{#histSubmissions}</w:t>
+        <w:t>{/</w:t>
+      </w:r>
+      <w:proofErr w:type="spellStart"/>
+      <w:r>
+        <w:rPr>
+          <w:rFonts w:ascii="Corbel" w:hAnsi="Corbel"/>
+          <w:sz w:val="26"/>
+          <w:szCs w:val="26"/>
+          <w:highlight w:val="yellow"/>
+        </w:rPr>
+        <w:t>emailsAsNotes</w:t>
+      </w:r>
+      <w:proofErr w:type="spellEnd"/>
+      <w:r>
+        <w:rPr>
+          <w:rFonts w:ascii="Corbel" w:hAnsi="Corbel"/>
+          <w:sz w:val="26"/>
+          <w:szCs w:val="26"/>
+          <w:highlight w:val="yellow"/>
+        </w:rPr>
+        <w:t>}{#histSubmissions}</w:t>
       </w:r>
     </w:p>
     <w:p>
@@ -1936,7 +2316,27 @@
           <w:szCs w:val="26"/>
           <w:highlight w:val="yellow"/>
         </w:rPr>
-        <w:t>{/histSubmissions}{#npeCount}</w:t>
+        <w:t>{/</w:t>
+      </w:r>
+      <w:proofErr w:type="spellStart"/>
+      <w:r>
+        <w:rPr>
+          <w:rFonts w:ascii="Corbel" w:hAnsi="Corbel"/>
+          <w:sz w:val="26"/>
+          <w:szCs w:val="26"/>
+          <w:highlight w:val="yellow"/>
+        </w:rPr>
+        <w:t>histSubmissions</w:t>
+      </w:r>
+      <w:proofErr w:type="spellEnd"/>
+      <w:r>
+        <w:rPr>
+          <w:rFonts w:ascii="Corbel" w:hAnsi="Corbel"/>
+          <w:sz w:val="26"/>
+          <w:szCs w:val="26"/>
+          <w:highlight w:val="yellow"/>
+        </w:rPr>
+        <w:t>}{#npeCount}</w:t>
       </w:r>
     </w:p>
     <w:p>
@@ -1969,7 +2369,31 @@
           <w:sz w:val="26"/>
           <w:szCs w:val="26"/>
         </w:rPr>
-        <w:t xml:space="preserve">{npeCount} </w:t>
+        <w:t>{</w:t>
+      </w:r>
+      <w:proofErr w:type="spellStart"/>
+      <w:r>
+        <w:rPr>
+          <w:rFonts w:ascii="Corbel" w:hAnsi="Corbel"/>
+          <w:b/>
+          <w:bCs/>
+          <w:color w:val="19AFA4"/>
+          <w:sz w:val="26"/>
+          <w:szCs w:val="26"/>
+        </w:rPr>
+        <w:t>npeCount</w:t>
+      </w:r>
+      <w:proofErr w:type="spellEnd"/>
+      <w:r>
+        <w:rPr>
+          <w:rFonts w:ascii="Corbel" w:hAnsi="Corbel"/>
+          <w:b/>
+          <w:bCs/>
+          <w:color w:val="19AFA4"/>
+          <w:sz w:val="26"/>
+          <w:szCs w:val="26"/>
+        </w:rPr>
+        <w:t xml:space="preserve">} </w:t>
       </w:r>
       <w:r>
         <w:rPr>
@@ -1986,7 +2410,27 @@
           <w:szCs w:val="26"/>
           <w:highlight w:val="yellow"/>
         </w:rPr>
-        <w:t>{/npeCount}{#oscpCount}</w:t>
+        <w:t>{/</w:t>
+      </w:r>
+      <w:proofErr w:type="spellStart"/>
+      <w:r>
+        <w:rPr>
+          <w:rFonts w:ascii="Corbel" w:hAnsi="Corbel"/>
+          <w:sz w:val="26"/>
+          <w:szCs w:val="26"/>
+          <w:highlight w:val="yellow"/>
+        </w:rPr>
+        <w:t>npeCount</w:t>
+      </w:r>
+      <w:proofErr w:type="spellEnd"/>
+      <w:r>
+        <w:rPr>
+          <w:rFonts w:ascii="Corbel" w:hAnsi="Corbel"/>
+          <w:sz w:val="26"/>
+          <w:szCs w:val="26"/>
+          <w:highlight w:val="yellow"/>
+        </w:rPr>
+        <w:t>}{#oscpCount}</w:t>
       </w:r>
     </w:p>
     <w:p>
@@ -2008,7 +2452,23 @@
           <w:sz w:val="26"/>
           <w:szCs w:val="26"/>
         </w:rPr>
-        <w:t xml:space="preserve">Creation and/or customization of </w:t>
+        <w:t xml:space="preserve">Creation and </w:t>
+      </w:r>
+      <w:r>
+        <w:rPr>
+          <w:rFonts w:ascii="Corbel" w:hAnsi="Corbel"/>
+          <w:sz w:val="26"/>
+          <w:szCs w:val="26"/>
+        </w:rPr>
+        <w:t>configuration</w:t>
+      </w:r>
+      <w:r>
+        <w:rPr>
+          <w:rFonts w:ascii="Corbel" w:hAnsi="Corbel"/>
+          <w:sz w:val="26"/>
+          <w:szCs w:val="26"/>
+        </w:rPr>
+        <w:t xml:space="preserve"> of </w:t>
       </w:r>
       <w:r>
         <w:rPr>
@@ -2019,7 +2479,31 @@
           <w:sz w:val="26"/>
           <w:szCs w:val="26"/>
         </w:rPr>
-        <w:t xml:space="preserve">{oscpCount} </w:t>
+        <w:t>{</w:t>
+      </w:r>
+      <w:proofErr w:type="spellStart"/>
+      <w:r>
+        <w:rPr>
+          <w:rFonts w:ascii="Corbel" w:hAnsi="Corbel"/>
+          <w:b/>
+          <w:bCs/>
+          <w:color w:val="19AFA4"/>
+          <w:sz w:val="26"/>
+          <w:szCs w:val="26"/>
+        </w:rPr>
+        <w:t>oscpCount</w:t>
+      </w:r>
+      <w:proofErr w:type="spellEnd"/>
+      <w:r>
+        <w:rPr>
+          <w:rFonts w:ascii="Corbel" w:hAnsi="Corbel"/>
+          <w:b/>
+          <w:bCs/>
+          <w:color w:val="19AFA4"/>
+          <w:sz w:val="26"/>
+          <w:szCs w:val="26"/>
+        </w:rPr>
+        <w:t xml:space="preserve">} </w:t>
       </w:r>
       <w:r>
         <w:rPr>
@@ -2036,7 +2520,47 @@
           <w:szCs w:val="26"/>
           <w:highlight w:val="yellow"/>
         </w:rPr>
-        <w:t>{/oscpCount}{/paidAdditions}</w:t>
+        <w:t>{/</w:t>
+      </w:r>
+      <w:proofErr w:type="spellStart"/>
+      <w:r>
+        <w:rPr>
+          <w:rFonts w:ascii="Corbel" w:hAnsi="Corbel"/>
+          <w:sz w:val="26"/>
+          <w:szCs w:val="26"/>
+          <w:highlight w:val="yellow"/>
+        </w:rPr>
+        <w:t>oscpCount</w:t>
+      </w:r>
+      <w:proofErr w:type="spellEnd"/>
+      <w:r>
+        <w:rPr>
+          <w:rFonts w:ascii="Corbel" w:hAnsi="Corbel"/>
+          <w:sz w:val="26"/>
+          <w:szCs w:val="26"/>
+          <w:highlight w:val="yellow"/>
+        </w:rPr>
+        <w:t>}{/</w:t>
+      </w:r>
+      <w:proofErr w:type="spellStart"/>
+      <w:r>
+        <w:rPr>
+          <w:rFonts w:ascii="Corbel" w:hAnsi="Corbel"/>
+          <w:sz w:val="26"/>
+          <w:szCs w:val="26"/>
+          <w:highlight w:val="yellow"/>
+        </w:rPr>
+        <w:t>paidAdditions</w:t>
+      </w:r>
+      <w:proofErr w:type="spellEnd"/>
+      <w:r>
+        <w:rPr>
+          <w:rFonts w:ascii="Corbel" w:hAnsi="Corbel"/>
+          <w:sz w:val="26"/>
+          <w:szCs w:val="26"/>
+          <w:highlight w:val="yellow"/>
+        </w:rPr>
+        <w:t>}</w:t>
       </w:r>
     </w:p>
     <w:p>
@@ -2687,7 +3211,27 @@
           <w:szCs w:val="26"/>
           <w:highlight w:val="yellow"/>
         </w:rPr>
-        <w:t>{/timelineNoDM}{#timelineSMB}</w:t>
+        <w:t>{/</w:t>
+      </w:r>
+      <w:proofErr w:type="spellStart"/>
+      <w:r>
+        <w:rPr>
+          <w:rFonts w:ascii="Corbel" w:hAnsi="Corbel"/>
+          <w:sz w:val="26"/>
+          <w:szCs w:val="26"/>
+          <w:highlight w:val="yellow"/>
+        </w:rPr>
+        <w:t>timelineNoDM</w:t>
+      </w:r>
+      <w:proofErr w:type="spellEnd"/>
+      <w:r>
+        <w:rPr>
+          <w:rFonts w:ascii="Corbel" w:hAnsi="Corbel"/>
+          <w:sz w:val="26"/>
+          <w:szCs w:val="26"/>
+          <w:highlight w:val="yellow"/>
+        </w:rPr>
+        <w:t>}{#timelineSMB}</w:t>
       </w:r>
     </w:p>
     <w:tbl>
@@ -3516,7 +4060,27 @@
           <w:szCs w:val="26"/>
           <w:highlight w:val="yellow"/>
         </w:rPr>
-        <w:t>{/timelineSMB}{#timelineField}</w:t>
+        <w:t>{/</w:t>
+      </w:r>
+      <w:proofErr w:type="spellStart"/>
+      <w:r>
+        <w:rPr>
+          <w:rFonts w:ascii="Corbel" w:hAnsi="Corbel"/>
+          <w:sz w:val="26"/>
+          <w:szCs w:val="26"/>
+          <w:highlight w:val="yellow"/>
+        </w:rPr>
+        <w:t>timelineSMB</w:t>
+      </w:r>
+      <w:proofErr w:type="spellEnd"/>
+      <w:r>
+        <w:rPr>
+          <w:rFonts w:ascii="Corbel" w:hAnsi="Corbel"/>
+          <w:sz w:val="26"/>
+          <w:szCs w:val="26"/>
+          <w:highlight w:val="yellow"/>
+        </w:rPr>
+        <w:t>}{#timelineField}</w:t>
       </w:r>
     </w:p>
     <w:tbl>
@@ -4344,7 +4908,27 @@
           <w:szCs w:val="26"/>
           <w:highlight w:val="yellow"/>
         </w:rPr>
-        <w:t>{/timelineField}{#timelineBH1}</w:t>
+        <w:t>{/</w:t>
+      </w:r>
+      <w:proofErr w:type="spellStart"/>
+      <w:r>
+        <w:rPr>
+          <w:rFonts w:ascii="Corbel" w:hAnsi="Corbel"/>
+          <w:sz w:val="26"/>
+          <w:szCs w:val="26"/>
+          <w:highlight w:val="yellow"/>
+        </w:rPr>
+        <w:t>timelineField</w:t>
+      </w:r>
+      <w:proofErr w:type="spellEnd"/>
+      <w:r>
+        <w:rPr>
+          <w:rFonts w:ascii="Corbel" w:hAnsi="Corbel"/>
+          <w:sz w:val="26"/>
+          <w:szCs w:val="26"/>
+          <w:highlight w:val="yellow"/>
+        </w:rPr>
+        <w:t>}{#timelineBH1}</w:t>
       </w:r>
     </w:p>
     <w:tbl>
@@ -5208,16 +5792,9 @@
           <w:sz w:val="26"/>
           <w:szCs w:val="26"/>
         </w:rPr>
-        <w:t>{userCount}</w:t>
-      </w:r>
-      <w:r>
-        <w:rPr>
-          <w:rFonts w:ascii="Corbel" w:hAnsi="Corbel"/>
-          <w:sz w:val="26"/>
-          <w:szCs w:val="26"/>
-        </w:rPr>
-        <w:t xml:space="preserve"> users, Tonic HQ estimates </w:t>
-      </w:r>
+        <w:t>{</w:t>
+      </w:r>
+      <w:proofErr w:type="spellStart"/>
       <w:r>
         <w:rPr>
           <w:rFonts w:ascii="Corbel" w:hAnsi="Corbel"/>
@@ -5227,7 +5804,62 @@
           <w:sz w:val="26"/>
           <w:szCs w:val="26"/>
         </w:rPr>
-        <w:t>{timelineWeeks}</w:t>
+        <w:t>userCount</w:t>
+      </w:r>
+      <w:proofErr w:type="spellEnd"/>
+      <w:r>
+        <w:rPr>
+          <w:rFonts w:ascii="Corbel" w:hAnsi="Corbel"/>
+          <w:b/>
+          <w:bCs/>
+          <w:color w:val="19AFA4"/>
+          <w:sz w:val="26"/>
+          <w:szCs w:val="26"/>
+        </w:rPr>
+        <w:t>}</w:t>
+      </w:r>
+      <w:r>
+        <w:rPr>
+          <w:rFonts w:ascii="Corbel" w:hAnsi="Corbel"/>
+          <w:sz w:val="26"/>
+          <w:szCs w:val="26"/>
+        </w:rPr>
+        <w:t xml:space="preserve"> users, Tonic HQ estimates </w:t>
+      </w:r>
+      <w:r>
+        <w:rPr>
+          <w:rFonts w:ascii="Corbel" w:hAnsi="Corbel"/>
+          <w:b/>
+          <w:bCs/>
+          <w:color w:val="19AFA4"/>
+          <w:sz w:val="26"/>
+          <w:szCs w:val="26"/>
+        </w:rPr>
+        <w:t>{</w:t>
+      </w:r>
+      <w:proofErr w:type="spellStart"/>
+      <w:r>
+        <w:rPr>
+          <w:rFonts w:ascii="Corbel" w:hAnsi="Corbel"/>
+          <w:b/>
+          <w:bCs/>
+          <w:color w:val="19AFA4"/>
+          <w:sz w:val="26"/>
+          <w:szCs w:val="26"/>
+        </w:rPr>
+        <w:t>timelineWeeks</w:t>
+      </w:r>
+      <w:proofErr w:type="spellEnd"/>
+      <w:r>
+        <w:rPr>
+          <w:rFonts w:ascii="Corbel" w:hAnsi="Corbel"/>
+          <w:b/>
+          <w:bCs/>
+          <w:color w:val="19AFA4"/>
+          <w:sz w:val="26"/>
+          <w:szCs w:val="26"/>
+        </w:rPr>
+        <w:t>}</w:t>
       </w:r>
       <w:r>
         <w:rPr>
@@ -5343,7 +5975,27 @@
           <w:szCs w:val="26"/>
           <w:highlight w:val="yellow"/>
         </w:rPr>
-        <w:t xml:space="preserve"> {^NoDataMigration}{#existingSystem}</w:t>
+        <w:t xml:space="preserve"> {^</w:t>
+      </w:r>
+      <w:proofErr w:type="spellStart"/>
+      <w:r>
+        <w:rPr>
+          <w:rFonts w:ascii="Corbel" w:hAnsi="Corbel"/>
+          <w:sz w:val="26"/>
+          <w:szCs w:val="26"/>
+          <w:highlight w:val="yellow"/>
+        </w:rPr>
+        <w:t>NoDataMigration</w:t>
+      </w:r>
+      <w:proofErr w:type="spellEnd"/>
+      <w:r>
+        <w:rPr>
+          <w:rFonts w:ascii="Corbel" w:hAnsi="Corbel"/>
+          <w:sz w:val="26"/>
+          <w:szCs w:val="26"/>
+          <w:highlight w:val="yellow"/>
+        </w:rPr>
+        <w:t>}{#existingSystem}</w:t>
       </w:r>
     </w:p>
     <w:p>
@@ -5359,13 +6011,23 @@
           <w:szCs w:val="26"/>
         </w:rPr>
       </w:pPr>
-      <w:r>
-        <w:rPr>
-          <w:rFonts w:ascii="Corbel" w:hAnsi="Corbel"/>
-          <w:sz w:val="26"/>
-          <w:szCs w:val="26"/>
-        </w:rPr>
-        <w:t xml:space="preserve">Datasource for the migration is </w:t>
+      <w:proofErr w:type="spellStart"/>
+      <w:r>
+        <w:rPr>
+          <w:rFonts w:ascii="Corbel" w:hAnsi="Corbel"/>
+          <w:sz w:val="26"/>
+          <w:szCs w:val="26"/>
+        </w:rPr>
+        <w:t>Datasource</w:t>
+      </w:r>
+      <w:proofErr w:type="spellEnd"/>
+      <w:r>
+        <w:rPr>
+          <w:rFonts w:ascii="Corbel" w:hAnsi="Corbel"/>
+          <w:sz w:val="26"/>
+          <w:szCs w:val="26"/>
+        </w:rPr>
+        <w:t xml:space="preserve"> for the migration is </w:t>
       </w:r>
       <w:r>
         <w:rPr>
@@ -5376,7 +6038,31 @@
           <w:sz w:val="26"/>
           <w:szCs w:val="26"/>
         </w:rPr>
-        <w:t>{existingSystem}</w:t>
+        <w:t>{</w:t>
+      </w:r>
+      <w:proofErr w:type="spellStart"/>
+      <w:r>
+        <w:rPr>
+          <w:rFonts w:ascii="Corbel" w:hAnsi="Corbel"/>
+          <w:b/>
+          <w:bCs/>
+          <w:color w:val="19AFA4"/>
+          <w:sz w:val="26"/>
+          <w:szCs w:val="26"/>
+        </w:rPr>
+        <w:t>existingSystem</w:t>
+      </w:r>
+      <w:proofErr w:type="spellEnd"/>
+      <w:r>
+        <w:rPr>
+          <w:rFonts w:ascii="Corbel" w:hAnsi="Corbel"/>
+          <w:b/>
+          <w:bCs/>
+          <w:color w:val="19AFA4"/>
+          <w:sz w:val="26"/>
+          <w:szCs w:val="26"/>
+        </w:rPr>
+        <w:t>}</w:t>
       </w:r>
       <w:r>
         <w:rPr>
@@ -5417,7 +6103,31 @@
           <w:sz w:val="26"/>
           <w:szCs w:val="26"/>
         </w:rPr>
-        <w:t>{existingSystem}</w:t>
+        <w:t>{</w:t>
+      </w:r>
+      <w:proofErr w:type="spellStart"/>
+      <w:r>
+        <w:rPr>
+          <w:rFonts w:ascii="Corbel" w:hAnsi="Corbel"/>
+          <w:b/>
+          <w:bCs/>
+          <w:color w:val="19AFA4"/>
+          <w:sz w:val="26"/>
+          <w:szCs w:val="26"/>
+        </w:rPr>
+        <w:t>existingSystem</w:t>
+      </w:r>
+      <w:proofErr w:type="spellEnd"/>
+      <w:r>
+        <w:rPr>
+          <w:rFonts w:ascii="Corbel" w:hAnsi="Corbel"/>
+          <w:b/>
+          <w:bCs/>
+          <w:color w:val="19AFA4"/>
+          <w:sz w:val="26"/>
+          <w:szCs w:val="26"/>
+        </w:rPr>
+        <w:t>}</w:t>
       </w:r>
       <w:r>
         <w:rPr>
@@ -5434,7 +6144,27 @@
           <w:szCs w:val="26"/>
           <w:highlight w:val="yellow"/>
         </w:rPr>
-        <w:t>{/existingSystem}{#addtlDatasources}</w:t>
+        <w:t>{/</w:t>
+      </w:r>
+      <w:proofErr w:type="spellStart"/>
+      <w:r>
+        <w:rPr>
+          <w:rFonts w:ascii="Corbel" w:hAnsi="Corbel"/>
+          <w:sz w:val="26"/>
+          <w:szCs w:val="26"/>
+          <w:highlight w:val="yellow"/>
+        </w:rPr>
+        <w:t>existingSystem</w:t>
+      </w:r>
+      <w:proofErr w:type="spellEnd"/>
+      <w:r>
+        <w:rPr>
+          <w:rFonts w:ascii="Corbel" w:hAnsi="Corbel"/>
+          <w:sz w:val="26"/>
+          <w:szCs w:val="26"/>
+          <w:highlight w:val="yellow"/>
+        </w:rPr>
+        <w:t>}{#addtlDatasources}</w:t>
       </w:r>
     </w:p>
     <w:p>
@@ -5456,7 +6186,25 @@
           <w:sz w:val="26"/>
           <w:szCs w:val="26"/>
         </w:rPr>
-        <w:t xml:space="preserve">Additional Datasource(s) for the migration are </w:t>
+        <w:t xml:space="preserve">Additional </w:t>
+      </w:r>
+      <w:proofErr w:type="spellStart"/>
+      <w:r>
+        <w:rPr>
+          <w:rFonts w:ascii="Corbel" w:hAnsi="Corbel"/>
+          <w:sz w:val="26"/>
+          <w:szCs w:val="26"/>
+        </w:rPr>
+        <w:t>Datasource</w:t>
+      </w:r>
+      <w:proofErr w:type="spellEnd"/>
+      <w:r>
+        <w:rPr>
+          <w:rFonts w:ascii="Corbel" w:hAnsi="Corbel"/>
+          <w:sz w:val="26"/>
+          <w:szCs w:val="26"/>
+        </w:rPr>
+        <w:t xml:space="preserve">(s) for the migration are </w:t>
       </w:r>
       <w:r>
         <w:rPr>
@@ -5467,7 +6215,31 @@
           <w:sz w:val="26"/>
           <w:szCs w:val="26"/>
         </w:rPr>
-        <w:t>{addtlDatasources}</w:t>
+        <w:t>{</w:t>
+      </w:r>
+      <w:proofErr w:type="spellStart"/>
+      <w:r>
+        <w:rPr>
+          <w:rFonts w:ascii="Corbel" w:hAnsi="Corbel"/>
+          <w:b/>
+          <w:bCs/>
+          <w:color w:val="19AFA4"/>
+          <w:sz w:val="26"/>
+          <w:szCs w:val="26"/>
+        </w:rPr>
+        <w:t>addtlDatasources</w:t>
+      </w:r>
+      <w:proofErr w:type="spellEnd"/>
+      <w:r>
+        <w:rPr>
+          <w:rFonts w:ascii="Corbel" w:hAnsi="Corbel"/>
+          <w:b/>
+          <w:bCs/>
+          <w:color w:val="19AFA4"/>
+          <w:sz w:val="26"/>
+          <w:szCs w:val="26"/>
+        </w:rPr>
+        <w:t>}</w:t>
       </w:r>
       <w:r>
         <w:rPr>
@@ -5484,7 +6256,27 @@
           <w:szCs w:val="26"/>
           <w:highlight w:val="yellow"/>
         </w:rPr>
-        <w:t>{/addtlDatasources}</w:t>
+        <w:t>{/</w:t>
+      </w:r>
+      <w:proofErr w:type="spellStart"/>
+      <w:r>
+        <w:rPr>
+          <w:rFonts w:ascii="Corbel" w:hAnsi="Corbel"/>
+          <w:sz w:val="26"/>
+          <w:szCs w:val="26"/>
+          <w:highlight w:val="yellow"/>
+        </w:rPr>
+        <w:t>addtlDatasources</w:t>
+      </w:r>
+      <w:proofErr w:type="spellEnd"/>
+      <w:r>
+        <w:rPr>
+          <w:rFonts w:ascii="Corbel" w:hAnsi="Corbel"/>
+          <w:sz w:val="26"/>
+          <w:szCs w:val="26"/>
+          <w:highlight w:val="yellow"/>
+        </w:rPr>
+        <w:t>}</w:t>
       </w:r>
     </w:p>
     <w:p>
@@ -5515,7 +6307,27 @@
           <w:szCs w:val="26"/>
           <w:highlight w:val="yellow"/>
         </w:rPr>
-        <w:t xml:space="preserve"> {/NoDataMigration}</w:t>
+        <w:t xml:space="preserve"> {/</w:t>
+      </w:r>
+      <w:proofErr w:type="spellStart"/>
+      <w:r>
+        <w:rPr>
+          <w:rFonts w:ascii="Corbel" w:hAnsi="Corbel"/>
+          <w:sz w:val="26"/>
+          <w:szCs w:val="26"/>
+          <w:highlight w:val="yellow"/>
+        </w:rPr>
+        <w:t>NoDataMigration</w:t>
+      </w:r>
+      <w:proofErr w:type="spellEnd"/>
+      <w:r>
+        <w:rPr>
+          <w:rFonts w:ascii="Corbel" w:hAnsi="Corbel"/>
+          <w:sz w:val="26"/>
+          <w:szCs w:val="26"/>
+          <w:highlight w:val="yellow"/>
+        </w:rPr>
+        <w:t>}</w:t>
       </w:r>
     </w:p>
     <w:p>
@@ -5607,7 +6419,31 @@
           <w:sz w:val="26"/>
           <w:szCs w:val="26"/>
         </w:rPr>
-        <w:t>{totalAmt} USD</w:t>
+        <w:t>{</w:t>
+      </w:r>
+      <w:proofErr w:type="spellStart"/>
+      <w:r>
+        <w:rPr>
+          <w:rFonts w:ascii="Corbel" w:hAnsi="Corbel"/>
+          <w:b/>
+          <w:bCs/>
+          <w:color w:val="19AFA4"/>
+          <w:sz w:val="26"/>
+          <w:szCs w:val="26"/>
+        </w:rPr>
+        <w:t>totalAmt</w:t>
+      </w:r>
+      <w:proofErr w:type="spellEnd"/>
+      <w:r>
+        <w:rPr>
+          <w:rFonts w:ascii="Corbel" w:hAnsi="Corbel"/>
+          <w:b/>
+          <w:bCs/>
+          <w:color w:val="19AFA4"/>
+          <w:sz w:val="26"/>
+          <w:szCs w:val="26"/>
+        </w:rPr>
+        <w:t>} USD</w:t>
       </w:r>
       <w:r>
         <w:rPr>
@@ -5685,7 +6521,27 @@
           <w:szCs w:val="26"/>
           <w:highlight w:val="yellow"/>
         </w:rPr>
-        <w:t>{/payments_two}{#payments_three}</w:t>
+        <w:t>{/</w:t>
+      </w:r>
+      <w:proofErr w:type="spellStart"/>
+      <w:r>
+        <w:rPr>
+          <w:rFonts w:ascii="Corbel" w:hAnsi="Corbel"/>
+          <w:sz w:val="26"/>
+          <w:szCs w:val="26"/>
+          <w:highlight w:val="yellow"/>
+        </w:rPr>
+        <w:t>payments_two</w:t>
+      </w:r>
+      <w:proofErr w:type="spellEnd"/>
+      <w:r>
+        <w:rPr>
+          <w:rFonts w:ascii="Corbel" w:hAnsi="Corbel"/>
+          <w:sz w:val="26"/>
+          <w:szCs w:val="26"/>
+          <w:highlight w:val="yellow"/>
+        </w:rPr>
+        <w:t>}{#payments_three}</w:t>
       </w:r>
     </w:p>
     <w:p>
@@ -5772,7 +6628,27 @@
           <w:szCs w:val="26"/>
           <w:highlight w:val="yellow"/>
         </w:rPr>
-        <w:t>{/payments_three}</w:t>
+        <w:t>{/</w:t>
+      </w:r>
+      <w:proofErr w:type="spellStart"/>
+      <w:r>
+        <w:rPr>
+          <w:rFonts w:ascii="Corbel" w:hAnsi="Corbel"/>
+          <w:sz w:val="26"/>
+          <w:szCs w:val="26"/>
+          <w:highlight w:val="yellow"/>
+        </w:rPr>
+        <w:t>payments_three</w:t>
+      </w:r>
+      <w:proofErr w:type="spellEnd"/>
+      <w:r>
+        <w:rPr>
+          <w:rFonts w:ascii="Corbel" w:hAnsi="Corbel"/>
+          <w:sz w:val="26"/>
+          <w:szCs w:val="26"/>
+          <w:highlight w:val="yellow"/>
+        </w:rPr>
+        <w:t>}</w:t>
       </w:r>
       <w:r>
         <w:rPr>
@@ -5994,7 +6870,27 @@
           <w:szCs w:val="26"/>
           <w:highlight w:val="yellow"/>
         </w:rPr>
-        <w:t>{/payments_four}{#payments_five}</w:t>
+        <w:t>{/</w:t>
+      </w:r>
+      <w:proofErr w:type="spellStart"/>
+      <w:r>
+        <w:rPr>
+          <w:rFonts w:ascii="Corbel" w:hAnsi="Corbel"/>
+          <w:sz w:val="26"/>
+          <w:szCs w:val="26"/>
+          <w:highlight w:val="yellow"/>
+        </w:rPr>
+        <w:t>payments_four</w:t>
+      </w:r>
+      <w:proofErr w:type="spellEnd"/>
+      <w:r>
+        <w:rPr>
+          <w:rFonts w:ascii="Corbel" w:hAnsi="Corbel"/>
+          <w:sz w:val="26"/>
+          <w:szCs w:val="26"/>
+          <w:highlight w:val="yellow"/>
+        </w:rPr>
+        <w:t>}{#payments_five}</w:t>
       </w:r>
     </w:p>
     <w:p>
@@ -6203,6 +7099,7 @@
         </w:rPr>
         <w:t>{/</w:t>
       </w:r>
+      <w:proofErr w:type="spellStart"/>
       <w:r>
         <w:rPr>
           <w:rFonts w:ascii="Corbel" w:hAnsi="Corbel"/>
@@ -6212,6 +7109,7 @@
         </w:rPr>
         <w:t>payments_five</w:t>
       </w:r>
+      <w:proofErr w:type="spellEnd"/>
       <w:r>
         <w:rPr>
           <w:rFonts w:ascii="Corbel" w:hAnsi="Corbel"/>
@@ -6367,7 +7265,7 @@
                     </wp:anchor>
                   </w:drawing>
                 </mc:Choice>
-                <mc:Fallback xmlns:a14="http://schemas.microsoft.com/office/drawing/2010/main" xmlns:pic="http://schemas.openxmlformats.org/drawingml/2006/picture" xmlns:a="http://schemas.openxmlformats.org/drawingml/2006/main">
+                <mc:Fallback xmlns:a="http://schemas.openxmlformats.org/drawingml/2006/main" xmlns:pic="http://schemas.openxmlformats.org/drawingml/2006/picture" xmlns:a14="http://schemas.microsoft.com/office/drawing/2010/main" xmlns:w16du="http://schemas.microsoft.com/office/word/2023/wordml/word16du">
                   <w:pict>
                     <v:rect id="Rectangle 8" style="position:absolute;margin-left:4pt;margin-top:-.6pt;width:14.4pt;height:14.4pt;z-index:251664384;visibility:visible;mso-wrap-style:square;mso-width-percent:0;mso-height-percent:0;mso-wrap-distance-left:9pt;mso-wrap-distance-top:0;mso-wrap-distance-right:9pt;mso-wrap-distance-bottom:0;mso-position-horizontal:absolute;mso-position-horizontal-relative:text;mso-position-vertical:absolute;mso-position-vertical-relative:text;mso-width-percent:0;mso-height-percent:0;mso-width-relative:margin;mso-height-relative:margin;v-text-anchor:middle" o:spid="_x0000_s1026" filled="f" strokecolor="black [3213]" strokeweight="1pt" w14:anchorId="43EF0A67" o:gfxdata="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"/>
                   </w:pict>
@@ -6422,7 +7320,31 @@
                 <w:sz w:val="26"/>
                 <w:szCs w:val="26"/>
               </w:rPr>
-              <w:t>{ocspAmt}</w:t>
+              <w:t>{</w:t>
+            </w:r>
+            <w:proofErr w:type="spellStart"/>
+            <w:r>
+              <w:rPr>
+                <w:rFonts w:ascii="Corbel" w:hAnsi="Corbel"/>
+                <w:b/>
+                <w:bCs/>
+                <w:color w:val="19AFA4"/>
+                <w:sz w:val="26"/>
+                <w:szCs w:val="26"/>
+              </w:rPr>
+              <w:t>ocspAmt</w:t>
+            </w:r>
+            <w:proofErr w:type="spellEnd"/>
+            <w:r>
+              <w:rPr>
+                <w:rFonts w:ascii="Corbel" w:hAnsi="Corbel"/>
+                <w:b/>
+                <w:bCs/>
+                <w:color w:val="19AFA4"/>
+                <w:sz w:val="26"/>
+                <w:szCs w:val="26"/>
+              </w:rPr>
+              <w:t>}</w:t>
             </w:r>
             <w:r>
               <w:rPr>
@@ -6479,7 +7401,27 @@
           <w:szCs w:val="26"/>
           <w:highlight w:val="yellow"/>
         </w:rPr>
-        <w:t>{/oscpOption}{#onSiteTraining}</w:t>
+        <w:t>{/</w:t>
+      </w:r>
+      <w:proofErr w:type="spellStart"/>
+      <w:r>
+        <w:rPr>
+          <w:rFonts w:ascii="Corbel" w:hAnsi="Corbel"/>
+          <w:sz w:val="26"/>
+          <w:szCs w:val="26"/>
+          <w:highlight w:val="yellow"/>
+        </w:rPr>
+        <w:t>oscpOption</w:t>
+      </w:r>
+      <w:proofErr w:type="spellEnd"/>
+      <w:r>
+        <w:rPr>
+          <w:rFonts w:ascii="Corbel" w:hAnsi="Corbel"/>
+          <w:sz w:val="26"/>
+          <w:szCs w:val="26"/>
+          <w:highlight w:val="yellow"/>
+        </w:rPr>
+        <w:t>}{#onSiteTraining}</w:t>
       </w:r>
       <w:r>
         <w:rPr>
@@ -6591,7 +7533,7 @@
                     </wp:anchor>
                   </w:drawing>
                 </mc:Choice>
-                <mc:Fallback xmlns:a14="http://schemas.microsoft.com/office/drawing/2010/main" xmlns:pic="http://schemas.openxmlformats.org/drawingml/2006/picture" xmlns:a="http://schemas.openxmlformats.org/drawingml/2006/main">
+                <mc:Fallback xmlns:a="http://schemas.openxmlformats.org/drawingml/2006/main" xmlns:pic="http://schemas.openxmlformats.org/drawingml/2006/picture" xmlns:a14="http://schemas.microsoft.com/office/drawing/2010/main" xmlns:w16du="http://schemas.microsoft.com/office/word/2023/wordml/word16du">
                   <w:pict>
                     <v:rect id="Rectangle 7" style="position:absolute;margin-left:4pt;margin-top:-1.3pt;width:14.4pt;height:14.4pt;z-index:251662336;visibility:visible;mso-wrap-style:square;mso-width-percent:0;mso-height-percent:0;mso-wrap-distance-left:9pt;mso-wrap-distance-top:0;mso-wrap-distance-right:9pt;mso-wrap-distance-bottom:0;mso-position-horizontal:absolute;mso-position-horizontal-relative:text;mso-position-vertical:absolute;mso-position-vertical-relative:text;mso-width-percent:0;mso-height-percent:0;mso-width-relative:margin;mso-height-relative:margin;v-text-anchor:middle" o:spid="_x0000_s1026" filled="f" strokecolor="windowText" strokeweight="1pt" w14:anchorId="038AE13D" o:gfxdata="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"/>
                   </w:pict>
@@ -6646,7 +7588,31 @@
                 <w:sz w:val="26"/>
                 <w:szCs w:val="26"/>
               </w:rPr>
-              <w:t>{onSiteTrainingAmt}</w:t>
+              <w:t>{</w:t>
+            </w:r>
+            <w:proofErr w:type="spellStart"/>
+            <w:r>
+              <w:rPr>
+                <w:rFonts w:ascii="Corbel" w:hAnsi="Corbel"/>
+                <w:b/>
+                <w:bCs/>
+                <w:color w:val="19AFA4"/>
+                <w:sz w:val="26"/>
+                <w:szCs w:val="26"/>
+              </w:rPr>
+              <w:t>onSiteTrainingAmt</w:t>
+            </w:r>
+            <w:proofErr w:type="spellEnd"/>
+            <w:r>
+              <w:rPr>
+                <w:rFonts w:ascii="Corbel" w:hAnsi="Corbel"/>
+                <w:b/>
+                <w:bCs/>
+                <w:color w:val="19AFA4"/>
+                <w:sz w:val="26"/>
+                <w:szCs w:val="26"/>
+              </w:rPr>
+              <w:t>}</w:t>
             </w:r>
             <w:r>
               <w:rPr>
@@ -6680,7 +7646,27 @@
           <w:szCs w:val="26"/>
           <w:highlight w:val="yellow"/>
         </w:rPr>
-        <w:t>{/onSiteTraining}{#afterCare}</w:t>
+        <w:t>{/</w:t>
+      </w:r>
+      <w:proofErr w:type="spellStart"/>
+      <w:r>
+        <w:rPr>
+          <w:rFonts w:ascii="Corbel" w:hAnsi="Corbel"/>
+          <w:sz w:val="26"/>
+          <w:szCs w:val="26"/>
+          <w:highlight w:val="yellow"/>
+        </w:rPr>
+        <w:t>onSiteTraining</w:t>
+      </w:r>
+      <w:proofErr w:type="spellEnd"/>
+      <w:r>
+        <w:rPr>
+          <w:rFonts w:ascii="Corbel" w:hAnsi="Corbel"/>
+          <w:sz w:val="26"/>
+          <w:szCs w:val="26"/>
+          <w:highlight w:val="yellow"/>
+        </w:rPr>
+        <w:t>}{#afterCare}</w:t>
       </w:r>
       <w:r>
         <w:rPr>
@@ -6809,7 +7795,7 @@
                     </wp:anchor>
                   </w:drawing>
                 </mc:Choice>
-                <mc:Fallback xmlns:a14="http://schemas.microsoft.com/office/drawing/2010/main" xmlns:pic="http://schemas.openxmlformats.org/drawingml/2006/picture" xmlns:a="http://schemas.openxmlformats.org/drawingml/2006/main">
+                <mc:Fallback xmlns:a="http://schemas.openxmlformats.org/drawingml/2006/main" xmlns:pic="http://schemas.openxmlformats.org/drawingml/2006/picture" xmlns:a14="http://schemas.microsoft.com/office/drawing/2010/main" xmlns:w16du="http://schemas.microsoft.com/office/word/2023/wordml/word16du">
                   <w:pict>
                     <v:rect id="Rectangle 6" style="position:absolute;margin-left:3.95pt;margin-top:-1.85pt;width:14.4pt;height:14.4pt;z-index:251660288;visibility:visible;mso-wrap-style:square;mso-width-percent:0;mso-height-percent:0;mso-wrap-distance-left:9pt;mso-wrap-distance-top:0;mso-wrap-distance-right:9pt;mso-wrap-distance-bottom:0;mso-position-horizontal:absolute;mso-position-horizontal-relative:text;mso-position-vertical:absolute;mso-position-vertical-relative:text;mso-width-percent:0;mso-height-percent:0;mso-width-relative:margin;mso-height-relative:margin;v-text-anchor:middle" o:spid="_x0000_s1026" filled="f" strokecolor="black [3213]" strokeweight="1pt" w14:anchorId="408C704F" o:gfxdata="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"/>
                   </w:pict>
@@ -6864,7 +7850,31 @@
                 <w:sz w:val="26"/>
                 <w:szCs w:val="26"/>
               </w:rPr>
-              <w:t>{afterCareAmt}</w:t>
+              <w:t>{</w:t>
+            </w:r>
+            <w:proofErr w:type="spellStart"/>
+            <w:r>
+              <w:rPr>
+                <w:rFonts w:ascii="Corbel" w:hAnsi="Corbel"/>
+                <w:b/>
+                <w:bCs/>
+                <w:color w:val="19AFA4"/>
+                <w:sz w:val="26"/>
+                <w:szCs w:val="26"/>
+              </w:rPr>
+              <w:t>afterCareAmt</w:t>
+            </w:r>
+            <w:proofErr w:type="spellEnd"/>
+            <w:r>
+              <w:rPr>
+                <w:rFonts w:ascii="Corbel" w:hAnsi="Corbel"/>
+                <w:b/>
+                <w:bCs/>
+                <w:color w:val="19AFA4"/>
+                <w:sz w:val="26"/>
+                <w:szCs w:val="26"/>
+              </w:rPr>
+              <w:t>}</w:t>
             </w:r>
             <w:r>
               <w:rPr>
@@ -6907,7 +7917,27 @@
           <w:szCs w:val="26"/>
           <w:highlight w:val="yellow"/>
         </w:rPr>
-        <w:t>{^NoDataMigration}</w:t>
+        <w:t>{^</w:t>
+      </w:r>
+      <w:proofErr w:type="spellStart"/>
+      <w:r>
+        <w:rPr>
+          <w:rFonts w:ascii="Corbel" w:hAnsi="Corbel"/>
+          <w:sz w:val="26"/>
+          <w:szCs w:val="26"/>
+          <w:highlight w:val="yellow"/>
+        </w:rPr>
+        <w:t>NoDataMigration</w:t>
+      </w:r>
+      <w:proofErr w:type="spellEnd"/>
+      <w:r>
+        <w:rPr>
+          <w:rFonts w:ascii="Corbel" w:hAnsi="Corbel"/>
+          <w:sz w:val="26"/>
+          <w:szCs w:val="26"/>
+          <w:highlight w:val="yellow"/>
+        </w:rPr>
+        <w:t>}</w:t>
       </w:r>
       <w:r>
         <w:rPr>
@@ -6925,7 +7955,27 @@
           <w:szCs w:val="26"/>
           <w:highlight w:val="yellow"/>
         </w:rPr>
-        <w:t>{/NoDataMigration}</w:t>
+        <w:t>{/</w:t>
+      </w:r>
+      <w:proofErr w:type="spellStart"/>
+      <w:r>
+        <w:rPr>
+          <w:rFonts w:ascii="Corbel" w:hAnsi="Corbel"/>
+          <w:sz w:val="26"/>
+          <w:szCs w:val="26"/>
+          <w:highlight w:val="yellow"/>
+        </w:rPr>
+        <w:t>NoDataMigration</w:t>
+      </w:r>
+      <w:proofErr w:type="spellEnd"/>
+      <w:r>
+        <w:rPr>
+          <w:rFonts w:ascii="Corbel" w:hAnsi="Corbel"/>
+          <w:sz w:val="26"/>
+          <w:szCs w:val="26"/>
+          <w:highlight w:val="yellow"/>
+        </w:rPr>
+        <w:t>}</w:t>
       </w:r>
       <w:r>
         <w:rPr>
@@ -6990,7 +8040,27 @@
           <w:szCs w:val="26"/>
           <w:highlight w:val="yellow"/>
         </w:rPr>
-        <w:t>{/afterCare}</w:t>
+        <w:t>{/</w:t>
+      </w:r>
+      <w:proofErr w:type="spellStart"/>
+      <w:r>
+        <w:rPr>
+          <w:rFonts w:ascii="Corbel" w:hAnsi="Corbel"/>
+          <w:sz w:val="26"/>
+          <w:szCs w:val="26"/>
+          <w:highlight w:val="yellow"/>
+        </w:rPr>
+        <w:t>afterCare</w:t>
+      </w:r>
+      <w:proofErr w:type="spellEnd"/>
+      <w:r>
+        <w:rPr>
+          <w:rFonts w:ascii="Corbel" w:hAnsi="Corbel"/>
+          <w:sz w:val="26"/>
+          <w:szCs w:val="26"/>
+          <w:highlight w:val="yellow"/>
+        </w:rPr>
+        <w:t>}</w:t>
       </w:r>
     </w:p>
     <w:p>
@@ -7242,13 +8312,23 @@
           <w:szCs w:val="26"/>
         </w:rPr>
       </w:pPr>
-      <w:r>
-        <w:rPr>
-          <w:rFonts w:ascii="Corbel" w:hAnsi="Corbel"/>
-          <w:sz w:val="26"/>
-          <w:szCs w:val="26"/>
-        </w:rPr>
-        <w:t>Datamirror setup and implementation</w:t>
+      <w:proofErr w:type="spellStart"/>
+      <w:r>
+        <w:rPr>
+          <w:rFonts w:ascii="Corbel" w:hAnsi="Corbel"/>
+          <w:sz w:val="26"/>
+          <w:szCs w:val="26"/>
+        </w:rPr>
+        <w:t>Datamirror</w:t>
+      </w:r>
+      <w:proofErr w:type="spellEnd"/>
+      <w:r>
+        <w:rPr>
+          <w:rFonts w:ascii="Corbel" w:hAnsi="Corbel"/>
+          <w:sz w:val="26"/>
+          <w:szCs w:val="26"/>
+        </w:rPr>
+        <w:t xml:space="preserve"> setup and implementation</w:t>
       </w:r>
     </w:p>
     <w:p>
@@ -7301,7 +8381,27 @@
           <w:szCs w:val="26"/>
           <w:highlight w:val="yellow"/>
         </w:rPr>
-        <w:t>{^qbIntegration}</w:t>
+        <w:t>{^</w:t>
+      </w:r>
+      <w:proofErr w:type="spellStart"/>
+      <w:r>
+        <w:rPr>
+          <w:rFonts w:ascii="Corbel" w:hAnsi="Corbel"/>
+          <w:sz w:val="26"/>
+          <w:szCs w:val="26"/>
+          <w:highlight w:val="yellow"/>
+        </w:rPr>
+        <w:t>qbIntegration</w:t>
+      </w:r>
+      <w:proofErr w:type="spellEnd"/>
+      <w:r>
+        <w:rPr>
+          <w:rFonts w:ascii="Corbel" w:hAnsi="Corbel"/>
+          <w:sz w:val="26"/>
+          <w:szCs w:val="26"/>
+          <w:highlight w:val="yellow"/>
+        </w:rPr>
+        <w:t>}</w:t>
       </w:r>
     </w:p>
     <w:p>
@@ -7332,7 +8432,47 @@
           <w:szCs w:val="26"/>
           <w:highlight w:val="yellow"/>
         </w:rPr>
-        <w:t>{/qbIntegration}{^emailsAsNotes}</w:t>
+        <w:t>{/</w:t>
+      </w:r>
+      <w:proofErr w:type="spellStart"/>
+      <w:r>
+        <w:rPr>
+          <w:rFonts w:ascii="Corbel" w:hAnsi="Corbel"/>
+          <w:sz w:val="26"/>
+          <w:szCs w:val="26"/>
+          <w:highlight w:val="yellow"/>
+        </w:rPr>
+        <w:t>qbIntegration</w:t>
+      </w:r>
+      <w:proofErr w:type="spellEnd"/>
+      <w:r>
+        <w:rPr>
+          <w:rFonts w:ascii="Corbel" w:hAnsi="Corbel"/>
+          <w:sz w:val="26"/>
+          <w:szCs w:val="26"/>
+          <w:highlight w:val="yellow"/>
+        </w:rPr>
+        <w:t>}{^</w:t>
+      </w:r>
+      <w:proofErr w:type="spellStart"/>
+      <w:r>
+        <w:rPr>
+          <w:rFonts w:ascii="Corbel" w:hAnsi="Corbel"/>
+          <w:sz w:val="26"/>
+          <w:szCs w:val="26"/>
+          <w:highlight w:val="yellow"/>
+        </w:rPr>
+        <w:t>emailsAsNotes</w:t>
+      </w:r>
+      <w:proofErr w:type="spellEnd"/>
+      <w:r>
+        <w:rPr>
+          <w:rFonts w:ascii="Corbel" w:hAnsi="Corbel"/>
+          <w:sz w:val="26"/>
+          <w:szCs w:val="26"/>
+          <w:highlight w:val="yellow"/>
+        </w:rPr>
+        <w:t>}</w:t>
       </w:r>
     </w:p>
     <w:p>
@@ -7363,7 +8503,47 @@
           <w:szCs w:val="26"/>
           <w:highlight w:val="yellow"/>
         </w:rPr>
-        <w:t>{/emailsAsNotes}{^histSubmissions}</w:t>
+        <w:t>{/</w:t>
+      </w:r>
+      <w:proofErr w:type="spellStart"/>
+      <w:r>
+        <w:rPr>
+          <w:rFonts w:ascii="Corbel" w:hAnsi="Corbel"/>
+          <w:sz w:val="26"/>
+          <w:szCs w:val="26"/>
+          <w:highlight w:val="yellow"/>
+        </w:rPr>
+        <w:t>emailsAsNotes</w:t>
+      </w:r>
+      <w:proofErr w:type="spellEnd"/>
+      <w:r>
+        <w:rPr>
+          <w:rFonts w:ascii="Corbel" w:hAnsi="Corbel"/>
+          <w:sz w:val="26"/>
+          <w:szCs w:val="26"/>
+          <w:highlight w:val="yellow"/>
+        </w:rPr>
+        <w:t>}{^</w:t>
+      </w:r>
+      <w:proofErr w:type="spellStart"/>
+      <w:r>
+        <w:rPr>
+          <w:rFonts w:ascii="Corbel" w:hAnsi="Corbel"/>
+          <w:sz w:val="26"/>
+          <w:szCs w:val="26"/>
+          <w:highlight w:val="yellow"/>
+        </w:rPr>
+        <w:t>histSubmissions</w:t>
+      </w:r>
+      <w:proofErr w:type="spellEnd"/>
+      <w:r>
+        <w:rPr>
+          <w:rFonts w:ascii="Corbel" w:hAnsi="Corbel"/>
+          <w:sz w:val="26"/>
+          <w:szCs w:val="26"/>
+          <w:highlight w:val="yellow"/>
+        </w:rPr>
+        <w:t>}</w:t>
       </w:r>
     </w:p>
     <w:p>
@@ -7394,7 +8574,47 @@
           <w:szCs w:val="26"/>
           <w:highlight w:val="yellow"/>
         </w:rPr>
-        <w:t>{/histSubmissions}{^npeCount}</w:t>
+        <w:t>{/</w:t>
+      </w:r>
+      <w:proofErr w:type="spellStart"/>
+      <w:r>
+        <w:rPr>
+          <w:rFonts w:ascii="Corbel" w:hAnsi="Corbel"/>
+          <w:sz w:val="26"/>
+          <w:szCs w:val="26"/>
+          <w:highlight w:val="yellow"/>
+        </w:rPr>
+        <w:t>histSubmissions</w:t>
+      </w:r>
+      <w:proofErr w:type="spellEnd"/>
+      <w:r>
+        <w:rPr>
+          <w:rFonts w:ascii="Corbel" w:hAnsi="Corbel"/>
+          <w:sz w:val="26"/>
+          <w:szCs w:val="26"/>
+          <w:highlight w:val="yellow"/>
+        </w:rPr>
+        <w:t>}{^</w:t>
+      </w:r>
+      <w:proofErr w:type="spellStart"/>
+      <w:r>
+        <w:rPr>
+          <w:rFonts w:ascii="Corbel" w:hAnsi="Corbel"/>
+          <w:sz w:val="26"/>
+          <w:szCs w:val="26"/>
+          <w:highlight w:val="yellow"/>
+        </w:rPr>
+        <w:t>npeCount</w:t>
+      </w:r>
+      <w:proofErr w:type="spellEnd"/>
+      <w:r>
+        <w:rPr>
+          <w:rFonts w:ascii="Corbel" w:hAnsi="Corbel"/>
+          <w:sz w:val="26"/>
+          <w:szCs w:val="26"/>
+          <w:highlight w:val="yellow"/>
+        </w:rPr>
+        <w:t>}</w:t>
       </w:r>
     </w:p>
     <w:p>
@@ -7425,7 +8645,47 @@
           <w:szCs w:val="26"/>
           <w:highlight w:val="yellow"/>
         </w:rPr>
-        <w:t>{/npeCount}{^oscpCount}</w:t>
+        <w:t>{/</w:t>
+      </w:r>
+      <w:proofErr w:type="spellStart"/>
+      <w:r>
+        <w:rPr>
+          <w:rFonts w:ascii="Corbel" w:hAnsi="Corbel"/>
+          <w:sz w:val="26"/>
+          <w:szCs w:val="26"/>
+          <w:highlight w:val="yellow"/>
+        </w:rPr>
+        <w:t>npeCount</w:t>
+      </w:r>
+      <w:proofErr w:type="spellEnd"/>
+      <w:r>
+        <w:rPr>
+          <w:rFonts w:ascii="Corbel" w:hAnsi="Corbel"/>
+          <w:sz w:val="26"/>
+          <w:szCs w:val="26"/>
+          <w:highlight w:val="yellow"/>
+        </w:rPr>
+        <w:t>}{^</w:t>
+      </w:r>
+      <w:proofErr w:type="spellStart"/>
+      <w:r>
+        <w:rPr>
+          <w:rFonts w:ascii="Corbel" w:hAnsi="Corbel"/>
+          <w:sz w:val="26"/>
+          <w:szCs w:val="26"/>
+          <w:highlight w:val="yellow"/>
+        </w:rPr>
+        <w:t>oscpCount</w:t>
+      </w:r>
+      <w:proofErr w:type="spellEnd"/>
+      <w:r>
+        <w:rPr>
+          <w:rFonts w:ascii="Corbel" w:hAnsi="Corbel"/>
+          <w:sz w:val="26"/>
+          <w:szCs w:val="26"/>
+          <w:highlight w:val="yellow"/>
+        </w:rPr>
+        <w:t>}</w:t>
       </w:r>
     </w:p>
     <w:p>
@@ -7456,7 +8716,27 @@
           <w:szCs w:val="26"/>
           <w:highlight w:val="yellow"/>
         </w:rPr>
-        <w:t>{/oscpCount}</w:t>
+        <w:t>{/</w:t>
+      </w:r>
+      <w:proofErr w:type="spellStart"/>
+      <w:r>
+        <w:rPr>
+          <w:rFonts w:ascii="Corbel" w:hAnsi="Corbel"/>
+          <w:sz w:val="26"/>
+          <w:szCs w:val="26"/>
+          <w:highlight w:val="yellow"/>
+        </w:rPr>
+        <w:t>oscpCount</w:t>
+      </w:r>
+      <w:proofErr w:type="spellEnd"/>
+      <w:r>
+        <w:rPr>
+          <w:rFonts w:ascii="Corbel" w:hAnsi="Corbel"/>
+          <w:sz w:val="26"/>
+          <w:szCs w:val="26"/>
+          <w:highlight w:val="yellow"/>
+        </w:rPr>
+        <w:t>}</w:t>
       </w:r>
     </w:p>
     <w:p>
@@ -7613,6 +8893,7 @@
                 <w:vertAlign w:val="superscript"/>
               </w:rPr>
             </w:pPr>
+            <w:proofErr w:type="spellStart"/>
             <w:r>
               <w:rPr>
                 <w:rFonts w:ascii="Corbel" w:hAnsi="Corbel"/>
@@ -7625,6 +8906,7 @@
               </w:rPr>
               <w:t>dateSigned</w:t>
             </w:r>
+            <w:proofErr w:type="spellEnd"/>
           </w:p>
         </w:tc>
       </w:tr>
@@ -7675,6 +8957,7 @@
                 <w:vertAlign w:val="superscript"/>
               </w:rPr>
             </w:pPr>
+            <w:proofErr w:type="spellStart"/>
             <w:r>
               <w:rPr>
                 <w:rFonts w:ascii="Corbel" w:hAnsi="Corbel"/>
@@ -7687,6 +8970,7 @@
               </w:rPr>
               <w:t>clientCompany</w:t>
             </w:r>
+            <w:proofErr w:type="spellEnd"/>
           </w:p>
         </w:tc>
       </w:tr>
@@ -8177,6 +9461,7 @@
                 <w:vertAlign w:val="superscript"/>
               </w:rPr>
             </w:pPr>
+            <w:proofErr w:type="spellStart"/>
             <w:r>
               <w:rPr>
                 <w:rFonts w:ascii="Corbel" w:hAnsi="Corbel"/>
@@ -8187,6 +9472,7 @@
               </w:rPr>
               <w:t>clientSignature</w:t>
             </w:r>
+            <w:proofErr w:type="spellEnd"/>
           </w:p>
         </w:tc>
         <w:tc>
@@ -8244,6 +9530,7 @@
                 <w:vertAlign w:val="superscript"/>
               </w:rPr>
             </w:pPr>
+            <w:proofErr w:type="spellStart"/>
             <w:r>
               <w:rPr>
                 <w:rFonts w:ascii="Corbel" w:hAnsi="Corbel"/>
@@ -8254,6 +9541,7 @@
               </w:rPr>
               <w:t>thqSignature</w:t>
             </w:r>
+            <w:proofErr w:type="spellEnd"/>
           </w:p>
         </w:tc>
       </w:tr>
@@ -8286,6 +9574,7 @@
                 <w:vertAlign w:val="superscript"/>
               </w:rPr>
             </w:pPr>
+            <w:proofErr w:type="spellStart"/>
             <w:r>
               <w:rPr>
                 <w:rFonts w:ascii="Corbel" w:hAnsi="Corbel"/>
@@ -8296,6 +9585,7 @@
               </w:rPr>
               <w:t>clientName</w:t>
             </w:r>
+            <w:proofErr w:type="spellEnd"/>
           </w:p>
         </w:tc>
         <w:tc>
@@ -8350,6 +9640,7 @@
                 <w:vertAlign w:val="superscript"/>
               </w:rPr>
             </w:pPr>
+            <w:proofErr w:type="spellStart"/>
             <w:r>
               <w:rPr>
                 <w:rFonts w:ascii="Corbel" w:hAnsi="Corbel"/>
@@ -8360,6 +9651,7 @@
               </w:rPr>
               <w:t>thqName</w:t>
             </w:r>
+            <w:proofErr w:type="spellEnd"/>
           </w:p>
         </w:tc>
       </w:tr>
@@ -8392,6 +9684,7 @@
                 <w:vertAlign w:val="superscript"/>
               </w:rPr>
             </w:pPr>
+            <w:proofErr w:type="spellStart"/>
             <w:r>
               <w:rPr>
                 <w:rFonts w:ascii="Corbel" w:hAnsi="Corbel"/>
@@ -8403,6 +9696,7 @@
               <w:lastRenderedPageBreak/>
               <w:t>clientTitle</w:t>
             </w:r>
+            <w:proofErr w:type="spellEnd"/>
           </w:p>
         </w:tc>
         <w:tc>
@@ -8457,6 +9751,7 @@
                 <w:vertAlign w:val="superscript"/>
               </w:rPr>
             </w:pPr>
+            <w:proofErr w:type="spellStart"/>
             <w:r>
               <w:rPr>
                 <w:rFonts w:ascii="Corbel" w:hAnsi="Corbel"/>
@@ -8467,6 +9762,7 @@
               </w:rPr>
               <w:t>thqTitle</w:t>
             </w:r>
+            <w:proofErr w:type="spellEnd"/>
           </w:p>
         </w:tc>
       </w:tr>
@@ -8503,7 +9799,7 @@
 </file>
 
 <file path=word/endnotes.xml><?xml version="1.0" encoding="utf-8"?>
-<w:endnotes xmlns:wpc="http://schemas.microsoft.com/office/word/2010/wordprocessingCanvas" xmlns:cx="http://schemas.microsoft.com/office/drawing/2014/chartex" xmlns:cx1="http://schemas.microsoft.com/office/drawing/2015/9/8/chartex" xmlns:cx2="http://schemas.microsoft.com/office/drawing/2015/10/21/chartex" xmlns:cx3="http://schemas.microsoft.com/office/drawing/2016/5/9/chartex" xmlns:cx4="http://schemas.microsoft.com/office/drawing/2016/5/10/chartex" xmlns:cx5="http://schemas.microsoft.com/office/drawing/2016/5/11/chartex" xmlns:cx6="http://schemas.microsoft.com/office/drawing/2016/5/12/chartex" xmlns:cx7="http://schemas.microsoft.com/office/drawing/2016/5/13/chartex" xmlns:cx8="http://schemas.microsoft.com/office/drawing/2016/5/14/chartex" xmlns:mc="http://schemas.openxmlformats.org/markup-compatibility/2006" xmlns:aink="http://schemas.microsoft.com/office/drawing/2016/ink" xmlns:am3d="http://schemas.microsoft.com/office/drawing/2017/model3d" xmlns:o="urn:schemas-microsoft-com:office:office" xmlns:oel="http://schemas.microsoft.com/office/2019/extlst" xmlns:r="http://schemas.openxmlformats.org/officeDocument/2006/relationships" xmlns:m="http://schemas.openxmlformats.org/officeDocument/2006/math" xmlns:v="urn:schemas-microsoft-com:vml" xmlns:wp14="http://schemas.microsoft.com/office/word/2010/wordprocessingDrawing" xmlns:wp="http://schemas.openxmlformats.org/drawingml/2006/wordprocessingDrawing" xmlns:w10="urn:schemas-microsoft-com:office:word" xmlns:w="http://schemas.openxmlformats.org/wordprocessingml/2006/main" xmlns:w14="http://schemas.microsoft.com/office/word/2010/wordml" xmlns:w15="http://schemas.microsoft.com/office/word/2012/wordml" xmlns:w16cex="http://schemas.microsoft.com/office/word/2018/wordml/cex" xmlns:w16cid="http://schemas.microsoft.com/office/word/2016/wordml/cid" xmlns:w16="http://schemas.microsoft.com/office/word/2018/wordml" xmlns:w16du="http://schemas.microsoft.com/office/word/2023/wordml/word16du" xmlns:w16sdtdh="http://schemas.microsoft.com/office/word/2020/wordml/sdtdatahash" xmlns:w16se="http://schemas.microsoft.com/office/word/2015/wordml/symex" xmlns:wpg="http://schemas.microsoft.com/office/word/2010/wordprocessingGroup" xmlns:wpi="http://schemas.microsoft.com/office/word/2010/wordprocessingInk" xmlns:wne="http://schemas.microsoft.com/office/word/2006/wordml" xmlns:wps="http://schemas.microsoft.com/office/word/2010/wordprocessingShape" mc:Ignorable="w14 w15 w16se w16cid w16 w16cex w16sdtdh wp14">
+<w:endnotes xmlns:wpc="http://schemas.microsoft.com/office/word/2010/wordprocessingCanvas" xmlns:cx="http://schemas.microsoft.com/office/drawing/2014/chartex" xmlns:cx1="http://schemas.microsoft.com/office/drawing/2015/9/8/chartex" xmlns:cx2="http://schemas.microsoft.com/office/drawing/2015/10/21/chartex" xmlns:cx3="http://schemas.microsoft.com/office/drawing/2016/5/9/chartex" xmlns:cx4="http://schemas.microsoft.com/office/drawing/2016/5/10/chartex" xmlns:cx5="http://schemas.microsoft.com/office/drawing/2016/5/11/chartex" xmlns:cx6="http://schemas.microsoft.com/office/drawing/2016/5/12/chartex" xmlns:cx7="http://schemas.microsoft.com/office/drawing/2016/5/13/chartex" xmlns:cx8="http://schemas.microsoft.com/office/drawing/2016/5/14/chartex" xmlns:mc="http://schemas.openxmlformats.org/markup-compatibility/2006" xmlns:aink="http://schemas.microsoft.com/office/drawing/2016/ink" xmlns:am3d="http://schemas.microsoft.com/office/drawing/2017/model3d" xmlns:o="urn:schemas-microsoft-com:office:office" xmlns:oel="http://schemas.microsoft.com/office/2019/extlst" xmlns:r="http://schemas.openxmlformats.org/officeDocument/2006/relationships" xmlns:m="http://schemas.openxmlformats.org/officeDocument/2006/math" xmlns:v="urn:schemas-microsoft-com:vml" xmlns:wp14="http://schemas.microsoft.com/office/word/2010/wordprocessingDrawing" xmlns:wp="http://schemas.openxmlformats.org/drawingml/2006/wordprocessingDrawing" xmlns:w10="urn:schemas-microsoft-com:office:word" xmlns:w="http://schemas.openxmlformats.org/wordprocessingml/2006/main" xmlns:w14="http://schemas.microsoft.com/office/word/2010/wordml" xmlns:w15="http://schemas.microsoft.com/office/word/2012/wordml" xmlns:w16cex="http://schemas.microsoft.com/office/word/2018/wordml/cex" xmlns:w16cid="http://schemas.microsoft.com/office/word/2016/wordml/cid" xmlns:w16="http://schemas.microsoft.com/office/word/2018/wordml" xmlns:w16sdtdh="http://schemas.microsoft.com/office/word/2020/wordml/sdtdatahash" xmlns:w16se="http://schemas.microsoft.com/office/word/2015/wordml/symex" xmlns:wpg="http://schemas.microsoft.com/office/word/2010/wordprocessingGroup" xmlns:wpi="http://schemas.microsoft.com/office/word/2010/wordprocessingInk" xmlns:wne="http://schemas.microsoft.com/office/word/2006/wordml" xmlns:wps="http://schemas.microsoft.com/office/word/2010/wordprocessingShape" mc:Ignorable="w14 w15 w16se w16cid w16 w16cex w16sdtdh wp14">
   <w:endnote w:type="separator" w:id="-1">
     <w:p>
       <w:pPr>
@@ -8535,7 +9831,7 @@
 </file>
 
 <file path=word/footer1.xml><?xml version="1.0" encoding="utf-8"?>
-<w:ftr xmlns:wpc="http://schemas.microsoft.com/office/word/2010/wordprocessingCanvas" xmlns:cx="http://schemas.microsoft.com/office/drawing/2014/chartex" xmlns:cx1="http://schemas.microsoft.com/office/drawing/2015/9/8/chartex" xmlns:cx2="http://schemas.microsoft.com/office/drawing/2015/10/21/chartex" xmlns:cx3="http://schemas.microsoft.com/office/drawing/2016/5/9/chartex" xmlns:cx4="http://schemas.microsoft.com/office/drawing/2016/5/10/chartex" xmlns:cx5="http://schemas.microsoft.com/office/drawing/2016/5/11/chartex" xmlns:cx6="http://schemas.microsoft.com/office/drawing/2016/5/12/chartex" xmlns:cx7="http://schemas.microsoft.com/office/drawing/2016/5/13/chartex" xmlns:cx8="http://schemas.microsoft.com/office/drawing/2016/5/14/chartex" xmlns:mc="http://schemas.openxmlformats.org/markup-compatibility/2006" xmlns:aink="http://schemas.microsoft.com/office/drawing/2016/ink" xmlns:am3d="http://schemas.microsoft.com/office/drawing/2017/model3d" xmlns:o="urn:schemas-microsoft-com:office:office" xmlns:oel="http://schemas.microsoft.com/office/2019/extlst" xmlns:r="http://schemas.openxmlformats.org/officeDocument/2006/relationships" xmlns:m="http://schemas.openxmlformats.org/officeDocument/2006/math" xmlns:v="urn:schemas-microsoft-com:vml" xmlns:wp14="http://schemas.microsoft.com/office/word/2010/wordprocessingDrawing" xmlns:wp="http://schemas.openxmlformats.org/drawingml/2006/wordprocessingDrawing" xmlns:w10="urn:schemas-microsoft-com:office:word" xmlns:w="http://schemas.openxmlformats.org/wordprocessingml/2006/main" xmlns:w14="http://schemas.microsoft.com/office/word/2010/wordml" xmlns:w15="http://schemas.microsoft.com/office/word/2012/wordml" xmlns:w16cex="http://schemas.microsoft.com/office/word/2018/wordml/cex" xmlns:w16cid="http://schemas.microsoft.com/office/word/2016/wordml/cid" xmlns:w16="http://schemas.microsoft.com/office/word/2018/wordml" xmlns:w16du="http://schemas.microsoft.com/office/word/2023/wordml/word16du" xmlns:w16sdtdh="http://schemas.microsoft.com/office/word/2020/wordml/sdtdatahash" xmlns:w16se="http://schemas.microsoft.com/office/word/2015/wordml/symex" xmlns:wpg="http://schemas.microsoft.com/office/word/2010/wordprocessingGroup" xmlns:wpi="http://schemas.microsoft.com/office/word/2010/wordprocessingInk" xmlns:wne="http://schemas.microsoft.com/office/word/2006/wordml" xmlns:wps="http://schemas.microsoft.com/office/word/2010/wordprocessingShape" mc:Ignorable="w14 w15 w16se w16cid w16 w16cex w16sdtdh wp14">
+<w:ftr xmlns:wpc="http://schemas.microsoft.com/office/word/2010/wordprocessingCanvas" xmlns:cx="http://schemas.microsoft.com/office/drawing/2014/chartex" xmlns:cx1="http://schemas.microsoft.com/office/drawing/2015/9/8/chartex" xmlns:cx2="http://schemas.microsoft.com/office/drawing/2015/10/21/chartex" xmlns:cx3="http://schemas.microsoft.com/office/drawing/2016/5/9/chartex" xmlns:cx4="http://schemas.microsoft.com/office/drawing/2016/5/10/chartex" xmlns:cx5="http://schemas.microsoft.com/office/drawing/2016/5/11/chartex" xmlns:cx6="http://schemas.microsoft.com/office/drawing/2016/5/12/chartex" xmlns:cx7="http://schemas.microsoft.com/office/drawing/2016/5/13/chartex" xmlns:cx8="http://schemas.microsoft.com/office/drawing/2016/5/14/chartex" xmlns:mc="http://schemas.openxmlformats.org/markup-compatibility/2006" xmlns:aink="http://schemas.microsoft.com/office/drawing/2016/ink" xmlns:am3d="http://schemas.microsoft.com/office/drawing/2017/model3d" xmlns:o="urn:schemas-microsoft-com:office:office" xmlns:oel="http://schemas.microsoft.com/office/2019/extlst" xmlns:r="http://schemas.openxmlformats.org/officeDocument/2006/relationships" xmlns:m="http://schemas.openxmlformats.org/officeDocument/2006/math" xmlns:v="urn:schemas-microsoft-com:vml" xmlns:wp14="http://schemas.microsoft.com/office/word/2010/wordprocessingDrawing" xmlns:wp="http://schemas.openxmlformats.org/drawingml/2006/wordprocessingDrawing" xmlns:w10="urn:schemas-microsoft-com:office:word" xmlns:w="http://schemas.openxmlformats.org/wordprocessingml/2006/main" xmlns:w14="http://schemas.microsoft.com/office/word/2010/wordml" xmlns:w15="http://schemas.microsoft.com/office/word/2012/wordml" xmlns:w16cex="http://schemas.microsoft.com/office/word/2018/wordml/cex" xmlns:w16cid="http://schemas.microsoft.com/office/word/2016/wordml/cid" xmlns:w16="http://schemas.microsoft.com/office/word/2018/wordml" xmlns:w16sdtdh="http://schemas.microsoft.com/office/word/2020/wordml/sdtdatahash" xmlns:w16se="http://schemas.microsoft.com/office/word/2015/wordml/symex" xmlns:wpg="http://schemas.microsoft.com/office/word/2010/wordprocessingGroup" xmlns:wpi="http://schemas.microsoft.com/office/word/2010/wordprocessingInk" xmlns:wne="http://schemas.microsoft.com/office/word/2006/wordml" xmlns:wps="http://schemas.microsoft.com/office/word/2010/wordprocessingShape" mc:Ignorable="w14 w15 w16se w16cid w16 w16cex w16sdtdh wp14">
   <w:p>
     <w:pPr>
       <w:pStyle w:val="Footer"/>
@@ -8612,7 +9908,7 @@
 </file>
 
 <file path=word/footer2.xml><?xml version="1.0" encoding="utf-8"?>
-<w:ftr xmlns:wpc="http://schemas.microsoft.com/office/word/2010/wordprocessingCanvas" xmlns:cx="http://schemas.microsoft.com/office/drawing/2014/chartex" xmlns:cx1="http://schemas.microsoft.com/office/drawing/2015/9/8/chartex" xmlns:cx2="http://schemas.microsoft.com/office/drawing/2015/10/21/chartex" xmlns:cx3="http://schemas.microsoft.com/office/drawing/2016/5/9/chartex" xmlns:cx4="http://schemas.microsoft.com/office/drawing/2016/5/10/chartex" xmlns:cx5="http://schemas.microsoft.com/office/drawing/2016/5/11/chartex" xmlns:cx6="http://schemas.microsoft.com/office/drawing/2016/5/12/chartex" xmlns:cx7="http://schemas.microsoft.com/office/drawing/2016/5/13/chartex" xmlns:cx8="http://schemas.microsoft.com/office/drawing/2016/5/14/chartex" xmlns:mc="http://schemas.openxmlformats.org/markup-compatibility/2006" xmlns:aink="http://schemas.microsoft.com/office/drawing/2016/ink" xmlns:am3d="http://schemas.microsoft.com/office/drawing/2017/model3d" xmlns:o="urn:schemas-microsoft-com:office:office" xmlns:oel="http://schemas.microsoft.com/office/2019/extlst" xmlns:r="http://schemas.openxmlformats.org/officeDocument/2006/relationships" xmlns:m="http://schemas.openxmlformats.org/officeDocument/2006/math" xmlns:v="urn:schemas-microsoft-com:vml" xmlns:wp14="http://schemas.microsoft.com/office/word/2010/wordprocessingDrawing" xmlns:wp="http://schemas.openxmlformats.org/drawingml/2006/wordprocessingDrawing" xmlns:w10="urn:schemas-microsoft-com:office:word" xmlns:w="http://schemas.openxmlformats.org/wordprocessingml/2006/main" xmlns:w14="http://schemas.microsoft.com/office/word/2010/wordml" xmlns:w15="http://schemas.microsoft.com/office/word/2012/wordml" xmlns:w16cex="http://schemas.microsoft.com/office/word/2018/wordml/cex" xmlns:w16cid="http://schemas.microsoft.com/office/word/2016/wordml/cid" xmlns:w16="http://schemas.microsoft.com/office/word/2018/wordml" xmlns:w16du="http://schemas.microsoft.com/office/word/2023/wordml/word16du" xmlns:w16sdtdh="http://schemas.microsoft.com/office/word/2020/wordml/sdtdatahash" xmlns:w16se="http://schemas.microsoft.com/office/word/2015/wordml/symex" xmlns:wpg="http://schemas.microsoft.com/office/word/2010/wordprocessingGroup" xmlns:wpi="http://schemas.microsoft.com/office/word/2010/wordprocessingInk" xmlns:wne="http://schemas.microsoft.com/office/word/2006/wordml" xmlns:wps="http://schemas.microsoft.com/office/word/2010/wordprocessingShape" mc:Ignorable="w14 w15 w16se w16cid w16 w16cex w16sdtdh wp14">
+<w:ftr xmlns:wpc="http://schemas.microsoft.com/office/word/2010/wordprocessingCanvas" xmlns:cx="http://schemas.microsoft.com/office/drawing/2014/chartex" xmlns:cx1="http://schemas.microsoft.com/office/drawing/2015/9/8/chartex" xmlns:cx2="http://schemas.microsoft.com/office/drawing/2015/10/21/chartex" xmlns:cx3="http://schemas.microsoft.com/office/drawing/2016/5/9/chartex" xmlns:cx4="http://schemas.microsoft.com/office/drawing/2016/5/10/chartex" xmlns:cx5="http://schemas.microsoft.com/office/drawing/2016/5/11/chartex" xmlns:cx6="http://schemas.microsoft.com/office/drawing/2016/5/12/chartex" xmlns:cx7="http://schemas.microsoft.com/office/drawing/2016/5/13/chartex" xmlns:cx8="http://schemas.microsoft.com/office/drawing/2016/5/14/chartex" xmlns:mc="http://schemas.openxmlformats.org/markup-compatibility/2006" xmlns:aink="http://schemas.microsoft.com/office/drawing/2016/ink" xmlns:am3d="http://schemas.microsoft.com/office/drawing/2017/model3d" xmlns:o="urn:schemas-microsoft-com:office:office" xmlns:oel="http://schemas.microsoft.com/office/2019/extlst" xmlns:r="http://schemas.openxmlformats.org/officeDocument/2006/relationships" xmlns:m="http://schemas.openxmlformats.org/officeDocument/2006/math" xmlns:v="urn:schemas-microsoft-com:vml" xmlns:wp14="http://schemas.microsoft.com/office/word/2010/wordprocessingDrawing" xmlns:wp="http://schemas.openxmlformats.org/drawingml/2006/wordprocessingDrawing" xmlns:w10="urn:schemas-microsoft-com:office:word" xmlns:w="http://schemas.openxmlformats.org/wordprocessingml/2006/main" xmlns:w14="http://schemas.microsoft.com/office/word/2010/wordml" xmlns:w15="http://schemas.microsoft.com/office/word/2012/wordml" xmlns:w16cex="http://schemas.microsoft.com/office/word/2018/wordml/cex" xmlns:w16cid="http://schemas.microsoft.com/office/word/2016/wordml/cid" xmlns:w16="http://schemas.microsoft.com/office/word/2018/wordml" xmlns:w16sdtdh="http://schemas.microsoft.com/office/word/2020/wordml/sdtdatahash" xmlns:w16se="http://schemas.microsoft.com/office/word/2015/wordml/symex" xmlns:wpg="http://schemas.microsoft.com/office/word/2010/wordprocessingGroup" xmlns:wpi="http://schemas.microsoft.com/office/word/2010/wordprocessingInk" xmlns:wne="http://schemas.microsoft.com/office/word/2006/wordml" xmlns:wps="http://schemas.microsoft.com/office/word/2010/wordprocessingShape" mc:Ignorable="w14 w15 w16se w16cid w16 w16cex w16sdtdh wp14">
   <w:p>
     <w:pPr>
       <w:pStyle w:val="NormalWeb"/>
@@ -8703,7 +9999,7 @@
 </file>
 
 <file path=word/footnotes.xml><?xml version="1.0" encoding="utf-8"?>
-<w:footnotes xmlns:wpc="http://schemas.microsoft.com/office/word/2010/wordprocessingCanvas" xmlns:cx="http://schemas.microsoft.com/office/drawing/2014/chartex" xmlns:cx1="http://schemas.microsoft.com/office/drawing/2015/9/8/chartex" xmlns:cx2="http://schemas.microsoft.com/office/drawing/2015/10/21/chartex" xmlns:cx3="http://schemas.microsoft.com/office/drawing/2016/5/9/chartex" xmlns:cx4="http://schemas.microsoft.com/office/drawing/2016/5/10/chartex" xmlns:cx5="http://schemas.microsoft.com/office/drawing/2016/5/11/chartex" xmlns:cx6="http://schemas.microsoft.com/office/drawing/2016/5/12/chartex" xmlns:cx7="http://schemas.microsoft.com/office/drawing/2016/5/13/chartex" xmlns:cx8="http://schemas.microsoft.com/office/drawing/2016/5/14/chartex" xmlns:mc="http://schemas.openxmlformats.org/markup-compatibility/2006" xmlns:aink="http://schemas.microsoft.com/office/drawing/2016/ink" xmlns:am3d="http://schemas.microsoft.com/office/drawing/2017/model3d" xmlns:o="urn:schemas-microsoft-com:office:office" xmlns:oel="http://schemas.microsoft.com/office/2019/extlst" xmlns:r="http://schemas.openxmlformats.org/officeDocument/2006/relationships" xmlns:m="http://schemas.openxmlformats.org/officeDocument/2006/math" xmlns:v="urn:schemas-microsoft-com:vml" xmlns:wp14="http://schemas.microsoft.com/office/word/2010/wordprocessingDrawing" xmlns:wp="http://schemas.openxmlformats.org/drawingml/2006/wordprocessingDrawing" xmlns:w10="urn:schemas-microsoft-com:office:word" xmlns:w="http://schemas.openxmlformats.org/wordprocessingml/2006/main" xmlns:w14="http://schemas.microsoft.com/office/word/2010/wordml" xmlns:w15="http://schemas.microsoft.com/office/word/2012/wordml" xmlns:w16cex="http://schemas.microsoft.com/office/word/2018/wordml/cex" xmlns:w16cid="http://schemas.microsoft.com/office/word/2016/wordml/cid" xmlns:w16="http://schemas.microsoft.com/office/word/2018/wordml" xmlns:w16du="http://schemas.microsoft.com/office/word/2023/wordml/word16du" xmlns:w16sdtdh="http://schemas.microsoft.com/office/word/2020/wordml/sdtdatahash" xmlns:w16se="http://schemas.microsoft.com/office/word/2015/wordml/symex" xmlns:wpg="http://schemas.microsoft.com/office/word/2010/wordprocessingGroup" xmlns:wpi="http://schemas.microsoft.com/office/word/2010/wordprocessingInk" xmlns:wne="http://schemas.microsoft.com/office/word/2006/wordml" xmlns:wps="http://schemas.microsoft.com/office/word/2010/wordprocessingShape" mc:Ignorable="w14 w15 w16se w16cid w16 w16cex w16sdtdh wp14">
+<w:footnotes xmlns:wpc="http://schemas.microsoft.com/office/word/2010/wordprocessingCanvas" xmlns:cx="http://schemas.microsoft.com/office/drawing/2014/chartex" xmlns:cx1="http://schemas.microsoft.com/office/drawing/2015/9/8/chartex" xmlns:cx2="http://schemas.microsoft.com/office/drawing/2015/10/21/chartex" xmlns:cx3="http://schemas.microsoft.com/office/drawing/2016/5/9/chartex" xmlns:cx4="http://schemas.microsoft.com/office/drawing/2016/5/10/chartex" xmlns:cx5="http://schemas.microsoft.com/office/drawing/2016/5/11/chartex" xmlns:cx6="http://schemas.microsoft.com/office/drawing/2016/5/12/chartex" xmlns:cx7="http://schemas.microsoft.com/office/drawing/2016/5/13/chartex" xmlns:cx8="http://schemas.microsoft.com/office/drawing/2016/5/14/chartex" xmlns:mc="http://schemas.openxmlformats.org/markup-compatibility/2006" xmlns:aink="http://schemas.microsoft.com/office/drawing/2016/ink" xmlns:am3d="http://schemas.microsoft.com/office/drawing/2017/model3d" xmlns:o="urn:schemas-microsoft-com:office:office" xmlns:oel="http://schemas.microsoft.com/office/2019/extlst" xmlns:r="http://schemas.openxmlformats.org/officeDocument/2006/relationships" xmlns:m="http://schemas.openxmlformats.org/officeDocument/2006/math" xmlns:v="urn:schemas-microsoft-com:vml" xmlns:wp14="http://schemas.microsoft.com/office/word/2010/wordprocessingDrawing" xmlns:wp="http://schemas.openxmlformats.org/drawingml/2006/wordprocessingDrawing" xmlns:w10="urn:schemas-microsoft-com:office:word" xmlns:w="http://schemas.openxmlformats.org/wordprocessingml/2006/main" xmlns:w14="http://schemas.microsoft.com/office/word/2010/wordml" xmlns:w15="http://schemas.microsoft.com/office/word/2012/wordml" xmlns:w16cex="http://schemas.microsoft.com/office/word/2018/wordml/cex" xmlns:w16cid="http://schemas.microsoft.com/office/word/2016/wordml/cid" xmlns:w16="http://schemas.microsoft.com/office/word/2018/wordml" xmlns:w16sdtdh="http://schemas.microsoft.com/office/word/2020/wordml/sdtdatahash" xmlns:w16se="http://schemas.microsoft.com/office/word/2015/wordml/symex" xmlns:wpg="http://schemas.microsoft.com/office/word/2010/wordprocessingGroup" xmlns:wpi="http://schemas.microsoft.com/office/word/2010/wordprocessingInk" xmlns:wne="http://schemas.microsoft.com/office/word/2006/wordml" xmlns:wps="http://schemas.microsoft.com/office/word/2010/wordprocessingShape" mc:Ignorable="w14 w15 w16se w16cid w16 w16cex w16sdtdh wp14">
   <w:footnote w:type="separator" w:id="-1">
     <w:p>
       <w:pPr>
@@ -8735,7 +10031,7 @@
 </file>
 
 <file path=word/header1.xml><?xml version="1.0" encoding="utf-8"?>
-<w:hdr xmlns:wpc="http://schemas.microsoft.com/office/word/2010/wordprocessingCanvas" xmlns:cx="http://schemas.microsoft.com/office/drawing/2014/chartex" xmlns:cx1="http://schemas.microsoft.com/office/drawing/2015/9/8/chartex" xmlns:cx2="http://schemas.microsoft.com/office/drawing/2015/10/21/chartex" xmlns:cx3="http://schemas.microsoft.com/office/drawing/2016/5/9/chartex" xmlns:cx4="http://schemas.microsoft.com/office/drawing/2016/5/10/chartex" xmlns:cx5="http://schemas.microsoft.com/office/drawing/2016/5/11/chartex" xmlns:cx6="http://schemas.microsoft.com/office/drawing/2016/5/12/chartex" xmlns:cx7="http://schemas.microsoft.com/office/drawing/2016/5/13/chartex" xmlns:cx8="http://schemas.microsoft.com/office/drawing/2016/5/14/chartex" xmlns:mc="http://schemas.openxmlformats.org/markup-compatibility/2006" xmlns:aink="http://schemas.microsoft.com/office/drawing/2016/ink" xmlns:am3d="http://schemas.microsoft.com/office/drawing/2017/model3d" xmlns:o="urn:schemas-microsoft-com:office:office" xmlns:oel="http://schemas.microsoft.com/office/2019/extlst" xmlns:r="http://schemas.openxmlformats.org/officeDocument/2006/relationships" xmlns:m="http://schemas.openxmlformats.org/officeDocument/2006/math" xmlns:v="urn:schemas-microsoft-com:vml" xmlns:wp14="http://schemas.microsoft.com/office/word/2010/wordprocessingDrawing" xmlns:wp="http://schemas.openxmlformats.org/drawingml/2006/wordprocessingDrawing" xmlns:w10="urn:schemas-microsoft-com:office:word" xmlns:w="http://schemas.openxmlformats.org/wordprocessingml/2006/main" xmlns:w14="http://schemas.microsoft.com/office/word/2010/wordml" xmlns:w15="http://schemas.microsoft.com/office/word/2012/wordml" xmlns:w16cex="http://schemas.microsoft.com/office/word/2018/wordml/cex" xmlns:w16cid="http://schemas.microsoft.com/office/word/2016/wordml/cid" xmlns:w16="http://schemas.microsoft.com/office/word/2018/wordml" xmlns:w16du="http://schemas.microsoft.com/office/word/2023/wordml/word16du" xmlns:w16sdtdh="http://schemas.microsoft.com/office/word/2020/wordml/sdtdatahash" xmlns:w16se="http://schemas.microsoft.com/office/word/2015/wordml/symex" xmlns:wpg="http://schemas.microsoft.com/office/word/2010/wordprocessingGroup" xmlns:wpi="http://schemas.microsoft.com/office/word/2010/wordprocessingInk" xmlns:wne="http://schemas.microsoft.com/office/word/2006/wordml" xmlns:wps="http://schemas.microsoft.com/office/word/2010/wordprocessingShape" mc:Ignorable="w14 w15 w16se w16cid w16 w16cex w16sdtdh wp14">
+<w:hdr xmlns:wpc="http://schemas.microsoft.com/office/word/2010/wordprocessingCanvas" xmlns:cx="http://schemas.microsoft.com/office/drawing/2014/chartex" xmlns:cx1="http://schemas.microsoft.com/office/drawing/2015/9/8/chartex" xmlns:cx2="http://schemas.microsoft.com/office/drawing/2015/10/21/chartex" xmlns:cx3="http://schemas.microsoft.com/office/drawing/2016/5/9/chartex" xmlns:cx4="http://schemas.microsoft.com/office/drawing/2016/5/10/chartex" xmlns:cx5="http://schemas.microsoft.com/office/drawing/2016/5/11/chartex" xmlns:cx6="http://schemas.microsoft.com/office/drawing/2016/5/12/chartex" xmlns:cx7="http://schemas.microsoft.com/office/drawing/2016/5/13/chartex" xmlns:cx8="http://schemas.microsoft.com/office/drawing/2016/5/14/chartex" xmlns:mc="http://schemas.openxmlformats.org/markup-compatibility/2006" xmlns:aink="http://schemas.microsoft.com/office/drawing/2016/ink" xmlns:am3d="http://schemas.microsoft.com/office/drawing/2017/model3d" xmlns:o="urn:schemas-microsoft-com:office:office" xmlns:oel="http://schemas.microsoft.com/office/2019/extlst" xmlns:r="http://schemas.openxmlformats.org/officeDocument/2006/relationships" xmlns:m="http://schemas.openxmlformats.org/officeDocument/2006/math" xmlns:v="urn:schemas-microsoft-com:vml" xmlns:wp14="http://schemas.microsoft.com/office/word/2010/wordprocessingDrawing" xmlns:wp="http://schemas.openxmlformats.org/drawingml/2006/wordprocessingDrawing" xmlns:w10="urn:schemas-microsoft-com:office:word" xmlns:w="http://schemas.openxmlformats.org/wordprocessingml/2006/main" xmlns:w14="http://schemas.microsoft.com/office/word/2010/wordml" xmlns:w15="http://schemas.microsoft.com/office/word/2012/wordml" xmlns:w16cex="http://schemas.microsoft.com/office/word/2018/wordml/cex" xmlns:w16cid="http://schemas.microsoft.com/office/word/2016/wordml/cid" xmlns:w16="http://schemas.microsoft.com/office/word/2018/wordml" xmlns:w16sdtdh="http://schemas.microsoft.com/office/word/2020/wordml/sdtdatahash" xmlns:w16se="http://schemas.microsoft.com/office/word/2015/wordml/symex" xmlns:wpg="http://schemas.microsoft.com/office/word/2010/wordprocessingGroup" xmlns:wpi="http://schemas.microsoft.com/office/word/2010/wordprocessingInk" xmlns:wne="http://schemas.microsoft.com/office/word/2006/wordml" xmlns:wps="http://schemas.microsoft.com/office/word/2010/wordprocessingShape" mc:Ignorable="w14 w15 w16se w16cid w16 w16cex w16sdtdh wp14">
   <w:p>
     <w:pPr>
       <w:pStyle w:val="Header"/>
@@ -8807,7 +10103,7 @@
 </file>
 
 <file path=word/numbering.xml><?xml version="1.0" encoding="utf-8"?>
-<w:numbering xmlns:wpc="http://schemas.microsoft.com/office/word/2010/wordprocessingCanvas" xmlns:cx="http://schemas.microsoft.com/office/drawing/2014/chartex" xmlns:cx1="http://schemas.microsoft.com/office/drawing/2015/9/8/chartex" xmlns:cx2="http://schemas.microsoft.com/office/drawing/2015/10/21/chartex" xmlns:cx3="http://schemas.microsoft.com/office/drawing/2016/5/9/chartex" xmlns:cx4="http://schemas.microsoft.com/office/drawing/2016/5/10/chartex" xmlns:cx5="http://schemas.microsoft.com/office/drawing/2016/5/11/chartex" xmlns:cx6="http://schemas.microsoft.com/office/drawing/2016/5/12/chartex" xmlns:cx7="http://schemas.microsoft.com/office/drawing/2016/5/13/chartex" xmlns:cx8="http://schemas.microsoft.com/office/drawing/2016/5/14/chartex" xmlns:mc="http://schemas.openxmlformats.org/markup-compatibility/2006" xmlns:aink="http://schemas.microsoft.com/office/drawing/2016/ink" xmlns:am3d="http://schemas.microsoft.com/office/drawing/2017/model3d" xmlns:o="urn:schemas-microsoft-com:office:office" xmlns:oel="http://schemas.microsoft.com/office/2019/extlst" xmlns:r="http://schemas.openxmlformats.org/officeDocument/2006/relationships" xmlns:m="http://schemas.openxmlformats.org/officeDocument/2006/math" xmlns:v="urn:schemas-microsoft-com:vml" xmlns:wp14="http://schemas.microsoft.com/office/word/2010/wordprocessingDrawing" xmlns:wp="http://schemas.openxmlformats.org/drawingml/2006/wordprocessingDrawing" xmlns:w10="urn:schemas-microsoft-com:office:word" xmlns:w="http://schemas.openxmlformats.org/wordprocessingml/2006/main" xmlns:w14="http://schemas.microsoft.com/office/word/2010/wordml" xmlns:w15="http://schemas.microsoft.com/office/word/2012/wordml" xmlns:w16cex="http://schemas.microsoft.com/office/word/2018/wordml/cex" xmlns:w16cid="http://schemas.microsoft.com/office/word/2016/wordml/cid" xmlns:w16="http://schemas.microsoft.com/office/word/2018/wordml" xmlns:w16du="http://schemas.microsoft.com/office/word/2023/wordml/word16du" xmlns:w16sdtdh="http://schemas.microsoft.com/office/word/2020/wordml/sdtdatahash" xmlns:w16se="http://schemas.microsoft.com/office/word/2015/wordml/symex" xmlns:wpg="http://schemas.microsoft.com/office/word/2010/wordprocessingGroup" xmlns:wpi="http://schemas.microsoft.com/office/word/2010/wordprocessingInk" xmlns:wne="http://schemas.microsoft.com/office/word/2006/wordml" xmlns:wps="http://schemas.microsoft.com/office/word/2010/wordprocessingShape" mc:Ignorable="w14 w15 w16se w16cid w16 w16cex w16sdtdh wp14">
+<w:numbering xmlns:wpc="http://schemas.microsoft.com/office/word/2010/wordprocessingCanvas" xmlns:cx="http://schemas.microsoft.com/office/drawing/2014/chartex" xmlns:cx1="http://schemas.microsoft.com/office/drawing/2015/9/8/chartex" xmlns:cx2="http://schemas.microsoft.com/office/drawing/2015/10/21/chartex" xmlns:cx3="http://schemas.microsoft.com/office/drawing/2016/5/9/chartex" xmlns:cx4="http://schemas.microsoft.com/office/drawing/2016/5/10/chartex" xmlns:cx5="http://schemas.microsoft.com/office/drawing/2016/5/11/chartex" xmlns:cx6="http://schemas.microsoft.com/office/drawing/2016/5/12/chartex" xmlns:cx7="http://schemas.microsoft.com/office/drawing/2016/5/13/chartex" xmlns:cx8="http://schemas.microsoft.com/office/drawing/2016/5/14/chartex" xmlns:mc="http://schemas.openxmlformats.org/markup-compatibility/2006" xmlns:aink="http://schemas.microsoft.com/office/drawing/2016/ink" xmlns:am3d="http://schemas.microsoft.com/office/drawing/2017/model3d" xmlns:o="urn:schemas-microsoft-com:office:office" xmlns:oel="http://schemas.microsoft.com/office/2019/extlst" xmlns:r="http://schemas.openxmlformats.org/officeDocument/2006/relationships" xmlns:m="http://schemas.openxmlformats.org/officeDocument/2006/math" xmlns:v="urn:schemas-microsoft-com:vml" xmlns:wp14="http://schemas.microsoft.com/office/word/2010/wordprocessingDrawing" xmlns:wp="http://schemas.openxmlformats.org/drawingml/2006/wordprocessingDrawing" xmlns:w10="urn:schemas-microsoft-com:office:word" xmlns:w="http://schemas.openxmlformats.org/wordprocessingml/2006/main" xmlns:w14="http://schemas.microsoft.com/office/word/2010/wordml" xmlns:w15="http://schemas.microsoft.com/office/word/2012/wordml" xmlns:w16cex="http://schemas.microsoft.com/office/word/2018/wordml/cex" xmlns:w16cid="http://schemas.microsoft.com/office/word/2016/wordml/cid" xmlns:w16="http://schemas.microsoft.com/office/word/2018/wordml" xmlns:w16sdtdh="http://schemas.microsoft.com/office/word/2020/wordml/sdtdatahash" xmlns:w16se="http://schemas.microsoft.com/office/word/2015/wordml/symex" xmlns:wpg="http://schemas.microsoft.com/office/word/2010/wordprocessingGroup" xmlns:wpi="http://schemas.microsoft.com/office/word/2010/wordprocessingInk" xmlns:wne="http://schemas.microsoft.com/office/word/2006/wordml" xmlns:wps="http://schemas.microsoft.com/office/word/2010/wordprocessingShape" mc:Ignorable="w14 w15 w16se w16cid w16 w16cex w16sdtdh wp14">
   <w:abstractNum w:abstractNumId="0" w15:restartNumberingAfterBreak="0">
     <w:nsid w:val="FFFFFF7C"/>
     <w:multiLevelType w:val="singleLevel"/>
@@ -13309,6 +14605,15 @@
 </file>
 
 <file path=customXml/item1.xml><?xml version="1.0" encoding="utf-8"?>
+<?mso-contentType ?>
+<FormTemplates xmlns="http://schemas.microsoft.com/sharepoint/v3/contenttype/forms">
+  <Display>DocumentLibraryForm</Display>
+  <Edit>DocumentLibraryForm</Edit>
+  <New>DocumentLibraryForm</New>
+</FormTemplates>
+</file>
+
+<file path=customXml/item2.xml><?xml version="1.0" encoding="utf-8"?>
 <ct:contentTypeSchema xmlns:ct="http://schemas.microsoft.com/office/2006/metadata/contentType" xmlns:ma="http://schemas.microsoft.com/office/2006/metadata/properties/metaAttributes" ct:_="" ma:_="" ma:contentTypeName="Document" ma:contentTypeID="0x010100EBA535DFF5A8694DBFC392C7482A5D29" ma:contentTypeVersion="15" ma:contentTypeDescription="Create a new document." ma:contentTypeScope="" ma:versionID="97e4a9e60b7c36f7381ac2d70c818aef">
   <xsd:schema xmlns:xsd="http://www.w3.org/2001/XMLSchema" xmlns:xs="http://www.w3.org/2001/XMLSchema" xmlns:p="http://schemas.microsoft.com/office/2006/metadata/properties" xmlns:ns2="8d0d7c7a-3fcd-48ce-8115-c8cdb45204dd" xmlns:ns3="ffa52898-63f8-4c79-8877-ee2d24c3633f" targetNamespace="http://schemas.microsoft.com/office/2006/metadata/properties" ma:root="true" ma:fieldsID="0160fbecc11f88d48343fd506b56ba8b" ns2:_="" ns3:_="">
     <xsd:import namespace="8d0d7c7a-3fcd-48ce-8115-c8cdb45204dd"/>
@@ -13545,16 +14850,11 @@
 </ct:contentTypeSchema>
 </file>
 
-<file path=customXml/item2.xml><?xml version="1.0" encoding="utf-8"?>
-<?mso-contentType ?>
-<FormTemplates xmlns="http://schemas.microsoft.com/sharepoint/v3/contenttype/forms">
-  <Display>DocumentLibraryForm</Display>
-  <Edit>DocumentLibraryForm</Edit>
-  <New>DocumentLibraryForm</New>
-</FormTemplates>
+<file path=customXml/item3.xml><?xml version="1.0" encoding="utf-8"?>
+<b:Sources xmlns:b="http://schemas.openxmlformats.org/officeDocument/2006/bibliography" xmlns="http://schemas.openxmlformats.org/officeDocument/2006/bibliography" SelectedStyle="\APASixthEditionOfficeOnline.xsl" StyleName="APA" Version="6"/>
 </file>
 
-<file path=customXml/item3.xml><?xml version="1.0" encoding="utf-8"?>
+<file path=customXml/item4.xml><?xml version="1.0" encoding="utf-8"?>
 <p:properties xmlns:p="http://schemas.microsoft.com/office/2006/metadata/properties" xmlns:xsi="http://www.w3.org/2001/XMLSchema-instance" xmlns:pc="http://schemas.microsoft.com/office/infopath/2007/PartnerControls">
   <documentManagement>
     <TaxCatchAll xmlns="ffa52898-63f8-4c79-8877-ee2d24c3633f" xsi:nil="true"/>
@@ -13565,11 +14865,15 @@
 </p:properties>
 </file>
 
-<file path=customXml/item4.xml><?xml version="1.0" encoding="utf-8"?>
-<b:Sources xmlns:b="http://schemas.openxmlformats.org/officeDocument/2006/bibliography" xmlns="http://schemas.openxmlformats.org/officeDocument/2006/bibliography" SelectedStyle="\APASixthEditionOfficeOnline.xsl" StyleName="APA" Version="6"/>
+<file path=customXml/itemProps1.xml><?xml version="1.0" encoding="utf-8"?>
+<ds:datastoreItem xmlns:ds="http://schemas.openxmlformats.org/officeDocument/2006/customXml" ds:itemID="{799059B4-769D-4F2E-ACFF-B9A792173474}">
+  <ds:schemaRefs>
+    <ds:schemaRef ds:uri="http://schemas.microsoft.com/sharepoint/v3/contenttype/forms"/>
+  </ds:schemaRefs>
+</ds:datastoreItem>
 </file>
 
-<file path=customXml/itemProps1.xml><?xml version="1.0" encoding="utf-8"?>
+<file path=customXml/itemProps2.xml><?xml version="1.0" encoding="utf-8"?>
 <ds:datastoreItem xmlns:ds="http://schemas.openxmlformats.org/officeDocument/2006/customXml" ds:itemID="{C5C9CA17-8DC0-4F57-BBD1-23D6A5966D1D}">
   <ds:schemaRefs>
     <ds:schemaRef ds:uri="http://schemas.microsoft.com/office/2006/metadata/contentType"/>
@@ -13588,15 +14892,15 @@
 </ds:datastoreItem>
 </file>
 
-<file path=customXml/itemProps2.xml><?xml version="1.0" encoding="utf-8"?>
-<ds:datastoreItem xmlns:ds="http://schemas.openxmlformats.org/officeDocument/2006/customXml" ds:itemID="{799059B4-769D-4F2E-ACFF-B9A792173474}">
+<file path=customXml/itemProps3.xml><?xml version="1.0" encoding="utf-8"?>
+<ds:datastoreItem xmlns:ds="http://schemas.openxmlformats.org/officeDocument/2006/customXml" ds:itemID="{2ECA1ABF-4B5E-4447-A8A6-0CA64DB01ACB}">
   <ds:schemaRefs>
-    <ds:schemaRef ds:uri="http://schemas.microsoft.com/sharepoint/v3/contenttype/forms"/>
+    <ds:schemaRef ds:uri="http://schemas.openxmlformats.org/officeDocument/2006/bibliography"/>
   </ds:schemaRefs>
 </ds:datastoreItem>
 </file>
 
-<file path=customXml/itemProps3.xml><?xml version="1.0" encoding="utf-8"?>
+<file path=customXml/itemProps4.xml><?xml version="1.0" encoding="utf-8"?>
 <ds:datastoreItem xmlns:ds="http://schemas.openxmlformats.org/officeDocument/2006/customXml" ds:itemID="{67C69557-6FA2-4FD9-9DDB-10414B88DA10}">
   <ds:schemaRefs>
     <ds:schemaRef ds:uri="http://schemas.microsoft.com/office/2006/metadata/properties"/>
@@ -13605,12 +14909,4 @@
     <ds:schemaRef ds:uri="8d0d7c7a-3fcd-48ce-8115-c8cdb45204dd"/>
   </ds:schemaRefs>
 </ds:datastoreItem>
-</file>
-
-<file path=customXml/itemProps4.xml><?xml version="1.0" encoding="utf-8"?>
-<ds:datastoreItem xmlns:ds="http://schemas.openxmlformats.org/officeDocument/2006/customXml" ds:itemID="{2ECA1ABF-4B5E-4447-A8A6-0CA64DB01ACB}">
-  <ds:schemaRefs>
-    <ds:schemaRef ds:uri="http://schemas.openxmlformats.org/officeDocument/2006/bibliography"/>
-  </ds:schemaRefs>
-</ds:datastoreItem>
 </file>
</xml_diff>

<commit_message>
Added bullhorn subsidy option and language. Added other template files.
</commit_message>
<xml_diff>
--- a/sales/template.docx
+++ b/sales/template.docx
@@ -202,7 +202,17 @@
           <w:szCs w:val="26"/>
           <w:highlight w:val="yellow"/>
         </w:rPr>
-        <w:t>{#timelineBH1}</w:t>
+        <w:t>{#timelineBH</w:t>
+      </w:r>
+      <w:proofErr w:type="gramStart"/>
+      <w:r>
+        <w:rPr>
+          <w:rFonts w:ascii="Corbel" w:hAnsi="Corbel"/>
+          <w:sz w:val="26"/>
+          <w:szCs w:val="26"/>
+          <w:highlight w:val="yellow"/>
+        </w:rPr>
+        <w:t>1}</w:t>
       </w:r>
       <w:r>
         <w:rPr>
@@ -213,7 +223,19 @@
           <w:sz w:val="40"/>
           <w:szCs w:val="40"/>
         </w:rPr>
-        <w:t xml:space="preserve">One </w:t>
+        <w:t>One</w:t>
+      </w:r>
+      <w:proofErr w:type="gramEnd"/>
+      <w:r>
+        <w:rPr>
+          <w:rFonts w:ascii="Corbel" w:hAnsi="Corbel"/>
+          <w:b/>
+          <w:bCs/>
+          <w:color w:val="19AFA4"/>
+          <w:sz w:val="40"/>
+          <w:szCs w:val="40"/>
+        </w:rPr>
+        <w:t xml:space="preserve"> </w:t>
       </w:r>
       <w:r>
         <w:rPr>
@@ -756,16 +778,35 @@
           <w:sz w:val="26"/>
           <w:szCs w:val="26"/>
         </w:rPr>
-        <w:t>Configuration of the following Bullhorn products:</w:t>
-      </w:r>
-      <w:r>
-        <w:rPr>
-          <w:rFonts w:ascii="Corbel" w:hAnsi="Corbel"/>
-          <w:sz w:val="26"/>
-          <w:szCs w:val="26"/>
-          <w:highlight w:val="yellow"/>
-        </w:rPr>
-        <w:t>{#products}</w:t>
+        <w:t xml:space="preserve">Configuration of the following Bullhorn </w:t>
+      </w:r>
+      <w:proofErr w:type="gramStart"/>
+      <w:r>
+        <w:rPr>
+          <w:rFonts w:ascii="Corbel" w:hAnsi="Corbel"/>
+          <w:sz w:val="26"/>
+          <w:szCs w:val="26"/>
+        </w:rPr>
+        <w:t>products:</w:t>
+      </w:r>
+      <w:r>
+        <w:rPr>
+          <w:rFonts w:ascii="Corbel" w:hAnsi="Corbel"/>
+          <w:sz w:val="26"/>
+          <w:szCs w:val="26"/>
+          <w:highlight w:val="yellow"/>
+        </w:rPr>
+        <w:t>{</w:t>
+      </w:r>
+      <w:proofErr w:type="gramEnd"/>
+      <w:r>
+        <w:rPr>
+          <w:rFonts w:ascii="Corbel" w:hAnsi="Corbel"/>
+          <w:sz w:val="26"/>
+          <w:szCs w:val="26"/>
+          <w:highlight w:val="yellow"/>
+        </w:rPr>
+        <w:t>#products}</w:t>
       </w:r>
     </w:p>
     <w:p>
@@ -1520,6 +1561,7 @@
         <w:t>{/</w:t>
       </w:r>
       <w:proofErr w:type="spellStart"/>
+      <w:proofErr w:type="gramStart"/>
       <w:r>
         <w:rPr>
           <w:rFonts w:ascii="Corbel" w:hAnsi="Corbel"/>
@@ -1545,7 +1587,16 @@
           <w:sz w:val="26"/>
           <w:szCs w:val="26"/>
         </w:rPr>
-        <w:t>configuration based on user acceptance testing.</w:t>
+        <w:t>configuration</w:t>
+      </w:r>
+      <w:proofErr w:type="gramEnd"/>
+      <w:r>
+        <w:rPr>
+          <w:rFonts w:ascii="Corbel" w:hAnsi="Corbel"/>
+          <w:sz w:val="26"/>
+          <w:szCs w:val="26"/>
+        </w:rPr>
+        <w:t xml:space="preserve"> based on user acceptance testing.</w:t>
       </w:r>
       <w:r>
         <w:rPr>
@@ -1576,8 +1627,18 @@
           <w:sz w:val="26"/>
           <w:szCs w:val="26"/>
         </w:rPr>
-        <w:t>Assist Client with Bullhorn Marketplace Vendor implementations</w:t>
-      </w:r>
+        <w:t xml:space="preserve">Assist Client with Bullhorn Marketplace Vendor </w:t>
+      </w:r>
+      <w:proofErr w:type="gramStart"/>
+      <w:r>
+        <w:rPr>
+          <w:rFonts w:ascii="Corbel" w:hAnsi="Corbel"/>
+          <w:sz w:val="26"/>
+          <w:szCs w:val="26"/>
+        </w:rPr>
+        <w:t>implementations</w:t>
+      </w:r>
+      <w:proofErr w:type="gramEnd"/>
     </w:p>
     <w:p>
       <w:pPr>
@@ -1622,7 +1683,25 @@
           <w:sz w:val="26"/>
           <w:szCs w:val="26"/>
         </w:rPr>
-        <w:t>Participate in Vendor calls when necessary, to assist in the implementation of the Vendor’s product.</w:t>
+        <w:t xml:space="preserve">Participate in Vendor </w:t>
+      </w:r>
+      <w:proofErr w:type="gramStart"/>
+      <w:r>
+        <w:rPr>
+          <w:rFonts w:ascii="Corbel" w:hAnsi="Corbel"/>
+          <w:sz w:val="26"/>
+          <w:szCs w:val="26"/>
+        </w:rPr>
+        <w:t>calls</w:t>
+      </w:r>
+      <w:proofErr w:type="gramEnd"/>
+      <w:r>
+        <w:rPr>
+          <w:rFonts w:ascii="Corbel" w:hAnsi="Corbel"/>
+          <w:sz w:val="26"/>
+          <w:szCs w:val="26"/>
+        </w:rPr>
+        <w:t xml:space="preserve"> when necessary, to assist in the implementation of the Vendor’s product.</w:t>
       </w:r>
     </w:p>
     <w:p>
@@ -1829,6 +1908,7 @@
         <w:t>{^</w:t>
       </w:r>
       <w:proofErr w:type="spellStart"/>
+      <w:proofErr w:type="gramStart"/>
       <w:r>
         <w:rPr>
           <w:rFonts w:ascii="Corbel" w:hAnsi="Corbel"/>
@@ -1854,7 +1934,16 @@
           <w:sz w:val="26"/>
           <w:szCs w:val="26"/>
         </w:rPr>
-        <w:t xml:space="preserve">final data migration and </w:t>
+        <w:t>final</w:t>
+      </w:r>
+      <w:proofErr w:type="gramEnd"/>
+      <w:r>
+        <w:rPr>
+          <w:rFonts w:ascii="Corbel" w:hAnsi="Corbel"/>
+          <w:sz w:val="26"/>
+          <w:szCs w:val="26"/>
+        </w:rPr>
+        <w:t xml:space="preserve"> data migration and </w:t>
       </w:r>
       <w:r>
         <w:rPr>
@@ -1979,16 +2068,35 @@
           <w:sz w:val="26"/>
           <w:szCs w:val="26"/>
         </w:rPr>
-        <w:t>In the event remediation requires work outside this scope of work, Tonic HQ will work with Client to provide a scope of work that will address those items.</w:t>
-      </w:r>
-      <w:r>
-        <w:rPr>
-          <w:rFonts w:ascii="Corbel" w:hAnsi="Corbel"/>
-          <w:sz w:val="26"/>
-          <w:szCs w:val="26"/>
-          <w:highlight w:val="yellow"/>
-        </w:rPr>
-        <w:t>{#paidAdditions}</w:t>
+        <w:t xml:space="preserve">In the event remediation requires work outside this scope of work, Tonic HQ will work with Client to provide a scope of work that will address those </w:t>
+      </w:r>
+      <w:proofErr w:type="gramStart"/>
+      <w:r>
+        <w:rPr>
+          <w:rFonts w:ascii="Corbel" w:hAnsi="Corbel"/>
+          <w:sz w:val="26"/>
+          <w:szCs w:val="26"/>
+        </w:rPr>
+        <w:t>items.</w:t>
+      </w:r>
+      <w:r>
+        <w:rPr>
+          <w:rFonts w:ascii="Corbel" w:hAnsi="Corbel"/>
+          <w:sz w:val="26"/>
+          <w:szCs w:val="26"/>
+          <w:highlight w:val="yellow"/>
+        </w:rPr>
+        <w:t>{</w:t>
+      </w:r>
+      <w:proofErr w:type="gramEnd"/>
+      <w:r>
+        <w:rPr>
+          <w:rFonts w:ascii="Corbel" w:hAnsi="Corbel"/>
+          <w:sz w:val="26"/>
+          <w:szCs w:val="26"/>
+          <w:highlight w:val="yellow"/>
+        </w:rPr>
+        <w:t>#paidAdditions}</w:t>
       </w:r>
     </w:p>
     <w:p>
@@ -2010,16 +2118,35 @@
           <w:sz w:val="26"/>
           <w:szCs w:val="26"/>
         </w:rPr>
-        <w:t>Additional included services:</w:t>
-      </w:r>
-      <w:r>
-        <w:rPr>
-          <w:rFonts w:ascii="Corbel" w:hAnsi="Corbel"/>
-          <w:sz w:val="26"/>
-          <w:szCs w:val="26"/>
-          <w:highlight w:val="yellow"/>
-        </w:rPr>
-        <w:t>{#newHireExport}</w:t>
+        <w:t xml:space="preserve">Additional included </w:t>
+      </w:r>
+      <w:proofErr w:type="gramStart"/>
+      <w:r>
+        <w:rPr>
+          <w:rFonts w:ascii="Corbel" w:hAnsi="Corbel"/>
+          <w:sz w:val="26"/>
+          <w:szCs w:val="26"/>
+        </w:rPr>
+        <w:t>services:</w:t>
+      </w:r>
+      <w:r>
+        <w:rPr>
+          <w:rFonts w:ascii="Corbel" w:hAnsi="Corbel"/>
+          <w:sz w:val="26"/>
+          <w:szCs w:val="26"/>
+          <w:highlight w:val="yellow"/>
+        </w:rPr>
+        <w:t>{</w:t>
+      </w:r>
+      <w:proofErr w:type="gramEnd"/>
+      <w:r>
+        <w:rPr>
+          <w:rFonts w:ascii="Corbel" w:hAnsi="Corbel"/>
+          <w:sz w:val="26"/>
+          <w:szCs w:val="26"/>
+          <w:highlight w:val="yellow"/>
+        </w:rPr>
+        <w:t>#newHireExport}</w:t>
       </w:r>
     </w:p>
     <w:p>
@@ -2053,6 +2180,7 @@
         <w:t>{/</w:t>
       </w:r>
       <w:proofErr w:type="spellStart"/>
+      <w:proofErr w:type="gramStart"/>
       <w:r>
         <w:rPr>
           <w:rFonts w:ascii="Corbel" w:hAnsi="Corbel"/>
@@ -2070,7 +2198,17 @@
           <w:szCs w:val="26"/>
           <w:highlight w:val="yellow"/>
         </w:rPr>
-        <w:t>}{#qbIntegration}</w:t>
+        <w:t>}{</w:t>
+      </w:r>
+      <w:proofErr w:type="gramEnd"/>
+      <w:r>
+        <w:rPr>
+          <w:rFonts w:ascii="Corbel" w:hAnsi="Corbel"/>
+          <w:sz w:val="26"/>
+          <w:szCs w:val="26"/>
+          <w:highlight w:val="yellow"/>
+        </w:rPr>
+        <w:t>#qbIntegration}</w:t>
       </w:r>
     </w:p>
     <w:p>
@@ -2104,6 +2242,7 @@
         <w:t>{/</w:t>
       </w:r>
       <w:proofErr w:type="spellStart"/>
+      <w:proofErr w:type="gramStart"/>
       <w:r>
         <w:rPr>
           <w:rFonts w:ascii="Corbel" w:hAnsi="Corbel"/>
@@ -2121,7 +2260,17 @@
           <w:szCs w:val="26"/>
           <w:highlight w:val="yellow"/>
         </w:rPr>
-        <w:t>}{#InvoiceExport}</w:t>
+        <w:t>}{</w:t>
+      </w:r>
+      <w:proofErr w:type="gramEnd"/>
+      <w:r>
+        <w:rPr>
+          <w:rFonts w:ascii="Corbel" w:hAnsi="Corbel"/>
+          <w:sz w:val="26"/>
+          <w:szCs w:val="26"/>
+          <w:highlight w:val="yellow"/>
+        </w:rPr>
+        <w:t>#InvoiceExport}</w:t>
       </w:r>
     </w:p>
     <w:p>
@@ -2156,6 +2305,7 @@
         <w:t>{/</w:t>
       </w:r>
       <w:proofErr w:type="spellStart"/>
+      <w:proofErr w:type="gramStart"/>
       <w:r>
         <w:rPr>
           <w:rFonts w:ascii="Corbel" w:hAnsi="Corbel"/>
@@ -2173,7 +2323,17 @@
           <w:szCs w:val="26"/>
           <w:highlight w:val="yellow"/>
         </w:rPr>
-        <w:t>}{#PayDataExport}</w:t>
+        <w:t>}{</w:t>
+      </w:r>
+      <w:proofErr w:type="gramEnd"/>
+      <w:r>
+        <w:rPr>
+          <w:rFonts w:ascii="Corbel" w:hAnsi="Corbel"/>
+          <w:sz w:val="26"/>
+          <w:szCs w:val="26"/>
+          <w:highlight w:val="yellow"/>
+        </w:rPr>
+        <w:t>#PayDataExport}</w:t>
       </w:r>
     </w:p>
     <w:p>
@@ -2217,6 +2377,7 @@
         <w:t>{/</w:t>
       </w:r>
       <w:proofErr w:type="spellStart"/>
+      <w:proofErr w:type="gramStart"/>
       <w:r>
         <w:rPr>
           <w:rFonts w:ascii="Corbel" w:hAnsi="Corbel"/>
@@ -2234,7 +2395,17 @@
           <w:szCs w:val="26"/>
           <w:highlight w:val="yellow"/>
         </w:rPr>
-        <w:t>}{#emailsAsNotes}</w:t>
+        <w:t>}{</w:t>
+      </w:r>
+      <w:proofErr w:type="gramEnd"/>
+      <w:r>
+        <w:rPr>
+          <w:rFonts w:ascii="Corbel" w:hAnsi="Corbel"/>
+          <w:sz w:val="26"/>
+          <w:szCs w:val="26"/>
+          <w:highlight w:val="yellow"/>
+        </w:rPr>
+        <w:t>#emailsAsNotes}</w:t>
       </w:r>
     </w:p>
     <w:p>
@@ -2268,6 +2439,7 @@
         <w:t>{/</w:t>
       </w:r>
       <w:proofErr w:type="spellStart"/>
+      <w:proofErr w:type="gramStart"/>
       <w:r>
         <w:rPr>
           <w:rFonts w:ascii="Corbel" w:hAnsi="Corbel"/>
@@ -2285,7 +2457,17 @@
           <w:szCs w:val="26"/>
           <w:highlight w:val="yellow"/>
         </w:rPr>
-        <w:t>}{#histSubmissions}</w:t>
+        <w:t>}{</w:t>
+      </w:r>
+      <w:proofErr w:type="gramEnd"/>
+      <w:r>
+        <w:rPr>
+          <w:rFonts w:ascii="Corbel" w:hAnsi="Corbel"/>
+          <w:sz w:val="26"/>
+          <w:szCs w:val="26"/>
+          <w:highlight w:val="yellow"/>
+        </w:rPr>
+        <w:t>#histSubmissions}</w:t>
       </w:r>
     </w:p>
     <w:p>
@@ -2319,6 +2501,7 @@
         <w:t>{/</w:t>
       </w:r>
       <w:proofErr w:type="spellStart"/>
+      <w:proofErr w:type="gramStart"/>
       <w:r>
         <w:rPr>
           <w:rFonts w:ascii="Corbel" w:hAnsi="Corbel"/>
@@ -2336,7 +2519,17 @@
           <w:szCs w:val="26"/>
           <w:highlight w:val="yellow"/>
         </w:rPr>
-        <w:t>}{#npeCount}</w:t>
+        <w:t>}{</w:t>
+      </w:r>
+      <w:proofErr w:type="gramEnd"/>
+      <w:r>
+        <w:rPr>
+          <w:rFonts w:ascii="Corbel" w:hAnsi="Corbel"/>
+          <w:sz w:val="26"/>
+          <w:szCs w:val="26"/>
+          <w:highlight w:val="yellow"/>
+        </w:rPr>
+        <w:t>#npeCount}</w:t>
       </w:r>
     </w:p>
     <w:p>
@@ -2401,16 +2594,35 @@
           <w:sz w:val="26"/>
           <w:szCs w:val="26"/>
         </w:rPr>
-        <w:t>non-production environment(s).</w:t>
-      </w:r>
-      <w:r>
-        <w:rPr>
-          <w:rFonts w:ascii="Corbel" w:hAnsi="Corbel"/>
-          <w:sz w:val="26"/>
-          <w:szCs w:val="26"/>
-          <w:highlight w:val="yellow"/>
-        </w:rPr>
-        <w:t>{/</w:t>
+        <w:t>non-production environment(s</w:t>
+      </w:r>
+      <w:proofErr w:type="gramStart"/>
+      <w:r>
+        <w:rPr>
+          <w:rFonts w:ascii="Corbel" w:hAnsi="Corbel"/>
+          <w:sz w:val="26"/>
+          <w:szCs w:val="26"/>
+        </w:rPr>
+        <w:t>).</w:t>
+      </w:r>
+      <w:r>
+        <w:rPr>
+          <w:rFonts w:ascii="Corbel" w:hAnsi="Corbel"/>
+          <w:sz w:val="26"/>
+          <w:szCs w:val="26"/>
+          <w:highlight w:val="yellow"/>
+        </w:rPr>
+        <w:t>{</w:t>
+      </w:r>
+      <w:proofErr w:type="gramEnd"/>
+      <w:r>
+        <w:rPr>
+          <w:rFonts w:ascii="Corbel" w:hAnsi="Corbel"/>
+          <w:sz w:val="26"/>
+          <w:szCs w:val="26"/>
+          <w:highlight w:val="yellow"/>
+        </w:rPr>
+        <w:t>/</w:t>
       </w:r>
       <w:proofErr w:type="spellStart"/>
       <w:r>
@@ -2511,16 +2723,35 @@
           <w:sz w:val="26"/>
           <w:szCs w:val="26"/>
         </w:rPr>
-        <w:t>Open Source Career Portal(s).</w:t>
-      </w:r>
-      <w:r>
-        <w:rPr>
-          <w:rFonts w:ascii="Corbel" w:hAnsi="Corbel"/>
-          <w:sz w:val="26"/>
-          <w:szCs w:val="26"/>
-          <w:highlight w:val="yellow"/>
-        </w:rPr>
-        <w:t>{/</w:t>
+        <w:t>Open Source Career Portal(s</w:t>
+      </w:r>
+      <w:proofErr w:type="gramStart"/>
+      <w:r>
+        <w:rPr>
+          <w:rFonts w:ascii="Corbel" w:hAnsi="Corbel"/>
+          <w:sz w:val="26"/>
+          <w:szCs w:val="26"/>
+        </w:rPr>
+        <w:t>).</w:t>
+      </w:r>
+      <w:r>
+        <w:rPr>
+          <w:rFonts w:ascii="Corbel" w:hAnsi="Corbel"/>
+          <w:sz w:val="26"/>
+          <w:szCs w:val="26"/>
+          <w:highlight w:val="yellow"/>
+        </w:rPr>
+        <w:t>{</w:t>
+      </w:r>
+      <w:proofErr w:type="gramEnd"/>
+      <w:r>
+        <w:rPr>
+          <w:rFonts w:ascii="Corbel" w:hAnsi="Corbel"/>
+          <w:sz w:val="26"/>
+          <w:szCs w:val="26"/>
+          <w:highlight w:val="yellow"/>
+        </w:rPr>
+        <w:t>/</w:t>
       </w:r>
       <w:proofErr w:type="spellStart"/>
       <w:r>
@@ -2598,16 +2829,35 @@
           <w:sz w:val="26"/>
           <w:szCs w:val="26"/>
         </w:rPr>
-        <w:t>Assuming no scope changes, Tonic HQ is estimating the following timeframe for implementation. Note, the given timeframes are for each task (or group of tasks), with some items running concurrently.</w:t>
-      </w:r>
-      <w:r>
-        <w:rPr>
-          <w:rFonts w:ascii="Corbel" w:hAnsi="Corbel"/>
-          <w:sz w:val="26"/>
-          <w:szCs w:val="26"/>
-          <w:highlight w:val="yellow"/>
-        </w:rPr>
-        <w:t>{#timelineNoDM}</w:t>
+        <w:t xml:space="preserve">Assuming no scope changes, Tonic HQ is estimating the following timeframe for implementation. Note, the given timeframes are for each task (or group of tasks), with some items running </w:t>
+      </w:r>
+      <w:proofErr w:type="gramStart"/>
+      <w:r>
+        <w:rPr>
+          <w:rFonts w:ascii="Corbel" w:hAnsi="Corbel"/>
+          <w:sz w:val="26"/>
+          <w:szCs w:val="26"/>
+        </w:rPr>
+        <w:t>concurrently.</w:t>
+      </w:r>
+      <w:r>
+        <w:rPr>
+          <w:rFonts w:ascii="Corbel" w:hAnsi="Corbel"/>
+          <w:sz w:val="26"/>
+          <w:szCs w:val="26"/>
+          <w:highlight w:val="yellow"/>
+        </w:rPr>
+        <w:t>{</w:t>
+      </w:r>
+      <w:proofErr w:type="gramEnd"/>
+      <w:r>
+        <w:rPr>
+          <w:rFonts w:ascii="Corbel" w:hAnsi="Corbel"/>
+          <w:sz w:val="26"/>
+          <w:szCs w:val="26"/>
+          <w:highlight w:val="yellow"/>
+        </w:rPr>
+        <w:t>#timelineNoDM}</w:t>
       </w:r>
     </w:p>
     <w:tbl>
@@ -3214,6 +3464,7 @@
         <w:t>{/</w:t>
       </w:r>
       <w:proofErr w:type="spellStart"/>
+      <w:proofErr w:type="gramStart"/>
       <w:r>
         <w:rPr>
           <w:rFonts w:ascii="Corbel" w:hAnsi="Corbel"/>
@@ -3231,7 +3482,17 @@
           <w:szCs w:val="26"/>
           <w:highlight w:val="yellow"/>
         </w:rPr>
-        <w:t>}{#timelineSMB}</w:t>
+        <w:t>}{</w:t>
+      </w:r>
+      <w:proofErr w:type="gramEnd"/>
+      <w:r>
+        <w:rPr>
+          <w:rFonts w:ascii="Corbel" w:hAnsi="Corbel"/>
+          <w:sz w:val="26"/>
+          <w:szCs w:val="26"/>
+          <w:highlight w:val="yellow"/>
+        </w:rPr>
+        <w:t>#timelineSMB}</w:t>
       </w:r>
     </w:p>
     <w:tbl>
@@ -4063,6 +4324,7 @@
         <w:t>{/</w:t>
       </w:r>
       <w:proofErr w:type="spellStart"/>
+      <w:proofErr w:type="gramStart"/>
       <w:r>
         <w:rPr>
           <w:rFonts w:ascii="Corbel" w:hAnsi="Corbel"/>
@@ -4080,7 +4342,17 @@
           <w:szCs w:val="26"/>
           <w:highlight w:val="yellow"/>
         </w:rPr>
-        <w:t>}{#timelineField}</w:t>
+        <w:t>}{</w:t>
+      </w:r>
+      <w:proofErr w:type="gramEnd"/>
+      <w:r>
+        <w:rPr>
+          <w:rFonts w:ascii="Corbel" w:hAnsi="Corbel"/>
+          <w:sz w:val="26"/>
+          <w:szCs w:val="26"/>
+          <w:highlight w:val="yellow"/>
+        </w:rPr>
+        <w:t>#timelineField}</w:t>
       </w:r>
     </w:p>
     <w:tbl>
@@ -4911,6 +5183,7 @@
         <w:t>{/</w:t>
       </w:r>
       <w:proofErr w:type="spellStart"/>
+      <w:proofErr w:type="gramStart"/>
       <w:r>
         <w:rPr>
           <w:rFonts w:ascii="Corbel" w:hAnsi="Corbel"/>
@@ -4928,7 +5201,17 @@
           <w:szCs w:val="26"/>
           <w:highlight w:val="yellow"/>
         </w:rPr>
-        <w:t>}{#timelineBH1}</w:t>
+        <w:t>}{</w:t>
+      </w:r>
+      <w:proofErr w:type="gramEnd"/>
+      <w:r>
+        <w:rPr>
+          <w:rFonts w:ascii="Corbel" w:hAnsi="Corbel"/>
+          <w:sz w:val="26"/>
+          <w:szCs w:val="26"/>
+          <w:highlight w:val="yellow"/>
+        </w:rPr>
+        <w:t>#timelineBH1}</w:t>
       </w:r>
     </w:p>
     <w:tbl>
@@ -5978,6 +6261,7 @@
         <w:t xml:space="preserve"> {^</w:t>
       </w:r>
       <w:proofErr w:type="spellStart"/>
+      <w:proofErr w:type="gramStart"/>
       <w:r>
         <w:rPr>
           <w:rFonts w:ascii="Corbel" w:hAnsi="Corbel"/>
@@ -5995,7 +6279,17 @@
           <w:szCs w:val="26"/>
           <w:highlight w:val="yellow"/>
         </w:rPr>
-        <w:t>}{#existingSystem}</w:t>
+        <w:t>}{</w:t>
+      </w:r>
+      <w:proofErr w:type="gramEnd"/>
+      <w:r>
+        <w:rPr>
+          <w:rFonts w:ascii="Corbel" w:hAnsi="Corbel"/>
+          <w:sz w:val="26"/>
+          <w:szCs w:val="26"/>
+          <w:highlight w:val="yellow"/>
+        </w:rPr>
+        <w:t>#existingSystem}</w:t>
       </w:r>
     </w:p>
     <w:p>
@@ -6135,16 +6429,35 @@
           <w:sz w:val="26"/>
           <w:szCs w:val="26"/>
         </w:rPr>
-        <w:t xml:space="preserve"> with access to view all records.</w:t>
-      </w:r>
-      <w:r>
-        <w:rPr>
-          <w:rFonts w:ascii="Corbel" w:hAnsi="Corbel"/>
-          <w:sz w:val="26"/>
-          <w:szCs w:val="26"/>
-          <w:highlight w:val="yellow"/>
-        </w:rPr>
-        <w:t>{/</w:t>
+        <w:t xml:space="preserve"> with access to view all </w:t>
+      </w:r>
+      <w:proofErr w:type="gramStart"/>
+      <w:r>
+        <w:rPr>
+          <w:rFonts w:ascii="Corbel" w:hAnsi="Corbel"/>
+          <w:sz w:val="26"/>
+          <w:szCs w:val="26"/>
+        </w:rPr>
+        <w:t>records.</w:t>
+      </w:r>
+      <w:r>
+        <w:rPr>
+          <w:rFonts w:ascii="Corbel" w:hAnsi="Corbel"/>
+          <w:sz w:val="26"/>
+          <w:szCs w:val="26"/>
+          <w:highlight w:val="yellow"/>
+        </w:rPr>
+        <w:t>{</w:t>
+      </w:r>
+      <w:proofErr w:type="gramEnd"/>
+      <w:r>
+        <w:rPr>
+          <w:rFonts w:ascii="Corbel" w:hAnsi="Corbel"/>
+          <w:sz w:val="26"/>
+          <w:szCs w:val="26"/>
+          <w:highlight w:val="yellow"/>
+        </w:rPr>
+        <w:t>/</w:t>
       </w:r>
       <w:proofErr w:type="spellStart"/>
       <w:r>
@@ -6230,6 +6543,7 @@
         <w:t>addtlDatasources</w:t>
       </w:r>
       <w:proofErr w:type="spellEnd"/>
+      <w:proofErr w:type="gramStart"/>
       <w:r>
         <w:rPr>
           <w:rFonts w:ascii="Corbel" w:hAnsi="Corbel"/>
@@ -6256,7 +6570,17 @@
           <w:szCs w:val="26"/>
           <w:highlight w:val="yellow"/>
         </w:rPr>
-        <w:t>{/</w:t>
+        <w:t>{</w:t>
+      </w:r>
+      <w:proofErr w:type="gramEnd"/>
+      <w:r>
+        <w:rPr>
+          <w:rFonts w:ascii="Corbel" w:hAnsi="Corbel"/>
+          <w:sz w:val="26"/>
+          <w:szCs w:val="26"/>
+          <w:highlight w:val="yellow"/>
+        </w:rPr>
+        <w:t>/</w:t>
       </w:r>
       <w:proofErr w:type="spellStart"/>
       <w:r>
@@ -6398,30 +6722,21 @@
         </w:tabs>
         <w:rPr>
           <w:rFonts w:ascii="Corbel" w:hAnsi="Corbel"/>
-          <w:sz w:val="26"/>
-          <w:szCs w:val="26"/>
-        </w:rPr>
-      </w:pPr>
-      <w:r>
-        <w:rPr>
-          <w:rFonts w:ascii="Corbel" w:hAnsi="Corbel"/>
-          <w:sz w:val="26"/>
-          <w:szCs w:val="26"/>
-        </w:rPr>
-        <w:t xml:space="preserve">Tonic HQ will perform the activities listed in this scope of work and completion of this project for the flat fee of </w:t>
-      </w:r>
-      <w:r>
-        <w:rPr>
-          <w:rFonts w:ascii="Corbel" w:hAnsi="Corbel"/>
           <w:b/>
           <w:bCs/>
           <w:color w:val="19AFA4"/>
           <w:sz w:val="26"/>
           <w:szCs w:val="26"/>
         </w:rPr>
-        <w:t>{</w:t>
-      </w:r>
-      <w:proofErr w:type="spellStart"/>
+      </w:pPr>
+      <w:r>
+        <w:rPr>
+          <w:rFonts w:ascii="Corbel" w:hAnsi="Corbel"/>
+          <w:sz w:val="26"/>
+          <w:szCs w:val="26"/>
+        </w:rPr>
+        <w:t xml:space="preserve">Tonic HQ will perform the activities listed in this scope of work and completion of this project for the flat fee of </w:t>
+      </w:r>
       <w:r>
         <w:rPr>
           <w:rFonts w:ascii="Corbel" w:hAnsi="Corbel"/>
@@ -6431,9 +6746,9 @@
           <w:sz w:val="26"/>
           <w:szCs w:val="26"/>
         </w:rPr>
-        <w:t>totalAmt</w:t>
-      </w:r>
-      <w:proofErr w:type="spellEnd"/>
+        <w:t>{</w:t>
+      </w:r>
+      <w:proofErr w:type="spellStart"/>
       <w:r>
         <w:rPr>
           <w:rFonts w:ascii="Corbel" w:hAnsi="Corbel"/>
@@ -6443,6 +6758,18 @@
           <w:sz w:val="26"/>
           <w:szCs w:val="26"/>
         </w:rPr>
+        <w:t>totalAmt</w:t>
+      </w:r>
+      <w:proofErr w:type="spellEnd"/>
+      <w:r>
+        <w:rPr>
+          <w:rFonts w:ascii="Corbel" w:hAnsi="Corbel"/>
+          <w:b/>
+          <w:bCs/>
+          <w:color w:val="19AFA4"/>
+          <w:sz w:val="26"/>
+          <w:szCs w:val="26"/>
+        </w:rPr>
         <w:t>} USD</w:t>
       </w:r>
       <w:r>
@@ -6450,17 +6777,121 @@
           <w:rFonts w:ascii="Corbel" w:hAnsi="Corbel"/>
           <w:sz w:val="26"/>
           <w:szCs w:val="26"/>
-        </w:rPr>
-        <w:t xml:space="preserve"> made in payments:</w:t>
-      </w:r>
-      <w:r>
-        <w:rPr>
-          <w:rFonts w:ascii="Corbel" w:hAnsi="Corbel"/>
-          <w:sz w:val="26"/>
-          <w:szCs w:val="26"/>
-          <w:highlight w:val="yellow"/>
-        </w:rPr>
-        <w:t>{#payments_two}</w:t>
+          <w:highlight w:val="yellow"/>
+        </w:rPr>
+        <w:t>{#</w:t>
+      </w:r>
+      <w:r>
+        <w:rPr>
+          <w:rFonts w:ascii="Corbel" w:hAnsi="Corbel"/>
+          <w:sz w:val="26"/>
+          <w:szCs w:val="26"/>
+          <w:highlight w:val="yellow"/>
+        </w:rPr>
+        <w:t>bullhornSubsidy</w:t>
+      </w:r>
+      <w:r>
+        <w:rPr>
+          <w:rFonts w:ascii="Corbel" w:hAnsi="Corbel"/>
+          <w:sz w:val="26"/>
+          <w:szCs w:val="26"/>
+          <w:highlight w:val="yellow"/>
+        </w:rPr>
+        <w:t>}</w:t>
+      </w:r>
+    </w:p>
+    <w:p>
+      <w:pPr>
+        <w:tabs>
+          <w:tab w:val="left" w:pos="2880"/>
+          <w:tab w:val="left" w:pos="4590"/>
+        </w:tabs>
+        <w:rPr>
+          <w:rFonts w:ascii="Corbel" w:hAnsi="Corbel"/>
+          <w:sz w:val="26"/>
+          <w:szCs w:val="26"/>
+        </w:rPr>
+      </w:pPr>
+      <w:r>
+        <w:rPr>
+          <w:sz w:val="26"/>
+          <w:szCs w:val="26"/>
+        </w:rPr>
+        <w:t xml:space="preserve">Provided that Bullhorn is providing a subsidy for this implementation, Client will be responsible for any remaining balance, </w:t>
+      </w:r>
+      <w:r>
+        <w:rPr>
+          <w:rFonts w:ascii="Corbel" w:hAnsi="Corbel"/>
+          <w:sz w:val="26"/>
+          <w:szCs w:val="26"/>
+          <w:highlight w:val="yellow"/>
+        </w:rPr>
+        <w:t>{</w:t>
+      </w:r>
+      <w:r>
+        <w:rPr>
+          <w:rFonts w:ascii="Corbel" w:hAnsi="Corbel"/>
+          <w:sz w:val="26"/>
+          <w:szCs w:val="26"/>
+          <w:highlight w:val="yellow"/>
+        </w:rPr>
+        <w:t>/</w:t>
+      </w:r>
+      <w:proofErr w:type="spellStart"/>
+      <w:r>
+        <w:rPr>
+          <w:rFonts w:ascii="Corbel" w:hAnsi="Corbel"/>
+          <w:sz w:val="26"/>
+          <w:szCs w:val="26"/>
+          <w:highlight w:val="yellow"/>
+        </w:rPr>
+        <w:t>bullhornSubsidy</w:t>
+      </w:r>
+      <w:proofErr w:type="spellEnd"/>
+      <w:r>
+        <w:rPr>
+          <w:rFonts w:ascii="Corbel" w:hAnsi="Corbel"/>
+          <w:sz w:val="26"/>
+          <w:szCs w:val="26"/>
+          <w:highlight w:val="yellow"/>
+        </w:rPr>
+        <w:t>}</w:t>
+      </w:r>
+      <w:r>
+        <w:rPr>
+          <w:rFonts w:ascii="Corbel" w:hAnsi="Corbel"/>
+          <w:sz w:val="26"/>
+          <w:szCs w:val="26"/>
+        </w:rPr>
+        <w:t xml:space="preserve"> made in </w:t>
+      </w:r>
+      <w:proofErr w:type="gramStart"/>
+      <w:r>
+        <w:rPr>
+          <w:rFonts w:ascii="Corbel" w:hAnsi="Corbel"/>
+          <w:sz w:val="26"/>
+          <w:szCs w:val="26"/>
+        </w:rPr>
+        <w:t>payments:</w:t>
+      </w:r>
+      <w:r>
+        <w:rPr>
+          <w:rFonts w:ascii="Corbel" w:hAnsi="Corbel"/>
+          <w:sz w:val="26"/>
+          <w:szCs w:val="26"/>
+          <w:highlight w:val="yellow"/>
+        </w:rPr>
+        <w:t>{</w:t>
+      </w:r>
+      <w:proofErr w:type="gramEnd"/>
+      <w:r>
+        <w:rPr>
+          <w:rFonts w:ascii="Corbel" w:hAnsi="Corbel"/>
+          <w:sz w:val="26"/>
+          <w:szCs w:val="26"/>
+          <w:highlight w:val="yellow"/>
+        </w:rPr>
+        <w:t>#payments_two}</w:t>
       </w:r>
     </w:p>
     <w:p>
@@ -6486,8 +6917,18 @@
           <w:sz w:val="26"/>
           <w:szCs w:val="26"/>
         </w:rPr>
-        <w:t>50% upon contract signing</w:t>
-      </w:r>
+        <w:t xml:space="preserve">50% upon contract </w:t>
+      </w:r>
+      <w:proofErr w:type="gramStart"/>
+      <w:r>
+        <w:rPr>
+          <w:rFonts w:ascii="Corbel" w:hAnsi="Corbel"/>
+          <w:sz w:val="26"/>
+          <w:szCs w:val="26"/>
+        </w:rPr>
+        <w:t>signing</w:t>
+      </w:r>
+      <w:proofErr w:type="gramEnd"/>
     </w:p>
     <w:p>
       <w:pPr>
@@ -6531,7 +6972,17 @@
           <w:szCs w:val="26"/>
           <w:highlight w:val="yellow"/>
         </w:rPr>
-        <w:t>payments_two</w:t>
+        <w:t>payments_</w:t>
+      </w:r>
+      <w:proofErr w:type="gramStart"/>
+      <w:r>
+        <w:rPr>
+          <w:rFonts w:ascii="Corbel" w:hAnsi="Corbel"/>
+          <w:sz w:val="26"/>
+          <w:szCs w:val="26"/>
+          <w:highlight w:val="yellow"/>
+        </w:rPr>
+        <w:t>two</w:t>
       </w:r>
       <w:proofErr w:type="spellEnd"/>
       <w:r>
@@ -6541,7 +6992,17 @@
           <w:szCs w:val="26"/>
           <w:highlight w:val="yellow"/>
         </w:rPr>
-        <w:t>}{#payments_three}</w:t>
+        <w:t>}{</w:t>
+      </w:r>
+      <w:proofErr w:type="gramEnd"/>
+      <w:r>
+        <w:rPr>
+          <w:rFonts w:ascii="Corbel" w:hAnsi="Corbel"/>
+          <w:sz w:val="26"/>
+          <w:szCs w:val="26"/>
+          <w:highlight w:val="yellow"/>
+        </w:rPr>
+        <w:t>#payments_three}</w:t>
       </w:r>
     </w:p>
     <w:p>
@@ -6563,8 +7024,18 @@
           <w:sz w:val="26"/>
           <w:szCs w:val="26"/>
         </w:rPr>
-        <w:t>35% upon contract signing</w:t>
-      </w:r>
+        <w:t xml:space="preserve">35% upon contract </w:t>
+      </w:r>
+      <w:proofErr w:type="gramStart"/>
+      <w:r>
+        <w:rPr>
+          <w:rFonts w:ascii="Corbel" w:hAnsi="Corbel"/>
+          <w:sz w:val="26"/>
+          <w:szCs w:val="26"/>
+        </w:rPr>
+        <w:t>signing</w:t>
+      </w:r>
+      <w:proofErr w:type="gramEnd"/>
     </w:p>
     <w:p>
       <w:pPr>
@@ -6638,7 +7109,17 @@
           <w:szCs w:val="26"/>
           <w:highlight w:val="yellow"/>
         </w:rPr>
-        <w:t>payments_three</w:t>
+        <w:t>payments_</w:t>
+      </w:r>
+      <w:proofErr w:type="gramStart"/>
+      <w:r>
+        <w:rPr>
+          <w:rFonts w:ascii="Corbel" w:hAnsi="Corbel"/>
+          <w:sz w:val="26"/>
+          <w:szCs w:val="26"/>
+          <w:highlight w:val="yellow"/>
+        </w:rPr>
+        <w:t>three</w:t>
       </w:r>
       <w:proofErr w:type="spellEnd"/>
       <w:r>
@@ -6657,7 +7138,17 @@
           <w:szCs w:val="26"/>
           <w:highlight w:val="yellow"/>
         </w:rPr>
-        <w:t>{#payments_four}</w:t>
+        <w:t>{</w:t>
+      </w:r>
+      <w:proofErr w:type="gramEnd"/>
+      <w:r>
+        <w:rPr>
+          <w:rFonts w:ascii="Corbel" w:hAnsi="Corbel"/>
+          <w:sz w:val="26"/>
+          <w:szCs w:val="26"/>
+          <w:highlight w:val="yellow"/>
+        </w:rPr>
+        <w:t>#payments_four}</w:t>
       </w:r>
     </w:p>
     <w:p>
@@ -6705,6 +7196,7 @@
         </w:rPr>
         <w:t xml:space="preserve">ontract </w:t>
       </w:r>
+      <w:proofErr w:type="gramStart"/>
       <w:r>
         <w:rPr>
           <w:rFonts w:ascii="Corbel" w:hAnsi="Corbel"/>
@@ -6721,6 +7213,7 @@
         </w:rPr>
         <w:t>igning</w:t>
       </w:r>
+      <w:proofErr w:type="gramEnd"/>
     </w:p>
     <w:p>
       <w:pPr>
@@ -6765,8 +7258,18 @@
           <w:sz w:val="26"/>
           <w:szCs w:val="26"/>
         </w:rPr>
-        <w:t>contract signing</w:t>
-      </w:r>
+        <w:t xml:space="preserve">contract </w:t>
+      </w:r>
+      <w:proofErr w:type="gramStart"/>
+      <w:r>
+        <w:rPr>
+          <w:rFonts w:ascii="Corbel" w:hAnsi="Corbel"/>
+          <w:sz w:val="26"/>
+          <w:szCs w:val="26"/>
+        </w:rPr>
+        <w:t>signing</w:t>
+      </w:r>
+      <w:proofErr w:type="gramEnd"/>
     </w:p>
     <w:p>
       <w:pPr>
@@ -6811,8 +7314,18 @@
           <w:sz w:val="26"/>
           <w:szCs w:val="26"/>
         </w:rPr>
-        <w:t>contract signing</w:t>
-      </w:r>
+        <w:t xml:space="preserve">contract </w:t>
+      </w:r>
+      <w:proofErr w:type="gramStart"/>
+      <w:r>
+        <w:rPr>
+          <w:rFonts w:ascii="Corbel" w:hAnsi="Corbel"/>
+          <w:sz w:val="26"/>
+          <w:szCs w:val="26"/>
+        </w:rPr>
+        <w:t>signing</w:t>
+      </w:r>
+      <w:proofErr w:type="gramEnd"/>
     </w:p>
     <w:p>
       <w:pPr>
@@ -6880,7 +7393,17 @@
           <w:szCs w:val="26"/>
           <w:highlight w:val="yellow"/>
         </w:rPr>
-        <w:t>payments_four</w:t>
+        <w:t>payments_</w:t>
+      </w:r>
+      <w:proofErr w:type="gramStart"/>
+      <w:r>
+        <w:rPr>
+          <w:rFonts w:ascii="Corbel" w:hAnsi="Corbel"/>
+          <w:sz w:val="26"/>
+          <w:szCs w:val="26"/>
+          <w:highlight w:val="yellow"/>
+        </w:rPr>
+        <w:t>four</w:t>
       </w:r>
       <w:proofErr w:type="spellEnd"/>
       <w:r>
@@ -6890,7 +7413,17 @@
           <w:szCs w:val="26"/>
           <w:highlight w:val="yellow"/>
         </w:rPr>
-        <w:t>}{#payments_five}</w:t>
+        <w:t>}{</w:t>
+      </w:r>
+      <w:proofErr w:type="gramEnd"/>
+      <w:r>
+        <w:rPr>
+          <w:rFonts w:ascii="Corbel" w:hAnsi="Corbel"/>
+          <w:sz w:val="26"/>
+          <w:szCs w:val="26"/>
+          <w:highlight w:val="yellow"/>
+        </w:rPr>
+        <w:t>#payments_five}</w:t>
       </w:r>
     </w:p>
     <w:p>
@@ -6928,8 +7461,18 @@
           <w:sz w:val="26"/>
           <w:szCs w:val="26"/>
         </w:rPr>
-        <w:t>contract signing</w:t>
-      </w:r>
+        <w:t xml:space="preserve">contract </w:t>
+      </w:r>
+      <w:proofErr w:type="gramStart"/>
+      <w:r>
+        <w:rPr>
+          <w:rFonts w:ascii="Corbel" w:hAnsi="Corbel"/>
+          <w:sz w:val="26"/>
+          <w:szCs w:val="26"/>
+        </w:rPr>
+        <w:t>signing</w:t>
+      </w:r>
+      <w:proofErr w:type="gramEnd"/>
     </w:p>
     <w:p>
       <w:pPr>
@@ -6966,8 +7509,18 @@
           <w:sz w:val="26"/>
           <w:szCs w:val="26"/>
         </w:rPr>
-        <w:t>45 days after contract signing</w:t>
-      </w:r>
+        <w:t xml:space="preserve">45 days after contract </w:t>
+      </w:r>
+      <w:proofErr w:type="gramStart"/>
+      <w:r>
+        <w:rPr>
+          <w:rFonts w:ascii="Corbel" w:hAnsi="Corbel"/>
+          <w:sz w:val="26"/>
+          <w:szCs w:val="26"/>
+        </w:rPr>
+        <w:t>signing</w:t>
+      </w:r>
+      <w:proofErr w:type="gramEnd"/>
     </w:p>
     <w:p>
       <w:pPr>
@@ -7004,8 +7557,18 @@
           <w:sz w:val="26"/>
           <w:szCs w:val="26"/>
         </w:rPr>
-        <w:t>90 days after contract signing</w:t>
-      </w:r>
+        <w:t xml:space="preserve">90 days after contract </w:t>
+      </w:r>
+      <w:proofErr w:type="gramStart"/>
+      <w:r>
+        <w:rPr>
+          <w:rFonts w:ascii="Corbel" w:hAnsi="Corbel"/>
+          <w:sz w:val="26"/>
+          <w:szCs w:val="26"/>
+        </w:rPr>
+        <w:t>signing</w:t>
+      </w:r>
+      <w:proofErr w:type="gramEnd"/>
     </w:p>
     <w:p>
       <w:pPr>
@@ -7042,8 +7605,18 @@
           <w:sz w:val="26"/>
           <w:szCs w:val="26"/>
         </w:rPr>
-        <w:t>135 days after contract signing</w:t>
-      </w:r>
+        <w:t xml:space="preserve">135 days after contract </w:t>
+      </w:r>
+      <w:proofErr w:type="gramStart"/>
+      <w:r>
+        <w:rPr>
+          <w:rFonts w:ascii="Corbel" w:hAnsi="Corbel"/>
+          <w:sz w:val="26"/>
+          <w:szCs w:val="26"/>
+        </w:rPr>
+        <w:t>signing</w:t>
+      </w:r>
+      <w:proofErr w:type="gramEnd"/>
     </w:p>
     <w:p>
       <w:pPr>
@@ -7088,7 +7661,25 @@
           <w:sz w:val="26"/>
           <w:szCs w:val="26"/>
         </w:rPr>
-        <w:t>project completion and Client sign-offs and acceptance</w:t>
+        <w:t xml:space="preserve">project completion and Client </w:t>
+      </w:r>
+      <w:proofErr w:type="gramStart"/>
+      <w:r>
+        <w:rPr>
+          <w:rFonts w:ascii="Corbel" w:hAnsi="Corbel"/>
+          <w:sz w:val="26"/>
+          <w:szCs w:val="26"/>
+        </w:rPr>
+        <w:t>sign-offs</w:t>
+      </w:r>
+      <w:proofErr w:type="gramEnd"/>
+      <w:r>
+        <w:rPr>
+          <w:rFonts w:ascii="Corbel" w:hAnsi="Corbel"/>
+          <w:sz w:val="26"/>
+          <w:szCs w:val="26"/>
+        </w:rPr>
+        <w:t xml:space="preserve"> and acceptance</w:t>
       </w:r>
       <w:r>
         <w:rPr>
@@ -7140,7 +7731,17 @@
           <w:szCs w:val="26"/>
           <w:highlight w:val="yellow"/>
         </w:rPr>
-        <w:t>{#oscpOption}</w:t>
+        <w:t>{#</w:t>
+      </w:r>
+      <w:proofErr w:type="gramStart"/>
+      <w:r>
+        <w:rPr>
+          <w:rFonts w:ascii="Corbel" w:hAnsi="Corbel"/>
+          <w:sz w:val="26"/>
+          <w:szCs w:val="26"/>
+          <w:highlight w:val="yellow"/>
+        </w:rPr>
+        <w:t>oscpOption}</w:t>
       </w:r>
       <w:r>
         <w:rPr>
@@ -7151,7 +7752,19 @@
           <w:sz w:val="26"/>
           <w:szCs w:val="26"/>
         </w:rPr>
-        <w:t>OPEN SOURCE CAREER PORTAL (OPTIONAL)</w:t>
+        <w:t>OPEN</w:t>
+      </w:r>
+      <w:proofErr w:type="gramEnd"/>
+      <w:r>
+        <w:rPr>
+          <w:rFonts w:ascii="Corbel" w:eastAsia="Corbel" w:hAnsi="Corbel" w:cs="Corbel"/>
+          <w:b/>
+          <w:bCs/>
+          <w:color w:val="000000" w:themeColor="text1"/>
+          <w:sz w:val="26"/>
+          <w:szCs w:val="26"/>
+        </w:rPr>
+        <w:t xml:space="preserve"> SOURCE CAREER PORTAL (OPTIONAL)</w:t>
       </w:r>
     </w:p>
     <w:tbl>
@@ -7306,7 +7919,27 @@
                 <w:sz w:val="26"/>
                 <w:szCs w:val="26"/>
               </w:rPr>
-              <w:t>Creation and customization of Bullhorn’s Open Source Career Portal.</w:t>
+              <w:t xml:space="preserve">Creation and customization of Bullhorn’s </w:t>
+            </w:r>
+            <w:proofErr w:type="gramStart"/>
+            <w:r>
+              <w:rPr>
+                <w:rFonts w:ascii="Corbel" w:eastAsia="Corbel" w:hAnsi="Corbel" w:cs="Corbel"/>
+                <w:color w:val="000000" w:themeColor="text1"/>
+                <w:sz w:val="26"/>
+                <w:szCs w:val="26"/>
+              </w:rPr>
+              <w:t>Open Source</w:t>
+            </w:r>
+            <w:proofErr w:type="gramEnd"/>
+            <w:r>
+              <w:rPr>
+                <w:rFonts w:ascii="Corbel" w:eastAsia="Corbel" w:hAnsi="Corbel" w:cs="Corbel"/>
+                <w:color w:val="000000" w:themeColor="text1"/>
+                <w:sz w:val="26"/>
+                <w:szCs w:val="26"/>
+              </w:rPr>
+              <w:t xml:space="preserve"> Career Portal.</w:t>
             </w:r>
             <w:r>
               <w:br/>
@@ -7404,6 +8037,7 @@
         <w:t>{/</w:t>
       </w:r>
       <w:proofErr w:type="spellStart"/>
+      <w:proofErr w:type="gramStart"/>
       <w:r>
         <w:rPr>
           <w:rFonts w:ascii="Corbel" w:hAnsi="Corbel"/>
@@ -7421,7 +8055,17 @@
           <w:szCs w:val="26"/>
           <w:highlight w:val="yellow"/>
         </w:rPr>
-        <w:t>}{#onSiteTraining}</w:t>
+        <w:t>}{</w:t>
+      </w:r>
+      <w:proofErr w:type="gramEnd"/>
+      <w:r>
+        <w:rPr>
+          <w:rFonts w:ascii="Corbel" w:hAnsi="Corbel"/>
+          <w:sz w:val="26"/>
+          <w:szCs w:val="26"/>
+          <w:highlight w:val="yellow"/>
+        </w:rPr>
+        <w:t>#onSiteTraining}</w:t>
       </w:r>
       <w:r>
         <w:rPr>
@@ -7574,7 +8218,37 @@
                 <w:sz w:val="26"/>
                 <w:szCs w:val="26"/>
               </w:rPr>
-              <w:t>Customized training based on client’s requirements delivered prior to Go Live. Includes two trainers on-site at client‘s desired location for a total of two days. Note: price does not include travel expenses.</w:t>
+              <w:t xml:space="preserve">Customized training based on client’s requirements delivered prior to Go Live. Includes two trainers on-site at </w:t>
+            </w:r>
+            <w:proofErr w:type="gramStart"/>
+            <w:r>
+              <w:rPr>
+                <w:rFonts w:ascii="Corbel" w:eastAsia="Corbel" w:hAnsi="Corbel" w:cs="Corbel"/>
+                <w:color w:val="000000" w:themeColor="text1"/>
+                <w:sz w:val="26"/>
+                <w:szCs w:val="26"/>
+              </w:rPr>
+              <w:t>client‘</w:t>
+            </w:r>
+            <w:proofErr w:type="gramEnd"/>
+            <w:r>
+              <w:rPr>
+                <w:rFonts w:ascii="Corbel" w:eastAsia="Corbel" w:hAnsi="Corbel" w:cs="Corbel"/>
+                <w:color w:val="000000" w:themeColor="text1"/>
+                <w:sz w:val="26"/>
+                <w:szCs w:val="26"/>
+              </w:rPr>
+              <w:t xml:space="preserve">s desired location for a total of two days. </w:t>
+            </w:r>
+            <w:r>
+              <w:rPr>
+                <w:rFonts w:ascii="Corbel" w:eastAsia="Corbel" w:hAnsi="Corbel" w:cs="Corbel"/>
+                <w:color w:val="000000" w:themeColor="text1"/>
+                <w:sz w:val="26"/>
+                <w:szCs w:val="26"/>
+              </w:rPr>
+              <w:lastRenderedPageBreak/>
+              <w:t>Note: price does not include travel expenses.</w:t>
             </w:r>
             <w:r>
               <w:br/>
@@ -7646,9 +8320,11 @@
           <w:szCs w:val="26"/>
           <w:highlight w:val="yellow"/>
         </w:rPr>
+        <w:lastRenderedPageBreak/>
         <w:t>{/</w:t>
       </w:r>
       <w:proofErr w:type="spellStart"/>
+      <w:proofErr w:type="gramStart"/>
       <w:r>
         <w:rPr>
           <w:rFonts w:ascii="Corbel" w:hAnsi="Corbel"/>
@@ -7666,7 +8342,17 @@
           <w:szCs w:val="26"/>
           <w:highlight w:val="yellow"/>
         </w:rPr>
-        <w:t>}{#afterCare}</w:t>
+        <w:t>}{</w:t>
+      </w:r>
+      <w:proofErr w:type="gramEnd"/>
+      <w:r>
+        <w:rPr>
+          <w:rFonts w:ascii="Corbel" w:hAnsi="Corbel"/>
+          <w:sz w:val="26"/>
+          <w:szCs w:val="26"/>
+          <w:highlight w:val="yellow"/>
+        </w:rPr>
+        <w:t>#afterCare}</w:t>
       </w:r>
       <w:r>
         <w:rPr>
@@ -7725,7 +8411,6 @@
                 <w:sz w:val="26"/>
                 <w:szCs w:val="26"/>
               </w:rPr>
-              <w:lastRenderedPageBreak/>
               <mc:AlternateContent>
                 <mc:Choice Requires="wps">
                   <w:drawing>
@@ -8023,7 +8708,17 @@
           <w:sz w:val="26"/>
           <w:szCs w:val="26"/>
         </w:rPr>
-        <w:t>For 30-days Post Wrap-Up, Tonic HQ will be your single source of support. You, and your end users, can reach out to our support team via phone or email. All incoming requests will be converted to tickets and triaged accordingly. We'll work with a designated person in your organization to ensure that all issues are dealt with satisfactorily, as well as recommend opportunities for complementary additional training, minor configuration changes, or help you learn to navigate getting support from Bullhorn directly. Our goal is to spend this time ensuring that you and your team are getting off on the right foot; that your Bullhorn environment is working well and that your team(s) are comfortable using the system</w:t>
+        <w:t xml:space="preserve">For 30-days Post Wrap-Up, Tonic HQ will be your single source of support. You, and your end users, can reach out to our support team via phone or email. All incoming requests will be converted to tickets and triaged accordingly. We'll work with a designated person in your organization to ensure that all issues are dealt with satisfactorily, as well as recommend opportunities for complementary additional training, minor configuration changes, or help you learn to navigate getting support from Bullhorn directly. Our goal is to spend this time ensuring that you and your team are getting off on the right foot; that your Bullhorn environment is working well and that your team(s) are comfortable using the </w:t>
+      </w:r>
+      <w:proofErr w:type="gramStart"/>
+      <w:r>
+        <w:rPr>
+          <w:rFonts w:ascii="Corbel" w:eastAsia="Corbel" w:hAnsi="Corbel" w:cs="Corbel"/>
+          <w:color w:val="000000" w:themeColor="text1"/>
+          <w:sz w:val="26"/>
+          <w:szCs w:val="26"/>
+        </w:rPr>
+        <w:t>system</w:t>
       </w:r>
       <w:r>
         <w:rPr>
@@ -8040,7 +8735,17 @@
           <w:szCs w:val="26"/>
           <w:highlight w:val="yellow"/>
         </w:rPr>
-        <w:t>{/</w:t>
+        <w:t>{</w:t>
+      </w:r>
+      <w:proofErr w:type="gramEnd"/>
+      <w:r>
+        <w:rPr>
+          <w:rFonts w:ascii="Corbel" w:hAnsi="Corbel"/>
+          <w:sz w:val="26"/>
+          <w:szCs w:val="26"/>
+          <w:highlight w:val="yellow"/>
+        </w:rPr>
+        <w:t>/</w:t>
       </w:r>
       <w:proofErr w:type="spellStart"/>
       <w:r>
@@ -8207,7 +8912,25 @@
           <w:sz w:val="26"/>
           <w:szCs w:val="26"/>
         </w:rPr>
-        <w:t>Custom Tabs, Cards and Menu Actions</w:t>
+        <w:t xml:space="preserve">Custom Tabs, </w:t>
+      </w:r>
+      <w:proofErr w:type="gramStart"/>
+      <w:r>
+        <w:rPr>
+          <w:rFonts w:ascii="Corbel" w:hAnsi="Corbel"/>
+          <w:sz w:val="26"/>
+          <w:szCs w:val="26"/>
+        </w:rPr>
+        <w:t>Cards</w:t>
+      </w:r>
+      <w:proofErr w:type="gramEnd"/>
+      <w:r>
+        <w:rPr>
+          <w:rFonts w:ascii="Corbel" w:hAnsi="Corbel"/>
+          <w:sz w:val="26"/>
+          <w:szCs w:val="26"/>
+        </w:rPr>
+        <w:t xml:space="preserve"> and Menu Actions</w:t>
       </w:r>
     </w:p>
     <w:p>
@@ -8229,6 +8952,7 @@
           <w:sz w:val="26"/>
           <w:szCs w:val="26"/>
         </w:rPr>
+        <w:lastRenderedPageBreak/>
         <w:t>Field Interactions</w:t>
       </w:r>
     </w:p>
@@ -8295,7 +9019,6 @@
           <w:sz w:val="26"/>
           <w:szCs w:val="26"/>
         </w:rPr>
-        <w:lastRenderedPageBreak/>
         <w:t>Custom Reports or exports not listed in the scope of implementation section above.</w:t>
       </w:r>
     </w:p>
@@ -8372,16 +9095,35 @@
           <w:sz w:val="26"/>
           <w:szCs w:val="26"/>
         </w:rPr>
-        <w:t>Data integrity validation, de-duplication or transformation other than what is necessary to map the Client’s existing data to Bullhorn entities.</w:t>
-      </w:r>
-      <w:r>
-        <w:rPr>
-          <w:rFonts w:ascii="Corbel" w:hAnsi="Corbel"/>
-          <w:sz w:val="26"/>
-          <w:szCs w:val="26"/>
-          <w:highlight w:val="yellow"/>
-        </w:rPr>
-        <w:t>{^</w:t>
+        <w:t xml:space="preserve">Data integrity validation, de-duplication or transformation other than what is necessary to map the Client’s existing data to Bullhorn </w:t>
+      </w:r>
+      <w:proofErr w:type="gramStart"/>
+      <w:r>
+        <w:rPr>
+          <w:rFonts w:ascii="Corbel" w:hAnsi="Corbel"/>
+          <w:sz w:val="26"/>
+          <w:szCs w:val="26"/>
+        </w:rPr>
+        <w:t>entities.</w:t>
+      </w:r>
+      <w:r>
+        <w:rPr>
+          <w:rFonts w:ascii="Corbel" w:hAnsi="Corbel"/>
+          <w:sz w:val="26"/>
+          <w:szCs w:val="26"/>
+          <w:highlight w:val="yellow"/>
+        </w:rPr>
+        <w:t>{</w:t>
+      </w:r>
+      <w:proofErr w:type="gramEnd"/>
+      <w:r>
+        <w:rPr>
+          <w:rFonts w:ascii="Corbel" w:hAnsi="Corbel"/>
+          <w:sz w:val="26"/>
+          <w:szCs w:val="26"/>
+          <w:highlight w:val="yellow"/>
+        </w:rPr>
+        <w:t>^</w:t>
       </w:r>
       <w:proofErr w:type="spellStart"/>
       <w:r>
@@ -8435,6 +9177,7 @@
         <w:t>{/</w:t>
       </w:r>
       <w:proofErr w:type="spellStart"/>
+      <w:proofErr w:type="gramStart"/>
       <w:r>
         <w:rPr>
           <w:rFonts w:ascii="Corbel" w:hAnsi="Corbel"/>
@@ -8452,7 +9195,17 @@
           <w:szCs w:val="26"/>
           <w:highlight w:val="yellow"/>
         </w:rPr>
-        <w:t>}{^</w:t>
+        <w:t>}{</w:t>
+      </w:r>
+      <w:proofErr w:type="gramEnd"/>
+      <w:r>
+        <w:rPr>
+          <w:rFonts w:ascii="Corbel" w:hAnsi="Corbel"/>
+          <w:sz w:val="26"/>
+          <w:szCs w:val="26"/>
+          <w:highlight w:val="yellow"/>
+        </w:rPr>
+        <w:t>^</w:t>
       </w:r>
       <w:proofErr w:type="spellStart"/>
       <w:r>
@@ -8506,6 +9259,7 @@
         <w:t>{/</w:t>
       </w:r>
       <w:proofErr w:type="spellStart"/>
+      <w:proofErr w:type="gramStart"/>
       <w:r>
         <w:rPr>
           <w:rFonts w:ascii="Corbel" w:hAnsi="Corbel"/>
@@ -8523,7 +9277,17 @@
           <w:szCs w:val="26"/>
           <w:highlight w:val="yellow"/>
         </w:rPr>
-        <w:t>}{^</w:t>
+        <w:t>}{</w:t>
+      </w:r>
+      <w:proofErr w:type="gramEnd"/>
+      <w:r>
+        <w:rPr>
+          <w:rFonts w:ascii="Corbel" w:hAnsi="Corbel"/>
+          <w:sz w:val="26"/>
+          <w:szCs w:val="26"/>
+          <w:highlight w:val="yellow"/>
+        </w:rPr>
+        <w:t>^</w:t>
       </w:r>
       <w:proofErr w:type="spellStart"/>
       <w:r>
@@ -8577,6 +9341,7 @@
         <w:t>{/</w:t>
       </w:r>
       <w:proofErr w:type="spellStart"/>
+      <w:proofErr w:type="gramStart"/>
       <w:r>
         <w:rPr>
           <w:rFonts w:ascii="Corbel" w:hAnsi="Corbel"/>
@@ -8594,7 +9359,17 @@
           <w:szCs w:val="26"/>
           <w:highlight w:val="yellow"/>
         </w:rPr>
-        <w:t>}{^</w:t>
+        <w:t>}{</w:t>
+      </w:r>
+      <w:proofErr w:type="gramEnd"/>
+      <w:r>
+        <w:rPr>
+          <w:rFonts w:ascii="Corbel" w:hAnsi="Corbel"/>
+          <w:sz w:val="26"/>
+          <w:szCs w:val="26"/>
+          <w:highlight w:val="yellow"/>
+        </w:rPr>
+        <w:t>^</w:t>
       </w:r>
       <w:proofErr w:type="spellStart"/>
       <w:r>
@@ -8636,16 +9411,35 @@
           <w:sz w:val="26"/>
           <w:szCs w:val="26"/>
         </w:rPr>
-        <w:t>Creation and configuration of non-production environment(s).</w:t>
-      </w:r>
-      <w:r>
-        <w:rPr>
-          <w:rFonts w:ascii="Corbel" w:hAnsi="Corbel"/>
-          <w:sz w:val="26"/>
-          <w:szCs w:val="26"/>
-          <w:highlight w:val="yellow"/>
-        </w:rPr>
-        <w:t>{/</w:t>
+        <w:t>Creation and configuration of non-production environment(s</w:t>
+      </w:r>
+      <w:proofErr w:type="gramStart"/>
+      <w:r>
+        <w:rPr>
+          <w:rFonts w:ascii="Corbel" w:hAnsi="Corbel"/>
+          <w:sz w:val="26"/>
+          <w:szCs w:val="26"/>
+        </w:rPr>
+        <w:t>).</w:t>
+      </w:r>
+      <w:r>
+        <w:rPr>
+          <w:rFonts w:ascii="Corbel" w:hAnsi="Corbel"/>
+          <w:sz w:val="26"/>
+          <w:szCs w:val="26"/>
+          <w:highlight w:val="yellow"/>
+        </w:rPr>
+        <w:t>{</w:t>
+      </w:r>
+      <w:proofErr w:type="gramEnd"/>
+      <w:r>
+        <w:rPr>
+          <w:rFonts w:ascii="Corbel" w:hAnsi="Corbel"/>
+          <w:sz w:val="26"/>
+          <w:szCs w:val="26"/>
+          <w:highlight w:val="yellow"/>
+        </w:rPr>
+        <w:t>/</w:t>
       </w:r>
       <w:proofErr w:type="spellStart"/>
       <w:r>
@@ -8707,16 +9501,35 @@
           <w:sz w:val="26"/>
           <w:szCs w:val="26"/>
         </w:rPr>
-        <w:t>Creation and/or customization of Open Source Career Portal(s).</w:t>
-      </w:r>
-      <w:r>
-        <w:rPr>
-          <w:rFonts w:ascii="Corbel" w:hAnsi="Corbel"/>
-          <w:sz w:val="26"/>
-          <w:szCs w:val="26"/>
-          <w:highlight w:val="yellow"/>
-        </w:rPr>
-        <w:t>{/</w:t>
+        <w:t>Creation and/or customization of Open Source Career Portal(s</w:t>
+      </w:r>
+      <w:proofErr w:type="gramStart"/>
+      <w:r>
+        <w:rPr>
+          <w:rFonts w:ascii="Corbel" w:hAnsi="Corbel"/>
+          <w:sz w:val="26"/>
+          <w:szCs w:val="26"/>
+        </w:rPr>
+        <w:t>).</w:t>
+      </w:r>
+      <w:r>
+        <w:rPr>
+          <w:rFonts w:ascii="Corbel" w:hAnsi="Corbel"/>
+          <w:sz w:val="26"/>
+          <w:szCs w:val="26"/>
+          <w:highlight w:val="yellow"/>
+        </w:rPr>
+        <w:t>{</w:t>
+      </w:r>
+      <w:proofErr w:type="gramEnd"/>
+      <w:r>
+        <w:rPr>
+          <w:rFonts w:ascii="Corbel" w:hAnsi="Corbel"/>
+          <w:sz w:val="26"/>
+          <w:szCs w:val="26"/>
+          <w:highlight w:val="yellow"/>
+        </w:rPr>
+        <w:t>/</w:t>
       </w:r>
       <w:proofErr w:type="spellStart"/>
       <w:r>
@@ -8992,13 +9805,23 @@
           <w:u w:val="single"/>
         </w:rPr>
       </w:pPr>
-      <w:r>
-        <w:rPr>
-          <w:rFonts w:ascii="Corbel" w:hAnsi="Corbel"/>
-          <w:sz w:val="26"/>
-          <w:szCs w:val="26"/>
-        </w:rPr>
-        <w:t>This Agreement, dated effective   is made and entered into by and among (“Client”) and Tonic HQ, Inc. (“Tonic HQ”).</w:t>
+      <w:proofErr w:type="gramStart"/>
+      <w:r>
+        <w:rPr>
+          <w:rFonts w:ascii="Corbel" w:hAnsi="Corbel"/>
+          <w:sz w:val="26"/>
+          <w:szCs w:val="26"/>
+        </w:rPr>
+        <w:t>This Agreement,</w:t>
+      </w:r>
+      <w:proofErr w:type="gramEnd"/>
+      <w:r>
+        <w:rPr>
+          <w:rFonts w:ascii="Corbel" w:hAnsi="Corbel"/>
+          <w:sz w:val="26"/>
+          <w:szCs w:val="26"/>
+        </w:rPr>
+        <w:t xml:space="preserve"> dated effective   is made and entered into by and among (“Client”) and Tonic HQ, Inc. (“Tonic HQ”).</w:t>
       </w:r>
     </w:p>
     <w:p>
@@ -9069,13 +9892,32 @@
           <w:szCs w:val="26"/>
         </w:rPr>
       </w:pPr>
-      <w:r>
-        <w:rPr>
-          <w:rFonts w:ascii="Corbel" w:hAnsi="Corbel"/>
-          <w:sz w:val="26"/>
-          <w:szCs w:val="26"/>
-        </w:rPr>
-        <w:t>In order for Tonic HQ to perform the services outlined, it may be necessary for the Client to provide Tonic HQ with Confidential Information regarding the Client's business and products. The Client will rely heavily upon Tonic HQ’s integrity and prudent judgment to use this information only in the best interests of the Client. Tonic HQ may be exposed to and will be required to use certain "Confidential Information" of the Client. Tonic HQ agrees that it will not use, directly or indirectly, such Confidential Information for the benefit of any person, entity, or organization other than the Client, or disclose such Confidential Information without the written authorization of the President of the Client, either during or after the term of this Agreement, for as long as such information retains the characteristics of Confidential Information.</w:t>
+      <w:proofErr w:type="gramStart"/>
+      <w:r>
+        <w:rPr>
+          <w:rFonts w:ascii="Corbel" w:hAnsi="Corbel"/>
+          <w:sz w:val="26"/>
+          <w:szCs w:val="26"/>
+        </w:rPr>
+        <w:t>In order for</w:t>
+      </w:r>
+      <w:proofErr w:type="gramEnd"/>
+      <w:r>
+        <w:rPr>
+          <w:rFonts w:ascii="Corbel" w:hAnsi="Corbel"/>
+          <w:sz w:val="26"/>
+          <w:szCs w:val="26"/>
+        </w:rPr>
+        <w:t xml:space="preserve"> Tonic HQ to perform the services outlined, it may be necessary for the Client to provide Tonic HQ with Confidential Information regarding the Client's business and products. The Client will rely heavily upon Tonic HQ’s integrity and prudent judgment to use this information only in the best interests of the Client. Tonic HQ may be exposed to and will be required to use certain "Confidential Information" of the Client. Tonic HQ agrees that it will not use, directly or indirectly, such Confidential Information for the benefit of any person, entity, or organization other than the Client, or disclose such Confidential Information without the written authorization of the </w:t>
+      </w:r>
+      <w:r>
+        <w:rPr>
+          <w:rFonts w:ascii="Corbel" w:hAnsi="Corbel"/>
+          <w:sz w:val="26"/>
+          <w:szCs w:val="26"/>
+        </w:rPr>
+        <w:lastRenderedPageBreak/>
+        <w:t>President of the Client, either during or after the term of this Agreement, for as long as such information retains the characteristics of Confidential Information.</w:t>
       </w:r>
     </w:p>
     <w:p>
@@ -9095,7 +9937,6 @@
           <w:sz w:val="26"/>
           <w:szCs w:val="26"/>
         </w:rPr>
-        <w:lastRenderedPageBreak/>
         <w:t>STANDARD OF CONDUCT</w:t>
       </w:r>
     </w:p>
@@ -9583,6 +10424,7 @@
                 <w:szCs w:val="26"/>
                 <w:vertAlign w:val="superscript"/>
               </w:rPr>
+              <w:lastRenderedPageBreak/>
               <w:t>clientName</w:t>
             </w:r>
             <w:proofErr w:type="spellEnd"/>
@@ -9693,7 +10535,6 @@
                 <w:szCs w:val="26"/>
                 <w:vertAlign w:val="superscript"/>
               </w:rPr>
-              <w:lastRenderedPageBreak/>
               <w:t>clientTitle</w:t>
             </w:r>
             <w:proofErr w:type="spellEnd"/>

</xml_diff>

<commit_message>
Added prices for options. Updated docxtemplater.
</commit_message>
<xml_diff>
--- a/sales/template.docx
+++ b/sales/template.docx
@@ -202,17 +202,7 @@
           <w:szCs w:val="26"/>
           <w:highlight w:val="yellow"/>
         </w:rPr>
-        <w:t>{#timelineBH</w:t>
-      </w:r>
-      <w:proofErr w:type="gramStart"/>
-      <w:r>
-        <w:rPr>
-          <w:rFonts w:ascii="Corbel" w:hAnsi="Corbel"/>
-          <w:sz w:val="26"/>
-          <w:szCs w:val="26"/>
-          <w:highlight w:val="yellow"/>
-        </w:rPr>
-        <w:t>1}</w:t>
+        <w:t>{#timelineBH1}</w:t>
       </w:r>
       <w:r>
         <w:rPr>
@@ -223,9 +213,17 @@
           <w:sz w:val="40"/>
           <w:szCs w:val="40"/>
         </w:rPr>
-        <w:t>One</w:t>
-      </w:r>
-      <w:proofErr w:type="gramEnd"/>
+        <w:t xml:space="preserve">One </w:t>
+      </w:r>
+      <w:r>
+        <w:rPr>
+          <w:rFonts w:ascii="Corbel" w:hAnsi="Corbel"/>
+          <w:sz w:val="26"/>
+          <w:szCs w:val="26"/>
+          <w:highlight w:val="yellow"/>
+        </w:rPr>
+        <w:t>{/timelineBH1}</w:t>
+      </w:r>
       <w:r>
         <w:rPr>
           <w:rFonts w:ascii="Corbel" w:hAnsi="Corbel"/>
@@ -235,18 +233,14 @@
           <w:sz w:val="40"/>
           <w:szCs w:val="40"/>
         </w:rPr>
-        <w:t xml:space="preserve"> </w:t>
-      </w:r>
-      <w:r>
-        <w:rPr>
-          <w:rFonts w:ascii="Corbel" w:hAnsi="Corbel"/>
-          <w:sz w:val="26"/>
-          <w:szCs w:val="26"/>
-          <w:highlight w:val="yellow"/>
-        </w:rPr>
-        <w:t>{/timelineBH1}</w:t>
-      </w:r>
-      <w:r>
+        <w:t>Implementation</w:t>
+      </w:r>
+    </w:p>
+    <w:p>
+      <w:pPr>
+        <w:pStyle w:val="Heading1"/>
+        <w:spacing w:line="240" w:lineRule="auto"/>
+        <w:jc w:val="center"/>
         <w:rPr>
           <w:rFonts w:ascii="Corbel" w:hAnsi="Corbel"/>
           <w:b/>
@@ -255,14 +249,8 @@
           <w:sz w:val="40"/>
           <w:szCs w:val="40"/>
         </w:rPr>
-        <w:t>Implementation</w:t>
-      </w:r>
-    </w:p>
-    <w:p>
-      <w:pPr>
-        <w:pStyle w:val="Heading1"/>
-        <w:spacing w:line="240" w:lineRule="auto"/>
-        <w:jc w:val="center"/>
+      </w:pPr>
+      <w:r>
         <w:rPr>
           <w:rFonts w:ascii="Corbel" w:hAnsi="Corbel"/>
           <w:b/>
@@ -271,8 +259,25 @@
           <w:sz w:val="40"/>
           <w:szCs w:val="40"/>
         </w:rPr>
-      </w:pPr>
-      <w:r>
+        <w:t>Proposal</w:t>
+      </w:r>
+    </w:p>
+    <w:p>
+      <w:pPr>
+        <w:spacing w:after="0" w:line="240" w:lineRule="auto"/>
+        <w:jc w:val="center"/>
+        <w:rPr>
+          <w:rFonts w:ascii="Corbel" w:hAnsi="Corbel"/>
+          <w:sz w:val="26"/>
+          <w:szCs w:val="26"/>
+        </w:rPr>
+      </w:pPr>
+    </w:p>
+    <w:p>
+      <w:pPr>
+        <w:pStyle w:val="Heading1"/>
+        <w:spacing w:line="240" w:lineRule="auto"/>
+        <w:jc w:val="center"/>
         <w:rPr>
           <w:rFonts w:ascii="Corbel" w:hAnsi="Corbel"/>
           <w:b/>
@@ -281,25 +286,8 @@
           <w:sz w:val="40"/>
           <w:szCs w:val="40"/>
         </w:rPr>
-        <w:t>Proposal</w:t>
-      </w:r>
-    </w:p>
-    <w:p>
-      <w:pPr>
-        <w:spacing w:after="0" w:line="240" w:lineRule="auto"/>
-        <w:jc w:val="center"/>
-        <w:rPr>
-          <w:rFonts w:ascii="Corbel" w:hAnsi="Corbel"/>
-          <w:sz w:val="26"/>
-          <w:szCs w:val="26"/>
-        </w:rPr>
-      </w:pPr>
-    </w:p>
-    <w:p>
-      <w:pPr>
-        <w:pStyle w:val="Heading1"/>
-        <w:spacing w:line="240" w:lineRule="auto"/>
-        <w:jc w:val="center"/>
+      </w:pPr>
+      <w:r>
         <w:rPr>
           <w:rFonts w:ascii="Corbel" w:hAnsi="Corbel"/>
           <w:b/>
@@ -308,16 +296,6 @@
           <w:sz w:val="40"/>
           <w:szCs w:val="40"/>
         </w:rPr>
-      </w:pPr>
-      <w:r>
-        <w:rPr>
-          <w:rFonts w:ascii="Corbel" w:hAnsi="Corbel"/>
-          <w:b/>
-          <w:bCs/>
-          <w:color w:val="19AFA4"/>
-          <w:sz w:val="40"/>
-          <w:szCs w:val="40"/>
-        </w:rPr>
         <w:t>Scope of Work</w:t>
       </w:r>
     </w:p>
@@ -506,31 +484,7 @@
           <w:sz w:val="26"/>
           <w:szCs w:val="26"/>
         </w:rPr>
-        <w:t>{</w:t>
-      </w:r>
-      <w:proofErr w:type="spellStart"/>
-      <w:r>
-        <w:rPr>
-          <w:rFonts w:ascii="Corbel" w:hAnsi="Corbel"/>
-          <w:b/>
-          <w:bCs/>
-          <w:color w:val="19AFA4"/>
-          <w:sz w:val="26"/>
-          <w:szCs w:val="26"/>
-        </w:rPr>
-        <w:t>existingSystem</w:t>
-      </w:r>
-      <w:proofErr w:type="spellEnd"/>
-      <w:r>
-        <w:rPr>
-          <w:rFonts w:ascii="Corbel" w:hAnsi="Corbel"/>
-          <w:b/>
-          <w:bCs/>
-          <w:color w:val="19AFA4"/>
-          <w:sz w:val="26"/>
-          <w:szCs w:val="26"/>
-        </w:rPr>
-        <w:t>}</w:t>
+        <w:t>{existingSystem}</w:t>
       </w:r>
       <w:r>
         <w:rPr>
@@ -539,27 +493,7 @@
           <w:szCs w:val="26"/>
           <w:highlight w:val="yellow"/>
         </w:rPr>
-        <w:t>{/</w:t>
-      </w:r>
-      <w:proofErr w:type="spellStart"/>
-      <w:r>
-        <w:rPr>
-          <w:rFonts w:ascii="Corbel" w:hAnsi="Corbel"/>
-          <w:sz w:val="26"/>
-          <w:szCs w:val="26"/>
-          <w:highlight w:val="yellow"/>
-        </w:rPr>
-        <w:t>existingSystem</w:t>
-      </w:r>
-      <w:proofErr w:type="spellEnd"/>
-      <w:r>
-        <w:rPr>
-          <w:rFonts w:ascii="Corbel" w:hAnsi="Corbel"/>
-          <w:sz w:val="26"/>
-          <w:szCs w:val="26"/>
-          <w:highlight w:val="yellow"/>
-        </w:rPr>
-        <w:t>}</w:t>
+        <w:t>{/existingSystem}</w:t>
       </w:r>
       <w:r>
         <w:rPr>
@@ -627,27 +561,7 @@
           <w:szCs w:val="26"/>
           <w:highlight w:val="yellow"/>
         </w:rPr>
-        <w:t>{^</w:t>
-      </w:r>
-      <w:proofErr w:type="spellStart"/>
-      <w:r>
-        <w:rPr>
-          <w:rFonts w:ascii="Corbel" w:hAnsi="Corbel"/>
-          <w:sz w:val="26"/>
-          <w:szCs w:val="26"/>
-          <w:highlight w:val="yellow"/>
-        </w:rPr>
-        <w:t>NoDataMigration</w:t>
-      </w:r>
-      <w:proofErr w:type="spellEnd"/>
-      <w:r>
-        <w:rPr>
-          <w:rFonts w:ascii="Corbel" w:hAnsi="Corbel"/>
-          <w:sz w:val="26"/>
-          <w:szCs w:val="26"/>
-          <w:highlight w:val="yellow"/>
-        </w:rPr>
-        <w:t>}</w:t>
+        <w:t>{^NoDataMigration}</w:t>
       </w:r>
     </w:p>
     <w:p>
@@ -687,27 +601,7 @@
           <w:szCs w:val="26"/>
           <w:highlight w:val="yellow"/>
         </w:rPr>
-        <w:t>{/</w:t>
-      </w:r>
-      <w:proofErr w:type="spellStart"/>
-      <w:r>
-        <w:rPr>
-          <w:rFonts w:ascii="Corbel" w:hAnsi="Corbel"/>
-          <w:sz w:val="26"/>
-          <w:szCs w:val="26"/>
-          <w:highlight w:val="yellow"/>
-        </w:rPr>
-        <w:t>NoDataMigration</w:t>
-      </w:r>
-      <w:proofErr w:type="spellEnd"/>
-      <w:r>
-        <w:rPr>
-          <w:rFonts w:ascii="Corbel" w:hAnsi="Corbel"/>
-          <w:sz w:val="26"/>
-          <w:szCs w:val="26"/>
-          <w:highlight w:val="yellow"/>
-        </w:rPr>
-        <w:t>}</w:t>
+        <w:t>{/NoDataMigration}</w:t>
       </w:r>
     </w:p>
     <w:p>
@@ -778,16 +672,7 @@
           <w:sz w:val="26"/>
           <w:szCs w:val="26"/>
         </w:rPr>
-        <w:t xml:space="preserve">Configuration of the following Bullhorn </w:t>
-      </w:r>
-      <w:proofErr w:type="gramStart"/>
-      <w:r>
-        <w:rPr>
-          <w:rFonts w:ascii="Corbel" w:hAnsi="Corbel"/>
-          <w:sz w:val="26"/>
-          <w:szCs w:val="26"/>
-        </w:rPr>
-        <w:t>products:</w:t>
+        <w:t>Configuration of the following Bullhorn products:</w:t>
       </w:r>
       <w:r>
         <w:rPr>
@@ -796,17 +681,7 @@
           <w:szCs w:val="26"/>
           <w:highlight w:val="yellow"/>
         </w:rPr>
-        <w:t>{</w:t>
-      </w:r>
-      <w:proofErr w:type="gramEnd"/>
-      <w:r>
-        <w:rPr>
-          <w:rFonts w:ascii="Corbel" w:hAnsi="Corbel"/>
-          <w:sz w:val="26"/>
-          <w:szCs w:val="26"/>
-          <w:highlight w:val="yellow"/>
-        </w:rPr>
-        <w:t>#products}</w:t>
+        <w:t>{#products}</w:t>
       </w:r>
     </w:p>
     <w:p>
@@ -883,31 +758,7 @@
           <w:sz w:val="26"/>
           <w:szCs w:val="26"/>
         </w:rPr>
-        <w:t>{</w:t>
-      </w:r>
-      <w:proofErr w:type="spellStart"/>
-      <w:r>
-        <w:rPr>
-          <w:rFonts w:ascii="Corbel" w:hAnsi="Corbel"/>
-          <w:b/>
-          <w:bCs/>
-          <w:color w:val="19AFA4"/>
-          <w:sz w:val="26"/>
-          <w:szCs w:val="26"/>
-        </w:rPr>
-        <w:t>plCount</w:t>
-      </w:r>
-      <w:proofErr w:type="spellEnd"/>
-      <w:r>
-        <w:rPr>
-          <w:rFonts w:ascii="Corbel" w:hAnsi="Corbel"/>
-          <w:b/>
-          <w:bCs/>
-          <w:color w:val="19AFA4"/>
-          <w:sz w:val="26"/>
-          <w:szCs w:val="26"/>
-        </w:rPr>
-        <w:t>}</w:t>
+        <w:t>{plCount}</w:t>
       </w:r>
       <w:r>
         <w:rPr>
@@ -924,27 +775,7 @@
           <w:szCs w:val="26"/>
           <w:highlight w:val="yellow"/>
         </w:rPr>
-        <w:t xml:space="preserve"> {^</w:t>
-      </w:r>
-      <w:proofErr w:type="spellStart"/>
-      <w:r>
-        <w:rPr>
-          <w:rFonts w:ascii="Corbel" w:hAnsi="Corbel"/>
-          <w:sz w:val="26"/>
-          <w:szCs w:val="26"/>
-          <w:highlight w:val="yellow"/>
-        </w:rPr>
-        <w:t>NoDataMigration</w:t>
-      </w:r>
-      <w:proofErr w:type="spellEnd"/>
-      <w:r>
-        <w:rPr>
-          <w:rFonts w:ascii="Corbel" w:hAnsi="Corbel"/>
-          <w:sz w:val="26"/>
-          <w:szCs w:val="26"/>
-          <w:highlight w:val="yellow"/>
-        </w:rPr>
-        <w:t>}</w:t>
+        <w:t xml:space="preserve"> {^NoDataMigration}</w:t>
       </w:r>
     </w:p>
     <w:p>
@@ -1334,7 +1165,6 @@
           <w:szCs w:val="26"/>
         </w:rPr>
       </w:pPr>
-      <w:proofErr w:type="spellStart"/>
       <w:r>
         <w:rPr>
           <w:rFonts w:ascii="Corbel" w:hAnsi="Corbel"/>
@@ -1343,7 +1173,6 @@
         </w:rPr>
         <w:t>Tearsheets</w:t>
       </w:r>
-      <w:proofErr w:type="spellEnd"/>
     </w:p>
     <w:p>
       <w:pPr>
@@ -1374,27 +1203,7 @@
           <w:szCs w:val="26"/>
           <w:highlight w:val="yellow"/>
         </w:rPr>
-        <w:t xml:space="preserve"> {/</w:t>
-      </w:r>
-      <w:proofErr w:type="spellStart"/>
-      <w:r>
-        <w:rPr>
-          <w:rFonts w:ascii="Corbel" w:hAnsi="Corbel"/>
-          <w:sz w:val="26"/>
-          <w:szCs w:val="26"/>
-          <w:highlight w:val="yellow"/>
-        </w:rPr>
-        <w:t>NoDataMigration</w:t>
-      </w:r>
-      <w:proofErr w:type="spellEnd"/>
-      <w:r>
-        <w:rPr>
-          <w:rFonts w:ascii="Corbel" w:hAnsi="Corbel"/>
-          <w:sz w:val="26"/>
-          <w:szCs w:val="26"/>
-          <w:highlight w:val="yellow"/>
-        </w:rPr>
-        <w:t>}</w:t>
+        <w:t xml:space="preserve"> {/NoDataMigration}</w:t>
       </w:r>
     </w:p>
     <w:p>
@@ -1425,9 +1234,16 @@
           <w:szCs w:val="26"/>
           <w:highlight w:val="yellow"/>
         </w:rPr>
-        <w:t>{^</w:t>
-      </w:r>
-      <w:proofErr w:type="spellStart"/>
+        <w:t>{^NoDataMigration}</w:t>
+      </w:r>
+      <w:r>
+        <w:rPr>
+          <w:rFonts w:ascii="Corbel" w:hAnsi="Corbel"/>
+          <w:sz w:val="26"/>
+          <w:szCs w:val="26"/>
+        </w:rPr>
+        <w:t xml:space="preserve"> and data migration</w:t>
+      </w:r>
       <w:r>
         <w:rPr>
           <w:rFonts w:ascii="Corbel" w:hAnsi="Corbel"/>
@@ -1435,54 +1251,7 @@
           <w:szCs w:val="26"/>
           <w:highlight w:val="yellow"/>
         </w:rPr>
-        <w:t>NoDataMigration</w:t>
-      </w:r>
-      <w:proofErr w:type="spellEnd"/>
-      <w:r>
-        <w:rPr>
-          <w:rFonts w:ascii="Corbel" w:hAnsi="Corbel"/>
-          <w:sz w:val="26"/>
-          <w:szCs w:val="26"/>
-          <w:highlight w:val="yellow"/>
-        </w:rPr>
-        <w:t>}</w:t>
-      </w:r>
-      <w:r>
-        <w:rPr>
-          <w:rFonts w:ascii="Corbel" w:hAnsi="Corbel"/>
-          <w:sz w:val="26"/>
-          <w:szCs w:val="26"/>
-        </w:rPr>
-        <w:t xml:space="preserve"> and data migration</w:t>
-      </w:r>
-      <w:r>
-        <w:rPr>
-          <w:rFonts w:ascii="Corbel" w:hAnsi="Corbel"/>
-          <w:sz w:val="26"/>
-          <w:szCs w:val="26"/>
-          <w:highlight w:val="yellow"/>
-        </w:rPr>
-        <w:t>{/</w:t>
-      </w:r>
-      <w:proofErr w:type="spellStart"/>
-      <w:r>
-        <w:rPr>
-          <w:rFonts w:ascii="Corbel" w:hAnsi="Corbel"/>
-          <w:sz w:val="26"/>
-          <w:szCs w:val="26"/>
-          <w:highlight w:val="yellow"/>
-        </w:rPr>
-        <w:t>NoDataMigration</w:t>
-      </w:r>
-      <w:proofErr w:type="spellEnd"/>
-      <w:r>
-        <w:rPr>
-          <w:rFonts w:ascii="Corbel" w:hAnsi="Corbel"/>
-          <w:sz w:val="26"/>
-          <w:szCs w:val="26"/>
-          <w:highlight w:val="yellow"/>
-        </w:rPr>
-        <w:t>}</w:t>
+        <w:t>{/NoDataMigration}</w:t>
       </w:r>
       <w:r>
         <w:rPr>
@@ -1521,9 +1290,16 @@
           <w:szCs w:val="26"/>
           <w:highlight w:val="yellow"/>
         </w:rPr>
-        <w:t>{^</w:t>
-      </w:r>
-      <w:proofErr w:type="spellStart"/>
+        <w:t>{^NoDataMigration}</w:t>
+      </w:r>
+      <w:r>
+        <w:rPr>
+          <w:rFonts w:ascii="Corbel" w:hAnsi="Corbel"/>
+          <w:sz w:val="26"/>
+          <w:szCs w:val="26"/>
+        </w:rPr>
+        <w:t xml:space="preserve"> data and/or </w:t>
+      </w:r>
       <w:r>
         <w:rPr>
           <w:rFonts w:ascii="Corbel" w:hAnsi="Corbel"/>
@@ -1531,72 +1307,15 @@
           <w:szCs w:val="26"/>
           <w:highlight w:val="yellow"/>
         </w:rPr>
-        <w:t>NoDataMigration</w:t>
-      </w:r>
-      <w:proofErr w:type="spellEnd"/>
-      <w:r>
-        <w:rPr>
-          <w:rFonts w:ascii="Corbel" w:hAnsi="Corbel"/>
-          <w:sz w:val="26"/>
-          <w:szCs w:val="26"/>
-          <w:highlight w:val="yellow"/>
-        </w:rPr>
-        <w:t>}</w:t>
-      </w:r>
-      <w:r>
-        <w:rPr>
-          <w:rFonts w:ascii="Corbel" w:hAnsi="Corbel"/>
-          <w:sz w:val="26"/>
-          <w:szCs w:val="26"/>
-        </w:rPr>
-        <w:t xml:space="preserve"> data and/or </w:t>
-      </w:r>
-      <w:r>
-        <w:rPr>
-          <w:rFonts w:ascii="Corbel" w:hAnsi="Corbel"/>
-          <w:sz w:val="26"/>
-          <w:szCs w:val="26"/>
-          <w:highlight w:val="yellow"/>
-        </w:rPr>
-        <w:t>{/</w:t>
-      </w:r>
-      <w:proofErr w:type="spellStart"/>
-      <w:proofErr w:type="gramStart"/>
-      <w:r>
-        <w:rPr>
-          <w:rFonts w:ascii="Corbel" w:hAnsi="Corbel"/>
-          <w:sz w:val="26"/>
-          <w:szCs w:val="26"/>
-          <w:highlight w:val="yellow"/>
-        </w:rPr>
-        <w:t>NoDataMigration</w:t>
-      </w:r>
-      <w:proofErr w:type="spellEnd"/>
-      <w:r>
-        <w:rPr>
-          <w:rFonts w:ascii="Corbel" w:hAnsi="Corbel"/>
-          <w:sz w:val="26"/>
-          <w:szCs w:val="26"/>
-          <w:highlight w:val="yellow"/>
-        </w:rPr>
-        <w:t>}</w:t>
-      </w:r>
-      <w:r>
-        <w:rPr>
-          <w:rFonts w:ascii="Corbel" w:hAnsi="Corbel"/>
-          <w:sz w:val="26"/>
-          <w:szCs w:val="26"/>
-        </w:rPr>
-        <w:t>configuration</w:t>
-      </w:r>
-      <w:proofErr w:type="gramEnd"/>
-      <w:r>
-        <w:rPr>
-          <w:rFonts w:ascii="Corbel" w:hAnsi="Corbel"/>
-          <w:sz w:val="26"/>
-          <w:szCs w:val="26"/>
-        </w:rPr>
-        <w:t xml:space="preserve"> based on user acceptance testing.</w:t>
+        <w:t>{/NoDataMigration}</w:t>
+      </w:r>
+      <w:r>
+        <w:rPr>
+          <w:rFonts w:ascii="Corbel" w:hAnsi="Corbel"/>
+          <w:sz w:val="26"/>
+          <w:szCs w:val="26"/>
+        </w:rPr>
+        <w:t>configuration based on user acceptance testing.</w:t>
       </w:r>
       <w:r>
         <w:rPr>
@@ -1627,18 +1346,8 @@
           <w:sz w:val="26"/>
           <w:szCs w:val="26"/>
         </w:rPr>
-        <w:t xml:space="preserve">Assist Client with Bullhorn Marketplace Vendor </w:t>
-      </w:r>
-      <w:proofErr w:type="gramStart"/>
-      <w:r>
-        <w:rPr>
-          <w:rFonts w:ascii="Corbel" w:hAnsi="Corbel"/>
-          <w:sz w:val="26"/>
-          <w:szCs w:val="26"/>
-        </w:rPr>
-        <w:t>implementations</w:t>
-      </w:r>
-      <w:proofErr w:type="gramEnd"/>
+        <w:t>Assist Client with Bullhorn Marketplace Vendor implementations</w:t>
+      </w:r>
     </w:p>
     <w:p>
       <w:pPr>
@@ -1683,25 +1392,7 @@
           <w:sz w:val="26"/>
           <w:szCs w:val="26"/>
         </w:rPr>
-        <w:t xml:space="preserve">Participate in Vendor </w:t>
-      </w:r>
-      <w:proofErr w:type="gramStart"/>
-      <w:r>
-        <w:rPr>
-          <w:rFonts w:ascii="Corbel" w:hAnsi="Corbel"/>
-          <w:sz w:val="26"/>
-          <w:szCs w:val="26"/>
-        </w:rPr>
-        <w:t>calls</w:t>
-      </w:r>
-      <w:proofErr w:type="gramEnd"/>
-      <w:r>
-        <w:rPr>
-          <w:rFonts w:ascii="Corbel" w:hAnsi="Corbel"/>
-          <w:sz w:val="26"/>
-          <w:szCs w:val="26"/>
-        </w:rPr>
-        <w:t xml:space="preserve"> when necessary, to assist in the implementation of the Vendor’s product.</w:t>
+        <w:t>Participate in Vendor calls when necessary, to assist in the implementation of the Vendor’s product.</w:t>
       </w:r>
     </w:p>
     <w:p>
@@ -1905,10 +1596,16 @@
           <w:szCs w:val="26"/>
           <w:highlight w:val="yellow"/>
         </w:rPr>
-        <w:t>{^</w:t>
-      </w:r>
-      <w:proofErr w:type="spellStart"/>
-      <w:proofErr w:type="gramStart"/>
+        <w:t>{^NoDataMigration}</w:t>
+      </w:r>
+      <w:r>
+        <w:rPr>
+          <w:rFonts w:ascii="Corbel" w:hAnsi="Corbel"/>
+          <w:sz w:val="26"/>
+          <w:szCs w:val="26"/>
+        </w:rPr>
+        <w:t xml:space="preserve">final data migration and </w:t>
+      </w:r>
       <w:r>
         <w:rPr>
           <w:rFonts w:ascii="Corbel" w:hAnsi="Corbel"/>
@@ -1916,63 +1613,7 @@
           <w:szCs w:val="26"/>
           <w:highlight w:val="yellow"/>
         </w:rPr>
-        <w:t>NoDataMigration</w:t>
-      </w:r>
-      <w:proofErr w:type="spellEnd"/>
-      <w:r>
-        <w:rPr>
-          <w:rFonts w:ascii="Corbel" w:hAnsi="Corbel"/>
-          <w:sz w:val="26"/>
-          <w:szCs w:val="26"/>
-          <w:highlight w:val="yellow"/>
-        </w:rPr>
-        <w:t>}</w:t>
-      </w:r>
-      <w:r>
-        <w:rPr>
-          <w:rFonts w:ascii="Corbel" w:hAnsi="Corbel"/>
-          <w:sz w:val="26"/>
-          <w:szCs w:val="26"/>
-        </w:rPr>
-        <w:t>final</w:t>
-      </w:r>
-      <w:proofErr w:type="gramEnd"/>
-      <w:r>
-        <w:rPr>
-          <w:rFonts w:ascii="Corbel" w:hAnsi="Corbel"/>
-          <w:sz w:val="26"/>
-          <w:szCs w:val="26"/>
-        </w:rPr>
-        <w:t xml:space="preserve"> data migration and </w:t>
-      </w:r>
-      <w:r>
-        <w:rPr>
-          <w:rFonts w:ascii="Corbel" w:hAnsi="Corbel"/>
-          <w:sz w:val="26"/>
-          <w:szCs w:val="26"/>
-          <w:highlight w:val="yellow"/>
-        </w:rPr>
-        <w:t>{/</w:t>
-      </w:r>
-      <w:proofErr w:type="spellStart"/>
-      <w:r>
-        <w:rPr>
-          <w:rFonts w:ascii="Corbel" w:hAnsi="Corbel"/>
-          <w:sz w:val="26"/>
-          <w:szCs w:val="26"/>
-          <w:highlight w:val="yellow"/>
-        </w:rPr>
-        <w:t>NoDataMigration</w:t>
-      </w:r>
-      <w:proofErr w:type="spellEnd"/>
-      <w:r>
-        <w:rPr>
-          <w:rFonts w:ascii="Corbel" w:hAnsi="Corbel"/>
-          <w:sz w:val="26"/>
-          <w:szCs w:val="26"/>
-          <w:highlight w:val="yellow"/>
-        </w:rPr>
-        <w:t>}</w:t>
+        <w:t>{/NoDataMigration}</w:t>
       </w:r>
       <w:r>
         <w:rPr>
@@ -2068,16 +1709,7 @@
           <w:sz w:val="26"/>
           <w:szCs w:val="26"/>
         </w:rPr>
-        <w:t xml:space="preserve">In the event remediation requires work outside this scope of work, Tonic HQ will work with Client to provide a scope of work that will address those </w:t>
-      </w:r>
-      <w:proofErr w:type="gramStart"/>
-      <w:r>
-        <w:rPr>
-          <w:rFonts w:ascii="Corbel" w:hAnsi="Corbel"/>
-          <w:sz w:val="26"/>
-          <w:szCs w:val="26"/>
-        </w:rPr>
-        <w:t>items.</w:t>
+        <w:t>In the event remediation requires work outside this scope of work, Tonic HQ will work with Client to provide a scope of work that will address those items.</w:t>
       </w:r>
       <w:r>
         <w:rPr>
@@ -2086,17 +1718,7 @@
           <w:szCs w:val="26"/>
           <w:highlight w:val="yellow"/>
         </w:rPr>
-        <w:t>{</w:t>
-      </w:r>
-      <w:proofErr w:type="gramEnd"/>
-      <w:r>
-        <w:rPr>
-          <w:rFonts w:ascii="Corbel" w:hAnsi="Corbel"/>
-          <w:sz w:val="26"/>
-          <w:szCs w:val="26"/>
-          <w:highlight w:val="yellow"/>
-        </w:rPr>
-        <w:t>#paidAdditions}</w:t>
+        <w:t>{#paidAdditions}</w:t>
       </w:r>
     </w:p>
     <w:p>
@@ -2118,16 +1740,7 @@
           <w:sz w:val="26"/>
           <w:szCs w:val="26"/>
         </w:rPr>
-        <w:t xml:space="preserve">Additional included </w:t>
-      </w:r>
-      <w:proofErr w:type="gramStart"/>
-      <w:r>
-        <w:rPr>
-          <w:rFonts w:ascii="Corbel" w:hAnsi="Corbel"/>
-          <w:sz w:val="26"/>
-          <w:szCs w:val="26"/>
-        </w:rPr>
-        <w:t>services:</w:t>
+        <w:t>Additional included services:</w:t>
       </w:r>
       <w:r>
         <w:rPr>
@@ -2136,17 +1749,7 @@
           <w:szCs w:val="26"/>
           <w:highlight w:val="yellow"/>
         </w:rPr>
-        <w:t>{</w:t>
-      </w:r>
-      <w:proofErr w:type="gramEnd"/>
-      <w:r>
-        <w:rPr>
-          <w:rFonts w:ascii="Corbel" w:hAnsi="Corbel"/>
-          <w:sz w:val="26"/>
-          <w:szCs w:val="26"/>
-          <w:highlight w:val="yellow"/>
-        </w:rPr>
-        <w:t>#newHireExport}</w:t>
+        <w:t>{#newHireExport}</w:t>
       </w:r>
     </w:p>
     <w:p>
@@ -2177,38 +1780,7 @@
           <w:szCs w:val="26"/>
           <w:highlight w:val="yellow"/>
         </w:rPr>
-        <w:t>{/</w:t>
-      </w:r>
-      <w:proofErr w:type="spellStart"/>
-      <w:proofErr w:type="gramStart"/>
-      <w:r>
-        <w:rPr>
-          <w:rFonts w:ascii="Corbel" w:hAnsi="Corbel"/>
-          <w:sz w:val="26"/>
-          <w:szCs w:val="26"/>
-          <w:highlight w:val="yellow"/>
-        </w:rPr>
-        <w:t>newHireExport</w:t>
-      </w:r>
-      <w:proofErr w:type="spellEnd"/>
-      <w:r>
-        <w:rPr>
-          <w:rFonts w:ascii="Corbel" w:hAnsi="Corbel"/>
-          <w:sz w:val="26"/>
-          <w:szCs w:val="26"/>
-          <w:highlight w:val="yellow"/>
-        </w:rPr>
-        <w:t>}{</w:t>
-      </w:r>
-      <w:proofErr w:type="gramEnd"/>
-      <w:r>
-        <w:rPr>
-          <w:rFonts w:ascii="Corbel" w:hAnsi="Corbel"/>
-          <w:sz w:val="26"/>
-          <w:szCs w:val="26"/>
-          <w:highlight w:val="yellow"/>
-        </w:rPr>
-        <w:t>#qbIntegration}</w:t>
+        <w:t>{/newHireExport}{#qbIntegration}</w:t>
       </w:r>
     </w:p>
     <w:p>
@@ -2239,38 +1811,7 @@
           <w:szCs w:val="26"/>
           <w:highlight w:val="yellow"/>
         </w:rPr>
-        <w:t>{/</w:t>
-      </w:r>
-      <w:proofErr w:type="spellStart"/>
-      <w:proofErr w:type="gramStart"/>
-      <w:r>
-        <w:rPr>
-          <w:rFonts w:ascii="Corbel" w:hAnsi="Corbel"/>
-          <w:sz w:val="26"/>
-          <w:szCs w:val="26"/>
-          <w:highlight w:val="yellow"/>
-        </w:rPr>
-        <w:t>qbIntegration</w:t>
-      </w:r>
-      <w:proofErr w:type="spellEnd"/>
-      <w:r>
-        <w:rPr>
-          <w:rFonts w:ascii="Corbel" w:hAnsi="Corbel"/>
-          <w:sz w:val="26"/>
-          <w:szCs w:val="26"/>
-          <w:highlight w:val="yellow"/>
-        </w:rPr>
-        <w:t>}{</w:t>
-      </w:r>
-      <w:proofErr w:type="gramEnd"/>
-      <w:r>
-        <w:rPr>
-          <w:rFonts w:ascii="Corbel" w:hAnsi="Corbel"/>
-          <w:sz w:val="26"/>
-          <w:szCs w:val="26"/>
-          <w:highlight w:val="yellow"/>
-        </w:rPr>
-        <w:t>#InvoiceExport}</w:t>
+        <w:t>{/qbIntegration}{#InvoiceExport}</w:t>
       </w:r>
     </w:p>
     <w:p>
@@ -2302,38 +1843,7 @@
           <w:szCs w:val="26"/>
           <w:highlight w:val="yellow"/>
         </w:rPr>
-        <w:t>{/</w:t>
-      </w:r>
-      <w:proofErr w:type="spellStart"/>
-      <w:proofErr w:type="gramStart"/>
-      <w:r>
-        <w:rPr>
-          <w:rFonts w:ascii="Corbel" w:hAnsi="Corbel"/>
-          <w:sz w:val="26"/>
-          <w:szCs w:val="26"/>
-          <w:highlight w:val="yellow"/>
-        </w:rPr>
-        <w:t>InvoiceExport</w:t>
-      </w:r>
-      <w:proofErr w:type="spellEnd"/>
-      <w:r>
-        <w:rPr>
-          <w:rFonts w:ascii="Corbel" w:hAnsi="Corbel"/>
-          <w:sz w:val="26"/>
-          <w:szCs w:val="26"/>
-          <w:highlight w:val="yellow"/>
-        </w:rPr>
-        <w:t>}{</w:t>
-      </w:r>
-      <w:proofErr w:type="gramEnd"/>
-      <w:r>
-        <w:rPr>
-          <w:rFonts w:ascii="Corbel" w:hAnsi="Corbel"/>
-          <w:sz w:val="26"/>
-          <w:szCs w:val="26"/>
-          <w:highlight w:val="yellow"/>
-        </w:rPr>
-        <w:t>#PayDataExport}</w:t>
+        <w:t>{/InvoiceExport}{#PayDataExport}</w:t>
       </w:r>
     </w:p>
     <w:p>
@@ -2349,23 +1859,13 @@
           <w:szCs w:val="26"/>
         </w:rPr>
       </w:pPr>
-      <w:proofErr w:type="spellStart"/>
-      <w:r>
-        <w:rPr>
-          <w:rFonts w:ascii="Corbel" w:hAnsi="Corbel"/>
-          <w:sz w:val="26"/>
-          <w:szCs w:val="26"/>
-        </w:rPr>
-        <w:t>Paydata</w:t>
-      </w:r>
-      <w:proofErr w:type="spellEnd"/>
-      <w:r>
-        <w:rPr>
-          <w:rFonts w:ascii="Corbel" w:hAnsi="Corbel"/>
-          <w:sz w:val="26"/>
-          <w:szCs w:val="26"/>
-        </w:rPr>
-        <w:t xml:space="preserve"> export</w:t>
+      <w:r>
+        <w:rPr>
+          <w:rFonts w:ascii="Corbel" w:hAnsi="Corbel"/>
+          <w:sz w:val="26"/>
+          <w:szCs w:val="26"/>
+        </w:rPr>
+        <w:t>Paydata export</w:t>
       </w:r>
       <w:r>
         <w:rPr>
@@ -2374,38 +1874,7 @@
           <w:szCs w:val="26"/>
           <w:highlight w:val="yellow"/>
         </w:rPr>
-        <w:t>{/</w:t>
-      </w:r>
-      <w:proofErr w:type="spellStart"/>
-      <w:proofErr w:type="gramStart"/>
-      <w:r>
-        <w:rPr>
-          <w:rFonts w:ascii="Corbel" w:hAnsi="Corbel"/>
-          <w:sz w:val="26"/>
-          <w:szCs w:val="26"/>
-          <w:highlight w:val="yellow"/>
-        </w:rPr>
-        <w:t>PayDataExport</w:t>
-      </w:r>
-      <w:proofErr w:type="spellEnd"/>
-      <w:r>
-        <w:rPr>
-          <w:rFonts w:ascii="Corbel" w:hAnsi="Corbel"/>
-          <w:sz w:val="26"/>
-          <w:szCs w:val="26"/>
-          <w:highlight w:val="yellow"/>
-        </w:rPr>
-        <w:t>}{</w:t>
-      </w:r>
-      <w:proofErr w:type="gramEnd"/>
-      <w:r>
-        <w:rPr>
-          <w:rFonts w:ascii="Corbel" w:hAnsi="Corbel"/>
-          <w:sz w:val="26"/>
-          <w:szCs w:val="26"/>
-          <w:highlight w:val="yellow"/>
-        </w:rPr>
-        <w:t>#emailsAsNotes}</w:t>
+        <w:t>{/PayDataExport}{#emailsAsNotes}</w:t>
       </w:r>
     </w:p>
     <w:p>
@@ -2436,38 +1905,7 @@
           <w:szCs w:val="26"/>
           <w:highlight w:val="yellow"/>
         </w:rPr>
-        <w:t>{/</w:t>
-      </w:r>
-      <w:proofErr w:type="spellStart"/>
-      <w:proofErr w:type="gramStart"/>
-      <w:r>
-        <w:rPr>
-          <w:rFonts w:ascii="Corbel" w:hAnsi="Corbel"/>
-          <w:sz w:val="26"/>
-          <w:szCs w:val="26"/>
-          <w:highlight w:val="yellow"/>
-        </w:rPr>
-        <w:t>emailsAsNotes</w:t>
-      </w:r>
-      <w:proofErr w:type="spellEnd"/>
-      <w:r>
-        <w:rPr>
-          <w:rFonts w:ascii="Corbel" w:hAnsi="Corbel"/>
-          <w:sz w:val="26"/>
-          <w:szCs w:val="26"/>
-          <w:highlight w:val="yellow"/>
-        </w:rPr>
-        <w:t>}{</w:t>
-      </w:r>
-      <w:proofErr w:type="gramEnd"/>
-      <w:r>
-        <w:rPr>
-          <w:rFonts w:ascii="Corbel" w:hAnsi="Corbel"/>
-          <w:sz w:val="26"/>
-          <w:szCs w:val="26"/>
-          <w:highlight w:val="yellow"/>
-        </w:rPr>
-        <w:t>#histSubmissions}</w:t>
+        <w:t>{/emailsAsNotes}{#histSubmissions}</w:t>
       </w:r>
     </w:p>
     <w:p>
@@ -2498,38 +1936,7 @@
           <w:szCs w:val="26"/>
           <w:highlight w:val="yellow"/>
         </w:rPr>
-        <w:t>{/</w:t>
-      </w:r>
-      <w:proofErr w:type="spellStart"/>
-      <w:proofErr w:type="gramStart"/>
-      <w:r>
-        <w:rPr>
-          <w:rFonts w:ascii="Corbel" w:hAnsi="Corbel"/>
-          <w:sz w:val="26"/>
-          <w:szCs w:val="26"/>
-          <w:highlight w:val="yellow"/>
-        </w:rPr>
-        <w:t>histSubmissions</w:t>
-      </w:r>
-      <w:proofErr w:type="spellEnd"/>
-      <w:r>
-        <w:rPr>
-          <w:rFonts w:ascii="Corbel" w:hAnsi="Corbel"/>
-          <w:sz w:val="26"/>
-          <w:szCs w:val="26"/>
-          <w:highlight w:val="yellow"/>
-        </w:rPr>
-        <w:t>}{</w:t>
-      </w:r>
-      <w:proofErr w:type="gramEnd"/>
-      <w:r>
-        <w:rPr>
-          <w:rFonts w:ascii="Corbel" w:hAnsi="Corbel"/>
-          <w:sz w:val="26"/>
-          <w:szCs w:val="26"/>
-          <w:highlight w:val="yellow"/>
-        </w:rPr>
-        <w:t>#npeCount}</w:t>
+        <w:t>{/histSubmissions}{#npeCount}</w:t>
       </w:r>
     </w:p>
     <w:p>
@@ -2562,48 +1969,15 @@
           <w:sz w:val="26"/>
           <w:szCs w:val="26"/>
         </w:rPr>
-        <w:t>{</w:t>
-      </w:r>
-      <w:proofErr w:type="spellStart"/>
-      <w:r>
-        <w:rPr>
-          <w:rFonts w:ascii="Corbel" w:hAnsi="Corbel"/>
-          <w:b/>
-          <w:bCs/>
-          <w:color w:val="19AFA4"/>
-          <w:sz w:val="26"/>
-          <w:szCs w:val="26"/>
-        </w:rPr>
-        <w:t>npeCount</w:t>
-      </w:r>
-      <w:proofErr w:type="spellEnd"/>
-      <w:r>
-        <w:rPr>
-          <w:rFonts w:ascii="Corbel" w:hAnsi="Corbel"/>
-          <w:b/>
-          <w:bCs/>
-          <w:color w:val="19AFA4"/>
-          <w:sz w:val="26"/>
-          <w:szCs w:val="26"/>
-        </w:rPr>
-        <w:t xml:space="preserve">} </w:t>
-      </w:r>
-      <w:r>
-        <w:rPr>
-          <w:rFonts w:ascii="Corbel" w:hAnsi="Corbel"/>
-          <w:sz w:val="26"/>
-          <w:szCs w:val="26"/>
-        </w:rPr>
-        <w:t>non-production environment(s</w:t>
-      </w:r>
-      <w:proofErr w:type="gramStart"/>
-      <w:r>
-        <w:rPr>
-          <w:rFonts w:ascii="Corbel" w:hAnsi="Corbel"/>
-          <w:sz w:val="26"/>
-          <w:szCs w:val="26"/>
-        </w:rPr>
-        <w:t>).</w:t>
+        <w:t xml:space="preserve">{npeCount} </w:t>
+      </w:r>
+      <w:r>
+        <w:rPr>
+          <w:rFonts w:ascii="Corbel" w:hAnsi="Corbel"/>
+          <w:sz w:val="26"/>
+          <w:szCs w:val="26"/>
+        </w:rPr>
+        <w:t>non-production environment(s).</w:t>
       </w:r>
       <w:r>
         <w:rPr>
@@ -2612,37 +1986,7 @@
           <w:szCs w:val="26"/>
           <w:highlight w:val="yellow"/>
         </w:rPr>
-        <w:t>{</w:t>
-      </w:r>
-      <w:proofErr w:type="gramEnd"/>
-      <w:r>
-        <w:rPr>
-          <w:rFonts w:ascii="Corbel" w:hAnsi="Corbel"/>
-          <w:sz w:val="26"/>
-          <w:szCs w:val="26"/>
-          <w:highlight w:val="yellow"/>
-        </w:rPr>
-        <w:t>/</w:t>
-      </w:r>
-      <w:proofErr w:type="spellStart"/>
-      <w:r>
-        <w:rPr>
-          <w:rFonts w:ascii="Corbel" w:hAnsi="Corbel"/>
-          <w:sz w:val="26"/>
-          <w:szCs w:val="26"/>
-          <w:highlight w:val="yellow"/>
-        </w:rPr>
-        <w:t>npeCount</w:t>
-      </w:r>
-      <w:proofErr w:type="spellEnd"/>
-      <w:r>
-        <w:rPr>
-          <w:rFonts w:ascii="Corbel" w:hAnsi="Corbel"/>
-          <w:sz w:val="26"/>
-          <w:szCs w:val="26"/>
-          <w:highlight w:val="yellow"/>
-        </w:rPr>
-        <w:t>}{#oscpCount}</w:t>
+        <w:t>{/npeCount}{#oscpCount}</w:t>
       </w:r>
     </w:p>
     <w:p>
@@ -2691,59 +2035,63 @@
           <w:sz w:val="26"/>
           <w:szCs w:val="26"/>
         </w:rPr>
-        <w:t>{</w:t>
-      </w:r>
-      <w:proofErr w:type="spellStart"/>
-      <w:r>
+        <w:t xml:space="preserve">{oscpCount} </w:t>
+      </w:r>
+      <w:r>
+        <w:rPr>
+          <w:rFonts w:ascii="Corbel" w:hAnsi="Corbel"/>
+          <w:sz w:val="26"/>
+          <w:szCs w:val="26"/>
+        </w:rPr>
+        <w:t>Open Source Career Portal(s).</w:t>
+      </w:r>
+      <w:r>
+        <w:rPr>
+          <w:rFonts w:ascii="Corbel" w:hAnsi="Corbel"/>
+          <w:sz w:val="26"/>
+          <w:szCs w:val="26"/>
+          <w:highlight w:val="yellow"/>
+        </w:rPr>
+        <w:t>{/oscpCount}{/paidAdditions}</w:t>
+      </w:r>
+    </w:p>
+    <w:p>
+      <w:pPr>
+        <w:spacing w:before="240" w:after="0"/>
         <w:rPr>
           <w:rFonts w:ascii="Corbel" w:hAnsi="Corbel"/>
           <w:b/>
-          <w:bCs/>
-          <w:color w:val="19AFA4"/>
-          <w:sz w:val="26"/>
-          <w:szCs w:val="26"/>
-        </w:rPr>
-        <w:t>oscpCount</w:t>
-      </w:r>
-      <w:proofErr w:type="spellEnd"/>
+          <w:sz w:val="26"/>
+          <w:szCs w:val="26"/>
+        </w:rPr>
+      </w:pPr>
       <w:r>
         <w:rPr>
           <w:rFonts w:ascii="Corbel" w:hAnsi="Corbel"/>
           <w:b/>
-          <w:bCs/>
-          <w:color w:val="19AFA4"/>
-          <w:sz w:val="26"/>
-          <w:szCs w:val="26"/>
-        </w:rPr>
-        <w:t xml:space="preserve">} </w:t>
-      </w:r>
-      <w:r>
-        <w:rPr>
-          <w:rFonts w:ascii="Corbel" w:hAnsi="Corbel"/>
-          <w:sz w:val="26"/>
-          <w:szCs w:val="26"/>
-        </w:rPr>
-        <w:t>Open Source Career Portal(s</w:t>
-      </w:r>
-      <w:proofErr w:type="gramStart"/>
-      <w:r>
-        <w:rPr>
-          <w:rFonts w:ascii="Corbel" w:hAnsi="Corbel"/>
-          <w:sz w:val="26"/>
-          <w:szCs w:val="26"/>
-        </w:rPr>
-        <w:t>).</w:t>
-      </w:r>
-      <w:r>
+          <w:sz w:val="26"/>
+          <w:szCs w:val="26"/>
+        </w:rPr>
+        <w:t>SCHEDULE</w:t>
+      </w:r>
+    </w:p>
+    <w:p>
+      <w:pPr>
         <w:rPr>
           <w:rFonts w:ascii="Corbel" w:hAnsi="Corbel"/>
           <w:sz w:val="26"/>
           <w:szCs w:val="26"/>
           <w:highlight w:val="yellow"/>
         </w:rPr>
-        <w:t>{</w:t>
-      </w:r>
-      <w:proofErr w:type="gramEnd"/>
+      </w:pPr>
+      <w:r>
+        <w:rPr>
+          <w:rFonts w:ascii="Corbel" w:hAnsi="Corbel"/>
+          <w:sz w:val="26"/>
+          <w:szCs w:val="26"/>
+        </w:rPr>
+        <w:t>Assuming no scope changes, Tonic HQ is estimating the following timeframe for implementation. Note, the given timeframes are for each task (or group of tasks), with some items running concurrently.</w:t>
+      </w:r>
       <w:r>
         <w:rPr>
           <w:rFonts w:ascii="Corbel" w:hAnsi="Corbel"/>
@@ -2751,113 +2099,7 @@
           <w:szCs w:val="26"/>
           <w:highlight w:val="yellow"/>
         </w:rPr>
-        <w:t>/</w:t>
-      </w:r>
-      <w:proofErr w:type="spellStart"/>
-      <w:r>
-        <w:rPr>
-          <w:rFonts w:ascii="Corbel" w:hAnsi="Corbel"/>
-          <w:sz w:val="26"/>
-          <w:szCs w:val="26"/>
-          <w:highlight w:val="yellow"/>
-        </w:rPr>
-        <w:t>oscpCount</w:t>
-      </w:r>
-      <w:proofErr w:type="spellEnd"/>
-      <w:r>
-        <w:rPr>
-          <w:rFonts w:ascii="Corbel" w:hAnsi="Corbel"/>
-          <w:sz w:val="26"/>
-          <w:szCs w:val="26"/>
-          <w:highlight w:val="yellow"/>
-        </w:rPr>
-        <w:t>}{/</w:t>
-      </w:r>
-      <w:proofErr w:type="spellStart"/>
-      <w:r>
-        <w:rPr>
-          <w:rFonts w:ascii="Corbel" w:hAnsi="Corbel"/>
-          <w:sz w:val="26"/>
-          <w:szCs w:val="26"/>
-          <w:highlight w:val="yellow"/>
-        </w:rPr>
-        <w:t>paidAdditions</w:t>
-      </w:r>
-      <w:proofErr w:type="spellEnd"/>
-      <w:r>
-        <w:rPr>
-          <w:rFonts w:ascii="Corbel" w:hAnsi="Corbel"/>
-          <w:sz w:val="26"/>
-          <w:szCs w:val="26"/>
-          <w:highlight w:val="yellow"/>
-        </w:rPr>
-        <w:t>}</w:t>
-      </w:r>
-    </w:p>
-    <w:p>
-      <w:pPr>
-        <w:spacing w:before="240" w:after="0"/>
-        <w:rPr>
-          <w:rFonts w:ascii="Corbel" w:hAnsi="Corbel"/>
-          <w:b/>
-          <w:sz w:val="26"/>
-          <w:szCs w:val="26"/>
-        </w:rPr>
-      </w:pPr>
-      <w:r>
-        <w:rPr>
-          <w:rFonts w:ascii="Corbel" w:hAnsi="Corbel"/>
-          <w:b/>
-          <w:sz w:val="26"/>
-          <w:szCs w:val="26"/>
-        </w:rPr>
-        <w:t>SCHEDULE</w:t>
-      </w:r>
-    </w:p>
-    <w:p>
-      <w:pPr>
-        <w:rPr>
-          <w:rFonts w:ascii="Corbel" w:hAnsi="Corbel"/>
-          <w:sz w:val="26"/>
-          <w:szCs w:val="26"/>
-          <w:highlight w:val="yellow"/>
-        </w:rPr>
-      </w:pPr>
-      <w:r>
-        <w:rPr>
-          <w:rFonts w:ascii="Corbel" w:hAnsi="Corbel"/>
-          <w:sz w:val="26"/>
-          <w:szCs w:val="26"/>
-        </w:rPr>
-        <w:t xml:space="preserve">Assuming no scope changes, Tonic HQ is estimating the following timeframe for implementation. Note, the given timeframes are for each task (or group of tasks), with some items running </w:t>
-      </w:r>
-      <w:proofErr w:type="gramStart"/>
-      <w:r>
-        <w:rPr>
-          <w:rFonts w:ascii="Corbel" w:hAnsi="Corbel"/>
-          <w:sz w:val="26"/>
-          <w:szCs w:val="26"/>
-        </w:rPr>
-        <w:t>concurrently.</w:t>
-      </w:r>
-      <w:r>
-        <w:rPr>
-          <w:rFonts w:ascii="Corbel" w:hAnsi="Corbel"/>
-          <w:sz w:val="26"/>
-          <w:szCs w:val="26"/>
-          <w:highlight w:val="yellow"/>
-        </w:rPr>
-        <w:t>{</w:t>
-      </w:r>
-      <w:proofErr w:type="gramEnd"/>
-      <w:r>
-        <w:rPr>
-          <w:rFonts w:ascii="Corbel" w:hAnsi="Corbel"/>
-          <w:sz w:val="26"/>
-          <w:szCs w:val="26"/>
-          <w:highlight w:val="yellow"/>
-        </w:rPr>
-        <w:t>#timelineNoDM}</w:t>
+        <w:t>{#timelineNoDM}</w:t>
       </w:r>
     </w:p>
     <w:tbl>
@@ -3461,38 +2703,7 @@
           <w:szCs w:val="26"/>
           <w:highlight w:val="yellow"/>
         </w:rPr>
-        <w:t>{/</w:t>
-      </w:r>
-      <w:proofErr w:type="spellStart"/>
-      <w:proofErr w:type="gramStart"/>
-      <w:r>
-        <w:rPr>
-          <w:rFonts w:ascii="Corbel" w:hAnsi="Corbel"/>
-          <w:sz w:val="26"/>
-          <w:szCs w:val="26"/>
-          <w:highlight w:val="yellow"/>
-        </w:rPr>
-        <w:t>timelineNoDM</w:t>
-      </w:r>
-      <w:proofErr w:type="spellEnd"/>
-      <w:r>
-        <w:rPr>
-          <w:rFonts w:ascii="Corbel" w:hAnsi="Corbel"/>
-          <w:sz w:val="26"/>
-          <w:szCs w:val="26"/>
-          <w:highlight w:val="yellow"/>
-        </w:rPr>
-        <w:t>}{</w:t>
-      </w:r>
-      <w:proofErr w:type="gramEnd"/>
-      <w:r>
-        <w:rPr>
-          <w:rFonts w:ascii="Corbel" w:hAnsi="Corbel"/>
-          <w:sz w:val="26"/>
-          <w:szCs w:val="26"/>
-          <w:highlight w:val="yellow"/>
-        </w:rPr>
-        <w:t>#timelineSMB}</w:t>
+        <w:t>{/timelineNoDM}{#timelineSMB}</w:t>
       </w:r>
     </w:p>
     <w:tbl>
@@ -4321,38 +3532,7 @@
           <w:szCs w:val="26"/>
           <w:highlight w:val="yellow"/>
         </w:rPr>
-        <w:t>{/</w:t>
-      </w:r>
-      <w:proofErr w:type="spellStart"/>
-      <w:proofErr w:type="gramStart"/>
-      <w:r>
-        <w:rPr>
-          <w:rFonts w:ascii="Corbel" w:hAnsi="Corbel"/>
-          <w:sz w:val="26"/>
-          <w:szCs w:val="26"/>
-          <w:highlight w:val="yellow"/>
-        </w:rPr>
-        <w:t>timelineSMB</w:t>
-      </w:r>
-      <w:proofErr w:type="spellEnd"/>
-      <w:r>
-        <w:rPr>
-          <w:rFonts w:ascii="Corbel" w:hAnsi="Corbel"/>
-          <w:sz w:val="26"/>
-          <w:szCs w:val="26"/>
-          <w:highlight w:val="yellow"/>
-        </w:rPr>
-        <w:t>}{</w:t>
-      </w:r>
-      <w:proofErr w:type="gramEnd"/>
-      <w:r>
-        <w:rPr>
-          <w:rFonts w:ascii="Corbel" w:hAnsi="Corbel"/>
-          <w:sz w:val="26"/>
-          <w:szCs w:val="26"/>
-          <w:highlight w:val="yellow"/>
-        </w:rPr>
-        <w:t>#timelineField}</w:t>
+        <w:t>{/timelineSMB}{#timelineField}</w:t>
       </w:r>
     </w:p>
     <w:tbl>
@@ -5180,38 +4360,7 @@
           <w:szCs w:val="26"/>
           <w:highlight w:val="yellow"/>
         </w:rPr>
-        <w:t>{/</w:t>
-      </w:r>
-      <w:proofErr w:type="spellStart"/>
-      <w:proofErr w:type="gramStart"/>
-      <w:r>
-        <w:rPr>
-          <w:rFonts w:ascii="Corbel" w:hAnsi="Corbel"/>
-          <w:sz w:val="26"/>
-          <w:szCs w:val="26"/>
-          <w:highlight w:val="yellow"/>
-        </w:rPr>
-        <w:t>timelineField</w:t>
-      </w:r>
-      <w:proofErr w:type="spellEnd"/>
-      <w:r>
-        <w:rPr>
-          <w:rFonts w:ascii="Corbel" w:hAnsi="Corbel"/>
-          <w:sz w:val="26"/>
-          <w:szCs w:val="26"/>
-          <w:highlight w:val="yellow"/>
-        </w:rPr>
-        <w:t>}{</w:t>
-      </w:r>
-      <w:proofErr w:type="gramEnd"/>
-      <w:r>
-        <w:rPr>
-          <w:rFonts w:ascii="Corbel" w:hAnsi="Corbel"/>
-          <w:sz w:val="26"/>
-          <w:szCs w:val="26"/>
-          <w:highlight w:val="yellow"/>
-        </w:rPr>
-        <w:t>#timelineBH1}</w:t>
+        <w:t>{/timelineField}{#timelineBH1}</w:t>
       </w:r>
     </w:p>
     <w:tbl>
@@ -6075,9 +5224,16 @@
           <w:sz w:val="26"/>
           <w:szCs w:val="26"/>
         </w:rPr>
-        <w:t>{</w:t>
-      </w:r>
-      <w:proofErr w:type="spellStart"/>
+        <w:t>{userCount}</w:t>
+      </w:r>
+      <w:r>
+        <w:rPr>
+          <w:rFonts w:ascii="Corbel" w:hAnsi="Corbel"/>
+          <w:sz w:val="26"/>
+          <w:szCs w:val="26"/>
+        </w:rPr>
+        <w:t xml:space="preserve"> users, Tonic HQ estimates </w:t>
+      </w:r>
       <w:r>
         <w:rPr>
           <w:rFonts w:ascii="Corbel" w:hAnsi="Corbel"/>
@@ -6087,62 +5243,7 @@
           <w:sz w:val="26"/>
           <w:szCs w:val="26"/>
         </w:rPr>
-        <w:t>userCount</w:t>
-      </w:r>
-      <w:proofErr w:type="spellEnd"/>
-      <w:r>
-        <w:rPr>
-          <w:rFonts w:ascii="Corbel" w:hAnsi="Corbel"/>
-          <w:b/>
-          <w:bCs/>
-          <w:color w:val="19AFA4"/>
-          <w:sz w:val="26"/>
-          <w:szCs w:val="26"/>
-        </w:rPr>
-        <w:t>}</w:t>
-      </w:r>
-      <w:r>
-        <w:rPr>
-          <w:rFonts w:ascii="Corbel" w:hAnsi="Corbel"/>
-          <w:sz w:val="26"/>
-          <w:szCs w:val="26"/>
-        </w:rPr>
-        <w:t xml:space="preserve"> users, Tonic HQ estimates </w:t>
-      </w:r>
-      <w:r>
-        <w:rPr>
-          <w:rFonts w:ascii="Corbel" w:hAnsi="Corbel"/>
-          <w:b/>
-          <w:bCs/>
-          <w:color w:val="19AFA4"/>
-          <w:sz w:val="26"/>
-          <w:szCs w:val="26"/>
-        </w:rPr>
-        <w:t>{</w:t>
-      </w:r>
-      <w:proofErr w:type="spellStart"/>
-      <w:r>
-        <w:rPr>
-          <w:rFonts w:ascii="Corbel" w:hAnsi="Corbel"/>
-          <w:b/>
-          <w:bCs/>
-          <w:color w:val="19AFA4"/>
-          <w:sz w:val="26"/>
-          <w:szCs w:val="26"/>
-        </w:rPr>
-        <w:t>timelineWeeks</w:t>
-      </w:r>
-      <w:proofErr w:type="spellEnd"/>
-      <w:r>
-        <w:rPr>
-          <w:rFonts w:ascii="Corbel" w:hAnsi="Corbel"/>
-          <w:b/>
-          <w:bCs/>
-          <w:color w:val="19AFA4"/>
-          <w:sz w:val="26"/>
-          <w:szCs w:val="26"/>
-        </w:rPr>
-        <w:t>}</w:t>
+        <w:t>{timelineWeeks}</w:t>
       </w:r>
       <w:r>
         <w:rPr>
@@ -6258,38 +5359,7 @@
           <w:szCs w:val="26"/>
           <w:highlight w:val="yellow"/>
         </w:rPr>
-        <w:t xml:space="preserve"> {^</w:t>
-      </w:r>
-      <w:proofErr w:type="spellStart"/>
-      <w:proofErr w:type="gramStart"/>
-      <w:r>
-        <w:rPr>
-          <w:rFonts w:ascii="Corbel" w:hAnsi="Corbel"/>
-          <w:sz w:val="26"/>
-          <w:szCs w:val="26"/>
-          <w:highlight w:val="yellow"/>
-        </w:rPr>
-        <w:t>NoDataMigration</w:t>
-      </w:r>
-      <w:proofErr w:type="spellEnd"/>
-      <w:r>
-        <w:rPr>
-          <w:rFonts w:ascii="Corbel" w:hAnsi="Corbel"/>
-          <w:sz w:val="26"/>
-          <w:szCs w:val="26"/>
-          <w:highlight w:val="yellow"/>
-        </w:rPr>
-        <w:t>}{</w:t>
-      </w:r>
-      <w:proofErr w:type="gramEnd"/>
-      <w:r>
-        <w:rPr>
-          <w:rFonts w:ascii="Corbel" w:hAnsi="Corbel"/>
-          <w:sz w:val="26"/>
-          <w:szCs w:val="26"/>
-          <w:highlight w:val="yellow"/>
-        </w:rPr>
-        <w:t>#existingSystem}</w:t>
+        <w:t xml:space="preserve"> {^NoDataMigration}{#existingSystem}</w:t>
       </w:r>
     </w:p>
     <w:p>
@@ -6305,23 +5375,13 @@
           <w:szCs w:val="26"/>
         </w:rPr>
       </w:pPr>
-      <w:proofErr w:type="spellStart"/>
-      <w:r>
-        <w:rPr>
-          <w:rFonts w:ascii="Corbel" w:hAnsi="Corbel"/>
-          <w:sz w:val="26"/>
-          <w:szCs w:val="26"/>
-        </w:rPr>
-        <w:t>Datasource</w:t>
-      </w:r>
-      <w:proofErr w:type="spellEnd"/>
-      <w:r>
-        <w:rPr>
-          <w:rFonts w:ascii="Corbel" w:hAnsi="Corbel"/>
-          <w:sz w:val="26"/>
-          <w:szCs w:val="26"/>
-        </w:rPr>
-        <w:t xml:space="preserve"> for the migration is </w:t>
+      <w:r>
+        <w:rPr>
+          <w:rFonts w:ascii="Corbel" w:hAnsi="Corbel"/>
+          <w:sz w:val="26"/>
+          <w:szCs w:val="26"/>
+        </w:rPr>
+        <w:t xml:space="preserve">Datasource for the migration is </w:t>
       </w:r>
       <w:r>
         <w:rPr>
@@ -6332,31 +5392,7 @@
           <w:sz w:val="26"/>
           <w:szCs w:val="26"/>
         </w:rPr>
-        <w:t>{</w:t>
-      </w:r>
-      <w:proofErr w:type="spellStart"/>
-      <w:r>
-        <w:rPr>
-          <w:rFonts w:ascii="Corbel" w:hAnsi="Corbel"/>
-          <w:b/>
-          <w:bCs/>
-          <w:color w:val="19AFA4"/>
-          <w:sz w:val="26"/>
-          <w:szCs w:val="26"/>
-        </w:rPr>
-        <w:t>existingSystem</w:t>
-      </w:r>
-      <w:proofErr w:type="spellEnd"/>
-      <w:r>
-        <w:rPr>
-          <w:rFonts w:ascii="Corbel" w:hAnsi="Corbel"/>
-          <w:b/>
-          <w:bCs/>
-          <w:color w:val="19AFA4"/>
-          <w:sz w:val="26"/>
-          <w:szCs w:val="26"/>
-        </w:rPr>
-        <w:t>}</w:t>
+        <w:t>{existingSystem}</w:t>
       </w:r>
       <w:r>
         <w:rPr>
@@ -6397,48 +5433,15 @@
           <w:sz w:val="26"/>
           <w:szCs w:val="26"/>
         </w:rPr>
-        <w:t>{</w:t>
-      </w:r>
-      <w:proofErr w:type="spellStart"/>
-      <w:r>
-        <w:rPr>
-          <w:rFonts w:ascii="Corbel" w:hAnsi="Corbel"/>
-          <w:b/>
-          <w:bCs/>
-          <w:color w:val="19AFA4"/>
-          <w:sz w:val="26"/>
-          <w:szCs w:val="26"/>
-        </w:rPr>
-        <w:t>existingSystem</w:t>
-      </w:r>
-      <w:proofErr w:type="spellEnd"/>
-      <w:r>
-        <w:rPr>
-          <w:rFonts w:ascii="Corbel" w:hAnsi="Corbel"/>
-          <w:b/>
-          <w:bCs/>
-          <w:color w:val="19AFA4"/>
-          <w:sz w:val="26"/>
-          <w:szCs w:val="26"/>
-        </w:rPr>
-        <w:t>}</w:t>
-      </w:r>
-      <w:r>
-        <w:rPr>
-          <w:rFonts w:ascii="Corbel" w:hAnsi="Corbel"/>
-          <w:sz w:val="26"/>
-          <w:szCs w:val="26"/>
-        </w:rPr>
-        <w:t xml:space="preserve"> with access to view all </w:t>
-      </w:r>
-      <w:proofErr w:type="gramStart"/>
-      <w:r>
-        <w:rPr>
-          <w:rFonts w:ascii="Corbel" w:hAnsi="Corbel"/>
-          <w:sz w:val="26"/>
-          <w:szCs w:val="26"/>
-        </w:rPr>
-        <w:t>records.</w:t>
+        <w:t>{existingSystem}</w:t>
+      </w:r>
+      <w:r>
+        <w:rPr>
+          <w:rFonts w:ascii="Corbel" w:hAnsi="Corbel"/>
+          <w:sz w:val="26"/>
+          <w:szCs w:val="26"/>
+        </w:rPr>
+        <w:t xml:space="preserve"> with access to view all records.</w:t>
       </w:r>
       <w:r>
         <w:rPr>
@@ -6447,37 +5450,7 @@
           <w:szCs w:val="26"/>
           <w:highlight w:val="yellow"/>
         </w:rPr>
-        <w:t>{</w:t>
-      </w:r>
-      <w:proofErr w:type="gramEnd"/>
-      <w:r>
-        <w:rPr>
-          <w:rFonts w:ascii="Corbel" w:hAnsi="Corbel"/>
-          <w:sz w:val="26"/>
-          <w:szCs w:val="26"/>
-          <w:highlight w:val="yellow"/>
-        </w:rPr>
-        <w:t>/</w:t>
-      </w:r>
-      <w:proofErr w:type="spellStart"/>
-      <w:r>
-        <w:rPr>
-          <w:rFonts w:ascii="Corbel" w:hAnsi="Corbel"/>
-          <w:sz w:val="26"/>
-          <w:szCs w:val="26"/>
-          <w:highlight w:val="yellow"/>
-        </w:rPr>
-        <w:t>existingSystem</w:t>
-      </w:r>
-      <w:proofErr w:type="spellEnd"/>
-      <w:r>
-        <w:rPr>
-          <w:rFonts w:ascii="Corbel" w:hAnsi="Corbel"/>
-          <w:sz w:val="26"/>
-          <w:szCs w:val="26"/>
-          <w:highlight w:val="yellow"/>
-        </w:rPr>
-        <w:t>}{#addtlDatasources}</w:t>
+        <w:t>{/existingSystem}{#addtlDatasources}</w:t>
       </w:r>
     </w:p>
     <w:p>
@@ -6499,25 +5472,7 @@
           <w:sz w:val="26"/>
           <w:szCs w:val="26"/>
         </w:rPr>
-        <w:t xml:space="preserve">Additional </w:t>
-      </w:r>
-      <w:proofErr w:type="spellStart"/>
-      <w:r>
-        <w:rPr>
-          <w:rFonts w:ascii="Corbel" w:hAnsi="Corbel"/>
-          <w:sz w:val="26"/>
-          <w:szCs w:val="26"/>
-        </w:rPr>
-        <w:t>Datasource</w:t>
-      </w:r>
-      <w:proofErr w:type="spellEnd"/>
-      <w:r>
-        <w:rPr>
-          <w:rFonts w:ascii="Corbel" w:hAnsi="Corbel"/>
-          <w:sz w:val="26"/>
-          <w:szCs w:val="26"/>
-        </w:rPr>
-        <w:t xml:space="preserve">(s) for the migration are </w:t>
+        <w:t xml:space="preserve">Additional Datasource(s) for the migration are </w:t>
       </w:r>
       <w:r>
         <w:rPr>
@@ -6528,32 +5483,7 @@
           <w:sz w:val="26"/>
           <w:szCs w:val="26"/>
         </w:rPr>
-        <w:t>{</w:t>
-      </w:r>
-      <w:proofErr w:type="spellStart"/>
-      <w:r>
-        <w:rPr>
-          <w:rFonts w:ascii="Corbel" w:hAnsi="Corbel"/>
-          <w:b/>
-          <w:bCs/>
-          <w:color w:val="19AFA4"/>
-          <w:sz w:val="26"/>
-          <w:szCs w:val="26"/>
-        </w:rPr>
-        <w:t>addtlDatasources</w:t>
-      </w:r>
-      <w:proofErr w:type="spellEnd"/>
-      <w:proofErr w:type="gramStart"/>
-      <w:r>
-        <w:rPr>
-          <w:rFonts w:ascii="Corbel" w:hAnsi="Corbel"/>
-          <w:b/>
-          <w:bCs/>
-          <w:color w:val="19AFA4"/>
-          <w:sz w:val="26"/>
-          <w:szCs w:val="26"/>
-        </w:rPr>
-        <w:t>}</w:t>
+        <w:t>{addtlDatasources}</w:t>
       </w:r>
       <w:r>
         <w:rPr>
@@ -6570,37 +5500,7 @@
           <w:szCs w:val="26"/>
           <w:highlight w:val="yellow"/>
         </w:rPr>
-        <w:t>{</w:t>
-      </w:r>
-      <w:proofErr w:type="gramEnd"/>
-      <w:r>
-        <w:rPr>
-          <w:rFonts w:ascii="Corbel" w:hAnsi="Corbel"/>
-          <w:sz w:val="26"/>
-          <w:szCs w:val="26"/>
-          <w:highlight w:val="yellow"/>
-        </w:rPr>
-        <w:t>/</w:t>
-      </w:r>
-      <w:proofErr w:type="spellStart"/>
-      <w:r>
-        <w:rPr>
-          <w:rFonts w:ascii="Corbel" w:hAnsi="Corbel"/>
-          <w:sz w:val="26"/>
-          <w:szCs w:val="26"/>
-          <w:highlight w:val="yellow"/>
-        </w:rPr>
-        <w:t>addtlDatasources</w:t>
-      </w:r>
-      <w:proofErr w:type="spellEnd"/>
-      <w:r>
-        <w:rPr>
-          <w:rFonts w:ascii="Corbel" w:hAnsi="Corbel"/>
-          <w:sz w:val="26"/>
-          <w:szCs w:val="26"/>
-          <w:highlight w:val="yellow"/>
-        </w:rPr>
-        <w:t>}</w:t>
+        <w:t>{/addtlDatasources}</w:t>
       </w:r>
     </w:p>
     <w:p>
@@ -6631,27 +5531,7 @@
           <w:szCs w:val="26"/>
           <w:highlight w:val="yellow"/>
         </w:rPr>
-        <w:t xml:space="preserve"> {/</w:t>
-      </w:r>
-      <w:proofErr w:type="spellStart"/>
-      <w:r>
-        <w:rPr>
-          <w:rFonts w:ascii="Corbel" w:hAnsi="Corbel"/>
-          <w:sz w:val="26"/>
-          <w:szCs w:val="26"/>
-          <w:highlight w:val="yellow"/>
-        </w:rPr>
-        <w:t>NoDataMigration</w:t>
-      </w:r>
-      <w:proofErr w:type="spellEnd"/>
-      <w:r>
-        <w:rPr>
-          <w:rFonts w:ascii="Corbel" w:hAnsi="Corbel"/>
-          <w:sz w:val="26"/>
-          <w:szCs w:val="26"/>
-          <w:highlight w:val="yellow"/>
-        </w:rPr>
-        <w:t>}</w:t>
+        <w:t xml:space="preserve"> {/NoDataMigration}</w:t>
       </w:r>
     </w:p>
     <w:p>
@@ -6722,20 +5602,28 @@
         </w:tabs>
         <w:rPr>
           <w:rFonts w:ascii="Corbel" w:hAnsi="Corbel"/>
+          <w:sz w:val="26"/>
+          <w:szCs w:val="26"/>
+        </w:rPr>
+      </w:pPr>
+      <w:r>
+        <w:rPr>
+          <w:rFonts w:ascii="Corbel" w:hAnsi="Corbel"/>
+          <w:sz w:val="26"/>
+          <w:szCs w:val="26"/>
+        </w:rPr>
+        <w:t xml:space="preserve">Tonic HQ will perform the activities listed in this scope of work and completion of this project for the flat fee of </w:t>
+      </w:r>
+      <w:r>
+        <w:rPr>
+          <w:rFonts w:ascii="Corbel" w:hAnsi="Corbel"/>
           <w:b/>
           <w:bCs/>
           <w:color w:val="19AFA4"/>
           <w:sz w:val="26"/>
           <w:szCs w:val="26"/>
         </w:rPr>
-      </w:pPr>
-      <w:r>
-        <w:rPr>
-          <w:rFonts w:ascii="Corbel" w:hAnsi="Corbel"/>
-          <w:sz w:val="26"/>
-          <w:szCs w:val="26"/>
-        </w:rPr>
-        <w:t xml:space="preserve">Tonic HQ will perform the activities listed in this scope of work and completion of this project for the flat fee of </w:t>
+        <w:t>{totalAmt} USD</w:t>
       </w:r>
       <w:r>
         <w:rPr>
@@ -6746,31 +5634,15 @@
           <w:sz w:val="26"/>
           <w:szCs w:val="26"/>
         </w:rPr>
-        <w:t>{</w:t>
-      </w:r>
-      <w:proofErr w:type="spellStart"/>
-      <w:r>
-        <w:rPr>
-          <w:rFonts w:ascii="Corbel" w:hAnsi="Corbel"/>
-          <w:b/>
-          <w:bCs/>
-          <w:color w:val="19AFA4"/>
-          <w:sz w:val="26"/>
-          <w:szCs w:val="26"/>
-        </w:rPr>
-        <w:t>totalAmt</w:t>
-      </w:r>
-      <w:proofErr w:type="spellEnd"/>
-      <w:r>
-        <w:rPr>
-          <w:rFonts w:ascii="Corbel" w:hAnsi="Corbel"/>
-          <w:b/>
-          <w:bCs/>
-          <w:color w:val="19AFA4"/>
-          <w:sz w:val="26"/>
-          <w:szCs w:val="26"/>
-        </w:rPr>
-        <w:t>} USD</w:t>
+        <w:t xml:space="preserve"> </w:t>
+      </w:r>
+      <w:r>
+        <w:rPr>
+          <w:rFonts w:ascii="Corbel" w:hAnsi="Corbel"/>
+          <w:sz w:val="26"/>
+          <w:szCs w:val="26"/>
+        </w:rPr>
+        <w:t>made in payments:</w:t>
       </w:r>
       <w:r>
         <w:rPr>
@@ -6779,119 +5651,7 @@
           <w:szCs w:val="26"/>
           <w:highlight w:val="yellow"/>
         </w:rPr>
-        <w:t>{#</w:t>
-      </w:r>
-      <w:r>
-        <w:rPr>
-          <w:rFonts w:ascii="Corbel" w:hAnsi="Corbel"/>
-          <w:sz w:val="26"/>
-          <w:szCs w:val="26"/>
-          <w:highlight w:val="yellow"/>
-        </w:rPr>
-        <w:t>bullhornSubsidy</w:t>
-      </w:r>
-      <w:r>
-        <w:rPr>
-          <w:rFonts w:ascii="Corbel" w:hAnsi="Corbel"/>
-          <w:sz w:val="26"/>
-          <w:szCs w:val="26"/>
-          <w:highlight w:val="yellow"/>
-        </w:rPr>
-        <w:t>}</w:t>
-      </w:r>
-    </w:p>
-    <w:p>
-      <w:pPr>
-        <w:tabs>
-          <w:tab w:val="left" w:pos="2880"/>
-          <w:tab w:val="left" w:pos="4590"/>
-        </w:tabs>
-        <w:rPr>
-          <w:rFonts w:ascii="Corbel" w:hAnsi="Corbel"/>
-          <w:sz w:val="26"/>
-          <w:szCs w:val="26"/>
-        </w:rPr>
-      </w:pPr>
-      <w:r>
-        <w:rPr>
-          <w:sz w:val="26"/>
-          <w:szCs w:val="26"/>
-        </w:rPr>
-        <w:t xml:space="preserve">Provided that Bullhorn is providing a subsidy for this implementation, Client will be responsible for any remaining balance, </w:t>
-      </w:r>
-      <w:r>
-        <w:rPr>
-          <w:rFonts w:ascii="Corbel" w:hAnsi="Corbel"/>
-          <w:sz w:val="26"/>
-          <w:szCs w:val="26"/>
-          <w:highlight w:val="yellow"/>
-        </w:rPr>
-        <w:t>{</w:t>
-      </w:r>
-      <w:r>
-        <w:rPr>
-          <w:rFonts w:ascii="Corbel" w:hAnsi="Corbel"/>
-          <w:sz w:val="26"/>
-          <w:szCs w:val="26"/>
-          <w:highlight w:val="yellow"/>
-        </w:rPr>
-        <w:t>/</w:t>
-      </w:r>
-      <w:proofErr w:type="spellStart"/>
-      <w:r>
-        <w:rPr>
-          <w:rFonts w:ascii="Corbel" w:hAnsi="Corbel"/>
-          <w:sz w:val="26"/>
-          <w:szCs w:val="26"/>
-          <w:highlight w:val="yellow"/>
-        </w:rPr>
-        <w:t>bullhornSubsidy</w:t>
-      </w:r>
-      <w:proofErr w:type="spellEnd"/>
-      <w:r>
-        <w:rPr>
-          <w:rFonts w:ascii="Corbel" w:hAnsi="Corbel"/>
-          <w:sz w:val="26"/>
-          <w:szCs w:val="26"/>
-          <w:highlight w:val="yellow"/>
-        </w:rPr>
-        <w:t>}</w:t>
-      </w:r>
-      <w:r>
-        <w:rPr>
-          <w:rFonts w:ascii="Corbel" w:hAnsi="Corbel"/>
-          <w:sz w:val="26"/>
-          <w:szCs w:val="26"/>
-        </w:rPr>
-        <w:t xml:space="preserve"> made in </w:t>
-      </w:r>
-      <w:proofErr w:type="gramStart"/>
-      <w:r>
-        <w:rPr>
-          <w:rFonts w:ascii="Corbel" w:hAnsi="Corbel"/>
-          <w:sz w:val="26"/>
-          <w:szCs w:val="26"/>
-        </w:rPr>
-        <w:t>payments:</w:t>
-      </w:r>
-      <w:r>
-        <w:rPr>
-          <w:rFonts w:ascii="Corbel" w:hAnsi="Corbel"/>
-          <w:sz w:val="26"/>
-          <w:szCs w:val="26"/>
-          <w:highlight w:val="yellow"/>
-        </w:rPr>
-        <w:t>{</w:t>
-      </w:r>
-      <w:proofErr w:type="gramEnd"/>
-      <w:r>
-        <w:rPr>
-          <w:rFonts w:ascii="Corbel" w:hAnsi="Corbel"/>
-          <w:sz w:val="26"/>
-          <w:szCs w:val="26"/>
-          <w:highlight w:val="yellow"/>
-        </w:rPr>
-        <w:t>#payments_two}</w:t>
+        <w:t>{#payments_two}</w:t>
       </w:r>
     </w:p>
     <w:p>
@@ -6917,18 +5677,8 @@
           <w:sz w:val="26"/>
           <w:szCs w:val="26"/>
         </w:rPr>
-        <w:t xml:space="preserve">50% upon contract </w:t>
-      </w:r>
-      <w:proofErr w:type="gramStart"/>
-      <w:r>
-        <w:rPr>
-          <w:rFonts w:ascii="Corbel" w:hAnsi="Corbel"/>
-          <w:sz w:val="26"/>
-          <w:szCs w:val="26"/>
-        </w:rPr>
-        <w:t>signing</w:t>
-      </w:r>
-      <w:proofErr w:type="gramEnd"/>
+        <w:t>50% upon contract signing</w:t>
+      </w:r>
     </w:p>
     <w:p>
       <w:pPr>
@@ -6962,47 +5712,7 @@
           <w:szCs w:val="26"/>
           <w:highlight w:val="yellow"/>
         </w:rPr>
-        <w:t>{/</w:t>
-      </w:r>
-      <w:proofErr w:type="spellStart"/>
-      <w:r>
-        <w:rPr>
-          <w:rFonts w:ascii="Corbel" w:hAnsi="Corbel"/>
-          <w:sz w:val="26"/>
-          <w:szCs w:val="26"/>
-          <w:highlight w:val="yellow"/>
-        </w:rPr>
-        <w:t>payments_</w:t>
-      </w:r>
-      <w:proofErr w:type="gramStart"/>
-      <w:r>
-        <w:rPr>
-          <w:rFonts w:ascii="Corbel" w:hAnsi="Corbel"/>
-          <w:sz w:val="26"/>
-          <w:szCs w:val="26"/>
-          <w:highlight w:val="yellow"/>
-        </w:rPr>
-        <w:t>two</w:t>
-      </w:r>
-      <w:proofErr w:type="spellEnd"/>
-      <w:r>
-        <w:rPr>
-          <w:rFonts w:ascii="Corbel" w:hAnsi="Corbel"/>
-          <w:sz w:val="26"/>
-          <w:szCs w:val="26"/>
-          <w:highlight w:val="yellow"/>
-        </w:rPr>
-        <w:t>}{</w:t>
-      </w:r>
-      <w:proofErr w:type="gramEnd"/>
-      <w:r>
-        <w:rPr>
-          <w:rFonts w:ascii="Corbel" w:hAnsi="Corbel"/>
-          <w:sz w:val="26"/>
-          <w:szCs w:val="26"/>
-          <w:highlight w:val="yellow"/>
-        </w:rPr>
-        <w:t>#payments_three}</w:t>
+        <w:t>{/payments_two}{#payments_three}</w:t>
       </w:r>
     </w:p>
     <w:p>
@@ -7024,18 +5734,8 @@
           <w:sz w:val="26"/>
           <w:szCs w:val="26"/>
         </w:rPr>
-        <w:t xml:space="preserve">35% upon contract </w:t>
-      </w:r>
-      <w:proofErr w:type="gramStart"/>
-      <w:r>
-        <w:rPr>
-          <w:rFonts w:ascii="Corbel" w:hAnsi="Corbel"/>
-          <w:sz w:val="26"/>
-          <w:szCs w:val="26"/>
-        </w:rPr>
-        <w:t>signing</w:t>
-      </w:r>
-      <w:proofErr w:type="gramEnd"/>
+        <w:t>35% upon contract signing</w:t>
+      </w:r>
     </w:p>
     <w:p>
       <w:pPr>
@@ -7099,9 +5799,8 @@
           <w:szCs w:val="26"/>
           <w:highlight w:val="yellow"/>
         </w:rPr>
-        <w:t>{/</w:t>
-      </w:r>
-      <w:proofErr w:type="spellStart"/>
+        <w:t>{/payments_three}</w:t>
+      </w:r>
       <w:r>
         <w:rPr>
           <w:rFonts w:ascii="Corbel" w:hAnsi="Corbel"/>
@@ -7109,46 +5808,7 @@
           <w:szCs w:val="26"/>
           <w:highlight w:val="yellow"/>
         </w:rPr>
-        <w:t>payments_</w:t>
-      </w:r>
-      <w:proofErr w:type="gramStart"/>
-      <w:r>
-        <w:rPr>
-          <w:rFonts w:ascii="Corbel" w:hAnsi="Corbel"/>
-          <w:sz w:val="26"/>
-          <w:szCs w:val="26"/>
-          <w:highlight w:val="yellow"/>
-        </w:rPr>
-        <w:t>three</w:t>
-      </w:r>
-      <w:proofErr w:type="spellEnd"/>
-      <w:r>
-        <w:rPr>
-          <w:rFonts w:ascii="Corbel" w:hAnsi="Corbel"/>
-          <w:sz w:val="26"/>
-          <w:szCs w:val="26"/>
-          <w:highlight w:val="yellow"/>
-        </w:rPr>
-        <w:t>}</w:t>
-      </w:r>
-      <w:r>
-        <w:rPr>
-          <w:rFonts w:ascii="Corbel" w:hAnsi="Corbel"/>
-          <w:sz w:val="26"/>
-          <w:szCs w:val="26"/>
-          <w:highlight w:val="yellow"/>
-        </w:rPr>
-        <w:t>{</w:t>
-      </w:r>
-      <w:proofErr w:type="gramEnd"/>
-      <w:r>
-        <w:rPr>
-          <w:rFonts w:ascii="Corbel" w:hAnsi="Corbel"/>
-          <w:sz w:val="26"/>
-          <w:szCs w:val="26"/>
-          <w:highlight w:val="yellow"/>
-        </w:rPr>
-        <w:t>#payments_four}</w:t>
+        <w:t>{#payments_four}</w:t>
       </w:r>
     </w:p>
     <w:p>
@@ -7196,7 +5856,6 @@
         </w:rPr>
         <w:t xml:space="preserve">ontract </w:t>
       </w:r>
-      <w:proofErr w:type="gramStart"/>
       <w:r>
         <w:rPr>
           <w:rFonts w:ascii="Corbel" w:hAnsi="Corbel"/>
@@ -7213,7 +5872,6 @@
         </w:rPr>
         <w:t>igning</w:t>
       </w:r>
-      <w:proofErr w:type="gramEnd"/>
     </w:p>
     <w:p>
       <w:pPr>
@@ -7258,18 +5916,8 @@
           <w:sz w:val="26"/>
           <w:szCs w:val="26"/>
         </w:rPr>
-        <w:t xml:space="preserve">contract </w:t>
-      </w:r>
-      <w:proofErr w:type="gramStart"/>
-      <w:r>
-        <w:rPr>
-          <w:rFonts w:ascii="Corbel" w:hAnsi="Corbel"/>
-          <w:sz w:val="26"/>
-          <w:szCs w:val="26"/>
-        </w:rPr>
-        <w:t>signing</w:t>
-      </w:r>
-      <w:proofErr w:type="gramEnd"/>
+        <w:t>contract signing</w:t>
+      </w:r>
     </w:p>
     <w:p>
       <w:pPr>
@@ -7314,18 +5962,8 @@
           <w:sz w:val="26"/>
           <w:szCs w:val="26"/>
         </w:rPr>
-        <w:t xml:space="preserve">contract </w:t>
-      </w:r>
-      <w:proofErr w:type="gramStart"/>
-      <w:r>
-        <w:rPr>
-          <w:rFonts w:ascii="Corbel" w:hAnsi="Corbel"/>
-          <w:sz w:val="26"/>
-          <w:szCs w:val="26"/>
-        </w:rPr>
-        <w:t>signing</w:t>
-      </w:r>
-      <w:proofErr w:type="gramEnd"/>
+        <w:t>contract signing</w:t>
+      </w:r>
     </w:p>
     <w:p>
       <w:pPr>
@@ -7383,47 +6021,7 @@
           <w:szCs w:val="26"/>
           <w:highlight w:val="yellow"/>
         </w:rPr>
-        <w:t>{/</w:t>
-      </w:r>
-      <w:proofErr w:type="spellStart"/>
-      <w:r>
-        <w:rPr>
-          <w:rFonts w:ascii="Corbel" w:hAnsi="Corbel"/>
-          <w:sz w:val="26"/>
-          <w:szCs w:val="26"/>
-          <w:highlight w:val="yellow"/>
-        </w:rPr>
-        <w:t>payments_</w:t>
-      </w:r>
-      <w:proofErr w:type="gramStart"/>
-      <w:r>
-        <w:rPr>
-          <w:rFonts w:ascii="Corbel" w:hAnsi="Corbel"/>
-          <w:sz w:val="26"/>
-          <w:szCs w:val="26"/>
-          <w:highlight w:val="yellow"/>
-        </w:rPr>
-        <w:t>four</w:t>
-      </w:r>
-      <w:proofErr w:type="spellEnd"/>
-      <w:r>
-        <w:rPr>
-          <w:rFonts w:ascii="Corbel" w:hAnsi="Corbel"/>
-          <w:sz w:val="26"/>
-          <w:szCs w:val="26"/>
-          <w:highlight w:val="yellow"/>
-        </w:rPr>
-        <w:t>}{</w:t>
-      </w:r>
-      <w:proofErr w:type="gramEnd"/>
-      <w:r>
-        <w:rPr>
-          <w:rFonts w:ascii="Corbel" w:hAnsi="Corbel"/>
-          <w:sz w:val="26"/>
-          <w:szCs w:val="26"/>
-          <w:highlight w:val="yellow"/>
-        </w:rPr>
-        <w:t>#payments_five}</w:t>
+        <w:t>{/payments_four}{#payments_five}</w:t>
       </w:r>
     </w:p>
     <w:p>
@@ -7461,18 +6059,8 @@
           <w:sz w:val="26"/>
           <w:szCs w:val="26"/>
         </w:rPr>
-        <w:t xml:space="preserve">contract </w:t>
-      </w:r>
-      <w:proofErr w:type="gramStart"/>
-      <w:r>
-        <w:rPr>
-          <w:rFonts w:ascii="Corbel" w:hAnsi="Corbel"/>
-          <w:sz w:val="26"/>
-          <w:szCs w:val="26"/>
-        </w:rPr>
-        <w:t>signing</w:t>
-      </w:r>
-      <w:proofErr w:type="gramEnd"/>
+        <w:t>contract signing</w:t>
+      </w:r>
     </w:p>
     <w:p>
       <w:pPr>
@@ -7509,18 +6097,8 @@
           <w:sz w:val="26"/>
           <w:szCs w:val="26"/>
         </w:rPr>
-        <w:t xml:space="preserve">45 days after contract </w:t>
-      </w:r>
-      <w:proofErr w:type="gramStart"/>
-      <w:r>
-        <w:rPr>
-          <w:rFonts w:ascii="Corbel" w:hAnsi="Corbel"/>
-          <w:sz w:val="26"/>
-          <w:szCs w:val="26"/>
-        </w:rPr>
-        <w:t>signing</w:t>
-      </w:r>
-      <w:proofErr w:type="gramEnd"/>
+        <w:t>45 days after contract signing</w:t>
+      </w:r>
     </w:p>
     <w:p>
       <w:pPr>
@@ -7557,18 +6135,8 @@
           <w:sz w:val="26"/>
           <w:szCs w:val="26"/>
         </w:rPr>
-        <w:t xml:space="preserve">90 days after contract </w:t>
-      </w:r>
-      <w:proofErr w:type="gramStart"/>
-      <w:r>
-        <w:rPr>
-          <w:rFonts w:ascii="Corbel" w:hAnsi="Corbel"/>
-          <w:sz w:val="26"/>
-          <w:szCs w:val="26"/>
-        </w:rPr>
-        <w:t>signing</w:t>
-      </w:r>
-      <w:proofErr w:type="gramEnd"/>
+        <w:t>90 days after contract signing</w:t>
+      </w:r>
     </w:p>
     <w:p>
       <w:pPr>
@@ -7605,18 +6173,8 @@
           <w:sz w:val="26"/>
           <w:szCs w:val="26"/>
         </w:rPr>
-        <w:t xml:space="preserve">135 days after contract </w:t>
-      </w:r>
-      <w:proofErr w:type="gramStart"/>
-      <w:r>
-        <w:rPr>
-          <w:rFonts w:ascii="Corbel" w:hAnsi="Corbel"/>
-          <w:sz w:val="26"/>
-          <w:szCs w:val="26"/>
-        </w:rPr>
-        <w:t>signing</w:t>
-      </w:r>
-      <w:proofErr w:type="gramEnd"/>
+        <w:t>135 days after contract signing</w:t>
+      </w:r>
     </w:p>
     <w:p>
       <w:pPr>
@@ -7661,25 +6219,7 @@
           <w:sz w:val="26"/>
           <w:szCs w:val="26"/>
         </w:rPr>
-        <w:t xml:space="preserve">project completion and Client </w:t>
-      </w:r>
-      <w:proofErr w:type="gramStart"/>
-      <w:r>
-        <w:rPr>
-          <w:rFonts w:ascii="Corbel" w:hAnsi="Corbel"/>
-          <w:sz w:val="26"/>
-          <w:szCs w:val="26"/>
-        </w:rPr>
-        <w:t>sign-offs</w:t>
-      </w:r>
-      <w:proofErr w:type="gramEnd"/>
-      <w:r>
-        <w:rPr>
-          <w:rFonts w:ascii="Corbel" w:hAnsi="Corbel"/>
-          <w:sz w:val="26"/>
-          <w:szCs w:val="26"/>
-        </w:rPr>
-        <w:t xml:space="preserve"> and acceptance</w:t>
+        <w:t>project completion and Client sign-offs and acceptance</w:t>
       </w:r>
       <w:r>
         <w:rPr>
@@ -7690,7 +6230,6 @@
         </w:rPr>
         <w:t>{/</w:t>
       </w:r>
-      <w:proofErr w:type="spellStart"/>
       <w:r>
         <w:rPr>
           <w:rFonts w:ascii="Corbel" w:hAnsi="Corbel"/>
@@ -7700,7 +6239,6 @@
         </w:rPr>
         <w:t>payments_five</w:t>
       </w:r>
-      <w:proofErr w:type="spellEnd"/>
       <w:r>
         <w:rPr>
           <w:rFonts w:ascii="Corbel" w:hAnsi="Corbel"/>
@@ -7709,6 +6247,99 @@
           <w:highlight w:val="yellow"/>
         </w:rPr>
         <w:t>}</w:t>
+      </w:r>
+      <w:r>
+        <w:rPr>
+          <w:rFonts w:ascii="Corbel" w:hAnsi="Corbel"/>
+          <w:sz w:val="26"/>
+          <w:szCs w:val="26"/>
+          <w:highlight w:val="yellow"/>
+        </w:rPr>
+        <w:t>{</w:t>
+      </w:r>
+      <w:r>
+        <w:rPr>
+          <w:rFonts w:ascii="Corbel" w:hAnsi="Corbel"/>
+          <w:sz w:val="26"/>
+          <w:szCs w:val="26"/>
+          <w:highlight w:val="yellow"/>
+        </w:rPr>
+        <w:t>#</w:t>
+      </w:r>
+      <w:r>
+        <w:rPr>
+          <w:rFonts w:ascii="Corbel" w:hAnsi="Corbel"/>
+          <w:sz w:val="26"/>
+          <w:szCs w:val="26"/>
+          <w:highlight w:val="yellow"/>
+        </w:rPr>
+        <w:t>bullhornSubsidy}</w:t>
+      </w:r>
+    </w:p>
+    <w:p>
+      <w:pPr>
+        <w:rPr>
+          <w:rFonts w:ascii="Corbel" w:hAnsi="Corbel"/>
+          <w:sz w:val="26"/>
+          <w:szCs w:val="26"/>
+        </w:rPr>
+      </w:pPr>
+      <w:r>
+        <w:rPr>
+          <w:sz w:val="26"/>
+          <w:szCs w:val="26"/>
+        </w:rPr>
+        <w:t>Provided that Bullhorn is providing a subsidy for this implementation, Client will be responsible for any remaining balance</w:t>
+      </w:r>
+      <w:r>
+        <w:rPr>
+          <w:sz w:val="26"/>
+          <w:szCs w:val="26"/>
+        </w:rPr>
+        <w:t xml:space="preserve"> using the payment structure defined above.</w:t>
+      </w:r>
+      <w:r>
+        <w:rPr>
+          <w:sz w:val="26"/>
+          <w:szCs w:val="26"/>
+        </w:rPr>
+        <w:t xml:space="preserve"> </w:t>
+      </w:r>
+      <w:r>
+        <w:rPr>
+          <w:rFonts w:ascii="Corbel" w:hAnsi="Corbel"/>
+          <w:sz w:val="26"/>
+          <w:szCs w:val="26"/>
+          <w:highlight w:val="yellow"/>
+        </w:rPr>
+        <w:t>{</w:t>
+      </w:r>
+      <w:r>
+        <w:rPr>
+          <w:rFonts w:ascii="Corbel" w:hAnsi="Corbel"/>
+          <w:sz w:val="26"/>
+          <w:szCs w:val="26"/>
+          <w:highlight w:val="yellow"/>
+        </w:rPr>
+        <w:t>/</w:t>
+      </w:r>
+      <w:r>
+        <w:rPr>
+          <w:rFonts w:ascii="Corbel" w:hAnsi="Corbel"/>
+          <w:sz w:val="26"/>
+          <w:szCs w:val="26"/>
+          <w:highlight w:val="yellow"/>
+        </w:rPr>
+        <w:t>bullhornSubsidy}</w:t>
+      </w:r>
+      <w:r>
+        <w:rPr>
+          <w:rFonts w:ascii="Corbel" w:hAnsi="Corbel"/>
+          <w:sz w:val="26"/>
+          <w:szCs w:val="26"/>
+          <w:highlight w:val="yellow"/>
+        </w:rPr>
+        <w:t>{#oscpOption}</w:t>
       </w:r>
     </w:p>
     <w:p>
@@ -7726,25 +6357,6 @@
       </w:pPr>
       <w:r>
         <w:rPr>
-          <w:rFonts w:ascii="Corbel" w:hAnsi="Corbel"/>
-          <w:sz w:val="26"/>
-          <w:szCs w:val="26"/>
-          <w:highlight w:val="yellow"/>
-        </w:rPr>
-        <w:t>{#</w:t>
-      </w:r>
-      <w:proofErr w:type="gramStart"/>
-      <w:r>
-        <w:rPr>
-          <w:rFonts w:ascii="Corbel" w:hAnsi="Corbel"/>
-          <w:sz w:val="26"/>
-          <w:szCs w:val="26"/>
-          <w:highlight w:val="yellow"/>
-        </w:rPr>
-        <w:t>oscpOption}</w:t>
-      </w:r>
-      <w:r>
-        <w:rPr>
           <w:rFonts w:ascii="Corbel" w:eastAsia="Corbel" w:hAnsi="Corbel" w:cs="Corbel"/>
           <w:b/>
           <w:bCs/>
@@ -7752,19 +6364,7 @@
           <w:sz w:val="26"/>
           <w:szCs w:val="26"/>
         </w:rPr>
-        <w:t>OPEN</w:t>
-      </w:r>
-      <w:proofErr w:type="gramEnd"/>
-      <w:r>
-        <w:rPr>
-          <w:rFonts w:ascii="Corbel" w:eastAsia="Corbel" w:hAnsi="Corbel" w:cs="Corbel"/>
-          <w:b/>
-          <w:bCs/>
-          <w:color w:val="000000" w:themeColor="text1"/>
-          <w:sz w:val="26"/>
-          <w:szCs w:val="26"/>
-        </w:rPr>
-        <w:t xml:space="preserve"> SOURCE CAREER PORTAL (OPTIONAL)</w:t>
+        <w:t>OPEN SOURCE CAREER PORTAL (OPTIONAL)</w:t>
       </w:r>
     </w:p>
     <w:tbl>
@@ -7919,27 +6519,7 @@
                 <w:sz w:val="26"/>
                 <w:szCs w:val="26"/>
               </w:rPr>
-              <w:t xml:space="preserve">Creation and customization of Bullhorn’s </w:t>
-            </w:r>
-            <w:proofErr w:type="gramStart"/>
-            <w:r>
-              <w:rPr>
-                <w:rFonts w:ascii="Corbel" w:eastAsia="Corbel" w:hAnsi="Corbel" w:cs="Corbel"/>
-                <w:color w:val="000000" w:themeColor="text1"/>
-                <w:sz w:val="26"/>
-                <w:szCs w:val="26"/>
-              </w:rPr>
-              <w:t>Open Source</w:t>
-            </w:r>
-            <w:proofErr w:type="gramEnd"/>
-            <w:r>
-              <w:rPr>
-                <w:rFonts w:ascii="Corbel" w:eastAsia="Corbel" w:hAnsi="Corbel" w:cs="Corbel"/>
-                <w:color w:val="000000" w:themeColor="text1"/>
-                <w:sz w:val="26"/>
-                <w:szCs w:val="26"/>
-              </w:rPr>
-              <w:t xml:space="preserve"> Career Portal.</w:t>
+              <w:t>Creation and customization of Bullhorn’s Open Source Career Portal.</w:t>
             </w:r>
             <w:r>
               <w:br/>
@@ -7953,31 +6533,7 @@
                 <w:sz w:val="26"/>
                 <w:szCs w:val="26"/>
               </w:rPr>
-              <w:t>{</w:t>
-            </w:r>
-            <w:proofErr w:type="spellStart"/>
-            <w:r>
-              <w:rPr>
-                <w:rFonts w:ascii="Corbel" w:hAnsi="Corbel"/>
-                <w:b/>
-                <w:bCs/>
-                <w:color w:val="19AFA4"/>
-                <w:sz w:val="26"/>
-                <w:szCs w:val="26"/>
-              </w:rPr>
-              <w:t>ocspAmt</w:t>
-            </w:r>
-            <w:proofErr w:type="spellEnd"/>
-            <w:r>
-              <w:rPr>
-                <w:rFonts w:ascii="Corbel" w:hAnsi="Corbel"/>
-                <w:b/>
-                <w:bCs/>
-                <w:color w:val="19AFA4"/>
-                <w:sz w:val="26"/>
-                <w:szCs w:val="26"/>
-              </w:rPr>
-              <w:t>}</w:t>
+              <w:t>{ocspAmt}</w:t>
             </w:r>
             <w:r>
               <w:rPr>
@@ -8034,38 +6590,7 @@
           <w:szCs w:val="26"/>
           <w:highlight w:val="yellow"/>
         </w:rPr>
-        <w:t>{/</w:t>
-      </w:r>
-      <w:proofErr w:type="spellStart"/>
-      <w:proofErr w:type="gramStart"/>
-      <w:r>
-        <w:rPr>
-          <w:rFonts w:ascii="Corbel" w:hAnsi="Corbel"/>
-          <w:sz w:val="26"/>
-          <w:szCs w:val="26"/>
-          <w:highlight w:val="yellow"/>
-        </w:rPr>
-        <w:t>oscpOption</w:t>
-      </w:r>
-      <w:proofErr w:type="spellEnd"/>
-      <w:r>
-        <w:rPr>
-          <w:rFonts w:ascii="Corbel" w:hAnsi="Corbel"/>
-          <w:sz w:val="26"/>
-          <w:szCs w:val="26"/>
-          <w:highlight w:val="yellow"/>
-        </w:rPr>
-        <w:t>}{</w:t>
-      </w:r>
-      <w:proofErr w:type="gramEnd"/>
-      <w:r>
-        <w:rPr>
-          <w:rFonts w:ascii="Corbel" w:hAnsi="Corbel"/>
-          <w:sz w:val="26"/>
-          <w:szCs w:val="26"/>
-          <w:highlight w:val="yellow"/>
-        </w:rPr>
-        <w:t>#onSiteTraining}</w:t>
+        <w:t>{/oscpOption}{#onSiteTraining}</w:t>
       </w:r>
       <w:r>
         <w:rPr>
@@ -8218,27 +6743,7 @@
                 <w:sz w:val="26"/>
                 <w:szCs w:val="26"/>
               </w:rPr>
-              <w:t xml:space="preserve">Customized training based on client’s requirements delivered prior to Go Live. Includes two trainers on-site at </w:t>
-            </w:r>
-            <w:proofErr w:type="gramStart"/>
-            <w:r>
-              <w:rPr>
-                <w:rFonts w:ascii="Corbel" w:eastAsia="Corbel" w:hAnsi="Corbel" w:cs="Corbel"/>
-                <w:color w:val="000000" w:themeColor="text1"/>
-                <w:sz w:val="26"/>
-                <w:szCs w:val="26"/>
-              </w:rPr>
-              <w:t>client‘</w:t>
-            </w:r>
-            <w:proofErr w:type="gramEnd"/>
-            <w:r>
-              <w:rPr>
-                <w:rFonts w:ascii="Corbel" w:eastAsia="Corbel" w:hAnsi="Corbel" w:cs="Corbel"/>
-                <w:color w:val="000000" w:themeColor="text1"/>
-                <w:sz w:val="26"/>
-                <w:szCs w:val="26"/>
-              </w:rPr>
-              <w:t xml:space="preserve">s desired location for a total of two days. </w:t>
+              <w:t xml:space="preserve">Customized training based on client’s requirements delivered prior to Go Live. Includes two trainers on-site at client‘s desired location for a total of two days. </w:t>
             </w:r>
             <w:r>
               <w:rPr>
@@ -8262,31 +6767,7 @@
                 <w:sz w:val="26"/>
                 <w:szCs w:val="26"/>
               </w:rPr>
-              <w:t>{</w:t>
-            </w:r>
-            <w:proofErr w:type="spellStart"/>
-            <w:r>
-              <w:rPr>
-                <w:rFonts w:ascii="Corbel" w:hAnsi="Corbel"/>
-                <w:b/>
-                <w:bCs/>
-                <w:color w:val="19AFA4"/>
-                <w:sz w:val="26"/>
-                <w:szCs w:val="26"/>
-              </w:rPr>
-              <w:t>onSiteTrainingAmt</w:t>
-            </w:r>
-            <w:proofErr w:type="spellEnd"/>
-            <w:r>
-              <w:rPr>
-                <w:rFonts w:ascii="Corbel" w:hAnsi="Corbel"/>
-                <w:b/>
-                <w:bCs/>
-                <w:color w:val="19AFA4"/>
-                <w:sz w:val="26"/>
-                <w:szCs w:val="26"/>
-              </w:rPr>
-              <w:t>}</w:t>
+              <w:t>{onSiteTrainingAmt}</w:t>
             </w:r>
             <w:r>
               <w:rPr>
@@ -8321,38 +6802,7 @@
           <w:highlight w:val="yellow"/>
         </w:rPr>
         <w:lastRenderedPageBreak/>
-        <w:t>{/</w:t>
-      </w:r>
-      <w:proofErr w:type="spellStart"/>
-      <w:proofErr w:type="gramStart"/>
-      <w:r>
-        <w:rPr>
-          <w:rFonts w:ascii="Corbel" w:hAnsi="Corbel"/>
-          <w:sz w:val="26"/>
-          <w:szCs w:val="26"/>
-          <w:highlight w:val="yellow"/>
-        </w:rPr>
-        <w:t>onSiteTraining</w:t>
-      </w:r>
-      <w:proofErr w:type="spellEnd"/>
-      <w:r>
-        <w:rPr>
-          <w:rFonts w:ascii="Corbel" w:hAnsi="Corbel"/>
-          <w:sz w:val="26"/>
-          <w:szCs w:val="26"/>
-          <w:highlight w:val="yellow"/>
-        </w:rPr>
-        <w:t>}{</w:t>
-      </w:r>
-      <w:proofErr w:type="gramEnd"/>
-      <w:r>
-        <w:rPr>
-          <w:rFonts w:ascii="Corbel" w:hAnsi="Corbel"/>
-          <w:sz w:val="26"/>
-          <w:szCs w:val="26"/>
-          <w:highlight w:val="yellow"/>
-        </w:rPr>
-        <w:t>#afterCare}</w:t>
+        <w:t>{/onSiteTraining}{#afterCare}</w:t>
       </w:r>
       <w:r>
         <w:rPr>
@@ -8535,31 +6985,7 @@
                 <w:sz w:val="26"/>
                 <w:szCs w:val="26"/>
               </w:rPr>
-              <w:t>{</w:t>
-            </w:r>
-            <w:proofErr w:type="spellStart"/>
-            <w:r>
-              <w:rPr>
-                <w:rFonts w:ascii="Corbel" w:hAnsi="Corbel"/>
-                <w:b/>
-                <w:bCs/>
-                <w:color w:val="19AFA4"/>
-                <w:sz w:val="26"/>
-                <w:szCs w:val="26"/>
-              </w:rPr>
-              <w:t>afterCareAmt</w:t>
-            </w:r>
-            <w:proofErr w:type="spellEnd"/>
-            <w:r>
-              <w:rPr>
-                <w:rFonts w:ascii="Corbel" w:hAnsi="Corbel"/>
-                <w:b/>
-                <w:bCs/>
-                <w:color w:val="19AFA4"/>
-                <w:sz w:val="26"/>
-                <w:szCs w:val="26"/>
-              </w:rPr>
-              <w:t>}</w:t>
+              <w:t>{afterCareAmt}</w:t>
             </w:r>
             <w:r>
               <w:rPr>
@@ -8602,27 +7028,7 @@
           <w:szCs w:val="26"/>
           <w:highlight w:val="yellow"/>
         </w:rPr>
-        <w:t>{^</w:t>
-      </w:r>
-      <w:proofErr w:type="spellStart"/>
-      <w:r>
-        <w:rPr>
-          <w:rFonts w:ascii="Corbel" w:hAnsi="Corbel"/>
-          <w:sz w:val="26"/>
-          <w:szCs w:val="26"/>
-          <w:highlight w:val="yellow"/>
-        </w:rPr>
-        <w:t>NoDataMigration</w:t>
-      </w:r>
-      <w:proofErr w:type="spellEnd"/>
-      <w:r>
-        <w:rPr>
-          <w:rFonts w:ascii="Corbel" w:hAnsi="Corbel"/>
-          <w:sz w:val="26"/>
-          <w:szCs w:val="26"/>
-          <w:highlight w:val="yellow"/>
-        </w:rPr>
-        <w:t>}</w:t>
+        <w:t>{^NoDataMigration}</w:t>
       </w:r>
       <w:r>
         <w:rPr>
@@ -8640,27 +7046,7 @@
           <w:szCs w:val="26"/>
           <w:highlight w:val="yellow"/>
         </w:rPr>
-        <w:t>{/</w:t>
-      </w:r>
-      <w:proofErr w:type="spellStart"/>
-      <w:r>
-        <w:rPr>
-          <w:rFonts w:ascii="Corbel" w:hAnsi="Corbel"/>
-          <w:sz w:val="26"/>
-          <w:szCs w:val="26"/>
-          <w:highlight w:val="yellow"/>
-        </w:rPr>
-        <w:t>NoDataMigration</w:t>
-      </w:r>
-      <w:proofErr w:type="spellEnd"/>
-      <w:r>
-        <w:rPr>
-          <w:rFonts w:ascii="Corbel" w:hAnsi="Corbel"/>
-          <w:sz w:val="26"/>
-          <w:szCs w:val="26"/>
-          <w:highlight w:val="yellow"/>
-        </w:rPr>
-        <w:t>}</w:t>
+        <w:t>{/NoDataMigration}</w:t>
       </w:r>
       <w:r>
         <w:rPr>
@@ -8708,17 +7094,7 @@
           <w:sz w:val="26"/>
           <w:szCs w:val="26"/>
         </w:rPr>
-        <w:t xml:space="preserve">For 30-days Post Wrap-Up, Tonic HQ will be your single source of support. You, and your end users, can reach out to our support team via phone or email. All incoming requests will be converted to tickets and triaged accordingly. We'll work with a designated person in your organization to ensure that all issues are dealt with satisfactorily, as well as recommend opportunities for complementary additional training, minor configuration changes, or help you learn to navigate getting support from Bullhorn directly. Our goal is to spend this time ensuring that you and your team are getting off on the right foot; that your Bullhorn environment is working well and that your team(s) are comfortable using the </w:t>
-      </w:r>
-      <w:proofErr w:type="gramStart"/>
-      <w:r>
-        <w:rPr>
-          <w:rFonts w:ascii="Corbel" w:eastAsia="Corbel" w:hAnsi="Corbel" w:cs="Corbel"/>
-          <w:color w:val="000000" w:themeColor="text1"/>
-          <w:sz w:val="26"/>
-          <w:szCs w:val="26"/>
-        </w:rPr>
-        <w:t>system</w:t>
+        <w:t>For 30-days Post Wrap-Up, Tonic HQ will be your single source of support. You, and your end users, can reach out to our support team via phone or email. All incoming requests will be converted to tickets and triaged accordingly. We'll work with a designated person in your organization to ensure that all issues are dealt with satisfactorily, as well as recommend opportunities for complementary additional training, minor configuration changes, or help you learn to navigate getting support from Bullhorn directly. Our goal is to spend this time ensuring that you and your team are getting off on the right foot; that your Bullhorn environment is working well and that your team(s) are comfortable using the system</w:t>
       </w:r>
       <w:r>
         <w:rPr>
@@ -8735,37 +7111,7 @@
           <w:szCs w:val="26"/>
           <w:highlight w:val="yellow"/>
         </w:rPr>
-        <w:t>{</w:t>
-      </w:r>
-      <w:proofErr w:type="gramEnd"/>
-      <w:r>
-        <w:rPr>
-          <w:rFonts w:ascii="Corbel" w:hAnsi="Corbel"/>
-          <w:sz w:val="26"/>
-          <w:szCs w:val="26"/>
-          <w:highlight w:val="yellow"/>
-        </w:rPr>
-        <w:t>/</w:t>
-      </w:r>
-      <w:proofErr w:type="spellStart"/>
-      <w:r>
-        <w:rPr>
-          <w:rFonts w:ascii="Corbel" w:hAnsi="Corbel"/>
-          <w:sz w:val="26"/>
-          <w:szCs w:val="26"/>
-          <w:highlight w:val="yellow"/>
-        </w:rPr>
-        <w:t>afterCare</w:t>
-      </w:r>
-      <w:proofErr w:type="spellEnd"/>
-      <w:r>
-        <w:rPr>
-          <w:rFonts w:ascii="Corbel" w:hAnsi="Corbel"/>
-          <w:sz w:val="26"/>
-          <w:szCs w:val="26"/>
-          <w:highlight w:val="yellow"/>
-        </w:rPr>
-        <w:t>}</w:t>
+        <w:t>{/afterCare}</w:t>
       </w:r>
     </w:p>
     <w:p>
@@ -8912,25 +7258,7 @@
           <w:sz w:val="26"/>
           <w:szCs w:val="26"/>
         </w:rPr>
-        <w:t xml:space="preserve">Custom Tabs, </w:t>
-      </w:r>
-      <w:proofErr w:type="gramStart"/>
-      <w:r>
-        <w:rPr>
-          <w:rFonts w:ascii="Corbel" w:hAnsi="Corbel"/>
-          <w:sz w:val="26"/>
-          <w:szCs w:val="26"/>
-        </w:rPr>
-        <w:t>Cards</w:t>
-      </w:r>
-      <w:proofErr w:type="gramEnd"/>
-      <w:r>
-        <w:rPr>
-          <w:rFonts w:ascii="Corbel" w:hAnsi="Corbel"/>
-          <w:sz w:val="26"/>
-          <w:szCs w:val="26"/>
-        </w:rPr>
-        <w:t xml:space="preserve"> and Menu Actions</w:t>
+        <w:t>Custom Tabs, Cards and Menu Actions</w:t>
       </w:r>
     </w:p>
     <w:p>
@@ -9035,23 +7363,13 @@
           <w:szCs w:val="26"/>
         </w:rPr>
       </w:pPr>
-      <w:proofErr w:type="spellStart"/>
-      <w:r>
-        <w:rPr>
-          <w:rFonts w:ascii="Corbel" w:hAnsi="Corbel"/>
-          <w:sz w:val="26"/>
-          <w:szCs w:val="26"/>
-        </w:rPr>
-        <w:t>Datamirror</w:t>
-      </w:r>
-      <w:proofErr w:type="spellEnd"/>
-      <w:r>
-        <w:rPr>
-          <w:rFonts w:ascii="Corbel" w:hAnsi="Corbel"/>
-          <w:sz w:val="26"/>
-          <w:szCs w:val="26"/>
-        </w:rPr>
-        <w:t xml:space="preserve"> setup and implementation</w:t>
+      <w:r>
+        <w:rPr>
+          <w:rFonts w:ascii="Corbel" w:hAnsi="Corbel"/>
+          <w:sz w:val="26"/>
+          <w:szCs w:val="26"/>
+        </w:rPr>
+        <w:t>Datamirror setup and implementation</w:t>
       </w:r>
     </w:p>
     <w:p>
@@ -9095,16 +7413,7 @@
           <w:sz w:val="26"/>
           <w:szCs w:val="26"/>
         </w:rPr>
-        <w:t xml:space="preserve">Data integrity validation, de-duplication or transformation other than what is necessary to map the Client’s existing data to Bullhorn </w:t>
-      </w:r>
-      <w:proofErr w:type="gramStart"/>
-      <w:r>
-        <w:rPr>
-          <w:rFonts w:ascii="Corbel" w:hAnsi="Corbel"/>
-          <w:sz w:val="26"/>
-          <w:szCs w:val="26"/>
-        </w:rPr>
-        <w:t>entities.</w:t>
+        <w:t>Data integrity validation, de-duplication or transformation other than what is necessary to map the Client’s existing data to Bullhorn entities.</w:t>
       </w:r>
       <w:r>
         <w:rPr>
@@ -9113,37 +7422,7 @@
           <w:szCs w:val="26"/>
           <w:highlight w:val="yellow"/>
         </w:rPr>
-        <w:t>{</w:t>
-      </w:r>
-      <w:proofErr w:type="gramEnd"/>
-      <w:r>
-        <w:rPr>
-          <w:rFonts w:ascii="Corbel" w:hAnsi="Corbel"/>
-          <w:sz w:val="26"/>
-          <w:szCs w:val="26"/>
-          <w:highlight w:val="yellow"/>
-        </w:rPr>
-        <w:t>^</w:t>
-      </w:r>
-      <w:proofErr w:type="spellStart"/>
-      <w:r>
-        <w:rPr>
-          <w:rFonts w:ascii="Corbel" w:hAnsi="Corbel"/>
-          <w:sz w:val="26"/>
-          <w:szCs w:val="26"/>
-          <w:highlight w:val="yellow"/>
-        </w:rPr>
-        <w:t>qbIntegration</w:t>
-      </w:r>
-      <w:proofErr w:type="spellEnd"/>
-      <w:r>
-        <w:rPr>
-          <w:rFonts w:ascii="Corbel" w:hAnsi="Corbel"/>
-          <w:sz w:val="26"/>
-          <w:szCs w:val="26"/>
-          <w:highlight w:val="yellow"/>
-        </w:rPr>
-        <w:t>}</w:t>
+        <w:t>{^qbIntegration}</w:t>
       </w:r>
     </w:p>
     <w:p>
@@ -9174,58 +7453,7 @@
           <w:szCs w:val="26"/>
           <w:highlight w:val="yellow"/>
         </w:rPr>
-        <w:t>{/</w:t>
-      </w:r>
-      <w:proofErr w:type="spellStart"/>
-      <w:proofErr w:type="gramStart"/>
-      <w:r>
-        <w:rPr>
-          <w:rFonts w:ascii="Corbel" w:hAnsi="Corbel"/>
-          <w:sz w:val="26"/>
-          <w:szCs w:val="26"/>
-          <w:highlight w:val="yellow"/>
-        </w:rPr>
-        <w:t>qbIntegration</w:t>
-      </w:r>
-      <w:proofErr w:type="spellEnd"/>
-      <w:r>
-        <w:rPr>
-          <w:rFonts w:ascii="Corbel" w:hAnsi="Corbel"/>
-          <w:sz w:val="26"/>
-          <w:szCs w:val="26"/>
-          <w:highlight w:val="yellow"/>
-        </w:rPr>
-        <w:t>}{</w:t>
-      </w:r>
-      <w:proofErr w:type="gramEnd"/>
-      <w:r>
-        <w:rPr>
-          <w:rFonts w:ascii="Corbel" w:hAnsi="Corbel"/>
-          <w:sz w:val="26"/>
-          <w:szCs w:val="26"/>
-          <w:highlight w:val="yellow"/>
-        </w:rPr>
-        <w:t>^</w:t>
-      </w:r>
-      <w:proofErr w:type="spellStart"/>
-      <w:r>
-        <w:rPr>
-          <w:rFonts w:ascii="Corbel" w:hAnsi="Corbel"/>
-          <w:sz w:val="26"/>
-          <w:szCs w:val="26"/>
-          <w:highlight w:val="yellow"/>
-        </w:rPr>
-        <w:t>emailsAsNotes</w:t>
-      </w:r>
-      <w:proofErr w:type="spellEnd"/>
-      <w:r>
-        <w:rPr>
-          <w:rFonts w:ascii="Corbel" w:hAnsi="Corbel"/>
-          <w:sz w:val="26"/>
-          <w:szCs w:val="26"/>
-          <w:highlight w:val="yellow"/>
-        </w:rPr>
-        <w:t>}</w:t>
+        <w:t>{/qbIntegration}{^emailsAsNotes}</w:t>
       </w:r>
     </w:p>
     <w:p>
@@ -9256,58 +7484,7 @@
           <w:szCs w:val="26"/>
           <w:highlight w:val="yellow"/>
         </w:rPr>
-        <w:t>{/</w:t>
-      </w:r>
-      <w:proofErr w:type="spellStart"/>
-      <w:proofErr w:type="gramStart"/>
-      <w:r>
-        <w:rPr>
-          <w:rFonts w:ascii="Corbel" w:hAnsi="Corbel"/>
-          <w:sz w:val="26"/>
-          <w:szCs w:val="26"/>
-          <w:highlight w:val="yellow"/>
-        </w:rPr>
-        <w:t>emailsAsNotes</w:t>
-      </w:r>
-      <w:proofErr w:type="spellEnd"/>
-      <w:r>
-        <w:rPr>
-          <w:rFonts w:ascii="Corbel" w:hAnsi="Corbel"/>
-          <w:sz w:val="26"/>
-          <w:szCs w:val="26"/>
-          <w:highlight w:val="yellow"/>
-        </w:rPr>
-        <w:t>}{</w:t>
-      </w:r>
-      <w:proofErr w:type="gramEnd"/>
-      <w:r>
-        <w:rPr>
-          <w:rFonts w:ascii="Corbel" w:hAnsi="Corbel"/>
-          <w:sz w:val="26"/>
-          <w:szCs w:val="26"/>
-          <w:highlight w:val="yellow"/>
-        </w:rPr>
-        <w:t>^</w:t>
-      </w:r>
-      <w:proofErr w:type="spellStart"/>
-      <w:r>
-        <w:rPr>
-          <w:rFonts w:ascii="Corbel" w:hAnsi="Corbel"/>
-          <w:sz w:val="26"/>
-          <w:szCs w:val="26"/>
-          <w:highlight w:val="yellow"/>
-        </w:rPr>
-        <w:t>histSubmissions</w:t>
-      </w:r>
-      <w:proofErr w:type="spellEnd"/>
-      <w:r>
-        <w:rPr>
-          <w:rFonts w:ascii="Corbel" w:hAnsi="Corbel"/>
-          <w:sz w:val="26"/>
-          <w:szCs w:val="26"/>
-          <w:highlight w:val="yellow"/>
-        </w:rPr>
-        <w:t>}</w:t>
+        <w:t>{/emailsAsNotes}{^histSubmissions}</w:t>
       </w:r>
     </w:p>
     <w:p>
@@ -9338,58 +7515,7 @@
           <w:szCs w:val="26"/>
           <w:highlight w:val="yellow"/>
         </w:rPr>
-        <w:t>{/</w:t>
-      </w:r>
-      <w:proofErr w:type="spellStart"/>
-      <w:proofErr w:type="gramStart"/>
-      <w:r>
-        <w:rPr>
-          <w:rFonts w:ascii="Corbel" w:hAnsi="Corbel"/>
-          <w:sz w:val="26"/>
-          <w:szCs w:val="26"/>
-          <w:highlight w:val="yellow"/>
-        </w:rPr>
-        <w:t>histSubmissions</w:t>
-      </w:r>
-      <w:proofErr w:type="spellEnd"/>
-      <w:r>
-        <w:rPr>
-          <w:rFonts w:ascii="Corbel" w:hAnsi="Corbel"/>
-          <w:sz w:val="26"/>
-          <w:szCs w:val="26"/>
-          <w:highlight w:val="yellow"/>
-        </w:rPr>
-        <w:t>}{</w:t>
-      </w:r>
-      <w:proofErr w:type="gramEnd"/>
-      <w:r>
-        <w:rPr>
-          <w:rFonts w:ascii="Corbel" w:hAnsi="Corbel"/>
-          <w:sz w:val="26"/>
-          <w:szCs w:val="26"/>
-          <w:highlight w:val="yellow"/>
-        </w:rPr>
-        <w:t>^</w:t>
-      </w:r>
-      <w:proofErr w:type="spellStart"/>
-      <w:r>
-        <w:rPr>
-          <w:rFonts w:ascii="Corbel" w:hAnsi="Corbel"/>
-          <w:sz w:val="26"/>
-          <w:szCs w:val="26"/>
-          <w:highlight w:val="yellow"/>
-        </w:rPr>
-        <w:t>npeCount</w:t>
-      </w:r>
-      <w:proofErr w:type="spellEnd"/>
-      <w:r>
-        <w:rPr>
-          <w:rFonts w:ascii="Corbel" w:hAnsi="Corbel"/>
-          <w:sz w:val="26"/>
-          <w:szCs w:val="26"/>
-          <w:highlight w:val="yellow"/>
-        </w:rPr>
-        <w:t>}</w:t>
+        <w:t>{/histSubmissions}{^npeCount}</w:t>
       </w:r>
     </w:p>
     <w:p>
@@ -9411,16 +7537,7 @@
           <w:sz w:val="26"/>
           <w:szCs w:val="26"/>
         </w:rPr>
-        <w:t>Creation and configuration of non-production environment(s</w:t>
-      </w:r>
-      <w:proofErr w:type="gramStart"/>
-      <w:r>
-        <w:rPr>
-          <w:rFonts w:ascii="Corbel" w:hAnsi="Corbel"/>
-          <w:sz w:val="26"/>
-          <w:szCs w:val="26"/>
-        </w:rPr>
-        <w:t>).</w:t>
+        <w:t>Creation and configuration of non-production environment(s).</w:t>
       </w:r>
       <w:r>
         <w:rPr>
@@ -9429,57 +7546,7 @@
           <w:szCs w:val="26"/>
           <w:highlight w:val="yellow"/>
         </w:rPr>
-        <w:t>{</w:t>
-      </w:r>
-      <w:proofErr w:type="gramEnd"/>
-      <w:r>
-        <w:rPr>
-          <w:rFonts w:ascii="Corbel" w:hAnsi="Corbel"/>
-          <w:sz w:val="26"/>
-          <w:szCs w:val="26"/>
-          <w:highlight w:val="yellow"/>
-        </w:rPr>
-        <w:t>/</w:t>
-      </w:r>
-      <w:proofErr w:type="spellStart"/>
-      <w:r>
-        <w:rPr>
-          <w:rFonts w:ascii="Corbel" w:hAnsi="Corbel"/>
-          <w:sz w:val="26"/>
-          <w:szCs w:val="26"/>
-          <w:highlight w:val="yellow"/>
-        </w:rPr>
-        <w:t>npeCount</w:t>
-      </w:r>
-      <w:proofErr w:type="spellEnd"/>
-      <w:r>
-        <w:rPr>
-          <w:rFonts w:ascii="Corbel" w:hAnsi="Corbel"/>
-          <w:sz w:val="26"/>
-          <w:szCs w:val="26"/>
-          <w:highlight w:val="yellow"/>
-        </w:rPr>
-        <w:t>}{^</w:t>
-      </w:r>
-      <w:proofErr w:type="spellStart"/>
-      <w:r>
-        <w:rPr>
-          <w:rFonts w:ascii="Corbel" w:hAnsi="Corbel"/>
-          <w:sz w:val="26"/>
-          <w:szCs w:val="26"/>
-          <w:highlight w:val="yellow"/>
-        </w:rPr>
-        <w:t>oscpCount</w:t>
-      </w:r>
-      <w:proofErr w:type="spellEnd"/>
-      <w:r>
-        <w:rPr>
-          <w:rFonts w:ascii="Corbel" w:hAnsi="Corbel"/>
-          <w:sz w:val="26"/>
-          <w:szCs w:val="26"/>
-          <w:highlight w:val="yellow"/>
-        </w:rPr>
-        <w:t>}</w:t>
+        <w:t>{/npeCount}{^oscpCount}</w:t>
       </w:r>
     </w:p>
     <w:p>
@@ -9501,16 +7568,7 @@
           <w:sz w:val="26"/>
           <w:szCs w:val="26"/>
         </w:rPr>
-        <w:t>Creation and/or customization of Open Source Career Portal(s</w:t>
-      </w:r>
-      <w:proofErr w:type="gramStart"/>
-      <w:r>
-        <w:rPr>
-          <w:rFonts w:ascii="Corbel" w:hAnsi="Corbel"/>
-          <w:sz w:val="26"/>
-          <w:szCs w:val="26"/>
-        </w:rPr>
-        <w:t>).</w:t>
+        <w:t>Creation and/or customization of Open Source Career Portal(s).</w:t>
       </w:r>
       <w:r>
         <w:rPr>
@@ -9519,37 +7577,7 @@
           <w:szCs w:val="26"/>
           <w:highlight w:val="yellow"/>
         </w:rPr>
-        <w:t>{</w:t>
-      </w:r>
-      <w:proofErr w:type="gramEnd"/>
-      <w:r>
-        <w:rPr>
-          <w:rFonts w:ascii="Corbel" w:hAnsi="Corbel"/>
-          <w:sz w:val="26"/>
-          <w:szCs w:val="26"/>
-          <w:highlight w:val="yellow"/>
-        </w:rPr>
-        <w:t>/</w:t>
-      </w:r>
-      <w:proofErr w:type="spellStart"/>
-      <w:r>
-        <w:rPr>
-          <w:rFonts w:ascii="Corbel" w:hAnsi="Corbel"/>
-          <w:sz w:val="26"/>
-          <w:szCs w:val="26"/>
-          <w:highlight w:val="yellow"/>
-        </w:rPr>
-        <w:t>oscpCount</w:t>
-      </w:r>
-      <w:proofErr w:type="spellEnd"/>
-      <w:r>
-        <w:rPr>
-          <w:rFonts w:ascii="Corbel" w:hAnsi="Corbel"/>
-          <w:sz w:val="26"/>
-          <w:szCs w:val="26"/>
-          <w:highlight w:val="yellow"/>
-        </w:rPr>
-        <w:t>}</w:t>
+        <w:t>{/oscpCount}</w:t>
       </w:r>
     </w:p>
     <w:p>
@@ -9706,7 +7734,6 @@
                 <w:vertAlign w:val="superscript"/>
               </w:rPr>
             </w:pPr>
-            <w:proofErr w:type="spellStart"/>
             <w:r>
               <w:rPr>
                 <w:rFonts w:ascii="Corbel" w:hAnsi="Corbel"/>
@@ -9719,7 +7746,6 @@
               </w:rPr>
               <w:t>dateSigned</w:t>
             </w:r>
-            <w:proofErr w:type="spellEnd"/>
           </w:p>
         </w:tc>
       </w:tr>
@@ -9770,7 +7796,6 @@
                 <w:vertAlign w:val="superscript"/>
               </w:rPr>
             </w:pPr>
-            <w:proofErr w:type="spellStart"/>
             <w:r>
               <w:rPr>
                 <w:rFonts w:ascii="Corbel" w:hAnsi="Corbel"/>
@@ -9783,7 +7808,6 @@
               </w:rPr>
               <w:t>clientCompany</w:t>
             </w:r>
-            <w:proofErr w:type="spellEnd"/>
           </w:p>
         </w:tc>
       </w:tr>
@@ -9805,23 +7829,13 @@
           <w:u w:val="single"/>
         </w:rPr>
       </w:pPr>
-      <w:proofErr w:type="gramStart"/>
-      <w:r>
-        <w:rPr>
-          <w:rFonts w:ascii="Corbel" w:hAnsi="Corbel"/>
-          <w:sz w:val="26"/>
-          <w:szCs w:val="26"/>
-        </w:rPr>
-        <w:t>This Agreement,</w:t>
-      </w:r>
-      <w:proofErr w:type="gramEnd"/>
-      <w:r>
-        <w:rPr>
-          <w:rFonts w:ascii="Corbel" w:hAnsi="Corbel"/>
-          <w:sz w:val="26"/>
-          <w:szCs w:val="26"/>
-        </w:rPr>
-        <w:t xml:space="preserve"> dated effective   is made and entered into by and among (“Client”) and Tonic HQ, Inc. (“Tonic HQ”).</w:t>
+      <w:r>
+        <w:rPr>
+          <w:rFonts w:ascii="Corbel" w:hAnsi="Corbel"/>
+          <w:sz w:val="26"/>
+          <w:szCs w:val="26"/>
+        </w:rPr>
+        <w:t>This Agreement, dated effective   is made and entered into by and among (“Client”) and Tonic HQ, Inc. (“Tonic HQ”).</w:t>
       </w:r>
     </w:p>
     <w:p>
@@ -9892,23 +7906,13 @@
           <w:szCs w:val="26"/>
         </w:rPr>
       </w:pPr>
-      <w:proofErr w:type="gramStart"/>
-      <w:r>
-        <w:rPr>
-          <w:rFonts w:ascii="Corbel" w:hAnsi="Corbel"/>
-          <w:sz w:val="26"/>
-          <w:szCs w:val="26"/>
-        </w:rPr>
-        <w:t>In order for</w:t>
-      </w:r>
-      <w:proofErr w:type="gramEnd"/>
-      <w:r>
-        <w:rPr>
-          <w:rFonts w:ascii="Corbel" w:hAnsi="Corbel"/>
-          <w:sz w:val="26"/>
-          <w:szCs w:val="26"/>
-        </w:rPr>
-        <w:t xml:space="preserve"> Tonic HQ to perform the services outlined, it may be necessary for the Client to provide Tonic HQ with Confidential Information regarding the Client's business and products. The Client will rely heavily upon Tonic HQ’s integrity and prudent judgment to use this information only in the best interests of the Client. Tonic HQ may be exposed to and will be required to use certain "Confidential Information" of the Client. Tonic HQ agrees that it will not use, directly or indirectly, such Confidential Information for the benefit of any person, entity, or organization other than the Client, or disclose such Confidential Information without the written authorization of the </w:t>
+      <w:r>
+        <w:rPr>
+          <w:rFonts w:ascii="Corbel" w:hAnsi="Corbel"/>
+          <w:sz w:val="26"/>
+          <w:szCs w:val="26"/>
+        </w:rPr>
+        <w:t xml:space="preserve">In order for Tonic HQ to perform the services outlined, it may be necessary for the Client to provide Tonic HQ with Confidential Information regarding the Client's business and products. The Client will rely heavily upon Tonic HQ’s integrity and prudent judgment to use this information only in the best interests of the Client. Tonic HQ may be exposed to and will be required to use certain "Confidential Information" of the Client. Tonic HQ agrees that it will not use, directly or indirectly, such Confidential Information for the benefit of any person, entity, or organization other than the Client, or disclose such Confidential Information without the written authorization of the </w:t>
       </w:r>
       <w:r>
         <w:rPr>
@@ -10302,7 +8306,6 @@
                 <w:vertAlign w:val="superscript"/>
               </w:rPr>
             </w:pPr>
-            <w:proofErr w:type="spellStart"/>
             <w:r>
               <w:rPr>
                 <w:rFonts w:ascii="Corbel" w:hAnsi="Corbel"/>
@@ -10313,7 +8316,6 @@
               </w:rPr>
               <w:t>clientSignature</w:t>
             </w:r>
-            <w:proofErr w:type="spellEnd"/>
           </w:p>
         </w:tc>
         <w:tc>
@@ -10371,7 +8373,6 @@
                 <w:vertAlign w:val="superscript"/>
               </w:rPr>
             </w:pPr>
-            <w:proofErr w:type="spellStart"/>
             <w:r>
               <w:rPr>
                 <w:rFonts w:ascii="Corbel" w:hAnsi="Corbel"/>
@@ -10382,7 +8383,6 @@
               </w:rPr>
               <w:t>thqSignature</w:t>
             </w:r>
-            <w:proofErr w:type="spellEnd"/>
           </w:p>
         </w:tc>
       </w:tr>
@@ -10415,7 +8415,6 @@
                 <w:vertAlign w:val="superscript"/>
               </w:rPr>
             </w:pPr>
-            <w:proofErr w:type="spellStart"/>
             <w:r>
               <w:rPr>
                 <w:rFonts w:ascii="Corbel" w:hAnsi="Corbel"/>
@@ -10427,7 +8426,6 @@
               <w:lastRenderedPageBreak/>
               <w:t>clientName</w:t>
             </w:r>
-            <w:proofErr w:type="spellEnd"/>
           </w:p>
         </w:tc>
         <w:tc>
@@ -10482,7 +8480,6 @@
                 <w:vertAlign w:val="superscript"/>
               </w:rPr>
             </w:pPr>
-            <w:proofErr w:type="spellStart"/>
             <w:r>
               <w:rPr>
                 <w:rFonts w:ascii="Corbel" w:hAnsi="Corbel"/>
@@ -10493,7 +8490,6 @@
               </w:rPr>
               <w:t>thqName</w:t>
             </w:r>
-            <w:proofErr w:type="spellEnd"/>
           </w:p>
         </w:tc>
       </w:tr>
@@ -10526,7 +8522,6 @@
                 <w:vertAlign w:val="superscript"/>
               </w:rPr>
             </w:pPr>
-            <w:proofErr w:type="spellStart"/>
             <w:r>
               <w:rPr>
                 <w:rFonts w:ascii="Corbel" w:hAnsi="Corbel"/>
@@ -10537,7 +8532,6 @@
               </w:rPr>
               <w:t>clientTitle</w:t>
             </w:r>
-            <w:proofErr w:type="spellEnd"/>
           </w:p>
         </w:tc>
         <w:tc>
@@ -10592,7 +8586,6 @@
                 <w:vertAlign w:val="superscript"/>
               </w:rPr>
             </w:pPr>
-            <w:proofErr w:type="spellStart"/>
             <w:r>
               <w:rPr>
                 <w:rFonts w:ascii="Corbel" w:hAnsi="Corbel"/>
@@ -10603,7 +8596,6 @@
               </w:rPr>
               <w:t>thqTitle</w:t>
             </w:r>
-            <w:proofErr w:type="spellEnd"/>
           </w:p>
         </w:tc>
       </w:tr>

</xml_diff>

<commit_message>
Interim updates to fix bug with displaying % when checked
</commit_message>
<xml_diff>
--- a/sales/template.docx
+++ b/sales/template.docx
@@ -1,6 +1,6 @@
 
 <file path=word/document.xml><?xml version="1.0" encoding="utf-8"?>
-<w:document xmlns:wpc="http://schemas.microsoft.com/office/word/2010/wordprocessingCanvas" xmlns:cx="http://schemas.microsoft.com/office/drawing/2014/chartex" xmlns:cx1="http://schemas.microsoft.com/office/drawing/2015/9/8/chartex" xmlns:cx2="http://schemas.microsoft.com/office/drawing/2015/10/21/chartex" xmlns:cx3="http://schemas.microsoft.com/office/drawing/2016/5/9/chartex" xmlns:cx4="http://schemas.microsoft.com/office/drawing/2016/5/10/chartex" xmlns:cx5="http://schemas.microsoft.com/office/drawing/2016/5/11/chartex" xmlns:cx6="http://schemas.microsoft.com/office/drawing/2016/5/12/chartex" xmlns:cx7="http://schemas.microsoft.com/office/drawing/2016/5/13/chartex" xmlns:cx8="http://schemas.microsoft.com/office/drawing/2016/5/14/chartex" xmlns:mc="http://schemas.openxmlformats.org/markup-compatibility/2006" xmlns:aink="http://schemas.microsoft.com/office/drawing/2016/ink" xmlns:am3d="http://schemas.microsoft.com/office/drawing/2017/model3d" xmlns:o="urn:schemas-microsoft-com:office:office" xmlns:oel="http://schemas.microsoft.com/office/2019/extlst" xmlns:r="http://schemas.openxmlformats.org/officeDocument/2006/relationships" xmlns:m="http://schemas.openxmlformats.org/officeDocument/2006/math" xmlns:v="urn:schemas-microsoft-com:vml" xmlns:wp14="http://schemas.microsoft.com/office/word/2010/wordprocessingDrawing" xmlns:wp="http://schemas.openxmlformats.org/drawingml/2006/wordprocessingDrawing" xmlns:w10="urn:schemas-microsoft-com:office:word" xmlns:w="http://schemas.openxmlformats.org/wordprocessingml/2006/main" xmlns:w14="http://schemas.microsoft.com/office/word/2010/wordml" xmlns:w15="http://schemas.microsoft.com/office/word/2012/wordml" xmlns:w16cex="http://schemas.microsoft.com/office/word/2018/wordml/cex" xmlns:w16cid="http://schemas.microsoft.com/office/word/2016/wordml/cid" xmlns:w16="http://schemas.microsoft.com/office/word/2018/wordml" xmlns:w16sdtdh="http://schemas.microsoft.com/office/word/2020/wordml/sdtdatahash" xmlns:w16se="http://schemas.microsoft.com/office/word/2015/wordml/symex" xmlns:wpg="http://schemas.microsoft.com/office/word/2010/wordprocessingGroup" xmlns:wpi="http://schemas.microsoft.com/office/word/2010/wordprocessingInk" xmlns:wne="http://schemas.microsoft.com/office/word/2006/wordml" xmlns:wps="http://schemas.microsoft.com/office/word/2010/wordprocessingShape" mc:Ignorable="w14 w15 w16se w16cid w16 w16cex w16sdtdh wp14">
+<w:document xmlns:wpc="http://schemas.microsoft.com/office/word/2010/wordprocessingCanvas" xmlns:cx="http://schemas.microsoft.com/office/drawing/2014/chartex" xmlns:cx1="http://schemas.microsoft.com/office/drawing/2015/9/8/chartex" xmlns:cx2="http://schemas.microsoft.com/office/drawing/2015/10/21/chartex" xmlns:cx3="http://schemas.microsoft.com/office/drawing/2016/5/9/chartex" xmlns:cx4="http://schemas.microsoft.com/office/drawing/2016/5/10/chartex" xmlns:cx5="http://schemas.microsoft.com/office/drawing/2016/5/11/chartex" xmlns:cx6="http://schemas.microsoft.com/office/drawing/2016/5/12/chartex" xmlns:cx7="http://schemas.microsoft.com/office/drawing/2016/5/13/chartex" xmlns:cx8="http://schemas.microsoft.com/office/drawing/2016/5/14/chartex" xmlns:mc="http://schemas.openxmlformats.org/markup-compatibility/2006" xmlns:aink="http://schemas.microsoft.com/office/drawing/2016/ink" xmlns:am3d="http://schemas.microsoft.com/office/drawing/2017/model3d" xmlns:o="urn:schemas-microsoft-com:office:office" xmlns:oel="http://schemas.microsoft.com/office/2019/extlst" xmlns:r="http://schemas.openxmlformats.org/officeDocument/2006/relationships" xmlns:m="http://schemas.openxmlformats.org/officeDocument/2006/math" xmlns:v="urn:schemas-microsoft-com:vml" xmlns:wp14="http://schemas.microsoft.com/office/word/2010/wordprocessingDrawing" xmlns:wp="http://schemas.openxmlformats.org/drawingml/2006/wordprocessingDrawing" xmlns:w10="urn:schemas-microsoft-com:office:word" xmlns:w="http://schemas.openxmlformats.org/wordprocessingml/2006/main" xmlns:w14="http://schemas.microsoft.com/office/word/2010/wordml" xmlns:w15="http://schemas.microsoft.com/office/word/2012/wordml" xmlns:w16cex="http://schemas.microsoft.com/office/word/2018/wordml/cex" xmlns:w16cid="http://schemas.microsoft.com/office/word/2016/wordml/cid" xmlns:w16="http://schemas.microsoft.com/office/word/2018/wordml" xmlns:w16du="http://schemas.microsoft.com/office/word/2023/wordml/word16du" xmlns:w16sdtdh="http://schemas.microsoft.com/office/word/2020/wordml/sdtdatahash" xmlns:w16se="http://schemas.microsoft.com/office/word/2015/wordml/symex" xmlns:wpg="http://schemas.microsoft.com/office/word/2010/wordprocessingGroup" xmlns:wpi="http://schemas.microsoft.com/office/word/2010/wordprocessingInk" xmlns:wne="http://schemas.microsoft.com/office/word/2006/wordml" xmlns:wps="http://schemas.microsoft.com/office/word/2010/wordprocessingShape" mc:Ignorable="w14 w15 w16se w16cid w16 w16cex w16sdtdh wp14">
   <w:body>
     <w:p>
       <w:pPr>
@@ -484,16 +484,60 @@
           <w:sz w:val="26"/>
           <w:szCs w:val="26"/>
         </w:rPr>
-        <w:t>{existingSystem}</w:t>
-      </w:r>
-      <w:r>
-        <w:rPr>
-          <w:rFonts w:ascii="Corbel" w:hAnsi="Corbel"/>
-          <w:sz w:val="26"/>
-          <w:szCs w:val="26"/>
-          <w:highlight w:val="yellow"/>
-        </w:rPr>
-        <w:t>{/existingSystem}</w:t>
+        <w:t>{</w:t>
+      </w:r>
+      <w:proofErr w:type="spellStart"/>
+      <w:r>
+        <w:rPr>
+          <w:rFonts w:ascii="Corbel" w:hAnsi="Corbel"/>
+          <w:b/>
+          <w:bCs/>
+          <w:color w:val="19AFA4"/>
+          <w:sz w:val="26"/>
+          <w:szCs w:val="26"/>
+        </w:rPr>
+        <w:t>existingSystem</w:t>
+      </w:r>
+      <w:proofErr w:type="spellEnd"/>
+      <w:r>
+        <w:rPr>
+          <w:rFonts w:ascii="Corbel" w:hAnsi="Corbel"/>
+          <w:b/>
+          <w:bCs/>
+          <w:color w:val="19AFA4"/>
+          <w:sz w:val="26"/>
+          <w:szCs w:val="26"/>
+        </w:rPr>
+        <w:t>}</w:t>
+      </w:r>
+      <w:r>
+        <w:rPr>
+          <w:rFonts w:ascii="Corbel" w:hAnsi="Corbel"/>
+          <w:sz w:val="26"/>
+          <w:szCs w:val="26"/>
+          <w:highlight w:val="yellow"/>
+        </w:rPr>
+        <w:t>{/</w:t>
+      </w:r>
+      <w:proofErr w:type="spellStart"/>
+      <w:r>
+        <w:rPr>
+          <w:rFonts w:ascii="Corbel" w:hAnsi="Corbel"/>
+          <w:sz w:val="26"/>
+          <w:szCs w:val="26"/>
+          <w:highlight w:val="yellow"/>
+        </w:rPr>
+        <w:t>existingSystem</w:t>
+      </w:r>
+      <w:proofErr w:type="spellEnd"/>
+      <w:r>
+        <w:rPr>
+          <w:rFonts w:ascii="Corbel" w:hAnsi="Corbel"/>
+          <w:sz w:val="26"/>
+          <w:szCs w:val="26"/>
+          <w:highlight w:val="yellow"/>
+        </w:rPr>
+        <w:t>}</w:t>
       </w:r>
       <w:r>
         <w:rPr>
@@ -561,7 +605,27 @@
           <w:szCs w:val="26"/>
           <w:highlight w:val="yellow"/>
         </w:rPr>
-        <w:t>{^NoDataMigration}</w:t>
+        <w:t>{^</w:t>
+      </w:r>
+      <w:proofErr w:type="spellStart"/>
+      <w:r>
+        <w:rPr>
+          <w:rFonts w:ascii="Corbel" w:hAnsi="Corbel"/>
+          <w:sz w:val="26"/>
+          <w:szCs w:val="26"/>
+          <w:highlight w:val="yellow"/>
+        </w:rPr>
+        <w:t>NoDataMigration</w:t>
+      </w:r>
+      <w:proofErr w:type="spellEnd"/>
+      <w:r>
+        <w:rPr>
+          <w:rFonts w:ascii="Corbel" w:hAnsi="Corbel"/>
+          <w:sz w:val="26"/>
+          <w:szCs w:val="26"/>
+          <w:highlight w:val="yellow"/>
+        </w:rPr>
+        <w:t>}</w:t>
       </w:r>
     </w:p>
     <w:p>
@@ -601,7 +665,27 @@
           <w:szCs w:val="26"/>
           <w:highlight w:val="yellow"/>
         </w:rPr>
-        <w:t>{/NoDataMigration}</w:t>
+        <w:t>{/</w:t>
+      </w:r>
+      <w:proofErr w:type="spellStart"/>
+      <w:r>
+        <w:rPr>
+          <w:rFonts w:ascii="Corbel" w:hAnsi="Corbel"/>
+          <w:sz w:val="26"/>
+          <w:szCs w:val="26"/>
+          <w:highlight w:val="yellow"/>
+        </w:rPr>
+        <w:t>NoDataMigration</w:t>
+      </w:r>
+      <w:proofErr w:type="spellEnd"/>
+      <w:r>
+        <w:rPr>
+          <w:rFonts w:ascii="Corbel" w:hAnsi="Corbel"/>
+          <w:sz w:val="26"/>
+          <w:szCs w:val="26"/>
+          <w:highlight w:val="yellow"/>
+        </w:rPr>
+        <w:t>}</w:t>
       </w:r>
     </w:p>
     <w:p>
@@ -758,7 +842,31 @@
           <w:sz w:val="26"/>
           <w:szCs w:val="26"/>
         </w:rPr>
-        <w:t>{plCount}</w:t>
+        <w:t>{</w:t>
+      </w:r>
+      <w:proofErr w:type="spellStart"/>
+      <w:r>
+        <w:rPr>
+          <w:rFonts w:ascii="Corbel" w:hAnsi="Corbel"/>
+          <w:b/>
+          <w:bCs/>
+          <w:color w:val="19AFA4"/>
+          <w:sz w:val="26"/>
+          <w:szCs w:val="26"/>
+        </w:rPr>
+        <w:t>plCount</w:t>
+      </w:r>
+      <w:proofErr w:type="spellEnd"/>
+      <w:r>
+        <w:rPr>
+          <w:rFonts w:ascii="Corbel" w:hAnsi="Corbel"/>
+          <w:b/>
+          <w:bCs/>
+          <w:color w:val="19AFA4"/>
+          <w:sz w:val="26"/>
+          <w:szCs w:val="26"/>
+        </w:rPr>
+        <w:t>}</w:t>
       </w:r>
       <w:r>
         <w:rPr>
@@ -775,7 +883,27 @@
           <w:szCs w:val="26"/>
           <w:highlight w:val="yellow"/>
         </w:rPr>
-        <w:t xml:space="preserve"> {^NoDataMigration}</w:t>
+        <w:t xml:space="preserve"> {^</w:t>
+      </w:r>
+      <w:proofErr w:type="spellStart"/>
+      <w:r>
+        <w:rPr>
+          <w:rFonts w:ascii="Corbel" w:hAnsi="Corbel"/>
+          <w:sz w:val="26"/>
+          <w:szCs w:val="26"/>
+          <w:highlight w:val="yellow"/>
+        </w:rPr>
+        <w:t>NoDataMigration</w:t>
+      </w:r>
+      <w:proofErr w:type="spellEnd"/>
+      <w:r>
+        <w:rPr>
+          <w:rFonts w:ascii="Corbel" w:hAnsi="Corbel"/>
+          <w:sz w:val="26"/>
+          <w:szCs w:val="26"/>
+          <w:highlight w:val="yellow"/>
+        </w:rPr>
+        <w:t>}</w:t>
       </w:r>
     </w:p>
     <w:p>
@@ -1165,6 +1293,7 @@
           <w:szCs w:val="26"/>
         </w:rPr>
       </w:pPr>
+      <w:proofErr w:type="spellStart"/>
       <w:r>
         <w:rPr>
           <w:rFonts w:ascii="Corbel" w:hAnsi="Corbel"/>
@@ -1173,6 +1302,7 @@
         </w:rPr>
         <w:t>Tearsheets</w:t>
       </w:r>
+      <w:proofErr w:type="spellEnd"/>
     </w:p>
     <w:p>
       <w:pPr>
@@ -1203,7 +1333,27 @@
           <w:szCs w:val="26"/>
           <w:highlight w:val="yellow"/>
         </w:rPr>
-        <w:t xml:space="preserve"> {/NoDataMigration}</w:t>
+        <w:t xml:space="preserve"> {/</w:t>
+      </w:r>
+      <w:proofErr w:type="spellStart"/>
+      <w:r>
+        <w:rPr>
+          <w:rFonts w:ascii="Corbel" w:hAnsi="Corbel"/>
+          <w:sz w:val="26"/>
+          <w:szCs w:val="26"/>
+          <w:highlight w:val="yellow"/>
+        </w:rPr>
+        <w:t>NoDataMigration</w:t>
+      </w:r>
+      <w:proofErr w:type="spellEnd"/>
+      <w:r>
+        <w:rPr>
+          <w:rFonts w:ascii="Corbel" w:hAnsi="Corbel"/>
+          <w:sz w:val="26"/>
+          <w:szCs w:val="26"/>
+          <w:highlight w:val="yellow"/>
+        </w:rPr>
+        <w:t>}</w:t>
       </w:r>
     </w:p>
     <w:p>
@@ -1234,7 +1384,27 @@
           <w:szCs w:val="26"/>
           <w:highlight w:val="yellow"/>
         </w:rPr>
-        <w:t>{^NoDataMigration}</w:t>
+        <w:t>{^</w:t>
+      </w:r>
+      <w:proofErr w:type="spellStart"/>
+      <w:r>
+        <w:rPr>
+          <w:rFonts w:ascii="Corbel" w:hAnsi="Corbel"/>
+          <w:sz w:val="26"/>
+          <w:szCs w:val="26"/>
+          <w:highlight w:val="yellow"/>
+        </w:rPr>
+        <w:t>NoDataMigration</w:t>
+      </w:r>
+      <w:proofErr w:type="spellEnd"/>
+      <w:r>
+        <w:rPr>
+          <w:rFonts w:ascii="Corbel" w:hAnsi="Corbel"/>
+          <w:sz w:val="26"/>
+          <w:szCs w:val="26"/>
+          <w:highlight w:val="yellow"/>
+        </w:rPr>
+        <w:t>}</w:t>
       </w:r>
       <w:r>
         <w:rPr>
@@ -1251,7 +1421,27 @@
           <w:szCs w:val="26"/>
           <w:highlight w:val="yellow"/>
         </w:rPr>
-        <w:t>{/NoDataMigration}</w:t>
+        <w:t>{/</w:t>
+      </w:r>
+      <w:proofErr w:type="spellStart"/>
+      <w:r>
+        <w:rPr>
+          <w:rFonts w:ascii="Corbel" w:hAnsi="Corbel"/>
+          <w:sz w:val="26"/>
+          <w:szCs w:val="26"/>
+          <w:highlight w:val="yellow"/>
+        </w:rPr>
+        <w:t>NoDataMigration</w:t>
+      </w:r>
+      <w:proofErr w:type="spellEnd"/>
+      <w:r>
+        <w:rPr>
+          <w:rFonts w:ascii="Corbel" w:hAnsi="Corbel"/>
+          <w:sz w:val="26"/>
+          <w:szCs w:val="26"/>
+          <w:highlight w:val="yellow"/>
+        </w:rPr>
+        <w:t>}</w:t>
       </w:r>
       <w:r>
         <w:rPr>
@@ -1290,7 +1480,27 @@
           <w:szCs w:val="26"/>
           <w:highlight w:val="yellow"/>
         </w:rPr>
-        <w:t>{^NoDataMigration}</w:t>
+        <w:t>{^</w:t>
+      </w:r>
+      <w:proofErr w:type="spellStart"/>
+      <w:r>
+        <w:rPr>
+          <w:rFonts w:ascii="Corbel" w:hAnsi="Corbel"/>
+          <w:sz w:val="26"/>
+          <w:szCs w:val="26"/>
+          <w:highlight w:val="yellow"/>
+        </w:rPr>
+        <w:t>NoDataMigration</w:t>
+      </w:r>
+      <w:proofErr w:type="spellEnd"/>
+      <w:r>
+        <w:rPr>
+          <w:rFonts w:ascii="Corbel" w:hAnsi="Corbel"/>
+          <w:sz w:val="26"/>
+          <w:szCs w:val="26"/>
+          <w:highlight w:val="yellow"/>
+        </w:rPr>
+        <w:t>}</w:t>
       </w:r>
       <w:r>
         <w:rPr>
@@ -1307,7 +1517,27 @@
           <w:szCs w:val="26"/>
           <w:highlight w:val="yellow"/>
         </w:rPr>
-        <w:t>{/NoDataMigration}</w:t>
+        <w:t>{/</w:t>
+      </w:r>
+      <w:proofErr w:type="spellStart"/>
+      <w:r>
+        <w:rPr>
+          <w:rFonts w:ascii="Corbel" w:hAnsi="Corbel"/>
+          <w:sz w:val="26"/>
+          <w:szCs w:val="26"/>
+          <w:highlight w:val="yellow"/>
+        </w:rPr>
+        <w:t>NoDataMigration</w:t>
+      </w:r>
+      <w:proofErr w:type="spellEnd"/>
+      <w:r>
+        <w:rPr>
+          <w:rFonts w:ascii="Corbel" w:hAnsi="Corbel"/>
+          <w:sz w:val="26"/>
+          <w:szCs w:val="26"/>
+          <w:highlight w:val="yellow"/>
+        </w:rPr>
+        <w:t>}</w:t>
       </w:r>
       <w:r>
         <w:rPr>
@@ -1596,7 +1826,27 @@
           <w:szCs w:val="26"/>
           <w:highlight w:val="yellow"/>
         </w:rPr>
-        <w:t>{^NoDataMigration}</w:t>
+        <w:t>{^</w:t>
+      </w:r>
+      <w:proofErr w:type="spellStart"/>
+      <w:r>
+        <w:rPr>
+          <w:rFonts w:ascii="Corbel" w:hAnsi="Corbel"/>
+          <w:sz w:val="26"/>
+          <w:szCs w:val="26"/>
+          <w:highlight w:val="yellow"/>
+        </w:rPr>
+        <w:t>NoDataMigration</w:t>
+      </w:r>
+      <w:proofErr w:type="spellEnd"/>
+      <w:r>
+        <w:rPr>
+          <w:rFonts w:ascii="Corbel" w:hAnsi="Corbel"/>
+          <w:sz w:val="26"/>
+          <w:szCs w:val="26"/>
+          <w:highlight w:val="yellow"/>
+        </w:rPr>
+        <w:t>}</w:t>
       </w:r>
       <w:r>
         <w:rPr>
@@ -1613,7 +1863,27 @@
           <w:szCs w:val="26"/>
           <w:highlight w:val="yellow"/>
         </w:rPr>
-        <w:t>{/NoDataMigration}</w:t>
+        <w:t>{/</w:t>
+      </w:r>
+      <w:proofErr w:type="spellStart"/>
+      <w:r>
+        <w:rPr>
+          <w:rFonts w:ascii="Corbel" w:hAnsi="Corbel"/>
+          <w:sz w:val="26"/>
+          <w:szCs w:val="26"/>
+          <w:highlight w:val="yellow"/>
+        </w:rPr>
+        <w:t>NoDataMigration</w:t>
+      </w:r>
+      <w:proofErr w:type="spellEnd"/>
+      <w:r>
+        <w:rPr>
+          <w:rFonts w:ascii="Corbel" w:hAnsi="Corbel"/>
+          <w:sz w:val="26"/>
+          <w:szCs w:val="26"/>
+          <w:highlight w:val="yellow"/>
+        </w:rPr>
+        <w:t>}</w:t>
       </w:r>
       <w:r>
         <w:rPr>
@@ -1780,7 +2050,27 @@
           <w:szCs w:val="26"/>
           <w:highlight w:val="yellow"/>
         </w:rPr>
-        <w:t>{/newHireExport}{#qbIntegration}</w:t>
+        <w:t>{/</w:t>
+      </w:r>
+      <w:proofErr w:type="spellStart"/>
+      <w:r>
+        <w:rPr>
+          <w:rFonts w:ascii="Corbel" w:hAnsi="Corbel"/>
+          <w:sz w:val="26"/>
+          <w:szCs w:val="26"/>
+          <w:highlight w:val="yellow"/>
+        </w:rPr>
+        <w:t>newHireExport</w:t>
+      </w:r>
+      <w:proofErr w:type="spellEnd"/>
+      <w:r>
+        <w:rPr>
+          <w:rFonts w:ascii="Corbel" w:hAnsi="Corbel"/>
+          <w:sz w:val="26"/>
+          <w:szCs w:val="26"/>
+          <w:highlight w:val="yellow"/>
+        </w:rPr>
+        <w:t>}{#qbIntegration}</w:t>
       </w:r>
     </w:p>
     <w:p>
@@ -1811,7 +2101,27 @@
           <w:szCs w:val="26"/>
           <w:highlight w:val="yellow"/>
         </w:rPr>
-        <w:t>{/qbIntegration}{#InvoiceExport}</w:t>
+        <w:t>{/</w:t>
+      </w:r>
+      <w:proofErr w:type="spellStart"/>
+      <w:r>
+        <w:rPr>
+          <w:rFonts w:ascii="Corbel" w:hAnsi="Corbel"/>
+          <w:sz w:val="26"/>
+          <w:szCs w:val="26"/>
+          <w:highlight w:val="yellow"/>
+        </w:rPr>
+        <w:t>qbIntegration</w:t>
+      </w:r>
+      <w:proofErr w:type="spellEnd"/>
+      <w:r>
+        <w:rPr>
+          <w:rFonts w:ascii="Corbel" w:hAnsi="Corbel"/>
+          <w:sz w:val="26"/>
+          <w:szCs w:val="26"/>
+          <w:highlight w:val="yellow"/>
+        </w:rPr>
+        <w:t>}{#InvoiceExport}</w:t>
       </w:r>
     </w:p>
     <w:p>
@@ -1843,7 +2153,27 @@
           <w:szCs w:val="26"/>
           <w:highlight w:val="yellow"/>
         </w:rPr>
-        <w:t>{/InvoiceExport}{#PayDataExport}</w:t>
+        <w:t>{/</w:t>
+      </w:r>
+      <w:proofErr w:type="spellStart"/>
+      <w:r>
+        <w:rPr>
+          <w:rFonts w:ascii="Corbel" w:hAnsi="Corbel"/>
+          <w:sz w:val="26"/>
+          <w:szCs w:val="26"/>
+          <w:highlight w:val="yellow"/>
+        </w:rPr>
+        <w:t>InvoiceExport</w:t>
+      </w:r>
+      <w:proofErr w:type="spellEnd"/>
+      <w:r>
+        <w:rPr>
+          <w:rFonts w:ascii="Corbel" w:hAnsi="Corbel"/>
+          <w:sz w:val="26"/>
+          <w:szCs w:val="26"/>
+          <w:highlight w:val="yellow"/>
+        </w:rPr>
+        <w:t>}{#PayDataExport}</w:t>
       </w:r>
     </w:p>
     <w:p>
@@ -1859,22 +2189,52 @@
           <w:szCs w:val="26"/>
         </w:rPr>
       </w:pPr>
-      <w:r>
-        <w:rPr>
-          <w:rFonts w:ascii="Corbel" w:hAnsi="Corbel"/>
-          <w:sz w:val="26"/>
-          <w:szCs w:val="26"/>
-        </w:rPr>
-        <w:t>Paydata export</w:t>
-      </w:r>
-      <w:r>
-        <w:rPr>
-          <w:rFonts w:ascii="Corbel" w:hAnsi="Corbel"/>
-          <w:sz w:val="26"/>
-          <w:szCs w:val="26"/>
-          <w:highlight w:val="yellow"/>
-        </w:rPr>
-        <w:t>{/PayDataExport}{#emailsAsNotes}</w:t>
+      <w:proofErr w:type="spellStart"/>
+      <w:r>
+        <w:rPr>
+          <w:rFonts w:ascii="Corbel" w:hAnsi="Corbel"/>
+          <w:sz w:val="26"/>
+          <w:szCs w:val="26"/>
+        </w:rPr>
+        <w:t>Paydata</w:t>
+      </w:r>
+      <w:proofErr w:type="spellEnd"/>
+      <w:r>
+        <w:rPr>
+          <w:rFonts w:ascii="Corbel" w:hAnsi="Corbel"/>
+          <w:sz w:val="26"/>
+          <w:szCs w:val="26"/>
+        </w:rPr>
+        <w:t xml:space="preserve"> export</w:t>
+      </w:r>
+      <w:r>
+        <w:rPr>
+          <w:rFonts w:ascii="Corbel" w:hAnsi="Corbel"/>
+          <w:sz w:val="26"/>
+          <w:szCs w:val="26"/>
+          <w:highlight w:val="yellow"/>
+        </w:rPr>
+        <w:t>{/</w:t>
+      </w:r>
+      <w:proofErr w:type="spellStart"/>
+      <w:r>
+        <w:rPr>
+          <w:rFonts w:ascii="Corbel" w:hAnsi="Corbel"/>
+          <w:sz w:val="26"/>
+          <w:szCs w:val="26"/>
+          <w:highlight w:val="yellow"/>
+        </w:rPr>
+        <w:t>PayDataExport</w:t>
+      </w:r>
+      <w:proofErr w:type="spellEnd"/>
+      <w:r>
+        <w:rPr>
+          <w:rFonts w:ascii="Corbel" w:hAnsi="Corbel"/>
+          <w:sz w:val="26"/>
+          <w:szCs w:val="26"/>
+          <w:highlight w:val="yellow"/>
+        </w:rPr>
+        <w:t>}{#emailsAsNotes}</w:t>
       </w:r>
     </w:p>
     <w:p>
@@ -1905,7 +2265,27 @@
           <w:szCs w:val="26"/>
           <w:highlight w:val="yellow"/>
         </w:rPr>
-        <w:t>{/emailsAsNotes}{#histSubmissions}</w:t>
+        <w:t>{/</w:t>
+      </w:r>
+      <w:proofErr w:type="spellStart"/>
+      <w:r>
+        <w:rPr>
+          <w:rFonts w:ascii="Corbel" w:hAnsi="Corbel"/>
+          <w:sz w:val="26"/>
+          <w:szCs w:val="26"/>
+          <w:highlight w:val="yellow"/>
+        </w:rPr>
+        <w:t>emailsAsNotes</w:t>
+      </w:r>
+      <w:proofErr w:type="spellEnd"/>
+      <w:r>
+        <w:rPr>
+          <w:rFonts w:ascii="Corbel" w:hAnsi="Corbel"/>
+          <w:sz w:val="26"/>
+          <w:szCs w:val="26"/>
+          <w:highlight w:val="yellow"/>
+        </w:rPr>
+        <w:t>}{#histSubmissions}</w:t>
       </w:r>
     </w:p>
     <w:p>
@@ -1936,7 +2316,27 @@
           <w:szCs w:val="26"/>
           <w:highlight w:val="yellow"/>
         </w:rPr>
-        <w:t>{/histSubmissions}{#npeCount}</w:t>
+        <w:t>{/</w:t>
+      </w:r>
+      <w:proofErr w:type="spellStart"/>
+      <w:r>
+        <w:rPr>
+          <w:rFonts w:ascii="Corbel" w:hAnsi="Corbel"/>
+          <w:sz w:val="26"/>
+          <w:szCs w:val="26"/>
+          <w:highlight w:val="yellow"/>
+        </w:rPr>
+        <w:t>histSubmissions</w:t>
+      </w:r>
+      <w:proofErr w:type="spellEnd"/>
+      <w:r>
+        <w:rPr>
+          <w:rFonts w:ascii="Corbel" w:hAnsi="Corbel"/>
+          <w:sz w:val="26"/>
+          <w:szCs w:val="26"/>
+          <w:highlight w:val="yellow"/>
+        </w:rPr>
+        <w:t>}{#npeCount}</w:t>
       </w:r>
     </w:p>
     <w:p>
@@ -1969,7 +2369,31 @@
           <w:sz w:val="26"/>
           <w:szCs w:val="26"/>
         </w:rPr>
-        <w:t xml:space="preserve">{npeCount} </w:t>
+        <w:t>{</w:t>
+      </w:r>
+      <w:proofErr w:type="spellStart"/>
+      <w:r>
+        <w:rPr>
+          <w:rFonts w:ascii="Corbel" w:hAnsi="Corbel"/>
+          <w:b/>
+          <w:bCs/>
+          <w:color w:val="19AFA4"/>
+          <w:sz w:val="26"/>
+          <w:szCs w:val="26"/>
+        </w:rPr>
+        <w:t>npeCount</w:t>
+      </w:r>
+      <w:proofErr w:type="spellEnd"/>
+      <w:r>
+        <w:rPr>
+          <w:rFonts w:ascii="Corbel" w:hAnsi="Corbel"/>
+          <w:b/>
+          <w:bCs/>
+          <w:color w:val="19AFA4"/>
+          <w:sz w:val="26"/>
+          <w:szCs w:val="26"/>
+        </w:rPr>
+        <w:t xml:space="preserve">} </w:t>
       </w:r>
       <w:r>
         <w:rPr>
@@ -1986,7 +2410,27 @@
           <w:szCs w:val="26"/>
           <w:highlight w:val="yellow"/>
         </w:rPr>
-        <w:t>{/npeCount}{#oscpCount}</w:t>
+        <w:t>{/</w:t>
+      </w:r>
+      <w:proofErr w:type="spellStart"/>
+      <w:r>
+        <w:rPr>
+          <w:rFonts w:ascii="Corbel" w:hAnsi="Corbel"/>
+          <w:sz w:val="26"/>
+          <w:szCs w:val="26"/>
+          <w:highlight w:val="yellow"/>
+        </w:rPr>
+        <w:t>npeCount</w:t>
+      </w:r>
+      <w:proofErr w:type="spellEnd"/>
+      <w:r>
+        <w:rPr>
+          <w:rFonts w:ascii="Corbel" w:hAnsi="Corbel"/>
+          <w:sz w:val="26"/>
+          <w:szCs w:val="26"/>
+          <w:highlight w:val="yellow"/>
+        </w:rPr>
+        <w:t>}{#oscpCount}</w:t>
       </w:r>
     </w:p>
     <w:p>
@@ -2035,7 +2479,31 @@
           <w:sz w:val="26"/>
           <w:szCs w:val="26"/>
         </w:rPr>
-        <w:t xml:space="preserve">{oscpCount} </w:t>
+        <w:t>{</w:t>
+      </w:r>
+      <w:proofErr w:type="spellStart"/>
+      <w:r>
+        <w:rPr>
+          <w:rFonts w:ascii="Corbel" w:hAnsi="Corbel"/>
+          <w:b/>
+          <w:bCs/>
+          <w:color w:val="19AFA4"/>
+          <w:sz w:val="26"/>
+          <w:szCs w:val="26"/>
+        </w:rPr>
+        <w:t>oscpCount</w:t>
+      </w:r>
+      <w:proofErr w:type="spellEnd"/>
+      <w:r>
+        <w:rPr>
+          <w:rFonts w:ascii="Corbel" w:hAnsi="Corbel"/>
+          <w:b/>
+          <w:bCs/>
+          <w:color w:val="19AFA4"/>
+          <w:sz w:val="26"/>
+          <w:szCs w:val="26"/>
+        </w:rPr>
+        <w:t xml:space="preserve">} </w:t>
       </w:r>
       <w:r>
         <w:rPr>
@@ -2052,7 +2520,47 @@
           <w:szCs w:val="26"/>
           <w:highlight w:val="yellow"/>
         </w:rPr>
-        <w:t>{/oscpCount}{/paidAdditions}</w:t>
+        <w:t>{/</w:t>
+      </w:r>
+      <w:proofErr w:type="spellStart"/>
+      <w:r>
+        <w:rPr>
+          <w:rFonts w:ascii="Corbel" w:hAnsi="Corbel"/>
+          <w:sz w:val="26"/>
+          <w:szCs w:val="26"/>
+          <w:highlight w:val="yellow"/>
+        </w:rPr>
+        <w:t>oscpCount</w:t>
+      </w:r>
+      <w:proofErr w:type="spellEnd"/>
+      <w:r>
+        <w:rPr>
+          <w:rFonts w:ascii="Corbel" w:hAnsi="Corbel"/>
+          <w:sz w:val="26"/>
+          <w:szCs w:val="26"/>
+          <w:highlight w:val="yellow"/>
+        </w:rPr>
+        <w:t>}{/</w:t>
+      </w:r>
+      <w:proofErr w:type="spellStart"/>
+      <w:r>
+        <w:rPr>
+          <w:rFonts w:ascii="Corbel" w:hAnsi="Corbel"/>
+          <w:sz w:val="26"/>
+          <w:szCs w:val="26"/>
+          <w:highlight w:val="yellow"/>
+        </w:rPr>
+        <w:t>paidAdditions</w:t>
+      </w:r>
+      <w:proofErr w:type="spellEnd"/>
+      <w:r>
+        <w:rPr>
+          <w:rFonts w:ascii="Corbel" w:hAnsi="Corbel"/>
+          <w:sz w:val="26"/>
+          <w:szCs w:val="26"/>
+          <w:highlight w:val="yellow"/>
+        </w:rPr>
+        <w:t>}</w:t>
       </w:r>
     </w:p>
     <w:p>
@@ -2703,7 +3211,27 @@
           <w:szCs w:val="26"/>
           <w:highlight w:val="yellow"/>
         </w:rPr>
-        <w:t>{/timelineNoDM}{#timelineSMB}</w:t>
+        <w:t>{/</w:t>
+      </w:r>
+      <w:proofErr w:type="spellStart"/>
+      <w:r>
+        <w:rPr>
+          <w:rFonts w:ascii="Corbel" w:hAnsi="Corbel"/>
+          <w:sz w:val="26"/>
+          <w:szCs w:val="26"/>
+          <w:highlight w:val="yellow"/>
+        </w:rPr>
+        <w:t>timelineNoDM</w:t>
+      </w:r>
+      <w:proofErr w:type="spellEnd"/>
+      <w:r>
+        <w:rPr>
+          <w:rFonts w:ascii="Corbel" w:hAnsi="Corbel"/>
+          <w:sz w:val="26"/>
+          <w:szCs w:val="26"/>
+          <w:highlight w:val="yellow"/>
+        </w:rPr>
+        <w:t>}{#timelineSMB}</w:t>
       </w:r>
     </w:p>
     <w:tbl>
@@ -3532,7 +4060,27 @@
           <w:szCs w:val="26"/>
           <w:highlight w:val="yellow"/>
         </w:rPr>
-        <w:t>{/timelineSMB}{#timelineField}</w:t>
+        <w:t>{/</w:t>
+      </w:r>
+      <w:proofErr w:type="spellStart"/>
+      <w:r>
+        <w:rPr>
+          <w:rFonts w:ascii="Corbel" w:hAnsi="Corbel"/>
+          <w:sz w:val="26"/>
+          <w:szCs w:val="26"/>
+          <w:highlight w:val="yellow"/>
+        </w:rPr>
+        <w:t>timelineSMB</w:t>
+      </w:r>
+      <w:proofErr w:type="spellEnd"/>
+      <w:r>
+        <w:rPr>
+          <w:rFonts w:ascii="Corbel" w:hAnsi="Corbel"/>
+          <w:sz w:val="26"/>
+          <w:szCs w:val="26"/>
+          <w:highlight w:val="yellow"/>
+        </w:rPr>
+        <w:t>}{#timelineField}</w:t>
       </w:r>
     </w:p>
     <w:tbl>
@@ -4360,7 +4908,27 @@
           <w:szCs w:val="26"/>
           <w:highlight w:val="yellow"/>
         </w:rPr>
-        <w:t>{/timelineField}{#timelineBH1}</w:t>
+        <w:t>{/</w:t>
+      </w:r>
+      <w:proofErr w:type="spellStart"/>
+      <w:r>
+        <w:rPr>
+          <w:rFonts w:ascii="Corbel" w:hAnsi="Corbel"/>
+          <w:sz w:val="26"/>
+          <w:szCs w:val="26"/>
+          <w:highlight w:val="yellow"/>
+        </w:rPr>
+        <w:t>timelineField</w:t>
+      </w:r>
+      <w:proofErr w:type="spellEnd"/>
+      <w:r>
+        <w:rPr>
+          <w:rFonts w:ascii="Corbel" w:hAnsi="Corbel"/>
+          <w:sz w:val="26"/>
+          <w:szCs w:val="26"/>
+          <w:highlight w:val="yellow"/>
+        </w:rPr>
+        <w:t>}{#timelineBH1}</w:t>
       </w:r>
     </w:p>
     <w:tbl>
@@ -5224,16 +5792,9 @@
           <w:sz w:val="26"/>
           <w:szCs w:val="26"/>
         </w:rPr>
-        <w:t>{userCount}</w:t>
-      </w:r>
-      <w:r>
-        <w:rPr>
-          <w:rFonts w:ascii="Corbel" w:hAnsi="Corbel"/>
-          <w:sz w:val="26"/>
-          <w:szCs w:val="26"/>
-        </w:rPr>
-        <w:t xml:space="preserve"> users, Tonic HQ estimates </w:t>
-      </w:r>
+        <w:t>{</w:t>
+      </w:r>
+      <w:proofErr w:type="spellStart"/>
       <w:r>
         <w:rPr>
           <w:rFonts w:ascii="Corbel" w:hAnsi="Corbel"/>
@@ -5243,7 +5804,62 @@
           <w:sz w:val="26"/>
           <w:szCs w:val="26"/>
         </w:rPr>
-        <w:t>{timelineWeeks}</w:t>
+        <w:t>userCount</w:t>
+      </w:r>
+      <w:proofErr w:type="spellEnd"/>
+      <w:r>
+        <w:rPr>
+          <w:rFonts w:ascii="Corbel" w:hAnsi="Corbel"/>
+          <w:b/>
+          <w:bCs/>
+          <w:color w:val="19AFA4"/>
+          <w:sz w:val="26"/>
+          <w:szCs w:val="26"/>
+        </w:rPr>
+        <w:t>}</w:t>
+      </w:r>
+      <w:r>
+        <w:rPr>
+          <w:rFonts w:ascii="Corbel" w:hAnsi="Corbel"/>
+          <w:sz w:val="26"/>
+          <w:szCs w:val="26"/>
+        </w:rPr>
+        <w:t xml:space="preserve"> users, Tonic HQ estimates </w:t>
+      </w:r>
+      <w:r>
+        <w:rPr>
+          <w:rFonts w:ascii="Corbel" w:hAnsi="Corbel"/>
+          <w:b/>
+          <w:bCs/>
+          <w:color w:val="19AFA4"/>
+          <w:sz w:val="26"/>
+          <w:szCs w:val="26"/>
+        </w:rPr>
+        <w:t>{</w:t>
+      </w:r>
+      <w:proofErr w:type="spellStart"/>
+      <w:r>
+        <w:rPr>
+          <w:rFonts w:ascii="Corbel" w:hAnsi="Corbel"/>
+          <w:b/>
+          <w:bCs/>
+          <w:color w:val="19AFA4"/>
+          <w:sz w:val="26"/>
+          <w:szCs w:val="26"/>
+        </w:rPr>
+        <w:t>timelineWeeks</w:t>
+      </w:r>
+      <w:proofErr w:type="spellEnd"/>
+      <w:r>
+        <w:rPr>
+          <w:rFonts w:ascii="Corbel" w:hAnsi="Corbel"/>
+          <w:b/>
+          <w:bCs/>
+          <w:color w:val="19AFA4"/>
+          <w:sz w:val="26"/>
+          <w:szCs w:val="26"/>
+        </w:rPr>
+        <w:t>}</w:t>
       </w:r>
       <w:r>
         <w:rPr>
@@ -5359,7 +5975,27 @@
           <w:szCs w:val="26"/>
           <w:highlight w:val="yellow"/>
         </w:rPr>
-        <w:t xml:space="preserve"> {^NoDataMigration}{#existingSystem}</w:t>
+        <w:t xml:space="preserve"> {^</w:t>
+      </w:r>
+      <w:proofErr w:type="spellStart"/>
+      <w:r>
+        <w:rPr>
+          <w:rFonts w:ascii="Corbel" w:hAnsi="Corbel"/>
+          <w:sz w:val="26"/>
+          <w:szCs w:val="26"/>
+          <w:highlight w:val="yellow"/>
+        </w:rPr>
+        <w:t>NoDataMigration</w:t>
+      </w:r>
+      <w:proofErr w:type="spellEnd"/>
+      <w:r>
+        <w:rPr>
+          <w:rFonts w:ascii="Corbel" w:hAnsi="Corbel"/>
+          <w:sz w:val="26"/>
+          <w:szCs w:val="26"/>
+          <w:highlight w:val="yellow"/>
+        </w:rPr>
+        <w:t>}{#existingSystem}</w:t>
       </w:r>
     </w:p>
     <w:p>
@@ -5375,13 +6011,23 @@
           <w:szCs w:val="26"/>
         </w:rPr>
       </w:pPr>
-      <w:r>
-        <w:rPr>
-          <w:rFonts w:ascii="Corbel" w:hAnsi="Corbel"/>
-          <w:sz w:val="26"/>
-          <w:szCs w:val="26"/>
-        </w:rPr>
-        <w:t xml:space="preserve">Datasource for the migration is </w:t>
+      <w:proofErr w:type="spellStart"/>
+      <w:r>
+        <w:rPr>
+          <w:rFonts w:ascii="Corbel" w:hAnsi="Corbel"/>
+          <w:sz w:val="26"/>
+          <w:szCs w:val="26"/>
+        </w:rPr>
+        <w:t>Datasource</w:t>
+      </w:r>
+      <w:proofErr w:type="spellEnd"/>
+      <w:r>
+        <w:rPr>
+          <w:rFonts w:ascii="Corbel" w:hAnsi="Corbel"/>
+          <w:sz w:val="26"/>
+          <w:szCs w:val="26"/>
+        </w:rPr>
+        <w:t xml:space="preserve"> for the migration is </w:t>
       </w:r>
       <w:r>
         <w:rPr>
@@ -5392,7 +6038,31 @@
           <w:sz w:val="26"/>
           <w:szCs w:val="26"/>
         </w:rPr>
-        <w:t>{existingSystem}</w:t>
+        <w:t>{</w:t>
+      </w:r>
+      <w:proofErr w:type="spellStart"/>
+      <w:r>
+        <w:rPr>
+          <w:rFonts w:ascii="Corbel" w:hAnsi="Corbel"/>
+          <w:b/>
+          <w:bCs/>
+          <w:color w:val="19AFA4"/>
+          <w:sz w:val="26"/>
+          <w:szCs w:val="26"/>
+        </w:rPr>
+        <w:t>existingSystem</w:t>
+      </w:r>
+      <w:proofErr w:type="spellEnd"/>
+      <w:r>
+        <w:rPr>
+          <w:rFonts w:ascii="Corbel" w:hAnsi="Corbel"/>
+          <w:b/>
+          <w:bCs/>
+          <w:color w:val="19AFA4"/>
+          <w:sz w:val="26"/>
+          <w:szCs w:val="26"/>
+        </w:rPr>
+        <w:t>}</w:t>
       </w:r>
       <w:r>
         <w:rPr>
@@ -5433,7 +6103,31 @@
           <w:sz w:val="26"/>
           <w:szCs w:val="26"/>
         </w:rPr>
-        <w:t>{existingSystem}</w:t>
+        <w:t>{</w:t>
+      </w:r>
+      <w:proofErr w:type="spellStart"/>
+      <w:r>
+        <w:rPr>
+          <w:rFonts w:ascii="Corbel" w:hAnsi="Corbel"/>
+          <w:b/>
+          <w:bCs/>
+          <w:color w:val="19AFA4"/>
+          <w:sz w:val="26"/>
+          <w:szCs w:val="26"/>
+        </w:rPr>
+        <w:t>existingSystem</w:t>
+      </w:r>
+      <w:proofErr w:type="spellEnd"/>
+      <w:r>
+        <w:rPr>
+          <w:rFonts w:ascii="Corbel" w:hAnsi="Corbel"/>
+          <w:b/>
+          <w:bCs/>
+          <w:color w:val="19AFA4"/>
+          <w:sz w:val="26"/>
+          <w:szCs w:val="26"/>
+        </w:rPr>
+        <w:t>}</w:t>
       </w:r>
       <w:r>
         <w:rPr>
@@ -5450,7 +6144,27 @@
           <w:szCs w:val="26"/>
           <w:highlight w:val="yellow"/>
         </w:rPr>
-        <w:t>{/existingSystem}{#addtlDatasources}</w:t>
+        <w:t>{/</w:t>
+      </w:r>
+      <w:proofErr w:type="spellStart"/>
+      <w:r>
+        <w:rPr>
+          <w:rFonts w:ascii="Corbel" w:hAnsi="Corbel"/>
+          <w:sz w:val="26"/>
+          <w:szCs w:val="26"/>
+          <w:highlight w:val="yellow"/>
+        </w:rPr>
+        <w:t>existingSystem</w:t>
+      </w:r>
+      <w:proofErr w:type="spellEnd"/>
+      <w:r>
+        <w:rPr>
+          <w:rFonts w:ascii="Corbel" w:hAnsi="Corbel"/>
+          <w:sz w:val="26"/>
+          <w:szCs w:val="26"/>
+          <w:highlight w:val="yellow"/>
+        </w:rPr>
+        <w:t>}{#addtlDatasources}</w:t>
       </w:r>
     </w:p>
     <w:p>
@@ -5472,7 +6186,25 @@
           <w:sz w:val="26"/>
           <w:szCs w:val="26"/>
         </w:rPr>
-        <w:t xml:space="preserve">Additional Datasource(s) for the migration are </w:t>
+        <w:t xml:space="preserve">Additional </w:t>
+      </w:r>
+      <w:proofErr w:type="spellStart"/>
+      <w:r>
+        <w:rPr>
+          <w:rFonts w:ascii="Corbel" w:hAnsi="Corbel"/>
+          <w:sz w:val="26"/>
+          <w:szCs w:val="26"/>
+        </w:rPr>
+        <w:t>Datasource</w:t>
+      </w:r>
+      <w:proofErr w:type="spellEnd"/>
+      <w:r>
+        <w:rPr>
+          <w:rFonts w:ascii="Corbel" w:hAnsi="Corbel"/>
+          <w:sz w:val="26"/>
+          <w:szCs w:val="26"/>
+        </w:rPr>
+        <w:t xml:space="preserve">(s) for the migration are </w:t>
       </w:r>
       <w:r>
         <w:rPr>
@@ -5483,7 +6215,31 @@
           <w:sz w:val="26"/>
           <w:szCs w:val="26"/>
         </w:rPr>
-        <w:t>{addtlDatasources}</w:t>
+        <w:t>{</w:t>
+      </w:r>
+      <w:proofErr w:type="spellStart"/>
+      <w:r>
+        <w:rPr>
+          <w:rFonts w:ascii="Corbel" w:hAnsi="Corbel"/>
+          <w:b/>
+          <w:bCs/>
+          <w:color w:val="19AFA4"/>
+          <w:sz w:val="26"/>
+          <w:szCs w:val="26"/>
+        </w:rPr>
+        <w:t>addtlDatasources</w:t>
+      </w:r>
+      <w:proofErr w:type="spellEnd"/>
+      <w:r>
+        <w:rPr>
+          <w:rFonts w:ascii="Corbel" w:hAnsi="Corbel"/>
+          <w:b/>
+          <w:bCs/>
+          <w:color w:val="19AFA4"/>
+          <w:sz w:val="26"/>
+          <w:szCs w:val="26"/>
+        </w:rPr>
+        <w:t>}</w:t>
       </w:r>
       <w:r>
         <w:rPr>
@@ -5500,7 +6256,27 @@
           <w:szCs w:val="26"/>
           <w:highlight w:val="yellow"/>
         </w:rPr>
-        <w:t>{/addtlDatasources}</w:t>
+        <w:t>{/</w:t>
+      </w:r>
+      <w:proofErr w:type="spellStart"/>
+      <w:r>
+        <w:rPr>
+          <w:rFonts w:ascii="Corbel" w:hAnsi="Corbel"/>
+          <w:sz w:val="26"/>
+          <w:szCs w:val="26"/>
+          <w:highlight w:val="yellow"/>
+        </w:rPr>
+        <w:t>addtlDatasources</w:t>
+      </w:r>
+      <w:proofErr w:type="spellEnd"/>
+      <w:r>
+        <w:rPr>
+          <w:rFonts w:ascii="Corbel" w:hAnsi="Corbel"/>
+          <w:sz w:val="26"/>
+          <w:szCs w:val="26"/>
+          <w:highlight w:val="yellow"/>
+        </w:rPr>
+        <w:t>}</w:t>
       </w:r>
     </w:p>
     <w:p>
@@ -5531,7 +6307,27 @@
           <w:szCs w:val="26"/>
           <w:highlight w:val="yellow"/>
         </w:rPr>
-        <w:t xml:space="preserve"> {/NoDataMigration}</w:t>
+        <w:t xml:space="preserve"> {/</w:t>
+      </w:r>
+      <w:proofErr w:type="spellStart"/>
+      <w:r>
+        <w:rPr>
+          <w:rFonts w:ascii="Corbel" w:hAnsi="Corbel"/>
+          <w:sz w:val="26"/>
+          <w:szCs w:val="26"/>
+          <w:highlight w:val="yellow"/>
+        </w:rPr>
+        <w:t>NoDataMigration</w:t>
+      </w:r>
+      <w:proofErr w:type="spellEnd"/>
+      <w:r>
+        <w:rPr>
+          <w:rFonts w:ascii="Corbel" w:hAnsi="Corbel"/>
+          <w:sz w:val="26"/>
+          <w:szCs w:val="26"/>
+          <w:highlight w:val="yellow"/>
+        </w:rPr>
+        <w:t>}</w:t>
       </w:r>
     </w:p>
     <w:p>
@@ -5623,7 +6419,31 @@
           <w:sz w:val="26"/>
           <w:szCs w:val="26"/>
         </w:rPr>
-        <w:t>{totalAmt} USD</w:t>
+        <w:t>{</w:t>
+      </w:r>
+      <w:proofErr w:type="spellStart"/>
+      <w:r>
+        <w:rPr>
+          <w:rFonts w:ascii="Corbel" w:hAnsi="Corbel"/>
+          <w:b/>
+          <w:bCs/>
+          <w:color w:val="19AFA4"/>
+          <w:sz w:val="26"/>
+          <w:szCs w:val="26"/>
+        </w:rPr>
+        <w:t>totalAmt</w:t>
+      </w:r>
+      <w:proofErr w:type="spellEnd"/>
+      <w:r>
+        <w:rPr>
+          <w:rFonts w:ascii="Corbel" w:hAnsi="Corbel"/>
+          <w:b/>
+          <w:bCs/>
+          <w:color w:val="19AFA4"/>
+          <w:sz w:val="26"/>
+          <w:szCs w:val="26"/>
+        </w:rPr>
+        <w:t>} USD</w:t>
       </w:r>
       <w:r>
         <w:rPr>
@@ -5712,7 +6532,27 @@
           <w:szCs w:val="26"/>
           <w:highlight w:val="yellow"/>
         </w:rPr>
-        <w:t>{/payments_two}{#payments_three}</w:t>
+        <w:t>{/</w:t>
+      </w:r>
+      <w:proofErr w:type="spellStart"/>
+      <w:r>
+        <w:rPr>
+          <w:rFonts w:ascii="Corbel" w:hAnsi="Corbel"/>
+          <w:sz w:val="26"/>
+          <w:szCs w:val="26"/>
+          <w:highlight w:val="yellow"/>
+        </w:rPr>
+        <w:t>payments_two</w:t>
+      </w:r>
+      <w:proofErr w:type="spellEnd"/>
+      <w:r>
+        <w:rPr>
+          <w:rFonts w:ascii="Corbel" w:hAnsi="Corbel"/>
+          <w:sz w:val="26"/>
+          <w:szCs w:val="26"/>
+          <w:highlight w:val="yellow"/>
+        </w:rPr>
+        <w:t>}{#payments_three}</w:t>
       </w:r>
     </w:p>
     <w:p>
@@ -5799,7 +6639,27 @@
           <w:szCs w:val="26"/>
           <w:highlight w:val="yellow"/>
         </w:rPr>
-        <w:t>{/payments_three}</w:t>
+        <w:t>{/</w:t>
+      </w:r>
+      <w:proofErr w:type="spellStart"/>
+      <w:r>
+        <w:rPr>
+          <w:rFonts w:ascii="Corbel" w:hAnsi="Corbel"/>
+          <w:sz w:val="26"/>
+          <w:szCs w:val="26"/>
+          <w:highlight w:val="yellow"/>
+        </w:rPr>
+        <w:t>payments_three</w:t>
+      </w:r>
+      <w:proofErr w:type="spellEnd"/>
+      <w:r>
+        <w:rPr>
+          <w:rFonts w:ascii="Corbel" w:hAnsi="Corbel"/>
+          <w:sz w:val="26"/>
+          <w:szCs w:val="26"/>
+          <w:highlight w:val="yellow"/>
+        </w:rPr>
+        <w:t>}</w:t>
       </w:r>
       <w:r>
         <w:rPr>
@@ -6021,7 +6881,54 @@
           <w:szCs w:val="26"/>
           <w:highlight w:val="yellow"/>
         </w:rPr>
-        <w:t>{/payments_four}{#payments_five}</w:t>
+        <w:t>{/</w:t>
+      </w:r>
+      <w:proofErr w:type="spellStart"/>
+      <w:r>
+        <w:rPr>
+          <w:rFonts w:ascii="Corbel" w:hAnsi="Corbel"/>
+          <w:sz w:val="26"/>
+          <w:szCs w:val="26"/>
+          <w:highlight w:val="yellow"/>
+        </w:rPr>
+        <w:t>payments_four</w:t>
+      </w:r>
+      <w:proofErr w:type="spellEnd"/>
+      <w:r>
+        <w:rPr>
+          <w:rFonts w:ascii="Corbel" w:hAnsi="Corbel"/>
+          <w:sz w:val="26"/>
+          <w:szCs w:val="26"/>
+          <w:highlight w:val="yellow"/>
+        </w:rPr>
+        <w:t>}{#</w:t>
+      </w:r>
+      <w:r>
+        <w:rPr>
+          <w:rFonts w:ascii="Corbel" w:hAnsi="Corbel"/>
+          <w:sz w:val="26"/>
+          <w:szCs w:val="26"/>
+          <w:highlight w:val="yellow"/>
+        </w:rPr>
+        <w:t>payments_f</w:t>
+      </w:r>
+      <w:r>
+        <w:rPr>
+          <w:rFonts w:ascii="Corbel" w:hAnsi="Corbel"/>
+          <w:sz w:val="26"/>
+          <w:szCs w:val="26"/>
+          <w:highlight w:val="yellow"/>
+        </w:rPr>
+        <w:t>ive</w:t>
+      </w:r>
+      <w:r>
+        <w:rPr>
+          <w:rFonts w:ascii="Corbel" w:hAnsi="Corbel"/>
+          <w:sz w:val="26"/>
+          <w:szCs w:val="26"/>
+          <w:highlight w:val="yellow"/>
+        </w:rPr>
+        <w:t>}</w:t>
       </w:r>
     </w:p>
     <w:p>
@@ -6211,15 +7118,71 @@
           <w:sz w:val="26"/>
           <w:szCs w:val="26"/>
         </w:rPr>
-        <w:t xml:space="preserve">- At </w:t>
-      </w:r>
-      <w:r>
-        <w:rPr>
-          <w:rFonts w:ascii="Corbel" w:hAnsi="Corbel"/>
-          <w:sz w:val="26"/>
-          <w:szCs w:val="26"/>
-        </w:rPr>
-        <w:t>project completion and Client sign-offs and acceptance</w:t>
+        <w:t xml:space="preserve">- </w:t>
+      </w:r>
+      <w:r>
+        <w:rPr>
+          <w:rFonts w:ascii="Corbel" w:hAnsi="Corbel"/>
+          <w:sz w:val="26"/>
+          <w:szCs w:val="26"/>
+        </w:rPr>
+        <w:t xml:space="preserve">At </w:t>
+      </w:r>
+      <w:r>
+        <w:rPr>
+          <w:rFonts w:ascii="Corbel" w:hAnsi="Corbel"/>
+          <w:sz w:val="26"/>
+          <w:szCs w:val="26"/>
+        </w:rPr>
+        <w:t xml:space="preserve">substantial completion and client’s acceptance </w:t>
+      </w:r>
+      <w:r>
+        <w:rPr>
+          <w:rFonts w:ascii="Corbel" w:hAnsi="Corbel"/>
+          <w:sz w:val="26"/>
+          <w:szCs w:val="26"/>
+        </w:rPr>
+        <w:t>of the project</w:t>
+      </w:r>
+      <w:r>
+        <w:rPr>
+          <w:rFonts w:ascii="Corbel" w:hAnsi="Corbel"/>
+          <w:sz w:val="26"/>
+          <w:szCs w:val="26"/>
+        </w:rPr>
+        <w:t xml:space="preserve">, which such acceptance shall not be unreasonably withheld or delayed by client and in no event shall final payment shall be made later than </w:t>
+      </w:r>
+      <w:r>
+        <w:rPr>
+          <w:rFonts w:ascii="Corbel" w:hAnsi="Corbel"/>
+          <w:sz w:val="26"/>
+          <w:szCs w:val="26"/>
+        </w:rPr>
+        <w:t xml:space="preserve">60 </w:t>
+      </w:r>
+      <w:r>
+        <w:rPr>
+          <w:rFonts w:ascii="Corbel" w:hAnsi="Corbel"/>
+          <w:sz w:val="26"/>
+          <w:szCs w:val="26"/>
+        </w:rPr>
+        <w:t>days of substantial completion of the</w:t>
+      </w:r>
+      <w:r>
+        <w:rPr>
+          <w:rFonts w:ascii="Corbel" w:hAnsi="Corbel"/>
+          <w:sz w:val="26"/>
+          <w:szCs w:val="26"/>
+        </w:rPr>
+        <w:t xml:space="preserve"> pr</w:t>
+      </w:r>
+      <w:r>
+        <w:rPr>
+          <w:rFonts w:ascii="Corbel" w:hAnsi="Corbel"/>
+          <w:sz w:val="26"/>
+          <w:szCs w:val="26"/>
+        </w:rPr>
+        <w:t>oject.</w:t>
       </w:r>
       <w:r>
         <w:rPr>
@@ -6230,15 +7193,26 @@
         </w:rPr>
         <w:t>{/</w:t>
       </w:r>
-      <w:r>
-        <w:rPr>
-          <w:rFonts w:ascii="Corbel" w:hAnsi="Corbel"/>
-          <w:sz w:val="26"/>
-          <w:szCs w:val="26"/>
-          <w:highlight w:val="yellow"/>
-        </w:rPr>
-        <w:t>payments_five</w:t>
-      </w:r>
+      <w:proofErr w:type="spellStart"/>
+      <w:r>
+        <w:rPr>
+          <w:rFonts w:ascii="Corbel" w:hAnsi="Corbel"/>
+          <w:sz w:val="26"/>
+          <w:szCs w:val="26"/>
+          <w:highlight w:val="yellow"/>
+        </w:rPr>
+        <w:t>payments_</w:t>
+      </w:r>
+      <w:r>
+        <w:rPr>
+          <w:rFonts w:ascii="Corbel" w:hAnsi="Corbel"/>
+          <w:sz w:val="26"/>
+          <w:szCs w:val="26"/>
+          <w:highlight w:val="yellow"/>
+        </w:rPr>
+        <w:t>five</w:t>
+      </w:r>
+      <w:proofErr w:type="spellEnd"/>
       <w:r>
         <w:rPr>
           <w:rFonts w:ascii="Corbel" w:hAnsi="Corbel"/>
@@ -6323,14 +7297,25 @@
         </w:rPr>
         <w:t>/</w:t>
       </w:r>
-      <w:r>
-        <w:rPr>
-          <w:rFonts w:ascii="Corbel" w:hAnsi="Corbel"/>
-          <w:sz w:val="26"/>
-          <w:szCs w:val="26"/>
-          <w:highlight w:val="yellow"/>
-        </w:rPr>
-        <w:t>bullhornSubsidy}</w:t>
+      <w:proofErr w:type="spellStart"/>
+      <w:r>
+        <w:rPr>
+          <w:rFonts w:ascii="Corbel" w:hAnsi="Corbel"/>
+          <w:sz w:val="26"/>
+          <w:szCs w:val="26"/>
+          <w:highlight w:val="yellow"/>
+        </w:rPr>
+        <w:t>bullhornSubsidy</w:t>
+      </w:r>
+      <w:proofErr w:type="spellEnd"/>
+      <w:r>
+        <w:rPr>
+          <w:rFonts w:ascii="Corbel" w:hAnsi="Corbel"/>
+          <w:sz w:val="26"/>
+          <w:szCs w:val="26"/>
+          <w:highlight w:val="yellow"/>
+        </w:rPr>
+        <w:t>}</w:t>
       </w:r>
       <w:r>
         <w:rPr>
@@ -6478,7 +7463,7 @@
                     </wp:anchor>
                   </w:drawing>
                 </mc:Choice>
-                <mc:Fallback xmlns:a="http://schemas.openxmlformats.org/drawingml/2006/main" xmlns:pic="http://schemas.openxmlformats.org/drawingml/2006/picture" xmlns:a14="http://schemas.microsoft.com/office/drawing/2010/main" xmlns:w16du="http://schemas.microsoft.com/office/word/2023/wordml/word16du">
+                <mc:Fallback xmlns:a14="http://schemas.microsoft.com/office/drawing/2010/main" xmlns:pic="http://schemas.openxmlformats.org/drawingml/2006/picture" xmlns:a="http://schemas.openxmlformats.org/drawingml/2006/main">
                   <w:pict>
                     <v:rect id="Rectangle 8" style="position:absolute;margin-left:4pt;margin-top:-.6pt;width:14.4pt;height:14.4pt;z-index:251664384;visibility:visible;mso-wrap-style:square;mso-width-percent:0;mso-height-percent:0;mso-wrap-distance-left:9pt;mso-wrap-distance-top:0;mso-wrap-distance-right:9pt;mso-wrap-distance-bottom:0;mso-position-horizontal:absolute;mso-position-horizontal-relative:text;mso-position-vertical:absolute;mso-position-vertical-relative:text;mso-width-percent:0;mso-height-percent:0;mso-width-relative:margin;mso-height-relative:margin;v-text-anchor:middle" o:spid="_x0000_s1026" filled="f" strokecolor="black [3213]" strokeweight="1pt" w14:anchorId="43EF0A67" o:gfxdata="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"/>
                   </w:pict>
@@ -6533,7 +7518,31 @@
                 <w:sz w:val="26"/>
                 <w:szCs w:val="26"/>
               </w:rPr>
-              <w:t>{ocspAmt}</w:t>
+              <w:t>{</w:t>
+            </w:r>
+            <w:proofErr w:type="spellStart"/>
+            <w:r>
+              <w:rPr>
+                <w:rFonts w:ascii="Corbel" w:hAnsi="Corbel"/>
+                <w:b/>
+                <w:bCs/>
+                <w:color w:val="19AFA4"/>
+                <w:sz w:val="26"/>
+                <w:szCs w:val="26"/>
+              </w:rPr>
+              <w:t>ocspAmt</w:t>
+            </w:r>
+            <w:proofErr w:type="spellEnd"/>
+            <w:r>
+              <w:rPr>
+                <w:rFonts w:ascii="Corbel" w:hAnsi="Corbel"/>
+                <w:b/>
+                <w:bCs/>
+                <w:color w:val="19AFA4"/>
+                <w:sz w:val="26"/>
+                <w:szCs w:val="26"/>
+              </w:rPr>
+              <w:t>}</w:t>
             </w:r>
             <w:r>
               <w:rPr>
@@ -6590,7 +7599,27 @@
           <w:szCs w:val="26"/>
           <w:highlight w:val="yellow"/>
         </w:rPr>
-        <w:t>{/oscpOption}{#onSiteTraining}</w:t>
+        <w:t>{/</w:t>
+      </w:r>
+      <w:proofErr w:type="spellStart"/>
+      <w:r>
+        <w:rPr>
+          <w:rFonts w:ascii="Corbel" w:hAnsi="Corbel"/>
+          <w:sz w:val="26"/>
+          <w:szCs w:val="26"/>
+          <w:highlight w:val="yellow"/>
+        </w:rPr>
+        <w:t>oscpOption</w:t>
+      </w:r>
+      <w:proofErr w:type="spellEnd"/>
+      <w:r>
+        <w:rPr>
+          <w:rFonts w:ascii="Corbel" w:hAnsi="Corbel"/>
+          <w:sz w:val="26"/>
+          <w:szCs w:val="26"/>
+          <w:highlight w:val="yellow"/>
+        </w:rPr>
+        <w:t>}{#onSiteTraining}</w:t>
       </w:r>
       <w:r>
         <w:rPr>
@@ -6646,6 +7675,7 @@
                 <w:sz w:val="26"/>
                 <w:szCs w:val="26"/>
               </w:rPr>
+              <w:lastRenderedPageBreak/>
               <mc:AlternateContent>
                 <mc:Choice Requires="wps">
                   <w:drawing>
@@ -6702,7 +7732,7 @@
                     </wp:anchor>
                   </w:drawing>
                 </mc:Choice>
-                <mc:Fallback xmlns:a="http://schemas.openxmlformats.org/drawingml/2006/main" xmlns:pic="http://schemas.openxmlformats.org/drawingml/2006/picture" xmlns:a14="http://schemas.microsoft.com/office/drawing/2010/main" xmlns:w16du="http://schemas.microsoft.com/office/word/2023/wordml/word16du">
+                <mc:Fallback xmlns:a14="http://schemas.microsoft.com/office/drawing/2010/main" xmlns:pic="http://schemas.openxmlformats.org/drawingml/2006/picture" xmlns:a="http://schemas.openxmlformats.org/drawingml/2006/main">
                   <w:pict>
                     <v:rect id="Rectangle 7" style="position:absolute;margin-left:4pt;margin-top:-1.3pt;width:14.4pt;height:14.4pt;z-index:251662336;visibility:visible;mso-wrap-style:square;mso-width-percent:0;mso-height-percent:0;mso-wrap-distance-left:9pt;mso-wrap-distance-top:0;mso-wrap-distance-right:9pt;mso-wrap-distance-bottom:0;mso-position-horizontal:absolute;mso-position-horizontal-relative:text;mso-position-vertical:absolute;mso-position-vertical-relative:text;mso-width-percent:0;mso-height-percent:0;mso-width-relative:margin;mso-height-relative:margin;v-text-anchor:middle" o:spid="_x0000_s1026" filled="f" strokecolor="windowText" strokeweight="1pt" w14:anchorId="038AE13D" o:gfxdata="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"/>
                   </w:pict>
@@ -6743,17 +7773,7 @@
                 <w:sz w:val="26"/>
                 <w:szCs w:val="26"/>
               </w:rPr>
-              <w:t xml:space="preserve">Customized training based on client’s requirements delivered prior to Go Live. Includes two trainers on-site at client‘s desired location for a total of two days. </w:t>
-            </w:r>
-            <w:r>
-              <w:rPr>
-                <w:rFonts w:ascii="Corbel" w:eastAsia="Corbel" w:hAnsi="Corbel" w:cs="Corbel"/>
-                <w:color w:val="000000" w:themeColor="text1"/>
-                <w:sz w:val="26"/>
-                <w:szCs w:val="26"/>
-              </w:rPr>
-              <w:lastRenderedPageBreak/>
-              <w:t>Note: price does not include travel expenses.</w:t>
+              <w:t>Customized training based on client’s requirements delivered prior to Go Live. Includes two trainers on-site at client‘s desired location for a total of two days. Note: price does not include travel expenses.</w:t>
             </w:r>
             <w:r>
               <w:br/>
@@ -6767,7 +7787,31 @@
                 <w:sz w:val="26"/>
                 <w:szCs w:val="26"/>
               </w:rPr>
-              <w:t>{onSiteTrainingAmt}</w:t>
+              <w:t>{</w:t>
+            </w:r>
+            <w:proofErr w:type="spellStart"/>
+            <w:r>
+              <w:rPr>
+                <w:rFonts w:ascii="Corbel" w:hAnsi="Corbel"/>
+                <w:b/>
+                <w:bCs/>
+                <w:color w:val="19AFA4"/>
+                <w:sz w:val="26"/>
+                <w:szCs w:val="26"/>
+              </w:rPr>
+              <w:t>onSiteTrainingAmt</w:t>
+            </w:r>
+            <w:proofErr w:type="spellEnd"/>
+            <w:r>
+              <w:rPr>
+                <w:rFonts w:ascii="Corbel" w:hAnsi="Corbel"/>
+                <w:b/>
+                <w:bCs/>
+                <w:color w:val="19AFA4"/>
+                <w:sz w:val="26"/>
+                <w:szCs w:val="26"/>
+              </w:rPr>
+              <w:t>}</w:t>
             </w:r>
             <w:r>
               <w:rPr>
@@ -6801,8 +7845,27 @@
           <w:szCs w:val="26"/>
           <w:highlight w:val="yellow"/>
         </w:rPr>
-        <w:lastRenderedPageBreak/>
-        <w:t>{/onSiteTraining}{#afterCare}</w:t>
+        <w:t>{/</w:t>
+      </w:r>
+      <w:proofErr w:type="spellStart"/>
+      <w:r>
+        <w:rPr>
+          <w:rFonts w:ascii="Corbel" w:hAnsi="Corbel"/>
+          <w:sz w:val="26"/>
+          <w:szCs w:val="26"/>
+          <w:highlight w:val="yellow"/>
+        </w:rPr>
+        <w:t>onSiteTraining</w:t>
+      </w:r>
+      <w:proofErr w:type="spellEnd"/>
+      <w:r>
+        <w:rPr>
+          <w:rFonts w:ascii="Corbel" w:hAnsi="Corbel"/>
+          <w:sz w:val="26"/>
+          <w:szCs w:val="26"/>
+          <w:highlight w:val="yellow"/>
+        </w:rPr>
+        <w:t>}{#afterCare}</w:t>
       </w:r>
       <w:r>
         <w:rPr>
@@ -6930,7 +7993,7 @@
                     </wp:anchor>
                   </w:drawing>
                 </mc:Choice>
-                <mc:Fallback xmlns:a="http://schemas.openxmlformats.org/drawingml/2006/main" xmlns:pic="http://schemas.openxmlformats.org/drawingml/2006/picture" xmlns:a14="http://schemas.microsoft.com/office/drawing/2010/main" xmlns:w16du="http://schemas.microsoft.com/office/word/2023/wordml/word16du">
+                <mc:Fallback xmlns:a14="http://schemas.microsoft.com/office/drawing/2010/main" xmlns:pic="http://schemas.openxmlformats.org/drawingml/2006/picture" xmlns:a="http://schemas.openxmlformats.org/drawingml/2006/main">
                   <w:pict>
                     <v:rect id="Rectangle 6" style="position:absolute;margin-left:3.95pt;margin-top:-1.85pt;width:14.4pt;height:14.4pt;z-index:251660288;visibility:visible;mso-wrap-style:square;mso-width-percent:0;mso-height-percent:0;mso-wrap-distance-left:9pt;mso-wrap-distance-top:0;mso-wrap-distance-right:9pt;mso-wrap-distance-bottom:0;mso-position-horizontal:absolute;mso-position-horizontal-relative:text;mso-position-vertical:absolute;mso-position-vertical-relative:text;mso-width-percent:0;mso-height-percent:0;mso-width-relative:margin;mso-height-relative:margin;v-text-anchor:middle" o:spid="_x0000_s1026" filled="f" strokecolor="black [3213]" strokeweight="1pt" w14:anchorId="408C704F" o:gfxdata="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"/>
                   </w:pict>
@@ -6985,7 +8048,31 @@
                 <w:sz w:val="26"/>
                 <w:szCs w:val="26"/>
               </w:rPr>
-              <w:t>{afterCareAmt}</w:t>
+              <w:t>{</w:t>
+            </w:r>
+            <w:proofErr w:type="spellStart"/>
+            <w:r>
+              <w:rPr>
+                <w:rFonts w:ascii="Corbel" w:hAnsi="Corbel"/>
+                <w:b/>
+                <w:bCs/>
+                <w:color w:val="19AFA4"/>
+                <w:sz w:val="26"/>
+                <w:szCs w:val="26"/>
+              </w:rPr>
+              <w:t>afterCareAmt</w:t>
+            </w:r>
+            <w:proofErr w:type="spellEnd"/>
+            <w:r>
+              <w:rPr>
+                <w:rFonts w:ascii="Corbel" w:hAnsi="Corbel"/>
+                <w:b/>
+                <w:bCs/>
+                <w:color w:val="19AFA4"/>
+                <w:sz w:val="26"/>
+                <w:szCs w:val="26"/>
+              </w:rPr>
+              <w:t>}</w:t>
             </w:r>
             <w:r>
               <w:rPr>
@@ -7028,7 +8115,27 @@
           <w:szCs w:val="26"/>
           <w:highlight w:val="yellow"/>
         </w:rPr>
-        <w:t>{^NoDataMigration}</w:t>
+        <w:t>{^</w:t>
+      </w:r>
+      <w:proofErr w:type="spellStart"/>
+      <w:r>
+        <w:rPr>
+          <w:rFonts w:ascii="Corbel" w:hAnsi="Corbel"/>
+          <w:sz w:val="26"/>
+          <w:szCs w:val="26"/>
+          <w:highlight w:val="yellow"/>
+        </w:rPr>
+        <w:t>NoDataMigration</w:t>
+      </w:r>
+      <w:proofErr w:type="spellEnd"/>
+      <w:r>
+        <w:rPr>
+          <w:rFonts w:ascii="Corbel" w:hAnsi="Corbel"/>
+          <w:sz w:val="26"/>
+          <w:szCs w:val="26"/>
+          <w:highlight w:val="yellow"/>
+        </w:rPr>
+        <w:t>}</w:t>
       </w:r>
       <w:r>
         <w:rPr>
@@ -7046,7 +8153,27 @@
           <w:szCs w:val="26"/>
           <w:highlight w:val="yellow"/>
         </w:rPr>
-        <w:t>{/NoDataMigration}</w:t>
+        <w:t>{/</w:t>
+      </w:r>
+      <w:proofErr w:type="spellStart"/>
+      <w:r>
+        <w:rPr>
+          <w:rFonts w:ascii="Corbel" w:hAnsi="Corbel"/>
+          <w:sz w:val="26"/>
+          <w:szCs w:val="26"/>
+          <w:highlight w:val="yellow"/>
+        </w:rPr>
+        <w:t>NoDataMigration</w:t>
+      </w:r>
+      <w:proofErr w:type="spellEnd"/>
+      <w:r>
+        <w:rPr>
+          <w:rFonts w:ascii="Corbel" w:hAnsi="Corbel"/>
+          <w:sz w:val="26"/>
+          <w:szCs w:val="26"/>
+          <w:highlight w:val="yellow"/>
+        </w:rPr>
+        <w:t>}</w:t>
       </w:r>
       <w:r>
         <w:rPr>
@@ -7111,7 +8238,27 @@
           <w:szCs w:val="26"/>
           <w:highlight w:val="yellow"/>
         </w:rPr>
-        <w:t>{/afterCare}</w:t>
+        <w:t>{/</w:t>
+      </w:r>
+      <w:proofErr w:type="spellStart"/>
+      <w:r>
+        <w:rPr>
+          <w:rFonts w:ascii="Corbel" w:hAnsi="Corbel"/>
+          <w:sz w:val="26"/>
+          <w:szCs w:val="26"/>
+          <w:highlight w:val="yellow"/>
+        </w:rPr>
+        <w:t>afterCare</w:t>
+      </w:r>
+      <w:proofErr w:type="spellEnd"/>
+      <w:r>
+        <w:rPr>
+          <w:rFonts w:ascii="Corbel" w:hAnsi="Corbel"/>
+          <w:sz w:val="26"/>
+          <w:szCs w:val="26"/>
+          <w:highlight w:val="yellow"/>
+        </w:rPr>
+        <w:t>}</w:t>
       </w:r>
     </w:p>
     <w:p>
@@ -7236,6 +8383,7 @@
           <w:sz w:val="26"/>
           <w:szCs w:val="26"/>
         </w:rPr>
+        <w:lastRenderedPageBreak/>
         <w:t>Bullhorn Custom Functionality</w:t>
       </w:r>
     </w:p>
@@ -7280,7 +8428,6 @@
           <w:sz w:val="26"/>
           <w:szCs w:val="26"/>
         </w:rPr>
-        <w:lastRenderedPageBreak/>
         <w:t>Field Interactions</w:t>
       </w:r>
     </w:p>
@@ -7363,13 +8510,23 @@
           <w:szCs w:val="26"/>
         </w:rPr>
       </w:pPr>
-      <w:r>
-        <w:rPr>
-          <w:rFonts w:ascii="Corbel" w:hAnsi="Corbel"/>
-          <w:sz w:val="26"/>
-          <w:szCs w:val="26"/>
-        </w:rPr>
-        <w:t>Datamirror setup and implementation</w:t>
+      <w:proofErr w:type="spellStart"/>
+      <w:r>
+        <w:rPr>
+          <w:rFonts w:ascii="Corbel" w:hAnsi="Corbel"/>
+          <w:sz w:val="26"/>
+          <w:szCs w:val="26"/>
+        </w:rPr>
+        <w:t>Datamirror</w:t>
+      </w:r>
+      <w:proofErr w:type="spellEnd"/>
+      <w:r>
+        <w:rPr>
+          <w:rFonts w:ascii="Corbel" w:hAnsi="Corbel"/>
+          <w:sz w:val="26"/>
+          <w:szCs w:val="26"/>
+        </w:rPr>
+        <w:t xml:space="preserve"> setup and implementation</w:t>
       </w:r>
     </w:p>
     <w:p>
@@ -7422,7 +8579,27 @@
           <w:szCs w:val="26"/>
           <w:highlight w:val="yellow"/>
         </w:rPr>
-        <w:t>{^qbIntegration}</w:t>
+        <w:t>{^</w:t>
+      </w:r>
+      <w:proofErr w:type="spellStart"/>
+      <w:r>
+        <w:rPr>
+          <w:rFonts w:ascii="Corbel" w:hAnsi="Corbel"/>
+          <w:sz w:val="26"/>
+          <w:szCs w:val="26"/>
+          <w:highlight w:val="yellow"/>
+        </w:rPr>
+        <w:t>qbIntegration</w:t>
+      </w:r>
+      <w:proofErr w:type="spellEnd"/>
+      <w:r>
+        <w:rPr>
+          <w:rFonts w:ascii="Corbel" w:hAnsi="Corbel"/>
+          <w:sz w:val="26"/>
+          <w:szCs w:val="26"/>
+          <w:highlight w:val="yellow"/>
+        </w:rPr>
+        <w:t>}</w:t>
       </w:r>
     </w:p>
     <w:p>
@@ -7453,7 +8630,47 @@
           <w:szCs w:val="26"/>
           <w:highlight w:val="yellow"/>
         </w:rPr>
-        <w:t>{/qbIntegration}{^emailsAsNotes}</w:t>
+        <w:t>{/</w:t>
+      </w:r>
+      <w:proofErr w:type="spellStart"/>
+      <w:r>
+        <w:rPr>
+          <w:rFonts w:ascii="Corbel" w:hAnsi="Corbel"/>
+          <w:sz w:val="26"/>
+          <w:szCs w:val="26"/>
+          <w:highlight w:val="yellow"/>
+        </w:rPr>
+        <w:t>qbIntegration</w:t>
+      </w:r>
+      <w:proofErr w:type="spellEnd"/>
+      <w:r>
+        <w:rPr>
+          <w:rFonts w:ascii="Corbel" w:hAnsi="Corbel"/>
+          <w:sz w:val="26"/>
+          <w:szCs w:val="26"/>
+          <w:highlight w:val="yellow"/>
+        </w:rPr>
+        <w:t>}{^</w:t>
+      </w:r>
+      <w:proofErr w:type="spellStart"/>
+      <w:r>
+        <w:rPr>
+          <w:rFonts w:ascii="Corbel" w:hAnsi="Corbel"/>
+          <w:sz w:val="26"/>
+          <w:szCs w:val="26"/>
+          <w:highlight w:val="yellow"/>
+        </w:rPr>
+        <w:t>emailsAsNotes</w:t>
+      </w:r>
+      <w:proofErr w:type="spellEnd"/>
+      <w:r>
+        <w:rPr>
+          <w:rFonts w:ascii="Corbel" w:hAnsi="Corbel"/>
+          <w:sz w:val="26"/>
+          <w:szCs w:val="26"/>
+          <w:highlight w:val="yellow"/>
+        </w:rPr>
+        <w:t>}</w:t>
       </w:r>
     </w:p>
     <w:p>
@@ -7484,7 +8701,47 @@
           <w:szCs w:val="26"/>
           <w:highlight w:val="yellow"/>
         </w:rPr>
-        <w:t>{/emailsAsNotes}{^histSubmissions}</w:t>
+        <w:t>{/</w:t>
+      </w:r>
+      <w:proofErr w:type="spellStart"/>
+      <w:r>
+        <w:rPr>
+          <w:rFonts w:ascii="Corbel" w:hAnsi="Corbel"/>
+          <w:sz w:val="26"/>
+          <w:szCs w:val="26"/>
+          <w:highlight w:val="yellow"/>
+        </w:rPr>
+        <w:t>emailsAsNotes</w:t>
+      </w:r>
+      <w:proofErr w:type="spellEnd"/>
+      <w:r>
+        <w:rPr>
+          <w:rFonts w:ascii="Corbel" w:hAnsi="Corbel"/>
+          <w:sz w:val="26"/>
+          <w:szCs w:val="26"/>
+          <w:highlight w:val="yellow"/>
+        </w:rPr>
+        <w:t>}{^</w:t>
+      </w:r>
+      <w:proofErr w:type="spellStart"/>
+      <w:r>
+        <w:rPr>
+          <w:rFonts w:ascii="Corbel" w:hAnsi="Corbel"/>
+          <w:sz w:val="26"/>
+          <w:szCs w:val="26"/>
+          <w:highlight w:val="yellow"/>
+        </w:rPr>
+        <w:t>histSubmissions</w:t>
+      </w:r>
+      <w:proofErr w:type="spellEnd"/>
+      <w:r>
+        <w:rPr>
+          <w:rFonts w:ascii="Corbel" w:hAnsi="Corbel"/>
+          <w:sz w:val="26"/>
+          <w:szCs w:val="26"/>
+          <w:highlight w:val="yellow"/>
+        </w:rPr>
+        <w:t>}</w:t>
       </w:r>
     </w:p>
     <w:p>
@@ -7515,7 +8772,47 @@
           <w:szCs w:val="26"/>
           <w:highlight w:val="yellow"/>
         </w:rPr>
-        <w:t>{/histSubmissions}{^npeCount}</w:t>
+        <w:t>{/</w:t>
+      </w:r>
+      <w:proofErr w:type="spellStart"/>
+      <w:r>
+        <w:rPr>
+          <w:rFonts w:ascii="Corbel" w:hAnsi="Corbel"/>
+          <w:sz w:val="26"/>
+          <w:szCs w:val="26"/>
+          <w:highlight w:val="yellow"/>
+        </w:rPr>
+        <w:t>histSubmissions</w:t>
+      </w:r>
+      <w:proofErr w:type="spellEnd"/>
+      <w:r>
+        <w:rPr>
+          <w:rFonts w:ascii="Corbel" w:hAnsi="Corbel"/>
+          <w:sz w:val="26"/>
+          <w:szCs w:val="26"/>
+          <w:highlight w:val="yellow"/>
+        </w:rPr>
+        <w:t>}{^</w:t>
+      </w:r>
+      <w:proofErr w:type="spellStart"/>
+      <w:r>
+        <w:rPr>
+          <w:rFonts w:ascii="Corbel" w:hAnsi="Corbel"/>
+          <w:sz w:val="26"/>
+          <w:szCs w:val="26"/>
+          <w:highlight w:val="yellow"/>
+        </w:rPr>
+        <w:t>npeCount</w:t>
+      </w:r>
+      <w:proofErr w:type="spellEnd"/>
+      <w:r>
+        <w:rPr>
+          <w:rFonts w:ascii="Corbel" w:hAnsi="Corbel"/>
+          <w:sz w:val="26"/>
+          <w:szCs w:val="26"/>
+          <w:highlight w:val="yellow"/>
+        </w:rPr>
+        <w:t>}</w:t>
       </w:r>
     </w:p>
     <w:p>
@@ -7546,7 +8843,47 @@
           <w:szCs w:val="26"/>
           <w:highlight w:val="yellow"/>
         </w:rPr>
-        <w:t>{/npeCount}{^oscpCount}</w:t>
+        <w:t>{/</w:t>
+      </w:r>
+      <w:proofErr w:type="spellStart"/>
+      <w:r>
+        <w:rPr>
+          <w:rFonts w:ascii="Corbel" w:hAnsi="Corbel"/>
+          <w:sz w:val="26"/>
+          <w:szCs w:val="26"/>
+          <w:highlight w:val="yellow"/>
+        </w:rPr>
+        <w:t>npeCount</w:t>
+      </w:r>
+      <w:proofErr w:type="spellEnd"/>
+      <w:r>
+        <w:rPr>
+          <w:rFonts w:ascii="Corbel" w:hAnsi="Corbel"/>
+          <w:sz w:val="26"/>
+          <w:szCs w:val="26"/>
+          <w:highlight w:val="yellow"/>
+        </w:rPr>
+        <w:t>}{^</w:t>
+      </w:r>
+      <w:proofErr w:type="spellStart"/>
+      <w:r>
+        <w:rPr>
+          <w:rFonts w:ascii="Corbel" w:hAnsi="Corbel"/>
+          <w:sz w:val="26"/>
+          <w:szCs w:val="26"/>
+          <w:highlight w:val="yellow"/>
+        </w:rPr>
+        <w:t>oscpCount</w:t>
+      </w:r>
+      <w:proofErr w:type="spellEnd"/>
+      <w:r>
+        <w:rPr>
+          <w:rFonts w:ascii="Corbel" w:hAnsi="Corbel"/>
+          <w:sz w:val="26"/>
+          <w:szCs w:val="26"/>
+          <w:highlight w:val="yellow"/>
+        </w:rPr>
+        <w:t>}</w:t>
       </w:r>
     </w:p>
     <w:p>
@@ -7577,7 +8914,27 @@
           <w:szCs w:val="26"/>
           <w:highlight w:val="yellow"/>
         </w:rPr>
-        <w:t>{/oscpCount}</w:t>
+        <w:t>{/</w:t>
+      </w:r>
+      <w:proofErr w:type="spellStart"/>
+      <w:r>
+        <w:rPr>
+          <w:rFonts w:ascii="Corbel" w:hAnsi="Corbel"/>
+          <w:sz w:val="26"/>
+          <w:szCs w:val="26"/>
+          <w:highlight w:val="yellow"/>
+        </w:rPr>
+        <w:t>oscpCount</w:t>
+      </w:r>
+      <w:proofErr w:type="spellEnd"/>
+      <w:r>
+        <w:rPr>
+          <w:rFonts w:ascii="Corbel" w:hAnsi="Corbel"/>
+          <w:sz w:val="26"/>
+          <w:szCs w:val="26"/>
+          <w:highlight w:val="yellow"/>
+        </w:rPr>
+        <w:t>}</w:t>
       </w:r>
     </w:p>
     <w:p>
@@ -7734,6 +9091,7 @@
                 <w:vertAlign w:val="superscript"/>
               </w:rPr>
             </w:pPr>
+            <w:proofErr w:type="spellStart"/>
             <w:r>
               <w:rPr>
                 <w:rFonts w:ascii="Corbel" w:hAnsi="Corbel"/>
@@ -7746,6 +9104,7 @@
               </w:rPr>
               <w:t>dateSigned</w:t>
             </w:r>
+            <w:proofErr w:type="spellEnd"/>
           </w:p>
         </w:tc>
       </w:tr>
@@ -7796,6 +9155,7 @@
                 <w:vertAlign w:val="superscript"/>
               </w:rPr>
             </w:pPr>
+            <w:proofErr w:type="spellStart"/>
             <w:r>
               <w:rPr>
                 <w:rFonts w:ascii="Corbel" w:hAnsi="Corbel"/>
@@ -7808,6 +9168,7 @@
               </w:rPr>
               <w:t>clientCompany</w:t>
             </w:r>
+            <w:proofErr w:type="spellEnd"/>
           </w:p>
         </w:tc>
       </w:tr>
@@ -7912,7 +9273,7 @@
           <w:sz w:val="26"/>
           <w:szCs w:val="26"/>
         </w:rPr>
-        <w:t xml:space="preserve">In order for Tonic HQ to perform the services outlined, it may be necessary for the Client to provide Tonic HQ with Confidential Information regarding the Client's business and products. The Client will rely heavily upon Tonic HQ’s integrity and prudent judgment to use this information only in the best interests of the Client. Tonic HQ may be exposed to and will be required to use certain "Confidential Information" of the Client. Tonic HQ agrees that it will not use, directly or indirectly, such Confidential Information for the benefit of any person, entity, or organization other than the Client, or disclose such Confidential Information without the written authorization of the </w:t>
+        <w:t xml:space="preserve">In order for Tonic HQ to perform the services outlined, it may be necessary for the Client to provide Tonic HQ with Confidential Information regarding the Client's business and products. The Client will rely heavily upon Tonic HQ’s integrity and prudent judgment to use this information only in the best interests of the Client. Tonic HQ may be exposed to and will be required to use certain "Confidential Information" of the Client. Tonic HQ agrees that it will not use, directly or indirectly, such Confidential </w:t>
       </w:r>
       <w:r>
         <w:rPr>
@@ -7921,7 +9282,7 @@
           <w:szCs w:val="26"/>
         </w:rPr>
         <w:lastRenderedPageBreak/>
-        <w:t>President of the Client, either during or after the term of this Agreement, for as long as such information retains the characteristics of Confidential Information.</w:t>
+        <w:t>Information for the benefit of any person, entity, or organization other than the Client, or disclose such Confidential Information without the written authorization of the President of the Client, either during or after the term of this Agreement, for as long as such information retains the characteristics of Confidential Information.</w:t>
       </w:r>
     </w:p>
     <w:p>
@@ -8306,6 +9667,7 @@
                 <w:vertAlign w:val="superscript"/>
               </w:rPr>
             </w:pPr>
+            <w:proofErr w:type="spellStart"/>
             <w:r>
               <w:rPr>
                 <w:rFonts w:ascii="Corbel" w:hAnsi="Corbel"/>
@@ -8314,8 +9676,10 @@
                 <w:szCs w:val="26"/>
                 <w:vertAlign w:val="superscript"/>
               </w:rPr>
+              <w:lastRenderedPageBreak/>
               <w:t>clientSignature</w:t>
             </w:r>
+            <w:proofErr w:type="spellEnd"/>
           </w:p>
         </w:tc>
         <w:tc>
@@ -8373,6 +9737,7 @@
                 <w:vertAlign w:val="superscript"/>
               </w:rPr>
             </w:pPr>
+            <w:proofErr w:type="spellStart"/>
             <w:r>
               <w:rPr>
                 <w:rFonts w:ascii="Corbel" w:hAnsi="Corbel"/>
@@ -8383,6 +9748,7 @@
               </w:rPr>
               <w:t>thqSignature</w:t>
             </w:r>
+            <w:proofErr w:type="spellEnd"/>
           </w:p>
         </w:tc>
       </w:tr>
@@ -8415,6 +9781,7 @@
                 <w:vertAlign w:val="superscript"/>
               </w:rPr>
             </w:pPr>
+            <w:proofErr w:type="spellStart"/>
             <w:r>
               <w:rPr>
                 <w:rFonts w:ascii="Corbel" w:hAnsi="Corbel"/>
@@ -8423,9 +9790,9 @@
                 <w:szCs w:val="26"/>
                 <w:vertAlign w:val="superscript"/>
               </w:rPr>
-              <w:lastRenderedPageBreak/>
               <w:t>clientName</w:t>
             </w:r>
+            <w:proofErr w:type="spellEnd"/>
           </w:p>
         </w:tc>
         <w:tc>
@@ -8480,6 +9847,7 @@
                 <w:vertAlign w:val="superscript"/>
               </w:rPr>
             </w:pPr>
+            <w:proofErr w:type="spellStart"/>
             <w:r>
               <w:rPr>
                 <w:rFonts w:ascii="Corbel" w:hAnsi="Corbel"/>
@@ -8490,6 +9858,7 @@
               </w:rPr>
               <w:t>thqName</w:t>
             </w:r>
+            <w:proofErr w:type="spellEnd"/>
           </w:p>
         </w:tc>
       </w:tr>
@@ -8522,6 +9891,7 @@
                 <w:vertAlign w:val="superscript"/>
               </w:rPr>
             </w:pPr>
+            <w:proofErr w:type="spellStart"/>
             <w:r>
               <w:rPr>
                 <w:rFonts w:ascii="Corbel" w:hAnsi="Corbel"/>
@@ -8532,6 +9902,7 @@
               </w:rPr>
               <w:t>clientTitle</w:t>
             </w:r>
+            <w:proofErr w:type="spellEnd"/>
           </w:p>
         </w:tc>
         <w:tc>
@@ -8586,6 +9957,7 @@
                 <w:vertAlign w:val="superscript"/>
               </w:rPr>
             </w:pPr>
+            <w:proofErr w:type="spellStart"/>
             <w:r>
               <w:rPr>
                 <w:rFonts w:ascii="Corbel" w:hAnsi="Corbel"/>
@@ -8596,6 +9968,7 @@
               </w:rPr>
               <w:t>thqTitle</w:t>
             </w:r>
+            <w:proofErr w:type="spellEnd"/>
           </w:p>
         </w:tc>
       </w:tr>
@@ -8632,7 +10005,7 @@
 </file>
 
 <file path=word/endnotes.xml><?xml version="1.0" encoding="utf-8"?>
-<w:endnotes xmlns:wpc="http://schemas.microsoft.com/office/word/2010/wordprocessingCanvas" xmlns:cx="http://schemas.microsoft.com/office/drawing/2014/chartex" xmlns:cx1="http://schemas.microsoft.com/office/drawing/2015/9/8/chartex" xmlns:cx2="http://schemas.microsoft.com/office/drawing/2015/10/21/chartex" xmlns:cx3="http://schemas.microsoft.com/office/drawing/2016/5/9/chartex" xmlns:cx4="http://schemas.microsoft.com/office/drawing/2016/5/10/chartex" xmlns:cx5="http://schemas.microsoft.com/office/drawing/2016/5/11/chartex" xmlns:cx6="http://schemas.microsoft.com/office/drawing/2016/5/12/chartex" xmlns:cx7="http://schemas.microsoft.com/office/drawing/2016/5/13/chartex" xmlns:cx8="http://schemas.microsoft.com/office/drawing/2016/5/14/chartex" xmlns:mc="http://schemas.openxmlformats.org/markup-compatibility/2006" xmlns:aink="http://schemas.microsoft.com/office/drawing/2016/ink" xmlns:am3d="http://schemas.microsoft.com/office/drawing/2017/model3d" xmlns:o="urn:schemas-microsoft-com:office:office" xmlns:oel="http://schemas.microsoft.com/office/2019/extlst" xmlns:r="http://schemas.openxmlformats.org/officeDocument/2006/relationships" xmlns:m="http://schemas.openxmlformats.org/officeDocument/2006/math" xmlns:v="urn:schemas-microsoft-com:vml" xmlns:wp14="http://schemas.microsoft.com/office/word/2010/wordprocessingDrawing" xmlns:wp="http://schemas.openxmlformats.org/drawingml/2006/wordprocessingDrawing" xmlns:w10="urn:schemas-microsoft-com:office:word" xmlns:w="http://schemas.openxmlformats.org/wordprocessingml/2006/main" xmlns:w14="http://schemas.microsoft.com/office/word/2010/wordml" xmlns:w15="http://schemas.microsoft.com/office/word/2012/wordml" xmlns:w16cex="http://schemas.microsoft.com/office/word/2018/wordml/cex" xmlns:w16cid="http://schemas.microsoft.com/office/word/2016/wordml/cid" xmlns:w16="http://schemas.microsoft.com/office/word/2018/wordml" xmlns:w16sdtdh="http://schemas.microsoft.com/office/word/2020/wordml/sdtdatahash" xmlns:w16se="http://schemas.microsoft.com/office/word/2015/wordml/symex" xmlns:wpg="http://schemas.microsoft.com/office/word/2010/wordprocessingGroup" xmlns:wpi="http://schemas.microsoft.com/office/word/2010/wordprocessingInk" xmlns:wne="http://schemas.microsoft.com/office/word/2006/wordml" xmlns:wps="http://schemas.microsoft.com/office/word/2010/wordprocessingShape" mc:Ignorable="w14 w15 w16se w16cid w16 w16cex w16sdtdh wp14">
+<w:endnotes xmlns:wpc="http://schemas.microsoft.com/office/word/2010/wordprocessingCanvas" xmlns:cx="http://schemas.microsoft.com/office/drawing/2014/chartex" xmlns:cx1="http://schemas.microsoft.com/office/drawing/2015/9/8/chartex" xmlns:cx2="http://schemas.microsoft.com/office/drawing/2015/10/21/chartex" xmlns:cx3="http://schemas.microsoft.com/office/drawing/2016/5/9/chartex" xmlns:cx4="http://schemas.microsoft.com/office/drawing/2016/5/10/chartex" xmlns:cx5="http://schemas.microsoft.com/office/drawing/2016/5/11/chartex" xmlns:cx6="http://schemas.microsoft.com/office/drawing/2016/5/12/chartex" xmlns:cx7="http://schemas.microsoft.com/office/drawing/2016/5/13/chartex" xmlns:cx8="http://schemas.microsoft.com/office/drawing/2016/5/14/chartex" xmlns:mc="http://schemas.openxmlformats.org/markup-compatibility/2006" xmlns:aink="http://schemas.microsoft.com/office/drawing/2016/ink" xmlns:am3d="http://schemas.microsoft.com/office/drawing/2017/model3d" xmlns:o="urn:schemas-microsoft-com:office:office" xmlns:oel="http://schemas.microsoft.com/office/2019/extlst" xmlns:r="http://schemas.openxmlformats.org/officeDocument/2006/relationships" xmlns:m="http://schemas.openxmlformats.org/officeDocument/2006/math" xmlns:v="urn:schemas-microsoft-com:vml" xmlns:wp14="http://schemas.microsoft.com/office/word/2010/wordprocessingDrawing" xmlns:wp="http://schemas.openxmlformats.org/drawingml/2006/wordprocessingDrawing" xmlns:w10="urn:schemas-microsoft-com:office:word" xmlns:w="http://schemas.openxmlformats.org/wordprocessingml/2006/main" xmlns:w14="http://schemas.microsoft.com/office/word/2010/wordml" xmlns:w15="http://schemas.microsoft.com/office/word/2012/wordml" xmlns:w16cex="http://schemas.microsoft.com/office/word/2018/wordml/cex" xmlns:w16cid="http://schemas.microsoft.com/office/word/2016/wordml/cid" xmlns:w16="http://schemas.microsoft.com/office/word/2018/wordml" xmlns:w16du="http://schemas.microsoft.com/office/word/2023/wordml/word16du" xmlns:w16sdtdh="http://schemas.microsoft.com/office/word/2020/wordml/sdtdatahash" xmlns:w16se="http://schemas.microsoft.com/office/word/2015/wordml/symex" xmlns:wpg="http://schemas.microsoft.com/office/word/2010/wordprocessingGroup" xmlns:wpi="http://schemas.microsoft.com/office/word/2010/wordprocessingInk" xmlns:wne="http://schemas.microsoft.com/office/word/2006/wordml" xmlns:wps="http://schemas.microsoft.com/office/word/2010/wordprocessingShape" mc:Ignorable="w14 w15 w16se w16cid w16 w16cex w16sdtdh wp14">
   <w:endnote w:type="separator" w:id="-1">
     <w:p>
       <w:pPr>
@@ -8664,7 +10037,7 @@
 </file>
 
 <file path=word/footer1.xml><?xml version="1.0" encoding="utf-8"?>
-<w:ftr xmlns:wpc="http://schemas.microsoft.com/office/word/2010/wordprocessingCanvas" xmlns:cx="http://schemas.microsoft.com/office/drawing/2014/chartex" xmlns:cx1="http://schemas.microsoft.com/office/drawing/2015/9/8/chartex" xmlns:cx2="http://schemas.microsoft.com/office/drawing/2015/10/21/chartex" xmlns:cx3="http://schemas.microsoft.com/office/drawing/2016/5/9/chartex" xmlns:cx4="http://schemas.microsoft.com/office/drawing/2016/5/10/chartex" xmlns:cx5="http://schemas.microsoft.com/office/drawing/2016/5/11/chartex" xmlns:cx6="http://schemas.microsoft.com/office/drawing/2016/5/12/chartex" xmlns:cx7="http://schemas.microsoft.com/office/drawing/2016/5/13/chartex" xmlns:cx8="http://schemas.microsoft.com/office/drawing/2016/5/14/chartex" xmlns:mc="http://schemas.openxmlformats.org/markup-compatibility/2006" xmlns:aink="http://schemas.microsoft.com/office/drawing/2016/ink" xmlns:am3d="http://schemas.microsoft.com/office/drawing/2017/model3d" xmlns:o="urn:schemas-microsoft-com:office:office" xmlns:oel="http://schemas.microsoft.com/office/2019/extlst" xmlns:r="http://schemas.openxmlformats.org/officeDocument/2006/relationships" xmlns:m="http://schemas.openxmlformats.org/officeDocument/2006/math" xmlns:v="urn:schemas-microsoft-com:vml" xmlns:wp14="http://schemas.microsoft.com/office/word/2010/wordprocessingDrawing" xmlns:wp="http://schemas.openxmlformats.org/drawingml/2006/wordprocessingDrawing" xmlns:w10="urn:schemas-microsoft-com:office:word" xmlns:w="http://schemas.openxmlformats.org/wordprocessingml/2006/main" xmlns:w14="http://schemas.microsoft.com/office/word/2010/wordml" xmlns:w15="http://schemas.microsoft.com/office/word/2012/wordml" xmlns:w16cex="http://schemas.microsoft.com/office/word/2018/wordml/cex" xmlns:w16cid="http://schemas.microsoft.com/office/word/2016/wordml/cid" xmlns:w16="http://schemas.microsoft.com/office/word/2018/wordml" xmlns:w16sdtdh="http://schemas.microsoft.com/office/word/2020/wordml/sdtdatahash" xmlns:w16se="http://schemas.microsoft.com/office/word/2015/wordml/symex" xmlns:wpg="http://schemas.microsoft.com/office/word/2010/wordprocessingGroup" xmlns:wpi="http://schemas.microsoft.com/office/word/2010/wordprocessingInk" xmlns:wne="http://schemas.microsoft.com/office/word/2006/wordml" xmlns:wps="http://schemas.microsoft.com/office/word/2010/wordprocessingShape" mc:Ignorable="w14 w15 w16se w16cid w16 w16cex w16sdtdh wp14">
+<w:ftr xmlns:wpc="http://schemas.microsoft.com/office/word/2010/wordprocessingCanvas" xmlns:cx="http://schemas.microsoft.com/office/drawing/2014/chartex" xmlns:cx1="http://schemas.microsoft.com/office/drawing/2015/9/8/chartex" xmlns:cx2="http://schemas.microsoft.com/office/drawing/2015/10/21/chartex" xmlns:cx3="http://schemas.microsoft.com/office/drawing/2016/5/9/chartex" xmlns:cx4="http://schemas.microsoft.com/office/drawing/2016/5/10/chartex" xmlns:cx5="http://schemas.microsoft.com/office/drawing/2016/5/11/chartex" xmlns:cx6="http://schemas.microsoft.com/office/drawing/2016/5/12/chartex" xmlns:cx7="http://schemas.microsoft.com/office/drawing/2016/5/13/chartex" xmlns:cx8="http://schemas.microsoft.com/office/drawing/2016/5/14/chartex" xmlns:mc="http://schemas.openxmlformats.org/markup-compatibility/2006" xmlns:aink="http://schemas.microsoft.com/office/drawing/2016/ink" xmlns:am3d="http://schemas.microsoft.com/office/drawing/2017/model3d" xmlns:o="urn:schemas-microsoft-com:office:office" xmlns:oel="http://schemas.microsoft.com/office/2019/extlst" xmlns:r="http://schemas.openxmlformats.org/officeDocument/2006/relationships" xmlns:m="http://schemas.openxmlformats.org/officeDocument/2006/math" xmlns:v="urn:schemas-microsoft-com:vml" xmlns:wp14="http://schemas.microsoft.com/office/word/2010/wordprocessingDrawing" xmlns:wp="http://schemas.openxmlformats.org/drawingml/2006/wordprocessingDrawing" xmlns:w10="urn:schemas-microsoft-com:office:word" xmlns:w="http://schemas.openxmlformats.org/wordprocessingml/2006/main" xmlns:w14="http://schemas.microsoft.com/office/word/2010/wordml" xmlns:w15="http://schemas.microsoft.com/office/word/2012/wordml" xmlns:w16cex="http://schemas.microsoft.com/office/word/2018/wordml/cex" xmlns:w16cid="http://schemas.microsoft.com/office/word/2016/wordml/cid" xmlns:w16="http://schemas.microsoft.com/office/word/2018/wordml" xmlns:w16du="http://schemas.microsoft.com/office/word/2023/wordml/word16du" xmlns:w16sdtdh="http://schemas.microsoft.com/office/word/2020/wordml/sdtdatahash" xmlns:w16se="http://schemas.microsoft.com/office/word/2015/wordml/symex" xmlns:wpg="http://schemas.microsoft.com/office/word/2010/wordprocessingGroup" xmlns:wpi="http://schemas.microsoft.com/office/word/2010/wordprocessingInk" xmlns:wne="http://schemas.microsoft.com/office/word/2006/wordml" xmlns:wps="http://schemas.microsoft.com/office/word/2010/wordprocessingShape" mc:Ignorable="w14 w15 w16se w16cid w16 w16cex w16sdtdh wp14">
   <w:p>
     <w:pPr>
       <w:pStyle w:val="Footer"/>
@@ -8741,7 +10114,7 @@
 </file>
 
 <file path=word/footer2.xml><?xml version="1.0" encoding="utf-8"?>
-<w:ftr xmlns:wpc="http://schemas.microsoft.com/office/word/2010/wordprocessingCanvas" xmlns:cx="http://schemas.microsoft.com/office/drawing/2014/chartex" xmlns:cx1="http://schemas.microsoft.com/office/drawing/2015/9/8/chartex" xmlns:cx2="http://schemas.microsoft.com/office/drawing/2015/10/21/chartex" xmlns:cx3="http://schemas.microsoft.com/office/drawing/2016/5/9/chartex" xmlns:cx4="http://schemas.microsoft.com/office/drawing/2016/5/10/chartex" xmlns:cx5="http://schemas.microsoft.com/office/drawing/2016/5/11/chartex" xmlns:cx6="http://schemas.microsoft.com/office/drawing/2016/5/12/chartex" xmlns:cx7="http://schemas.microsoft.com/office/drawing/2016/5/13/chartex" xmlns:cx8="http://schemas.microsoft.com/office/drawing/2016/5/14/chartex" xmlns:mc="http://schemas.openxmlformats.org/markup-compatibility/2006" xmlns:aink="http://schemas.microsoft.com/office/drawing/2016/ink" xmlns:am3d="http://schemas.microsoft.com/office/drawing/2017/model3d" xmlns:o="urn:schemas-microsoft-com:office:office" xmlns:oel="http://schemas.microsoft.com/office/2019/extlst" xmlns:r="http://schemas.openxmlformats.org/officeDocument/2006/relationships" xmlns:m="http://schemas.openxmlformats.org/officeDocument/2006/math" xmlns:v="urn:schemas-microsoft-com:vml" xmlns:wp14="http://schemas.microsoft.com/office/word/2010/wordprocessingDrawing" xmlns:wp="http://schemas.openxmlformats.org/drawingml/2006/wordprocessingDrawing" xmlns:w10="urn:schemas-microsoft-com:office:word" xmlns:w="http://schemas.openxmlformats.org/wordprocessingml/2006/main" xmlns:w14="http://schemas.microsoft.com/office/word/2010/wordml" xmlns:w15="http://schemas.microsoft.com/office/word/2012/wordml" xmlns:w16cex="http://schemas.microsoft.com/office/word/2018/wordml/cex" xmlns:w16cid="http://schemas.microsoft.com/office/word/2016/wordml/cid" xmlns:w16="http://schemas.microsoft.com/office/word/2018/wordml" xmlns:w16sdtdh="http://schemas.microsoft.com/office/word/2020/wordml/sdtdatahash" xmlns:w16se="http://schemas.microsoft.com/office/word/2015/wordml/symex" xmlns:wpg="http://schemas.microsoft.com/office/word/2010/wordprocessingGroup" xmlns:wpi="http://schemas.microsoft.com/office/word/2010/wordprocessingInk" xmlns:wne="http://schemas.microsoft.com/office/word/2006/wordml" xmlns:wps="http://schemas.microsoft.com/office/word/2010/wordprocessingShape" mc:Ignorable="w14 w15 w16se w16cid w16 w16cex w16sdtdh wp14">
+<w:ftr xmlns:wpc="http://schemas.microsoft.com/office/word/2010/wordprocessingCanvas" xmlns:cx="http://schemas.microsoft.com/office/drawing/2014/chartex" xmlns:cx1="http://schemas.microsoft.com/office/drawing/2015/9/8/chartex" xmlns:cx2="http://schemas.microsoft.com/office/drawing/2015/10/21/chartex" xmlns:cx3="http://schemas.microsoft.com/office/drawing/2016/5/9/chartex" xmlns:cx4="http://schemas.microsoft.com/office/drawing/2016/5/10/chartex" xmlns:cx5="http://schemas.microsoft.com/office/drawing/2016/5/11/chartex" xmlns:cx6="http://schemas.microsoft.com/office/drawing/2016/5/12/chartex" xmlns:cx7="http://schemas.microsoft.com/office/drawing/2016/5/13/chartex" xmlns:cx8="http://schemas.microsoft.com/office/drawing/2016/5/14/chartex" xmlns:mc="http://schemas.openxmlformats.org/markup-compatibility/2006" xmlns:aink="http://schemas.microsoft.com/office/drawing/2016/ink" xmlns:am3d="http://schemas.microsoft.com/office/drawing/2017/model3d" xmlns:o="urn:schemas-microsoft-com:office:office" xmlns:oel="http://schemas.microsoft.com/office/2019/extlst" xmlns:r="http://schemas.openxmlformats.org/officeDocument/2006/relationships" xmlns:m="http://schemas.openxmlformats.org/officeDocument/2006/math" xmlns:v="urn:schemas-microsoft-com:vml" xmlns:wp14="http://schemas.microsoft.com/office/word/2010/wordprocessingDrawing" xmlns:wp="http://schemas.openxmlformats.org/drawingml/2006/wordprocessingDrawing" xmlns:w10="urn:schemas-microsoft-com:office:word" xmlns:w="http://schemas.openxmlformats.org/wordprocessingml/2006/main" xmlns:w14="http://schemas.microsoft.com/office/word/2010/wordml" xmlns:w15="http://schemas.microsoft.com/office/word/2012/wordml" xmlns:w16cex="http://schemas.microsoft.com/office/word/2018/wordml/cex" xmlns:w16cid="http://schemas.microsoft.com/office/word/2016/wordml/cid" xmlns:w16="http://schemas.microsoft.com/office/word/2018/wordml" xmlns:w16du="http://schemas.microsoft.com/office/word/2023/wordml/word16du" xmlns:w16sdtdh="http://schemas.microsoft.com/office/word/2020/wordml/sdtdatahash" xmlns:w16se="http://schemas.microsoft.com/office/word/2015/wordml/symex" xmlns:wpg="http://schemas.microsoft.com/office/word/2010/wordprocessingGroup" xmlns:wpi="http://schemas.microsoft.com/office/word/2010/wordprocessingInk" xmlns:wne="http://schemas.microsoft.com/office/word/2006/wordml" xmlns:wps="http://schemas.microsoft.com/office/word/2010/wordprocessingShape" mc:Ignorable="w14 w15 w16se w16cid w16 w16cex w16sdtdh wp14">
   <w:p>
     <w:pPr>
       <w:pStyle w:val="NormalWeb"/>
@@ -8832,7 +10205,7 @@
 </file>
 
 <file path=word/footnotes.xml><?xml version="1.0" encoding="utf-8"?>
-<w:footnotes xmlns:wpc="http://schemas.microsoft.com/office/word/2010/wordprocessingCanvas" xmlns:cx="http://schemas.microsoft.com/office/drawing/2014/chartex" xmlns:cx1="http://schemas.microsoft.com/office/drawing/2015/9/8/chartex" xmlns:cx2="http://schemas.microsoft.com/office/drawing/2015/10/21/chartex" xmlns:cx3="http://schemas.microsoft.com/office/drawing/2016/5/9/chartex" xmlns:cx4="http://schemas.microsoft.com/office/drawing/2016/5/10/chartex" xmlns:cx5="http://schemas.microsoft.com/office/drawing/2016/5/11/chartex" xmlns:cx6="http://schemas.microsoft.com/office/drawing/2016/5/12/chartex" xmlns:cx7="http://schemas.microsoft.com/office/drawing/2016/5/13/chartex" xmlns:cx8="http://schemas.microsoft.com/office/drawing/2016/5/14/chartex" xmlns:mc="http://schemas.openxmlformats.org/markup-compatibility/2006" xmlns:aink="http://schemas.microsoft.com/office/drawing/2016/ink" xmlns:am3d="http://schemas.microsoft.com/office/drawing/2017/model3d" xmlns:o="urn:schemas-microsoft-com:office:office" xmlns:oel="http://schemas.microsoft.com/office/2019/extlst" xmlns:r="http://schemas.openxmlformats.org/officeDocument/2006/relationships" xmlns:m="http://schemas.openxmlformats.org/officeDocument/2006/math" xmlns:v="urn:schemas-microsoft-com:vml" xmlns:wp14="http://schemas.microsoft.com/office/word/2010/wordprocessingDrawing" xmlns:wp="http://schemas.openxmlformats.org/drawingml/2006/wordprocessingDrawing" xmlns:w10="urn:schemas-microsoft-com:office:word" xmlns:w="http://schemas.openxmlformats.org/wordprocessingml/2006/main" xmlns:w14="http://schemas.microsoft.com/office/word/2010/wordml" xmlns:w15="http://schemas.microsoft.com/office/word/2012/wordml" xmlns:w16cex="http://schemas.microsoft.com/office/word/2018/wordml/cex" xmlns:w16cid="http://schemas.microsoft.com/office/word/2016/wordml/cid" xmlns:w16="http://schemas.microsoft.com/office/word/2018/wordml" xmlns:w16sdtdh="http://schemas.microsoft.com/office/word/2020/wordml/sdtdatahash" xmlns:w16se="http://schemas.microsoft.com/office/word/2015/wordml/symex" xmlns:wpg="http://schemas.microsoft.com/office/word/2010/wordprocessingGroup" xmlns:wpi="http://schemas.microsoft.com/office/word/2010/wordprocessingInk" xmlns:wne="http://schemas.microsoft.com/office/word/2006/wordml" xmlns:wps="http://schemas.microsoft.com/office/word/2010/wordprocessingShape" mc:Ignorable="w14 w15 w16se w16cid w16 w16cex w16sdtdh wp14">
+<w:footnotes xmlns:wpc="http://schemas.microsoft.com/office/word/2010/wordprocessingCanvas" xmlns:cx="http://schemas.microsoft.com/office/drawing/2014/chartex" xmlns:cx1="http://schemas.microsoft.com/office/drawing/2015/9/8/chartex" xmlns:cx2="http://schemas.microsoft.com/office/drawing/2015/10/21/chartex" xmlns:cx3="http://schemas.microsoft.com/office/drawing/2016/5/9/chartex" xmlns:cx4="http://schemas.microsoft.com/office/drawing/2016/5/10/chartex" xmlns:cx5="http://schemas.microsoft.com/office/drawing/2016/5/11/chartex" xmlns:cx6="http://schemas.microsoft.com/office/drawing/2016/5/12/chartex" xmlns:cx7="http://schemas.microsoft.com/office/drawing/2016/5/13/chartex" xmlns:cx8="http://schemas.microsoft.com/office/drawing/2016/5/14/chartex" xmlns:mc="http://schemas.openxmlformats.org/markup-compatibility/2006" xmlns:aink="http://schemas.microsoft.com/office/drawing/2016/ink" xmlns:am3d="http://schemas.microsoft.com/office/drawing/2017/model3d" xmlns:o="urn:schemas-microsoft-com:office:office" xmlns:oel="http://schemas.microsoft.com/office/2019/extlst" xmlns:r="http://schemas.openxmlformats.org/officeDocument/2006/relationships" xmlns:m="http://schemas.openxmlformats.org/officeDocument/2006/math" xmlns:v="urn:schemas-microsoft-com:vml" xmlns:wp14="http://schemas.microsoft.com/office/word/2010/wordprocessingDrawing" xmlns:wp="http://schemas.openxmlformats.org/drawingml/2006/wordprocessingDrawing" xmlns:w10="urn:schemas-microsoft-com:office:word" xmlns:w="http://schemas.openxmlformats.org/wordprocessingml/2006/main" xmlns:w14="http://schemas.microsoft.com/office/word/2010/wordml" xmlns:w15="http://schemas.microsoft.com/office/word/2012/wordml" xmlns:w16cex="http://schemas.microsoft.com/office/word/2018/wordml/cex" xmlns:w16cid="http://schemas.microsoft.com/office/word/2016/wordml/cid" xmlns:w16="http://schemas.microsoft.com/office/word/2018/wordml" xmlns:w16du="http://schemas.microsoft.com/office/word/2023/wordml/word16du" xmlns:w16sdtdh="http://schemas.microsoft.com/office/word/2020/wordml/sdtdatahash" xmlns:w16se="http://schemas.microsoft.com/office/word/2015/wordml/symex" xmlns:wpg="http://schemas.microsoft.com/office/word/2010/wordprocessingGroup" xmlns:wpi="http://schemas.microsoft.com/office/word/2010/wordprocessingInk" xmlns:wne="http://schemas.microsoft.com/office/word/2006/wordml" xmlns:wps="http://schemas.microsoft.com/office/word/2010/wordprocessingShape" mc:Ignorable="w14 w15 w16se w16cid w16 w16cex w16sdtdh wp14">
   <w:footnote w:type="separator" w:id="-1">
     <w:p>
       <w:pPr>
@@ -8864,7 +10237,7 @@
 </file>
 
 <file path=word/header1.xml><?xml version="1.0" encoding="utf-8"?>
-<w:hdr xmlns:wpc="http://schemas.microsoft.com/office/word/2010/wordprocessingCanvas" xmlns:cx="http://schemas.microsoft.com/office/drawing/2014/chartex" xmlns:cx1="http://schemas.microsoft.com/office/drawing/2015/9/8/chartex" xmlns:cx2="http://schemas.microsoft.com/office/drawing/2015/10/21/chartex" xmlns:cx3="http://schemas.microsoft.com/office/drawing/2016/5/9/chartex" xmlns:cx4="http://schemas.microsoft.com/office/drawing/2016/5/10/chartex" xmlns:cx5="http://schemas.microsoft.com/office/drawing/2016/5/11/chartex" xmlns:cx6="http://schemas.microsoft.com/office/drawing/2016/5/12/chartex" xmlns:cx7="http://schemas.microsoft.com/office/drawing/2016/5/13/chartex" xmlns:cx8="http://schemas.microsoft.com/office/drawing/2016/5/14/chartex" xmlns:mc="http://schemas.openxmlformats.org/markup-compatibility/2006" xmlns:aink="http://schemas.microsoft.com/office/drawing/2016/ink" xmlns:am3d="http://schemas.microsoft.com/office/drawing/2017/model3d" xmlns:o="urn:schemas-microsoft-com:office:office" xmlns:oel="http://schemas.microsoft.com/office/2019/extlst" xmlns:r="http://schemas.openxmlformats.org/officeDocument/2006/relationships" xmlns:m="http://schemas.openxmlformats.org/officeDocument/2006/math" xmlns:v="urn:schemas-microsoft-com:vml" xmlns:wp14="http://schemas.microsoft.com/office/word/2010/wordprocessingDrawing" xmlns:wp="http://schemas.openxmlformats.org/drawingml/2006/wordprocessingDrawing" xmlns:w10="urn:schemas-microsoft-com:office:word" xmlns:w="http://schemas.openxmlformats.org/wordprocessingml/2006/main" xmlns:w14="http://schemas.microsoft.com/office/word/2010/wordml" xmlns:w15="http://schemas.microsoft.com/office/word/2012/wordml" xmlns:w16cex="http://schemas.microsoft.com/office/word/2018/wordml/cex" xmlns:w16cid="http://schemas.microsoft.com/office/word/2016/wordml/cid" xmlns:w16="http://schemas.microsoft.com/office/word/2018/wordml" xmlns:w16sdtdh="http://schemas.microsoft.com/office/word/2020/wordml/sdtdatahash" xmlns:w16se="http://schemas.microsoft.com/office/word/2015/wordml/symex" xmlns:wpg="http://schemas.microsoft.com/office/word/2010/wordprocessingGroup" xmlns:wpi="http://schemas.microsoft.com/office/word/2010/wordprocessingInk" xmlns:wne="http://schemas.microsoft.com/office/word/2006/wordml" xmlns:wps="http://schemas.microsoft.com/office/word/2010/wordprocessingShape" mc:Ignorable="w14 w15 w16se w16cid w16 w16cex w16sdtdh wp14">
+<w:hdr xmlns:wpc="http://schemas.microsoft.com/office/word/2010/wordprocessingCanvas" xmlns:cx="http://schemas.microsoft.com/office/drawing/2014/chartex" xmlns:cx1="http://schemas.microsoft.com/office/drawing/2015/9/8/chartex" xmlns:cx2="http://schemas.microsoft.com/office/drawing/2015/10/21/chartex" xmlns:cx3="http://schemas.microsoft.com/office/drawing/2016/5/9/chartex" xmlns:cx4="http://schemas.microsoft.com/office/drawing/2016/5/10/chartex" xmlns:cx5="http://schemas.microsoft.com/office/drawing/2016/5/11/chartex" xmlns:cx6="http://schemas.microsoft.com/office/drawing/2016/5/12/chartex" xmlns:cx7="http://schemas.microsoft.com/office/drawing/2016/5/13/chartex" xmlns:cx8="http://schemas.microsoft.com/office/drawing/2016/5/14/chartex" xmlns:mc="http://schemas.openxmlformats.org/markup-compatibility/2006" xmlns:aink="http://schemas.microsoft.com/office/drawing/2016/ink" xmlns:am3d="http://schemas.microsoft.com/office/drawing/2017/model3d" xmlns:o="urn:schemas-microsoft-com:office:office" xmlns:oel="http://schemas.microsoft.com/office/2019/extlst" xmlns:r="http://schemas.openxmlformats.org/officeDocument/2006/relationships" xmlns:m="http://schemas.openxmlformats.org/officeDocument/2006/math" xmlns:v="urn:schemas-microsoft-com:vml" xmlns:wp14="http://schemas.microsoft.com/office/word/2010/wordprocessingDrawing" xmlns:wp="http://schemas.openxmlformats.org/drawingml/2006/wordprocessingDrawing" xmlns:w10="urn:schemas-microsoft-com:office:word" xmlns:w="http://schemas.openxmlformats.org/wordprocessingml/2006/main" xmlns:w14="http://schemas.microsoft.com/office/word/2010/wordml" xmlns:w15="http://schemas.microsoft.com/office/word/2012/wordml" xmlns:w16cex="http://schemas.microsoft.com/office/word/2018/wordml/cex" xmlns:w16cid="http://schemas.microsoft.com/office/word/2016/wordml/cid" xmlns:w16="http://schemas.microsoft.com/office/word/2018/wordml" xmlns:w16du="http://schemas.microsoft.com/office/word/2023/wordml/word16du" xmlns:w16sdtdh="http://schemas.microsoft.com/office/word/2020/wordml/sdtdatahash" xmlns:w16se="http://schemas.microsoft.com/office/word/2015/wordml/symex" xmlns:wpg="http://schemas.microsoft.com/office/word/2010/wordprocessingGroup" xmlns:wpi="http://schemas.microsoft.com/office/word/2010/wordprocessingInk" xmlns:wne="http://schemas.microsoft.com/office/word/2006/wordml" xmlns:wps="http://schemas.microsoft.com/office/word/2010/wordprocessingShape" mc:Ignorable="w14 w15 w16se w16cid w16 w16cex w16sdtdh wp14">
   <w:p>
     <w:pPr>
       <w:pStyle w:val="Header"/>
@@ -8936,7 +10309,7 @@
 </file>
 
 <file path=word/numbering.xml><?xml version="1.0" encoding="utf-8"?>
-<w:numbering xmlns:wpc="http://schemas.microsoft.com/office/word/2010/wordprocessingCanvas" xmlns:cx="http://schemas.microsoft.com/office/drawing/2014/chartex" xmlns:cx1="http://schemas.microsoft.com/office/drawing/2015/9/8/chartex" xmlns:cx2="http://schemas.microsoft.com/office/drawing/2015/10/21/chartex" xmlns:cx3="http://schemas.microsoft.com/office/drawing/2016/5/9/chartex" xmlns:cx4="http://schemas.microsoft.com/office/drawing/2016/5/10/chartex" xmlns:cx5="http://schemas.microsoft.com/office/drawing/2016/5/11/chartex" xmlns:cx6="http://schemas.microsoft.com/office/drawing/2016/5/12/chartex" xmlns:cx7="http://schemas.microsoft.com/office/drawing/2016/5/13/chartex" xmlns:cx8="http://schemas.microsoft.com/office/drawing/2016/5/14/chartex" xmlns:mc="http://schemas.openxmlformats.org/markup-compatibility/2006" xmlns:aink="http://schemas.microsoft.com/office/drawing/2016/ink" xmlns:am3d="http://schemas.microsoft.com/office/drawing/2017/model3d" xmlns:o="urn:schemas-microsoft-com:office:office" xmlns:oel="http://schemas.microsoft.com/office/2019/extlst" xmlns:r="http://schemas.openxmlformats.org/officeDocument/2006/relationships" xmlns:m="http://schemas.openxmlformats.org/officeDocument/2006/math" xmlns:v="urn:schemas-microsoft-com:vml" xmlns:wp14="http://schemas.microsoft.com/office/word/2010/wordprocessingDrawing" xmlns:wp="http://schemas.openxmlformats.org/drawingml/2006/wordprocessingDrawing" xmlns:w10="urn:schemas-microsoft-com:office:word" xmlns:w="http://schemas.openxmlformats.org/wordprocessingml/2006/main" xmlns:w14="http://schemas.microsoft.com/office/word/2010/wordml" xmlns:w15="http://schemas.microsoft.com/office/word/2012/wordml" xmlns:w16cex="http://schemas.microsoft.com/office/word/2018/wordml/cex" xmlns:w16cid="http://schemas.microsoft.com/office/word/2016/wordml/cid" xmlns:w16="http://schemas.microsoft.com/office/word/2018/wordml" xmlns:w16sdtdh="http://schemas.microsoft.com/office/word/2020/wordml/sdtdatahash" xmlns:w16se="http://schemas.microsoft.com/office/word/2015/wordml/symex" xmlns:wpg="http://schemas.microsoft.com/office/word/2010/wordprocessingGroup" xmlns:wpi="http://schemas.microsoft.com/office/word/2010/wordprocessingInk" xmlns:wne="http://schemas.microsoft.com/office/word/2006/wordml" xmlns:wps="http://schemas.microsoft.com/office/word/2010/wordprocessingShape" mc:Ignorable="w14 w15 w16se w16cid w16 w16cex w16sdtdh wp14">
+<w:numbering xmlns:wpc="http://schemas.microsoft.com/office/word/2010/wordprocessingCanvas" xmlns:cx="http://schemas.microsoft.com/office/drawing/2014/chartex" xmlns:cx1="http://schemas.microsoft.com/office/drawing/2015/9/8/chartex" xmlns:cx2="http://schemas.microsoft.com/office/drawing/2015/10/21/chartex" xmlns:cx3="http://schemas.microsoft.com/office/drawing/2016/5/9/chartex" xmlns:cx4="http://schemas.microsoft.com/office/drawing/2016/5/10/chartex" xmlns:cx5="http://schemas.microsoft.com/office/drawing/2016/5/11/chartex" xmlns:cx6="http://schemas.microsoft.com/office/drawing/2016/5/12/chartex" xmlns:cx7="http://schemas.microsoft.com/office/drawing/2016/5/13/chartex" xmlns:cx8="http://schemas.microsoft.com/office/drawing/2016/5/14/chartex" xmlns:mc="http://schemas.openxmlformats.org/markup-compatibility/2006" xmlns:aink="http://schemas.microsoft.com/office/drawing/2016/ink" xmlns:am3d="http://schemas.microsoft.com/office/drawing/2017/model3d" xmlns:o="urn:schemas-microsoft-com:office:office" xmlns:oel="http://schemas.microsoft.com/office/2019/extlst" xmlns:r="http://schemas.openxmlformats.org/officeDocument/2006/relationships" xmlns:m="http://schemas.openxmlformats.org/officeDocument/2006/math" xmlns:v="urn:schemas-microsoft-com:vml" xmlns:wp14="http://schemas.microsoft.com/office/word/2010/wordprocessingDrawing" xmlns:wp="http://schemas.openxmlformats.org/drawingml/2006/wordprocessingDrawing" xmlns:w10="urn:schemas-microsoft-com:office:word" xmlns:w="http://schemas.openxmlformats.org/wordprocessingml/2006/main" xmlns:w14="http://schemas.microsoft.com/office/word/2010/wordml" xmlns:w15="http://schemas.microsoft.com/office/word/2012/wordml" xmlns:w16cex="http://schemas.microsoft.com/office/word/2018/wordml/cex" xmlns:w16cid="http://schemas.microsoft.com/office/word/2016/wordml/cid" xmlns:w16="http://schemas.microsoft.com/office/word/2018/wordml" xmlns:w16du="http://schemas.microsoft.com/office/word/2023/wordml/word16du" xmlns:w16sdtdh="http://schemas.microsoft.com/office/word/2020/wordml/sdtdatahash" xmlns:w16se="http://schemas.microsoft.com/office/word/2015/wordml/symex" xmlns:wpg="http://schemas.microsoft.com/office/word/2010/wordprocessingGroup" xmlns:wpi="http://schemas.microsoft.com/office/word/2010/wordprocessingInk" xmlns:wne="http://schemas.microsoft.com/office/word/2006/wordml" xmlns:wps="http://schemas.microsoft.com/office/word/2010/wordprocessingShape" mc:Ignorable="w14 w15 w16se w16cid w16 w16cex w16sdtdh wp14">
   <w:abstractNum w:abstractNumId="0" w15:restartNumberingAfterBreak="0">
     <w:nsid w:val="FFFFFF7C"/>
     <w:multiLevelType w:val="singleLevel"/>
@@ -13438,15 +14811,6 @@
 </file>
 
 <file path=customXml/item1.xml><?xml version="1.0" encoding="utf-8"?>
-<?mso-contentType ?>
-<FormTemplates xmlns="http://schemas.microsoft.com/sharepoint/v3/contenttype/forms">
-  <Display>DocumentLibraryForm</Display>
-  <Edit>DocumentLibraryForm</Edit>
-  <New>DocumentLibraryForm</New>
-</FormTemplates>
-</file>
-
-<file path=customXml/item2.xml><?xml version="1.0" encoding="utf-8"?>
 <ct:contentTypeSchema xmlns:ct="http://schemas.microsoft.com/office/2006/metadata/contentType" xmlns:ma="http://schemas.microsoft.com/office/2006/metadata/properties/metaAttributes" ct:_="" ma:_="" ma:contentTypeName="Document" ma:contentTypeID="0x010100EBA535DFF5A8694DBFC392C7482A5D29" ma:contentTypeVersion="15" ma:contentTypeDescription="Create a new document." ma:contentTypeScope="" ma:versionID="97e4a9e60b7c36f7381ac2d70c818aef">
   <xsd:schema xmlns:xsd="http://www.w3.org/2001/XMLSchema" xmlns:xs="http://www.w3.org/2001/XMLSchema" xmlns:p="http://schemas.microsoft.com/office/2006/metadata/properties" xmlns:ns2="8d0d7c7a-3fcd-48ce-8115-c8cdb45204dd" xmlns:ns3="ffa52898-63f8-4c79-8877-ee2d24c3633f" targetNamespace="http://schemas.microsoft.com/office/2006/metadata/properties" ma:root="true" ma:fieldsID="0160fbecc11f88d48343fd506b56ba8b" ns2:_="" ns3:_="">
     <xsd:import namespace="8d0d7c7a-3fcd-48ce-8115-c8cdb45204dd"/>
@@ -13683,11 +15047,16 @@
 </ct:contentTypeSchema>
 </file>
 
-<file path=customXml/item3.xml><?xml version="1.0" encoding="utf-8"?>
-<b:Sources xmlns:b="http://schemas.openxmlformats.org/officeDocument/2006/bibliography" xmlns="http://schemas.openxmlformats.org/officeDocument/2006/bibliography" SelectedStyle="\APASixthEditionOfficeOnline.xsl" StyleName="APA" Version="6"/>
+<file path=customXml/item2.xml><?xml version="1.0" encoding="utf-8"?>
+<?mso-contentType ?>
+<FormTemplates xmlns="http://schemas.microsoft.com/sharepoint/v3/contenttype/forms">
+  <Display>DocumentLibraryForm</Display>
+  <Edit>DocumentLibraryForm</Edit>
+  <New>DocumentLibraryForm</New>
+</FormTemplates>
 </file>
 
-<file path=customXml/item4.xml><?xml version="1.0" encoding="utf-8"?>
+<file path=customXml/item3.xml><?xml version="1.0" encoding="utf-8"?>
 <p:properties xmlns:p="http://schemas.microsoft.com/office/2006/metadata/properties" xmlns:xsi="http://www.w3.org/2001/XMLSchema-instance" xmlns:pc="http://schemas.microsoft.com/office/infopath/2007/PartnerControls">
   <documentManagement>
     <TaxCatchAll xmlns="ffa52898-63f8-4c79-8877-ee2d24c3633f" xsi:nil="true"/>
@@ -13698,15 +15067,11 @@
 </p:properties>
 </file>
 
-<file path=customXml/itemProps1.xml><?xml version="1.0" encoding="utf-8"?>
-<ds:datastoreItem xmlns:ds="http://schemas.openxmlformats.org/officeDocument/2006/customXml" ds:itemID="{799059B4-769D-4F2E-ACFF-B9A792173474}">
-  <ds:schemaRefs>
-    <ds:schemaRef ds:uri="http://schemas.microsoft.com/sharepoint/v3/contenttype/forms"/>
-  </ds:schemaRefs>
-</ds:datastoreItem>
+<file path=customXml/item4.xml><?xml version="1.0" encoding="utf-8"?>
+<b:Sources xmlns:b="http://schemas.openxmlformats.org/officeDocument/2006/bibliography" xmlns="http://schemas.openxmlformats.org/officeDocument/2006/bibliography" SelectedStyle="\APASixthEditionOfficeOnline.xsl" StyleName="APA" Version="6"/>
 </file>
 
-<file path=customXml/itemProps2.xml><?xml version="1.0" encoding="utf-8"?>
+<file path=customXml/itemProps1.xml><?xml version="1.0" encoding="utf-8"?>
 <ds:datastoreItem xmlns:ds="http://schemas.openxmlformats.org/officeDocument/2006/customXml" ds:itemID="{C5C9CA17-8DC0-4F57-BBD1-23D6A5966D1D}">
   <ds:schemaRefs>
     <ds:schemaRef ds:uri="http://schemas.microsoft.com/office/2006/metadata/contentType"/>
@@ -13725,15 +15090,15 @@
 </ds:datastoreItem>
 </file>
 
-<file path=customXml/itemProps3.xml><?xml version="1.0" encoding="utf-8"?>
-<ds:datastoreItem xmlns:ds="http://schemas.openxmlformats.org/officeDocument/2006/customXml" ds:itemID="{2ECA1ABF-4B5E-4447-A8A6-0CA64DB01ACB}">
+<file path=customXml/itemProps2.xml><?xml version="1.0" encoding="utf-8"?>
+<ds:datastoreItem xmlns:ds="http://schemas.openxmlformats.org/officeDocument/2006/customXml" ds:itemID="{799059B4-769D-4F2E-ACFF-B9A792173474}">
   <ds:schemaRefs>
-    <ds:schemaRef ds:uri="http://schemas.openxmlformats.org/officeDocument/2006/bibliography"/>
+    <ds:schemaRef ds:uri="http://schemas.microsoft.com/sharepoint/v3/contenttype/forms"/>
   </ds:schemaRefs>
 </ds:datastoreItem>
 </file>
 
-<file path=customXml/itemProps4.xml><?xml version="1.0" encoding="utf-8"?>
+<file path=customXml/itemProps3.xml><?xml version="1.0" encoding="utf-8"?>
 <ds:datastoreItem xmlns:ds="http://schemas.openxmlformats.org/officeDocument/2006/customXml" ds:itemID="{67C69557-6FA2-4FD9-9DDB-10414B88DA10}">
   <ds:schemaRefs>
     <ds:schemaRef ds:uri="http://schemas.microsoft.com/office/2006/metadata/properties"/>
@@ -13742,4 +15107,12 @@
     <ds:schemaRef ds:uri="8d0d7c7a-3fcd-48ce-8115-c8cdb45204dd"/>
   </ds:schemaRefs>
 </ds:datastoreItem>
+</file>
+
+<file path=customXml/itemProps4.xml><?xml version="1.0" encoding="utf-8"?>
+<ds:datastoreItem xmlns:ds="http://schemas.openxmlformats.org/officeDocument/2006/customXml" ds:itemID="{2ECA1ABF-4B5E-4447-A8A6-0CA64DB01ACB}">
+  <ds:schemaRefs>
+    <ds:schemaRef ds:uri="http://schemas.openxmlformats.org/officeDocument/2006/bibliography"/>
+  </ds:schemaRefs>
+</ds:datastoreItem>
 </file>
</xml_diff>